<commit_message>
Ukończenie rozdziału - Analiza istniejących rozwiązań
</commit_message>
<xml_diff>
--- a/Dokument/praca_inzynierska.docx
+++ b/Dokument/praca_inzynierska.docx
@@ -2930,31 +2930,7 @@
         <w:t xml:space="preserve">. Planuje się, że system umożliwi również efektywne zarządzanie dokumentami przez personel uczelni, z dostępem do nadesłanych, rozpatrzonych i zarchiwizowanych dokumentów. Dzięki odpowiedniemu grupowaniu i filtrowaniu dokumentów, proces rozpatrzenia wniosków stanie się bardziej efektywny. Zastosowanie tego systemu przyczyni się do skrócenia czasu całej procedury składania wniosków zarówno dla pracowników uczelni, jak i studentów. </w:t>
       </w:r>
       <w:r>
-        <w:t xml:space="preserve">System ten zostanie zrealizowany w formie aplikacji internetowej, korzystając z nowoczesnych technologii, takich jak języki programowania Java i </w:t>
-      </w:r>
-      <w:proofErr w:type="spellStart"/>
-      <w:r>
-        <w:t>TypeScript</w:t>
-      </w:r>
-      <w:proofErr w:type="spellEnd"/>
-      <w:r>
-        <w:t xml:space="preserve">, szablony Spring </w:t>
-      </w:r>
-      <w:proofErr w:type="spellStart"/>
-      <w:r>
-        <w:t>Boot</w:t>
-      </w:r>
-      <w:proofErr w:type="spellEnd"/>
-      <w:r>
-        <w:t xml:space="preserve">, </w:t>
-      </w:r>
-      <w:proofErr w:type="spellStart"/>
-      <w:r>
-        <w:t>Angular</w:t>
-      </w:r>
-      <w:proofErr w:type="spellEnd"/>
-      <w:r>
-        <w:t>, oraz silnik baz danych MSSQL.</w:t>
+        <w:t>System ten zostanie zrealizowany w formie aplikacji internetowej, korzystając z nowoczesnych technologii, takich jak języki programowania Java i TypeScript, szablony Spring Boot, Angular, oraz silnik baz danych MSSQL.</w:t>
       </w:r>
     </w:p>
     <w:p>
@@ -3055,50 +3031,35 @@
         <w:pStyle w:val="Akapitzwciciem"/>
       </w:pPr>
       <w:r>
-        <w:t>Problematyka związana z inicjacją komunikacji przez pracownika dziekanatu została poddana analizie. W kontekście tego zagadnienia, uwzględniono aspekty ilości odbiorców komunikatu w stosunku do pojedynczego studenta lub grupy studentów. W przypadku komunikacji jednostronnej, gdzie nadawcą jest pracownik instytucji, a odbiorcą student, występuje kilka barier podobnych do tych obserwowanych w odwrotnym przepływie informacji, tj. od studenta do pracownika. Przykładowe trudności obejmują brak standardowego systemu przekazywania informacji na temat komunikatów, wydłużony czas potrzebny do archiwizac</w:t>
-      </w:r>
-      <w:r>
-        <w:t>ji i przeszukiwania dokumentów.</w:t>
-      </w:r>
-    </w:p>
-    <w:p>
-      <w:pPr>
-        <w:pStyle w:val="Akapitzwciciem"/>
-      </w:pPr>
-      <w:r>
-        <w:t xml:space="preserve">W ramach opisywanej ścieżki procesu, pojawia się problem związany z niepewnością pracownika co do tego, czy student faktycznie otrzymał i zapoznał się z przekazanym komunikatem. W przypadku indywidualnego komunikatu, w </w:t>
-      </w:r>
-      <w:r>
-        <w:lastRenderedPageBreak/>
-        <w:t>którym pracownik instytucji jest nadawcą, a student odbiorcą, jedynym skutecznym środkiem eliminującym niepewność jest bezpośrednia rozmowa telefoniczna. W tym przypadku pracownik ma pewność, że przekazał informacje zrozumiale, a także ma możliwość wyjaśnienia oraz odpowiedzi na ewentualne pytania odbiorcy. Natomiast w sytuacji, gdy komunikacja odbywa się za pośrednictwem formy pisemnej, takiej jak wiadomość e-mail czy korespondencja, pracownik nie jest pewien, czy informacje zostały dostarczone poprawnie, aż do momentu, gdy odbiorca udzieli informacji zwrotnej potwierdzającej zapoznanie się z treścią komunikatu.</w:t>
-      </w:r>
-    </w:p>
-    <w:p>
-      <w:pPr>
-        <w:pStyle w:val="Akapitzwciciem"/>
-      </w:pPr>
-    </w:p>
-    <w:p>
-      <w:pPr>
-        <w:pStyle w:val="Akapitzwciciem"/>
-      </w:pPr>
+        <w:t>Analiza zagadnień związanych z inicjacją komunikacji przez pracowników dziekanatu uwzględnia różne aspekty, szczególnie ilość odbiorców komunikatu w kontekście pojedynczego studenta lub grupy studentów. W przypadku komunikacji jednostronnej, gdzie pracownik instytucji pełni rolę nadawcy, a student jest odbiorcą, identyfikuje się szereg barier podobnych do tych obserwowanych w odwrotnym przepływie informacji, tj. od studenta do pracownika. Przykładowe trudności obejmują brak standardowego systemu przekazywania informacji dotyczących komunikatów, wydłużony czas niezbędny</w:t>
+      </w:r>
+      <w:r>
+        <w:t xml:space="preserve"> </w:t>
+      </w:r>
+      <w:r>
+        <w:t>o archiwizacji oraz przeszukiwania dokumentów.</w:t>
+      </w:r>
     </w:p>
     <w:p>
       <w:pPr>
         <w:pStyle w:val="Akapitzwciciem"/>
         <w:keepNext/>
-        <w:jc w:val="center"/>
+      </w:pPr>
+    </w:p>
+    <w:p>
+      <w:pPr>
+        <w:pStyle w:val="Akapitzwciciem"/>
+        <w:keepNext/>
       </w:pPr>
       <w:r>
         <w:rPr>
           <w:noProof/>
         </w:rPr>
-        <w:lastRenderedPageBreak/>
         <w:drawing>
           <wp:inline distT="0" distB="0" distL="0" distR="0">
-            <wp:extent cx="4773178" cy="6428245"/>
-            <wp:effectExtent l="19050" t="0" r="8372" b="0"/>
-            <wp:docPr id="4" name="Obraz 3" descr="obieg_dokumentow.png"/>
+            <wp:extent cx="4972050" cy="6696075"/>
+            <wp:effectExtent l="19050" t="0" r="0" b="0"/>
+            <wp:docPr id="2" name="Obraz 1" descr="obieg_dokumentow.jpg"/>
             <wp:cNvGraphicFramePr>
               <a:graphicFrameLocks xmlns:a="http://schemas.openxmlformats.org/drawingml/2006/main" noChangeAspect="1"/>
             </wp:cNvGraphicFramePr>
@@ -3106,7 +3067,7 @@
               <a:graphicData uri="http://schemas.openxmlformats.org/drawingml/2006/picture">
                 <pic:pic xmlns:pic="http://schemas.openxmlformats.org/drawingml/2006/picture">
                   <pic:nvPicPr>
-                    <pic:cNvPr id="0" name="obieg_dokumentow.png"/>
+                    <pic:cNvPr id="0" name="obieg_dokumentow.jpg"/>
                     <pic:cNvPicPr/>
                   </pic:nvPicPr>
                   <pic:blipFill>
@@ -3118,7 +3079,7 @@
                   <pic:spPr>
                     <a:xfrm>
                       <a:off x="0" y="0"/>
-                      <a:ext cx="4773178" cy="6428245"/>
+                      <a:ext cx="4972050" cy="6696075"/>
                     </a:xfrm>
                     <a:prstGeom prst="rect">
                       <a:avLst/>
@@ -3135,7 +3096,7 @@
       <w:pPr>
         <w:pStyle w:val="Legenda"/>
       </w:pPr>
-      <w:bookmarkStart w:id="3" w:name="_Toc155265723"/>
+      <w:bookmarkStart w:id="3" w:name="_Toc156926070"/>
       <w:r>
         <w:t xml:space="preserve">Rysunek </w:t>
       </w:r>
@@ -3148,7 +3109,10 @@
         </w:r>
       </w:fldSimple>
       <w:r>
-        <w:t xml:space="preserve"> Aktualny obieg dokumentów w dziekanacie studenckim</w:t>
+        <w:t xml:space="preserve"> </w:t>
+      </w:r>
+      <w:r>
+        <w:t>Aktualny obieg dokumentów w dziekanacie studenckim</w:t>
       </w:r>
       <w:bookmarkEnd w:id="3"/>
     </w:p>
@@ -3167,7 +3131,7 @@
           <wp:inline distT="0" distB="0" distL="0" distR="0">
             <wp:extent cx="5399405" cy="7636510"/>
             <wp:effectExtent l="19050" t="0" r="0" b="0"/>
-            <wp:docPr id="5" name="Obraz 4" descr="podanie_o_zmiane_toku_studiow_wzor.jpg"/>
+            <wp:docPr id="6" name="Obraz 5" descr="podanie_o_zmiane_toku_studiow_wzor.jpg"/>
             <wp:cNvGraphicFramePr>
               <a:graphicFrameLocks xmlns:a="http://schemas.openxmlformats.org/drawingml/2006/main" noChangeAspect="1"/>
             </wp:cNvGraphicFramePr>
@@ -3205,7 +3169,7 @@
         <w:pStyle w:val="Legenda"/>
         <w:jc w:val="both"/>
       </w:pPr>
-      <w:bookmarkStart w:id="4" w:name="_Toc155265724"/>
+      <w:bookmarkStart w:id="4" w:name="_Toc156926071"/>
       <w:r>
         <w:t xml:space="preserve">Rysunek </w:t>
       </w:r>
@@ -3221,10 +3185,7 @@
         <w:t xml:space="preserve"> </w:t>
       </w:r>
       <w:r>
-        <w:t>Wniosek</w:t>
-      </w:r>
-      <w:r>
-        <w:t xml:space="preserve"> o przeniesienie z formy studiów stacjonarnych na niestacjonarne</w:t>
+        <w:t>Wniosek o przeniesienie z formy studiów stacjonarnych na niestacjonarne</w:t>
       </w:r>
       <w:bookmarkEnd w:id="4"/>
     </w:p>
@@ -3233,10 +3194,7 @@
         <w:pStyle w:val="rdo-rys-tab"/>
       </w:pPr>
       <w:r>
-        <w:t>Źródło:</w:t>
-      </w:r>
-      <w:r>
-        <w:t xml:space="preserve"> </w:t>
+        <w:t xml:space="preserve">Źródło: </w:t>
       </w:r>
       <w:r>
         <w:t>Przeniesienie (studia stacjonarne i niestacjonarne)</w:t>
@@ -3264,25 +3222,75 @@
     </w:p>
     <w:p>
       <w:pPr>
+        <w:pStyle w:val="Legenda"/>
+      </w:pPr>
+    </w:p>
+    <w:p>
+      <w:pPr>
         <w:pStyle w:val="Akapitzwciciem"/>
       </w:pPr>
       <w:r>
+        <w:t>W kontekście omawianej ścieżki procesu pojawia się problem związanego z niepewnością pracownika co do faktycznego otrzymania i zapoznania się przez studenta z przekazanym komunikatem. W przypadku indywidualnej korespondencji, gdzie pracownik instytucji pełni rolę nadawcy, a student jest odbiorcą, jedynym efektywnym środkiem eliminującym nieścisłości jest bezpośrednia rozmowa telefoniczna. W takim przypadku pracownik ma pewność, że przekazał informacje klarownie, a także ma możliwość udzielenia dodatkowych wyjaśnień oraz odpowiedzi na ewentualne pytania odbiorcy. Natomiast w sytuacji, gdy komunikacja odbywa się za pośrednictwem formy pisemnej, takiej jak wiadomość e-mail czy korespondencja, pracownik nie ma pewności, czy informacje zostały poprawnie przekazane, dopóki odbiorca nie udzieli informacji zwrotnej potwierdzającej zapoznanie się z treścią komunikatu.</w:t>
+      </w:r>
+    </w:p>
+    <w:p>
+      <w:pPr>
+        <w:pStyle w:val="Akapitzwciciem"/>
+      </w:pPr>
+      <w:r>
+        <w:t xml:space="preserve">W kontekście omówionych wyzwań, planuje się wdrożenie systemu wspomagającego komunikację w postaci aplikacji internetowej. Wybór tego rozwiązania wynika z jego zdolności do obsługi zgłoszeń z dowolnego miejsca i o każdej porze dnia. Aplikacja internetowa stanowi efektywne narzędzie, które pozwoli studentom inicjować i monitorować procesy administracyjne bez konieczności fizycznego odwiedzania dziekanatu. Dzięki temu rozwiązaniu, ograniczenia czasowe związane z dostarczaniem dokumentów czy uzyskiwaniem odpowiedzi zostaną zredukowane, co wpłynie pozytywnie na wygodę studentów. Ponadto, aplikacja internetowa eliminuje konieczność ponoszenia kosztów związanych z podróżami do dziekanatu, co stanowi kolejny korzyść </w:t>
+      </w:r>
+      <w:r>
+        <w:t xml:space="preserve">dla studentów. Dzięki dostępowi </w:t>
+      </w:r>
+      <w:r>
+        <w:t xml:space="preserve">do zgłoszeń i informacji zwrotnych, proces komunikacji staje się bardziej przejrzysty i dostępny. </w:t>
+      </w:r>
+    </w:p>
+    <w:p>
+      <w:pPr>
+        <w:pStyle w:val="Akapitzwciciem"/>
+      </w:pPr>
+      <w:r>
+        <w:t>System ten umożliwi także pracownikom instytucji bardziej efektywne zarządzanie zgłoszeniami, co przyczyni się do usprawnienia procesów administracyjnych. Standaryzacja przekazywania informacji zwrotnych poprzez aplikację internetową pozwoli uniknąć niejednoznaczności i błędów wynikających z tradycyjnych form komunikacji.</w:t>
+      </w:r>
+    </w:p>
+    <w:p>
+      <w:pPr>
+        <w:pStyle w:val="Akapitzwciciem"/>
+      </w:pPr>
+      <w:r>
+        <w:t>Wprowadzenie aplikacji internetowej stanowi krok ku usprawnieniu całego procesu komunikacji między studentami a pracownikami dziekanatu, zwiększając jednocześnie dostępność i efektywność obsługi administracyjnej.</w:t>
+      </w:r>
+    </w:p>
+    <w:p>
+      <w:pPr>
+        <w:pStyle w:val="Nagwek1"/>
+      </w:pPr>
+      <w:bookmarkStart w:id="5" w:name="_Toc155420465"/>
+      <w:r>
         <w:lastRenderedPageBreak/>
-        <w:t xml:space="preserve">W kontekście omówionych wyzwań, planuje się wdrożenie systemu wspomagającego komunikację w postaci aplikacji internetowej. Wybór tego rozwiązania wynika z jego zdolności do obsługi zgłoszeń z dowolnego miejsca i o każdej porze dnia. Aplikacja internetowa stanowi efektywne narzędzie, które pozwoli studentom inicjować i monitorować procesy administracyjne bez konieczności fizycznego odwiedzania dziekanatu. Dzięki temu rozwiązaniu, ograniczenia czasowe związane z dostarczaniem dokumentów czy uzyskiwaniem odpowiedzi zostaną zredukowane, co wpłynie pozytywnie na wygodę studentów. Ponadto, aplikacja internetowa eliminuje konieczność ponoszenia kosztów związanych z podróżami do dziekanatu, co stanowi kolejny korzyść </w:t>
-      </w:r>
-      <w:r>
-        <w:t xml:space="preserve">dla studentów. Dzięki dostępowi </w:t>
-      </w:r>
-      <w:r>
-        <w:t xml:space="preserve">do zgłoszeń i informacji zwrotnych, proces komunikacji staje się bardziej przejrzysty i dostępny. </w:t>
-      </w:r>
+        <w:t>Analiza istniejących rozwiązań</w:t>
+      </w:r>
+      <w:bookmarkEnd w:id="5"/>
     </w:p>
     <w:p>
       <w:pPr>
         <w:pStyle w:val="Akapitzwciciem"/>
       </w:pPr>
       <w:r>
-        <w:t>System ten umożliwi także pracownikom instytucji bardziej efektywne zarządzanie zgłoszeniami, co przyczyni się do usprawnienia procesów administracyjnych. Standaryzacja przekazywania informacji zwrotnych poprzez aplikację internetową pozwoli uniknąć niejednoznaczności i błędów wynikających z tradycyjnych form komunikacji.</w:t>
+        <w:t>W rozd</w:t>
+      </w:r>
+      <w:r>
+        <w:t>ziale tym przedstawione zostaną…</w:t>
+      </w:r>
+    </w:p>
+    <w:p>
+      <w:pPr>
+        <w:pStyle w:val="Nagwek2"/>
+      </w:pPr>
+      <w:r>
+        <w:t>Kryteria analizy porównawczej</w:t>
       </w:r>
     </w:p>
     <w:p>
@@ -3290,25 +3298,76 @@
         <w:pStyle w:val="Akapitzwciciem"/>
       </w:pPr>
       <w:r>
-        <w:t>Wprowadzenie aplikacji internetowej stanowi krok ku usprawnieniu całego procesu komunikacji między studentami a pracownikami dziekanatu, zwiększając jednocześnie dostępność i efektywność obsługi administracyjnej.</w:t>
+        <w:t>Analiza obejmować będzie następujące elementy…</w:t>
+      </w:r>
+    </w:p>
+    <w:p>
+      <w:pPr>
+        <w:pStyle w:val="Nagwek2"/>
+      </w:pPr>
+      <w:r>
+        <w:t>Podania w systemie USOS UŚ</w:t>
+      </w:r>
+    </w:p>
+    <w:p>
+      <w:pPr>
+        <w:pStyle w:val="Nagwek2"/>
+      </w:pPr>
+      <w:r>
+        <w:t xml:space="preserve">System obiegu dokumentów </w:t>
+      </w:r>
+      <w:r>
+        <w:t>EZD RP</w:t>
+      </w:r>
+    </w:p>
+    <w:p>
+      <w:pPr>
+        <w:pStyle w:val="Nagwek2"/>
+      </w:pPr>
+      <w:r>
+        <w:t>Platforma Zendesk z licencją dla sektora edukacji</w:t>
+      </w:r>
+    </w:p>
+    <w:p>
+      <w:pPr>
+        <w:pStyle w:val="Nagwek2"/>
+      </w:pPr>
+      <w:r>
+        <w:t>Platforma Slack dostosowana do środowiska edukacyjnego</w:t>
+      </w:r>
+    </w:p>
+    <w:p>
+      <w:pPr>
+        <w:pStyle w:val="Nagwek2"/>
+      </w:pPr>
+      <w:r>
+        <w:t>Podsumowanie</w:t>
       </w:r>
     </w:p>
     <w:p>
       <w:pPr>
         <w:pStyle w:val="Nagwek1"/>
       </w:pPr>
-      <w:bookmarkStart w:id="5" w:name="_Toc155420465"/>
-      <w:r>
-        <w:t>Analiza istniejących rozwiązań</w:t>
-      </w:r>
-      <w:bookmarkEnd w:id="5"/>
+      <w:bookmarkStart w:id="6" w:name="_Toc155420469"/>
+      <w:r>
+        <w:t>Koncepcja własnego rozwiązania</w:t>
+      </w:r>
+      <w:bookmarkEnd w:id="6"/>
     </w:p>
     <w:p>
       <w:pPr>
         <w:pStyle w:val="Akapitzwciciem"/>
       </w:pPr>
       <w:r>
-        <w:t>Kolejne rozdziały tego opracowania poświęcone są zasadom formatowania tekstu prac dyplomowych. Większość informacji ma charakter ogólny, jednak wiele konkretnych uwag dotyczy metod wykorzystania procesora MS Word, użytkownicy innych procesorów tekstu muszą odnaleźć opisywane funkcje w swoich systemach samodzielnie.</w:t>
+        <w:t>W rozdziale tym przestawiona zostanie koncepcja ….</w:t>
+      </w:r>
+    </w:p>
+    <w:p>
+      <w:pPr>
+        <w:pStyle w:val="Nagwek2"/>
+      </w:pPr>
+      <w:r>
+        <w:t>Koncepcja rozwiązania użytkowego</w:t>
       </w:r>
     </w:p>
     <w:p>
@@ -3316,15 +3375,11 @@
         <w:pStyle w:val="Akapitzwciciem"/>
       </w:pPr>
       <w:r>
-        <w:t>Ten dokument przygotowany jest do druku dwustronnego. Pierwsza strona jest tytułową. Po niej następuje strona pusta, potem strona(</w:t>
-      </w:r>
-      <w:proofErr w:type="spellStart"/>
-      <w:r>
-        <w:t>ny</w:t>
-      </w:r>
-      <w:proofErr w:type="spellEnd"/>
-      <w:r>
-        <w:t>) na spis treści, strona pusta i startuje tekst pracy.</w:t>
+        <w:t xml:space="preserve">W tym podrozdziale autor pracy wciela się w rolę właściciela produktu — PO. Właściciela produktu, będącego na etapie rozpoznania wymagań użytkowych/biznesowych. Tutaj autor pracy opisuje w jaki sposób proponowany system ma spełniać wymagania użytkowe zidentyfikowane w rozdziale poprzednim, poświęconym analizie problemu, jak jego działanie będzie mogło zaspokoić potrzeby użytkownika/klienta biznesowego. Przedstawiamy przewidywane zastosowania, grupy odbiorców, jak dana grupa ma wykorzystywać system, najlepiej przedstawić to opisując przewidywane scenariusze wykorzystania systemu. Sporządzony tekst nie ma być jeszcze rejestrem produktu a raczej wstępem do jego wytworzenia w przyszłości. Zaleca się, aby właściwości użytkowe zostały opisane z punktu widzenia użytkownika, </w:t>
+      </w:r>
+      <w:r>
+        <w:lastRenderedPageBreak/>
+        <w:t>najlepiej aby przedstawiały konkretne, przewidywane scenariusze wykorzystania systemu. Nie powinny to jednak jeszcze być konkretne historie użytkownika a raczej ogólne scenariusze, służące do ich późniejszego napisania. Nie umieszczamy tutaj zagadnień technologicznych. Uwaga: jeżeli to możliwe, jasno opisujemy elementy wyróżniające proponowane rozwiązania od innych rozwiązań.</w:t>
       </w:r>
     </w:p>
     <w:p>
@@ -3332,8 +3387,66 @@
         <w:pStyle w:val="Nagwek2"/>
       </w:pPr>
       <w:r>
+        <w:t>Koncepcja rozwiązania technologicznego</w:t>
+      </w:r>
+    </w:p>
+    <w:p>
+      <w:pPr>
+        <w:pStyle w:val="Akapitzwciciem"/>
+      </w:pPr>
+      <w:r>
+        <w:t>W tym podrozdziale autor pracy wciela się w rolę architekta oprogramowania — SA. Pamiętamy, że w 4.1 autor wcielić się miał w rolę PO. Tutaj autor nawiązuje wewnętrzny dialog pomiędzy dychotomicznymi wcieleniami PO i SA, tak aby przedstawić najlepszą koncepcję rozwiązania technologicznego. Tutaj przedstawia się opis technologicznej koncepcji realizacji systemu, jaką postać on ma przyjąć (aplikacja WWW, typu desktop, mobilna, a może hybrydowa), ogólny szkic architektury (szczegółowy będzie w następnym rozdziale), przewidywane narzędzia realizacji (krótko, więcej szczegółów w następnym rozdziale). Jeżeli w 4.1 ustalono, że np. system ma obejmować w pełni funkcjonalną aplikację WWW oraz uzupełniającą ją, uproszczoną natywną aplikację mobilną, należy przedstawić koncepcję architektury (zapewne ze wspólną warstwą serwerową) zdolną do spełnienia takich wymogów. Tutaj można również przedstawić dyskusję możliwych metod, technik i narzędzi realizacji, dokonać ich oceny, wskazać wady, zalety, wskazać i uzasadnić dokonany wybór. Nie wchodzimy głęboko w zagadnienia technologiczne, pamiętamy, że prezentujemy koncepcję a jeszcze nie szczegółowe założenia.</w:t>
+      </w:r>
+    </w:p>
+    <w:p>
+      <w:pPr>
+        <w:pStyle w:val="Nagwek1"/>
+      </w:pPr>
+      <w:bookmarkStart w:id="7" w:name="_Toc155420480"/>
+      <w:r>
+        <w:t>Projekt ogólny</w:t>
+      </w:r>
+      <w:bookmarkEnd w:id="7"/>
+    </w:p>
+    <w:p>
+      <w:pPr>
+        <w:pStyle w:val="Akapitzwciciem"/>
+      </w:pPr>
+      <w:r>
+        <w:t>Rozdział ten prezentuje…</w:t>
+      </w:r>
+    </w:p>
+    <w:p>
+      <w:pPr>
+        <w:pStyle w:val="Nagwek2"/>
+      </w:pPr>
+      <w:r>
+        <w:t>Specyfikacja wymagań funkcjonalnych i niefunkcjonalnych</w:t>
+      </w:r>
+    </w:p>
+    <w:p>
+      <w:pPr>
+        <w:pStyle w:val="Akapitzwciciem"/>
+      </w:pPr>
+      <w:r>
+        <w:t xml:space="preserve">Podrozdział w Projekt ogólny. Specyfikacja wymagań jest fragmentem SRS — Software Requirements Specification. Szczegółowe informacje na temat dokumentu SRS dostępne są tutaj (PDF). Specyfikacja wymagań funkcjonalnych zawiera opis funkcji udostępnianych przez system. Np. Otwarcie istniejącego </w:t>
+      </w:r>
+      <w:r>
         <w:lastRenderedPageBreak/>
-        <w:t>Podania w systemie USOS UŚ</w:t>
+        <w:t>raportu, Utworzenie nowego raportu, Edycja ustawień, itp. Funkcje systemu odpowiadają zazwyczaj przypadkom użycia występującym na diagramie Use Case (PDF), taki diagram jest mile widziany jako element specyfikacji wymagań funkcjonalnych. Poszczególne wymagania mogą być prezentowane w postaci listy numerowanej lub bardziej szczegółowo w postaci tabeli. Wymagania niefunkcjonalne dotyczą aspektów systemu nie przekładających się bezpośrednio na akcje wykonywane przez system, dotyczą takich aspektów jak architektura, bezpieczeństwo, wydajność, ergonomia interfejsu użytkownika, kolorystyka. Wystarczy prezentacja wymagań niefunkcjonalnych w postaci listy numerowanej.</w:t>
+      </w:r>
+    </w:p>
+    <w:p>
+      <w:pPr>
+        <w:pStyle w:val="Akapitzwciciem"/>
+      </w:pPr>
+    </w:p>
+    <w:p>
+      <w:pPr>
+        <w:pStyle w:val="Akapitzwciciem"/>
+      </w:pPr>
+      <w:r>
+        <w:t>W przypadku osób przyzwyczajonych do pracy z wykorzystaniem metodyk zwinnych, można przedstawić specyfikację funkcji systemu w postaci historii użytkownika.</w:t>
       </w:r>
     </w:p>
     <w:p>
@@ -3341,7 +3454,15 @@
         <w:pStyle w:val="Nagwek2"/>
       </w:pPr>
       <w:r>
-        <w:t>EZD RP</w:t>
+        <w:t>Architektura systemu</w:t>
+      </w:r>
+    </w:p>
+    <w:p>
+      <w:pPr>
+        <w:pStyle w:val="Akapitzwciciem"/>
+      </w:pPr>
+      <w:r>
+        <w:t>Podrozdział w Projekt ogólny. Określamy jakiego rodzaju będzie system (system klasy desktop, mobilny, internetowy). W zależności od danego rodzaju systemu określamy czy będzie podzielony na podsystemy, elementy, warstwy, moduły, określamy gdzie będą one ulokowane i jak będą ze sobą współpracować. Przykład: “System będzie trójwarstwową aplikacją internetową. Warstwa kliencka działać będzie w środowisku przeglądarki, będzie ona się komunikować z warstwą usług serwerowych za pośrednictwem API REST. API będzie korzystało z bazy danych umieszczonej na osobnym, dedykowanym serwerze”. Dalej następują rysunki ideowe ilustrujące architekturę aplikacji, ogólny opis przeznaczenia oraz roli poszczególnych elementów aplikacji, metod komunikacji pomiędzy nimi.</w:t>
       </w:r>
     </w:p>
     <w:p>
@@ -3349,1925 +3470,145 @@
         <w:pStyle w:val="Nagwek2"/>
       </w:pPr>
       <w:r>
-        <w:t>Podsumowanie</w:t>
+        <w:t>Metody i narzędzia realizacji</w:t>
+      </w:r>
+    </w:p>
+    <w:p>
+      <w:pPr>
+        <w:pStyle w:val="Akapitzwciciem"/>
+      </w:pPr>
+      <w:r>
+        <w:t xml:space="preserve">Podrozdział w Projekt ogólny. Opierając się na znanych już wymaganiach oraz znanej architekturze systemu dokonujemy krótkiego przeglądu możliwych metod oraz narzędzi jego realizacji, wybieramy jedną wersję oraz uzasadniamy wybór (o ile nie dokonano tego w rozdziale dotyczącym koncepcji rozwiązania technologicznego). Przedstawiamy krótką charakterystykę narzędzi z uszczegółowieniem wersji którą planujemy wykorzystać. Uwaga: nie wstawiamy </w:t>
+      </w:r>
+      <w:r>
+        <w:lastRenderedPageBreak/>
+        <w:t>tutaj rozbudowanych opisów narzędzi, nie opisujemy języków programowania i wszystkich ich mechanizmów, nie robimy tutorialu z serwerów baz danych, innymi słowy nie robimy “lania wody”, ma być krótko, konkretnie i kompetentnie, a zatem jeżeli wybieramy PHP, to uzasadniamy dlaczego, jeżeli wybieramy konkretny framework dla PHP to piszemy dlaczego ten właśnie, i której wersji planujemy użyć. Przechodzimy do szczegółów jedynie wtedy, gdy są one istotne dla projektu w fazie projektu ogólnego, np. jeżeli istotnym elementem wpływającym na wybór biblioteki Qt jest mechanizm slotów i sygnałów, to można napisać parę zdań na ten temat, co ułatwi wskazanie uzasadnienia wybory tejże biblioteki.</w:t>
+      </w:r>
+    </w:p>
+    <w:p>
+      <w:pPr>
+        <w:pStyle w:val="Nagwek2"/>
+      </w:pPr>
+      <w:r>
+        <w:t>Koncepcja przechowywania danych</w:t>
+      </w:r>
+    </w:p>
+    <w:p>
+      <w:pPr>
+        <w:pStyle w:val="Akapitzwciciem"/>
+      </w:pPr>
+      <w:r>
+        <w:t>Podrozdział w Projekt ogólny. Zazwyczaj systemy informatyczne potrzebują danych przechowywanych trwale. Wykorzystuje się do tego najczęściej bazy danych, zwykle trzeba je zaprojektować. W tym podrozdziale należy przedstawić jak będziemy zapisywać dane trwałe, jeżeli stosujemy bazę danych to należy określić jej model oraz przedstawić szczegóły modelu. W przypadku baz relacyjnych podajmy model konceptualny, logiczny i fizyczny, w przypadku gdy merytorycznie one się istotnie nie różnią, podajemy model najbardziej pełny. Ilustracją wybranego modelu są najczęściej diagramy, np. diagramy ERD opisane tutaj (PDF).</w:t>
+      </w:r>
+    </w:p>
+    <w:p>
+      <w:pPr>
+        <w:pStyle w:val="Akapitzwciciem"/>
+      </w:pPr>
+      <w:r>
+        <w:t>Uwaga, zamieszczenie samych diagramów nie wystarcza, należy przedstawić również opis przeznaczenia poszczególnych tabel, wraz z informacjami o kluczach głównych i obcych. Dla baz nierelacyjnych podajemy adekwatne dla tych baz formy ilustracji metody organizacji danych. W przypadku, gdy bazy danych nie są wykorzystywane w projektowanym systemie, przedstawiamy przyjętą koncepcję przechowywania informacji (pliki serializacyjne, pliki tekstowe, pliki CSV, pliki XML, pliki binarne), oraz szczegóły ich reprezentacji, przyjęte formaty.</w:t>
+      </w:r>
+    </w:p>
+    <w:p>
+      <w:pPr>
+        <w:pStyle w:val="Nagwek2"/>
+      </w:pPr>
+      <w:r>
+        <w:t>Projekt interfejsu użytkownika</w:t>
+      </w:r>
+    </w:p>
+    <w:p>
+      <w:pPr>
+        <w:pStyle w:val="Akapitzwciciem"/>
+      </w:pPr>
+      <w:r>
+        <w:t xml:space="preserve">Podrozdział w Projekt ogólny. Prezentacja koncepcji organizacji interfejsu użytkownika, przyjmująca postać rysunków wraz ze stosownym komentarzem. rysunki mogą zawierać szkice interfejsu (również odręczne, skany), makiety z odpowiednich programów do modelowania interfejsu użytkownika. Uwaga — </w:t>
+      </w:r>
+      <w:r>
+        <w:lastRenderedPageBreak/>
+        <w:t>nie umieszczamy tutaj finalnych elementów gotowego systemu, przecież go jeszcze nie ma! Jeżeli aplikacja mam być responsywna i w różny sposób “wyglądać” na różnych urządzeniach, należy przedstawić szkice interfejsu dla każdego z przewidywanych trybów pracy.</w:t>
       </w:r>
     </w:p>
     <w:p>
       <w:pPr>
         <w:pStyle w:val="Nagwek1"/>
       </w:pPr>
-      <w:bookmarkStart w:id="6" w:name="_Toc155420469"/>
-      <w:r>
-        <w:t>Koncepcja własnego rozwiązania</w:t>
-      </w:r>
-      <w:bookmarkEnd w:id="6"/>
+      <w:bookmarkStart w:id="8" w:name="_Toc155420483"/>
+      <w:r>
+        <w:t>Dokumentacja techniczna</w:t>
+      </w:r>
+      <w:bookmarkEnd w:id="8"/>
     </w:p>
     <w:p>
       <w:pPr>
         <w:pStyle w:val="Akapitzwciciem"/>
       </w:pPr>
       <w:r>
-        <w:t xml:space="preserve">Formatowanie dokumentu realizuje się poprzez konsekwentne wykorzystanie </w:t>
-      </w:r>
-      <w:r>
-        <w:rPr>
-          <w:rStyle w:val="Wyrnienie"/>
-        </w:rPr>
-        <w:t>styli</w:t>
-      </w:r>
-      <w:r>
-        <w:t>. Style regulują wygląd akapitów tekstu, nagłówków, stopek, tytułów rozdziałów i podrozdziałów, podpisów rysunków itp., itd.. Zdefiniowałem odpowiednie style tak, by wszystko było tak jak trzeba. Wystarczy po prostu ich używać i tyle.</w:t>
+        <w:t>Struktura tego rozdziału mocno zależy od architektury danego rozwiązania, zastosowanych metod i narzędzi realizacji. Należy rozpocząć od schematu rzeczywistej struktury systemu, prezentującego poszczególne składowe: pakiety, moduły, biblioteki, klasy. Każda składowa powinna zostać omówiona, opis powinien zawierać nazwę składowej, jej rolę w projekcie, przeznaczenie, strukturę wewnętrzną.</w:t>
       </w:r>
     </w:p>
     <w:p>
       <w:pPr>
         <w:pStyle w:val="Akapitzwciciem"/>
       </w:pPr>
-      <w:r>
-        <w:t xml:space="preserve">Proszę zwrócić uwagę, że na pasku narzędziowym </w:t>
-      </w:r>
-      <w:r>
-        <w:rPr>
-          <w:i/>
-          <w:iCs/>
-        </w:rPr>
-        <w:t>Formatowanie</w:t>
-      </w:r>
-      <w:r>
-        <w:t xml:space="preserve">, pierwszym, od lewej, elementem jest pole kombi, zawierające informacje o aktualnie używanym stylu. Ten tekst pisany jest z wykorzystaniem stylu </w:t>
-      </w:r>
-      <w:r>
-        <w:rPr>
-          <w:i/>
-          <w:iCs/>
-        </w:rPr>
-        <w:t>Akapit z wcięciem</w:t>
-      </w:r>
-      <w:r>
-        <w:t>. Zmiana stylu bieżącego polega na wybraniu z owego pola kombi innego stylu, staje się on wtedy stylem bieżącym, odpowiedzialnym za formatowanie, od tego miejsca, aż do kolejnej zmiany stylu.</w:t>
-      </w:r>
     </w:p>
     <w:p>
       <w:pPr>
         <w:pStyle w:val="Akapitzwciciem"/>
       </w:pPr>
       <w:r>
-        <w:t>Selektywną zmianę stylu dla wybranego fragmentu wykonuje się w następujący sposób:</w:t>
+        <w:t>Ten rozdział to dobre miejsce na umieszczenie różnorodnych diagramów projektowych, takich jak diagram hierarchii klas, diagramy sekwencji, kolaboracji, itp., itd.. Tutaj można przedstawić opisy metod i/lub stosowane algorytmy.</w:t>
       </w:r>
     </w:p>
     <w:p>
       <w:pPr>
         <w:pStyle w:val="Akapitzwciciem"/>
-        <w:numPr>
-          <w:ilvl w:val="0"/>
-          <w:numId w:val="15"/>
-        </w:numPr>
-      </w:pPr>
-      <w:r>
-        <w:t>najpierw należy zaznaczyć fragment tekstu, dla którego styl ma być zastosowany,</w:t>
-      </w:r>
+      </w:pPr>
     </w:p>
     <w:p>
       <w:pPr>
         <w:pStyle w:val="Akapitzwciciem"/>
-        <w:numPr>
-          <w:ilvl w:val="0"/>
-          <w:numId w:val="15"/>
-        </w:numPr>
-      </w:pPr>
-      <w:r>
-        <w:t>następnie należy wybrać nazwę określonego stylu z pola kombi.</w:t>
-      </w:r>
-    </w:p>
-    <w:p>
-      <w:pPr>
-        <w:pStyle w:val="Nagwek2"/>
-      </w:pPr>
-      <w:bookmarkStart w:id="7" w:name="_Toc155420470"/>
-      <w:r>
-        <w:t>Wklejanie tekstów z innych dokumentów</w:t>
-      </w:r>
-      <w:bookmarkEnd w:id="7"/>
+      </w:pPr>
+      <w:r>
+        <w:t>Przy opisie składowych systemu warto przedstawić fragmenty wybranych kodów źródłowych, prezentujące szczególnie istotne, ciekawe czy nietypowe rozwiązania oraz algorytmy. Nie należy przedstawiać fragmentów kodu operacji typowych lub trywialnych. Proszę nie zamieszczać długich, ciągnących się przez wiele stron listingów kodu. Opis kodu zapisujemy w sekwencji: kilka linijek a potem fragment opisujący istotne operacje realizowane w kodzie, kilka linijek a potem fragment opisujący istotne operacje realizowane w kodzie… itd.</w:t>
+      </w:r>
     </w:p>
     <w:p>
       <w:pPr>
         <w:pStyle w:val="Akapitzwciciem"/>
       </w:pPr>
-      <w:r>
-        <w:t>Czasem zachodzi konieczność wklejenia fragmentu tekstu z innego dokumentu. Zwykle ten tekst obdarzony jest w tym innym dokumencie pewnym stylem. Przekopiowanie tego tekstu w klasyczny sposób spowoduje również przeniesienie formatowania a czasem całej definicji stylu. Wprowadza to bałagan w stylach, no i oczywiście sprawia, że wklejony tekst wygląda inaczej niż reszta dokumentu.</w:t>
-      </w:r>
     </w:p>
     <w:p>
       <w:pPr>
         <w:pStyle w:val="Akapitzwciciem"/>
       </w:pPr>
       <w:r>
-        <w:t xml:space="preserve">Aby tego uniknąć, należy wklejać tekst używając opcji </w:t>
-      </w:r>
-      <w:r>
-        <w:rPr>
-          <w:rStyle w:val="Wyrnienie"/>
-        </w:rPr>
-        <w:t>Wklej specjalnie</w:t>
-      </w:r>
-      <w:r>
-        <w:t xml:space="preserve"> w </w:t>
-      </w:r>
-      <w:r>
-        <w:t xml:space="preserve">menu </w:t>
-      </w:r>
-      <w:r>
-        <w:rPr>
-          <w:rStyle w:val="Wyrnienie"/>
-        </w:rPr>
-        <w:t>Edycja</w:t>
-      </w:r>
-      <w:r>
-        <w:t xml:space="preserve">. W wyświetlanym przez ta opcje oknie dialogowym wybieramy </w:t>
-      </w:r>
-      <w:r>
-        <w:rPr>
-          <w:rStyle w:val="Wyrnienie"/>
-        </w:rPr>
+        <w:t>Fragmenty kodu proszę zamieszczać jako odpowiednio sformatowane teksty, zwykle pisane nieproporcjonalnym krojem pisma. Proszę zadbać o to, by zamieszczane kody były poprawne z punktu widzenia inżynierii programowania, poprawne merytorycznie oraz właściwie sformatowane. Proszę nie umieszczać w tekście fragmentów kodu w postaci rysunków zawierających zrzuty ekranów.</w:t>
+      </w:r>
+    </w:p>
+    <w:p>
+      <w:pPr>
+        <w:pStyle w:val="Akapitzwciciem"/>
+      </w:pPr>
+    </w:p>
+    <w:p>
+      <w:pPr>
+        <w:pStyle w:val="Akapitzwciciem"/>
+      </w:pPr>
+      <w:r>
+        <w:t>Proszę pamiętać, że praca inżynierska ma być wymiernym dowodem wysokich kompetencji jej autora w zakresie informatyki, niechlujny kod takich kompetencji nie potwierdza.</w:t>
+      </w:r>
+    </w:p>
+    <w:p>
+      <w:pPr>
+        <w:pStyle w:val="Nagwek1"/>
+      </w:pPr>
+      <w:bookmarkStart w:id="9" w:name="_Toc155420484"/>
+      <w:r>
         <w:lastRenderedPageBreak/>
-        <w:t>Tekst</w:t>
-      </w:r>
-      <w:r>
-        <w:t xml:space="preserve"> </w:t>
-      </w:r>
-      <w:r>
-        <w:rPr>
-          <w:rStyle w:val="Wyrnienie"/>
-        </w:rPr>
-        <w:t>niesformatowany</w:t>
-      </w:r>
-      <w:r>
-        <w:t>. W ten sposób wklejony tekst otrzymuje formatowanie zgodne z aktualnie wykorzystywanym stylem.</w:t>
-      </w:r>
-    </w:p>
-    <w:p>
-      <w:pPr>
-        <w:pStyle w:val="Akapitzwciciem"/>
-      </w:pPr>
-      <w:r>
-        <w:t xml:space="preserve">Uwaga — przedstawione tutaj informacje dotyczą również tekstów kopiowanych z </w:t>
-      </w:r>
-      <w:r>
-        <w:rPr>
-          <w:rStyle w:val="Wyrnienie"/>
-        </w:rPr>
-        <w:t>dokumentów HTML</w:t>
-      </w:r>
-      <w:r>
-        <w:t>, bowiem procesor tekstu Word stara się ten tekst przekopiować z uwzględnieniem znaczników HTML i stylów CSS.</w:t>
-      </w:r>
-    </w:p>
-    <w:p>
-      <w:pPr>
-        <w:pStyle w:val="Nagwek2"/>
-      </w:pPr>
-      <w:bookmarkStart w:id="8" w:name="_Toc155420471"/>
-      <w:r>
-        <w:t>Skrót zasad pisania tekstów</w:t>
-      </w:r>
-      <w:bookmarkEnd w:id="8"/>
-    </w:p>
-    <w:p>
-      <w:pPr>
-        <w:pStyle w:val="Akapitzwciciem"/>
-      </w:pPr>
-      <w:r>
-        <w:t>Podstawowe zasady pisania tekstów są, a przynajmniej powinny być, znane seminarzystom. Poniżej przypomnę tylko te, które są najczęściej łamane w tego typu opracowaniach.</w:t>
-      </w:r>
-    </w:p>
-    <w:p>
-      <w:pPr>
-        <w:pStyle w:val="Nagwek3"/>
-      </w:pPr>
-      <w:bookmarkStart w:id="9" w:name="_Toc155420472"/>
-      <w:r>
-        <w:t>Spacje przed i po znakach interpunkcyjnych</w:t>
+        <w:t>Testy i weryfikacja systemu</w:t>
       </w:r>
       <w:bookmarkEnd w:id="9"/>
-    </w:p>
-    <w:p>
-      <w:pPr>
-        <w:pStyle w:val="Akapitzwciciem"/>
-      </w:pPr>
-      <w:r>
-        <w:t xml:space="preserve">W tekstach występują znaki interpunkcyjne, takie jak [. , ; : ]. Przed tego typu znakami nie stawiamy spacji, po nich spacja jest obowiązkowa. W niektórych sytuacjach należy się zabezpieczyć przed złamaniem wiersza w miejscu gdzie powinna pojawić się spacja. Dotyczy to np. pewnych wielkości fizycznych i następujących po nich jednostek. Przykładem niech będzie: 200 KB. Aby procesor tekstu nie podzielił na w tym miejscu linii należy wstawić tzw. </w:t>
-      </w:r>
-      <w:r>
-        <w:rPr>
-          <w:i/>
-          <w:iCs/>
-        </w:rPr>
-        <w:t xml:space="preserve">spację </w:t>
-      </w:r>
-      <w:proofErr w:type="spellStart"/>
-      <w:r>
-        <w:rPr>
-          <w:i/>
-          <w:iCs/>
-        </w:rPr>
-        <w:t>nierozdzialającą</w:t>
-      </w:r>
-      <w:proofErr w:type="spellEnd"/>
-      <w:r>
-        <w:t xml:space="preserve">. Wstawią ją sekwencja klawiszy </w:t>
-      </w:r>
-      <w:proofErr w:type="spellStart"/>
-      <w:r>
-        <w:rPr>
-          <w:i/>
-          <w:iCs/>
-        </w:rPr>
-        <w:t>Shift+Ctrl+Spacja</w:t>
-      </w:r>
-      <w:proofErr w:type="spellEnd"/>
-      <w:r>
-        <w:t>.</w:t>
-      </w:r>
-    </w:p>
-    <w:p>
-      <w:pPr>
-        <w:pStyle w:val="Nagwek3"/>
-      </w:pPr>
-      <w:bookmarkStart w:id="10" w:name="_Toc155420473"/>
-      <w:r>
-        <w:t xml:space="preserve">Stosowanie spacji </w:t>
-      </w:r>
-      <w:proofErr w:type="spellStart"/>
-      <w:r>
-        <w:t>nierozdzialającej</w:t>
-      </w:r>
-      <w:bookmarkEnd w:id="10"/>
-      <w:proofErr w:type="spellEnd"/>
-    </w:p>
-    <w:p>
-      <w:pPr>
-        <w:pStyle w:val="Akapitzwciciem"/>
-      </w:pPr>
-      <w:r>
-        <w:t>Dawniej nie wolno było pozostawiać na końcu linii wyrazów jednoliterowych. Aktualnie jest to traktowane mniej rygorystycznie. Nie zmienia to faktu, iż perfekcyjnie sformatowany dokument takich linii zawierać nie powinien. Aby jednoliterowy wyraz nie zostawał na końcu linii należy tuż za nim wstawić spację nierozdzielającą, wtedy procesor tekstu zwykle przeniesie wyraz jednoliterowy, razem z kolejnym, do linii następnej.</w:t>
-      </w:r>
-    </w:p>
-    <w:p>
-      <w:pPr>
-        <w:pStyle w:val="Akapitzwciciem"/>
-      </w:pPr>
-      <w:r>
-        <w:t xml:space="preserve">Niestety spacja nierozdzielająca ma jedną niemiłą właściwość — stałą szerokość. W przypadku wiersza zawierającego kilka spacji nierozdzielających w akapicie wyrównywanym do lewej i do prawej (tzw. </w:t>
-      </w:r>
-      <w:r>
-        <w:rPr>
-          <w:rStyle w:val="Wyrnienie"/>
-        </w:rPr>
-        <w:t>justowanie</w:t>
-      </w:r>
-      <w:r>
-        <w:t>) procesor tekstu może nieestetycznie dobrać odstępy pomiędzy wyrazami w danej linii, tak jak np. w tej linii tekstu</w:t>
-      </w:r>
-      <w:r>
-        <w:br/>
-        <w:t xml:space="preserve">celowo napisanej z wykorzystaniem spacji </w:t>
-      </w:r>
-      <w:proofErr w:type="spellStart"/>
-      <w:r>
-        <w:t>nierozdzialających</w:t>
-      </w:r>
-      <w:proofErr w:type="spellEnd"/>
-      <w:r>
-        <w:t xml:space="preserve"> i zwykłych. Procesor tekstu wyrównał linie do lewego i prawego marginesu, zwiększając odstępy pomiędzy wyrazami w miejscach, gdzie wystąpiły zwykłe spacje. Szerokości spacji nierozdzielającej zmienić nie mógł.</w:t>
-      </w:r>
-    </w:p>
-    <w:p>
-      <w:pPr>
-        <w:pStyle w:val="Akapitzwciciem"/>
-      </w:pPr>
-      <w:r>
-        <w:lastRenderedPageBreak/>
-        <w:t xml:space="preserve">Innym rozwiązaniem eliminującym pozostawianie jednoliterowych wyrazów na końcu linii, jest wymuszenie przed takimi wyrazem końca linii, nie będącego jednocześnie końcem akapitu. Wstawienie tego znaku podziału następuje po naciśnięciu kombinacji </w:t>
-      </w:r>
-      <w:proofErr w:type="spellStart"/>
-      <w:r>
-        <w:rPr>
-          <w:i/>
-          <w:iCs/>
-        </w:rPr>
-        <w:t>Shift+Enter</w:t>
-      </w:r>
-      <w:proofErr w:type="spellEnd"/>
-      <w:r>
-        <w:t>.</w:t>
-      </w:r>
-    </w:p>
-    <w:p>
-      <w:pPr>
-        <w:pStyle w:val="Nagwek3"/>
-      </w:pPr>
-      <w:bookmarkStart w:id="11" w:name="_Toc155420474"/>
-      <w:r>
-        <w:t xml:space="preserve">Pauza, </w:t>
-      </w:r>
-      <w:proofErr w:type="spellStart"/>
-      <w:r>
-        <w:t>półpauza</w:t>
-      </w:r>
-      <w:proofErr w:type="spellEnd"/>
-      <w:r>
-        <w:t>, łącznik wewnątrzwyrazowy</w:t>
-      </w:r>
-      <w:bookmarkEnd w:id="11"/>
-    </w:p>
-    <w:p>
-      <w:pPr>
-        <w:pStyle w:val="Akapitzwciciem"/>
-      </w:pPr>
-      <w:r>
-        <w:t xml:space="preserve">Pauza to znak interpunkcyjny stosowany we wtrąceniach — a więc w takich fragmentach jak ten — oraz rozpoczynający sekwencje dialogów. Dialogi w pracach dyplomowych występują rzadko. Pauzę wstawia sekwencja </w:t>
-      </w:r>
-      <w:proofErr w:type="spellStart"/>
-      <w:r>
-        <w:rPr>
-          <w:i/>
-          <w:iCs/>
-        </w:rPr>
-        <w:t>Ctrl+Alt+znak</w:t>
-      </w:r>
-      <w:proofErr w:type="spellEnd"/>
-      <w:r>
-        <w:rPr>
-          <w:i/>
-          <w:iCs/>
-        </w:rPr>
-        <w:t xml:space="preserve"> minusa</w:t>
-      </w:r>
-      <w:r>
-        <w:t xml:space="preserve"> na klawiaturze numerycznej. Przed i po pauzie wstawiamy spacje.</w:t>
-      </w:r>
-    </w:p>
-    <w:p>
-      <w:pPr>
-        <w:pStyle w:val="Akapitzwciciem"/>
-      </w:pPr>
-      <w:proofErr w:type="spellStart"/>
-      <w:r>
-        <w:t>Półpauza</w:t>
-      </w:r>
-      <w:proofErr w:type="spellEnd"/>
-      <w:r>
-        <w:t xml:space="preserve"> to znak interpunkcyjny spełniający funkcję łącznika międzywyrazowego. Przykładem może być sekwencja: trasa </w:t>
-      </w:r>
-      <w:proofErr w:type="spellStart"/>
-      <w:r>
-        <w:t>Warszawa</w:t>
-      </w:r>
-      <w:r>
-        <w:noBreakHyphen/>
-        <w:t>Kraków</w:t>
-      </w:r>
-      <w:proofErr w:type="spellEnd"/>
-      <w:r>
-        <w:t xml:space="preserve">, sos </w:t>
-      </w:r>
-      <w:proofErr w:type="spellStart"/>
-      <w:r>
-        <w:t>słodko</w:t>
-      </w:r>
-      <w:r>
-        <w:noBreakHyphen/>
-        <w:t>kwaśny</w:t>
-      </w:r>
-      <w:proofErr w:type="spellEnd"/>
-      <w:r>
-        <w:t xml:space="preserve">, flaga </w:t>
-      </w:r>
-      <w:proofErr w:type="spellStart"/>
-      <w:r>
-        <w:t>biało</w:t>
-      </w:r>
-      <w:r>
-        <w:noBreakHyphen/>
-        <w:t>czerwona</w:t>
-      </w:r>
-      <w:proofErr w:type="spellEnd"/>
-      <w:r>
-        <w:t xml:space="preserve">. </w:t>
-      </w:r>
-      <w:proofErr w:type="spellStart"/>
-      <w:r>
-        <w:t>Półpauzę</w:t>
-      </w:r>
-      <w:proofErr w:type="spellEnd"/>
-      <w:r>
-        <w:t xml:space="preserve"> wstawia sekwencja klawiszy </w:t>
-      </w:r>
-      <w:proofErr w:type="spellStart"/>
-      <w:r>
-        <w:rPr>
-          <w:i/>
-          <w:iCs/>
-        </w:rPr>
-        <w:t>Shift+Ctrl+znak</w:t>
-      </w:r>
-      <w:proofErr w:type="spellEnd"/>
-      <w:r>
-        <w:rPr>
-          <w:i/>
-          <w:iCs/>
-        </w:rPr>
-        <w:t xml:space="preserve"> myślnika</w:t>
-      </w:r>
-      <w:r>
-        <w:t>.</w:t>
-      </w:r>
-    </w:p>
-    <w:p>
-      <w:pPr>
-        <w:pStyle w:val="Akapitzwciciem"/>
-      </w:pPr>
-      <w:r>
-        <w:t>Kolejny znak to łącznik wewnątrz wyrazowy, występujący np. w wyrazach takich jak 32-bitowy oraz np. w dwuczłonowych nazwiskach: Maria Skłodowska-Curie. W tych przypadkach można używać zwykłego, krótkiego znaku myślnika, występującego na klawiaturze standardowo.</w:t>
-      </w:r>
-    </w:p>
-    <w:p>
-      <w:pPr>
-        <w:pStyle w:val="Akapitzwciciem"/>
-      </w:pPr>
-      <w:r>
-        <w:t>Proszę zwrócić uwagę, że w przypadku stosowania łącznika międzywyrazowego oraz wewnątrzwyrazowego nie stosuje się wokół tych łączników znaków spacji.</w:t>
-      </w:r>
-    </w:p>
-    <w:p>
-      <w:pPr>
-        <w:pStyle w:val="Nagwek2"/>
-      </w:pPr>
-      <w:bookmarkStart w:id="12" w:name="_Toc90693691"/>
-      <w:bookmarkStart w:id="13" w:name="_Toc155420475"/>
-      <w:r>
-        <w:t>Formatowanie akapitów</w:t>
-      </w:r>
-      <w:bookmarkEnd w:id="12"/>
-      <w:bookmarkEnd w:id="13"/>
-    </w:p>
-    <w:p>
-      <w:pPr>
-        <w:pStyle w:val="Akapitzwciciem"/>
-      </w:pPr>
-      <w:r>
-        <w:t xml:space="preserve">Podstawowym elementem tekstu jest </w:t>
-      </w:r>
-      <w:r>
-        <w:rPr>
-          <w:rStyle w:val="Wyrnienie"/>
-        </w:rPr>
-        <w:t>akapit</w:t>
-      </w:r>
-      <w:r>
-        <w:t xml:space="preserve">. Jest to spójny treściowo fragment tekstu, wyróżniony graficznie. To graficzne wyróżnienie polega zwykle na tym, że pierwszy wiersz akapitu jest przesunięty względem reszty. Nazywa się to </w:t>
-      </w:r>
-      <w:r>
-        <w:rPr>
-          <w:rStyle w:val="Wyrnienie"/>
-        </w:rPr>
-        <w:t>wcięciem akapitowym</w:t>
-      </w:r>
-      <w:r>
-        <w:t xml:space="preserve">. Wielkość wcięcia akapitowego regulowana jest Polską Normą, tutaj wystarczy wcięcie o wielkości </w:t>
-      </w:r>
-      <w:r>
-        <w:t>0,6-</w:t>
-      </w:r>
-      <w:r>
-        <w:t>0,7 </w:t>
-      </w:r>
-      <w:proofErr w:type="spellStart"/>
-      <w:r>
-        <w:t>cm</w:t>
-      </w:r>
-      <w:proofErr w:type="spellEnd"/>
-      <w:r>
-        <w:t xml:space="preserve">. Dokument zawiera zdefiniowany styl </w:t>
-      </w:r>
-      <w:r>
-        <w:rPr>
-          <w:rStyle w:val="Wyrnienie"/>
-        </w:rPr>
-        <w:t>Akapit z wcięciem</w:t>
-      </w:r>
-      <w:r>
-        <w:t>, który należy stosować konsekwentnie dla akapitów tekstu.</w:t>
-      </w:r>
-    </w:p>
-    <w:p>
-      <w:pPr>
-        <w:pStyle w:val="Akapitzwciciem"/>
-      </w:pPr>
-      <w:r>
-        <w:t xml:space="preserve">Istnieją sytuacje, kiedy potrzebny jest akapit bez wcięcia akapitowego. Na taką okoliczność przygotowałem styl </w:t>
-      </w:r>
-      <w:r>
-        <w:rPr>
-          <w:i/>
-        </w:rPr>
-        <w:t>Akapit bez wcięcia</w:t>
-      </w:r>
-      <w:r>
-        <w:t xml:space="preserve">. Akapit bez wcięcia może wystąpić np. wtedy, gdy wewnątrz akapitu występuje element graficzny, wymagający umieszczenia w osobnej linii, a po tym elemencie akapit ma być kontynuowany. Wymagać to może wstawienia fizycznego znacznika podziału </w:t>
-      </w:r>
-      <w:r>
-        <w:lastRenderedPageBreak/>
-        <w:t>akapitu, mimo iż w sensie logiki tekstu wystąpić on nie powinien. Może to być np. wzór, taki jak ten poniżej:</w:t>
-      </w:r>
-    </w:p>
-    <w:p>
-      <w:pPr>
-        <w:pStyle w:val="Akapitzwciciem"/>
-        <w:jc w:val="center"/>
-        <w:rPr>
-          <w:i/>
-          <w:iCs/>
-        </w:rPr>
-      </w:pPr>
-      <w:proofErr w:type="spellStart"/>
-      <w:r>
-        <w:rPr>
-          <w:i/>
-          <w:iCs/>
-        </w:rPr>
-        <w:t>P</w:t>
-      </w:r>
-      <w:r>
-        <w:rPr>
-          <w:i/>
-          <w:iCs/>
-          <w:vertAlign w:val="subscript"/>
-        </w:rPr>
-        <w:t>koła</w:t>
-      </w:r>
-      <w:proofErr w:type="spellEnd"/>
-      <w:r>
-        <w:rPr>
-          <w:i/>
-          <w:iCs/>
-        </w:rPr>
-        <w:t>=</w:t>
-      </w:r>
-      <w:r>
-        <w:rPr>
-          <w:i/>
-          <w:iCs/>
-        </w:rPr>
-        <w:sym w:font="Symbol" w:char="F070"/>
-      </w:r>
-      <w:r>
-        <w:rPr>
-          <w:i/>
-          <w:iCs/>
-        </w:rPr>
-        <w:sym w:font="Symbol" w:char="F0D7"/>
-      </w:r>
-      <w:r>
-        <w:rPr>
-          <w:i/>
-          <w:iCs/>
-        </w:rPr>
-        <w:t>r</w:t>
-      </w:r>
-      <w:r>
-        <w:rPr>
-          <w:i/>
-          <w:iCs/>
-          <w:vertAlign w:val="superscript"/>
-        </w:rPr>
-        <w:t>2</w:t>
-      </w:r>
-    </w:p>
-    <w:p>
-      <w:pPr>
-        <w:pStyle w:val="Akapitbezwcicia"/>
-      </w:pPr>
-      <w:r>
-        <w:t>po którym należy kontynuować tekst aktualnego akapitu — wtedy właśnie można wykorzystać styl akapitu bez wcięcia akapitowego.</w:t>
-      </w:r>
-    </w:p>
-    <w:p>
-      <w:pPr>
-        <w:pStyle w:val="Akapitzwciciem"/>
-      </w:pPr>
-      <w:r>
-        <w:t xml:space="preserve">Uwaga — klawisz </w:t>
-      </w:r>
-      <w:r>
-        <w:rPr>
-          <w:rStyle w:val="Wyrnienie"/>
-        </w:rPr>
-        <w:t>Enter</w:t>
-      </w:r>
-      <w:r>
-        <w:t xml:space="preserve"> służy do wstawiania znacznika końca akapitu! Nie używa się go — poza sytuacjami wyjątkowymi — do wst</w:t>
-      </w:r>
-      <w:r>
-        <w:t>awiania odstępów i </w:t>
-      </w:r>
-      <w:r>
-        <w:t>innego formatowania tekstu.</w:t>
-      </w:r>
-    </w:p>
-    <w:p>
-      <w:pPr>
-        <w:pStyle w:val="Akapitzwciciem"/>
-      </w:pPr>
-      <w:r>
-        <w:t xml:space="preserve">Jak zasygnalizowano wcześniej, przy przenoszeniu tekstu z innych dokumentów w formacie </w:t>
-      </w:r>
-      <w:proofErr w:type="spellStart"/>
-      <w:r>
-        <w:rPr>
-          <w:i/>
-          <w:iCs/>
-        </w:rPr>
-        <w:t>Word’a</w:t>
-      </w:r>
-      <w:proofErr w:type="spellEnd"/>
-      <w:r>
-        <w:t xml:space="preserve"> oraz ze stron WWW bardzo często przenoszą się również formatowania owego tekstu. Zwykle powoduje to „rozjechanie” się formatu dokumentu. Dodatkowo wklejane style niepotrzebnie dopisują się do listy używanych styków. Aby temu zapobiec należy — po uprzednim skopiowaniu do schowka — wklejać tekst do dokumentu używając polecenia </w:t>
-      </w:r>
-      <w:r>
-        <w:rPr>
-          <w:i/>
-        </w:rPr>
-        <w:t xml:space="preserve">Edycja </w:t>
-      </w:r>
-      <w:r>
-        <w:sym w:font="Symbol" w:char="F0AE"/>
-      </w:r>
-      <w:r>
-        <w:t xml:space="preserve"> </w:t>
-      </w:r>
-      <w:r>
-        <w:rPr>
-          <w:i/>
-        </w:rPr>
-        <w:t>Wklej specjalnie</w:t>
-      </w:r>
-      <w:r>
-        <w:t xml:space="preserve"> a potem </w:t>
-      </w:r>
-      <w:r>
-        <w:rPr>
-          <w:i/>
-        </w:rPr>
-        <w:t>Tekst niesformatowany</w:t>
-      </w:r>
-      <w:r>
-        <w:t>.</w:t>
-      </w:r>
-    </w:p>
-    <w:p>
-      <w:pPr>
-        <w:pStyle w:val="Akapitzwciciem"/>
-      </w:pPr>
-      <w:r>
-        <w:t xml:space="preserve">Innym sposobem jest przechodzenie pośrednio przez edytor nieformatujący typu </w:t>
-      </w:r>
-      <w:r>
-        <w:rPr>
-          <w:i/>
-        </w:rPr>
-        <w:t>Notatnik</w:t>
-      </w:r>
-      <w:r>
-        <w:t xml:space="preserve">. Wklejenie tekstu do </w:t>
-      </w:r>
-      <w:r>
-        <w:rPr>
-          <w:i/>
-        </w:rPr>
-        <w:t>Notatnika</w:t>
-      </w:r>
-      <w:r>
-        <w:t xml:space="preserve"> skutecznie pozbawi go formatowań, taki tekst można „wrzucić” do schowka i później bezpiecznie wstawić do dokumentu </w:t>
-      </w:r>
-      <w:proofErr w:type="spellStart"/>
-      <w:r>
-        <w:rPr>
-          <w:i/>
-        </w:rPr>
-        <w:t>Word’a</w:t>
-      </w:r>
-      <w:proofErr w:type="spellEnd"/>
-      <w:r>
-        <w:t>.</w:t>
-      </w:r>
-    </w:p>
-    <w:p>
-      <w:pPr>
-        <w:pStyle w:val="Akapitzwciciem"/>
-      </w:pPr>
-      <w:r>
-        <w:t xml:space="preserve">Należy zwrócić uwagę na narzędzie </w:t>
-      </w:r>
-      <w:r>
-        <w:rPr>
-          <w:i/>
-        </w:rPr>
-        <w:t>Kopiowanie formatów</w:t>
-      </w:r>
-      <w:r>
-        <w:t xml:space="preserve"> (dawniej </w:t>
-      </w:r>
-      <w:r>
-        <w:rPr>
-          <w:i/>
-        </w:rPr>
-        <w:t>Malarz formatów</w:t>
-      </w:r>
-      <w:r>
-        <w:t xml:space="preserve">) dostępne za pośrednictwem ikony </w:t>
-      </w:r>
-      <w:r>
-        <w:object w:dxaOrig="315" w:dyaOrig="300">
-          <v:shapetype id="_x0000_t75" coordsize="21600,21600" o:spt="75" o:preferrelative="t" path="m@4@5l@4@11@9@11@9@5xe" filled="f" stroked="f">
-            <v:stroke joinstyle="miter"/>
-            <v:formulas>
-              <v:f eqn="if lineDrawn pixelLineWidth 0"/>
-              <v:f eqn="sum @0 1 0"/>
-              <v:f eqn="sum 0 0 @1"/>
-              <v:f eqn="prod @2 1 2"/>
-              <v:f eqn="prod @3 21600 pixelWidth"/>
-              <v:f eqn="prod @3 21600 pixelHeight"/>
-              <v:f eqn="sum @0 0 1"/>
-              <v:f eqn="prod @6 1 2"/>
-              <v:f eqn="prod @7 21600 pixelWidth"/>
-              <v:f eqn="sum @8 21600 0"/>
-              <v:f eqn="prod @7 21600 pixelHeight"/>
-              <v:f eqn="sum @10 21600 0"/>
-            </v:formulas>
-            <v:path o:extrusionok="f" gradientshapeok="t" o:connecttype="rect"/>
-            <o:lock v:ext="edit" aspectratio="t"/>
-          </v:shapetype>
-          <v:shape id="_x0000_i1025" type="#_x0000_t75" style="width:15.9pt;height:14.95pt" o:ole="">
-            <v:imagedata r:id="rId11" o:title=""/>
-          </v:shape>
-          <o:OLEObject Type="Embed" ProgID="PBrush" ShapeID="_x0000_i1025" DrawAspect="Content" ObjectID="_1766376001" r:id="rId12"/>
-        </w:object>
-      </w:r>
-      <w:r>
-        <w:t xml:space="preserve"> na standardowym pasku narzędziowym. Pozwala ono na przenoszenie formatowań zastosowanych w pewnym fragmencie tekstu do innego fragmentu. Więcej informacji na ten temat odnaleźć można oczywiście w systemie podpowiedzi programu </w:t>
-      </w:r>
-      <w:r>
-        <w:rPr>
-          <w:i/>
-        </w:rPr>
-        <w:t>Word</w:t>
-      </w:r>
-      <w:r>
-        <w:t>.</w:t>
-      </w:r>
-    </w:p>
-    <w:p>
-      <w:pPr>
-        <w:pStyle w:val="Nagwek2"/>
-      </w:pPr>
-      <w:bookmarkStart w:id="14" w:name="_Toc90693692"/>
-      <w:bookmarkStart w:id="15" w:name="_Toc155420476"/>
-      <w:r>
-        <w:t>Tytuły rozdziałów</w:t>
-      </w:r>
-      <w:bookmarkEnd w:id="14"/>
-      <w:bookmarkEnd w:id="15"/>
-    </w:p>
-    <w:p>
-      <w:pPr>
-        <w:pStyle w:val="Akapitzwciciem"/>
-      </w:pPr>
-      <w:r>
-        <w:t xml:space="preserve">W tym dokumencie działa automatyczna numeracja elementów tekstu, w tym rozdziałów i podrozdziałów. Tytuł rozdziału należy wpisać a następnie, po zaznaczeniu go, wybrać styl </w:t>
-      </w:r>
-      <w:r>
-        <w:rPr>
-          <w:rStyle w:val="Wyrnienie"/>
-        </w:rPr>
-        <w:t>Nagłówek 1</w:t>
-      </w:r>
-      <w:r>
-        <w:t>. Spowoduje to automatyczne sformatowanie nagłówka, nadanie mu numeru oraz oznaczenie, iż ma wejść do spisu treści.</w:t>
-      </w:r>
-    </w:p>
-    <w:p>
-      <w:pPr>
-        <w:pStyle w:val="Akapitzwciciem"/>
-      </w:pPr>
-      <w:r>
-        <w:t xml:space="preserve">Na końcu tytułów rozdziałów i podrozdziałów nie ma znaków kropki. Kropek nie ma również po numerze rozdziału. Znak kropki występuje jedynie pomiędzy numerami rozdziału nadrzędnego i podrzędnego. W przypadku, zalecanej, </w:t>
-      </w:r>
-      <w:r>
-        <w:lastRenderedPageBreak/>
-        <w:t xml:space="preserve">automatycznej numeracji rozdziałów numery są ustalane przez program </w:t>
-      </w:r>
-      <w:r>
-        <w:rPr>
-          <w:i/>
-          <w:iCs/>
-        </w:rPr>
-        <w:t>Word</w:t>
-      </w:r>
-      <w:r>
-        <w:t xml:space="preserve"> automatycznie i nie należy w tym mu przeszkadzać.</w:t>
-      </w:r>
-    </w:p>
-    <w:p>
-      <w:pPr>
-        <w:pStyle w:val="Akapitzwciciem"/>
-      </w:pPr>
-      <w:r>
-        <w:t xml:space="preserve">Uwaga — według zaleceń obowiązujących dla formy prac dyplomowych, główne rozdziały pracy, a więc te numerowane: 1, 2, 3, ..., powinny rozpoczynać się od nowej strony, i to powinna być strona nieparzysta! Można sprawić, aby rozdział automatycznie rozpoczynał się od nowej strony, jednak nie znam sposobu (nie wykorzystującego makr), aby rozpoczynał się automatycznie od początku strony nieparzystej. Z tego powodu kontrolowanie pozycji głównych rozdziałów pracy </w:t>
-      </w:r>
-      <w:r>
-        <w:rPr>
-          <w:rStyle w:val="Wyrnienie"/>
-        </w:rPr>
-        <w:t>pozostawia się piszącemu</w:t>
-      </w:r>
-      <w:r>
-        <w:t>.</w:t>
-      </w:r>
-    </w:p>
-    <w:p>
-      <w:pPr>
-        <w:pStyle w:val="Akapitzwciciem"/>
-      </w:pPr>
-      <w:r>
-        <w:t xml:space="preserve">Wymuszone przejście tekstu do początku następnej strony powinno być zrobione mądrze. Oczywiście nie wolno tego robić poprzez wielokrotne wciskanie klawisza </w:t>
-      </w:r>
-      <w:r>
-        <w:rPr>
-          <w:i/>
-          <w:iCs/>
-        </w:rPr>
-        <w:t>Enter</w:t>
-      </w:r>
-      <w:r>
-        <w:t xml:space="preserve">, ten bowiem, służy jako znacznik końca paragrafu. Można się posłużyć kombinacja </w:t>
-      </w:r>
-      <w:proofErr w:type="spellStart"/>
-      <w:r>
-        <w:rPr>
-          <w:i/>
-          <w:iCs/>
-        </w:rPr>
-        <w:t>Ctrl-Enter</w:t>
-      </w:r>
-      <w:proofErr w:type="spellEnd"/>
-      <w:r>
-        <w:t xml:space="preserve">, ta kombinacja klawiszy wstawia znacznik przełamania strony w tym właśnie miejscu. Jednak ten sposób wymuszenia przejścia do nowego wiersza ma pewne wady, objawiające się delikatnymi, lecz uciążliwymi problemami z wykorzystaniem styli. Aby tego uniknąć, należy posługiwać się wstawieniem znacznika </w:t>
-      </w:r>
-      <w:r>
-        <w:rPr>
-          <w:rStyle w:val="Wyrnienie"/>
-        </w:rPr>
-        <w:t>podziały sekcji na stronie następnej</w:t>
-      </w:r>
-      <w:r>
-        <w:t xml:space="preserve">. Wstawienie tego znacznika odbywa się poprzez wybranie: </w:t>
-      </w:r>
-      <w:r>
-        <w:rPr>
-          <w:rStyle w:val="Wyrnienie"/>
-        </w:rPr>
-        <w:t>Wstaw</w:t>
-      </w:r>
-      <w:r>
-        <w:rPr>
-          <w:i/>
-        </w:rPr>
-        <w:t xml:space="preserve"> </w:t>
-      </w:r>
-      <w:r>
-        <w:sym w:font="Symbol" w:char="F0AE"/>
-      </w:r>
-      <w:r>
-        <w:t xml:space="preserve"> </w:t>
-      </w:r>
-      <w:r>
-        <w:rPr>
-          <w:rStyle w:val="Wyrnienie"/>
-        </w:rPr>
-        <w:t>Znak</w:t>
-      </w:r>
-      <w:r>
-        <w:rPr>
-          <w:i/>
-        </w:rPr>
-        <w:t xml:space="preserve"> </w:t>
-      </w:r>
-      <w:r>
-        <w:rPr>
-          <w:rStyle w:val="Wyrnienie"/>
-        </w:rPr>
-        <w:t>podziału</w:t>
-      </w:r>
-      <w:r>
-        <w:t xml:space="preserve"> oraz dalej: </w:t>
-      </w:r>
-      <w:r>
-        <w:rPr>
-          <w:rStyle w:val="Wyrnienie"/>
-        </w:rPr>
-        <w:t>Typy</w:t>
-      </w:r>
-      <w:r>
-        <w:t xml:space="preserve"> </w:t>
-      </w:r>
-      <w:r>
-        <w:rPr>
-          <w:rStyle w:val="Wyrnienie"/>
-        </w:rPr>
-        <w:t>podziałów</w:t>
-      </w:r>
-      <w:r>
-        <w:t xml:space="preserve"> </w:t>
-      </w:r>
-      <w:r>
-        <w:rPr>
-          <w:rStyle w:val="Wyrnienie"/>
-        </w:rPr>
-        <w:t>sekcji</w:t>
-      </w:r>
-      <w:r>
-        <w:t xml:space="preserve">, </w:t>
-      </w:r>
-      <w:r>
-        <w:rPr>
-          <w:rStyle w:val="Wyrnienie"/>
-        </w:rPr>
-        <w:t>Następna</w:t>
-      </w:r>
-      <w:r>
-        <w:t xml:space="preserve"> </w:t>
-      </w:r>
-      <w:r>
-        <w:rPr>
-          <w:rStyle w:val="Wyrnienie"/>
-        </w:rPr>
-        <w:t>strona</w:t>
-      </w:r>
-      <w:r>
-        <w:t>.</w:t>
-      </w:r>
-    </w:p>
-    <w:p>
-      <w:pPr>
-        <w:pStyle w:val="Nagwek2"/>
-      </w:pPr>
-      <w:bookmarkStart w:id="16" w:name="_Toc90693693"/>
-      <w:bookmarkStart w:id="17" w:name="_Toc155420477"/>
-      <w:r>
-        <w:t>Tytuły podrozdziałów</w:t>
-      </w:r>
-      <w:bookmarkEnd w:id="16"/>
-      <w:bookmarkEnd w:id="17"/>
-    </w:p>
-    <w:p>
-      <w:pPr>
-        <w:pStyle w:val="Akapitzwciciem"/>
-      </w:pPr>
-      <w:r>
-        <w:t xml:space="preserve">Tytuły podrozdziałów piszemy analogicznie do tytułów rozdziałów, wybierając dla nich style </w:t>
-      </w:r>
-      <w:r>
-        <w:rPr>
-          <w:rStyle w:val="Wyrnienie"/>
-        </w:rPr>
-        <w:t>Nagłówek 2</w:t>
-      </w:r>
-      <w:r>
-        <w:t xml:space="preserve">, </w:t>
-      </w:r>
-      <w:r>
-        <w:rPr>
-          <w:rStyle w:val="Wyrnienie"/>
-        </w:rPr>
-        <w:t xml:space="preserve">Nagłówek 3, </w:t>
-      </w:r>
-      <w:r>
-        <w:t>itp. Nie należy przesadzać z </w:t>
-      </w:r>
-      <w:r>
-        <w:t>„głębokością” numerowania. Trzeci poziom zagnieżdżenia to zwyczajowe maksimum w przypadku tego typu prac. Dalsze podrozdziały — o ile występują — są już zwykle nienumerowane i posiadają nagłówek wyróżniony np. wytłuszczeniem tekstu.</w:t>
-      </w:r>
-    </w:p>
-    <w:p>
-      <w:pPr>
-        <w:pStyle w:val="Nagwek2"/>
-      </w:pPr>
-      <w:bookmarkStart w:id="18" w:name="_Toc155420478"/>
-      <w:r>
-        <w:t>Podpisy pod rysunkami</w:t>
-      </w:r>
-      <w:bookmarkEnd w:id="18"/>
-    </w:p>
-    <w:p>
-      <w:pPr>
-        <w:pStyle w:val="Akapitzwciciem"/>
-      </w:pPr>
-      <w:r>
-        <w:t xml:space="preserve">Każdy rysunek musi posiadać numer i podpis. Umieszczane są one </w:t>
-      </w:r>
-      <w:r>
-        <w:rPr>
-          <w:rStyle w:val="Wyrnienie"/>
-        </w:rPr>
-        <w:t>pod rysunkiem</w:t>
-      </w:r>
-      <w:r>
-        <w:t xml:space="preserve">. Rysunki są numerowane automatycznie a podpisy wstawia się poprzez menu </w:t>
-      </w:r>
-      <w:r>
-        <w:rPr>
-          <w:rStyle w:val="Wyrnienie"/>
-        </w:rPr>
-        <w:t>Wstaw</w:t>
-      </w:r>
-      <w:r>
-        <w:sym w:font="Symbol" w:char="F0AE"/>
-      </w:r>
-      <w:r>
-        <w:t xml:space="preserve"> </w:t>
-      </w:r>
-      <w:r>
-        <w:rPr>
-          <w:rStyle w:val="Wyrnienie"/>
-        </w:rPr>
-        <w:t>Odwołanie</w:t>
-      </w:r>
-      <w:r>
-        <w:sym w:font="Symbol" w:char="F0AE"/>
-      </w:r>
-      <w:r>
-        <w:t xml:space="preserve"> </w:t>
-      </w:r>
-      <w:r>
-        <w:rPr>
-          <w:rStyle w:val="Wyrnienie"/>
-        </w:rPr>
-        <w:t>Podpis</w:t>
-      </w:r>
-      <w:r>
-        <w:t xml:space="preserve">, po czym w polu </w:t>
-      </w:r>
-      <w:r>
-        <w:rPr>
-          <w:rStyle w:val="Wyrnienie"/>
-        </w:rPr>
-        <w:t>Podpis,</w:t>
-      </w:r>
-      <w:r>
-        <w:t xml:space="preserve"> po automatycznie dodanej etykiecie i numerze należy wpisać odpowiedni tekst. Jak to ma wyglądać prezentuje </w:t>
-      </w:r>
-      <w:r>
-        <w:fldChar w:fldCharType="begin"/>
-      </w:r>
-      <w:r>
-        <w:instrText xml:space="preserve"> REF _Ref90694918 \h </w:instrText>
-      </w:r>
-      <w:r>
-        <w:fldChar w:fldCharType="separate"/>
-      </w:r>
-      <w:r>
-        <w:t xml:space="preserve">Rysunek </w:t>
-      </w:r>
-      <w:r>
-        <w:rPr>
-          <w:noProof/>
-        </w:rPr>
-        <w:t>1</w:t>
-      </w:r>
-      <w:r>
-        <w:fldChar w:fldCharType="end"/>
-      </w:r>
-      <w:r>
-        <w:t>. Rysunki powinny być wyśrodkowane, podobnie jak ich podpisy.</w:t>
-      </w:r>
-    </w:p>
-    <w:p>
-      <w:pPr>
-        <w:pStyle w:val="Rysunek"/>
-      </w:pPr>
-      <w:r>
-        <w:rPr>
-          <w:noProof/>
-        </w:rPr>
-        <w:lastRenderedPageBreak/>
-        <w:drawing>
-          <wp:inline distT="0" distB="0" distL="0" distR="0">
-            <wp:extent cx="3306445" cy="3030220"/>
-            <wp:effectExtent l="19050" t="0" r="8255" b="0"/>
-            <wp:docPr id="3" name="Obraz 3" descr="j0240749"/>
-            <wp:cNvGraphicFramePr>
-              <a:graphicFrameLocks xmlns:a="http://schemas.openxmlformats.org/drawingml/2006/main" noChangeAspect="1"/>
-            </wp:cNvGraphicFramePr>
-            <a:graphic xmlns:a="http://schemas.openxmlformats.org/drawingml/2006/main">
-              <a:graphicData uri="http://schemas.openxmlformats.org/drawingml/2006/picture">
-                <pic:pic xmlns:pic="http://schemas.openxmlformats.org/drawingml/2006/picture">
-                  <pic:nvPicPr>
-                    <pic:cNvPr id="0" name="Picture 3" descr="j0240749"/>
-                    <pic:cNvPicPr>
-                      <a:picLocks noChangeAspect="1" noChangeArrowheads="1"/>
-                    </pic:cNvPicPr>
-                  </pic:nvPicPr>
-                  <pic:blipFill>
-                    <a:blip r:embed="rId13"/>
-                    <a:srcRect/>
-                    <a:stretch>
-                      <a:fillRect/>
-                    </a:stretch>
-                  </pic:blipFill>
-                  <pic:spPr bwMode="auto">
-                    <a:xfrm>
-                      <a:off x="0" y="0"/>
-                      <a:ext cx="3306445" cy="3030220"/>
-                    </a:xfrm>
-                    <a:prstGeom prst="rect">
-                      <a:avLst/>
-                    </a:prstGeom>
-                    <a:noFill/>
-                    <a:ln w="9525">
-                      <a:noFill/>
-                      <a:miter lim="800000"/>
-                      <a:headEnd/>
-                      <a:tailEnd/>
-                    </a:ln>
-                  </pic:spPr>
-                </pic:pic>
-              </a:graphicData>
-            </a:graphic>
-          </wp:inline>
-        </w:drawing>
-      </w:r>
-    </w:p>
-    <w:p>
-      <w:pPr>
-        <w:pStyle w:val="Legenda"/>
-      </w:pPr>
-      <w:bookmarkStart w:id="19" w:name="_Ref90694918"/>
-      <w:bookmarkStart w:id="20" w:name="_Toc134224209"/>
-      <w:bookmarkStart w:id="21" w:name="_Toc155265725"/>
-      <w:r>
-        <w:t xml:space="preserve">Rysunek </w:t>
-      </w:r>
-      <w:fldSimple w:instr=" SEQ Rysunek \* ARABIC ">
-        <w:r>
-          <w:rPr>
-            <w:noProof/>
-          </w:rPr>
-          <w:t>3</w:t>
-        </w:r>
-      </w:fldSimple>
-      <w:bookmarkEnd w:id="19"/>
-      <w:r>
-        <w:t xml:space="preserve"> Taki sobie wykres przykładowy</w:t>
-      </w:r>
-      <w:bookmarkEnd w:id="20"/>
-      <w:bookmarkEnd w:id="21"/>
-    </w:p>
-    <w:p>
-      <w:pPr>
-        <w:pStyle w:val="rdo-rys-tab"/>
-      </w:pPr>
-      <w:r>
-        <w:t xml:space="preserve">Źródło: opracowanie własne na podstawie portalu </w:t>
-      </w:r>
-      <w:r>
-        <w:rPr>
-          <w:rStyle w:val="Wyrnienie"/>
-        </w:rPr>
-        <w:t>Biznes bez granic</w:t>
-      </w:r>
-      <w:r>
-        <w:t>,</w:t>
-      </w:r>
-      <w:r>
-        <w:br/>
-        <w:t xml:space="preserve">dostępne </w:t>
-      </w:r>
-      <w:proofErr w:type="spellStart"/>
-      <w:r>
-        <w:t>on-line</w:t>
-      </w:r>
-      <w:proofErr w:type="spellEnd"/>
-      <w:r>
-        <w:t xml:space="preserve">: </w:t>
-      </w:r>
-      <w:r>
-        <w:rPr>
-          <w:rStyle w:val="Maszynowe"/>
-        </w:rPr>
-        <w:t>http://www.biz_bez_granic.pl</w:t>
-      </w:r>
-      <w:r>
-        <w:t>, kwiecień 2006.</w:t>
-      </w:r>
-    </w:p>
-    <w:p>
-      <w:pPr>
-        <w:pStyle w:val="Akapitzwciciem"/>
-      </w:pPr>
-      <w:r>
-        <w:t xml:space="preserve">Podpis pod rysunkiem ma być pisany z wykorzystaniem stylu </w:t>
-      </w:r>
-      <w:r>
-        <w:rPr>
-          <w:rStyle w:val="Wyrnienie"/>
-        </w:rPr>
-        <w:t>Legenda</w:t>
-      </w:r>
-      <w:r>
-        <w:t>, jest on wstawiany automatycznie wraz z podpisem.</w:t>
-      </w:r>
-    </w:p>
-    <w:p>
-      <w:pPr>
-        <w:pStyle w:val="Akapitzwciciem"/>
-      </w:pPr>
-      <w:r>
-        <w:t>Każdy rysunek wstawiony do pracy powinien być opatrzony informacją</w:t>
-      </w:r>
-      <w:r>
-        <w:t xml:space="preserve"> o </w:t>
-      </w:r>
-      <w:r>
-        <w:t xml:space="preserve">źródle, z którego pochodzi. W przypadku rysunków, które wymyślił, zaprojektował i sporządził sam seminarzysta, jako źródło przyjmuje się </w:t>
-      </w:r>
-      <w:r>
-        <w:rPr>
-          <w:rStyle w:val="Wyrnienie"/>
-        </w:rPr>
-        <w:t>opracowanie własne</w:t>
-      </w:r>
-      <w:r>
-        <w:t xml:space="preserve">. Rysunek opracowaniem własnym nie jest, jeżeli opiera się na rysunku cudzym, nawet, jeżeli nie jest skopiowany czy zeskanowany. Jeżeli rysunek źródłowy stanowi tylko inspirację, a ten zamieszczony w pracy różni się od oryginału, uznajemy, że źródło to </w:t>
-      </w:r>
-      <w:r>
-        <w:rPr>
-          <w:rStyle w:val="Wyrnienie"/>
-        </w:rPr>
-        <w:t>opracowanie własne na podstawie</w:t>
-      </w:r>
-      <w:r>
-        <w:t xml:space="preserve"> rysunku źródłowego.</w:t>
-      </w:r>
-    </w:p>
-    <w:p>
-      <w:pPr>
-        <w:pStyle w:val="Nagwek2"/>
-      </w:pPr>
-      <w:bookmarkStart w:id="22" w:name="_Toc155420479"/>
-      <w:r>
-        <w:t>Tabele</w:t>
-      </w:r>
-      <w:bookmarkEnd w:id="22"/>
-    </w:p>
-    <w:p>
-      <w:pPr>
-        <w:pStyle w:val="Akapitzwciciem"/>
-      </w:pPr>
-      <w:r>
-        <w:t xml:space="preserve">Każda tabela posiada swój numer i tytuł. Umieszczane są one </w:t>
-      </w:r>
-      <w:r>
-        <w:rPr>
-          <w:rStyle w:val="Wyrnienie"/>
-        </w:rPr>
-        <w:t>nad tabelą</w:t>
-      </w:r>
-      <w:r>
-        <w:t xml:space="preserve">. Wstawianie tytułów tabel odbywa się analogicznie do wstawiania podpisów rysunków, wybiera się jednak etykietę </w:t>
-      </w:r>
-      <w:r>
-        <w:rPr>
-          <w:rStyle w:val="Wyrnienie"/>
-        </w:rPr>
-        <w:t>Tabela</w:t>
-      </w:r>
-      <w:r>
-        <w:t xml:space="preserve"> zamiast </w:t>
-      </w:r>
-      <w:r>
-        <w:rPr>
-          <w:rStyle w:val="Wyrnienie"/>
-        </w:rPr>
-        <w:t>Rysunek</w:t>
-      </w:r>
-      <w:r>
-        <w:t>.</w:t>
-      </w:r>
-    </w:p>
-    <w:p>
-      <w:pPr>
-        <w:pStyle w:val="Legenda"/>
-      </w:pPr>
-      <w:bookmarkStart w:id="23" w:name="_Toc155265347"/>
-      <w:r>
-        <w:t xml:space="preserve">Tabela </w:t>
-      </w:r>
-      <w:fldSimple w:instr=" SEQ Tabela \* ARABIC ">
-        <w:r>
-          <w:rPr>
-            <w:noProof/>
-          </w:rPr>
-          <w:t>1</w:t>
-        </w:r>
-      </w:fldSimple>
-      <w:r>
-        <w:t xml:space="preserve"> Przykładowa tabela</w:t>
-      </w:r>
-      <w:bookmarkEnd w:id="23"/>
-    </w:p>
-    <w:tbl>
-      <w:tblPr>
-        <w:tblW w:w="0" w:type="auto"/>
-        <w:jc w:val="center"/>
-        <w:tblBorders>
-          <w:top w:val="single" w:sz="12" w:space="0" w:color="000000"/>
-          <w:bottom w:val="single" w:sz="12" w:space="0" w:color="000000"/>
-          <w:insideH w:val="single" w:sz="6" w:space="0" w:color="000000"/>
-        </w:tblBorders>
-        <w:tblLook w:val="01E0"/>
-      </w:tblPr>
-      <w:tblGrid>
-        <w:gridCol w:w="2881"/>
-        <w:gridCol w:w="2881"/>
-      </w:tblGrid>
-      <w:tr>
-        <w:trPr>
-          <w:jc w:val="center"/>
-        </w:trPr>
-        <w:tc>
-          <w:tcPr>
-            <w:tcW w:w="2881" w:type="dxa"/>
-            <w:tcBorders>
-              <w:bottom w:val="single" w:sz="12" w:space="0" w:color="000000"/>
-            </w:tcBorders>
-          </w:tcPr>
-          <w:p>
-            <w:pPr>
-              <w:pStyle w:val="Akapitzwciciem"/>
-              <w:ind w:firstLine="0"/>
-            </w:pPr>
-            <w:r>
-              <w:t>Liczba elementów</w:t>
-            </w:r>
-          </w:p>
-        </w:tc>
-        <w:tc>
-          <w:tcPr>
-            <w:tcW w:w="2881" w:type="dxa"/>
-            <w:tcBorders>
-              <w:bottom w:val="single" w:sz="12" w:space="0" w:color="000000"/>
-            </w:tcBorders>
-          </w:tcPr>
-          <w:p>
-            <w:pPr>
-              <w:pStyle w:val="Akapitzwciciem"/>
-              <w:ind w:firstLine="0"/>
-            </w:pPr>
-            <w:r>
-              <w:t>Cena [PLN]</w:t>
-            </w:r>
-          </w:p>
-        </w:tc>
-      </w:tr>
-      <w:tr>
-        <w:trPr>
-          <w:jc w:val="center"/>
-        </w:trPr>
-        <w:tc>
-          <w:tcPr>
-            <w:tcW w:w="2881" w:type="dxa"/>
-          </w:tcPr>
-          <w:p>
-            <w:pPr>
-              <w:pStyle w:val="Akapitzwciciem"/>
-              <w:ind w:firstLine="0"/>
-            </w:pPr>
-            <w:r>
-              <w:lastRenderedPageBreak/>
-              <w:t>5</w:t>
-            </w:r>
-          </w:p>
-        </w:tc>
-        <w:tc>
-          <w:tcPr>
-            <w:tcW w:w="2881" w:type="dxa"/>
-          </w:tcPr>
-          <w:p>
-            <w:pPr>
-              <w:pStyle w:val="Akapitzwciciem"/>
-              <w:ind w:firstLine="0"/>
-            </w:pPr>
-            <w:r>
-              <w:t>100</w:t>
-            </w:r>
-          </w:p>
-        </w:tc>
-      </w:tr>
-      <w:tr>
-        <w:trPr>
-          <w:jc w:val="center"/>
-        </w:trPr>
-        <w:tc>
-          <w:tcPr>
-            <w:tcW w:w="2881" w:type="dxa"/>
-          </w:tcPr>
-          <w:p>
-            <w:pPr>
-              <w:pStyle w:val="Akapitzwciciem"/>
-              <w:ind w:firstLine="0"/>
-            </w:pPr>
-            <w:r>
-              <w:t>10</w:t>
-            </w:r>
-          </w:p>
-        </w:tc>
-        <w:tc>
-          <w:tcPr>
-            <w:tcW w:w="2881" w:type="dxa"/>
-          </w:tcPr>
-          <w:p>
-            <w:pPr>
-              <w:pStyle w:val="Akapitzwciciem"/>
-              <w:ind w:firstLine="0"/>
-            </w:pPr>
-            <w:r>
-              <w:t>200</w:t>
-            </w:r>
-          </w:p>
-        </w:tc>
-      </w:tr>
-      <w:tr>
-        <w:trPr>
-          <w:jc w:val="center"/>
-        </w:trPr>
-        <w:tc>
-          <w:tcPr>
-            <w:tcW w:w="2881" w:type="dxa"/>
-            <w:tcBorders>
-              <w:top w:val="single" w:sz="12" w:space="0" w:color="000000"/>
-            </w:tcBorders>
-          </w:tcPr>
-          <w:p>
-            <w:pPr>
-              <w:pStyle w:val="Akapitzwciciem"/>
-              <w:ind w:firstLine="0"/>
-            </w:pPr>
-            <w:r>
-              <w:t>151</w:t>
-            </w:r>
-          </w:p>
-        </w:tc>
-        <w:tc>
-          <w:tcPr>
-            <w:tcW w:w="2881" w:type="dxa"/>
-            <w:tcBorders>
-              <w:top w:val="single" w:sz="12" w:space="0" w:color="000000"/>
-            </w:tcBorders>
-          </w:tcPr>
-          <w:p>
-            <w:pPr>
-              <w:pStyle w:val="Akapitzwciciem"/>
-              <w:ind w:firstLine="0"/>
-            </w:pPr>
-            <w:r>
-              <w:t>300</w:t>
-            </w:r>
-          </w:p>
-        </w:tc>
-      </w:tr>
-    </w:tbl>
-    <w:p>
-      <w:pPr>
-        <w:pStyle w:val="rdo-rys-tab"/>
-      </w:pPr>
-      <w:r>
-        <w:t xml:space="preserve">Źródło: A. Kowalski, Tabele i tablice, Wydawnictwo Test, </w:t>
-      </w:r>
-      <w:proofErr w:type="spellStart"/>
-      <w:r>
-        <w:t>Warszwa</w:t>
-      </w:r>
-      <w:proofErr w:type="spellEnd"/>
-      <w:r>
-        <w:t>, 2006.</w:t>
-      </w:r>
-    </w:p>
-    <w:p>
-      <w:pPr>
-        <w:pStyle w:val="Akapitzwciciem"/>
-      </w:pPr>
-      <w:r>
-        <w:t>Tabele jak również ich tytuły powinny być w miarę możliwości wyśrodkowane. W przypadku tabel nieszablonowych, dozwolona jest inna ich organizacja.</w:t>
-      </w:r>
-    </w:p>
-    <w:p>
-      <w:pPr>
-        <w:pStyle w:val="Nagwek1"/>
-      </w:pPr>
-      <w:bookmarkStart w:id="24" w:name="_Toc155420480"/>
-      <w:r>
-        <w:t>Projekt ogólny</w:t>
-      </w:r>
-      <w:bookmarkEnd w:id="24"/>
-    </w:p>
-    <w:p>
-      <w:pPr>
-        <w:pStyle w:val="Akapitzwciciem"/>
-      </w:pPr>
-      <w:r>
-        <w:rPr>
-          <w:rStyle w:val="Wyrnienie"/>
-        </w:rPr>
-        <w:t>Każdy fragment</w:t>
-      </w:r>
-      <w:r>
-        <w:t xml:space="preserve"> tekstu pochodzący z materiałów źródłowych </w:t>
-      </w:r>
-      <w:r>
-        <w:rPr>
-          <w:rStyle w:val="Wyrnienie"/>
-        </w:rPr>
-        <w:t>musi</w:t>
-      </w:r>
-      <w:r>
-        <w:t xml:space="preserve"> zostać opatrzony stosownym odsyłacze, tzw. </w:t>
-      </w:r>
-      <w:r>
-        <w:rPr>
-          <w:rStyle w:val="Wyrnienie"/>
-        </w:rPr>
-        <w:t>cytowaniem</w:t>
-      </w:r>
-      <w:r>
-        <w:t>. Spotyka się dwa rodzaje cytowań. Pierwszy to umieszczenie pod koniec cytowanego fragmentu numeru cytowanej pozycji na liście w bibliografii [1]. Drugi rodzaj to wykorzystywanie przypisów dolnych</w:t>
-      </w:r>
-      <w:r>
-        <w:rPr>
-          <w:rStyle w:val="Odwoanieprzypisudolnego"/>
-        </w:rPr>
-        <w:footnoteReference w:id="2"/>
-      </w:r>
-      <w:r>
-        <w:t>.</w:t>
-      </w:r>
-    </w:p>
-    <w:p>
-      <w:pPr>
-        <w:pStyle w:val="Akapitzwciciem"/>
-      </w:pPr>
-      <w:r>
-        <w:t xml:space="preserve">Zwracam uwagę, że umieszczanie w pracy przepisanych (bądź skopiowanych) dosłownie fragmentów </w:t>
-      </w:r>
-      <w:r>
-        <w:rPr>
-          <w:rStyle w:val="Wyrnienie"/>
-        </w:rPr>
-        <w:t>nie jest dozwolone</w:t>
-      </w:r>
-      <w:r>
-        <w:t xml:space="preserve">. Jest to plagiat. Również nie jest dozwolone umieszczanie fragmentów tekstu </w:t>
-      </w:r>
-      <w:r>
-        <w:rPr>
-          <w:rStyle w:val="Wyrnienie"/>
-        </w:rPr>
-        <w:t>opartych na materiałach źródłowych</w:t>
-      </w:r>
-      <w:r>
-        <w:t xml:space="preserve"> bez ich zacytowania. </w:t>
-      </w:r>
-    </w:p>
-    <w:p>
-      <w:pPr>
-        <w:pStyle w:val="Akapitzwciciem"/>
-      </w:pPr>
-      <w:r>
-        <w:t xml:space="preserve">W przypadku rozdziałów pracy, mających charakter przeglądu literaturowego, naturalnym jest korzystanie z materiałów źródłowych. Nikt od studenta nie wymaga np. wymyślenia genezy Internetu, usług internetowych czy podstawowych pojęć z zakresu </w:t>
-      </w:r>
-      <w:proofErr w:type="spellStart"/>
-      <w:r>
-        <w:t>e</w:t>
-      </w:r>
-      <w:r>
-        <w:noBreakHyphen/>
-        <w:t>marketingu</w:t>
-      </w:r>
-      <w:proofErr w:type="spellEnd"/>
-      <w:r>
-        <w:t>. Jednak dokonując takiego przeglądu należy pisać „własnymi słowami”, cytując wykorzystywane prace, nawet, jeżeli jest ich wiele.</w:t>
-      </w:r>
-    </w:p>
-    <w:p>
-      <w:pPr>
-        <w:pStyle w:val="Akapitzwciciem"/>
-      </w:pPr>
-      <w:r>
-        <w:t>Uwaga — cytowanie nie uprawomocnia przepisywania! Przepisanie z m</w:t>
-      </w:r>
-      <w:r>
-        <w:t>a</w:t>
-      </w:r>
-      <w:r>
-        <w:t>t</w:t>
-      </w:r>
-      <w:r>
-        <w:t>e</w:t>
-      </w:r>
-      <w:r>
-        <w:t>riałów źródłowych całej strony i opatrzenie cytowaniem, nie zmienia faktu, iż autor umieścił w pracy fragment, którego autorem jest ktoś inny.</w:t>
-      </w:r>
-    </w:p>
-    <w:p>
-      <w:pPr>
-        <w:pStyle w:val="Nagwek2"/>
-      </w:pPr>
-      <w:bookmarkStart w:id="25" w:name="_Toc155420481"/>
-      <w:r>
-        <w:t xml:space="preserve">Materiały </w:t>
-      </w:r>
-      <w:r>
-        <w:t>źródłowe</w:t>
-      </w:r>
-      <w:bookmarkEnd w:id="25"/>
-    </w:p>
-    <w:p>
-      <w:pPr>
-        <w:pStyle w:val="Akapitzwciciem"/>
-      </w:pPr>
-      <w:r>
-        <w:t xml:space="preserve">W przypadku materiałów drukowanych należy podać imiona i nazwiska autora (autorów), tytuł pracy, wydawnictwo, oznaczenie numeru w przypadku </w:t>
-      </w:r>
-      <w:r>
-        <w:lastRenderedPageBreak/>
-        <w:t xml:space="preserve">czasopism, nr tomu w przypadku wydawnictw wielotomowych, rok wydania, oraz w przypadku cytowań w przypisach dolnych, również numery cytowanych stron. W przypadku prac pisanych w ramach specjalności </w:t>
-      </w:r>
-      <w:r>
-        <w:rPr>
-          <w:i/>
-          <w:iCs/>
-        </w:rPr>
-        <w:t>informatyka w zarządzaniu</w:t>
-      </w:r>
-      <w:r>
-        <w:t xml:space="preserve"> wykorzystanie materiałów występujących w wersji elektronicznej jest zwykle duże. Dlatego w tego typu pracach należy zachować szczególną dbałość w cytowaniach źródeł.</w:t>
-      </w:r>
-    </w:p>
-    <w:p>
-      <w:pPr>
-        <w:pStyle w:val="Akapitzwciciem"/>
-      </w:pPr>
-      <w:r>
-        <w:t>W przypadku materiałów umieszczonych na stronach WWW obowiązują podobne zasady. Jeżeli to możliwe należy podać imię i nazwisko autora (autorów), temat artykułu, nazwę serwisu WWW, z którego pochodzi artykuł, fizyczny adres URL oraz datę, gdy artykuł był dostępny.</w:t>
-      </w:r>
-    </w:p>
-    <w:p>
-      <w:pPr>
-        <w:pStyle w:val="Akapitzwciciem"/>
-      </w:pPr>
-      <w:r>
-        <w:t xml:space="preserve">To, że na stronie WWW nie ma nazwiska autora </w:t>
-      </w:r>
-      <w:r>
-        <w:rPr>
-          <w:rStyle w:val="Wyrnienie"/>
-        </w:rPr>
-        <w:t>nie zwalnia</w:t>
-      </w:r>
-      <w:r>
-        <w:t xml:space="preserve"> studenta z </w:t>
-      </w:r>
-      <w:r>
-        <w:t>obowiązku wysłania np. listu elektronicznego z prośbą o stosowne informacje. Adres kontaktowy zwykle jest dostępny. Często okazuje się również, że artykuł posiada swój drukowany odpowiednik i wtedy można wskazać go również jako źródło. Dopiero, gdy nie można w żaden sposób stwierdzić autorstwa czy konkretnego tytułu danego artykułu elektronicznego, można pominąć te informacje i podać sam adres ze zwięzłym opisem tematyki danego serwisu WWW lub określić, że autor jest anonimowy.</w:t>
-      </w:r>
-    </w:p>
-    <w:p>
-      <w:pPr>
-        <w:pStyle w:val="Akapitzwciciem"/>
-      </w:pPr>
-      <w:r>
-        <w:t xml:space="preserve">Uwaga — po wpisaniu adresu URL, program </w:t>
-      </w:r>
-      <w:r>
-        <w:rPr>
-          <w:i/>
-        </w:rPr>
-        <w:t>Word</w:t>
-      </w:r>
-      <w:r>
-        <w:t xml:space="preserve"> automatycznie formatuje taki adres jako odnośnik hipertekstowy, czyli hiperłącze. Pojawia się wtedy zwykle podkreślenie oraz niebieski kolor tekstu. Ponieważ dokument jest przeznaczony do druku, nie można zostawiać adresów URL w postaci hiperłącz. Należy najechać kursorem myszki w obszar takiego hiperłącza, wywołać menu podręczne prawym przyciskiem myszki oraz wybrać polecenie usuwania hiperłącza z dokumentu.</w:t>
-      </w:r>
-    </w:p>
-    <w:p>
-      <w:pPr>
-        <w:pStyle w:val="Nagwek2"/>
-      </w:pPr>
-      <w:bookmarkStart w:id="26" w:name="_Toc155420482"/>
-      <w:r>
-        <w:t>Bibliografia i jej znaczenie</w:t>
-      </w:r>
-      <w:bookmarkEnd w:id="26"/>
-    </w:p>
-    <w:p>
-      <w:pPr>
-        <w:pStyle w:val="Akapitzwciciem"/>
-      </w:pPr>
-      <w:r>
-        <w:t xml:space="preserve">Każda praca </w:t>
-      </w:r>
-      <w:r>
-        <w:rPr>
-          <w:rStyle w:val="Wyrnienie"/>
-        </w:rPr>
-        <w:t>musi</w:t>
-      </w:r>
-      <w:r>
-        <w:t xml:space="preserve"> posiadać bibliografię, zawierającą uporządkowany (alfabetycznie, narastająco </w:t>
-      </w:r>
-      <w:proofErr w:type="spellStart"/>
-      <w:r>
-        <w:t>wg</w:t>
-      </w:r>
-      <w:proofErr w:type="spellEnd"/>
-      <w:r>
-        <w:t>. nazwisk autorów) spis materiałów źródłowych wykorzystanych w pracy. Spotyka się różny sposób podziału materiałów źródłowych. W najprostszej postaci jest to jednolita lista uporządkowana alfabetycznie według nazwisk autorów.</w:t>
-      </w:r>
-    </w:p>
-    <w:p>
-      <w:pPr>
-        <w:pStyle w:val="Akapitzwciciem"/>
-      </w:pPr>
-      <w:r>
-        <w:t xml:space="preserve">Proszę nie lekceważyć bibliografii! Recenzent na pewno sprawdzi czy ona jest, ile liczy pozycji, jakiego rodzaju materiały się na niej znajdują. Materiały </w:t>
-      </w:r>
-      <w:r>
-        <w:lastRenderedPageBreak/>
-        <w:t>źródłowe oraz sposób ich wykorzystania są oceniane w recenzji pracy. To, w jaki sposób jest ona sformatowana nie jest również bez znaczenia.</w:t>
-      </w:r>
-    </w:p>
-    <w:p>
-      <w:pPr>
-        <w:pStyle w:val="Akapitzwciciem"/>
-      </w:pPr>
-      <w:r>
-        <w:t>Uwaga — każda pozycja umieszczona w bibliografii musi być przynajmniej raz zacytowana. W pracy nie należy cytować materiałów, które nie są umieszczone w bibliografii.</w:t>
-      </w:r>
-    </w:p>
-    <w:p>
-      <w:pPr>
-        <w:pStyle w:val="Nagwek1"/>
-      </w:pPr>
-      <w:bookmarkStart w:id="27" w:name="_Toc155420483"/>
-      <w:r>
-        <w:t>Dokumentacja techniczna</w:t>
-      </w:r>
-      <w:bookmarkEnd w:id="27"/>
-    </w:p>
-    <w:p>
-      <w:pPr>
-        <w:pStyle w:val="Akapitzwciciem"/>
-      </w:pPr>
-      <w:r>
-        <w:t xml:space="preserve">Praca powinna zawierać oczywiście spis treści. Umieszczony ma on być na początku pracy, generuje się go automatycznie na podstawie fragmentów tekstu sformatowanych odpowiednimi stylami. W tym przypadku są to style </w:t>
-      </w:r>
-      <w:r>
-        <w:rPr>
-          <w:rStyle w:val="Wyrnienie"/>
-        </w:rPr>
-        <w:t xml:space="preserve">Nagłówek </w:t>
-      </w:r>
-      <w:r>
-        <w:t xml:space="preserve">1, </w:t>
-      </w:r>
-      <w:r>
-        <w:rPr>
-          <w:rStyle w:val="Wyrnienie"/>
-        </w:rPr>
-        <w:t>Nagłówek2</w:t>
-      </w:r>
-      <w:r>
-        <w:t xml:space="preserve">, </w:t>
-      </w:r>
-      <w:r>
-        <w:rPr>
-          <w:rStyle w:val="Wyrnienie"/>
-        </w:rPr>
-        <w:t>Nagłówek 3,</w:t>
-      </w:r>
-      <w:r>
-        <w:t xml:space="preserve"> itp.. </w:t>
-      </w:r>
-    </w:p>
-    <w:p>
-      <w:pPr>
-        <w:pStyle w:val="Akapitzwciciem"/>
-      </w:pPr>
-      <w:r>
-        <w:t xml:space="preserve">Spis treści wstawia się poprzez menu </w:t>
-      </w:r>
-      <w:r>
-        <w:rPr>
-          <w:rStyle w:val="Wyrnienie"/>
-        </w:rPr>
-        <w:t>Wstaw</w:t>
-      </w:r>
-      <w:r>
-        <w:sym w:font="Symbol" w:char="F0AE"/>
-      </w:r>
-      <w:r>
-        <w:t xml:space="preserve"> </w:t>
-      </w:r>
-      <w:r>
-        <w:rPr>
-          <w:rStyle w:val="Wyrnienie"/>
-        </w:rPr>
-        <w:t>Odwołanie</w:t>
-      </w:r>
-      <w:r>
-        <w:sym w:font="Symbol" w:char="F0AE"/>
-      </w:r>
-      <w:r>
-        <w:rPr>
-          <w:rStyle w:val="Wyrnienie"/>
-        </w:rPr>
-        <w:t>Indeksy i spisy</w:t>
-      </w:r>
-      <w:r>
-        <w:t xml:space="preserve">. Resztę parametrów określa się na zakładce </w:t>
-      </w:r>
-      <w:r>
-        <w:rPr>
-          <w:rStyle w:val="Wyrnienie"/>
-        </w:rPr>
-        <w:t>Spis treści</w:t>
-      </w:r>
-      <w:r>
-        <w:t>. W podobny sposób wstawia się spis rysunków, równań i tabel.</w:t>
-      </w:r>
-    </w:p>
-    <w:p>
-      <w:pPr>
-        <w:pStyle w:val="Akapitzwciciem"/>
-      </w:pPr>
-      <w:r>
-        <w:t>Spisy rysunków i tabel umieszcza się na końcu pracy, po bibliografii. Powinny one być włączone do spisu treści, jak w tym dokumencie.</w:t>
-      </w:r>
-    </w:p>
-    <w:p>
-      <w:pPr>
-        <w:pStyle w:val="Akapitzwciciem"/>
-      </w:pPr>
-      <w:r>
-        <w:t xml:space="preserve">Spisy nie uaktualniają się samoistnie i należy ufać </w:t>
-      </w:r>
-      <w:proofErr w:type="spellStart"/>
-      <w:r>
-        <w:rPr>
-          <w:i/>
-        </w:rPr>
-        <w:t>Word’owi</w:t>
-      </w:r>
-      <w:proofErr w:type="spellEnd"/>
-      <w:r>
-        <w:t xml:space="preserve">, że we właściwym momencie je uaktualni. Spisy można aktualizować samodzielnie — najeżdżamy myszką w obszar danego spisu, klikamy tak, aby spis się podświetlił (szary kolor), naciskamy prawy przycisk myszy i wybieramy polecenie </w:t>
-      </w:r>
-      <w:r>
-        <w:rPr>
-          <w:i/>
-        </w:rPr>
-        <w:t>Aktualizuj pole</w:t>
-      </w:r>
-      <w:r>
-        <w:t xml:space="preserve"> z menu podręcznego.</w:t>
-      </w:r>
-    </w:p>
-    <w:p>
-      <w:pPr>
-        <w:pStyle w:val="Nagwek1"/>
-      </w:pPr>
-      <w:bookmarkStart w:id="28" w:name="_Toc155420484"/>
-      <w:r>
-        <w:t>Testy i weryfikacja systemu</w:t>
-      </w:r>
-      <w:bookmarkEnd w:id="28"/>
-    </w:p>
-    <w:p>
-      <w:pPr>
-        <w:pStyle w:val="Akapitzwciciem"/>
-      </w:pPr>
-      <w:r>
-        <w:t>Dokument ten w sposób ogólny prezentuje podstawowe zasady formatowania tekstu pracy licencjackiej. Nie wyczerpuje on oczywiście tematu, jest szereg bardziej szczegółowych zaleceń dotyczących tego zagadnienia. Praca ta zawiera jednak konieczne minimum informacji, pozwalające na ustrzeżenie się wielu podstawowych błędów, mogących niejednokrotnie wpłynąć na ostateczną ocenę pracy.</w:t>
-      </w:r>
     </w:p>
     <w:p>
       <w:pPr>
@@ -5279,7 +3620,7 @@
           <w:szCs w:val="32"/>
         </w:rPr>
       </w:pPr>
-      <w:bookmarkStart w:id="29" w:name="_Toc155420485"/>
+      <w:bookmarkStart w:id="10" w:name="_Toc155420485"/>
       <w:r>
         <w:rPr>
           <w:rStyle w:val="AkapitbezwciciaZnak"/>
@@ -5287,30 +3628,29 @@
           <w:sz w:val="32"/>
           <w:szCs w:val="32"/>
         </w:rPr>
-        <w:lastRenderedPageBreak/>
         <w:t>Przykładowy scenariusz wykorzystania systemu</w:t>
       </w:r>
-      <w:bookmarkEnd w:id="29"/>
+      <w:bookmarkEnd w:id="10"/>
     </w:p>
     <w:p>
       <w:pPr>
         <w:pStyle w:val="Nagwek1"/>
       </w:pPr>
-      <w:bookmarkStart w:id="30" w:name="_Toc155420486"/>
+      <w:bookmarkStart w:id="11" w:name="_Toc155420486"/>
       <w:r>
         <w:t>Zakończenie</w:t>
       </w:r>
-      <w:bookmarkEnd w:id="30"/>
+      <w:bookmarkEnd w:id="11"/>
     </w:p>
     <w:p>
       <w:pPr>
         <w:pStyle w:val="Nagwek1"/>
       </w:pPr>
-      <w:bookmarkStart w:id="31" w:name="_Toc155420487"/>
+      <w:bookmarkStart w:id="12" w:name="_Toc155420487"/>
       <w:r>
         <w:t>Bibliografia</w:t>
       </w:r>
-      <w:bookmarkEnd w:id="31"/>
+      <w:bookmarkEnd w:id="12"/>
     </w:p>
     <w:p>
       <w:pPr>
@@ -5321,15 +3661,7 @@
         </w:numPr>
       </w:pPr>
       <w:r>
-        <w:t>Autor anonimowy, Tworzenie bibliografii pracy dyplomowej [</w:t>
-      </w:r>
-      <w:proofErr w:type="spellStart"/>
-      <w:r>
-        <w:t>on-line</w:t>
-      </w:r>
-      <w:proofErr w:type="spellEnd"/>
-      <w:r>
-        <w:t xml:space="preserve">], Polski Portal Edukacyjny, </w:t>
+        <w:t xml:space="preserve">Autor anonimowy, Tworzenie bibliografii pracy dyplomowej [on-line], Polski Portal Edukacyjny, </w:t>
       </w:r>
       <w:r>
         <w:rPr>
@@ -5356,15 +3688,7 @@
         </w:numPr>
       </w:pPr>
       <w:r>
-        <w:t xml:space="preserve">Kowalski J., Jak cytować materiały źródłowe, Oficyna Wydawnicza </w:t>
-      </w:r>
-      <w:proofErr w:type="spellStart"/>
-      <w:r>
-        <w:t>Example</w:t>
-      </w:r>
-      <w:proofErr w:type="spellEnd"/>
-      <w:r>
-        <w:t xml:space="preserve">, </w:t>
+        <w:t xml:space="preserve">Kowalski J., Jak cytować materiały źródłowe, Oficyna Wydawnicza Example, </w:t>
       </w:r>
       <w:r>
         <w:t>Katowice</w:t>
@@ -5396,7 +3720,7 @@
       <w:r>
         <w:t xml:space="preserve">, </w:t>
       </w:r>
-      <w:hyperlink r:id="rId14" w:history="1">
+      <w:hyperlink r:id="rId11" w:history="1">
         <w:r>
           <w:rPr>
             <w:rStyle w:val="Hipercze"/>
@@ -5415,11 +3739,11 @@
       <w:r>
         <w:t xml:space="preserve"> </w:t>
       </w:r>
-      <w:bookmarkStart w:id="32" w:name="_Toc155420488"/>
+      <w:bookmarkStart w:id="13" w:name="_Toc155420488"/>
       <w:r>
         <w:t>Spis rysunków</w:t>
       </w:r>
-      <w:bookmarkEnd w:id="32"/>
+      <w:bookmarkEnd w:id="13"/>
     </w:p>
     <w:p>
       <w:pPr>
@@ -5443,7 +3767,7 @@
       <w:r>
         <w:fldChar w:fldCharType="separate"/>
       </w:r>
-      <w:hyperlink w:anchor="_Toc155265723" w:history="1">
+      <w:hyperlink w:anchor="_Toc156926070" w:history="1">
         <w:r>
           <w:rPr>
             <w:rStyle w:val="Hipercze"/>
@@ -5470,7 +3794,7 @@
             <w:noProof/>
             <w:webHidden/>
           </w:rPr>
-          <w:instrText xml:space="preserve"> PAGEREF _Toc155265723 \h </w:instrText>
+          <w:instrText xml:space="preserve"> PAGEREF _Toc156926070 \h </w:instrText>
         </w:r>
         <w:r>
           <w:rPr>
@@ -5490,7 +3814,7 @@
             <w:noProof/>
             <w:webHidden/>
           </w:rPr>
-          <w:t>5</w:t>
+          <w:t>6</w:t>
         </w:r>
         <w:r>
           <w:rPr>
@@ -5514,7 +3838,7 @@
           <w:szCs w:val="22"/>
         </w:rPr>
       </w:pPr>
-      <w:hyperlink w:anchor="_Toc155265724" w:history="1">
+      <w:hyperlink w:anchor="_Toc156926071" w:history="1">
         <w:r>
           <w:rPr>
             <w:rStyle w:val="Hipercze"/>
@@ -5541,7 +3865,7 @@
             <w:noProof/>
             <w:webHidden/>
           </w:rPr>
-          <w:instrText xml:space="preserve"> PAGEREF _Toc155265724 \h </w:instrText>
+          <w:instrText xml:space="preserve"> PAGEREF _Toc156926071 \h </w:instrText>
         </w:r>
         <w:r>
           <w:rPr>
@@ -5561,7 +3885,7 @@
             <w:noProof/>
             <w:webHidden/>
           </w:rPr>
-          <w:t>6</w:t>
+          <w:t>7</w:t>
         </w:r>
         <w:r>
           <w:rPr>
@@ -5571,6 +3895,25 @@
           <w:fldChar w:fldCharType="end"/>
         </w:r>
       </w:hyperlink>
+    </w:p>
+    <w:p>
+      <w:pPr>
+        <w:pStyle w:val="Akapitzwciciem"/>
+        <w:ind w:firstLine="0"/>
+      </w:pPr>
+      <w:r>
+        <w:fldChar w:fldCharType="end"/>
+      </w:r>
+    </w:p>
+    <w:p>
+      <w:pPr>
+        <w:pStyle w:val="Nagwek1"/>
+      </w:pPr>
+      <w:bookmarkStart w:id="14" w:name="_Toc155420489"/>
+      <w:r>
+        <w:t>Spis tabel</w:t>
+      </w:r>
+      <w:bookmarkEnd w:id="14"/>
     </w:p>
     <w:p>
       <w:pPr>
@@ -5585,13 +3928,22 @@
           <w:szCs w:val="22"/>
         </w:rPr>
       </w:pPr>
-      <w:hyperlink w:anchor="_Toc155265725" w:history="1">
+      <w:r>
+        <w:fldChar w:fldCharType="begin"/>
+      </w:r>
+      <w:r>
+        <w:instrText xml:space="preserve"> TOC \h \z \c "Tabela" </w:instrText>
+      </w:r>
+      <w:r>
+        <w:fldChar w:fldCharType="separate"/>
+      </w:r>
+      <w:hyperlink w:anchor="_Toc155265347" w:history="1">
         <w:r>
           <w:rPr>
             <w:rStyle w:val="Hipercze"/>
             <w:noProof/>
           </w:rPr>
-          <w:t>Rysunek 3 Taki sobie wykres przykładowy</w:t>
+          <w:t>Tabela 1 Przykładowa tabela</w:t>
         </w:r>
         <w:r>
           <w:rPr>
@@ -5612,7 +3964,7 @@
             <w:noProof/>
             <w:webHidden/>
           </w:rPr>
-          <w:instrText xml:space="preserve"> PAGEREF _Toc155265725 \h </w:instrText>
+          <w:instrText xml:space="preserve"> PAGEREF _Toc155265347 \h </w:instrText>
         </w:r>
         <w:r>
           <w:rPr>
@@ -5645,116 +3997,17 @@
     </w:p>
     <w:p>
       <w:pPr>
-        <w:pStyle w:val="Akapitzwciciem"/>
-        <w:ind w:firstLine="0"/>
+        <w:pStyle w:val="Spistabel"/>
       </w:pPr>
       <w:r>
         <w:fldChar w:fldCharType="end"/>
       </w:r>
     </w:p>
-    <w:p>
-      <w:pPr>
-        <w:pStyle w:val="Nagwek1"/>
-      </w:pPr>
-      <w:bookmarkStart w:id="33" w:name="_Toc155420489"/>
-      <w:r>
-        <w:t>Spis tabel</w:t>
-      </w:r>
-      <w:bookmarkEnd w:id="33"/>
-    </w:p>
-    <w:p>
-      <w:pPr>
-        <w:pStyle w:val="Spisilustracji"/>
-        <w:tabs>
-          <w:tab w:val="right" w:leader="dot" w:pos="8493"/>
-        </w:tabs>
-        <w:rPr>
-          <w:rFonts w:asciiTheme="minorHAnsi" w:eastAsiaTheme="minorEastAsia" w:hAnsiTheme="minorHAnsi" w:cstheme="minorBidi"/>
-          <w:noProof/>
-          <w:sz w:val="22"/>
-          <w:szCs w:val="22"/>
-        </w:rPr>
-      </w:pPr>
-      <w:r>
-        <w:fldChar w:fldCharType="begin"/>
-      </w:r>
-      <w:r>
-        <w:instrText xml:space="preserve"> TOC \h \z \c "Tabela" </w:instrText>
-      </w:r>
-      <w:r>
-        <w:fldChar w:fldCharType="separate"/>
-      </w:r>
-      <w:hyperlink w:anchor="_Toc155265347" w:history="1">
-        <w:r>
-          <w:rPr>
-            <w:rStyle w:val="Hipercze"/>
-            <w:noProof/>
-          </w:rPr>
-          <w:t>Tabela 1 Przykładowa tabela</w:t>
-        </w:r>
-        <w:r>
-          <w:rPr>
-            <w:noProof/>
-            <w:webHidden/>
-          </w:rPr>
-          <w:tab/>
-        </w:r>
-        <w:r>
-          <w:rPr>
-            <w:noProof/>
-            <w:webHidden/>
-          </w:rPr>
-          <w:fldChar w:fldCharType="begin"/>
-        </w:r>
-        <w:r>
-          <w:rPr>
-            <w:noProof/>
-            <w:webHidden/>
-          </w:rPr>
-          <w:instrText xml:space="preserve"> PAGEREF _Toc155265347 \h </w:instrText>
-        </w:r>
-        <w:r>
-          <w:rPr>
-            <w:noProof/>
-            <w:webHidden/>
-          </w:rPr>
-        </w:r>
-        <w:r>
-          <w:rPr>
-            <w:noProof/>
-            <w:webHidden/>
-          </w:rPr>
-          <w:fldChar w:fldCharType="separate"/>
-        </w:r>
-        <w:r>
-          <w:rPr>
-            <w:noProof/>
-            <w:webHidden/>
-          </w:rPr>
-          <w:t>15</w:t>
-        </w:r>
-        <w:r>
-          <w:rPr>
-            <w:noProof/>
-            <w:webHidden/>
-          </w:rPr>
-          <w:fldChar w:fldCharType="end"/>
-        </w:r>
-      </w:hyperlink>
-    </w:p>
-    <w:p>
-      <w:pPr>
-        <w:pStyle w:val="Spistabel"/>
-      </w:pPr>
-      <w:r>
-        <w:fldChar w:fldCharType="end"/>
-      </w:r>
-    </w:p>
     <w:sectPr>
-      <w:headerReference w:type="even" r:id="rId15"/>
-      <w:headerReference w:type="default" r:id="rId16"/>
-      <w:footerReference w:type="even" r:id="rId17"/>
-      <w:footerReference w:type="default" r:id="rId18"/>
+      <w:headerReference w:type="even" r:id="rId12"/>
+      <w:headerReference w:type="default" r:id="rId13"/>
+      <w:footerReference w:type="even" r:id="rId14"/>
+      <w:footerReference w:type="default" r:id="rId15"/>
       <w:pgSz w:w="11906" w:h="16838" w:code="9"/>
       <w:pgMar w:top="1418" w:right="1418" w:bottom="1418" w:left="1418" w:header="1021" w:footer="1021" w:gutter="567"/>
       <w:cols w:space="708"/>
@@ -5812,7 +4065,7 @@
         <w:rStyle w:val="Numerstrony"/>
         <w:noProof/>
       </w:rPr>
-      <w:t>6</w:t>
+      <w:t>12</w:t>
     </w:r>
     <w:r>
       <w:rPr>
@@ -5853,7 +4106,7 @@
         <w:rStyle w:val="Numerstrony"/>
         <w:noProof/>
       </w:rPr>
-      <w:t>5</w:t>
+      <w:t>11</w:t>
     </w:r>
     <w:r>
       <w:rPr>
@@ -5878,34 +4131,6 @@
     <w:p>
       <w:r>
         <w:continuationSeparator/>
-      </w:r>
-    </w:p>
-  </w:footnote>
-  <w:footnote w:id="2">
-    <w:p>
-      <w:pPr>
-        <w:pStyle w:val="Tekstprzypisudolnego"/>
-      </w:pPr>
-      <w:r>
-        <w:rPr>
-          <w:rStyle w:val="Odwoanieprzypisudolnego"/>
-        </w:rPr>
-        <w:footnoteRef/>
-      </w:r>
-      <w:r>
-        <w:t xml:space="preserve"> J. Kowalski, Jak cytować materiały źródłowe, Oficyna Wydawnicza </w:t>
-      </w:r>
-      <w:proofErr w:type="spellStart"/>
-      <w:r>
-        <w:t>Example</w:t>
-      </w:r>
-      <w:proofErr w:type="spellEnd"/>
-      <w:r>
-        <w:t>, Sosnowiec, 2004, str. 12</w:t>
-      </w:r>
-      <w:r>
-        <w:noBreakHyphen/>
-        <w:t>15.</w:t>
       </w:r>
     </w:p>
   </w:footnote>
@@ -8916,7 +7141,7 @@
 </file>
 
 <file path=customXml/itemProps1.xml><?xml version="1.0" encoding="utf-8"?>
-<ds:datastoreItem xmlns:ds="http://schemas.openxmlformats.org/officeDocument/2006/customXml" ds:itemID="{4801AB80-63AF-4F2D-994D-B828DA1816F3}">
+<ds:datastoreItem xmlns:ds="http://schemas.openxmlformats.org/officeDocument/2006/customXml" ds:itemID="{7E8BEA1C-2311-4B2B-B590-F409E674D400}">
   <ds:schemaRefs>
     <ds:schemaRef ds:uri="http://schemas.openxmlformats.org/officeDocument/2006/bibliography"/>
   </ds:schemaRefs>

</xml_diff>

<commit_message>
Analiza istniejących rozwiązań - moduł podań systemu USOS UŚ
</commit_message>
<xml_diff>
--- a/Dokument/praca_inzynierska.docx
+++ b/Dokument/praca_inzynierska.docx
@@ -1,11 +1,11 @@
 
 <file path=word/document.xml><?xml version="1.0" encoding="utf-8"?>
-<w:document xmlns:ve="http://schemas.openxmlformats.org/markup-compatibility/2006" xmlns:o="urn:schemas-microsoft-com:office:office" xmlns:r="http://schemas.openxmlformats.org/officeDocument/2006/relationships" xmlns:m="http://schemas.openxmlformats.org/officeDocument/2006/math" xmlns:v="urn:schemas-microsoft-com:vml" xmlns:wp="http://schemas.openxmlformats.org/drawingml/2006/wordprocessingDrawing" xmlns:w10="urn:schemas-microsoft-com:office:word" xmlns:w="http://schemas.openxmlformats.org/wordprocessingml/2006/main" xmlns:wne="http://schemas.microsoft.com/office/word/2006/wordml">
+<w:document xmlns:wpc="http://schemas.microsoft.com/office/word/2010/wordprocessingCanvas" xmlns:cx="http://schemas.microsoft.com/office/drawing/2014/chartex" xmlns:cx1="http://schemas.microsoft.com/office/drawing/2015/9/8/chartex" xmlns:cx2="http://schemas.microsoft.com/office/drawing/2015/10/21/chartex" xmlns:cx3="http://schemas.microsoft.com/office/drawing/2016/5/9/chartex" xmlns:cx4="http://schemas.microsoft.com/office/drawing/2016/5/10/chartex" xmlns:cx5="http://schemas.microsoft.com/office/drawing/2016/5/11/chartex" xmlns:cx6="http://schemas.microsoft.com/office/drawing/2016/5/12/chartex" xmlns:cx7="http://schemas.microsoft.com/office/drawing/2016/5/13/chartex" xmlns:cx8="http://schemas.microsoft.com/office/drawing/2016/5/14/chartex" xmlns:mc="http://schemas.openxmlformats.org/markup-compatibility/2006" xmlns:aink="http://schemas.microsoft.com/office/drawing/2016/ink" xmlns:am3d="http://schemas.microsoft.com/office/drawing/2017/model3d" xmlns:o="urn:schemas-microsoft-com:office:office" xmlns:oel="http://schemas.microsoft.com/office/2019/extlst" xmlns:r="http://schemas.openxmlformats.org/officeDocument/2006/relationships" xmlns:m="http://schemas.openxmlformats.org/officeDocument/2006/math" xmlns:v="urn:schemas-microsoft-com:vml" xmlns:wp14="http://schemas.microsoft.com/office/word/2010/wordprocessingDrawing" xmlns:wp="http://schemas.openxmlformats.org/drawingml/2006/wordprocessingDrawing" xmlns:w10="urn:schemas-microsoft-com:office:word" xmlns:w="http://schemas.openxmlformats.org/wordprocessingml/2006/main" xmlns:w14="http://schemas.microsoft.com/office/word/2010/wordml" xmlns:w15="http://schemas.microsoft.com/office/word/2012/wordml" xmlns:w16cex="http://schemas.microsoft.com/office/word/2018/wordml/cex" xmlns:w16cid="http://schemas.microsoft.com/office/word/2016/wordml/cid" xmlns:w16="http://schemas.microsoft.com/office/word/2018/wordml" xmlns:w16sdtdh="http://schemas.microsoft.com/office/word/2020/wordml/sdtdatahash" xmlns:w16se="http://schemas.microsoft.com/office/word/2015/wordml/symex" xmlns:wpg="http://schemas.microsoft.com/office/word/2010/wordprocessingGroup" xmlns:wpi="http://schemas.microsoft.com/office/word/2010/wordprocessingInk" xmlns:wne="http://schemas.microsoft.com/office/word/2006/wordml" xmlns:wps="http://schemas.microsoft.com/office/word/2010/wordprocessingShape" mc:Ignorable="w14 w15 w16se w16cid w16 w16cex w16sdtdh wp14">
   <w:body>
     <w:tbl>
       <w:tblPr>
         <w:tblW w:w="0" w:type="auto"/>
-        <w:tblLook w:val="04A0"/>
+        <w:tblLook w:val="04A0" w:firstRow="1" w:lastRow="0" w:firstColumn="1" w:lastColumn="0" w:noHBand="0" w:noVBand="1"/>
       </w:tblPr>
       <w:tblGrid>
         <w:gridCol w:w="8643"/>
@@ -3056,7 +3056,7 @@
           <w:noProof/>
         </w:rPr>
         <w:drawing>
-          <wp:inline distT="0" distB="0" distL="0" distR="0">
+          <wp:inline distT="0" distB="0" distL="0" distR="0" wp14:anchorId="1A9B0D0B" wp14:editId="49502F3E">
             <wp:extent cx="4972050" cy="6696075"/>
             <wp:effectExtent l="19050" t="0" r="0" b="0"/>
             <wp:docPr id="2" name="Obraz 1" descr="obieg_dokumentow.jpg"/>
@@ -3100,14 +3100,27 @@
       <w:r>
         <w:t xml:space="preserve">Rysunek </w:t>
       </w:r>
-      <w:fldSimple w:instr=" SEQ Rysunek \* ARABIC ">
-        <w:r>
-          <w:rPr>
-            <w:noProof/>
-          </w:rPr>
-          <w:t>1</w:t>
-        </w:r>
-      </w:fldSimple>
+      <w:r>
+        <w:fldChar w:fldCharType="begin"/>
+      </w:r>
+      <w:r>
+        <w:instrText xml:space="preserve"> SEQ Rysunek \* ARABIC </w:instrText>
+      </w:r>
+      <w:r>
+        <w:fldChar w:fldCharType="separate"/>
+      </w:r>
+      <w:r>
+        <w:rPr>
+          <w:noProof/>
+        </w:rPr>
+        <w:t>1</w:t>
+      </w:r>
+      <w:r>
+        <w:rPr>
+          <w:noProof/>
+        </w:rPr>
+        <w:fldChar w:fldCharType="end"/>
+      </w:r>
       <w:r>
         <w:t xml:space="preserve"> </w:t>
       </w:r>
@@ -3128,7 +3141,7 @@
         </w:rPr>
         <w:lastRenderedPageBreak/>
         <w:drawing>
-          <wp:inline distT="0" distB="0" distL="0" distR="0">
+          <wp:inline distT="0" distB="0" distL="0" distR="0" wp14:anchorId="24314BF8" wp14:editId="123C38E5">
             <wp:extent cx="5399405" cy="7636510"/>
             <wp:effectExtent l="19050" t="0" r="0" b="0"/>
             <wp:docPr id="6" name="Obraz 5" descr="podanie_o_zmiane_toku_studiow_wzor.jpg"/>
@@ -3173,14 +3186,27 @@
       <w:r>
         <w:t xml:space="preserve">Rysunek </w:t>
       </w:r>
-      <w:fldSimple w:instr=" SEQ Rysunek \* ARABIC ">
-        <w:r>
-          <w:rPr>
-            <w:noProof/>
-          </w:rPr>
-          <w:t>2</w:t>
-        </w:r>
-      </w:fldSimple>
+      <w:r>
+        <w:fldChar w:fldCharType="begin"/>
+      </w:r>
+      <w:r>
+        <w:instrText xml:space="preserve"> SEQ Rysunek \* ARABIC </w:instrText>
+      </w:r>
+      <w:r>
+        <w:fldChar w:fldCharType="separate"/>
+      </w:r>
+      <w:r>
+        <w:rPr>
+          <w:noProof/>
+        </w:rPr>
+        <w:t>2</w:t>
+      </w:r>
+      <w:r>
+        <w:rPr>
+          <w:noProof/>
+        </w:rPr>
+        <w:fldChar w:fldCharType="end"/>
+      </w:r>
       <w:r>
         <w:t xml:space="preserve"> </w:t>
       </w:r>
@@ -3282,7 +3308,13 @@
         <w:t>W rozd</w:t>
       </w:r>
       <w:r>
-        <w:t>ziale tym przedstawione zostaną…</w:t>
+        <w:t>ziale tym przedstawione zostaną</w:t>
+      </w:r>
+      <w:r>
+        <w:t xml:space="preserve"> </w:t>
+      </w:r>
+      <w:r>
+        <w:t>obecnie dostępne rozwiązania, takie jak platformy, systemy czy moduły, które są już dostępne na rynku i mogą przyczynić się do rozwiązania problemów opisanych w rozdziale 2. Informacje na temat tych rozwiązań zostały pozyskane ze stron internetowych producentów lub dystrybutorów oprogramowania. Analiza będzie oparta na dostępnych danych dotyczących poszczególnych rozwiązań, umożliwiając pełniejsze zrozumienie ich potencjalnych korzyści i zastosowań.</w:t>
       </w:r>
     </w:p>
     <w:p>
@@ -3298,7 +3330,19 @@
         <w:pStyle w:val="Akapitzwciciem"/>
       </w:pPr>
       <w:r>
-        <w:t>Analiza obejmować będzie następujące elementy…</w:t>
+        <w:t>Analiza obejmować będzie następujące element</w:t>
+      </w:r>
+      <w:r>
+        <w:t xml:space="preserve">y, </w:t>
+      </w:r>
+      <w:r>
+        <w:t xml:space="preserve">uwzględniające różnorodne kryteria w celu dokładnej oceny wad i zalet dostępnych rozwiązań. Kluczowe kryteria analizy porównawczej obejmują obecną dostępność funkcji komunikacyjnych, takich jak czaty i wiadomości prywatne. Ponadto, skupimy się na intuicyjności interfejsu użytkownika oraz ogólnej łatwości użycia, zwłaszcza dla różnych grup docelowych, takich jak studenci i pracownicy dziekanatu. Analizowane będą również możliwości związane z funkcjonalnością współpracy, w tym współdzieleniem plików i udzielaniem komentarzy. Wszystkie te kryteria umożliwią kompleksową ocenę potencjalnych </w:t>
+      </w:r>
+      <w:r>
+        <w:t xml:space="preserve">wad i zalet </w:t>
+      </w:r>
+      <w:r>
+        <w:t>każdego z rozwiązań.</w:t>
       </w:r>
     </w:p>
     <w:p>
@@ -3306,7 +3350,194 @@
         <w:pStyle w:val="Nagwek2"/>
       </w:pPr>
       <w:r>
-        <w:t>Podania w systemie USOS UŚ</w:t>
+        <w:t>Moduł podań</w:t>
+      </w:r>
+      <w:r>
+        <w:t xml:space="preserve"> w systemie USOS UŚ</w:t>
+      </w:r>
+    </w:p>
+    <w:p>
+      <w:pPr>
+        <w:pStyle w:val="Akapitzwciciem"/>
+      </w:pPr>
+      <w:r>
+        <w:t>Moduł podań stanowi integralną część systemu USOS UŚ, umożliwiając składanie określonych rodzajów podań w formie zdalnej. Składa się on z różnych elementów, z których głównym jest katalog, przedstawiony na rysunku 3, zawierający sprawy rozstrzygnięte lub aktualnie rozstrzygane, a także umożliwiający złożenie nowego podania. Proces składania nowego wniosku z katalogiem dostępnych dokumentów, jak przedstawiono na rysunku 4, staje się widoczny po naciśnięciu przycisku "Złóż nowe podanie" z okna głównego modułu. Po wyborze wniosku i naciśnięciu przycisku "Wypełnij podanie" użytkownik zostaje przeniesiony do okna wypełniania podania z instrukcją dotyczącą jego kompleksowego uzupełnienia.</w:t>
+      </w:r>
+    </w:p>
+    <w:p>
+      <w:pPr>
+        <w:pStyle w:val="Akapitzwciciem"/>
+      </w:pPr>
+      <w:r>
+        <w:t xml:space="preserve">Moduł podań w ramach systemu USOS UŚ nie obejmuje funkcji komunikacyjnych i współpracy; brak możliwości wymiany wiadomości </w:t>
+      </w:r>
+      <w:r>
+        <w:lastRenderedPageBreak/>
+        <w:t>prywatnych, uruchomienia czatu na określony temat, wymiany plików czy dodania komentarzy. Moduł ten skupia się jedynie na umożliwieniu wypełnienia podania i prezentuje ostateczną odpowiedź na zgłoszenie. Mimo braku zaawansowanych funkcji komunikacyjnych, moduł charakteryzuje się spójnym interfejsem, klarowną nawigacją i czytelnym przedstawianiem informacji. Jego głównym celem jest efektywne umożliwienie składania podań i prezentacja końcowego stanu odpowiedzi.</w:t>
+      </w:r>
+    </w:p>
+    <w:p>
+      <w:pPr>
+        <w:pStyle w:val="Akapitzwciciem"/>
+        <w:keepNext/>
+        <w:jc w:val="center"/>
+      </w:pPr>
+      <w:r>
+        <w:rPr>
+          <w:noProof/>
+        </w:rPr>
+        <w:drawing>
+          <wp:inline distT="0" distB="0" distL="0" distR="0" wp14:anchorId="4B07C904" wp14:editId="7493E148">
+            <wp:extent cx="5399405" cy="3037205"/>
+            <wp:effectExtent l="0" t="0" r="0" b="0"/>
+            <wp:docPr id="1571850745" name="Obraz 1" descr="Obraz zawierający tekst, zrzut ekranu, oprogramowanie, Ikona komputerowa&#10;&#10;Opis wygenerowany automatycznie"/>
+            <wp:cNvGraphicFramePr>
+              <a:graphicFrameLocks xmlns:a="http://schemas.openxmlformats.org/drawingml/2006/main" noChangeAspect="1"/>
+            </wp:cNvGraphicFramePr>
+            <a:graphic xmlns:a="http://schemas.openxmlformats.org/drawingml/2006/main">
+              <a:graphicData uri="http://schemas.openxmlformats.org/drawingml/2006/picture">
+                <pic:pic xmlns:pic="http://schemas.openxmlformats.org/drawingml/2006/picture">
+                  <pic:nvPicPr>
+                    <pic:cNvPr id="1571850745" name="Obraz 1" descr="Obraz zawierający tekst, zrzut ekranu, oprogramowanie, Ikona komputerowa&#10;&#10;Opis wygenerowany automatycznie"/>
+                    <pic:cNvPicPr/>
+                  </pic:nvPicPr>
+                  <pic:blipFill>
+                    <a:blip r:embed="rId11" cstate="print">
+                      <a:extLst>
+                        <a:ext uri="{28A0092B-C50C-407E-A947-70E740481C1C}">
+                          <a14:useLocalDpi xmlns:a14="http://schemas.microsoft.com/office/drawing/2010/main" val="0"/>
+                        </a:ext>
+                      </a:extLst>
+                    </a:blip>
+                    <a:stretch>
+                      <a:fillRect/>
+                    </a:stretch>
+                  </pic:blipFill>
+                  <pic:spPr>
+                    <a:xfrm>
+                      <a:off x="0" y="0"/>
+                      <a:ext cx="5399405" cy="3037205"/>
+                    </a:xfrm>
+                    <a:prstGeom prst="rect">
+                      <a:avLst/>
+                    </a:prstGeom>
+                  </pic:spPr>
+                </pic:pic>
+              </a:graphicData>
+            </a:graphic>
+          </wp:inline>
+        </w:drawing>
+      </w:r>
+    </w:p>
+    <w:p>
+      <w:pPr>
+        <w:pStyle w:val="Legenda"/>
+      </w:pPr>
+      <w:r>
+        <w:t xml:space="preserve">Rysunek </w:t>
+      </w:r>
+      <w:r>
+        <w:fldChar w:fldCharType="begin"/>
+      </w:r>
+      <w:r>
+        <w:instrText xml:space="preserve"> SEQ Rysunek \* ARABIC </w:instrText>
+      </w:r>
+      <w:r>
+        <w:fldChar w:fldCharType="separate"/>
+      </w:r>
+      <w:r>
+        <w:rPr>
+          <w:noProof/>
+        </w:rPr>
+        <w:t>3</w:t>
+      </w:r>
+      <w:r>
+        <w:fldChar w:fldCharType="end"/>
+      </w:r>
+      <w:r>
+        <w:t xml:space="preserve"> Moduł podań systemu USOS UŚ</w:t>
+      </w:r>
+    </w:p>
+    <w:p>
+      <w:pPr>
+        <w:pStyle w:val="Akapitzwciciem"/>
+        <w:keepNext/>
+        <w:jc w:val="center"/>
+      </w:pPr>
+      <w:r>
+        <w:rPr>
+          <w:noProof/>
+        </w:rPr>
+        <w:drawing>
+          <wp:inline distT="0" distB="0" distL="0" distR="0" wp14:anchorId="3B9332C5" wp14:editId="686452B6">
+            <wp:extent cx="5399405" cy="3037205"/>
+            <wp:effectExtent l="0" t="0" r="0" b="0"/>
+            <wp:docPr id="2107414855" name="Obraz 2" descr="Obraz zawierający tekst, elektronika, zrzut ekranu, oprogramowanie&#10;&#10;Opis wygenerowany automatycznie"/>
+            <wp:cNvGraphicFramePr>
+              <a:graphicFrameLocks xmlns:a="http://schemas.openxmlformats.org/drawingml/2006/main" noChangeAspect="1"/>
+            </wp:cNvGraphicFramePr>
+            <a:graphic xmlns:a="http://schemas.openxmlformats.org/drawingml/2006/main">
+              <a:graphicData uri="http://schemas.openxmlformats.org/drawingml/2006/picture">
+                <pic:pic xmlns:pic="http://schemas.openxmlformats.org/drawingml/2006/picture">
+                  <pic:nvPicPr>
+                    <pic:cNvPr id="2107414855" name="Obraz 2" descr="Obraz zawierający tekst, elektronika, zrzut ekranu, oprogramowanie&#10;&#10;Opis wygenerowany automatycznie"/>
+                    <pic:cNvPicPr/>
+                  </pic:nvPicPr>
+                  <pic:blipFill>
+                    <a:blip r:embed="rId12" cstate="print">
+                      <a:extLst>
+                        <a:ext uri="{28A0092B-C50C-407E-A947-70E740481C1C}">
+                          <a14:useLocalDpi xmlns:a14="http://schemas.microsoft.com/office/drawing/2010/main" val="0"/>
+                        </a:ext>
+                      </a:extLst>
+                    </a:blip>
+                    <a:stretch>
+                      <a:fillRect/>
+                    </a:stretch>
+                  </pic:blipFill>
+                  <pic:spPr>
+                    <a:xfrm>
+                      <a:off x="0" y="0"/>
+                      <a:ext cx="5399405" cy="3037205"/>
+                    </a:xfrm>
+                    <a:prstGeom prst="rect">
+                      <a:avLst/>
+                    </a:prstGeom>
+                  </pic:spPr>
+                </pic:pic>
+              </a:graphicData>
+            </a:graphic>
+          </wp:inline>
+        </w:drawing>
+      </w:r>
+    </w:p>
+    <w:p>
+      <w:pPr>
+        <w:pStyle w:val="Legenda"/>
+      </w:pPr>
+      <w:r>
+        <w:t xml:space="preserve">Rysunek </w:t>
+      </w:r>
+      <w:r>
+        <w:fldChar w:fldCharType="begin"/>
+      </w:r>
+      <w:r>
+        <w:instrText xml:space="preserve"> SEQ Rysunek \* ARABIC </w:instrText>
+      </w:r>
+      <w:r>
+        <w:fldChar w:fldCharType="separate"/>
+      </w:r>
+      <w:r>
+        <w:rPr>
+          <w:noProof/>
+        </w:rPr>
+        <w:t>4</w:t>
+      </w:r>
+      <w:r>
+        <w:fldChar w:fldCharType="end"/>
+      </w:r>
+      <w:r>
+        <w:t xml:space="preserve"> Składanie nowego podania w systemie USOS UŚ z listy określonych podań</w:t>
       </w:r>
     </w:p>
     <w:p>
@@ -3314,6 +3545,7 @@
         <w:pStyle w:val="Nagwek2"/>
       </w:pPr>
       <w:r>
+        <w:lastRenderedPageBreak/>
         <w:t xml:space="preserve">System obiegu dokumentów </w:t>
       </w:r>
       <w:r>
@@ -3375,11 +3607,42 @@
         <w:pStyle w:val="Akapitzwciciem"/>
       </w:pPr>
       <w:r>
-        <w:t xml:space="preserve">W tym podrozdziale autor pracy wciela się w rolę właściciela produktu — PO. Właściciela produktu, będącego na etapie rozpoznania wymagań użytkowych/biznesowych. Tutaj autor pracy opisuje w jaki sposób proponowany system ma spełniać wymagania użytkowe zidentyfikowane w rozdziale poprzednim, poświęconym analizie problemu, jak jego działanie będzie mogło zaspokoić potrzeby użytkownika/klienta biznesowego. Przedstawiamy przewidywane zastosowania, grupy odbiorców, jak dana grupa ma wykorzystywać system, najlepiej przedstawić to opisując przewidywane scenariusze wykorzystania systemu. Sporządzony tekst nie ma być jeszcze rejestrem produktu a raczej wstępem do jego wytworzenia w przyszłości. Zaleca się, aby właściwości użytkowe zostały opisane z punktu widzenia użytkownika, </w:t>
-      </w:r>
+        <w:t>W tym podrozdziale autor pracy wciela się w rolę właściciela produktu — PO. Właściciela produktu, będącego na etapie rozpoznania wymagań użytkowych/biznesowych. Tutaj autor pracy opisuje w jaki sposób proponowany system ma spełniać wymagania użytkowe zidentyfikowane w rozdziale poprzednim, poświęconym analizie problemu, jak jego działanie będzie mogło zaspokoić potrzeby użytkownika/klienta biznesowego. Przedstawiamy przewidywane zastosowania, grupy odbiorców, jak dana grupa ma wykorzystywać system, najlepiej przedstawić to opisując przewidywane scenariusze wykorzystania systemu. Sporządzony tekst nie ma być jeszcze rejestrem produktu a raczej wstępem do jego wytworzenia w przyszłości. Zaleca się, aby właściwości użytkowe zostały opisane z punktu widzenia użytkownika, najlepiej aby przedstawiały konkretne, przewidywane scenariusze wykorzystania systemu. Nie powinny to jednak jeszcze być konkretne historie użytkownika a raczej ogólne scenariusze, służące do ich późniejszego napisania. Nie umieszczamy tutaj zagadnień technologicznych. Uwaga: jeżeli to możliwe, jasno opisujemy elementy wyróżniające proponowane rozwiązania od innych rozwiązań.</w:t>
+      </w:r>
+    </w:p>
+    <w:p>
+      <w:pPr>
+        <w:pStyle w:val="Nagwek2"/>
+      </w:pPr>
       <w:r>
         <w:lastRenderedPageBreak/>
-        <w:t>najlepiej aby przedstawiały konkretne, przewidywane scenariusze wykorzystania systemu. Nie powinny to jednak jeszcze być konkretne historie użytkownika a raczej ogólne scenariusze, służące do ich późniejszego napisania. Nie umieszczamy tutaj zagadnień technologicznych. Uwaga: jeżeli to możliwe, jasno opisujemy elementy wyróżniające proponowane rozwiązania od innych rozwiązań.</w:t>
+        <w:t>Koncepcja rozwiązania technologicznego</w:t>
+      </w:r>
+    </w:p>
+    <w:p>
+      <w:pPr>
+        <w:pStyle w:val="Akapitzwciciem"/>
+      </w:pPr>
+      <w:r>
+        <w:t>W tym podrozdziale autor pracy wciela się w rolę architekta oprogramowania — SA. Pamiętamy, że w 4.1 autor wcielić się miał w rolę PO. Tutaj autor nawiązuje wewnętrzny dialog pomiędzy dychotomicznymi wcieleniami PO i SA, tak aby przedstawić najlepszą koncepcję rozwiązania technologicznego. Tutaj przedstawia się opis technologicznej koncepcji realizacji systemu, jaką postać on ma przyjąć (aplikacja WWW, typu desktop, mobilna, a może hybrydowa), ogólny szkic architektury (szczegółowy będzie w następnym rozdziale), przewidywane narzędzia realizacji (krótko, więcej szczegółów w następnym rozdziale). Jeżeli w 4.1 ustalono, że np. system ma obejmować w pełni funkcjonalną aplikację WWW oraz uzupełniającą ją, uproszczoną natywną aplikację mobilną, należy przedstawić koncepcję architektury (zapewne ze wspólną warstwą serwerową) zdolną do spełnienia takich wymogów. Tutaj można również przedstawić dyskusję możliwych metod, technik i narzędzi realizacji, dokonać ich oceny, wskazać wady, zalety, wskazać i uzasadnić dokonany wybór. Nie wchodzimy głęboko w zagadnienia technologiczne, pamiętamy, że prezentujemy koncepcję a jeszcze nie szczegółowe założenia.</w:t>
+      </w:r>
+    </w:p>
+    <w:p>
+      <w:pPr>
+        <w:pStyle w:val="Nagwek1"/>
+      </w:pPr>
+      <w:bookmarkStart w:id="7" w:name="_Toc155420480"/>
+      <w:r>
+        <w:t>Projekt ogólny</w:t>
+      </w:r>
+      <w:bookmarkEnd w:id="7"/>
+    </w:p>
+    <w:p>
+      <w:pPr>
+        <w:pStyle w:val="Akapitzwciciem"/>
+      </w:pPr>
+      <w:r>
+        <w:t>Rozdział ten prezentuje…</w:t>
       </w:r>
     </w:p>
     <w:p>
@@ -3387,7 +3650,7 @@
         <w:pStyle w:val="Nagwek2"/>
       </w:pPr>
       <w:r>
-        <w:t>Koncepcja rozwiązania technologicznego</w:t>
+        <w:t>Specyfikacja wymagań funkcjonalnych i niefunkcjonalnych</w:t>
       </w:r>
     </w:p>
     <w:p>
@@ -3395,146 +3658,109 @@
         <w:pStyle w:val="Akapitzwciciem"/>
       </w:pPr>
       <w:r>
-        <w:t>W tym podrozdziale autor pracy wciela się w rolę architekta oprogramowania — SA. Pamiętamy, że w 4.1 autor wcielić się miał w rolę PO. Tutaj autor nawiązuje wewnętrzny dialog pomiędzy dychotomicznymi wcieleniami PO i SA, tak aby przedstawić najlepszą koncepcję rozwiązania technologicznego. Tutaj przedstawia się opis technologicznej koncepcji realizacji systemu, jaką postać on ma przyjąć (aplikacja WWW, typu desktop, mobilna, a może hybrydowa), ogólny szkic architektury (szczegółowy będzie w następnym rozdziale), przewidywane narzędzia realizacji (krótko, więcej szczegółów w następnym rozdziale). Jeżeli w 4.1 ustalono, że np. system ma obejmować w pełni funkcjonalną aplikację WWW oraz uzupełniającą ją, uproszczoną natywną aplikację mobilną, należy przedstawić koncepcję architektury (zapewne ze wspólną warstwą serwerową) zdolną do spełnienia takich wymogów. Tutaj można również przedstawić dyskusję możliwych metod, technik i narzędzi realizacji, dokonać ich oceny, wskazać wady, zalety, wskazać i uzasadnić dokonany wybór. Nie wchodzimy głęboko w zagadnienia technologiczne, pamiętamy, że prezentujemy koncepcję a jeszcze nie szczegółowe założenia.</w:t>
+        <w:t xml:space="preserve">Podrozdział w Projekt ogólny. Specyfikacja wymagań jest fragmentem SRS — Software Requirements Specification. Szczegółowe informacje na temat dokumentu SRS dostępne są tutaj (PDF). Specyfikacja wymagań funkcjonalnych zawiera opis funkcji udostępnianych przez system. Np. Otwarcie istniejącego raportu, Utworzenie nowego raportu, Edycja ustawień, itp. Funkcje systemu odpowiadają zazwyczaj przypadkom użycia występującym na diagramie Use Case (PDF), taki diagram jest mile widziany jako element specyfikacji wymagań funkcjonalnych. Poszczególne wymagania mogą być prezentowane w postaci listy numerowanej lub bardziej szczegółowo w postaci tabeli. Wymagania niefunkcjonalne dotyczą aspektów systemu nie przekładających się bezpośrednio na akcje wykonywane przez system, dotyczą takich aspektów jak </w:t>
+      </w:r>
+      <w:r>
+        <w:lastRenderedPageBreak/>
+        <w:t>architektura, bezpieczeństwo, wydajność, ergonomia interfejsu użytkownika, kolorystyka. Wystarczy prezentacja wymagań niefunkcjonalnych w postaci listy numerowanej.</w:t>
+      </w:r>
+    </w:p>
+    <w:p>
+      <w:pPr>
+        <w:pStyle w:val="Akapitzwciciem"/>
+      </w:pPr>
+    </w:p>
+    <w:p>
+      <w:pPr>
+        <w:pStyle w:val="Akapitzwciciem"/>
+      </w:pPr>
+      <w:r>
+        <w:t>W przypadku osób przyzwyczajonych do pracy z wykorzystaniem metodyk zwinnych, można przedstawić specyfikację funkcji systemu w postaci historii użytkownika.</w:t>
+      </w:r>
+    </w:p>
+    <w:p>
+      <w:pPr>
+        <w:pStyle w:val="Nagwek2"/>
+      </w:pPr>
+      <w:r>
+        <w:t>Architektura systemu</w:t>
+      </w:r>
+    </w:p>
+    <w:p>
+      <w:pPr>
+        <w:pStyle w:val="Akapitzwciciem"/>
+      </w:pPr>
+      <w:r>
+        <w:t>Podrozdział w Projekt ogólny. Określamy jakiego rodzaju będzie system (system klasy desktop, mobilny, internetowy). W zależności od danego rodzaju systemu określamy czy będzie podzielony na podsystemy, elementy, warstwy, moduły, określamy gdzie będą one ulokowane i jak będą ze sobą współpracować. Przykład: “System będzie trójwarstwową aplikacją internetową. Warstwa kliencka działać będzie w środowisku przeglądarki, będzie ona się komunikować z warstwą usług serwerowych za pośrednictwem API REST. API będzie korzystało z bazy danych umieszczonej na osobnym, dedykowanym serwerze”. Dalej następują rysunki ideowe ilustrujące architekturę aplikacji, ogólny opis przeznaczenia oraz roli poszczególnych elementów aplikacji, metod komunikacji pomiędzy nimi.</w:t>
+      </w:r>
+    </w:p>
+    <w:p>
+      <w:pPr>
+        <w:pStyle w:val="Nagwek2"/>
+      </w:pPr>
+      <w:r>
+        <w:t>Metody i narzędzia realizacji</w:t>
+      </w:r>
+    </w:p>
+    <w:p>
+      <w:pPr>
+        <w:pStyle w:val="Akapitzwciciem"/>
+      </w:pPr>
+      <w:r>
+        <w:t xml:space="preserve">Podrozdział w Projekt ogólny. Opierając się na znanych już wymaganiach oraz znanej architekturze systemu dokonujemy krótkiego przeglądu możliwych metod oraz narzędzi jego realizacji, wybieramy jedną wersję oraz uzasadniamy wybór (o ile nie dokonano tego w rozdziale dotyczącym koncepcji rozwiązania technologicznego). Przedstawiamy krótką charakterystykę narzędzi z uszczegółowieniem wersji którą planujemy wykorzystać. Uwaga: nie wstawiamy tutaj rozbudowanych opisów narzędzi, nie opisujemy języków programowania i wszystkich ich mechanizmów, nie robimy tutorialu z serwerów baz danych, innymi słowy nie robimy “lania wody”, ma być krótko, konkretnie i kompetentnie, a zatem jeżeli wybieramy PHP, to uzasadniamy dlaczego, jeżeli wybieramy konkretny framework dla PHP to piszemy dlaczego ten właśnie, i której wersji planujemy użyć. Przechodzimy do szczegółów jedynie wtedy, gdy są one istotne dla projektu w fazie projektu ogólnego, np. jeżeli istotnym </w:t>
+      </w:r>
+      <w:r>
+        <w:lastRenderedPageBreak/>
+        <w:t>elementem wpływającym na wybór biblioteki Qt jest mechanizm slotów i sygnałów, to można napisać parę zdań na ten temat, co ułatwi wskazanie uzasadnienia wybory tejże biblioteki.</w:t>
+      </w:r>
+    </w:p>
+    <w:p>
+      <w:pPr>
+        <w:pStyle w:val="Nagwek2"/>
+      </w:pPr>
+      <w:r>
+        <w:t>Koncepcja przechowywania danych</w:t>
+      </w:r>
+    </w:p>
+    <w:p>
+      <w:pPr>
+        <w:pStyle w:val="Akapitzwciciem"/>
+      </w:pPr>
+      <w:r>
+        <w:t>Podrozdział w Projekt ogólny. Zazwyczaj systemy informatyczne potrzebują danych przechowywanych trwale. Wykorzystuje się do tego najczęściej bazy danych, zwykle trzeba je zaprojektować. W tym podrozdziale należy przedstawić jak będziemy zapisywać dane trwałe, jeżeli stosujemy bazę danych to należy określić jej model oraz przedstawić szczegóły modelu. W przypadku baz relacyjnych podajmy model konceptualny, logiczny i fizyczny, w przypadku gdy merytorycznie one się istotnie nie różnią, podajemy model najbardziej pełny. Ilustracją wybranego modelu są najczęściej diagramy, np. diagramy ERD opisane tutaj (PDF).</w:t>
+      </w:r>
+    </w:p>
+    <w:p>
+      <w:pPr>
+        <w:pStyle w:val="Akapitzwciciem"/>
+      </w:pPr>
+      <w:r>
+        <w:t>Uwaga, zamieszczenie samych diagramów nie wystarcza, należy przedstawić również opis przeznaczenia poszczególnych tabel, wraz z informacjami o kluczach głównych i obcych. Dla baz nierelacyjnych podajemy adekwatne dla tych baz formy ilustracji metody organizacji danych. W przypadku, gdy bazy danych nie są wykorzystywane w projektowanym systemie, przedstawiamy przyjętą koncepcję przechowywania informacji (pliki serializacyjne, pliki tekstowe, pliki CSV, pliki XML, pliki binarne), oraz szczegóły ich reprezentacji, przyjęte formaty.</w:t>
+      </w:r>
+    </w:p>
+    <w:p>
+      <w:pPr>
+        <w:pStyle w:val="Nagwek2"/>
+      </w:pPr>
+      <w:r>
+        <w:t>Projekt interfejsu użytkownika</w:t>
+      </w:r>
+    </w:p>
+    <w:p>
+      <w:pPr>
+        <w:pStyle w:val="Akapitzwciciem"/>
+      </w:pPr>
+      <w:r>
+        <w:t>Podrozdział w Projekt ogólny. Prezentacja koncepcji organizacji interfejsu użytkownika, przyjmująca postać rysunków wraz ze stosownym komentarzem. rysunki mogą zawierać szkice interfejsu (również odręczne, skany), makiety z odpowiednich programów do modelowania interfejsu użytkownika. Uwaga — nie umieszczamy tutaj finalnych elementów gotowego systemu, przecież go jeszcze nie ma! Jeżeli aplikacja mam być responsywna i w różny sposób “wyglądać” na różnych urządzeniach, należy przedstawić szkice interfejsu dla każdego z przewidywanych trybów pracy.</w:t>
       </w:r>
     </w:p>
     <w:p>
       <w:pPr>
         <w:pStyle w:val="Nagwek1"/>
       </w:pPr>
-      <w:bookmarkStart w:id="7" w:name="_Toc155420480"/>
-      <w:r>
-        <w:t>Projekt ogólny</w:t>
-      </w:r>
-      <w:bookmarkEnd w:id="7"/>
-    </w:p>
-    <w:p>
-      <w:pPr>
-        <w:pStyle w:val="Akapitzwciciem"/>
-      </w:pPr>
-      <w:r>
-        <w:t>Rozdział ten prezentuje…</w:t>
-      </w:r>
-    </w:p>
-    <w:p>
-      <w:pPr>
-        <w:pStyle w:val="Nagwek2"/>
-      </w:pPr>
-      <w:r>
-        <w:t>Specyfikacja wymagań funkcjonalnych i niefunkcjonalnych</w:t>
-      </w:r>
-    </w:p>
-    <w:p>
-      <w:pPr>
-        <w:pStyle w:val="Akapitzwciciem"/>
-      </w:pPr>
-      <w:r>
-        <w:t xml:space="preserve">Podrozdział w Projekt ogólny. Specyfikacja wymagań jest fragmentem SRS — Software Requirements Specification. Szczegółowe informacje na temat dokumentu SRS dostępne są tutaj (PDF). Specyfikacja wymagań funkcjonalnych zawiera opis funkcji udostępnianych przez system. Np. Otwarcie istniejącego </w:t>
-      </w:r>
+      <w:bookmarkStart w:id="8" w:name="_Toc155420483"/>
       <w:r>
         <w:lastRenderedPageBreak/>
-        <w:t>raportu, Utworzenie nowego raportu, Edycja ustawień, itp. Funkcje systemu odpowiadają zazwyczaj przypadkom użycia występującym na diagramie Use Case (PDF), taki diagram jest mile widziany jako element specyfikacji wymagań funkcjonalnych. Poszczególne wymagania mogą być prezentowane w postaci listy numerowanej lub bardziej szczegółowo w postaci tabeli. Wymagania niefunkcjonalne dotyczą aspektów systemu nie przekładających się bezpośrednio na akcje wykonywane przez system, dotyczą takich aspektów jak architektura, bezpieczeństwo, wydajność, ergonomia interfejsu użytkownika, kolorystyka. Wystarczy prezentacja wymagań niefunkcjonalnych w postaci listy numerowanej.</w:t>
-      </w:r>
-    </w:p>
-    <w:p>
-      <w:pPr>
-        <w:pStyle w:val="Akapitzwciciem"/>
-      </w:pPr>
-    </w:p>
-    <w:p>
-      <w:pPr>
-        <w:pStyle w:val="Akapitzwciciem"/>
-      </w:pPr>
-      <w:r>
-        <w:t>W przypadku osób przyzwyczajonych do pracy z wykorzystaniem metodyk zwinnych, można przedstawić specyfikację funkcji systemu w postaci historii użytkownika.</w:t>
-      </w:r>
-    </w:p>
-    <w:p>
-      <w:pPr>
-        <w:pStyle w:val="Nagwek2"/>
-      </w:pPr>
-      <w:r>
-        <w:t>Architektura systemu</w:t>
-      </w:r>
-    </w:p>
-    <w:p>
-      <w:pPr>
-        <w:pStyle w:val="Akapitzwciciem"/>
-      </w:pPr>
-      <w:r>
-        <w:t>Podrozdział w Projekt ogólny. Określamy jakiego rodzaju będzie system (system klasy desktop, mobilny, internetowy). W zależności od danego rodzaju systemu określamy czy będzie podzielony na podsystemy, elementy, warstwy, moduły, określamy gdzie będą one ulokowane i jak będą ze sobą współpracować. Przykład: “System będzie trójwarstwową aplikacją internetową. Warstwa kliencka działać będzie w środowisku przeglądarki, będzie ona się komunikować z warstwą usług serwerowych za pośrednictwem API REST. API będzie korzystało z bazy danych umieszczonej na osobnym, dedykowanym serwerze”. Dalej następują rysunki ideowe ilustrujące architekturę aplikacji, ogólny opis przeznaczenia oraz roli poszczególnych elementów aplikacji, metod komunikacji pomiędzy nimi.</w:t>
-      </w:r>
-    </w:p>
-    <w:p>
-      <w:pPr>
-        <w:pStyle w:val="Nagwek2"/>
-      </w:pPr>
-      <w:r>
-        <w:t>Metody i narzędzia realizacji</w:t>
-      </w:r>
-    </w:p>
-    <w:p>
-      <w:pPr>
-        <w:pStyle w:val="Akapitzwciciem"/>
-      </w:pPr>
-      <w:r>
-        <w:t xml:space="preserve">Podrozdział w Projekt ogólny. Opierając się na znanych już wymaganiach oraz znanej architekturze systemu dokonujemy krótkiego przeglądu możliwych metod oraz narzędzi jego realizacji, wybieramy jedną wersję oraz uzasadniamy wybór (o ile nie dokonano tego w rozdziale dotyczącym koncepcji rozwiązania technologicznego). Przedstawiamy krótką charakterystykę narzędzi z uszczegółowieniem wersji którą planujemy wykorzystać. Uwaga: nie wstawiamy </w:t>
-      </w:r>
-      <w:r>
-        <w:lastRenderedPageBreak/>
-        <w:t>tutaj rozbudowanych opisów narzędzi, nie opisujemy języków programowania i wszystkich ich mechanizmów, nie robimy tutorialu z serwerów baz danych, innymi słowy nie robimy “lania wody”, ma być krótko, konkretnie i kompetentnie, a zatem jeżeli wybieramy PHP, to uzasadniamy dlaczego, jeżeli wybieramy konkretny framework dla PHP to piszemy dlaczego ten właśnie, i której wersji planujemy użyć. Przechodzimy do szczegółów jedynie wtedy, gdy są one istotne dla projektu w fazie projektu ogólnego, np. jeżeli istotnym elementem wpływającym na wybór biblioteki Qt jest mechanizm slotów i sygnałów, to można napisać parę zdań na ten temat, co ułatwi wskazanie uzasadnienia wybory tejże biblioteki.</w:t>
-      </w:r>
-    </w:p>
-    <w:p>
-      <w:pPr>
-        <w:pStyle w:val="Nagwek2"/>
-      </w:pPr>
-      <w:r>
-        <w:t>Koncepcja przechowywania danych</w:t>
-      </w:r>
-    </w:p>
-    <w:p>
-      <w:pPr>
-        <w:pStyle w:val="Akapitzwciciem"/>
-      </w:pPr>
-      <w:r>
-        <w:t>Podrozdział w Projekt ogólny. Zazwyczaj systemy informatyczne potrzebują danych przechowywanych trwale. Wykorzystuje się do tego najczęściej bazy danych, zwykle trzeba je zaprojektować. W tym podrozdziale należy przedstawić jak będziemy zapisywać dane trwałe, jeżeli stosujemy bazę danych to należy określić jej model oraz przedstawić szczegóły modelu. W przypadku baz relacyjnych podajmy model konceptualny, logiczny i fizyczny, w przypadku gdy merytorycznie one się istotnie nie różnią, podajemy model najbardziej pełny. Ilustracją wybranego modelu są najczęściej diagramy, np. diagramy ERD opisane tutaj (PDF).</w:t>
-      </w:r>
-    </w:p>
-    <w:p>
-      <w:pPr>
-        <w:pStyle w:val="Akapitzwciciem"/>
-      </w:pPr>
-      <w:r>
-        <w:t>Uwaga, zamieszczenie samych diagramów nie wystarcza, należy przedstawić również opis przeznaczenia poszczególnych tabel, wraz z informacjami o kluczach głównych i obcych. Dla baz nierelacyjnych podajemy adekwatne dla tych baz formy ilustracji metody organizacji danych. W przypadku, gdy bazy danych nie są wykorzystywane w projektowanym systemie, przedstawiamy przyjętą koncepcję przechowywania informacji (pliki serializacyjne, pliki tekstowe, pliki CSV, pliki XML, pliki binarne), oraz szczegóły ich reprezentacji, przyjęte formaty.</w:t>
-      </w:r>
-    </w:p>
-    <w:p>
-      <w:pPr>
-        <w:pStyle w:val="Nagwek2"/>
-      </w:pPr>
-      <w:r>
-        <w:t>Projekt interfejsu użytkownika</w:t>
-      </w:r>
-    </w:p>
-    <w:p>
-      <w:pPr>
-        <w:pStyle w:val="Akapitzwciciem"/>
-      </w:pPr>
-      <w:r>
-        <w:t xml:space="preserve">Podrozdział w Projekt ogólny. Prezentacja koncepcji organizacji interfejsu użytkownika, przyjmująca postać rysunków wraz ze stosownym komentarzem. rysunki mogą zawierać szkice interfejsu (również odręczne, skany), makiety z odpowiednich programów do modelowania interfejsu użytkownika. Uwaga — </w:t>
-      </w:r>
-      <w:r>
-        <w:lastRenderedPageBreak/>
-        <w:t>nie umieszczamy tutaj finalnych elementów gotowego systemu, przecież go jeszcze nie ma! Jeżeli aplikacja mam być responsywna i w różny sposób “wyglądać” na różnych urządzeniach, należy przedstawić szkice interfejsu dla każdego z przewidywanych trybów pracy.</w:t>
-      </w:r>
-    </w:p>
-    <w:p>
-      <w:pPr>
-        <w:pStyle w:val="Nagwek1"/>
-      </w:pPr>
-      <w:bookmarkStart w:id="8" w:name="_Toc155420483"/>
-      <w:r>
         <w:t>Dokumentacja techniczna</w:t>
       </w:r>
       <w:bookmarkEnd w:id="8"/>
@@ -3720,7 +3946,7 @@
       <w:r>
         <w:t xml:space="preserve">, </w:t>
       </w:r>
-      <w:hyperlink r:id="rId11" w:history="1">
+      <w:hyperlink r:id="rId13" w:history="1">
         <w:r>
           <w:rPr>
             <w:rStyle w:val="Hipercze"/>
@@ -4004,10 +4230,10 @@
       </w:r>
     </w:p>
     <w:sectPr>
-      <w:headerReference w:type="even" r:id="rId12"/>
-      <w:headerReference w:type="default" r:id="rId13"/>
-      <w:footerReference w:type="even" r:id="rId14"/>
-      <w:footerReference w:type="default" r:id="rId15"/>
+      <w:headerReference w:type="even" r:id="rId14"/>
+      <w:headerReference w:type="default" r:id="rId15"/>
+      <w:footerReference w:type="even" r:id="rId16"/>
+      <w:footerReference w:type="default" r:id="rId17"/>
       <w:pgSz w:w="11906" w:h="16838" w:code="9"/>
       <w:pgMar w:top="1418" w:right="1418" w:bottom="1418" w:left="1418" w:header="1021" w:footer="1021" w:gutter="567"/>
       <w:cols w:space="708"/>
@@ -4018,15 +4244,15 @@
 </file>
 
 <file path=word/endnotes.xml><?xml version="1.0" encoding="utf-8"?>
-<w:endnotes xmlns:ve="http://schemas.openxmlformats.org/markup-compatibility/2006" xmlns:o="urn:schemas-microsoft-com:office:office" xmlns:r="http://schemas.openxmlformats.org/officeDocument/2006/relationships" xmlns:m="http://schemas.openxmlformats.org/officeDocument/2006/math" xmlns:v="urn:schemas-microsoft-com:vml" xmlns:wp="http://schemas.openxmlformats.org/drawingml/2006/wordprocessingDrawing" xmlns:w10="urn:schemas-microsoft-com:office:word" xmlns:w="http://schemas.openxmlformats.org/wordprocessingml/2006/main" xmlns:wne="http://schemas.microsoft.com/office/word/2006/wordml">
-  <w:endnote w:type="separator" w:id="0">
+<w:endnotes xmlns:wpc="http://schemas.microsoft.com/office/word/2010/wordprocessingCanvas" xmlns:cx="http://schemas.microsoft.com/office/drawing/2014/chartex" xmlns:cx1="http://schemas.microsoft.com/office/drawing/2015/9/8/chartex" xmlns:cx2="http://schemas.microsoft.com/office/drawing/2015/10/21/chartex" xmlns:cx3="http://schemas.microsoft.com/office/drawing/2016/5/9/chartex" xmlns:cx4="http://schemas.microsoft.com/office/drawing/2016/5/10/chartex" xmlns:cx5="http://schemas.microsoft.com/office/drawing/2016/5/11/chartex" xmlns:cx6="http://schemas.microsoft.com/office/drawing/2016/5/12/chartex" xmlns:cx7="http://schemas.microsoft.com/office/drawing/2016/5/13/chartex" xmlns:cx8="http://schemas.microsoft.com/office/drawing/2016/5/14/chartex" xmlns:mc="http://schemas.openxmlformats.org/markup-compatibility/2006" xmlns:aink="http://schemas.microsoft.com/office/drawing/2016/ink" xmlns:am3d="http://schemas.microsoft.com/office/drawing/2017/model3d" xmlns:o="urn:schemas-microsoft-com:office:office" xmlns:oel="http://schemas.microsoft.com/office/2019/extlst" xmlns:r="http://schemas.openxmlformats.org/officeDocument/2006/relationships" xmlns:m="http://schemas.openxmlformats.org/officeDocument/2006/math" xmlns:v="urn:schemas-microsoft-com:vml" xmlns:wp14="http://schemas.microsoft.com/office/word/2010/wordprocessingDrawing" xmlns:wp="http://schemas.openxmlformats.org/drawingml/2006/wordprocessingDrawing" xmlns:w10="urn:schemas-microsoft-com:office:word" xmlns:w="http://schemas.openxmlformats.org/wordprocessingml/2006/main" xmlns:w14="http://schemas.microsoft.com/office/word/2010/wordml" xmlns:w15="http://schemas.microsoft.com/office/word/2012/wordml" xmlns:w16cex="http://schemas.microsoft.com/office/word/2018/wordml/cex" xmlns:w16cid="http://schemas.microsoft.com/office/word/2016/wordml/cid" xmlns:w16="http://schemas.microsoft.com/office/word/2018/wordml" xmlns:w16sdtdh="http://schemas.microsoft.com/office/word/2020/wordml/sdtdatahash" xmlns:w16se="http://schemas.microsoft.com/office/word/2015/wordml/symex" xmlns:wpg="http://schemas.microsoft.com/office/word/2010/wordprocessingGroup" xmlns:wpi="http://schemas.microsoft.com/office/word/2010/wordprocessingInk" xmlns:wne="http://schemas.microsoft.com/office/word/2006/wordml" xmlns:wps="http://schemas.microsoft.com/office/word/2010/wordprocessingShape" mc:Ignorable="w14 w15 w16se w16cid w16 w16cex w16sdtdh wp14">
+  <w:endnote w:type="separator" w:id="-1">
     <w:p>
       <w:r>
         <w:separator/>
       </w:r>
     </w:p>
   </w:endnote>
-  <w:endnote w:type="continuationSeparator" w:id="1">
+  <w:endnote w:type="continuationSeparator" w:id="0">
     <w:p>
       <w:r>
         <w:continuationSeparator/>
@@ -4037,7 +4263,7 @@
 </file>
 
 <file path=word/footer1.xml><?xml version="1.0" encoding="utf-8"?>
-<w:ftr xmlns:ve="http://schemas.openxmlformats.org/markup-compatibility/2006" xmlns:o="urn:schemas-microsoft-com:office:office" xmlns:r="http://schemas.openxmlformats.org/officeDocument/2006/relationships" xmlns:m="http://schemas.openxmlformats.org/officeDocument/2006/math" xmlns:v="urn:schemas-microsoft-com:vml" xmlns:wp="http://schemas.openxmlformats.org/drawingml/2006/wordprocessingDrawing" xmlns:w10="urn:schemas-microsoft-com:office:word" xmlns:w="http://schemas.openxmlformats.org/wordprocessingml/2006/main" xmlns:wne="http://schemas.microsoft.com/office/word/2006/wordml">
+<w:ftr xmlns:wpc="http://schemas.microsoft.com/office/word/2010/wordprocessingCanvas" xmlns:cx="http://schemas.microsoft.com/office/drawing/2014/chartex" xmlns:cx1="http://schemas.microsoft.com/office/drawing/2015/9/8/chartex" xmlns:cx2="http://schemas.microsoft.com/office/drawing/2015/10/21/chartex" xmlns:cx3="http://schemas.microsoft.com/office/drawing/2016/5/9/chartex" xmlns:cx4="http://schemas.microsoft.com/office/drawing/2016/5/10/chartex" xmlns:cx5="http://schemas.microsoft.com/office/drawing/2016/5/11/chartex" xmlns:cx6="http://schemas.microsoft.com/office/drawing/2016/5/12/chartex" xmlns:cx7="http://schemas.microsoft.com/office/drawing/2016/5/13/chartex" xmlns:cx8="http://schemas.microsoft.com/office/drawing/2016/5/14/chartex" xmlns:mc="http://schemas.openxmlformats.org/markup-compatibility/2006" xmlns:aink="http://schemas.microsoft.com/office/drawing/2016/ink" xmlns:am3d="http://schemas.microsoft.com/office/drawing/2017/model3d" xmlns:o="urn:schemas-microsoft-com:office:office" xmlns:oel="http://schemas.microsoft.com/office/2019/extlst" xmlns:r="http://schemas.openxmlformats.org/officeDocument/2006/relationships" xmlns:m="http://schemas.openxmlformats.org/officeDocument/2006/math" xmlns:v="urn:schemas-microsoft-com:vml" xmlns:wp14="http://schemas.microsoft.com/office/word/2010/wordprocessingDrawing" xmlns:wp="http://schemas.openxmlformats.org/drawingml/2006/wordprocessingDrawing" xmlns:w10="urn:schemas-microsoft-com:office:word" xmlns:w="http://schemas.openxmlformats.org/wordprocessingml/2006/main" xmlns:w14="http://schemas.microsoft.com/office/word/2010/wordml" xmlns:w15="http://schemas.microsoft.com/office/word/2012/wordml" xmlns:w16cex="http://schemas.microsoft.com/office/word/2018/wordml/cex" xmlns:w16cid="http://schemas.microsoft.com/office/word/2016/wordml/cid" xmlns:w16="http://schemas.microsoft.com/office/word/2018/wordml" xmlns:w16sdtdh="http://schemas.microsoft.com/office/word/2020/wordml/sdtdatahash" xmlns:w16se="http://schemas.microsoft.com/office/word/2015/wordml/symex" xmlns:wpg="http://schemas.microsoft.com/office/word/2010/wordprocessingGroup" xmlns:wpi="http://schemas.microsoft.com/office/word/2010/wordprocessingInk" xmlns:wne="http://schemas.microsoft.com/office/word/2006/wordml" xmlns:wps="http://schemas.microsoft.com/office/word/2010/wordprocessingShape" mc:Ignorable="w14 w15 w16se w16cid w16 w16cex w16sdtdh wp14">
   <w:p>
     <w:pPr>
       <w:pStyle w:val="Stopka"/>
@@ -4078,7 +4304,7 @@
 </file>
 
 <file path=word/footer2.xml><?xml version="1.0" encoding="utf-8"?>
-<w:ftr xmlns:ve="http://schemas.openxmlformats.org/markup-compatibility/2006" xmlns:o="urn:schemas-microsoft-com:office:office" xmlns:r="http://schemas.openxmlformats.org/officeDocument/2006/relationships" xmlns:m="http://schemas.openxmlformats.org/officeDocument/2006/math" xmlns:v="urn:schemas-microsoft-com:vml" xmlns:wp="http://schemas.openxmlformats.org/drawingml/2006/wordprocessingDrawing" xmlns:w10="urn:schemas-microsoft-com:office:word" xmlns:w="http://schemas.openxmlformats.org/wordprocessingml/2006/main" xmlns:wne="http://schemas.microsoft.com/office/word/2006/wordml">
+<w:ftr xmlns:wpc="http://schemas.microsoft.com/office/word/2010/wordprocessingCanvas" xmlns:cx="http://schemas.microsoft.com/office/drawing/2014/chartex" xmlns:cx1="http://schemas.microsoft.com/office/drawing/2015/9/8/chartex" xmlns:cx2="http://schemas.microsoft.com/office/drawing/2015/10/21/chartex" xmlns:cx3="http://schemas.microsoft.com/office/drawing/2016/5/9/chartex" xmlns:cx4="http://schemas.microsoft.com/office/drawing/2016/5/10/chartex" xmlns:cx5="http://schemas.microsoft.com/office/drawing/2016/5/11/chartex" xmlns:cx6="http://schemas.microsoft.com/office/drawing/2016/5/12/chartex" xmlns:cx7="http://schemas.microsoft.com/office/drawing/2016/5/13/chartex" xmlns:cx8="http://schemas.microsoft.com/office/drawing/2016/5/14/chartex" xmlns:mc="http://schemas.openxmlformats.org/markup-compatibility/2006" xmlns:aink="http://schemas.microsoft.com/office/drawing/2016/ink" xmlns:am3d="http://schemas.microsoft.com/office/drawing/2017/model3d" xmlns:o="urn:schemas-microsoft-com:office:office" xmlns:oel="http://schemas.microsoft.com/office/2019/extlst" xmlns:r="http://schemas.openxmlformats.org/officeDocument/2006/relationships" xmlns:m="http://schemas.openxmlformats.org/officeDocument/2006/math" xmlns:v="urn:schemas-microsoft-com:vml" xmlns:wp14="http://schemas.microsoft.com/office/word/2010/wordprocessingDrawing" xmlns:wp="http://schemas.openxmlformats.org/drawingml/2006/wordprocessingDrawing" xmlns:w10="urn:schemas-microsoft-com:office:word" xmlns:w="http://schemas.openxmlformats.org/wordprocessingml/2006/main" xmlns:w14="http://schemas.microsoft.com/office/word/2010/wordml" xmlns:w15="http://schemas.microsoft.com/office/word/2012/wordml" xmlns:w16cex="http://schemas.microsoft.com/office/word/2018/wordml/cex" xmlns:w16cid="http://schemas.microsoft.com/office/word/2016/wordml/cid" xmlns:w16="http://schemas.microsoft.com/office/word/2018/wordml" xmlns:w16sdtdh="http://schemas.microsoft.com/office/word/2020/wordml/sdtdatahash" xmlns:w16se="http://schemas.microsoft.com/office/word/2015/wordml/symex" xmlns:wpg="http://schemas.microsoft.com/office/word/2010/wordprocessingGroup" xmlns:wpi="http://schemas.microsoft.com/office/word/2010/wordprocessingInk" xmlns:wne="http://schemas.microsoft.com/office/word/2006/wordml" xmlns:wps="http://schemas.microsoft.com/office/word/2010/wordprocessingShape" mc:Ignorable="w14 w15 w16se w16cid w16 w16cex w16sdtdh wp14">
   <w:p>
     <w:pPr>
       <w:pStyle w:val="Stopkanieparzysta"/>
@@ -4119,15 +4345,15 @@
 </file>
 
 <file path=word/footnotes.xml><?xml version="1.0" encoding="utf-8"?>
-<w:footnotes xmlns:ve="http://schemas.openxmlformats.org/markup-compatibility/2006" xmlns:o="urn:schemas-microsoft-com:office:office" xmlns:r="http://schemas.openxmlformats.org/officeDocument/2006/relationships" xmlns:m="http://schemas.openxmlformats.org/officeDocument/2006/math" xmlns:v="urn:schemas-microsoft-com:vml" xmlns:wp="http://schemas.openxmlformats.org/drawingml/2006/wordprocessingDrawing" xmlns:w10="urn:schemas-microsoft-com:office:word" xmlns:w="http://schemas.openxmlformats.org/wordprocessingml/2006/main" xmlns:wne="http://schemas.microsoft.com/office/word/2006/wordml">
-  <w:footnote w:type="separator" w:id="0">
+<w:footnotes xmlns:wpc="http://schemas.microsoft.com/office/word/2010/wordprocessingCanvas" xmlns:cx="http://schemas.microsoft.com/office/drawing/2014/chartex" xmlns:cx1="http://schemas.microsoft.com/office/drawing/2015/9/8/chartex" xmlns:cx2="http://schemas.microsoft.com/office/drawing/2015/10/21/chartex" xmlns:cx3="http://schemas.microsoft.com/office/drawing/2016/5/9/chartex" xmlns:cx4="http://schemas.microsoft.com/office/drawing/2016/5/10/chartex" xmlns:cx5="http://schemas.microsoft.com/office/drawing/2016/5/11/chartex" xmlns:cx6="http://schemas.microsoft.com/office/drawing/2016/5/12/chartex" xmlns:cx7="http://schemas.microsoft.com/office/drawing/2016/5/13/chartex" xmlns:cx8="http://schemas.microsoft.com/office/drawing/2016/5/14/chartex" xmlns:mc="http://schemas.openxmlformats.org/markup-compatibility/2006" xmlns:aink="http://schemas.microsoft.com/office/drawing/2016/ink" xmlns:am3d="http://schemas.microsoft.com/office/drawing/2017/model3d" xmlns:o="urn:schemas-microsoft-com:office:office" xmlns:oel="http://schemas.microsoft.com/office/2019/extlst" xmlns:r="http://schemas.openxmlformats.org/officeDocument/2006/relationships" xmlns:m="http://schemas.openxmlformats.org/officeDocument/2006/math" xmlns:v="urn:schemas-microsoft-com:vml" xmlns:wp14="http://schemas.microsoft.com/office/word/2010/wordprocessingDrawing" xmlns:wp="http://schemas.openxmlformats.org/drawingml/2006/wordprocessingDrawing" xmlns:w10="urn:schemas-microsoft-com:office:word" xmlns:w="http://schemas.openxmlformats.org/wordprocessingml/2006/main" xmlns:w14="http://schemas.microsoft.com/office/word/2010/wordml" xmlns:w15="http://schemas.microsoft.com/office/word/2012/wordml" xmlns:w16cex="http://schemas.microsoft.com/office/word/2018/wordml/cex" xmlns:w16cid="http://schemas.microsoft.com/office/word/2016/wordml/cid" xmlns:w16="http://schemas.microsoft.com/office/word/2018/wordml" xmlns:w16sdtdh="http://schemas.microsoft.com/office/word/2020/wordml/sdtdatahash" xmlns:w16se="http://schemas.microsoft.com/office/word/2015/wordml/symex" xmlns:wpg="http://schemas.microsoft.com/office/word/2010/wordprocessingGroup" xmlns:wpi="http://schemas.microsoft.com/office/word/2010/wordprocessingInk" xmlns:wne="http://schemas.microsoft.com/office/word/2006/wordml" xmlns:wps="http://schemas.microsoft.com/office/word/2010/wordprocessingShape" mc:Ignorable="w14 w15 w16se w16cid w16 w16cex w16sdtdh wp14">
+  <w:footnote w:type="separator" w:id="-1">
     <w:p>
       <w:r>
         <w:separator/>
       </w:r>
     </w:p>
   </w:footnote>
-  <w:footnote w:type="continuationSeparator" w:id="1">
+  <w:footnote w:type="continuationSeparator" w:id="0">
     <w:p>
       <w:r>
         <w:continuationSeparator/>
@@ -4138,7 +4364,7 @@
 </file>
 
 <file path=word/header1.xml><?xml version="1.0" encoding="utf-8"?>
-<w:hdr xmlns:ve="http://schemas.openxmlformats.org/markup-compatibility/2006" xmlns:o="urn:schemas-microsoft-com:office:office" xmlns:r="http://schemas.openxmlformats.org/officeDocument/2006/relationships" xmlns:m="http://schemas.openxmlformats.org/officeDocument/2006/math" xmlns:v="urn:schemas-microsoft-com:vml" xmlns:wp="http://schemas.openxmlformats.org/drawingml/2006/wordprocessingDrawing" xmlns:w10="urn:schemas-microsoft-com:office:word" xmlns:w="http://schemas.openxmlformats.org/wordprocessingml/2006/main" xmlns:wne="http://schemas.microsoft.com/office/word/2006/wordml">
+<w:hdr xmlns:wpc="http://schemas.microsoft.com/office/word/2010/wordprocessingCanvas" xmlns:cx="http://schemas.microsoft.com/office/drawing/2014/chartex" xmlns:cx1="http://schemas.microsoft.com/office/drawing/2015/9/8/chartex" xmlns:cx2="http://schemas.microsoft.com/office/drawing/2015/10/21/chartex" xmlns:cx3="http://schemas.microsoft.com/office/drawing/2016/5/9/chartex" xmlns:cx4="http://schemas.microsoft.com/office/drawing/2016/5/10/chartex" xmlns:cx5="http://schemas.microsoft.com/office/drawing/2016/5/11/chartex" xmlns:cx6="http://schemas.microsoft.com/office/drawing/2016/5/12/chartex" xmlns:cx7="http://schemas.microsoft.com/office/drawing/2016/5/13/chartex" xmlns:cx8="http://schemas.microsoft.com/office/drawing/2016/5/14/chartex" xmlns:mc="http://schemas.openxmlformats.org/markup-compatibility/2006" xmlns:aink="http://schemas.microsoft.com/office/drawing/2016/ink" xmlns:am3d="http://schemas.microsoft.com/office/drawing/2017/model3d" xmlns:o="urn:schemas-microsoft-com:office:office" xmlns:oel="http://schemas.microsoft.com/office/2019/extlst" xmlns:r="http://schemas.openxmlformats.org/officeDocument/2006/relationships" xmlns:m="http://schemas.openxmlformats.org/officeDocument/2006/math" xmlns:v="urn:schemas-microsoft-com:vml" xmlns:wp14="http://schemas.microsoft.com/office/word/2010/wordprocessingDrawing" xmlns:wp="http://schemas.openxmlformats.org/drawingml/2006/wordprocessingDrawing" xmlns:w10="urn:schemas-microsoft-com:office:word" xmlns:w="http://schemas.openxmlformats.org/wordprocessingml/2006/main" xmlns:w14="http://schemas.microsoft.com/office/word/2010/wordml" xmlns:w15="http://schemas.microsoft.com/office/word/2012/wordml" xmlns:w16cex="http://schemas.microsoft.com/office/word/2018/wordml/cex" xmlns:w16cid="http://schemas.microsoft.com/office/word/2016/wordml/cid" xmlns:w16="http://schemas.microsoft.com/office/word/2018/wordml" xmlns:w16sdtdh="http://schemas.microsoft.com/office/word/2020/wordml/sdtdatahash" xmlns:w16se="http://schemas.microsoft.com/office/word/2015/wordml/symex" xmlns:wpg="http://schemas.microsoft.com/office/word/2010/wordprocessingGroup" xmlns:wpi="http://schemas.microsoft.com/office/word/2010/wordprocessingInk" xmlns:wne="http://schemas.microsoft.com/office/word/2006/wordml" xmlns:wps="http://schemas.microsoft.com/office/word/2010/wordprocessingShape" mc:Ignorable="w14 w15 w16se w16cid w16 w16cex w16sdtdh wp14">
   <w:p>
     <w:pPr>
       <w:pStyle w:val="Nagwek"/>
@@ -4151,7 +4377,7 @@
 </file>
 
 <file path=word/header2.xml><?xml version="1.0" encoding="utf-8"?>
-<w:hdr xmlns:ve="http://schemas.openxmlformats.org/markup-compatibility/2006" xmlns:o="urn:schemas-microsoft-com:office:office" xmlns:r="http://schemas.openxmlformats.org/officeDocument/2006/relationships" xmlns:m="http://schemas.openxmlformats.org/officeDocument/2006/math" xmlns:v="urn:schemas-microsoft-com:vml" xmlns:wp="http://schemas.openxmlformats.org/drawingml/2006/wordprocessingDrawing" xmlns:w10="urn:schemas-microsoft-com:office:word" xmlns:w="http://schemas.openxmlformats.org/wordprocessingml/2006/main" xmlns:wne="http://schemas.microsoft.com/office/word/2006/wordml">
+<w:hdr xmlns:wpc="http://schemas.microsoft.com/office/word/2010/wordprocessingCanvas" xmlns:cx="http://schemas.microsoft.com/office/drawing/2014/chartex" xmlns:cx1="http://schemas.microsoft.com/office/drawing/2015/9/8/chartex" xmlns:cx2="http://schemas.microsoft.com/office/drawing/2015/10/21/chartex" xmlns:cx3="http://schemas.microsoft.com/office/drawing/2016/5/9/chartex" xmlns:cx4="http://schemas.microsoft.com/office/drawing/2016/5/10/chartex" xmlns:cx5="http://schemas.microsoft.com/office/drawing/2016/5/11/chartex" xmlns:cx6="http://schemas.microsoft.com/office/drawing/2016/5/12/chartex" xmlns:cx7="http://schemas.microsoft.com/office/drawing/2016/5/13/chartex" xmlns:cx8="http://schemas.microsoft.com/office/drawing/2016/5/14/chartex" xmlns:mc="http://schemas.openxmlformats.org/markup-compatibility/2006" xmlns:aink="http://schemas.microsoft.com/office/drawing/2016/ink" xmlns:am3d="http://schemas.microsoft.com/office/drawing/2017/model3d" xmlns:o="urn:schemas-microsoft-com:office:office" xmlns:oel="http://schemas.microsoft.com/office/2019/extlst" xmlns:r="http://schemas.openxmlformats.org/officeDocument/2006/relationships" xmlns:m="http://schemas.openxmlformats.org/officeDocument/2006/math" xmlns:v="urn:schemas-microsoft-com:vml" xmlns:wp14="http://schemas.microsoft.com/office/word/2010/wordprocessingDrawing" xmlns:wp="http://schemas.openxmlformats.org/drawingml/2006/wordprocessingDrawing" xmlns:w10="urn:schemas-microsoft-com:office:word" xmlns:w="http://schemas.openxmlformats.org/wordprocessingml/2006/main" xmlns:w14="http://schemas.microsoft.com/office/word/2010/wordml" xmlns:w15="http://schemas.microsoft.com/office/word/2012/wordml" xmlns:w16cex="http://schemas.microsoft.com/office/word/2018/wordml/cex" xmlns:w16cid="http://schemas.microsoft.com/office/word/2016/wordml/cid" xmlns:w16="http://schemas.microsoft.com/office/word/2018/wordml" xmlns:w16sdtdh="http://schemas.microsoft.com/office/word/2020/wordml/sdtdatahash" xmlns:w16se="http://schemas.microsoft.com/office/word/2015/wordml/symex" xmlns:wpg="http://schemas.microsoft.com/office/word/2010/wordprocessingGroup" xmlns:wpi="http://schemas.microsoft.com/office/word/2010/wordprocessingInk" xmlns:wne="http://schemas.microsoft.com/office/word/2006/wordml" xmlns:wps="http://schemas.microsoft.com/office/word/2010/wordprocessingShape" mc:Ignorable="w14 w15 w16se w16cid w16 w16cex w16sdtdh wp14">
   <w:p>
     <w:pPr>
       <w:pStyle w:val="Nagweknieparzysta"/>
@@ -4164,8 +4390,8 @@
 </file>
 
 <file path=word/numbering.xml><?xml version="1.0" encoding="utf-8"?>
-<w:numbering xmlns:ve="http://schemas.openxmlformats.org/markup-compatibility/2006" xmlns:o="urn:schemas-microsoft-com:office:office" xmlns:r="http://schemas.openxmlformats.org/officeDocument/2006/relationships" xmlns:m="http://schemas.openxmlformats.org/officeDocument/2006/math" xmlns:v="urn:schemas-microsoft-com:vml" xmlns:wp="http://schemas.openxmlformats.org/drawingml/2006/wordprocessingDrawing" xmlns:w10="urn:schemas-microsoft-com:office:word" xmlns:w="http://schemas.openxmlformats.org/wordprocessingml/2006/main" xmlns:wne="http://schemas.microsoft.com/office/word/2006/wordml">
-  <w:abstractNum w:abstractNumId="0">
+<w:numbering xmlns:wpc="http://schemas.microsoft.com/office/word/2010/wordprocessingCanvas" xmlns:cx="http://schemas.microsoft.com/office/drawing/2014/chartex" xmlns:cx1="http://schemas.microsoft.com/office/drawing/2015/9/8/chartex" xmlns:cx2="http://schemas.microsoft.com/office/drawing/2015/10/21/chartex" xmlns:cx3="http://schemas.microsoft.com/office/drawing/2016/5/9/chartex" xmlns:cx4="http://schemas.microsoft.com/office/drawing/2016/5/10/chartex" xmlns:cx5="http://schemas.microsoft.com/office/drawing/2016/5/11/chartex" xmlns:cx6="http://schemas.microsoft.com/office/drawing/2016/5/12/chartex" xmlns:cx7="http://schemas.microsoft.com/office/drawing/2016/5/13/chartex" xmlns:cx8="http://schemas.microsoft.com/office/drawing/2016/5/14/chartex" xmlns:mc="http://schemas.openxmlformats.org/markup-compatibility/2006" xmlns:aink="http://schemas.microsoft.com/office/drawing/2016/ink" xmlns:am3d="http://schemas.microsoft.com/office/drawing/2017/model3d" xmlns:o="urn:schemas-microsoft-com:office:office" xmlns:oel="http://schemas.microsoft.com/office/2019/extlst" xmlns:r="http://schemas.openxmlformats.org/officeDocument/2006/relationships" xmlns:m="http://schemas.openxmlformats.org/officeDocument/2006/math" xmlns:v="urn:schemas-microsoft-com:vml" xmlns:wp14="http://schemas.microsoft.com/office/word/2010/wordprocessingDrawing" xmlns:wp="http://schemas.openxmlformats.org/drawingml/2006/wordprocessingDrawing" xmlns:w10="urn:schemas-microsoft-com:office:word" xmlns:w="http://schemas.openxmlformats.org/wordprocessingml/2006/main" xmlns:w14="http://schemas.microsoft.com/office/word/2010/wordml" xmlns:w15="http://schemas.microsoft.com/office/word/2012/wordml" xmlns:w16cex="http://schemas.microsoft.com/office/word/2018/wordml/cex" xmlns:w16cid="http://schemas.microsoft.com/office/word/2016/wordml/cid" xmlns:w16="http://schemas.microsoft.com/office/word/2018/wordml" xmlns:w16sdtdh="http://schemas.microsoft.com/office/word/2020/wordml/sdtdatahash" xmlns:w16se="http://schemas.microsoft.com/office/word/2015/wordml/symex" xmlns:wpg="http://schemas.microsoft.com/office/word/2010/wordprocessingGroup" xmlns:wpi="http://schemas.microsoft.com/office/word/2010/wordprocessingInk" xmlns:wne="http://schemas.microsoft.com/office/word/2006/wordml" xmlns:wps="http://schemas.microsoft.com/office/word/2010/wordprocessingShape" mc:Ignorable="w14 w15 w16se w16cid w16 w16cex w16sdtdh wp14">
+  <w:abstractNum w:abstractNumId="0" w15:restartNumberingAfterBreak="0">
     <w:nsid w:val="FFFFFF7C"/>
     <w:multiLevelType w:val="singleLevel"/>
     <w:tmpl w:val="54442BB0"/>
@@ -4182,7 +4408,7 @@
       </w:pPr>
     </w:lvl>
   </w:abstractNum>
-  <w:abstractNum w:abstractNumId="1">
+  <w:abstractNum w:abstractNumId="1" w15:restartNumberingAfterBreak="0">
     <w:nsid w:val="FFFFFF7D"/>
     <w:multiLevelType w:val="singleLevel"/>
     <w:tmpl w:val="B80428E6"/>
@@ -4199,7 +4425,7 @@
       </w:pPr>
     </w:lvl>
   </w:abstractNum>
-  <w:abstractNum w:abstractNumId="2">
+  <w:abstractNum w:abstractNumId="2" w15:restartNumberingAfterBreak="0">
     <w:nsid w:val="FFFFFF7E"/>
     <w:multiLevelType w:val="singleLevel"/>
     <w:tmpl w:val="CD386E10"/>
@@ -4216,7 +4442,7 @@
       </w:pPr>
     </w:lvl>
   </w:abstractNum>
-  <w:abstractNum w:abstractNumId="3">
+  <w:abstractNum w:abstractNumId="3" w15:restartNumberingAfterBreak="0">
     <w:nsid w:val="FFFFFF7F"/>
     <w:multiLevelType w:val="singleLevel"/>
     <w:tmpl w:val="4EAC977A"/>
@@ -4233,7 +4459,7 @@
       </w:pPr>
     </w:lvl>
   </w:abstractNum>
-  <w:abstractNum w:abstractNumId="4">
+  <w:abstractNum w:abstractNumId="4" w15:restartNumberingAfterBreak="0">
     <w:nsid w:val="FFFFFF80"/>
     <w:multiLevelType w:val="singleLevel"/>
     <w:tmpl w:val="897CF2EC"/>
@@ -4253,7 +4479,7 @@
       </w:rPr>
     </w:lvl>
   </w:abstractNum>
-  <w:abstractNum w:abstractNumId="5">
+  <w:abstractNum w:abstractNumId="5" w15:restartNumberingAfterBreak="0">
     <w:nsid w:val="FFFFFF81"/>
     <w:multiLevelType w:val="singleLevel"/>
     <w:tmpl w:val="A1BC3E62"/>
@@ -4273,7 +4499,7 @@
       </w:rPr>
     </w:lvl>
   </w:abstractNum>
-  <w:abstractNum w:abstractNumId="6">
+  <w:abstractNum w:abstractNumId="6" w15:restartNumberingAfterBreak="0">
     <w:nsid w:val="FFFFFF82"/>
     <w:multiLevelType w:val="singleLevel"/>
     <w:tmpl w:val="B9322334"/>
@@ -4293,7 +4519,7 @@
       </w:rPr>
     </w:lvl>
   </w:abstractNum>
-  <w:abstractNum w:abstractNumId="7">
+  <w:abstractNum w:abstractNumId="7" w15:restartNumberingAfterBreak="0">
     <w:nsid w:val="FFFFFF83"/>
     <w:multiLevelType w:val="singleLevel"/>
     <w:tmpl w:val="749ABDF8"/>
@@ -4313,7 +4539,7 @@
       </w:rPr>
     </w:lvl>
   </w:abstractNum>
-  <w:abstractNum w:abstractNumId="8">
+  <w:abstractNum w:abstractNumId="8" w15:restartNumberingAfterBreak="0">
     <w:nsid w:val="FFFFFF88"/>
     <w:multiLevelType w:val="singleLevel"/>
     <w:tmpl w:val="DC02F64C"/>
@@ -4330,7 +4556,7 @@
       </w:pPr>
     </w:lvl>
   </w:abstractNum>
-  <w:abstractNum w:abstractNumId="9">
+  <w:abstractNum w:abstractNumId="9" w15:restartNumberingAfterBreak="0">
     <w:nsid w:val="FFFFFF89"/>
     <w:multiLevelType w:val="singleLevel"/>
     <w:tmpl w:val="1E52740C"/>
@@ -4350,7 +4576,7 @@
       </w:rPr>
     </w:lvl>
   </w:abstractNum>
-  <w:abstractNum w:abstractNumId="10">
+  <w:abstractNum w:abstractNumId="10" w15:restartNumberingAfterBreak="0">
     <w:nsid w:val="0D8E3B6B"/>
     <w:multiLevelType w:val="multilevel"/>
     <w:tmpl w:val="AE00B560"/>
@@ -4463,7 +4689,7 @@
       </w:pPr>
     </w:lvl>
   </w:abstractNum>
-  <w:abstractNum w:abstractNumId="11">
+  <w:abstractNum w:abstractNumId="11" w15:restartNumberingAfterBreak="0">
     <w:nsid w:val="138F0DAE"/>
     <w:multiLevelType w:val="hybridMultilevel"/>
     <w:tmpl w:val="D8443782"/>
@@ -4600,7 +4826,7 @@
       </w:rPr>
     </w:lvl>
   </w:abstractNum>
-  <w:abstractNum w:abstractNumId="12">
+  <w:abstractNum w:abstractNumId="12" w15:restartNumberingAfterBreak="0">
     <w:nsid w:val="16A9774C"/>
     <w:multiLevelType w:val="hybridMultilevel"/>
     <w:tmpl w:val="D01AFED4"/>
@@ -4740,7 +4966,7 @@
       </w:rPr>
     </w:lvl>
   </w:abstractNum>
-  <w:abstractNum w:abstractNumId="13">
+  <w:abstractNum w:abstractNumId="13" w15:restartNumberingAfterBreak="0">
     <w:nsid w:val="1D532803"/>
     <w:multiLevelType w:val="multilevel"/>
     <w:tmpl w:val="94E6A97C"/>
@@ -4853,7 +5079,7 @@
       </w:pPr>
     </w:lvl>
   </w:abstractNum>
-  <w:abstractNum w:abstractNumId="14">
+  <w:abstractNum w:abstractNumId="14" w15:restartNumberingAfterBreak="0">
     <w:nsid w:val="205C1B25"/>
     <w:multiLevelType w:val="hybridMultilevel"/>
     <w:tmpl w:val="06A2B974"/>
@@ -4966,7 +5192,7 @@
       </w:pPr>
     </w:lvl>
   </w:abstractNum>
-  <w:abstractNum w:abstractNumId="15">
+  <w:abstractNum w:abstractNumId="15" w15:restartNumberingAfterBreak="0">
     <w:nsid w:val="24F9109D"/>
     <w:multiLevelType w:val="hybridMultilevel"/>
     <w:tmpl w:val="01325A40"/>
@@ -5106,7 +5332,7 @@
       </w:rPr>
     </w:lvl>
   </w:abstractNum>
-  <w:abstractNum w:abstractNumId="16">
+  <w:abstractNum w:abstractNumId="16" w15:restartNumberingAfterBreak="0">
     <w:nsid w:val="2B9A7B70"/>
     <w:multiLevelType w:val="multilevel"/>
     <w:tmpl w:val="04150025"/>
@@ -5228,7 +5454,7 @@
       </w:pPr>
     </w:lvl>
   </w:abstractNum>
-  <w:abstractNum w:abstractNumId="17">
+  <w:abstractNum w:abstractNumId="17" w15:restartNumberingAfterBreak="0">
     <w:nsid w:val="2EB52030"/>
     <w:multiLevelType w:val="hybridMultilevel"/>
     <w:tmpl w:val="04D239AA"/>
@@ -5341,7 +5567,7 @@
       </w:pPr>
     </w:lvl>
   </w:abstractNum>
-  <w:abstractNum w:abstractNumId="18">
+  <w:abstractNum w:abstractNumId="18" w15:restartNumberingAfterBreak="0">
     <w:nsid w:val="532915FA"/>
     <w:multiLevelType w:val="hybridMultilevel"/>
     <w:tmpl w:val="922AE208"/>
@@ -5481,7 +5707,7 @@
       </w:rPr>
     </w:lvl>
   </w:abstractNum>
-  <w:abstractNum w:abstractNumId="19">
+  <w:abstractNum w:abstractNumId="19" w15:restartNumberingAfterBreak="0">
     <w:nsid w:val="61B80858"/>
     <w:multiLevelType w:val="hybridMultilevel"/>
     <w:tmpl w:val="7C926C32"/>
@@ -5594,7 +5820,7 @@
       </w:pPr>
     </w:lvl>
   </w:abstractNum>
-  <w:abstractNum w:abstractNumId="20">
+  <w:abstractNum w:abstractNumId="20" w15:restartNumberingAfterBreak="0">
     <w:nsid w:val="6BB96381"/>
     <w:multiLevelType w:val="hybridMultilevel"/>
     <w:tmpl w:val="01325A40"/>
@@ -5734,7 +5960,7 @@
       </w:rPr>
     </w:lvl>
   </w:abstractNum>
-  <w:abstractNum w:abstractNumId="21">
+  <w:abstractNum w:abstractNumId="21" w15:restartNumberingAfterBreak="0">
     <w:nsid w:val="7F5C349D"/>
     <w:multiLevelType w:val="hybridMultilevel"/>
     <w:tmpl w:val="4C20D342"/>
@@ -5874,80 +6100,80 @@
       </w:rPr>
     </w:lvl>
   </w:abstractNum>
-  <w:num w:numId="1">
+  <w:num w:numId="1" w16cid:durableId="1093624653">
     <w:abstractNumId w:val="10"/>
   </w:num>
-  <w:num w:numId="2">
+  <w:num w:numId="2" w16cid:durableId="1021587351">
     <w:abstractNumId w:val="8"/>
   </w:num>
-  <w:num w:numId="3">
+  <w:num w:numId="3" w16cid:durableId="275186259">
     <w:abstractNumId w:val="3"/>
   </w:num>
-  <w:num w:numId="4">
+  <w:num w:numId="4" w16cid:durableId="1331636933">
     <w:abstractNumId w:val="2"/>
   </w:num>
-  <w:num w:numId="5">
+  <w:num w:numId="5" w16cid:durableId="70201667">
     <w:abstractNumId w:val="1"/>
   </w:num>
-  <w:num w:numId="6">
+  <w:num w:numId="6" w16cid:durableId="812210812">
     <w:abstractNumId w:val="0"/>
   </w:num>
-  <w:num w:numId="7">
+  <w:num w:numId="7" w16cid:durableId="2053381566">
     <w:abstractNumId w:val="7"/>
   </w:num>
-  <w:num w:numId="8">
+  <w:num w:numId="8" w16cid:durableId="1928616122">
     <w:abstractNumId w:val="6"/>
   </w:num>
-  <w:num w:numId="9">
+  <w:num w:numId="9" w16cid:durableId="1849321088">
     <w:abstractNumId w:val="5"/>
   </w:num>
-  <w:num w:numId="10">
+  <w:num w:numId="10" w16cid:durableId="1196771095">
     <w:abstractNumId w:val="4"/>
   </w:num>
-  <w:num w:numId="11">
+  <w:num w:numId="11" w16cid:durableId="1742826167">
     <w:abstractNumId w:val="9"/>
   </w:num>
-  <w:num w:numId="12">
+  <w:num w:numId="12" w16cid:durableId="759564911">
     <w:abstractNumId w:val="16"/>
   </w:num>
-  <w:num w:numId="13">
+  <w:num w:numId="13" w16cid:durableId="1086997314">
     <w:abstractNumId w:val="13"/>
   </w:num>
-  <w:num w:numId="14">
+  <w:num w:numId="14" w16cid:durableId="224533371">
     <w:abstractNumId w:val="17"/>
   </w:num>
-  <w:num w:numId="15">
+  <w:num w:numId="15" w16cid:durableId="256209071">
     <w:abstractNumId w:val="14"/>
   </w:num>
-  <w:num w:numId="16">
+  <w:num w:numId="16" w16cid:durableId="528379609">
     <w:abstractNumId w:val="16"/>
   </w:num>
-  <w:num w:numId="17">
+  <w:num w:numId="17" w16cid:durableId="583565079">
     <w:abstractNumId w:val="15"/>
   </w:num>
-  <w:num w:numId="18">
+  <w:num w:numId="18" w16cid:durableId="967469345">
     <w:abstractNumId w:val="20"/>
   </w:num>
-  <w:num w:numId="19">
+  <w:num w:numId="19" w16cid:durableId="1431194767">
     <w:abstractNumId w:val="11"/>
   </w:num>
-  <w:num w:numId="20">
+  <w:num w:numId="20" w16cid:durableId="1937981922">
     <w:abstractNumId w:val="19"/>
   </w:num>
-  <w:num w:numId="21">
+  <w:num w:numId="21" w16cid:durableId="367990557">
     <w:abstractNumId w:val="21"/>
   </w:num>
-  <w:num w:numId="22">
+  <w:num w:numId="22" w16cid:durableId="1081756951">
     <w:abstractNumId w:val="12"/>
   </w:num>
-  <w:num w:numId="23">
+  <w:num w:numId="23" w16cid:durableId="99498474">
     <w:abstractNumId w:val="18"/>
   </w:num>
 </w:numbering>
 </file>
 
 <file path=word/styles.xml><?xml version="1.0" encoding="utf-8"?>
-<w:styles xmlns:r="http://schemas.openxmlformats.org/officeDocument/2006/relationships" xmlns:w="http://schemas.openxmlformats.org/wordprocessingml/2006/main">
+<w:styles xmlns:mc="http://schemas.openxmlformats.org/markup-compatibility/2006" xmlns:r="http://schemas.openxmlformats.org/officeDocument/2006/relationships" xmlns:w="http://schemas.openxmlformats.org/wordprocessingml/2006/main" xmlns:w14="http://schemas.microsoft.com/office/word/2010/wordml" xmlns:w15="http://schemas.microsoft.com/office/word/2012/wordml" xmlns:w16cex="http://schemas.microsoft.com/office/word/2018/wordml/cex" xmlns:w16cid="http://schemas.microsoft.com/office/word/2016/wordml/cid" xmlns:w16="http://schemas.microsoft.com/office/word/2018/wordml" xmlns:w16sdtdh="http://schemas.microsoft.com/office/word/2020/wordml/sdtdatahash" xmlns:w16se="http://schemas.microsoft.com/office/word/2015/wordml/symex" mc:Ignorable="w14 w15 w16se w16cid w16 w16cex w16sdtdh">
   <w:docDefaults>
     <w:rPrDefault>
       <w:rPr>
@@ -5957,7 +6183,7 @@
     </w:rPrDefault>
     <w:pPrDefault/>
   </w:docDefaults>
-  <w:latentStyles w:defLockedState="0" w:defUIPriority="0" w:defSemiHidden="0" w:defUnhideWhenUsed="0" w:defQFormat="0" w:count="267">
+  <w:latentStyles w:defLockedState="0" w:defUIPriority="0" w:defSemiHidden="0" w:defUnhideWhenUsed="0" w:defQFormat="0" w:count="376">
     <w:lsdException w:name="Normal" w:qFormat="1"/>
     <w:lsdException w:name="heading 1" w:qFormat="1"/>
     <w:lsdException w:name="heading 2" w:qFormat="1"/>
@@ -5978,6 +6204,50 @@
     <w:lsdException w:name="Hyperlink" w:uiPriority="99"/>
     <w:lsdException w:name="Strong" w:qFormat="1"/>
     <w:lsdException w:name="Emphasis" w:qFormat="1"/>
+    <w:lsdException w:name="Normal Table" w:semiHidden="1" w:unhideWhenUsed="1"/>
+    <w:lsdException w:name="Table Simple 1" w:semiHidden="1" w:unhideWhenUsed="1"/>
+    <w:lsdException w:name="Table Simple 2" w:semiHidden="1" w:unhideWhenUsed="1"/>
+    <w:lsdException w:name="Table Simple 3" w:semiHidden="1" w:unhideWhenUsed="1"/>
+    <w:lsdException w:name="Table Classic 1" w:semiHidden="1" w:unhideWhenUsed="1"/>
+    <w:lsdException w:name="Table Classic 2" w:semiHidden="1" w:unhideWhenUsed="1"/>
+    <w:lsdException w:name="Table Classic 3" w:semiHidden="1" w:unhideWhenUsed="1"/>
+    <w:lsdException w:name="Table Classic 4" w:semiHidden="1" w:unhideWhenUsed="1"/>
+    <w:lsdException w:name="Table Colorful 1" w:semiHidden="1" w:unhideWhenUsed="1"/>
+    <w:lsdException w:name="Table Colorful 2" w:semiHidden="1" w:unhideWhenUsed="1"/>
+    <w:lsdException w:name="Table Colorful 3" w:semiHidden="1" w:unhideWhenUsed="1"/>
+    <w:lsdException w:name="Table Columns 1" w:semiHidden="1" w:unhideWhenUsed="1"/>
+    <w:lsdException w:name="Table Columns 2" w:semiHidden="1" w:unhideWhenUsed="1"/>
+    <w:lsdException w:name="Table Columns 3" w:semiHidden="1" w:unhideWhenUsed="1"/>
+    <w:lsdException w:name="Table Columns 4" w:semiHidden="1" w:unhideWhenUsed="1"/>
+    <w:lsdException w:name="Table Columns 5" w:semiHidden="1" w:unhideWhenUsed="1"/>
+    <w:lsdException w:name="Table Grid 1" w:semiHidden="1" w:unhideWhenUsed="1"/>
+    <w:lsdException w:name="Table Grid 2" w:semiHidden="1" w:unhideWhenUsed="1"/>
+    <w:lsdException w:name="Table Grid 3" w:semiHidden="1" w:unhideWhenUsed="1"/>
+    <w:lsdException w:name="Table Grid 4" w:semiHidden="1" w:unhideWhenUsed="1"/>
+    <w:lsdException w:name="Table Grid 5" w:semiHidden="1" w:unhideWhenUsed="1"/>
+    <w:lsdException w:name="Table Grid 6" w:semiHidden="1" w:unhideWhenUsed="1"/>
+    <w:lsdException w:name="Table Grid 7" w:semiHidden="1" w:unhideWhenUsed="1"/>
+    <w:lsdException w:name="Table Grid 8" w:semiHidden="1" w:unhideWhenUsed="1"/>
+    <w:lsdException w:name="Table List 1" w:semiHidden="1" w:unhideWhenUsed="1"/>
+    <w:lsdException w:name="Table List 2" w:semiHidden="1" w:unhideWhenUsed="1"/>
+    <w:lsdException w:name="Table List 3" w:semiHidden="1" w:unhideWhenUsed="1"/>
+    <w:lsdException w:name="Table List 4" w:semiHidden="1" w:unhideWhenUsed="1"/>
+    <w:lsdException w:name="Table List 5" w:semiHidden="1" w:unhideWhenUsed="1"/>
+    <w:lsdException w:name="Table List 6" w:semiHidden="1" w:unhideWhenUsed="1"/>
+    <w:lsdException w:name="Table List 7" w:semiHidden="1" w:unhideWhenUsed="1"/>
+    <w:lsdException w:name="Table List 8" w:semiHidden="1" w:unhideWhenUsed="1"/>
+    <w:lsdException w:name="Table 3D effects 1" w:semiHidden="1" w:unhideWhenUsed="1"/>
+    <w:lsdException w:name="Table 3D effects 2" w:semiHidden="1" w:unhideWhenUsed="1"/>
+    <w:lsdException w:name="Table 3D effects 3" w:semiHidden="1" w:unhideWhenUsed="1"/>
+    <w:lsdException w:name="Table Contemporary" w:semiHidden="1" w:unhideWhenUsed="1"/>
+    <w:lsdException w:name="Table Elegant" w:semiHidden="1" w:unhideWhenUsed="1"/>
+    <w:lsdException w:name="Table Professional" w:semiHidden="1" w:unhideWhenUsed="1"/>
+    <w:lsdException w:name="Table Subtle 1" w:semiHidden="1" w:unhideWhenUsed="1"/>
+    <w:lsdException w:name="Table Subtle 2" w:semiHidden="1" w:unhideWhenUsed="1"/>
+    <w:lsdException w:name="Table Web 1" w:semiHidden="1" w:unhideWhenUsed="1"/>
+    <w:lsdException w:name="Table Web 2" w:semiHidden="1" w:unhideWhenUsed="1"/>
+    <w:lsdException w:name="Table Web 3" w:semiHidden="1" w:unhideWhenUsed="1"/>
+    <w:lsdException w:name="Table Theme" w:semiHidden="1" w:unhideWhenUsed="1"/>
     <w:lsdException w:name="Placeholder Text" w:semiHidden="1" w:uiPriority="99"/>
     <w:lsdException w:name="No Spacing" w:uiPriority="1" w:qFormat="1"/>
     <w:lsdException w:name="Light Shading" w:uiPriority="60"/>
@@ -6089,6 +6359,115 @@
     <w:lsdException w:name="Book Title" w:uiPriority="33" w:qFormat="1"/>
     <w:lsdException w:name="Bibliography" w:semiHidden="1" w:uiPriority="37" w:unhideWhenUsed="1"/>
     <w:lsdException w:name="TOC Heading" w:semiHidden="1" w:uiPriority="39" w:unhideWhenUsed="1" w:qFormat="1"/>
+    <w:lsdException w:name="Plain Table 1" w:uiPriority="41"/>
+    <w:lsdException w:name="Plain Table 2" w:uiPriority="42"/>
+    <w:lsdException w:name="Plain Table 3" w:uiPriority="43"/>
+    <w:lsdException w:name="Plain Table 4" w:uiPriority="44"/>
+    <w:lsdException w:name="Plain Table 5" w:uiPriority="45"/>
+    <w:lsdException w:name="Grid Table Light" w:uiPriority="40"/>
+    <w:lsdException w:name="Grid Table 1 Light" w:uiPriority="46"/>
+    <w:lsdException w:name="Grid Table 2" w:uiPriority="47"/>
+    <w:lsdException w:name="Grid Table 3" w:uiPriority="48"/>
+    <w:lsdException w:name="Grid Table 4" w:uiPriority="49"/>
+    <w:lsdException w:name="Grid Table 5 Dark" w:uiPriority="50"/>
+    <w:lsdException w:name="Grid Table 6 Colorful" w:uiPriority="51"/>
+    <w:lsdException w:name="Grid Table 7 Colorful" w:uiPriority="52"/>
+    <w:lsdException w:name="Grid Table 1 Light Accent 1" w:uiPriority="46"/>
+    <w:lsdException w:name="Grid Table 2 Accent 1" w:uiPriority="47"/>
+    <w:lsdException w:name="Grid Table 3 Accent 1" w:uiPriority="48"/>
+    <w:lsdException w:name="Grid Table 4 Accent 1" w:uiPriority="49"/>
+    <w:lsdException w:name="Grid Table 5 Dark Accent 1" w:uiPriority="50"/>
+    <w:lsdException w:name="Grid Table 6 Colorful Accent 1" w:uiPriority="51"/>
+    <w:lsdException w:name="Grid Table 7 Colorful Accent 1" w:uiPriority="52"/>
+    <w:lsdException w:name="Grid Table 1 Light Accent 2" w:uiPriority="46"/>
+    <w:lsdException w:name="Grid Table 2 Accent 2" w:uiPriority="47"/>
+    <w:lsdException w:name="Grid Table 3 Accent 2" w:uiPriority="48"/>
+    <w:lsdException w:name="Grid Table 4 Accent 2" w:uiPriority="49"/>
+    <w:lsdException w:name="Grid Table 5 Dark Accent 2" w:uiPriority="50"/>
+    <w:lsdException w:name="Grid Table 6 Colorful Accent 2" w:uiPriority="51"/>
+    <w:lsdException w:name="Grid Table 7 Colorful Accent 2" w:uiPriority="52"/>
+    <w:lsdException w:name="Grid Table 1 Light Accent 3" w:uiPriority="46"/>
+    <w:lsdException w:name="Grid Table 2 Accent 3" w:uiPriority="47"/>
+    <w:lsdException w:name="Grid Table 3 Accent 3" w:uiPriority="48"/>
+    <w:lsdException w:name="Grid Table 4 Accent 3" w:uiPriority="49"/>
+    <w:lsdException w:name="Grid Table 5 Dark Accent 3" w:uiPriority="50"/>
+    <w:lsdException w:name="Grid Table 6 Colorful Accent 3" w:uiPriority="51"/>
+    <w:lsdException w:name="Grid Table 7 Colorful Accent 3" w:uiPriority="52"/>
+    <w:lsdException w:name="Grid Table 1 Light Accent 4" w:uiPriority="46"/>
+    <w:lsdException w:name="Grid Table 2 Accent 4" w:uiPriority="47"/>
+    <w:lsdException w:name="Grid Table 3 Accent 4" w:uiPriority="48"/>
+    <w:lsdException w:name="Grid Table 4 Accent 4" w:uiPriority="49"/>
+    <w:lsdException w:name="Grid Table 5 Dark Accent 4" w:uiPriority="50"/>
+    <w:lsdException w:name="Grid Table 6 Colorful Accent 4" w:uiPriority="51"/>
+    <w:lsdException w:name="Grid Table 7 Colorful Accent 4" w:uiPriority="52"/>
+    <w:lsdException w:name="Grid Table 1 Light Accent 5" w:uiPriority="46"/>
+    <w:lsdException w:name="Grid Table 2 Accent 5" w:uiPriority="47"/>
+    <w:lsdException w:name="Grid Table 3 Accent 5" w:uiPriority="48"/>
+    <w:lsdException w:name="Grid Table 4 Accent 5" w:uiPriority="49"/>
+    <w:lsdException w:name="Grid Table 5 Dark Accent 5" w:uiPriority="50"/>
+    <w:lsdException w:name="Grid Table 6 Colorful Accent 5" w:uiPriority="51"/>
+    <w:lsdException w:name="Grid Table 7 Colorful Accent 5" w:uiPriority="52"/>
+    <w:lsdException w:name="Grid Table 1 Light Accent 6" w:uiPriority="46"/>
+    <w:lsdException w:name="Grid Table 2 Accent 6" w:uiPriority="47"/>
+    <w:lsdException w:name="Grid Table 3 Accent 6" w:uiPriority="48"/>
+    <w:lsdException w:name="Grid Table 4 Accent 6" w:uiPriority="49"/>
+    <w:lsdException w:name="Grid Table 5 Dark Accent 6" w:uiPriority="50"/>
+    <w:lsdException w:name="Grid Table 6 Colorful Accent 6" w:uiPriority="51"/>
+    <w:lsdException w:name="Grid Table 7 Colorful Accent 6" w:uiPriority="52"/>
+    <w:lsdException w:name="List Table 1 Light" w:uiPriority="46"/>
+    <w:lsdException w:name="List Table 2" w:uiPriority="47"/>
+    <w:lsdException w:name="List Table 3" w:uiPriority="48"/>
+    <w:lsdException w:name="List Table 4" w:uiPriority="49"/>
+    <w:lsdException w:name="List Table 5 Dark" w:uiPriority="50"/>
+    <w:lsdException w:name="List Table 6 Colorful" w:uiPriority="51"/>
+    <w:lsdException w:name="List Table 7 Colorful" w:uiPriority="52"/>
+    <w:lsdException w:name="List Table 1 Light Accent 1" w:uiPriority="46"/>
+    <w:lsdException w:name="List Table 2 Accent 1" w:uiPriority="47"/>
+    <w:lsdException w:name="List Table 3 Accent 1" w:uiPriority="48"/>
+    <w:lsdException w:name="List Table 4 Accent 1" w:uiPriority="49"/>
+    <w:lsdException w:name="List Table 5 Dark Accent 1" w:uiPriority="50"/>
+    <w:lsdException w:name="List Table 6 Colorful Accent 1" w:uiPriority="51"/>
+    <w:lsdException w:name="List Table 7 Colorful Accent 1" w:uiPriority="52"/>
+    <w:lsdException w:name="List Table 1 Light Accent 2" w:uiPriority="46"/>
+    <w:lsdException w:name="List Table 2 Accent 2" w:uiPriority="47"/>
+    <w:lsdException w:name="List Table 3 Accent 2" w:uiPriority="48"/>
+    <w:lsdException w:name="List Table 4 Accent 2" w:uiPriority="49"/>
+    <w:lsdException w:name="List Table 5 Dark Accent 2" w:uiPriority="50"/>
+    <w:lsdException w:name="List Table 6 Colorful Accent 2" w:uiPriority="51"/>
+    <w:lsdException w:name="List Table 7 Colorful Accent 2" w:uiPriority="52"/>
+    <w:lsdException w:name="List Table 1 Light Accent 3" w:uiPriority="46"/>
+    <w:lsdException w:name="List Table 2 Accent 3" w:uiPriority="47"/>
+    <w:lsdException w:name="List Table 3 Accent 3" w:uiPriority="48"/>
+    <w:lsdException w:name="List Table 4 Accent 3" w:uiPriority="49"/>
+    <w:lsdException w:name="List Table 5 Dark Accent 3" w:uiPriority="50"/>
+    <w:lsdException w:name="List Table 6 Colorful Accent 3" w:uiPriority="51"/>
+    <w:lsdException w:name="List Table 7 Colorful Accent 3" w:uiPriority="52"/>
+    <w:lsdException w:name="List Table 1 Light Accent 4" w:uiPriority="46"/>
+    <w:lsdException w:name="List Table 2 Accent 4" w:uiPriority="47"/>
+    <w:lsdException w:name="List Table 3 Accent 4" w:uiPriority="48"/>
+    <w:lsdException w:name="List Table 4 Accent 4" w:uiPriority="49"/>
+    <w:lsdException w:name="List Table 5 Dark Accent 4" w:uiPriority="50"/>
+    <w:lsdException w:name="List Table 6 Colorful Accent 4" w:uiPriority="51"/>
+    <w:lsdException w:name="List Table 7 Colorful Accent 4" w:uiPriority="52"/>
+    <w:lsdException w:name="List Table 1 Light Accent 5" w:uiPriority="46"/>
+    <w:lsdException w:name="List Table 2 Accent 5" w:uiPriority="47"/>
+    <w:lsdException w:name="List Table 3 Accent 5" w:uiPriority="48"/>
+    <w:lsdException w:name="List Table 4 Accent 5" w:uiPriority="49"/>
+    <w:lsdException w:name="List Table 5 Dark Accent 5" w:uiPriority="50"/>
+    <w:lsdException w:name="List Table 6 Colorful Accent 5" w:uiPriority="51"/>
+    <w:lsdException w:name="List Table 7 Colorful Accent 5" w:uiPriority="52"/>
+    <w:lsdException w:name="List Table 1 Light Accent 6" w:uiPriority="46"/>
+    <w:lsdException w:name="List Table 2 Accent 6" w:uiPriority="47"/>
+    <w:lsdException w:name="List Table 3 Accent 6" w:uiPriority="48"/>
+    <w:lsdException w:name="List Table 4 Accent 6" w:uiPriority="49"/>
+    <w:lsdException w:name="List Table 5 Dark Accent 6" w:uiPriority="50"/>
+    <w:lsdException w:name="List Table 6 Colorful Accent 6" w:uiPriority="51"/>
+    <w:lsdException w:name="List Table 7 Colorful Accent 6" w:uiPriority="52"/>
+    <w:lsdException w:name="Mention" w:semiHidden="1" w:uiPriority="99" w:unhideWhenUsed="1"/>
+    <w:lsdException w:name="Smart Hyperlink" w:semiHidden="1" w:uiPriority="99" w:unhideWhenUsed="1"/>
+    <w:lsdException w:name="Hashtag" w:semiHidden="1" w:uiPriority="99" w:unhideWhenUsed="1"/>
+    <w:lsdException w:name="Unresolved Mention" w:semiHidden="1" w:uiPriority="99" w:unhideWhenUsed="1"/>
+    <w:lsdException w:name="Smart Link" w:semiHidden="1" w:uiPriority="99" w:unhideWhenUsed="1"/>
   </w:latentStyles>
   <w:style w:type="paragraph" w:default="1" w:styleId="Normalny">
     <w:name w:val="Normal"/>
@@ -6310,7 +6689,6 @@
     <w:uiPriority w:val="99"/>
     <w:semiHidden/>
     <w:unhideWhenUsed/>
-    <w:qFormat/>
     <w:tblPr>
       <w:tblInd w:w="0" w:type="dxa"/>
       <w:tblCellMar>
@@ -6778,7 +7156,6 @@
     <w:basedOn w:val="Standardowy"/>
     <w:rsid w:val="00AF3390"/>
     <w:tblPr>
-      <w:tblInd w:w="0" w:type="dxa"/>
       <w:tblBorders>
         <w:top w:val="single" w:sz="4" w:space="0" w:color="auto"/>
         <w:left w:val="single" w:sz="4" w:space="0" w:color="auto"/>
@@ -6787,12 +7164,6 @@
         <w:insideH w:val="single" w:sz="4" w:space="0" w:color="auto"/>
         <w:insideV w:val="single" w:sz="4" w:space="0" w:color="auto"/>
       </w:tblBorders>
-      <w:tblCellMar>
-        <w:top w:w="0" w:type="dxa"/>
-        <w:left w:w="108" w:type="dxa"/>
-        <w:bottom w:w="0" w:type="dxa"/>
-        <w:right w:w="108" w:type="dxa"/>
-      </w:tblCellMar>
     </w:tblPr>
   </w:style>
   <w:style w:type="paragraph" w:styleId="Tekstdymka">

</xml_diff>

<commit_message>
Analiza istniejących rozwiązań - Zendesk, Slack
</commit_message>
<xml_diff>
--- a/Dokument/praca_inzynierska.docx
+++ b/Dokument/praca_inzynierska.docx
@@ -1,11 +1,11 @@
 
 <file path=word/document.xml><?xml version="1.0" encoding="utf-8"?>
-<w:document xmlns:wpc="http://schemas.microsoft.com/office/word/2010/wordprocessingCanvas" xmlns:cx="http://schemas.microsoft.com/office/drawing/2014/chartex" xmlns:cx1="http://schemas.microsoft.com/office/drawing/2015/9/8/chartex" xmlns:cx2="http://schemas.microsoft.com/office/drawing/2015/10/21/chartex" xmlns:cx3="http://schemas.microsoft.com/office/drawing/2016/5/9/chartex" xmlns:cx4="http://schemas.microsoft.com/office/drawing/2016/5/10/chartex" xmlns:cx5="http://schemas.microsoft.com/office/drawing/2016/5/11/chartex" xmlns:cx6="http://schemas.microsoft.com/office/drawing/2016/5/12/chartex" xmlns:cx7="http://schemas.microsoft.com/office/drawing/2016/5/13/chartex" xmlns:cx8="http://schemas.microsoft.com/office/drawing/2016/5/14/chartex" xmlns:mc="http://schemas.openxmlformats.org/markup-compatibility/2006" xmlns:aink="http://schemas.microsoft.com/office/drawing/2016/ink" xmlns:am3d="http://schemas.microsoft.com/office/drawing/2017/model3d" xmlns:o="urn:schemas-microsoft-com:office:office" xmlns:oel="http://schemas.microsoft.com/office/2019/extlst" xmlns:r="http://schemas.openxmlformats.org/officeDocument/2006/relationships" xmlns:m="http://schemas.openxmlformats.org/officeDocument/2006/math" xmlns:v="urn:schemas-microsoft-com:vml" xmlns:wp14="http://schemas.microsoft.com/office/word/2010/wordprocessingDrawing" xmlns:wp="http://schemas.openxmlformats.org/drawingml/2006/wordprocessingDrawing" xmlns:w10="urn:schemas-microsoft-com:office:word" xmlns:w="http://schemas.openxmlformats.org/wordprocessingml/2006/main" xmlns:w14="http://schemas.microsoft.com/office/word/2010/wordml" xmlns:w15="http://schemas.microsoft.com/office/word/2012/wordml" xmlns:w16cex="http://schemas.microsoft.com/office/word/2018/wordml/cex" xmlns:w16cid="http://schemas.microsoft.com/office/word/2016/wordml/cid" xmlns:w16="http://schemas.microsoft.com/office/word/2018/wordml" xmlns:w16sdtdh="http://schemas.microsoft.com/office/word/2020/wordml/sdtdatahash" xmlns:w16se="http://schemas.microsoft.com/office/word/2015/wordml/symex" xmlns:wpg="http://schemas.microsoft.com/office/word/2010/wordprocessingGroup" xmlns:wpi="http://schemas.microsoft.com/office/word/2010/wordprocessingInk" xmlns:wne="http://schemas.microsoft.com/office/word/2006/wordml" xmlns:wps="http://schemas.microsoft.com/office/word/2010/wordprocessingShape" mc:Ignorable="w14 w15 w16se w16cid w16 w16cex w16sdtdh wp14">
+<w:document xmlns:ve="http://schemas.openxmlformats.org/markup-compatibility/2006" xmlns:o="urn:schemas-microsoft-com:office:office" xmlns:r="http://schemas.openxmlformats.org/officeDocument/2006/relationships" xmlns:m="http://schemas.openxmlformats.org/officeDocument/2006/math" xmlns:v="urn:schemas-microsoft-com:vml" xmlns:wp="http://schemas.openxmlformats.org/drawingml/2006/wordprocessingDrawing" xmlns:w10="urn:schemas-microsoft-com:office:word" xmlns:w="http://schemas.openxmlformats.org/wordprocessingml/2006/main" xmlns:wne="http://schemas.microsoft.com/office/word/2006/wordml">
   <w:body>
     <w:tbl>
       <w:tblPr>
         <w:tblW w:w="0" w:type="auto"/>
-        <w:tblLook w:val="04A0" w:firstRow="1" w:lastRow="0" w:firstColumn="1" w:lastColumn="0" w:noHBand="0" w:noVBand="1"/>
+        <w:tblLook w:val="04A0"/>
       </w:tblPr>
       <w:tblGrid>
         <w:gridCol w:w="8643"/>
@@ -294,21 +294,7 @@
                 <w:kern w:val="44"/>
                 <w:sz w:val="28"/>
               </w:rPr>
-              <w:t>apisana</w:t>
-            </w:r>
-            <w:r>
-              <w:rPr>
-                <w:kern w:val="44"/>
-                <w:sz w:val="28"/>
-              </w:rPr>
-              <w:t xml:space="preserve"> </w:t>
-            </w:r>
-            <w:r>
-              <w:rPr>
-                <w:kern w:val="44"/>
-                <w:sz w:val="28"/>
-              </w:rPr>
-              <w:t>pod kierunkiem</w:t>
+              <w:t>apisanapod kierunkiem</w:t>
             </w:r>
           </w:p>
           <w:p>
@@ -431,6 +417,7 @@
         <w:pStyle w:val="Ukryty"/>
       </w:pPr>
       <w:r>
+        <w:lastRenderedPageBreak/>
         <w:t>Ta strona powinna być pusta. Uwaga, ten tekst jest ukryty i nie będzie widoczny na wydruku.</w:t>
       </w:r>
     </w:p>
@@ -2850,6 +2837,9 @@
       </w:pPr>
       <w:r>
         <w:br w:type="page"/>
+      </w:r>
+      <w:r>
+        <w:lastRenderedPageBreak/>
         <w:t>Ta strona powinna być pusta. Uwaga, ten tekst jest ukryty i nie będzie widoczny na wydruku.</w:t>
       </w:r>
     </w:p>
@@ -2915,9 +2905,6 @@
         <w:t>Celem pracy jest zaprojektowanie i realizacja systemu wspomagania procesu komunikacji pomiędzy studentem a dziekanatem umożliwiającego wymianę informacji, wiadomości, wniosków w sposób bezkontaktowy.</w:t>
       </w:r>
       <w:r>
-        <w:t xml:space="preserve"> </w:t>
-      </w:r>
-      <w:r>
         <w:t>System ten umożliwi studentom składanie i odbieranie komunikatów, wniosków oraz do</w:t>
       </w:r>
       <w:r>
@@ -2938,23 +2925,11 @@
         <w:pStyle w:val="Akapitzwciciem"/>
       </w:pPr>
       <w:r>
-        <w:t>Rozdział drugi stanowi analizę głównego problemu, oferując zdefiniowanie jego kluczowych aspektów oraz ukazując kontekst i istotę wyzwania. W trzecim rozdziale dokonano pełnego przeglądu istniejących rozwiązań, łącząc go z krytycznym porównaniem do naszego projektowanego systemu. Koncepcje rozwiązania problemu, autorstwa inżyniera, zostały przedstawione w rozdziale czwartym, podczas gdy piąty rozdział poświęcony jest omówieniu ogólnej koncepcji organizacji systemu.</w:t>
-      </w:r>
-      <w:r>
-        <w:t xml:space="preserve"> </w:t>
-      </w:r>
-      <w:r>
-        <w:t xml:space="preserve">W szóstym rozdziale odnajdziemy obszerną </w:t>
+        <w:t xml:space="preserve">Rozdział drugi stanowi analizę głównego problemu, oferując zdefiniowanie jego kluczowych aspektów oraz ukazując kontekst i istotę wyzwania. W trzecim rozdziale dokonano pełnego przeglądu istniejących rozwiązań, łącząc go z krytycznym porównaniem do naszego projektowanego systemu. Koncepcje rozwiązania problemu, autorstwa inżyniera, zostały przedstawione w rozdziale czwartym, podczas gdy piąty rozdział poświęcony jest omówieniu ogólnej koncepcji organizacji systemu.W szóstym rozdziale odnajdziemy obszerną </w:t>
       </w:r>
       <w:r>
         <w:lastRenderedPageBreak/>
-        <w:t>dokumentację techniczną projektu, zawierającą szczegółowe informacje na temat zastosowanych technologii, narzędzi, struktury kodu, sposobów testowania oraz innych aspektów technicznych. Proces testowania i weryfikacji systemu pod kątem funkcjonalności został precyzyjnie opisany w siódmym rozdziale.</w:t>
-      </w:r>
-      <w:r>
-        <w:t xml:space="preserve"> </w:t>
-      </w:r>
-      <w:r>
-        <w:t>Rozdział ósmy skupia się na prezentacji realnych scenariuszy i przypadków wykorzystania systemu, szczegółowo opisując kroki, interakcje i korzyści wynikające z implementacji opracowanego rozwiązania. Ostatni rozdział stanowi syntezę osiągnięć projektu, jednocześnie proponując perspektywy dalszego rozwoju.</w:t>
+        <w:t>dokumentację techniczną projektu, zawierającą szczegółowe informacje na temat zastosowanych technologii, narzędzi, struktury kodu, sposobów testowania oraz innych aspektów technicznych. Proces testowania i weryfikacji systemu pod kątem funkcjonalności został precyzyjnie opisany w siódmym rozdziale.Rozdział ósmy skupia się na prezentacji realnych scenariuszy i przypadków wykorzystania systemu, szczegółowo opisując kroki, interakcje i korzyści wynikające z implementacji opracowanego rozwiązania. Ostatni rozdział stanowi syntezę osiągnięć projektu, jednocześnie proponując perspektywy dalszego rozwoju.</w:t>
       </w:r>
     </w:p>
     <w:p>
@@ -3005,13 +2980,7 @@
         <w:t xml:space="preserve">, wzór </w:t>
       </w:r>
       <w:r>
-        <w:t>wniosku przedstawia</w:t>
-      </w:r>
-      <w:r>
-        <w:t xml:space="preserve"> </w:t>
-      </w:r>
-      <w:r>
-        <w:t xml:space="preserve">Rysunek </w:t>
+        <w:t xml:space="preserve">wniosku przedstawiaRysunek </w:t>
       </w:r>
       <w:r>
         <w:t>2</w:t>
@@ -3020,9 +2989,6 @@
         <w:t>. Proces ten nakłada szereg trudności na studenta, zaczynając od ograniczonego czasu, szczególnie dla tych, którzy mieszkają poza obszarem uczelni lub są zatrudnieni. Konieczność osobistego dostarczenia dokumentów może prowadzić do konieczności wzięcia urlopu lub przerwania innych zobowiązań, co stwarza dodatkowe utrudnienia.</w:t>
       </w:r>
       <w:r>
-        <w:t xml:space="preserve"> </w:t>
-      </w:r>
-      <w:r>
         <w:t>Ponadto, koszty podróży związane z koniecznością odwiedzenia dziekanatu mogą być istotnym obciążeniem dla studentów, zwłaszcza tych, którzy mieszkają daleko od uczelni. Dodatkowe wydatki związane z transportem publicznym, paliwem czy parkowaniem tylko potęgują trudności. To nie tylko sprawia trudności dla studentów, ale także generuje dodatkowe obciążenia dla pracowników instytucji. Po dostarczeniu dokumentów, proces weryfikacji i udzielania odpowiedzi jest obecnie nieustrukturyzowany. Brak standaryzacji w przekazywaniu informacji zwrotnej, często opierającej się na rozmowach telefonicznych lub wiadomościach e-mail, może prowadzić do niejednoznaczności i kolejnych iteracji komunikacji między studentem a pracownikiem. Kolejnym aspektem jest problem archiwizacji i przechowywania dokumentów papierowych, co może wprowadzić nieefektywności zarówno w organizacji, jak i wydajności procesów. Zajmowanie przestrzeni fizycznej przez papierowe dokumenty oraz długotrwałe wyszukiwanie konkretnych dokumentów w archiwum stwarzają znaczące wyzwania. Podsumowując, istnieje potrzeba przemyślenia i ulepszenia procesu komunikacji oraz przepływu dokumentów, aby zminimalizować trudności zarówno dla studentów, jak i pracowników instytucji. Wprowadzenie bardziej efektywnych i zautomatyzowanych rozwiązań może znacząco poprawić tę sytuację.</w:t>
       </w:r>
     </w:p>
@@ -3031,13 +2997,7 @@
         <w:pStyle w:val="Akapitzwciciem"/>
       </w:pPr>
       <w:r>
-        <w:t>Analiza zagadnień związanych z inicjacją komunikacji przez pracowników dziekanatu uwzględnia różne aspekty, szczególnie ilość odbiorców komunikatu w kontekście pojedynczego studenta lub grupy studentów. W przypadku komunikacji jednostronnej, gdzie pracownik instytucji pełni rolę nadawcy, a student jest odbiorcą, identyfikuje się szereg barier podobnych do tych obserwowanych w odwrotnym przepływie informacji, tj. od studenta do pracownika. Przykładowe trudności obejmują brak standardowego systemu przekazywania informacji dotyczących komunikatów, wydłużony czas niezbędny</w:t>
-      </w:r>
-      <w:r>
-        <w:t xml:space="preserve"> </w:t>
-      </w:r>
-      <w:r>
-        <w:t>o archiwizacji oraz przeszukiwania dokumentów.</w:t>
+        <w:t>Analiza zagadnień związanych z inicjacją komunikacji przez pracowników dziekanatu uwzględnia różne aspekty, szczególnie ilość odbiorców komunikatu w kontekście pojedynczego studenta lub grupy studentów. W przypadku komunikacji jednostronnej, gdzie pracownik instytucji pełni rolę nadawcy, a student jest odbiorcą, identyfikuje się szereg barier podobnych do tych obserwowanych w odwrotnym przepływie informacji, tj. od studenta do pracownika. Przykładowe trudności obejmują brak standardowego systemu przekazywania informacji dotyczących komunikatów, wydłużony czas niezbędnyo archiwizacji oraz przeszukiwania dokumentów.</w:t>
       </w:r>
     </w:p>
     <w:p>
@@ -3056,7 +3016,7 @@
           <w:noProof/>
         </w:rPr>
         <w:drawing>
-          <wp:inline distT="0" distB="0" distL="0" distR="0" wp14:anchorId="1A9B0D0B" wp14:editId="49502F3E">
+          <wp:inline distT="0" distB="0" distL="0" distR="0">
             <wp:extent cx="4972050" cy="6696075"/>
             <wp:effectExtent l="19050" t="0" r="0" b="0"/>
             <wp:docPr id="2" name="Obraz 1" descr="obieg_dokumentow.jpg"/>
@@ -3096,7 +3056,7 @@
       <w:pPr>
         <w:pStyle w:val="Legenda"/>
       </w:pPr>
-      <w:bookmarkStart w:id="3" w:name="_Toc156926070"/>
+      <w:bookmarkStart w:id="3" w:name="_Toc157548457"/>
       <w:r>
         <w:t xml:space="preserve">Rysunek </w:t>
       </w:r>
@@ -3122,6 +3082,9 @@
         <w:fldChar w:fldCharType="end"/>
       </w:r>
       <w:r>
+        <w:rPr>
+          <w:noProof/>
+        </w:rPr>
         <w:t xml:space="preserve"> </w:t>
       </w:r>
       <w:r>
@@ -3141,7 +3104,7 @@
         </w:rPr>
         <w:lastRenderedPageBreak/>
         <w:drawing>
-          <wp:inline distT="0" distB="0" distL="0" distR="0" wp14:anchorId="24314BF8" wp14:editId="123C38E5">
+          <wp:inline distT="0" distB="0" distL="0" distR="0">
             <wp:extent cx="5399405" cy="7636510"/>
             <wp:effectExtent l="19050" t="0" r="0" b="0"/>
             <wp:docPr id="6" name="Obraz 5" descr="podanie_o_zmiane_toku_studiow_wzor.jpg"/>
@@ -3182,7 +3145,7 @@
         <w:pStyle w:val="Legenda"/>
         <w:jc w:val="both"/>
       </w:pPr>
-      <w:bookmarkStart w:id="4" w:name="_Toc156926071"/>
+      <w:bookmarkStart w:id="4" w:name="_Toc157548458"/>
       <w:r>
         <w:t xml:space="preserve">Rysunek </w:t>
       </w:r>
@@ -3208,6 +3171,9 @@
         <w:fldChar w:fldCharType="end"/>
       </w:r>
       <w:r>
+        <w:rPr>
+          <w:noProof/>
+        </w:rPr>
         <w:t xml:space="preserve"> </w:t>
       </w:r>
       <w:r>
@@ -3311,9 +3277,6 @@
         <w:t>ziale tym przedstawione zostaną</w:t>
       </w:r>
       <w:r>
-        <w:t xml:space="preserve"> </w:t>
-      </w:r>
-      <w:r>
         <w:t>obecnie dostępne rozwiązania, takie jak platformy, systemy czy moduły, które są już dostępne na rynku i mogą przyczynić się do rozwiązania problemów opisanych w rozdziale 2. Informacje na temat tych rozwiązań zostały pozyskane ze stron internetowych producentów lub dystrybutorów oprogramowania. Analiza będzie oparta na dostępnych danych dotyczących poszczególnych rozwiązań, umożliwiając pełniejsze zrozumienie ich potencjalnych korzyści i zastosowań.</w:t>
       </w:r>
     </w:p>
@@ -3380,6 +3343,7 @@
       <w:pPr>
         <w:pStyle w:val="Akapitzwciciem"/>
         <w:keepNext/>
+        <w:spacing w:before="480" w:after="240"/>
         <w:jc w:val="center"/>
       </w:pPr>
       <w:r>
@@ -3387,7 +3351,7 @@
           <w:noProof/>
         </w:rPr>
         <w:drawing>
-          <wp:inline distT="0" distB="0" distL="0" distR="0" wp14:anchorId="4B07C904" wp14:editId="7493E148">
+          <wp:inline distT="0" distB="0" distL="0" distR="0">
             <wp:extent cx="5399405" cy="3037205"/>
             <wp:effectExtent l="0" t="0" r="0" b="0"/>
             <wp:docPr id="1571850745" name="Obraz 1" descr="Obraz zawierający tekst, zrzut ekranu, oprogramowanie, Ikona komputerowa&#10;&#10;Opis wygenerowany automatycznie"/>
@@ -3405,7 +3369,7 @@
                     <a:blip r:embed="rId11" cstate="print">
                       <a:extLst>
                         <a:ext uri="{28A0092B-C50C-407E-A947-70E740481C1C}">
-                          <a14:useLocalDpi xmlns:a14="http://schemas.microsoft.com/office/drawing/2010/main" val="0"/>
+                          <a14:useLocalDpi xmlns:a14="http://schemas.microsoft.com/office/drawing/2010/main" xmlns:wps="http://schemas.microsoft.com/office/word/2010/wordprocessingShape" xmlns:wpi="http://schemas.microsoft.com/office/word/2010/wordprocessingInk" xmlns:wpg="http://schemas.microsoft.com/office/word/2010/wordprocessingGroup" xmlns:w16se="http://schemas.microsoft.com/office/word/2015/wordml/symex" xmlns:w16sdtdh="http://schemas.microsoft.com/office/word/2020/wordml/sdtdatahash" xmlns:w16="http://schemas.microsoft.com/office/word/2018/wordml" xmlns:w16cid="http://schemas.microsoft.com/office/word/2016/wordml/cid" xmlns:w16cex="http://schemas.microsoft.com/office/word/2018/wordml/cex" xmlns:w15="http://schemas.microsoft.com/office/word/2012/wordml" xmlns:w14="http://schemas.microsoft.com/office/word/2010/wordml" xmlns:w="http://schemas.openxmlformats.org/wordprocessingml/2006/main" xmlns:w10="urn:schemas-microsoft-com:office:word" xmlns:wp14="http://schemas.microsoft.com/office/word/2010/wordprocessingDrawing" xmlns:v="urn:schemas-microsoft-com:vml" xmlns:oel="http://schemas.microsoft.com/office/2019/extlst" xmlns:o="urn:schemas-microsoft-com:office:office" xmlns:am3d="http://schemas.microsoft.com/office/drawing/2017/model3d" xmlns:aink="http://schemas.microsoft.com/office/drawing/2016/ink" xmlns:mc="http://schemas.openxmlformats.org/markup-compatibility/2006" xmlns:cx8="http://schemas.microsoft.com/office/drawing/2016/5/14/chartex" xmlns:cx7="http://schemas.microsoft.com/office/drawing/2016/5/13/chartex" xmlns:cx6="http://schemas.microsoft.com/office/drawing/2016/5/12/chartex" xmlns:cx5="http://schemas.microsoft.com/office/drawing/2016/5/11/chartex" xmlns:cx4="http://schemas.microsoft.com/office/drawing/2016/5/10/chartex" xmlns:cx3="http://schemas.microsoft.com/office/drawing/2016/5/9/chartex" xmlns:cx2="http://schemas.microsoft.com/office/drawing/2015/10/21/chartex" xmlns:cx1="http://schemas.microsoft.com/office/drawing/2015/9/8/chartex" xmlns:cx="http://schemas.microsoft.com/office/drawing/2014/chartex" xmlns:wpc="http://schemas.microsoft.com/office/word/2010/wordprocessingCanvas" xmlns="" val="0"/>
                         </a:ext>
                       </a:extLst>
                     </a:blip>
@@ -3433,6 +3397,7 @@
       <w:pPr>
         <w:pStyle w:val="Legenda"/>
       </w:pPr>
+      <w:bookmarkStart w:id="6" w:name="_Toc157548459"/>
       <w:r>
         <w:t xml:space="preserve">Rysunek </w:t>
       </w:r>
@@ -3457,19 +3422,22 @@
       <w:r>
         <w:t xml:space="preserve"> Moduł podań systemu USOS UŚ</w:t>
       </w:r>
+      <w:bookmarkEnd w:id="6"/>
     </w:p>
     <w:p>
       <w:pPr>
         <w:pStyle w:val="Akapitzwciciem"/>
         <w:keepNext/>
+        <w:spacing w:before="480" w:after="240"/>
         <w:jc w:val="center"/>
       </w:pPr>
       <w:r>
         <w:rPr>
           <w:noProof/>
         </w:rPr>
+        <w:lastRenderedPageBreak/>
         <w:drawing>
-          <wp:inline distT="0" distB="0" distL="0" distR="0" wp14:anchorId="3B9332C5" wp14:editId="686452B6">
+          <wp:inline distT="0" distB="0" distL="0" distR="0">
             <wp:extent cx="5399405" cy="3037205"/>
             <wp:effectExtent l="0" t="0" r="0" b="0"/>
             <wp:docPr id="2107414855" name="Obraz 2" descr="Obraz zawierający tekst, elektronika, zrzut ekranu, oprogramowanie&#10;&#10;Opis wygenerowany automatycznie"/>
@@ -3487,7 +3455,7 @@
                     <a:blip r:embed="rId12" cstate="print">
                       <a:extLst>
                         <a:ext uri="{28A0092B-C50C-407E-A947-70E740481C1C}">
-                          <a14:useLocalDpi xmlns:a14="http://schemas.microsoft.com/office/drawing/2010/main" val="0"/>
+                          <a14:useLocalDpi xmlns:a14="http://schemas.microsoft.com/office/drawing/2010/main" xmlns:wps="http://schemas.microsoft.com/office/word/2010/wordprocessingShape" xmlns:wpi="http://schemas.microsoft.com/office/word/2010/wordprocessingInk" xmlns:wpg="http://schemas.microsoft.com/office/word/2010/wordprocessingGroup" xmlns:w16se="http://schemas.microsoft.com/office/word/2015/wordml/symex" xmlns:w16sdtdh="http://schemas.microsoft.com/office/word/2020/wordml/sdtdatahash" xmlns:w16="http://schemas.microsoft.com/office/word/2018/wordml" xmlns:w16cid="http://schemas.microsoft.com/office/word/2016/wordml/cid" xmlns:w16cex="http://schemas.microsoft.com/office/word/2018/wordml/cex" xmlns:w15="http://schemas.microsoft.com/office/word/2012/wordml" xmlns:w14="http://schemas.microsoft.com/office/word/2010/wordml" xmlns:w="http://schemas.openxmlformats.org/wordprocessingml/2006/main" xmlns:w10="urn:schemas-microsoft-com:office:word" xmlns:wp14="http://schemas.microsoft.com/office/word/2010/wordprocessingDrawing" xmlns:v="urn:schemas-microsoft-com:vml" xmlns:oel="http://schemas.microsoft.com/office/2019/extlst" xmlns:o="urn:schemas-microsoft-com:office:office" xmlns:am3d="http://schemas.microsoft.com/office/drawing/2017/model3d" xmlns:aink="http://schemas.microsoft.com/office/drawing/2016/ink" xmlns:mc="http://schemas.openxmlformats.org/markup-compatibility/2006" xmlns:cx8="http://schemas.microsoft.com/office/drawing/2016/5/14/chartex" xmlns:cx7="http://schemas.microsoft.com/office/drawing/2016/5/13/chartex" xmlns:cx6="http://schemas.microsoft.com/office/drawing/2016/5/12/chartex" xmlns:cx5="http://schemas.microsoft.com/office/drawing/2016/5/11/chartex" xmlns:cx4="http://schemas.microsoft.com/office/drawing/2016/5/10/chartex" xmlns:cx3="http://schemas.microsoft.com/office/drawing/2016/5/9/chartex" xmlns:cx2="http://schemas.microsoft.com/office/drawing/2015/10/21/chartex" xmlns:cx1="http://schemas.microsoft.com/office/drawing/2015/9/8/chartex" xmlns:cx="http://schemas.microsoft.com/office/drawing/2014/chartex" xmlns:wpc="http://schemas.microsoft.com/office/word/2010/wordprocessingCanvas" xmlns="" val="0"/>
                         </a:ext>
                       </a:extLst>
                     </a:blip>
@@ -3510,10 +3478,14 @@
           </wp:inline>
         </w:drawing>
       </w:r>
-    </w:p>
-    <w:p>
-      <w:pPr>
-        <w:pStyle w:val="Legenda"/>
+      <w:bookmarkStart w:id="7" w:name="_Toc157548460"/>
+    </w:p>
+    <w:p>
+      <w:pPr>
+        <w:pStyle w:val="Akapitzwciciem"/>
+        <w:keepNext/>
+        <w:spacing w:before="480" w:after="240"/>
+        <w:jc w:val="center"/>
       </w:pPr>
       <w:r>
         <w:t xml:space="preserve">Rysunek </w:t>
@@ -3539,17 +3511,161 @@
       <w:r>
         <w:t xml:space="preserve"> Składanie nowego podania w systemie USOS UŚ z listy określonych podań</w:t>
       </w:r>
+      <w:bookmarkEnd w:id="7"/>
     </w:p>
     <w:p>
       <w:pPr>
         <w:pStyle w:val="Nagwek2"/>
       </w:pPr>
       <w:r>
+        <w:t xml:space="preserve">System obiegu dokumentów </w:t>
+      </w:r>
+      <w:r>
+        <w:t>EZD RP</w:t>
+      </w:r>
+    </w:p>
+    <w:p>
+      <w:pPr>
+        <w:pStyle w:val="Akapitzwciciem"/>
+      </w:pPr>
+      <w:r>
+        <w:t xml:space="preserve">System </w:t>
+      </w:r>
+      <w:r>
+        <w:t>elektronicznego zarządzania dokumentacją EZD RP</w:t>
+      </w:r>
+      <w:r>
+        <w:t xml:space="preserve"> </w:t>
+      </w:r>
+      <w:r>
+        <w:t>umożliwia</w:t>
+      </w:r>
+      <w:r>
+        <w:t xml:space="preserve">, </w:t>
+      </w:r>
+      <w:r>
+        <w:t>między innymi, prowadzenie korespondencji w formie elektronicznej, wspomagając komunikację wewnętrzną jednostki. Zgodnie z dostępnym opisem na stronie producenta, system ten został stworzony w odpowiedzi na potrzeby biznesowe polskiej administracji publicznej. EZD RP umożliwia elektroniczne rozstrzyganie spraw oraz wspieranie spraw w formie papierowej. Oprogramowanie odzwierciedla procesy wykonywane przez urzędników podczas załatwiania spraw.</w:t>
+      </w:r>
+    </w:p>
+    <w:p>
+      <w:pPr>
+        <w:pStyle w:val="Akapitzwciciem"/>
+      </w:pPr>
+      <w:r>
+        <w:t>EZD RP zapewnia możliwość prowadzenia korespondencji w formie elektronicznej, w pełni spełniając wymagania związane z funkcjami komunikacyjnymi. System doskonale wspiera obieg elektronicznych dokumentów, umożliwiając dostęp do nich dla osób uczestniczących w procesie obiegu. W ten sposób efektywnie spełnia również wymagania dotyczące współpracy nad dokumentami. Jednolity i intuicyjny interfejs systemu, przedstawiony na rysunku 5, znacznie ułatwia korzystanie z jego funkcji, co przyczynia się do wygodnego i efektywnego zarządzania dokumentacją elektroniczną.</w:t>
+      </w:r>
+    </w:p>
+    <w:p>
+      <w:pPr>
+        <w:pStyle w:val="Akapitzwciciem"/>
+        <w:keepNext/>
+        <w:spacing w:before="480" w:after="240"/>
+        <w:jc w:val="center"/>
+      </w:pPr>
+      <w:r>
+        <w:rPr>
+          <w:noProof/>
+        </w:rPr>
         <w:lastRenderedPageBreak/>
-        <w:t xml:space="preserve">System obiegu dokumentów </w:t>
-      </w:r>
-      <w:r>
-        <w:t>EZD RP</w:t>
+        <w:drawing>
+          <wp:inline distT="0" distB="0" distL="0" distR="0">
+            <wp:extent cx="5399405" cy="2875280"/>
+            <wp:effectExtent l="19050" t="0" r="0" b="0"/>
+            <wp:docPr id="3" name="Obraz 2" descr="ezd.PNG"/>
+            <wp:cNvGraphicFramePr>
+              <a:graphicFrameLocks xmlns:a="http://schemas.openxmlformats.org/drawingml/2006/main" noChangeAspect="1"/>
+            </wp:cNvGraphicFramePr>
+            <a:graphic xmlns:a="http://schemas.openxmlformats.org/drawingml/2006/main">
+              <a:graphicData uri="http://schemas.openxmlformats.org/drawingml/2006/picture">
+                <pic:pic xmlns:pic="http://schemas.openxmlformats.org/drawingml/2006/picture">
+                  <pic:nvPicPr>
+                    <pic:cNvPr id="0" name="ezd.PNG"/>
+                    <pic:cNvPicPr/>
+                  </pic:nvPicPr>
+                  <pic:blipFill>
+                    <a:blip r:embed="rId13" cstate="print"/>
+                    <a:stretch>
+                      <a:fillRect/>
+                    </a:stretch>
+                  </pic:blipFill>
+                  <pic:spPr>
+                    <a:xfrm>
+                      <a:off x="0" y="0"/>
+                      <a:ext cx="5399405" cy="2875280"/>
+                    </a:xfrm>
+                    <a:prstGeom prst="rect">
+                      <a:avLst/>
+                    </a:prstGeom>
+                  </pic:spPr>
+                </pic:pic>
+              </a:graphicData>
+            </a:graphic>
+          </wp:inline>
+        </w:drawing>
+      </w:r>
+      <w:bookmarkStart w:id="8" w:name="_Toc157548461"/>
+    </w:p>
+    <w:p>
+      <w:pPr>
+        <w:pStyle w:val="Akapitzwciciem"/>
+        <w:keepNext/>
+        <w:spacing w:before="480" w:after="240"/>
+        <w:jc w:val="center"/>
+      </w:pPr>
+      <w:r>
+        <w:t xml:space="preserve">Rysunek </w:t>
+      </w:r>
+      <w:fldSimple w:instr=" SEQ Rysunek \* ARABIC ">
+        <w:r>
+          <w:rPr>
+            <w:noProof/>
+          </w:rPr>
+          <w:t>5</w:t>
+        </w:r>
+      </w:fldSimple>
+      <w:r>
+        <w:t xml:space="preserve"> Ek</w:t>
+      </w:r>
+      <w:r>
+        <w:t>ran startowy systemu ERP RP</w:t>
+      </w:r>
+      <w:bookmarkEnd w:id="8"/>
+    </w:p>
+    <w:p>
+      <w:pPr>
+        <w:pStyle w:val="Legenda"/>
+      </w:pPr>
+      <w:r>
+        <w:t xml:space="preserve">źródło: </w:t>
+      </w:r>
+      <w:r>
+        <w:t>Podręcznik użytkownika systemu EZD RP</w:t>
+      </w:r>
+      <w:r>
+        <w:t>, p</w:t>
+      </w:r>
+      <w:r>
+        <w:t>odstawy użytkowania</w:t>
+      </w:r>
+      <w:r>
+        <w:t>, e</w:t>
+      </w:r>
+      <w:r>
+        <w:t>kran startowy</w:t>
+      </w:r>
+      <w:r>
+        <w:t xml:space="preserve">, </w:t>
+      </w:r>
+      <w:hyperlink r:id="rId14" w:history="1">
+        <w:r>
+          <w:rPr>
+            <w:rStyle w:val="Hipercze"/>
+          </w:rPr>
+          <w:t>https://podrecznik.ezdrp.gov.pl/ekran-startowy/</w:t>
+        </w:r>
+      </w:hyperlink>
+      <w:r>
+        <w:t>, 22.08.2023</w:t>
       </w:r>
     </w:p>
     <w:p>
@@ -3562,6 +3678,142 @@
     </w:p>
     <w:p>
       <w:pPr>
+        <w:pStyle w:val="Akapitzwciciem"/>
+      </w:pPr>
+      <w:r>
+        <w:t xml:space="preserve">Platforma Zendesk oferuje dedykowane licencje dostosowane specjalnie do sektora edukacyjnego, dostarczając kompleksowe narzędzia do efektywnego zarządzania </w:t>
+      </w:r>
+      <w:r>
+        <w:t xml:space="preserve">w </w:t>
+      </w:r>
+      <w:r>
+        <w:t>instytucjach edukacyjnych. Dzięki temu specjalnemu rozwiązaniu, szkoły, uczelnie i inne instytucje edukacyjne mogą skorzystać z zaawansowanych funkcji Zendesk, dostosowanych do ich unikalnych potrzeb.</w:t>
+      </w:r>
+      <w:r>
+        <w:t xml:space="preserve"> </w:t>
+      </w:r>
+      <w:r>
+        <w:t>Zendesk wspiera efektywną komunikację między pracownikami dziekanatu, a studentami poprzez system biletów, czaty online i możliwość śledzenia zgłoszeń. Dodatkowo, platforma umożliwia zautomatyzowane przypisywanie i rozwiązywanie zadań, co skutkuje szybszą reakcją na pytania oraz problemy studentów.</w:t>
+      </w:r>
+      <w:r>
+        <w:t xml:space="preserve"> </w:t>
+      </w:r>
+    </w:p>
+    <w:p>
+      <w:pPr>
+        <w:pStyle w:val="Akapitzwciciem"/>
+      </w:pPr>
+      <w:r>
+        <w:t xml:space="preserve">Możliwość dostosowania do specyfiki instytucji czyni Zendesk dedykowanym rozwiązaniem wspierającym efektywną komunikację w sektorze edukacyjnym. Platforma oferuje funkcję dodawania załączników do </w:t>
+      </w:r>
+      <w:r>
+        <w:t>biletów</w:t>
+      </w:r>
+      <w:r>
+        <w:t>, co umożliwia przesyłanie plików w ramach komunikacji między pracownikami dziekana</w:t>
+      </w:r>
+      <w:r>
+        <w:t xml:space="preserve">tu, a studentami. </w:t>
+      </w:r>
+      <w:r>
+        <w:t xml:space="preserve">Interfejs Zendesk został zaprojektowany w sposób umożliwiający łatwe nawigowanie i korzystanie z różnych funkcji platformy. Dzięki temu </w:t>
+      </w:r>
+      <w:r>
+        <w:lastRenderedPageBreak/>
+        <w:t>użytkownicy mogą efektywnie korzystać z dostępnych narzędzi, co przyczynia się do płynności i skuteczności procesu komunikacji</w:t>
+      </w:r>
+      <w:r>
+        <w:t>.</w:t>
+      </w:r>
+    </w:p>
+    <w:p>
+      <w:pPr>
+        <w:pStyle w:val="Akapitzwciciem"/>
+        <w:keepNext/>
+        <w:spacing w:before="480" w:after="240"/>
+        <w:jc w:val="center"/>
+      </w:pPr>
+      <w:r>
+        <w:rPr>
+          <w:noProof/>
+        </w:rPr>
+        <w:drawing>
+          <wp:inline distT="0" distB="0" distL="0" distR="0">
+            <wp:extent cx="5399405" cy="3374390"/>
+            <wp:effectExtent l="19050" t="0" r="0" b="0"/>
+            <wp:docPr id="7" name="Obraz 3" descr="zendesk.jpg"/>
+            <wp:cNvGraphicFramePr>
+              <a:graphicFrameLocks xmlns:a="http://schemas.openxmlformats.org/drawingml/2006/main" noChangeAspect="1"/>
+            </wp:cNvGraphicFramePr>
+            <a:graphic xmlns:a="http://schemas.openxmlformats.org/drawingml/2006/main">
+              <a:graphicData uri="http://schemas.openxmlformats.org/drawingml/2006/picture">
+                <pic:pic xmlns:pic="http://schemas.openxmlformats.org/drawingml/2006/picture">
+                  <pic:nvPicPr>
+                    <pic:cNvPr id="0" name="zendesk.jpg"/>
+                    <pic:cNvPicPr/>
+                  </pic:nvPicPr>
+                  <pic:blipFill>
+                    <a:blip r:embed="rId15"/>
+                    <a:stretch>
+                      <a:fillRect/>
+                    </a:stretch>
+                  </pic:blipFill>
+                  <pic:spPr>
+                    <a:xfrm>
+                      <a:off x="0" y="0"/>
+                      <a:ext cx="5399405" cy="3374390"/>
+                    </a:xfrm>
+                    <a:prstGeom prst="rect">
+                      <a:avLst/>
+                    </a:prstGeom>
+                  </pic:spPr>
+                </pic:pic>
+              </a:graphicData>
+            </a:graphic>
+          </wp:inline>
+        </w:drawing>
+      </w:r>
+      <w:bookmarkStart w:id="9" w:name="_Toc157548462"/>
+    </w:p>
+    <w:p>
+      <w:pPr>
+        <w:pStyle w:val="Akapitzwciciem"/>
+        <w:keepNext/>
+        <w:spacing w:before="480" w:after="240"/>
+        <w:jc w:val="center"/>
+      </w:pPr>
+      <w:r>
+        <w:t xml:space="preserve">Rysunek </w:t>
+      </w:r>
+      <w:fldSimple w:instr=" SEQ Rysunek \* ARABIC ">
+        <w:r>
+          <w:rPr>
+            <w:noProof/>
+          </w:rPr>
+          <w:t>6</w:t>
+        </w:r>
+      </w:fldSimple>
+      <w:r>
+        <w:t xml:space="preserve"> Ekran główny platformy Zendesk,</w:t>
+      </w:r>
+      <w:bookmarkEnd w:id="9"/>
+      <w:r>
+        <w:t xml:space="preserve"> </w:t>
+      </w:r>
+    </w:p>
+    <w:p>
+      <w:pPr>
+        <w:pStyle w:val="Legenda"/>
+      </w:pPr>
+      <w:r>
+        <w:t xml:space="preserve">źródło: </w:t>
+      </w:r>
+      <w:r>
+        <w:t>https://www.zendesk.com/register/</w:t>
+      </w:r>
+    </w:p>
+    <w:p>
+      <w:pPr>
         <w:pStyle w:val="Nagwek2"/>
       </w:pPr>
       <w:r>
@@ -3570,9 +3822,147 @@
     </w:p>
     <w:p>
       <w:pPr>
+        <w:pStyle w:val="Akapitzwciciem"/>
+      </w:pPr>
+      <w:r>
+        <w:t xml:space="preserve">Platforma Slack, dostosowana do kontekstu edukacyjnego, pełni znaczącą rolę jako skuteczne narzędzie ułatwiające komunikację między pracownikami uczelni a studentami. Wykorzystanie kanałów tematycznych pozwala na precyzyjne uporządkowanie dyskusji związanych z różnymi przedmiotami, projektami badawczymi czy wydarzeniami kampusowymi. </w:t>
+      </w:r>
+      <w:r>
+        <w:t>Pracownicy dziekanatu</w:t>
+      </w:r>
+      <w:r>
+        <w:t xml:space="preserve"> korzystają z platformy do szybkiego przekazywania informacji dotyczących </w:t>
+      </w:r>
+      <w:r>
+        <w:t>aktualnych wydarzeń na kampusie</w:t>
+      </w:r>
+      <w:r>
+        <w:t xml:space="preserve">, udostępniania materiałów </w:t>
+      </w:r>
+      <w:r>
+        <w:t>akademickich</w:t>
+      </w:r>
+      <w:r>
+        <w:t xml:space="preserve"> oraz </w:t>
+      </w:r>
+      <w:r>
+        <w:t>przekazywania ważnych ogłoszeń.</w:t>
+      </w:r>
+    </w:p>
+    <w:p>
+      <w:pPr>
+        <w:pStyle w:val="Akapitzwciciem"/>
+      </w:pPr>
+      <w:r>
+        <w:t xml:space="preserve">Dzięki funkcji czatu w czasie rzeczywistym, studenci mogą aktywnie uczestniczyć w procesie komunikacji, zadając pytania i otrzymując natychmiastowe odpowiedzi od pracowników uczelni. Ta interaktywna forma komunikacji istotnie przyczynia się do poprawy jakości dialogu, umożliwiając </w:t>
+      </w:r>
+      <w:r>
+        <w:lastRenderedPageBreak/>
+        <w:t xml:space="preserve">szybką </w:t>
+      </w:r>
+      <w:r>
+        <w:t xml:space="preserve">i skuteczną wymianę informacji. </w:t>
+      </w:r>
+      <w:r>
+        <w:t>Dodatkowo, możliwość współdzielenia plików w ramach platformy Slack ułatwia przesyłanie dokumentów, co sprzyja efektywnej wymianie informacji. Te rozbudowane funkcje sprawiają, że Slack, dostosowany do środowiska edukacyjnego, staje się platformą sprzyjającą efektywnej i dynamicznej komunikacji między pracownikami uczelni a studentami.</w:t>
+      </w:r>
+      <w:r>
+        <w:t xml:space="preserve"> </w:t>
+      </w:r>
+      <w:r>
+        <w:t>Interfejs Slacka został zaprojektowany w taki sposób, aby umożliwić użytkownikom łatwe poruszanie się po platformie i korzystanie z różnych funkcji bez zbędnych trudności. To z kolei przyczynia się do płynnego i intuicyjnego doświadczenia użytkownika, co jest istotne dla efektywnego wykorzystania potencjału komunikacyjnego platformy w kontekście edukacyjnym.</w:t>
+      </w:r>
+    </w:p>
+    <w:p>
+      <w:pPr>
+        <w:pStyle w:val="Akapitzwciciem"/>
+        <w:keepNext/>
+        <w:spacing w:before="480" w:after="240"/>
+        <w:jc w:val="center"/>
+      </w:pPr>
+      <w:r>
+        <w:rPr>
+          <w:noProof/>
+        </w:rPr>
+        <w:drawing>
+          <wp:inline distT="0" distB="0" distL="0" distR="0">
+            <wp:extent cx="5399405" cy="3599815"/>
+            <wp:effectExtent l="19050" t="0" r="0" b="0"/>
+            <wp:docPr id="5" name="Obraz 4" descr="slack.jpg"/>
+            <wp:cNvGraphicFramePr>
+              <a:graphicFrameLocks xmlns:a="http://schemas.openxmlformats.org/drawingml/2006/main" noChangeAspect="1"/>
+            </wp:cNvGraphicFramePr>
+            <a:graphic xmlns:a="http://schemas.openxmlformats.org/drawingml/2006/main">
+              <a:graphicData uri="http://schemas.openxmlformats.org/drawingml/2006/picture">
+                <pic:pic xmlns:pic="http://schemas.openxmlformats.org/drawingml/2006/picture">
+                  <pic:nvPicPr>
+                    <pic:cNvPr id="0" name="slack.jpg"/>
+                    <pic:cNvPicPr/>
+                  </pic:nvPicPr>
+                  <pic:blipFill>
+                    <a:blip r:embed="rId16"/>
+                    <a:stretch>
+                      <a:fillRect/>
+                    </a:stretch>
+                  </pic:blipFill>
+                  <pic:spPr>
+                    <a:xfrm>
+                      <a:off x="0" y="0"/>
+                      <a:ext cx="5399405" cy="3599815"/>
+                    </a:xfrm>
+                    <a:prstGeom prst="rect">
+                      <a:avLst/>
+                    </a:prstGeom>
+                  </pic:spPr>
+                </pic:pic>
+              </a:graphicData>
+            </a:graphic>
+          </wp:inline>
+        </w:drawing>
+      </w:r>
+    </w:p>
+    <w:p>
+      <w:pPr>
+        <w:pStyle w:val="Akapitzwciciem"/>
+        <w:keepNext/>
+        <w:spacing w:before="480" w:after="240"/>
+        <w:jc w:val="center"/>
+      </w:pPr>
+      <w:r>
+        <w:t xml:space="preserve">Rysunek </w:t>
+      </w:r>
+      <w:fldSimple w:instr=" SEQ Rysunek \* ARABIC ">
+        <w:r>
+          <w:rPr>
+            <w:noProof/>
+          </w:rPr>
+          <w:t>7</w:t>
+        </w:r>
+      </w:fldSimple>
+      <w:r>
+        <w:t xml:space="preserve"> </w:t>
+      </w:r>
+      <w:r>
+        <w:t>Interfejs platformy Slack,</w:t>
+      </w:r>
+    </w:p>
+    <w:p>
+      <w:pPr>
+        <w:pStyle w:val="Legenda"/>
+      </w:pPr>
+      <w:r>
+        <w:t xml:space="preserve">źródło: </w:t>
+      </w:r>
+      <w:r>
+        <w:t>https://slack.com/solutions/distance-learning</w:t>
+      </w:r>
+    </w:p>
+    <w:p>
+      <w:pPr>
         <w:pStyle w:val="Nagwek2"/>
       </w:pPr>
       <w:r>
+        <w:lastRenderedPageBreak/>
         <w:t>Podsumowanie</w:t>
       </w:r>
     </w:p>
@@ -3580,11 +3970,11 @@
       <w:pPr>
         <w:pStyle w:val="Nagwek1"/>
       </w:pPr>
-      <w:bookmarkStart w:id="6" w:name="_Toc155420469"/>
+      <w:bookmarkStart w:id="10" w:name="_Toc155420469"/>
       <w:r>
         <w:t>Koncepcja własnego rozwiązania</w:t>
       </w:r>
-      <w:bookmarkEnd w:id="6"/>
+      <w:bookmarkEnd w:id="10"/>
     </w:p>
     <w:p>
       <w:pPr>
@@ -3615,54 +4005,175 @@
         <w:pStyle w:val="Nagwek2"/>
       </w:pPr>
       <w:r>
+        <w:t>Koncepcja rozwiązania technologicznego</w:t>
+      </w:r>
+    </w:p>
+    <w:p>
+      <w:pPr>
+        <w:pStyle w:val="Akapitzwciciem"/>
+      </w:pPr>
+      <w:r>
+        <w:t xml:space="preserve">W tym podrozdziale autor pracy wciela się w rolę architekta oprogramowania — SA. Pamiętamy, że w 4.1 autor wcielić się miał w rolę PO. Tutaj autor nawiązuje wewnętrzny dialog pomiędzy dychotomicznymi wcieleniami PO i SA, tak aby przedstawić najlepszą koncepcję rozwiązania technologicznego. Tutaj przedstawia się opis technologicznej koncepcji realizacji systemu, jaką postać on ma przyjąć (aplikacja WWW, typu desktop, mobilna, a może hybrydowa), ogólny szkic architektury (szczegółowy będzie w następnym rozdziale), przewidywane narzędzia realizacji (krótko, więcej szczegółów w następnym </w:t>
+      </w:r>
+      <w:r>
         <w:lastRenderedPageBreak/>
-        <w:t>Koncepcja rozwiązania technologicznego</w:t>
-      </w:r>
+        <w:t>rozdziale). Jeżeli w 4.1 ustalono, że np. system ma obejmować w pełni funkcjonalną aplikację WWW oraz uzupełniającą ją, uproszczoną natywną aplikację mobilną, należy przedstawić koncepcję architektury (zapewne ze wspólną warstwą serwerową) zdolną do spełnienia takich wymogów. Tutaj można również przedstawić dyskusję możliwych metod, technik i narzędzi realizacji, dokonać ich oceny, wskazać wady, zalety, wskazać i uzasadnić dokonany wybór. Nie wchodzimy głęboko w zagadnienia technologiczne, pamiętamy, że prezentujemy koncepcję a jeszcze nie szczegółowe założenia.</w:t>
+      </w:r>
+    </w:p>
+    <w:p>
+      <w:pPr>
+        <w:pStyle w:val="Nagwek1"/>
+      </w:pPr>
+      <w:bookmarkStart w:id="11" w:name="_Toc155420480"/>
+      <w:r>
+        <w:t>Projekt ogólny</w:t>
+      </w:r>
+      <w:bookmarkEnd w:id="11"/>
     </w:p>
     <w:p>
       <w:pPr>
         <w:pStyle w:val="Akapitzwciciem"/>
       </w:pPr>
       <w:r>
-        <w:t>W tym podrozdziale autor pracy wciela się w rolę architekta oprogramowania — SA. Pamiętamy, że w 4.1 autor wcielić się miał w rolę PO. Tutaj autor nawiązuje wewnętrzny dialog pomiędzy dychotomicznymi wcieleniami PO i SA, tak aby przedstawić najlepszą koncepcję rozwiązania technologicznego. Tutaj przedstawia się opis technologicznej koncepcji realizacji systemu, jaką postać on ma przyjąć (aplikacja WWW, typu desktop, mobilna, a może hybrydowa), ogólny szkic architektury (szczegółowy będzie w następnym rozdziale), przewidywane narzędzia realizacji (krótko, więcej szczegółów w następnym rozdziale). Jeżeli w 4.1 ustalono, że np. system ma obejmować w pełni funkcjonalną aplikację WWW oraz uzupełniającą ją, uproszczoną natywną aplikację mobilną, należy przedstawić koncepcję architektury (zapewne ze wspólną warstwą serwerową) zdolną do spełnienia takich wymogów. Tutaj można również przedstawić dyskusję możliwych metod, technik i narzędzi realizacji, dokonać ich oceny, wskazać wady, zalety, wskazać i uzasadnić dokonany wybór. Nie wchodzimy głęboko w zagadnienia technologiczne, pamiętamy, że prezentujemy koncepcję a jeszcze nie szczegółowe założenia.</w:t>
+        <w:t>Rozdział ten prezentuje…</w:t>
+      </w:r>
+    </w:p>
+    <w:p>
+      <w:pPr>
+        <w:pStyle w:val="Nagwek2"/>
+      </w:pPr>
+      <w:r>
+        <w:t>Specyfikacja wymagań funkcjonalnych i niefunkcjonalnych</w:t>
+      </w:r>
+    </w:p>
+    <w:p>
+      <w:pPr>
+        <w:pStyle w:val="Akapitzwciciem"/>
+      </w:pPr>
+      <w:r>
+        <w:t>Podrozdział w Projekt ogólny. Specyfikacja wymagań jest fragmentem SRS — Software Requirements Specification. Szczegółowe informacje na temat dokumentu SRS dostępne są tutaj (PDF). Specyfikacja wymagań funkcjonalnych zawiera opis funkcji udostępnianych przez system. Np. Otwarcie istniejącego raportu, Utworzenie nowego raportu, Edycja ustawień, itp. Funkcje systemu odpowiadają zazwyczaj przypadkom użycia występującym na diagramie Use Case (PDF), taki diagram jest mile widziany jako element specyfikacji wymagań funkcjonalnych. Poszczególne wymagania mogą być prezentowane w postaci listy numerowanej lub bardziej szczegółowo w postaci tabeli. Wymagania niefunkcjonalne dotyczą aspektów systemu nie przekładających się bezpośrednio na akcje wykonywane przez system, dotyczą takich aspektów jak architektura, bezpieczeństwo, wydajność, ergonomia interfejsu użytkownika, kolorystyka. Wystarczy prezentacja wymagań niefunkcjonalnych w postaci listy numerowanej.</w:t>
+      </w:r>
+    </w:p>
+    <w:p>
+      <w:pPr>
+        <w:pStyle w:val="Akapitzwciciem"/>
+      </w:pPr>
+    </w:p>
+    <w:p>
+      <w:pPr>
+        <w:pStyle w:val="Akapitzwciciem"/>
+      </w:pPr>
+      <w:r>
+        <w:t>W przypadku osób przyzwyczajonych do pracy z wykorzystaniem metodyk zwinnych, można przedstawić specyfikację funkcji systemu w postaci historii użytkownika.</w:t>
+      </w:r>
+    </w:p>
+    <w:p>
+      <w:pPr>
+        <w:pStyle w:val="Nagwek2"/>
+      </w:pPr>
+      <w:r>
+        <w:lastRenderedPageBreak/>
+        <w:t>Architektura systemu</w:t>
+      </w:r>
+    </w:p>
+    <w:p>
+      <w:pPr>
+        <w:pStyle w:val="Akapitzwciciem"/>
+      </w:pPr>
+      <w:r>
+        <w:t>Podrozdział w Projekt ogólny. Określamy jakiego rodzaju będzie system (system klasy desktop, mobilny, internetowy). W zależności od danego rodzaju systemu określamy czy będzie podzielony na podsystemy, elementy, warstwy, moduły, określamy gdzie będą one ulokowane i jak będą ze sobą współpracować. Przykład: “System będzie trójwarstwową aplikacją internetową. Warstwa kliencka działać będzie w środowisku przeglądarki, będzie ona się komunikować z warstwą usług serwerowych za pośrednictwem API REST. API będzie korzystało z bazy danych umieszczonej na osobnym, dedykowanym serwerze”. Dalej następują rysunki ideowe ilustrujące architekturę aplikacji, ogólny opis przeznaczenia oraz roli poszczególnych elementów aplikacji, metod komunikacji pomiędzy nimi.</w:t>
+      </w:r>
+    </w:p>
+    <w:p>
+      <w:pPr>
+        <w:pStyle w:val="Nagwek2"/>
+      </w:pPr>
+      <w:r>
+        <w:t>Metody i narzędzia realizacji</w:t>
+      </w:r>
+    </w:p>
+    <w:p>
+      <w:pPr>
+        <w:pStyle w:val="Akapitzwciciem"/>
+      </w:pPr>
+      <w:r>
+        <w:t>Podrozdział w Projekt ogólny. Opierając się na znanych już wymaganiach oraz znanej architekturze systemu dokonujemy krótkiego przeglądu możliwych metod oraz narzędzi jego realizacji, wybieramy jedną wersję oraz uzasadniamy wybór (o ile nie dokonano tego w rozdziale dotyczącym koncepcji rozwiązania technologicznego). Przedstawiamy krótką charakterystykę narzędzi z uszczegółowieniem wersji którą planujemy wykorzystać. Uwaga: nie wstawiamy tutaj rozbudowanych opisów narzędzi, nie opisujemy języków programowania i wszystkich ich mechanizmów, nie robimy tutorialu z serwerów baz danych, innymi słowy nie robimy “lania wody”, ma być krótko, konkretnie i kompetentnie, a zatem jeżeli wybieramy PHP, to uzasadniamy dlaczego, jeżeli wybieramy konkretny framework dla PHP to piszemy dlaczego ten właśnie, i której wersji planujemy użyć. Przechodzimy do szczegółów jedynie wtedy, gdy są one istotne dla projektu w fazie projektu ogólnego, np. jeżeli istotnym elementem wpływającym na wybór biblioteki Qt jest mechanizm slotów i sygnałów, to można napisać parę zdań na ten temat, co ułatwi wskazanie uzasadnienia wybory tejże biblioteki.</w:t>
+      </w:r>
+    </w:p>
+    <w:p>
+      <w:pPr>
+        <w:pStyle w:val="Nagwek2"/>
+      </w:pPr>
+      <w:r>
+        <w:t>Koncepcja przechowywania danych</w:t>
+      </w:r>
+    </w:p>
+    <w:p>
+      <w:pPr>
+        <w:pStyle w:val="Akapitzwciciem"/>
+      </w:pPr>
+      <w:r>
+        <w:t xml:space="preserve">Podrozdział w Projekt ogólny. Zazwyczaj systemy informatyczne potrzebują danych przechowywanych trwale. Wykorzystuje się do tego najczęściej bazy </w:t>
+      </w:r>
+      <w:r>
+        <w:lastRenderedPageBreak/>
+        <w:t>danych, zwykle trzeba je zaprojektować. W tym podrozdziale należy przedstawić jak będziemy zapisywać dane trwałe, jeżeli stosujemy bazę danych to należy określić jej model oraz przedstawić szczegóły modelu. W przypadku baz relacyjnych podajmy model konceptualny, logiczny i fizyczny, w przypadku gdy merytorycznie one się istotnie nie różnią, podajemy model najbardziej pełny. Ilustracją wybranego modelu są najczęściej diagramy, np. diagramy ERD opisane tutaj (PDF).</w:t>
+      </w:r>
+    </w:p>
+    <w:p>
+      <w:pPr>
+        <w:pStyle w:val="Akapitzwciciem"/>
+      </w:pPr>
+      <w:r>
+        <w:t>Uwaga, zamieszczenie samych diagramów nie wystarcza, należy przedstawić również opis przeznaczenia poszczególnych tabel, wraz z informacjami o kluczach głównych i obcych. Dla baz nierelacyjnych podajemy adekwatne dla tych baz formy ilustracji metody organizacji danych. W przypadku, gdy bazy danych nie są wykorzystywane w projektowanym systemie, przedstawiamy przyjętą koncepcję przechowywania informacji (pliki serializacyjne, pliki tekstowe, pliki CSV, pliki XML, pliki binarne), oraz szczegóły ich reprezentacji, przyjęte formaty.</w:t>
+      </w:r>
+    </w:p>
+    <w:p>
+      <w:pPr>
+        <w:pStyle w:val="Nagwek2"/>
+      </w:pPr>
+      <w:r>
+        <w:t>Projekt interfejsu użytkownika</w:t>
+      </w:r>
+    </w:p>
+    <w:p>
+      <w:pPr>
+        <w:pStyle w:val="Akapitzwciciem"/>
+      </w:pPr>
+      <w:r>
+        <w:t>Podrozdział w Projekt ogólny. Prezentacja koncepcji organizacji interfejsu użytkownika, przyjmująca postać rysunków wraz ze stosownym komentarzem. rysunki mogą zawierać szkice interfejsu (również odręczne, skany), makiety z odpowiednich programów do modelowania interfejsu użytkownika. Uwaga — nie umieszczamy tutaj finalnych elementów gotowego systemu, przecież go jeszcze nie ma! Jeżeli aplikacja mam być responsywna i w różny sposób “wyglądać” na różnych urządzeniach, należy przedstawić szkice interfejsu dla każdego z przewidywanych trybów pracy.</w:t>
       </w:r>
     </w:p>
     <w:p>
       <w:pPr>
         <w:pStyle w:val="Nagwek1"/>
       </w:pPr>
-      <w:bookmarkStart w:id="7" w:name="_Toc155420480"/>
-      <w:r>
-        <w:t>Projekt ogólny</w:t>
-      </w:r>
-      <w:bookmarkEnd w:id="7"/>
+      <w:bookmarkStart w:id="12" w:name="_Toc155420483"/>
+      <w:r>
+        <w:t>Dokumentacja techniczna</w:t>
+      </w:r>
+      <w:bookmarkEnd w:id="12"/>
     </w:p>
     <w:p>
       <w:pPr>
         <w:pStyle w:val="Akapitzwciciem"/>
       </w:pPr>
       <w:r>
-        <w:t>Rozdział ten prezentuje…</w:t>
-      </w:r>
-    </w:p>
-    <w:p>
-      <w:pPr>
-        <w:pStyle w:val="Nagwek2"/>
-      </w:pPr>
-      <w:r>
-        <w:t>Specyfikacja wymagań funkcjonalnych i niefunkcjonalnych</w:t>
+        <w:t>Struktura tego rozdziału mocno zależy od architektury danego rozwiązania, zastosowanych metod i narzędzi realizacji. Należy rozpocząć od schematu rzeczywistej struktury systemu, prezentującego poszczególne składowe: pakiety, moduły, biblioteki, klasy. Każda składowa powinna zostać omówiona, opis powinien zawierać nazwę składowej, jej rolę w projekcie, przeznaczenie, strukturę wewnętrzną.</w:t>
       </w:r>
     </w:p>
     <w:p>
       <w:pPr>
         <w:pStyle w:val="Akapitzwciciem"/>
       </w:pPr>
-      <w:r>
-        <w:t xml:space="preserve">Podrozdział w Projekt ogólny. Specyfikacja wymagań jest fragmentem SRS — Software Requirements Specification. Szczegółowe informacje na temat dokumentu SRS dostępne są tutaj (PDF). Specyfikacja wymagań funkcjonalnych zawiera opis funkcji udostępnianych przez system. Np. Otwarcie istniejącego raportu, Utworzenie nowego raportu, Edycja ustawień, itp. Funkcje systemu odpowiadają zazwyczaj przypadkom użycia występującym na diagramie Use Case (PDF), taki diagram jest mile widziany jako element specyfikacji wymagań funkcjonalnych. Poszczególne wymagania mogą być prezentowane w postaci listy numerowanej lub bardziej szczegółowo w postaci tabeli. Wymagania niefunkcjonalne dotyczą aspektów systemu nie przekładających się bezpośrednio na akcje wykonywane przez system, dotyczą takich aspektów jak </w:t>
-      </w:r>
+    </w:p>
+    <w:p>
+      <w:pPr>
+        <w:pStyle w:val="Akapitzwciciem"/>
+      </w:pPr>
       <w:r>
         <w:lastRenderedPageBreak/>
-        <w:t>architektura, bezpieczeństwo, wydajność, ergonomia interfejsu użytkownika, kolorystyka. Wystarczy prezentacja wymagań niefunkcjonalnych w postaci listy numerowanej.</w:t>
+        <w:t>Ten rozdział to dobre miejsce na umieszczenie różnorodnych diagramów projektowych, takich jak diagram hierarchii klas, diagramy sekwencji, kolaboracji, itp., itd.. Tutaj można przedstawić opisy metod i/lub stosowane algorytmy.</w:t>
       </w:r>
     </w:p>
     <w:p>
@@ -3675,166 +4186,44 @@
         <w:pStyle w:val="Akapitzwciciem"/>
       </w:pPr>
       <w:r>
-        <w:t>W przypadku osób przyzwyczajonych do pracy z wykorzystaniem metodyk zwinnych, można przedstawić specyfikację funkcji systemu w postaci historii użytkownika.</w:t>
-      </w:r>
-    </w:p>
-    <w:p>
-      <w:pPr>
-        <w:pStyle w:val="Nagwek2"/>
-      </w:pPr>
-      <w:r>
-        <w:t>Architektura systemu</w:t>
+        <w:t>Przy opisie składowych systemu warto przedstawić fragmenty wybranych kodów źródłowych, prezentujące szczególnie istotne, ciekawe czy nietypowe rozwiązania oraz algorytmy. Nie należy przedstawiać fragmentów kodu operacji typowych lub trywialnych. Proszę nie zamieszczać długich, ciągnących się przez wiele stron listingów kodu. Opis kodu zapisujemy w sekwencji: kilka linijek a potem fragment opisujący istotne operacje realizowane w kodzie, kilka linijek a potem fragment opisujący istotne operacje realizowane w kodzie… itd.</w:t>
       </w:r>
     </w:p>
     <w:p>
       <w:pPr>
         <w:pStyle w:val="Akapitzwciciem"/>
       </w:pPr>
-      <w:r>
-        <w:t>Podrozdział w Projekt ogólny. Określamy jakiego rodzaju będzie system (system klasy desktop, mobilny, internetowy). W zależności od danego rodzaju systemu określamy czy będzie podzielony na podsystemy, elementy, warstwy, moduły, określamy gdzie będą one ulokowane i jak będą ze sobą współpracować. Przykład: “System będzie trójwarstwową aplikacją internetową. Warstwa kliencka działać będzie w środowisku przeglądarki, będzie ona się komunikować z warstwą usług serwerowych za pośrednictwem API REST. API będzie korzystało z bazy danych umieszczonej na osobnym, dedykowanym serwerze”. Dalej następują rysunki ideowe ilustrujące architekturę aplikacji, ogólny opis przeznaczenia oraz roli poszczególnych elementów aplikacji, metod komunikacji pomiędzy nimi.</w:t>
-      </w:r>
-    </w:p>
-    <w:p>
-      <w:pPr>
-        <w:pStyle w:val="Nagwek2"/>
-      </w:pPr>
-      <w:r>
-        <w:t>Metody i narzędzia realizacji</w:t>
-      </w:r>
     </w:p>
     <w:p>
       <w:pPr>
         <w:pStyle w:val="Akapitzwciciem"/>
       </w:pPr>
       <w:r>
-        <w:t xml:space="preserve">Podrozdział w Projekt ogólny. Opierając się na znanych już wymaganiach oraz znanej architekturze systemu dokonujemy krótkiego przeglądu możliwych metod oraz narzędzi jego realizacji, wybieramy jedną wersję oraz uzasadniamy wybór (o ile nie dokonano tego w rozdziale dotyczącym koncepcji rozwiązania technologicznego). Przedstawiamy krótką charakterystykę narzędzi z uszczegółowieniem wersji którą planujemy wykorzystać. Uwaga: nie wstawiamy tutaj rozbudowanych opisów narzędzi, nie opisujemy języków programowania i wszystkich ich mechanizmów, nie robimy tutorialu z serwerów baz danych, innymi słowy nie robimy “lania wody”, ma być krótko, konkretnie i kompetentnie, a zatem jeżeli wybieramy PHP, to uzasadniamy dlaczego, jeżeli wybieramy konkretny framework dla PHP to piszemy dlaczego ten właśnie, i której wersji planujemy użyć. Przechodzimy do szczegółów jedynie wtedy, gdy są one istotne dla projektu w fazie projektu ogólnego, np. jeżeli istotnym </w:t>
-      </w:r>
-      <w:r>
-        <w:lastRenderedPageBreak/>
-        <w:t>elementem wpływającym na wybór biblioteki Qt jest mechanizm slotów i sygnałów, to można napisać parę zdań na ten temat, co ułatwi wskazanie uzasadnienia wybory tejże biblioteki.</w:t>
-      </w:r>
-    </w:p>
-    <w:p>
-      <w:pPr>
-        <w:pStyle w:val="Nagwek2"/>
-      </w:pPr>
-      <w:r>
-        <w:t>Koncepcja przechowywania danych</w:t>
+        <w:t>Fragmenty kodu proszę zamieszczać jako odpowiednio sformatowane teksty, zwykle pisane nieproporcjonalnym krojem pisma. Proszę zadbać o to, by zamieszczane kody były poprawne z punktu widzenia inżynierii programowania, poprawne merytorycznie oraz właściwie sformatowane. Proszę nie umieszczać w tekście fragmentów kodu w postaci rysunków zawierających zrzuty ekranów.</w:t>
       </w:r>
     </w:p>
     <w:p>
       <w:pPr>
         <w:pStyle w:val="Akapitzwciciem"/>
       </w:pPr>
-      <w:r>
-        <w:t>Podrozdział w Projekt ogólny. Zazwyczaj systemy informatyczne potrzebują danych przechowywanych trwale. Wykorzystuje się do tego najczęściej bazy danych, zwykle trzeba je zaprojektować. W tym podrozdziale należy przedstawić jak będziemy zapisywać dane trwałe, jeżeli stosujemy bazę danych to należy określić jej model oraz przedstawić szczegóły modelu. W przypadku baz relacyjnych podajmy model konceptualny, logiczny i fizyczny, w przypadku gdy merytorycznie one się istotnie nie różnią, podajemy model najbardziej pełny. Ilustracją wybranego modelu są najczęściej diagramy, np. diagramy ERD opisane tutaj (PDF).</w:t>
-      </w:r>
     </w:p>
     <w:p>
       <w:pPr>
         <w:pStyle w:val="Akapitzwciciem"/>
       </w:pPr>
       <w:r>
-        <w:t>Uwaga, zamieszczenie samych diagramów nie wystarcza, należy przedstawić również opis przeznaczenia poszczególnych tabel, wraz z informacjami o kluczach głównych i obcych. Dla baz nierelacyjnych podajemy adekwatne dla tych baz formy ilustracji metody organizacji danych. W przypadku, gdy bazy danych nie są wykorzystywane w projektowanym systemie, przedstawiamy przyjętą koncepcję przechowywania informacji (pliki serializacyjne, pliki tekstowe, pliki CSV, pliki XML, pliki binarne), oraz szczegóły ich reprezentacji, przyjęte formaty.</w:t>
-      </w:r>
-    </w:p>
-    <w:p>
-      <w:pPr>
-        <w:pStyle w:val="Nagwek2"/>
-      </w:pPr>
-      <w:r>
-        <w:t>Projekt interfejsu użytkownika</w:t>
-      </w:r>
-    </w:p>
-    <w:p>
-      <w:pPr>
-        <w:pStyle w:val="Akapitzwciciem"/>
-      </w:pPr>
-      <w:r>
-        <w:t>Podrozdział w Projekt ogólny. Prezentacja koncepcji organizacji interfejsu użytkownika, przyjmująca postać rysunków wraz ze stosownym komentarzem. rysunki mogą zawierać szkice interfejsu (również odręczne, skany), makiety z odpowiednich programów do modelowania interfejsu użytkownika. Uwaga — nie umieszczamy tutaj finalnych elementów gotowego systemu, przecież go jeszcze nie ma! Jeżeli aplikacja mam być responsywna i w różny sposób “wyglądać” na różnych urządzeniach, należy przedstawić szkice interfejsu dla każdego z przewidywanych trybów pracy.</w:t>
+        <w:t>Proszę pamiętać, że praca inżynierska ma być wymiernym dowodem wysokich kompetencji jej autora w zakresie informatyki, niechlujny kod takich kompetencji nie potwierdza.</w:t>
       </w:r>
     </w:p>
     <w:p>
       <w:pPr>
         <w:pStyle w:val="Nagwek1"/>
       </w:pPr>
-      <w:bookmarkStart w:id="8" w:name="_Toc155420483"/>
-      <w:r>
-        <w:lastRenderedPageBreak/>
-        <w:t>Dokumentacja techniczna</w:t>
-      </w:r>
-      <w:bookmarkEnd w:id="8"/>
-    </w:p>
-    <w:p>
-      <w:pPr>
-        <w:pStyle w:val="Akapitzwciciem"/>
-      </w:pPr>
-      <w:r>
-        <w:t>Struktura tego rozdziału mocno zależy od architektury danego rozwiązania, zastosowanych metod i narzędzi realizacji. Należy rozpocząć od schematu rzeczywistej struktury systemu, prezentującego poszczególne składowe: pakiety, moduły, biblioteki, klasy. Każda składowa powinna zostać omówiona, opis powinien zawierać nazwę składowej, jej rolę w projekcie, przeznaczenie, strukturę wewnętrzną.</w:t>
-      </w:r>
-    </w:p>
-    <w:p>
-      <w:pPr>
-        <w:pStyle w:val="Akapitzwciciem"/>
-      </w:pPr>
-    </w:p>
-    <w:p>
-      <w:pPr>
-        <w:pStyle w:val="Akapitzwciciem"/>
-      </w:pPr>
-      <w:r>
-        <w:t>Ten rozdział to dobre miejsce na umieszczenie różnorodnych diagramów projektowych, takich jak diagram hierarchii klas, diagramy sekwencji, kolaboracji, itp., itd.. Tutaj można przedstawić opisy metod i/lub stosowane algorytmy.</w:t>
-      </w:r>
-    </w:p>
-    <w:p>
-      <w:pPr>
-        <w:pStyle w:val="Akapitzwciciem"/>
-      </w:pPr>
-    </w:p>
-    <w:p>
-      <w:pPr>
-        <w:pStyle w:val="Akapitzwciciem"/>
-      </w:pPr>
-      <w:r>
-        <w:t>Przy opisie składowych systemu warto przedstawić fragmenty wybranych kodów źródłowych, prezentujące szczególnie istotne, ciekawe czy nietypowe rozwiązania oraz algorytmy. Nie należy przedstawiać fragmentów kodu operacji typowych lub trywialnych. Proszę nie zamieszczać długich, ciągnących się przez wiele stron listingów kodu. Opis kodu zapisujemy w sekwencji: kilka linijek a potem fragment opisujący istotne operacje realizowane w kodzie, kilka linijek a potem fragment opisujący istotne operacje realizowane w kodzie… itd.</w:t>
-      </w:r>
-    </w:p>
-    <w:p>
-      <w:pPr>
-        <w:pStyle w:val="Akapitzwciciem"/>
-      </w:pPr>
-    </w:p>
-    <w:p>
-      <w:pPr>
-        <w:pStyle w:val="Akapitzwciciem"/>
-      </w:pPr>
-      <w:r>
-        <w:t>Fragmenty kodu proszę zamieszczać jako odpowiednio sformatowane teksty, zwykle pisane nieproporcjonalnym krojem pisma. Proszę zadbać o to, by zamieszczane kody były poprawne z punktu widzenia inżynierii programowania, poprawne merytorycznie oraz właściwie sformatowane. Proszę nie umieszczać w tekście fragmentów kodu w postaci rysunków zawierających zrzuty ekranów.</w:t>
-      </w:r>
-    </w:p>
-    <w:p>
-      <w:pPr>
-        <w:pStyle w:val="Akapitzwciciem"/>
-      </w:pPr>
-    </w:p>
-    <w:p>
-      <w:pPr>
-        <w:pStyle w:val="Akapitzwciciem"/>
-      </w:pPr>
-      <w:r>
-        <w:t>Proszę pamiętać, że praca inżynierska ma być wymiernym dowodem wysokich kompetencji jej autora w zakresie informatyki, niechlujny kod takich kompetencji nie potwierdza.</w:t>
-      </w:r>
-    </w:p>
-    <w:p>
-      <w:pPr>
-        <w:pStyle w:val="Nagwek1"/>
-      </w:pPr>
-      <w:bookmarkStart w:id="9" w:name="_Toc155420484"/>
-      <w:r>
-        <w:lastRenderedPageBreak/>
+      <w:bookmarkStart w:id="13" w:name="_Toc155420484"/>
+      <w:r>
         <w:t>Testy i weryfikacja systemu</w:t>
       </w:r>
-      <w:bookmarkEnd w:id="9"/>
+      <w:bookmarkEnd w:id="13"/>
     </w:p>
     <w:p>
       <w:pPr>
@@ -3846,7 +4235,7 @@
           <w:szCs w:val="32"/>
         </w:rPr>
       </w:pPr>
-      <w:bookmarkStart w:id="10" w:name="_Toc155420485"/>
+      <w:bookmarkStart w:id="14" w:name="_Toc155420485"/>
       <w:r>
         <w:rPr>
           <w:rStyle w:val="AkapitbezwciciaZnak"/>
@@ -3856,27 +4245,27 @@
         </w:rPr>
         <w:t>Przykładowy scenariusz wykorzystania systemu</w:t>
       </w:r>
-      <w:bookmarkEnd w:id="10"/>
+      <w:bookmarkEnd w:id="14"/>
     </w:p>
     <w:p>
       <w:pPr>
         <w:pStyle w:val="Nagwek1"/>
       </w:pPr>
-      <w:bookmarkStart w:id="11" w:name="_Toc155420486"/>
+      <w:bookmarkStart w:id="15" w:name="_Toc155420486"/>
       <w:r>
         <w:t>Zakończenie</w:t>
       </w:r>
-      <w:bookmarkEnd w:id="11"/>
+      <w:bookmarkEnd w:id="15"/>
     </w:p>
     <w:p>
       <w:pPr>
         <w:pStyle w:val="Nagwek1"/>
       </w:pPr>
-      <w:bookmarkStart w:id="12" w:name="_Toc155420487"/>
+      <w:bookmarkStart w:id="16" w:name="_Toc155420487"/>
       <w:r>
         <w:t>Bibliografia</w:t>
       </w:r>
-      <w:bookmarkEnd w:id="12"/>
+      <w:bookmarkEnd w:id="16"/>
     </w:p>
     <w:p>
       <w:pPr>
@@ -3914,6 +4303,7 @@
         </w:numPr>
       </w:pPr>
       <w:r>
+        <w:lastRenderedPageBreak/>
         <w:t xml:space="preserve">Kowalski J., Jak cytować materiały źródłowe, Oficyna Wydawnicza Example, </w:t>
       </w:r>
       <w:r>
@@ -3946,7 +4336,7 @@
       <w:r>
         <w:t xml:space="preserve">, </w:t>
       </w:r>
-      <w:hyperlink r:id="rId13" w:history="1">
+      <w:hyperlink r:id="rId17" w:history="1">
         <w:r>
           <w:rPr>
             <w:rStyle w:val="Hipercze"/>
@@ -3960,16 +4350,42 @@
     </w:p>
     <w:p>
       <w:pPr>
+        <w:pStyle w:val="Akapitbezwcicia"/>
+        <w:numPr>
+          <w:ilvl w:val="0"/>
+          <w:numId w:val="14"/>
+        </w:numPr>
+      </w:pPr>
+      <w:r>
+        <w:t xml:space="preserve">O systemie, </w:t>
+      </w:r>
+      <w:hyperlink r:id="rId18" w:history="1">
+        <w:r>
+          <w:rPr>
+            <w:rStyle w:val="Hipercze"/>
+          </w:rPr>
+          <w:t>https://www.gov.pl/web/ezd-rp/o-ezd-rp</w:t>
+        </w:r>
+      </w:hyperlink>
+    </w:p>
+    <w:p>
+      <w:pPr>
+        <w:pStyle w:val="Akapitbezwcicia"/>
+        <w:numPr>
+          <w:ilvl w:val="0"/>
+          <w:numId w:val="14"/>
+        </w:numPr>
+      </w:pPr>
+    </w:p>
+    <w:p>
+      <w:pPr>
         <w:pStyle w:val="Nagwek1"/>
       </w:pPr>
-      <w:r>
-        <w:t xml:space="preserve"> </w:t>
-      </w:r>
-      <w:bookmarkStart w:id="13" w:name="_Toc155420488"/>
+      <w:bookmarkStart w:id="17" w:name="_Toc155420488"/>
       <w:r>
         <w:t>Spis rysunków</w:t>
       </w:r>
-      <w:bookmarkEnd w:id="13"/>
+      <w:bookmarkEnd w:id="17"/>
     </w:p>
     <w:p>
       <w:pPr>
@@ -3993,7 +4409,7 @@
       <w:r>
         <w:fldChar w:fldCharType="separate"/>
       </w:r>
-      <w:hyperlink w:anchor="_Toc156926070" w:history="1">
+      <w:hyperlink w:anchor="_Toc157548457" w:history="1">
         <w:r>
           <w:rPr>
             <w:rStyle w:val="Hipercze"/>
@@ -4020,7 +4436,7 @@
             <w:noProof/>
             <w:webHidden/>
           </w:rPr>
-          <w:instrText xml:space="preserve"> PAGEREF _Toc156926070 \h </w:instrText>
+          <w:instrText xml:space="preserve"> PAGEREF _Toc157548457 \h </w:instrText>
         </w:r>
         <w:r>
           <w:rPr>
@@ -4064,7 +4480,7 @@
           <w:szCs w:val="22"/>
         </w:rPr>
       </w:pPr>
-      <w:hyperlink w:anchor="_Toc156926071" w:history="1">
+      <w:hyperlink w:anchor="_Toc157548458" w:history="1">
         <w:r>
           <w:rPr>
             <w:rStyle w:val="Hipercze"/>
@@ -4091,7 +4507,7 @@
             <w:noProof/>
             <w:webHidden/>
           </w:rPr>
-          <w:instrText xml:space="preserve"> PAGEREF _Toc156926071 \h </w:instrText>
+          <w:instrText xml:space="preserve"> PAGEREF _Toc157548458 \h </w:instrText>
         </w:r>
         <w:r>
           <w:rPr>
@@ -4121,25 +4537,6 @@
           <w:fldChar w:fldCharType="end"/>
         </w:r>
       </w:hyperlink>
-    </w:p>
-    <w:p>
-      <w:pPr>
-        <w:pStyle w:val="Akapitzwciciem"/>
-        <w:ind w:firstLine="0"/>
-      </w:pPr>
-      <w:r>
-        <w:fldChar w:fldCharType="end"/>
-      </w:r>
-    </w:p>
-    <w:p>
-      <w:pPr>
-        <w:pStyle w:val="Nagwek1"/>
-      </w:pPr>
-      <w:bookmarkStart w:id="14" w:name="_Toc155420489"/>
-      <w:r>
-        <w:t>Spis tabel</w:t>
-      </w:r>
-      <w:bookmarkEnd w:id="14"/>
     </w:p>
     <w:p>
       <w:pPr>
@@ -4154,6 +4551,309 @@
           <w:szCs w:val="22"/>
         </w:rPr>
       </w:pPr>
+      <w:hyperlink w:anchor="_Toc157548459" w:history="1">
+        <w:r>
+          <w:rPr>
+            <w:rStyle w:val="Hipercze"/>
+            <w:noProof/>
+          </w:rPr>
+          <w:t>Rysunek 3 Moduł podań systemu USOS UŚ</w:t>
+        </w:r>
+        <w:r>
+          <w:rPr>
+            <w:noProof/>
+            <w:webHidden/>
+          </w:rPr>
+          <w:tab/>
+        </w:r>
+        <w:r>
+          <w:rPr>
+            <w:noProof/>
+            <w:webHidden/>
+          </w:rPr>
+          <w:fldChar w:fldCharType="begin"/>
+        </w:r>
+        <w:r>
+          <w:rPr>
+            <w:noProof/>
+            <w:webHidden/>
+          </w:rPr>
+          <w:instrText xml:space="preserve"> PAGEREF _Toc157548459 \h </w:instrText>
+        </w:r>
+        <w:r>
+          <w:rPr>
+            <w:noProof/>
+            <w:webHidden/>
+          </w:rPr>
+        </w:r>
+        <w:r>
+          <w:rPr>
+            <w:noProof/>
+            <w:webHidden/>
+          </w:rPr>
+          <w:fldChar w:fldCharType="separate"/>
+        </w:r>
+        <w:r>
+          <w:rPr>
+            <w:noProof/>
+            <w:webHidden/>
+          </w:rPr>
+          <w:t>10</w:t>
+        </w:r>
+        <w:r>
+          <w:rPr>
+            <w:noProof/>
+            <w:webHidden/>
+          </w:rPr>
+          <w:fldChar w:fldCharType="end"/>
+        </w:r>
+      </w:hyperlink>
+    </w:p>
+    <w:p>
+      <w:pPr>
+        <w:pStyle w:val="Spisilustracji"/>
+        <w:tabs>
+          <w:tab w:val="right" w:leader="dot" w:pos="8493"/>
+        </w:tabs>
+        <w:rPr>
+          <w:rFonts w:asciiTheme="minorHAnsi" w:eastAsiaTheme="minorEastAsia" w:hAnsiTheme="minorHAnsi" w:cstheme="minorBidi"/>
+          <w:noProof/>
+          <w:sz w:val="22"/>
+          <w:szCs w:val="22"/>
+        </w:rPr>
+      </w:pPr>
+      <w:hyperlink w:anchor="_Toc157548460" w:history="1">
+        <w:r>
+          <w:rPr>
+            <w:rStyle w:val="Hipercze"/>
+            <w:noProof/>
+          </w:rPr>
+          <w:t>Rysunek 4 Składanie nowego podania w systemie USOS UŚ z listy określonych podań</w:t>
+        </w:r>
+        <w:r>
+          <w:rPr>
+            <w:noProof/>
+            <w:webHidden/>
+          </w:rPr>
+          <w:tab/>
+        </w:r>
+        <w:r>
+          <w:rPr>
+            <w:noProof/>
+            <w:webHidden/>
+          </w:rPr>
+          <w:fldChar w:fldCharType="begin"/>
+        </w:r>
+        <w:r>
+          <w:rPr>
+            <w:noProof/>
+            <w:webHidden/>
+          </w:rPr>
+          <w:instrText xml:space="preserve"> PAGEREF _Toc157548460 \h </w:instrText>
+        </w:r>
+        <w:r>
+          <w:rPr>
+            <w:noProof/>
+            <w:webHidden/>
+          </w:rPr>
+        </w:r>
+        <w:r>
+          <w:rPr>
+            <w:noProof/>
+            <w:webHidden/>
+          </w:rPr>
+          <w:fldChar w:fldCharType="separate"/>
+        </w:r>
+        <w:r>
+          <w:rPr>
+            <w:noProof/>
+            <w:webHidden/>
+          </w:rPr>
+          <w:t>10</w:t>
+        </w:r>
+        <w:r>
+          <w:rPr>
+            <w:noProof/>
+            <w:webHidden/>
+          </w:rPr>
+          <w:fldChar w:fldCharType="end"/>
+        </w:r>
+      </w:hyperlink>
+    </w:p>
+    <w:p>
+      <w:pPr>
+        <w:pStyle w:val="Spisilustracji"/>
+        <w:tabs>
+          <w:tab w:val="right" w:leader="dot" w:pos="8493"/>
+        </w:tabs>
+        <w:rPr>
+          <w:rFonts w:asciiTheme="minorHAnsi" w:eastAsiaTheme="minorEastAsia" w:hAnsiTheme="minorHAnsi" w:cstheme="minorBidi"/>
+          <w:noProof/>
+          <w:sz w:val="22"/>
+          <w:szCs w:val="22"/>
+        </w:rPr>
+      </w:pPr>
+      <w:hyperlink w:anchor="_Toc157548461" w:history="1">
+        <w:r>
+          <w:rPr>
+            <w:rStyle w:val="Hipercze"/>
+            <w:noProof/>
+          </w:rPr>
+          <w:t>Rysunek 5 Ekran startowy systemu ERP RP</w:t>
+        </w:r>
+        <w:r>
+          <w:rPr>
+            <w:noProof/>
+            <w:webHidden/>
+          </w:rPr>
+          <w:tab/>
+        </w:r>
+        <w:r>
+          <w:rPr>
+            <w:noProof/>
+            <w:webHidden/>
+          </w:rPr>
+          <w:fldChar w:fldCharType="begin"/>
+        </w:r>
+        <w:r>
+          <w:rPr>
+            <w:noProof/>
+            <w:webHidden/>
+          </w:rPr>
+          <w:instrText xml:space="preserve"> PAGEREF _Toc157548461 \h </w:instrText>
+        </w:r>
+        <w:r>
+          <w:rPr>
+            <w:noProof/>
+            <w:webHidden/>
+          </w:rPr>
+        </w:r>
+        <w:r>
+          <w:rPr>
+            <w:noProof/>
+            <w:webHidden/>
+          </w:rPr>
+          <w:fldChar w:fldCharType="separate"/>
+        </w:r>
+        <w:r>
+          <w:rPr>
+            <w:noProof/>
+            <w:webHidden/>
+          </w:rPr>
+          <w:t>11</w:t>
+        </w:r>
+        <w:r>
+          <w:rPr>
+            <w:noProof/>
+            <w:webHidden/>
+          </w:rPr>
+          <w:fldChar w:fldCharType="end"/>
+        </w:r>
+      </w:hyperlink>
+    </w:p>
+    <w:p>
+      <w:pPr>
+        <w:pStyle w:val="Spisilustracji"/>
+        <w:tabs>
+          <w:tab w:val="right" w:leader="dot" w:pos="8493"/>
+        </w:tabs>
+        <w:rPr>
+          <w:rFonts w:asciiTheme="minorHAnsi" w:eastAsiaTheme="minorEastAsia" w:hAnsiTheme="minorHAnsi" w:cstheme="minorBidi"/>
+          <w:noProof/>
+          <w:sz w:val="22"/>
+          <w:szCs w:val="22"/>
+        </w:rPr>
+      </w:pPr>
+      <w:hyperlink w:anchor="_Toc157548462" w:history="1">
+        <w:r>
+          <w:rPr>
+            <w:rStyle w:val="Hipercze"/>
+            <w:noProof/>
+          </w:rPr>
+          <w:t>Rysunek 6 Ekran główny platformy Zendesk,</w:t>
+        </w:r>
+        <w:r>
+          <w:rPr>
+            <w:noProof/>
+            <w:webHidden/>
+          </w:rPr>
+          <w:tab/>
+        </w:r>
+        <w:r>
+          <w:rPr>
+            <w:noProof/>
+            <w:webHidden/>
+          </w:rPr>
+          <w:fldChar w:fldCharType="begin"/>
+        </w:r>
+        <w:r>
+          <w:rPr>
+            <w:noProof/>
+            <w:webHidden/>
+          </w:rPr>
+          <w:instrText xml:space="preserve"> PAGEREF _Toc157548462 \h </w:instrText>
+        </w:r>
+        <w:r>
+          <w:rPr>
+            <w:noProof/>
+            <w:webHidden/>
+          </w:rPr>
+        </w:r>
+        <w:r>
+          <w:rPr>
+            <w:noProof/>
+            <w:webHidden/>
+          </w:rPr>
+          <w:fldChar w:fldCharType="separate"/>
+        </w:r>
+        <w:r>
+          <w:rPr>
+            <w:noProof/>
+            <w:webHidden/>
+          </w:rPr>
+          <w:t>12</w:t>
+        </w:r>
+        <w:r>
+          <w:rPr>
+            <w:noProof/>
+            <w:webHidden/>
+          </w:rPr>
+          <w:fldChar w:fldCharType="end"/>
+        </w:r>
+      </w:hyperlink>
+    </w:p>
+    <w:p>
+      <w:pPr>
+        <w:pStyle w:val="Akapitzwciciem"/>
+        <w:ind w:firstLine="0"/>
+      </w:pPr>
+      <w:r>
+        <w:fldChar w:fldCharType="end"/>
+      </w:r>
+    </w:p>
+    <w:p>
+      <w:pPr>
+        <w:pStyle w:val="Nagwek1"/>
+      </w:pPr>
+      <w:bookmarkStart w:id="18" w:name="_Toc155420489"/>
+      <w:r>
+        <w:t>Spis tabel</w:t>
+      </w:r>
+      <w:bookmarkEnd w:id="18"/>
+    </w:p>
+    <w:p>
+      <w:pPr>
+        <w:pStyle w:val="Spisilustracji"/>
+        <w:tabs>
+          <w:tab w:val="right" w:leader="dot" w:pos="8493"/>
+        </w:tabs>
+        <w:rPr>
+          <w:rFonts w:asciiTheme="minorHAnsi" w:eastAsiaTheme="minorEastAsia" w:hAnsiTheme="minorHAnsi" w:cstheme="minorBidi"/>
+          <w:noProof/>
+          <w:sz w:val="22"/>
+          <w:szCs w:val="22"/>
+        </w:rPr>
+      </w:pPr>
       <w:r>
         <w:fldChar w:fldCharType="begin"/>
       </w:r>
@@ -4230,10 +4930,10 @@
       </w:r>
     </w:p>
     <w:sectPr>
-      <w:headerReference w:type="even" r:id="rId14"/>
-      <w:headerReference w:type="default" r:id="rId15"/>
-      <w:footerReference w:type="even" r:id="rId16"/>
-      <w:footerReference w:type="default" r:id="rId17"/>
+      <w:headerReference w:type="even" r:id="rId19"/>
+      <w:headerReference w:type="default" r:id="rId20"/>
+      <w:footerReference w:type="even" r:id="rId21"/>
+      <w:footerReference w:type="default" r:id="rId22"/>
       <w:pgSz w:w="11906" w:h="16838" w:code="9"/>
       <w:pgMar w:top="1418" w:right="1418" w:bottom="1418" w:left="1418" w:header="1021" w:footer="1021" w:gutter="567"/>
       <w:cols w:space="708"/>
@@ -4244,15 +4944,15 @@
 </file>
 
 <file path=word/endnotes.xml><?xml version="1.0" encoding="utf-8"?>
-<w:endnotes xmlns:wpc="http://schemas.microsoft.com/office/word/2010/wordprocessingCanvas" xmlns:cx="http://schemas.microsoft.com/office/drawing/2014/chartex" xmlns:cx1="http://schemas.microsoft.com/office/drawing/2015/9/8/chartex" xmlns:cx2="http://schemas.microsoft.com/office/drawing/2015/10/21/chartex" xmlns:cx3="http://schemas.microsoft.com/office/drawing/2016/5/9/chartex" xmlns:cx4="http://schemas.microsoft.com/office/drawing/2016/5/10/chartex" xmlns:cx5="http://schemas.microsoft.com/office/drawing/2016/5/11/chartex" xmlns:cx6="http://schemas.microsoft.com/office/drawing/2016/5/12/chartex" xmlns:cx7="http://schemas.microsoft.com/office/drawing/2016/5/13/chartex" xmlns:cx8="http://schemas.microsoft.com/office/drawing/2016/5/14/chartex" xmlns:mc="http://schemas.openxmlformats.org/markup-compatibility/2006" xmlns:aink="http://schemas.microsoft.com/office/drawing/2016/ink" xmlns:am3d="http://schemas.microsoft.com/office/drawing/2017/model3d" xmlns:o="urn:schemas-microsoft-com:office:office" xmlns:oel="http://schemas.microsoft.com/office/2019/extlst" xmlns:r="http://schemas.openxmlformats.org/officeDocument/2006/relationships" xmlns:m="http://schemas.openxmlformats.org/officeDocument/2006/math" xmlns:v="urn:schemas-microsoft-com:vml" xmlns:wp14="http://schemas.microsoft.com/office/word/2010/wordprocessingDrawing" xmlns:wp="http://schemas.openxmlformats.org/drawingml/2006/wordprocessingDrawing" xmlns:w10="urn:schemas-microsoft-com:office:word" xmlns:w="http://schemas.openxmlformats.org/wordprocessingml/2006/main" xmlns:w14="http://schemas.microsoft.com/office/word/2010/wordml" xmlns:w15="http://schemas.microsoft.com/office/word/2012/wordml" xmlns:w16cex="http://schemas.microsoft.com/office/word/2018/wordml/cex" xmlns:w16cid="http://schemas.microsoft.com/office/word/2016/wordml/cid" xmlns:w16="http://schemas.microsoft.com/office/word/2018/wordml" xmlns:w16sdtdh="http://schemas.microsoft.com/office/word/2020/wordml/sdtdatahash" xmlns:w16se="http://schemas.microsoft.com/office/word/2015/wordml/symex" xmlns:wpg="http://schemas.microsoft.com/office/word/2010/wordprocessingGroup" xmlns:wpi="http://schemas.microsoft.com/office/word/2010/wordprocessingInk" xmlns:wne="http://schemas.microsoft.com/office/word/2006/wordml" xmlns:wps="http://schemas.microsoft.com/office/word/2010/wordprocessingShape" mc:Ignorable="w14 w15 w16se w16cid w16 w16cex w16sdtdh wp14">
-  <w:endnote w:type="separator" w:id="-1">
+<w:endnotes xmlns:ve="http://schemas.openxmlformats.org/markup-compatibility/2006" xmlns:o="urn:schemas-microsoft-com:office:office" xmlns:r="http://schemas.openxmlformats.org/officeDocument/2006/relationships" xmlns:m="http://schemas.openxmlformats.org/officeDocument/2006/math" xmlns:v="urn:schemas-microsoft-com:vml" xmlns:wp="http://schemas.openxmlformats.org/drawingml/2006/wordprocessingDrawing" xmlns:w10="urn:schemas-microsoft-com:office:word" xmlns:w="http://schemas.openxmlformats.org/wordprocessingml/2006/main" xmlns:wne="http://schemas.microsoft.com/office/word/2006/wordml">
+  <w:endnote w:type="separator" w:id="0">
     <w:p>
       <w:r>
         <w:separator/>
       </w:r>
     </w:p>
   </w:endnote>
-  <w:endnote w:type="continuationSeparator" w:id="0">
+  <w:endnote w:type="continuationSeparator" w:id="1">
     <w:p>
       <w:r>
         <w:continuationSeparator/>
@@ -4263,7 +4963,7 @@
 </file>
 
 <file path=word/footer1.xml><?xml version="1.0" encoding="utf-8"?>
-<w:ftr xmlns:wpc="http://schemas.microsoft.com/office/word/2010/wordprocessingCanvas" xmlns:cx="http://schemas.microsoft.com/office/drawing/2014/chartex" xmlns:cx1="http://schemas.microsoft.com/office/drawing/2015/9/8/chartex" xmlns:cx2="http://schemas.microsoft.com/office/drawing/2015/10/21/chartex" xmlns:cx3="http://schemas.microsoft.com/office/drawing/2016/5/9/chartex" xmlns:cx4="http://schemas.microsoft.com/office/drawing/2016/5/10/chartex" xmlns:cx5="http://schemas.microsoft.com/office/drawing/2016/5/11/chartex" xmlns:cx6="http://schemas.microsoft.com/office/drawing/2016/5/12/chartex" xmlns:cx7="http://schemas.microsoft.com/office/drawing/2016/5/13/chartex" xmlns:cx8="http://schemas.microsoft.com/office/drawing/2016/5/14/chartex" xmlns:mc="http://schemas.openxmlformats.org/markup-compatibility/2006" xmlns:aink="http://schemas.microsoft.com/office/drawing/2016/ink" xmlns:am3d="http://schemas.microsoft.com/office/drawing/2017/model3d" xmlns:o="urn:schemas-microsoft-com:office:office" xmlns:oel="http://schemas.microsoft.com/office/2019/extlst" xmlns:r="http://schemas.openxmlformats.org/officeDocument/2006/relationships" xmlns:m="http://schemas.openxmlformats.org/officeDocument/2006/math" xmlns:v="urn:schemas-microsoft-com:vml" xmlns:wp14="http://schemas.microsoft.com/office/word/2010/wordprocessingDrawing" xmlns:wp="http://schemas.openxmlformats.org/drawingml/2006/wordprocessingDrawing" xmlns:w10="urn:schemas-microsoft-com:office:word" xmlns:w="http://schemas.openxmlformats.org/wordprocessingml/2006/main" xmlns:w14="http://schemas.microsoft.com/office/word/2010/wordml" xmlns:w15="http://schemas.microsoft.com/office/word/2012/wordml" xmlns:w16cex="http://schemas.microsoft.com/office/word/2018/wordml/cex" xmlns:w16cid="http://schemas.microsoft.com/office/word/2016/wordml/cid" xmlns:w16="http://schemas.microsoft.com/office/word/2018/wordml" xmlns:w16sdtdh="http://schemas.microsoft.com/office/word/2020/wordml/sdtdatahash" xmlns:w16se="http://schemas.microsoft.com/office/word/2015/wordml/symex" xmlns:wpg="http://schemas.microsoft.com/office/word/2010/wordprocessingGroup" xmlns:wpi="http://schemas.microsoft.com/office/word/2010/wordprocessingInk" xmlns:wne="http://schemas.microsoft.com/office/word/2006/wordml" xmlns:wps="http://schemas.microsoft.com/office/word/2010/wordprocessingShape" mc:Ignorable="w14 w15 w16se w16cid w16 w16cex w16sdtdh wp14">
+<w:ftr xmlns:ve="http://schemas.openxmlformats.org/markup-compatibility/2006" xmlns:o="urn:schemas-microsoft-com:office:office" xmlns:r="http://schemas.openxmlformats.org/officeDocument/2006/relationships" xmlns:m="http://schemas.openxmlformats.org/officeDocument/2006/math" xmlns:v="urn:schemas-microsoft-com:vml" xmlns:wp="http://schemas.openxmlformats.org/drawingml/2006/wordprocessingDrawing" xmlns:w10="urn:schemas-microsoft-com:office:word" xmlns:w="http://schemas.openxmlformats.org/wordprocessingml/2006/main" xmlns:wne="http://schemas.microsoft.com/office/word/2006/wordml">
   <w:p>
     <w:pPr>
       <w:pStyle w:val="Stopka"/>
@@ -4291,7 +4991,7 @@
         <w:rStyle w:val="Numerstrony"/>
         <w:noProof/>
       </w:rPr>
-      <w:t>12</w:t>
+      <w:t>22</w:t>
     </w:r>
     <w:r>
       <w:rPr>
@@ -4304,7 +5004,7 @@
 </file>
 
 <file path=word/footer2.xml><?xml version="1.0" encoding="utf-8"?>
-<w:ftr xmlns:wpc="http://schemas.microsoft.com/office/word/2010/wordprocessingCanvas" xmlns:cx="http://schemas.microsoft.com/office/drawing/2014/chartex" xmlns:cx1="http://schemas.microsoft.com/office/drawing/2015/9/8/chartex" xmlns:cx2="http://schemas.microsoft.com/office/drawing/2015/10/21/chartex" xmlns:cx3="http://schemas.microsoft.com/office/drawing/2016/5/9/chartex" xmlns:cx4="http://schemas.microsoft.com/office/drawing/2016/5/10/chartex" xmlns:cx5="http://schemas.microsoft.com/office/drawing/2016/5/11/chartex" xmlns:cx6="http://schemas.microsoft.com/office/drawing/2016/5/12/chartex" xmlns:cx7="http://schemas.microsoft.com/office/drawing/2016/5/13/chartex" xmlns:cx8="http://schemas.microsoft.com/office/drawing/2016/5/14/chartex" xmlns:mc="http://schemas.openxmlformats.org/markup-compatibility/2006" xmlns:aink="http://schemas.microsoft.com/office/drawing/2016/ink" xmlns:am3d="http://schemas.microsoft.com/office/drawing/2017/model3d" xmlns:o="urn:schemas-microsoft-com:office:office" xmlns:oel="http://schemas.microsoft.com/office/2019/extlst" xmlns:r="http://schemas.openxmlformats.org/officeDocument/2006/relationships" xmlns:m="http://schemas.openxmlformats.org/officeDocument/2006/math" xmlns:v="urn:schemas-microsoft-com:vml" xmlns:wp14="http://schemas.microsoft.com/office/word/2010/wordprocessingDrawing" xmlns:wp="http://schemas.openxmlformats.org/drawingml/2006/wordprocessingDrawing" xmlns:w10="urn:schemas-microsoft-com:office:word" xmlns:w="http://schemas.openxmlformats.org/wordprocessingml/2006/main" xmlns:w14="http://schemas.microsoft.com/office/word/2010/wordml" xmlns:w15="http://schemas.microsoft.com/office/word/2012/wordml" xmlns:w16cex="http://schemas.microsoft.com/office/word/2018/wordml/cex" xmlns:w16cid="http://schemas.microsoft.com/office/word/2016/wordml/cid" xmlns:w16="http://schemas.microsoft.com/office/word/2018/wordml" xmlns:w16sdtdh="http://schemas.microsoft.com/office/word/2020/wordml/sdtdatahash" xmlns:w16se="http://schemas.microsoft.com/office/word/2015/wordml/symex" xmlns:wpg="http://schemas.microsoft.com/office/word/2010/wordprocessingGroup" xmlns:wpi="http://schemas.microsoft.com/office/word/2010/wordprocessingInk" xmlns:wne="http://schemas.microsoft.com/office/word/2006/wordml" xmlns:wps="http://schemas.microsoft.com/office/word/2010/wordprocessingShape" mc:Ignorable="w14 w15 w16se w16cid w16 w16cex w16sdtdh wp14">
+<w:ftr xmlns:ve="http://schemas.openxmlformats.org/markup-compatibility/2006" xmlns:o="urn:schemas-microsoft-com:office:office" xmlns:r="http://schemas.openxmlformats.org/officeDocument/2006/relationships" xmlns:m="http://schemas.openxmlformats.org/officeDocument/2006/math" xmlns:v="urn:schemas-microsoft-com:vml" xmlns:wp="http://schemas.openxmlformats.org/drawingml/2006/wordprocessingDrawing" xmlns:w10="urn:schemas-microsoft-com:office:word" xmlns:w="http://schemas.openxmlformats.org/wordprocessingml/2006/main" xmlns:wne="http://schemas.microsoft.com/office/word/2006/wordml">
   <w:p>
     <w:pPr>
       <w:pStyle w:val="Stopkanieparzysta"/>
@@ -4332,7 +5032,7 @@
         <w:rStyle w:val="Numerstrony"/>
         <w:noProof/>
       </w:rPr>
-      <w:t>11</w:t>
+      <w:t>21</w:t>
     </w:r>
     <w:r>
       <w:rPr>
@@ -4345,15 +5045,15 @@
 </file>
 
 <file path=word/footnotes.xml><?xml version="1.0" encoding="utf-8"?>
-<w:footnotes xmlns:wpc="http://schemas.microsoft.com/office/word/2010/wordprocessingCanvas" xmlns:cx="http://schemas.microsoft.com/office/drawing/2014/chartex" xmlns:cx1="http://schemas.microsoft.com/office/drawing/2015/9/8/chartex" xmlns:cx2="http://schemas.microsoft.com/office/drawing/2015/10/21/chartex" xmlns:cx3="http://schemas.microsoft.com/office/drawing/2016/5/9/chartex" xmlns:cx4="http://schemas.microsoft.com/office/drawing/2016/5/10/chartex" xmlns:cx5="http://schemas.microsoft.com/office/drawing/2016/5/11/chartex" xmlns:cx6="http://schemas.microsoft.com/office/drawing/2016/5/12/chartex" xmlns:cx7="http://schemas.microsoft.com/office/drawing/2016/5/13/chartex" xmlns:cx8="http://schemas.microsoft.com/office/drawing/2016/5/14/chartex" xmlns:mc="http://schemas.openxmlformats.org/markup-compatibility/2006" xmlns:aink="http://schemas.microsoft.com/office/drawing/2016/ink" xmlns:am3d="http://schemas.microsoft.com/office/drawing/2017/model3d" xmlns:o="urn:schemas-microsoft-com:office:office" xmlns:oel="http://schemas.microsoft.com/office/2019/extlst" xmlns:r="http://schemas.openxmlformats.org/officeDocument/2006/relationships" xmlns:m="http://schemas.openxmlformats.org/officeDocument/2006/math" xmlns:v="urn:schemas-microsoft-com:vml" xmlns:wp14="http://schemas.microsoft.com/office/word/2010/wordprocessingDrawing" xmlns:wp="http://schemas.openxmlformats.org/drawingml/2006/wordprocessingDrawing" xmlns:w10="urn:schemas-microsoft-com:office:word" xmlns:w="http://schemas.openxmlformats.org/wordprocessingml/2006/main" xmlns:w14="http://schemas.microsoft.com/office/word/2010/wordml" xmlns:w15="http://schemas.microsoft.com/office/word/2012/wordml" xmlns:w16cex="http://schemas.microsoft.com/office/word/2018/wordml/cex" xmlns:w16cid="http://schemas.microsoft.com/office/word/2016/wordml/cid" xmlns:w16="http://schemas.microsoft.com/office/word/2018/wordml" xmlns:w16sdtdh="http://schemas.microsoft.com/office/word/2020/wordml/sdtdatahash" xmlns:w16se="http://schemas.microsoft.com/office/word/2015/wordml/symex" xmlns:wpg="http://schemas.microsoft.com/office/word/2010/wordprocessingGroup" xmlns:wpi="http://schemas.microsoft.com/office/word/2010/wordprocessingInk" xmlns:wne="http://schemas.microsoft.com/office/word/2006/wordml" xmlns:wps="http://schemas.microsoft.com/office/word/2010/wordprocessingShape" mc:Ignorable="w14 w15 w16se w16cid w16 w16cex w16sdtdh wp14">
-  <w:footnote w:type="separator" w:id="-1">
+<w:footnotes xmlns:ve="http://schemas.openxmlformats.org/markup-compatibility/2006" xmlns:o="urn:schemas-microsoft-com:office:office" xmlns:r="http://schemas.openxmlformats.org/officeDocument/2006/relationships" xmlns:m="http://schemas.openxmlformats.org/officeDocument/2006/math" xmlns:v="urn:schemas-microsoft-com:vml" xmlns:wp="http://schemas.openxmlformats.org/drawingml/2006/wordprocessingDrawing" xmlns:w10="urn:schemas-microsoft-com:office:word" xmlns:w="http://schemas.openxmlformats.org/wordprocessingml/2006/main" xmlns:wne="http://schemas.microsoft.com/office/word/2006/wordml">
+  <w:footnote w:type="separator" w:id="0">
     <w:p>
       <w:r>
         <w:separator/>
       </w:r>
     </w:p>
   </w:footnote>
-  <w:footnote w:type="continuationSeparator" w:id="0">
+  <w:footnote w:type="continuationSeparator" w:id="1">
     <w:p>
       <w:r>
         <w:continuationSeparator/>
@@ -4364,7 +5064,7 @@
 </file>
 
 <file path=word/header1.xml><?xml version="1.0" encoding="utf-8"?>
-<w:hdr xmlns:wpc="http://schemas.microsoft.com/office/word/2010/wordprocessingCanvas" xmlns:cx="http://schemas.microsoft.com/office/drawing/2014/chartex" xmlns:cx1="http://schemas.microsoft.com/office/drawing/2015/9/8/chartex" xmlns:cx2="http://schemas.microsoft.com/office/drawing/2015/10/21/chartex" xmlns:cx3="http://schemas.microsoft.com/office/drawing/2016/5/9/chartex" xmlns:cx4="http://schemas.microsoft.com/office/drawing/2016/5/10/chartex" xmlns:cx5="http://schemas.microsoft.com/office/drawing/2016/5/11/chartex" xmlns:cx6="http://schemas.microsoft.com/office/drawing/2016/5/12/chartex" xmlns:cx7="http://schemas.microsoft.com/office/drawing/2016/5/13/chartex" xmlns:cx8="http://schemas.microsoft.com/office/drawing/2016/5/14/chartex" xmlns:mc="http://schemas.openxmlformats.org/markup-compatibility/2006" xmlns:aink="http://schemas.microsoft.com/office/drawing/2016/ink" xmlns:am3d="http://schemas.microsoft.com/office/drawing/2017/model3d" xmlns:o="urn:schemas-microsoft-com:office:office" xmlns:oel="http://schemas.microsoft.com/office/2019/extlst" xmlns:r="http://schemas.openxmlformats.org/officeDocument/2006/relationships" xmlns:m="http://schemas.openxmlformats.org/officeDocument/2006/math" xmlns:v="urn:schemas-microsoft-com:vml" xmlns:wp14="http://schemas.microsoft.com/office/word/2010/wordprocessingDrawing" xmlns:wp="http://schemas.openxmlformats.org/drawingml/2006/wordprocessingDrawing" xmlns:w10="urn:schemas-microsoft-com:office:word" xmlns:w="http://schemas.openxmlformats.org/wordprocessingml/2006/main" xmlns:w14="http://schemas.microsoft.com/office/word/2010/wordml" xmlns:w15="http://schemas.microsoft.com/office/word/2012/wordml" xmlns:w16cex="http://schemas.microsoft.com/office/word/2018/wordml/cex" xmlns:w16cid="http://schemas.microsoft.com/office/word/2016/wordml/cid" xmlns:w16="http://schemas.microsoft.com/office/word/2018/wordml" xmlns:w16sdtdh="http://schemas.microsoft.com/office/word/2020/wordml/sdtdatahash" xmlns:w16se="http://schemas.microsoft.com/office/word/2015/wordml/symex" xmlns:wpg="http://schemas.microsoft.com/office/word/2010/wordprocessingGroup" xmlns:wpi="http://schemas.microsoft.com/office/word/2010/wordprocessingInk" xmlns:wne="http://schemas.microsoft.com/office/word/2006/wordml" xmlns:wps="http://schemas.microsoft.com/office/word/2010/wordprocessingShape" mc:Ignorable="w14 w15 w16se w16cid w16 w16cex w16sdtdh wp14">
+<w:hdr xmlns:ve="http://schemas.openxmlformats.org/markup-compatibility/2006" xmlns:o="urn:schemas-microsoft-com:office:office" xmlns:r="http://schemas.openxmlformats.org/officeDocument/2006/relationships" xmlns:m="http://schemas.openxmlformats.org/officeDocument/2006/math" xmlns:v="urn:schemas-microsoft-com:vml" xmlns:wp="http://schemas.openxmlformats.org/drawingml/2006/wordprocessingDrawing" xmlns:w10="urn:schemas-microsoft-com:office:word" xmlns:w="http://schemas.openxmlformats.org/wordprocessingml/2006/main" xmlns:wne="http://schemas.microsoft.com/office/word/2006/wordml">
   <w:p>
     <w:pPr>
       <w:pStyle w:val="Nagwek"/>
@@ -4377,7 +5077,7 @@
 </file>
 
 <file path=word/header2.xml><?xml version="1.0" encoding="utf-8"?>
-<w:hdr xmlns:wpc="http://schemas.microsoft.com/office/word/2010/wordprocessingCanvas" xmlns:cx="http://schemas.microsoft.com/office/drawing/2014/chartex" xmlns:cx1="http://schemas.microsoft.com/office/drawing/2015/9/8/chartex" xmlns:cx2="http://schemas.microsoft.com/office/drawing/2015/10/21/chartex" xmlns:cx3="http://schemas.microsoft.com/office/drawing/2016/5/9/chartex" xmlns:cx4="http://schemas.microsoft.com/office/drawing/2016/5/10/chartex" xmlns:cx5="http://schemas.microsoft.com/office/drawing/2016/5/11/chartex" xmlns:cx6="http://schemas.microsoft.com/office/drawing/2016/5/12/chartex" xmlns:cx7="http://schemas.microsoft.com/office/drawing/2016/5/13/chartex" xmlns:cx8="http://schemas.microsoft.com/office/drawing/2016/5/14/chartex" xmlns:mc="http://schemas.openxmlformats.org/markup-compatibility/2006" xmlns:aink="http://schemas.microsoft.com/office/drawing/2016/ink" xmlns:am3d="http://schemas.microsoft.com/office/drawing/2017/model3d" xmlns:o="urn:schemas-microsoft-com:office:office" xmlns:oel="http://schemas.microsoft.com/office/2019/extlst" xmlns:r="http://schemas.openxmlformats.org/officeDocument/2006/relationships" xmlns:m="http://schemas.openxmlformats.org/officeDocument/2006/math" xmlns:v="urn:schemas-microsoft-com:vml" xmlns:wp14="http://schemas.microsoft.com/office/word/2010/wordprocessingDrawing" xmlns:wp="http://schemas.openxmlformats.org/drawingml/2006/wordprocessingDrawing" xmlns:w10="urn:schemas-microsoft-com:office:word" xmlns:w="http://schemas.openxmlformats.org/wordprocessingml/2006/main" xmlns:w14="http://schemas.microsoft.com/office/word/2010/wordml" xmlns:w15="http://schemas.microsoft.com/office/word/2012/wordml" xmlns:w16cex="http://schemas.microsoft.com/office/word/2018/wordml/cex" xmlns:w16cid="http://schemas.microsoft.com/office/word/2016/wordml/cid" xmlns:w16="http://schemas.microsoft.com/office/word/2018/wordml" xmlns:w16sdtdh="http://schemas.microsoft.com/office/word/2020/wordml/sdtdatahash" xmlns:w16se="http://schemas.microsoft.com/office/word/2015/wordml/symex" xmlns:wpg="http://schemas.microsoft.com/office/word/2010/wordprocessingGroup" xmlns:wpi="http://schemas.microsoft.com/office/word/2010/wordprocessingInk" xmlns:wne="http://schemas.microsoft.com/office/word/2006/wordml" xmlns:wps="http://schemas.microsoft.com/office/word/2010/wordprocessingShape" mc:Ignorable="w14 w15 w16se w16cid w16 w16cex w16sdtdh wp14">
+<w:hdr xmlns:ve="http://schemas.openxmlformats.org/markup-compatibility/2006" xmlns:o="urn:schemas-microsoft-com:office:office" xmlns:r="http://schemas.openxmlformats.org/officeDocument/2006/relationships" xmlns:m="http://schemas.openxmlformats.org/officeDocument/2006/math" xmlns:v="urn:schemas-microsoft-com:vml" xmlns:wp="http://schemas.openxmlformats.org/drawingml/2006/wordprocessingDrawing" xmlns:w10="urn:schemas-microsoft-com:office:word" xmlns:w="http://schemas.openxmlformats.org/wordprocessingml/2006/main" xmlns:wne="http://schemas.microsoft.com/office/word/2006/wordml">
   <w:p>
     <w:pPr>
       <w:pStyle w:val="Nagweknieparzysta"/>
@@ -4390,8 +5090,8 @@
 </file>
 
 <file path=word/numbering.xml><?xml version="1.0" encoding="utf-8"?>
-<w:numbering xmlns:wpc="http://schemas.microsoft.com/office/word/2010/wordprocessingCanvas" xmlns:cx="http://schemas.microsoft.com/office/drawing/2014/chartex" xmlns:cx1="http://schemas.microsoft.com/office/drawing/2015/9/8/chartex" xmlns:cx2="http://schemas.microsoft.com/office/drawing/2015/10/21/chartex" xmlns:cx3="http://schemas.microsoft.com/office/drawing/2016/5/9/chartex" xmlns:cx4="http://schemas.microsoft.com/office/drawing/2016/5/10/chartex" xmlns:cx5="http://schemas.microsoft.com/office/drawing/2016/5/11/chartex" xmlns:cx6="http://schemas.microsoft.com/office/drawing/2016/5/12/chartex" xmlns:cx7="http://schemas.microsoft.com/office/drawing/2016/5/13/chartex" xmlns:cx8="http://schemas.microsoft.com/office/drawing/2016/5/14/chartex" xmlns:mc="http://schemas.openxmlformats.org/markup-compatibility/2006" xmlns:aink="http://schemas.microsoft.com/office/drawing/2016/ink" xmlns:am3d="http://schemas.microsoft.com/office/drawing/2017/model3d" xmlns:o="urn:schemas-microsoft-com:office:office" xmlns:oel="http://schemas.microsoft.com/office/2019/extlst" xmlns:r="http://schemas.openxmlformats.org/officeDocument/2006/relationships" xmlns:m="http://schemas.openxmlformats.org/officeDocument/2006/math" xmlns:v="urn:schemas-microsoft-com:vml" xmlns:wp14="http://schemas.microsoft.com/office/word/2010/wordprocessingDrawing" xmlns:wp="http://schemas.openxmlformats.org/drawingml/2006/wordprocessingDrawing" xmlns:w10="urn:schemas-microsoft-com:office:word" xmlns:w="http://schemas.openxmlformats.org/wordprocessingml/2006/main" xmlns:w14="http://schemas.microsoft.com/office/word/2010/wordml" xmlns:w15="http://schemas.microsoft.com/office/word/2012/wordml" xmlns:w16cex="http://schemas.microsoft.com/office/word/2018/wordml/cex" xmlns:w16cid="http://schemas.microsoft.com/office/word/2016/wordml/cid" xmlns:w16="http://schemas.microsoft.com/office/word/2018/wordml" xmlns:w16sdtdh="http://schemas.microsoft.com/office/word/2020/wordml/sdtdatahash" xmlns:w16se="http://schemas.microsoft.com/office/word/2015/wordml/symex" xmlns:wpg="http://schemas.microsoft.com/office/word/2010/wordprocessingGroup" xmlns:wpi="http://schemas.microsoft.com/office/word/2010/wordprocessingInk" xmlns:wne="http://schemas.microsoft.com/office/word/2006/wordml" xmlns:wps="http://schemas.microsoft.com/office/word/2010/wordprocessingShape" mc:Ignorable="w14 w15 w16se w16cid w16 w16cex w16sdtdh wp14">
-  <w:abstractNum w:abstractNumId="0" w15:restartNumberingAfterBreak="0">
+<w:numbering xmlns:ve="http://schemas.openxmlformats.org/markup-compatibility/2006" xmlns:o="urn:schemas-microsoft-com:office:office" xmlns:r="http://schemas.openxmlformats.org/officeDocument/2006/relationships" xmlns:m="http://schemas.openxmlformats.org/officeDocument/2006/math" xmlns:v="urn:schemas-microsoft-com:vml" xmlns:wp="http://schemas.openxmlformats.org/drawingml/2006/wordprocessingDrawing" xmlns:w10="urn:schemas-microsoft-com:office:word" xmlns:w="http://schemas.openxmlformats.org/wordprocessingml/2006/main" xmlns:wne="http://schemas.microsoft.com/office/word/2006/wordml">
+  <w:abstractNum w:abstractNumId="0">
     <w:nsid w:val="FFFFFF7C"/>
     <w:multiLevelType w:val="singleLevel"/>
     <w:tmpl w:val="54442BB0"/>
@@ -4408,7 +5108,7 @@
       </w:pPr>
     </w:lvl>
   </w:abstractNum>
-  <w:abstractNum w:abstractNumId="1" w15:restartNumberingAfterBreak="0">
+  <w:abstractNum w:abstractNumId="1">
     <w:nsid w:val="FFFFFF7D"/>
     <w:multiLevelType w:val="singleLevel"/>
     <w:tmpl w:val="B80428E6"/>
@@ -4425,7 +5125,7 @@
       </w:pPr>
     </w:lvl>
   </w:abstractNum>
-  <w:abstractNum w:abstractNumId="2" w15:restartNumberingAfterBreak="0">
+  <w:abstractNum w:abstractNumId="2">
     <w:nsid w:val="FFFFFF7E"/>
     <w:multiLevelType w:val="singleLevel"/>
     <w:tmpl w:val="CD386E10"/>
@@ -4442,7 +5142,7 @@
       </w:pPr>
     </w:lvl>
   </w:abstractNum>
-  <w:abstractNum w:abstractNumId="3" w15:restartNumberingAfterBreak="0">
+  <w:abstractNum w:abstractNumId="3">
     <w:nsid w:val="FFFFFF7F"/>
     <w:multiLevelType w:val="singleLevel"/>
     <w:tmpl w:val="4EAC977A"/>
@@ -4459,7 +5159,7 @@
       </w:pPr>
     </w:lvl>
   </w:abstractNum>
-  <w:abstractNum w:abstractNumId="4" w15:restartNumberingAfterBreak="0">
+  <w:abstractNum w:abstractNumId="4">
     <w:nsid w:val="FFFFFF80"/>
     <w:multiLevelType w:val="singleLevel"/>
     <w:tmpl w:val="897CF2EC"/>
@@ -4479,7 +5179,7 @@
       </w:rPr>
     </w:lvl>
   </w:abstractNum>
-  <w:abstractNum w:abstractNumId="5" w15:restartNumberingAfterBreak="0">
+  <w:abstractNum w:abstractNumId="5">
     <w:nsid w:val="FFFFFF81"/>
     <w:multiLevelType w:val="singleLevel"/>
     <w:tmpl w:val="A1BC3E62"/>
@@ -4499,7 +5199,7 @@
       </w:rPr>
     </w:lvl>
   </w:abstractNum>
-  <w:abstractNum w:abstractNumId="6" w15:restartNumberingAfterBreak="0">
+  <w:abstractNum w:abstractNumId="6">
     <w:nsid w:val="FFFFFF82"/>
     <w:multiLevelType w:val="singleLevel"/>
     <w:tmpl w:val="B9322334"/>
@@ -4519,7 +5219,7 @@
       </w:rPr>
     </w:lvl>
   </w:abstractNum>
-  <w:abstractNum w:abstractNumId="7" w15:restartNumberingAfterBreak="0">
+  <w:abstractNum w:abstractNumId="7">
     <w:nsid w:val="FFFFFF83"/>
     <w:multiLevelType w:val="singleLevel"/>
     <w:tmpl w:val="749ABDF8"/>
@@ -4539,7 +5239,7 @@
       </w:rPr>
     </w:lvl>
   </w:abstractNum>
-  <w:abstractNum w:abstractNumId="8" w15:restartNumberingAfterBreak="0">
+  <w:abstractNum w:abstractNumId="8">
     <w:nsid w:val="FFFFFF88"/>
     <w:multiLevelType w:val="singleLevel"/>
     <w:tmpl w:val="DC02F64C"/>
@@ -4556,7 +5256,7 @@
       </w:pPr>
     </w:lvl>
   </w:abstractNum>
-  <w:abstractNum w:abstractNumId="9" w15:restartNumberingAfterBreak="0">
+  <w:abstractNum w:abstractNumId="9">
     <w:nsid w:val="FFFFFF89"/>
     <w:multiLevelType w:val="singleLevel"/>
     <w:tmpl w:val="1E52740C"/>
@@ -4576,7 +5276,7 @@
       </w:rPr>
     </w:lvl>
   </w:abstractNum>
-  <w:abstractNum w:abstractNumId="10" w15:restartNumberingAfterBreak="0">
+  <w:abstractNum w:abstractNumId="10">
     <w:nsid w:val="0D8E3B6B"/>
     <w:multiLevelType w:val="multilevel"/>
     <w:tmpl w:val="AE00B560"/>
@@ -4689,7 +5389,7 @@
       </w:pPr>
     </w:lvl>
   </w:abstractNum>
-  <w:abstractNum w:abstractNumId="11" w15:restartNumberingAfterBreak="0">
+  <w:abstractNum w:abstractNumId="11">
     <w:nsid w:val="138F0DAE"/>
     <w:multiLevelType w:val="hybridMultilevel"/>
     <w:tmpl w:val="D8443782"/>
@@ -4826,7 +5526,7 @@
       </w:rPr>
     </w:lvl>
   </w:abstractNum>
-  <w:abstractNum w:abstractNumId="12" w15:restartNumberingAfterBreak="0">
+  <w:abstractNum w:abstractNumId="12">
     <w:nsid w:val="16A9774C"/>
     <w:multiLevelType w:val="hybridMultilevel"/>
     <w:tmpl w:val="D01AFED4"/>
@@ -4966,7 +5666,7 @@
       </w:rPr>
     </w:lvl>
   </w:abstractNum>
-  <w:abstractNum w:abstractNumId="13" w15:restartNumberingAfterBreak="0">
+  <w:abstractNum w:abstractNumId="13">
     <w:nsid w:val="1D532803"/>
     <w:multiLevelType w:val="multilevel"/>
     <w:tmpl w:val="94E6A97C"/>
@@ -5079,7 +5779,7 @@
       </w:pPr>
     </w:lvl>
   </w:abstractNum>
-  <w:abstractNum w:abstractNumId="14" w15:restartNumberingAfterBreak="0">
+  <w:abstractNum w:abstractNumId="14">
     <w:nsid w:val="205C1B25"/>
     <w:multiLevelType w:val="hybridMultilevel"/>
     <w:tmpl w:val="06A2B974"/>
@@ -5192,7 +5892,7 @@
       </w:pPr>
     </w:lvl>
   </w:abstractNum>
-  <w:abstractNum w:abstractNumId="15" w15:restartNumberingAfterBreak="0">
+  <w:abstractNum w:abstractNumId="15">
     <w:nsid w:val="24F9109D"/>
     <w:multiLevelType w:val="hybridMultilevel"/>
     <w:tmpl w:val="01325A40"/>
@@ -5332,7 +6032,7 @@
       </w:rPr>
     </w:lvl>
   </w:abstractNum>
-  <w:abstractNum w:abstractNumId="16" w15:restartNumberingAfterBreak="0">
+  <w:abstractNum w:abstractNumId="16">
     <w:nsid w:val="2B9A7B70"/>
     <w:multiLevelType w:val="multilevel"/>
     <w:tmpl w:val="04150025"/>
@@ -5454,7 +6154,7 @@
       </w:pPr>
     </w:lvl>
   </w:abstractNum>
-  <w:abstractNum w:abstractNumId="17" w15:restartNumberingAfterBreak="0">
+  <w:abstractNum w:abstractNumId="17">
     <w:nsid w:val="2EB52030"/>
     <w:multiLevelType w:val="hybridMultilevel"/>
     <w:tmpl w:val="04D239AA"/>
@@ -5567,7 +6267,7 @@
       </w:pPr>
     </w:lvl>
   </w:abstractNum>
-  <w:abstractNum w:abstractNumId="18" w15:restartNumberingAfterBreak="0">
+  <w:abstractNum w:abstractNumId="18">
     <w:nsid w:val="532915FA"/>
     <w:multiLevelType w:val="hybridMultilevel"/>
     <w:tmpl w:val="922AE208"/>
@@ -5707,7 +6407,7 @@
       </w:rPr>
     </w:lvl>
   </w:abstractNum>
-  <w:abstractNum w:abstractNumId="19" w15:restartNumberingAfterBreak="0">
+  <w:abstractNum w:abstractNumId="19">
     <w:nsid w:val="61B80858"/>
     <w:multiLevelType w:val="hybridMultilevel"/>
     <w:tmpl w:val="7C926C32"/>
@@ -5820,7 +6520,7 @@
       </w:pPr>
     </w:lvl>
   </w:abstractNum>
-  <w:abstractNum w:abstractNumId="20" w15:restartNumberingAfterBreak="0">
+  <w:abstractNum w:abstractNumId="20">
     <w:nsid w:val="6BB96381"/>
     <w:multiLevelType w:val="hybridMultilevel"/>
     <w:tmpl w:val="01325A40"/>
@@ -5960,7 +6660,7 @@
       </w:rPr>
     </w:lvl>
   </w:abstractNum>
-  <w:abstractNum w:abstractNumId="21" w15:restartNumberingAfterBreak="0">
+  <w:abstractNum w:abstractNumId="21">
     <w:nsid w:val="7F5C349D"/>
     <w:multiLevelType w:val="hybridMultilevel"/>
     <w:tmpl w:val="4C20D342"/>
@@ -6100,80 +6800,80 @@
       </w:rPr>
     </w:lvl>
   </w:abstractNum>
-  <w:num w:numId="1" w16cid:durableId="1093624653">
+  <w:num w:numId="1">
     <w:abstractNumId w:val="10"/>
   </w:num>
-  <w:num w:numId="2" w16cid:durableId="1021587351">
+  <w:num w:numId="2">
     <w:abstractNumId w:val="8"/>
   </w:num>
-  <w:num w:numId="3" w16cid:durableId="275186259">
+  <w:num w:numId="3">
     <w:abstractNumId w:val="3"/>
   </w:num>
-  <w:num w:numId="4" w16cid:durableId="1331636933">
+  <w:num w:numId="4">
     <w:abstractNumId w:val="2"/>
   </w:num>
-  <w:num w:numId="5" w16cid:durableId="70201667">
+  <w:num w:numId="5">
     <w:abstractNumId w:val="1"/>
   </w:num>
-  <w:num w:numId="6" w16cid:durableId="812210812">
+  <w:num w:numId="6">
     <w:abstractNumId w:val="0"/>
   </w:num>
-  <w:num w:numId="7" w16cid:durableId="2053381566">
+  <w:num w:numId="7">
     <w:abstractNumId w:val="7"/>
   </w:num>
-  <w:num w:numId="8" w16cid:durableId="1928616122">
+  <w:num w:numId="8">
     <w:abstractNumId w:val="6"/>
   </w:num>
-  <w:num w:numId="9" w16cid:durableId="1849321088">
+  <w:num w:numId="9">
     <w:abstractNumId w:val="5"/>
   </w:num>
-  <w:num w:numId="10" w16cid:durableId="1196771095">
+  <w:num w:numId="10">
     <w:abstractNumId w:val="4"/>
   </w:num>
-  <w:num w:numId="11" w16cid:durableId="1742826167">
+  <w:num w:numId="11">
     <w:abstractNumId w:val="9"/>
   </w:num>
-  <w:num w:numId="12" w16cid:durableId="759564911">
+  <w:num w:numId="12">
     <w:abstractNumId w:val="16"/>
   </w:num>
-  <w:num w:numId="13" w16cid:durableId="1086997314">
+  <w:num w:numId="13">
     <w:abstractNumId w:val="13"/>
   </w:num>
-  <w:num w:numId="14" w16cid:durableId="224533371">
+  <w:num w:numId="14">
     <w:abstractNumId w:val="17"/>
   </w:num>
-  <w:num w:numId="15" w16cid:durableId="256209071">
+  <w:num w:numId="15">
     <w:abstractNumId w:val="14"/>
   </w:num>
-  <w:num w:numId="16" w16cid:durableId="528379609">
+  <w:num w:numId="16">
     <w:abstractNumId w:val="16"/>
   </w:num>
-  <w:num w:numId="17" w16cid:durableId="583565079">
+  <w:num w:numId="17">
     <w:abstractNumId w:val="15"/>
   </w:num>
-  <w:num w:numId="18" w16cid:durableId="967469345">
+  <w:num w:numId="18">
     <w:abstractNumId w:val="20"/>
   </w:num>
-  <w:num w:numId="19" w16cid:durableId="1431194767">
+  <w:num w:numId="19">
     <w:abstractNumId w:val="11"/>
   </w:num>
-  <w:num w:numId="20" w16cid:durableId="1937981922">
+  <w:num w:numId="20">
     <w:abstractNumId w:val="19"/>
   </w:num>
-  <w:num w:numId="21" w16cid:durableId="367990557">
+  <w:num w:numId="21">
     <w:abstractNumId w:val="21"/>
   </w:num>
-  <w:num w:numId="22" w16cid:durableId="1081756951">
+  <w:num w:numId="22">
     <w:abstractNumId w:val="12"/>
   </w:num>
-  <w:num w:numId="23" w16cid:durableId="99498474">
+  <w:num w:numId="23">
     <w:abstractNumId w:val="18"/>
   </w:num>
 </w:numbering>
 </file>
 
 <file path=word/styles.xml><?xml version="1.0" encoding="utf-8"?>
-<w:styles xmlns:mc="http://schemas.openxmlformats.org/markup-compatibility/2006" xmlns:r="http://schemas.openxmlformats.org/officeDocument/2006/relationships" xmlns:w="http://schemas.openxmlformats.org/wordprocessingml/2006/main" xmlns:w14="http://schemas.microsoft.com/office/word/2010/wordml" xmlns:w15="http://schemas.microsoft.com/office/word/2012/wordml" xmlns:w16cex="http://schemas.microsoft.com/office/word/2018/wordml/cex" xmlns:w16cid="http://schemas.microsoft.com/office/word/2016/wordml/cid" xmlns:w16="http://schemas.microsoft.com/office/word/2018/wordml" xmlns:w16sdtdh="http://schemas.microsoft.com/office/word/2020/wordml/sdtdatahash" xmlns:w16se="http://schemas.microsoft.com/office/word/2015/wordml/symex" mc:Ignorable="w14 w15 w16se w16cid w16 w16cex w16sdtdh">
+<w:styles xmlns:r="http://schemas.openxmlformats.org/officeDocument/2006/relationships" xmlns:w="http://schemas.openxmlformats.org/wordprocessingml/2006/main">
   <w:docDefaults>
     <w:rPrDefault>
       <w:rPr>
@@ -6183,7 +6883,7 @@
     </w:rPrDefault>
     <w:pPrDefault/>
   </w:docDefaults>
-  <w:latentStyles w:defLockedState="0" w:defUIPriority="0" w:defSemiHidden="0" w:defUnhideWhenUsed="0" w:defQFormat="0" w:count="376">
+  <w:latentStyles w:defLockedState="0" w:defUIPriority="0" w:defSemiHidden="0" w:defUnhideWhenUsed="0" w:defQFormat="0" w:count="267">
     <w:lsdException w:name="Normal" w:qFormat="1"/>
     <w:lsdException w:name="heading 1" w:qFormat="1"/>
     <w:lsdException w:name="heading 2" w:qFormat="1"/>
@@ -6359,115 +7059,6 @@
     <w:lsdException w:name="Book Title" w:uiPriority="33" w:qFormat="1"/>
     <w:lsdException w:name="Bibliography" w:semiHidden="1" w:uiPriority="37" w:unhideWhenUsed="1"/>
     <w:lsdException w:name="TOC Heading" w:semiHidden="1" w:uiPriority="39" w:unhideWhenUsed="1" w:qFormat="1"/>
-    <w:lsdException w:name="Plain Table 1" w:uiPriority="41"/>
-    <w:lsdException w:name="Plain Table 2" w:uiPriority="42"/>
-    <w:lsdException w:name="Plain Table 3" w:uiPriority="43"/>
-    <w:lsdException w:name="Plain Table 4" w:uiPriority="44"/>
-    <w:lsdException w:name="Plain Table 5" w:uiPriority="45"/>
-    <w:lsdException w:name="Grid Table Light" w:uiPriority="40"/>
-    <w:lsdException w:name="Grid Table 1 Light" w:uiPriority="46"/>
-    <w:lsdException w:name="Grid Table 2" w:uiPriority="47"/>
-    <w:lsdException w:name="Grid Table 3" w:uiPriority="48"/>
-    <w:lsdException w:name="Grid Table 4" w:uiPriority="49"/>
-    <w:lsdException w:name="Grid Table 5 Dark" w:uiPriority="50"/>
-    <w:lsdException w:name="Grid Table 6 Colorful" w:uiPriority="51"/>
-    <w:lsdException w:name="Grid Table 7 Colorful" w:uiPriority="52"/>
-    <w:lsdException w:name="Grid Table 1 Light Accent 1" w:uiPriority="46"/>
-    <w:lsdException w:name="Grid Table 2 Accent 1" w:uiPriority="47"/>
-    <w:lsdException w:name="Grid Table 3 Accent 1" w:uiPriority="48"/>
-    <w:lsdException w:name="Grid Table 4 Accent 1" w:uiPriority="49"/>
-    <w:lsdException w:name="Grid Table 5 Dark Accent 1" w:uiPriority="50"/>
-    <w:lsdException w:name="Grid Table 6 Colorful Accent 1" w:uiPriority="51"/>
-    <w:lsdException w:name="Grid Table 7 Colorful Accent 1" w:uiPriority="52"/>
-    <w:lsdException w:name="Grid Table 1 Light Accent 2" w:uiPriority="46"/>
-    <w:lsdException w:name="Grid Table 2 Accent 2" w:uiPriority="47"/>
-    <w:lsdException w:name="Grid Table 3 Accent 2" w:uiPriority="48"/>
-    <w:lsdException w:name="Grid Table 4 Accent 2" w:uiPriority="49"/>
-    <w:lsdException w:name="Grid Table 5 Dark Accent 2" w:uiPriority="50"/>
-    <w:lsdException w:name="Grid Table 6 Colorful Accent 2" w:uiPriority="51"/>
-    <w:lsdException w:name="Grid Table 7 Colorful Accent 2" w:uiPriority="52"/>
-    <w:lsdException w:name="Grid Table 1 Light Accent 3" w:uiPriority="46"/>
-    <w:lsdException w:name="Grid Table 2 Accent 3" w:uiPriority="47"/>
-    <w:lsdException w:name="Grid Table 3 Accent 3" w:uiPriority="48"/>
-    <w:lsdException w:name="Grid Table 4 Accent 3" w:uiPriority="49"/>
-    <w:lsdException w:name="Grid Table 5 Dark Accent 3" w:uiPriority="50"/>
-    <w:lsdException w:name="Grid Table 6 Colorful Accent 3" w:uiPriority="51"/>
-    <w:lsdException w:name="Grid Table 7 Colorful Accent 3" w:uiPriority="52"/>
-    <w:lsdException w:name="Grid Table 1 Light Accent 4" w:uiPriority="46"/>
-    <w:lsdException w:name="Grid Table 2 Accent 4" w:uiPriority="47"/>
-    <w:lsdException w:name="Grid Table 3 Accent 4" w:uiPriority="48"/>
-    <w:lsdException w:name="Grid Table 4 Accent 4" w:uiPriority="49"/>
-    <w:lsdException w:name="Grid Table 5 Dark Accent 4" w:uiPriority="50"/>
-    <w:lsdException w:name="Grid Table 6 Colorful Accent 4" w:uiPriority="51"/>
-    <w:lsdException w:name="Grid Table 7 Colorful Accent 4" w:uiPriority="52"/>
-    <w:lsdException w:name="Grid Table 1 Light Accent 5" w:uiPriority="46"/>
-    <w:lsdException w:name="Grid Table 2 Accent 5" w:uiPriority="47"/>
-    <w:lsdException w:name="Grid Table 3 Accent 5" w:uiPriority="48"/>
-    <w:lsdException w:name="Grid Table 4 Accent 5" w:uiPriority="49"/>
-    <w:lsdException w:name="Grid Table 5 Dark Accent 5" w:uiPriority="50"/>
-    <w:lsdException w:name="Grid Table 6 Colorful Accent 5" w:uiPriority="51"/>
-    <w:lsdException w:name="Grid Table 7 Colorful Accent 5" w:uiPriority="52"/>
-    <w:lsdException w:name="Grid Table 1 Light Accent 6" w:uiPriority="46"/>
-    <w:lsdException w:name="Grid Table 2 Accent 6" w:uiPriority="47"/>
-    <w:lsdException w:name="Grid Table 3 Accent 6" w:uiPriority="48"/>
-    <w:lsdException w:name="Grid Table 4 Accent 6" w:uiPriority="49"/>
-    <w:lsdException w:name="Grid Table 5 Dark Accent 6" w:uiPriority="50"/>
-    <w:lsdException w:name="Grid Table 6 Colorful Accent 6" w:uiPriority="51"/>
-    <w:lsdException w:name="Grid Table 7 Colorful Accent 6" w:uiPriority="52"/>
-    <w:lsdException w:name="List Table 1 Light" w:uiPriority="46"/>
-    <w:lsdException w:name="List Table 2" w:uiPriority="47"/>
-    <w:lsdException w:name="List Table 3" w:uiPriority="48"/>
-    <w:lsdException w:name="List Table 4" w:uiPriority="49"/>
-    <w:lsdException w:name="List Table 5 Dark" w:uiPriority="50"/>
-    <w:lsdException w:name="List Table 6 Colorful" w:uiPriority="51"/>
-    <w:lsdException w:name="List Table 7 Colorful" w:uiPriority="52"/>
-    <w:lsdException w:name="List Table 1 Light Accent 1" w:uiPriority="46"/>
-    <w:lsdException w:name="List Table 2 Accent 1" w:uiPriority="47"/>
-    <w:lsdException w:name="List Table 3 Accent 1" w:uiPriority="48"/>
-    <w:lsdException w:name="List Table 4 Accent 1" w:uiPriority="49"/>
-    <w:lsdException w:name="List Table 5 Dark Accent 1" w:uiPriority="50"/>
-    <w:lsdException w:name="List Table 6 Colorful Accent 1" w:uiPriority="51"/>
-    <w:lsdException w:name="List Table 7 Colorful Accent 1" w:uiPriority="52"/>
-    <w:lsdException w:name="List Table 1 Light Accent 2" w:uiPriority="46"/>
-    <w:lsdException w:name="List Table 2 Accent 2" w:uiPriority="47"/>
-    <w:lsdException w:name="List Table 3 Accent 2" w:uiPriority="48"/>
-    <w:lsdException w:name="List Table 4 Accent 2" w:uiPriority="49"/>
-    <w:lsdException w:name="List Table 5 Dark Accent 2" w:uiPriority="50"/>
-    <w:lsdException w:name="List Table 6 Colorful Accent 2" w:uiPriority="51"/>
-    <w:lsdException w:name="List Table 7 Colorful Accent 2" w:uiPriority="52"/>
-    <w:lsdException w:name="List Table 1 Light Accent 3" w:uiPriority="46"/>
-    <w:lsdException w:name="List Table 2 Accent 3" w:uiPriority="47"/>
-    <w:lsdException w:name="List Table 3 Accent 3" w:uiPriority="48"/>
-    <w:lsdException w:name="List Table 4 Accent 3" w:uiPriority="49"/>
-    <w:lsdException w:name="List Table 5 Dark Accent 3" w:uiPriority="50"/>
-    <w:lsdException w:name="List Table 6 Colorful Accent 3" w:uiPriority="51"/>
-    <w:lsdException w:name="List Table 7 Colorful Accent 3" w:uiPriority="52"/>
-    <w:lsdException w:name="List Table 1 Light Accent 4" w:uiPriority="46"/>
-    <w:lsdException w:name="List Table 2 Accent 4" w:uiPriority="47"/>
-    <w:lsdException w:name="List Table 3 Accent 4" w:uiPriority="48"/>
-    <w:lsdException w:name="List Table 4 Accent 4" w:uiPriority="49"/>
-    <w:lsdException w:name="List Table 5 Dark Accent 4" w:uiPriority="50"/>
-    <w:lsdException w:name="List Table 6 Colorful Accent 4" w:uiPriority="51"/>
-    <w:lsdException w:name="List Table 7 Colorful Accent 4" w:uiPriority="52"/>
-    <w:lsdException w:name="List Table 1 Light Accent 5" w:uiPriority="46"/>
-    <w:lsdException w:name="List Table 2 Accent 5" w:uiPriority="47"/>
-    <w:lsdException w:name="List Table 3 Accent 5" w:uiPriority="48"/>
-    <w:lsdException w:name="List Table 4 Accent 5" w:uiPriority="49"/>
-    <w:lsdException w:name="List Table 5 Dark Accent 5" w:uiPriority="50"/>
-    <w:lsdException w:name="List Table 6 Colorful Accent 5" w:uiPriority="51"/>
-    <w:lsdException w:name="List Table 7 Colorful Accent 5" w:uiPriority="52"/>
-    <w:lsdException w:name="List Table 1 Light Accent 6" w:uiPriority="46"/>
-    <w:lsdException w:name="List Table 2 Accent 6" w:uiPriority="47"/>
-    <w:lsdException w:name="List Table 3 Accent 6" w:uiPriority="48"/>
-    <w:lsdException w:name="List Table 4 Accent 6" w:uiPriority="49"/>
-    <w:lsdException w:name="List Table 5 Dark Accent 6" w:uiPriority="50"/>
-    <w:lsdException w:name="List Table 6 Colorful Accent 6" w:uiPriority="51"/>
-    <w:lsdException w:name="List Table 7 Colorful Accent 6" w:uiPriority="52"/>
-    <w:lsdException w:name="Mention" w:semiHidden="1" w:uiPriority="99" w:unhideWhenUsed="1"/>
-    <w:lsdException w:name="Smart Hyperlink" w:semiHidden="1" w:uiPriority="99" w:unhideWhenUsed="1"/>
-    <w:lsdException w:name="Hashtag" w:semiHidden="1" w:uiPriority="99" w:unhideWhenUsed="1"/>
-    <w:lsdException w:name="Unresolved Mention" w:semiHidden="1" w:uiPriority="99" w:unhideWhenUsed="1"/>
-    <w:lsdException w:name="Smart Link" w:semiHidden="1" w:uiPriority="99" w:unhideWhenUsed="1"/>
   </w:latentStyles>
   <w:style w:type="paragraph" w:default="1" w:styleId="Normalny">
     <w:name w:val="Normal"/>
@@ -6689,6 +7280,7 @@
     <w:uiPriority w:val="99"/>
     <w:semiHidden/>
     <w:unhideWhenUsed/>
+    <w:qFormat/>
     <w:tblPr>
       <w:tblInd w:w="0" w:type="dxa"/>
       <w:tblCellMar>
@@ -7156,6 +7748,7 @@
     <w:basedOn w:val="Standardowy"/>
     <w:rsid w:val="00AF3390"/>
     <w:tblPr>
+      <w:tblInd w:w="0" w:type="dxa"/>
       <w:tblBorders>
         <w:top w:val="single" w:sz="4" w:space="0" w:color="auto"/>
         <w:left w:val="single" w:sz="4" w:space="0" w:color="auto"/>
@@ -7164,6 +7757,12 @@
         <w:insideH w:val="single" w:sz="4" w:space="0" w:color="auto"/>
         <w:insideV w:val="single" w:sz="4" w:space="0" w:color="auto"/>
       </w:tblBorders>
+      <w:tblCellMar>
+        <w:top w:w="0" w:type="dxa"/>
+        <w:left w:w="108" w:type="dxa"/>
+        <w:bottom w:w="0" w:type="dxa"/>
+        <w:right w:w="108" w:type="dxa"/>
+      </w:tblCellMar>
     </w:tblPr>
   </w:style>
   <w:style w:type="paragraph" w:styleId="Tekstdymka">
@@ -7512,7 +8111,7 @@
 </file>
 
 <file path=customXml/itemProps1.xml><?xml version="1.0" encoding="utf-8"?>
-<ds:datastoreItem xmlns:ds="http://schemas.openxmlformats.org/officeDocument/2006/customXml" ds:itemID="{7E8BEA1C-2311-4B2B-B590-F409E674D400}">
+<ds:datastoreItem xmlns:ds="http://schemas.openxmlformats.org/officeDocument/2006/customXml" ds:itemID="{DC5304A1-EC4A-47FA-BE55-5754DC13C434}">
   <ds:schemaRefs>
     <ds:schemaRef ds:uri="http://schemas.openxmlformats.org/officeDocument/2006/bibliography"/>
   </ds:schemaRefs>

</xml_diff>

<commit_message>
Analiza istniejących rozwiązań - podsumowanie
</commit_message>
<xml_diff>
--- a/Dokument/praca_inzynierska.docx
+++ b/Dokument/praca_inzynierska.docx
@@ -1,11 +1,11 @@
 
 <file path=word/document.xml><?xml version="1.0" encoding="utf-8"?>
-<w:document xmlns:ve="http://schemas.openxmlformats.org/markup-compatibility/2006" xmlns:o="urn:schemas-microsoft-com:office:office" xmlns:r="http://schemas.openxmlformats.org/officeDocument/2006/relationships" xmlns:m="http://schemas.openxmlformats.org/officeDocument/2006/math" xmlns:v="urn:schemas-microsoft-com:vml" xmlns:wp="http://schemas.openxmlformats.org/drawingml/2006/wordprocessingDrawing" xmlns:w10="urn:schemas-microsoft-com:office:word" xmlns:w="http://schemas.openxmlformats.org/wordprocessingml/2006/main" xmlns:wne="http://schemas.microsoft.com/office/word/2006/wordml">
+<w:document xmlns:wpc="http://schemas.microsoft.com/office/word/2010/wordprocessingCanvas" xmlns:cx="http://schemas.microsoft.com/office/drawing/2014/chartex" xmlns:cx1="http://schemas.microsoft.com/office/drawing/2015/9/8/chartex" xmlns:cx2="http://schemas.microsoft.com/office/drawing/2015/10/21/chartex" xmlns:cx3="http://schemas.microsoft.com/office/drawing/2016/5/9/chartex" xmlns:cx4="http://schemas.microsoft.com/office/drawing/2016/5/10/chartex" xmlns:cx5="http://schemas.microsoft.com/office/drawing/2016/5/11/chartex" xmlns:cx6="http://schemas.microsoft.com/office/drawing/2016/5/12/chartex" xmlns:cx7="http://schemas.microsoft.com/office/drawing/2016/5/13/chartex" xmlns:cx8="http://schemas.microsoft.com/office/drawing/2016/5/14/chartex" xmlns:mc="http://schemas.openxmlformats.org/markup-compatibility/2006" xmlns:aink="http://schemas.microsoft.com/office/drawing/2016/ink" xmlns:am3d="http://schemas.microsoft.com/office/drawing/2017/model3d" xmlns:o="urn:schemas-microsoft-com:office:office" xmlns:oel="http://schemas.microsoft.com/office/2019/extlst" xmlns:r="http://schemas.openxmlformats.org/officeDocument/2006/relationships" xmlns:m="http://schemas.openxmlformats.org/officeDocument/2006/math" xmlns:v="urn:schemas-microsoft-com:vml" xmlns:wp14="http://schemas.microsoft.com/office/word/2010/wordprocessingDrawing" xmlns:wp="http://schemas.openxmlformats.org/drawingml/2006/wordprocessingDrawing" xmlns:w10="urn:schemas-microsoft-com:office:word" xmlns:w="http://schemas.openxmlformats.org/wordprocessingml/2006/main" xmlns:w14="http://schemas.microsoft.com/office/word/2010/wordml" xmlns:w15="http://schemas.microsoft.com/office/word/2012/wordml" xmlns:w16cex="http://schemas.microsoft.com/office/word/2018/wordml/cex" xmlns:w16cid="http://schemas.microsoft.com/office/word/2016/wordml/cid" xmlns:w16="http://schemas.microsoft.com/office/word/2018/wordml" xmlns:w16sdtdh="http://schemas.microsoft.com/office/word/2020/wordml/sdtdatahash" xmlns:w16se="http://schemas.microsoft.com/office/word/2015/wordml/symex" xmlns:wpg="http://schemas.microsoft.com/office/word/2010/wordprocessingGroup" xmlns:wpi="http://schemas.microsoft.com/office/word/2010/wordprocessingInk" xmlns:wne="http://schemas.microsoft.com/office/word/2006/wordml" xmlns:wps="http://schemas.microsoft.com/office/word/2010/wordprocessingShape" mc:Ignorable="w14 w15 w16se w16cid w16 w16cex w16sdtdh wp14">
   <w:body>
     <w:tbl>
       <w:tblPr>
         <w:tblW w:w="0" w:type="auto"/>
-        <w:tblLook w:val="04A0"/>
+        <w:tblLook w:val="04A0" w:firstRow="1" w:lastRow="0" w:firstColumn="1" w:lastColumn="0" w:noHBand="0" w:noVBand="1"/>
       </w:tblPr>
       <w:tblGrid>
         <w:gridCol w:w="8643"/>
@@ -282,6 +282,7 @@
                 <w:sz w:val="28"/>
               </w:rPr>
             </w:pPr>
+            <w:proofErr w:type="spellStart"/>
             <w:r>
               <w:rPr>
                 <w:kern w:val="44"/>
@@ -294,7 +295,15 @@
                 <w:kern w:val="44"/>
                 <w:sz w:val="28"/>
               </w:rPr>
-              <w:t>apisanapod kierunkiem</w:t>
+              <w:t>apisanapod</w:t>
+            </w:r>
+            <w:proofErr w:type="spellEnd"/>
+            <w:r>
+              <w:rPr>
+                <w:kern w:val="44"/>
+                <w:sz w:val="28"/>
+              </w:rPr>
+              <w:t xml:space="preserve"> kierunkiem</w:t>
             </w:r>
           </w:p>
           <w:p>
@@ -417,7 +426,6 @@
         <w:pStyle w:val="Ukryty"/>
       </w:pPr>
       <w:r>
-        <w:lastRenderedPageBreak/>
         <w:t>Ta strona powinna być pusta. Uwaga, ten tekst jest ukryty i nie będzie widoczny na wydruku.</w:t>
       </w:r>
     </w:p>
@@ -2837,9 +2845,6 @@
       </w:pPr>
       <w:r>
         <w:br w:type="page"/>
-      </w:r>
-      <w:r>
-        <w:lastRenderedPageBreak/>
         <w:t>Ta strona powinna być pusta. Uwaga, ten tekst jest ukryty i nie będzie widoczny na wydruku.</w:t>
       </w:r>
     </w:p>
@@ -2902,10 +2907,18 @@
         <w:pStyle w:val="Akapitzwciciem"/>
       </w:pPr>
       <w:r>
-        <w:t>Celem pracy jest zaprojektowanie i realizacja systemu wspomagania procesu komunikacji pomiędzy studentem a dziekanatem umożliwiającego wymianę informacji, wiadomości, wniosków w sposób bezkontaktowy.</w:t>
-      </w:r>
-      <w:r>
-        <w:t>System ten umożliwi studentom składanie i odbieranie komunikatów, wniosków oraz do</w:t>
+        <w:t xml:space="preserve">Celem pracy jest zaprojektowanie i realizacja systemu wspomagania procesu komunikacji pomiędzy studentem a dziekanatem umożliwiającego wymianę informacji, wiadomości, wniosków w sposób </w:t>
+      </w:r>
+      <w:proofErr w:type="spellStart"/>
+      <w:r>
+        <w:t>bezkontaktowy.</w:t>
+      </w:r>
+      <w:r>
+        <w:t>System</w:t>
+      </w:r>
+      <w:proofErr w:type="spellEnd"/>
+      <w:r>
+        <w:t xml:space="preserve"> ten umożliwi studentom składanie i odbieranie komunikatów, wniosków oraz do</w:t>
       </w:r>
       <w:r>
         <w:t xml:space="preserve">kumentów w formie elektronicznej </w:t>
@@ -2917,7 +2930,31 @@
         <w:t xml:space="preserve">. Planuje się, że system umożliwi również efektywne zarządzanie dokumentami przez personel uczelni, z dostępem do nadesłanych, rozpatrzonych i zarchiwizowanych dokumentów. Dzięki odpowiedniemu grupowaniu i filtrowaniu dokumentów, proces rozpatrzenia wniosków stanie się bardziej efektywny. Zastosowanie tego systemu przyczyni się do skrócenia czasu całej procedury składania wniosków zarówno dla pracowników uczelni, jak i studentów. </w:t>
       </w:r>
       <w:r>
-        <w:t>System ten zostanie zrealizowany w formie aplikacji internetowej, korzystając z nowoczesnych technologii, takich jak języki programowania Java i TypeScript, szablony Spring Boot, Angular, oraz silnik baz danych MSSQL.</w:t>
+        <w:t xml:space="preserve">System ten zostanie zrealizowany w formie aplikacji internetowej, korzystając z nowoczesnych technologii, takich jak języki programowania Java i </w:t>
+      </w:r>
+      <w:proofErr w:type="spellStart"/>
+      <w:r>
+        <w:t>TypeScript</w:t>
+      </w:r>
+      <w:proofErr w:type="spellEnd"/>
+      <w:r>
+        <w:t xml:space="preserve">, szablony Spring </w:t>
+      </w:r>
+      <w:proofErr w:type="spellStart"/>
+      <w:r>
+        <w:t>Boot</w:t>
+      </w:r>
+      <w:proofErr w:type="spellEnd"/>
+      <w:r>
+        <w:t xml:space="preserve">, </w:t>
+      </w:r>
+      <w:proofErr w:type="spellStart"/>
+      <w:r>
+        <w:t>Angular</w:t>
+      </w:r>
+      <w:proofErr w:type="spellEnd"/>
+      <w:r>
+        <w:t>, oraz silnik baz danych MSSQL.</w:t>
       </w:r>
     </w:p>
     <w:p>
@@ -2925,11 +2962,27 @@
         <w:pStyle w:val="Akapitzwciciem"/>
       </w:pPr>
       <w:r>
-        <w:t xml:space="preserve">Rozdział drugi stanowi analizę głównego problemu, oferując zdefiniowanie jego kluczowych aspektów oraz ukazując kontekst i istotę wyzwania. W trzecim rozdziale dokonano pełnego przeglądu istniejących rozwiązań, łącząc go z krytycznym porównaniem do naszego projektowanego systemu. Koncepcje rozwiązania problemu, autorstwa inżyniera, zostały przedstawione w rozdziale czwartym, podczas gdy piąty rozdział poświęcony jest omówieniu ogólnej koncepcji organizacji systemu.W szóstym rozdziale odnajdziemy obszerną </w:t>
+        <w:t xml:space="preserve">Rozdział drugi stanowi analizę głównego problemu, oferując zdefiniowanie jego kluczowych aspektów oraz ukazując kontekst i istotę wyzwania. W trzecim rozdziale dokonano pełnego przeglądu istniejących rozwiązań, łącząc go z krytycznym porównaniem do naszego projektowanego systemu. Koncepcje rozwiązania problemu, autorstwa inżyniera, zostały przedstawione w rozdziale czwartym, podczas gdy piąty rozdział poświęcony jest omówieniu ogólnej koncepcji organizacji </w:t>
+      </w:r>
+      <w:proofErr w:type="spellStart"/>
+      <w:r>
+        <w:t>systemu.W</w:t>
+      </w:r>
+      <w:proofErr w:type="spellEnd"/>
+      <w:r>
+        <w:t xml:space="preserve"> szóstym rozdziale odnajdziemy obszerną </w:t>
       </w:r>
       <w:r>
         <w:lastRenderedPageBreak/>
-        <w:t>dokumentację techniczną projektu, zawierającą szczegółowe informacje na temat zastosowanych technologii, narzędzi, struktury kodu, sposobów testowania oraz innych aspektów technicznych. Proces testowania i weryfikacji systemu pod kątem funkcjonalności został precyzyjnie opisany w siódmym rozdziale.Rozdział ósmy skupia się na prezentacji realnych scenariuszy i przypadków wykorzystania systemu, szczegółowo opisując kroki, interakcje i korzyści wynikające z implementacji opracowanego rozwiązania. Ostatni rozdział stanowi syntezę osiągnięć projektu, jednocześnie proponując perspektywy dalszego rozwoju.</w:t>
+        <w:t xml:space="preserve">dokumentację techniczną projektu, zawierającą szczegółowe informacje na temat zastosowanych technologii, narzędzi, struktury kodu, sposobów testowania oraz innych aspektów technicznych. Proces testowania i weryfikacji systemu pod kątem funkcjonalności został precyzyjnie opisany w siódmym </w:t>
+      </w:r>
+      <w:proofErr w:type="spellStart"/>
+      <w:r>
+        <w:t>rozdziale.Rozdział</w:t>
+      </w:r>
+      <w:proofErr w:type="spellEnd"/>
+      <w:r>
+        <w:t xml:space="preserve"> ósmy skupia się na prezentacji realnych scenariuszy i przypadków wykorzystania systemu, szczegółowo opisując kroki, interakcje i korzyści wynikające z implementacji opracowanego rozwiązania. Ostatni rozdział stanowi syntezę osiągnięć projektu, jednocześnie proponując perspektywy dalszego rozwoju.</w:t>
       </w:r>
     </w:p>
     <w:p>
@@ -2980,16 +3033,32 @@
         <w:t xml:space="preserve">, wzór </w:t>
       </w:r>
       <w:r>
-        <w:t xml:space="preserve">wniosku przedstawiaRysunek </w:t>
+        <w:t xml:space="preserve">wniosku </w:t>
+      </w:r>
+      <w:proofErr w:type="spellStart"/>
+      <w:r>
+        <w:t>przedstawiaRysunek</w:t>
+      </w:r>
+      <w:proofErr w:type="spellEnd"/>
+      <w:r>
+        <w:t xml:space="preserve"> </w:t>
       </w:r>
       <w:r>
         <w:t>2</w:t>
       </w:r>
       <w:r>
-        <w:t>. Proces ten nakłada szereg trudności na studenta, zaczynając od ograniczonego czasu, szczególnie dla tych, którzy mieszkają poza obszarem uczelni lub są zatrudnieni. Konieczność osobistego dostarczenia dokumentów może prowadzić do konieczności wzięcia urlopu lub przerwania innych zobowiązań, co stwarza dodatkowe utrudnienia.</w:t>
-      </w:r>
-      <w:r>
-        <w:t>Ponadto, koszty podróży związane z koniecznością odwiedzenia dziekanatu mogą być istotnym obciążeniem dla studentów, zwłaszcza tych, którzy mieszkają daleko od uczelni. Dodatkowe wydatki związane z transportem publicznym, paliwem czy parkowaniem tylko potęgują trudności. To nie tylko sprawia trudności dla studentów, ale także generuje dodatkowe obciążenia dla pracowników instytucji. Po dostarczeniu dokumentów, proces weryfikacji i udzielania odpowiedzi jest obecnie nieustrukturyzowany. Brak standaryzacji w przekazywaniu informacji zwrotnej, często opierającej się na rozmowach telefonicznych lub wiadomościach e-mail, może prowadzić do niejednoznaczności i kolejnych iteracji komunikacji między studentem a pracownikiem. Kolejnym aspektem jest problem archiwizacji i przechowywania dokumentów papierowych, co może wprowadzić nieefektywności zarówno w organizacji, jak i wydajności procesów. Zajmowanie przestrzeni fizycznej przez papierowe dokumenty oraz długotrwałe wyszukiwanie konkretnych dokumentów w archiwum stwarzają znaczące wyzwania. Podsumowując, istnieje potrzeba przemyślenia i ulepszenia procesu komunikacji oraz przepływu dokumentów, aby zminimalizować trudności zarówno dla studentów, jak i pracowników instytucji. Wprowadzenie bardziej efektywnych i zautomatyzowanych rozwiązań może znacząco poprawić tę sytuację.</w:t>
+        <w:t xml:space="preserve">. Proces ten nakłada szereg trudności na studenta, zaczynając od ograniczonego czasu, szczególnie dla tych, którzy mieszkają poza obszarem uczelni lub są zatrudnieni. Konieczność osobistego dostarczenia dokumentów może prowadzić do konieczności wzięcia urlopu lub przerwania innych zobowiązań, co stwarza dodatkowe </w:t>
+      </w:r>
+      <w:proofErr w:type="spellStart"/>
+      <w:r>
+        <w:t>utrudnienia.</w:t>
+      </w:r>
+      <w:r>
+        <w:t>Ponadto</w:t>
+      </w:r>
+      <w:proofErr w:type="spellEnd"/>
+      <w:r>
+        <w:t>, koszty podróży związane z koniecznością odwiedzenia dziekanatu mogą być istotnym obciążeniem dla studentów, zwłaszcza tych, którzy mieszkają daleko od uczelni. Dodatkowe wydatki związane z transportem publicznym, paliwem czy parkowaniem tylko potęgują trudności. To nie tylko sprawia trudności dla studentów, ale także generuje dodatkowe obciążenia dla pracowników instytucji. Po dostarczeniu dokumentów, proces weryfikacji i udzielania odpowiedzi jest obecnie nieustrukturyzowany. Brak standaryzacji w przekazywaniu informacji zwrotnej, często opierającej się na rozmowach telefonicznych lub wiadomościach e-mail, może prowadzić do niejednoznaczności i kolejnych iteracji komunikacji między studentem a pracownikiem. Kolejnym aspektem jest problem archiwizacji i przechowywania dokumentów papierowych, co może wprowadzić nieefektywności zarówno w organizacji, jak i wydajności procesów. Zajmowanie przestrzeni fizycznej przez papierowe dokumenty oraz długotrwałe wyszukiwanie konkretnych dokumentów w archiwum stwarzają znaczące wyzwania. Podsumowując, istnieje potrzeba przemyślenia i ulepszenia procesu komunikacji oraz przepływu dokumentów, aby zminimalizować trudności zarówno dla studentów, jak i pracowników instytucji. Wprowadzenie bardziej efektywnych i zautomatyzowanych rozwiązań może znacząco poprawić tę sytuację.</w:t>
       </w:r>
     </w:p>
     <w:p>
@@ -2997,7 +3066,15 @@
         <w:pStyle w:val="Akapitzwciciem"/>
       </w:pPr>
       <w:r>
-        <w:t>Analiza zagadnień związanych z inicjacją komunikacji przez pracowników dziekanatu uwzględnia różne aspekty, szczególnie ilość odbiorców komunikatu w kontekście pojedynczego studenta lub grupy studentów. W przypadku komunikacji jednostronnej, gdzie pracownik instytucji pełni rolę nadawcy, a student jest odbiorcą, identyfikuje się szereg barier podobnych do tych obserwowanych w odwrotnym przepływie informacji, tj. od studenta do pracownika. Przykładowe trudności obejmują brak standardowego systemu przekazywania informacji dotyczących komunikatów, wydłużony czas niezbędnyo archiwizacji oraz przeszukiwania dokumentów.</w:t>
+        <w:t xml:space="preserve">Analiza zagadnień związanych z inicjacją komunikacji przez pracowników dziekanatu uwzględnia różne aspekty, szczególnie ilość odbiorców komunikatu w kontekście pojedynczego studenta lub grupy studentów. W przypadku komunikacji jednostronnej, gdzie pracownik instytucji pełni rolę nadawcy, a student jest odbiorcą, identyfikuje się szereg barier podobnych do tych obserwowanych w odwrotnym przepływie informacji, tj. od studenta do pracownika. Przykładowe trudności obejmują brak standardowego systemu przekazywania informacji dotyczących komunikatów, wydłużony czas </w:t>
+      </w:r>
+      <w:proofErr w:type="spellStart"/>
+      <w:r>
+        <w:t>niezbędnyo</w:t>
+      </w:r>
+      <w:proofErr w:type="spellEnd"/>
+      <w:r>
+        <w:t xml:space="preserve"> archiwizacji oraz przeszukiwania dokumentów.</w:t>
       </w:r>
     </w:p>
     <w:p>
@@ -3016,7 +3093,7 @@
           <w:noProof/>
         </w:rPr>
         <w:drawing>
-          <wp:inline distT="0" distB="0" distL="0" distR="0">
+          <wp:inline distT="0" distB="0" distL="0" distR="0" wp14:anchorId="2395AC59" wp14:editId="4001A760">
             <wp:extent cx="4972050" cy="6696075"/>
             <wp:effectExtent l="19050" t="0" r="0" b="0"/>
             <wp:docPr id="2" name="Obraz 1" descr="obieg_dokumentow.jpg"/>
@@ -3104,9 +3181,9 @@
         </w:rPr>
         <w:lastRenderedPageBreak/>
         <w:drawing>
-          <wp:inline distT="0" distB="0" distL="0" distR="0">
-            <wp:extent cx="5399405" cy="7636510"/>
-            <wp:effectExtent l="19050" t="0" r="0" b="0"/>
+          <wp:inline distT="0" distB="0" distL="0" distR="0" wp14:anchorId="1A7EEDF0" wp14:editId="68E6F0BA">
+            <wp:extent cx="5112000" cy="7230024"/>
+            <wp:effectExtent l="0" t="0" r="0" b="0"/>
             <wp:docPr id="6" name="Obraz 5" descr="podanie_o_zmiane_toku_studiow_wzor.jpg"/>
             <wp:cNvGraphicFramePr>
               <a:graphicFrameLocks xmlns:a="http://schemas.openxmlformats.org/drawingml/2006/main" noChangeAspect="1"/>
@@ -3127,7 +3204,7 @@
                   <pic:spPr>
                     <a:xfrm>
                       <a:off x="0" y="0"/>
-                      <a:ext cx="5399405" cy="7636510"/>
+                      <a:ext cx="5112000" cy="7230024"/>
                     </a:xfrm>
                     <a:prstGeom prst="rect">
                       <a:avLst/>
@@ -3222,6 +3299,7 @@
         <w:pStyle w:val="Akapitzwciciem"/>
       </w:pPr>
       <w:r>
+        <w:lastRenderedPageBreak/>
         <w:t>W kontekście omawianej ścieżki procesu pojawia się problem związanego z niepewnością pracownika co do faktycznego otrzymania i zapoznania się przez studenta z przekazanym komunikatem. W przypadku indywidualnej korespondencji, gdzie pracownik instytucji pełni rolę nadawcy, a student jest odbiorcą, jedynym efektywnym środkiem eliminującym nieścisłości jest bezpośrednia rozmowa telefoniczna. W takim przypadku pracownik ma pewność, że przekazał informacje klarownie, a także ma możliwość udzielenia dodatkowych wyjaśnień oraz odpowiedzi na ewentualne pytania odbiorcy. Natomiast w sytuacji, gdy komunikacja odbywa się za pośrednictwem formy pisemnej, takiej jak wiadomość e-mail czy korespondencja, pracownik nie ma pewności, czy informacje zostały poprawnie przekazane, dopóki odbiorca nie udzieli informacji zwrotnej potwierdzającej zapoznanie się z treścią komunikatu.</w:t>
       </w:r>
     </w:p>
@@ -3274,10 +3352,16 @@
         <w:t>W rozd</w:t>
       </w:r>
       <w:r>
-        <w:t>ziale tym przedstawione zostaną</w:t>
-      </w:r>
-      <w:r>
-        <w:t>obecnie dostępne rozwiązania, takie jak platformy, systemy czy moduły, które są już dostępne na rynku i mogą przyczynić się do rozwiązania problemów opisanych w rozdziale 2. Informacje na temat tych rozwiązań zostały pozyskane ze stron internetowych producentów lub dystrybutorów oprogramowania. Analiza będzie oparta na dostępnych danych dotyczących poszczególnych rozwiązań, umożliwiając pełniejsze zrozumienie ich potencjalnych korzyści i zastosowań.</w:t>
+        <w:t xml:space="preserve">ziale tym przedstawione </w:t>
+      </w:r>
+      <w:r>
+        <w:t>zostaną</w:t>
+      </w:r>
+      <w:r>
+        <w:t xml:space="preserve"> </w:t>
+      </w:r>
+      <w:r>
+        <w:t>rozwiązania, takie jak platformy, systemy czy moduły, które są już dostępne na rynku i mogą przyczynić się do rozwiązania problemów opisanych w rozdziale 2. Informacje na temat tych rozwiązań zostały pozyskane ze stron internetowych producentów lub dystrybutorów oprogramowania. Analiza będzie oparta na dostępnych danych dotyczących poszczególnych rozwiązań, umożliwiając pełniejsze zrozumienie ich potencjalnych korzyści i zastosowań.</w:t>
       </w:r>
     </w:p>
     <w:p>
@@ -3325,18 +3409,6 @@
       </w:pPr>
       <w:r>
         <w:t>Moduł podań stanowi integralną część systemu USOS UŚ, umożliwiając składanie określonych rodzajów podań w formie zdalnej. Składa się on z różnych elementów, z których głównym jest katalog, przedstawiony na rysunku 3, zawierający sprawy rozstrzygnięte lub aktualnie rozstrzygane, a także umożliwiający złożenie nowego podania. Proces składania nowego wniosku z katalogiem dostępnych dokumentów, jak przedstawiono na rysunku 4, staje się widoczny po naciśnięciu przycisku "Złóż nowe podanie" z okna głównego modułu. Po wyborze wniosku i naciśnięciu przycisku "Wypełnij podanie" użytkownik zostaje przeniesiony do okna wypełniania podania z instrukcją dotyczącą jego kompleksowego uzupełnienia.</w:t>
-      </w:r>
-    </w:p>
-    <w:p>
-      <w:pPr>
-        <w:pStyle w:val="Akapitzwciciem"/>
-      </w:pPr>
-      <w:r>
-        <w:t xml:space="preserve">Moduł podań w ramach systemu USOS UŚ nie obejmuje funkcji komunikacyjnych i współpracy; brak możliwości wymiany wiadomości </w:t>
-      </w:r>
-      <w:r>
-        <w:lastRenderedPageBreak/>
-        <w:t>prywatnych, uruchomienia czatu na określony temat, wymiany plików czy dodania komentarzy. Moduł ten skupia się jedynie na umożliwieniu wypełnienia podania i prezentuje ostateczną odpowiedź na zgłoszenie. Mimo braku zaawansowanych funkcji komunikacyjnych, moduł charakteryzuje się spójnym interfejsem, klarowną nawigacją i czytelnym przedstawianiem informacji. Jego głównym celem jest efektywne umożliwienie składania podań i prezentacja końcowego stanu odpowiedzi.</w:t>
       </w:r>
     </w:p>
     <w:p>
@@ -3350,9 +3422,10 @@
         <w:rPr>
           <w:noProof/>
         </w:rPr>
+        <w:lastRenderedPageBreak/>
         <w:drawing>
-          <wp:inline distT="0" distB="0" distL="0" distR="0">
-            <wp:extent cx="5399405" cy="3037205"/>
+          <wp:inline distT="0" distB="0" distL="0" distR="0" wp14:anchorId="644C56F9" wp14:editId="034D530B">
+            <wp:extent cx="5112000" cy="2875539"/>
             <wp:effectExtent l="0" t="0" r="0" b="0"/>
             <wp:docPr id="1571850745" name="Obraz 1" descr="Obraz zawierający tekst, zrzut ekranu, oprogramowanie, Ikona komputerowa&#10;&#10;Opis wygenerowany automatycznie"/>
             <wp:cNvGraphicFramePr>
@@ -3369,7 +3442,7 @@
                     <a:blip r:embed="rId11" cstate="print">
                       <a:extLst>
                         <a:ext uri="{28A0092B-C50C-407E-A947-70E740481C1C}">
-                          <a14:useLocalDpi xmlns:a14="http://schemas.microsoft.com/office/drawing/2010/main" xmlns:wps="http://schemas.microsoft.com/office/word/2010/wordprocessingShape" xmlns:wpi="http://schemas.microsoft.com/office/word/2010/wordprocessingInk" xmlns:wpg="http://schemas.microsoft.com/office/word/2010/wordprocessingGroup" xmlns:w16se="http://schemas.microsoft.com/office/word/2015/wordml/symex" xmlns:w16sdtdh="http://schemas.microsoft.com/office/word/2020/wordml/sdtdatahash" xmlns:w16="http://schemas.microsoft.com/office/word/2018/wordml" xmlns:w16cid="http://schemas.microsoft.com/office/word/2016/wordml/cid" xmlns:w16cex="http://schemas.microsoft.com/office/word/2018/wordml/cex" xmlns:w15="http://schemas.microsoft.com/office/word/2012/wordml" xmlns:w14="http://schemas.microsoft.com/office/word/2010/wordml" xmlns:w="http://schemas.openxmlformats.org/wordprocessingml/2006/main" xmlns:w10="urn:schemas-microsoft-com:office:word" xmlns:wp14="http://schemas.microsoft.com/office/word/2010/wordprocessingDrawing" xmlns:v="urn:schemas-microsoft-com:vml" xmlns:oel="http://schemas.microsoft.com/office/2019/extlst" xmlns:o="urn:schemas-microsoft-com:office:office" xmlns:am3d="http://schemas.microsoft.com/office/drawing/2017/model3d" xmlns:aink="http://schemas.microsoft.com/office/drawing/2016/ink" xmlns:mc="http://schemas.openxmlformats.org/markup-compatibility/2006" xmlns:cx8="http://schemas.microsoft.com/office/drawing/2016/5/14/chartex" xmlns:cx7="http://schemas.microsoft.com/office/drawing/2016/5/13/chartex" xmlns:cx6="http://schemas.microsoft.com/office/drawing/2016/5/12/chartex" xmlns:cx5="http://schemas.microsoft.com/office/drawing/2016/5/11/chartex" xmlns:cx4="http://schemas.microsoft.com/office/drawing/2016/5/10/chartex" xmlns:cx3="http://schemas.microsoft.com/office/drawing/2016/5/9/chartex" xmlns:cx2="http://schemas.microsoft.com/office/drawing/2015/10/21/chartex" xmlns:cx1="http://schemas.microsoft.com/office/drawing/2015/9/8/chartex" xmlns:cx="http://schemas.microsoft.com/office/drawing/2014/chartex" xmlns:wpc="http://schemas.microsoft.com/office/word/2010/wordprocessingCanvas" xmlns="" val="0"/>
+                          <a14:useLocalDpi xmlns:a14="http://schemas.microsoft.com/office/drawing/2010/main" val="0"/>
                         </a:ext>
                       </a:extLst>
                     </a:blip>
@@ -3380,7 +3453,7 @@
                   <pic:spPr>
                     <a:xfrm>
                       <a:off x="0" y="0"/>
-                      <a:ext cx="5399405" cy="3037205"/>
+                      <a:ext cx="5112000" cy="2875539"/>
                     </a:xfrm>
                     <a:prstGeom prst="rect">
                       <a:avLst/>
@@ -3435,10 +3508,9 @@
         <w:rPr>
           <w:noProof/>
         </w:rPr>
-        <w:lastRenderedPageBreak/>
         <w:drawing>
-          <wp:inline distT="0" distB="0" distL="0" distR="0">
-            <wp:extent cx="5399405" cy="3037205"/>
+          <wp:inline distT="0" distB="0" distL="0" distR="0" wp14:anchorId="6D1C03A5" wp14:editId="32ABC911">
+            <wp:extent cx="5112000" cy="2875540"/>
             <wp:effectExtent l="0" t="0" r="0" b="0"/>
             <wp:docPr id="2107414855" name="Obraz 2" descr="Obraz zawierający tekst, elektronika, zrzut ekranu, oprogramowanie&#10;&#10;Opis wygenerowany automatycznie"/>
             <wp:cNvGraphicFramePr>
@@ -3455,7 +3527,7 @@
                     <a:blip r:embed="rId12" cstate="print">
                       <a:extLst>
                         <a:ext uri="{28A0092B-C50C-407E-A947-70E740481C1C}">
-                          <a14:useLocalDpi xmlns:a14="http://schemas.microsoft.com/office/drawing/2010/main" xmlns:wps="http://schemas.microsoft.com/office/word/2010/wordprocessingShape" xmlns:wpi="http://schemas.microsoft.com/office/word/2010/wordprocessingInk" xmlns:wpg="http://schemas.microsoft.com/office/word/2010/wordprocessingGroup" xmlns:w16se="http://schemas.microsoft.com/office/word/2015/wordml/symex" xmlns:w16sdtdh="http://schemas.microsoft.com/office/word/2020/wordml/sdtdatahash" xmlns:w16="http://schemas.microsoft.com/office/word/2018/wordml" xmlns:w16cid="http://schemas.microsoft.com/office/word/2016/wordml/cid" xmlns:w16cex="http://schemas.microsoft.com/office/word/2018/wordml/cex" xmlns:w15="http://schemas.microsoft.com/office/word/2012/wordml" xmlns:w14="http://schemas.microsoft.com/office/word/2010/wordml" xmlns:w="http://schemas.openxmlformats.org/wordprocessingml/2006/main" xmlns:w10="urn:schemas-microsoft-com:office:word" xmlns:wp14="http://schemas.microsoft.com/office/word/2010/wordprocessingDrawing" xmlns:v="urn:schemas-microsoft-com:vml" xmlns:oel="http://schemas.microsoft.com/office/2019/extlst" xmlns:o="urn:schemas-microsoft-com:office:office" xmlns:am3d="http://schemas.microsoft.com/office/drawing/2017/model3d" xmlns:aink="http://schemas.microsoft.com/office/drawing/2016/ink" xmlns:mc="http://schemas.openxmlformats.org/markup-compatibility/2006" xmlns:cx8="http://schemas.microsoft.com/office/drawing/2016/5/14/chartex" xmlns:cx7="http://schemas.microsoft.com/office/drawing/2016/5/13/chartex" xmlns:cx6="http://schemas.microsoft.com/office/drawing/2016/5/12/chartex" xmlns:cx5="http://schemas.microsoft.com/office/drawing/2016/5/11/chartex" xmlns:cx4="http://schemas.microsoft.com/office/drawing/2016/5/10/chartex" xmlns:cx3="http://schemas.microsoft.com/office/drawing/2016/5/9/chartex" xmlns:cx2="http://schemas.microsoft.com/office/drawing/2015/10/21/chartex" xmlns:cx1="http://schemas.microsoft.com/office/drawing/2015/9/8/chartex" xmlns:cx="http://schemas.microsoft.com/office/drawing/2014/chartex" xmlns:wpc="http://schemas.microsoft.com/office/word/2010/wordprocessingCanvas" xmlns="" val="0"/>
+                          <a14:useLocalDpi xmlns:a14="http://schemas.microsoft.com/office/drawing/2010/main" val="0"/>
                         </a:ext>
                       </a:extLst>
                     </a:blip>
@@ -3466,7 +3538,7 @@
                   <pic:spPr>
                     <a:xfrm>
                       <a:off x="0" y="0"/>
-                      <a:ext cx="5399405" cy="3037205"/>
+                      <a:ext cx="5112000" cy="2875540"/>
                     </a:xfrm>
                     <a:prstGeom prst="rect">
                       <a:avLst/>
@@ -3515,6 +3587,18 @@
     </w:p>
     <w:p>
       <w:pPr>
+        <w:pStyle w:val="Akapitzwciciem"/>
+      </w:pPr>
+      <w:r>
+        <w:t xml:space="preserve">Moduł podań w ramach systemu USOS UŚ nie obejmuje funkcji komunikacyjnych i współpracy; brak możliwości wymiany wiadomości prywatnych, uruchomienia czatu na określony temat, wymiany plików czy dodania komentarzy. Moduł ten skupia się jedynie na umożliwieniu wypełnienia podania i prezentuje ostateczną odpowiedź na zgłoszenie. Mimo braku zaawansowanych funkcji komunikacyjnych, moduł charakteryzuje się spójnym </w:t>
+      </w:r>
+      <w:r>
+        <w:lastRenderedPageBreak/>
+        <w:t>interfejsem, klarowną nawigacją i czytelnym przedstawianiem informacji. Jego głównym celem jest efektywne umożliwienie składania podań i prezentacja końcowego stanu odpowiedzi.</w:t>
+      </w:r>
+    </w:p>
+    <w:p>
+      <w:pPr>
         <w:pStyle w:val="Nagwek2"/>
       </w:pPr>
       <w:r>
@@ -3541,10 +3625,16 @@
         <w:t>umożliwia</w:t>
       </w:r>
       <w:r>
-        <w:t xml:space="preserve">, </w:t>
-      </w:r>
-      <w:r>
-        <w:t>między innymi, prowadzenie korespondencji w formie elektronicznej, wspomagając komunikację wewnętrzną jednostki. Zgodnie z dostępnym opisem na stronie producenta, system ten został stworzony w odpowiedzi na potrzeby biznesowe polskiej administracji publicznej. EZD RP umożliwia elektroniczne rozstrzyganie spraw oraz wspieranie spraw w formie papierowej. Oprogramowanie odzwierciedla procesy wykonywane przez urzędników podczas załatwiania spraw.</w:t>
+        <w:t xml:space="preserve"> </w:t>
+      </w:r>
+      <w:r>
+        <w:t>szereg funkcji, w tym prowadzenie korespondencji w formie elektronicznej, wspierając tym samym efektywną komunikację wewnętrzną jednostki. Zgodnie z dostępnym opisem na stronie producenta, system ten został specjalnie opracowany, aby sprostać potrzebom biznesowym polskiej administracji publicznej. EZD RP nie tylko umożliwia elektroniczne rozstrzyganie spraw, ale również wspiera obsługę spraw w formie papierowej. Oprogramowanie odzwierciedla kluczowe procesy wykonywane przez urzędników podczas załatwiania spraw.</w:t>
+      </w:r>
+      <w:r>
+        <w:t xml:space="preserve"> </w:t>
+      </w:r>
+      <w:r>
+        <w:t>EZD RP wyróżnia się także wspieraniem efektywnego obiegu dokumentów za pomocą systemu zadań. Dzięki tej funkcji, czas obiegu dokumentów jest redukowany, co z kolei przekłada się na zmniejszenie liczby koniecznej korespondencji. To wszystko wspólnie sprawia, że EZD RP stanowi kompleksowe narzędzie wspomagające zarządzanie dokumentacją oraz procesami administracyjnymi w kontekście polskiej administracji publicznej.</w:t>
       </w:r>
     </w:p>
     <w:p>
@@ -3568,9 +3658,9 @@
         </w:rPr>
         <w:lastRenderedPageBreak/>
         <w:drawing>
-          <wp:inline distT="0" distB="0" distL="0" distR="0">
-            <wp:extent cx="5399405" cy="2875280"/>
-            <wp:effectExtent l="19050" t="0" r="0" b="0"/>
+          <wp:inline distT="0" distB="0" distL="0" distR="0" wp14:anchorId="7C49A602" wp14:editId="412919F4">
+            <wp:extent cx="5112000" cy="2722229"/>
+            <wp:effectExtent l="0" t="0" r="0" b="0"/>
             <wp:docPr id="3" name="Obraz 2" descr="ezd.PNG"/>
             <wp:cNvGraphicFramePr>
               <a:graphicFrameLocks xmlns:a="http://schemas.openxmlformats.org/drawingml/2006/main" noChangeAspect="1"/>
@@ -3591,7 +3681,7 @@
                   <pic:spPr>
                     <a:xfrm>
                       <a:off x="0" y="0"/>
-                      <a:ext cx="5399405" cy="2875280"/>
+                      <a:ext cx="5112000" cy="2722229"/>
                     </a:xfrm>
                     <a:prstGeom prst="rect">
                       <a:avLst/>
@@ -3615,14 +3705,27 @@
       <w:r>
         <w:t xml:space="preserve">Rysunek </w:t>
       </w:r>
-      <w:fldSimple w:instr=" SEQ Rysunek \* ARABIC ">
-        <w:r>
-          <w:rPr>
-            <w:noProof/>
-          </w:rPr>
-          <w:t>5</w:t>
-        </w:r>
-      </w:fldSimple>
+      <w:r>
+        <w:fldChar w:fldCharType="begin"/>
+      </w:r>
+      <w:r>
+        <w:instrText xml:space="preserve"> SEQ Rysunek \* ARABIC </w:instrText>
+      </w:r>
+      <w:r>
+        <w:fldChar w:fldCharType="separate"/>
+      </w:r>
+      <w:r>
+        <w:rPr>
+          <w:noProof/>
+        </w:rPr>
+        <w:t>5</w:t>
+      </w:r>
+      <w:r>
+        <w:rPr>
+          <w:noProof/>
+        </w:rPr>
+        <w:fldChar w:fldCharType="end"/>
+      </w:r>
       <w:r>
         <w:t xml:space="preserve"> Ek</w:t>
       </w:r>
@@ -3673,7 +3776,15 @@
         <w:pStyle w:val="Nagwek2"/>
       </w:pPr>
       <w:r>
-        <w:t>Platforma Zendesk z licencją dla sektora edukacji</w:t>
+        <w:t xml:space="preserve">Platforma </w:t>
+      </w:r>
+      <w:proofErr w:type="spellStart"/>
+      <w:r>
+        <w:t>Zendesk</w:t>
+      </w:r>
+      <w:proofErr w:type="spellEnd"/>
+      <w:r>
+        <w:t xml:space="preserve"> z licencją dla sektora edukacji</w:t>
       </w:r>
     </w:p>
     <w:p>
@@ -3681,19 +3792,40 @@
         <w:pStyle w:val="Akapitzwciciem"/>
       </w:pPr>
       <w:r>
-        <w:t xml:space="preserve">Platforma Zendesk oferuje dedykowane licencje dostosowane specjalnie do sektora edukacyjnego, dostarczając kompleksowe narzędzia do efektywnego zarządzania </w:t>
+        <w:t xml:space="preserve">Platforma </w:t>
+      </w:r>
+      <w:proofErr w:type="spellStart"/>
+      <w:r>
+        <w:t>Zendesk</w:t>
+      </w:r>
+      <w:proofErr w:type="spellEnd"/>
+      <w:r>
+        <w:t xml:space="preserve"> oferuje dedykowane licencje dostosowane specjalnie do sektora edukacyjnego, dostarczając kompleksowe narzędzia do efektywnego zarządzania </w:t>
       </w:r>
       <w:r>
         <w:t xml:space="preserve">w </w:t>
       </w:r>
       <w:r>
-        <w:t>instytucjach edukacyjnych. Dzięki temu specjalnemu rozwiązaniu, szkoły, uczelnie i inne instytucje edukacyjne mogą skorzystać z zaawansowanych funkcji Zendesk, dostosowanych do ich unikalnych potrzeb.</w:t>
+        <w:t xml:space="preserve">instytucjach edukacyjnych. Dzięki temu specjalnemu rozwiązaniu, szkoły, uczelnie i inne instytucje edukacyjne mogą skorzystać z zaawansowanych funkcji </w:t>
+      </w:r>
+      <w:proofErr w:type="spellStart"/>
+      <w:r>
+        <w:t>Zendesk</w:t>
+      </w:r>
+      <w:proofErr w:type="spellEnd"/>
+      <w:r>
+        <w:t>, dostosowanych do ich unikalnych potrzeb.</w:t>
       </w:r>
       <w:r>
         <w:t xml:space="preserve"> </w:t>
       </w:r>
-      <w:r>
-        <w:t>Zendesk wspiera efektywną komunikację między pracownikami dziekanatu, a studentami poprzez system biletów, czaty online i możliwość śledzenia zgłoszeń. Dodatkowo, platforma umożliwia zautomatyzowane przypisywanie i rozwiązywanie zadań, co skutkuje szybszą reakcją na pytania oraz problemy studentów.</w:t>
+      <w:proofErr w:type="spellStart"/>
+      <w:r>
+        <w:t>Zendesk</w:t>
+      </w:r>
+      <w:proofErr w:type="spellEnd"/>
+      <w:r>
+        <w:t xml:space="preserve"> wspiera efektywną komunikację między pracownikami dziekanatu, a studentami poprzez system biletów, czaty online i możliwość śledzenia zgłoszeń. Dodatkowo, platforma umożliwia zautomatyzowane przypisywanie i rozwiązywanie zadań, co skutkuje szybszą reakcją na pytania oraz problemy studentów.</w:t>
       </w:r>
       <w:r>
         <w:t xml:space="preserve"> </w:t>
@@ -3704,19 +3836,29 @@
         <w:pStyle w:val="Akapitzwciciem"/>
       </w:pPr>
       <w:r>
-        <w:t xml:space="preserve">Możliwość dostosowania do specyfiki instytucji czyni Zendesk dedykowanym rozwiązaniem wspierającym efektywną komunikację w sektorze edukacyjnym. Platforma oferuje funkcję dodawania załączników do </w:t>
+        <w:t xml:space="preserve">Możliwość dostosowania do specyfiki instytucji czyni </w:t>
+      </w:r>
+      <w:proofErr w:type="spellStart"/>
+      <w:r>
+        <w:t>Zendesk</w:t>
+      </w:r>
+      <w:proofErr w:type="spellEnd"/>
+      <w:r>
+        <w:t xml:space="preserve"> dedykowanym rozwiązaniem wspierającym efektywną komunikację w sektorze edukacyjnym. Platforma oferuje funkcję dodawania załączników do </w:t>
       </w:r>
       <w:r>
         <w:t>biletów</w:t>
       </w:r>
       <w:r>
-        <w:t>, co umożliwia przesyłanie plików w ramach komunikacji między pracownikami dziekana</w:t>
-      </w:r>
-      <w:r>
-        <w:t xml:space="preserve">tu, a studentami. </w:t>
-      </w:r>
-      <w:r>
-        <w:t xml:space="preserve">Interfejs Zendesk został zaprojektowany w sposób umożliwiający łatwe nawigowanie i korzystanie z różnych funkcji platformy. Dzięki temu </w:t>
+        <w:t xml:space="preserve">, co umożliwia przesyłanie plików w ramach komunikacji między pracownikami dziekanatu, a studentami. Interfejs </w:t>
+      </w:r>
+      <w:proofErr w:type="spellStart"/>
+      <w:r>
+        <w:t>Zendesk</w:t>
+      </w:r>
+      <w:proofErr w:type="spellEnd"/>
+      <w:r>
+        <w:t xml:space="preserve"> został zaprojektowany w sposób umożliwiający łatwe nawigowanie i korzystanie z różnych funkcji platformy. Dzięki temu </w:t>
       </w:r>
       <w:r>
         <w:lastRenderedPageBreak/>
@@ -3738,9 +3880,9 @@
           <w:noProof/>
         </w:rPr>
         <w:drawing>
-          <wp:inline distT="0" distB="0" distL="0" distR="0">
-            <wp:extent cx="5399405" cy="3374390"/>
-            <wp:effectExtent l="19050" t="0" r="0" b="0"/>
+          <wp:inline distT="0" distB="0" distL="0" distR="0" wp14:anchorId="3760D1A0" wp14:editId="41DBC598">
+            <wp:extent cx="5112000" cy="3194777"/>
+            <wp:effectExtent l="0" t="0" r="0" b="0"/>
             <wp:docPr id="7" name="Obraz 3" descr="zendesk.jpg"/>
             <wp:cNvGraphicFramePr>
               <a:graphicFrameLocks xmlns:a="http://schemas.openxmlformats.org/drawingml/2006/main" noChangeAspect="1"/>
@@ -3761,7 +3903,7 @@
                   <pic:spPr>
                     <a:xfrm>
                       <a:off x="0" y="0"/>
-                      <a:ext cx="5399405" cy="3374390"/>
+                      <a:ext cx="5112000" cy="3194777"/>
                     </a:xfrm>
                     <a:prstGeom prst="rect">
                       <a:avLst/>
@@ -3785,16 +3927,37 @@
       <w:r>
         <w:t xml:space="preserve">Rysunek </w:t>
       </w:r>
-      <w:fldSimple w:instr=" SEQ Rysunek \* ARABIC ">
-        <w:r>
-          <w:rPr>
-            <w:noProof/>
-          </w:rPr>
-          <w:t>6</w:t>
-        </w:r>
-      </w:fldSimple>
-      <w:r>
-        <w:t xml:space="preserve"> Ekran główny platformy Zendesk,</w:t>
+      <w:r>
+        <w:fldChar w:fldCharType="begin"/>
+      </w:r>
+      <w:r>
+        <w:instrText xml:space="preserve"> SEQ Rysunek \* ARABIC </w:instrText>
+      </w:r>
+      <w:r>
+        <w:fldChar w:fldCharType="separate"/>
+      </w:r>
+      <w:r>
+        <w:rPr>
+          <w:noProof/>
+        </w:rPr>
+        <w:t>6</w:t>
+      </w:r>
+      <w:r>
+        <w:rPr>
+          <w:noProof/>
+        </w:rPr>
+        <w:fldChar w:fldCharType="end"/>
+      </w:r>
+      <w:r>
+        <w:t xml:space="preserve"> Ekran główny platformy </w:t>
+      </w:r>
+      <w:proofErr w:type="spellStart"/>
+      <w:r>
+        <w:t>Zendesk</w:t>
+      </w:r>
+      <w:proofErr w:type="spellEnd"/>
+      <w:r>
+        <w:t>,</w:t>
       </w:r>
       <w:bookmarkEnd w:id="9"/>
       <w:r>
@@ -3817,7 +3980,15 @@
         <w:pStyle w:val="Nagwek2"/>
       </w:pPr>
       <w:r>
-        <w:t>Platforma Slack dostosowana do środowiska edukacyjnego</w:t>
+        <w:t xml:space="preserve">Platforma </w:t>
+      </w:r>
+      <w:proofErr w:type="spellStart"/>
+      <w:r>
+        <w:t>Slack</w:t>
+      </w:r>
+      <w:proofErr w:type="spellEnd"/>
+      <w:r>
+        <w:t xml:space="preserve"> dostosowana do środowiska edukacyjnego</w:t>
       </w:r>
     </w:p>
     <w:p>
@@ -3825,7 +3996,15 @@
         <w:pStyle w:val="Akapitzwciciem"/>
       </w:pPr>
       <w:r>
-        <w:t xml:space="preserve">Platforma Slack, dostosowana do kontekstu edukacyjnego, pełni znaczącą rolę jako skuteczne narzędzie ułatwiające komunikację między pracownikami uczelni a studentami. Wykorzystanie kanałów tematycznych pozwala na precyzyjne uporządkowanie dyskusji związanych z różnymi przedmiotami, projektami badawczymi czy wydarzeniami kampusowymi. </w:t>
+        <w:t xml:space="preserve">Platforma </w:t>
+      </w:r>
+      <w:proofErr w:type="spellStart"/>
+      <w:r>
+        <w:t>Slack</w:t>
+      </w:r>
+      <w:proofErr w:type="spellEnd"/>
+      <w:r>
+        <w:t xml:space="preserve">, dostosowana do kontekstu edukacyjnego, pełni znaczącą rolę jako skuteczne narzędzie ułatwiające komunikację między pracownikami uczelni a studentami. Wykorzystanie kanałów tematycznych pozwala na precyzyjne uporządkowanie dyskusji związanych z różnymi przedmiotami, projektami badawczymi czy wydarzeniami kampusowymi. </w:t>
       </w:r>
       <w:r>
         <w:t>Pracownicy dziekanatu</w:t>
@@ -3854,23 +4033,35 @@
         <w:pStyle w:val="Akapitzwciciem"/>
       </w:pPr>
       <w:r>
-        <w:t xml:space="preserve">Dzięki funkcji czatu w czasie rzeczywistym, studenci mogą aktywnie uczestniczyć w procesie komunikacji, zadając pytania i otrzymując natychmiastowe odpowiedzi od pracowników uczelni. Ta interaktywna forma komunikacji istotnie przyczynia się do poprawy jakości dialogu, umożliwiając </w:t>
+        <w:t xml:space="preserve">Dzięki funkcji czatu w czasie rzeczywistym, studenci mogą aktywnie uczestniczyć w procesie komunikacji, zadając pytania i otrzymując natychmiastowe odpowiedzi od pracowników uczelni. Ta interaktywna forma komunikacji istotnie przyczynia się do poprawy jakości dialogu, umożliwiając szybką i skuteczną wymianę informacji. Dodatkowo, możliwość współdzielenia </w:t>
       </w:r>
       <w:r>
         <w:lastRenderedPageBreak/>
-        <w:t xml:space="preserve">szybką </w:t>
-      </w:r>
-      <w:r>
-        <w:t xml:space="preserve">i skuteczną wymianę informacji. </w:t>
-      </w:r>
-      <w:r>
-        <w:t>Dodatkowo, możliwość współdzielenia plików w ramach platformy Slack ułatwia przesyłanie dokumentów, co sprzyja efektywnej wymianie informacji. Te rozbudowane funkcje sprawiają, że Slack, dostosowany do środowiska edukacyjnego, staje się platformą sprzyjającą efektywnej i dynamicznej komunikacji między pracownikami uczelni a studentami.</w:t>
-      </w:r>
-      <w:r>
-        <w:t xml:space="preserve"> </w:t>
-      </w:r>
-      <w:r>
-        <w:t>Interfejs Slacka został zaprojektowany w taki sposób, aby umożliwić użytkownikom łatwe poruszanie się po platformie i korzystanie z różnych funkcji bez zbędnych trudności. To z kolei przyczynia się do płynnego i intuicyjnego doświadczenia użytkownika, co jest istotne dla efektywnego wykorzystania potencjału komunikacyjnego platformy w kontekście edukacyjnym.</w:t>
+        <w:t xml:space="preserve">plików w ramach platformy </w:t>
+      </w:r>
+      <w:proofErr w:type="spellStart"/>
+      <w:r>
+        <w:t>Slack</w:t>
+      </w:r>
+      <w:proofErr w:type="spellEnd"/>
+      <w:r>
+        <w:t xml:space="preserve"> ułatwia przesyłanie dokumentów, co sprzyja efektywnej wymianie informacji. Te rozbudowane funkcje sprawiają, że </w:t>
+      </w:r>
+      <w:proofErr w:type="spellStart"/>
+      <w:r>
+        <w:t>Slack</w:t>
+      </w:r>
+      <w:proofErr w:type="spellEnd"/>
+      <w:r>
+        <w:t xml:space="preserve">, dostosowany do środowiska edukacyjnego, staje się platformą sprzyjającą efektywnej i dynamicznej komunikacji między pracownikami uczelni a studentami. Interfejs </w:t>
+      </w:r>
+      <w:proofErr w:type="spellStart"/>
+      <w:r>
+        <w:t>Slacka</w:t>
+      </w:r>
+      <w:proofErr w:type="spellEnd"/>
+      <w:r>
+        <w:t xml:space="preserve"> został zaprojektowany w taki sposób, aby umożliwić użytkownikom łatwe poruszanie się po platformie i korzystanie z różnych funkcji bez zbędnych trudności. To z kolei przyczynia się do płynnego i intuicyjnego doświadczenia użytkownika, co jest istotne dla efektywnego wykorzystania potencjału komunikacyjnego platformy w kontekście edukacyjnym.</w:t>
       </w:r>
     </w:p>
     <w:p>
@@ -3885,9 +4076,9 @@
           <w:noProof/>
         </w:rPr>
         <w:drawing>
-          <wp:inline distT="0" distB="0" distL="0" distR="0">
-            <wp:extent cx="5399405" cy="3599815"/>
-            <wp:effectExtent l="19050" t="0" r="0" b="0"/>
+          <wp:inline distT="0" distB="0" distL="0" distR="0" wp14:anchorId="5291BCC6" wp14:editId="5AF8710A">
+            <wp:extent cx="5112000" cy="3408201"/>
+            <wp:effectExtent l="0" t="0" r="0" b="0"/>
             <wp:docPr id="5" name="Obraz 4" descr="slack.jpg"/>
             <wp:cNvGraphicFramePr>
               <a:graphicFrameLocks xmlns:a="http://schemas.openxmlformats.org/drawingml/2006/main" noChangeAspect="1"/>
@@ -3908,7 +4099,7 @@
                   <pic:spPr>
                     <a:xfrm>
                       <a:off x="0" y="0"/>
-                      <a:ext cx="5399405" cy="3599815"/>
+                      <a:ext cx="5112000" cy="3408201"/>
                     </a:xfrm>
                     <a:prstGeom prst="rect">
                       <a:avLst/>
@@ -3931,19 +4122,40 @@
       <w:r>
         <w:t xml:space="preserve">Rysunek </w:t>
       </w:r>
-      <w:fldSimple w:instr=" SEQ Rysunek \* ARABIC ">
-        <w:r>
-          <w:rPr>
-            <w:noProof/>
-          </w:rPr>
-          <w:t>7</w:t>
-        </w:r>
-      </w:fldSimple>
+      <w:r>
+        <w:fldChar w:fldCharType="begin"/>
+      </w:r>
+      <w:r>
+        <w:instrText xml:space="preserve"> SEQ Rysunek \* ARABIC </w:instrText>
+      </w:r>
+      <w:r>
+        <w:fldChar w:fldCharType="separate"/>
+      </w:r>
+      <w:r>
+        <w:rPr>
+          <w:noProof/>
+        </w:rPr>
+        <w:t>7</w:t>
+      </w:r>
+      <w:r>
+        <w:rPr>
+          <w:noProof/>
+        </w:rPr>
+        <w:fldChar w:fldCharType="end"/>
+      </w:r>
       <w:r>
         <w:t xml:space="preserve"> </w:t>
       </w:r>
       <w:r>
-        <w:t>Interfejs platformy Slack,</w:t>
+        <w:t xml:space="preserve">Interfejs platformy </w:t>
+      </w:r>
+      <w:proofErr w:type="spellStart"/>
+      <w:r>
+        <w:t>Slack</w:t>
+      </w:r>
+      <w:proofErr w:type="spellEnd"/>
+      <w:r>
+        <w:t>,</w:t>
       </w:r>
     </w:p>
     <w:p>
@@ -3962,15 +4174,89 @@
         <w:pStyle w:val="Nagwek2"/>
       </w:pPr>
       <w:r>
+        <w:t>Podsumowanie</w:t>
+      </w:r>
+      <w:bookmarkStart w:id="10" w:name="_Toc155420469"/>
+    </w:p>
+    <w:p>
+      <w:pPr>
+        <w:pStyle w:val="Akapitzwciciem"/>
+      </w:pPr>
+      <w:r>
+        <w:t>Podsumowując analizę porównawczą różnych rozwiązań, można zauważyć, że każde z badanych modułów, systemów czy platform posiada swoje unikalne zalety oraz oferuje różnorodne funkcje, które mogą być dostosowane do specyfiki działania dziekanatu.</w:t>
+      </w:r>
+    </w:p>
+    <w:p>
+      <w:pPr>
+        <w:pStyle w:val="Akapitzwciciem"/>
+      </w:pPr>
+      <w:r>
         <w:lastRenderedPageBreak/>
-        <w:t>Podsumowanie</w:t>
+        <w:t>W przypadku modułu podań systemu USOS UŚ, pomimo braku pewnych funkcjonalności związanych z komunikacją i współpracą, wartością dodaną jest spójny i intuicyjny interfejs oraz klarowna nawigacja, co ułatwia obsługę systemu.</w:t>
+      </w:r>
+    </w:p>
+    <w:p>
+      <w:pPr>
+        <w:pStyle w:val="Akapitzwciciem"/>
+      </w:pPr>
+      <w:r>
+        <w:t xml:space="preserve">System </w:t>
+      </w:r>
+      <w:r>
+        <w:t>e</w:t>
+      </w:r>
+      <w:r>
+        <w:t xml:space="preserve">lektronicznego </w:t>
+      </w:r>
+      <w:r>
+        <w:t>z</w:t>
+      </w:r>
+      <w:r>
+        <w:t xml:space="preserve">arządzania </w:t>
+      </w:r>
+      <w:r>
+        <w:t>d</w:t>
+      </w:r>
+      <w:r>
+        <w:t>okumentacją EZD RP w pełni spełnia przyjęte kryteria funkcjonalne, umożliwiając efektywną komunikację i wspierając przejrzystość procesów dzięki możliwości dołączania załączników i komentowania.</w:t>
+      </w:r>
+    </w:p>
+    <w:p>
+      <w:pPr>
+        <w:pStyle w:val="Akapitzwciciem"/>
+      </w:pPr>
+      <w:r>
+        <w:t xml:space="preserve">Platforma </w:t>
+      </w:r>
+      <w:proofErr w:type="spellStart"/>
+      <w:r>
+        <w:t>Zendesk</w:t>
+      </w:r>
+      <w:proofErr w:type="spellEnd"/>
+      <w:r>
+        <w:t>, dzięki dedykowanej licencji edukacyjnej, dostosowuje się do specyfiki instytucji, efektywnie wspierając komunikację i wymianę informacji. System biletowy, możliwość dołączania załączników oraz intuicyjny interfejs sprawiają, że jest kompleksowym narzędziem w obszarze obsługi klienta.</w:t>
+      </w:r>
+    </w:p>
+    <w:p>
+      <w:pPr>
+        <w:pStyle w:val="Akapitzwciciem"/>
+      </w:pPr>
+      <w:r>
+        <w:t xml:space="preserve">Platforma </w:t>
+      </w:r>
+      <w:proofErr w:type="spellStart"/>
+      <w:r>
+        <w:t>Slack</w:t>
+      </w:r>
+      <w:proofErr w:type="spellEnd"/>
+      <w:r>
+        <w:t>, dostosowana do środowiska edukacyjnego, wyróżnia się funkcją czatu w czasie rzeczywistym, umożliwiając aktywną komunikację. Możliwość współdzielenia plików oraz przyjazny interfejs stanowią dodatkowe atuty wspierające efektywną komunikację wśród użytkowników.</w:t>
       </w:r>
     </w:p>
     <w:p>
       <w:pPr>
         <w:pStyle w:val="Nagwek1"/>
       </w:pPr>
-      <w:bookmarkStart w:id="10" w:name="_Toc155420469"/>
       <w:r>
         <w:t>Koncepcja własnego rozwiązania</w:t>
       </w:r>
@@ -3997,7 +4283,11 @@
         <w:pStyle w:val="Akapitzwciciem"/>
       </w:pPr>
       <w:r>
-        <w:t>W tym podrozdziale autor pracy wciela się w rolę właściciela produktu — PO. Właściciela produktu, będącego na etapie rozpoznania wymagań użytkowych/biznesowych. Tutaj autor pracy opisuje w jaki sposób proponowany system ma spełniać wymagania użytkowe zidentyfikowane w rozdziale poprzednim, poświęconym analizie problemu, jak jego działanie będzie mogło zaspokoić potrzeby użytkownika/klienta biznesowego. Przedstawiamy przewidywane zastosowania, grupy odbiorców, jak dana grupa ma wykorzystywać system, najlepiej przedstawić to opisując przewidywane scenariusze wykorzystania systemu. Sporządzony tekst nie ma być jeszcze rejestrem produktu a raczej wstępem do jego wytworzenia w przyszłości. Zaleca się, aby właściwości użytkowe zostały opisane z punktu widzenia użytkownika, najlepiej aby przedstawiały konkretne, przewidywane scenariusze wykorzystania systemu. Nie powinny to jednak jeszcze być konkretne historie użytkownika a raczej ogólne scenariusze, służące do ich późniejszego napisania. Nie umieszczamy tutaj zagadnień technologicznych. Uwaga: jeżeli to możliwe, jasno opisujemy elementy wyróżniające proponowane rozwiązania od innych rozwiązań.</w:t>
+        <w:t xml:space="preserve">W tym podrozdziale autor pracy wciela się w rolę właściciela produktu — PO. Właściciela produktu, będącego na etapie rozpoznania wymagań użytkowych/biznesowych. Tutaj autor pracy opisuje w jaki sposób proponowany system ma spełniać wymagania użytkowe zidentyfikowane w rozdziale poprzednim, poświęconym analizie problemu, jak jego działanie będzie mogło zaspokoić potrzeby użytkownika/klienta biznesowego. Przedstawiamy przewidywane zastosowania, grupy odbiorców, jak dana grupa ma wykorzystywać system, najlepiej przedstawić to opisując przewidywane scenariusze wykorzystania systemu. Sporządzony tekst nie ma być jeszcze rejestrem produktu a raczej wstępem do jego wytworzenia w przyszłości. Zaleca się, aby właściwości użytkowe zostały opisane z punktu widzenia użytkownika, najlepiej aby przedstawiały konkretne, przewidywane scenariusze wykorzystania </w:t>
+      </w:r>
+      <w:r>
+        <w:lastRenderedPageBreak/>
+        <w:t>systemu. Nie powinny to jednak jeszcze być konkretne historie użytkownika a raczej ogólne scenariusze, służące do ich późniejszego napisania. Nie umieszczamy tutaj zagadnień technologicznych. Uwaga: jeżeli to możliwe, jasno opisujemy elementy wyróżniające proponowane rozwiązania od innych rozwiązań.</w:t>
       </w:r>
     </w:p>
     <w:p>
@@ -4013,214 +4303,265 @@
         <w:pStyle w:val="Akapitzwciciem"/>
       </w:pPr>
       <w:r>
-        <w:t xml:space="preserve">W tym podrozdziale autor pracy wciela się w rolę architekta oprogramowania — SA. Pamiętamy, że w 4.1 autor wcielić się miał w rolę PO. Tutaj autor nawiązuje wewnętrzny dialog pomiędzy dychotomicznymi wcieleniami PO i SA, tak aby przedstawić najlepszą koncepcję rozwiązania technologicznego. Tutaj przedstawia się opis technologicznej koncepcji realizacji systemu, jaką postać on ma przyjąć (aplikacja WWW, typu desktop, mobilna, a może hybrydowa), ogólny szkic architektury (szczegółowy będzie w następnym rozdziale), przewidywane narzędzia realizacji (krótko, więcej szczegółów w następnym </w:t>
+        <w:t>W tym podrozdziale autor pracy wciela się w rolę architekta oprogramowania — SA. Pamiętamy, że w 4.1 autor wcielić się miał w rolę PO. Tutaj autor nawiązuje wewnętrzny dialog pomiędzy dychotomicznymi wcieleniami PO i SA, tak aby przedstawić najlepszą koncepcję rozwiązania technologicznego. Tutaj przedstawia się opis technologicznej koncepcji realizacji systemu, jaką postać on ma przyjąć (aplikacja WWW, typu desktop, mobilna, a może hybrydowa), ogólny szkic architektury (szczegółowy będzie w następnym rozdziale), przewidywane narzędzia realizacji (krótko, więcej szczegółów w następnym rozdziale). Jeżeli w 4.1 ustalono, że np. system ma obejmować w pełni funkcjonalną aplikację WWW oraz uzupełniającą ją, uproszczoną natywną aplikację mobilną, należy przedstawić koncepcję architektury (zapewne ze wspólną warstwą serwerową) zdolną do spełnienia takich wymogów. Tutaj można również przedstawić dyskusję możliwych metod, technik i narzędzi realizacji, dokonać ich oceny, wskazać wady, zalety, wskazać i uzasadnić dokonany wybór. Nie wchodzimy głęboko w zagadnienia technologiczne, pamiętamy, że prezentujemy koncepcję a jeszcze nie szczegółowe założenia.</w:t>
+      </w:r>
+    </w:p>
+    <w:p>
+      <w:pPr>
+        <w:pStyle w:val="Nagwek1"/>
+      </w:pPr>
+      <w:bookmarkStart w:id="11" w:name="_Toc155420480"/>
+      <w:r>
+        <w:t>Projekt ogólny</w:t>
+      </w:r>
+      <w:bookmarkEnd w:id="11"/>
+    </w:p>
+    <w:p>
+      <w:pPr>
+        <w:pStyle w:val="Akapitzwciciem"/>
+      </w:pPr>
+      <w:r>
+        <w:t>Rozdział ten prezentuje…</w:t>
+      </w:r>
+    </w:p>
+    <w:p>
+      <w:pPr>
+        <w:pStyle w:val="Nagwek2"/>
+      </w:pPr>
+      <w:r>
+        <w:t>Specyfikacja wymagań funkcjonalnych i niefunkcjonalnych</w:t>
+      </w:r>
+    </w:p>
+    <w:p>
+      <w:pPr>
+        <w:pStyle w:val="Akapitzwciciem"/>
+      </w:pPr>
+      <w:r>
+        <w:t xml:space="preserve">Podrozdział w Projekt ogólny. Specyfikacja wymagań jest fragmentem SRS — Software </w:t>
+      </w:r>
+      <w:proofErr w:type="spellStart"/>
+      <w:r>
+        <w:t>Requirements</w:t>
+      </w:r>
+      <w:proofErr w:type="spellEnd"/>
+      <w:r>
+        <w:t xml:space="preserve"> </w:t>
+      </w:r>
+      <w:proofErr w:type="spellStart"/>
+      <w:r>
+        <w:t>Specification</w:t>
+      </w:r>
+      <w:proofErr w:type="spellEnd"/>
+      <w:r>
+        <w:t xml:space="preserve">. Szczegółowe informacje na temat dokumentu SRS dostępne są tutaj (PDF). Specyfikacja wymagań funkcjonalnych zawiera opis funkcji udostępnianych przez system. Np. Otwarcie istniejącego raportu, Utworzenie nowego raportu, Edycja ustawień, itp. Funkcje systemu </w:t>
       </w:r>
       <w:r>
         <w:lastRenderedPageBreak/>
-        <w:t>rozdziale). Jeżeli w 4.1 ustalono, że np. system ma obejmować w pełni funkcjonalną aplikację WWW oraz uzupełniającą ją, uproszczoną natywną aplikację mobilną, należy przedstawić koncepcję architektury (zapewne ze wspólną warstwą serwerową) zdolną do spełnienia takich wymogów. Tutaj można również przedstawić dyskusję możliwych metod, technik i narzędzi realizacji, dokonać ich oceny, wskazać wady, zalety, wskazać i uzasadnić dokonany wybór. Nie wchodzimy głęboko w zagadnienia technologiczne, pamiętamy, że prezentujemy koncepcję a jeszcze nie szczegółowe założenia.</w:t>
+        <w:t xml:space="preserve">odpowiadają zazwyczaj przypadkom użycia występującym na diagramie </w:t>
+      </w:r>
+      <w:proofErr w:type="spellStart"/>
+      <w:r>
+        <w:t>Use</w:t>
+      </w:r>
+      <w:proofErr w:type="spellEnd"/>
+      <w:r>
+        <w:t xml:space="preserve"> Case (PDF), taki diagram jest mile widziany jako element specyfikacji wymagań funkcjonalnych. Poszczególne wymagania mogą być prezentowane w postaci listy numerowanej lub bardziej szczegółowo w postaci tabeli. Wymagania niefunkcjonalne dotyczą aspektów systemu nie przekładających się bezpośrednio na akcje wykonywane przez system, dotyczą takich aspektów jak architektura, bezpieczeństwo, wydajność, ergonomia interfejsu użytkownika, kolorystyka. Wystarczy prezentacja wymagań niefunkcjonalnych w postaci listy numerowanej.</w:t>
+      </w:r>
+    </w:p>
+    <w:p>
+      <w:pPr>
+        <w:pStyle w:val="Akapitzwciciem"/>
+      </w:pPr>
+    </w:p>
+    <w:p>
+      <w:pPr>
+        <w:pStyle w:val="Akapitzwciciem"/>
+      </w:pPr>
+      <w:r>
+        <w:t>W przypadku osób przyzwyczajonych do pracy z wykorzystaniem metodyk zwinnych, można przedstawić specyfikację funkcji systemu w postaci historii użytkownika.</w:t>
+      </w:r>
+    </w:p>
+    <w:p>
+      <w:pPr>
+        <w:pStyle w:val="Nagwek2"/>
+      </w:pPr>
+      <w:r>
+        <w:t>Architektura systemu</w:t>
+      </w:r>
+    </w:p>
+    <w:p>
+      <w:pPr>
+        <w:pStyle w:val="Akapitzwciciem"/>
+      </w:pPr>
+      <w:r>
+        <w:t>Podrozdział w Projekt ogólny. Określamy jakiego rodzaju będzie system (system klasy desktop, mobilny, internetowy). W zależności od danego rodzaju systemu określamy czy będzie podzielony na podsystemy, elementy, warstwy, moduły, określamy gdzie będą one ulokowane i jak będą ze sobą współpracować. Przykład: “System będzie trójwarstwową aplikacją internetową. Warstwa kliencka działać będzie w środowisku przeglądarki, będzie ona się komunikować z warstwą usług serwerowych za pośrednictwem API REST. API będzie korzystało z bazy danych umieszczonej na osobnym, dedykowanym serwerze”. Dalej następują rysunki ideowe ilustrujące architekturę aplikacji, ogólny opis przeznaczenia oraz roli poszczególnych elementów aplikacji, metod komunikacji pomiędzy nimi.</w:t>
+      </w:r>
+    </w:p>
+    <w:p>
+      <w:pPr>
+        <w:pStyle w:val="Nagwek2"/>
+      </w:pPr>
+      <w:r>
+        <w:t>Metody i narzędzia realizacji</w:t>
+      </w:r>
+    </w:p>
+    <w:p>
+      <w:pPr>
+        <w:pStyle w:val="Akapitzwciciem"/>
+      </w:pPr>
+      <w:r>
+        <w:t xml:space="preserve">Podrozdział w Projekt ogólny. Opierając się na znanych już wymaganiach oraz znanej architekturze systemu dokonujemy krótkiego przeglądu możliwych metod oraz narzędzi jego realizacji, wybieramy jedną wersję oraz uzasadniamy wybór (o ile nie dokonano tego w rozdziale dotyczącym koncepcji rozwiązania technologicznego). Przedstawiamy krótką charakterystykę narzędzi z uszczegółowieniem wersji którą planujemy wykorzystać. Uwaga: nie wstawiamy tutaj rozbudowanych opisów narzędzi, nie opisujemy języków programowania i </w:t>
+      </w:r>
+      <w:r>
+        <w:lastRenderedPageBreak/>
+        <w:t xml:space="preserve">wszystkich ich mechanizmów, nie robimy tutorialu z serwerów baz danych, innymi słowy nie robimy “lania wody”, ma być krótko, konkretnie i kompetentnie, a zatem jeżeli wybieramy PHP, to uzasadniamy dlaczego, jeżeli wybieramy konkretny </w:t>
+      </w:r>
+      <w:proofErr w:type="spellStart"/>
+      <w:r>
+        <w:t>framework</w:t>
+      </w:r>
+      <w:proofErr w:type="spellEnd"/>
+      <w:r>
+        <w:t xml:space="preserve"> dla PHP to piszemy dlaczego ten właśnie, i której wersji planujemy użyć. Przechodzimy do szczegółów jedynie wtedy, gdy są one istotne dla projektu w fazie projektu ogólnego, np. jeżeli istotnym elementem wpływającym na wybór biblioteki </w:t>
+      </w:r>
+      <w:proofErr w:type="spellStart"/>
+      <w:r>
+        <w:t>Qt</w:t>
+      </w:r>
+      <w:proofErr w:type="spellEnd"/>
+      <w:r>
+        <w:t xml:space="preserve"> jest mechanizm slotów i sygnałów, to można napisać parę zdań na ten temat, co ułatwi wskazanie uzasadnienia wybory tejże biblioteki.</w:t>
+      </w:r>
+    </w:p>
+    <w:p>
+      <w:pPr>
+        <w:pStyle w:val="Nagwek2"/>
+      </w:pPr>
+      <w:r>
+        <w:t>Koncepcja przechowywania danych</w:t>
+      </w:r>
+    </w:p>
+    <w:p>
+      <w:pPr>
+        <w:pStyle w:val="Akapitzwciciem"/>
+      </w:pPr>
+      <w:r>
+        <w:t>Podrozdział w Projekt ogólny. Zazwyczaj systemy informatyczne potrzebują danych przechowywanych trwale. Wykorzystuje się do tego najczęściej bazy danych, zwykle trzeba je zaprojektować. W tym podrozdziale należy przedstawić jak będziemy zapisywać dane trwałe, jeżeli stosujemy bazę danych to należy określić jej model oraz przedstawić szczegóły modelu. W przypadku baz relacyjnych podajmy model konceptualny, logiczny i fizyczny, w przypadku gdy merytorycznie one się istotnie nie różnią, podajemy model najbardziej pełny. Ilustracją wybranego modelu są najczęściej diagramy, np. diagramy ERD opisane tutaj (PDF).</w:t>
+      </w:r>
+    </w:p>
+    <w:p>
+      <w:pPr>
+        <w:pStyle w:val="Akapitzwciciem"/>
+      </w:pPr>
+      <w:r>
+        <w:t xml:space="preserve">Uwaga, zamieszczenie samych diagramów nie wystarcza, należy przedstawić również opis przeznaczenia poszczególnych tabel, wraz z informacjami o kluczach głównych i obcych. Dla baz nierelacyjnych podajemy adekwatne dla tych baz formy ilustracji metody organizacji danych. W przypadku, gdy bazy danych nie są wykorzystywane w projektowanym systemie, przedstawiamy przyjętą koncepcję przechowywania informacji (pliki </w:t>
+      </w:r>
+      <w:proofErr w:type="spellStart"/>
+      <w:r>
+        <w:t>serializacyjne</w:t>
+      </w:r>
+      <w:proofErr w:type="spellEnd"/>
+      <w:r>
+        <w:t>, pliki tekstowe, pliki CSV, pliki XML, pliki binarne), oraz szczegóły ich reprezentacji, przyjęte formaty.</w:t>
+      </w:r>
+    </w:p>
+    <w:p>
+      <w:pPr>
+        <w:pStyle w:val="Nagwek2"/>
+      </w:pPr>
+      <w:r>
+        <w:t>Projekt interfejsu użytkownika</w:t>
+      </w:r>
+    </w:p>
+    <w:p>
+      <w:pPr>
+        <w:pStyle w:val="Akapitzwciciem"/>
+      </w:pPr>
+      <w:r>
+        <w:t xml:space="preserve">Podrozdział w Projekt ogólny. Prezentacja koncepcji organizacji interfejsu użytkownika, przyjmująca postać rysunków wraz ze stosownym komentarzem. rysunki mogą zawierać szkice interfejsu (również odręczne, skany), makiety z odpowiednich programów do modelowania interfejsu użytkownika. Uwaga — nie umieszczamy tutaj finalnych elementów gotowego systemu, przecież go </w:t>
+      </w:r>
+      <w:r>
+        <w:lastRenderedPageBreak/>
+        <w:t>jeszcze nie ma! Jeżeli aplikacja mam być responsywna i w różny sposób “wyglądać” na różnych urządzeniach, należy przedstawić szkice interfejsu dla każdego z przewidywanych trybów pracy.</w:t>
       </w:r>
     </w:p>
     <w:p>
       <w:pPr>
         <w:pStyle w:val="Nagwek1"/>
       </w:pPr>
-      <w:bookmarkStart w:id="11" w:name="_Toc155420480"/>
-      <w:r>
-        <w:t>Projekt ogólny</w:t>
-      </w:r>
-      <w:bookmarkEnd w:id="11"/>
+      <w:bookmarkStart w:id="12" w:name="_Toc155420483"/>
+      <w:r>
+        <w:t>Dokumentacja techniczna</w:t>
+      </w:r>
+      <w:bookmarkEnd w:id="12"/>
     </w:p>
     <w:p>
       <w:pPr>
         <w:pStyle w:val="Akapitzwciciem"/>
       </w:pPr>
       <w:r>
-        <w:t>Rozdział ten prezentuje…</w:t>
-      </w:r>
-    </w:p>
-    <w:p>
-      <w:pPr>
-        <w:pStyle w:val="Nagwek2"/>
-      </w:pPr>
-      <w:r>
-        <w:t>Specyfikacja wymagań funkcjonalnych i niefunkcjonalnych</w:t>
+        <w:t>Struktura tego rozdziału mocno zależy od architektury danego rozwiązania, zastosowanych metod i narzędzi realizacji. Należy rozpocząć od schematu rzeczywistej struktury systemu, prezentującego poszczególne składowe: pakiety, moduły, biblioteki, klasy. Każda składowa powinna zostać omówiona, opis powinien zawierać nazwę składowej, jej rolę w projekcie, przeznaczenie, strukturę wewnętrzną.</w:t>
       </w:r>
     </w:p>
     <w:p>
       <w:pPr>
         <w:pStyle w:val="Akapitzwciciem"/>
       </w:pPr>
-      <w:r>
-        <w:t>Podrozdział w Projekt ogólny. Specyfikacja wymagań jest fragmentem SRS — Software Requirements Specification. Szczegółowe informacje na temat dokumentu SRS dostępne są tutaj (PDF). Specyfikacja wymagań funkcjonalnych zawiera opis funkcji udostępnianych przez system. Np. Otwarcie istniejącego raportu, Utworzenie nowego raportu, Edycja ustawień, itp. Funkcje systemu odpowiadają zazwyczaj przypadkom użycia występującym na diagramie Use Case (PDF), taki diagram jest mile widziany jako element specyfikacji wymagań funkcjonalnych. Poszczególne wymagania mogą być prezentowane w postaci listy numerowanej lub bardziej szczegółowo w postaci tabeli. Wymagania niefunkcjonalne dotyczą aspektów systemu nie przekładających się bezpośrednio na akcje wykonywane przez system, dotyczą takich aspektów jak architektura, bezpieczeństwo, wydajność, ergonomia interfejsu użytkownika, kolorystyka. Wystarczy prezentacja wymagań niefunkcjonalnych w postaci listy numerowanej.</w:t>
-      </w:r>
     </w:p>
     <w:p>
       <w:pPr>
         <w:pStyle w:val="Akapitzwciciem"/>
       </w:pPr>
+      <w:r>
+        <w:t>Ten rozdział to dobre miejsce na umieszczenie różnorodnych diagramów projektowych, takich jak diagram hierarchii klas, diagramy sekwencji, kolaboracji, itp., itd.. Tutaj można przedstawić opisy metod i/lub stosowane algorytmy.</w:t>
+      </w:r>
     </w:p>
     <w:p>
       <w:pPr>
         <w:pStyle w:val="Akapitzwciciem"/>
       </w:pPr>
-      <w:r>
-        <w:t>W przypadku osób przyzwyczajonych do pracy z wykorzystaniem metodyk zwinnych, można przedstawić specyfikację funkcji systemu w postaci historii użytkownika.</w:t>
-      </w:r>
-    </w:p>
-    <w:p>
-      <w:pPr>
-        <w:pStyle w:val="Nagwek2"/>
-      </w:pPr>
+    </w:p>
+    <w:p>
+      <w:pPr>
+        <w:pStyle w:val="Akapitzwciciem"/>
+      </w:pPr>
+      <w:r>
+        <w:t>Przy opisie składowych systemu warto przedstawić fragmenty wybranych kodów źródłowych, prezentujące szczególnie istotne, ciekawe czy nietypowe rozwiązania oraz algorytmy. Nie należy przedstawiać fragmentów kodu operacji typowych lub trywialnych. Proszę nie zamieszczać długich, ciągnących się przez wiele stron listingów kodu. Opis kodu zapisujemy w sekwencji: kilka linijek a potem fragment opisujący istotne operacje realizowane w kodzie, kilka linijek a potem fragment opisujący istotne operacje realizowane w kodzie… itd.</w:t>
+      </w:r>
+    </w:p>
+    <w:p>
+      <w:pPr>
+        <w:pStyle w:val="Akapitzwciciem"/>
+      </w:pPr>
+    </w:p>
+    <w:p>
+      <w:pPr>
+        <w:pStyle w:val="Akapitzwciciem"/>
+      </w:pPr>
+      <w:r>
+        <w:t>Fragmenty kodu proszę zamieszczać jako odpowiednio sformatowane teksty, zwykle pisane nieproporcjonalnym krojem pisma. Proszę zadbać o to, by zamieszczane kody były poprawne z punktu widzenia inżynierii programowania, poprawne merytorycznie oraz właściwie sformatowane. Proszę nie umieszczać w tekście fragmentów kodu w postaci rysunków zawierających zrzuty ekranów.</w:t>
+      </w:r>
+    </w:p>
+    <w:p>
+      <w:pPr>
+        <w:pStyle w:val="Akapitzwciciem"/>
+      </w:pPr>
+    </w:p>
+    <w:p>
+      <w:pPr>
+        <w:pStyle w:val="Akapitzwciciem"/>
+      </w:pPr>
+      <w:r>
+        <w:t>Proszę pamiętać, że praca inżynierska ma być wymiernym dowodem wysokich kompetencji jej autora w zakresie informatyki, niechlujny kod takich kompetencji nie potwierdza.</w:t>
+      </w:r>
+    </w:p>
+    <w:p>
+      <w:pPr>
+        <w:pStyle w:val="Nagwek1"/>
+      </w:pPr>
+      <w:bookmarkStart w:id="13" w:name="_Toc155420484"/>
       <w:r>
         <w:lastRenderedPageBreak/>
-        <w:t>Architektura systemu</w:t>
-      </w:r>
-    </w:p>
-    <w:p>
-      <w:pPr>
-        <w:pStyle w:val="Akapitzwciciem"/>
-      </w:pPr>
-      <w:r>
-        <w:t>Podrozdział w Projekt ogólny. Określamy jakiego rodzaju będzie system (system klasy desktop, mobilny, internetowy). W zależności od danego rodzaju systemu określamy czy będzie podzielony na podsystemy, elementy, warstwy, moduły, określamy gdzie będą one ulokowane i jak będą ze sobą współpracować. Przykład: “System będzie trójwarstwową aplikacją internetową. Warstwa kliencka działać będzie w środowisku przeglądarki, będzie ona się komunikować z warstwą usług serwerowych za pośrednictwem API REST. API będzie korzystało z bazy danych umieszczonej na osobnym, dedykowanym serwerze”. Dalej następują rysunki ideowe ilustrujące architekturę aplikacji, ogólny opis przeznaczenia oraz roli poszczególnych elementów aplikacji, metod komunikacji pomiędzy nimi.</w:t>
-      </w:r>
-    </w:p>
-    <w:p>
-      <w:pPr>
-        <w:pStyle w:val="Nagwek2"/>
-      </w:pPr>
-      <w:r>
-        <w:t>Metody i narzędzia realizacji</w:t>
-      </w:r>
-    </w:p>
-    <w:p>
-      <w:pPr>
-        <w:pStyle w:val="Akapitzwciciem"/>
-      </w:pPr>
-      <w:r>
-        <w:t>Podrozdział w Projekt ogólny. Opierając się na znanych już wymaganiach oraz znanej architekturze systemu dokonujemy krótkiego przeglądu możliwych metod oraz narzędzi jego realizacji, wybieramy jedną wersję oraz uzasadniamy wybór (o ile nie dokonano tego w rozdziale dotyczącym koncepcji rozwiązania technologicznego). Przedstawiamy krótką charakterystykę narzędzi z uszczegółowieniem wersji którą planujemy wykorzystać. Uwaga: nie wstawiamy tutaj rozbudowanych opisów narzędzi, nie opisujemy języków programowania i wszystkich ich mechanizmów, nie robimy tutorialu z serwerów baz danych, innymi słowy nie robimy “lania wody”, ma być krótko, konkretnie i kompetentnie, a zatem jeżeli wybieramy PHP, to uzasadniamy dlaczego, jeżeli wybieramy konkretny framework dla PHP to piszemy dlaczego ten właśnie, i której wersji planujemy użyć. Przechodzimy do szczegółów jedynie wtedy, gdy są one istotne dla projektu w fazie projektu ogólnego, np. jeżeli istotnym elementem wpływającym na wybór biblioteki Qt jest mechanizm slotów i sygnałów, to można napisać parę zdań na ten temat, co ułatwi wskazanie uzasadnienia wybory tejże biblioteki.</w:t>
-      </w:r>
-    </w:p>
-    <w:p>
-      <w:pPr>
-        <w:pStyle w:val="Nagwek2"/>
-      </w:pPr>
-      <w:r>
-        <w:t>Koncepcja przechowywania danych</w:t>
-      </w:r>
-    </w:p>
-    <w:p>
-      <w:pPr>
-        <w:pStyle w:val="Akapitzwciciem"/>
-      </w:pPr>
-      <w:r>
-        <w:t xml:space="preserve">Podrozdział w Projekt ogólny. Zazwyczaj systemy informatyczne potrzebują danych przechowywanych trwale. Wykorzystuje się do tego najczęściej bazy </w:t>
-      </w:r>
-      <w:r>
-        <w:lastRenderedPageBreak/>
-        <w:t>danych, zwykle trzeba je zaprojektować. W tym podrozdziale należy przedstawić jak będziemy zapisywać dane trwałe, jeżeli stosujemy bazę danych to należy określić jej model oraz przedstawić szczegóły modelu. W przypadku baz relacyjnych podajmy model konceptualny, logiczny i fizyczny, w przypadku gdy merytorycznie one się istotnie nie różnią, podajemy model najbardziej pełny. Ilustracją wybranego modelu są najczęściej diagramy, np. diagramy ERD opisane tutaj (PDF).</w:t>
-      </w:r>
-    </w:p>
-    <w:p>
-      <w:pPr>
-        <w:pStyle w:val="Akapitzwciciem"/>
-      </w:pPr>
-      <w:r>
-        <w:t>Uwaga, zamieszczenie samych diagramów nie wystarcza, należy przedstawić również opis przeznaczenia poszczególnych tabel, wraz z informacjami o kluczach głównych i obcych. Dla baz nierelacyjnych podajemy adekwatne dla tych baz formy ilustracji metody organizacji danych. W przypadku, gdy bazy danych nie są wykorzystywane w projektowanym systemie, przedstawiamy przyjętą koncepcję przechowywania informacji (pliki serializacyjne, pliki tekstowe, pliki CSV, pliki XML, pliki binarne), oraz szczegóły ich reprezentacji, przyjęte formaty.</w:t>
-      </w:r>
-    </w:p>
-    <w:p>
-      <w:pPr>
-        <w:pStyle w:val="Nagwek2"/>
-      </w:pPr>
-      <w:r>
-        <w:t>Projekt interfejsu użytkownika</w:t>
-      </w:r>
-    </w:p>
-    <w:p>
-      <w:pPr>
-        <w:pStyle w:val="Akapitzwciciem"/>
-      </w:pPr>
-      <w:r>
-        <w:t>Podrozdział w Projekt ogólny. Prezentacja koncepcji organizacji interfejsu użytkownika, przyjmująca postać rysunków wraz ze stosownym komentarzem. rysunki mogą zawierać szkice interfejsu (również odręczne, skany), makiety z odpowiednich programów do modelowania interfejsu użytkownika. Uwaga — nie umieszczamy tutaj finalnych elementów gotowego systemu, przecież go jeszcze nie ma! Jeżeli aplikacja mam być responsywna i w różny sposób “wyglądać” na różnych urządzeniach, należy przedstawić szkice interfejsu dla każdego z przewidywanych trybów pracy.</w:t>
-      </w:r>
-    </w:p>
-    <w:p>
-      <w:pPr>
-        <w:pStyle w:val="Nagwek1"/>
-      </w:pPr>
-      <w:bookmarkStart w:id="12" w:name="_Toc155420483"/>
-      <w:r>
-        <w:t>Dokumentacja techniczna</w:t>
-      </w:r>
-      <w:bookmarkEnd w:id="12"/>
-    </w:p>
-    <w:p>
-      <w:pPr>
-        <w:pStyle w:val="Akapitzwciciem"/>
-      </w:pPr>
-      <w:r>
-        <w:t>Struktura tego rozdziału mocno zależy od architektury danego rozwiązania, zastosowanych metod i narzędzi realizacji. Należy rozpocząć od schematu rzeczywistej struktury systemu, prezentującego poszczególne składowe: pakiety, moduły, biblioteki, klasy. Każda składowa powinna zostać omówiona, opis powinien zawierać nazwę składowej, jej rolę w projekcie, przeznaczenie, strukturę wewnętrzną.</w:t>
-      </w:r>
-    </w:p>
-    <w:p>
-      <w:pPr>
-        <w:pStyle w:val="Akapitzwciciem"/>
-      </w:pPr>
-    </w:p>
-    <w:p>
-      <w:pPr>
-        <w:pStyle w:val="Akapitzwciciem"/>
-      </w:pPr>
-      <w:r>
-        <w:lastRenderedPageBreak/>
-        <w:t>Ten rozdział to dobre miejsce na umieszczenie różnorodnych diagramów projektowych, takich jak diagram hierarchii klas, diagramy sekwencji, kolaboracji, itp., itd.. Tutaj można przedstawić opisy metod i/lub stosowane algorytmy.</w:t>
-      </w:r>
-    </w:p>
-    <w:p>
-      <w:pPr>
-        <w:pStyle w:val="Akapitzwciciem"/>
-      </w:pPr>
-    </w:p>
-    <w:p>
-      <w:pPr>
-        <w:pStyle w:val="Akapitzwciciem"/>
-      </w:pPr>
-      <w:r>
-        <w:t>Przy opisie składowych systemu warto przedstawić fragmenty wybranych kodów źródłowych, prezentujące szczególnie istotne, ciekawe czy nietypowe rozwiązania oraz algorytmy. Nie należy przedstawiać fragmentów kodu operacji typowych lub trywialnych. Proszę nie zamieszczać długich, ciągnących się przez wiele stron listingów kodu. Opis kodu zapisujemy w sekwencji: kilka linijek a potem fragment opisujący istotne operacje realizowane w kodzie, kilka linijek a potem fragment opisujący istotne operacje realizowane w kodzie… itd.</w:t>
-      </w:r>
-    </w:p>
-    <w:p>
-      <w:pPr>
-        <w:pStyle w:val="Akapitzwciciem"/>
-      </w:pPr>
-    </w:p>
-    <w:p>
-      <w:pPr>
-        <w:pStyle w:val="Akapitzwciciem"/>
-      </w:pPr>
-      <w:r>
-        <w:t>Fragmenty kodu proszę zamieszczać jako odpowiednio sformatowane teksty, zwykle pisane nieproporcjonalnym krojem pisma. Proszę zadbać o to, by zamieszczane kody były poprawne z punktu widzenia inżynierii programowania, poprawne merytorycznie oraz właściwie sformatowane. Proszę nie umieszczać w tekście fragmentów kodu w postaci rysunków zawierających zrzuty ekranów.</w:t>
-      </w:r>
-    </w:p>
-    <w:p>
-      <w:pPr>
-        <w:pStyle w:val="Akapitzwciciem"/>
-      </w:pPr>
-    </w:p>
-    <w:p>
-      <w:pPr>
-        <w:pStyle w:val="Akapitzwciciem"/>
-      </w:pPr>
-      <w:r>
-        <w:t>Proszę pamiętać, że praca inżynierska ma być wymiernym dowodem wysokich kompetencji jej autora w zakresie informatyki, niechlujny kod takich kompetencji nie potwierdza.</w:t>
-      </w:r>
-    </w:p>
-    <w:p>
-      <w:pPr>
-        <w:pStyle w:val="Nagwek1"/>
-      </w:pPr>
-      <w:bookmarkStart w:id="13" w:name="_Toc155420484"/>
-      <w:r>
         <w:t>Testy i weryfikacja systemu</w:t>
       </w:r>
       <w:bookmarkEnd w:id="13"/>
@@ -4303,8 +4644,15 @@
         </w:numPr>
       </w:pPr>
       <w:r>
-        <w:lastRenderedPageBreak/>
-        <w:t xml:space="preserve">Kowalski J., Jak cytować materiały źródłowe, Oficyna Wydawnicza Example, </w:t>
+        <w:t xml:space="preserve">Kowalski J., Jak cytować materiały źródłowe, Oficyna Wydawnicza </w:t>
+      </w:r>
+      <w:proofErr w:type="spellStart"/>
+      <w:r>
+        <w:t>Example</w:t>
+      </w:r>
+      <w:proofErr w:type="spellEnd"/>
+      <w:r>
+        <w:t xml:space="preserve">, </w:t>
       </w:r>
       <w:r>
         <w:t>Katowice</w:t>
@@ -4926,6 +5274,7 @@
         <w:pStyle w:val="Spistabel"/>
       </w:pPr>
       <w:r>
+        <w:lastRenderedPageBreak/>
         <w:fldChar w:fldCharType="end"/>
       </w:r>
     </w:p>
@@ -4944,15 +5293,15 @@
 </file>
 
 <file path=word/endnotes.xml><?xml version="1.0" encoding="utf-8"?>
-<w:endnotes xmlns:ve="http://schemas.openxmlformats.org/markup-compatibility/2006" xmlns:o="urn:schemas-microsoft-com:office:office" xmlns:r="http://schemas.openxmlformats.org/officeDocument/2006/relationships" xmlns:m="http://schemas.openxmlformats.org/officeDocument/2006/math" xmlns:v="urn:schemas-microsoft-com:vml" xmlns:wp="http://schemas.openxmlformats.org/drawingml/2006/wordprocessingDrawing" xmlns:w10="urn:schemas-microsoft-com:office:word" xmlns:w="http://schemas.openxmlformats.org/wordprocessingml/2006/main" xmlns:wne="http://schemas.microsoft.com/office/word/2006/wordml">
-  <w:endnote w:type="separator" w:id="0">
+<w:endnotes xmlns:wpc="http://schemas.microsoft.com/office/word/2010/wordprocessingCanvas" xmlns:cx="http://schemas.microsoft.com/office/drawing/2014/chartex" xmlns:cx1="http://schemas.microsoft.com/office/drawing/2015/9/8/chartex" xmlns:cx2="http://schemas.microsoft.com/office/drawing/2015/10/21/chartex" xmlns:cx3="http://schemas.microsoft.com/office/drawing/2016/5/9/chartex" xmlns:cx4="http://schemas.microsoft.com/office/drawing/2016/5/10/chartex" xmlns:cx5="http://schemas.microsoft.com/office/drawing/2016/5/11/chartex" xmlns:cx6="http://schemas.microsoft.com/office/drawing/2016/5/12/chartex" xmlns:cx7="http://schemas.microsoft.com/office/drawing/2016/5/13/chartex" xmlns:cx8="http://schemas.microsoft.com/office/drawing/2016/5/14/chartex" xmlns:mc="http://schemas.openxmlformats.org/markup-compatibility/2006" xmlns:aink="http://schemas.microsoft.com/office/drawing/2016/ink" xmlns:am3d="http://schemas.microsoft.com/office/drawing/2017/model3d" xmlns:o="urn:schemas-microsoft-com:office:office" xmlns:oel="http://schemas.microsoft.com/office/2019/extlst" xmlns:r="http://schemas.openxmlformats.org/officeDocument/2006/relationships" xmlns:m="http://schemas.openxmlformats.org/officeDocument/2006/math" xmlns:v="urn:schemas-microsoft-com:vml" xmlns:wp14="http://schemas.microsoft.com/office/word/2010/wordprocessingDrawing" xmlns:wp="http://schemas.openxmlformats.org/drawingml/2006/wordprocessingDrawing" xmlns:w10="urn:schemas-microsoft-com:office:word" xmlns:w="http://schemas.openxmlformats.org/wordprocessingml/2006/main" xmlns:w14="http://schemas.microsoft.com/office/word/2010/wordml" xmlns:w15="http://schemas.microsoft.com/office/word/2012/wordml" xmlns:w16cex="http://schemas.microsoft.com/office/word/2018/wordml/cex" xmlns:w16cid="http://schemas.microsoft.com/office/word/2016/wordml/cid" xmlns:w16="http://schemas.microsoft.com/office/word/2018/wordml" xmlns:w16sdtdh="http://schemas.microsoft.com/office/word/2020/wordml/sdtdatahash" xmlns:w16se="http://schemas.microsoft.com/office/word/2015/wordml/symex" xmlns:wpg="http://schemas.microsoft.com/office/word/2010/wordprocessingGroup" xmlns:wpi="http://schemas.microsoft.com/office/word/2010/wordprocessingInk" xmlns:wne="http://schemas.microsoft.com/office/word/2006/wordml" xmlns:wps="http://schemas.microsoft.com/office/word/2010/wordprocessingShape" mc:Ignorable="w14 w15 w16se w16cid w16 w16cex w16sdtdh wp14">
+  <w:endnote w:type="separator" w:id="-1">
     <w:p>
       <w:r>
         <w:separator/>
       </w:r>
     </w:p>
   </w:endnote>
-  <w:endnote w:type="continuationSeparator" w:id="1">
+  <w:endnote w:type="continuationSeparator" w:id="0">
     <w:p>
       <w:r>
         <w:continuationSeparator/>
@@ -4963,7 +5312,7 @@
 </file>
 
 <file path=word/footer1.xml><?xml version="1.0" encoding="utf-8"?>
-<w:ftr xmlns:ve="http://schemas.openxmlformats.org/markup-compatibility/2006" xmlns:o="urn:schemas-microsoft-com:office:office" xmlns:r="http://schemas.openxmlformats.org/officeDocument/2006/relationships" xmlns:m="http://schemas.openxmlformats.org/officeDocument/2006/math" xmlns:v="urn:schemas-microsoft-com:vml" xmlns:wp="http://schemas.openxmlformats.org/drawingml/2006/wordprocessingDrawing" xmlns:w10="urn:schemas-microsoft-com:office:word" xmlns:w="http://schemas.openxmlformats.org/wordprocessingml/2006/main" xmlns:wne="http://schemas.microsoft.com/office/word/2006/wordml">
+<w:ftr xmlns:wpc="http://schemas.microsoft.com/office/word/2010/wordprocessingCanvas" xmlns:cx="http://schemas.microsoft.com/office/drawing/2014/chartex" xmlns:cx1="http://schemas.microsoft.com/office/drawing/2015/9/8/chartex" xmlns:cx2="http://schemas.microsoft.com/office/drawing/2015/10/21/chartex" xmlns:cx3="http://schemas.microsoft.com/office/drawing/2016/5/9/chartex" xmlns:cx4="http://schemas.microsoft.com/office/drawing/2016/5/10/chartex" xmlns:cx5="http://schemas.microsoft.com/office/drawing/2016/5/11/chartex" xmlns:cx6="http://schemas.microsoft.com/office/drawing/2016/5/12/chartex" xmlns:cx7="http://schemas.microsoft.com/office/drawing/2016/5/13/chartex" xmlns:cx8="http://schemas.microsoft.com/office/drawing/2016/5/14/chartex" xmlns:mc="http://schemas.openxmlformats.org/markup-compatibility/2006" xmlns:aink="http://schemas.microsoft.com/office/drawing/2016/ink" xmlns:am3d="http://schemas.microsoft.com/office/drawing/2017/model3d" xmlns:o="urn:schemas-microsoft-com:office:office" xmlns:oel="http://schemas.microsoft.com/office/2019/extlst" xmlns:r="http://schemas.openxmlformats.org/officeDocument/2006/relationships" xmlns:m="http://schemas.openxmlformats.org/officeDocument/2006/math" xmlns:v="urn:schemas-microsoft-com:vml" xmlns:wp14="http://schemas.microsoft.com/office/word/2010/wordprocessingDrawing" xmlns:wp="http://schemas.openxmlformats.org/drawingml/2006/wordprocessingDrawing" xmlns:w10="urn:schemas-microsoft-com:office:word" xmlns:w="http://schemas.openxmlformats.org/wordprocessingml/2006/main" xmlns:w14="http://schemas.microsoft.com/office/word/2010/wordml" xmlns:w15="http://schemas.microsoft.com/office/word/2012/wordml" xmlns:w16cex="http://schemas.microsoft.com/office/word/2018/wordml/cex" xmlns:w16cid="http://schemas.microsoft.com/office/word/2016/wordml/cid" xmlns:w16="http://schemas.microsoft.com/office/word/2018/wordml" xmlns:w16sdtdh="http://schemas.microsoft.com/office/word/2020/wordml/sdtdatahash" xmlns:w16se="http://schemas.microsoft.com/office/word/2015/wordml/symex" xmlns:wpg="http://schemas.microsoft.com/office/word/2010/wordprocessingGroup" xmlns:wpi="http://schemas.microsoft.com/office/word/2010/wordprocessingInk" xmlns:wne="http://schemas.microsoft.com/office/word/2006/wordml" xmlns:wps="http://schemas.microsoft.com/office/word/2010/wordprocessingShape" mc:Ignorable="w14 w15 w16se w16cid w16 w16cex w16sdtdh wp14">
   <w:p>
     <w:pPr>
       <w:pStyle w:val="Stopka"/>
@@ -5004,7 +5353,7 @@
 </file>
 
 <file path=word/footer2.xml><?xml version="1.0" encoding="utf-8"?>
-<w:ftr xmlns:ve="http://schemas.openxmlformats.org/markup-compatibility/2006" xmlns:o="urn:schemas-microsoft-com:office:office" xmlns:r="http://schemas.openxmlformats.org/officeDocument/2006/relationships" xmlns:m="http://schemas.openxmlformats.org/officeDocument/2006/math" xmlns:v="urn:schemas-microsoft-com:vml" xmlns:wp="http://schemas.openxmlformats.org/drawingml/2006/wordprocessingDrawing" xmlns:w10="urn:schemas-microsoft-com:office:word" xmlns:w="http://schemas.openxmlformats.org/wordprocessingml/2006/main" xmlns:wne="http://schemas.microsoft.com/office/word/2006/wordml">
+<w:ftr xmlns:wpc="http://schemas.microsoft.com/office/word/2010/wordprocessingCanvas" xmlns:cx="http://schemas.microsoft.com/office/drawing/2014/chartex" xmlns:cx1="http://schemas.microsoft.com/office/drawing/2015/9/8/chartex" xmlns:cx2="http://schemas.microsoft.com/office/drawing/2015/10/21/chartex" xmlns:cx3="http://schemas.microsoft.com/office/drawing/2016/5/9/chartex" xmlns:cx4="http://schemas.microsoft.com/office/drawing/2016/5/10/chartex" xmlns:cx5="http://schemas.microsoft.com/office/drawing/2016/5/11/chartex" xmlns:cx6="http://schemas.microsoft.com/office/drawing/2016/5/12/chartex" xmlns:cx7="http://schemas.microsoft.com/office/drawing/2016/5/13/chartex" xmlns:cx8="http://schemas.microsoft.com/office/drawing/2016/5/14/chartex" xmlns:mc="http://schemas.openxmlformats.org/markup-compatibility/2006" xmlns:aink="http://schemas.microsoft.com/office/drawing/2016/ink" xmlns:am3d="http://schemas.microsoft.com/office/drawing/2017/model3d" xmlns:o="urn:schemas-microsoft-com:office:office" xmlns:oel="http://schemas.microsoft.com/office/2019/extlst" xmlns:r="http://schemas.openxmlformats.org/officeDocument/2006/relationships" xmlns:m="http://schemas.openxmlformats.org/officeDocument/2006/math" xmlns:v="urn:schemas-microsoft-com:vml" xmlns:wp14="http://schemas.microsoft.com/office/word/2010/wordprocessingDrawing" xmlns:wp="http://schemas.openxmlformats.org/drawingml/2006/wordprocessingDrawing" xmlns:w10="urn:schemas-microsoft-com:office:word" xmlns:w="http://schemas.openxmlformats.org/wordprocessingml/2006/main" xmlns:w14="http://schemas.microsoft.com/office/word/2010/wordml" xmlns:w15="http://schemas.microsoft.com/office/word/2012/wordml" xmlns:w16cex="http://schemas.microsoft.com/office/word/2018/wordml/cex" xmlns:w16cid="http://schemas.microsoft.com/office/word/2016/wordml/cid" xmlns:w16="http://schemas.microsoft.com/office/word/2018/wordml" xmlns:w16sdtdh="http://schemas.microsoft.com/office/word/2020/wordml/sdtdatahash" xmlns:w16se="http://schemas.microsoft.com/office/word/2015/wordml/symex" xmlns:wpg="http://schemas.microsoft.com/office/word/2010/wordprocessingGroup" xmlns:wpi="http://schemas.microsoft.com/office/word/2010/wordprocessingInk" xmlns:wne="http://schemas.microsoft.com/office/word/2006/wordml" xmlns:wps="http://schemas.microsoft.com/office/word/2010/wordprocessingShape" mc:Ignorable="w14 w15 w16se w16cid w16 w16cex w16sdtdh wp14">
   <w:p>
     <w:pPr>
       <w:pStyle w:val="Stopkanieparzysta"/>
@@ -5045,15 +5394,15 @@
 </file>
 
 <file path=word/footnotes.xml><?xml version="1.0" encoding="utf-8"?>
-<w:footnotes xmlns:ve="http://schemas.openxmlformats.org/markup-compatibility/2006" xmlns:o="urn:schemas-microsoft-com:office:office" xmlns:r="http://schemas.openxmlformats.org/officeDocument/2006/relationships" xmlns:m="http://schemas.openxmlformats.org/officeDocument/2006/math" xmlns:v="urn:schemas-microsoft-com:vml" xmlns:wp="http://schemas.openxmlformats.org/drawingml/2006/wordprocessingDrawing" xmlns:w10="urn:schemas-microsoft-com:office:word" xmlns:w="http://schemas.openxmlformats.org/wordprocessingml/2006/main" xmlns:wne="http://schemas.microsoft.com/office/word/2006/wordml">
-  <w:footnote w:type="separator" w:id="0">
+<w:footnotes xmlns:wpc="http://schemas.microsoft.com/office/word/2010/wordprocessingCanvas" xmlns:cx="http://schemas.microsoft.com/office/drawing/2014/chartex" xmlns:cx1="http://schemas.microsoft.com/office/drawing/2015/9/8/chartex" xmlns:cx2="http://schemas.microsoft.com/office/drawing/2015/10/21/chartex" xmlns:cx3="http://schemas.microsoft.com/office/drawing/2016/5/9/chartex" xmlns:cx4="http://schemas.microsoft.com/office/drawing/2016/5/10/chartex" xmlns:cx5="http://schemas.microsoft.com/office/drawing/2016/5/11/chartex" xmlns:cx6="http://schemas.microsoft.com/office/drawing/2016/5/12/chartex" xmlns:cx7="http://schemas.microsoft.com/office/drawing/2016/5/13/chartex" xmlns:cx8="http://schemas.microsoft.com/office/drawing/2016/5/14/chartex" xmlns:mc="http://schemas.openxmlformats.org/markup-compatibility/2006" xmlns:aink="http://schemas.microsoft.com/office/drawing/2016/ink" xmlns:am3d="http://schemas.microsoft.com/office/drawing/2017/model3d" xmlns:o="urn:schemas-microsoft-com:office:office" xmlns:oel="http://schemas.microsoft.com/office/2019/extlst" xmlns:r="http://schemas.openxmlformats.org/officeDocument/2006/relationships" xmlns:m="http://schemas.openxmlformats.org/officeDocument/2006/math" xmlns:v="urn:schemas-microsoft-com:vml" xmlns:wp14="http://schemas.microsoft.com/office/word/2010/wordprocessingDrawing" xmlns:wp="http://schemas.openxmlformats.org/drawingml/2006/wordprocessingDrawing" xmlns:w10="urn:schemas-microsoft-com:office:word" xmlns:w="http://schemas.openxmlformats.org/wordprocessingml/2006/main" xmlns:w14="http://schemas.microsoft.com/office/word/2010/wordml" xmlns:w15="http://schemas.microsoft.com/office/word/2012/wordml" xmlns:w16cex="http://schemas.microsoft.com/office/word/2018/wordml/cex" xmlns:w16cid="http://schemas.microsoft.com/office/word/2016/wordml/cid" xmlns:w16="http://schemas.microsoft.com/office/word/2018/wordml" xmlns:w16sdtdh="http://schemas.microsoft.com/office/word/2020/wordml/sdtdatahash" xmlns:w16se="http://schemas.microsoft.com/office/word/2015/wordml/symex" xmlns:wpg="http://schemas.microsoft.com/office/word/2010/wordprocessingGroup" xmlns:wpi="http://schemas.microsoft.com/office/word/2010/wordprocessingInk" xmlns:wne="http://schemas.microsoft.com/office/word/2006/wordml" xmlns:wps="http://schemas.microsoft.com/office/word/2010/wordprocessingShape" mc:Ignorable="w14 w15 w16se w16cid w16 w16cex w16sdtdh wp14">
+  <w:footnote w:type="separator" w:id="-1">
     <w:p>
       <w:r>
         <w:separator/>
       </w:r>
     </w:p>
   </w:footnote>
-  <w:footnote w:type="continuationSeparator" w:id="1">
+  <w:footnote w:type="continuationSeparator" w:id="0">
     <w:p>
       <w:r>
         <w:continuationSeparator/>
@@ -5064,7 +5413,7 @@
 </file>
 
 <file path=word/header1.xml><?xml version="1.0" encoding="utf-8"?>
-<w:hdr xmlns:ve="http://schemas.openxmlformats.org/markup-compatibility/2006" xmlns:o="urn:schemas-microsoft-com:office:office" xmlns:r="http://schemas.openxmlformats.org/officeDocument/2006/relationships" xmlns:m="http://schemas.openxmlformats.org/officeDocument/2006/math" xmlns:v="urn:schemas-microsoft-com:vml" xmlns:wp="http://schemas.openxmlformats.org/drawingml/2006/wordprocessingDrawing" xmlns:w10="urn:schemas-microsoft-com:office:word" xmlns:w="http://schemas.openxmlformats.org/wordprocessingml/2006/main" xmlns:wne="http://schemas.microsoft.com/office/word/2006/wordml">
+<w:hdr xmlns:wpc="http://schemas.microsoft.com/office/word/2010/wordprocessingCanvas" xmlns:cx="http://schemas.microsoft.com/office/drawing/2014/chartex" xmlns:cx1="http://schemas.microsoft.com/office/drawing/2015/9/8/chartex" xmlns:cx2="http://schemas.microsoft.com/office/drawing/2015/10/21/chartex" xmlns:cx3="http://schemas.microsoft.com/office/drawing/2016/5/9/chartex" xmlns:cx4="http://schemas.microsoft.com/office/drawing/2016/5/10/chartex" xmlns:cx5="http://schemas.microsoft.com/office/drawing/2016/5/11/chartex" xmlns:cx6="http://schemas.microsoft.com/office/drawing/2016/5/12/chartex" xmlns:cx7="http://schemas.microsoft.com/office/drawing/2016/5/13/chartex" xmlns:cx8="http://schemas.microsoft.com/office/drawing/2016/5/14/chartex" xmlns:mc="http://schemas.openxmlformats.org/markup-compatibility/2006" xmlns:aink="http://schemas.microsoft.com/office/drawing/2016/ink" xmlns:am3d="http://schemas.microsoft.com/office/drawing/2017/model3d" xmlns:o="urn:schemas-microsoft-com:office:office" xmlns:oel="http://schemas.microsoft.com/office/2019/extlst" xmlns:r="http://schemas.openxmlformats.org/officeDocument/2006/relationships" xmlns:m="http://schemas.openxmlformats.org/officeDocument/2006/math" xmlns:v="urn:schemas-microsoft-com:vml" xmlns:wp14="http://schemas.microsoft.com/office/word/2010/wordprocessingDrawing" xmlns:wp="http://schemas.openxmlformats.org/drawingml/2006/wordprocessingDrawing" xmlns:w10="urn:schemas-microsoft-com:office:word" xmlns:w="http://schemas.openxmlformats.org/wordprocessingml/2006/main" xmlns:w14="http://schemas.microsoft.com/office/word/2010/wordml" xmlns:w15="http://schemas.microsoft.com/office/word/2012/wordml" xmlns:w16cex="http://schemas.microsoft.com/office/word/2018/wordml/cex" xmlns:w16cid="http://schemas.microsoft.com/office/word/2016/wordml/cid" xmlns:w16="http://schemas.microsoft.com/office/word/2018/wordml" xmlns:w16sdtdh="http://schemas.microsoft.com/office/word/2020/wordml/sdtdatahash" xmlns:w16se="http://schemas.microsoft.com/office/word/2015/wordml/symex" xmlns:wpg="http://schemas.microsoft.com/office/word/2010/wordprocessingGroup" xmlns:wpi="http://schemas.microsoft.com/office/word/2010/wordprocessingInk" xmlns:wne="http://schemas.microsoft.com/office/word/2006/wordml" xmlns:wps="http://schemas.microsoft.com/office/word/2010/wordprocessingShape" mc:Ignorable="w14 w15 w16se w16cid w16 w16cex w16sdtdh wp14">
   <w:p>
     <w:pPr>
       <w:pStyle w:val="Nagwek"/>
@@ -5077,7 +5426,7 @@
 </file>
 
 <file path=word/header2.xml><?xml version="1.0" encoding="utf-8"?>
-<w:hdr xmlns:ve="http://schemas.openxmlformats.org/markup-compatibility/2006" xmlns:o="urn:schemas-microsoft-com:office:office" xmlns:r="http://schemas.openxmlformats.org/officeDocument/2006/relationships" xmlns:m="http://schemas.openxmlformats.org/officeDocument/2006/math" xmlns:v="urn:schemas-microsoft-com:vml" xmlns:wp="http://schemas.openxmlformats.org/drawingml/2006/wordprocessingDrawing" xmlns:w10="urn:schemas-microsoft-com:office:word" xmlns:w="http://schemas.openxmlformats.org/wordprocessingml/2006/main" xmlns:wne="http://schemas.microsoft.com/office/word/2006/wordml">
+<w:hdr xmlns:wpc="http://schemas.microsoft.com/office/word/2010/wordprocessingCanvas" xmlns:cx="http://schemas.microsoft.com/office/drawing/2014/chartex" xmlns:cx1="http://schemas.microsoft.com/office/drawing/2015/9/8/chartex" xmlns:cx2="http://schemas.microsoft.com/office/drawing/2015/10/21/chartex" xmlns:cx3="http://schemas.microsoft.com/office/drawing/2016/5/9/chartex" xmlns:cx4="http://schemas.microsoft.com/office/drawing/2016/5/10/chartex" xmlns:cx5="http://schemas.microsoft.com/office/drawing/2016/5/11/chartex" xmlns:cx6="http://schemas.microsoft.com/office/drawing/2016/5/12/chartex" xmlns:cx7="http://schemas.microsoft.com/office/drawing/2016/5/13/chartex" xmlns:cx8="http://schemas.microsoft.com/office/drawing/2016/5/14/chartex" xmlns:mc="http://schemas.openxmlformats.org/markup-compatibility/2006" xmlns:aink="http://schemas.microsoft.com/office/drawing/2016/ink" xmlns:am3d="http://schemas.microsoft.com/office/drawing/2017/model3d" xmlns:o="urn:schemas-microsoft-com:office:office" xmlns:oel="http://schemas.microsoft.com/office/2019/extlst" xmlns:r="http://schemas.openxmlformats.org/officeDocument/2006/relationships" xmlns:m="http://schemas.openxmlformats.org/officeDocument/2006/math" xmlns:v="urn:schemas-microsoft-com:vml" xmlns:wp14="http://schemas.microsoft.com/office/word/2010/wordprocessingDrawing" xmlns:wp="http://schemas.openxmlformats.org/drawingml/2006/wordprocessingDrawing" xmlns:w10="urn:schemas-microsoft-com:office:word" xmlns:w="http://schemas.openxmlformats.org/wordprocessingml/2006/main" xmlns:w14="http://schemas.microsoft.com/office/word/2010/wordml" xmlns:w15="http://schemas.microsoft.com/office/word/2012/wordml" xmlns:w16cex="http://schemas.microsoft.com/office/word/2018/wordml/cex" xmlns:w16cid="http://schemas.microsoft.com/office/word/2016/wordml/cid" xmlns:w16="http://schemas.microsoft.com/office/word/2018/wordml" xmlns:w16sdtdh="http://schemas.microsoft.com/office/word/2020/wordml/sdtdatahash" xmlns:w16se="http://schemas.microsoft.com/office/word/2015/wordml/symex" xmlns:wpg="http://schemas.microsoft.com/office/word/2010/wordprocessingGroup" xmlns:wpi="http://schemas.microsoft.com/office/word/2010/wordprocessingInk" xmlns:wne="http://schemas.microsoft.com/office/word/2006/wordml" xmlns:wps="http://schemas.microsoft.com/office/word/2010/wordprocessingShape" mc:Ignorable="w14 w15 w16se w16cid w16 w16cex w16sdtdh wp14">
   <w:p>
     <w:pPr>
       <w:pStyle w:val="Nagweknieparzysta"/>
@@ -5090,8 +5439,8 @@
 </file>
 
 <file path=word/numbering.xml><?xml version="1.0" encoding="utf-8"?>
-<w:numbering xmlns:ve="http://schemas.openxmlformats.org/markup-compatibility/2006" xmlns:o="urn:schemas-microsoft-com:office:office" xmlns:r="http://schemas.openxmlformats.org/officeDocument/2006/relationships" xmlns:m="http://schemas.openxmlformats.org/officeDocument/2006/math" xmlns:v="urn:schemas-microsoft-com:vml" xmlns:wp="http://schemas.openxmlformats.org/drawingml/2006/wordprocessingDrawing" xmlns:w10="urn:schemas-microsoft-com:office:word" xmlns:w="http://schemas.openxmlformats.org/wordprocessingml/2006/main" xmlns:wne="http://schemas.microsoft.com/office/word/2006/wordml">
-  <w:abstractNum w:abstractNumId="0">
+<w:numbering xmlns:wpc="http://schemas.microsoft.com/office/word/2010/wordprocessingCanvas" xmlns:cx="http://schemas.microsoft.com/office/drawing/2014/chartex" xmlns:cx1="http://schemas.microsoft.com/office/drawing/2015/9/8/chartex" xmlns:cx2="http://schemas.microsoft.com/office/drawing/2015/10/21/chartex" xmlns:cx3="http://schemas.microsoft.com/office/drawing/2016/5/9/chartex" xmlns:cx4="http://schemas.microsoft.com/office/drawing/2016/5/10/chartex" xmlns:cx5="http://schemas.microsoft.com/office/drawing/2016/5/11/chartex" xmlns:cx6="http://schemas.microsoft.com/office/drawing/2016/5/12/chartex" xmlns:cx7="http://schemas.microsoft.com/office/drawing/2016/5/13/chartex" xmlns:cx8="http://schemas.microsoft.com/office/drawing/2016/5/14/chartex" xmlns:mc="http://schemas.openxmlformats.org/markup-compatibility/2006" xmlns:aink="http://schemas.microsoft.com/office/drawing/2016/ink" xmlns:am3d="http://schemas.microsoft.com/office/drawing/2017/model3d" xmlns:o="urn:schemas-microsoft-com:office:office" xmlns:oel="http://schemas.microsoft.com/office/2019/extlst" xmlns:r="http://schemas.openxmlformats.org/officeDocument/2006/relationships" xmlns:m="http://schemas.openxmlformats.org/officeDocument/2006/math" xmlns:v="urn:schemas-microsoft-com:vml" xmlns:wp14="http://schemas.microsoft.com/office/word/2010/wordprocessingDrawing" xmlns:wp="http://schemas.openxmlformats.org/drawingml/2006/wordprocessingDrawing" xmlns:w10="urn:schemas-microsoft-com:office:word" xmlns:w="http://schemas.openxmlformats.org/wordprocessingml/2006/main" xmlns:w14="http://schemas.microsoft.com/office/word/2010/wordml" xmlns:w15="http://schemas.microsoft.com/office/word/2012/wordml" xmlns:w16cex="http://schemas.microsoft.com/office/word/2018/wordml/cex" xmlns:w16cid="http://schemas.microsoft.com/office/word/2016/wordml/cid" xmlns:w16="http://schemas.microsoft.com/office/word/2018/wordml" xmlns:w16sdtdh="http://schemas.microsoft.com/office/word/2020/wordml/sdtdatahash" xmlns:w16se="http://schemas.microsoft.com/office/word/2015/wordml/symex" xmlns:wpg="http://schemas.microsoft.com/office/word/2010/wordprocessingGroup" xmlns:wpi="http://schemas.microsoft.com/office/word/2010/wordprocessingInk" xmlns:wne="http://schemas.microsoft.com/office/word/2006/wordml" xmlns:wps="http://schemas.microsoft.com/office/word/2010/wordprocessingShape" mc:Ignorable="w14 w15 w16se w16cid w16 w16cex w16sdtdh wp14">
+  <w:abstractNum w:abstractNumId="0" w15:restartNumberingAfterBreak="0">
     <w:nsid w:val="FFFFFF7C"/>
     <w:multiLevelType w:val="singleLevel"/>
     <w:tmpl w:val="54442BB0"/>
@@ -5108,7 +5457,7 @@
       </w:pPr>
     </w:lvl>
   </w:abstractNum>
-  <w:abstractNum w:abstractNumId="1">
+  <w:abstractNum w:abstractNumId="1" w15:restartNumberingAfterBreak="0">
     <w:nsid w:val="FFFFFF7D"/>
     <w:multiLevelType w:val="singleLevel"/>
     <w:tmpl w:val="B80428E6"/>
@@ -5125,7 +5474,7 @@
       </w:pPr>
     </w:lvl>
   </w:abstractNum>
-  <w:abstractNum w:abstractNumId="2">
+  <w:abstractNum w:abstractNumId="2" w15:restartNumberingAfterBreak="0">
     <w:nsid w:val="FFFFFF7E"/>
     <w:multiLevelType w:val="singleLevel"/>
     <w:tmpl w:val="CD386E10"/>
@@ -5142,7 +5491,7 @@
       </w:pPr>
     </w:lvl>
   </w:abstractNum>
-  <w:abstractNum w:abstractNumId="3">
+  <w:abstractNum w:abstractNumId="3" w15:restartNumberingAfterBreak="0">
     <w:nsid w:val="FFFFFF7F"/>
     <w:multiLevelType w:val="singleLevel"/>
     <w:tmpl w:val="4EAC977A"/>
@@ -5159,7 +5508,7 @@
       </w:pPr>
     </w:lvl>
   </w:abstractNum>
-  <w:abstractNum w:abstractNumId="4">
+  <w:abstractNum w:abstractNumId="4" w15:restartNumberingAfterBreak="0">
     <w:nsid w:val="FFFFFF80"/>
     <w:multiLevelType w:val="singleLevel"/>
     <w:tmpl w:val="897CF2EC"/>
@@ -5179,7 +5528,7 @@
       </w:rPr>
     </w:lvl>
   </w:abstractNum>
-  <w:abstractNum w:abstractNumId="5">
+  <w:abstractNum w:abstractNumId="5" w15:restartNumberingAfterBreak="0">
     <w:nsid w:val="FFFFFF81"/>
     <w:multiLevelType w:val="singleLevel"/>
     <w:tmpl w:val="A1BC3E62"/>
@@ -5199,7 +5548,7 @@
       </w:rPr>
     </w:lvl>
   </w:abstractNum>
-  <w:abstractNum w:abstractNumId="6">
+  <w:abstractNum w:abstractNumId="6" w15:restartNumberingAfterBreak="0">
     <w:nsid w:val="FFFFFF82"/>
     <w:multiLevelType w:val="singleLevel"/>
     <w:tmpl w:val="B9322334"/>
@@ -5219,7 +5568,7 @@
       </w:rPr>
     </w:lvl>
   </w:abstractNum>
-  <w:abstractNum w:abstractNumId="7">
+  <w:abstractNum w:abstractNumId="7" w15:restartNumberingAfterBreak="0">
     <w:nsid w:val="FFFFFF83"/>
     <w:multiLevelType w:val="singleLevel"/>
     <w:tmpl w:val="749ABDF8"/>
@@ -5239,7 +5588,7 @@
       </w:rPr>
     </w:lvl>
   </w:abstractNum>
-  <w:abstractNum w:abstractNumId="8">
+  <w:abstractNum w:abstractNumId="8" w15:restartNumberingAfterBreak="0">
     <w:nsid w:val="FFFFFF88"/>
     <w:multiLevelType w:val="singleLevel"/>
     <w:tmpl w:val="DC02F64C"/>
@@ -5256,7 +5605,7 @@
       </w:pPr>
     </w:lvl>
   </w:abstractNum>
-  <w:abstractNum w:abstractNumId="9">
+  <w:abstractNum w:abstractNumId="9" w15:restartNumberingAfterBreak="0">
     <w:nsid w:val="FFFFFF89"/>
     <w:multiLevelType w:val="singleLevel"/>
     <w:tmpl w:val="1E52740C"/>
@@ -5276,7 +5625,7 @@
       </w:rPr>
     </w:lvl>
   </w:abstractNum>
-  <w:abstractNum w:abstractNumId="10">
+  <w:abstractNum w:abstractNumId="10" w15:restartNumberingAfterBreak="0">
     <w:nsid w:val="0D8E3B6B"/>
     <w:multiLevelType w:val="multilevel"/>
     <w:tmpl w:val="AE00B560"/>
@@ -5389,7 +5738,7 @@
       </w:pPr>
     </w:lvl>
   </w:abstractNum>
-  <w:abstractNum w:abstractNumId="11">
+  <w:abstractNum w:abstractNumId="11" w15:restartNumberingAfterBreak="0">
     <w:nsid w:val="138F0DAE"/>
     <w:multiLevelType w:val="hybridMultilevel"/>
     <w:tmpl w:val="D8443782"/>
@@ -5526,7 +5875,7 @@
       </w:rPr>
     </w:lvl>
   </w:abstractNum>
-  <w:abstractNum w:abstractNumId="12">
+  <w:abstractNum w:abstractNumId="12" w15:restartNumberingAfterBreak="0">
     <w:nsid w:val="16A9774C"/>
     <w:multiLevelType w:val="hybridMultilevel"/>
     <w:tmpl w:val="D01AFED4"/>
@@ -5666,7 +6015,7 @@
       </w:rPr>
     </w:lvl>
   </w:abstractNum>
-  <w:abstractNum w:abstractNumId="13">
+  <w:abstractNum w:abstractNumId="13" w15:restartNumberingAfterBreak="0">
     <w:nsid w:val="1D532803"/>
     <w:multiLevelType w:val="multilevel"/>
     <w:tmpl w:val="94E6A97C"/>
@@ -5779,7 +6128,7 @@
       </w:pPr>
     </w:lvl>
   </w:abstractNum>
-  <w:abstractNum w:abstractNumId="14">
+  <w:abstractNum w:abstractNumId="14" w15:restartNumberingAfterBreak="0">
     <w:nsid w:val="205C1B25"/>
     <w:multiLevelType w:val="hybridMultilevel"/>
     <w:tmpl w:val="06A2B974"/>
@@ -5892,7 +6241,7 @@
       </w:pPr>
     </w:lvl>
   </w:abstractNum>
-  <w:abstractNum w:abstractNumId="15">
+  <w:abstractNum w:abstractNumId="15" w15:restartNumberingAfterBreak="0">
     <w:nsid w:val="24F9109D"/>
     <w:multiLevelType w:val="hybridMultilevel"/>
     <w:tmpl w:val="01325A40"/>
@@ -6032,7 +6381,7 @@
       </w:rPr>
     </w:lvl>
   </w:abstractNum>
-  <w:abstractNum w:abstractNumId="16">
+  <w:abstractNum w:abstractNumId="16" w15:restartNumberingAfterBreak="0">
     <w:nsid w:val="2B9A7B70"/>
     <w:multiLevelType w:val="multilevel"/>
     <w:tmpl w:val="04150025"/>
@@ -6154,7 +6503,7 @@
       </w:pPr>
     </w:lvl>
   </w:abstractNum>
-  <w:abstractNum w:abstractNumId="17">
+  <w:abstractNum w:abstractNumId="17" w15:restartNumberingAfterBreak="0">
     <w:nsid w:val="2EB52030"/>
     <w:multiLevelType w:val="hybridMultilevel"/>
     <w:tmpl w:val="04D239AA"/>
@@ -6267,7 +6616,7 @@
       </w:pPr>
     </w:lvl>
   </w:abstractNum>
-  <w:abstractNum w:abstractNumId="18">
+  <w:abstractNum w:abstractNumId="18" w15:restartNumberingAfterBreak="0">
     <w:nsid w:val="532915FA"/>
     <w:multiLevelType w:val="hybridMultilevel"/>
     <w:tmpl w:val="922AE208"/>
@@ -6407,7 +6756,7 @@
       </w:rPr>
     </w:lvl>
   </w:abstractNum>
-  <w:abstractNum w:abstractNumId="19">
+  <w:abstractNum w:abstractNumId="19" w15:restartNumberingAfterBreak="0">
     <w:nsid w:val="61B80858"/>
     <w:multiLevelType w:val="hybridMultilevel"/>
     <w:tmpl w:val="7C926C32"/>
@@ -6520,7 +6869,7 @@
       </w:pPr>
     </w:lvl>
   </w:abstractNum>
-  <w:abstractNum w:abstractNumId="20">
+  <w:abstractNum w:abstractNumId="20" w15:restartNumberingAfterBreak="0">
     <w:nsid w:val="6BB96381"/>
     <w:multiLevelType w:val="hybridMultilevel"/>
     <w:tmpl w:val="01325A40"/>
@@ -6660,7 +7009,7 @@
       </w:rPr>
     </w:lvl>
   </w:abstractNum>
-  <w:abstractNum w:abstractNumId="21">
+  <w:abstractNum w:abstractNumId="21" w15:restartNumberingAfterBreak="0">
     <w:nsid w:val="7F5C349D"/>
     <w:multiLevelType w:val="hybridMultilevel"/>
     <w:tmpl w:val="4C20D342"/>
@@ -6800,80 +7149,80 @@
       </w:rPr>
     </w:lvl>
   </w:abstractNum>
-  <w:num w:numId="1">
+  <w:num w:numId="1" w16cid:durableId="2079785268">
     <w:abstractNumId w:val="10"/>
   </w:num>
-  <w:num w:numId="2">
+  <w:num w:numId="2" w16cid:durableId="513420360">
     <w:abstractNumId w:val="8"/>
   </w:num>
-  <w:num w:numId="3">
+  <w:num w:numId="3" w16cid:durableId="1638951293">
     <w:abstractNumId w:val="3"/>
   </w:num>
-  <w:num w:numId="4">
+  <w:num w:numId="4" w16cid:durableId="1512330030">
     <w:abstractNumId w:val="2"/>
   </w:num>
-  <w:num w:numId="5">
+  <w:num w:numId="5" w16cid:durableId="711274285">
     <w:abstractNumId w:val="1"/>
   </w:num>
-  <w:num w:numId="6">
+  <w:num w:numId="6" w16cid:durableId="372774827">
     <w:abstractNumId w:val="0"/>
   </w:num>
-  <w:num w:numId="7">
+  <w:num w:numId="7" w16cid:durableId="1544631140">
     <w:abstractNumId w:val="7"/>
   </w:num>
-  <w:num w:numId="8">
+  <w:num w:numId="8" w16cid:durableId="222908666">
     <w:abstractNumId w:val="6"/>
   </w:num>
-  <w:num w:numId="9">
+  <w:num w:numId="9" w16cid:durableId="1999184388">
     <w:abstractNumId w:val="5"/>
   </w:num>
-  <w:num w:numId="10">
+  <w:num w:numId="10" w16cid:durableId="165481422">
     <w:abstractNumId w:val="4"/>
   </w:num>
-  <w:num w:numId="11">
+  <w:num w:numId="11" w16cid:durableId="1101612169">
     <w:abstractNumId w:val="9"/>
   </w:num>
-  <w:num w:numId="12">
+  <w:num w:numId="12" w16cid:durableId="1172528779">
     <w:abstractNumId w:val="16"/>
   </w:num>
-  <w:num w:numId="13">
+  <w:num w:numId="13" w16cid:durableId="891844688">
     <w:abstractNumId w:val="13"/>
   </w:num>
-  <w:num w:numId="14">
+  <w:num w:numId="14" w16cid:durableId="1789398519">
     <w:abstractNumId w:val="17"/>
   </w:num>
-  <w:num w:numId="15">
+  <w:num w:numId="15" w16cid:durableId="34552595">
     <w:abstractNumId w:val="14"/>
   </w:num>
-  <w:num w:numId="16">
+  <w:num w:numId="16" w16cid:durableId="739718124">
     <w:abstractNumId w:val="16"/>
   </w:num>
-  <w:num w:numId="17">
+  <w:num w:numId="17" w16cid:durableId="2039431345">
     <w:abstractNumId w:val="15"/>
   </w:num>
-  <w:num w:numId="18">
+  <w:num w:numId="18" w16cid:durableId="1457261382">
     <w:abstractNumId w:val="20"/>
   </w:num>
-  <w:num w:numId="19">
+  <w:num w:numId="19" w16cid:durableId="296645048">
     <w:abstractNumId w:val="11"/>
   </w:num>
-  <w:num w:numId="20">
+  <w:num w:numId="20" w16cid:durableId="1284194476">
     <w:abstractNumId w:val="19"/>
   </w:num>
-  <w:num w:numId="21">
+  <w:num w:numId="21" w16cid:durableId="710880991">
     <w:abstractNumId w:val="21"/>
   </w:num>
-  <w:num w:numId="22">
+  <w:num w:numId="22" w16cid:durableId="584731205">
     <w:abstractNumId w:val="12"/>
   </w:num>
-  <w:num w:numId="23">
+  <w:num w:numId="23" w16cid:durableId="1005397636">
     <w:abstractNumId w:val="18"/>
   </w:num>
 </w:numbering>
 </file>
 
 <file path=word/styles.xml><?xml version="1.0" encoding="utf-8"?>
-<w:styles xmlns:r="http://schemas.openxmlformats.org/officeDocument/2006/relationships" xmlns:w="http://schemas.openxmlformats.org/wordprocessingml/2006/main">
+<w:styles xmlns:mc="http://schemas.openxmlformats.org/markup-compatibility/2006" xmlns:r="http://schemas.openxmlformats.org/officeDocument/2006/relationships" xmlns:w="http://schemas.openxmlformats.org/wordprocessingml/2006/main" xmlns:w14="http://schemas.microsoft.com/office/word/2010/wordml" xmlns:w15="http://schemas.microsoft.com/office/word/2012/wordml" xmlns:w16cex="http://schemas.microsoft.com/office/word/2018/wordml/cex" xmlns:w16cid="http://schemas.microsoft.com/office/word/2016/wordml/cid" xmlns:w16="http://schemas.microsoft.com/office/word/2018/wordml" xmlns:w16sdtdh="http://schemas.microsoft.com/office/word/2020/wordml/sdtdatahash" xmlns:w16se="http://schemas.microsoft.com/office/word/2015/wordml/symex" mc:Ignorable="w14 w15 w16se w16cid w16 w16cex w16sdtdh">
   <w:docDefaults>
     <w:rPrDefault>
       <w:rPr>
@@ -6883,7 +7232,7 @@
     </w:rPrDefault>
     <w:pPrDefault/>
   </w:docDefaults>
-  <w:latentStyles w:defLockedState="0" w:defUIPriority="0" w:defSemiHidden="0" w:defUnhideWhenUsed="0" w:defQFormat="0" w:count="267">
+  <w:latentStyles w:defLockedState="0" w:defUIPriority="0" w:defSemiHidden="0" w:defUnhideWhenUsed="0" w:defQFormat="0" w:count="376">
     <w:lsdException w:name="Normal" w:qFormat="1"/>
     <w:lsdException w:name="heading 1" w:qFormat="1"/>
     <w:lsdException w:name="heading 2" w:qFormat="1"/>
@@ -7059,6 +7408,115 @@
     <w:lsdException w:name="Book Title" w:uiPriority="33" w:qFormat="1"/>
     <w:lsdException w:name="Bibliography" w:semiHidden="1" w:uiPriority="37" w:unhideWhenUsed="1"/>
     <w:lsdException w:name="TOC Heading" w:semiHidden="1" w:uiPriority="39" w:unhideWhenUsed="1" w:qFormat="1"/>
+    <w:lsdException w:name="Plain Table 1" w:uiPriority="41"/>
+    <w:lsdException w:name="Plain Table 2" w:uiPriority="42"/>
+    <w:lsdException w:name="Plain Table 3" w:uiPriority="43"/>
+    <w:lsdException w:name="Plain Table 4" w:uiPriority="44"/>
+    <w:lsdException w:name="Plain Table 5" w:uiPriority="45"/>
+    <w:lsdException w:name="Grid Table Light" w:uiPriority="40"/>
+    <w:lsdException w:name="Grid Table 1 Light" w:uiPriority="46"/>
+    <w:lsdException w:name="Grid Table 2" w:uiPriority="47"/>
+    <w:lsdException w:name="Grid Table 3" w:uiPriority="48"/>
+    <w:lsdException w:name="Grid Table 4" w:uiPriority="49"/>
+    <w:lsdException w:name="Grid Table 5 Dark" w:uiPriority="50"/>
+    <w:lsdException w:name="Grid Table 6 Colorful" w:uiPriority="51"/>
+    <w:lsdException w:name="Grid Table 7 Colorful" w:uiPriority="52"/>
+    <w:lsdException w:name="Grid Table 1 Light Accent 1" w:uiPriority="46"/>
+    <w:lsdException w:name="Grid Table 2 Accent 1" w:uiPriority="47"/>
+    <w:lsdException w:name="Grid Table 3 Accent 1" w:uiPriority="48"/>
+    <w:lsdException w:name="Grid Table 4 Accent 1" w:uiPriority="49"/>
+    <w:lsdException w:name="Grid Table 5 Dark Accent 1" w:uiPriority="50"/>
+    <w:lsdException w:name="Grid Table 6 Colorful Accent 1" w:uiPriority="51"/>
+    <w:lsdException w:name="Grid Table 7 Colorful Accent 1" w:uiPriority="52"/>
+    <w:lsdException w:name="Grid Table 1 Light Accent 2" w:uiPriority="46"/>
+    <w:lsdException w:name="Grid Table 2 Accent 2" w:uiPriority="47"/>
+    <w:lsdException w:name="Grid Table 3 Accent 2" w:uiPriority="48"/>
+    <w:lsdException w:name="Grid Table 4 Accent 2" w:uiPriority="49"/>
+    <w:lsdException w:name="Grid Table 5 Dark Accent 2" w:uiPriority="50"/>
+    <w:lsdException w:name="Grid Table 6 Colorful Accent 2" w:uiPriority="51"/>
+    <w:lsdException w:name="Grid Table 7 Colorful Accent 2" w:uiPriority="52"/>
+    <w:lsdException w:name="Grid Table 1 Light Accent 3" w:uiPriority="46"/>
+    <w:lsdException w:name="Grid Table 2 Accent 3" w:uiPriority="47"/>
+    <w:lsdException w:name="Grid Table 3 Accent 3" w:uiPriority="48"/>
+    <w:lsdException w:name="Grid Table 4 Accent 3" w:uiPriority="49"/>
+    <w:lsdException w:name="Grid Table 5 Dark Accent 3" w:uiPriority="50"/>
+    <w:lsdException w:name="Grid Table 6 Colorful Accent 3" w:uiPriority="51"/>
+    <w:lsdException w:name="Grid Table 7 Colorful Accent 3" w:uiPriority="52"/>
+    <w:lsdException w:name="Grid Table 1 Light Accent 4" w:uiPriority="46"/>
+    <w:lsdException w:name="Grid Table 2 Accent 4" w:uiPriority="47"/>
+    <w:lsdException w:name="Grid Table 3 Accent 4" w:uiPriority="48"/>
+    <w:lsdException w:name="Grid Table 4 Accent 4" w:uiPriority="49"/>
+    <w:lsdException w:name="Grid Table 5 Dark Accent 4" w:uiPriority="50"/>
+    <w:lsdException w:name="Grid Table 6 Colorful Accent 4" w:uiPriority="51"/>
+    <w:lsdException w:name="Grid Table 7 Colorful Accent 4" w:uiPriority="52"/>
+    <w:lsdException w:name="Grid Table 1 Light Accent 5" w:uiPriority="46"/>
+    <w:lsdException w:name="Grid Table 2 Accent 5" w:uiPriority="47"/>
+    <w:lsdException w:name="Grid Table 3 Accent 5" w:uiPriority="48"/>
+    <w:lsdException w:name="Grid Table 4 Accent 5" w:uiPriority="49"/>
+    <w:lsdException w:name="Grid Table 5 Dark Accent 5" w:uiPriority="50"/>
+    <w:lsdException w:name="Grid Table 6 Colorful Accent 5" w:uiPriority="51"/>
+    <w:lsdException w:name="Grid Table 7 Colorful Accent 5" w:uiPriority="52"/>
+    <w:lsdException w:name="Grid Table 1 Light Accent 6" w:uiPriority="46"/>
+    <w:lsdException w:name="Grid Table 2 Accent 6" w:uiPriority="47"/>
+    <w:lsdException w:name="Grid Table 3 Accent 6" w:uiPriority="48"/>
+    <w:lsdException w:name="Grid Table 4 Accent 6" w:uiPriority="49"/>
+    <w:lsdException w:name="Grid Table 5 Dark Accent 6" w:uiPriority="50"/>
+    <w:lsdException w:name="Grid Table 6 Colorful Accent 6" w:uiPriority="51"/>
+    <w:lsdException w:name="Grid Table 7 Colorful Accent 6" w:uiPriority="52"/>
+    <w:lsdException w:name="List Table 1 Light" w:uiPriority="46"/>
+    <w:lsdException w:name="List Table 2" w:uiPriority="47"/>
+    <w:lsdException w:name="List Table 3" w:uiPriority="48"/>
+    <w:lsdException w:name="List Table 4" w:uiPriority="49"/>
+    <w:lsdException w:name="List Table 5 Dark" w:uiPriority="50"/>
+    <w:lsdException w:name="List Table 6 Colorful" w:uiPriority="51"/>
+    <w:lsdException w:name="List Table 7 Colorful" w:uiPriority="52"/>
+    <w:lsdException w:name="List Table 1 Light Accent 1" w:uiPriority="46"/>
+    <w:lsdException w:name="List Table 2 Accent 1" w:uiPriority="47"/>
+    <w:lsdException w:name="List Table 3 Accent 1" w:uiPriority="48"/>
+    <w:lsdException w:name="List Table 4 Accent 1" w:uiPriority="49"/>
+    <w:lsdException w:name="List Table 5 Dark Accent 1" w:uiPriority="50"/>
+    <w:lsdException w:name="List Table 6 Colorful Accent 1" w:uiPriority="51"/>
+    <w:lsdException w:name="List Table 7 Colorful Accent 1" w:uiPriority="52"/>
+    <w:lsdException w:name="List Table 1 Light Accent 2" w:uiPriority="46"/>
+    <w:lsdException w:name="List Table 2 Accent 2" w:uiPriority="47"/>
+    <w:lsdException w:name="List Table 3 Accent 2" w:uiPriority="48"/>
+    <w:lsdException w:name="List Table 4 Accent 2" w:uiPriority="49"/>
+    <w:lsdException w:name="List Table 5 Dark Accent 2" w:uiPriority="50"/>
+    <w:lsdException w:name="List Table 6 Colorful Accent 2" w:uiPriority="51"/>
+    <w:lsdException w:name="List Table 7 Colorful Accent 2" w:uiPriority="52"/>
+    <w:lsdException w:name="List Table 1 Light Accent 3" w:uiPriority="46"/>
+    <w:lsdException w:name="List Table 2 Accent 3" w:uiPriority="47"/>
+    <w:lsdException w:name="List Table 3 Accent 3" w:uiPriority="48"/>
+    <w:lsdException w:name="List Table 4 Accent 3" w:uiPriority="49"/>
+    <w:lsdException w:name="List Table 5 Dark Accent 3" w:uiPriority="50"/>
+    <w:lsdException w:name="List Table 6 Colorful Accent 3" w:uiPriority="51"/>
+    <w:lsdException w:name="List Table 7 Colorful Accent 3" w:uiPriority="52"/>
+    <w:lsdException w:name="List Table 1 Light Accent 4" w:uiPriority="46"/>
+    <w:lsdException w:name="List Table 2 Accent 4" w:uiPriority="47"/>
+    <w:lsdException w:name="List Table 3 Accent 4" w:uiPriority="48"/>
+    <w:lsdException w:name="List Table 4 Accent 4" w:uiPriority="49"/>
+    <w:lsdException w:name="List Table 5 Dark Accent 4" w:uiPriority="50"/>
+    <w:lsdException w:name="List Table 6 Colorful Accent 4" w:uiPriority="51"/>
+    <w:lsdException w:name="List Table 7 Colorful Accent 4" w:uiPriority="52"/>
+    <w:lsdException w:name="List Table 1 Light Accent 5" w:uiPriority="46"/>
+    <w:lsdException w:name="List Table 2 Accent 5" w:uiPriority="47"/>
+    <w:lsdException w:name="List Table 3 Accent 5" w:uiPriority="48"/>
+    <w:lsdException w:name="List Table 4 Accent 5" w:uiPriority="49"/>
+    <w:lsdException w:name="List Table 5 Dark Accent 5" w:uiPriority="50"/>
+    <w:lsdException w:name="List Table 6 Colorful Accent 5" w:uiPriority="51"/>
+    <w:lsdException w:name="List Table 7 Colorful Accent 5" w:uiPriority="52"/>
+    <w:lsdException w:name="List Table 1 Light Accent 6" w:uiPriority="46"/>
+    <w:lsdException w:name="List Table 2 Accent 6" w:uiPriority="47"/>
+    <w:lsdException w:name="List Table 3 Accent 6" w:uiPriority="48"/>
+    <w:lsdException w:name="List Table 4 Accent 6" w:uiPriority="49"/>
+    <w:lsdException w:name="List Table 5 Dark Accent 6" w:uiPriority="50"/>
+    <w:lsdException w:name="List Table 6 Colorful Accent 6" w:uiPriority="51"/>
+    <w:lsdException w:name="List Table 7 Colorful Accent 6" w:uiPriority="52"/>
+    <w:lsdException w:name="Mention" w:semiHidden="1" w:uiPriority="99" w:unhideWhenUsed="1"/>
+    <w:lsdException w:name="Smart Hyperlink" w:semiHidden="1" w:uiPriority="99" w:unhideWhenUsed="1"/>
+    <w:lsdException w:name="Hashtag" w:semiHidden="1" w:uiPriority="99" w:unhideWhenUsed="1"/>
+    <w:lsdException w:name="Unresolved Mention" w:semiHidden="1" w:uiPriority="99" w:unhideWhenUsed="1"/>
+    <w:lsdException w:name="Smart Link" w:semiHidden="1" w:uiPriority="99" w:unhideWhenUsed="1"/>
   </w:latentStyles>
   <w:style w:type="paragraph" w:default="1" w:styleId="Normalny">
     <w:name w:val="Normal"/>
@@ -7280,7 +7738,6 @@
     <w:uiPriority w:val="99"/>
     <w:semiHidden/>
     <w:unhideWhenUsed/>
-    <w:qFormat/>
     <w:tblPr>
       <w:tblInd w:w="0" w:type="dxa"/>
       <w:tblCellMar>
@@ -7748,7 +8205,6 @@
     <w:basedOn w:val="Standardowy"/>
     <w:rsid w:val="00AF3390"/>
     <w:tblPr>
-      <w:tblInd w:w="0" w:type="dxa"/>
       <w:tblBorders>
         <w:top w:val="single" w:sz="4" w:space="0" w:color="auto"/>
         <w:left w:val="single" w:sz="4" w:space="0" w:color="auto"/>
@@ -7757,12 +8213,6 @@
         <w:insideH w:val="single" w:sz="4" w:space="0" w:color="auto"/>
         <w:insideV w:val="single" w:sz="4" w:space="0" w:color="auto"/>
       </w:tblBorders>
-      <w:tblCellMar>
-        <w:top w:w="0" w:type="dxa"/>
-        <w:left w:w="108" w:type="dxa"/>
-        <w:bottom w:w="0" w:type="dxa"/>
-        <w:right w:w="108" w:type="dxa"/>
-      </w:tblCellMar>
     </w:tblPr>
   </w:style>
   <w:style w:type="paragraph" w:styleId="Tekstdymka">

</xml_diff>

<commit_message>
Koncepcja własnego rozwiązania - ukończenie rozdziału
</commit_message>
<xml_diff>
--- a/Dokument/praca_inzynierska.docx
+++ b/Dokument/praca_inzynierska.docx
@@ -1,11 +1,11 @@
 
 <file path=word/document.xml><?xml version="1.0" encoding="utf-8"?>
-<w:document xmlns:wpc="http://schemas.microsoft.com/office/word/2010/wordprocessingCanvas" xmlns:cx="http://schemas.microsoft.com/office/drawing/2014/chartex" xmlns:cx1="http://schemas.microsoft.com/office/drawing/2015/9/8/chartex" xmlns:cx2="http://schemas.microsoft.com/office/drawing/2015/10/21/chartex" xmlns:cx3="http://schemas.microsoft.com/office/drawing/2016/5/9/chartex" xmlns:cx4="http://schemas.microsoft.com/office/drawing/2016/5/10/chartex" xmlns:cx5="http://schemas.microsoft.com/office/drawing/2016/5/11/chartex" xmlns:cx6="http://schemas.microsoft.com/office/drawing/2016/5/12/chartex" xmlns:cx7="http://schemas.microsoft.com/office/drawing/2016/5/13/chartex" xmlns:cx8="http://schemas.microsoft.com/office/drawing/2016/5/14/chartex" xmlns:mc="http://schemas.openxmlformats.org/markup-compatibility/2006" xmlns:aink="http://schemas.microsoft.com/office/drawing/2016/ink" xmlns:am3d="http://schemas.microsoft.com/office/drawing/2017/model3d" xmlns:o="urn:schemas-microsoft-com:office:office" xmlns:oel="http://schemas.microsoft.com/office/2019/extlst" xmlns:r="http://schemas.openxmlformats.org/officeDocument/2006/relationships" xmlns:m="http://schemas.openxmlformats.org/officeDocument/2006/math" xmlns:v="urn:schemas-microsoft-com:vml" xmlns:wp14="http://schemas.microsoft.com/office/word/2010/wordprocessingDrawing" xmlns:wp="http://schemas.openxmlformats.org/drawingml/2006/wordprocessingDrawing" xmlns:w10="urn:schemas-microsoft-com:office:word" xmlns:w="http://schemas.openxmlformats.org/wordprocessingml/2006/main" xmlns:w14="http://schemas.microsoft.com/office/word/2010/wordml" xmlns:w15="http://schemas.microsoft.com/office/word/2012/wordml" xmlns:w16cex="http://schemas.microsoft.com/office/word/2018/wordml/cex" xmlns:w16cid="http://schemas.microsoft.com/office/word/2016/wordml/cid" xmlns:w16="http://schemas.microsoft.com/office/word/2018/wordml" xmlns:w16sdtdh="http://schemas.microsoft.com/office/word/2020/wordml/sdtdatahash" xmlns:w16se="http://schemas.microsoft.com/office/word/2015/wordml/symex" xmlns:wpg="http://schemas.microsoft.com/office/word/2010/wordprocessingGroup" xmlns:wpi="http://schemas.microsoft.com/office/word/2010/wordprocessingInk" xmlns:wne="http://schemas.microsoft.com/office/word/2006/wordml" xmlns:wps="http://schemas.microsoft.com/office/word/2010/wordprocessingShape" mc:Ignorable="w14 w15 w16se w16cid w16 w16cex w16sdtdh wp14">
+<w:document xmlns:ve="http://schemas.openxmlformats.org/markup-compatibility/2006" xmlns:o="urn:schemas-microsoft-com:office:office" xmlns:r="http://schemas.openxmlformats.org/officeDocument/2006/relationships" xmlns:m="http://schemas.openxmlformats.org/officeDocument/2006/math" xmlns:v="urn:schemas-microsoft-com:vml" xmlns:wp="http://schemas.openxmlformats.org/drawingml/2006/wordprocessingDrawing" xmlns:w10="urn:schemas-microsoft-com:office:word" xmlns:w="http://schemas.openxmlformats.org/wordprocessingml/2006/main" xmlns:wne="http://schemas.microsoft.com/office/word/2006/wordml">
   <w:body>
     <w:tbl>
       <w:tblPr>
         <w:tblW w:w="0" w:type="auto"/>
-        <w:tblLook w:val="04A0" w:firstRow="1" w:lastRow="0" w:firstColumn="1" w:lastColumn="0" w:noHBand="0" w:noVBand="1"/>
+        <w:tblLook w:val="04A0"/>
       </w:tblPr>
       <w:tblGrid>
         <w:gridCol w:w="8643"/>
@@ -282,7 +282,6 @@
                 <w:sz w:val="28"/>
               </w:rPr>
             </w:pPr>
-            <w:proofErr w:type="spellStart"/>
             <w:r>
               <w:rPr>
                 <w:kern w:val="44"/>
@@ -295,15 +294,7 @@
                 <w:kern w:val="44"/>
                 <w:sz w:val="28"/>
               </w:rPr>
-              <w:t>apisanapod</w:t>
-            </w:r>
-            <w:proofErr w:type="spellEnd"/>
-            <w:r>
-              <w:rPr>
-                <w:kern w:val="44"/>
-                <w:sz w:val="28"/>
-              </w:rPr>
-              <w:t xml:space="preserve"> kierunkiem</w:t>
+              <w:t>apisanapod kierunkiem</w:t>
             </w:r>
           </w:p>
           <w:p>
@@ -464,7 +455,7 @@
       <w:r>
         <w:fldChar w:fldCharType="separate"/>
       </w:r>
-      <w:hyperlink w:anchor="_Toc155420463" w:history="1">
+      <w:hyperlink w:anchor="_Toc157625381" w:history="1">
         <w:r>
           <w:rPr>
             <w:rStyle w:val="Hipercze"/>
@@ -507,7 +498,7 @@
             <w:noProof/>
             <w:webHidden/>
           </w:rPr>
-          <w:instrText xml:space="preserve"> PAGEREF _Toc155420463 \h </w:instrText>
+          <w:instrText xml:space="preserve"> PAGEREF _Toc157625381 \h </w:instrText>
         </w:r>
         <w:r>
           <w:rPr>
@@ -552,7 +543,7 @@
           <w:szCs w:val="22"/>
         </w:rPr>
       </w:pPr>
-      <w:hyperlink w:anchor="_Toc155420464" w:history="1">
+      <w:hyperlink w:anchor="_Toc157625382" w:history="1">
         <w:r>
           <w:rPr>
             <w:rStyle w:val="Hipercze"/>
@@ -595,7 +586,7 @@
             <w:noProof/>
             <w:webHidden/>
           </w:rPr>
-          <w:instrText xml:space="preserve"> PAGEREF _Toc155420464 \h </w:instrText>
+          <w:instrText xml:space="preserve"> PAGEREF _Toc157625382 \h </w:instrText>
         </w:r>
         <w:r>
           <w:rPr>
@@ -640,7 +631,7 @@
           <w:szCs w:val="22"/>
         </w:rPr>
       </w:pPr>
-      <w:hyperlink w:anchor="_Toc155420465" w:history="1">
+      <w:hyperlink w:anchor="_Toc157625383" w:history="1">
         <w:r>
           <w:rPr>
             <w:rStyle w:val="Hipercze"/>
@@ -683,7 +674,7 @@
             <w:noProof/>
             <w:webHidden/>
           </w:rPr>
-          <w:instrText xml:space="preserve"> PAGEREF _Toc155420465 \h </w:instrText>
+          <w:instrText xml:space="preserve"> PAGEREF _Toc157625383 \h </w:instrText>
         </w:r>
         <w:r>
           <w:rPr>
@@ -703,7 +694,7 @@
             <w:noProof/>
             <w:webHidden/>
           </w:rPr>
-          <w:t>8</w:t>
+          <w:t>9</w:t>
         </w:r>
         <w:r>
           <w:rPr>
@@ -728,7 +719,7 @@
           <w:szCs w:val="22"/>
         </w:rPr>
       </w:pPr>
-      <w:hyperlink w:anchor="_Toc155420466" w:history="1">
+      <w:hyperlink w:anchor="_Toc157625384" w:history="1">
         <w:r>
           <w:rPr>
             <w:rStyle w:val="Hipercze"/>
@@ -750,7 +741,7 @@
             <w:rStyle w:val="Hipercze"/>
             <w:noProof/>
           </w:rPr>
-          <w:t>Kroje i wielkość pisma</w:t>
+          <w:t>Kryteria analizy porównawczej</w:t>
         </w:r>
         <w:r>
           <w:rPr>
@@ -771,7 +762,7 @@
             <w:noProof/>
             <w:webHidden/>
           </w:rPr>
-          <w:instrText xml:space="preserve"> PAGEREF _Toc155420466 \h </w:instrText>
+          <w:instrText xml:space="preserve"> PAGEREF _Toc157625384 \h </w:instrText>
         </w:r>
         <w:r>
           <w:rPr>
@@ -791,7 +782,7 @@
             <w:noProof/>
             <w:webHidden/>
           </w:rPr>
-          <w:t>8</w:t>
+          <w:t>9</w:t>
         </w:r>
         <w:r>
           <w:rPr>
@@ -816,7 +807,7 @@
           <w:szCs w:val="22"/>
         </w:rPr>
       </w:pPr>
-      <w:hyperlink w:anchor="_Toc155420467" w:history="1">
+      <w:hyperlink w:anchor="_Toc157625385" w:history="1">
         <w:r>
           <w:rPr>
             <w:rStyle w:val="Hipercze"/>
@@ -838,7 +829,7 @@
             <w:rStyle w:val="Hipercze"/>
             <w:noProof/>
           </w:rPr>
-          <w:t>Strony parzyste i nieparzyste</w:t>
+          <w:t>Moduł podań w systemie USOS UŚ</w:t>
         </w:r>
         <w:r>
           <w:rPr>
@@ -859,7 +850,7 @@
             <w:noProof/>
             <w:webHidden/>
           </w:rPr>
-          <w:instrText xml:space="preserve"> PAGEREF _Toc155420467 \h </w:instrText>
+          <w:instrText xml:space="preserve"> PAGEREF _Toc157625385 \h </w:instrText>
         </w:r>
         <w:r>
           <w:rPr>
@@ -904,7 +895,7 @@
           <w:szCs w:val="22"/>
         </w:rPr>
       </w:pPr>
-      <w:hyperlink w:anchor="_Toc155420468" w:history="1">
+      <w:hyperlink w:anchor="_Toc157625386" w:history="1">
         <w:r>
           <w:rPr>
             <w:rStyle w:val="Hipercze"/>
@@ -926,7 +917,7 @@
             <w:rStyle w:val="Hipercze"/>
             <w:noProof/>
           </w:rPr>
-          <w:t>Sekcje dokumentu</w:t>
+          <w:t>System obiegu dokumentów EZD RP</w:t>
         </w:r>
         <w:r>
           <w:rPr>
@@ -947,7 +938,7 @@
             <w:noProof/>
             <w:webHidden/>
           </w:rPr>
-          <w:instrText xml:space="preserve"> PAGEREF _Toc155420468 \h </w:instrText>
+          <w:instrText xml:space="preserve"> PAGEREF _Toc157625386 \h </w:instrText>
         </w:r>
         <w:r>
           <w:rPr>
@@ -967,7 +958,7 @@
             <w:noProof/>
             <w:webHidden/>
           </w:rPr>
-          <w:t>9</w:t>
+          <w:t>11</w:t>
         </w:r>
         <w:r>
           <w:rPr>
@@ -980,9 +971,9 @@
     </w:p>
     <w:p>
       <w:pPr>
-        <w:pStyle w:val="Spistreci1"/>
-        <w:tabs>
-          <w:tab w:val="left" w:pos="520"/>
+        <w:pStyle w:val="Spistreci2"/>
+        <w:tabs>
+          <w:tab w:val="left" w:pos="880"/>
           <w:tab w:val="right" w:leader="dot" w:pos="8493"/>
         </w:tabs>
         <w:rPr>
@@ -992,13 +983,13 @@
           <w:szCs w:val="22"/>
         </w:rPr>
       </w:pPr>
-      <w:hyperlink w:anchor="_Toc155420469" w:history="1">
+      <w:hyperlink w:anchor="_Toc157625387" w:history="1">
         <w:r>
           <w:rPr>
             <w:rStyle w:val="Hipercze"/>
             <w:noProof/>
           </w:rPr>
-          <w:t>4</w:t>
+          <w:t>3.4</w:t>
         </w:r>
         <w:r>
           <w:rPr>
@@ -1014,7 +1005,7 @@
             <w:rStyle w:val="Hipercze"/>
             <w:noProof/>
           </w:rPr>
-          <w:t>Koncepcja własnego rozwiązania</w:t>
+          <w:t>Platforma Zendesk z licencją dla sektora edukacji</w:t>
         </w:r>
         <w:r>
           <w:rPr>
@@ -1035,7 +1026,7 @@
             <w:noProof/>
             <w:webHidden/>
           </w:rPr>
-          <w:instrText xml:space="preserve"> PAGEREF _Toc155420469 \h </w:instrText>
+          <w:instrText xml:space="preserve"> PAGEREF _Toc157625387 \h </w:instrText>
         </w:r>
         <w:r>
           <w:rPr>
@@ -1055,7 +1046,7 @@
             <w:noProof/>
             <w:webHidden/>
           </w:rPr>
-          <w:t>10</w:t>
+          <w:t>12</w:t>
         </w:r>
         <w:r>
           <w:rPr>
@@ -1080,13 +1071,13 @@
           <w:szCs w:val="22"/>
         </w:rPr>
       </w:pPr>
-      <w:hyperlink w:anchor="_Toc155420470" w:history="1">
+      <w:hyperlink w:anchor="_Toc157625388" w:history="1">
         <w:r>
           <w:rPr>
             <w:rStyle w:val="Hipercze"/>
             <w:noProof/>
           </w:rPr>
-          <w:t>4.1</w:t>
+          <w:t>3.5</w:t>
         </w:r>
         <w:r>
           <w:rPr>
@@ -1102,7 +1093,7 @@
             <w:rStyle w:val="Hipercze"/>
             <w:noProof/>
           </w:rPr>
-          <w:t>Wklejanie tekstów z innych dokumentów</w:t>
+          <w:t>Platforma Slack dostosowana do środowiska edukacyjnego</w:t>
         </w:r>
         <w:r>
           <w:rPr>
@@ -1123,7 +1114,7 @@
             <w:noProof/>
             <w:webHidden/>
           </w:rPr>
-          <w:instrText xml:space="preserve"> PAGEREF _Toc155420470 \h </w:instrText>
+          <w:instrText xml:space="preserve"> PAGEREF _Toc157625388 \h </w:instrText>
         </w:r>
         <w:r>
           <w:rPr>
@@ -1143,7 +1134,7 @@
             <w:noProof/>
             <w:webHidden/>
           </w:rPr>
-          <w:t>10</w:t>
+          <w:t>13</w:t>
         </w:r>
         <w:r>
           <w:rPr>
@@ -1168,13 +1159,13 @@
           <w:szCs w:val="22"/>
         </w:rPr>
       </w:pPr>
-      <w:hyperlink w:anchor="_Toc155420471" w:history="1">
+      <w:hyperlink w:anchor="_Toc157625389" w:history="1">
         <w:r>
           <w:rPr>
             <w:rStyle w:val="Hipercze"/>
             <w:noProof/>
           </w:rPr>
-          <w:t>4.2</w:t>
+          <w:t>3.6</w:t>
         </w:r>
         <w:r>
           <w:rPr>
@@ -1190,7 +1181,7 @@
             <w:rStyle w:val="Hipercze"/>
             <w:noProof/>
           </w:rPr>
-          <w:t>Skrót zasad pisania tekstów</w:t>
+          <w:t>Podsumowanie</w:t>
         </w:r>
         <w:r>
           <w:rPr>
@@ -1211,7 +1202,7 @@
             <w:noProof/>
             <w:webHidden/>
           </w:rPr>
-          <w:instrText xml:space="preserve"> PAGEREF _Toc155420471 \h </w:instrText>
+          <w:instrText xml:space="preserve"> PAGEREF _Toc157625389 \h </w:instrText>
         </w:r>
         <w:r>
           <w:rPr>
@@ -1231,7 +1222,7 @@
             <w:noProof/>
             <w:webHidden/>
           </w:rPr>
-          <w:t>11</w:t>
+          <w:t>14</w:t>
         </w:r>
         <w:r>
           <w:rPr>
@@ -1244,9 +1235,9 @@
     </w:p>
     <w:p>
       <w:pPr>
-        <w:pStyle w:val="Spistreci3"/>
-        <w:tabs>
-          <w:tab w:val="left" w:pos="1320"/>
+        <w:pStyle w:val="Spistreci1"/>
+        <w:tabs>
+          <w:tab w:val="left" w:pos="520"/>
           <w:tab w:val="right" w:leader="dot" w:pos="8493"/>
         </w:tabs>
         <w:rPr>
@@ -1256,13 +1247,13 @@
           <w:szCs w:val="22"/>
         </w:rPr>
       </w:pPr>
-      <w:hyperlink w:anchor="_Toc155420472" w:history="1">
+      <w:hyperlink w:anchor="_Toc157625390" w:history="1">
         <w:r>
           <w:rPr>
             <w:rStyle w:val="Hipercze"/>
             <w:noProof/>
           </w:rPr>
-          <w:t>4.2.1</w:t>
+          <w:t>4</w:t>
         </w:r>
         <w:r>
           <w:rPr>
@@ -1278,7 +1269,7 @@
             <w:rStyle w:val="Hipercze"/>
             <w:noProof/>
           </w:rPr>
-          <w:t>Spacje przed i po znakach interpunkcyjnych</w:t>
+          <w:t>Koncepcja własnego rozwiązania</w:t>
         </w:r>
         <w:r>
           <w:rPr>
@@ -1299,7 +1290,7 @@
             <w:noProof/>
             <w:webHidden/>
           </w:rPr>
-          <w:instrText xml:space="preserve"> PAGEREF _Toc155420472 \h </w:instrText>
+          <w:instrText xml:space="preserve"> PAGEREF _Toc157625390 \h </w:instrText>
         </w:r>
         <w:r>
           <w:rPr>
@@ -1319,7 +1310,7 @@
             <w:noProof/>
             <w:webHidden/>
           </w:rPr>
-          <w:t>11</w:t>
+          <w:t>15</w:t>
         </w:r>
         <w:r>
           <w:rPr>
@@ -1332,9 +1323,9 @@
     </w:p>
     <w:p>
       <w:pPr>
-        <w:pStyle w:val="Spistreci3"/>
-        <w:tabs>
-          <w:tab w:val="left" w:pos="1320"/>
+        <w:pStyle w:val="Spistreci2"/>
+        <w:tabs>
+          <w:tab w:val="left" w:pos="880"/>
           <w:tab w:val="right" w:leader="dot" w:pos="8493"/>
         </w:tabs>
         <w:rPr>
@@ -1344,13 +1335,13 @@
           <w:szCs w:val="22"/>
         </w:rPr>
       </w:pPr>
-      <w:hyperlink w:anchor="_Toc155420473" w:history="1">
+      <w:hyperlink w:anchor="_Toc157625391" w:history="1">
         <w:r>
           <w:rPr>
             <w:rStyle w:val="Hipercze"/>
             <w:noProof/>
           </w:rPr>
-          <w:t>4.2.2</w:t>
+          <w:t>4.1</w:t>
         </w:r>
         <w:r>
           <w:rPr>
@@ -1366,7 +1357,7 @@
             <w:rStyle w:val="Hipercze"/>
             <w:noProof/>
           </w:rPr>
-          <w:t>Stosowanie spacji nierozdzialającej</w:t>
+          <w:t>Koncepcja rozwiązania użytkowego</w:t>
         </w:r>
         <w:r>
           <w:rPr>
@@ -1387,7 +1378,7 @@
             <w:noProof/>
             <w:webHidden/>
           </w:rPr>
-          <w:instrText xml:space="preserve"> PAGEREF _Toc155420473 \h </w:instrText>
+          <w:instrText xml:space="preserve"> PAGEREF _Toc157625391 \h </w:instrText>
         </w:r>
         <w:r>
           <w:rPr>
@@ -1407,7 +1398,7 @@
             <w:noProof/>
             <w:webHidden/>
           </w:rPr>
-          <w:t>11</w:t>
+          <w:t>16</w:t>
         </w:r>
         <w:r>
           <w:rPr>
@@ -1420,9 +1411,9 @@
     </w:p>
     <w:p>
       <w:pPr>
-        <w:pStyle w:val="Spistreci3"/>
-        <w:tabs>
-          <w:tab w:val="left" w:pos="1320"/>
+        <w:pStyle w:val="Spistreci2"/>
+        <w:tabs>
+          <w:tab w:val="left" w:pos="880"/>
           <w:tab w:val="right" w:leader="dot" w:pos="8493"/>
         </w:tabs>
         <w:rPr>
@@ -1432,13 +1423,13 @@
           <w:szCs w:val="22"/>
         </w:rPr>
       </w:pPr>
-      <w:hyperlink w:anchor="_Toc155420474" w:history="1">
+      <w:hyperlink w:anchor="_Toc157625392" w:history="1">
         <w:r>
           <w:rPr>
             <w:rStyle w:val="Hipercze"/>
             <w:noProof/>
           </w:rPr>
-          <w:t>4.2.3</w:t>
+          <w:t>4.2</w:t>
         </w:r>
         <w:r>
           <w:rPr>
@@ -1454,7 +1445,7 @@
             <w:rStyle w:val="Hipercze"/>
             <w:noProof/>
           </w:rPr>
-          <w:t>Pauza, półpauza, łącznik wewnątrzwyrazowy</w:t>
+          <w:t>Koncepcja rozwiązania technologicznego</w:t>
         </w:r>
         <w:r>
           <w:rPr>
@@ -1475,7 +1466,7 @@
             <w:noProof/>
             <w:webHidden/>
           </w:rPr>
-          <w:instrText xml:space="preserve"> PAGEREF _Toc155420474 \h </w:instrText>
+          <w:instrText xml:space="preserve"> PAGEREF _Toc157625392 \h </w:instrText>
         </w:r>
         <w:r>
           <w:rPr>
@@ -1495,7 +1486,7 @@
             <w:noProof/>
             <w:webHidden/>
           </w:rPr>
-          <w:t>12</w:t>
+          <w:t>16</w:t>
         </w:r>
         <w:r>
           <w:rPr>
@@ -1508,9 +1499,9 @@
     </w:p>
     <w:p>
       <w:pPr>
-        <w:pStyle w:val="Spistreci2"/>
-        <w:tabs>
-          <w:tab w:val="left" w:pos="880"/>
+        <w:pStyle w:val="Spistreci1"/>
+        <w:tabs>
+          <w:tab w:val="left" w:pos="520"/>
           <w:tab w:val="right" w:leader="dot" w:pos="8493"/>
         </w:tabs>
         <w:rPr>
@@ -1520,13 +1511,13 @@
           <w:szCs w:val="22"/>
         </w:rPr>
       </w:pPr>
-      <w:hyperlink w:anchor="_Toc155420475" w:history="1">
+      <w:hyperlink w:anchor="_Toc157625393" w:history="1">
         <w:r>
           <w:rPr>
             <w:rStyle w:val="Hipercze"/>
             <w:noProof/>
           </w:rPr>
-          <w:t>4.3</w:t>
+          <w:t>5</w:t>
         </w:r>
         <w:r>
           <w:rPr>
@@ -1542,7 +1533,7 @@
             <w:rStyle w:val="Hipercze"/>
             <w:noProof/>
           </w:rPr>
-          <w:t>Formatowanie akapitów</w:t>
+          <w:t>Projekt ogólny</w:t>
         </w:r>
         <w:r>
           <w:rPr>
@@ -1563,7 +1554,7 @@
             <w:noProof/>
             <w:webHidden/>
           </w:rPr>
-          <w:instrText xml:space="preserve"> PAGEREF _Toc155420475 \h </w:instrText>
+          <w:instrText xml:space="preserve"> PAGEREF _Toc157625393 \h </w:instrText>
         </w:r>
         <w:r>
           <w:rPr>
@@ -1583,7 +1574,7 @@
             <w:noProof/>
             <w:webHidden/>
           </w:rPr>
-          <w:t>12</w:t>
+          <w:t>17</w:t>
         </w:r>
         <w:r>
           <w:rPr>
@@ -1608,13 +1599,13 @@
           <w:szCs w:val="22"/>
         </w:rPr>
       </w:pPr>
-      <w:hyperlink w:anchor="_Toc155420476" w:history="1">
+      <w:hyperlink w:anchor="_Toc157625394" w:history="1">
         <w:r>
           <w:rPr>
             <w:rStyle w:val="Hipercze"/>
             <w:noProof/>
           </w:rPr>
-          <w:t>4.4</w:t>
+          <w:t>5.1</w:t>
         </w:r>
         <w:r>
           <w:rPr>
@@ -1630,7 +1621,7 @@
             <w:rStyle w:val="Hipercze"/>
             <w:noProof/>
           </w:rPr>
-          <w:t>Tytuły rozdziałów</w:t>
+          <w:t>Specyfikacja wymagań funkcjonalnych i niefunkcjonalnych</w:t>
         </w:r>
         <w:r>
           <w:rPr>
@@ -1651,7 +1642,7 @@
             <w:noProof/>
             <w:webHidden/>
           </w:rPr>
-          <w:instrText xml:space="preserve"> PAGEREF _Toc155420476 \h </w:instrText>
+          <w:instrText xml:space="preserve"> PAGEREF _Toc157625394 \h </w:instrText>
         </w:r>
         <w:r>
           <w:rPr>
@@ -1671,7 +1662,7 @@
             <w:noProof/>
             <w:webHidden/>
           </w:rPr>
-          <w:t>13</w:t>
+          <w:t>18</w:t>
         </w:r>
         <w:r>
           <w:rPr>
@@ -1696,13 +1687,13 @@
           <w:szCs w:val="22"/>
         </w:rPr>
       </w:pPr>
-      <w:hyperlink w:anchor="_Toc155420477" w:history="1">
+      <w:hyperlink w:anchor="_Toc157625395" w:history="1">
         <w:r>
           <w:rPr>
             <w:rStyle w:val="Hipercze"/>
             <w:noProof/>
           </w:rPr>
-          <w:t>4.5</w:t>
+          <w:t>5.2</w:t>
         </w:r>
         <w:r>
           <w:rPr>
@@ -1718,7 +1709,7 @@
             <w:rStyle w:val="Hipercze"/>
             <w:noProof/>
           </w:rPr>
-          <w:t>Tytuły podrozdziałów</w:t>
+          <w:t>Architektura systemu</w:t>
         </w:r>
         <w:r>
           <w:rPr>
@@ -1739,7 +1730,7 @@
             <w:noProof/>
             <w:webHidden/>
           </w:rPr>
-          <w:instrText xml:space="preserve"> PAGEREF _Toc155420477 \h </w:instrText>
+          <w:instrText xml:space="preserve"> PAGEREF _Toc157625395 \h </w:instrText>
         </w:r>
         <w:r>
           <w:rPr>
@@ -1759,7 +1750,7 @@
             <w:noProof/>
             <w:webHidden/>
           </w:rPr>
-          <w:t>14</w:t>
+          <w:t>18</w:t>
         </w:r>
         <w:r>
           <w:rPr>
@@ -1784,13 +1775,13 @@
           <w:szCs w:val="22"/>
         </w:rPr>
       </w:pPr>
-      <w:hyperlink w:anchor="_Toc155420478" w:history="1">
+      <w:hyperlink w:anchor="_Toc157625396" w:history="1">
         <w:r>
           <w:rPr>
             <w:rStyle w:val="Hipercze"/>
             <w:noProof/>
           </w:rPr>
-          <w:t>4.6</w:t>
+          <w:t>5.3</w:t>
         </w:r>
         <w:r>
           <w:rPr>
@@ -1806,7 +1797,7 @@
             <w:rStyle w:val="Hipercze"/>
             <w:noProof/>
           </w:rPr>
-          <w:t>Podpisy pod rysunkami</w:t>
+          <w:t>Metody i narzędzia realizacji</w:t>
         </w:r>
         <w:r>
           <w:rPr>
@@ -1827,7 +1818,7 @@
             <w:noProof/>
             <w:webHidden/>
           </w:rPr>
-          <w:instrText xml:space="preserve"> PAGEREF _Toc155420478 \h </w:instrText>
+          <w:instrText xml:space="preserve"> PAGEREF _Toc157625396 \h </w:instrText>
         </w:r>
         <w:r>
           <w:rPr>
@@ -1847,7 +1838,7 @@
             <w:noProof/>
             <w:webHidden/>
           </w:rPr>
-          <w:t>14</w:t>
+          <w:t>19</w:t>
         </w:r>
         <w:r>
           <w:rPr>
@@ -1872,13 +1863,13 @@
           <w:szCs w:val="22"/>
         </w:rPr>
       </w:pPr>
-      <w:hyperlink w:anchor="_Toc155420479" w:history="1">
+      <w:hyperlink w:anchor="_Toc157625397" w:history="1">
         <w:r>
           <w:rPr>
             <w:rStyle w:val="Hipercze"/>
             <w:noProof/>
           </w:rPr>
-          <w:t>4.7</w:t>
+          <w:t>5.4</w:t>
         </w:r>
         <w:r>
           <w:rPr>
@@ -1894,7 +1885,7 @@
             <w:rStyle w:val="Hipercze"/>
             <w:noProof/>
           </w:rPr>
-          <w:t>Tabele</w:t>
+          <w:t>Koncepcja przechowywania danych</w:t>
         </w:r>
         <w:r>
           <w:rPr>
@@ -1915,7 +1906,7 @@
             <w:noProof/>
             <w:webHidden/>
           </w:rPr>
-          <w:instrText xml:space="preserve"> PAGEREF _Toc155420479 \h </w:instrText>
+          <w:instrText xml:space="preserve"> PAGEREF _Toc157625397 \h </w:instrText>
         </w:r>
         <w:r>
           <w:rPr>
@@ -1935,7 +1926,7 @@
             <w:noProof/>
             <w:webHidden/>
           </w:rPr>
-          <w:t>15</w:t>
+          <w:t>19</w:t>
         </w:r>
         <w:r>
           <w:rPr>
@@ -1948,9 +1939,9 @@
     </w:p>
     <w:p>
       <w:pPr>
-        <w:pStyle w:val="Spistreci1"/>
-        <w:tabs>
-          <w:tab w:val="left" w:pos="520"/>
+        <w:pStyle w:val="Spistreci2"/>
+        <w:tabs>
+          <w:tab w:val="left" w:pos="880"/>
           <w:tab w:val="right" w:leader="dot" w:pos="8493"/>
         </w:tabs>
         <w:rPr>
@@ -1960,13 +1951,13 @@
           <w:szCs w:val="22"/>
         </w:rPr>
       </w:pPr>
-      <w:hyperlink w:anchor="_Toc155420480" w:history="1">
+      <w:hyperlink w:anchor="_Toc157625398" w:history="1">
         <w:r>
           <w:rPr>
             <w:rStyle w:val="Hipercze"/>
             <w:noProof/>
           </w:rPr>
-          <w:t>5</w:t>
+          <w:t>5.5</w:t>
         </w:r>
         <w:r>
           <w:rPr>
@@ -1982,7 +1973,7 @@
             <w:rStyle w:val="Hipercze"/>
             <w:noProof/>
           </w:rPr>
-          <w:t>Projekt ogólny</w:t>
+          <w:t>Projekt interfejsu użytkownika</w:t>
         </w:r>
         <w:r>
           <w:rPr>
@@ -2003,7 +1994,7 @@
             <w:noProof/>
             <w:webHidden/>
           </w:rPr>
-          <w:instrText xml:space="preserve"> PAGEREF _Toc155420480 \h </w:instrText>
+          <w:instrText xml:space="preserve"> PAGEREF _Toc157625398 \h </w:instrText>
         </w:r>
         <w:r>
           <w:rPr>
@@ -2023,7 +2014,7 @@
             <w:noProof/>
             <w:webHidden/>
           </w:rPr>
-          <w:t>16</w:t>
+          <w:t>20</w:t>
         </w:r>
         <w:r>
           <w:rPr>
@@ -2036,9 +2027,9 @@
     </w:p>
     <w:p>
       <w:pPr>
-        <w:pStyle w:val="Spistreci2"/>
-        <w:tabs>
-          <w:tab w:val="left" w:pos="880"/>
+        <w:pStyle w:val="Spistreci1"/>
+        <w:tabs>
+          <w:tab w:val="left" w:pos="520"/>
           <w:tab w:val="right" w:leader="dot" w:pos="8493"/>
         </w:tabs>
         <w:rPr>
@@ -2048,13 +2039,13 @@
           <w:szCs w:val="22"/>
         </w:rPr>
       </w:pPr>
-      <w:hyperlink w:anchor="_Toc155420481" w:history="1">
+      <w:hyperlink w:anchor="_Toc157625399" w:history="1">
         <w:r>
           <w:rPr>
             <w:rStyle w:val="Hipercze"/>
             <w:noProof/>
           </w:rPr>
-          <w:t>5.1</w:t>
+          <w:t>6</w:t>
         </w:r>
         <w:r>
           <w:rPr>
@@ -2070,7 +2061,7 @@
             <w:rStyle w:val="Hipercze"/>
             <w:noProof/>
           </w:rPr>
-          <w:t>Materiały źródłowe</w:t>
+          <w:t>Dokumentacja techniczna</w:t>
         </w:r>
         <w:r>
           <w:rPr>
@@ -2091,7 +2082,7 @@
             <w:noProof/>
             <w:webHidden/>
           </w:rPr>
-          <w:instrText xml:space="preserve"> PAGEREF _Toc155420481 \h </w:instrText>
+          <w:instrText xml:space="preserve"> PAGEREF _Toc157625399 \h </w:instrText>
         </w:r>
         <w:r>
           <w:rPr>
@@ -2111,7 +2102,7 @@
             <w:noProof/>
             <w:webHidden/>
           </w:rPr>
-          <w:t>16</w:t>
+          <w:t>20</w:t>
         </w:r>
         <w:r>
           <w:rPr>
@@ -2124,9 +2115,9 @@
     </w:p>
     <w:p>
       <w:pPr>
-        <w:pStyle w:val="Spistreci2"/>
-        <w:tabs>
-          <w:tab w:val="left" w:pos="880"/>
+        <w:pStyle w:val="Spistreci1"/>
+        <w:tabs>
+          <w:tab w:val="left" w:pos="520"/>
           <w:tab w:val="right" w:leader="dot" w:pos="8493"/>
         </w:tabs>
         <w:rPr>
@@ -2136,13 +2127,13 @@
           <w:szCs w:val="22"/>
         </w:rPr>
       </w:pPr>
-      <w:hyperlink w:anchor="_Toc155420482" w:history="1">
+      <w:hyperlink w:anchor="_Toc157625400" w:history="1">
         <w:r>
           <w:rPr>
             <w:rStyle w:val="Hipercze"/>
             <w:noProof/>
           </w:rPr>
-          <w:t>5.2</w:t>
+          <w:t>7</w:t>
         </w:r>
         <w:r>
           <w:rPr>
@@ -2158,7 +2149,7 @@
             <w:rStyle w:val="Hipercze"/>
             <w:noProof/>
           </w:rPr>
-          <w:t>Bibliografia i jej znaczenie</w:t>
+          <w:t>Testy i weryfikacja systemu</w:t>
         </w:r>
         <w:r>
           <w:rPr>
@@ -2179,7 +2170,7 @@
             <w:noProof/>
             <w:webHidden/>
           </w:rPr>
-          <w:instrText xml:space="preserve"> PAGEREF _Toc155420482 \h </w:instrText>
+          <w:instrText xml:space="preserve"> PAGEREF _Toc157625400 \h </w:instrText>
         </w:r>
         <w:r>
           <w:rPr>
@@ -2199,7 +2190,7 @@
             <w:noProof/>
             <w:webHidden/>
           </w:rPr>
-          <w:t>17</w:t>
+          <w:t>21</w:t>
         </w:r>
         <w:r>
           <w:rPr>
@@ -2224,13 +2215,13 @@
           <w:szCs w:val="22"/>
         </w:rPr>
       </w:pPr>
-      <w:hyperlink w:anchor="_Toc155420483" w:history="1">
+      <w:hyperlink w:anchor="_Toc157625401" w:history="1">
         <w:r>
           <w:rPr>
             <w:rStyle w:val="Hipercze"/>
             <w:noProof/>
           </w:rPr>
-          <w:t>6</w:t>
+          <w:t>8</w:t>
         </w:r>
         <w:r>
           <w:rPr>
@@ -2246,7 +2237,7 @@
             <w:rStyle w:val="Hipercze"/>
             <w:noProof/>
           </w:rPr>
-          <w:t>Dokumentacja techniczna</w:t>
+          <w:t>Przykładowy scenariusz wykorzystania systemu</w:t>
         </w:r>
         <w:r>
           <w:rPr>
@@ -2267,7 +2258,7 @@
             <w:noProof/>
             <w:webHidden/>
           </w:rPr>
-          <w:instrText xml:space="preserve"> PAGEREF _Toc155420483 \h </w:instrText>
+          <w:instrText xml:space="preserve"> PAGEREF _Toc157625401 \h </w:instrText>
         </w:r>
         <w:r>
           <w:rPr>
@@ -2287,7 +2278,7 @@
             <w:noProof/>
             <w:webHidden/>
           </w:rPr>
-          <w:t>18</w:t>
+          <w:t>21</w:t>
         </w:r>
         <w:r>
           <w:rPr>
@@ -2312,13 +2303,13 @@
           <w:szCs w:val="22"/>
         </w:rPr>
       </w:pPr>
-      <w:hyperlink w:anchor="_Toc155420484" w:history="1">
+      <w:hyperlink w:anchor="_Toc157625402" w:history="1">
         <w:r>
           <w:rPr>
             <w:rStyle w:val="Hipercze"/>
             <w:noProof/>
           </w:rPr>
-          <w:t>7</w:t>
+          <w:t>9</w:t>
         </w:r>
         <w:r>
           <w:rPr>
@@ -2334,7 +2325,7 @@
             <w:rStyle w:val="Hipercze"/>
             <w:noProof/>
           </w:rPr>
-          <w:t>Testy i weryfikacja systemu</w:t>
+          <w:t>Zakończenie</w:t>
         </w:r>
         <w:r>
           <w:rPr>
@@ -2355,7 +2346,7 @@
             <w:noProof/>
             <w:webHidden/>
           </w:rPr>
-          <w:instrText xml:space="preserve"> PAGEREF _Toc155420484 \h </w:instrText>
+          <w:instrText xml:space="preserve"> PAGEREF _Toc157625402 \h </w:instrText>
         </w:r>
         <w:r>
           <w:rPr>
@@ -2375,7 +2366,7 @@
             <w:noProof/>
             <w:webHidden/>
           </w:rPr>
-          <w:t>18</w:t>
+          <w:t>21</w:t>
         </w:r>
         <w:r>
           <w:rPr>
@@ -2400,13 +2391,13 @@
           <w:szCs w:val="22"/>
         </w:rPr>
       </w:pPr>
-      <w:hyperlink w:anchor="_Toc155420485" w:history="1">
+      <w:hyperlink w:anchor="_Toc157625403" w:history="1">
         <w:r>
           <w:rPr>
             <w:rStyle w:val="Hipercze"/>
             <w:noProof/>
           </w:rPr>
-          <w:t>8</w:t>
+          <w:t>10</w:t>
         </w:r>
         <w:r>
           <w:rPr>
@@ -2422,7 +2413,7 @@
             <w:rStyle w:val="Hipercze"/>
             <w:noProof/>
           </w:rPr>
-          <w:t>Przykładowy scenariusz wykorzystania systemu</w:t>
+          <w:t>Bibliografia</w:t>
         </w:r>
         <w:r>
           <w:rPr>
@@ -2443,7 +2434,7 @@
             <w:noProof/>
             <w:webHidden/>
           </w:rPr>
-          <w:instrText xml:space="preserve"> PAGEREF _Toc155420485 \h </w:instrText>
+          <w:instrText xml:space="preserve"> PAGEREF _Toc157625403 \h </w:instrText>
         </w:r>
         <w:r>
           <w:rPr>
@@ -2463,7 +2454,7 @@
             <w:noProof/>
             <w:webHidden/>
           </w:rPr>
-          <w:t>19</w:t>
+          <w:t>21</w:t>
         </w:r>
         <w:r>
           <w:rPr>
@@ -2488,13 +2479,13 @@
           <w:szCs w:val="22"/>
         </w:rPr>
       </w:pPr>
-      <w:hyperlink w:anchor="_Toc155420486" w:history="1">
+      <w:hyperlink w:anchor="_Toc157625404" w:history="1">
         <w:r>
           <w:rPr>
             <w:rStyle w:val="Hipercze"/>
             <w:noProof/>
           </w:rPr>
-          <w:t>9</w:t>
+          <w:t>11</w:t>
         </w:r>
         <w:r>
           <w:rPr>
@@ -2510,7 +2501,7 @@
             <w:rStyle w:val="Hipercze"/>
             <w:noProof/>
           </w:rPr>
-          <w:t>Zakończenie</w:t>
+          <w:t>Spis rysunków</w:t>
         </w:r>
         <w:r>
           <w:rPr>
@@ -2531,7 +2522,7 @@
             <w:noProof/>
             <w:webHidden/>
           </w:rPr>
-          <w:instrText xml:space="preserve"> PAGEREF _Toc155420486 \h </w:instrText>
+          <w:instrText xml:space="preserve"> PAGEREF _Toc157625404 \h </w:instrText>
         </w:r>
         <w:r>
           <w:rPr>
@@ -2551,7 +2542,7 @@
             <w:noProof/>
             <w:webHidden/>
           </w:rPr>
-          <w:t>19</w:t>
+          <w:t>21</w:t>
         </w:r>
         <w:r>
           <w:rPr>
@@ -2576,13 +2567,13 @@
           <w:szCs w:val="22"/>
         </w:rPr>
       </w:pPr>
-      <w:hyperlink w:anchor="_Toc155420487" w:history="1">
+      <w:hyperlink w:anchor="_Toc157625405" w:history="1">
         <w:r>
           <w:rPr>
             <w:rStyle w:val="Hipercze"/>
             <w:noProof/>
           </w:rPr>
-          <w:t>10</w:t>
+          <w:t>12</w:t>
         </w:r>
         <w:r>
           <w:rPr>
@@ -2598,7 +2589,7 @@
             <w:rStyle w:val="Hipercze"/>
             <w:noProof/>
           </w:rPr>
-          <w:t>Bibliografia</w:t>
+          <w:t>Spis tabel</w:t>
         </w:r>
         <w:r>
           <w:rPr>
@@ -2619,7 +2610,7 @@
             <w:noProof/>
             <w:webHidden/>
           </w:rPr>
-          <w:instrText xml:space="preserve"> PAGEREF _Toc155420487 \h </w:instrText>
+          <w:instrText xml:space="preserve"> PAGEREF _Toc157625405 \h </w:instrText>
         </w:r>
         <w:r>
           <w:rPr>
@@ -2639,183 +2630,7 @@
             <w:noProof/>
             <w:webHidden/>
           </w:rPr>
-          <w:t>19</w:t>
-        </w:r>
-        <w:r>
-          <w:rPr>
-            <w:noProof/>
-            <w:webHidden/>
-          </w:rPr>
-          <w:fldChar w:fldCharType="end"/>
-        </w:r>
-      </w:hyperlink>
-    </w:p>
-    <w:p>
-      <w:pPr>
-        <w:pStyle w:val="Spistreci1"/>
-        <w:tabs>
-          <w:tab w:val="left" w:pos="520"/>
-          <w:tab w:val="right" w:leader="dot" w:pos="8493"/>
-        </w:tabs>
-        <w:rPr>
-          <w:rFonts w:asciiTheme="minorHAnsi" w:eastAsiaTheme="minorEastAsia" w:hAnsiTheme="minorHAnsi" w:cstheme="minorBidi"/>
-          <w:noProof/>
-          <w:sz w:val="22"/>
-          <w:szCs w:val="22"/>
-        </w:rPr>
-      </w:pPr>
-      <w:hyperlink w:anchor="_Toc155420488" w:history="1">
-        <w:r>
-          <w:rPr>
-            <w:rStyle w:val="Hipercze"/>
-            <w:noProof/>
-          </w:rPr>
-          <w:t>11</w:t>
-        </w:r>
-        <w:r>
-          <w:rPr>
-            <w:rFonts w:asciiTheme="minorHAnsi" w:eastAsiaTheme="minorEastAsia" w:hAnsiTheme="minorHAnsi" w:cstheme="minorBidi"/>
-            <w:noProof/>
-            <w:sz w:val="22"/>
-            <w:szCs w:val="22"/>
-          </w:rPr>
-          <w:tab/>
-        </w:r>
-        <w:r>
-          <w:rPr>
-            <w:rStyle w:val="Hipercze"/>
-            <w:noProof/>
-          </w:rPr>
-          <w:t>Spis rysunków</w:t>
-        </w:r>
-        <w:r>
-          <w:rPr>
-            <w:noProof/>
-            <w:webHidden/>
-          </w:rPr>
-          <w:tab/>
-        </w:r>
-        <w:r>
-          <w:rPr>
-            <w:noProof/>
-            <w:webHidden/>
-          </w:rPr>
-          <w:fldChar w:fldCharType="begin"/>
-        </w:r>
-        <w:r>
-          <w:rPr>
-            <w:noProof/>
-            <w:webHidden/>
-          </w:rPr>
-          <w:instrText xml:space="preserve"> PAGEREF _Toc155420488 \h </w:instrText>
-        </w:r>
-        <w:r>
-          <w:rPr>
-            <w:noProof/>
-            <w:webHidden/>
-          </w:rPr>
-        </w:r>
-        <w:r>
-          <w:rPr>
-            <w:noProof/>
-            <w:webHidden/>
-          </w:rPr>
-          <w:fldChar w:fldCharType="separate"/>
-        </w:r>
-        <w:r>
-          <w:rPr>
-            <w:noProof/>
-            <w:webHidden/>
-          </w:rPr>
-          <w:t>19</w:t>
-        </w:r>
-        <w:r>
-          <w:rPr>
-            <w:noProof/>
-            <w:webHidden/>
-          </w:rPr>
-          <w:fldChar w:fldCharType="end"/>
-        </w:r>
-      </w:hyperlink>
-    </w:p>
-    <w:p>
-      <w:pPr>
-        <w:pStyle w:val="Spistreci1"/>
-        <w:tabs>
-          <w:tab w:val="left" w:pos="520"/>
-          <w:tab w:val="right" w:leader="dot" w:pos="8493"/>
-        </w:tabs>
-        <w:rPr>
-          <w:rFonts w:asciiTheme="minorHAnsi" w:eastAsiaTheme="minorEastAsia" w:hAnsiTheme="minorHAnsi" w:cstheme="minorBidi"/>
-          <w:noProof/>
-          <w:sz w:val="22"/>
-          <w:szCs w:val="22"/>
-        </w:rPr>
-      </w:pPr>
-      <w:hyperlink w:anchor="_Toc155420489" w:history="1">
-        <w:r>
-          <w:rPr>
-            <w:rStyle w:val="Hipercze"/>
-            <w:noProof/>
-          </w:rPr>
-          <w:t>12</w:t>
-        </w:r>
-        <w:r>
-          <w:rPr>
-            <w:rFonts w:asciiTheme="minorHAnsi" w:eastAsiaTheme="minorEastAsia" w:hAnsiTheme="minorHAnsi" w:cstheme="minorBidi"/>
-            <w:noProof/>
-            <w:sz w:val="22"/>
-            <w:szCs w:val="22"/>
-          </w:rPr>
-          <w:tab/>
-        </w:r>
-        <w:r>
-          <w:rPr>
-            <w:rStyle w:val="Hipercze"/>
-            <w:noProof/>
-          </w:rPr>
-          <w:t>Spis tabel</w:t>
-        </w:r>
-        <w:r>
-          <w:rPr>
-            <w:noProof/>
-            <w:webHidden/>
-          </w:rPr>
-          <w:tab/>
-        </w:r>
-        <w:r>
-          <w:rPr>
-            <w:noProof/>
-            <w:webHidden/>
-          </w:rPr>
-          <w:fldChar w:fldCharType="begin"/>
-        </w:r>
-        <w:r>
-          <w:rPr>
-            <w:noProof/>
-            <w:webHidden/>
-          </w:rPr>
-          <w:instrText xml:space="preserve"> PAGEREF _Toc155420489 \h </w:instrText>
-        </w:r>
-        <w:r>
-          <w:rPr>
-            <w:noProof/>
-            <w:webHidden/>
-          </w:rPr>
-        </w:r>
-        <w:r>
-          <w:rPr>
-            <w:noProof/>
-            <w:webHidden/>
-          </w:rPr>
-          <w:fldChar w:fldCharType="separate"/>
-        </w:r>
-        <w:r>
-          <w:rPr>
-            <w:noProof/>
-            <w:webHidden/>
-          </w:rPr>
-          <w:t>19</w:t>
+          <w:t>22</w:t>
         </w:r>
         <w:r>
           <w:rPr>
@@ -2868,7 +2683,7 @@
       <w:pPr>
         <w:pStyle w:val="Nagwek1"/>
       </w:pPr>
-      <w:bookmarkStart w:id="1" w:name="_Toc155420463"/>
+      <w:bookmarkStart w:id="1" w:name="_Toc157625381"/>
       <w:r>
         <w:lastRenderedPageBreak/>
         <w:t>Wstęp</w:t>
@@ -2907,18 +2722,13 @@
         <w:pStyle w:val="Akapitzwciciem"/>
       </w:pPr>
       <w:r>
-        <w:t xml:space="preserve">Celem pracy jest zaprojektowanie i realizacja systemu wspomagania procesu komunikacji pomiędzy studentem a dziekanatem umożliwiającego wymianę informacji, wiadomości, wniosków w sposób </w:t>
-      </w:r>
-      <w:proofErr w:type="spellStart"/>
-      <w:r>
-        <w:t>bezkontaktowy.</w:t>
-      </w:r>
-      <w:r>
-        <w:t>System</w:t>
-      </w:r>
-      <w:proofErr w:type="spellEnd"/>
-      <w:r>
-        <w:t xml:space="preserve"> ten umożliwi studentom składanie i odbieranie komunikatów, wniosków oraz do</w:t>
+        <w:t>Celem pracy jest zaprojektowanie i realizacja systemu wspomagania procesu komunikacji pomiędzy studentem a dziekanatem umożliwiającego wymianę informacji, wiadomości, wniosków w sposób bezkontaktowy.</w:t>
+      </w:r>
+      <w:r>
+        <w:t xml:space="preserve"> </w:t>
+      </w:r>
+      <w:r>
+        <w:t>System ten umożliwi studentom składanie i odbieranie komunikatów, wniosków oraz do</w:t>
       </w:r>
       <w:r>
         <w:t xml:space="preserve">kumentów w formie elektronicznej </w:t>
@@ -2930,31 +2740,7 @@
         <w:t xml:space="preserve">. Planuje się, że system umożliwi również efektywne zarządzanie dokumentami przez personel uczelni, z dostępem do nadesłanych, rozpatrzonych i zarchiwizowanych dokumentów. Dzięki odpowiedniemu grupowaniu i filtrowaniu dokumentów, proces rozpatrzenia wniosków stanie się bardziej efektywny. Zastosowanie tego systemu przyczyni się do skrócenia czasu całej procedury składania wniosków zarówno dla pracowników uczelni, jak i studentów. </w:t>
       </w:r>
       <w:r>
-        <w:t xml:space="preserve">System ten zostanie zrealizowany w formie aplikacji internetowej, korzystając z nowoczesnych technologii, takich jak języki programowania Java i </w:t>
-      </w:r>
-      <w:proofErr w:type="spellStart"/>
-      <w:r>
-        <w:t>TypeScript</w:t>
-      </w:r>
-      <w:proofErr w:type="spellEnd"/>
-      <w:r>
-        <w:t xml:space="preserve">, szablony Spring </w:t>
-      </w:r>
-      <w:proofErr w:type="spellStart"/>
-      <w:r>
-        <w:t>Boot</w:t>
-      </w:r>
-      <w:proofErr w:type="spellEnd"/>
-      <w:r>
-        <w:t xml:space="preserve">, </w:t>
-      </w:r>
-      <w:proofErr w:type="spellStart"/>
-      <w:r>
-        <w:t>Angular</w:t>
-      </w:r>
-      <w:proofErr w:type="spellEnd"/>
-      <w:r>
-        <w:t>, oraz silnik baz danych MSSQL.</w:t>
+        <w:t>System ten zostanie zrealizowany w formie aplikacji internetowej, korzystając z nowoczesnych technologii, takich jak języki programowania Java i TypeScript, szablony Spring Boot, Angular, oraz silnik baz danych MSSQL.</w:t>
       </w:r>
     </w:p>
     <w:p>
@@ -2962,34 +2748,30 @@
         <w:pStyle w:val="Akapitzwciciem"/>
       </w:pPr>
       <w:r>
-        <w:t xml:space="preserve">Rozdział drugi stanowi analizę głównego problemu, oferując zdefiniowanie jego kluczowych aspektów oraz ukazując kontekst i istotę wyzwania. W trzecim rozdziale dokonano pełnego przeglądu istniejących rozwiązań, łącząc go z krytycznym porównaniem do naszego projektowanego systemu. Koncepcje rozwiązania problemu, autorstwa inżyniera, zostały przedstawione w rozdziale czwartym, podczas gdy piąty rozdział poświęcony jest omówieniu ogólnej koncepcji organizacji </w:t>
-      </w:r>
-      <w:proofErr w:type="spellStart"/>
-      <w:r>
-        <w:t>systemu.W</w:t>
-      </w:r>
-      <w:proofErr w:type="spellEnd"/>
-      <w:r>
-        <w:t xml:space="preserve"> szóstym rozdziale odnajdziemy obszerną </w:t>
+        <w:t>Rozdział drugi stanowi analizę głównego problemu, oferując zdefiniowanie jego kluczowych aspektów oraz ukazując kontekst i istotę wyzwania. W trzecim rozdziale dokonano pełnego przeglądu istniejących rozwiązań, łącząc go z krytycznym porównaniem do naszego projektowanego systemu. Koncepcje rozwiązania problemu, autorstwa inżyniera, zostały przedstawione w rozdziale czwartym, podczas gdy piąty rozdział poświęcony jest omówieniu ogólnej koncepcji organizacji systemu.</w:t>
+      </w:r>
+      <w:r>
+        <w:t xml:space="preserve"> </w:t>
+      </w:r>
+      <w:r>
+        <w:t xml:space="preserve">W szóstym rozdziale odnajdziemy obszerną </w:t>
       </w:r>
       <w:r>
         <w:lastRenderedPageBreak/>
-        <w:t xml:space="preserve">dokumentację techniczną projektu, zawierającą szczegółowe informacje na temat zastosowanych technologii, narzędzi, struktury kodu, sposobów testowania oraz innych aspektów technicznych. Proces testowania i weryfikacji systemu pod kątem funkcjonalności został precyzyjnie opisany w siódmym </w:t>
-      </w:r>
-      <w:proofErr w:type="spellStart"/>
-      <w:r>
-        <w:t>rozdziale.Rozdział</w:t>
-      </w:r>
-      <w:proofErr w:type="spellEnd"/>
-      <w:r>
-        <w:t xml:space="preserve"> ósmy skupia się na prezentacji realnych scenariuszy i przypadków wykorzystania systemu, szczegółowo opisując kroki, interakcje i korzyści wynikające z implementacji opracowanego rozwiązania. Ostatni rozdział stanowi syntezę osiągnięć projektu, jednocześnie proponując perspektywy dalszego rozwoju.</w:t>
+        <w:t>dokumentację techniczną projektu, zawierającą szczegółowe informacje na temat zastosowanych technologii, narzędzi, struktury kodu, sposobów testowania oraz innych aspektów technicznych. Proces testowania i weryfikacji systemu pod kątem funkcjonalności został precyzyjnie opisany w siódmym rozdziale.</w:t>
+      </w:r>
+      <w:r>
+        <w:t xml:space="preserve"> </w:t>
+      </w:r>
+      <w:r>
+        <w:t>Rozdział ósmy skupia się na prezentacji realnych scenariuszy i przypadków wykorzystania systemu, szczegółowo opisując kroki, interakcje i korzyści wynikające z implementacji opracowanego rozwiązania. Ostatni rozdział stanowi syntezę osiągnięć projektu, jednocześnie proponując perspektywy dalszego rozwoju.</w:t>
       </w:r>
     </w:p>
     <w:p>
       <w:pPr>
         <w:pStyle w:val="Nagwek1"/>
       </w:pPr>
-      <w:bookmarkStart w:id="2" w:name="_Toc155420464"/>
+      <w:bookmarkStart w:id="2" w:name="_Toc157625382"/>
       <w:r>
         <w:t xml:space="preserve">Analiza </w:t>
       </w:r>
@@ -3033,32 +2815,19 @@
         <w:t xml:space="preserve">, wzór </w:t>
       </w:r>
       <w:r>
-        <w:t xml:space="preserve">wniosku </w:t>
-      </w:r>
-      <w:proofErr w:type="spellStart"/>
-      <w:r>
-        <w:t>przedstawiaRysunek</w:t>
-      </w:r>
-      <w:proofErr w:type="spellEnd"/>
+        <w:t>wniosku przedstawiaRysunek</w:t>
+      </w:r>
+      <w:r>
+        <w:t>2</w:t>
+      </w:r>
+      <w:r>
+        <w:t>. Proces ten nakłada szereg trudności na studenta, zaczynając od ograniczonego czasu, szczególnie dla tych, którzy mieszkają poza obszarem uczelni lub są zatrudnieni. Konieczność osobistego dostarczenia dokumentów może prowadzić do konieczności wzięcia urlopu lub przerwania innych zobowiązań, co stwarza dodatkowe utrudnienia.</w:t>
+      </w:r>
       <w:r>
         <w:t xml:space="preserve"> </w:t>
       </w:r>
       <w:r>
-        <w:t>2</w:t>
-      </w:r>
-      <w:r>
-        <w:t xml:space="preserve">. Proces ten nakłada szereg trudności na studenta, zaczynając od ograniczonego czasu, szczególnie dla tych, którzy mieszkają poza obszarem uczelni lub są zatrudnieni. Konieczność osobistego dostarczenia dokumentów może prowadzić do konieczności wzięcia urlopu lub przerwania innych zobowiązań, co stwarza dodatkowe </w:t>
-      </w:r>
-      <w:proofErr w:type="spellStart"/>
-      <w:r>
-        <w:t>utrudnienia.</w:t>
-      </w:r>
-      <w:r>
-        <w:t>Ponadto</w:t>
-      </w:r>
-      <w:proofErr w:type="spellEnd"/>
-      <w:r>
-        <w:t>, koszty podróży związane z koniecznością odwiedzenia dziekanatu mogą być istotnym obciążeniem dla studentów, zwłaszcza tych, którzy mieszkają daleko od uczelni. Dodatkowe wydatki związane z transportem publicznym, paliwem czy parkowaniem tylko potęgują trudności. To nie tylko sprawia trudności dla studentów, ale także generuje dodatkowe obciążenia dla pracowników instytucji. Po dostarczeniu dokumentów, proces weryfikacji i udzielania odpowiedzi jest obecnie nieustrukturyzowany. Brak standaryzacji w przekazywaniu informacji zwrotnej, często opierającej się na rozmowach telefonicznych lub wiadomościach e-mail, może prowadzić do niejednoznaczności i kolejnych iteracji komunikacji między studentem a pracownikiem. Kolejnym aspektem jest problem archiwizacji i przechowywania dokumentów papierowych, co może wprowadzić nieefektywności zarówno w organizacji, jak i wydajności procesów. Zajmowanie przestrzeni fizycznej przez papierowe dokumenty oraz długotrwałe wyszukiwanie konkretnych dokumentów w archiwum stwarzają znaczące wyzwania. Podsumowując, istnieje potrzeba przemyślenia i ulepszenia procesu komunikacji oraz przepływu dokumentów, aby zminimalizować trudności zarówno dla studentów, jak i pracowników instytucji. Wprowadzenie bardziej efektywnych i zautomatyzowanych rozwiązań może znacząco poprawić tę sytuację.</w:t>
+        <w:t>Ponadto, koszty podróży związane z koniecznością odwiedzenia dziekanatu mogą być istotnym obciążeniem dla studentów, zwłaszcza tych, którzy mieszkają daleko od uczelni. Dodatkowe wydatki związane z transportem publicznym, paliwem czy parkowaniem tylko potęgują trudności. To nie tylko sprawia trudności dla studentów, ale także generuje dodatkowe obciążenia dla pracowników instytucji. Po dostarczeniu dokumentów, proces weryfikacji i udzielania odpowiedzi jest obecnie nieustrukturyzowany. Brak standaryzacji w przekazywaniu informacji zwrotnej, często opierającej się na rozmowach telefonicznych lub wiadomościach e-mail, może prowadzić do niejednoznaczności i kolejnych iteracji komunikacji między studentem a pracownikiem. Kolejnym aspektem jest problem archiwizacji i przechowywania dokumentów papierowych, co może wprowadzić nieefektywności zarówno w organizacji, jak i wydajności procesów. Zajmowanie przestrzeni fizycznej przez papierowe dokumenty oraz długotrwałe wyszukiwanie konkretnych dokumentów w archiwum stwarzają znaczące wyzwania. Podsumowując, istnieje potrzeba przemyślenia i ulepszenia procesu komunikacji oraz przepływu dokumentów, aby zminimalizować trudności zarówno dla studentów, jak i pracowników instytucji. Wprowadzenie bardziej efektywnych i zautomatyzowanych rozwiązań może znacząco poprawić tę sytuację.</w:t>
       </w:r>
     </w:p>
     <w:p>
@@ -3066,15 +2835,7 @@
         <w:pStyle w:val="Akapitzwciciem"/>
       </w:pPr>
       <w:r>
-        <w:t xml:space="preserve">Analiza zagadnień związanych z inicjacją komunikacji przez pracowników dziekanatu uwzględnia różne aspekty, szczególnie ilość odbiorców komunikatu w kontekście pojedynczego studenta lub grupy studentów. W przypadku komunikacji jednostronnej, gdzie pracownik instytucji pełni rolę nadawcy, a student jest odbiorcą, identyfikuje się szereg barier podobnych do tych obserwowanych w odwrotnym przepływie informacji, tj. od studenta do pracownika. Przykładowe trudności obejmują brak standardowego systemu przekazywania informacji dotyczących komunikatów, wydłużony czas </w:t>
-      </w:r>
-      <w:proofErr w:type="spellStart"/>
-      <w:r>
-        <w:t>niezbędnyo</w:t>
-      </w:r>
-      <w:proofErr w:type="spellEnd"/>
-      <w:r>
-        <w:t xml:space="preserve"> archiwizacji oraz przeszukiwania dokumentów.</w:t>
+        <w:t>Analiza zagadnień związanych z inicjacją komunikacji przez pracowników dziekanatu uwzględnia różne aspekty, szczególnie ilość odbiorców komunikatu w kontekście pojedynczego studenta lub grupy studentów. W przypadku komunikacji jednostronnej, gdzie pracownik instytucji pełni rolę nadawcy, a student jest odbiorcą, identyfikuje się szereg barier podobnych do tych obserwowanych w odwrotnym przepływie informacji, tj. od studenta do pracownika. Przykładowe trudności obejmują brak standardowego systemu przekazywania informacji dotyczących komunikatów, wydłużony czas niezbędnyo archiwizacji oraz przeszukiwania dokumentów.</w:t>
       </w:r>
     </w:p>
     <w:p>
@@ -3093,7 +2854,7 @@
           <w:noProof/>
         </w:rPr>
         <w:drawing>
-          <wp:inline distT="0" distB="0" distL="0" distR="0" wp14:anchorId="2395AC59" wp14:editId="4001A760">
+          <wp:inline distT="0" distB="0" distL="0" distR="0">
             <wp:extent cx="4972050" cy="6696075"/>
             <wp:effectExtent l="19050" t="0" r="0" b="0"/>
             <wp:docPr id="2" name="Obraz 1" descr="obieg_dokumentow.jpg"/>
@@ -3159,12 +2920,6 @@
         <w:fldChar w:fldCharType="end"/>
       </w:r>
       <w:r>
-        <w:rPr>
-          <w:noProof/>
-        </w:rPr>
-        <w:t xml:space="preserve"> </w:t>
-      </w:r>
-      <w:r>
         <w:t>Aktualny obieg dokumentów w dziekanacie studenckim</w:t>
       </w:r>
       <w:bookmarkEnd w:id="3"/>
@@ -3181,7 +2936,7 @@
         </w:rPr>
         <w:lastRenderedPageBreak/>
         <w:drawing>
-          <wp:inline distT="0" distB="0" distL="0" distR="0" wp14:anchorId="1A7EEDF0" wp14:editId="68E6F0BA">
+          <wp:inline distT="0" distB="0" distL="0" distR="0">
             <wp:extent cx="5112000" cy="7230024"/>
             <wp:effectExtent l="0" t="0" r="0" b="0"/>
             <wp:docPr id="6" name="Obraz 5" descr="podanie_o_zmiane_toku_studiow_wzor.jpg"/>
@@ -3248,12 +3003,6 @@
         <w:fldChar w:fldCharType="end"/>
       </w:r>
       <w:r>
-        <w:rPr>
-          <w:noProof/>
-        </w:rPr>
-        <w:t xml:space="preserve"> </w:t>
-      </w:r>
-      <w:r>
         <w:t>Wniosek o przeniesienie z formy studiów stacjonarnych na niestacjonarne</w:t>
       </w:r>
       <w:bookmarkEnd w:id="4"/>
@@ -3337,7 +3086,7 @@
       <w:pPr>
         <w:pStyle w:val="Nagwek1"/>
       </w:pPr>
-      <w:bookmarkStart w:id="5" w:name="_Toc155420465"/>
+      <w:bookmarkStart w:id="5" w:name="_Toc157625383"/>
       <w:r>
         <w:lastRenderedPageBreak/>
         <w:t>Analiza istniejących rozwiązań</w:t>
@@ -3358,9 +3107,6 @@
         <w:t>zostaną</w:t>
       </w:r>
       <w:r>
-        <w:t xml:space="preserve"> </w:t>
-      </w:r>
-      <w:r>
         <w:t>rozwiązania, takie jak platformy, systemy czy moduły, które są już dostępne na rynku i mogą przyczynić się do rozwiązania problemów opisanych w rozdziale 2. Informacje na temat tych rozwiązań zostały pozyskane ze stron internetowych producentów lub dystrybutorów oprogramowania. Analiza będzie oparta na dostępnych danych dotyczących poszczególnych rozwiązań, umożliwiając pełniejsze zrozumienie ich potencjalnych korzyści i zastosowań.</w:t>
       </w:r>
     </w:p>
@@ -3368,9 +3114,11 @@
       <w:pPr>
         <w:pStyle w:val="Nagwek2"/>
       </w:pPr>
+      <w:bookmarkStart w:id="6" w:name="_Toc157625384"/>
       <w:r>
         <w:t>Kryteria analizy porównawczej</w:t>
       </w:r>
+      <w:bookmarkEnd w:id="6"/>
     </w:p>
     <w:p>
       <w:pPr>
@@ -3396,12 +3144,14 @@
       <w:pPr>
         <w:pStyle w:val="Nagwek2"/>
       </w:pPr>
+      <w:bookmarkStart w:id="7" w:name="_Toc157625385"/>
       <w:r>
         <w:t>Moduł podań</w:t>
       </w:r>
       <w:r>
         <w:t xml:space="preserve"> w systemie USOS UŚ</w:t>
       </w:r>
+      <w:bookmarkEnd w:id="7"/>
     </w:p>
     <w:p>
       <w:pPr>
@@ -3424,7 +3174,7 @@
         </w:rPr>
         <w:lastRenderedPageBreak/>
         <w:drawing>
-          <wp:inline distT="0" distB="0" distL="0" distR="0" wp14:anchorId="644C56F9" wp14:editId="28EAB8D5">
+          <wp:inline distT="0" distB="0" distL="0" distR="0">
             <wp:extent cx="5112000" cy="2875539"/>
             <wp:effectExtent l="0" t="0" r="0" b="0"/>
             <wp:docPr id="1571850745" name="Obraz 1" descr="Obraz zawierający tekst, zrzut ekranu, oprogramowanie, Ikona komputerowa&#10;&#10;Opis wygenerowany automatycznie"/>
@@ -3442,7 +3192,7 @@
                     <a:blip r:embed="rId11" cstate="print">
                       <a:extLst>
                         <a:ext uri="{28A0092B-C50C-407E-A947-70E740481C1C}">
-                          <a14:useLocalDpi xmlns:a14="http://schemas.microsoft.com/office/drawing/2010/main" val="0"/>
+                          <a14:useLocalDpi xmlns:a14="http://schemas.microsoft.com/office/drawing/2010/main" xmlns:wps="http://schemas.microsoft.com/office/word/2010/wordprocessingShape" xmlns:wpi="http://schemas.microsoft.com/office/word/2010/wordprocessingInk" xmlns:wpg="http://schemas.microsoft.com/office/word/2010/wordprocessingGroup" xmlns:w16se="http://schemas.microsoft.com/office/word/2015/wordml/symex" xmlns:w16sdtdh="http://schemas.microsoft.com/office/word/2020/wordml/sdtdatahash" xmlns:w16="http://schemas.microsoft.com/office/word/2018/wordml" xmlns:w16cid="http://schemas.microsoft.com/office/word/2016/wordml/cid" xmlns:w16cex="http://schemas.microsoft.com/office/word/2018/wordml/cex" xmlns:w15="http://schemas.microsoft.com/office/word/2012/wordml" xmlns:w14="http://schemas.microsoft.com/office/word/2010/wordml" xmlns:w="http://schemas.openxmlformats.org/wordprocessingml/2006/main" xmlns:w10="urn:schemas-microsoft-com:office:word" xmlns:wp14="http://schemas.microsoft.com/office/word/2010/wordprocessingDrawing" xmlns:v="urn:schemas-microsoft-com:vml" xmlns:oel="http://schemas.microsoft.com/office/2019/extlst" xmlns:o="urn:schemas-microsoft-com:office:office" xmlns:am3d="http://schemas.microsoft.com/office/drawing/2017/model3d" xmlns:aink="http://schemas.microsoft.com/office/drawing/2016/ink" xmlns:mc="http://schemas.openxmlformats.org/markup-compatibility/2006" xmlns:cx8="http://schemas.microsoft.com/office/drawing/2016/5/14/chartex" xmlns:cx7="http://schemas.microsoft.com/office/drawing/2016/5/13/chartex" xmlns:cx6="http://schemas.microsoft.com/office/drawing/2016/5/12/chartex" xmlns:cx5="http://schemas.microsoft.com/office/drawing/2016/5/11/chartex" xmlns:cx4="http://schemas.microsoft.com/office/drawing/2016/5/10/chartex" xmlns:cx3="http://schemas.microsoft.com/office/drawing/2016/5/9/chartex" xmlns:cx2="http://schemas.microsoft.com/office/drawing/2015/10/21/chartex" xmlns:cx1="http://schemas.microsoft.com/office/drawing/2015/9/8/chartex" xmlns:cx="http://schemas.microsoft.com/office/drawing/2014/chartex" xmlns:wpc="http://schemas.microsoft.com/office/word/2010/wordprocessingCanvas" xmlns="" val="0"/>
                         </a:ext>
                       </a:extLst>
                     </a:blip>
@@ -3470,7 +3220,7 @@
       <w:pPr>
         <w:pStyle w:val="Legenda"/>
       </w:pPr>
-      <w:bookmarkStart w:id="6" w:name="_Toc157579405"/>
+      <w:bookmarkStart w:id="8" w:name="_Toc157579405"/>
       <w:r>
         <w:t xml:space="preserve">Rysunek </w:t>
       </w:r>
@@ -3495,7 +3245,7 @@
       <w:r>
         <w:t xml:space="preserve"> Moduł podań systemu USOS UŚ</w:t>
       </w:r>
-      <w:bookmarkEnd w:id="6"/>
+      <w:bookmarkEnd w:id="8"/>
     </w:p>
     <w:p>
       <w:pPr>
@@ -3509,7 +3259,7 @@
           <w:noProof/>
         </w:rPr>
         <w:drawing>
-          <wp:inline distT="0" distB="0" distL="0" distR="0" wp14:anchorId="6D1C03A5" wp14:editId="6ADFDB3E">
+          <wp:inline distT="0" distB="0" distL="0" distR="0">
             <wp:extent cx="5112000" cy="2875540"/>
             <wp:effectExtent l="0" t="0" r="0" b="0"/>
             <wp:docPr id="2107414855" name="Obraz 2" descr="Obraz zawierający tekst, elektronika, zrzut ekranu, oprogramowanie&#10;&#10;Opis wygenerowany automatycznie"/>
@@ -3527,7 +3277,7 @@
                     <a:blip r:embed="rId12" cstate="print">
                       <a:extLst>
                         <a:ext uri="{28A0092B-C50C-407E-A947-70E740481C1C}">
-                          <a14:useLocalDpi xmlns:a14="http://schemas.microsoft.com/office/drawing/2010/main" val="0"/>
+                          <a14:useLocalDpi xmlns:a14="http://schemas.microsoft.com/office/drawing/2010/main" xmlns:wps="http://schemas.microsoft.com/office/word/2010/wordprocessingShape" xmlns:wpi="http://schemas.microsoft.com/office/word/2010/wordprocessingInk" xmlns:wpg="http://schemas.microsoft.com/office/word/2010/wordprocessingGroup" xmlns:w16se="http://schemas.microsoft.com/office/word/2015/wordml/symex" xmlns:w16sdtdh="http://schemas.microsoft.com/office/word/2020/wordml/sdtdatahash" xmlns:w16="http://schemas.microsoft.com/office/word/2018/wordml" xmlns:w16cid="http://schemas.microsoft.com/office/word/2016/wordml/cid" xmlns:w16cex="http://schemas.microsoft.com/office/word/2018/wordml/cex" xmlns:w15="http://schemas.microsoft.com/office/word/2012/wordml" xmlns:w14="http://schemas.microsoft.com/office/word/2010/wordml" xmlns:w="http://schemas.openxmlformats.org/wordprocessingml/2006/main" xmlns:w10="urn:schemas-microsoft-com:office:word" xmlns:wp14="http://schemas.microsoft.com/office/word/2010/wordprocessingDrawing" xmlns:v="urn:schemas-microsoft-com:vml" xmlns:oel="http://schemas.microsoft.com/office/2019/extlst" xmlns:o="urn:schemas-microsoft-com:office:office" xmlns:am3d="http://schemas.microsoft.com/office/drawing/2017/model3d" xmlns:aink="http://schemas.microsoft.com/office/drawing/2016/ink" xmlns:mc="http://schemas.openxmlformats.org/markup-compatibility/2006" xmlns:cx8="http://schemas.microsoft.com/office/drawing/2016/5/14/chartex" xmlns:cx7="http://schemas.microsoft.com/office/drawing/2016/5/13/chartex" xmlns:cx6="http://schemas.microsoft.com/office/drawing/2016/5/12/chartex" xmlns:cx5="http://schemas.microsoft.com/office/drawing/2016/5/11/chartex" xmlns:cx4="http://schemas.microsoft.com/office/drawing/2016/5/10/chartex" xmlns:cx3="http://schemas.microsoft.com/office/drawing/2016/5/9/chartex" xmlns:cx2="http://schemas.microsoft.com/office/drawing/2015/10/21/chartex" xmlns:cx1="http://schemas.microsoft.com/office/drawing/2015/9/8/chartex" xmlns:cx="http://schemas.microsoft.com/office/drawing/2014/chartex" xmlns:wpc="http://schemas.microsoft.com/office/word/2010/wordprocessingCanvas" xmlns="" val="0"/>
                         </a:ext>
                       </a:extLst>
                     </a:blip>
@@ -3558,7 +3308,7 @@
         <w:spacing w:before="480" w:after="240"/>
         <w:jc w:val="center"/>
       </w:pPr>
-      <w:bookmarkStart w:id="7" w:name="_Toc157579406"/>
+      <w:bookmarkStart w:id="9" w:name="_Toc157579406"/>
       <w:r>
         <w:t xml:space="preserve">Rysunek </w:t>
       </w:r>
@@ -3583,7 +3333,7 @@
       <w:r>
         <w:t xml:space="preserve"> Składanie nowego podania w systemie USOS UŚ z listy określonych podań</w:t>
       </w:r>
-      <w:bookmarkEnd w:id="7"/>
+      <w:bookmarkEnd w:id="9"/>
     </w:p>
     <w:p>
       <w:pPr>
@@ -3601,12 +3351,14 @@
       <w:pPr>
         <w:pStyle w:val="Nagwek2"/>
       </w:pPr>
+      <w:bookmarkStart w:id="10" w:name="_Toc157625386"/>
       <w:r>
         <w:t xml:space="preserve">System obiegu dokumentów </w:t>
       </w:r>
       <w:r>
         <w:t>EZD RP</w:t>
       </w:r>
+      <w:bookmarkEnd w:id="10"/>
     </w:p>
     <w:p>
       <w:pPr>
@@ -3619,19 +3371,10 @@
         <w:t>elektronicznego zarządzania dokumentacją EZD RP</w:t>
       </w:r>
       <w:r>
-        <w:t xml:space="preserve"> </w:t>
-      </w:r>
-      <w:r>
         <w:t>umożliwia</w:t>
       </w:r>
       <w:r>
-        <w:t xml:space="preserve"> szereg funkcji, w tym prowadzenie korespondencji w formie elektronicznej, wspierając tym samym efektywną komunikację wewnętrzną jednostki. Zgodnie z dostępnym opisem na stronie producenta, system ten został specjalnie opracowany, aby sprostać potrzebom biznesowym polskiej administracji publicznej. EZD RP nie tylko umożliwia elektroniczne rozstrzyganie spraw, ale również wspiera obsługę spraw w formie papierowej. Oprogramowanie odzwierciedla kluczowe procesy wykonywane przez urzędników podczas załatwiania spraw.</w:t>
-      </w:r>
-      <w:r>
-        <w:t xml:space="preserve"> </w:t>
-      </w:r>
-      <w:r>
-        <w:t>EZD RP wyróżnia się także wspieraniem efektywnego obiegu dokumentów za pomocą systemu zadań. Dzięki tej funkcji, czas obiegu dokumentów jest redukowany, co z kolei przekłada się na zmniejszenie liczby koniecznej korespondencji. To wszystko wspólnie sprawia, że EZD RP stanowi kompleksowe narzędzie wspomagające zarządzanie dokumentacją oraz procesami administracyjnymi w kontekście polskiej administracji publicznej.</w:t>
+        <w:t xml:space="preserve"> szereg funkcji, w tym prowadzenie korespondencji w formie elektronicznej, wspierając tym samym efektywną komunikację wewnętrzną jednostki. Zgodnie z dostępnym opisem na stronie producenta, system ten został specjalnie opracowany, aby sprostać potrzebom biznesowym polskiej administracji publicznej. EZD RP nie tylko umożliwia elektroniczne rozstrzyganie spraw, ale również wspiera obsługę spraw w formie papierowej. Oprogramowanie odzwierciedla kluczowe procesy wykonywane przez urzędników podczas załatwiania spraw.EZD RP wyróżnia się także wspieraniem efektywnego obiegu dokumentów za pomocą systemu zadań. Dzięki tej funkcji, czas obiegu dokumentów jest redukowany, co z kolei przekłada się na zmniejszenie liczby koniecznej korespondencji. To wszystko wspólnie sprawia, że EZD RP stanowi kompleksowe narzędzie wspomagające zarządzanie dokumentacją oraz procesami administracyjnymi w kontekście polskiej administracji publicznej.</w:t>
       </w:r>
     </w:p>
     <w:p>
@@ -3655,7 +3398,7 @@
         </w:rPr>
         <w:lastRenderedPageBreak/>
         <w:drawing>
-          <wp:inline distT="0" distB="0" distL="0" distR="0" wp14:anchorId="7C49A602" wp14:editId="412919F4">
+          <wp:inline distT="0" distB="0" distL="0" distR="0">
             <wp:extent cx="5112000" cy="2722229"/>
             <wp:effectExtent l="0" t="0" r="0" b="0"/>
             <wp:docPr id="3" name="Obraz 2" descr="ezd.PNG"/>
@@ -3698,7 +3441,7 @@
         <w:spacing w:before="480" w:after="240"/>
         <w:jc w:val="center"/>
       </w:pPr>
-      <w:bookmarkStart w:id="8" w:name="_Toc157579407"/>
+      <w:bookmarkStart w:id="11" w:name="_Toc157579407"/>
       <w:r>
         <w:t xml:space="preserve">Rysunek </w:t>
       </w:r>
@@ -3729,7 +3472,7 @@
       <w:r>
         <w:t>ran startowy systemu ERP RP</w:t>
       </w:r>
-      <w:bookmarkEnd w:id="8"/>
+      <w:bookmarkEnd w:id="11"/>
     </w:p>
     <w:p>
       <w:pPr>
@@ -3772,60 +3515,30 @@
       <w:pPr>
         <w:pStyle w:val="Nagwek2"/>
       </w:pPr>
-      <w:r>
-        <w:t xml:space="preserve">Platforma </w:t>
-      </w:r>
-      <w:proofErr w:type="spellStart"/>
-      <w:r>
-        <w:t>Zendesk</w:t>
-      </w:r>
-      <w:proofErr w:type="spellEnd"/>
-      <w:r>
-        <w:t xml:space="preserve"> z licencją dla sektora edukacji</w:t>
-      </w:r>
+      <w:bookmarkStart w:id="12" w:name="_Toc157625387"/>
+      <w:r>
+        <w:t>Platforma Zendesk z licencją dla sektora edukacji</w:t>
+      </w:r>
+      <w:bookmarkEnd w:id="12"/>
     </w:p>
     <w:p>
       <w:pPr>
         <w:pStyle w:val="Akapitzwciciem"/>
       </w:pPr>
       <w:r>
-        <w:t xml:space="preserve">Platforma </w:t>
-      </w:r>
-      <w:proofErr w:type="spellStart"/>
-      <w:r>
-        <w:t>Zendesk</w:t>
-      </w:r>
-      <w:proofErr w:type="spellEnd"/>
-      <w:r>
-        <w:t xml:space="preserve"> oferuje dedykowane licencje dostosowane specjalnie do sektora edukacyjnego, dostarczając kompleksowe narzędzia do efektywnego zarządzania </w:t>
+        <w:t xml:space="preserve">Platforma Zendesk oferuje dedykowane licencje dostosowane specjalnie do sektora edukacyjnego, dostarczając kompleksowe narzędzia do efektywnego zarządzania </w:t>
       </w:r>
       <w:r>
         <w:t xml:space="preserve">w </w:t>
       </w:r>
       <w:r>
-        <w:t xml:space="preserve">instytucjach edukacyjnych. Dzięki temu specjalnemu rozwiązaniu, szkoły, uczelnie i inne instytucje edukacyjne mogą skorzystać z zaawansowanych funkcji </w:t>
-      </w:r>
-      <w:proofErr w:type="spellStart"/>
-      <w:r>
-        <w:t>Zendesk</w:t>
-      </w:r>
-      <w:proofErr w:type="spellEnd"/>
-      <w:r>
-        <w:t>, dostosowanych do ich unikalnych potrzeb.</w:t>
+        <w:t>instytucjach edukacyjnych. Dzięki temu specjalnemu rozwiązaniu, szkoły, uczelnie i inne instytucje edukacyjne mogą skorzystać z zaawansowanych funkcji Zendesk, dostosowanych do ich unikalnych potrzeb.</w:t>
       </w:r>
       <w:r>
         <w:t xml:space="preserve"> </w:t>
       </w:r>
-      <w:proofErr w:type="spellStart"/>
-      <w:r>
-        <w:t>Zendesk</w:t>
-      </w:r>
-      <w:proofErr w:type="spellEnd"/>
-      <w:r>
-        <w:t xml:space="preserve"> wspiera efektywną komunikację między pracownikami dziekanatu, a studentami poprzez system biletów, czaty online i możliwość śledzenia zgłoszeń. Dodatkowo, platforma umożliwia zautomatyzowane przypisywanie i rozwiązywanie zadań, co skutkuje szybszą reakcją na pytania oraz problemy studentów.</w:t>
-      </w:r>
-      <w:r>
-        <w:t xml:space="preserve"> </w:t>
+      <w:r>
+        <w:t>Zendesk wspiera efektywną komunikację między pracownikami dziekanatu, a studentami poprzez system biletów, czaty online i możliwość śledzenia zgłoszeń. Dodatkowo, platforma umożliwia zautomatyzowane przypisywanie i rozwiązywanie zadań, co skutkuje szybszą reakcją na pytania oraz problemy studentów.</w:t>
       </w:r>
     </w:p>
     <w:p>
@@ -3833,29 +3546,13 @@
         <w:pStyle w:val="Akapitzwciciem"/>
       </w:pPr>
       <w:r>
-        <w:t xml:space="preserve">Możliwość dostosowania do specyfiki instytucji czyni </w:t>
-      </w:r>
-      <w:proofErr w:type="spellStart"/>
-      <w:r>
-        <w:t>Zendesk</w:t>
-      </w:r>
-      <w:proofErr w:type="spellEnd"/>
-      <w:r>
-        <w:t xml:space="preserve"> dedykowanym rozwiązaniem wspierającym efektywną komunikację w sektorze edukacyjnym. Platforma oferuje funkcję dodawania załączników do </w:t>
+        <w:t xml:space="preserve">Możliwość dostosowania do specyfiki instytucji czyni Zendesk dedykowanym rozwiązaniem wspierającym efektywną komunikację w sektorze edukacyjnym. Platforma oferuje funkcję dodawania załączników do </w:t>
       </w:r>
       <w:r>
         <w:t>biletów</w:t>
       </w:r>
       <w:r>
-        <w:t xml:space="preserve">, co umożliwia przesyłanie plików w ramach komunikacji między pracownikami dziekanatu, a studentami. Interfejs </w:t>
-      </w:r>
-      <w:proofErr w:type="spellStart"/>
-      <w:r>
-        <w:t>Zendesk</w:t>
-      </w:r>
-      <w:proofErr w:type="spellEnd"/>
-      <w:r>
-        <w:t xml:space="preserve"> został zaprojektowany w sposób umożliwiający łatwe nawigowanie i korzystanie z różnych funkcji platformy. Dzięki temu </w:t>
+        <w:t xml:space="preserve">, co umożliwia przesyłanie plików w ramach komunikacji między pracownikami dziekanatu, a studentami. Interfejs Zendesk został zaprojektowany w sposób umożliwiający łatwe nawigowanie i korzystanie z różnych funkcji platformy. Dzięki temu </w:t>
       </w:r>
       <w:r>
         <w:lastRenderedPageBreak/>
@@ -3877,7 +3574,7 @@
           <w:noProof/>
         </w:rPr>
         <w:drawing>
-          <wp:inline distT="0" distB="0" distL="0" distR="0" wp14:anchorId="3760D1A0" wp14:editId="41DBC598">
+          <wp:inline distT="0" distB="0" distL="0" distR="0">
             <wp:extent cx="5112000" cy="3194777"/>
             <wp:effectExtent l="0" t="0" r="0" b="0"/>
             <wp:docPr id="7" name="Obraz 3" descr="zendesk.jpg"/>
@@ -3920,7 +3617,7 @@
         <w:spacing w:before="480" w:after="240"/>
         <w:jc w:val="center"/>
       </w:pPr>
-      <w:bookmarkStart w:id="9" w:name="_Toc157579408"/>
+      <w:bookmarkStart w:id="13" w:name="_Toc157579408"/>
       <w:r>
         <w:t xml:space="preserve">Rysunek </w:t>
       </w:r>
@@ -3946,14 +3643,9 @@
         <w:fldChar w:fldCharType="end"/>
       </w:r>
       <w:r>
-        <w:t xml:space="preserve"> Ekran główny platformy </w:t>
-      </w:r>
-      <w:proofErr w:type="spellStart"/>
-      <w:r>
-        <w:t>Zendesk</w:t>
-      </w:r>
-      <w:bookmarkEnd w:id="9"/>
-      <w:proofErr w:type="spellEnd"/>
+        <w:t xml:space="preserve"> Ekran główny platformy Zendesk</w:t>
+      </w:r>
+      <w:bookmarkEnd w:id="13"/>
     </w:p>
     <w:p>
       <w:pPr>
@@ -3970,32 +3662,18 @@
       <w:pPr>
         <w:pStyle w:val="Nagwek2"/>
       </w:pPr>
-      <w:r>
-        <w:t xml:space="preserve">Platforma </w:t>
-      </w:r>
-      <w:proofErr w:type="spellStart"/>
-      <w:r>
-        <w:t>Slack</w:t>
-      </w:r>
-      <w:proofErr w:type="spellEnd"/>
-      <w:r>
-        <w:t xml:space="preserve"> dostosowana do środowiska edukacyjnego</w:t>
-      </w:r>
+      <w:bookmarkStart w:id="14" w:name="_Toc157625388"/>
+      <w:r>
+        <w:t>Platforma Slack dostosowana do środowiska edukacyjnego</w:t>
+      </w:r>
+      <w:bookmarkEnd w:id="14"/>
     </w:p>
     <w:p>
       <w:pPr>
         <w:pStyle w:val="Akapitzwciciem"/>
       </w:pPr>
       <w:r>
-        <w:t xml:space="preserve">Platforma </w:t>
-      </w:r>
-      <w:proofErr w:type="spellStart"/>
-      <w:r>
-        <w:t>Slack</w:t>
-      </w:r>
-      <w:proofErr w:type="spellEnd"/>
-      <w:r>
-        <w:t xml:space="preserve">, dostosowana do kontekstu edukacyjnego, pełni znaczącą rolę jako skuteczne narzędzie ułatwiające komunikację między pracownikami uczelni a studentami. Wykorzystanie kanałów tematycznych pozwala na precyzyjne uporządkowanie dyskusji związanych z różnymi przedmiotami, projektami badawczymi czy wydarzeniami kampusowymi. </w:t>
+        <w:t xml:space="preserve">Platforma Slack, dostosowana do kontekstu edukacyjnego, pełni znaczącą rolę jako skuteczne narzędzie ułatwiające komunikację między pracownikami uczelni a studentami. Wykorzystanie kanałów tematycznych pozwala na precyzyjne uporządkowanie dyskusji związanych z różnymi przedmiotami, projektami badawczymi czy wydarzeniami kampusowymi. </w:t>
       </w:r>
       <w:r>
         <w:t>Pracownicy dziekanatu</w:t>
@@ -4028,31 +3706,7 @@
       </w:r>
       <w:r>
         <w:lastRenderedPageBreak/>
-        <w:t xml:space="preserve">plików w ramach platformy </w:t>
-      </w:r>
-      <w:proofErr w:type="spellStart"/>
-      <w:r>
-        <w:t>Slack</w:t>
-      </w:r>
-      <w:proofErr w:type="spellEnd"/>
-      <w:r>
-        <w:t xml:space="preserve"> ułatwia przesyłanie dokumentów, co sprzyja efektywnej wymianie informacji. Te rozbudowane funkcje sprawiają, że </w:t>
-      </w:r>
-      <w:proofErr w:type="spellStart"/>
-      <w:r>
-        <w:t>Slack</w:t>
-      </w:r>
-      <w:proofErr w:type="spellEnd"/>
-      <w:r>
-        <w:t xml:space="preserve">, dostosowany do środowiska edukacyjnego, staje się platformą sprzyjającą efektywnej i dynamicznej komunikacji między pracownikami uczelni a studentami. Interfejs </w:t>
-      </w:r>
-      <w:proofErr w:type="spellStart"/>
-      <w:r>
-        <w:t>Slacka</w:t>
-      </w:r>
-      <w:proofErr w:type="spellEnd"/>
-      <w:r>
-        <w:t xml:space="preserve"> został zaprojektowany w taki sposób, aby umożliwić użytkownikom łatwe poruszanie się po platformie i korzystanie z różnych funkcji bez zbędnych trudności. To z kolei przyczynia się do płynnego i intuicyjnego doświadczenia użytkownika, co jest istotne dla efektywnego wykorzystania potencjału komunikacyjnego platformy w kontekście edukacyjnym.</w:t>
+        <w:t>plików w ramach platformy Slack ułatwia przesyłanie dokumentów, co sprzyja efektywnej wymianie informacji. Te rozbudowane funkcje sprawiają, że Slack, dostosowany do środowiska edukacyjnego, staje się platformą sprzyjającą efektywnej i dynamicznej komunikacji między pracownikami uczelni a studentami. Interfejs Slacka został zaprojektowany w taki sposób, aby umożliwić użytkownikom łatwe poruszanie się po platformie i korzystanie z różnych funkcji bez zbędnych trudności. To z kolei przyczynia się do płynnego i intuicyjnego doświadczenia użytkownika, co jest istotne dla efektywnego wykorzystania potencjału komunikacyjnego platformy w kontekście edukacyjnym.</w:t>
       </w:r>
     </w:p>
     <w:p>
@@ -4067,7 +3721,7 @@
           <w:noProof/>
         </w:rPr>
         <w:drawing>
-          <wp:inline distT="0" distB="0" distL="0" distR="0" wp14:anchorId="5291BCC6" wp14:editId="5AF8710A">
+          <wp:inline distT="0" distB="0" distL="0" distR="0">
             <wp:extent cx="5112000" cy="3408201"/>
             <wp:effectExtent l="0" t="0" r="0" b="0"/>
             <wp:docPr id="5" name="Obraz 4" descr="slack.jpg"/>
@@ -4110,7 +3764,7 @@
         <w:spacing w:before="480" w:after="240"/>
         <w:jc w:val="center"/>
       </w:pPr>
-      <w:bookmarkStart w:id="10" w:name="_Toc157579409"/>
+      <w:bookmarkStart w:id="15" w:name="_Toc157579409"/>
       <w:r>
         <w:t xml:space="preserve">Rysunek </w:t>
       </w:r>
@@ -4136,17 +3790,9 @@
         <w:fldChar w:fldCharType="end"/>
       </w:r>
       <w:r>
-        <w:t xml:space="preserve"> </w:t>
-      </w:r>
-      <w:r>
-        <w:t xml:space="preserve">Interfejs platformy </w:t>
-      </w:r>
-      <w:proofErr w:type="spellStart"/>
-      <w:r>
-        <w:t>Slack</w:t>
-      </w:r>
-      <w:bookmarkEnd w:id="10"/>
-      <w:proofErr w:type="spellEnd"/>
+        <w:t>Interfejs platformy Slack</w:t>
+      </w:r>
+      <w:bookmarkEnd w:id="15"/>
     </w:p>
     <w:p>
       <w:pPr>
@@ -4163,10 +3809,11 @@
       <w:pPr>
         <w:pStyle w:val="Nagwek2"/>
       </w:pPr>
+      <w:bookmarkStart w:id="16" w:name="_Toc157625389"/>
       <w:r>
         <w:t>Podsumowanie</w:t>
       </w:r>
-      <w:bookmarkStart w:id="11" w:name="_Toc155420469"/>
+      <w:bookmarkEnd w:id="16"/>
     </w:p>
     <w:p>
       <w:pPr>
@@ -4198,15 +3845,7 @@
         <w:pStyle w:val="Akapitzwciciem"/>
       </w:pPr>
       <w:r>
-        <w:t xml:space="preserve">Platforma </w:t>
-      </w:r>
-      <w:proofErr w:type="spellStart"/>
-      <w:r>
-        <w:t>Zendesk</w:t>
-      </w:r>
-      <w:proofErr w:type="spellEnd"/>
-      <w:r>
-        <w:t>, dzięki dedykowanej licencji edukacyjnej, dostosowuje się do specyfiki instytucji, efektywnie wspierając komunikację i wymianę informacji. System biletowy, możliwość dołączania załączników oraz intuicyjny interfejs sprawiają, że jest kompleksowym narzędziem w obszarze obsługi klienta.</w:t>
+        <w:t>Platforma Zendesk, dzięki dedykowanej licencji edukacyjnej, dostosowuje się do specyfiki instytucji, efektywnie wspierając komunikację i wymianę informacji. System biletowy, możliwość dołączania załączników oraz intuicyjny interfejs sprawiają, że jest kompleksowym narzędziem w obszarze obsługi klienta.</w:t>
       </w:r>
     </w:p>
     <w:p>
@@ -4214,91 +3853,216 @@
         <w:pStyle w:val="Akapitzwciciem"/>
       </w:pPr>
       <w:r>
-        <w:t xml:space="preserve">Platforma </w:t>
-      </w:r>
-      <w:proofErr w:type="spellStart"/>
-      <w:r>
-        <w:t>Slack</w:t>
-      </w:r>
-      <w:proofErr w:type="spellEnd"/>
-      <w:r>
-        <w:t>, dostosowana do środowiska edukacyjnego, wyróżnia się funkcją czatu w czasie rzeczywistym, umożliwiając aktywną komunikację. Możliwość współdzielenia plików oraz przyjazny interfejs stanowią dodatkowe atuty wspierające efektywną komunikację wśród użytkowników.</w:t>
+        <w:t>Platforma Slack, dostosowana do środowiska edukacyjnego, wyróżnia się funkcją czatu w czasie rzeczywistym, umożliwiając aktywną komunikację. Możliwość współdzielenia plików oraz przyjazny interfejs stanowią dodatkowe atuty wspierające efektywną komunikację wśród użytkowników.</w:t>
       </w:r>
     </w:p>
     <w:p>
       <w:pPr>
         <w:pStyle w:val="Nagwek1"/>
       </w:pPr>
+      <w:bookmarkStart w:id="17" w:name="_Toc157625390"/>
       <w:r>
         <w:t>Koncepcja własnego rozwiązania</w:t>
       </w:r>
-      <w:bookmarkEnd w:id="11"/>
+      <w:bookmarkEnd w:id="17"/>
     </w:p>
     <w:p>
       <w:pPr>
         <w:pStyle w:val="Akapitzwciciem"/>
       </w:pPr>
       <w:r>
-        <w:t>W rozdziale tym przestawiona zostanie koncepcja</w:t>
-      </w:r>
-      <w:r>
-        <w:t xml:space="preserve"> </w:t>
-      </w:r>
-      <w:r>
-        <w:t>innowacyjnego systemu wspierającego wymianę informacji pomiędzy studentami a dziekanatem. Proponowane rozwiązanie opiera się na zaawansowanych technologiach komunikacyjnych, integrując platformy online z inteligentnym systemem zarządzania informacjami. Dla studentów zostanie udostępniony dedykowany portal, umożliwiający szybkie przesyłanie pytań, wniosków i informacji. Interfejs zostanie zoptymalizowany pod kątem intuicyjnego korzystania, z uwzględnieniem zrozumiałych komunikatów i prostego dostępu do niezbędnych formularzy. Dzięki temu podejściu, proces komunikacji pomiędzy studentami a dziekanatem stanie się bardziej efektywny, przyspieszając rozwiązanie spraw oraz zwiększając satysfakcję z korzystania z systemu. Wprowadzenie nowoczesnych narzędzi informatycznych ma na celu usprawnienie obsługi studentów, eliminując zbędne biurokratyczne bariery i podnosząc jakość interakcji między uczelnianą administracją a społecznością studencką.</w:t>
+        <w:t>W rozdziale tym przedstawiona zostanie koncepcja innowacyjnego systemu wspierającego wymianę wiadomości między studentem a dziekanatem, opartego na zaawansowanym systemie biletowym. Zaproponowane rozwiązanie skoncentruje się wyłącznie na efektywnej komunikacji, eliminując funkcje administracyjne. System oparty na biletach umożliwi studentom zgłaszanie różnorodnych spraw, takich jak pytania dotyczące przedmiotów, prośby o informacje czy sytuacje wymagające wsparcia ze strony dziekanatu. Każde zgłoszenie zostanie przypisane do unikatowego numeru biletu, co ułatwi śledzenie postępu i zapewni transparentność procesu. Prostota funkcji systemu ma na celu skoncentrowanie się na usprawnieniu komunikacji, bez zbędnych elementów administracyjnych. Interfejs użytkownika zostanie zaprojektowany w sposób przyjazny i intuicyjny, aby ułatwić studentom korzystanie z systemu, a tym samym zminimalizować potencjalne bariery w komunikacji z dziekanatem. Wprowadzenie tego systemu ma na celu efektywne zarządzanie wymianą informacji, poprawę komunikacji oraz zwiększenie satysfakcji studentów z obsługi studenckiej.</w:t>
       </w:r>
     </w:p>
     <w:p>
       <w:pPr>
         <w:pStyle w:val="Nagwek2"/>
       </w:pPr>
+      <w:bookmarkStart w:id="18" w:name="_Toc157625391"/>
       <w:r>
         <w:lastRenderedPageBreak/>
         <w:t>Koncepcja rozwiązania użytkowego</w:t>
       </w:r>
+      <w:bookmarkEnd w:id="18"/>
     </w:p>
     <w:p>
       <w:pPr>
         <w:pStyle w:val="Akapitzwciciem"/>
       </w:pPr>
       <w:r>
-        <w:t>W tym podrozdziale autor pracy wciela się w rolę właściciela produktu — PO. Właściciela produktu, będącego na etapie rozpoznania wymagań użytkowych/biznesowych. Tutaj autor pracy opisuje w jaki sposób proponowany system ma spełniać wymagania użytkowe zidentyfikowane w rozdziale poprzednim, poświęconym analizie problemu, jak jego działanie będzie mogło zaspokoić potrzeby użytkownika/klienta biznesowego. Przedstawiamy przewidywane zastosowania, grupy odbiorców, jak dana grupa ma wykorzystywać system, najlepiej przedstawić to opisując przewidywane scenariusze wykorzystania systemu. Sporządzony tekst nie ma być jeszcze rejestrem produktu a raczej wstępem do jego wytworzenia w przyszłości. Zaleca się, aby właściwości użytkowe zostały opisane z punktu widzenia użytkownika, najlepiej aby przedstawiały konkretne, przewidywane scenariusze wykorzystania systemu. Nie powinny to jednak jeszcze być konkretne historie użytkownika a raczej ogólne scenariusze, służące do ich późniejszego napisania. Nie umieszczamy tutaj zagadnień technologicznych. Uwaga: jeżeli to możliwe, jasno opisujemy elementy wyróżniające proponowane rozwiązania od innych rozwiązań.</w:t>
+        <w:t>W ramach proponowanej koncepcji praktycznego systemu wymiany informacji między studentami a dziekanatem, opartego na systemie biletowym, priorytetem będzie prostota obsługi i szybkość reakcji. Interfejs tego narzędzia zostanie starannie zaprojektowany, aby każdy student mógł łatwo zrozumieć, jak korzystać z systemu, nie wymagając specjalistycznej wiedzy technicznej. W celu zgłoszenia sprawy, studenci będą mieli dostęp do intuicyjnego formularza, który umożliwi im precyzyjne opisanie problemu. Generowanie unikalnych numerów biletów pozwoli na szybkie i precyzyjne identyfikowanie zgłoszeń, a także umożliwi studentom śledzenie postępu w ich rozpatrywaniu.</w:t>
       </w:r>
     </w:p>
     <w:p>
       <w:pPr>
         <w:pStyle w:val="Akapitzwciciem"/>
       </w:pPr>
+      <w:r>
+        <w:t>System ten będzie również uwzględniał możliwość natychmiastowych powiadomień, informujących studentów o statusie ich zgłoszeń oraz ewentualnych dodatkowych krokach do podjęcia. Dziekanat będzie mógł efektywnie zarządzać zgłoszeniami, przypisując odpowiednich pracowników do ich rozpatrzenia. Dodatkowo, wbudowane funkcje raportowania i analizy pozwolą dziekanatowi na monitorowanie trendów i identyfikację obszarów wymagających dodatkowego wsparcia lub usprawnień.</w:t>
+      </w:r>
+    </w:p>
+    <w:p>
+      <w:pPr>
+        <w:pStyle w:val="Akapitzwciciem"/>
+      </w:pPr>
+      <w:r>
+        <w:t>Wprowadzenie tego systemu ma na celu nie tylko zwiększenie efektywności komunikacji między studentami a dziekanatem, ale także poprawę jakości obsługi studenckiej, redukcję czasu oczekiwania na odpowiedzi oraz zwiększenie satysfakcji studentów z procesów administracyjnych na uczelni. To narzędzie nie tylko ułatwi wymianę informacji, ale również przyczyni się do bardziej efektywnego i zintegrowanego zarządzania sprawami studenckimi.</w:t>
+      </w:r>
     </w:p>
     <w:p>
       <w:pPr>
         <w:pStyle w:val="Nagwek2"/>
       </w:pPr>
+      <w:bookmarkStart w:id="19" w:name="_Toc157625392"/>
       <w:r>
         <w:t>Koncepcja rozwiązania technologicznego</w:t>
       </w:r>
+      <w:bookmarkEnd w:id="19"/>
     </w:p>
     <w:p>
       <w:pPr>
         <w:pStyle w:val="Akapitzwciciem"/>
       </w:pPr>
       <w:r>
-        <w:t xml:space="preserve">W tym podrozdziale autor pracy wciela się w rolę architekta oprogramowania — SA. Pamiętamy, że w 4.1 autor wcielić się miał w rolę PO. Tutaj autor nawiązuje wewnętrzny dialog pomiędzy dychotomicznymi wcieleniami PO i SA, tak aby przedstawić najlepszą koncepcję rozwiązania technologicznego. Tutaj przedstawia się opis technologicznej koncepcji realizacji systemu, jaką postać on ma przyjąć (aplikacja WWW, typu desktop, mobilna, a może hybrydowa), ogólny szkic architektury (szczegółowy będzie w następnym rozdziale), przewidywane narzędzia realizacji (krótko, więcej szczegółów w następnym rozdziale). Jeżeli w 4.1 ustalono, że np. system ma obejmować w pełni funkcjonalną aplikację WWW oraz uzupełniającą ją, uproszczoną natywną aplikację mobilną, należy przedstawić koncepcję architektury (zapewne ze wspólną warstwą serwerową) zdolną do spełnienia takich wymogów. Tutaj można również przedstawić dyskusję możliwych metod, technik i narzędzi realizacji, dokonać ich oceny, wskazać wady, zalety, wskazać i uzasadnić </w:t>
+        <w:t>Koncepcja rozwiązania technologicznego systemu wymiany wiadomości pomiędzy studentem a pracownikami dziekanatu oparta jest na architekturze REST, stanowiącej kluczowy element projektu. Aplikacja internetowa zostanie opracowana przy użyciu języków Java i TypeScript, wykorzystując frameworki Spring i Angular. Architektura REST</w:t>
+      </w:r>
+      <w:r>
+        <w:t>, przedstawiona na rysunku 8,</w:t>
+      </w:r>
+      <w:r>
+        <w:t xml:space="preserve"> umożliwi spójną i efektywną komunikację pomiędzy klientem a serwerem, co jest kluczowe dla dynamiczneg</w:t>
+      </w:r>
+      <w:r>
+        <w:t xml:space="preserve">o obiegu informacji w systemie. </w:t>
+      </w:r>
+      <w:r>
+        <w:t xml:space="preserve">W kontekście operacji CRUD dla zgłoszeń, REST pozwoli na zaimplementowanie prostych i jednolitych interfejsów, umożliwiając studentom zgłaszanie, przeglądanie, aktualizację i usuwanie swoich zgłoszeń. To z kolei ułatwi śledzenie postępu w </w:t>
       </w:r>
       <w:r>
         <w:lastRenderedPageBreak/>
-        <w:t>dokonany wybór. Nie wchodzimy głęboko w zagadnienia technologiczne, pamiętamy, że prezentujemy koncepcję a jeszcze nie szczegółowe założenia.</w:t>
+        <w:t>rozpatrywaniu spraw, zgodnie z zasadami architektury REST.</w:t>
+      </w:r>
+      <w:r>
+        <w:t xml:space="preserve"> </w:t>
+      </w:r>
+      <w:r>
+        <w:t>Dodatkowo, w ramach tej koncepcji, wykorzystany zostanie silnik bazy danych MSSQL w celu skutecznego przechowywania i zarządzania danymi systemowymi. MSSQL oferuje nie tylko wysoką wydajność, ale także solidne mechanizmy zabezpieczające integralność danych. Dzięki temu, informacje dotyczące zgłoszeń, komunikatów i historii interakcji między studentami a pracownikami dziekanatu będą przechowywane w sposób niezawodny i dostępne dla systemu w czasie rzeczywistym.</w:t>
+      </w:r>
+      <w:r>
+        <w:t xml:space="preserve"> </w:t>
+      </w:r>
+      <w:r>
+        <w:t>Implementacja architektury REST w połączeniu z silnikiem bazy danych MSSQL ma na celu zapewnienie skalowalności, elastyczności oraz wysokiej wydajności systemu. To kompleksowe podejście pozwala skoncentrować się na efektywnej wymianie informacji między użytkownikami, jednocześnie gwarantując solidne zarządzanie danymi oraz zgodność z nowoczesnymi standardami technologicznymi.</w:t>
+      </w:r>
+    </w:p>
+    <w:p>
+      <w:pPr>
+        <w:pStyle w:val="Akapitzwciciem"/>
+        <w:keepNext/>
+        <w:spacing w:before="480" w:after="240"/>
+        <w:jc w:val="center"/>
+      </w:pPr>
+      <w:r>
+        <w:rPr>
+          <w:noProof/>
+        </w:rPr>
+        <w:drawing>
+          <wp:inline distT="0" distB="0" distL="0" distR="0">
+            <wp:extent cx="5112000" cy="2956083"/>
+            <wp:effectExtent l="19050" t="0" r="0" b="0"/>
+            <wp:docPr id="1" name="Obraz 0" descr="restAPI.png"/>
+            <wp:cNvGraphicFramePr>
+              <a:graphicFrameLocks xmlns:a="http://schemas.openxmlformats.org/drawingml/2006/main" noChangeAspect="1"/>
+            </wp:cNvGraphicFramePr>
+            <a:graphic xmlns:a="http://schemas.openxmlformats.org/drawingml/2006/main">
+              <a:graphicData uri="http://schemas.openxmlformats.org/drawingml/2006/picture">
+                <pic:pic xmlns:pic="http://schemas.openxmlformats.org/drawingml/2006/picture">
+                  <pic:nvPicPr>
+                    <pic:cNvPr id="0" name="restAPI.png"/>
+                    <pic:cNvPicPr/>
+                  </pic:nvPicPr>
+                  <pic:blipFill>
+                    <a:blip r:embed="rId17"/>
+                    <a:stretch>
+                      <a:fillRect/>
+                    </a:stretch>
+                  </pic:blipFill>
+                  <pic:spPr>
+                    <a:xfrm>
+                      <a:off x="0" y="0"/>
+                      <a:ext cx="5112000" cy="2956083"/>
+                    </a:xfrm>
+                    <a:prstGeom prst="rect">
+                      <a:avLst/>
+                    </a:prstGeom>
+                  </pic:spPr>
+                </pic:pic>
+              </a:graphicData>
+            </a:graphic>
+          </wp:inline>
+        </w:drawing>
+      </w:r>
+    </w:p>
+    <w:p>
+      <w:pPr>
+        <w:pStyle w:val="Legenda"/>
+      </w:pPr>
+      <w:r>
+        <w:t xml:space="preserve">Rysunek </w:t>
+      </w:r>
+      <w:fldSimple w:instr=" SEQ Rysunek \* ARABIC ">
+        <w:r>
+          <w:rPr>
+            <w:noProof/>
+          </w:rPr>
+          <w:t>8</w:t>
+        </w:r>
+      </w:fldSimple>
+      <w:r>
+        <w:t xml:space="preserve"> </w:t>
+      </w:r>
+      <w:r>
+        <w:t>Schemat architektury REST API</w:t>
+      </w:r>
+    </w:p>
+    <w:p>
+      <w:pPr>
+        <w:pStyle w:val="Legenda"/>
+      </w:pPr>
+      <w:r>
+        <w:t xml:space="preserve">źródło: </w:t>
+      </w:r>
+      <w:r>
+        <w:t>https://spring.academy/courses/building-a-rest-api-with-spring-boot/lessons/implementing-get</w:t>
+      </w:r>
+    </w:p>
+    <w:p>
+      <w:pPr>
+        <w:spacing w:line="240" w:lineRule="auto"/>
+        <w:jc w:val="left"/>
+        <w:rPr>
+          <w:rFonts w:ascii="Trebuchet MS" w:hAnsi="Trebuchet MS" w:cs="Arial"/>
+          <w:b/>
+          <w:bCs/>
+          <w:kern w:val="32"/>
+          <w:sz w:val="32"/>
+          <w:szCs w:val="32"/>
+        </w:rPr>
+      </w:pPr>
+      <w:bookmarkStart w:id="20" w:name="_Toc157625393"/>
+      <w:r>
+        <w:br w:type="page"/>
       </w:r>
     </w:p>
     <w:p>
       <w:pPr>
         <w:pStyle w:val="Nagwek1"/>
       </w:pPr>
-      <w:bookmarkStart w:id="12" w:name="_Toc155420480"/>
-      <w:r>
+      <w:r>
+        <w:lastRenderedPageBreak/>
         <w:t>Projekt ogólny</w:t>
       </w:r>
-      <w:bookmarkEnd w:id="12"/>
+      <w:bookmarkEnd w:id="20"/>
     </w:p>
     <w:p>
       <w:pPr>
@@ -4312,40 +4076,18 @@
       <w:pPr>
         <w:pStyle w:val="Nagwek2"/>
       </w:pPr>
+      <w:bookmarkStart w:id="21" w:name="_Toc157625394"/>
       <w:r>
         <w:t>Specyfikacja wymagań funkcjonalnych i niefunkcjonalnych</w:t>
       </w:r>
+      <w:bookmarkEnd w:id="21"/>
     </w:p>
     <w:p>
       <w:pPr>
         <w:pStyle w:val="Akapitzwciciem"/>
       </w:pPr>
       <w:r>
-        <w:t xml:space="preserve">Podrozdział w Projekt ogólny. Specyfikacja wymagań jest fragmentem SRS — Software </w:t>
-      </w:r>
-      <w:proofErr w:type="spellStart"/>
-      <w:r>
-        <w:t>Requirements</w:t>
-      </w:r>
-      <w:proofErr w:type="spellEnd"/>
-      <w:r>
-        <w:t xml:space="preserve"> </w:t>
-      </w:r>
-      <w:proofErr w:type="spellStart"/>
-      <w:r>
-        <w:t>Specification</w:t>
-      </w:r>
-      <w:proofErr w:type="spellEnd"/>
-      <w:r>
-        <w:t xml:space="preserve">. Szczegółowe informacje na temat dokumentu SRS dostępne są tutaj (PDF). Specyfikacja wymagań funkcjonalnych zawiera opis funkcji udostępnianych przez system. Np. Otwarcie istniejącego raportu, Utworzenie nowego raportu, Edycja ustawień, itp. Funkcje systemu odpowiadają zazwyczaj przypadkom użycia występującym na diagramie </w:t>
-      </w:r>
-      <w:proofErr w:type="spellStart"/>
-      <w:r>
-        <w:t>Use</w:t>
-      </w:r>
-      <w:proofErr w:type="spellEnd"/>
-      <w:r>
-        <w:t xml:space="preserve"> Case (PDF), taki diagram jest mile widziany jako element specyfikacji wymagań funkcjonalnych. Poszczególne wymagania mogą być prezentowane w postaci listy numerowanej lub bardziej szczegółowo w postaci tabeli. Wymagania niefunkcjonalne dotyczą aspektów systemu nie przekładających się bezpośrednio na akcje wykonywane przez system, dotyczą takich aspektów jak architektura, bezpieczeństwo, wydajność, ergonomia interfejsu użytkownika, kolorystyka. Wystarczy prezentacja wymagań niefunkcjonalnych w postaci listy numerowanej.</w:t>
+        <w:t>Podrozdział w Projekt ogólny. Specyfikacja wymagań jest fragmentem SRS — Software RequirementsSpecification. Szczegółowe informacje na temat dokumentu SRS dostępne są tutaj (PDF). Specyfikacja wymagań funkcjonalnych zawiera opis funkcji udostępnianych przez system. Np. Otwarcie istniejącego raportu, Utworzenie nowego raportu, Edycja ustawień, itp. Funkcje systemu odpowiadają zazwyczaj przypadkom użycia występującym na diagramie Use Case (PDF), taki diagram jest mile widziany jako element specyfikacji wymagań funkcjonalnych. Poszczególne wymagania mogą być prezentowane w postaci listy numerowanej lub bardziej szczegółowo w postaci tabeli. Wymagania niefunkcjonalne dotyczą aspektów systemu nie przekładających się bezpośrednio na akcje wykonywane przez system, dotyczą takich aspektów jak architektura, bezpieczeństwo, wydajność, ergonomia interfejsu użytkownika, kolorystyka. Wystarczy prezentacja wymagań niefunkcjonalnych w postaci listy numerowanej.</w:t>
       </w:r>
     </w:p>
     <w:p>
@@ -4365,61 +4107,51 @@
       <w:pPr>
         <w:pStyle w:val="Nagwek2"/>
       </w:pPr>
+      <w:bookmarkStart w:id="22" w:name="_Toc157625395"/>
       <w:r>
         <w:t>Architektura systemu</w:t>
       </w:r>
+      <w:bookmarkEnd w:id="22"/>
     </w:p>
     <w:p>
       <w:pPr>
         <w:pStyle w:val="Akapitzwciciem"/>
       </w:pPr>
       <w:r>
-        <w:t xml:space="preserve">Podrozdział w Projekt ogólny. Określamy jakiego rodzaju będzie system (system klasy desktop, mobilny, internetowy). W zależności od danego rodzaju systemu określamy czy będzie podzielony na podsystemy, elementy, warstwy, moduły, określamy gdzie będą one ulokowane i jak będą ze sobą współpracować. Przykład: “System będzie trójwarstwową aplikacją internetową. Warstwa kliencka działać będzie w środowisku przeglądarki, będzie ona się komunikować </w:t>
+        <w:t xml:space="preserve">Podrozdział w Projekt ogólny. Określamy jakiego rodzaju będzie system (system klasy desktop, mobilny, internetowy). W zależności od danego rodzaju systemu określamy czy będzie podzielony na podsystemy, elementy, warstwy, moduły, określamy gdzie będą one ulokowane i jak będą ze sobą współpracować. Przykład: “System będzie trójwarstwową aplikacją internetową. Warstwa kliencka działać będzie w środowisku przeglądarki, będzie ona się komunikować z warstwą usług serwerowych za pośrednictwem API REST. API będzie korzystało z bazy danych umieszczonej na osobnym, dedykowanym serwerze”. Dalej następują rysunki ideowe ilustrujące architekturę aplikacji, ogólny opis </w:t>
       </w:r>
       <w:r>
         <w:lastRenderedPageBreak/>
-        <w:t>z warstwą usług serwerowych za pośrednictwem API REST. API będzie korzystało z bazy danych umieszczonej na osobnym, dedykowanym serwerze”. Dalej następują rysunki ideowe ilustrujące architekturę aplikacji, ogólny opis przeznaczenia oraz roli poszczególnych elementów aplikacji, metod komunikacji pomiędzy nimi.</w:t>
+        <w:t>przeznaczenia oraz roli poszczególnych elementów aplikacji, metod komunikacji pomiędzy nimi.</w:t>
       </w:r>
     </w:p>
     <w:p>
       <w:pPr>
         <w:pStyle w:val="Nagwek2"/>
       </w:pPr>
+      <w:bookmarkStart w:id="23" w:name="_Toc157625396"/>
       <w:r>
         <w:t>Metody i narzędzia realizacji</w:t>
       </w:r>
+      <w:bookmarkEnd w:id="23"/>
     </w:p>
     <w:p>
       <w:pPr>
         <w:pStyle w:val="Akapitzwciciem"/>
       </w:pPr>
       <w:r>
-        <w:t xml:space="preserve">Podrozdział w Projekt ogólny. Opierając się na znanych już wymaganiach oraz znanej architekturze systemu dokonujemy krótkiego przeglądu możliwych metod oraz narzędzi jego realizacji, wybieramy jedną wersję oraz uzasadniamy wybór (o ile nie dokonano tego w rozdziale dotyczącym koncepcji rozwiązania technologicznego). Przedstawiamy krótką charakterystykę narzędzi z uszczegółowieniem wersji którą planujemy wykorzystać. Uwaga: nie wstawiamy tutaj rozbudowanych opisów narzędzi, nie opisujemy języków programowania i wszystkich ich mechanizmów, nie robimy tutorialu z serwerów baz danych, innymi słowy nie robimy “lania wody”, ma być krótko, konkretnie i kompetentnie, a zatem jeżeli wybieramy PHP, to uzasadniamy dlaczego, jeżeli wybieramy konkretny </w:t>
-      </w:r>
-      <w:proofErr w:type="spellStart"/>
-      <w:r>
-        <w:t>framework</w:t>
-      </w:r>
-      <w:proofErr w:type="spellEnd"/>
-      <w:r>
-        <w:t xml:space="preserve"> dla PHP to piszemy dlaczego ten właśnie, i której wersji planujemy użyć. Przechodzimy do szczegółów jedynie wtedy, gdy są one istotne dla projektu w fazie projektu ogólnego, np. jeżeli istotnym elementem wpływającym na wybór biblioteki </w:t>
-      </w:r>
-      <w:proofErr w:type="spellStart"/>
-      <w:r>
-        <w:t>Qt</w:t>
-      </w:r>
-      <w:proofErr w:type="spellEnd"/>
-      <w:r>
-        <w:t xml:space="preserve"> jest mechanizm slotów i sygnałów, to można napisać parę zdań na ten temat, co ułatwi wskazanie uzasadnienia wybory tejże biblioteki.</w:t>
+        <w:t>Podrozdział w Projekt ogólny. Opierając się na znanych już wymaganiach oraz znanej architekturze systemu dokonujemy krótkiego przeglądu możliwych metod oraz narzędzi jego realizacji, wybieramy jedną wersję oraz uzasadniamy wybór (o ile nie dokonano tego w rozdziale dotyczącym koncepcji rozwiązania technologicznego). Przedstawiamy krótką charakterystykę narzędzi z uszczegółowieniem wersji którą planujemy wykorzystać. Uwaga: nie wstawiamy tutaj rozbudowanych opisów narzędzi, nie opisujemy języków programowania i wszystkich ich mechanizmów, nie robimy tutorialu z serwerów baz danych, innymi słowy nie robimy “lania wody”, ma być krótko, konkretnie i kompetentnie, a zatem jeżeli wybieramy PHP, to uzasadniamy dlaczego, jeżeli wybieramy konkretny framework dla PHP to piszemy dlaczego ten właśnie, i której wersji planujemy użyć. Przechodzimy do szczegółów jedynie wtedy, gdy są one istotne dla projektu w fazie projektu ogólnego, np. jeżeli istotnym elementem wpływającym na wybór biblioteki Qt jest mechanizm slotów i sygnałów, to można napisać parę zdań na ten temat, co ułatwi wskazanie uzasadnienia wybory tejże biblioteki.</w:t>
       </w:r>
     </w:p>
     <w:p>
       <w:pPr>
         <w:pStyle w:val="Nagwek2"/>
       </w:pPr>
+      <w:bookmarkStart w:id="24" w:name="_Toc157625397"/>
       <w:r>
         <w:t>Koncepcja przechowywania danych</w:t>
       </w:r>
+      <w:bookmarkEnd w:id="24"/>
     </w:p>
     <w:p>
       <w:pPr>
@@ -4434,25 +4166,22 @@
         <w:pStyle w:val="Akapitzwciciem"/>
       </w:pPr>
       <w:r>
+        <w:t xml:space="preserve">Uwaga, zamieszczenie samych diagramów nie wystarcza, należy przedstawić również opis przeznaczenia poszczególnych tabel, wraz z informacjami o kluczach głównych i obcych. Dla baz nierelacyjnych podajemy adekwatne dla tych baz formy ilustracji metody organizacji danych. W przypadku, gdy bazy </w:t>
+      </w:r>
+      <w:r>
         <w:lastRenderedPageBreak/>
-        <w:t xml:space="preserve">Uwaga, zamieszczenie samych diagramów nie wystarcza, należy przedstawić również opis przeznaczenia poszczególnych tabel, wraz z informacjami o kluczach głównych i obcych. Dla baz nierelacyjnych podajemy adekwatne dla tych baz formy ilustracji metody organizacji danych. W przypadku, gdy bazy danych nie są wykorzystywane w projektowanym systemie, przedstawiamy przyjętą koncepcję przechowywania informacji (pliki </w:t>
-      </w:r>
-      <w:proofErr w:type="spellStart"/>
-      <w:r>
-        <w:t>serializacyjne</w:t>
-      </w:r>
-      <w:proofErr w:type="spellEnd"/>
-      <w:r>
-        <w:t>, pliki tekstowe, pliki CSV, pliki XML, pliki binarne), oraz szczegóły ich reprezentacji, przyjęte formaty.</w:t>
+        <w:t>danych nie są wykorzystywane w projektowanym systemie, przedstawiamy przyjętą koncepcję przechowywania informacji (pliki serializacyjne, pliki tekstowe, pliki CSV, pliki XML, pliki binarne), oraz szczegóły ich reprezentacji, przyjęte formaty.</w:t>
       </w:r>
     </w:p>
     <w:p>
       <w:pPr>
         <w:pStyle w:val="Nagwek2"/>
       </w:pPr>
+      <w:bookmarkStart w:id="25" w:name="_Toc157625398"/>
       <w:r>
         <w:t>Projekt interfejsu użytkownika</w:t>
       </w:r>
+      <w:bookmarkEnd w:id="25"/>
     </w:p>
     <w:p>
       <w:pPr>
@@ -4466,11 +4195,11 @@
       <w:pPr>
         <w:pStyle w:val="Nagwek1"/>
       </w:pPr>
-      <w:bookmarkStart w:id="13" w:name="_Toc155420483"/>
+      <w:bookmarkStart w:id="26" w:name="_Toc157625399"/>
       <w:r>
         <w:t>Dokumentacja techniczna</w:t>
       </w:r>
-      <w:bookmarkEnd w:id="13"/>
+      <w:bookmarkEnd w:id="26"/>
     </w:p>
     <w:p>
       <w:pPr>
@@ -4503,11 +4232,11 @@
         <w:pStyle w:val="Akapitzwciciem"/>
       </w:pPr>
       <w:r>
-        <w:t xml:space="preserve">Przy opisie składowych systemu warto przedstawić fragmenty wybranych kodów źródłowych, prezentujące szczególnie istotne, ciekawe czy nietypowe </w:t>
+        <w:t xml:space="preserve">Przy opisie składowych systemu warto przedstawić fragmenty wybranych kodów źródłowych, prezentujące szczególnie istotne, ciekawe czy nietypowe rozwiązania oraz algorytmy. Nie należy przedstawiać fragmentów kodu operacji typowych lub trywialnych. Proszę nie zamieszczać długich, ciągnących się przez wiele stron listingów kodu. Opis kodu zapisujemy w sekwencji: kilka linijek a </w:t>
       </w:r>
       <w:r>
         <w:lastRenderedPageBreak/>
-        <w:t>rozwiązania oraz algorytmy. Nie należy przedstawiać fragmentów kodu operacji typowych lub trywialnych. Proszę nie zamieszczać długich, ciągnących się przez wiele stron listingów kodu. Opis kodu zapisujemy w sekwencji: kilka linijek a potem fragment opisujący istotne operacje realizowane w kodzie, kilka linijek a potem fragment opisujący istotne operacje realizowane w kodzie… itd.</w:t>
+        <w:t>potem fragment opisujący istotne operacje realizowane w kodzie, kilka linijek a potem fragment opisujący istotne operacje realizowane w kodzie… itd.</w:t>
       </w:r>
     </w:p>
     <w:p>
@@ -4540,11 +4269,11 @@
       <w:pPr>
         <w:pStyle w:val="Nagwek1"/>
       </w:pPr>
-      <w:bookmarkStart w:id="14" w:name="_Toc155420484"/>
+      <w:bookmarkStart w:id="27" w:name="_Toc157625400"/>
       <w:r>
         <w:t>Testy i weryfikacja systemu</w:t>
       </w:r>
-      <w:bookmarkEnd w:id="14"/>
+      <w:bookmarkEnd w:id="27"/>
     </w:p>
     <w:p>
       <w:pPr>
@@ -4556,7 +4285,7 @@
           <w:szCs w:val="32"/>
         </w:rPr>
       </w:pPr>
-      <w:bookmarkStart w:id="15" w:name="_Toc155420485"/>
+      <w:bookmarkStart w:id="28" w:name="_Toc157625401"/>
       <w:r>
         <w:rPr>
           <w:rStyle w:val="AkapitbezwciciaZnak"/>
@@ -4566,27 +4295,27 @@
         </w:rPr>
         <w:t>Przykładowy scenariusz wykorzystania systemu</w:t>
       </w:r>
-      <w:bookmarkEnd w:id="15"/>
+      <w:bookmarkEnd w:id="28"/>
     </w:p>
     <w:p>
       <w:pPr>
         <w:pStyle w:val="Nagwek1"/>
       </w:pPr>
-      <w:bookmarkStart w:id="16" w:name="_Toc155420486"/>
+      <w:bookmarkStart w:id="29" w:name="_Toc157625402"/>
       <w:r>
         <w:t>Zakończenie</w:t>
       </w:r>
-      <w:bookmarkEnd w:id="16"/>
+      <w:bookmarkEnd w:id="29"/>
     </w:p>
     <w:p>
       <w:pPr>
         <w:pStyle w:val="Nagwek1"/>
       </w:pPr>
-      <w:bookmarkStart w:id="17" w:name="_Toc155420487"/>
+      <w:bookmarkStart w:id="30" w:name="_Toc157625403"/>
       <w:r>
         <w:t>Bibliografia</w:t>
       </w:r>
-      <w:bookmarkEnd w:id="17"/>
+      <w:bookmarkEnd w:id="30"/>
     </w:p>
     <w:p>
       <w:pPr>
@@ -4624,15 +4353,7 @@
         </w:numPr>
       </w:pPr>
       <w:r>
-        <w:t xml:space="preserve">Kowalski J., Jak cytować materiały źródłowe, Oficyna Wydawnicza </w:t>
-      </w:r>
-      <w:proofErr w:type="spellStart"/>
-      <w:r>
-        <w:t>Example</w:t>
-      </w:r>
-      <w:proofErr w:type="spellEnd"/>
-      <w:r>
-        <w:t xml:space="preserve">, </w:t>
+        <w:t xml:space="preserve">Kowalski J., Jak cytować materiały źródłowe, Oficyna Wydawnicza Example, </w:t>
       </w:r>
       <w:r>
         <w:t>Katowice</w:t>
@@ -4664,7 +4385,7 @@
       <w:r>
         <w:t xml:space="preserve">, </w:t>
       </w:r>
-      <w:hyperlink r:id="rId17" w:history="1">
+      <w:hyperlink r:id="rId18" w:history="1">
         <w:r>
           <w:rPr>
             <w:rStyle w:val="Hipercze"/>
@@ -4687,7 +4408,7 @@
       <w:r>
         <w:t xml:space="preserve">O systemie, </w:t>
       </w:r>
-      <w:hyperlink r:id="rId18" w:history="1">
+      <w:hyperlink r:id="rId19" w:history="1">
         <w:r>
           <w:rPr>
             <w:rStyle w:val="Hipercze"/>
@@ -4709,12 +4430,12 @@
       <w:pPr>
         <w:pStyle w:val="Nagwek1"/>
       </w:pPr>
-      <w:bookmarkStart w:id="18" w:name="_Toc155420488"/>
+      <w:bookmarkStart w:id="31" w:name="_Toc157625404"/>
       <w:r>
         <w:lastRenderedPageBreak/>
         <w:t>Spis rysunków</w:t>
       </w:r>
-      <w:bookmarkEnd w:id="18"/>
+      <w:bookmarkEnd w:id="31"/>
     </w:p>
     <w:p>
       <w:pPr>
@@ -4727,7 +4448,6 @@
           <w:noProof/>
           <w:kern w:val="2"/>
           <w:szCs w:val="24"/>
-          <w14:ligatures w14:val="standardContextual"/>
         </w:rPr>
       </w:pPr>
       <w:r>
@@ -4808,7 +4528,6 @@
           <w:noProof/>
           <w:kern w:val="2"/>
           <w:szCs w:val="24"/>
-          <w14:ligatures w14:val="standardContextual"/>
         </w:rPr>
       </w:pPr>
       <w:hyperlink w:anchor="_Toc157579404" w:history="1">
@@ -4880,7 +4599,6 @@
           <w:noProof/>
           <w:kern w:val="2"/>
           <w:szCs w:val="24"/>
-          <w14:ligatures w14:val="standardContextual"/>
         </w:rPr>
       </w:pPr>
       <w:hyperlink w:anchor="_Toc157579405" w:history="1">
@@ -4952,7 +4670,6 @@
           <w:noProof/>
           <w:kern w:val="2"/>
           <w:szCs w:val="24"/>
-          <w14:ligatures w14:val="standardContextual"/>
         </w:rPr>
       </w:pPr>
       <w:hyperlink w:anchor="_Toc157579406" w:history="1">
@@ -5024,7 +4741,6 @@
           <w:noProof/>
           <w:kern w:val="2"/>
           <w:szCs w:val="24"/>
-          <w14:ligatures w14:val="standardContextual"/>
         </w:rPr>
       </w:pPr>
       <w:hyperlink w:anchor="_Toc157579407" w:history="1">
@@ -5096,7 +4812,6 @@
           <w:noProof/>
           <w:kern w:val="2"/>
           <w:szCs w:val="24"/>
-          <w14:ligatures w14:val="standardContextual"/>
         </w:rPr>
       </w:pPr>
       <w:hyperlink w:anchor="_Toc157579408" w:history="1">
@@ -5168,7 +4883,6 @@
           <w:noProof/>
           <w:kern w:val="2"/>
           <w:szCs w:val="24"/>
-          <w14:ligatures w14:val="standardContextual"/>
         </w:rPr>
       </w:pPr>
       <w:hyperlink w:anchor="_Toc157579409" w:history="1">
@@ -5242,11 +4956,11 @@
       <w:pPr>
         <w:pStyle w:val="Nagwek1"/>
       </w:pPr>
-      <w:bookmarkStart w:id="19" w:name="_Toc155420489"/>
+      <w:bookmarkStart w:id="32" w:name="_Toc157625405"/>
       <w:r>
         <w:t>Spis tabel</w:t>
       </w:r>
-      <w:bookmarkEnd w:id="19"/>
+      <w:bookmarkEnd w:id="32"/>
     </w:p>
     <w:p>
       <w:pPr>
@@ -5337,10 +5051,10 @@
       </w:r>
     </w:p>
     <w:sectPr>
-      <w:headerReference w:type="even" r:id="rId19"/>
-      <w:headerReference w:type="default" r:id="rId20"/>
-      <w:footerReference w:type="even" r:id="rId21"/>
-      <w:footerReference w:type="default" r:id="rId22"/>
+      <w:headerReference w:type="even" r:id="rId20"/>
+      <w:headerReference w:type="default" r:id="rId21"/>
+      <w:footerReference w:type="even" r:id="rId22"/>
+      <w:footerReference w:type="default" r:id="rId23"/>
       <w:pgSz w:w="11906" w:h="16838" w:code="9"/>
       <w:pgMar w:top="1418" w:right="1418" w:bottom="1418" w:left="1418" w:header="1021" w:footer="1021" w:gutter="567"/>
       <w:cols w:space="708"/>
@@ -5351,15 +5065,15 @@
 </file>
 
 <file path=word/endnotes.xml><?xml version="1.0" encoding="utf-8"?>
-<w:endnotes xmlns:wpc="http://schemas.microsoft.com/office/word/2010/wordprocessingCanvas" xmlns:cx="http://schemas.microsoft.com/office/drawing/2014/chartex" xmlns:cx1="http://schemas.microsoft.com/office/drawing/2015/9/8/chartex" xmlns:cx2="http://schemas.microsoft.com/office/drawing/2015/10/21/chartex" xmlns:cx3="http://schemas.microsoft.com/office/drawing/2016/5/9/chartex" xmlns:cx4="http://schemas.microsoft.com/office/drawing/2016/5/10/chartex" xmlns:cx5="http://schemas.microsoft.com/office/drawing/2016/5/11/chartex" xmlns:cx6="http://schemas.microsoft.com/office/drawing/2016/5/12/chartex" xmlns:cx7="http://schemas.microsoft.com/office/drawing/2016/5/13/chartex" xmlns:cx8="http://schemas.microsoft.com/office/drawing/2016/5/14/chartex" xmlns:mc="http://schemas.openxmlformats.org/markup-compatibility/2006" xmlns:aink="http://schemas.microsoft.com/office/drawing/2016/ink" xmlns:am3d="http://schemas.microsoft.com/office/drawing/2017/model3d" xmlns:o="urn:schemas-microsoft-com:office:office" xmlns:oel="http://schemas.microsoft.com/office/2019/extlst" xmlns:r="http://schemas.openxmlformats.org/officeDocument/2006/relationships" xmlns:m="http://schemas.openxmlformats.org/officeDocument/2006/math" xmlns:v="urn:schemas-microsoft-com:vml" xmlns:wp14="http://schemas.microsoft.com/office/word/2010/wordprocessingDrawing" xmlns:wp="http://schemas.openxmlformats.org/drawingml/2006/wordprocessingDrawing" xmlns:w10="urn:schemas-microsoft-com:office:word" xmlns:w="http://schemas.openxmlformats.org/wordprocessingml/2006/main" xmlns:w14="http://schemas.microsoft.com/office/word/2010/wordml" xmlns:w15="http://schemas.microsoft.com/office/word/2012/wordml" xmlns:w16cex="http://schemas.microsoft.com/office/word/2018/wordml/cex" xmlns:w16cid="http://schemas.microsoft.com/office/word/2016/wordml/cid" xmlns:w16="http://schemas.microsoft.com/office/word/2018/wordml" xmlns:w16sdtdh="http://schemas.microsoft.com/office/word/2020/wordml/sdtdatahash" xmlns:w16se="http://schemas.microsoft.com/office/word/2015/wordml/symex" xmlns:wpg="http://schemas.microsoft.com/office/word/2010/wordprocessingGroup" xmlns:wpi="http://schemas.microsoft.com/office/word/2010/wordprocessingInk" xmlns:wne="http://schemas.microsoft.com/office/word/2006/wordml" xmlns:wps="http://schemas.microsoft.com/office/word/2010/wordprocessingShape" mc:Ignorable="w14 w15 w16se w16cid w16 w16cex w16sdtdh wp14">
-  <w:endnote w:type="separator" w:id="-1">
+<w:endnotes xmlns:ve="http://schemas.openxmlformats.org/markup-compatibility/2006" xmlns:o="urn:schemas-microsoft-com:office:office" xmlns:r="http://schemas.openxmlformats.org/officeDocument/2006/relationships" xmlns:m="http://schemas.openxmlformats.org/officeDocument/2006/math" xmlns:v="urn:schemas-microsoft-com:vml" xmlns:wp="http://schemas.openxmlformats.org/drawingml/2006/wordprocessingDrawing" xmlns:w10="urn:schemas-microsoft-com:office:word" xmlns:w="http://schemas.openxmlformats.org/wordprocessingml/2006/main" xmlns:wne="http://schemas.microsoft.com/office/word/2006/wordml">
+  <w:endnote w:type="separator" w:id="0">
     <w:p>
       <w:r>
         <w:separator/>
       </w:r>
     </w:p>
   </w:endnote>
-  <w:endnote w:type="continuationSeparator" w:id="0">
+  <w:endnote w:type="continuationSeparator" w:id="1">
     <w:p>
       <w:r>
         <w:continuationSeparator/>
@@ -5370,7 +5084,7 @@
 </file>
 
 <file path=word/footer1.xml><?xml version="1.0" encoding="utf-8"?>
-<w:ftr xmlns:wpc="http://schemas.microsoft.com/office/word/2010/wordprocessingCanvas" xmlns:cx="http://schemas.microsoft.com/office/drawing/2014/chartex" xmlns:cx1="http://schemas.microsoft.com/office/drawing/2015/9/8/chartex" xmlns:cx2="http://schemas.microsoft.com/office/drawing/2015/10/21/chartex" xmlns:cx3="http://schemas.microsoft.com/office/drawing/2016/5/9/chartex" xmlns:cx4="http://schemas.microsoft.com/office/drawing/2016/5/10/chartex" xmlns:cx5="http://schemas.microsoft.com/office/drawing/2016/5/11/chartex" xmlns:cx6="http://schemas.microsoft.com/office/drawing/2016/5/12/chartex" xmlns:cx7="http://schemas.microsoft.com/office/drawing/2016/5/13/chartex" xmlns:cx8="http://schemas.microsoft.com/office/drawing/2016/5/14/chartex" xmlns:mc="http://schemas.openxmlformats.org/markup-compatibility/2006" xmlns:aink="http://schemas.microsoft.com/office/drawing/2016/ink" xmlns:am3d="http://schemas.microsoft.com/office/drawing/2017/model3d" xmlns:o="urn:schemas-microsoft-com:office:office" xmlns:oel="http://schemas.microsoft.com/office/2019/extlst" xmlns:r="http://schemas.openxmlformats.org/officeDocument/2006/relationships" xmlns:m="http://schemas.openxmlformats.org/officeDocument/2006/math" xmlns:v="urn:schemas-microsoft-com:vml" xmlns:wp14="http://schemas.microsoft.com/office/word/2010/wordprocessingDrawing" xmlns:wp="http://schemas.openxmlformats.org/drawingml/2006/wordprocessingDrawing" xmlns:w10="urn:schemas-microsoft-com:office:word" xmlns:w="http://schemas.openxmlformats.org/wordprocessingml/2006/main" xmlns:w14="http://schemas.microsoft.com/office/word/2010/wordml" xmlns:w15="http://schemas.microsoft.com/office/word/2012/wordml" xmlns:w16cex="http://schemas.microsoft.com/office/word/2018/wordml/cex" xmlns:w16cid="http://schemas.microsoft.com/office/word/2016/wordml/cid" xmlns:w16="http://schemas.microsoft.com/office/word/2018/wordml" xmlns:w16sdtdh="http://schemas.microsoft.com/office/word/2020/wordml/sdtdatahash" xmlns:w16se="http://schemas.microsoft.com/office/word/2015/wordml/symex" xmlns:wpg="http://schemas.microsoft.com/office/word/2010/wordprocessingGroup" xmlns:wpi="http://schemas.microsoft.com/office/word/2010/wordprocessingInk" xmlns:wne="http://schemas.microsoft.com/office/word/2006/wordml" xmlns:wps="http://schemas.microsoft.com/office/word/2010/wordprocessingShape" mc:Ignorable="w14 w15 w16se w16cid w16 w16cex w16sdtdh wp14">
+<w:ftr xmlns:ve="http://schemas.openxmlformats.org/markup-compatibility/2006" xmlns:o="urn:schemas-microsoft-com:office:office" xmlns:r="http://schemas.openxmlformats.org/officeDocument/2006/relationships" xmlns:m="http://schemas.openxmlformats.org/officeDocument/2006/math" xmlns:v="urn:schemas-microsoft-com:vml" xmlns:wp="http://schemas.openxmlformats.org/drawingml/2006/wordprocessingDrawing" xmlns:w10="urn:schemas-microsoft-com:office:word" xmlns:w="http://schemas.openxmlformats.org/wordprocessingml/2006/main" xmlns:wne="http://schemas.microsoft.com/office/word/2006/wordml">
   <w:p>
     <w:pPr>
       <w:pStyle w:val="Stopka"/>
@@ -5398,7 +5112,7 @@
         <w:rStyle w:val="Numerstrony"/>
         <w:noProof/>
       </w:rPr>
-      <w:t>22</w:t>
+      <w:t>18</w:t>
     </w:r>
     <w:r>
       <w:rPr>
@@ -5411,7 +5125,7 @@
 </file>
 
 <file path=word/footer2.xml><?xml version="1.0" encoding="utf-8"?>
-<w:ftr xmlns:wpc="http://schemas.microsoft.com/office/word/2010/wordprocessingCanvas" xmlns:cx="http://schemas.microsoft.com/office/drawing/2014/chartex" xmlns:cx1="http://schemas.microsoft.com/office/drawing/2015/9/8/chartex" xmlns:cx2="http://schemas.microsoft.com/office/drawing/2015/10/21/chartex" xmlns:cx3="http://schemas.microsoft.com/office/drawing/2016/5/9/chartex" xmlns:cx4="http://schemas.microsoft.com/office/drawing/2016/5/10/chartex" xmlns:cx5="http://schemas.microsoft.com/office/drawing/2016/5/11/chartex" xmlns:cx6="http://schemas.microsoft.com/office/drawing/2016/5/12/chartex" xmlns:cx7="http://schemas.microsoft.com/office/drawing/2016/5/13/chartex" xmlns:cx8="http://schemas.microsoft.com/office/drawing/2016/5/14/chartex" xmlns:mc="http://schemas.openxmlformats.org/markup-compatibility/2006" xmlns:aink="http://schemas.microsoft.com/office/drawing/2016/ink" xmlns:am3d="http://schemas.microsoft.com/office/drawing/2017/model3d" xmlns:o="urn:schemas-microsoft-com:office:office" xmlns:oel="http://schemas.microsoft.com/office/2019/extlst" xmlns:r="http://schemas.openxmlformats.org/officeDocument/2006/relationships" xmlns:m="http://schemas.openxmlformats.org/officeDocument/2006/math" xmlns:v="urn:schemas-microsoft-com:vml" xmlns:wp14="http://schemas.microsoft.com/office/word/2010/wordprocessingDrawing" xmlns:wp="http://schemas.openxmlformats.org/drawingml/2006/wordprocessingDrawing" xmlns:w10="urn:schemas-microsoft-com:office:word" xmlns:w="http://schemas.openxmlformats.org/wordprocessingml/2006/main" xmlns:w14="http://schemas.microsoft.com/office/word/2010/wordml" xmlns:w15="http://schemas.microsoft.com/office/word/2012/wordml" xmlns:w16cex="http://schemas.microsoft.com/office/word/2018/wordml/cex" xmlns:w16cid="http://schemas.microsoft.com/office/word/2016/wordml/cid" xmlns:w16="http://schemas.microsoft.com/office/word/2018/wordml" xmlns:w16sdtdh="http://schemas.microsoft.com/office/word/2020/wordml/sdtdatahash" xmlns:w16se="http://schemas.microsoft.com/office/word/2015/wordml/symex" xmlns:wpg="http://schemas.microsoft.com/office/word/2010/wordprocessingGroup" xmlns:wpi="http://schemas.microsoft.com/office/word/2010/wordprocessingInk" xmlns:wne="http://schemas.microsoft.com/office/word/2006/wordml" xmlns:wps="http://schemas.microsoft.com/office/word/2010/wordprocessingShape" mc:Ignorable="w14 w15 w16se w16cid w16 w16cex w16sdtdh wp14">
+<w:ftr xmlns:ve="http://schemas.openxmlformats.org/markup-compatibility/2006" xmlns:o="urn:schemas-microsoft-com:office:office" xmlns:r="http://schemas.openxmlformats.org/officeDocument/2006/relationships" xmlns:m="http://schemas.openxmlformats.org/officeDocument/2006/math" xmlns:v="urn:schemas-microsoft-com:vml" xmlns:wp="http://schemas.openxmlformats.org/drawingml/2006/wordprocessingDrawing" xmlns:w10="urn:schemas-microsoft-com:office:word" xmlns:w="http://schemas.openxmlformats.org/wordprocessingml/2006/main" xmlns:wne="http://schemas.microsoft.com/office/word/2006/wordml">
   <w:p>
     <w:pPr>
       <w:pStyle w:val="Stopkanieparzysta"/>
@@ -5439,7 +5153,7 @@
         <w:rStyle w:val="Numerstrony"/>
         <w:noProof/>
       </w:rPr>
-      <w:t>21</w:t>
+      <w:t>17</w:t>
     </w:r>
     <w:r>
       <w:rPr>
@@ -5452,15 +5166,15 @@
 </file>
 
 <file path=word/footnotes.xml><?xml version="1.0" encoding="utf-8"?>
-<w:footnotes xmlns:wpc="http://schemas.microsoft.com/office/word/2010/wordprocessingCanvas" xmlns:cx="http://schemas.microsoft.com/office/drawing/2014/chartex" xmlns:cx1="http://schemas.microsoft.com/office/drawing/2015/9/8/chartex" xmlns:cx2="http://schemas.microsoft.com/office/drawing/2015/10/21/chartex" xmlns:cx3="http://schemas.microsoft.com/office/drawing/2016/5/9/chartex" xmlns:cx4="http://schemas.microsoft.com/office/drawing/2016/5/10/chartex" xmlns:cx5="http://schemas.microsoft.com/office/drawing/2016/5/11/chartex" xmlns:cx6="http://schemas.microsoft.com/office/drawing/2016/5/12/chartex" xmlns:cx7="http://schemas.microsoft.com/office/drawing/2016/5/13/chartex" xmlns:cx8="http://schemas.microsoft.com/office/drawing/2016/5/14/chartex" xmlns:mc="http://schemas.openxmlformats.org/markup-compatibility/2006" xmlns:aink="http://schemas.microsoft.com/office/drawing/2016/ink" xmlns:am3d="http://schemas.microsoft.com/office/drawing/2017/model3d" xmlns:o="urn:schemas-microsoft-com:office:office" xmlns:oel="http://schemas.microsoft.com/office/2019/extlst" xmlns:r="http://schemas.openxmlformats.org/officeDocument/2006/relationships" xmlns:m="http://schemas.openxmlformats.org/officeDocument/2006/math" xmlns:v="urn:schemas-microsoft-com:vml" xmlns:wp14="http://schemas.microsoft.com/office/word/2010/wordprocessingDrawing" xmlns:wp="http://schemas.openxmlformats.org/drawingml/2006/wordprocessingDrawing" xmlns:w10="urn:schemas-microsoft-com:office:word" xmlns:w="http://schemas.openxmlformats.org/wordprocessingml/2006/main" xmlns:w14="http://schemas.microsoft.com/office/word/2010/wordml" xmlns:w15="http://schemas.microsoft.com/office/word/2012/wordml" xmlns:w16cex="http://schemas.microsoft.com/office/word/2018/wordml/cex" xmlns:w16cid="http://schemas.microsoft.com/office/word/2016/wordml/cid" xmlns:w16="http://schemas.microsoft.com/office/word/2018/wordml" xmlns:w16sdtdh="http://schemas.microsoft.com/office/word/2020/wordml/sdtdatahash" xmlns:w16se="http://schemas.microsoft.com/office/word/2015/wordml/symex" xmlns:wpg="http://schemas.microsoft.com/office/word/2010/wordprocessingGroup" xmlns:wpi="http://schemas.microsoft.com/office/word/2010/wordprocessingInk" xmlns:wne="http://schemas.microsoft.com/office/word/2006/wordml" xmlns:wps="http://schemas.microsoft.com/office/word/2010/wordprocessingShape" mc:Ignorable="w14 w15 w16se w16cid w16 w16cex w16sdtdh wp14">
-  <w:footnote w:type="separator" w:id="-1">
+<w:footnotes xmlns:ve="http://schemas.openxmlformats.org/markup-compatibility/2006" xmlns:o="urn:schemas-microsoft-com:office:office" xmlns:r="http://schemas.openxmlformats.org/officeDocument/2006/relationships" xmlns:m="http://schemas.openxmlformats.org/officeDocument/2006/math" xmlns:v="urn:schemas-microsoft-com:vml" xmlns:wp="http://schemas.openxmlformats.org/drawingml/2006/wordprocessingDrawing" xmlns:w10="urn:schemas-microsoft-com:office:word" xmlns:w="http://schemas.openxmlformats.org/wordprocessingml/2006/main" xmlns:wne="http://schemas.microsoft.com/office/word/2006/wordml">
+  <w:footnote w:type="separator" w:id="0">
     <w:p>
       <w:r>
         <w:separator/>
       </w:r>
     </w:p>
   </w:footnote>
-  <w:footnote w:type="continuationSeparator" w:id="0">
+  <w:footnote w:type="continuationSeparator" w:id="1">
     <w:p>
       <w:r>
         <w:continuationSeparator/>
@@ -5471,7 +5185,7 @@
 </file>
 
 <file path=word/header1.xml><?xml version="1.0" encoding="utf-8"?>
-<w:hdr xmlns:wpc="http://schemas.microsoft.com/office/word/2010/wordprocessingCanvas" xmlns:cx="http://schemas.microsoft.com/office/drawing/2014/chartex" xmlns:cx1="http://schemas.microsoft.com/office/drawing/2015/9/8/chartex" xmlns:cx2="http://schemas.microsoft.com/office/drawing/2015/10/21/chartex" xmlns:cx3="http://schemas.microsoft.com/office/drawing/2016/5/9/chartex" xmlns:cx4="http://schemas.microsoft.com/office/drawing/2016/5/10/chartex" xmlns:cx5="http://schemas.microsoft.com/office/drawing/2016/5/11/chartex" xmlns:cx6="http://schemas.microsoft.com/office/drawing/2016/5/12/chartex" xmlns:cx7="http://schemas.microsoft.com/office/drawing/2016/5/13/chartex" xmlns:cx8="http://schemas.microsoft.com/office/drawing/2016/5/14/chartex" xmlns:mc="http://schemas.openxmlformats.org/markup-compatibility/2006" xmlns:aink="http://schemas.microsoft.com/office/drawing/2016/ink" xmlns:am3d="http://schemas.microsoft.com/office/drawing/2017/model3d" xmlns:o="urn:schemas-microsoft-com:office:office" xmlns:oel="http://schemas.microsoft.com/office/2019/extlst" xmlns:r="http://schemas.openxmlformats.org/officeDocument/2006/relationships" xmlns:m="http://schemas.openxmlformats.org/officeDocument/2006/math" xmlns:v="urn:schemas-microsoft-com:vml" xmlns:wp14="http://schemas.microsoft.com/office/word/2010/wordprocessingDrawing" xmlns:wp="http://schemas.openxmlformats.org/drawingml/2006/wordprocessingDrawing" xmlns:w10="urn:schemas-microsoft-com:office:word" xmlns:w="http://schemas.openxmlformats.org/wordprocessingml/2006/main" xmlns:w14="http://schemas.microsoft.com/office/word/2010/wordml" xmlns:w15="http://schemas.microsoft.com/office/word/2012/wordml" xmlns:w16cex="http://schemas.microsoft.com/office/word/2018/wordml/cex" xmlns:w16cid="http://schemas.microsoft.com/office/word/2016/wordml/cid" xmlns:w16="http://schemas.microsoft.com/office/word/2018/wordml" xmlns:w16sdtdh="http://schemas.microsoft.com/office/word/2020/wordml/sdtdatahash" xmlns:w16se="http://schemas.microsoft.com/office/word/2015/wordml/symex" xmlns:wpg="http://schemas.microsoft.com/office/word/2010/wordprocessingGroup" xmlns:wpi="http://schemas.microsoft.com/office/word/2010/wordprocessingInk" xmlns:wne="http://schemas.microsoft.com/office/word/2006/wordml" xmlns:wps="http://schemas.microsoft.com/office/word/2010/wordprocessingShape" mc:Ignorable="w14 w15 w16se w16cid w16 w16cex w16sdtdh wp14">
+<w:hdr xmlns:ve="http://schemas.openxmlformats.org/markup-compatibility/2006" xmlns:o="urn:schemas-microsoft-com:office:office" xmlns:r="http://schemas.openxmlformats.org/officeDocument/2006/relationships" xmlns:m="http://schemas.openxmlformats.org/officeDocument/2006/math" xmlns:v="urn:schemas-microsoft-com:vml" xmlns:wp="http://schemas.openxmlformats.org/drawingml/2006/wordprocessingDrawing" xmlns:w10="urn:schemas-microsoft-com:office:word" xmlns:w="http://schemas.openxmlformats.org/wordprocessingml/2006/main" xmlns:wne="http://schemas.microsoft.com/office/word/2006/wordml">
   <w:p>
     <w:pPr>
       <w:pStyle w:val="Nagwek"/>
@@ -5484,7 +5198,7 @@
 </file>
 
 <file path=word/header2.xml><?xml version="1.0" encoding="utf-8"?>
-<w:hdr xmlns:wpc="http://schemas.microsoft.com/office/word/2010/wordprocessingCanvas" xmlns:cx="http://schemas.microsoft.com/office/drawing/2014/chartex" xmlns:cx1="http://schemas.microsoft.com/office/drawing/2015/9/8/chartex" xmlns:cx2="http://schemas.microsoft.com/office/drawing/2015/10/21/chartex" xmlns:cx3="http://schemas.microsoft.com/office/drawing/2016/5/9/chartex" xmlns:cx4="http://schemas.microsoft.com/office/drawing/2016/5/10/chartex" xmlns:cx5="http://schemas.microsoft.com/office/drawing/2016/5/11/chartex" xmlns:cx6="http://schemas.microsoft.com/office/drawing/2016/5/12/chartex" xmlns:cx7="http://schemas.microsoft.com/office/drawing/2016/5/13/chartex" xmlns:cx8="http://schemas.microsoft.com/office/drawing/2016/5/14/chartex" xmlns:mc="http://schemas.openxmlformats.org/markup-compatibility/2006" xmlns:aink="http://schemas.microsoft.com/office/drawing/2016/ink" xmlns:am3d="http://schemas.microsoft.com/office/drawing/2017/model3d" xmlns:o="urn:schemas-microsoft-com:office:office" xmlns:oel="http://schemas.microsoft.com/office/2019/extlst" xmlns:r="http://schemas.openxmlformats.org/officeDocument/2006/relationships" xmlns:m="http://schemas.openxmlformats.org/officeDocument/2006/math" xmlns:v="urn:schemas-microsoft-com:vml" xmlns:wp14="http://schemas.microsoft.com/office/word/2010/wordprocessingDrawing" xmlns:wp="http://schemas.openxmlformats.org/drawingml/2006/wordprocessingDrawing" xmlns:w10="urn:schemas-microsoft-com:office:word" xmlns:w="http://schemas.openxmlformats.org/wordprocessingml/2006/main" xmlns:w14="http://schemas.microsoft.com/office/word/2010/wordml" xmlns:w15="http://schemas.microsoft.com/office/word/2012/wordml" xmlns:w16cex="http://schemas.microsoft.com/office/word/2018/wordml/cex" xmlns:w16cid="http://schemas.microsoft.com/office/word/2016/wordml/cid" xmlns:w16="http://schemas.microsoft.com/office/word/2018/wordml" xmlns:w16sdtdh="http://schemas.microsoft.com/office/word/2020/wordml/sdtdatahash" xmlns:w16se="http://schemas.microsoft.com/office/word/2015/wordml/symex" xmlns:wpg="http://schemas.microsoft.com/office/word/2010/wordprocessingGroup" xmlns:wpi="http://schemas.microsoft.com/office/word/2010/wordprocessingInk" xmlns:wne="http://schemas.microsoft.com/office/word/2006/wordml" xmlns:wps="http://schemas.microsoft.com/office/word/2010/wordprocessingShape" mc:Ignorable="w14 w15 w16se w16cid w16 w16cex w16sdtdh wp14">
+<w:hdr xmlns:ve="http://schemas.openxmlformats.org/markup-compatibility/2006" xmlns:o="urn:schemas-microsoft-com:office:office" xmlns:r="http://schemas.openxmlformats.org/officeDocument/2006/relationships" xmlns:m="http://schemas.openxmlformats.org/officeDocument/2006/math" xmlns:v="urn:schemas-microsoft-com:vml" xmlns:wp="http://schemas.openxmlformats.org/drawingml/2006/wordprocessingDrawing" xmlns:w10="urn:schemas-microsoft-com:office:word" xmlns:w="http://schemas.openxmlformats.org/wordprocessingml/2006/main" xmlns:wne="http://schemas.microsoft.com/office/word/2006/wordml">
   <w:p>
     <w:pPr>
       <w:pStyle w:val="Nagweknieparzysta"/>
@@ -5497,8 +5211,8 @@
 </file>
 
 <file path=word/numbering.xml><?xml version="1.0" encoding="utf-8"?>
-<w:numbering xmlns:wpc="http://schemas.microsoft.com/office/word/2010/wordprocessingCanvas" xmlns:cx="http://schemas.microsoft.com/office/drawing/2014/chartex" xmlns:cx1="http://schemas.microsoft.com/office/drawing/2015/9/8/chartex" xmlns:cx2="http://schemas.microsoft.com/office/drawing/2015/10/21/chartex" xmlns:cx3="http://schemas.microsoft.com/office/drawing/2016/5/9/chartex" xmlns:cx4="http://schemas.microsoft.com/office/drawing/2016/5/10/chartex" xmlns:cx5="http://schemas.microsoft.com/office/drawing/2016/5/11/chartex" xmlns:cx6="http://schemas.microsoft.com/office/drawing/2016/5/12/chartex" xmlns:cx7="http://schemas.microsoft.com/office/drawing/2016/5/13/chartex" xmlns:cx8="http://schemas.microsoft.com/office/drawing/2016/5/14/chartex" xmlns:mc="http://schemas.openxmlformats.org/markup-compatibility/2006" xmlns:aink="http://schemas.microsoft.com/office/drawing/2016/ink" xmlns:am3d="http://schemas.microsoft.com/office/drawing/2017/model3d" xmlns:o="urn:schemas-microsoft-com:office:office" xmlns:oel="http://schemas.microsoft.com/office/2019/extlst" xmlns:r="http://schemas.openxmlformats.org/officeDocument/2006/relationships" xmlns:m="http://schemas.openxmlformats.org/officeDocument/2006/math" xmlns:v="urn:schemas-microsoft-com:vml" xmlns:wp14="http://schemas.microsoft.com/office/word/2010/wordprocessingDrawing" xmlns:wp="http://schemas.openxmlformats.org/drawingml/2006/wordprocessingDrawing" xmlns:w10="urn:schemas-microsoft-com:office:word" xmlns:w="http://schemas.openxmlformats.org/wordprocessingml/2006/main" xmlns:w14="http://schemas.microsoft.com/office/word/2010/wordml" xmlns:w15="http://schemas.microsoft.com/office/word/2012/wordml" xmlns:w16cex="http://schemas.microsoft.com/office/word/2018/wordml/cex" xmlns:w16cid="http://schemas.microsoft.com/office/word/2016/wordml/cid" xmlns:w16="http://schemas.microsoft.com/office/word/2018/wordml" xmlns:w16sdtdh="http://schemas.microsoft.com/office/word/2020/wordml/sdtdatahash" xmlns:w16se="http://schemas.microsoft.com/office/word/2015/wordml/symex" xmlns:wpg="http://schemas.microsoft.com/office/word/2010/wordprocessingGroup" xmlns:wpi="http://schemas.microsoft.com/office/word/2010/wordprocessingInk" xmlns:wne="http://schemas.microsoft.com/office/word/2006/wordml" xmlns:wps="http://schemas.microsoft.com/office/word/2010/wordprocessingShape" mc:Ignorable="w14 w15 w16se w16cid w16 w16cex w16sdtdh wp14">
-  <w:abstractNum w:abstractNumId="0" w15:restartNumberingAfterBreak="0">
+<w:numbering xmlns:ve="http://schemas.openxmlformats.org/markup-compatibility/2006" xmlns:o="urn:schemas-microsoft-com:office:office" xmlns:r="http://schemas.openxmlformats.org/officeDocument/2006/relationships" xmlns:m="http://schemas.openxmlformats.org/officeDocument/2006/math" xmlns:v="urn:schemas-microsoft-com:vml" xmlns:wp="http://schemas.openxmlformats.org/drawingml/2006/wordprocessingDrawing" xmlns:w10="urn:schemas-microsoft-com:office:word" xmlns:w="http://schemas.openxmlformats.org/wordprocessingml/2006/main" xmlns:wne="http://schemas.microsoft.com/office/word/2006/wordml">
+  <w:abstractNum w:abstractNumId="0">
     <w:nsid w:val="FFFFFF7C"/>
     <w:multiLevelType w:val="singleLevel"/>
     <w:tmpl w:val="54442BB0"/>
@@ -5515,7 +5229,7 @@
       </w:pPr>
     </w:lvl>
   </w:abstractNum>
-  <w:abstractNum w:abstractNumId="1" w15:restartNumberingAfterBreak="0">
+  <w:abstractNum w:abstractNumId="1">
     <w:nsid w:val="FFFFFF7D"/>
     <w:multiLevelType w:val="singleLevel"/>
     <w:tmpl w:val="B80428E6"/>
@@ -5532,7 +5246,7 @@
       </w:pPr>
     </w:lvl>
   </w:abstractNum>
-  <w:abstractNum w:abstractNumId="2" w15:restartNumberingAfterBreak="0">
+  <w:abstractNum w:abstractNumId="2">
     <w:nsid w:val="FFFFFF7E"/>
     <w:multiLevelType w:val="singleLevel"/>
     <w:tmpl w:val="CD386E10"/>
@@ -5549,7 +5263,7 @@
       </w:pPr>
     </w:lvl>
   </w:abstractNum>
-  <w:abstractNum w:abstractNumId="3" w15:restartNumberingAfterBreak="0">
+  <w:abstractNum w:abstractNumId="3">
     <w:nsid w:val="FFFFFF7F"/>
     <w:multiLevelType w:val="singleLevel"/>
     <w:tmpl w:val="4EAC977A"/>
@@ -5566,7 +5280,7 @@
       </w:pPr>
     </w:lvl>
   </w:abstractNum>
-  <w:abstractNum w:abstractNumId="4" w15:restartNumberingAfterBreak="0">
+  <w:abstractNum w:abstractNumId="4">
     <w:nsid w:val="FFFFFF80"/>
     <w:multiLevelType w:val="singleLevel"/>
     <w:tmpl w:val="897CF2EC"/>
@@ -5586,7 +5300,7 @@
       </w:rPr>
     </w:lvl>
   </w:abstractNum>
-  <w:abstractNum w:abstractNumId="5" w15:restartNumberingAfterBreak="0">
+  <w:abstractNum w:abstractNumId="5">
     <w:nsid w:val="FFFFFF81"/>
     <w:multiLevelType w:val="singleLevel"/>
     <w:tmpl w:val="A1BC3E62"/>
@@ -5606,7 +5320,7 @@
       </w:rPr>
     </w:lvl>
   </w:abstractNum>
-  <w:abstractNum w:abstractNumId="6" w15:restartNumberingAfterBreak="0">
+  <w:abstractNum w:abstractNumId="6">
     <w:nsid w:val="FFFFFF82"/>
     <w:multiLevelType w:val="singleLevel"/>
     <w:tmpl w:val="B9322334"/>
@@ -5626,7 +5340,7 @@
       </w:rPr>
     </w:lvl>
   </w:abstractNum>
-  <w:abstractNum w:abstractNumId="7" w15:restartNumberingAfterBreak="0">
+  <w:abstractNum w:abstractNumId="7">
     <w:nsid w:val="FFFFFF83"/>
     <w:multiLevelType w:val="singleLevel"/>
     <w:tmpl w:val="749ABDF8"/>
@@ -5646,7 +5360,7 @@
       </w:rPr>
     </w:lvl>
   </w:abstractNum>
-  <w:abstractNum w:abstractNumId="8" w15:restartNumberingAfterBreak="0">
+  <w:abstractNum w:abstractNumId="8">
     <w:nsid w:val="FFFFFF88"/>
     <w:multiLevelType w:val="singleLevel"/>
     <w:tmpl w:val="DC02F64C"/>
@@ -5663,7 +5377,7 @@
       </w:pPr>
     </w:lvl>
   </w:abstractNum>
-  <w:abstractNum w:abstractNumId="9" w15:restartNumberingAfterBreak="0">
+  <w:abstractNum w:abstractNumId="9">
     <w:nsid w:val="FFFFFF89"/>
     <w:multiLevelType w:val="singleLevel"/>
     <w:tmpl w:val="1E52740C"/>
@@ -5683,7 +5397,7 @@
       </w:rPr>
     </w:lvl>
   </w:abstractNum>
-  <w:abstractNum w:abstractNumId="10" w15:restartNumberingAfterBreak="0">
+  <w:abstractNum w:abstractNumId="10">
     <w:nsid w:val="0D8E3B6B"/>
     <w:multiLevelType w:val="multilevel"/>
     <w:tmpl w:val="AE00B560"/>
@@ -5796,7 +5510,7 @@
       </w:pPr>
     </w:lvl>
   </w:abstractNum>
-  <w:abstractNum w:abstractNumId="11" w15:restartNumberingAfterBreak="0">
+  <w:abstractNum w:abstractNumId="11">
     <w:nsid w:val="138F0DAE"/>
     <w:multiLevelType w:val="hybridMultilevel"/>
     <w:tmpl w:val="D8443782"/>
@@ -5933,7 +5647,7 @@
       </w:rPr>
     </w:lvl>
   </w:abstractNum>
-  <w:abstractNum w:abstractNumId="12" w15:restartNumberingAfterBreak="0">
+  <w:abstractNum w:abstractNumId="12">
     <w:nsid w:val="16A9774C"/>
     <w:multiLevelType w:val="hybridMultilevel"/>
     <w:tmpl w:val="D01AFED4"/>
@@ -6073,7 +5787,7 @@
       </w:rPr>
     </w:lvl>
   </w:abstractNum>
-  <w:abstractNum w:abstractNumId="13" w15:restartNumberingAfterBreak="0">
+  <w:abstractNum w:abstractNumId="13">
     <w:nsid w:val="1D532803"/>
     <w:multiLevelType w:val="multilevel"/>
     <w:tmpl w:val="94E6A97C"/>
@@ -6186,7 +5900,7 @@
       </w:pPr>
     </w:lvl>
   </w:abstractNum>
-  <w:abstractNum w:abstractNumId="14" w15:restartNumberingAfterBreak="0">
+  <w:abstractNum w:abstractNumId="14">
     <w:nsid w:val="205C1B25"/>
     <w:multiLevelType w:val="hybridMultilevel"/>
     <w:tmpl w:val="06A2B974"/>
@@ -6299,7 +6013,7 @@
       </w:pPr>
     </w:lvl>
   </w:abstractNum>
-  <w:abstractNum w:abstractNumId="15" w15:restartNumberingAfterBreak="0">
+  <w:abstractNum w:abstractNumId="15">
     <w:nsid w:val="24F9109D"/>
     <w:multiLevelType w:val="hybridMultilevel"/>
     <w:tmpl w:val="01325A40"/>
@@ -6439,7 +6153,7 @@
       </w:rPr>
     </w:lvl>
   </w:abstractNum>
-  <w:abstractNum w:abstractNumId="16" w15:restartNumberingAfterBreak="0">
+  <w:abstractNum w:abstractNumId="16">
     <w:nsid w:val="2B9A7B70"/>
     <w:multiLevelType w:val="multilevel"/>
     <w:tmpl w:val="04150025"/>
@@ -6561,7 +6275,7 @@
       </w:pPr>
     </w:lvl>
   </w:abstractNum>
-  <w:abstractNum w:abstractNumId="17" w15:restartNumberingAfterBreak="0">
+  <w:abstractNum w:abstractNumId="17">
     <w:nsid w:val="2EB52030"/>
     <w:multiLevelType w:val="hybridMultilevel"/>
     <w:tmpl w:val="04D239AA"/>
@@ -6674,7 +6388,7 @@
       </w:pPr>
     </w:lvl>
   </w:abstractNum>
-  <w:abstractNum w:abstractNumId="18" w15:restartNumberingAfterBreak="0">
+  <w:abstractNum w:abstractNumId="18">
     <w:nsid w:val="532915FA"/>
     <w:multiLevelType w:val="hybridMultilevel"/>
     <w:tmpl w:val="922AE208"/>
@@ -6814,7 +6528,7 @@
       </w:rPr>
     </w:lvl>
   </w:abstractNum>
-  <w:abstractNum w:abstractNumId="19" w15:restartNumberingAfterBreak="0">
+  <w:abstractNum w:abstractNumId="19">
     <w:nsid w:val="61B80858"/>
     <w:multiLevelType w:val="hybridMultilevel"/>
     <w:tmpl w:val="7C926C32"/>
@@ -6927,7 +6641,7 @@
       </w:pPr>
     </w:lvl>
   </w:abstractNum>
-  <w:abstractNum w:abstractNumId="20" w15:restartNumberingAfterBreak="0">
+  <w:abstractNum w:abstractNumId="20">
     <w:nsid w:val="6BB96381"/>
     <w:multiLevelType w:val="hybridMultilevel"/>
     <w:tmpl w:val="01325A40"/>
@@ -7067,7 +6781,7 @@
       </w:rPr>
     </w:lvl>
   </w:abstractNum>
-  <w:abstractNum w:abstractNumId="21" w15:restartNumberingAfterBreak="0">
+  <w:abstractNum w:abstractNumId="21">
     <w:nsid w:val="7F5C349D"/>
     <w:multiLevelType w:val="hybridMultilevel"/>
     <w:tmpl w:val="4C20D342"/>
@@ -7207,80 +6921,80 @@
       </w:rPr>
     </w:lvl>
   </w:abstractNum>
-  <w:num w:numId="1" w16cid:durableId="2079785268">
+  <w:num w:numId="1">
     <w:abstractNumId w:val="10"/>
   </w:num>
-  <w:num w:numId="2" w16cid:durableId="513420360">
+  <w:num w:numId="2">
     <w:abstractNumId w:val="8"/>
   </w:num>
-  <w:num w:numId="3" w16cid:durableId="1638951293">
+  <w:num w:numId="3">
     <w:abstractNumId w:val="3"/>
   </w:num>
-  <w:num w:numId="4" w16cid:durableId="1512330030">
+  <w:num w:numId="4">
     <w:abstractNumId w:val="2"/>
   </w:num>
-  <w:num w:numId="5" w16cid:durableId="711274285">
+  <w:num w:numId="5">
     <w:abstractNumId w:val="1"/>
   </w:num>
-  <w:num w:numId="6" w16cid:durableId="372774827">
+  <w:num w:numId="6">
     <w:abstractNumId w:val="0"/>
   </w:num>
-  <w:num w:numId="7" w16cid:durableId="1544631140">
+  <w:num w:numId="7">
     <w:abstractNumId w:val="7"/>
   </w:num>
-  <w:num w:numId="8" w16cid:durableId="222908666">
+  <w:num w:numId="8">
     <w:abstractNumId w:val="6"/>
   </w:num>
-  <w:num w:numId="9" w16cid:durableId="1999184388">
+  <w:num w:numId="9">
     <w:abstractNumId w:val="5"/>
   </w:num>
-  <w:num w:numId="10" w16cid:durableId="165481422">
+  <w:num w:numId="10">
     <w:abstractNumId w:val="4"/>
   </w:num>
-  <w:num w:numId="11" w16cid:durableId="1101612169">
+  <w:num w:numId="11">
     <w:abstractNumId w:val="9"/>
   </w:num>
-  <w:num w:numId="12" w16cid:durableId="1172528779">
+  <w:num w:numId="12">
     <w:abstractNumId w:val="16"/>
   </w:num>
-  <w:num w:numId="13" w16cid:durableId="891844688">
+  <w:num w:numId="13">
     <w:abstractNumId w:val="13"/>
   </w:num>
-  <w:num w:numId="14" w16cid:durableId="1789398519">
+  <w:num w:numId="14">
     <w:abstractNumId w:val="17"/>
   </w:num>
-  <w:num w:numId="15" w16cid:durableId="34552595">
+  <w:num w:numId="15">
     <w:abstractNumId w:val="14"/>
   </w:num>
-  <w:num w:numId="16" w16cid:durableId="739718124">
+  <w:num w:numId="16">
     <w:abstractNumId w:val="16"/>
   </w:num>
-  <w:num w:numId="17" w16cid:durableId="2039431345">
+  <w:num w:numId="17">
     <w:abstractNumId w:val="15"/>
   </w:num>
-  <w:num w:numId="18" w16cid:durableId="1457261382">
+  <w:num w:numId="18">
     <w:abstractNumId w:val="20"/>
   </w:num>
-  <w:num w:numId="19" w16cid:durableId="296645048">
+  <w:num w:numId="19">
     <w:abstractNumId w:val="11"/>
   </w:num>
-  <w:num w:numId="20" w16cid:durableId="1284194476">
+  <w:num w:numId="20">
     <w:abstractNumId w:val="19"/>
   </w:num>
-  <w:num w:numId="21" w16cid:durableId="710880991">
+  <w:num w:numId="21">
     <w:abstractNumId w:val="21"/>
   </w:num>
-  <w:num w:numId="22" w16cid:durableId="584731205">
+  <w:num w:numId="22">
     <w:abstractNumId w:val="12"/>
   </w:num>
-  <w:num w:numId="23" w16cid:durableId="1005397636">
+  <w:num w:numId="23">
     <w:abstractNumId w:val="18"/>
   </w:num>
 </w:numbering>
 </file>
 
 <file path=word/styles.xml><?xml version="1.0" encoding="utf-8"?>
-<w:styles xmlns:mc="http://schemas.openxmlformats.org/markup-compatibility/2006" xmlns:r="http://schemas.openxmlformats.org/officeDocument/2006/relationships" xmlns:w="http://schemas.openxmlformats.org/wordprocessingml/2006/main" xmlns:w14="http://schemas.microsoft.com/office/word/2010/wordml" xmlns:w15="http://schemas.microsoft.com/office/word/2012/wordml" xmlns:w16cex="http://schemas.microsoft.com/office/word/2018/wordml/cex" xmlns:w16cid="http://schemas.microsoft.com/office/word/2016/wordml/cid" xmlns:w16="http://schemas.microsoft.com/office/word/2018/wordml" xmlns:w16sdtdh="http://schemas.microsoft.com/office/word/2020/wordml/sdtdatahash" xmlns:w16se="http://schemas.microsoft.com/office/word/2015/wordml/symex" mc:Ignorable="w14 w15 w16se w16cid w16 w16cex w16sdtdh">
+<w:styles xmlns:r="http://schemas.openxmlformats.org/officeDocument/2006/relationships" xmlns:w="http://schemas.openxmlformats.org/wordprocessingml/2006/main">
   <w:docDefaults>
     <w:rPrDefault>
       <w:rPr>
@@ -7290,7 +7004,7 @@
     </w:rPrDefault>
     <w:pPrDefault/>
   </w:docDefaults>
-  <w:latentStyles w:defLockedState="0" w:defUIPriority="0" w:defSemiHidden="0" w:defUnhideWhenUsed="0" w:defQFormat="0" w:count="376">
+  <w:latentStyles w:defLockedState="0" w:defUIPriority="0" w:defSemiHidden="0" w:defUnhideWhenUsed="0" w:defQFormat="0" w:count="267">
     <w:lsdException w:name="Normal" w:qFormat="1"/>
     <w:lsdException w:name="heading 1" w:qFormat="1"/>
     <w:lsdException w:name="heading 2" w:qFormat="1"/>
@@ -7466,115 +7180,6 @@
     <w:lsdException w:name="Book Title" w:uiPriority="33" w:qFormat="1"/>
     <w:lsdException w:name="Bibliography" w:semiHidden="1" w:uiPriority="37" w:unhideWhenUsed="1"/>
     <w:lsdException w:name="TOC Heading" w:semiHidden="1" w:uiPriority="39" w:unhideWhenUsed="1" w:qFormat="1"/>
-    <w:lsdException w:name="Plain Table 1" w:uiPriority="41"/>
-    <w:lsdException w:name="Plain Table 2" w:uiPriority="42"/>
-    <w:lsdException w:name="Plain Table 3" w:uiPriority="43"/>
-    <w:lsdException w:name="Plain Table 4" w:uiPriority="44"/>
-    <w:lsdException w:name="Plain Table 5" w:uiPriority="45"/>
-    <w:lsdException w:name="Grid Table Light" w:uiPriority="40"/>
-    <w:lsdException w:name="Grid Table 1 Light" w:uiPriority="46"/>
-    <w:lsdException w:name="Grid Table 2" w:uiPriority="47"/>
-    <w:lsdException w:name="Grid Table 3" w:uiPriority="48"/>
-    <w:lsdException w:name="Grid Table 4" w:uiPriority="49"/>
-    <w:lsdException w:name="Grid Table 5 Dark" w:uiPriority="50"/>
-    <w:lsdException w:name="Grid Table 6 Colorful" w:uiPriority="51"/>
-    <w:lsdException w:name="Grid Table 7 Colorful" w:uiPriority="52"/>
-    <w:lsdException w:name="Grid Table 1 Light Accent 1" w:uiPriority="46"/>
-    <w:lsdException w:name="Grid Table 2 Accent 1" w:uiPriority="47"/>
-    <w:lsdException w:name="Grid Table 3 Accent 1" w:uiPriority="48"/>
-    <w:lsdException w:name="Grid Table 4 Accent 1" w:uiPriority="49"/>
-    <w:lsdException w:name="Grid Table 5 Dark Accent 1" w:uiPriority="50"/>
-    <w:lsdException w:name="Grid Table 6 Colorful Accent 1" w:uiPriority="51"/>
-    <w:lsdException w:name="Grid Table 7 Colorful Accent 1" w:uiPriority="52"/>
-    <w:lsdException w:name="Grid Table 1 Light Accent 2" w:uiPriority="46"/>
-    <w:lsdException w:name="Grid Table 2 Accent 2" w:uiPriority="47"/>
-    <w:lsdException w:name="Grid Table 3 Accent 2" w:uiPriority="48"/>
-    <w:lsdException w:name="Grid Table 4 Accent 2" w:uiPriority="49"/>
-    <w:lsdException w:name="Grid Table 5 Dark Accent 2" w:uiPriority="50"/>
-    <w:lsdException w:name="Grid Table 6 Colorful Accent 2" w:uiPriority="51"/>
-    <w:lsdException w:name="Grid Table 7 Colorful Accent 2" w:uiPriority="52"/>
-    <w:lsdException w:name="Grid Table 1 Light Accent 3" w:uiPriority="46"/>
-    <w:lsdException w:name="Grid Table 2 Accent 3" w:uiPriority="47"/>
-    <w:lsdException w:name="Grid Table 3 Accent 3" w:uiPriority="48"/>
-    <w:lsdException w:name="Grid Table 4 Accent 3" w:uiPriority="49"/>
-    <w:lsdException w:name="Grid Table 5 Dark Accent 3" w:uiPriority="50"/>
-    <w:lsdException w:name="Grid Table 6 Colorful Accent 3" w:uiPriority="51"/>
-    <w:lsdException w:name="Grid Table 7 Colorful Accent 3" w:uiPriority="52"/>
-    <w:lsdException w:name="Grid Table 1 Light Accent 4" w:uiPriority="46"/>
-    <w:lsdException w:name="Grid Table 2 Accent 4" w:uiPriority="47"/>
-    <w:lsdException w:name="Grid Table 3 Accent 4" w:uiPriority="48"/>
-    <w:lsdException w:name="Grid Table 4 Accent 4" w:uiPriority="49"/>
-    <w:lsdException w:name="Grid Table 5 Dark Accent 4" w:uiPriority="50"/>
-    <w:lsdException w:name="Grid Table 6 Colorful Accent 4" w:uiPriority="51"/>
-    <w:lsdException w:name="Grid Table 7 Colorful Accent 4" w:uiPriority="52"/>
-    <w:lsdException w:name="Grid Table 1 Light Accent 5" w:uiPriority="46"/>
-    <w:lsdException w:name="Grid Table 2 Accent 5" w:uiPriority="47"/>
-    <w:lsdException w:name="Grid Table 3 Accent 5" w:uiPriority="48"/>
-    <w:lsdException w:name="Grid Table 4 Accent 5" w:uiPriority="49"/>
-    <w:lsdException w:name="Grid Table 5 Dark Accent 5" w:uiPriority="50"/>
-    <w:lsdException w:name="Grid Table 6 Colorful Accent 5" w:uiPriority="51"/>
-    <w:lsdException w:name="Grid Table 7 Colorful Accent 5" w:uiPriority="52"/>
-    <w:lsdException w:name="Grid Table 1 Light Accent 6" w:uiPriority="46"/>
-    <w:lsdException w:name="Grid Table 2 Accent 6" w:uiPriority="47"/>
-    <w:lsdException w:name="Grid Table 3 Accent 6" w:uiPriority="48"/>
-    <w:lsdException w:name="Grid Table 4 Accent 6" w:uiPriority="49"/>
-    <w:lsdException w:name="Grid Table 5 Dark Accent 6" w:uiPriority="50"/>
-    <w:lsdException w:name="Grid Table 6 Colorful Accent 6" w:uiPriority="51"/>
-    <w:lsdException w:name="Grid Table 7 Colorful Accent 6" w:uiPriority="52"/>
-    <w:lsdException w:name="List Table 1 Light" w:uiPriority="46"/>
-    <w:lsdException w:name="List Table 2" w:uiPriority="47"/>
-    <w:lsdException w:name="List Table 3" w:uiPriority="48"/>
-    <w:lsdException w:name="List Table 4" w:uiPriority="49"/>
-    <w:lsdException w:name="List Table 5 Dark" w:uiPriority="50"/>
-    <w:lsdException w:name="List Table 6 Colorful" w:uiPriority="51"/>
-    <w:lsdException w:name="List Table 7 Colorful" w:uiPriority="52"/>
-    <w:lsdException w:name="List Table 1 Light Accent 1" w:uiPriority="46"/>
-    <w:lsdException w:name="List Table 2 Accent 1" w:uiPriority="47"/>
-    <w:lsdException w:name="List Table 3 Accent 1" w:uiPriority="48"/>
-    <w:lsdException w:name="List Table 4 Accent 1" w:uiPriority="49"/>
-    <w:lsdException w:name="List Table 5 Dark Accent 1" w:uiPriority="50"/>
-    <w:lsdException w:name="List Table 6 Colorful Accent 1" w:uiPriority="51"/>
-    <w:lsdException w:name="List Table 7 Colorful Accent 1" w:uiPriority="52"/>
-    <w:lsdException w:name="List Table 1 Light Accent 2" w:uiPriority="46"/>
-    <w:lsdException w:name="List Table 2 Accent 2" w:uiPriority="47"/>
-    <w:lsdException w:name="List Table 3 Accent 2" w:uiPriority="48"/>
-    <w:lsdException w:name="List Table 4 Accent 2" w:uiPriority="49"/>
-    <w:lsdException w:name="List Table 5 Dark Accent 2" w:uiPriority="50"/>
-    <w:lsdException w:name="List Table 6 Colorful Accent 2" w:uiPriority="51"/>
-    <w:lsdException w:name="List Table 7 Colorful Accent 2" w:uiPriority="52"/>
-    <w:lsdException w:name="List Table 1 Light Accent 3" w:uiPriority="46"/>
-    <w:lsdException w:name="List Table 2 Accent 3" w:uiPriority="47"/>
-    <w:lsdException w:name="List Table 3 Accent 3" w:uiPriority="48"/>
-    <w:lsdException w:name="List Table 4 Accent 3" w:uiPriority="49"/>
-    <w:lsdException w:name="List Table 5 Dark Accent 3" w:uiPriority="50"/>
-    <w:lsdException w:name="List Table 6 Colorful Accent 3" w:uiPriority="51"/>
-    <w:lsdException w:name="List Table 7 Colorful Accent 3" w:uiPriority="52"/>
-    <w:lsdException w:name="List Table 1 Light Accent 4" w:uiPriority="46"/>
-    <w:lsdException w:name="List Table 2 Accent 4" w:uiPriority="47"/>
-    <w:lsdException w:name="List Table 3 Accent 4" w:uiPriority="48"/>
-    <w:lsdException w:name="List Table 4 Accent 4" w:uiPriority="49"/>
-    <w:lsdException w:name="List Table 5 Dark Accent 4" w:uiPriority="50"/>
-    <w:lsdException w:name="List Table 6 Colorful Accent 4" w:uiPriority="51"/>
-    <w:lsdException w:name="List Table 7 Colorful Accent 4" w:uiPriority="52"/>
-    <w:lsdException w:name="List Table 1 Light Accent 5" w:uiPriority="46"/>
-    <w:lsdException w:name="List Table 2 Accent 5" w:uiPriority="47"/>
-    <w:lsdException w:name="List Table 3 Accent 5" w:uiPriority="48"/>
-    <w:lsdException w:name="List Table 4 Accent 5" w:uiPriority="49"/>
-    <w:lsdException w:name="List Table 5 Dark Accent 5" w:uiPriority="50"/>
-    <w:lsdException w:name="List Table 6 Colorful Accent 5" w:uiPriority="51"/>
-    <w:lsdException w:name="List Table 7 Colorful Accent 5" w:uiPriority="52"/>
-    <w:lsdException w:name="List Table 1 Light Accent 6" w:uiPriority="46"/>
-    <w:lsdException w:name="List Table 2 Accent 6" w:uiPriority="47"/>
-    <w:lsdException w:name="List Table 3 Accent 6" w:uiPriority="48"/>
-    <w:lsdException w:name="List Table 4 Accent 6" w:uiPriority="49"/>
-    <w:lsdException w:name="List Table 5 Dark Accent 6" w:uiPriority="50"/>
-    <w:lsdException w:name="List Table 6 Colorful Accent 6" w:uiPriority="51"/>
-    <w:lsdException w:name="List Table 7 Colorful Accent 6" w:uiPriority="52"/>
-    <w:lsdException w:name="Mention" w:semiHidden="1" w:uiPriority="99" w:unhideWhenUsed="1"/>
-    <w:lsdException w:name="Smart Hyperlink" w:semiHidden="1" w:uiPriority="99" w:unhideWhenUsed="1"/>
-    <w:lsdException w:name="Hashtag" w:semiHidden="1" w:uiPriority="99" w:unhideWhenUsed="1"/>
-    <w:lsdException w:name="Unresolved Mention" w:semiHidden="1" w:uiPriority="99" w:unhideWhenUsed="1"/>
-    <w:lsdException w:name="Smart Link" w:semiHidden="1" w:uiPriority="99" w:unhideWhenUsed="1"/>
   </w:latentStyles>
   <w:style w:type="paragraph" w:default="1" w:styleId="Normalny">
     <w:name w:val="Normal"/>
@@ -7796,6 +7401,7 @@
     <w:uiPriority w:val="99"/>
     <w:semiHidden/>
     <w:unhideWhenUsed/>
+    <w:qFormat/>
     <w:tblPr>
       <w:tblInd w:w="0" w:type="dxa"/>
       <w:tblCellMar>
@@ -8263,6 +7869,7 @@
     <w:basedOn w:val="Standardowy"/>
     <w:rsid w:val="00AF3390"/>
     <w:tblPr>
+      <w:tblInd w:w="0" w:type="dxa"/>
       <w:tblBorders>
         <w:top w:val="single" w:sz="4" w:space="0" w:color="auto"/>
         <w:left w:val="single" w:sz="4" w:space="0" w:color="auto"/>
@@ -8271,6 +7878,12 @@
         <w:insideH w:val="single" w:sz="4" w:space="0" w:color="auto"/>
         <w:insideV w:val="single" w:sz="4" w:space="0" w:color="auto"/>
       </w:tblBorders>
+      <w:tblCellMar>
+        <w:top w:w="0" w:type="dxa"/>
+        <w:left w:w="108" w:type="dxa"/>
+        <w:bottom w:w="0" w:type="dxa"/>
+        <w:right w:w="108" w:type="dxa"/>
+      </w:tblCellMar>
     </w:tblPr>
   </w:style>
   <w:style w:type="paragraph" w:styleId="Tekstdymka">
@@ -8619,7 +8232,7 @@
 </file>
 
 <file path=customXml/itemProps1.xml><?xml version="1.0" encoding="utf-8"?>
-<ds:datastoreItem xmlns:ds="http://schemas.openxmlformats.org/officeDocument/2006/customXml" ds:itemID="{DC5304A1-EC4A-47FA-BE55-5754DC13C434}">
+<ds:datastoreItem xmlns:ds="http://schemas.openxmlformats.org/officeDocument/2006/customXml" ds:itemID="{35113490-F72B-4E5B-B3EC-CC21E99A7584}">
   <ds:schemaRefs>
     <ds:schemaRef ds:uri="http://schemas.openxmlformats.org/officeDocument/2006/bibliography"/>
   </ds:schemaRefs>

</xml_diff>

<commit_message>
Projekt ogólny - wymagania funkcjonalne i niefunkcjonalne.
</commit_message>
<xml_diff>
--- a/Dokument/praca_inzynierska.docx
+++ b/Dokument/praca_inzynierska.docx
@@ -1,11 +1,11 @@
 
 <file path=word/document.xml><?xml version="1.0" encoding="utf-8"?>
-<w:document xmlns:ve="http://schemas.openxmlformats.org/markup-compatibility/2006" xmlns:o="urn:schemas-microsoft-com:office:office" xmlns:r="http://schemas.openxmlformats.org/officeDocument/2006/relationships" xmlns:m="http://schemas.openxmlformats.org/officeDocument/2006/math" xmlns:v="urn:schemas-microsoft-com:vml" xmlns:wp="http://schemas.openxmlformats.org/drawingml/2006/wordprocessingDrawing" xmlns:w10="urn:schemas-microsoft-com:office:word" xmlns:w="http://schemas.openxmlformats.org/wordprocessingml/2006/main" xmlns:wne="http://schemas.microsoft.com/office/word/2006/wordml">
+<w:document xmlns:wpc="http://schemas.microsoft.com/office/word/2010/wordprocessingCanvas" xmlns:cx="http://schemas.microsoft.com/office/drawing/2014/chartex" xmlns:cx1="http://schemas.microsoft.com/office/drawing/2015/9/8/chartex" xmlns:cx2="http://schemas.microsoft.com/office/drawing/2015/10/21/chartex" xmlns:cx3="http://schemas.microsoft.com/office/drawing/2016/5/9/chartex" xmlns:cx4="http://schemas.microsoft.com/office/drawing/2016/5/10/chartex" xmlns:cx5="http://schemas.microsoft.com/office/drawing/2016/5/11/chartex" xmlns:cx6="http://schemas.microsoft.com/office/drawing/2016/5/12/chartex" xmlns:cx7="http://schemas.microsoft.com/office/drawing/2016/5/13/chartex" xmlns:cx8="http://schemas.microsoft.com/office/drawing/2016/5/14/chartex" xmlns:mc="http://schemas.openxmlformats.org/markup-compatibility/2006" xmlns:aink="http://schemas.microsoft.com/office/drawing/2016/ink" xmlns:am3d="http://schemas.microsoft.com/office/drawing/2017/model3d" xmlns:o="urn:schemas-microsoft-com:office:office" xmlns:oel="http://schemas.microsoft.com/office/2019/extlst" xmlns:r="http://schemas.openxmlformats.org/officeDocument/2006/relationships" xmlns:m="http://schemas.openxmlformats.org/officeDocument/2006/math" xmlns:v="urn:schemas-microsoft-com:vml" xmlns:wp14="http://schemas.microsoft.com/office/word/2010/wordprocessingDrawing" xmlns:wp="http://schemas.openxmlformats.org/drawingml/2006/wordprocessingDrawing" xmlns:w10="urn:schemas-microsoft-com:office:word" xmlns:w="http://schemas.openxmlformats.org/wordprocessingml/2006/main" xmlns:w14="http://schemas.microsoft.com/office/word/2010/wordml" xmlns:w15="http://schemas.microsoft.com/office/word/2012/wordml" xmlns:w16cex="http://schemas.microsoft.com/office/word/2018/wordml/cex" xmlns:w16cid="http://schemas.microsoft.com/office/word/2016/wordml/cid" xmlns:w16="http://schemas.microsoft.com/office/word/2018/wordml" xmlns:w16sdtdh="http://schemas.microsoft.com/office/word/2020/wordml/sdtdatahash" xmlns:w16se="http://schemas.microsoft.com/office/word/2015/wordml/symex" xmlns:wpg="http://schemas.microsoft.com/office/word/2010/wordprocessingGroup" xmlns:wpi="http://schemas.microsoft.com/office/word/2010/wordprocessingInk" xmlns:wne="http://schemas.microsoft.com/office/word/2006/wordml" xmlns:wps="http://schemas.microsoft.com/office/word/2010/wordprocessingShape" mc:Ignorable="w14 w15 w16se w16cid w16 w16cex w16sdtdh wp14">
   <w:body>
     <w:tbl>
       <w:tblPr>
         <w:tblW w:w="0" w:type="auto"/>
-        <w:tblLook w:val="04A0"/>
+        <w:tblLook w:val="04A0" w:firstRow="1" w:lastRow="0" w:firstColumn="1" w:lastColumn="0" w:noHBand="0" w:noVBand="1"/>
       </w:tblPr>
       <w:tblGrid>
         <w:gridCol w:w="8643"/>
@@ -287,14 +287,28 @@
                 <w:kern w:val="44"/>
                 <w:sz w:val="28"/>
               </w:rPr>
-              <w:t>n</w:t>
+              <w:t>N</w:t>
             </w:r>
             <w:r>
               <w:rPr>
                 <w:kern w:val="44"/>
                 <w:sz w:val="28"/>
               </w:rPr>
-              <w:t>apisanapod kierunkiem</w:t>
+              <w:t>apisana</w:t>
+            </w:r>
+            <w:r>
+              <w:rPr>
+                <w:kern w:val="44"/>
+                <w:sz w:val="28"/>
+              </w:rPr>
+              <w:t xml:space="preserve"> </w:t>
+            </w:r>
+            <w:r>
+              <w:rPr>
+                <w:kern w:val="44"/>
+                <w:sz w:val="28"/>
+              </w:rPr>
+              <w:t>pod kierunkiem</w:t>
             </w:r>
           </w:p>
           <w:p>
@@ -442,8 +456,9 @@
         <w:rPr>
           <w:rFonts w:asciiTheme="minorHAnsi" w:eastAsiaTheme="minorEastAsia" w:hAnsiTheme="minorHAnsi" w:cstheme="minorBidi"/>
           <w:noProof/>
-          <w:sz w:val="22"/>
-          <w:szCs w:val="22"/>
+          <w:kern w:val="2"/>
+          <w:szCs w:val="24"/>
+          <w14:ligatures w14:val="standardContextual"/>
         </w:rPr>
       </w:pPr>
       <w:r>
@@ -455,7 +470,7 @@
       <w:r>
         <w:fldChar w:fldCharType="separate"/>
       </w:r>
-      <w:hyperlink w:anchor="_Toc157625381" w:history="1">
+      <w:hyperlink w:anchor="_Toc157682486" w:history="1">
         <w:r>
           <w:rPr>
             <w:rStyle w:val="Hipercze"/>
@@ -467,8 +482,9 @@
           <w:rPr>
             <w:rFonts w:asciiTheme="minorHAnsi" w:eastAsiaTheme="minorEastAsia" w:hAnsiTheme="minorHAnsi" w:cstheme="minorBidi"/>
             <w:noProof/>
-            <w:sz w:val="22"/>
-            <w:szCs w:val="22"/>
+            <w:kern w:val="2"/>
+            <w:szCs w:val="24"/>
+            <w14:ligatures w14:val="standardContextual"/>
           </w:rPr>
           <w:tab/>
         </w:r>
@@ -498,7 +514,7 @@
             <w:noProof/>
             <w:webHidden/>
           </w:rPr>
-          <w:instrText xml:space="preserve"> PAGEREF _Toc157625381 \h </w:instrText>
+          <w:instrText xml:space="preserve"> PAGEREF _Toc157682486 \h </w:instrText>
         </w:r>
         <w:r>
           <w:rPr>
@@ -539,11 +555,12 @@
         <w:rPr>
           <w:rFonts w:asciiTheme="minorHAnsi" w:eastAsiaTheme="minorEastAsia" w:hAnsiTheme="minorHAnsi" w:cstheme="minorBidi"/>
           <w:noProof/>
-          <w:sz w:val="22"/>
-          <w:szCs w:val="22"/>
+          <w:kern w:val="2"/>
+          <w:szCs w:val="24"/>
+          <w14:ligatures w14:val="standardContextual"/>
         </w:rPr>
       </w:pPr>
-      <w:hyperlink w:anchor="_Toc157625382" w:history="1">
+      <w:hyperlink w:anchor="_Toc157682487" w:history="1">
         <w:r>
           <w:rPr>
             <w:rStyle w:val="Hipercze"/>
@@ -555,8 +572,9 @@
           <w:rPr>
             <w:rFonts w:asciiTheme="minorHAnsi" w:eastAsiaTheme="minorEastAsia" w:hAnsiTheme="minorHAnsi" w:cstheme="minorBidi"/>
             <w:noProof/>
-            <w:sz w:val="22"/>
-            <w:szCs w:val="22"/>
+            <w:kern w:val="2"/>
+            <w:szCs w:val="24"/>
+            <w14:ligatures w14:val="standardContextual"/>
           </w:rPr>
           <w:tab/>
         </w:r>
@@ -586,7 +604,7 @@
             <w:noProof/>
             <w:webHidden/>
           </w:rPr>
-          <w:instrText xml:space="preserve"> PAGEREF _Toc157625382 \h </w:instrText>
+          <w:instrText xml:space="preserve"> PAGEREF _Toc157682487 \h </w:instrText>
         </w:r>
         <w:r>
           <w:rPr>
@@ -627,11 +645,12 @@
         <w:rPr>
           <w:rFonts w:asciiTheme="minorHAnsi" w:eastAsiaTheme="minorEastAsia" w:hAnsiTheme="minorHAnsi" w:cstheme="minorBidi"/>
           <w:noProof/>
-          <w:sz w:val="22"/>
-          <w:szCs w:val="22"/>
+          <w:kern w:val="2"/>
+          <w:szCs w:val="24"/>
+          <w14:ligatures w14:val="standardContextual"/>
         </w:rPr>
       </w:pPr>
-      <w:hyperlink w:anchor="_Toc157625383" w:history="1">
+      <w:hyperlink w:anchor="_Toc157682488" w:history="1">
         <w:r>
           <w:rPr>
             <w:rStyle w:val="Hipercze"/>
@@ -643,8 +662,9 @@
           <w:rPr>
             <w:rFonts w:asciiTheme="minorHAnsi" w:eastAsiaTheme="minorEastAsia" w:hAnsiTheme="minorHAnsi" w:cstheme="minorBidi"/>
             <w:noProof/>
-            <w:sz w:val="22"/>
-            <w:szCs w:val="22"/>
+            <w:kern w:val="2"/>
+            <w:szCs w:val="24"/>
+            <w14:ligatures w14:val="standardContextual"/>
           </w:rPr>
           <w:tab/>
         </w:r>
@@ -674,7 +694,7 @@
             <w:noProof/>
             <w:webHidden/>
           </w:rPr>
-          <w:instrText xml:space="preserve"> PAGEREF _Toc157625383 \h </w:instrText>
+          <w:instrText xml:space="preserve"> PAGEREF _Toc157682488 \h </w:instrText>
         </w:r>
         <w:r>
           <w:rPr>
@@ -709,17 +729,18 @@
       <w:pPr>
         <w:pStyle w:val="Spistreci2"/>
         <w:tabs>
-          <w:tab w:val="left" w:pos="880"/>
+          <w:tab w:val="left" w:pos="960"/>
           <w:tab w:val="right" w:leader="dot" w:pos="8493"/>
         </w:tabs>
         <w:rPr>
           <w:rFonts w:asciiTheme="minorHAnsi" w:eastAsiaTheme="minorEastAsia" w:hAnsiTheme="minorHAnsi" w:cstheme="minorBidi"/>
           <w:noProof/>
-          <w:sz w:val="22"/>
-          <w:szCs w:val="22"/>
+          <w:kern w:val="2"/>
+          <w:szCs w:val="24"/>
+          <w14:ligatures w14:val="standardContextual"/>
         </w:rPr>
       </w:pPr>
-      <w:hyperlink w:anchor="_Toc157625384" w:history="1">
+      <w:hyperlink w:anchor="_Toc157682489" w:history="1">
         <w:r>
           <w:rPr>
             <w:rStyle w:val="Hipercze"/>
@@ -731,8 +752,9 @@
           <w:rPr>
             <w:rFonts w:asciiTheme="minorHAnsi" w:eastAsiaTheme="minorEastAsia" w:hAnsiTheme="minorHAnsi" w:cstheme="minorBidi"/>
             <w:noProof/>
-            <w:sz w:val="22"/>
-            <w:szCs w:val="22"/>
+            <w:kern w:val="2"/>
+            <w:szCs w:val="24"/>
+            <w14:ligatures w14:val="standardContextual"/>
           </w:rPr>
           <w:tab/>
         </w:r>
@@ -762,7 +784,7 @@
             <w:noProof/>
             <w:webHidden/>
           </w:rPr>
-          <w:instrText xml:space="preserve"> PAGEREF _Toc157625384 \h </w:instrText>
+          <w:instrText xml:space="preserve"> PAGEREF _Toc157682489 \h </w:instrText>
         </w:r>
         <w:r>
           <w:rPr>
@@ -797,17 +819,18 @@
       <w:pPr>
         <w:pStyle w:val="Spistreci2"/>
         <w:tabs>
-          <w:tab w:val="left" w:pos="880"/>
+          <w:tab w:val="left" w:pos="960"/>
           <w:tab w:val="right" w:leader="dot" w:pos="8493"/>
         </w:tabs>
         <w:rPr>
           <w:rFonts w:asciiTheme="minorHAnsi" w:eastAsiaTheme="minorEastAsia" w:hAnsiTheme="minorHAnsi" w:cstheme="minorBidi"/>
           <w:noProof/>
-          <w:sz w:val="22"/>
-          <w:szCs w:val="22"/>
+          <w:kern w:val="2"/>
+          <w:szCs w:val="24"/>
+          <w14:ligatures w14:val="standardContextual"/>
         </w:rPr>
       </w:pPr>
-      <w:hyperlink w:anchor="_Toc157625385" w:history="1">
+      <w:hyperlink w:anchor="_Toc157682490" w:history="1">
         <w:r>
           <w:rPr>
             <w:rStyle w:val="Hipercze"/>
@@ -819,8 +842,9 @@
           <w:rPr>
             <w:rFonts w:asciiTheme="minorHAnsi" w:eastAsiaTheme="minorEastAsia" w:hAnsiTheme="minorHAnsi" w:cstheme="minorBidi"/>
             <w:noProof/>
-            <w:sz w:val="22"/>
-            <w:szCs w:val="22"/>
+            <w:kern w:val="2"/>
+            <w:szCs w:val="24"/>
+            <w14:ligatures w14:val="standardContextual"/>
           </w:rPr>
           <w:tab/>
         </w:r>
@@ -850,7 +874,7 @@
             <w:noProof/>
             <w:webHidden/>
           </w:rPr>
-          <w:instrText xml:space="preserve"> PAGEREF _Toc157625385 \h </w:instrText>
+          <w:instrText xml:space="preserve"> PAGEREF _Toc157682490 \h </w:instrText>
         </w:r>
         <w:r>
           <w:rPr>
@@ -885,17 +909,18 @@
       <w:pPr>
         <w:pStyle w:val="Spistreci2"/>
         <w:tabs>
-          <w:tab w:val="left" w:pos="880"/>
+          <w:tab w:val="left" w:pos="960"/>
           <w:tab w:val="right" w:leader="dot" w:pos="8493"/>
         </w:tabs>
         <w:rPr>
           <w:rFonts w:asciiTheme="minorHAnsi" w:eastAsiaTheme="minorEastAsia" w:hAnsiTheme="minorHAnsi" w:cstheme="minorBidi"/>
           <w:noProof/>
-          <w:sz w:val="22"/>
-          <w:szCs w:val="22"/>
+          <w:kern w:val="2"/>
+          <w:szCs w:val="24"/>
+          <w14:ligatures w14:val="standardContextual"/>
         </w:rPr>
       </w:pPr>
-      <w:hyperlink w:anchor="_Toc157625386" w:history="1">
+      <w:hyperlink w:anchor="_Toc157682491" w:history="1">
         <w:r>
           <w:rPr>
             <w:rStyle w:val="Hipercze"/>
@@ -907,8 +932,9 @@
           <w:rPr>
             <w:rFonts w:asciiTheme="minorHAnsi" w:eastAsiaTheme="minorEastAsia" w:hAnsiTheme="minorHAnsi" w:cstheme="minorBidi"/>
             <w:noProof/>
-            <w:sz w:val="22"/>
-            <w:szCs w:val="22"/>
+            <w:kern w:val="2"/>
+            <w:szCs w:val="24"/>
+            <w14:ligatures w14:val="standardContextual"/>
           </w:rPr>
           <w:tab/>
         </w:r>
@@ -938,7 +964,7 @@
             <w:noProof/>
             <w:webHidden/>
           </w:rPr>
-          <w:instrText xml:space="preserve"> PAGEREF _Toc157625386 \h </w:instrText>
+          <w:instrText xml:space="preserve"> PAGEREF _Toc157682491 \h </w:instrText>
         </w:r>
         <w:r>
           <w:rPr>
@@ -973,17 +999,18 @@
       <w:pPr>
         <w:pStyle w:val="Spistreci2"/>
         <w:tabs>
-          <w:tab w:val="left" w:pos="880"/>
+          <w:tab w:val="left" w:pos="960"/>
           <w:tab w:val="right" w:leader="dot" w:pos="8493"/>
         </w:tabs>
         <w:rPr>
           <w:rFonts w:asciiTheme="minorHAnsi" w:eastAsiaTheme="minorEastAsia" w:hAnsiTheme="minorHAnsi" w:cstheme="minorBidi"/>
           <w:noProof/>
-          <w:sz w:val="22"/>
-          <w:szCs w:val="22"/>
+          <w:kern w:val="2"/>
+          <w:szCs w:val="24"/>
+          <w14:ligatures w14:val="standardContextual"/>
         </w:rPr>
       </w:pPr>
-      <w:hyperlink w:anchor="_Toc157625387" w:history="1">
+      <w:hyperlink w:anchor="_Toc157682492" w:history="1">
         <w:r>
           <w:rPr>
             <w:rStyle w:val="Hipercze"/>
@@ -995,8 +1022,9 @@
           <w:rPr>
             <w:rFonts w:asciiTheme="minorHAnsi" w:eastAsiaTheme="minorEastAsia" w:hAnsiTheme="minorHAnsi" w:cstheme="minorBidi"/>
             <w:noProof/>
-            <w:sz w:val="22"/>
-            <w:szCs w:val="22"/>
+            <w:kern w:val="2"/>
+            <w:szCs w:val="24"/>
+            <w14:ligatures w14:val="standardContextual"/>
           </w:rPr>
           <w:tab/>
         </w:r>
@@ -1026,7 +1054,7 @@
             <w:noProof/>
             <w:webHidden/>
           </w:rPr>
-          <w:instrText xml:space="preserve"> PAGEREF _Toc157625387 \h </w:instrText>
+          <w:instrText xml:space="preserve"> PAGEREF _Toc157682492 \h </w:instrText>
         </w:r>
         <w:r>
           <w:rPr>
@@ -1061,17 +1089,18 @@
       <w:pPr>
         <w:pStyle w:val="Spistreci2"/>
         <w:tabs>
-          <w:tab w:val="left" w:pos="880"/>
+          <w:tab w:val="left" w:pos="960"/>
           <w:tab w:val="right" w:leader="dot" w:pos="8493"/>
         </w:tabs>
         <w:rPr>
           <w:rFonts w:asciiTheme="minorHAnsi" w:eastAsiaTheme="minorEastAsia" w:hAnsiTheme="minorHAnsi" w:cstheme="minorBidi"/>
           <w:noProof/>
-          <w:sz w:val="22"/>
-          <w:szCs w:val="22"/>
+          <w:kern w:val="2"/>
+          <w:szCs w:val="24"/>
+          <w14:ligatures w14:val="standardContextual"/>
         </w:rPr>
       </w:pPr>
-      <w:hyperlink w:anchor="_Toc157625388" w:history="1">
+      <w:hyperlink w:anchor="_Toc157682493" w:history="1">
         <w:r>
           <w:rPr>
             <w:rStyle w:val="Hipercze"/>
@@ -1083,8 +1112,9 @@
           <w:rPr>
             <w:rFonts w:asciiTheme="minorHAnsi" w:eastAsiaTheme="minorEastAsia" w:hAnsiTheme="minorHAnsi" w:cstheme="minorBidi"/>
             <w:noProof/>
-            <w:sz w:val="22"/>
-            <w:szCs w:val="22"/>
+            <w:kern w:val="2"/>
+            <w:szCs w:val="24"/>
+            <w14:ligatures w14:val="standardContextual"/>
           </w:rPr>
           <w:tab/>
         </w:r>
@@ -1114,7 +1144,7 @@
             <w:noProof/>
             <w:webHidden/>
           </w:rPr>
-          <w:instrText xml:space="preserve"> PAGEREF _Toc157625388 \h </w:instrText>
+          <w:instrText xml:space="preserve"> PAGEREF _Toc157682493 \h </w:instrText>
         </w:r>
         <w:r>
           <w:rPr>
@@ -1149,17 +1179,18 @@
       <w:pPr>
         <w:pStyle w:val="Spistreci2"/>
         <w:tabs>
-          <w:tab w:val="left" w:pos="880"/>
+          <w:tab w:val="left" w:pos="960"/>
           <w:tab w:val="right" w:leader="dot" w:pos="8493"/>
         </w:tabs>
         <w:rPr>
           <w:rFonts w:asciiTheme="minorHAnsi" w:eastAsiaTheme="minorEastAsia" w:hAnsiTheme="minorHAnsi" w:cstheme="minorBidi"/>
           <w:noProof/>
-          <w:sz w:val="22"/>
-          <w:szCs w:val="22"/>
+          <w:kern w:val="2"/>
+          <w:szCs w:val="24"/>
+          <w14:ligatures w14:val="standardContextual"/>
         </w:rPr>
       </w:pPr>
-      <w:hyperlink w:anchor="_Toc157625389" w:history="1">
+      <w:hyperlink w:anchor="_Toc157682494" w:history="1">
         <w:r>
           <w:rPr>
             <w:rStyle w:val="Hipercze"/>
@@ -1171,8 +1202,9 @@
           <w:rPr>
             <w:rFonts w:asciiTheme="minorHAnsi" w:eastAsiaTheme="minorEastAsia" w:hAnsiTheme="minorHAnsi" w:cstheme="minorBidi"/>
             <w:noProof/>
-            <w:sz w:val="22"/>
-            <w:szCs w:val="22"/>
+            <w:kern w:val="2"/>
+            <w:szCs w:val="24"/>
+            <w14:ligatures w14:val="standardContextual"/>
           </w:rPr>
           <w:tab/>
         </w:r>
@@ -1202,7 +1234,7 @@
             <w:noProof/>
             <w:webHidden/>
           </w:rPr>
-          <w:instrText xml:space="preserve"> PAGEREF _Toc157625389 \h </w:instrText>
+          <w:instrText xml:space="preserve"> PAGEREF _Toc157682494 \h </w:instrText>
         </w:r>
         <w:r>
           <w:rPr>
@@ -1243,11 +1275,12 @@
         <w:rPr>
           <w:rFonts w:asciiTheme="minorHAnsi" w:eastAsiaTheme="minorEastAsia" w:hAnsiTheme="minorHAnsi" w:cstheme="minorBidi"/>
           <w:noProof/>
-          <w:sz w:val="22"/>
-          <w:szCs w:val="22"/>
+          <w:kern w:val="2"/>
+          <w:szCs w:val="24"/>
+          <w14:ligatures w14:val="standardContextual"/>
         </w:rPr>
       </w:pPr>
-      <w:hyperlink w:anchor="_Toc157625390" w:history="1">
+      <w:hyperlink w:anchor="_Toc157682495" w:history="1">
         <w:r>
           <w:rPr>
             <w:rStyle w:val="Hipercze"/>
@@ -1259,8 +1292,9 @@
           <w:rPr>
             <w:rFonts w:asciiTheme="minorHAnsi" w:eastAsiaTheme="minorEastAsia" w:hAnsiTheme="minorHAnsi" w:cstheme="minorBidi"/>
             <w:noProof/>
-            <w:sz w:val="22"/>
-            <w:szCs w:val="22"/>
+            <w:kern w:val="2"/>
+            <w:szCs w:val="24"/>
+            <w14:ligatures w14:val="standardContextual"/>
           </w:rPr>
           <w:tab/>
         </w:r>
@@ -1290,7 +1324,7 @@
             <w:noProof/>
             <w:webHidden/>
           </w:rPr>
-          <w:instrText xml:space="preserve"> PAGEREF _Toc157625390 \h </w:instrText>
+          <w:instrText xml:space="preserve"> PAGEREF _Toc157682495 \h </w:instrText>
         </w:r>
         <w:r>
           <w:rPr>
@@ -1325,17 +1359,18 @@
       <w:pPr>
         <w:pStyle w:val="Spistreci2"/>
         <w:tabs>
-          <w:tab w:val="left" w:pos="880"/>
+          <w:tab w:val="left" w:pos="960"/>
           <w:tab w:val="right" w:leader="dot" w:pos="8493"/>
         </w:tabs>
         <w:rPr>
           <w:rFonts w:asciiTheme="minorHAnsi" w:eastAsiaTheme="minorEastAsia" w:hAnsiTheme="minorHAnsi" w:cstheme="minorBidi"/>
           <w:noProof/>
-          <w:sz w:val="22"/>
-          <w:szCs w:val="22"/>
+          <w:kern w:val="2"/>
+          <w:szCs w:val="24"/>
+          <w14:ligatures w14:val="standardContextual"/>
         </w:rPr>
       </w:pPr>
-      <w:hyperlink w:anchor="_Toc157625391" w:history="1">
+      <w:hyperlink w:anchor="_Toc157682496" w:history="1">
         <w:r>
           <w:rPr>
             <w:rStyle w:val="Hipercze"/>
@@ -1347,8 +1382,9 @@
           <w:rPr>
             <w:rFonts w:asciiTheme="minorHAnsi" w:eastAsiaTheme="minorEastAsia" w:hAnsiTheme="minorHAnsi" w:cstheme="minorBidi"/>
             <w:noProof/>
-            <w:sz w:val="22"/>
-            <w:szCs w:val="22"/>
+            <w:kern w:val="2"/>
+            <w:szCs w:val="24"/>
+            <w14:ligatures w14:val="standardContextual"/>
           </w:rPr>
           <w:tab/>
         </w:r>
@@ -1378,7 +1414,7 @@
             <w:noProof/>
             <w:webHidden/>
           </w:rPr>
-          <w:instrText xml:space="preserve"> PAGEREF _Toc157625391 \h </w:instrText>
+          <w:instrText xml:space="preserve"> PAGEREF _Toc157682496 \h </w:instrText>
         </w:r>
         <w:r>
           <w:rPr>
@@ -1413,17 +1449,18 @@
       <w:pPr>
         <w:pStyle w:val="Spistreci2"/>
         <w:tabs>
-          <w:tab w:val="left" w:pos="880"/>
+          <w:tab w:val="left" w:pos="960"/>
           <w:tab w:val="right" w:leader="dot" w:pos="8493"/>
         </w:tabs>
         <w:rPr>
           <w:rFonts w:asciiTheme="minorHAnsi" w:eastAsiaTheme="minorEastAsia" w:hAnsiTheme="minorHAnsi" w:cstheme="minorBidi"/>
           <w:noProof/>
-          <w:sz w:val="22"/>
-          <w:szCs w:val="22"/>
+          <w:kern w:val="2"/>
+          <w:szCs w:val="24"/>
+          <w14:ligatures w14:val="standardContextual"/>
         </w:rPr>
       </w:pPr>
-      <w:hyperlink w:anchor="_Toc157625392" w:history="1">
+      <w:hyperlink w:anchor="_Toc157682497" w:history="1">
         <w:r>
           <w:rPr>
             <w:rStyle w:val="Hipercze"/>
@@ -1435,8 +1472,9 @@
           <w:rPr>
             <w:rFonts w:asciiTheme="minorHAnsi" w:eastAsiaTheme="minorEastAsia" w:hAnsiTheme="minorHAnsi" w:cstheme="minorBidi"/>
             <w:noProof/>
-            <w:sz w:val="22"/>
-            <w:szCs w:val="22"/>
+            <w:kern w:val="2"/>
+            <w:szCs w:val="24"/>
+            <w14:ligatures w14:val="standardContextual"/>
           </w:rPr>
           <w:tab/>
         </w:r>
@@ -1466,7 +1504,7 @@
             <w:noProof/>
             <w:webHidden/>
           </w:rPr>
-          <w:instrText xml:space="preserve"> PAGEREF _Toc157625392 \h </w:instrText>
+          <w:instrText xml:space="preserve"> PAGEREF _Toc157682497 \h </w:instrText>
         </w:r>
         <w:r>
           <w:rPr>
@@ -1507,11 +1545,12 @@
         <w:rPr>
           <w:rFonts w:asciiTheme="minorHAnsi" w:eastAsiaTheme="minorEastAsia" w:hAnsiTheme="minorHAnsi" w:cstheme="minorBidi"/>
           <w:noProof/>
-          <w:sz w:val="22"/>
-          <w:szCs w:val="22"/>
+          <w:kern w:val="2"/>
+          <w:szCs w:val="24"/>
+          <w14:ligatures w14:val="standardContextual"/>
         </w:rPr>
       </w:pPr>
-      <w:hyperlink w:anchor="_Toc157625393" w:history="1">
+      <w:hyperlink w:anchor="_Toc157682498" w:history="1">
         <w:r>
           <w:rPr>
             <w:rStyle w:val="Hipercze"/>
@@ -1523,8 +1562,9 @@
           <w:rPr>
             <w:rFonts w:asciiTheme="minorHAnsi" w:eastAsiaTheme="minorEastAsia" w:hAnsiTheme="minorHAnsi" w:cstheme="minorBidi"/>
             <w:noProof/>
-            <w:sz w:val="22"/>
-            <w:szCs w:val="22"/>
+            <w:kern w:val="2"/>
+            <w:szCs w:val="24"/>
+            <w14:ligatures w14:val="standardContextual"/>
           </w:rPr>
           <w:tab/>
         </w:r>
@@ -1554,7 +1594,7 @@
             <w:noProof/>
             <w:webHidden/>
           </w:rPr>
-          <w:instrText xml:space="preserve"> PAGEREF _Toc157625393 \h </w:instrText>
+          <w:instrText xml:space="preserve"> PAGEREF _Toc157682498 \h </w:instrText>
         </w:r>
         <w:r>
           <w:rPr>
@@ -1574,7 +1614,7 @@
             <w:noProof/>
             <w:webHidden/>
           </w:rPr>
-          <w:t>17</w:t>
+          <w:t>18</w:t>
         </w:r>
         <w:r>
           <w:rPr>
@@ -1589,17 +1629,18 @@
       <w:pPr>
         <w:pStyle w:val="Spistreci2"/>
         <w:tabs>
-          <w:tab w:val="left" w:pos="880"/>
+          <w:tab w:val="left" w:pos="960"/>
           <w:tab w:val="right" w:leader="dot" w:pos="8493"/>
         </w:tabs>
         <w:rPr>
           <w:rFonts w:asciiTheme="minorHAnsi" w:eastAsiaTheme="minorEastAsia" w:hAnsiTheme="minorHAnsi" w:cstheme="minorBidi"/>
           <w:noProof/>
-          <w:sz w:val="22"/>
-          <w:szCs w:val="22"/>
+          <w:kern w:val="2"/>
+          <w:szCs w:val="24"/>
+          <w14:ligatures w14:val="standardContextual"/>
         </w:rPr>
       </w:pPr>
-      <w:hyperlink w:anchor="_Toc157625394" w:history="1">
+      <w:hyperlink w:anchor="_Toc157682499" w:history="1">
         <w:r>
           <w:rPr>
             <w:rStyle w:val="Hipercze"/>
@@ -1611,8 +1652,9 @@
           <w:rPr>
             <w:rFonts w:asciiTheme="minorHAnsi" w:eastAsiaTheme="minorEastAsia" w:hAnsiTheme="minorHAnsi" w:cstheme="minorBidi"/>
             <w:noProof/>
-            <w:sz w:val="22"/>
-            <w:szCs w:val="22"/>
+            <w:kern w:val="2"/>
+            <w:szCs w:val="24"/>
+            <w14:ligatures w14:val="standardContextual"/>
           </w:rPr>
           <w:tab/>
         </w:r>
@@ -1642,7 +1684,7 @@
             <w:noProof/>
             <w:webHidden/>
           </w:rPr>
-          <w:instrText xml:space="preserve"> PAGEREF _Toc157625394 \h </w:instrText>
+          <w:instrText xml:space="preserve"> PAGEREF _Toc157682499 \h </w:instrText>
         </w:r>
         <w:r>
           <w:rPr>
@@ -1677,17 +1719,18 @@
       <w:pPr>
         <w:pStyle w:val="Spistreci2"/>
         <w:tabs>
-          <w:tab w:val="left" w:pos="880"/>
+          <w:tab w:val="left" w:pos="960"/>
           <w:tab w:val="right" w:leader="dot" w:pos="8493"/>
         </w:tabs>
         <w:rPr>
           <w:rFonts w:asciiTheme="minorHAnsi" w:eastAsiaTheme="minorEastAsia" w:hAnsiTheme="minorHAnsi" w:cstheme="minorBidi"/>
           <w:noProof/>
-          <w:sz w:val="22"/>
-          <w:szCs w:val="22"/>
+          <w:kern w:val="2"/>
+          <w:szCs w:val="24"/>
+          <w14:ligatures w14:val="standardContextual"/>
         </w:rPr>
       </w:pPr>
-      <w:hyperlink w:anchor="_Toc157625395" w:history="1">
+      <w:hyperlink w:anchor="_Toc157682500" w:history="1">
         <w:r>
           <w:rPr>
             <w:rStyle w:val="Hipercze"/>
@@ -1699,8 +1742,9 @@
           <w:rPr>
             <w:rFonts w:asciiTheme="minorHAnsi" w:eastAsiaTheme="minorEastAsia" w:hAnsiTheme="minorHAnsi" w:cstheme="minorBidi"/>
             <w:noProof/>
-            <w:sz w:val="22"/>
-            <w:szCs w:val="22"/>
+            <w:kern w:val="2"/>
+            <w:szCs w:val="24"/>
+            <w14:ligatures w14:val="standardContextual"/>
           </w:rPr>
           <w:tab/>
         </w:r>
@@ -1730,7 +1774,7 @@
             <w:noProof/>
             <w:webHidden/>
           </w:rPr>
-          <w:instrText xml:space="preserve"> PAGEREF _Toc157625395 \h </w:instrText>
+          <w:instrText xml:space="preserve"> PAGEREF _Toc157682500 \h </w:instrText>
         </w:r>
         <w:r>
           <w:rPr>
@@ -1765,17 +1809,18 @@
       <w:pPr>
         <w:pStyle w:val="Spistreci2"/>
         <w:tabs>
-          <w:tab w:val="left" w:pos="880"/>
+          <w:tab w:val="left" w:pos="960"/>
           <w:tab w:val="right" w:leader="dot" w:pos="8493"/>
         </w:tabs>
         <w:rPr>
           <w:rFonts w:asciiTheme="minorHAnsi" w:eastAsiaTheme="minorEastAsia" w:hAnsiTheme="minorHAnsi" w:cstheme="minorBidi"/>
           <w:noProof/>
-          <w:sz w:val="22"/>
-          <w:szCs w:val="22"/>
+          <w:kern w:val="2"/>
+          <w:szCs w:val="24"/>
+          <w14:ligatures w14:val="standardContextual"/>
         </w:rPr>
       </w:pPr>
-      <w:hyperlink w:anchor="_Toc157625396" w:history="1">
+      <w:hyperlink w:anchor="_Toc157682501" w:history="1">
         <w:r>
           <w:rPr>
             <w:rStyle w:val="Hipercze"/>
@@ -1787,8 +1832,9 @@
           <w:rPr>
             <w:rFonts w:asciiTheme="minorHAnsi" w:eastAsiaTheme="minorEastAsia" w:hAnsiTheme="minorHAnsi" w:cstheme="minorBidi"/>
             <w:noProof/>
-            <w:sz w:val="22"/>
-            <w:szCs w:val="22"/>
+            <w:kern w:val="2"/>
+            <w:szCs w:val="24"/>
+            <w14:ligatures w14:val="standardContextual"/>
           </w:rPr>
           <w:tab/>
         </w:r>
@@ -1818,7 +1864,7 @@
             <w:noProof/>
             <w:webHidden/>
           </w:rPr>
-          <w:instrText xml:space="preserve"> PAGEREF _Toc157625396 \h </w:instrText>
+          <w:instrText xml:space="preserve"> PAGEREF _Toc157682501 \h </w:instrText>
         </w:r>
         <w:r>
           <w:rPr>
@@ -1853,17 +1899,18 @@
       <w:pPr>
         <w:pStyle w:val="Spistreci2"/>
         <w:tabs>
-          <w:tab w:val="left" w:pos="880"/>
+          <w:tab w:val="left" w:pos="960"/>
           <w:tab w:val="right" w:leader="dot" w:pos="8493"/>
         </w:tabs>
         <w:rPr>
           <w:rFonts w:asciiTheme="minorHAnsi" w:eastAsiaTheme="minorEastAsia" w:hAnsiTheme="minorHAnsi" w:cstheme="minorBidi"/>
           <w:noProof/>
-          <w:sz w:val="22"/>
-          <w:szCs w:val="22"/>
+          <w:kern w:val="2"/>
+          <w:szCs w:val="24"/>
+          <w14:ligatures w14:val="standardContextual"/>
         </w:rPr>
       </w:pPr>
-      <w:hyperlink w:anchor="_Toc157625397" w:history="1">
+      <w:hyperlink w:anchor="_Toc157682502" w:history="1">
         <w:r>
           <w:rPr>
             <w:rStyle w:val="Hipercze"/>
@@ -1875,8 +1922,9 @@
           <w:rPr>
             <w:rFonts w:asciiTheme="minorHAnsi" w:eastAsiaTheme="minorEastAsia" w:hAnsiTheme="minorHAnsi" w:cstheme="minorBidi"/>
             <w:noProof/>
-            <w:sz w:val="22"/>
-            <w:szCs w:val="22"/>
+            <w:kern w:val="2"/>
+            <w:szCs w:val="24"/>
+            <w14:ligatures w14:val="standardContextual"/>
           </w:rPr>
           <w:tab/>
         </w:r>
@@ -1906,7 +1954,7 @@
             <w:noProof/>
             <w:webHidden/>
           </w:rPr>
-          <w:instrText xml:space="preserve"> PAGEREF _Toc157625397 \h </w:instrText>
+          <w:instrText xml:space="preserve"> PAGEREF _Toc157682502 \h </w:instrText>
         </w:r>
         <w:r>
           <w:rPr>
@@ -1941,17 +1989,18 @@
       <w:pPr>
         <w:pStyle w:val="Spistreci2"/>
         <w:tabs>
-          <w:tab w:val="left" w:pos="880"/>
+          <w:tab w:val="left" w:pos="960"/>
           <w:tab w:val="right" w:leader="dot" w:pos="8493"/>
         </w:tabs>
         <w:rPr>
           <w:rFonts w:asciiTheme="minorHAnsi" w:eastAsiaTheme="minorEastAsia" w:hAnsiTheme="minorHAnsi" w:cstheme="minorBidi"/>
           <w:noProof/>
-          <w:sz w:val="22"/>
-          <w:szCs w:val="22"/>
+          <w:kern w:val="2"/>
+          <w:szCs w:val="24"/>
+          <w14:ligatures w14:val="standardContextual"/>
         </w:rPr>
       </w:pPr>
-      <w:hyperlink w:anchor="_Toc157625398" w:history="1">
+      <w:hyperlink w:anchor="_Toc157682503" w:history="1">
         <w:r>
           <w:rPr>
             <w:rStyle w:val="Hipercze"/>
@@ -1963,8 +2012,9 @@
           <w:rPr>
             <w:rFonts w:asciiTheme="minorHAnsi" w:eastAsiaTheme="minorEastAsia" w:hAnsiTheme="minorHAnsi" w:cstheme="minorBidi"/>
             <w:noProof/>
-            <w:sz w:val="22"/>
-            <w:szCs w:val="22"/>
+            <w:kern w:val="2"/>
+            <w:szCs w:val="24"/>
+            <w14:ligatures w14:val="standardContextual"/>
           </w:rPr>
           <w:tab/>
         </w:r>
@@ -1994,7 +2044,7 @@
             <w:noProof/>
             <w:webHidden/>
           </w:rPr>
-          <w:instrText xml:space="preserve"> PAGEREF _Toc157625398 \h </w:instrText>
+          <w:instrText xml:space="preserve"> PAGEREF _Toc157682503 \h </w:instrText>
         </w:r>
         <w:r>
           <w:rPr>
@@ -2035,11 +2085,12 @@
         <w:rPr>
           <w:rFonts w:asciiTheme="minorHAnsi" w:eastAsiaTheme="minorEastAsia" w:hAnsiTheme="minorHAnsi" w:cstheme="minorBidi"/>
           <w:noProof/>
-          <w:sz w:val="22"/>
-          <w:szCs w:val="22"/>
+          <w:kern w:val="2"/>
+          <w:szCs w:val="24"/>
+          <w14:ligatures w14:val="standardContextual"/>
         </w:rPr>
       </w:pPr>
-      <w:hyperlink w:anchor="_Toc157625399" w:history="1">
+      <w:hyperlink w:anchor="_Toc157682504" w:history="1">
         <w:r>
           <w:rPr>
             <w:rStyle w:val="Hipercze"/>
@@ -2051,8 +2102,9 @@
           <w:rPr>
             <w:rFonts w:asciiTheme="minorHAnsi" w:eastAsiaTheme="minorEastAsia" w:hAnsiTheme="minorHAnsi" w:cstheme="minorBidi"/>
             <w:noProof/>
-            <w:sz w:val="22"/>
-            <w:szCs w:val="22"/>
+            <w:kern w:val="2"/>
+            <w:szCs w:val="24"/>
+            <w14:ligatures w14:val="standardContextual"/>
           </w:rPr>
           <w:tab/>
         </w:r>
@@ -2082,7 +2134,7 @@
             <w:noProof/>
             <w:webHidden/>
           </w:rPr>
-          <w:instrText xml:space="preserve"> PAGEREF _Toc157625399 \h </w:instrText>
+          <w:instrText xml:space="preserve"> PAGEREF _Toc157682504 \h </w:instrText>
         </w:r>
         <w:r>
           <w:rPr>
@@ -2123,11 +2175,12 @@
         <w:rPr>
           <w:rFonts w:asciiTheme="minorHAnsi" w:eastAsiaTheme="minorEastAsia" w:hAnsiTheme="minorHAnsi" w:cstheme="minorBidi"/>
           <w:noProof/>
-          <w:sz w:val="22"/>
-          <w:szCs w:val="22"/>
+          <w:kern w:val="2"/>
+          <w:szCs w:val="24"/>
+          <w14:ligatures w14:val="standardContextual"/>
         </w:rPr>
       </w:pPr>
-      <w:hyperlink w:anchor="_Toc157625400" w:history="1">
+      <w:hyperlink w:anchor="_Toc157682505" w:history="1">
         <w:r>
           <w:rPr>
             <w:rStyle w:val="Hipercze"/>
@@ -2139,8 +2192,9 @@
           <w:rPr>
             <w:rFonts w:asciiTheme="minorHAnsi" w:eastAsiaTheme="minorEastAsia" w:hAnsiTheme="minorHAnsi" w:cstheme="minorBidi"/>
             <w:noProof/>
-            <w:sz w:val="22"/>
-            <w:szCs w:val="22"/>
+            <w:kern w:val="2"/>
+            <w:szCs w:val="24"/>
+            <w14:ligatures w14:val="standardContextual"/>
           </w:rPr>
           <w:tab/>
         </w:r>
@@ -2170,7 +2224,7 @@
             <w:noProof/>
             <w:webHidden/>
           </w:rPr>
-          <w:instrText xml:space="preserve"> PAGEREF _Toc157625400 \h </w:instrText>
+          <w:instrText xml:space="preserve"> PAGEREF _Toc157682505 \h </w:instrText>
         </w:r>
         <w:r>
           <w:rPr>
@@ -2211,11 +2265,12 @@
         <w:rPr>
           <w:rFonts w:asciiTheme="minorHAnsi" w:eastAsiaTheme="minorEastAsia" w:hAnsiTheme="minorHAnsi" w:cstheme="minorBidi"/>
           <w:noProof/>
-          <w:sz w:val="22"/>
-          <w:szCs w:val="22"/>
+          <w:kern w:val="2"/>
+          <w:szCs w:val="24"/>
+          <w14:ligatures w14:val="standardContextual"/>
         </w:rPr>
       </w:pPr>
-      <w:hyperlink w:anchor="_Toc157625401" w:history="1">
+      <w:hyperlink w:anchor="_Toc157682506" w:history="1">
         <w:r>
           <w:rPr>
             <w:rStyle w:val="Hipercze"/>
@@ -2227,8 +2282,9 @@
           <w:rPr>
             <w:rFonts w:asciiTheme="minorHAnsi" w:eastAsiaTheme="minorEastAsia" w:hAnsiTheme="minorHAnsi" w:cstheme="minorBidi"/>
             <w:noProof/>
-            <w:sz w:val="22"/>
-            <w:szCs w:val="22"/>
+            <w:kern w:val="2"/>
+            <w:szCs w:val="24"/>
+            <w14:ligatures w14:val="standardContextual"/>
           </w:rPr>
           <w:tab/>
         </w:r>
@@ -2258,7 +2314,7 @@
             <w:noProof/>
             <w:webHidden/>
           </w:rPr>
-          <w:instrText xml:space="preserve"> PAGEREF _Toc157625401 \h </w:instrText>
+          <w:instrText xml:space="preserve"> PAGEREF _Toc157682506 \h </w:instrText>
         </w:r>
         <w:r>
           <w:rPr>
@@ -2299,11 +2355,12 @@
         <w:rPr>
           <w:rFonts w:asciiTheme="minorHAnsi" w:eastAsiaTheme="minorEastAsia" w:hAnsiTheme="minorHAnsi" w:cstheme="minorBidi"/>
           <w:noProof/>
-          <w:sz w:val="22"/>
-          <w:szCs w:val="22"/>
+          <w:kern w:val="2"/>
+          <w:szCs w:val="24"/>
+          <w14:ligatures w14:val="standardContextual"/>
         </w:rPr>
       </w:pPr>
-      <w:hyperlink w:anchor="_Toc157625402" w:history="1">
+      <w:hyperlink w:anchor="_Toc157682507" w:history="1">
         <w:r>
           <w:rPr>
             <w:rStyle w:val="Hipercze"/>
@@ -2315,8 +2372,9 @@
           <w:rPr>
             <w:rFonts w:asciiTheme="minorHAnsi" w:eastAsiaTheme="minorEastAsia" w:hAnsiTheme="minorHAnsi" w:cstheme="minorBidi"/>
             <w:noProof/>
-            <w:sz w:val="22"/>
-            <w:szCs w:val="22"/>
+            <w:kern w:val="2"/>
+            <w:szCs w:val="24"/>
+            <w14:ligatures w14:val="standardContextual"/>
           </w:rPr>
           <w:tab/>
         </w:r>
@@ -2346,7 +2404,7 @@
             <w:noProof/>
             <w:webHidden/>
           </w:rPr>
-          <w:instrText xml:space="preserve"> PAGEREF _Toc157625402 \h </w:instrText>
+          <w:instrText xml:space="preserve"> PAGEREF _Toc157682507 \h </w:instrText>
         </w:r>
         <w:r>
           <w:rPr>
@@ -2387,11 +2445,12 @@
         <w:rPr>
           <w:rFonts w:asciiTheme="minorHAnsi" w:eastAsiaTheme="minorEastAsia" w:hAnsiTheme="minorHAnsi" w:cstheme="minorBidi"/>
           <w:noProof/>
-          <w:sz w:val="22"/>
-          <w:szCs w:val="22"/>
+          <w:kern w:val="2"/>
+          <w:szCs w:val="24"/>
+          <w14:ligatures w14:val="standardContextual"/>
         </w:rPr>
       </w:pPr>
-      <w:hyperlink w:anchor="_Toc157625403" w:history="1">
+      <w:hyperlink w:anchor="_Toc157682508" w:history="1">
         <w:r>
           <w:rPr>
             <w:rStyle w:val="Hipercze"/>
@@ -2403,8 +2462,9 @@
           <w:rPr>
             <w:rFonts w:asciiTheme="minorHAnsi" w:eastAsiaTheme="minorEastAsia" w:hAnsiTheme="minorHAnsi" w:cstheme="minorBidi"/>
             <w:noProof/>
-            <w:sz w:val="22"/>
-            <w:szCs w:val="22"/>
+            <w:kern w:val="2"/>
+            <w:szCs w:val="24"/>
+            <w14:ligatures w14:val="standardContextual"/>
           </w:rPr>
           <w:tab/>
         </w:r>
@@ -2434,7 +2494,7 @@
             <w:noProof/>
             <w:webHidden/>
           </w:rPr>
-          <w:instrText xml:space="preserve"> PAGEREF _Toc157625403 \h </w:instrText>
+          <w:instrText xml:space="preserve"> PAGEREF _Toc157682508 \h </w:instrText>
         </w:r>
         <w:r>
           <w:rPr>
@@ -2475,11 +2535,12 @@
         <w:rPr>
           <w:rFonts w:asciiTheme="minorHAnsi" w:eastAsiaTheme="minorEastAsia" w:hAnsiTheme="minorHAnsi" w:cstheme="minorBidi"/>
           <w:noProof/>
-          <w:sz w:val="22"/>
-          <w:szCs w:val="22"/>
+          <w:kern w:val="2"/>
+          <w:szCs w:val="24"/>
+          <w14:ligatures w14:val="standardContextual"/>
         </w:rPr>
       </w:pPr>
-      <w:hyperlink w:anchor="_Toc157625404" w:history="1">
+      <w:hyperlink w:anchor="_Toc157682509" w:history="1">
         <w:r>
           <w:rPr>
             <w:rStyle w:val="Hipercze"/>
@@ -2491,8 +2552,9 @@
           <w:rPr>
             <w:rFonts w:asciiTheme="minorHAnsi" w:eastAsiaTheme="minorEastAsia" w:hAnsiTheme="minorHAnsi" w:cstheme="minorBidi"/>
             <w:noProof/>
-            <w:sz w:val="22"/>
-            <w:szCs w:val="22"/>
+            <w:kern w:val="2"/>
+            <w:szCs w:val="24"/>
+            <w14:ligatures w14:val="standardContextual"/>
           </w:rPr>
           <w:tab/>
         </w:r>
@@ -2522,7 +2584,7 @@
             <w:noProof/>
             <w:webHidden/>
           </w:rPr>
-          <w:instrText xml:space="preserve"> PAGEREF _Toc157625404 \h </w:instrText>
+          <w:instrText xml:space="preserve"> PAGEREF _Toc157682509 \h </w:instrText>
         </w:r>
         <w:r>
           <w:rPr>
@@ -2542,7 +2604,7 @@
             <w:noProof/>
             <w:webHidden/>
           </w:rPr>
-          <w:t>21</w:t>
+          <w:t>22</w:t>
         </w:r>
         <w:r>
           <w:rPr>
@@ -2563,11 +2625,12 @@
         <w:rPr>
           <w:rFonts w:asciiTheme="minorHAnsi" w:eastAsiaTheme="minorEastAsia" w:hAnsiTheme="minorHAnsi" w:cstheme="minorBidi"/>
           <w:noProof/>
-          <w:sz w:val="22"/>
-          <w:szCs w:val="22"/>
+          <w:kern w:val="2"/>
+          <w:szCs w:val="24"/>
+          <w14:ligatures w14:val="standardContextual"/>
         </w:rPr>
       </w:pPr>
-      <w:hyperlink w:anchor="_Toc157625405" w:history="1">
+      <w:hyperlink w:anchor="_Toc157682510" w:history="1">
         <w:r>
           <w:rPr>
             <w:rStyle w:val="Hipercze"/>
@@ -2579,8 +2642,9 @@
           <w:rPr>
             <w:rFonts w:asciiTheme="minorHAnsi" w:eastAsiaTheme="minorEastAsia" w:hAnsiTheme="minorHAnsi" w:cstheme="minorBidi"/>
             <w:noProof/>
-            <w:sz w:val="22"/>
-            <w:szCs w:val="22"/>
+            <w:kern w:val="2"/>
+            <w:szCs w:val="24"/>
+            <w14:ligatures w14:val="standardContextual"/>
           </w:rPr>
           <w:tab/>
         </w:r>
@@ -2610,7 +2674,7 @@
             <w:noProof/>
             <w:webHidden/>
           </w:rPr>
-          <w:instrText xml:space="preserve"> PAGEREF _Toc157625405 \h </w:instrText>
+          <w:instrText xml:space="preserve"> PAGEREF _Toc157682510 \h </w:instrText>
         </w:r>
         <w:r>
           <w:rPr>
@@ -2683,7 +2747,7 @@
       <w:pPr>
         <w:pStyle w:val="Nagwek1"/>
       </w:pPr>
-      <w:bookmarkStart w:id="1" w:name="_Toc157625381"/>
+      <w:bookmarkStart w:id="1" w:name="_Toc157682486"/>
       <w:r>
         <w:lastRenderedPageBreak/>
         <w:t>Wstęp</w:t>
@@ -2740,7 +2804,31 @@
         <w:t xml:space="preserve">. Planuje się, że system umożliwi również efektywne zarządzanie dokumentami przez personel uczelni, z dostępem do nadesłanych, rozpatrzonych i zarchiwizowanych dokumentów. Dzięki odpowiedniemu grupowaniu i filtrowaniu dokumentów, proces rozpatrzenia wniosków stanie się bardziej efektywny. Zastosowanie tego systemu przyczyni się do skrócenia czasu całej procedury składania wniosków zarówno dla pracowników uczelni, jak i studentów. </w:t>
       </w:r>
       <w:r>
-        <w:t>System ten zostanie zrealizowany w formie aplikacji internetowej, korzystając z nowoczesnych technologii, takich jak języki programowania Java i TypeScript, szablony Spring Boot, Angular, oraz silnik baz danych MSSQL.</w:t>
+        <w:t xml:space="preserve">System ten zostanie zrealizowany w formie aplikacji internetowej, korzystając z nowoczesnych technologii, takich jak języki programowania Java i </w:t>
+      </w:r>
+      <w:proofErr w:type="spellStart"/>
+      <w:r>
+        <w:t>TypeScript</w:t>
+      </w:r>
+      <w:proofErr w:type="spellEnd"/>
+      <w:r>
+        <w:t xml:space="preserve">, szablony Spring </w:t>
+      </w:r>
+      <w:proofErr w:type="spellStart"/>
+      <w:r>
+        <w:t>Boot</w:t>
+      </w:r>
+      <w:proofErr w:type="spellEnd"/>
+      <w:r>
+        <w:t xml:space="preserve">, </w:t>
+      </w:r>
+      <w:proofErr w:type="spellStart"/>
+      <w:r>
+        <w:t>Angular</w:t>
+      </w:r>
+      <w:proofErr w:type="spellEnd"/>
+      <w:r>
+        <w:t>, oraz silnik baz danych MSSQL.</w:t>
       </w:r>
     </w:p>
     <w:p>
@@ -2771,7 +2859,7 @@
       <w:pPr>
         <w:pStyle w:val="Nagwek1"/>
       </w:pPr>
-      <w:bookmarkStart w:id="2" w:name="_Toc157625382"/>
+      <w:bookmarkStart w:id="2" w:name="_Toc157682487"/>
       <w:r>
         <w:t xml:space="preserve">Analiza </w:t>
       </w:r>
@@ -2835,7 +2923,15 @@
         <w:pStyle w:val="Akapitzwciciem"/>
       </w:pPr>
       <w:r>
-        <w:t>Analiza zagadnień związanych z inicjacją komunikacji przez pracowników dziekanatu uwzględnia różne aspekty, szczególnie ilość odbiorców komunikatu w kontekście pojedynczego studenta lub grupy studentów. W przypadku komunikacji jednostronnej, gdzie pracownik instytucji pełni rolę nadawcy, a student jest odbiorcą, identyfikuje się szereg barier podobnych do tych obserwowanych w odwrotnym przepływie informacji, tj. od studenta do pracownika. Przykładowe trudności obejmują brak standardowego systemu przekazywania informacji dotyczących komunikatów, wydłużony czas niezbędnyo archiwizacji oraz przeszukiwania dokumentów.</w:t>
+        <w:t xml:space="preserve">Analiza zagadnień związanych z inicjacją komunikacji przez pracowników dziekanatu uwzględnia różne aspekty, szczególnie ilość odbiorców komunikatu w kontekście pojedynczego studenta lub grupy studentów. W przypadku komunikacji jednostronnej, gdzie pracownik instytucji pełni rolę nadawcy, a student jest odbiorcą, identyfikuje się szereg barier podobnych do tych obserwowanych w odwrotnym przepływie informacji, tj. od studenta do pracownika. Przykładowe trudności obejmują brak standardowego systemu przekazywania informacji dotyczących komunikatów, wydłużony czas </w:t>
+      </w:r>
+      <w:proofErr w:type="spellStart"/>
+      <w:r>
+        <w:t>niezbędnyo</w:t>
+      </w:r>
+      <w:proofErr w:type="spellEnd"/>
+      <w:r>
+        <w:t xml:space="preserve"> archiwizacji oraz przeszukiwania dokumentów.</w:t>
       </w:r>
     </w:p>
     <w:p>
@@ -2854,7 +2950,7 @@
           <w:noProof/>
         </w:rPr>
         <w:drawing>
-          <wp:inline distT="0" distB="0" distL="0" distR="0">
+          <wp:inline distT="0" distB="0" distL="0" distR="0" wp14:anchorId="7FC42B0C" wp14:editId="23B4730E">
             <wp:extent cx="4972050" cy="6696075"/>
             <wp:effectExtent l="19050" t="0" r="0" b="0"/>
             <wp:docPr id="2" name="Obraz 1" descr="obieg_dokumentow.jpg"/>
@@ -2894,7 +2990,7 @@
       <w:pPr>
         <w:pStyle w:val="Legenda"/>
       </w:pPr>
-      <w:bookmarkStart w:id="3" w:name="_Toc157579403"/>
+      <w:bookmarkStart w:id="3" w:name="_Toc157682511"/>
       <w:r>
         <w:t xml:space="preserve">Rysunek </w:t>
       </w:r>
@@ -2936,7 +3032,7 @@
         </w:rPr>
         <w:lastRenderedPageBreak/>
         <w:drawing>
-          <wp:inline distT="0" distB="0" distL="0" distR="0">
+          <wp:inline distT="0" distB="0" distL="0" distR="0" wp14:anchorId="5CAEB820" wp14:editId="35DA8DE0">
             <wp:extent cx="5112000" cy="7230024"/>
             <wp:effectExtent l="0" t="0" r="0" b="0"/>
             <wp:docPr id="6" name="Obraz 5" descr="podanie_o_zmiane_toku_studiow_wzor.jpg"/>
@@ -2977,7 +3073,7 @@
         <w:pStyle w:val="Legenda"/>
         <w:jc w:val="both"/>
       </w:pPr>
-      <w:bookmarkStart w:id="4" w:name="_Toc157579404"/>
+      <w:bookmarkStart w:id="4" w:name="_Toc157682512"/>
       <w:r>
         <w:t xml:space="preserve">Rysunek </w:t>
       </w:r>
@@ -3086,7 +3182,7 @@
       <w:pPr>
         <w:pStyle w:val="Nagwek1"/>
       </w:pPr>
-      <w:bookmarkStart w:id="5" w:name="_Toc157625383"/>
+      <w:bookmarkStart w:id="5" w:name="_Toc157682488"/>
       <w:r>
         <w:lastRenderedPageBreak/>
         <w:t>Analiza istniejących rozwiązań</w:t>
@@ -3107,6 +3203,9 @@
         <w:t>zostaną</w:t>
       </w:r>
       <w:r>
+        <w:t xml:space="preserve"> </w:t>
+      </w:r>
+      <w:r>
         <w:t>rozwiązania, takie jak platformy, systemy czy moduły, które są już dostępne na rynku i mogą przyczynić się do rozwiązania problemów opisanych w rozdziale 2. Informacje na temat tych rozwiązań zostały pozyskane ze stron internetowych producentów lub dystrybutorów oprogramowania. Analiza będzie oparta na dostępnych danych dotyczących poszczególnych rozwiązań, umożliwiając pełniejsze zrozumienie ich potencjalnych korzyści i zastosowań.</w:t>
       </w:r>
     </w:p>
@@ -3114,7 +3213,7 @@
       <w:pPr>
         <w:pStyle w:val="Nagwek2"/>
       </w:pPr>
-      <w:bookmarkStart w:id="6" w:name="_Toc157625384"/>
+      <w:bookmarkStart w:id="6" w:name="_Toc157682489"/>
       <w:r>
         <w:t>Kryteria analizy porównawczej</w:t>
       </w:r>
@@ -3144,7 +3243,7 @@
       <w:pPr>
         <w:pStyle w:val="Nagwek2"/>
       </w:pPr>
-      <w:bookmarkStart w:id="7" w:name="_Toc157625385"/>
+      <w:bookmarkStart w:id="7" w:name="_Toc157682490"/>
       <w:r>
         <w:t>Moduł podań</w:t>
       </w:r>
@@ -3174,7 +3273,7 @@
         </w:rPr>
         <w:lastRenderedPageBreak/>
         <w:drawing>
-          <wp:inline distT="0" distB="0" distL="0" distR="0">
+          <wp:inline distT="0" distB="0" distL="0" distR="0" wp14:anchorId="1C819395" wp14:editId="644C9108">
             <wp:extent cx="5112000" cy="2875539"/>
             <wp:effectExtent l="0" t="0" r="0" b="0"/>
             <wp:docPr id="1571850745" name="Obraz 1" descr="Obraz zawierający tekst, zrzut ekranu, oprogramowanie, Ikona komputerowa&#10;&#10;Opis wygenerowany automatycznie"/>
@@ -3192,7 +3291,7 @@
                     <a:blip r:embed="rId11" cstate="print">
                       <a:extLst>
                         <a:ext uri="{28A0092B-C50C-407E-A947-70E740481C1C}">
-                          <a14:useLocalDpi xmlns:a14="http://schemas.microsoft.com/office/drawing/2010/main" xmlns:wps="http://schemas.microsoft.com/office/word/2010/wordprocessingShape" xmlns:wpi="http://schemas.microsoft.com/office/word/2010/wordprocessingInk" xmlns:wpg="http://schemas.microsoft.com/office/word/2010/wordprocessingGroup" xmlns:w16se="http://schemas.microsoft.com/office/word/2015/wordml/symex" xmlns:w16sdtdh="http://schemas.microsoft.com/office/word/2020/wordml/sdtdatahash" xmlns:w16="http://schemas.microsoft.com/office/word/2018/wordml" xmlns:w16cid="http://schemas.microsoft.com/office/word/2016/wordml/cid" xmlns:w16cex="http://schemas.microsoft.com/office/word/2018/wordml/cex" xmlns:w15="http://schemas.microsoft.com/office/word/2012/wordml" xmlns:w14="http://schemas.microsoft.com/office/word/2010/wordml" xmlns:w="http://schemas.openxmlformats.org/wordprocessingml/2006/main" xmlns:w10="urn:schemas-microsoft-com:office:word" xmlns:wp14="http://schemas.microsoft.com/office/word/2010/wordprocessingDrawing" xmlns:v="urn:schemas-microsoft-com:vml" xmlns:oel="http://schemas.microsoft.com/office/2019/extlst" xmlns:o="urn:schemas-microsoft-com:office:office" xmlns:am3d="http://schemas.microsoft.com/office/drawing/2017/model3d" xmlns:aink="http://schemas.microsoft.com/office/drawing/2016/ink" xmlns:mc="http://schemas.openxmlformats.org/markup-compatibility/2006" xmlns:cx8="http://schemas.microsoft.com/office/drawing/2016/5/14/chartex" xmlns:cx7="http://schemas.microsoft.com/office/drawing/2016/5/13/chartex" xmlns:cx6="http://schemas.microsoft.com/office/drawing/2016/5/12/chartex" xmlns:cx5="http://schemas.microsoft.com/office/drawing/2016/5/11/chartex" xmlns:cx4="http://schemas.microsoft.com/office/drawing/2016/5/10/chartex" xmlns:cx3="http://schemas.microsoft.com/office/drawing/2016/5/9/chartex" xmlns:cx2="http://schemas.microsoft.com/office/drawing/2015/10/21/chartex" xmlns:cx1="http://schemas.microsoft.com/office/drawing/2015/9/8/chartex" xmlns:cx="http://schemas.microsoft.com/office/drawing/2014/chartex" xmlns:wpc="http://schemas.microsoft.com/office/word/2010/wordprocessingCanvas" xmlns="" val="0"/>
+                          <a14:useLocalDpi xmlns:a14="http://schemas.microsoft.com/office/drawing/2010/main" val="0"/>
                         </a:ext>
                       </a:extLst>
                     </a:blip>
@@ -3220,7 +3319,7 @@
       <w:pPr>
         <w:pStyle w:val="Legenda"/>
       </w:pPr>
-      <w:bookmarkStart w:id="8" w:name="_Toc157579405"/>
+      <w:bookmarkStart w:id="8" w:name="_Toc157682513"/>
       <w:r>
         <w:t xml:space="preserve">Rysunek </w:t>
       </w:r>
@@ -3259,7 +3358,7 @@
           <w:noProof/>
         </w:rPr>
         <w:drawing>
-          <wp:inline distT="0" distB="0" distL="0" distR="0">
+          <wp:inline distT="0" distB="0" distL="0" distR="0" wp14:anchorId="64D44354" wp14:editId="3E27DBA9">
             <wp:extent cx="5112000" cy="2875540"/>
             <wp:effectExtent l="0" t="0" r="0" b="0"/>
             <wp:docPr id="2107414855" name="Obraz 2" descr="Obraz zawierający tekst, elektronika, zrzut ekranu, oprogramowanie&#10;&#10;Opis wygenerowany automatycznie"/>
@@ -3277,7 +3376,7 @@
                     <a:blip r:embed="rId12" cstate="print">
                       <a:extLst>
                         <a:ext uri="{28A0092B-C50C-407E-A947-70E740481C1C}">
-                          <a14:useLocalDpi xmlns:a14="http://schemas.microsoft.com/office/drawing/2010/main" xmlns:wps="http://schemas.microsoft.com/office/word/2010/wordprocessingShape" xmlns:wpi="http://schemas.microsoft.com/office/word/2010/wordprocessingInk" xmlns:wpg="http://schemas.microsoft.com/office/word/2010/wordprocessingGroup" xmlns:w16se="http://schemas.microsoft.com/office/word/2015/wordml/symex" xmlns:w16sdtdh="http://schemas.microsoft.com/office/word/2020/wordml/sdtdatahash" xmlns:w16="http://schemas.microsoft.com/office/word/2018/wordml" xmlns:w16cid="http://schemas.microsoft.com/office/word/2016/wordml/cid" xmlns:w16cex="http://schemas.microsoft.com/office/word/2018/wordml/cex" xmlns:w15="http://schemas.microsoft.com/office/word/2012/wordml" xmlns:w14="http://schemas.microsoft.com/office/word/2010/wordml" xmlns:w="http://schemas.openxmlformats.org/wordprocessingml/2006/main" xmlns:w10="urn:schemas-microsoft-com:office:word" xmlns:wp14="http://schemas.microsoft.com/office/word/2010/wordprocessingDrawing" xmlns:v="urn:schemas-microsoft-com:vml" xmlns:oel="http://schemas.microsoft.com/office/2019/extlst" xmlns:o="urn:schemas-microsoft-com:office:office" xmlns:am3d="http://schemas.microsoft.com/office/drawing/2017/model3d" xmlns:aink="http://schemas.microsoft.com/office/drawing/2016/ink" xmlns:mc="http://schemas.openxmlformats.org/markup-compatibility/2006" xmlns:cx8="http://schemas.microsoft.com/office/drawing/2016/5/14/chartex" xmlns:cx7="http://schemas.microsoft.com/office/drawing/2016/5/13/chartex" xmlns:cx6="http://schemas.microsoft.com/office/drawing/2016/5/12/chartex" xmlns:cx5="http://schemas.microsoft.com/office/drawing/2016/5/11/chartex" xmlns:cx4="http://schemas.microsoft.com/office/drawing/2016/5/10/chartex" xmlns:cx3="http://schemas.microsoft.com/office/drawing/2016/5/9/chartex" xmlns:cx2="http://schemas.microsoft.com/office/drawing/2015/10/21/chartex" xmlns:cx1="http://schemas.microsoft.com/office/drawing/2015/9/8/chartex" xmlns:cx="http://schemas.microsoft.com/office/drawing/2014/chartex" xmlns:wpc="http://schemas.microsoft.com/office/word/2010/wordprocessingCanvas" xmlns="" val="0"/>
+                          <a14:useLocalDpi xmlns:a14="http://schemas.microsoft.com/office/drawing/2010/main" val="0"/>
                         </a:ext>
                       </a:extLst>
                     </a:blip>
@@ -3308,7 +3407,7 @@
         <w:spacing w:before="480" w:after="240"/>
         <w:jc w:val="center"/>
       </w:pPr>
-      <w:bookmarkStart w:id="9" w:name="_Toc157579406"/>
+      <w:bookmarkStart w:id="9" w:name="_Toc157682514"/>
       <w:r>
         <w:t xml:space="preserve">Rysunek </w:t>
       </w:r>
@@ -3351,7 +3450,7 @@
       <w:pPr>
         <w:pStyle w:val="Nagwek2"/>
       </w:pPr>
-      <w:bookmarkStart w:id="10" w:name="_Toc157625386"/>
+      <w:bookmarkStart w:id="10" w:name="_Toc157682491"/>
       <w:r>
         <w:t xml:space="preserve">System obiegu dokumentów </w:t>
       </w:r>
@@ -3371,10 +3470,19 @@
         <w:t>elektronicznego zarządzania dokumentacją EZD RP</w:t>
       </w:r>
       <w:r>
+        <w:t xml:space="preserve"> </w:t>
+      </w:r>
+      <w:r>
         <w:t>umożliwia</w:t>
       </w:r>
       <w:r>
-        <w:t xml:space="preserve"> szereg funkcji, w tym prowadzenie korespondencji w formie elektronicznej, wspierając tym samym efektywną komunikację wewnętrzną jednostki. Zgodnie z dostępnym opisem na stronie producenta, system ten został specjalnie opracowany, aby sprostać potrzebom biznesowym polskiej administracji publicznej. EZD RP nie tylko umożliwia elektroniczne rozstrzyganie spraw, ale również wspiera obsługę spraw w formie papierowej. Oprogramowanie odzwierciedla kluczowe procesy wykonywane przez urzędników podczas załatwiania spraw.EZD RP wyróżnia się także wspieraniem efektywnego obiegu dokumentów za pomocą systemu zadań. Dzięki tej funkcji, czas obiegu dokumentów jest redukowany, co z kolei przekłada się na zmniejszenie liczby koniecznej korespondencji. To wszystko wspólnie sprawia, że EZD RP stanowi kompleksowe narzędzie wspomagające zarządzanie dokumentacją oraz procesami administracyjnymi w kontekście polskiej administracji publicznej.</w:t>
+        <w:t xml:space="preserve"> szereg funkcji, w tym prowadzenie korespondencji w formie elektronicznej, wspierając tym samym efektywną komunikację wewnętrzną jednostki. Zgodnie z dostępnym opisem na stronie producenta, system ten został specjalnie opracowany, aby sprostać potrzebom biznesowym polskiej administracji publicznej. EZD RP nie tylko umożliwia elektroniczne rozstrzyganie spraw, ale również wspiera obsługę spraw w formie papierowej. Oprogramowanie odzwierciedla kluczowe procesy wykonywane przez urzędników podczas załatwiania spraw.</w:t>
+      </w:r>
+      <w:r>
+        <w:t xml:space="preserve"> </w:t>
+      </w:r>
+      <w:r>
+        <w:t>EZD RP wyróżnia się także wspieraniem efektywnego obiegu dokumentów za pomocą systemu zadań. Dzięki tej funkcji, czas obiegu dokumentów jest redukowany, co z kolei przekłada się na zmniejszenie liczby koniecznej korespondencji. To wszystko wspólnie sprawia, że EZD RP stanowi kompleksowe narzędzie wspomagające zarządzanie dokumentacją oraz procesami administracyjnymi w kontekście polskiej administracji publicznej.</w:t>
       </w:r>
     </w:p>
     <w:p>
@@ -3398,7 +3506,7 @@
         </w:rPr>
         <w:lastRenderedPageBreak/>
         <w:drawing>
-          <wp:inline distT="0" distB="0" distL="0" distR="0">
+          <wp:inline distT="0" distB="0" distL="0" distR="0" wp14:anchorId="1A22BCB0" wp14:editId="41AD5AB1">
             <wp:extent cx="5112000" cy="2722229"/>
             <wp:effectExtent l="0" t="0" r="0" b="0"/>
             <wp:docPr id="3" name="Obraz 2" descr="ezd.PNG"/>
@@ -3441,7 +3549,7 @@
         <w:spacing w:before="480" w:after="240"/>
         <w:jc w:val="center"/>
       </w:pPr>
-      <w:bookmarkStart w:id="11" w:name="_Toc157579407"/>
+      <w:bookmarkStart w:id="11" w:name="_Toc157682515"/>
       <w:r>
         <w:t xml:space="preserve">Rysunek </w:t>
       </w:r>
@@ -3515,9 +3623,17 @@
       <w:pPr>
         <w:pStyle w:val="Nagwek2"/>
       </w:pPr>
-      <w:bookmarkStart w:id="12" w:name="_Toc157625387"/>
-      <w:r>
-        <w:t>Platforma Zendesk z licencją dla sektora edukacji</w:t>
+      <w:bookmarkStart w:id="12" w:name="_Toc157682492"/>
+      <w:r>
+        <w:t xml:space="preserve">Platforma </w:t>
+      </w:r>
+      <w:proofErr w:type="spellStart"/>
+      <w:r>
+        <w:t>Zendesk</w:t>
+      </w:r>
+      <w:proofErr w:type="spellEnd"/>
+      <w:r>
+        <w:t xml:space="preserve"> z licencją dla sektora edukacji</w:t>
       </w:r>
       <w:bookmarkEnd w:id="12"/>
     </w:p>
@@ -3526,19 +3642,40 @@
         <w:pStyle w:val="Akapitzwciciem"/>
       </w:pPr>
       <w:r>
-        <w:t xml:space="preserve">Platforma Zendesk oferuje dedykowane licencje dostosowane specjalnie do sektora edukacyjnego, dostarczając kompleksowe narzędzia do efektywnego zarządzania </w:t>
+        <w:t xml:space="preserve">Platforma </w:t>
+      </w:r>
+      <w:proofErr w:type="spellStart"/>
+      <w:r>
+        <w:t>Zendesk</w:t>
+      </w:r>
+      <w:proofErr w:type="spellEnd"/>
+      <w:r>
+        <w:t xml:space="preserve"> oferuje dedykowane licencje dostosowane specjalnie do sektora edukacyjnego, dostarczając kompleksowe narzędzia do efektywnego zarządzania </w:t>
       </w:r>
       <w:r>
         <w:t xml:space="preserve">w </w:t>
       </w:r>
       <w:r>
-        <w:t>instytucjach edukacyjnych. Dzięki temu specjalnemu rozwiązaniu, szkoły, uczelnie i inne instytucje edukacyjne mogą skorzystać z zaawansowanych funkcji Zendesk, dostosowanych do ich unikalnych potrzeb.</w:t>
+        <w:t xml:space="preserve">instytucjach edukacyjnych. Dzięki temu specjalnemu rozwiązaniu, szkoły, uczelnie i inne instytucje edukacyjne mogą skorzystać z zaawansowanych funkcji </w:t>
+      </w:r>
+      <w:proofErr w:type="spellStart"/>
+      <w:r>
+        <w:t>Zendesk</w:t>
+      </w:r>
+      <w:proofErr w:type="spellEnd"/>
+      <w:r>
+        <w:t>, dostosowanych do ich unikalnych potrzeb.</w:t>
       </w:r>
       <w:r>
         <w:t xml:space="preserve"> </w:t>
       </w:r>
-      <w:r>
-        <w:t>Zendesk wspiera efektywną komunikację między pracownikami dziekanatu, a studentami poprzez system biletów, czaty online i możliwość śledzenia zgłoszeń. Dodatkowo, platforma umożliwia zautomatyzowane przypisywanie i rozwiązywanie zadań, co skutkuje szybszą reakcją na pytania oraz problemy studentów.</w:t>
+      <w:proofErr w:type="spellStart"/>
+      <w:r>
+        <w:t>Zendesk</w:t>
+      </w:r>
+      <w:proofErr w:type="spellEnd"/>
+      <w:r>
+        <w:t xml:space="preserve"> wspiera efektywną komunikację między pracownikami dziekanatu, a studentami poprzez system biletów, czaty online i możliwość śledzenia zgłoszeń. Dodatkowo, platforma umożliwia zautomatyzowane przypisywanie i rozwiązywanie zadań, co skutkuje szybszą reakcją na pytania oraz problemy studentów.</w:t>
       </w:r>
     </w:p>
     <w:p>
@@ -3546,13 +3683,29 @@
         <w:pStyle w:val="Akapitzwciciem"/>
       </w:pPr>
       <w:r>
-        <w:t xml:space="preserve">Możliwość dostosowania do specyfiki instytucji czyni Zendesk dedykowanym rozwiązaniem wspierającym efektywną komunikację w sektorze edukacyjnym. Platforma oferuje funkcję dodawania załączników do </w:t>
+        <w:t xml:space="preserve">Możliwość dostosowania do specyfiki instytucji czyni </w:t>
+      </w:r>
+      <w:proofErr w:type="spellStart"/>
+      <w:r>
+        <w:t>Zendesk</w:t>
+      </w:r>
+      <w:proofErr w:type="spellEnd"/>
+      <w:r>
+        <w:t xml:space="preserve"> dedykowanym rozwiązaniem wspierającym efektywną komunikację w sektorze edukacyjnym. Platforma oferuje funkcję dodawania załączników do </w:t>
       </w:r>
       <w:r>
         <w:t>biletów</w:t>
       </w:r>
       <w:r>
-        <w:t xml:space="preserve">, co umożliwia przesyłanie plików w ramach komunikacji między pracownikami dziekanatu, a studentami. Interfejs Zendesk został zaprojektowany w sposób umożliwiający łatwe nawigowanie i korzystanie z różnych funkcji platformy. Dzięki temu </w:t>
+        <w:t xml:space="preserve">, co umożliwia przesyłanie plików w ramach komunikacji między pracownikami dziekanatu, a studentami. Interfejs </w:t>
+      </w:r>
+      <w:proofErr w:type="spellStart"/>
+      <w:r>
+        <w:t>Zendesk</w:t>
+      </w:r>
+      <w:proofErr w:type="spellEnd"/>
+      <w:r>
+        <w:t xml:space="preserve"> został zaprojektowany w sposób umożliwiający łatwe nawigowanie i korzystanie z różnych funkcji platformy. Dzięki temu </w:t>
       </w:r>
       <w:r>
         <w:lastRenderedPageBreak/>
@@ -3574,7 +3727,7 @@
           <w:noProof/>
         </w:rPr>
         <w:drawing>
-          <wp:inline distT="0" distB="0" distL="0" distR="0">
+          <wp:inline distT="0" distB="0" distL="0" distR="0" wp14:anchorId="327D1F54" wp14:editId="0527A9FE">
             <wp:extent cx="5112000" cy="3194777"/>
             <wp:effectExtent l="0" t="0" r="0" b="0"/>
             <wp:docPr id="7" name="Obraz 3" descr="zendesk.jpg"/>
@@ -3617,7 +3770,7 @@
         <w:spacing w:before="480" w:after="240"/>
         <w:jc w:val="center"/>
       </w:pPr>
-      <w:bookmarkStart w:id="13" w:name="_Toc157579408"/>
+      <w:bookmarkStart w:id="13" w:name="_Toc157682516"/>
       <w:r>
         <w:t xml:space="preserve">Rysunek </w:t>
       </w:r>
@@ -3643,9 +3796,14 @@
         <w:fldChar w:fldCharType="end"/>
       </w:r>
       <w:r>
-        <w:t xml:space="preserve"> Ekran główny platformy Zendesk</w:t>
+        <w:t xml:space="preserve"> Ekran główny platformy </w:t>
+      </w:r>
+      <w:proofErr w:type="spellStart"/>
+      <w:r>
+        <w:t>Zendesk</w:t>
       </w:r>
       <w:bookmarkEnd w:id="13"/>
+      <w:proofErr w:type="spellEnd"/>
     </w:p>
     <w:p>
       <w:pPr>
@@ -3662,9 +3820,17 @@
       <w:pPr>
         <w:pStyle w:val="Nagwek2"/>
       </w:pPr>
-      <w:bookmarkStart w:id="14" w:name="_Toc157625388"/>
-      <w:r>
-        <w:t>Platforma Slack dostosowana do środowiska edukacyjnego</w:t>
+      <w:bookmarkStart w:id="14" w:name="_Toc157682493"/>
+      <w:r>
+        <w:t xml:space="preserve">Platforma </w:t>
+      </w:r>
+      <w:proofErr w:type="spellStart"/>
+      <w:r>
+        <w:t>Slack</w:t>
+      </w:r>
+      <w:proofErr w:type="spellEnd"/>
+      <w:r>
+        <w:t xml:space="preserve"> dostosowana do środowiska edukacyjnego</w:t>
       </w:r>
       <w:bookmarkEnd w:id="14"/>
     </w:p>
@@ -3673,7 +3839,15 @@
         <w:pStyle w:val="Akapitzwciciem"/>
       </w:pPr>
       <w:r>
-        <w:t xml:space="preserve">Platforma Slack, dostosowana do kontekstu edukacyjnego, pełni znaczącą rolę jako skuteczne narzędzie ułatwiające komunikację między pracownikami uczelni a studentami. Wykorzystanie kanałów tematycznych pozwala na precyzyjne uporządkowanie dyskusji związanych z różnymi przedmiotami, projektami badawczymi czy wydarzeniami kampusowymi. </w:t>
+        <w:t xml:space="preserve">Platforma </w:t>
+      </w:r>
+      <w:proofErr w:type="spellStart"/>
+      <w:r>
+        <w:t>Slack</w:t>
+      </w:r>
+      <w:proofErr w:type="spellEnd"/>
+      <w:r>
+        <w:t xml:space="preserve">, dostosowana do kontekstu edukacyjnego, pełni znaczącą rolę jako skuteczne narzędzie ułatwiające komunikację między pracownikami uczelni a studentami. Wykorzystanie kanałów tematycznych pozwala na precyzyjne uporządkowanie dyskusji związanych z różnymi przedmiotami, projektami badawczymi czy wydarzeniami kampusowymi. </w:t>
       </w:r>
       <w:r>
         <w:t>Pracownicy dziekanatu</w:t>
@@ -3706,7 +3880,31 @@
       </w:r>
       <w:r>
         <w:lastRenderedPageBreak/>
-        <w:t>plików w ramach platformy Slack ułatwia przesyłanie dokumentów, co sprzyja efektywnej wymianie informacji. Te rozbudowane funkcje sprawiają, że Slack, dostosowany do środowiska edukacyjnego, staje się platformą sprzyjającą efektywnej i dynamicznej komunikacji między pracownikami uczelni a studentami. Interfejs Slacka został zaprojektowany w taki sposób, aby umożliwić użytkownikom łatwe poruszanie się po platformie i korzystanie z różnych funkcji bez zbędnych trudności. To z kolei przyczynia się do płynnego i intuicyjnego doświadczenia użytkownika, co jest istotne dla efektywnego wykorzystania potencjału komunikacyjnego platformy w kontekście edukacyjnym.</w:t>
+        <w:t xml:space="preserve">plików w ramach platformy </w:t>
+      </w:r>
+      <w:proofErr w:type="spellStart"/>
+      <w:r>
+        <w:t>Slack</w:t>
+      </w:r>
+      <w:proofErr w:type="spellEnd"/>
+      <w:r>
+        <w:t xml:space="preserve"> ułatwia przesyłanie dokumentów, co sprzyja efektywnej wymianie informacji. Te rozbudowane funkcje sprawiają, że </w:t>
+      </w:r>
+      <w:proofErr w:type="spellStart"/>
+      <w:r>
+        <w:t>Slack</w:t>
+      </w:r>
+      <w:proofErr w:type="spellEnd"/>
+      <w:r>
+        <w:t xml:space="preserve">, dostosowany do środowiska edukacyjnego, staje się platformą sprzyjającą efektywnej i dynamicznej komunikacji między pracownikami uczelni a studentami. Interfejs </w:t>
+      </w:r>
+      <w:proofErr w:type="spellStart"/>
+      <w:r>
+        <w:t>Slacka</w:t>
+      </w:r>
+      <w:proofErr w:type="spellEnd"/>
+      <w:r>
+        <w:t xml:space="preserve"> został zaprojektowany w taki sposób, aby umożliwić użytkownikom łatwe poruszanie się po platformie i korzystanie z różnych funkcji bez zbędnych trudności. To z kolei przyczynia się do płynnego i intuicyjnego doświadczenia użytkownika, co jest istotne dla efektywnego wykorzystania potencjału komunikacyjnego platformy w kontekście edukacyjnym.</w:t>
       </w:r>
     </w:p>
     <w:p>
@@ -3721,7 +3919,7 @@
           <w:noProof/>
         </w:rPr>
         <w:drawing>
-          <wp:inline distT="0" distB="0" distL="0" distR="0">
+          <wp:inline distT="0" distB="0" distL="0" distR="0" wp14:anchorId="5DB12BE5" wp14:editId="70EDD9FD">
             <wp:extent cx="5112000" cy="3408201"/>
             <wp:effectExtent l="0" t="0" r="0" b="0"/>
             <wp:docPr id="5" name="Obraz 4" descr="slack.jpg"/>
@@ -3764,7 +3962,7 @@
         <w:spacing w:before="480" w:after="240"/>
         <w:jc w:val="center"/>
       </w:pPr>
-      <w:bookmarkStart w:id="15" w:name="_Toc157579409"/>
+      <w:bookmarkStart w:id="15" w:name="_Toc157682517"/>
       <w:r>
         <w:t xml:space="preserve">Rysunek </w:t>
       </w:r>
@@ -3790,9 +3988,20 @@
         <w:fldChar w:fldCharType="end"/>
       </w:r>
       <w:r>
-        <w:t>Interfejs platformy Slack</w:t>
+        <w:rPr>
+          <w:noProof/>
+        </w:rPr>
+        <w:t xml:space="preserve"> </w:t>
+      </w:r>
+      <w:r>
+        <w:t xml:space="preserve">Interfejs platformy </w:t>
+      </w:r>
+      <w:proofErr w:type="spellStart"/>
+      <w:r>
+        <w:t>Slack</w:t>
       </w:r>
       <w:bookmarkEnd w:id="15"/>
+      <w:proofErr w:type="spellEnd"/>
     </w:p>
     <w:p>
       <w:pPr>
@@ -3809,7 +4018,7 @@
       <w:pPr>
         <w:pStyle w:val="Nagwek2"/>
       </w:pPr>
-      <w:bookmarkStart w:id="16" w:name="_Toc157625389"/>
+      <w:bookmarkStart w:id="16" w:name="_Toc157682494"/>
       <w:r>
         <w:t>Podsumowanie</w:t>
       </w:r>
@@ -3845,7 +4054,15 @@
         <w:pStyle w:val="Akapitzwciciem"/>
       </w:pPr>
       <w:r>
-        <w:t>Platforma Zendesk, dzięki dedykowanej licencji edukacyjnej, dostosowuje się do specyfiki instytucji, efektywnie wspierając komunikację i wymianę informacji. System biletowy, możliwość dołączania załączników oraz intuicyjny interfejs sprawiają, że jest kompleksowym narzędziem w obszarze obsługi klienta.</w:t>
+        <w:t xml:space="preserve">Platforma </w:t>
+      </w:r>
+      <w:proofErr w:type="spellStart"/>
+      <w:r>
+        <w:t>Zendesk</w:t>
+      </w:r>
+      <w:proofErr w:type="spellEnd"/>
+      <w:r>
+        <w:t>, dzięki dedykowanej licencji edukacyjnej, dostosowuje się do specyfiki instytucji, efektywnie wspierając komunikację i wymianę informacji. System biletowy, możliwość dołączania załączników oraz intuicyjny interfejs sprawiają, że jest kompleksowym narzędziem w obszarze obsługi klienta.</w:t>
       </w:r>
     </w:p>
     <w:p>
@@ -3853,14 +4070,22 @@
         <w:pStyle w:val="Akapitzwciciem"/>
       </w:pPr>
       <w:r>
-        <w:t>Platforma Slack, dostosowana do środowiska edukacyjnego, wyróżnia się funkcją czatu w czasie rzeczywistym, umożliwiając aktywną komunikację. Możliwość współdzielenia plików oraz przyjazny interfejs stanowią dodatkowe atuty wspierające efektywną komunikację wśród użytkowników.</w:t>
+        <w:t xml:space="preserve">Platforma </w:t>
+      </w:r>
+      <w:proofErr w:type="spellStart"/>
+      <w:r>
+        <w:t>Slack</w:t>
+      </w:r>
+      <w:proofErr w:type="spellEnd"/>
+      <w:r>
+        <w:t>, dostosowana do środowiska edukacyjnego, wyróżnia się funkcją czatu w czasie rzeczywistym, umożliwiając aktywną komunikację. Możliwość współdzielenia plików oraz przyjazny interfejs stanowią dodatkowe atuty wspierające efektywną komunikację wśród użytkowników.</w:t>
       </w:r>
     </w:p>
     <w:p>
       <w:pPr>
         <w:pStyle w:val="Nagwek1"/>
       </w:pPr>
-      <w:bookmarkStart w:id="17" w:name="_Toc157625390"/>
+      <w:bookmarkStart w:id="17" w:name="_Toc157682495"/>
       <w:r>
         <w:t>Koncepcja własnego rozwiązania</w:t>
       </w:r>
@@ -3878,7 +4103,7 @@
       <w:pPr>
         <w:pStyle w:val="Nagwek2"/>
       </w:pPr>
-      <w:bookmarkStart w:id="18" w:name="_Toc157625391"/>
+      <w:bookmarkStart w:id="18" w:name="_Toc157682496"/>
       <w:r>
         <w:lastRenderedPageBreak/>
         <w:t>Koncepcja rozwiązania użytkowego</w:t>
@@ -3913,7 +4138,7 @@
       <w:pPr>
         <w:pStyle w:val="Nagwek2"/>
       </w:pPr>
-      <w:bookmarkStart w:id="19" w:name="_Toc157625392"/>
+      <w:bookmarkStart w:id="19" w:name="_Toc157682497"/>
       <w:r>
         <w:t>Koncepcja rozwiązania technologicznego</w:t>
       </w:r>
@@ -3924,35 +4149,48 @@
         <w:pStyle w:val="Akapitzwciciem"/>
       </w:pPr>
       <w:r>
-        <w:t>Koncepcja rozwiązania technologicznego systemu wymiany wiadomości pomiędzy studentem a pracownikami dziekanatu oparta jest na architekturze REST, stanowiącej kluczowy element projektu. Aplikacja internetowa zostanie opracowana przy użyciu języków Java i TypeScript, wykorzystując frameworki Spring i Angular. Architektura REST</w:t>
+        <w:t xml:space="preserve">Koncepcja rozwiązania technologicznego systemu wymiany wiadomości pomiędzy studentem a pracownikami dziekanatu oparta jest na architekturze REST, stanowiącej kluczowy element projektu. Aplikacja internetowa zostanie opracowana przy użyciu języków Java i </w:t>
+      </w:r>
+      <w:proofErr w:type="spellStart"/>
+      <w:r>
+        <w:t>TypeScript</w:t>
+      </w:r>
+      <w:proofErr w:type="spellEnd"/>
+      <w:r>
+        <w:t xml:space="preserve">, wykorzystując </w:t>
+      </w:r>
+      <w:r>
+        <w:t>szablony</w:t>
+      </w:r>
+      <w:r>
+        <w:t xml:space="preserve"> Spring i </w:t>
+      </w:r>
+      <w:proofErr w:type="spellStart"/>
+      <w:r>
+        <w:t>Angular</w:t>
+      </w:r>
+      <w:proofErr w:type="spellEnd"/>
+      <w:r>
+        <w:t xml:space="preserve"> oraz silnika bazy danych MSSQL</w:t>
+      </w:r>
+      <w:r>
+        <w:t>. Architektura REST</w:t>
       </w:r>
       <w:r>
         <w:t>, przedstawiona na rysunku 8,</w:t>
       </w:r>
       <w:r>
-        <w:t xml:space="preserve"> umożliwi spójną i efektywną komunikację pomiędzy klientem a serwerem, co jest kluczowe dla dynamiczneg</w:t>
-      </w:r>
-      <w:r>
-        <w:t xml:space="preserve">o obiegu informacji w systemie. </w:t>
-      </w:r>
-      <w:r>
-        <w:t xml:space="preserve">W kontekście operacji CRUD dla zgłoszeń, REST pozwoli na zaimplementowanie prostych i jednolitych interfejsów, umożliwiając studentom zgłaszanie, przeglądanie, aktualizację i usuwanie swoich zgłoszeń. To z kolei ułatwi śledzenie postępu w </w:t>
+        <w:t xml:space="preserve"> umożliwi spójną i efektywną komunikację pomiędzy klientem a serwerem, co jest kluczowe dla dynamicznego obiegu informacji w systemie. W kontekście operacji CRUD dla zgłoszeń, REST pozwoli na zaimplementowanie prostych i jednolitych interfejsów, umożliwiając studentom zgłaszanie, przeglądanie, aktualizację i usuwanie swoich zgłoszeń. To </w:t>
       </w:r>
       <w:r>
         <w:lastRenderedPageBreak/>
-        <w:t>rozpatrywaniu spraw, zgodnie z zasadami architektury REST.</w:t>
-      </w:r>
-      <w:r>
-        <w:t xml:space="preserve"> </w:t>
-      </w:r>
-      <w:r>
-        <w:t>Dodatkowo, w ramach tej koncepcji, wykorzystany zostanie silnik bazy danych MSSQL w celu skutecznego przechowywania i zarządzania danymi systemowymi. MSSQL oferuje nie tylko wysoką wydajność, ale także solidne mechanizmy zabezpieczające integralność danych. Dzięki temu, informacje dotyczące zgłoszeń, komunikatów i historii interakcji między studentami a pracownikami dziekanatu będą przechowywane w sposób niezawodny i dostępne dla systemu w czasie rzeczywistym.</w:t>
-      </w:r>
-      <w:r>
-        <w:t xml:space="preserve"> </w:t>
-      </w:r>
-      <w:r>
-        <w:t>Implementacja architektury REST w połączeniu z silnikiem bazy danych MSSQL ma na celu zapewnienie skalowalności, elastyczności oraz wysokiej wydajności systemu. To kompleksowe podejście pozwala skoncentrować się na efektywnej wymianie informacji między użytkownikami, jednocześnie gwarantując solidne zarządzanie danymi oraz zgodność z nowoczesnymi standardami technologicznymi.</w:t>
+        <w:t>z kolei ułatwi śledzenie postępu w rozpatrywaniu spraw, zgodnie z zasadami architektury REST.</w:t>
+      </w:r>
+      <w:r>
+        <w:t xml:space="preserve"> Do transportu danych pomiędzy klientem a REST API użyty zostanie format JSON.</w:t>
+      </w:r>
+      <w:r>
+        <w:t xml:space="preserve"> Dodatkowo, w ramach tej koncepcji, wykorzystany zostanie silnik bazy danych MSSQL w celu skutecznego przechowywania i zarządzania danymi systemowymi. MSSQL oferuje nie tylko wysoką wydajność, ale także solidne mechanizmy zabezpieczające integralność danych. Dzięki temu, informacje dotyczące zgłoszeń, komunikatów i historii interakcji między studentami a pracownikami dziekanatu będą przechowywane w sposób niezawodny i dostępne dla systemu w czasie rzeczywistym. Implementacja architektury REST w połączeniu z silnikiem bazy danych MSSQL ma na celu zapewnienie skalowalności, elastyczności oraz wysokiej wydajności systemu. To kompleksowe podejście pozwala skoncentrować się na efektywnej wymianie informacji między użytkownikami, jednocześnie gwarantując solidne zarządzanie danymi oraz zgodność z nowoczesnymi standardami technologicznymi.</w:t>
       </w:r>
     </w:p>
     <w:p>
@@ -3967,7 +4205,7 @@
           <w:noProof/>
         </w:rPr>
         <w:drawing>
-          <wp:inline distT="0" distB="0" distL="0" distR="0">
+          <wp:inline distT="0" distB="0" distL="0" distR="0" wp14:anchorId="6FD0AB07" wp14:editId="333E2FF1">
             <wp:extent cx="5112000" cy="2956083"/>
             <wp:effectExtent l="19050" t="0" r="0" b="0"/>
             <wp:docPr id="1" name="Obraz 0" descr="restAPI.png"/>
@@ -4007,23 +4245,38 @@
       <w:pPr>
         <w:pStyle w:val="Legenda"/>
       </w:pPr>
+      <w:bookmarkStart w:id="20" w:name="_Toc157682518"/>
       <w:r>
         <w:t xml:space="preserve">Rysunek </w:t>
       </w:r>
-      <w:fldSimple w:instr=" SEQ Rysunek \* ARABIC ">
-        <w:r>
-          <w:rPr>
-            <w:noProof/>
-          </w:rPr>
-          <w:t>8</w:t>
-        </w:r>
-      </w:fldSimple>
+      <w:r>
+        <w:fldChar w:fldCharType="begin"/>
+      </w:r>
+      <w:r>
+        <w:instrText xml:space="preserve"> SEQ Rysunek \* ARABIC </w:instrText>
+      </w:r>
+      <w:r>
+        <w:fldChar w:fldCharType="separate"/>
+      </w:r>
+      <w:r>
+        <w:rPr>
+          <w:noProof/>
+        </w:rPr>
+        <w:t>8</w:t>
+      </w:r>
+      <w:r>
+        <w:rPr>
+          <w:noProof/>
+        </w:rPr>
+        <w:fldChar w:fldCharType="end"/>
+      </w:r>
       <w:r>
         <w:t xml:space="preserve"> </w:t>
       </w:r>
       <w:r>
         <w:t>Schemat architektury REST API</w:t>
       </w:r>
+      <w:bookmarkEnd w:id="20"/>
     </w:p>
     <w:p>
       <w:pPr>
@@ -4049,7 +4302,6 @@
           <w:szCs w:val="32"/>
         </w:rPr>
       </w:pPr>
-      <w:bookmarkStart w:id="20" w:name="_Toc157625393"/>
       <w:r>
         <w:br w:type="page"/>
       </w:r>
@@ -4058,46 +4310,357 @@
       <w:pPr>
         <w:pStyle w:val="Nagwek1"/>
       </w:pPr>
+      <w:bookmarkStart w:id="21" w:name="_Toc157682498"/>
       <w:r>
         <w:lastRenderedPageBreak/>
         <w:t>Projekt ogólny</w:t>
       </w:r>
-      <w:bookmarkEnd w:id="20"/>
+      <w:bookmarkEnd w:id="21"/>
     </w:p>
     <w:p>
       <w:pPr>
         <w:pStyle w:val="Akapitzwciciem"/>
       </w:pPr>
       <w:r>
-        <w:t>Rozdział ten prezentuje…</w:t>
+        <w:t>Rozdział ten prezentuje</w:t>
+      </w:r>
+      <w:r>
+        <w:t xml:space="preserve"> ogólny projekt </w:t>
+      </w:r>
+      <w:r>
+        <w:t>systemu wspomagającego komunikację między studentami a pracownikami dziekanatu, skupiający się na efektywnym przepływie informacji i optymalizacji procesów komunikacyjnych.</w:t>
       </w:r>
     </w:p>
     <w:p>
       <w:pPr>
         <w:pStyle w:val="Nagwek2"/>
       </w:pPr>
-      <w:bookmarkStart w:id="21" w:name="_Toc157625394"/>
+      <w:bookmarkStart w:id="22" w:name="_Toc157682499"/>
       <w:r>
         <w:t>Specyfikacja wymagań funkcjonalnych i niefunkcjonalnych</w:t>
       </w:r>
-      <w:bookmarkEnd w:id="21"/>
+      <w:bookmarkEnd w:id="22"/>
     </w:p>
     <w:p>
       <w:pPr>
         <w:pStyle w:val="Akapitzwciciem"/>
       </w:pPr>
-      <w:r>
-        <w:t>Podrozdział w Projekt ogólny. Specyfikacja wymagań jest fragmentem SRS — Software RequirementsSpecification. Szczegółowe informacje na temat dokumentu SRS dostępne są tutaj (PDF). Specyfikacja wymagań funkcjonalnych zawiera opis funkcji udostępnianych przez system. Np. Otwarcie istniejącego raportu, Utworzenie nowego raportu, Edycja ustawień, itp. Funkcje systemu odpowiadają zazwyczaj przypadkom użycia występującym na diagramie Use Case (PDF), taki diagram jest mile widziany jako element specyfikacji wymagań funkcjonalnych. Poszczególne wymagania mogą być prezentowane w postaci listy numerowanej lub bardziej szczegółowo w postaci tabeli. Wymagania niefunkcjonalne dotyczą aspektów systemu nie przekładających się bezpośrednio na akcje wykonywane przez system, dotyczą takich aspektów jak architektura, bezpieczeństwo, wydajność, ergonomia interfejsu użytkownika, kolorystyka. Wystarczy prezentacja wymagań niefunkcjonalnych w postaci listy numerowanej.</w:t>
-      </w:r>
     </w:p>
     <w:p>
       <w:pPr>
         <w:pStyle w:val="Akapitzwciciem"/>
       </w:pPr>
+      <w:r>
+        <w:t>Wymagania funkcjonalne:</w:t>
+      </w:r>
     </w:p>
     <w:p>
       <w:pPr>
         <w:pStyle w:val="Akapitzwciciem"/>
+        <w:numPr>
+          <w:ilvl w:val="0"/>
+          <w:numId w:val="25"/>
+        </w:numPr>
+      </w:pPr>
+      <w:r>
+        <w:t>Dodawanie użytkowników, administracja użytkownikami</w:t>
+      </w:r>
+    </w:p>
+    <w:p>
+      <w:pPr>
+        <w:pStyle w:val="Akapitzwciciem"/>
+        <w:numPr>
+          <w:ilvl w:val="0"/>
+          <w:numId w:val="25"/>
+        </w:numPr>
+      </w:pPr>
+      <w:r>
+        <w:t>Logowanie, Zmiana hasła,</w:t>
+      </w:r>
+      <w:r>
+        <w:t xml:space="preserve"> </w:t>
+      </w:r>
+    </w:p>
+    <w:p>
+      <w:pPr>
+        <w:pStyle w:val="Akapitzwciciem"/>
+        <w:numPr>
+          <w:ilvl w:val="0"/>
+          <w:numId w:val="25"/>
+        </w:numPr>
+      </w:pPr>
+      <w:r>
+        <w:t>Zakładanie zgłoszeń</w:t>
+      </w:r>
+    </w:p>
+    <w:p>
+      <w:pPr>
+        <w:pStyle w:val="Akapitzwciciem"/>
+        <w:numPr>
+          <w:ilvl w:val="0"/>
+          <w:numId w:val="25"/>
+        </w:numPr>
+      </w:pPr>
+      <w:r>
+        <w:t>Wgląd do archiwalnych zgłoszeń, historia zgłoszeń</w:t>
+      </w:r>
+    </w:p>
+    <w:p>
+      <w:pPr>
+        <w:pStyle w:val="Akapitzwciciem"/>
+        <w:numPr>
+          <w:ilvl w:val="0"/>
+          <w:numId w:val="25"/>
+        </w:numPr>
+      </w:pPr>
+      <w:r>
+        <w:t>Kategoryzowanie zgłoszeń</w:t>
+      </w:r>
+    </w:p>
+    <w:p>
+      <w:pPr>
+        <w:pStyle w:val="Akapitzwciciem"/>
+        <w:numPr>
+          <w:ilvl w:val="0"/>
+          <w:numId w:val="25"/>
+        </w:numPr>
+      </w:pPr>
+      <w:proofErr w:type="spellStart"/>
+      <w:r>
+        <w:t>Priorytetyzacja</w:t>
+      </w:r>
+      <w:proofErr w:type="spellEnd"/>
+      <w:r>
+        <w:t xml:space="preserve"> zgłoszeń</w:t>
+      </w:r>
+    </w:p>
+    <w:p>
+      <w:pPr>
+        <w:pStyle w:val="Akapitzwciciem"/>
+        <w:numPr>
+          <w:ilvl w:val="0"/>
+          <w:numId w:val="25"/>
+        </w:numPr>
+      </w:pPr>
+      <w:r>
+        <w:t>Monitorowanie statusu zgłoszenia</w:t>
+      </w:r>
+    </w:p>
+    <w:p>
+      <w:pPr>
+        <w:pStyle w:val="Akapitzwciciem"/>
+        <w:numPr>
+          <w:ilvl w:val="0"/>
+          <w:numId w:val="25"/>
+        </w:numPr>
+      </w:pPr>
+      <w:r>
+        <w:t>Przypisywanie zgłoszeń do pracowników dziekanatu</w:t>
+      </w:r>
+    </w:p>
+    <w:p>
+      <w:pPr>
+        <w:pStyle w:val="Akapitzwciciem"/>
+        <w:numPr>
+          <w:ilvl w:val="0"/>
+          <w:numId w:val="25"/>
+        </w:numPr>
+      </w:pPr>
+      <w:r>
+        <w:t>Komentarze w zgłoszeniach</w:t>
+      </w:r>
+    </w:p>
+    <w:p>
+      <w:pPr>
+        <w:pStyle w:val="Akapitzwciciem"/>
+        <w:numPr>
+          <w:ilvl w:val="0"/>
+          <w:numId w:val="25"/>
+        </w:numPr>
+      </w:pPr>
+      <w:r>
+        <w:t xml:space="preserve">Powiadomienia e-mail oraz powiadomienia </w:t>
+      </w:r>
+      <w:proofErr w:type="spellStart"/>
+      <w:r>
+        <w:t>push</w:t>
+      </w:r>
+      <w:proofErr w:type="spellEnd"/>
+    </w:p>
+    <w:p>
+      <w:pPr>
+        <w:pStyle w:val="Akapitzwciciem"/>
+        <w:numPr>
+          <w:ilvl w:val="0"/>
+          <w:numId w:val="25"/>
+        </w:numPr>
+      </w:pPr>
+      <w:r>
+        <w:t>Wyszukiwanie zgłoszeń</w:t>
+      </w:r>
+    </w:p>
+    <w:p>
+      <w:pPr>
+        <w:pStyle w:val="Akapitzwciciem"/>
+        <w:numPr>
+          <w:ilvl w:val="0"/>
+          <w:numId w:val="25"/>
+        </w:numPr>
+      </w:pPr>
+      <w:r>
+        <w:t>Zamknięcie zgłoszenia</w:t>
+      </w:r>
+    </w:p>
+    <w:p>
+      <w:pPr>
+        <w:pStyle w:val="Akapitzwciciem"/>
+        <w:numPr>
+          <w:ilvl w:val="0"/>
+          <w:numId w:val="25"/>
+        </w:numPr>
+      </w:pPr>
+      <w:r>
+        <w:t>Archiwizacja danych – dokumenty/załączniki</w:t>
+      </w:r>
+    </w:p>
+    <w:p>
+      <w:pPr>
+        <w:pStyle w:val="Akapitzwciciem"/>
+      </w:pPr>
+      <w:r>
+        <w:t>Wymagania niefunkcjonalne:</w:t>
+      </w:r>
+    </w:p>
+    <w:p>
+      <w:pPr>
+        <w:pStyle w:val="Akapitzwciciem"/>
+        <w:numPr>
+          <w:ilvl w:val="0"/>
+          <w:numId w:val="27"/>
+        </w:numPr>
+      </w:pPr>
+      <w:r>
+        <w:t>System powinien zostać zaprojektowany w architekturze klient – serwer.</w:t>
+      </w:r>
+    </w:p>
+    <w:p>
+      <w:pPr>
+        <w:pStyle w:val="Akapitzwciciem"/>
+        <w:numPr>
+          <w:ilvl w:val="0"/>
+          <w:numId w:val="27"/>
+        </w:numPr>
+      </w:pPr>
+      <w:r>
+        <w:t>Dostępność systemu 24 godziny na dobę przez 7 dni w tygodniu, z minimalnymi przerwami na konserwację.</w:t>
+      </w:r>
+    </w:p>
+    <w:p>
+      <w:pPr>
+        <w:pStyle w:val="Akapitzwciciem"/>
+        <w:numPr>
+          <w:ilvl w:val="0"/>
+          <w:numId w:val="27"/>
+        </w:numPr>
+      </w:pPr>
+      <w:r>
+        <w:t>System powinien jednocześnie obsługiwać co najmniej 500 studentów bez utraty wydajności.</w:t>
+      </w:r>
+    </w:p>
+    <w:p>
+      <w:pPr>
+        <w:pStyle w:val="Akapitzwciciem"/>
+        <w:numPr>
+          <w:ilvl w:val="0"/>
+          <w:numId w:val="27"/>
+        </w:numPr>
+      </w:pPr>
+      <w:r>
+        <w:t>Dane przesyłane powinny być szyfrowane w celu zabezpieczenia prywatności.</w:t>
+      </w:r>
+    </w:p>
+    <w:p>
+      <w:pPr>
+        <w:pStyle w:val="Akapitzwciciem"/>
+        <w:numPr>
+          <w:ilvl w:val="0"/>
+          <w:numId w:val="27"/>
+        </w:numPr>
+      </w:pPr>
+      <w:r>
+        <w:t>System powinien zawierać autoryzację i uwierzytelnianie, aby zapewnić dostęp jedynie upoważnionym osobą.</w:t>
+      </w:r>
+    </w:p>
+    <w:p>
+      <w:pPr>
+        <w:pStyle w:val="Akapitzwciciem"/>
+        <w:numPr>
+          <w:ilvl w:val="0"/>
+          <w:numId w:val="27"/>
+        </w:numPr>
+      </w:pPr>
+      <w:r>
+        <w:t>Interfejs użytkownika powinien być intuicyjny i łatwy w użyciu.</w:t>
+      </w:r>
+    </w:p>
+    <w:p>
+      <w:pPr>
+        <w:pStyle w:val="Akapitzwciciem"/>
+        <w:numPr>
+          <w:ilvl w:val="0"/>
+          <w:numId w:val="27"/>
+        </w:numPr>
+      </w:pPr>
+      <w:r>
+        <w:t>Obiekty w systemie powinny charakteryzować się spójną kolorystyką.</w:t>
+      </w:r>
+    </w:p>
+    <w:p>
+      <w:pPr>
+        <w:pStyle w:val="Akapitzwciciem"/>
+      </w:pPr>
+    </w:p>
+    <w:p>
+      <w:pPr>
+        <w:pStyle w:val="Akapitzwciciem"/>
+      </w:pPr>
+      <w:r>
+        <w:lastRenderedPageBreak/>
+        <w:t xml:space="preserve">Podrozdział w Projekt ogólny. Specyfikacja wymagań jest fragmentem SRS — Software </w:t>
+      </w:r>
+      <w:proofErr w:type="spellStart"/>
+      <w:r>
+        <w:t>Requirements</w:t>
+      </w:r>
+      <w:proofErr w:type="spellEnd"/>
+      <w:r>
+        <w:t xml:space="preserve"> </w:t>
+      </w:r>
+      <w:proofErr w:type="spellStart"/>
+      <w:r>
+        <w:t>Specification</w:t>
+      </w:r>
+      <w:proofErr w:type="spellEnd"/>
+      <w:r>
+        <w:t xml:space="preserve">. Szczegółowe informacje na temat dokumentu SRS dostępne są tutaj (PDF). Specyfikacja wymagań funkcjonalnych zawiera opis funkcji udostępnianych przez system. Np. Otwarcie istniejącego raportu, Utworzenie nowego raportu, Edycja ustawień, itp. Funkcje systemu odpowiadają zazwyczaj przypadkom użycia występującym na diagramie </w:t>
+      </w:r>
+      <w:proofErr w:type="spellStart"/>
+      <w:r>
+        <w:t>Use</w:t>
+      </w:r>
+      <w:proofErr w:type="spellEnd"/>
+      <w:r>
+        <w:t xml:space="preserve"> Case (PDF), taki diagram jest mile widziany jako element specyfikacji wymagań funkcjonalnych. Poszczególne wymagania mogą być prezentowane w postaci listy numerowanej lub bardziej szczegółowo w postaci tabeli. Wymagania niefunkcjonalne dotyczą aspektów systemu nie przekładających się bezpośrednio na akcje wykonywane przez system, dotyczą takich aspektów jak architektura, bezpieczeństwo, wydajność, ergonomia interfejsu użytkownika, kolorystyka. Wystarczy prezentacja wymagań niefunkcjonalnych w postaci listy numerowanej.</w:t>
+      </w:r>
+    </w:p>
+    <w:p>
+      <w:pPr>
+        <w:pStyle w:val="Akapitzwciciem"/>
+      </w:pPr>
+    </w:p>
+    <w:p>
+      <w:pPr>
+        <w:pStyle w:val="Akapitzwciciem"/>
       </w:pPr>
       <w:r>
         <w:t>W przypadku osób przyzwyczajonych do pracy z wykorzystaniem metodyk zwinnych, można przedstawić specyfikację funkcji systemu w postaci historii użytkownika.</w:t>
@@ -4107,173 +4670,196 @@
       <w:pPr>
         <w:pStyle w:val="Nagwek2"/>
       </w:pPr>
-      <w:bookmarkStart w:id="22" w:name="_Toc157625395"/>
+      <w:bookmarkStart w:id="23" w:name="_Toc157682500"/>
       <w:r>
         <w:t>Architektura systemu</w:t>
       </w:r>
-      <w:bookmarkEnd w:id="22"/>
+      <w:bookmarkEnd w:id="23"/>
     </w:p>
     <w:p>
       <w:pPr>
         <w:pStyle w:val="Akapitzwciciem"/>
       </w:pPr>
-      <w:r>
-        <w:t xml:space="preserve">Podrozdział w Projekt ogólny. Określamy jakiego rodzaju będzie system (system klasy desktop, mobilny, internetowy). W zależności od danego rodzaju systemu określamy czy będzie podzielony na podsystemy, elementy, warstwy, moduły, określamy gdzie będą one ulokowane i jak będą ze sobą współpracować. Przykład: “System będzie trójwarstwową aplikacją internetową. Warstwa kliencka działać będzie w środowisku przeglądarki, będzie ona się komunikować z warstwą usług serwerowych za pośrednictwem API REST. API będzie korzystało z bazy danych umieszczonej na osobnym, dedykowanym serwerze”. Dalej następują rysunki ideowe ilustrujące architekturę aplikacji, ogólny opis </w:t>
-      </w:r>
+    </w:p>
+    <w:p>
+      <w:pPr>
+        <w:pStyle w:val="Akapitzwciciem"/>
+      </w:pPr>
+      <w:r>
+        <w:t>Podrozdział w Projekt ogólny. Określamy jakiego rodzaju będzie system (system klasy desktop, mobilny, internetowy). W zależności od danego rodzaju systemu określamy czy będzie podzielony na podsystemy, elementy, warstwy, moduły, określamy gdzie będą one ulokowane i jak będą ze sobą współpracować. Przykład: “System będzie trójwarstwową aplikacją internetową. Warstwa kliencka działać będzie w środowisku przeglądarki, będzie ona się komunikować z warstwą usług serwerowych za pośrednictwem API REST. API będzie korzystało z bazy danych umieszczonej na osobnym, dedykowanym serwerze”. Dalej następują rysunki ideowe ilustrujące architekturę aplikacji, ogólny opis przeznaczenia oraz roli poszczególnych elementów aplikacji, metod komunikacji pomiędzy nimi.</w:t>
+      </w:r>
+    </w:p>
+    <w:p>
+      <w:pPr>
+        <w:pStyle w:val="Nagwek2"/>
+      </w:pPr>
+      <w:bookmarkStart w:id="24" w:name="_Toc157682501"/>
       <w:r>
         <w:lastRenderedPageBreak/>
-        <w:t>przeznaczenia oraz roli poszczególnych elementów aplikacji, metod komunikacji pomiędzy nimi.</w:t>
+        <w:t>Metody i narzędzia realizacji</w:t>
+      </w:r>
+      <w:bookmarkEnd w:id="24"/>
+    </w:p>
+    <w:p>
+      <w:pPr>
+        <w:pStyle w:val="Akapitzwciciem"/>
+      </w:pPr>
+      <w:r>
+        <w:t xml:space="preserve">Podrozdział w Projekt ogólny. Opierając się na znanych już wymaganiach oraz znanej architekturze systemu dokonujemy krótkiego przeglądu możliwych metod oraz narzędzi jego realizacji, wybieramy jedną wersję oraz uzasadniamy wybór (o ile nie dokonano tego w rozdziale dotyczącym koncepcji rozwiązania technologicznego). Przedstawiamy krótką charakterystykę narzędzi z uszczegółowieniem wersji którą planujemy wykorzystać. Uwaga: nie wstawiamy tutaj rozbudowanych opisów narzędzi, nie opisujemy języków programowania i wszystkich ich mechanizmów, nie robimy tutorialu z serwerów baz danych, innymi słowy nie robimy “lania wody”, ma być krótko, konkretnie i kompetentnie, a zatem jeżeli wybieramy PHP, to uzasadniamy dlaczego, jeżeli wybieramy konkretny </w:t>
+      </w:r>
+      <w:proofErr w:type="spellStart"/>
+      <w:r>
+        <w:t>framework</w:t>
+      </w:r>
+      <w:proofErr w:type="spellEnd"/>
+      <w:r>
+        <w:t xml:space="preserve"> dla PHP to piszemy dlaczego ten właśnie, i której wersji planujemy użyć. Przechodzimy do szczegółów jedynie wtedy, gdy są one istotne dla projektu w fazie projektu ogólnego, np. jeżeli istotnym elementem wpływającym na wybór biblioteki </w:t>
+      </w:r>
+      <w:proofErr w:type="spellStart"/>
+      <w:r>
+        <w:t>Qt</w:t>
+      </w:r>
+      <w:proofErr w:type="spellEnd"/>
+      <w:r>
+        <w:t xml:space="preserve"> jest mechanizm slotów i sygnałów, to można napisać parę zdań na ten temat, co ułatwi wskazanie uzasadnienia wybory tejże biblioteki.</w:t>
       </w:r>
     </w:p>
     <w:p>
       <w:pPr>
         <w:pStyle w:val="Nagwek2"/>
       </w:pPr>
-      <w:bookmarkStart w:id="23" w:name="_Toc157625396"/>
-      <w:r>
-        <w:t>Metody i narzędzia realizacji</w:t>
-      </w:r>
-      <w:bookmarkEnd w:id="23"/>
+      <w:bookmarkStart w:id="25" w:name="_Toc157682502"/>
+      <w:r>
+        <w:t>Koncepcja przechowywania danych</w:t>
+      </w:r>
+      <w:bookmarkEnd w:id="25"/>
     </w:p>
     <w:p>
       <w:pPr>
         <w:pStyle w:val="Akapitzwciciem"/>
       </w:pPr>
       <w:r>
-        <w:t>Podrozdział w Projekt ogólny. Opierając się na znanych już wymaganiach oraz znanej architekturze systemu dokonujemy krótkiego przeglądu możliwych metod oraz narzędzi jego realizacji, wybieramy jedną wersję oraz uzasadniamy wybór (o ile nie dokonano tego w rozdziale dotyczącym koncepcji rozwiązania technologicznego). Przedstawiamy krótką charakterystykę narzędzi z uszczegółowieniem wersji którą planujemy wykorzystać. Uwaga: nie wstawiamy tutaj rozbudowanych opisów narzędzi, nie opisujemy języków programowania i wszystkich ich mechanizmów, nie robimy tutorialu z serwerów baz danych, innymi słowy nie robimy “lania wody”, ma być krótko, konkretnie i kompetentnie, a zatem jeżeli wybieramy PHP, to uzasadniamy dlaczego, jeżeli wybieramy konkretny framework dla PHP to piszemy dlaczego ten właśnie, i której wersji planujemy użyć. Przechodzimy do szczegółów jedynie wtedy, gdy są one istotne dla projektu w fazie projektu ogólnego, np. jeżeli istotnym elementem wpływającym na wybór biblioteki Qt jest mechanizm slotów i sygnałów, to można napisać parę zdań na ten temat, co ułatwi wskazanie uzasadnienia wybory tejże biblioteki.</w:t>
+        <w:t>Podrozdział w Projekt ogólny. Zazwyczaj systemy informatyczne potrzebują danych przechowywanych trwale. Wykorzystuje się do tego najczęściej bazy danych, zwykle trzeba je zaprojektować. W tym podrozdziale należy przedstawić jak będziemy zapisywać dane trwałe, jeżeli stosujemy bazę danych to należy określić jej model oraz przedstawić szczegóły modelu. W przypadku baz relacyjnych podajmy model konceptualny, logiczny i fizyczny, w przypadku gdy merytorycznie one się istotnie nie różnią, podajemy model najbardziej pełny. Ilustracją wybranego modelu są najczęściej diagramy, np. diagramy ERD opisane tutaj (PDF).</w:t>
+      </w:r>
+    </w:p>
+    <w:p>
+      <w:pPr>
+        <w:pStyle w:val="Akapitzwciciem"/>
+      </w:pPr>
+      <w:r>
+        <w:t xml:space="preserve">Uwaga, zamieszczenie samych diagramów nie wystarcza, należy przedstawić również opis przeznaczenia poszczególnych tabel, wraz z informacjami o kluczach głównych i obcych. Dla baz nierelacyjnych podajemy adekwatne dla tych baz formy ilustracji metody organizacji danych. W przypadku, gdy bazy danych nie są wykorzystywane w projektowanym systemie, przedstawiamy przyjętą koncepcję przechowywania informacji (pliki </w:t>
+      </w:r>
+      <w:proofErr w:type="spellStart"/>
+      <w:r>
+        <w:t>serializacyjne</w:t>
+      </w:r>
+      <w:proofErr w:type="spellEnd"/>
+      <w:r>
+        <w:t xml:space="preserve">, pliki </w:t>
+      </w:r>
+      <w:r>
+        <w:lastRenderedPageBreak/>
+        <w:t>tekstowe, pliki CSV, pliki XML, pliki binarne), oraz szczegóły ich reprezentacji, przyjęte formaty.</w:t>
       </w:r>
     </w:p>
     <w:p>
       <w:pPr>
         <w:pStyle w:val="Nagwek2"/>
       </w:pPr>
-      <w:bookmarkStart w:id="24" w:name="_Toc157625397"/>
-      <w:r>
-        <w:t>Koncepcja przechowywania danych</w:t>
-      </w:r>
-      <w:bookmarkEnd w:id="24"/>
+      <w:bookmarkStart w:id="26" w:name="_Toc157682503"/>
+      <w:r>
+        <w:t>Projekt interfejsu użytkownika</w:t>
+      </w:r>
+      <w:bookmarkEnd w:id="26"/>
     </w:p>
     <w:p>
       <w:pPr>
         <w:pStyle w:val="Akapitzwciciem"/>
       </w:pPr>
       <w:r>
-        <w:t>Podrozdział w Projekt ogólny. Zazwyczaj systemy informatyczne potrzebują danych przechowywanych trwale. Wykorzystuje się do tego najczęściej bazy danych, zwykle trzeba je zaprojektować. W tym podrozdziale należy przedstawić jak będziemy zapisywać dane trwałe, jeżeli stosujemy bazę danych to należy określić jej model oraz przedstawić szczegóły modelu. W przypadku baz relacyjnych podajmy model konceptualny, logiczny i fizyczny, w przypadku gdy merytorycznie one się istotnie nie różnią, podajemy model najbardziej pełny. Ilustracją wybranego modelu są najczęściej diagramy, np. diagramy ERD opisane tutaj (PDF).</w:t>
-      </w:r>
+        <w:t>Podrozdział w Projekt ogólny. Prezentacja koncepcji organizacji interfejsu użytkownika, przyjmująca postać rysunków wraz ze stosownym komentarzem. rysunki mogą zawierać szkice interfejsu (również odręczne, skany), makiety z odpowiednich programów do modelowania interfejsu użytkownika. Uwaga — nie umieszczamy tutaj finalnych elementów gotowego systemu, przecież go jeszcze nie ma! Jeżeli aplikacja mam być responsywna i w różny sposób “wyglądać” na różnych urządzeniach, należy przedstawić szkice interfejsu dla każdego z przewidywanych trybów pracy.</w:t>
+      </w:r>
+    </w:p>
+    <w:p>
+      <w:pPr>
+        <w:pStyle w:val="Nagwek1"/>
+      </w:pPr>
+      <w:bookmarkStart w:id="27" w:name="_Toc157682504"/>
+      <w:r>
+        <w:t>Dokumentacja techniczna</w:t>
+      </w:r>
+      <w:bookmarkEnd w:id="27"/>
     </w:p>
     <w:p>
       <w:pPr>
         <w:pStyle w:val="Akapitzwciciem"/>
       </w:pPr>
       <w:r>
-        <w:t xml:space="preserve">Uwaga, zamieszczenie samych diagramów nie wystarcza, należy przedstawić również opis przeznaczenia poszczególnych tabel, wraz z informacjami o kluczach głównych i obcych. Dla baz nierelacyjnych podajemy adekwatne dla tych baz formy ilustracji metody organizacji danych. W przypadku, gdy bazy </w:t>
-      </w:r>
+        <w:t>Struktura tego rozdziału mocno zależy od architektury danego rozwiązania, zastosowanych metod i narzędzi realizacji. Należy rozpocząć od schematu rzeczywistej struktury systemu, prezentującego poszczególne składowe: pakiety, moduły, biblioteki, klasy. Każda składowa powinna zostać omówiona, opis powinien zawierać nazwę składowej, jej rolę w projekcie, przeznaczenie, strukturę wewnętrzną.</w:t>
+      </w:r>
+    </w:p>
+    <w:p>
+      <w:pPr>
+        <w:pStyle w:val="Akapitzwciciem"/>
+      </w:pPr>
+    </w:p>
+    <w:p>
+      <w:pPr>
+        <w:pStyle w:val="Akapitzwciciem"/>
+      </w:pPr>
+      <w:r>
+        <w:t>Ten rozdział to dobre miejsce na umieszczenie różnorodnych diagramów projektowych, takich jak diagram hierarchii klas, diagramy sekwencji, kolaboracji, itp., itd.. Tutaj można przedstawić opisy metod i/lub stosowane algorytmy.</w:t>
+      </w:r>
+    </w:p>
+    <w:p>
+      <w:pPr>
+        <w:pStyle w:val="Akapitzwciciem"/>
+      </w:pPr>
+    </w:p>
+    <w:p>
+      <w:pPr>
+        <w:pStyle w:val="Akapitzwciciem"/>
+      </w:pPr>
+      <w:r>
+        <w:t>Przy opisie składowych systemu warto przedstawić fragmenty wybranych kodów źródłowych, prezentujące szczególnie istotne, ciekawe czy nietypowe rozwiązania oraz algorytmy. Nie należy przedstawiać fragmentów kodu operacji typowych lub trywialnych. Proszę nie zamieszczać długich, ciągnących się przez wiele stron listingów kodu. Opis kodu zapisujemy w sekwencji: kilka linijek a potem fragment opisujący istotne operacje realizowane w kodzie, kilka linijek a potem fragment opisujący istotne operacje realizowane w kodzie… itd.</w:t>
+      </w:r>
+    </w:p>
+    <w:p>
+      <w:pPr>
+        <w:pStyle w:val="Akapitzwciciem"/>
+      </w:pPr>
+    </w:p>
+    <w:p>
+      <w:pPr>
+        <w:pStyle w:val="Akapitzwciciem"/>
+      </w:pPr>
       <w:r>
         <w:lastRenderedPageBreak/>
-        <w:t>danych nie są wykorzystywane w projektowanym systemie, przedstawiamy przyjętą koncepcję przechowywania informacji (pliki serializacyjne, pliki tekstowe, pliki CSV, pliki XML, pliki binarne), oraz szczegóły ich reprezentacji, przyjęte formaty.</w:t>
-      </w:r>
-    </w:p>
-    <w:p>
-      <w:pPr>
-        <w:pStyle w:val="Nagwek2"/>
-      </w:pPr>
-      <w:bookmarkStart w:id="25" w:name="_Toc157625398"/>
-      <w:r>
-        <w:t>Projekt interfejsu użytkownika</w:t>
-      </w:r>
-      <w:bookmarkEnd w:id="25"/>
+        <w:t>Fragmenty kodu proszę zamieszczać jako odpowiednio sformatowane teksty, zwykle pisane nieproporcjonalnym krojem pisma. Proszę zadbać o to, by zamieszczane kody były poprawne z punktu widzenia inżynierii programowania, poprawne merytorycznie oraz właściwie sformatowane. Proszę nie umieszczać w tekście fragmentów kodu w postaci rysunków zawierających zrzuty ekranów.</w:t>
+      </w:r>
     </w:p>
     <w:p>
       <w:pPr>
         <w:pStyle w:val="Akapitzwciciem"/>
       </w:pPr>
-      <w:r>
-        <w:t>Podrozdział w Projekt ogólny. Prezentacja koncepcji organizacji interfejsu użytkownika, przyjmująca postać rysunków wraz ze stosownym komentarzem. rysunki mogą zawierać szkice interfejsu (również odręczne, skany), makiety z odpowiednich programów do modelowania interfejsu użytkownika. Uwaga — nie umieszczamy tutaj finalnych elementów gotowego systemu, przecież go jeszcze nie ma! Jeżeli aplikacja mam być responsywna i w różny sposób “wyglądać” na różnych urządzeniach, należy przedstawić szkice interfejsu dla każdego z przewidywanych trybów pracy.</w:t>
+    </w:p>
+    <w:p>
+      <w:pPr>
+        <w:pStyle w:val="Akapitzwciciem"/>
+      </w:pPr>
+      <w:r>
+        <w:t>Proszę pamiętać, że praca inżynierska ma być wymiernym dowodem wysokich kompetencji jej autora w zakresie informatyki, niechlujny kod takich kompetencji nie potwierdza.</w:t>
       </w:r>
     </w:p>
     <w:p>
       <w:pPr>
         <w:pStyle w:val="Nagwek1"/>
       </w:pPr>
-      <w:bookmarkStart w:id="26" w:name="_Toc157625399"/>
-      <w:r>
-        <w:t>Dokumentacja techniczna</w:t>
-      </w:r>
-      <w:bookmarkEnd w:id="26"/>
-    </w:p>
-    <w:p>
-      <w:pPr>
-        <w:pStyle w:val="Akapitzwciciem"/>
-      </w:pPr>
-      <w:r>
-        <w:t>Struktura tego rozdziału mocno zależy od architektury danego rozwiązania, zastosowanych metod i narzędzi realizacji. Należy rozpocząć od schematu rzeczywistej struktury systemu, prezentującego poszczególne składowe: pakiety, moduły, biblioteki, klasy. Każda składowa powinna zostać omówiona, opis powinien zawierać nazwę składowej, jej rolę w projekcie, przeznaczenie, strukturę wewnętrzną.</w:t>
-      </w:r>
-    </w:p>
-    <w:p>
-      <w:pPr>
-        <w:pStyle w:val="Akapitzwciciem"/>
-      </w:pPr>
-    </w:p>
-    <w:p>
-      <w:pPr>
-        <w:pStyle w:val="Akapitzwciciem"/>
-      </w:pPr>
-      <w:r>
-        <w:t>Ten rozdział to dobre miejsce na umieszczenie różnorodnych diagramów projektowych, takich jak diagram hierarchii klas, diagramy sekwencji, kolaboracji, itp., itd.. Tutaj można przedstawić opisy metod i/lub stosowane algorytmy.</w:t>
-      </w:r>
-    </w:p>
-    <w:p>
-      <w:pPr>
-        <w:pStyle w:val="Akapitzwciciem"/>
-      </w:pPr>
-    </w:p>
-    <w:p>
-      <w:pPr>
-        <w:pStyle w:val="Akapitzwciciem"/>
-      </w:pPr>
-      <w:r>
-        <w:t xml:space="preserve">Przy opisie składowych systemu warto przedstawić fragmenty wybranych kodów źródłowych, prezentujące szczególnie istotne, ciekawe czy nietypowe rozwiązania oraz algorytmy. Nie należy przedstawiać fragmentów kodu operacji typowych lub trywialnych. Proszę nie zamieszczać długich, ciągnących się przez wiele stron listingów kodu. Opis kodu zapisujemy w sekwencji: kilka linijek a </w:t>
-      </w:r>
-      <w:r>
-        <w:lastRenderedPageBreak/>
-        <w:t>potem fragment opisujący istotne operacje realizowane w kodzie, kilka linijek a potem fragment opisujący istotne operacje realizowane w kodzie… itd.</w:t>
-      </w:r>
-    </w:p>
-    <w:p>
-      <w:pPr>
-        <w:pStyle w:val="Akapitzwciciem"/>
-      </w:pPr>
-    </w:p>
-    <w:p>
-      <w:pPr>
-        <w:pStyle w:val="Akapitzwciciem"/>
-      </w:pPr>
-      <w:r>
-        <w:t>Fragmenty kodu proszę zamieszczać jako odpowiednio sformatowane teksty, zwykle pisane nieproporcjonalnym krojem pisma. Proszę zadbać o to, by zamieszczane kody były poprawne z punktu widzenia inżynierii programowania, poprawne merytorycznie oraz właściwie sformatowane. Proszę nie umieszczać w tekście fragmentów kodu w postaci rysunków zawierających zrzuty ekranów.</w:t>
-      </w:r>
-    </w:p>
-    <w:p>
-      <w:pPr>
-        <w:pStyle w:val="Akapitzwciciem"/>
-      </w:pPr>
-    </w:p>
-    <w:p>
-      <w:pPr>
-        <w:pStyle w:val="Akapitzwciciem"/>
-      </w:pPr>
-      <w:r>
-        <w:t>Proszę pamiętać, że praca inżynierska ma być wymiernym dowodem wysokich kompetencji jej autora w zakresie informatyki, niechlujny kod takich kompetencji nie potwierdza.</w:t>
-      </w:r>
-    </w:p>
-    <w:p>
-      <w:pPr>
-        <w:pStyle w:val="Nagwek1"/>
-      </w:pPr>
-      <w:bookmarkStart w:id="27" w:name="_Toc157625400"/>
+      <w:bookmarkStart w:id="28" w:name="_Toc157682505"/>
       <w:r>
         <w:t>Testy i weryfikacja systemu</w:t>
       </w:r>
-      <w:bookmarkEnd w:id="27"/>
+      <w:bookmarkEnd w:id="28"/>
     </w:p>
     <w:p>
       <w:pPr>
@@ -4285,7 +4871,7 @@
           <w:szCs w:val="32"/>
         </w:rPr>
       </w:pPr>
-      <w:bookmarkStart w:id="28" w:name="_Toc157625401"/>
+      <w:bookmarkStart w:id="29" w:name="_Toc157682506"/>
       <w:r>
         <w:rPr>
           <w:rStyle w:val="AkapitbezwciciaZnak"/>
@@ -4295,27 +4881,27 @@
         </w:rPr>
         <w:t>Przykładowy scenariusz wykorzystania systemu</w:t>
       </w:r>
-      <w:bookmarkEnd w:id="28"/>
+      <w:bookmarkEnd w:id="29"/>
     </w:p>
     <w:p>
       <w:pPr>
         <w:pStyle w:val="Nagwek1"/>
       </w:pPr>
-      <w:bookmarkStart w:id="29" w:name="_Toc157625402"/>
+      <w:bookmarkStart w:id="30" w:name="_Toc157682507"/>
       <w:r>
         <w:t>Zakończenie</w:t>
       </w:r>
-      <w:bookmarkEnd w:id="29"/>
+      <w:bookmarkEnd w:id="30"/>
     </w:p>
     <w:p>
       <w:pPr>
         <w:pStyle w:val="Nagwek1"/>
       </w:pPr>
-      <w:bookmarkStart w:id="30" w:name="_Toc157625403"/>
+      <w:bookmarkStart w:id="31" w:name="_Toc157682508"/>
       <w:r>
         <w:t>Bibliografia</w:t>
       </w:r>
-      <w:bookmarkEnd w:id="30"/>
+      <w:bookmarkEnd w:id="31"/>
     </w:p>
     <w:p>
       <w:pPr>
@@ -4353,7 +4939,15 @@
         </w:numPr>
       </w:pPr>
       <w:r>
-        <w:t xml:space="preserve">Kowalski J., Jak cytować materiały źródłowe, Oficyna Wydawnicza Example, </w:t>
+        <w:t xml:space="preserve">Kowalski J., Jak cytować materiały źródłowe, Oficyna Wydawnicza </w:t>
+      </w:r>
+      <w:proofErr w:type="spellStart"/>
+      <w:r>
+        <w:t>Example</w:t>
+      </w:r>
+      <w:proofErr w:type="spellEnd"/>
+      <w:r>
+        <w:t xml:space="preserve">, </w:t>
       </w:r>
       <w:r>
         <w:t>Katowice</w:t>
@@ -4430,12 +5024,11 @@
       <w:pPr>
         <w:pStyle w:val="Nagwek1"/>
       </w:pPr>
-      <w:bookmarkStart w:id="31" w:name="_Toc157625404"/>
-      <w:r>
-        <w:lastRenderedPageBreak/>
+      <w:bookmarkStart w:id="32" w:name="_Toc157682509"/>
+      <w:r>
         <w:t>Spis rysunków</w:t>
       </w:r>
-      <w:bookmarkEnd w:id="31"/>
+      <w:bookmarkEnd w:id="32"/>
     </w:p>
     <w:p>
       <w:pPr>
@@ -4448,6 +5041,7 @@
           <w:noProof/>
           <w:kern w:val="2"/>
           <w:szCs w:val="24"/>
+          <w14:ligatures w14:val="standardContextual"/>
         </w:rPr>
       </w:pPr>
       <w:r>
@@ -4459,13 +5053,13 @@
       <w:r>
         <w:fldChar w:fldCharType="separate"/>
       </w:r>
-      <w:hyperlink w:anchor="_Toc157579403" w:history="1">
+      <w:hyperlink w:anchor="_Toc157682511" w:history="1">
         <w:r>
           <w:rPr>
             <w:rStyle w:val="Hipercze"/>
             <w:noProof/>
           </w:rPr>
-          <w:t>Rysunek 1 Aktualny obieg dokumentów w dziekanacie studenckim</w:t>
+          <w:t>Rysunek 1Aktualny obieg dokumentów w dziekanacie studenckim</w:t>
         </w:r>
         <w:r>
           <w:rPr>
@@ -4486,7 +5080,7 @@
             <w:noProof/>
             <w:webHidden/>
           </w:rPr>
-          <w:instrText xml:space="preserve"> PAGEREF _Toc157579403 \h </w:instrText>
+          <w:instrText xml:space="preserve"> PAGEREF _Toc157682511 \h </w:instrText>
         </w:r>
         <w:r>
           <w:rPr>
@@ -4528,15 +5122,16 @@
           <w:noProof/>
           <w:kern w:val="2"/>
           <w:szCs w:val="24"/>
+          <w14:ligatures w14:val="standardContextual"/>
         </w:rPr>
       </w:pPr>
-      <w:hyperlink w:anchor="_Toc157579404" w:history="1">
+      <w:hyperlink w:anchor="_Toc157682512" w:history="1">
         <w:r>
           <w:rPr>
             <w:rStyle w:val="Hipercze"/>
             <w:noProof/>
           </w:rPr>
-          <w:t>Rysunek 2 Wniosek o przeniesienie z formy studiów stacjonarnych na niestacjonarne</w:t>
+          <w:t>Rysunek 2Wniosek o przeniesienie z formy studiów stacjonarnych na niestacjonarne</w:t>
         </w:r>
         <w:r>
           <w:rPr>
@@ -4557,7 +5152,7 @@
             <w:noProof/>
             <w:webHidden/>
           </w:rPr>
-          <w:instrText xml:space="preserve"> PAGEREF _Toc157579404 \h </w:instrText>
+          <w:instrText xml:space="preserve"> PAGEREF _Toc157682512 \h </w:instrText>
         </w:r>
         <w:r>
           <w:rPr>
@@ -4599,9 +5194,10 @@
           <w:noProof/>
           <w:kern w:val="2"/>
           <w:szCs w:val="24"/>
+          <w14:ligatures w14:val="standardContextual"/>
         </w:rPr>
       </w:pPr>
-      <w:hyperlink w:anchor="_Toc157579405" w:history="1">
+      <w:hyperlink w:anchor="_Toc157682513" w:history="1">
         <w:r>
           <w:rPr>
             <w:rStyle w:val="Hipercze"/>
@@ -4628,7 +5224,7 @@
             <w:noProof/>
             <w:webHidden/>
           </w:rPr>
-          <w:instrText xml:space="preserve"> PAGEREF _Toc157579405 \h </w:instrText>
+          <w:instrText xml:space="preserve"> PAGEREF _Toc157682513 \h </w:instrText>
         </w:r>
         <w:r>
           <w:rPr>
@@ -4670,9 +5266,10 @@
           <w:noProof/>
           <w:kern w:val="2"/>
           <w:szCs w:val="24"/>
+          <w14:ligatures w14:val="standardContextual"/>
         </w:rPr>
       </w:pPr>
-      <w:hyperlink w:anchor="_Toc157579406" w:history="1">
+      <w:hyperlink w:anchor="_Toc157682514" w:history="1">
         <w:r>
           <w:rPr>
             <w:rStyle w:val="Hipercze"/>
@@ -4699,7 +5296,7 @@
             <w:noProof/>
             <w:webHidden/>
           </w:rPr>
-          <w:instrText xml:space="preserve"> PAGEREF _Toc157579406 \h </w:instrText>
+          <w:instrText xml:space="preserve"> PAGEREF _Toc157682514 \h </w:instrText>
         </w:r>
         <w:r>
           <w:rPr>
@@ -4741,9 +5338,10 @@
           <w:noProof/>
           <w:kern w:val="2"/>
           <w:szCs w:val="24"/>
+          <w14:ligatures w14:val="standardContextual"/>
         </w:rPr>
       </w:pPr>
-      <w:hyperlink w:anchor="_Toc157579407" w:history="1">
+      <w:hyperlink w:anchor="_Toc157682515" w:history="1">
         <w:r>
           <w:rPr>
             <w:rStyle w:val="Hipercze"/>
@@ -4770,7 +5368,7 @@
             <w:noProof/>
             <w:webHidden/>
           </w:rPr>
-          <w:instrText xml:space="preserve"> PAGEREF _Toc157579407 \h </w:instrText>
+          <w:instrText xml:space="preserve"> PAGEREF _Toc157682515 \h </w:instrText>
         </w:r>
         <w:r>
           <w:rPr>
@@ -4812,9 +5410,10 @@
           <w:noProof/>
           <w:kern w:val="2"/>
           <w:szCs w:val="24"/>
+          <w14:ligatures w14:val="standardContextual"/>
         </w:rPr>
       </w:pPr>
-      <w:hyperlink w:anchor="_Toc157579408" w:history="1">
+      <w:hyperlink w:anchor="_Toc157682516" w:history="1">
         <w:r>
           <w:rPr>
             <w:rStyle w:val="Hipercze"/>
@@ -4841,7 +5440,7 @@
             <w:noProof/>
             <w:webHidden/>
           </w:rPr>
-          <w:instrText xml:space="preserve"> PAGEREF _Toc157579408 \h </w:instrText>
+          <w:instrText xml:space="preserve"> PAGEREF _Toc157682516 \h </w:instrText>
         </w:r>
         <w:r>
           <w:rPr>
@@ -4883,15 +5482,30 @@
           <w:noProof/>
           <w:kern w:val="2"/>
           <w:szCs w:val="24"/>
+          <w14:ligatures w14:val="standardContextual"/>
         </w:rPr>
       </w:pPr>
-      <w:hyperlink w:anchor="_Toc157579409" w:history="1">
+      <w:hyperlink w:anchor="_Toc157682517" w:history="1">
         <w:r>
           <w:rPr>
             <w:rStyle w:val="Hipercze"/>
             <w:noProof/>
           </w:rPr>
-          <w:t>Rysunek 7 Interfejs platformy Slack</w:t>
+          <w:t>Rysunek 7</w:t>
+        </w:r>
+        <w:r>
+          <w:rPr>
+            <w:rStyle w:val="Hipercze"/>
+            <w:noProof/>
+          </w:rPr>
+          <w:t xml:space="preserve"> </w:t>
+        </w:r>
+        <w:r>
+          <w:rPr>
+            <w:rStyle w:val="Hipercze"/>
+            <w:noProof/>
+          </w:rPr>
+          <w:t>Interfejs platformy Slack</w:t>
         </w:r>
         <w:r>
           <w:rPr>
@@ -4912,7 +5526,7 @@
             <w:noProof/>
             <w:webHidden/>
           </w:rPr>
-          <w:instrText xml:space="preserve"> PAGEREF _Toc157579409 \h </w:instrText>
+          <w:instrText xml:space="preserve"> PAGEREF _Toc157682517 \h </w:instrText>
         </w:r>
         <w:r>
           <w:rPr>
@@ -4933,6 +5547,78 @@
             <w:webHidden/>
           </w:rPr>
           <w:t>14</w:t>
+        </w:r>
+        <w:r>
+          <w:rPr>
+            <w:noProof/>
+            <w:webHidden/>
+          </w:rPr>
+          <w:fldChar w:fldCharType="end"/>
+        </w:r>
+      </w:hyperlink>
+    </w:p>
+    <w:p>
+      <w:pPr>
+        <w:pStyle w:val="Spisilustracji"/>
+        <w:tabs>
+          <w:tab w:val="right" w:leader="dot" w:pos="8493"/>
+        </w:tabs>
+        <w:rPr>
+          <w:rFonts w:asciiTheme="minorHAnsi" w:eastAsiaTheme="minorEastAsia" w:hAnsiTheme="minorHAnsi" w:cstheme="minorBidi"/>
+          <w:noProof/>
+          <w:kern w:val="2"/>
+          <w:szCs w:val="24"/>
+          <w14:ligatures w14:val="standardContextual"/>
+        </w:rPr>
+      </w:pPr>
+      <w:hyperlink w:anchor="_Toc157682518" w:history="1">
+        <w:r>
+          <w:rPr>
+            <w:rStyle w:val="Hipercze"/>
+            <w:noProof/>
+          </w:rPr>
+          <w:t>Rysunek 8 Schemat architektury REST API</w:t>
+        </w:r>
+        <w:r>
+          <w:rPr>
+            <w:noProof/>
+            <w:webHidden/>
+          </w:rPr>
+          <w:tab/>
+        </w:r>
+        <w:r>
+          <w:rPr>
+            <w:noProof/>
+            <w:webHidden/>
+          </w:rPr>
+          <w:fldChar w:fldCharType="begin"/>
+        </w:r>
+        <w:r>
+          <w:rPr>
+            <w:noProof/>
+            <w:webHidden/>
+          </w:rPr>
+          <w:instrText xml:space="preserve"> PAGEREF _Toc157682518 \h </w:instrText>
+        </w:r>
+        <w:r>
+          <w:rPr>
+            <w:noProof/>
+            <w:webHidden/>
+          </w:rPr>
+        </w:r>
+        <w:r>
+          <w:rPr>
+            <w:noProof/>
+            <w:webHidden/>
+          </w:rPr>
+          <w:fldChar w:fldCharType="separate"/>
+        </w:r>
+        <w:r>
+          <w:rPr>
+            <w:noProof/>
+            <w:webHidden/>
+          </w:rPr>
+          <w:t>17</w:t>
         </w:r>
         <w:r>
           <w:rPr>
@@ -4956,11 +5642,11 @@
       <w:pPr>
         <w:pStyle w:val="Nagwek1"/>
       </w:pPr>
-      <w:bookmarkStart w:id="32" w:name="_Toc157625405"/>
+      <w:bookmarkStart w:id="33" w:name="_Toc157682510"/>
       <w:r>
         <w:t>Spis tabel</w:t>
       </w:r>
-      <w:bookmarkEnd w:id="32"/>
+      <w:bookmarkEnd w:id="33"/>
     </w:p>
     <w:p>
       <w:pPr>
@@ -5065,15 +5751,15 @@
 </file>
 
 <file path=word/endnotes.xml><?xml version="1.0" encoding="utf-8"?>
-<w:endnotes xmlns:ve="http://schemas.openxmlformats.org/markup-compatibility/2006" xmlns:o="urn:schemas-microsoft-com:office:office" xmlns:r="http://schemas.openxmlformats.org/officeDocument/2006/relationships" xmlns:m="http://schemas.openxmlformats.org/officeDocument/2006/math" xmlns:v="urn:schemas-microsoft-com:vml" xmlns:wp="http://schemas.openxmlformats.org/drawingml/2006/wordprocessingDrawing" xmlns:w10="urn:schemas-microsoft-com:office:word" xmlns:w="http://schemas.openxmlformats.org/wordprocessingml/2006/main" xmlns:wne="http://schemas.microsoft.com/office/word/2006/wordml">
-  <w:endnote w:type="separator" w:id="0">
+<w:endnotes xmlns:wpc="http://schemas.microsoft.com/office/word/2010/wordprocessingCanvas" xmlns:cx="http://schemas.microsoft.com/office/drawing/2014/chartex" xmlns:cx1="http://schemas.microsoft.com/office/drawing/2015/9/8/chartex" xmlns:cx2="http://schemas.microsoft.com/office/drawing/2015/10/21/chartex" xmlns:cx3="http://schemas.microsoft.com/office/drawing/2016/5/9/chartex" xmlns:cx4="http://schemas.microsoft.com/office/drawing/2016/5/10/chartex" xmlns:cx5="http://schemas.microsoft.com/office/drawing/2016/5/11/chartex" xmlns:cx6="http://schemas.microsoft.com/office/drawing/2016/5/12/chartex" xmlns:cx7="http://schemas.microsoft.com/office/drawing/2016/5/13/chartex" xmlns:cx8="http://schemas.microsoft.com/office/drawing/2016/5/14/chartex" xmlns:mc="http://schemas.openxmlformats.org/markup-compatibility/2006" xmlns:aink="http://schemas.microsoft.com/office/drawing/2016/ink" xmlns:am3d="http://schemas.microsoft.com/office/drawing/2017/model3d" xmlns:o="urn:schemas-microsoft-com:office:office" xmlns:oel="http://schemas.microsoft.com/office/2019/extlst" xmlns:r="http://schemas.openxmlformats.org/officeDocument/2006/relationships" xmlns:m="http://schemas.openxmlformats.org/officeDocument/2006/math" xmlns:v="urn:schemas-microsoft-com:vml" xmlns:wp14="http://schemas.microsoft.com/office/word/2010/wordprocessingDrawing" xmlns:wp="http://schemas.openxmlformats.org/drawingml/2006/wordprocessingDrawing" xmlns:w10="urn:schemas-microsoft-com:office:word" xmlns:w="http://schemas.openxmlformats.org/wordprocessingml/2006/main" xmlns:w14="http://schemas.microsoft.com/office/word/2010/wordml" xmlns:w15="http://schemas.microsoft.com/office/word/2012/wordml" xmlns:w16cex="http://schemas.microsoft.com/office/word/2018/wordml/cex" xmlns:w16cid="http://schemas.microsoft.com/office/word/2016/wordml/cid" xmlns:w16="http://schemas.microsoft.com/office/word/2018/wordml" xmlns:w16sdtdh="http://schemas.microsoft.com/office/word/2020/wordml/sdtdatahash" xmlns:w16se="http://schemas.microsoft.com/office/word/2015/wordml/symex" xmlns:wpg="http://schemas.microsoft.com/office/word/2010/wordprocessingGroup" xmlns:wpi="http://schemas.microsoft.com/office/word/2010/wordprocessingInk" xmlns:wne="http://schemas.microsoft.com/office/word/2006/wordml" xmlns:wps="http://schemas.microsoft.com/office/word/2010/wordprocessingShape" mc:Ignorable="w14 w15 w16se w16cid w16 w16cex w16sdtdh wp14">
+  <w:endnote w:type="separator" w:id="-1">
     <w:p>
       <w:r>
         <w:separator/>
       </w:r>
     </w:p>
   </w:endnote>
-  <w:endnote w:type="continuationSeparator" w:id="1">
+  <w:endnote w:type="continuationSeparator" w:id="0">
     <w:p>
       <w:r>
         <w:continuationSeparator/>
@@ -5084,7 +5770,7 @@
 </file>
 
 <file path=word/footer1.xml><?xml version="1.0" encoding="utf-8"?>
-<w:ftr xmlns:ve="http://schemas.openxmlformats.org/markup-compatibility/2006" xmlns:o="urn:schemas-microsoft-com:office:office" xmlns:r="http://schemas.openxmlformats.org/officeDocument/2006/relationships" xmlns:m="http://schemas.openxmlformats.org/officeDocument/2006/math" xmlns:v="urn:schemas-microsoft-com:vml" xmlns:wp="http://schemas.openxmlformats.org/drawingml/2006/wordprocessingDrawing" xmlns:w10="urn:schemas-microsoft-com:office:word" xmlns:w="http://schemas.openxmlformats.org/wordprocessingml/2006/main" xmlns:wne="http://schemas.microsoft.com/office/word/2006/wordml">
+<w:ftr xmlns:wpc="http://schemas.microsoft.com/office/word/2010/wordprocessingCanvas" xmlns:cx="http://schemas.microsoft.com/office/drawing/2014/chartex" xmlns:cx1="http://schemas.microsoft.com/office/drawing/2015/9/8/chartex" xmlns:cx2="http://schemas.microsoft.com/office/drawing/2015/10/21/chartex" xmlns:cx3="http://schemas.microsoft.com/office/drawing/2016/5/9/chartex" xmlns:cx4="http://schemas.microsoft.com/office/drawing/2016/5/10/chartex" xmlns:cx5="http://schemas.microsoft.com/office/drawing/2016/5/11/chartex" xmlns:cx6="http://schemas.microsoft.com/office/drawing/2016/5/12/chartex" xmlns:cx7="http://schemas.microsoft.com/office/drawing/2016/5/13/chartex" xmlns:cx8="http://schemas.microsoft.com/office/drawing/2016/5/14/chartex" xmlns:mc="http://schemas.openxmlformats.org/markup-compatibility/2006" xmlns:aink="http://schemas.microsoft.com/office/drawing/2016/ink" xmlns:am3d="http://schemas.microsoft.com/office/drawing/2017/model3d" xmlns:o="urn:schemas-microsoft-com:office:office" xmlns:oel="http://schemas.microsoft.com/office/2019/extlst" xmlns:r="http://schemas.openxmlformats.org/officeDocument/2006/relationships" xmlns:m="http://schemas.openxmlformats.org/officeDocument/2006/math" xmlns:v="urn:schemas-microsoft-com:vml" xmlns:wp14="http://schemas.microsoft.com/office/word/2010/wordprocessingDrawing" xmlns:wp="http://schemas.openxmlformats.org/drawingml/2006/wordprocessingDrawing" xmlns:w10="urn:schemas-microsoft-com:office:word" xmlns:w="http://schemas.openxmlformats.org/wordprocessingml/2006/main" xmlns:w14="http://schemas.microsoft.com/office/word/2010/wordml" xmlns:w15="http://schemas.microsoft.com/office/word/2012/wordml" xmlns:w16cex="http://schemas.microsoft.com/office/word/2018/wordml/cex" xmlns:w16cid="http://schemas.microsoft.com/office/word/2016/wordml/cid" xmlns:w16="http://schemas.microsoft.com/office/word/2018/wordml" xmlns:w16sdtdh="http://schemas.microsoft.com/office/word/2020/wordml/sdtdatahash" xmlns:w16se="http://schemas.microsoft.com/office/word/2015/wordml/symex" xmlns:wpg="http://schemas.microsoft.com/office/word/2010/wordprocessingGroup" xmlns:wpi="http://schemas.microsoft.com/office/word/2010/wordprocessingInk" xmlns:wne="http://schemas.microsoft.com/office/word/2006/wordml" xmlns:wps="http://schemas.microsoft.com/office/word/2010/wordprocessingShape" mc:Ignorable="w14 w15 w16se w16cid w16 w16cex w16sdtdh wp14">
   <w:p>
     <w:pPr>
       <w:pStyle w:val="Stopka"/>
@@ -5125,7 +5811,7 @@
 </file>
 
 <file path=word/footer2.xml><?xml version="1.0" encoding="utf-8"?>
-<w:ftr xmlns:ve="http://schemas.openxmlformats.org/markup-compatibility/2006" xmlns:o="urn:schemas-microsoft-com:office:office" xmlns:r="http://schemas.openxmlformats.org/officeDocument/2006/relationships" xmlns:m="http://schemas.openxmlformats.org/officeDocument/2006/math" xmlns:v="urn:schemas-microsoft-com:vml" xmlns:wp="http://schemas.openxmlformats.org/drawingml/2006/wordprocessingDrawing" xmlns:w10="urn:schemas-microsoft-com:office:word" xmlns:w="http://schemas.openxmlformats.org/wordprocessingml/2006/main" xmlns:wne="http://schemas.microsoft.com/office/word/2006/wordml">
+<w:ftr xmlns:wpc="http://schemas.microsoft.com/office/word/2010/wordprocessingCanvas" xmlns:cx="http://schemas.microsoft.com/office/drawing/2014/chartex" xmlns:cx1="http://schemas.microsoft.com/office/drawing/2015/9/8/chartex" xmlns:cx2="http://schemas.microsoft.com/office/drawing/2015/10/21/chartex" xmlns:cx3="http://schemas.microsoft.com/office/drawing/2016/5/9/chartex" xmlns:cx4="http://schemas.microsoft.com/office/drawing/2016/5/10/chartex" xmlns:cx5="http://schemas.microsoft.com/office/drawing/2016/5/11/chartex" xmlns:cx6="http://schemas.microsoft.com/office/drawing/2016/5/12/chartex" xmlns:cx7="http://schemas.microsoft.com/office/drawing/2016/5/13/chartex" xmlns:cx8="http://schemas.microsoft.com/office/drawing/2016/5/14/chartex" xmlns:mc="http://schemas.openxmlformats.org/markup-compatibility/2006" xmlns:aink="http://schemas.microsoft.com/office/drawing/2016/ink" xmlns:am3d="http://schemas.microsoft.com/office/drawing/2017/model3d" xmlns:o="urn:schemas-microsoft-com:office:office" xmlns:oel="http://schemas.microsoft.com/office/2019/extlst" xmlns:r="http://schemas.openxmlformats.org/officeDocument/2006/relationships" xmlns:m="http://schemas.openxmlformats.org/officeDocument/2006/math" xmlns:v="urn:schemas-microsoft-com:vml" xmlns:wp14="http://schemas.microsoft.com/office/word/2010/wordprocessingDrawing" xmlns:wp="http://schemas.openxmlformats.org/drawingml/2006/wordprocessingDrawing" xmlns:w10="urn:schemas-microsoft-com:office:word" xmlns:w="http://schemas.openxmlformats.org/wordprocessingml/2006/main" xmlns:w14="http://schemas.microsoft.com/office/word/2010/wordml" xmlns:w15="http://schemas.microsoft.com/office/word/2012/wordml" xmlns:w16cex="http://schemas.microsoft.com/office/word/2018/wordml/cex" xmlns:w16cid="http://schemas.microsoft.com/office/word/2016/wordml/cid" xmlns:w16="http://schemas.microsoft.com/office/word/2018/wordml" xmlns:w16sdtdh="http://schemas.microsoft.com/office/word/2020/wordml/sdtdatahash" xmlns:w16se="http://schemas.microsoft.com/office/word/2015/wordml/symex" xmlns:wpg="http://schemas.microsoft.com/office/word/2010/wordprocessingGroup" xmlns:wpi="http://schemas.microsoft.com/office/word/2010/wordprocessingInk" xmlns:wne="http://schemas.microsoft.com/office/word/2006/wordml" xmlns:wps="http://schemas.microsoft.com/office/word/2010/wordprocessingShape" mc:Ignorable="w14 w15 w16se w16cid w16 w16cex w16sdtdh wp14">
   <w:p>
     <w:pPr>
       <w:pStyle w:val="Stopkanieparzysta"/>
@@ -5166,15 +5852,15 @@
 </file>
 
 <file path=word/footnotes.xml><?xml version="1.0" encoding="utf-8"?>
-<w:footnotes xmlns:ve="http://schemas.openxmlformats.org/markup-compatibility/2006" xmlns:o="urn:schemas-microsoft-com:office:office" xmlns:r="http://schemas.openxmlformats.org/officeDocument/2006/relationships" xmlns:m="http://schemas.openxmlformats.org/officeDocument/2006/math" xmlns:v="urn:schemas-microsoft-com:vml" xmlns:wp="http://schemas.openxmlformats.org/drawingml/2006/wordprocessingDrawing" xmlns:w10="urn:schemas-microsoft-com:office:word" xmlns:w="http://schemas.openxmlformats.org/wordprocessingml/2006/main" xmlns:wne="http://schemas.microsoft.com/office/word/2006/wordml">
-  <w:footnote w:type="separator" w:id="0">
+<w:footnotes xmlns:wpc="http://schemas.microsoft.com/office/word/2010/wordprocessingCanvas" xmlns:cx="http://schemas.microsoft.com/office/drawing/2014/chartex" xmlns:cx1="http://schemas.microsoft.com/office/drawing/2015/9/8/chartex" xmlns:cx2="http://schemas.microsoft.com/office/drawing/2015/10/21/chartex" xmlns:cx3="http://schemas.microsoft.com/office/drawing/2016/5/9/chartex" xmlns:cx4="http://schemas.microsoft.com/office/drawing/2016/5/10/chartex" xmlns:cx5="http://schemas.microsoft.com/office/drawing/2016/5/11/chartex" xmlns:cx6="http://schemas.microsoft.com/office/drawing/2016/5/12/chartex" xmlns:cx7="http://schemas.microsoft.com/office/drawing/2016/5/13/chartex" xmlns:cx8="http://schemas.microsoft.com/office/drawing/2016/5/14/chartex" xmlns:mc="http://schemas.openxmlformats.org/markup-compatibility/2006" xmlns:aink="http://schemas.microsoft.com/office/drawing/2016/ink" xmlns:am3d="http://schemas.microsoft.com/office/drawing/2017/model3d" xmlns:o="urn:schemas-microsoft-com:office:office" xmlns:oel="http://schemas.microsoft.com/office/2019/extlst" xmlns:r="http://schemas.openxmlformats.org/officeDocument/2006/relationships" xmlns:m="http://schemas.openxmlformats.org/officeDocument/2006/math" xmlns:v="urn:schemas-microsoft-com:vml" xmlns:wp14="http://schemas.microsoft.com/office/word/2010/wordprocessingDrawing" xmlns:wp="http://schemas.openxmlformats.org/drawingml/2006/wordprocessingDrawing" xmlns:w10="urn:schemas-microsoft-com:office:word" xmlns:w="http://schemas.openxmlformats.org/wordprocessingml/2006/main" xmlns:w14="http://schemas.microsoft.com/office/word/2010/wordml" xmlns:w15="http://schemas.microsoft.com/office/word/2012/wordml" xmlns:w16cex="http://schemas.microsoft.com/office/word/2018/wordml/cex" xmlns:w16cid="http://schemas.microsoft.com/office/word/2016/wordml/cid" xmlns:w16="http://schemas.microsoft.com/office/word/2018/wordml" xmlns:w16sdtdh="http://schemas.microsoft.com/office/word/2020/wordml/sdtdatahash" xmlns:w16se="http://schemas.microsoft.com/office/word/2015/wordml/symex" xmlns:wpg="http://schemas.microsoft.com/office/word/2010/wordprocessingGroup" xmlns:wpi="http://schemas.microsoft.com/office/word/2010/wordprocessingInk" xmlns:wne="http://schemas.microsoft.com/office/word/2006/wordml" xmlns:wps="http://schemas.microsoft.com/office/word/2010/wordprocessingShape" mc:Ignorable="w14 w15 w16se w16cid w16 w16cex w16sdtdh wp14">
+  <w:footnote w:type="separator" w:id="-1">
     <w:p>
       <w:r>
         <w:separator/>
       </w:r>
     </w:p>
   </w:footnote>
-  <w:footnote w:type="continuationSeparator" w:id="1">
+  <w:footnote w:type="continuationSeparator" w:id="0">
     <w:p>
       <w:r>
         <w:continuationSeparator/>
@@ -5185,7 +5871,7 @@
 </file>
 
 <file path=word/header1.xml><?xml version="1.0" encoding="utf-8"?>
-<w:hdr xmlns:ve="http://schemas.openxmlformats.org/markup-compatibility/2006" xmlns:o="urn:schemas-microsoft-com:office:office" xmlns:r="http://schemas.openxmlformats.org/officeDocument/2006/relationships" xmlns:m="http://schemas.openxmlformats.org/officeDocument/2006/math" xmlns:v="urn:schemas-microsoft-com:vml" xmlns:wp="http://schemas.openxmlformats.org/drawingml/2006/wordprocessingDrawing" xmlns:w10="urn:schemas-microsoft-com:office:word" xmlns:w="http://schemas.openxmlformats.org/wordprocessingml/2006/main" xmlns:wne="http://schemas.microsoft.com/office/word/2006/wordml">
+<w:hdr xmlns:wpc="http://schemas.microsoft.com/office/word/2010/wordprocessingCanvas" xmlns:cx="http://schemas.microsoft.com/office/drawing/2014/chartex" xmlns:cx1="http://schemas.microsoft.com/office/drawing/2015/9/8/chartex" xmlns:cx2="http://schemas.microsoft.com/office/drawing/2015/10/21/chartex" xmlns:cx3="http://schemas.microsoft.com/office/drawing/2016/5/9/chartex" xmlns:cx4="http://schemas.microsoft.com/office/drawing/2016/5/10/chartex" xmlns:cx5="http://schemas.microsoft.com/office/drawing/2016/5/11/chartex" xmlns:cx6="http://schemas.microsoft.com/office/drawing/2016/5/12/chartex" xmlns:cx7="http://schemas.microsoft.com/office/drawing/2016/5/13/chartex" xmlns:cx8="http://schemas.microsoft.com/office/drawing/2016/5/14/chartex" xmlns:mc="http://schemas.openxmlformats.org/markup-compatibility/2006" xmlns:aink="http://schemas.microsoft.com/office/drawing/2016/ink" xmlns:am3d="http://schemas.microsoft.com/office/drawing/2017/model3d" xmlns:o="urn:schemas-microsoft-com:office:office" xmlns:oel="http://schemas.microsoft.com/office/2019/extlst" xmlns:r="http://schemas.openxmlformats.org/officeDocument/2006/relationships" xmlns:m="http://schemas.openxmlformats.org/officeDocument/2006/math" xmlns:v="urn:schemas-microsoft-com:vml" xmlns:wp14="http://schemas.microsoft.com/office/word/2010/wordprocessingDrawing" xmlns:wp="http://schemas.openxmlformats.org/drawingml/2006/wordprocessingDrawing" xmlns:w10="urn:schemas-microsoft-com:office:word" xmlns:w="http://schemas.openxmlformats.org/wordprocessingml/2006/main" xmlns:w14="http://schemas.microsoft.com/office/word/2010/wordml" xmlns:w15="http://schemas.microsoft.com/office/word/2012/wordml" xmlns:w16cex="http://schemas.microsoft.com/office/word/2018/wordml/cex" xmlns:w16cid="http://schemas.microsoft.com/office/word/2016/wordml/cid" xmlns:w16="http://schemas.microsoft.com/office/word/2018/wordml" xmlns:w16sdtdh="http://schemas.microsoft.com/office/word/2020/wordml/sdtdatahash" xmlns:w16se="http://schemas.microsoft.com/office/word/2015/wordml/symex" xmlns:wpg="http://schemas.microsoft.com/office/word/2010/wordprocessingGroup" xmlns:wpi="http://schemas.microsoft.com/office/word/2010/wordprocessingInk" xmlns:wne="http://schemas.microsoft.com/office/word/2006/wordml" xmlns:wps="http://schemas.microsoft.com/office/word/2010/wordprocessingShape" mc:Ignorable="w14 w15 w16se w16cid w16 w16cex w16sdtdh wp14">
   <w:p>
     <w:pPr>
       <w:pStyle w:val="Nagwek"/>
@@ -5198,7 +5884,7 @@
 </file>
 
 <file path=word/header2.xml><?xml version="1.0" encoding="utf-8"?>
-<w:hdr xmlns:ve="http://schemas.openxmlformats.org/markup-compatibility/2006" xmlns:o="urn:schemas-microsoft-com:office:office" xmlns:r="http://schemas.openxmlformats.org/officeDocument/2006/relationships" xmlns:m="http://schemas.openxmlformats.org/officeDocument/2006/math" xmlns:v="urn:schemas-microsoft-com:vml" xmlns:wp="http://schemas.openxmlformats.org/drawingml/2006/wordprocessingDrawing" xmlns:w10="urn:schemas-microsoft-com:office:word" xmlns:w="http://schemas.openxmlformats.org/wordprocessingml/2006/main" xmlns:wne="http://schemas.microsoft.com/office/word/2006/wordml">
+<w:hdr xmlns:wpc="http://schemas.microsoft.com/office/word/2010/wordprocessingCanvas" xmlns:cx="http://schemas.microsoft.com/office/drawing/2014/chartex" xmlns:cx1="http://schemas.microsoft.com/office/drawing/2015/9/8/chartex" xmlns:cx2="http://schemas.microsoft.com/office/drawing/2015/10/21/chartex" xmlns:cx3="http://schemas.microsoft.com/office/drawing/2016/5/9/chartex" xmlns:cx4="http://schemas.microsoft.com/office/drawing/2016/5/10/chartex" xmlns:cx5="http://schemas.microsoft.com/office/drawing/2016/5/11/chartex" xmlns:cx6="http://schemas.microsoft.com/office/drawing/2016/5/12/chartex" xmlns:cx7="http://schemas.microsoft.com/office/drawing/2016/5/13/chartex" xmlns:cx8="http://schemas.microsoft.com/office/drawing/2016/5/14/chartex" xmlns:mc="http://schemas.openxmlformats.org/markup-compatibility/2006" xmlns:aink="http://schemas.microsoft.com/office/drawing/2016/ink" xmlns:am3d="http://schemas.microsoft.com/office/drawing/2017/model3d" xmlns:o="urn:schemas-microsoft-com:office:office" xmlns:oel="http://schemas.microsoft.com/office/2019/extlst" xmlns:r="http://schemas.openxmlformats.org/officeDocument/2006/relationships" xmlns:m="http://schemas.openxmlformats.org/officeDocument/2006/math" xmlns:v="urn:schemas-microsoft-com:vml" xmlns:wp14="http://schemas.microsoft.com/office/word/2010/wordprocessingDrawing" xmlns:wp="http://schemas.openxmlformats.org/drawingml/2006/wordprocessingDrawing" xmlns:w10="urn:schemas-microsoft-com:office:word" xmlns:w="http://schemas.openxmlformats.org/wordprocessingml/2006/main" xmlns:w14="http://schemas.microsoft.com/office/word/2010/wordml" xmlns:w15="http://schemas.microsoft.com/office/word/2012/wordml" xmlns:w16cex="http://schemas.microsoft.com/office/word/2018/wordml/cex" xmlns:w16cid="http://schemas.microsoft.com/office/word/2016/wordml/cid" xmlns:w16="http://schemas.microsoft.com/office/word/2018/wordml" xmlns:w16sdtdh="http://schemas.microsoft.com/office/word/2020/wordml/sdtdatahash" xmlns:w16se="http://schemas.microsoft.com/office/word/2015/wordml/symex" xmlns:wpg="http://schemas.microsoft.com/office/word/2010/wordprocessingGroup" xmlns:wpi="http://schemas.microsoft.com/office/word/2010/wordprocessingInk" xmlns:wne="http://schemas.microsoft.com/office/word/2006/wordml" xmlns:wps="http://schemas.microsoft.com/office/word/2010/wordprocessingShape" mc:Ignorable="w14 w15 w16se w16cid w16 w16cex w16sdtdh wp14">
   <w:p>
     <w:pPr>
       <w:pStyle w:val="Nagweknieparzysta"/>
@@ -5211,8 +5897,8 @@
 </file>
 
 <file path=word/numbering.xml><?xml version="1.0" encoding="utf-8"?>
-<w:numbering xmlns:ve="http://schemas.openxmlformats.org/markup-compatibility/2006" xmlns:o="urn:schemas-microsoft-com:office:office" xmlns:r="http://schemas.openxmlformats.org/officeDocument/2006/relationships" xmlns:m="http://schemas.openxmlformats.org/officeDocument/2006/math" xmlns:v="urn:schemas-microsoft-com:vml" xmlns:wp="http://schemas.openxmlformats.org/drawingml/2006/wordprocessingDrawing" xmlns:w10="urn:schemas-microsoft-com:office:word" xmlns:w="http://schemas.openxmlformats.org/wordprocessingml/2006/main" xmlns:wne="http://schemas.microsoft.com/office/word/2006/wordml">
-  <w:abstractNum w:abstractNumId="0">
+<w:numbering xmlns:wpc="http://schemas.microsoft.com/office/word/2010/wordprocessingCanvas" xmlns:cx="http://schemas.microsoft.com/office/drawing/2014/chartex" xmlns:cx1="http://schemas.microsoft.com/office/drawing/2015/9/8/chartex" xmlns:cx2="http://schemas.microsoft.com/office/drawing/2015/10/21/chartex" xmlns:cx3="http://schemas.microsoft.com/office/drawing/2016/5/9/chartex" xmlns:cx4="http://schemas.microsoft.com/office/drawing/2016/5/10/chartex" xmlns:cx5="http://schemas.microsoft.com/office/drawing/2016/5/11/chartex" xmlns:cx6="http://schemas.microsoft.com/office/drawing/2016/5/12/chartex" xmlns:cx7="http://schemas.microsoft.com/office/drawing/2016/5/13/chartex" xmlns:cx8="http://schemas.microsoft.com/office/drawing/2016/5/14/chartex" xmlns:mc="http://schemas.openxmlformats.org/markup-compatibility/2006" xmlns:aink="http://schemas.microsoft.com/office/drawing/2016/ink" xmlns:am3d="http://schemas.microsoft.com/office/drawing/2017/model3d" xmlns:o="urn:schemas-microsoft-com:office:office" xmlns:oel="http://schemas.microsoft.com/office/2019/extlst" xmlns:r="http://schemas.openxmlformats.org/officeDocument/2006/relationships" xmlns:m="http://schemas.openxmlformats.org/officeDocument/2006/math" xmlns:v="urn:schemas-microsoft-com:vml" xmlns:wp14="http://schemas.microsoft.com/office/word/2010/wordprocessingDrawing" xmlns:wp="http://schemas.openxmlformats.org/drawingml/2006/wordprocessingDrawing" xmlns:w10="urn:schemas-microsoft-com:office:word" xmlns:w="http://schemas.openxmlformats.org/wordprocessingml/2006/main" xmlns:w14="http://schemas.microsoft.com/office/word/2010/wordml" xmlns:w15="http://schemas.microsoft.com/office/word/2012/wordml" xmlns:w16cex="http://schemas.microsoft.com/office/word/2018/wordml/cex" xmlns:w16cid="http://schemas.microsoft.com/office/word/2016/wordml/cid" xmlns:w16="http://schemas.microsoft.com/office/word/2018/wordml" xmlns:w16sdtdh="http://schemas.microsoft.com/office/word/2020/wordml/sdtdatahash" xmlns:w16se="http://schemas.microsoft.com/office/word/2015/wordml/symex" xmlns:wpg="http://schemas.microsoft.com/office/word/2010/wordprocessingGroup" xmlns:wpi="http://schemas.microsoft.com/office/word/2010/wordprocessingInk" xmlns:wne="http://schemas.microsoft.com/office/word/2006/wordml" xmlns:wps="http://schemas.microsoft.com/office/word/2010/wordprocessingShape" mc:Ignorable="w14 w15 w16se w16cid w16 w16cex w16sdtdh wp14">
+  <w:abstractNum w:abstractNumId="0" w15:restartNumberingAfterBreak="0">
     <w:nsid w:val="FFFFFF7C"/>
     <w:multiLevelType w:val="singleLevel"/>
     <w:tmpl w:val="54442BB0"/>
@@ -5229,7 +5915,7 @@
       </w:pPr>
     </w:lvl>
   </w:abstractNum>
-  <w:abstractNum w:abstractNumId="1">
+  <w:abstractNum w:abstractNumId="1" w15:restartNumberingAfterBreak="0">
     <w:nsid w:val="FFFFFF7D"/>
     <w:multiLevelType w:val="singleLevel"/>
     <w:tmpl w:val="B80428E6"/>
@@ -5246,7 +5932,7 @@
       </w:pPr>
     </w:lvl>
   </w:abstractNum>
-  <w:abstractNum w:abstractNumId="2">
+  <w:abstractNum w:abstractNumId="2" w15:restartNumberingAfterBreak="0">
     <w:nsid w:val="FFFFFF7E"/>
     <w:multiLevelType w:val="singleLevel"/>
     <w:tmpl w:val="CD386E10"/>
@@ -5263,7 +5949,7 @@
       </w:pPr>
     </w:lvl>
   </w:abstractNum>
-  <w:abstractNum w:abstractNumId="3">
+  <w:abstractNum w:abstractNumId="3" w15:restartNumberingAfterBreak="0">
     <w:nsid w:val="FFFFFF7F"/>
     <w:multiLevelType w:val="singleLevel"/>
     <w:tmpl w:val="4EAC977A"/>
@@ -5280,7 +5966,7 @@
       </w:pPr>
     </w:lvl>
   </w:abstractNum>
-  <w:abstractNum w:abstractNumId="4">
+  <w:abstractNum w:abstractNumId="4" w15:restartNumberingAfterBreak="0">
     <w:nsid w:val="FFFFFF80"/>
     <w:multiLevelType w:val="singleLevel"/>
     <w:tmpl w:val="897CF2EC"/>
@@ -5300,7 +5986,7 @@
       </w:rPr>
     </w:lvl>
   </w:abstractNum>
-  <w:abstractNum w:abstractNumId="5">
+  <w:abstractNum w:abstractNumId="5" w15:restartNumberingAfterBreak="0">
     <w:nsid w:val="FFFFFF81"/>
     <w:multiLevelType w:val="singleLevel"/>
     <w:tmpl w:val="A1BC3E62"/>
@@ -5320,7 +6006,7 @@
       </w:rPr>
     </w:lvl>
   </w:abstractNum>
-  <w:abstractNum w:abstractNumId="6">
+  <w:abstractNum w:abstractNumId="6" w15:restartNumberingAfterBreak="0">
     <w:nsid w:val="FFFFFF82"/>
     <w:multiLevelType w:val="singleLevel"/>
     <w:tmpl w:val="B9322334"/>
@@ -5340,7 +6026,7 @@
       </w:rPr>
     </w:lvl>
   </w:abstractNum>
-  <w:abstractNum w:abstractNumId="7">
+  <w:abstractNum w:abstractNumId="7" w15:restartNumberingAfterBreak="0">
     <w:nsid w:val="FFFFFF83"/>
     <w:multiLevelType w:val="singleLevel"/>
     <w:tmpl w:val="749ABDF8"/>
@@ -5360,7 +6046,7 @@
       </w:rPr>
     </w:lvl>
   </w:abstractNum>
-  <w:abstractNum w:abstractNumId="8">
+  <w:abstractNum w:abstractNumId="8" w15:restartNumberingAfterBreak="0">
     <w:nsid w:val="FFFFFF88"/>
     <w:multiLevelType w:val="singleLevel"/>
     <w:tmpl w:val="DC02F64C"/>
@@ -5377,7 +6063,7 @@
       </w:pPr>
     </w:lvl>
   </w:abstractNum>
-  <w:abstractNum w:abstractNumId="9">
+  <w:abstractNum w:abstractNumId="9" w15:restartNumberingAfterBreak="0">
     <w:nsid w:val="FFFFFF89"/>
     <w:multiLevelType w:val="singleLevel"/>
     <w:tmpl w:val="1E52740C"/>
@@ -5397,7 +6083,93 @@
       </w:rPr>
     </w:lvl>
   </w:abstractNum>
-  <w:abstractNum w:abstractNumId="10">
+  <w:abstractNum w:abstractNumId="10" w15:restartNumberingAfterBreak="0">
+    <w:nsid w:val="04B01289"/>
+    <w:multiLevelType w:val="hybridMultilevel"/>
+    <w:tmpl w:val="AFD613BA"/>
+    <w:lvl w:ilvl="0" w:tplc="0415000F">
+      <w:start w:val="1"/>
+      <w:numFmt w:val="decimal"/>
+      <w:lvlText w:val="%1."/>
+      <w:lvlJc w:val="left"/>
+      <w:pPr>
+        <w:ind w:left="1004" w:hanging="360"/>
+      </w:pPr>
+    </w:lvl>
+    <w:lvl w:ilvl="1" w:tplc="04150019" w:tentative="1">
+      <w:start w:val="1"/>
+      <w:numFmt w:val="lowerLetter"/>
+      <w:lvlText w:val="%2."/>
+      <w:lvlJc w:val="left"/>
+      <w:pPr>
+        <w:ind w:left="1724" w:hanging="360"/>
+      </w:pPr>
+    </w:lvl>
+    <w:lvl w:ilvl="2" w:tplc="0415001B" w:tentative="1">
+      <w:start w:val="1"/>
+      <w:numFmt w:val="lowerRoman"/>
+      <w:lvlText w:val="%3."/>
+      <w:lvlJc w:val="right"/>
+      <w:pPr>
+        <w:ind w:left="2444" w:hanging="180"/>
+      </w:pPr>
+    </w:lvl>
+    <w:lvl w:ilvl="3" w:tplc="0415000F" w:tentative="1">
+      <w:start w:val="1"/>
+      <w:numFmt w:val="decimal"/>
+      <w:lvlText w:val="%4."/>
+      <w:lvlJc w:val="left"/>
+      <w:pPr>
+        <w:ind w:left="3164" w:hanging="360"/>
+      </w:pPr>
+    </w:lvl>
+    <w:lvl w:ilvl="4" w:tplc="04150019" w:tentative="1">
+      <w:start w:val="1"/>
+      <w:numFmt w:val="lowerLetter"/>
+      <w:lvlText w:val="%5."/>
+      <w:lvlJc w:val="left"/>
+      <w:pPr>
+        <w:ind w:left="3884" w:hanging="360"/>
+      </w:pPr>
+    </w:lvl>
+    <w:lvl w:ilvl="5" w:tplc="0415001B" w:tentative="1">
+      <w:start w:val="1"/>
+      <w:numFmt w:val="lowerRoman"/>
+      <w:lvlText w:val="%6."/>
+      <w:lvlJc w:val="right"/>
+      <w:pPr>
+        <w:ind w:left="4604" w:hanging="180"/>
+      </w:pPr>
+    </w:lvl>
+    <w:lvl w:ilvl="6" w:tplc="0415000F" w:tentative="1">
+      <w:start w:val="1"/>
+      <w:numFmt w:val="decimal"/>
+      <w:lvlText w:val="%7."/>
+      <w:lvlJc w:val="left"/>
+      <w:pPr>
+        <w:ind w:left="5324" w:hanging="360"/>
+      </w:pPr>
+    </w:lvl>
+    <w:lvl w:ilvl="7" w:tplc="04150019" w:tentative="1">
+      <w:start w:val="1"/>
+      <w:numFmt w:val="lowerLetter"/>
+      <w:lvlText w:val="%8."/>
+      <w:lvlJc w:val="left"/>
+      <w:pPr>
+        <w:ind w:left="6044" w:hanging="360"/>
+      </w:pPr>
+    </w:lvl>
+    <w:lvl w:ilvl="8" w:tplc="0415001B" w:tentative="1">
+      <w:start w:val="1"/>
+      <w:numFmt w:val="lowerRoman"/>
+      <w:lvlText w:val="%9."/>
+      <w:lvlJc w:val="right"/>
+      <w:pPr>
+        <w:ind w:left="6764" w:hanging="180"/>
+      </w:pPr>
+    </w:lvl>
+  </w:abstractNum>
+  <w:abstractNum w:abstractNumId="11" w15:restartNumberingAfterBreak="0">
     <w:nsid w:val="0D8E3B6B"/>
     <w:multiLevelType w:val="multilevel"/>
     <w:tmpl w:val="AE00B560"/>
@@ -5510,7 +6282,7 @@
       </w:pPr>
     </w:lvl>
   </w:abstractNum>
-  <w:abstractNum w:abstractNumId="11">
+  <w:abstractNum w:abstractNumId="12" w15:restartNumberingAfterBreak="0">
     <w:nsid w:val="138F0DAE"/>
     <w:multiLevelType w:val="hybridMultilevel"/>
     <w:tmpl w:val="D8443782"/>
@@ -5647,7 +6419,7 @@
       </w:rPr>
     </w:lvl>
   </w:abstractNum>
-  <w:abstractNum w:abstractNumId="12">
+  <w:abstractNum w:abstractNumId="13" w15:restartNumberingAfterBreak="0">
     <w:nsid w:val="16A9774C"/>
     <w:multiLevelType w:val="hybridMultilevel"/>
     <w:tmpl w:val="D01AFED4"/>
@@ -5787,7 +6559,7 @@
       </w:rPr>
     </w:lvl>
   </w:abstractNum>
-  <w:abstractNum w:abstractNumId="13">
+  <w:abstractNum w:abstractNumId="14" w15:restartNumberingAfterBreak="0">
     <w:nsid w:val="1D532803"/>
     <w:multiLevelType w:val="multilevel"/>
     <w:tmpl w:val="94E6A97C"/>
@@ -5900,7 +6672,7 @@
       </w:pPr>
     </w:lvl>
   </w:abstractNum>
-  <w:abstractNum w:abstractNumId="14">
+  <w:abstractNum w:abstractNumId="15" w15:restartNumberingAfterBreak="0">
     <w:nsid w:val="205C1B25"/>
     <w:multiLevelType w:val="hybridMultilevel"/>
     <w:tmpl w:val="06A2B974"/>
@@ -6013,7 +6785,206 @@
       </w:pPr>
     </w:lvl>
   </w:abstractNum>
-  <w:abstractNum w:abstractNumId="15">
+  <w:abstractNum w:abstractNumId="16" w15:restartNumberingAfterBreak="0">
+    <w:nsid w:val="20D530D6"/>
+    <w:multiLevelType w:val="hybridMultilevel"/>
+    <w:tmpl w:val="8674AC6E"/>
+    <w:lvl w:ilvl="0" w:tplc="0415000F">
+      <w:start w:val="1"/>
+      <w:numFmt w:val="decimal"/>
+      <w:lvlText w:val="%1."/>
+      <w:lvlJc w:val="left"/>
+      <w:pPr>
+        <w:ind w:left="1724" w:hanging="360"/>
+      </w:pPr>
+    </w:lvl>
+    <w:lvl w:ilvl="1" w:tplc="04150019" w:tentative="1">
+      <w:start w:val="1"/>
+      <w:numFmt w:val="lowerLetter"/>
+      <w:lvlText w:val="%2."/>
+      <w:lvlJc w:val="left"/>
+      <w:pPr>
+        <w:ind w:left="2444" w:hanging="360"/>
+      </w:pPr>
+    </w:lvl>
+    <w:lvl w:ilvl="2" w:tplc="0415001B" w:tentative="1">
+      <w:start w:val="1"/>
+      <w:numFmt w:val="lowerRoman"/>
+      <w:lvlText w:val="%3."/>
+      <w:lvlJc w:val="right"/>
+      <w:pPr>
+        <w:ind w:left="3164" w:hanging="180"/>
+      </w:pPr>
+    </w:lvl>
+    <w:lvl w:ilvl="3" w:tplc="0415000F" w:tentative="1">
+      <w:start w:val="1"/>
+      <w:numFmt w:val="decimal"/>
+      <w:lvlText w:val="%4."/>
+      <w:lvlJc w:val="left"/>
+      <w:pPr>
+        <w:ind w:left="3884" w:hanging="360"/>
+      </w:pPr>
+    </w:lvl>
+    <w:lvl w:ilvl="4" w:tplc="04150019" w:tentative="1">
+      <w:start w:val="1"/>
+      <w:numFmt w:val="lowerLetter"/>
+      <w:lvlText w:val="%5."/>
+      <w:lvlJc w:val="left"/>
+      <w:pPr>
+        <w:ind w:left="4604" w:hanging="360"/>
+      </w:pPr>
+    </w:lvl>
+    <w:lvl w:ilvl="5" w:tplc="0415001B" w:tentative="1">
+      <w:start w:val="1"/>
+      <w:numFmt w:val="lowerRoman"/>
+      <w:lvlText w:val="%6."/>
+      <w:lvlJc w:val="right"/>
+      <w:pPr>
+        <w:ind w:left="5324" w:hanging="180"/>
+      </w:pPr>
+    </w:lvl>
+    <w:lvl w:ilvl="6" w:tplc="0415000F" w:tentative="1">
+      <w:start w:val="1"/>
+      <w:numFmt w:val="decimal"/>
+      <w:lvlText w:val="%7."/>
+      <w:lvlJc w:val="left"/>
+      <w:pPr>
+        <w:ind w:left="6044" w:hanging="360"/>
+      </w:pPr>
+    </w:lvl>
+    <w:lvl w:ilvl="7" w:tplc="04150019" w:tentative="1">
+      <w:start w:val="1"/>
+      <w:numFmt w:val="lowerLetter"/>
+      <w:lvlText w:val="%8."/>
+      <w:lvlJc w:val="left"/>
+      <w:pPr>
+        <w:ind w:left="6764" w:hanging="360"/>
+      </w:pPr>
+    </w:lvl>
+    <w:lvl w:ilvl="8" w:tplc="0415001B" w:tentative="1">
+      <w:start w:val="1"/>
+      <w:numFmt w:val="lowerRoman"/>
+      <w:lvlText w:val="%9."/>
+      <w:lvlJc w:val="right"/>
+      <w:pPr>
+        <w:ind w:left="7484" w:hanging="180"/>
+      </w:pPr>
+    </w:lvl>
+  </w:abstractNum>
+  <w:abstractNum w:abstractNumId="17" w15:restartNumberingAfterBreak="0">
+    <w:nsid w:val="24284A27"/>
+    <w:multiLevelType w:val="hybridMultilevel"/>
+    <w:tmpl w:val="A43AC338"/>
+    <w:lvl w:ilvl="0" w:tplc="04150001">
+      <w:start w:val="1"/>
+      <w:numFmt w:val="bullet"/>
+      <w:lvlText w:val=""/>
+      <w:lvlJc w:val="left"/>
+      <w:pPr>
+        <w:ind w:left="1004" w:hanging="360"/>
+      </w:pPr>
+      <w:rPr>
+        <w:rFonts w:ascii="Symbol" w:hAnsi="Symbol" w:hint="default"/>
+      </w:rPr>
+    </w:lvl>
+    <w:lvl w:ilvl="1" w:tplc="04150003" w:tentative="1">
+      <w:start w:val="1"/>
+      <w:numFmt w:val="bullet"/>
+      <w:lvlText w:val="o"/>
+      <w:lvlJc w:val="left"/>
+      <w:pPr>
+        <w:ind w:left="1724" w:hanging="360"/>
+      </w:pPr>
+      <w:rPr>
+        <w:rFonts w:ascii="Courier New" w:hAnsi="Courier New" w:cs="Courier New" w:hint="default"/>
+      </w:rPr>
+    </w:lvl>
+    <w:lvl w:ilvl="2" w:tplc="04150005" w:tentative="1">
+      <w:start w:val="1"/>
+      <w:numFmt w:val="bullet"/>
+      <w:lvlText w:val=""/>
+      <w:lvlJc w:val="left"/>
+      <w:pPr>
+        <w:ind w:left="2444" w:hanging="360"/>
+      </w:pPr>
+      <w:rPr>
+        <w:rFonts w:ascii="Wingdings" w:hAnsi="Wingdings" w:hint="default"/>
+      </w:rPr>
+    </w:lvl>
+    <w:lvl w:ilvl="3" w:tplc="04150001" w:tentative="1">
+      <w:start w:val="1"/>
+      <w:numFmt w:val="bullet"/>
+      <w:lvlText w:val=""/>
+      <w:lvlJc w:val="left"/>
+      <w:pPr>
+        <w:ind w:left="3164" w:hanging="360"/>
+      </w:pPr>
+      <w:rPr>
+        <w:rFonts w:ascii="Symbol" w:hAnsi="Symbol" w:hint="default"/>
+      </w:rPr>
+    </w:lvl>
+    <w:lvl w:ilvl="4" w:tplc="04150003" w:tentative="1">
+      <w:start w:val="1"/>
+      <w:numFmt w:val="bullet"/>
+      <w:lvlText w:val="o"/>
+      <w:lvlJc w:val="left"/>
+      <w:pPr>
+        <w:ind w:left="3884" w:hanging="360"/>
+      </w:pPr>
+      <w:rPr>
+        <w:rFonts w:ascii="Courier New" w:hAnsi="Courier New" w:cs="Courier New" w:hint="default"/>
+      </w:rPr>
+    </w:lvl>
+    <w:lvl w:ilvl="5" w:tplc="04150005" w:tentative="1">
+      <w:start w:val="1"/>
+      <w:numFmt w:val="bullet"/>
+      <w:lvlText w:val=""/>
+      <w:lvlJc w:val="left"/>
+      <w:pPr>
+        <w:ind w:left="4604" w:hanging="360"/>
+      </w:pPr>
+      <w:rPr>
+        <w:rFonts w:ascii="Wingdings" w:hAnsi="Wingdings" w:hint="default"/>
+      </w:rPr>
+    </w:lvl>
+    <w:lvl w:ilvl="6" w:tplc="04150001" w:tentative="1">
+      <w:start w:val="1"/>
+      <w:numFmt w:val="bullet"/>
+      <w:lvlText w:val=""/>
+      <w:lvlJc w:val="left"/>
+      <w:pPr>
+        <w:ind w:left="5324" w:hanging="360"/>
+      </w:pPr>
+      <w:rPr>
+        <w:rFonts w:ascii="Symbol" w:hAnsi="Symbol" w:hint="default"/>
+      </w:rPr>
+    </w:lvl>
+    <w:lvl w:ilvl="7" w:tplc="04150003" w:tentative="1">
+      <w:start w:val="1"/>
+      <w:numFmt w:val="bullet"/>
+      <w:lvlText w:val="o"/>
+      <w:lvlJc w:val="left"/>
+      <w:pPr>
+        <w:ind w:left="6044" w:hanging="360"/>
+      </w:pPr>
+      <w:rPr>
+        <w:rFonts w:ascii="Courier New" w:hAnsi="Courier New" w:cs="Courier New" w:hint="default"/>
+      </w:rPr>
+    </w:lvl>
+    <w:lvl w:ilvl="8" w:tplc="04150005" w:tentative="1">
+      <w:start w:val="1"/>
+      <w:numFmt w:val="bullet"/>
+      <w:lvlText w:val=""/>
+      <w:lvlJc w:val="left"/>
+      <w:pPr>
+        <w:ind w:left="6764" w:hanging="360"/>
+      </w:pPr>
+      <w:rPr>
+        <w:rFonts w:ascii="Wingdings" w:hAnsi="Wingdings" w:hint="default"/>
+      </w:rPr>
+    </w:lvl>
+  </w:abstractNum>
+  <w:abstractNum w:abstractNumId="18" w15:restartNumberingAfterBreak="0">
     <w:nsid w:val="24F9109D"/>
     <w:multiLevelType w:val="hybridMultilevel"/>
     <w:tmpl w:val="01325A40"/>
@@ -6153,7 +7124,120 @@
       </w:rPr>
     </w:lvl>
   </w:abstractNum>
-  <w:abstractNum w:abstractNumId="16">
+  <w:abstractNum w:abstractNumId="19" w15:restartNumberingAfterBreak="0">
+    <w:nsid w:val="25E02BBB"/>
+    <w:multiLevelType w:val="hybridMultilevel"/>
+    <w:tmpl w:val="CC905358"/>
+    <w:lvl w:ilvl="0" w:tplc="04150001">
+      <w:start w:val="1"/>
+      <w:numFmt w:val="bullet"/>
+      <w:lvlText w:val=""/>
+      <w:lvlJc w:val="left"/>
+      <w:pPr>
+        <w:ind w:left="1004" w:hanging="360"/>
+      </w:pPr>
+      <w:rPr>
+        <w:rFonts w:ascii="Symbol" w:hAnsi="Symbol" w:hint="default"/>
+      </w:rPr>
+    </w:lvl>
+    <w:lvl w:ilvl="1" w:tplc="04150003" w:tentative="1">
+      <w:start w:val="1"/>
+      <w:numFmt w:val="bullet"/>
+      <w:lvlText w:val="o"/>
+      <w:lvlJc w:val="left"/>
+      <w:pPr>
+        <w:ind w:left="1724" w:hanging="360"/>
+      </w:pPr>
+      <w:rPr>
+        <w:rFonts w:ascii="Courier New" w:hAnsi="Courier New" w:cs="Courier New" w:hint="default"/>
+      </w:rPr>
+    </w:lvl>
+    <w:lvl w:ilvl="2" w:tplc="04150005" w:tentative="1">
+      <w:start w:val="1"/>
+      <w:numFmt w:val="bullet"/>
+      <w:lvlText w:val=""/>
+      <w:lvlJc w:val="left"/>
+      <w:pPr>
+        <w:ind w:left="2444" w:hanging="360"/>
+      </w:pPr>
+      <w:rPr>
+        <w:rFonts w:ascii="Wingdings" w:hAnsi="Wingdings" w:hint="default"/>
+      </w:rPr>
+    </w:lvl>
+    <w:lvl w:ilvl="3" w:tplc="04150001" w:tentative="1">
+      <w:start w:val="1"/>
+      <w:numFmt w:val="bullet"/>
+      <w:lvlText w:val=""/>
+      <w:lvlJc w:val="left"/>
+      <w:pPr>
+        <w:ind w:left="3164" w:hanging="360"/>
+      </w:pPr>
+      <w:rPr>
+        <w:rFonts w:ascii="Symbol" w:hAnsi="Symbol" w:hint="default"/>
+      </w:rPr>
+    </w:lvl>
+    <w:lvl w:ilvl="4" w:tplc="04150003" w:tentative="1">
+      <w:start w:val="1"/>
+      <w:numFmt w:val="bullet"/>
+      <w:lvlText w:val="o"/>
+      <w:lvlJc w:val="left"/>
+      <w:pPr>
+        <w:ind w:left="3884" w:hanging="360"/>
+      </w:pPr>
+      <w:rPr>
+        <w:rFonts w:ascii="Courier New" w:hAnsi="Courier New" w:cs="Courier New" w:hint="default"/>
+      </w:rPr>
+    </w:lvl>
+    <w:lvl w:ilvl="5" w:tplc="04150005" w:tentative="1">
+      <w:start w:val="1"/>
+      <w:numFmt w:val="bullet"/>
+      <w:lvlText w:val=""/>
+      <w:lvlJc w:val="left"/>
+      <w:pPr>
+        <w:ind w:left="4604" w:hanging="360"/>
+      </w:pPr>
+      <w:rPr>
+        <w:rFonts w:ascii="Wingdings" w:hAnsi="Wingdings" w:hint="default"/>
+      </w:rPr>
+    </w:lvl>
+    <w:lvl w:ilvl="6" w:tplc="04150001" w:tentative="1">
+      <w:start w:val="1"/>
+      <w:numFmt w:val="bullet"/>
+      <w:lvlText w:val=""/>
+      <w:lvlJc w:val="left"/>
+      <w:pPr>
+        <w:ind w:left="5324" w:hanging="360"/>
+      </w:pPr>
+      <w:rPr>
+        <w:rFonts w:ascii="Symbol" w:hAnsi="Symbol" w:hint="default"/>
+      </w:rPr>
+    </w:lvl>
+    <w:lvl w:ilvl="7" w:tplc="04150003" w:tentative="1">
+      <w:start w:val="1"/>
+      <w:numFmt w:val="bullet"/>
+      <w:lvlText w:val="o"/>
+      <w:lvlJc w:val="left"/>
+      <w:pPr>
+        <w:ind w:left="6044" w:hanging="360"/>
+      </w:pPr>
+      <w:rPr>
+        <w:rFonts w:ascii="Courier New" w:hAnsi="Courier New" w:cs="Courier New" w:hint="default"/>
+      </w:rPr>
+    </w:lvl>
+    <w:lvl w:ilvl="8" w:tplc="04150005" w:tentative="1">
+      <w:start w:val="1"/>
+      <w:numFmt w:val="bullet"/>
+      <w:lvlText w:val=""/>
+      <w:lvlJc w:val="left"/>
+      <w:pPr>
+        <w:ind w:left="6764" w:hanging="360"/>
+      </w:pPr>
+      <w:rPr>
+        <w:rFonts w:ascii="Wingdings" w:hAnsi="Wingdings" w:hint="default"/>
+      </w:rPr>
+    </w:lvl>
+  </w:abstractNum>
+  <w:abstractNum w:abstractNumId="20" w15:restartNumberingAfterBreak="0">
     <w:nsid w:val="2B9A7B70"/>
     <w:multiLevelType w:val="multilevel"/>
     <w:tmpl w:val="04150025"/>
@@ -6275,7 +7359,7 @@
       </w:pPr>
     </w:lvl>
   </w:abstractNum>
-  <w:abstractNum w:abstractNumId="17">
+  <w:abstractNum w:abstractNumId="21" w15:restartNumberingAfterBreak="0">
     <w:nsid w:val="2EB52030"/>
     <w:multiLevelType w:val="hybridMultilevel"/>
     <w:tmpl w:val="04D239AA"/>
@@ -6388,7 +7472,7 @@
       </w:pPr>
     </w:lvl>
   </w:abstractNum>
-  <w:abstractNum w:abstractNumId="18">
+  <w:abstractNum w:abstractNumId="22" w15:restartNumberingAfterBreak="0">
     <w:nsid w:val="532915FA"/>
     <w:multiLevelType w:val="hybridMultilevel"/>
     <w:tmpl w:val="922AE208"/>
@@ -6528,7 +7612,7 @@
       </w:rPr>
     </w:lvl>
   </w:abstractNum>
-  <w:abstractNum w:abstractNumId="19">
+  <w:abstractNum w:abstractNumId="23" w15:restartNumberingAfterBreak="0">
     <w:nsid w:val="61B80858"/>
     <w:multiLevelType w:val="hybridMultilevel"/>
     <w:tmpl w:val="7C926C32"/>
@@ -6641,7 +7725,7 @@
       </w:pPr>
     </w:lvl>
   </w:abstractNum>
-  <w:abstractNum w:abstractNumId="20">
+  <w:abstractNum w:abstractNumId="24" w15:restartNumberingAfterBreak="0">
     <w:nsid w:val="6BB96381"/>
     <w:multiLevelType w:val="hybridMultilevel"/>
     <w:tmpl w:val="01325A40"/>
@@ -6781,7 +7865,7 @@
       </w:rPr>
     </w:lvl>
   </w:abstractNum>
-  <w:abstractNum w:abstractNumId="21">
+  <w:abstractNum w:abstractNumId="25" w15:restartNumberingAfterBreak="0">
     <w:nsid w:val="7F5C349D"/>
     <w:multiLevelType w:val="hybridMultilevel"/>
     <w:tmpl w:val="4C20D342"/>
@@ -6921,80 +8005,92 @@
       </w:rPr>
     </w:lvl>
   </w:abstractNum>
-  <w:num w:numId="1">
-    <w:abstractNumId w:val="10"/>
+  <w:num w:numId="1" w16cid:durableId="1570917749">
+    <w:abstractNumId w:val="11"/>
   </w:num>
-  <w:num w:numId="2">
+  <w:num w:numId="2" w16cid:durableId="1486165978">
     <w:abstractNumId w:val="8"/>
   </w:num>
-  <w:num w:numId="3">
+  <w:num w:numId="3" w16cid:durableId="611864181">
     <w:abstractNumId w:val="3"/>
   </w:num>
-  <w:num w:numId="4">
+  <w:num w:numId="4" w16cid:durableId="922763343">
     <w:abstractNumId w:val="2"/>
   </w:num>
-  <w:num w:numId="5">
+  <w:num w:numId="5" w16cid:durableId="1735156005">
     <w:abstractNumId w:val="1"/>
   </w:num>
-  <w:num w:numId="6">
+  <w:num w:numId="6" w16cid:durableId="143205627">
     <w:abstractNumId w:val="0"/>
   </w:num>
-  <w:num w:numId="7">
+  <w:num w:numId="7" w16cid:durableId="1284387184">
     <w:abstractNumId w:val="7"/>
   </w:num>
-  <w:num w:numId="8">
+  <w:num w:numId="8" w16cid:durableId="772365112">
     <w:abstractNumId w:val="6"/>
   </w:num>
-  <w:num w:numId="9">
+  <w:num w:numId="9" w16cid:durableId="1986007548">
     <w:abstractNumId w:val="5"/>
   </w:num>
-  <w:num w:numId="10">
+  <w:num w:numId="10" w16cid:durableId="854341088">
     <w:abstractNumId w:val="4"/>
   </w:num>
-  <w:num w:numId="11">
+  <w:num w:numId="11" w16cid:durableId="322928243">
     <w:abstractNumId w:val="9"/>
   </w:num>
-  <w:num w:numId="12">
+  <w:num w:numId="12" w16cid:durableId="1209680032">
+    <w:abstractNumId w:val="20"/>
+  </w:num>
+  <w:num w:numId="13" w16cid:durableId="16975353">
+    <w:abstractNumId w:val="14"/>
+  </w:num>
+  <w:num w:numId="14" w16cid:durableId="1949849896">
+    <w:abstractNumId w:val="21"/>
+  </w:num>
+  <w:num w:numId="15" w16cid:durableId="1420829385">
+    <w:abstractNumId w:val="15"/>
+  </w:num>
+  <w:num w:numId="16" w16cid:durableId="1446802472">
+    <w:abstractNumId w:val="20"/>
+  </w:num>
+  <w:num w:numId="17" w16cid:durableId="2111777416">
+    <w:abstractNumId w:val="18"/>
+  </w:num>
+  <w:num w:numId="18" w16cid:durableId="1931690967">
+    <w:abstractNumId w:val="24"/>
+  </w:num>
+  <w:num w:numId="19" w16cid:durableId="1470173583">
+    <w:abstractNumId w:val="12"/>
+  </w:num>
+  <w:num w:numId="20" w16cid:durableId="649752547">
+    <w:abstractNumId w:val="23"/>
+  </w:num>
+  <w:num w:numId="21" w16cid:durableId="1786072335">
+    <w:abstractNumId w:val="25"/>
+  </w:num>
+  <w:num w:numId="22" w16cid:durableId="236136973">
+    <w:abstractNumId w:val="13"/>
+  </w:num>
+  <w:num w:numId="23" w16cid:durableId="574776794">
+    <w:abstractNumId w:val="22"/>
+  </w:num>
+  <w:num w:numId="24" w16cid:durableId="1943799722">
+    <w:abstractNumId w:val="19"/>
+  </w:num>
+  <w:num w:numId="25" w16cid:durableId="1215510525">
+    <w:abstractNumId w:val="17"/>
+  </w:num>
+  <w:num w:numId="26" w16cid:durableId="1479179246">
     <w:abstractNumId w:val="16"/>
   </w:num>
-  <w:num w:numId="13">
-    <w:abstractNumId w:val="13"/>
-  </w:num>
-  <w:num w:numId="14">
-    <w:abstractNumId w:val="17"/>
-  </w:num>
-  <w:num w:numId="15">
-    <w:abstractNumId w:val="14"/>
-  </w:num>
-  <w:num w:numId="16">
-    <w:abstractNumId w:val="16"/>
-  </w:num>
-  <w:num w:numId="17">
-    <w:abstractNumId w:val="15"/>
-  </w:num>
-  <w:num w:numId="18">
-    <w:abstractNumId w:val="20"/>
-  </w:num>
-  <w:num w:numId="19">
-    <w:abstractNumId w:val="11"/>
-  </w:num>
-  <w:num w:numId="20">
-    <w:abstractNumId w:val="19"/>
-  </w:num>
-  <w:num w:numId="21">
-    <w:abstractNumId w:val="21"/>
-  </w:num>
-  <w:num w:numId="22">
-    <w:abstractNumId w:val="12"/>
-  </w:num>
-  <w:num w:numId="23">
-    <w:abstractNumId w:val="18"/>
+  <w:num w:numId="27" w16cid:durableId="477110814">
+    <w:abstractNumId w:val="10"/>
   </w:num>
 </w:numbering>
 </file>
 
 <file path=word/styles.xml><?xml version="1.0" encoding="utf-8"?>
-<w:styles xmlns:r="http://schemas.openxmlformats.org/officeDocument/2006/relationships" xmlns:w="http://schemas.openxmlformats.org/wordprocessingml/2006/main">
+<w:styles xmlns:mc="http://schemas.openxmlformats.org/markup-compatibility/2006" xmlns:r="http://schemas.openxmlformats.org/officeDocument/2006/relationships" xmlns:w="http://schemas.openxmlformats.org/wordprocessingml/2006/main" xmlns:w14="http://schemas.microsoft.com/office/word/2010/wordml" xmlns:w15="http://schemas.microsoft.com/office/word/2012/wordml" xmlns:w16cex="http://schemas.microsoft.com/office/word/2018/wordml/cex" xmlns:w16cid="http://schemas.microsoft.com/office/word/2016/wordml/cid" xmlns:w16="http://schemas.microsoft.com/office/word/2018/wordml" xmlns:w16sdtdh="http://schemas.microsoft.com/office/word/2020/wordml/sdtdatahash" xmlns:w16se="http://schemas.microsoft.com/office/word/2015/wordml/symex" mc:Ignorable="w14 w15 w16se w16cid w16 w16cex w16sdtdh">
   <w:docDefaults>
     <w:rPrDefault>
       <w:rPr>
@@ -7004,7 +8100,7 @@
     </w:rPrDefault>
     <w:pPrDefault/>
   </w:docDefaults>
-  <w:latentStyles w:defLockedState="0" w:defUIPriority="0" w:defSemiHidden="0" w:defUnhideWhenUsed="0" w:defQFormat="0" w:count="267">
+  <w:latentStyles w:defLockedState="0" w:defUIPriority="0" w:defSemiHidden="0" w:defUnhideWhenUsed="0" w:defQFormat="0" w:count="376">
     <w:lsdException w:name="Normal" w:qFormat="1"/>
     <w:lsdException w:name="heading 1" w:qFormat="1"/>
     <w:lsdException w:name="heading 2" w:qFormat="1"/>
@@ -7180,6 +8276,115 @@
     <w:lsdException w:name="Book Title" w:uiPriority="33" w:qFormat="1"/>
     <w:lsdException w:name="Bibliography" w:semiHidden="1" w:uiPriority="37" w:unhideWhenUsed="1"/>
     <w:lsdException w:name="TOC Heading" w:semiHidden="1" w:uiPriority="39" w:unhideWhenUsed="1" w:qFormat="1"/>
+    <w:lsdException w:name="Plain Table 1" w:uiPriority="41"/>
+    <w:lsdException w:name="Plain Table 2" w:uiPriority="42"/>
+    <w:lsdException w:name="Plain Table 3" w:uiPriority="43"/>
+    <w:lsdException w:name="Plain Table 4" w:uiPriority="44"/>
+    <w:lsdException w:name="Plain Table 5" w:uiPriority="45"/>
+    <w:lsdException w:name="Grid Table Light" w:uiPriority="40"/>
+    <w:lsdException w:name="Grid Table 1 Light" w:uiPriority="46"/>
+    <w:lsdException w:name="Grid Table 2" w:uiPriority="47"/>
+    <w:lsdException w:name="Grid Table 3" w:uiPriority="48"/>
+    <w:lsdException w:name="Grid Table 4" w:uiPriority="49"/>
+    <w:lsdException w:name="Grid Table 5 Dark" w:uiPriority="50"/>
+    <w:lsdException w:name="Grid Table 6 Colorful" w:uiPriority="51"/>
+    <w:lsdException w:name="Grid Table 7 Colorful" w:uiPriority="52"/>
+    <w:lsdException w:name="Grid Table 1 Light Accent 1" w:uiPriority="46"/>
+    <w:lsdException w:name="Grid Table 2 Accent 1" w:uiPriority="47"/>
+    <w:lsdException w:name="Grid Table 3 Accent 1" w:uiPriority="48"/>
+    <w:lsdException w:name="Grid Table 4 Accent 1" w:uiPriority="49"/>
+    <w:lsdException w:name="Grid Table 5 Dark Accent 1" w:uiPriority="50"/>
+    <w:lsdException w:name="Grid Table 6 Colorful Accent 1" w:uiPriority="51"/>
+    <w:lsdException w:name="Grid Table 7 Colorful Accent 1" w:uiPriority="52"/>
+    <w:lsdException w:name="Grid Table 1 Light Accent 2" w:uiPriority="46"/>
+    <w:lsdException w:name="Grid Table 2 Accent 2" w:uiPriority="47"/>
+    <w:lsdException w:name="Grid Table 3 Accent 2" w:uiPriority="48"/>
+    <w:lsdException w:name="Grid Table 4 Accent 2" w:uiPriority="49"/>
+    <w:lsdException w:name="Grid Table 5 Dark Accent 2" w:uiPriority="50"/>
+    <w:lsdException w:name="Grid Table 6 Colorful Accent 2" w:uiPriority="51"/>
+    <w:lsdException w:name="Grid Table 7 Colorful Accent 2" w:uiPriority="52"/>
+    <w:lsdException w:name="Grid Table 1 Light Accent 3" w:uiPriority="46"/>
+    <w:lsdException w:name="Grid Table 2 Accent 3" w:uiPriority="47"/>
+    <w:lsdException w:name="Grid Table 3 Accent 3" w:uiPriority="48"/>
+    <w:lsdException w:name="Grid Table 4 Accent 3" w:uiPriority="49"/>
+    <w:lsdException w:name="Grid Table 5 Dark Accent 3" w:uiPriority="50"/>
+    <w:lsdException w:name="Grid Table 6 Colorful Accent 3" w:uiPriority="51"/>
+    <w:lsdException w:name="Grid Table 7 Colorful Accent 3" w:uiPriority="52"/>
+    <w:lsdException w:name="Grid Table 1 Light Accent 4" w:uiPriority="46"/>
+    <w:lsdException w:name="Grid Table 2 Accent 4" w:uiPriority="47"/>
+    <w:lsdException w:name="Grid Table 3 Accent 4" w:uiPriority="48"/>
+    <w:lsdException w:name="Grid Table 4 Accent 4" w:uiPriority="49"/>
+    <w:lsdException w:name="Grid Table 5 Dark Accent 4" w:uiPriority="50"/>
+    <w:lsdException w:name="Grid Table 6 Colorful Accent 4" w:uiPriority="51"/>
+    <w:lsdException w:name="Grid Table 7 Colorful Accent 4" w:uiPriority="52"/>
+    <w:lsdException w:name="Grid Table 1 Light Accent 5" w:uiPriority="46"/>
+    <w:lsdException w:name="Grid Table 2 Accent 5" w:uiPriority="47"/>
+    <w:lsdException w:name="Grid Table 3 Accent 5" w:uiPriority="48"/>
+    <w:lsdException w:name="Grid Table 4 Accent 5" w:uiPriority="49"/>
+    <w:lsdException w:name="Grid Table 5 Dark Accent 5" w:uiPriority="50"/>
+    <w:lsdException w:name="Grid Table 6 Colorful Accent 5" w:uiPriority="51"/>
+    <w:lsdException w:name="Grid Table 7 Colorful Accent 5" w:uiPriority="52"/>
+    <w:lsdException w:name="Grid Table 1 Light Accent 6" w:uiPriority="46"/>
+    <w:lsdException w:name="Grid Table 2 Accent 6" w:uiPriority="47"/>
+    <w:lsdException w:name="Grid Table 3 Accent 6" w:uiPriority="48"/>
+    <w:lsdException w:name="Grid Table 4 Accent 6" w:uiPriority="49"/>
+    <w:lsdException w:name="Grid Table 5 Dark Accent 6" w:uiPriority="50"/>
+    <w:lsdException w:name="Grid Table 6 Colorful Accent 6" w:uiPriority="51"/>
+    <w:lsdException w:name="Grid Table 7 Colorful Accent 6" w:uiPriority="52"/>
+    <w:lsdException w:name="List Table 1 Light" w:uiPriority="46"/>
+    <w:lsdException w:name="List Table 2" w:uiPriority="47"/>
+    <w:lsdException w:name="List Table 3" w:uiPriority="48"/>
+    <w:lsdException w:name="List Table 4" w:uiPriority="49"/>
+    <w:lsdException w:name="List Table 5 Dark" w:uiPriority="50"/>
+    <w:lsdException w:name="List Table 6 Colorful" w:uiPriority="51"/>
+    <w:lsdException w:name="List Table 7 Colorful" w:uiPriority="52"/>
+    <w:lsdException w:name="List Table 1 Light Accent 1" w:uiPriority="46"/>
+    <w:lsdException w:name="List Table 2 Accent 1" w:uiPriority="47"/>
+    <w:lsdException w:name="List Table 3 Accent 1" w:uiPriority="48"/>
+    <w:lsdException w:name="List Table 4 Accent 1" w:uiPriority="49"/>
+    <w:lsdException w:name="List Table 5 Dark Accent 1" w:uiPriority="50"/>
+    <w:lsdException w:name="List Table 6 Colorful Accent 1" w:uiPriority="51"/>
+    <w:lsdException w:name="List Table 7 Colorful Accent 1" w:uiPriority="52"/>
+    <w:lsdException w:name="List Table 1 Light Accent 2" w:uiPriority="46"/>
+    <w:lsdException w:name="List Table 2 Accent 2" w:uiPriority="47"/>
+    <w:lsdException w:name="List Table 3 Accent 2" w:uiPriority="48"/>
+    <w:lsdException w:name="List Table 4 Accent 2" w:uiPriority="49"/>
+    <w:lsdException w:name="List Table 5 Dark Accent 2" w:uiPriority="50"/>
+    <w:lsdException w:name="List Table 6 Colorful Accent 2" w:uiPriority="51"/>
+    <w:lsdException w:name="List Table 7 Colorful Accent 2" w:uiPriority="52"/>
+    <w:lsdException w:name="List Table 1 Light Accent 3" w:uiPriority="46"/>
+    <w:lsdException w:name="List Table 2 Accent 3" w:uiPriority="47"/>
+    <w:lsdException w:name="List Table 3 Accent 3" w:uiPriority="48"/>
+    <w:lsdException w:name="List Table 4 Accent 3" w:uiPriority="49"/>
+    <w:lsdException w:name="List Table 5 Dark Accent 3" w:uiPriority="50"/>
+    <w:lsdException w:name="List Table 6 Colorful Accent 3" w:uiPriority="51"/>
+    <w:lsdException w:name="List Table 7 Colorful Accent 3" w:uiPriority="52"/>
+    <w:lsdException w:name="List Table 1 Light Accent 4" w:uiPriority="46"/>
+    <w:lsdException w:name="List Table 2 Accent 4" w:uiPriority="47"/>
+    <w:lsdException w:name="List Table 3 Accent 4" w:uiPriority="48"/>
+    <w:lsdException w:name="List Table 4 Accent 4" w:uiPriority="49"/>
+    <w:lsdException w:name="List Table 5 Dark Accent 4" w:uiPriority="50"/>
+    <w:lsdException w:name="List Table 6 Colorful Accent 4" w:uiPriority="51"/>
+    <w:lsdException w:name="List Table 7 Colorful Accent 4" w:uiPriority="52"/>
+    <w:lsdException w:name="List Table 1 Light Accent 5" w:uiPriority="46"/>
+    <w:lsdException w:name="List Table 2 Accent 5" w:uiPriority="47"/>
+    <w:lsdException w:name="List Table 3 Accent 5" w:uiPriority="48"/>
+    <w:lsdException w:name="List Table 4 Accent 5" w:uiPriority="49"/>
+    <w:lsdException w:name="List Table 5 Dark Accent 5" w:uiPriority="50"/>
+    <w:lsdException w:name="List Table 6 Colorful Accent 5" w:uiPriority="51"/>
+    <w:lsdException w:name="List Table 7 Colorful Accent 5" w:uiPriority="52"/>
+    <w:lsdException w:name="List Table 1 Light Accent 6" w:uiPriority="46"/>
+    <w:lsdException w:name="List Table 2 Accent 6" w:uiPriority="47"/>
+    <w:lsdException w:name="List Table 3 Accent 6" w:uiPriority="48"/>
+    <w:lsdException w:name="List Table 4 Accent 6" w:uiPriority="49"/>
+    <w:lsdException w:name="List Table 5 Dark Accent 6" w:uiPriority="50"/>
+    <w:lsdException w:name="List Table 6 Colorful Accent 6" w:uiPriority="51"/>
+    <w:lsdException w:name="List Table 7 Colorful Accent 6" w:uiPriority="52"/>
+    <w:lsdException w:name="Mention" w:semiHidden="1" w:uiPriority="99" w:unhideWhenUsed="1"/>
+    <w:lsdException w:name="Smart Hyperlink" w:semiHidden="1" w:uiPriority="99" w:unhideWhenUsed="1"/>
+    <w:lsdException w:name="Hashtag" w:semiHidden="1" w:uiPriority="99" w:unhideWhenUsed="1"/>
+    <w:lsdException w:name="Unresolved Mention" w:semiHidden="1" w:uiPriority="99" w:unhideWhenUsed="1"/>
+    <w:lsdException w:name="Smart Link" w:semiHidden="1" w:uiPriority="99" w:unhideWhenUsed="1"/>
   </w:latentStyles>
   <w:style w:type="paragraph" w:default="1" w:styleId="Normalny">
     <w:name w:val="Normal"/>
@@ -7401,7 +8606,6 @@
     <w:uiPriority w:val="99"/>
     <w:semiHidden/>
     <w:unhideWhenUsed/>
-    <w:qFormat/>
     <w:tblPr>
       <w:tblInd w:w="0" w:type="dxa"/>
       <w:tblCellMar>
@@ -7869,7 +9073,6 @@
     <w:basedOn w:val="Standardowy"/>
     <w:rsid w:val="00AF3390"/>
     <w:tblPr>
-      <w:tblInd w:w="0" w:type="dxa"/>
       <w:tblBorders>
         <w:top w:val="single" w:sz="4" w:space="0" w:color="auto"/>
         <w:left w:val="single" w:sz="4" w:space="0" w:color="auto"/>
@@ -7878,12 +9081,6 @@
         <w:insideH w:val="single" w:sz="4" w:space="0" w:color="auto"/>
         <w:insideV w:val="single" w:sz="4" w:space="0" w:color="auto"/>
       </w:tblBorders>
-      <w:tblCellMar>
-        <w:top w:w="0" w:type="dxa"/>
-        <w:left w:w="108" w:type="dxa"/>
-        <w:bottom w:w="0" w:type="dxa"/>
-        <w:right w:w="108" w:type="dxa"/>
-      </w:tblCellMar>
     </w:tblPr>
   </w:style>
   <w:style w:type="paragraph" w:styleId="Tekstdymka">

</xml_diff>

<commit_message>
Projekt ogólny - Architektura systemu
</commit_message>
<xml_diff>
--- a/Dokument/praca_inzynierska.docx
+++ b/Dokument/praca_inzynierska.docx
@@ -1,11 +1,11 @@
 
 <file path=word/document.xml><?xml version="1.0" encoding="utf-8"?>
-<w:document xmlns:ve="http://schemas.openxmlformats.org/markup-compatibility/2006" xmlns:o="urn:schemas-microsoft-com:office:office" xmlns:r="http://schemas.openxmlformats.org/officeDocument/2006/relationships" xmlns:m="http://schemas.openxmlformats.org/officeDocument/2006/math" xmlns:v="urn:schemas-microsoft-com:vml" xmlns:wp="http://schemas.openxmlformats.org/drawingml/2006/wordprocessingDrawing" xmlns:w10="urn:schemas-microsoft-com:office:word" xmlns:w="http://schemas.openxmlformats.org/wordprocessingml/2006/main" xmlns:wne="http://schemas.microsoft.com/office/word/2006/wordml">
+<w:document xmlns:wpc="http://schemas.microsoft.com/office/word/2010/wordprocessingCanvas" xmlns:cx="http://schemas.microsoft.com/office/drawing/2014/chartex" xmlns:cx1="http://schemas.microsoft.com/office/drawing/2015/9/8/chartex" xmlns:cx2="http://schemas.microsoft.com/office/drawing/2015/10/21/chartex" xmlns:cx3="http://schemas.microsoft.com/office/drawing/2016/5/9/chartex" xmlns:cx4="http://schemas.microsoft.com/office/drawing/2016/5/10/chartex" xmlns:cx5="http://schemas.microsoft.com/office/drawing/2016/5/11/chartex" xmlns:cx6="http://schemas.microsoft.com/office/drawing/2016/5/12/chartex" xmlns:cx7="http://schemas.microsoft.com/office/drawing/2016/5/13/chartex" xmlns:cx8="http://schemas.microsoft.com/office/drawing/2016/5/14/chartex" xmlns:mc="http://schemas.openxmlformats.org/markup-compatibility/2006" xmlns:aink="http://schemas.microsoft.com/office/drawing/2016/ink" xmlns:am3d="http://schemas.microsoft.com/office/drawing/2017/model3d" xmlns:o="urn:schemas-microsoft-com:office:office" xmlns:oel="http://schemas.microsoft.com/office/2019/extlst" xmlns:r="http://schemas.openxmlformats.org/officeDocument/2006/relationships" xmlns:m="http://schemas.openxmlformats.org/officeDocument/2006/math" xmlns:v="urn:schemas-microsoft-com:vml" xmlns:wp14="http://schemas.microsoft.com/office/word/2010/wordprocessingDrawing" xmlns:wp="http://schemas.openxmlformats.org/drawingml/2006/wordprocessingDrawing" xmlns:w10="urn:schemas-microsoft-com:office:word" xmlns:w="http://schemas.openxmlformats.org/wordprocessingml/2006/main" xmlns:w14="http://schemas.microsoft.com/office/word/2010/wordml" xmlns:w15="http://schemas.microsoft.com/office/word/2012/wordml" xmlns:w16cex="http://schemas.microsoft.com/office/word/2018/wordml/cex" xmlns:w16cid="http://schemas.microsoft.com/office/word/2016/wordml/cid" xmlns:w16="http://schemas.microsoft.com/office/word/2018/wordml" xmlns:w16sdtdh="http://schemas.microsoft.com/office/word/2020/wordml/sdtdatahash" xmlns:w16se="http://schemas.microsoft.com/office/word/2015/wordml/symex" xmlns:wpg="http://schemas.microsoft.com/office/word/2010/wordprocessingGroup" xmlns:wpi="http://schemas.microsoft.com/office/word/2010/wordprocessingInk" xmlns:wne="http://schemas.microsoft.com/office/word/2006/wordml" xmlns:wps="http://schemas.microsoft.com/office/word/2010/wordprocessingShape" mc:Ignorable="w14 w15 w16se w16cid w16 w16cex w16sdtdh wp14">
   <w:body>
     <w:tbl>
       <w:tblPr>
         <w:tblW w:w="0" w:type="auto"/>
-        <w:tblLook w:val="04A0"/>
+        <w:tblLook w:val="04A0" w:firstRow="1" w:lastRow="0" w:firstColumn="1" w:lastColumn="0" w:noHBand="0" w:noVBand="1"/>
       </w:tblPr>
       <w:tblGrid>
         <w:gridCol w:w="8643"/>
@@ -282,6 +282,7 @@
                 <w:sz w:val="28"/>
               </w:rPr>
             </w:pPr>
+            <w:proofErr w:type="spellStart"/>
             <w:r>
               <w:rPr>
                 <w:kern w:val="44"/>
@@ -294,7 +295,15 @@
                 <w:kern w:val="44"/>
                 <w:sz w:val="28"/>
               </w:rPr>
-              <w:t>apisanapod kierunkiem</w:t>
+              <w:t>apisanapod</w:t>
+            </w:r>
+            <w:proofErr w:type="spellEnd"/>
+            <w:r>
+              <w:rPr>
+                <w:kern w:val="44"/>
+                <w:sz w:val="28"/>
+              </w:rPr>
+              <w:t xml:space="preserve"> kierunkiem</w:t>
             </w:r>
           </w:p>
           <w:p>
@@ -2901,6 +2910,9 @@
         <w:t>Celem pracy jest zaprojektowanie i realizacja systemu wspomagania procesu komunikacji pomiędzy studentem a dziekanatem umożliwiającego wymianę informacji, wiadomości, wniosków w sposób bezkontaktowy.</w:t>
       </w:r>
       <w:r>
+        <w:t xml:space="preserve"> </w:t>
+      </w:r>
+      <w:r>
         <w:t>System ten umożliwi studentom składanie i odbieranie komunikatów, wniosków oraz do</w:t>
       </w:r>
       <w:r>
@@ -2913,7 +2925,31 @@
         <w:t xml:space="preserve">. Planuje się, że system umożliwi również efektywne zarządzanie dokumentami przez personel uczelni, z dostępem do nadesłanych, rozpatrzonych i zarchiwizowanych dokumentów. Dzięki odpowiedniemu grupowaniu i filtrowaniu dokumentów, proces rozpatrzenia wniosków stanie się bardziej efektywny. Zastosowanie tego systemu przyczyni się do skrócenia czasu całej procedury składania wniosków zarówno dla pracowników uczelni, jak i studentów. </w:t>
       </w:r>
       <w:r>
-        <w:t>System ten zostanie zrealizowany w formie aplikacji internetowej, korzystając z nowoczesnych technologii, takich jak języki programowania Java i TypeScript, szablony Spring Boot, Angular, oraz silnik baz danych MSSQL.</w:t>
+        <w:t xml:space="preserve">System ten zostanie zrealizowany w formie aplikacji internetowej, korzystając z nowoczesnych technologii, takich jak języki programowania Java i </w:t>
+      </w:r>
+      <w:proofErr w:type="spellStart"/>
+      <w:r>
+        <w:t>TypeScript</w:t>
+      </w:r>
+      <w:proofErr w:type="spellEnd"/>
+      <w:r>
+        <w:t xml:space="preserve">, szablony Spring </w:t>
+      </w:r>
+      <w:proofErr w:type="spellStart"/>
+      <w:r>
+        <w:t>Boot</w:t>
+      </w:r>
+      <w:proofErr w:type="spellEnd"/>
+      <w:r>
+        <w:t xml:space="preserve">, </w:t>
+      </w:r>
+      <w:proofErr w:type="spellStart"/>
+      <w:r>
+        <w:t>Angular</w:t>
+      </w:r>
+      <w:proofErr w:type="spellEnd"/>
+      <w:r>
+        <w:t>, oraz silnik baz danych MSSQL.</w:t>
       </w:r>
     </w:p>
     <w:p>
@@ -2921,11 +2957,23 @@
         <w:pStyle w:val="Akapitzwciciem"/>
       </w:pPr>
       <w:r>
-        <w:t xml:space="preserve">Rozdział drugi stanowi analizę głównego problemu, oferując zdefiniowanie jego kluczowych aspektów oraz ukazując kontekst i istotę wyzwania. W trzecim rozdziale dokonano pełnego przeglądu istniejących rozwiązań, łącząc go z krytycznym porównaniem do naszego projektowanego systemu. Koncepcje rozwiązania problemu, autorstwa inżyniera, zostały przedstawione w rozdziale czwartym, podczas gdy piąty rozdział poświęcony jest omówieniu ogólnej koncepcji organizacji systemu.W szóstym rozdziale odnajdziemy obszerną </w:t>
+        <w:t>Rozdział drugi stanowi analizę głównego problemu, oferując zdefiniowanie jego kluczowych aspektów oraz ukazując kontekst i istotę wyzwania. W trzecim rozdziale dokonano pełnego przeglądu istniejących rozwiązań, łącząc go z krytycznym porównaniem do naszego projektowanego systemu. Koncepcje rozwiązania problemu, autorstwa inżyniera, zostały przedstawione w rozdziale czwartym, podczas gdy piąty rozdział poświęcony jest omówieniu ogólnej koncepcji organizacji systemu.</w:t>
+      </w:r>
+      <w:r>
+        <w:t xml:space="preserve"> </w:t>
+      </w:r>
+      <w:r>
+        <w:t xml:space="preserve">W szóstym rozdziale odnajdziemy obszerną </w:t>
       </w:r>
       <w:r>
         <w:lastRenderedPageBreak/>
-        <w:t>dokumentację techniczną projektu, zawierającą szczegółowe informacje na temat zastosowanych technologii, narzędzi, struktury kodu, sposobów testowania oraz innych aspektów technicznych. Proces testowania i weryfikacji systemu pod kątem funkcjonalności został precyzyjnie opisany w siódmym rozdziale.Rozdział ósmy skupia się na prezentacji realnych scenariuszy i przypadków wykorzystania systemu, szczegółowo opisując kroki, interakcje i korzyści wynikające z implementacji opracowanego rozwiązania. Ostatni rozdział stanowi syntezę osiągnięć projektu, jednocześnie proponując perspektywy dalszego rozwoju.</w:t>
+        <w:t>dokumentację techniczną projektu, zawierającą szczegółowe informacje na temat zastosowanych technologii, narzędzi, struktury kodu, sposobów testowania oraz innych aspektów technicznych. Proces testowania i weryfikacji systemu pod kątem funkcjonalności został precyzyjnie opisany w siódmym rozdziale.</w:t>
+      </w:r>
+      <w:r>
+        <w:t xml:space="preserve"> </w:t>
+      </w:r>
+      <w:r>
+        <w:t>Rozdział ósmy skupia się na prezentacji realnych scenariuszy i przypadków wykorzystania systemu, szczegółowo opisując kroki, interakcje i korzyści wynikające z implementacji opracowanego rozwiązania. Ostatni rozdział stanowi syntezę osiągnięć projektu, jednocześnie proponując perspektywy dalszego rozwoju.</w:t>
       </w:r>
     </w:p>
     <w:p>
@@ -2999,6 +3047,9 @@
         <w:t>. Proces ten nakłada szereg trudności na studenta, zaczynając od ograniczonego czasu, szczególnie dla tych, którzy mieszkają poza obszarem uczelni lub są zatrudnieni. Konieczność osobistego dostarczenia dokumentów może prowadzić do konieczności wzięcia urlopu lub przerwania innych zobowiązań, co stwarza dodatkowe utrudnienia.</w:t>
       </w:r>
       <w:r>
+        <w:t xml:space="preserve"> </w:t>
+      </w:r>
+      <w:r>
         <w:t xml:space="preserve">Ponadto, koszty podróży związane z koniecznością odwiedzenia dziekanatu mogą być istotnym obciążeniem dla studentów, zwłaszcza tych, którzy mieszkają daleko od uczelni. Dodatkowe wydatki związane z transportem publicznym, paliwem czy parkowaniem tylko potęgują trudności. To nie tylko sprawia trudności dla studentów, ale także generuje dodatkowe obciążenia dla </w:t>
       </w:r>
       <w:r>
@@ -3049,7 +3100,7 @@
           <w:noProof/>
         </w:rPr>
         <w:drawing>
-          <wp:inline distT="0" distB="0" distL="0" distR="0">
+          <wp:inline distT="0" distB="0" distL="0" distR="0" wp14:anchorId="52524E54" wp14:editId="3A93CC6D">
             <wp:extent cx="4972050" cy="6696075"/>
             <wp:effectExtent l="19050" t="0" r="0" b="0"/>
             <wp:docPr id="2" name="Obraz 1" descr="obieg_dokumentow.jpg"/>
@@ -3137,7 +3188,7 @@
         </w:rPr>
         <w:lastRenderedPageBreak/>
         <w:drawing>
-          <wp:inline distT="0" distB="0" distL="0" distR="0">
+          <wp:inline distT="0" distB="0" distL="0" distR="0" wp14:anchorId="53163841" wp14:editId="1678FA78">
             <wp:extent cx="5112000" cy="7230024"/>
             <wp:effectExtent l="0" t="0" r="0" b="0"/>
             <wp:docPr id="6" name="Obraz 5" descr="podanie_o_zmiane_toku_studiow_wzor.jpg"/>
@@ -3283,10 +3334,46 @@
     </w:p>
     <w:p>
       <w:pPr>
+        <w:spacing w:line="240" w:lineRule="auto"/>
+        <w:jc w:val="left"/>
+        <w:rPr>
+          <w:rFonts w:ascii="Trebuchet MS" w:hAnsi="Trebuchet MS" w:cs="Arial"/>
+          <w:b/>
+          <w:bCs/>
+          <w:kern w:val="32"/>
+          <w:sz w:val="32"/>
+          <w:szCs w:val="32"/>
+        </w:rPr>
+      </w:pPr>
+      <w:bookmarkStart w:id="5" w:name="_Toc157717555"/>
+      <w:r>
+        <w:br w:type="page"/>
+      </w:r>
+    </w:p>
+    <w:p>
+      <w:pPr>
+        <w:spacing w:line="240" w:lineRule="auto"/>
+        <w:jc w:val="left"/>
+        <w:rPr>
+          <w:rFonts w:ascii="Trebuchet MS" w:hAnsi="Trebuchet MS" w:cs="Arial"/>
+          <w:b/>
+          <w:bCs/>
+          <w:kern w:val="32"/>
+          <w:sz w:val="32"/>
+          <w:szCs w:val="32"/>
+        </w:rPr>
+      </w:pPr>
+      <w:r>
+        <w:lastRenderedPageBreak/>
+        <w:br w:type="page"/>
+      </w:r>
+    </w:p>
+    <w:p>
+      <w:pPr>
         <w:pStyle w:val="Nagwek1"/>
       </w:pPr>
-      <w:bookmarkStart w:id="5" w:name="_Toc157717555"/>
-      <w:r>
+      <w:r>
+        <w:lastRenderedPageBreak/>
         <w:t>Analiza istniejących rozwiązań</w:t>
       </w:r>
       <w:bookmarkEnd w:id="5"/>
@@ -3305,6 +3392,9 @@
         <w:t>zostaną</w:t>
       </w:r>
       <w:r>
+        <w:t xml:space="preserve"> </w:t>
+      </w:r>
+      <w:r>
         <w:t>rozwiązania, takie jak platformy, systemy czy moduły, które są już dostępne na rynku i mogą przyczynić się do rozwiązania problemów opisanych w rozdziale 2. Informacje na temat tych rozwiązań zostały pozyskane ze stron internetowych producentów lub dystrybutorów oprogramowania. Analiza będzie oparta na dostępnych danych dotyczących poszczególnych rozwiązań, umożliwiając pełniejsze zrozumienie ich potencjalnych korzyści i zastosowań.</w:t>
       </w:r>
     </w:p>
@@ -3329,11 +3419,7 @@
         <w:t xml:space="preserve">y, </w:t>
       </w:r>
       <w:r>
-        <w:t xml:space="preserve">uwzględniające różnorodne kryteria w celu dokładnej oceny wad i zalet dostępnych rozwiązań. Kluczowe kryteria analizy porównawczej obejmują obecną dostępność funkcji </w:t>
-      </w:r>
-      <w:r>
-        <w:lastRenderedPageBreak/>
-        <w:t xml:space="preserve">komunikacyjnych, takich jak czaty i wiadomości prywatne. Ponadto, skupimy się na intuicyjności interfejsu użytkownika oraz ogólnej łatwości użycia, zwłaszcza dla różnych grup docelowych, takich jak studenci i pracownicy dziekanatu. Analizowane będą również możliwości związane z funkcjonalnością współpracy, w tym współdzieleniem plików i udzielaniem komentarzy. Wszystkie te kryteria umożliwią kompleksową ocenę potencjalnych </w:t>
+        <w:t xml:space="preserve">uwzględniające różnorodne kryteria w celu dokładnej oceny wad i zalet dostępnych rozwiązań. Kluczowe kryteria analizy porównawczej obejmują obecną dostępność funkcji komunikacyjnych, takich jak czaty i wiadomości prywatne. Ponadto, skupimy się na intuicyjności interfejsu użytkownika oraz ogólnej łatwości użycia, zwłaszcza dla różnych grup docelowych, takich jak studenci i pracownicy dziekanatu. Analizowane będą również możliwości związane z funkcjonalnością współpracy, w tym współdzieleniem plików i udzielaniem komentarzy. Wszystkie te kryteria umożliwią kompleksową ocenę potencjalnych </w:t>
       </w:r>
       <w:r>
         <w:t xml:space="preserve">wad i zalet </w:t>
@@ -3374,8 +3460,9 @@
         <w:rPr>
           <w:noProof/>
         </w:rPr>
+        <w:lastRenderedPageBreak/>
         <w:drawing>
-          <wp:inline distT="0" distB="0" distL="0" distR="0">
+          <wp:inline distT="0" distB="0" distL="0" distR="0" wp14:anchorId="3A2D93CD" wp14:editId="51D375B1">
             <wp:extent cx="5112000" cy="2875539"/>
             <wp:effectExtent l="0" t="0" r="0" b="0"/>
             <wp:docPr id="1571850745" name="Obraz 1" descr="Obraz zawierający tekst, zrzut ekranu, oprogramowanie, Ikona komputerowa&#10;&#10;Opis wygenerowany automatycznie"/>
@@ -3393,7 +3480,7 @@
                     <a:blip r:embed="rId11" cstate="print">
                       <a:extLst>
                         <a:ext uri="{28A0092B-C50C-407E-A947-70E740481C1C}">
-                          <a14:useLocalDpi xmlns:a14="http://schemas.microsoft.com/office/drawing/2010/main" xmlns:wps="http://schemas.microsoft.com/office/word/2010/wordprocessingShape" xmlns:wpi="http://schemas.microsoft.com/office/word/2010/wordprocessingInk" xmlns:wpg="http://schemas.microsoft.com/office/word/2010/wordprocessingGroup" xmlns:w16se="http://schemas.microsoft.com/office/word/2015/wordml/symex" xmlns:w16sdtdh="http://schemas.microsoft.com/office/word/2020/wordml/sdtdatahash" xmlns:w16="http://schemas.microsoft.com/office/word/2018/wordml" xmlns:w16cid="http://schemas.microsoft.com/office/word/2016/wordml/cid" xmlns:w16cex="http://schemas.microsoft.com/office/word/2018/wordml/cex" xmlns:w15="http://schemas.microsoft.com/office/word/2012/wordml" xmlns:w14="http://schemas.microsoft.com/office/word/2010/wordml" xmlns:w="http://schemas.openxmlformats.org/wordprocessingml/2006/main" xmlns:w10="urn:schemas-microsoft-com:office:word" xmlns:wp14="http://schemas.microsoft.com/office/word/2010/wordprocessingDrawing" xmlns:v="urn:schemas-microsoft-com:vml" xmlns:oel="http://schemas.microsoft.com/office/2019/extlst" xmlns:o="urn:schemas-microsoft-com:office:office" xmlns:am3d="http://schemas.microsoft.com/office/drawing/2017/model3d" xmlns:aink="http://schemas.microsoft.com/office/drawing/2016/ink" xmlns:mc="http://schemas.openxmlformats.org/markup-compatibility/2006" xmlns:cx8="http://schemas.microsoft.com/office/drawing/2016/5/14/chartex" xmlns:cx7="http://schemas.microsoft.com/office/drawing/2016/5/13/chartex" xmlns:cx6="http://schemas.microsoft.com/office/drawing/2016/5/12/chartex" xmlns:cx5="http://schemas.microsoft.com/office/drawing/2016/5/11/chartex" xmlns:cx4="http://schemas.microsoft.com/office/drawing/2016/5/10/chartex" xmlns:cx3="http://schemas.microsoft.com/office/drawing/2016/5/9/chartex" xmlns:cx2="http://schemas.microsoft.com/office/drawing/2015/10/21/chartex" xmlns:cx1="http://schemas.microsoft.com/office/drawing/2015/9/8/chartex" xmlns:cx="http://schemas.microsoft.com/office/drawing/2014/chartex" xmlns:wpc="http://schemas.microsoft.com/office/word/2010/wordprocessingCanvas" xmlns="" val="0"/>
+                          <a14:useLocalDpi xmlns:a14="http://schemas.microsoft.com/office/drawing/2010/main" val="0"/>
                         </a:ext>
                       </a:extLst>
                     </a:blip>
@@ -3459,9 +3546,8 @@
         <w:rPr>
           <w:noProof/>
         </w:rPr>
-        <w:lastRenderedPageBreak/>
         <w:drawing>
-          <wp:inline distT="0" distB="0" distL="0" distR="0">
+          <wp:inline distT="0" distB="0" distL="0" distR="0" wp14:anchorId="730A96AB" wp14:editId="784323A4">
             <wp:extent cx="5112000" cy="2875540"/>
             <wp:effectExtent l="0" t="0" r="0" b="0"/>
             <wp:docPr id="2107414855" name="Obraz 2" descr="Obraz zawierający tekst, elektronika, zrzut ekranu, oprogramowanie&#10;&#10;Opis wygenerowany automatycznie"/>
@@ -3479,7 +3565,7 @@
                     <a:blip r:embed="rId12" cstate="print">
                       <a:extLst>
                         <a:ext uri="{28A0092B-C50C-407E-A947-70E740481C1C}">
-                          <a14:useLocalDpi xmlns:a14="http://schemas.microsoft.com/office/drawing/2010/main" xmlns:wps="http://schemas.microsoft.com/office/word/2010/wordprocessingShape" xmlns:wpi="http://schemas.microsoft.com/office/word/2010/wordprocessingInk" xmlns:wpg="http://schemas.microsoft.com/office/word/2010/wordprocessingGroup" xmlns:w16se="http://schemas.microsoft.com/office/word/2015/wordml/symex" xmlns:w16sdtdh="http://schemas.microsoft.com/office/word/2020/wordml/sdtdatahash" xmlns:w16="http://schemas.microsoft.com/office/word/2018/wordml" xmlns:w16cid="http://schemas.microsoft.com/office/word/2016/wordml/cid" xmlns:w16cex="http://schemas.microsoft.com/office/word/2018/wordml/cex" xmlns:w15="http://schemas.microsoft.com/office/word/2012/wordml" xmlns:w14="http://schemas.microsoft.com/office/word/2010/wordml" xmlns:w="http://schemas.openxmlformats.org/wordprocessingml/2006/main" xmlns:w10="urn:schemas-microsoft-com:office:word" xmlns:wp14="http://schemas.microsoft.com/office/word/2010/wordprocessingDrawing" xmlns:v="urn:schemas-microsoft-com:vml" xmlns:oel="http://schemas.microsoft.com/office/2019/extlst" xmlns:o="urn:schemas-microsoft-com:office:office" xmlns:am3d="http://schemas.microsoft.com/office/drawing/2017/model3d" xmlns:aink="http://schemas.microsoft.com/office/drawing/2016/ink" xmlns:mc="http://schemas.openxmlformats.org/markup-compatibility/2006" xmlns:cx8="http://schemas.microsoft.com/office/drawing/2016/5/14/chartex" xmlns:cx7="http://schemas.microsoft.com/office/drawing/2016/5/13/chartex" xmlns:cx6="http://schemas.microsoft.com/office/drawing/2016/5/12/chartex" xmlns:cx5="http://schemas.microsoft.com/office/drawing/2016/5/11/chartex" xmlns:cx4="http://schemas.microsoft.com/office/drawing/2016/5/10/chartex" xmlns:cx3="http://schemas.microsoft.com/office/drawing/2016/5/9/chartex" xmlns:cx2="http://schemas.microsoft.com/office/drawing/2015/10/21/chartex" xmlns:cx1="http://schemas.microsoft.com/office/drawing/2015/9/8/chartex" xmlns:cx="http://schemas.microsoft.com/office/drawing/2014/chartex" xmlns:wpc="http://schemas.microsoft.com/office/word/2010/wordprocessingCanvas" xmlns="" val="0"/>
+                          <a14:useLocalDpi xmlns:a14="http://schemas.microsoft.com/office/drawing/2010/main" val="0"/>
                         </a:ext>
                       </a:extLst>
                     </a:blip>
@@ -3542,7 +3628,11 @@
         <w:pStyle w:val="Akapitzwciciem"/>
       </w:pPr>
       <w:r>
-        <w:t>Moduł podań w ramach systemu USOS UŚ nie obejmuje funkcji komunikacyjnych i współpracy; brak możliwości wymiany wiadomości prywatnych, uruchomienia czatu na określony temat, wymiany plików czy dodania komentarzy. Moduł ten skupia się jedynie na umożliwieniu wypełnienia podania i prezentuje ostateczną odpowiedź na zgłoszenie. Mimo braku zaawansowanych funkcji komunikacyjnych, moduł charakteryzuje się spójnym interfejsem, klarowną nawigacją i czytelnym przedstawianiem informacji. Jego głównym celem jest efektywne umożliwienie składania podań i prezentacja końcowego stanu odpowiedzi.</w:t>
+        <w:t xml:space="preserve">Moduł podań w ramach systemu USOS UŚ nie obejmuje funkcji komunikacyjnych i współpracy; brak możliwości wymiany wiadomości prywatnych, uruchomienia czatu na określony temat, wymiany plików czy dodania komentarzy. Moduł ten skupia się jedynie na umożliwieniu wypełnienia podania i prezentuje ostateczną odpowiedź na zgłoszenie. Mimo braku zaawansowanych funkcji komunikacyjnych, moduł charakteryzuje się spójnym </w:t>
+      </w:r>
+      <w:r>
+        <w:lastRenderedPageBreak/>
+        <w:t>interfejsem, klarowną nawigacją i czytelnym przedstawianiem informacji. Jego głównym celem jest efektywne umożliwienie składania podań i prezentacja końcowego stanu odpowiedzi.</w:t>
       </w:r>
     </w:p>
     <w:p>
@@ -3569,20 +3659,25 @@
         <w:t>elektronicznego zarządzania dokumentacją EZD RP</w:t>
       </w:r>
       <w:r>
+        <w:t xml:space="preserve"> </w:t>
+      </w:r>
+      <w:r>
         <w:t>umożliwia</w:t>
       </w:r>
       <w:r>
-        <w:t xml:space="preserve"> szereg funkcji, w tym prowadzenie korespondencji w formie elektronicznej, wspierając tym samym efektywną komunikację wewnętrzną jednostki. Zgodnie z dostępnym opisem na stronie producenta, system ten został specjalnie opracowany, aby sprostać potrzebom biznesowym polskiej administracji publicznej. EZD RP nie tylko umożliwia elektroniczne rozstrzyganie spraw, ale również wspiera obsługę spraw w formie papierowej. Oprogramowanie odzwierciedla kluczowe procesy wykonywane przez urzędników podczas załatwiania spraw.EZD RP wyróżnia się także wspieraniem efektywnego obiegu </w:t>
-      </w:r>
-      <w:r>
-        <w:lastRenderedPageBreak/>
-        <w:t>dokumentów za pomocą systemu zadań. Dzięki tej funkcji, czas obiegu dokumentów jest redukowany, co z kolei przekłada się na zmniejszenie liczby koniecznej korespondencji. To wszystko wspólnie sprawia, że EZD RP stanowi kompleksowe narzędzie wspomagające zarządzanie dokumentacją oraz procesami administracyjnymi w kontekście polskiej administracji publicznej</w:t>
+        <w:t xml:space="preserve"> szereg funkcji, w tym prowadzenie korespondencji w formie elektronicznej, wspierając tym samym efektywną komunikację wewnętrzną jednostki. Zgodnie z dostępnym opisem na stronie producenta, system ten został specjalnie opracowany, aby sprostać potrzebom biznesowym polskiej administracji publicznej. EZD RP nie tylko umożliwia elektroniczne rozstrzyganie spraw, ale również wspiera obsługę spraw w formie papierowej. Oprogramowanie odzwierciedla kluczowe procesy wykonywane przez urzędników podczas załatwiania spraw.</w:t>
+      </w:r>
+      <w:r>
+        <w:t xml:space="preserve"> </w:t>
+      </w:r>
+      <w:r>
+        <w:t>EZD RP wyróżnia się także wspieraniem efektywnego obiegu dokumentów za pomocą systemu zadań. Dzięki tej funkcji, czas obiegu dokumentów jest redukowany, co z kolei przekłada się na zmniejszenie liczby koniecznej korespondencji. To wszystko wspólnie sprawia, że EZD RP stanowi kompleksowe narzędzie wspomagające zarządzanie dokumentacją oraz procesami administracyjnymi w kontekście polskiej administracji publicznej</w:t>
       </w:r>
       <w:r>
         <w:rPr>
           <w:rStyle w:val="Odwoanieprzypisudolnego"/>
         </w:rPr>
-        <w:footnoteReference w:id="2"/>
+        <w:footnoteReference w:id="1"/>
       </w:r>
       <w:r>
         <w:t>.</w:t>
@@ -3607,8 +3702,9 @@
         <w:rPr>
           <w:noProof/>
         </w:rPr>
+        <w:lastRenderedPageBreak/>
         <w:drawing>
-          <wp:inline distT="0" distB="0" distL="0" distR="0">
+          <wp:inline distT="0" distB="0" distL="0" distR="0" wp14:anchorId="42BB4A2E" wp14:editId="2619AD71">
             <wp:extent cx="5112000" cy="2722229"/>
             <wp:effectExtent l="0" t="0" r="0" b="0"/>
             <wp:docPr id="3" name="Obraz 2" descr="ezd.PNG"/>
@@ -3727,8 +3823,15 @@
       </w:pPr>
       <w:bookmarkStart w:id="12" w:name="_Toc157717559"/>
       <w:r>
-        <w:lastRenderedPageBreak/>
-        <w:t>Platforma Zendesk z licencją dla sektora edukacji</w:t>
+        <w:t xml:space="preserve">Platforma </w:t>
+      </w:r>
+      <w:proofErr w:type="spellStart"/>
+      <w:r>
+        <w:t>Zendesk</w:t>
+      </w:r>
+      <w:proofErr w:type="spellEnd"/>
+      <w:r>
+        <w:t xml:space="preserve"> z licencją dla sektora edukacji</w:t>
       </w:r>
       <w:bookmarkEnd w:id="12"/>
     </w:p>
@@ -3737,19 +3840,46 @@
         <w:pStyle w:val="Akapitzwciciem"/>
       </w:pPr>
       <w:r>
-        <w:t xml:space="preserve">Platforma Zendesk oferuje dedykowane licencje dostosowane specjalnie do sektora edukacyjnego, dostarczając kompleksowe narzędzia do efektywnego zarządzania </w:t>
+        <w:t xml:space="preserve">Platforma </w:t>
+      </w:r>
+      <w:proofErr w:type="spellStart"/>
+      <w:r>
+        <w:t>Zendesk</w:t>
+      </w:r>
+      <w:proofErr w:type="spellEnd"/>
+      <w:r>
+        <w:t xml:space="preserve"> oferuje dedykowane licencje dostosowane specjalnie do sektora edukacyjnego, dostarczając kompleksowe narzędzia do efektywnego zarządzania </w:t>
       </w:r>
       <w:r>
         <w:t xml:space="preserve">w </w:t>
       </w:r>
       <w:r>
-        <w:t>instytucjach edukacyjnych. Dzięki temu specjalnemu rozwiązaniu, szkoły, uczelnie i inne instytucje edukacyjne mogą skorzystać z zaawansowanych funkcji Zendesk, dostosowanych do ich unikalnych potrzeb.Zendesk wspiera efektywną komunikację między pracownikami dziekanatu, a studentami poprzez system biletów, czaty online i możliwość śledzenia zgłoszeń. Dodatkowo, platforma umożliwia zautomatyzowane przypisywanie i rozwiązywanie zadań, co skutkuje szybszą reakcją na pytania oraz problemy studentów</w:t>
+        <w:t xml:space="preserve">instytucjach edukacyjnych. Dzięki temu specjalnemu rozwiązaniu, szkoły, uczelnie i inne instytucje edukacyjne mogą skorzystać z zaawansowanych funkcji </w:t>
+      </w:r>
+      <w:proofErr w:type="spellStart"/>
+      <w:r>
+        <w:t>Zendesk</w:t>
+      </w:r>
+      <w:proofErr w:type="spellEnd"/>
+      <w:r>
+        <w:t>, dostosowanych do ich unikalnych potrzeb.</w:t>
+      </w:r>
+      <w:r>
+        <w:t xml:space="preserve"> </w:t>
+      </w:r>
+      <w:proofErr w:type="spellStart"/>
+      <w:r>
+        <w:t>Zendesk</w:t>
+      </w:r>
+      <w:proofErr w:type="spellEnd"/>
+      <w:r>
+        <w:t xml:space="preserve"> wspiera efektywną komunikację między pracownikami dziekanatu, a studentami poprzez system biletów, czaty online i możliwość śledzenia zgłoszeń. Dodatkowo, platforma umożliwia zautomatyzowane przypisywanie i rozwiązywanie zadań, co skutkuje szybszą reakcją na pytania oraz problemy studentów</w:t>
       </w:r>
       <w:r>
         <w:rPr>
           <w:rStyle w:val="Odwoanieprzypisudolnego"/>
         </w:rPr>
-        <w:footnoteReference w:id="3"/>
+        <w:footnoteReference w:id="2"/>
       </w:r>
       <w:r>
         <w:t>.</w:t>
@@ -3760,13 +3890,33 @@
         <w:pStyle w:val="Akapitzwciciem"/>
       </w:pPr>
       <w:r>
-        <w:t xml:space="preserve">Możliwość dostosowania do specyfiki instytucji czyni Zendesk dedykowanym rozwiązaniem wspierającym efektywną komunikację w sektorze edukacyjnym. Platforma oferuje funkcję dodawania załączników do </w:t>
+        <w:t xml:space="preserve">Możliwość dostosowania do specyfiki instytucji czyni </w:t>
+      </w:r>
+      <w:proofErr w:type="spellStart"/>
+      <w:r>
+        <w:t>Zendesk</w:t>
+      </w:r>
+      <w:proofErr w:type="spellEnd"/>
+      <w:r>
+        <w:t xml:space="preserve"> dedykowanym rozwiązaniem wspierającym efektywną komunikację w sektorze edukacyjnym. Platforma oferuje funkcję dodawania załączników do </w:t>
       </w:r>
       <w:r>
         <w:t>biletów</w:t>
       </w:r>
       <w:r>
-        <w:t>, co umożliwia przesyłanie plików w ramach komunikacji między pracownikami dziekanatu, a studentami. Interfejs Zendesk został zaprojektowany w sposób umożliwiający łatwe nawigowanie i korzystanie z różnych funkcji platformy. Dzięki temu użytkownicy mogą efektywnie korzystać z dostępnych narzędzi, co przyczynia się do płynności i skuteczności procesu komunikacji</w:t>
+        <w:t xml:space="preserve">, co umożliwia przesyłanie plików w ramach komunikacji między pracownikami dziekanatu, a studentami. Interfejs </w:t>
+      </w:r>
+      <w:proofErr w:type="spellStart"/>
+      <w:r>
+        <w:t>Zendesk</w:t>
+      </w:r>
+      <w:proofErr w:type="spellEnd"/>
+      <w:r>
+        <w:t xml:space="preserve"> został zaprojektowany w sposób umożliwiający łatwe nawigowanie i korzystanie z różnych funkcji platformy. Dzięki temu </w:t>
+      </w:r>
+      <w:r>
+        <w:lastRenderedPageBreak/>
+        <w:t>użytkownicy mogą efektywnie korzystać z dostępnych narzędzi, co przyczynia się do płynności i skuteczności procesu komunikacji</w:t>
       </w:r>
       <w:r>
         <w:t>.</w:t>
@@ -3783,10 +3933,9 @@
         <w:rPr>
           <w:noProof/>
         </w:rPr>
-        <w:lastRenderedPageBreak/>
         <w:drawing>
-          <wp:inline distT="0" distB="0" distL="0" distR="0">
-            <wp:extent cx="5112000" cy="3194777"/>
+          <wp:inline distT="0" distB="0" distL="0" distR="0" wp14:anchorId="421F7CA7" wp14:editId="22991322">
+            <wp:extent cx="4533900" cy="2833490"/>
             <wp:effectExtent l="0" t="0" r="0" b="0"/>
             <wp:docPr id="7" name="Obraz 3" descr="zendesk.jpg"/>
             <wp:cNvGraphicFramePr>
@@ -3808,7 +3957,7 @@
                   <pic:spPr>
                     <a:xfrm>
                       <a:off x="0" y="0"/>
-                      <a:ext cx="5112000" cy="3194777"/>
+                      <a:ext cx="4533900" cy="2833490"/>
                     </a:xfrm>
                     <a:prstGeom prst="rect">
                       <a:avLst/>
@@ -3854,9 +4003,14 @@
         <w:fldChar w:fldCharType="end"/>
       </w:r>
       <w:r>
-        <w:t xml:space="preserve"> Ekran główny platformy Zendesk</w:t>
+        <w:t xml:space="preserve"> Ekran główny platformy </w:t>
+      </w:r>
+      <w:proofErr w:type="spellStart"/>
+      <w:r>
+        <w:t>Zendesk</w:t>
       </w:r>
       <w:bookmarkEnd w:id="13"/>
+      <w:proofErr w:type="spellEnd"/>
     </w:p>
     <w:p>
       <w:pPr>
@@ -3875,7 +4029,15 @@
       </w:pPr>
       <w:bookmarkStart w:id="14" w:name="_Toc157717560"/>
       <w:r>
-        <w:t>Platforma Slack dostosowana do środowiska edukacyjnego</w:t>
+        <w:t xml:space="preserve">Platforma </w:t>
+      </w:r>
+      <w:proofErr w:type="spellStart"/>
+      <w:r>
+        <w:t>Slack</w:t>
+      </w:r>
+      <w:proofErr w:type="spellEnd"/>
+      <w:r>
+        <w:t xml:space="preserve"> dostosowana do środowiska edukacyjnego</w:t>
       </w:r>
       <w:bookmarkEnd w:id="14"/>
     </w:p>
@@ -3884,7 +4046,15 @@
         <w:pStyle w:val="Akapitzwciciem"/>
       </w:pPr>
       <w:r>
-        <w:t xml:space="preserve">Platforma Slack, dostosowana do kontekstu edukacyjnego, pełni znaczącą rolę jako skuteczne narzędzie ułatwiające komunikację między pracownikami uczelni a studentami. Wykorzystanie kanałów tematycznych pozwala na precyzyjne uporządkowanie dyskusji związanych z różnymi przedmiotami, projektami badawczymi czy wydarzeniami kampusowymi. </w:t>
+        <w:t xml:space="preserve">Platforma </w:t>
+      </w:r>
+      <w:proofErr w:type="spellStart"/>
+      <w:r>
+        <w:t>Slack</w:t>
+      </w:r>
+      <w:proofErr w:type="spellEnd"/>
+      <w:r>
+        <w:t xml:space="preserve">, dostosowana do kontekstu edukacyjnego, pełni znaczącą rolę jako skuteczne narzędzie ułatwiające komunikację między pracownikami uczelni a studentami. Wykorzystanie kanałów tematycznych pozwala na precyzyjne uporządkowanie dyskusji związanych z różnymi przedmiotami, projektami badawczymi czy wydarzeniami kampusowymi. </w:t>
       </w:r>
       <w:r>
         <w:t>Pracownicy dziekanatu</w:t>
@@ -3911,7 +4081,7 @@
         <w:rPr>
           <w:rStyle w:val="Odwoanieprzypisudolnego"/>
         </w:rPr>
-        <w:footnoteReference w:id="4"/>
+        <w:footnoteReference w:id="3"/>
       </w:r>
       <w:r>
         <w:t>.</w:t>
@@ -3922,11 +4092,35 @@
         <w:pStyle w:val="Akapitzwciciem"/>
       </w:pPr>
       <w:r>
-        <w:t xml:space="preserve">Dzięki funkcji czatu w czasie rzeczywistym, studenci mogą aktywnie uczestniczyć w procesie komunikacji, zadając pytania i otrzymując natychmiastowe odpowiedzi od pracowników uczelni. Ta interaktywna forma komunikacji istotnie przyczynia się do poprawy jakości dialogu, umożliwiając szybką i skuteczną wymianę informacji. Dodatkowo, możliwość współdzielenia plików w ramach platformy Slack ułatwia przesyłanie dokumentów, co sprzyja </w:t>
+        <w:t xml:space="preserve">Dzięki funkcji czatu w czasie rzeczywistym, studenci mogą aktywnie uczestniczyć w procesie komunikacji, zadając pytania i otrzymując natychmiastowe odpowiedzi od pracowników uczelni. Ta interaktywna forma komunikacji istotnie przyczynia się do poprawy jakości dialogu, umożliwiając </w:t>
       </w:r>
       <w:r>
         <w:lastRenderedPageBreak/>
-        <w:t>efektywnej wymianie informacji. Te rozbudowane funkcje sprawiają, że Slack, dostosowany do środowiska edukacyjnego, staje się platformą sprzyjającą efektywnej i dynamicznej komunikacji między pracownikami uczelni a studentami. Interfejs Slacka został zaprojektowany w taki sposób, aby umożliwić użytkownikom łatwe poruszanie się po platformie i korzystanie z różnych funkcji bez zbędnych trudności. To z kolei przyczynia się do płynnego i intuicyjnego doświadczenia użytkownika, co jest istotne dla efektywnego wykorzystania potencjału komunikacyjnego platformy w kontekście edukacyjnym.</w:t>
+        <w:t xml:space="preserve">szybką i skuteczną wymianę informacji. Dodatkowo, możliwość współdzielenia plików w ramach platformy </w:t>
+      </w:r>
+      <w:proofErr w:type="spellStart"/>
+      <w:r>
+        <w:t>Slack</w:t>
+      </w:r>
+      <w:proofErr w:type="spellEnd"/>
+      <w:r>
+        <w:t xml:space="preserve"> ułatwia przesyłanie dokumentów, co sprzyja efektywnej wymianie informacji. Te rozbudowane funkcje sprawiają, że </w:t>
+      </w:r>
+      <w:proofErr w:type="spellStart"/>
+      <w:r>
+        <w:t>Slack</w:t>
+      </w:r>
+      <w:proofErr w:type="spellEnd"/>
+      <w:r>
+        <w:t xml:space="preserve">, dostosowany do środowiska edukacyjnego, staje się platformą sprzyjającą efektywnej i dynamicznej komunikacji między pracownikami uczelni a studentami. Interfejs </w:t>
+      </w:r>
+      <w:proofErr w:type="spellStart"/>
+      <w:r>
+        <w:t>Slacka</w:t>
+      </w:r>
+      <w:proofErr w:type="spellEnd"/>
+      <w:r>
+        <w:t xml:space="preserve"> został zaprojektowany w taki sposób, aby umożliwić użytkownikom łatwe poruszanie się po platformie i korzystanie z różnych funkcji bez zbędnych trudności. To z kolei przyczynia się do płynnego i intuicyjnego doświadczenia użytkownika, co jest istotne dla efektywnego wykorzystania potencjału komunikacyjnego platformy w kontekście edukacyjnym.</w:t>
       </w:r>
     </w:p>
     <w:p>
@@ -3941,7 +4135,7 @@
           <w:noProof/>
         </w:rPr>
         <w:drawing>
-          <wp:inline distT="0" distB="0" distL="0" distR="0">
+          <wp:inline distT="0" distB="0" distL="0" distR="0" wp14:anchorId="4198693B" wp14:editId="0F09D048">
             <wp:extent cx="5112000" cy="3408201"/>
             <wp:effectExtent l="0" t="0" r="0" b="0"/>
             <wp:docPr id="5" name="Obraz 4" descr="slack.jpg"/>
@@ -4016,9 +4210,14 @@
         <w:t xml:space="preserve"> </w:t>
       </w:r>
       <w:r>
-        <w:t>Interfejs platformy Slack</w:t>
+        <w:t xml:space="preserve">Interfejs platformy </w:t>
+      </w:r>
+      <w:proofErr w:type="spellStart"/>
+      <w:r>
+        <w:t>Slack</w:t>
       </w:r>
       <w:bookmarkEnd w:id="15"/>
+      <w:proofErr w:type="spellEnd"/>
     </w:p>
     <w:p>
       <w:pPr>
@@ -4046,7 +4245,11 @@
         <w:pStyle w:val="Akapitzwciciem"/>
       </w:pPr>
       <w:r>
-        <w:t>Podsumowując analizę porównawczą różnych rozwiązań, można zauważyć, że każde z badanych modułów, systemów czy platform posiada swoje unikalne zalety oraz oferuje różnorodne funkcje, które mogą być dostosowane do specyfiki działania dziekanatu.</w:t>
+        <w:t xml:space="preserve">Podsumowując analizę porównawczą różnych rozwiązań, można zauważyć, że każde z badanych modułów, systemów czy platform posiada swoje unikalne </w:t>
+      </w:r>
+      <w:r>
+        <w:lastRenderedPageBreak/>
+        <w:t>zalety oraz oferuje różnorodne funkcje, które mogą być dostosowane do specyfiki działania dziekanatu.</w:t>
       </w:r>
     </w:p>
     <w:p>
@@ -4054,7 +4257,6 @@
         <w:pStyle w:val="Akapitzwciciem"/>
       </w:pPr>
       <w:r>
-        <w:lastRenderedPageBreak/>
         <w:t>W przypadku modułu podań systemu USOS UŚ, pomimo braku pewnych funkcjonalności związanych z komunikacją i współpracą, wartością dodaną jest spójny i intuicyjny interfejs oraz klarowna nawigacja, co ułatwia obsługę systemu.</w:t>
       </w:r>
     </w:p>
@@ -4071,7 +4273,15 @@
         <w:pStyle w:val="Akapitzwciciem"/>
       </w:pPr>
       <w:r>
-        <w:t>Platforma Zendesk, dzięki dedykowanej licencji edukacyjnej, dostosowuje się do specyfiki instytucji, efektywnie wspierając komunikację i wymianę informacji. System biletowy, możliwość dołączania załączników oraz intuicyjny interfejs sprawiają, że jest kompleksowym narzędziem w obszarze obsługi klienta.</w:t>
+        <w:t xml:space="preserve">Platforma </w:t>
+      </w:r>
+      <w:proofErr w:type="spellStart"/>
+      <w:r>
+        <w:t>Zendesk</w:t>
+      </w:r>
+      <w:proofErr w:type="spellEnd"/>
+      <w:r>
+        <w:t>, dzięki dedykowanej licencji edukacyjnej, dostosowuje się do specyfiki instytucji, efektywnie wspierając komunikację i wymianę informacji. System biletowy, możliwość dołączania załączników oraz intuicyjny interfejs sprawiają, że jest kompleksowym narzędziem w obszarze obsługi klienta.</w:t>
       </w:r>
     </w:p>
     <w:p>
@@ -4079,7 +4289,15 @@
         <w:pStyle w:val="Akapitzwciciem"/>
       </w:pPr>
       <w:r>
-        <w:t>Platforma Slack, dostosowana do środowiska edukacyjnego, wyróżnia się funkcją czatu w czasie rzeczywistym, umożliwiając aktywną komunikację. Możliwość współdzielenia plików oraz przyjazny interfejs stanowią dodatkowe atuty wspierające efektywną komunikację wśród użytkowników.</w:t>
+        <w:t xml:space="preserve">Platforma </w:t>
+      </w:r>
+      <w:proofErr w:type="spellStart"/>
+      <w:r>
+        <w:t>Slack</w:t>
+      </w:r>
+      <w:proofErr w:type="spellEnd"/>
+      <w:r>
+        <w:t>, dostosowana do środowiska edukacyjnego, wyróżnia się funkcją czatu w czasie rzeczywistym, umożliwiając aktywną komunikację. Możliwość współdzielenia plików oraz przyjazny interfejs stanowią dodatkowe atuty wspierające efektywną komunikację wśród użytkowników.</w:t>
       </w:r>
     </w:p>
     <w:p>
@@ -4101,9 +4319,27 @@
     </w:p>
     <w:p>
       <w:pPr>
+        <w:spacing w:line="240" w:lineRule="auto"/>
+        <w:jc w:val="left"/>
+        <w:rPr>
+          <w:rFonts w:ascii="Trebuchet MS" w:hAnsi="Trebuchet MS" w:cs="Arial"/>
+          <w:b/>
+          <w:bCs/>
+          <w:kern w:val="32"/>
+          <w:sz w:val="32"/>
+          <w:szCs w:val="32"/>
+        </w:rPr>
+      </w:pPr>
+      <w:bookmarkStart w:id="17" w:name="_Toc157717562"/>
+      <w:r>
+        <w:lastRenderedPageBreak/>
+        <w:br w:type="page"/>
+      </w:r>
+    </w:p>
+    <w:p>
+      <w:pPr>
         <w:pStyle w:val="Nagwek1"/>
       </w:pPr>
-      <w:bookmarkStart w:id="17" w:name="_Toc157717562"/>
       <w:r>
         <w:lastRenderedPageBreak/>
         <w:t>Koncepcja własnego rozwiązania</w:t>
@@ -4133,15 +4369,20 @@
         <w:pStyle w:val="Akapitzwciciem"/>
       </w:pPr>
       <w:r>
-        <w:t>W ramach proponowanej koncepcji praktycznego systemu wymiany informacji między studentami a dziekanatem, opartego na systemie biletowym, priorytetem będzie prostota obsługi i szybkość reakcji. Interfejs tego narzędzia zostanie starannie zaprojektowany, aby każdy student mógł łatwo zrozumieć, jak korzystać z systemu, nie wymagając specjalistycznej wiedzy technicznej. W celu zgłoszenia sprawy, studenci będą mieli dostęp do intuicyjnego formularza, który umożliwi im precyzyjne opisanie problemu. Generowanie unikalnych numerów biletów pozwoli na szybkie i precyzyjne identyfikowanie zgłoszeń, a także umożliwi studentom śledzenie postępu w ich rozpatrywaniu.</w:t>
-      </w:r>
+        <w:t xml:space="preserve">W ramach proponowanej koncepcji praktycznego systemu wymiany informacji między studentami a dziekanatem, opartego na systemie biletowym, priorytetem jest zapewnienie prostoty obsługi i szybkości reakcji. Interfejs tego narzędzia zostanie starannie zaprojektowany, aby każdy student mógł łatwo zrozumieć, jak korzystać z systemu, nie wymagając specjalistycznej wiedzy technicznej. Aby zgłosić sprawę, studenci będą mieli dostęp do intuicyjnego formularza, który umożliwi im precyzyjne opisanie problemu. Generowanie unikalnych numerów biletów pozwoli na szybkie i precyzyjne identyfikowanie zgłoszeń, a także umożliwi studentom śledzenie postępu w ich </w:t>
+      </w:r>
+      <w:proofErr w:type="spellStart"/>
+      <w:r>
+        <w:t>rozpatrywaniu.</w:t>
+      </w:r>
+      <w:proofErr w:type="spellEnd"/>
     </w:p>
     <w:p>
       <w:pPr>
         <w:pStyle w:val="Akapitzwciciem"/>
       </w:pPr>
       <w:r>
-        <w:t>System ten będzie również uwzględniał możliwość natychmiastowych powiadomień, informujących studentów o statusie ich zgłoszeń oraz ewentualnych dodatkowych krokach do podjęcia. Dziekanat będzie mógł efektywnie zarządzać zgłoszeniami, przypisując odpowiednich pracowników do ich rozpatrzenia. Dodatkowo, wbudowane funkcje raportowania i analizy pozwolą dziekanatowi na monitorowanie trendów i identyfikację obszarów wymagających dodatkowego wsparcia lub usprawnień.</w:t>
+        <w:t>System ten uwzględni również możliwość natychmiastowych powiadomień, informujących studentów o statusie ich zgłoszeń oraz ewentualnych dodatkowych krokach do podjęcia. Dziekanat będzie mógł efektywnie zarządzać zgłoszeniami, przypisując odpowiednich pracowników do ich rozpatrzenia. Dodatkowo, wbudowane funkcje umożliwią dołączanie załączników i komentarzy do zgłoszeń.</w:t>
       </w:r>
     </w:p>
     <w:p>
@@ -4150,7 +4391,7 @@
       </w:pPr>
       <w:r>
         <w:lastRenderedPageBreak/>
-        <w:t>Wprowadzenie tego systemu ma na celu nie tylko zwiększenie efektywności komunikacji między studentami a dziekanatem, ale także poprawę jakości obsługi studenckiej, redukcję czasu oczekiwania na odpowiedzi oraz zwiększenie satysfakcji studentów z procesów administracyjnych na uczelni. To narzędzie nie tylko ułatwi wymianę informacji, ale również przyczyni się do bardziej efektywnego i zintegrowanego zarządzania sprawami studenckimi.</w:t>
+        <w:t>Wprowadzenie tego systemu ma na celu nie tylko zwiększenie efektywności komunikacji między studentami a dziekanatem, ale także poprawę jakości obsługi studenckiej, redukcję czasu oczekiwania na odpowiedzi oraz zwiększenie satysfakcji studentów z procesów administracyjnych na uczelni. To narzędzie nie tylko ułatwi wymianę informacji, ale również przyczyni się do bardziej efektywnego i zintegrowanego zarządzania sprawami studenckimi. Dzięki takiemu podejściu, procesy administracyjne staną się bardziej dostępne, zrozumiałe i efektywne dla wszystkich zainteresowanych strony.</w:t>
       </w:r>
     </w:p>
     <w:p>
@@ -4168,14 +4409,27 @@
         <w:pStyle w:val="Akapitzwciciem"/>
       </w:pPr>
       <w:r>
-        <w:t xml:space="preserve">Koncepcja rozwiązania technologicznego systemu wymiany wiadomości pomiędzy studentem a pracownikami dziekanatu oparta jest na architekturze REST, stanowiącej kluczowy element projektu. Aplikacja internetowa zostanie opracowana przy użyciu języków Java i TypeScript, wykorzystując </w:t>
+        <w:t xml:space="preserve">Koncepcja rozwiązania technologicznego systemu wymiany wiadomości pomiędzy studentem a pracownikami dziekanatu oparta jest na architekturze REST, stanowiącej kluczowy element projektu. Aplikacja internetowa zostanie opracowana przy użyciu języków Java i </w:t>
+      </w:r>
+      <w:proofErr w:type="spellStart"/>
+      <w:r>
+        <w:t>TypeScript</w:t>
+      </w:r>
+      <w:proofErr w:type="spellEnd"/>
+      <w:r>
+        <w:t xml:space="preserve">, wykorzystując </w:t>
       </w:r>
       <w:r>
         <w:t>szablony</w:t>
       </w:r>
       <w:r>
-        <w:t xml:space="preserve"> Spring i Angular</w:t>
-      </w:r>
+        <w:t xml:space="preserve"> Spring i </w:t>
+      </w:r>
+      <w:proofErr w:type="spellStart"/>
+      <w:r>
+        <w:t>Angular</w:t>
+      </w:r>
+      <w:proofErr w:type="spellEnd"/>
       <w:r>
         <w:t xml:space="preserve"> oraz silnika bazy danych MSSQL</w:t>
       </w:r>
@@ -4183,7 +4437,7 @@
         <w:t>. Architektura REST</w:t>
       </w:r>
       <w:r>
-        <w:t>, przedstawiona na rysunku 8,</w:t>
+        <w:t>,</w:t>
       </w:r>
       <w:r>
         <w:t xml:space="preserve"> umożliwi spójną i efektywną komunikację pomiędzy klientem a serwerem, co jest kluczowe dla dynamicznego obiegu informacji w systemie. W kontekście operacji CRUD dla zgłoszeń, REST pozwoli na zaimplementowanie prostych i jednolitych interfejsów, umożliwiając studentom zgłaszanie, przeglądanie, aktualizację i usuwanie swoich zgłoszeń. To z kolei ułatwi śledzenie postępu w rozpatrywaniu spraw, zgodnie z zasadami architektury REST.</w:t>
@@ -4193,6 +4447,1293 @@
       </w:r>
       <w:r>
         <w:t xml:space="preserve"> Dodatkowo, w ramach tej koncepcji, wykorzystany zostanie silnik bazy danych MSSQL w celu skutecznego przechowywania i zarządzania danymi systemowymi. MSSQL oferuje nie tylko wysoką wydajność, ale także solidne mechanizmy zabezpieczające integralność danych. Dzięki temu, informacje dotyczące zgłoszeń, komunikatów i historii interakcji między studentami a pracownikami dziekanatu będą przechowywane w sposób niezawodny i dostępne dla systemu w czasie rzeczywistym. Implementacja architektury REST w połączeniu z silnikiem bazy danych MSSQL ma na celu zapewnienie skalowalności, elastyczności oraz wysokiej wydajności systemu. To kompleksowe podejście pozwala skoncentrować się na efektywnej wymianie informacji między użytkownikami, jednocześnie gwarantując solidne zarządzanie danymi oraz zgodność z nowoczesnymi standardami technologicznymi.</w:t>
+      </w:r>
+    </w:p>
+    <w:p>
+      <w:pPr>
+        <w:pStyle w:val="Nagwek1"/>
+      </w:pPr>
+      <w:bookmarkStart w:id="20" w:name="_Toc157717565"/>
+      <w:r>
+        <w:lastRenderedPageBreak/>
+        <w:t>Projekt ogólny</w:t>
+      </w:r>
+      <w:bookmarkEnd w:id="20"/>
+    </w:p>
+    <w:p>
+      <w:pPr>
+        <w:pStyle w:val="Akapitzwciciem"/>
+      </w:pPr>
+      <w:r>
+        <w:t>Rozdział ten prezentuje</w:t>
+      </w:r>
+      <w:r>
+        <w:t xml:space="preserve"> ogólny projekt </w:t>
+      </w:r>
+      <w:r>
+        <w:t>systemu wspomagającego komunikację między studentami a pracownikami dziekanatu, skupiający się na efektywnym przepływie informacji i optymalizacji procesów komunikacyjnych.</w:t>
+      </w:r>
+    </w:p>
+    <w:p>
+      <w:pPr>
+        <w:pStyle w:val="Nagwek2"/>
+      </w:pPr>
+      <w:bookmarkStart w:id="21" w:name="_Toc157717566"/>
+      <w:r>
+        <w:t>Specyfikacja wymagań funkcjonalnych i niefunkcjonalnych</w:t>
+      </w:r>
+      <w:bookmarkEnd w:id="21"/>
+    </w:p>
+    <w:p>
+      <w:pPr>
+        <w:pStyle w:val="Nagwek3"/>
+      </w:pPr>
+      <w:bookmarkStart w:id="22" w:name="_Toc157717567"/>
+      <w:r>
+        <w:t>Wymagania funkcjonalne</w:t>
+      </w:r>
+      <w:bookmarkEnd w:id="22"/>
+    </w:p>
+    <w:p>
+      <w:pPr>
+        <w:pStyle w:val="Akapitzwciciem"/>
+      </w:pPr>
+      <w:r>
+        <w:t>W sekcji dotyczącej wymagań funkcjonalnych przedstawione są szczegółowe opisy funkcji i operacji, które powinny być dostępne w systemie. Te wymagania obejmują konkretny zakres działań, jakie użytkownicy i system powinni być w stanie wykonać, a także opisują oczekiwane rezultaty tych operacji.</w:t>
+      </w:r>
+    </w:p>
+    <w:p>
+      <w:pPr>
+        <w:pStyle w:val="Legenda"/>
+        <w:keepNext/>
+      </w:pPr>
+      <w:bookmarkStart w:id="23" w:name="_Toc157716317"/>
+      <w:r>
+        <w:t xml:space="preserve">Tabela </w:t>
+      </w:r>
+      <w:r>
+        <w:fldChar w:fldCharType="begin"/>
+      </w:r>
+      <w:r>
+        <w:instrText xml:space="preserve"> SEQ Tabela \* ARABIC </w:instrText>
+      </w:r>
+      <w:r>
+        <w:fldChar w:fldCharType="separate"/>
+      </w:r>
+      <w:r>
+        <w:rPr>
+          <w:noProof/>
+        </w:rPr>
+        <w:t>1</w:t>
+      </w:r>
+      <w:r>
+        <w:rPr>
+          <w:noProof/>
+        </w:rPr>
+        <w:fldChar w:fldCharType="end"/>
+      </w:r>
+      <w:r>
+        <w:t xml:space="preserve"> Wymagania funkcjonalne</w:t>
+      </w:r>
+      <w:bookmarkEnd w:id="23"/>
+    </w:p>
+    <w:tbl>
+      <w:tblPr>
+        <w:tblStyle w:val="Tabela-Siatka"/>
+        <w:tblW w:w="0" w:type="auto"/>
+        <w:tblLook w:val="04A0" w:firstRow="1" w:lastRow="0" w:firstColumn="1" w:lastColumn="0" w:noHBand="0" w:noVBand="1"/>
+      </w:tblPr>
+      <w:tblGrid>
+        <w:gridCol w:w="2292"/>
+        <w:gridCol w:w="6427"/>
+      </w:tblGrid>
+      <w:tr>
+        <w:trPr>
+          <w:cantSplit/>
+          <w:trHeight w:val="737"/>
+        </w:trPr>
+        <w:tc>
+          <w:tcPr>
+            <w:tcW w:w="0" w:type="auto"/>
+          </w:tcPr>
+          <w:p>
+            <w:pPr>
+              <w:pStyle w:val="Akapitzwciciem"/>
+              <w:spacing w:before="120" w:after="120"/>
+              <w:ind w:firstLine="0"/>
+              <w:rPr>
+                <w:b/>
+              </w:rPr>
+            </w:pPr>
+            <w:r>
+              <w:rPr>
+                <w:b/>
+              </w:rPr>
+              <w:t>Nazwa wymagania</w:t>
+            </w:r>
+          </w:p>
+        </w:tc>
+        <w:tc>
+          <w:tcPr>
+            <w:tcW w:w="0" w:type="auto"/>
+          </w:tcPr>
+          <w:p>
+            <w:pPr>
+              <w:pStyle w:val="Akapitzwciciem"/>
+              <w:spacing w:before="120" w:after="120"/>
+              <w:ind w:firstLine="0"/>
+              <w:rPr>
+                <w:b/>
+              </w:rPr>
+            </w:pPr>
+            <w:r>
+              <w:rPr>
+                <w:b/>
+              </w:rPr>
+              <w:t>Opis wymagania</w:t>
+            </w:r>
+          </w:p>
+        </w:tc>
+      </w:tr>
+      <w:tr>
+        <w:trPr>
+          <w:cantSplit/>
+          <w:trHeight w:val="737"/>
+        </w:trPr>
+        <w:tc>
+          <w:tcPr>
+            <w:tcW w:w="0" w:type="auto"/>
+          </w:tcPr>
+          <w:p>
+            <w:pPr>
+              <w:pStyle w:val="Akapitzwciciem"/>
+              <w:spacing w:before="120" w:after="120"/>
+              <w:ind w:firstLine="0"/>
+            </w:pPr>
+            <w:r>
+              <w:t>Logowanie</w:t>
+            </w:r>
+          </w:p>
+        </w:tc>
+        <w:tc>
+          <w:tcPr>
+            <w:tcW w:w="0" w:type="auto"/>
+          </w:tcPr>
+          <w:p>
+            <w:pPr>
+              <w:pStyle w:val="Akapitzwciciem"/>
+              <w:spacing w:before="120" w:after="120"/>
+              <w:ind w:firstLine="0"/>
+            </w:pPr>
+            <w:r>
+              <w:t>System musi umożliwiać użytkownikowi zalogować się na własne konto za pomocą nazwy użytkownika i hasła</w:t>
+            </w:r>
+            <w:r>
+              <w:t>.</w:t>
+            </w:r>
+          </w:p>
+        </w:tc>
+      </w:tr>
+      <w:tr>
+        <w:trPr>
+          <w:cantSplit/>
+          <w:trHeight w:val="737"/>
+        </w:trPr>
+        <w:tc>
+          <w:tcPr>
+            <w:tcW w:w="0" w:type="auto"/>
+          </w:tcPr>
+          <w:p>
+            <w:pPr>
+              <w:pStyle w:val="Akapitzwciciem"/>
+              <w:spacing w:before="120" w:after="120"/>
+              <w:ind w:firstLine="0"/>
+            </w:pPr>
+            <w:r>
+              <w:t>Wylogowanie</w:t>
+            </w:r>
+          </w:p>
+        </w:tc>
+        <w:tc>
+          <w:tcPr>
+            <w:tcW w:w="0" w:type="auto"/>
+          </w:tcPr>
+          <w:p>
+            <w:pPr>
+              <w:pStyle w:val="Akapitzwciciem"/>
+              <w:spacing w:before="120" w:after="120"/>
+              <w:ind w:firstLine="0"/>
+            </w:pPr>
+            <w:r>
+              <w:t xml:space="preserve">System musi umożliwić </w:t>
+            </w:r>
+            <w:r>
+              <w:t>użytkownikowi zakończenie sesji poprzez odebranie dostępu do aplikacji dla osób, które nie są zalogowane</w:t>
+            </w:r>
+            <w:r>
+              <w:t>.</w:t>
+            </w:r>
+          </w:p>
+        </w:tc>
+      </w:tr>
+      <w:tr>
+        <w:trPr>
+          <w:cantSplit/>
+          <w:trHeight w:val="737"/>
+        </w:trPr>
+        <w:tc>
+          <w:tcPr>
+            <w:tcW w:w="0" w:type="auto"/>
+          </w:tcPr>
+          <w:p>
+            <w:pPr>
+              <w:pStyle w:val="Akapitzwciciem"/>
+              <w:spacing w:before="120" w:after="120"/>
+              <w:ind w:firstLine="0"/>
+            </w:pPr>
+            <w:r>
+              <w:t>Zmiana hasła</w:t>
+            </w:r>
+          </w:p>
+        </w:tc>
+        <w:tc>
+          <w:tcPr>
+            <w:tcW w:w="0" w:type="auto"/>
+          </w:tcPr>
+          <w:p>
+            <w:pPr>
+              <w:pStyle w:val="Akapitzwciciem"/>
+              <w:spacing w:before="120" w:after="120"/>
+              <w:ind w:firstLine="0"/>
+            </w:pPr>
+            <w:r>
+              <w:t>System powinien umożliwiać użytkownikowi dowolną zmianę hasła dostępowego do swojego konta w trakcie korzystania z systemu. Niemniej jednak, zmiana hasła powinna być obowiązkowa przy pierwszym logowaniu do systemu.</w:t>
+            </w:r>
+          </w:p>
+        </w:tc>
+      </w:tr>
+      <w:tr>
+        <w:trPr>
+          <w:cantSplit/>
+          <w:trHeight w:val="737"/>
+        </w:trPr>
+        <w:tc>
+          <w:tcPr>
+            <w:tcW w:w="0" w:type="auto"/>
+          </w:tcPr>
+          <w:p>
+            <w:pPr>
+              <w:pStyle w:val="Akapitzwciciem"/>
+              <w:spacing w:before="120" w:after="120"/>
+              <w:ind w:firstLine="0"/>
+            </w:pPr>
+            <w:r>
+              <w:t>Blokada użytkownika</w:t>
+            </w:r>
+          </w:p>
+        </w:tc>
+        <w:tc>
+          <w:tcPr>
+            <w:tcW w:w="0" w:type="auto"/>
+          </w:tcPr>
+          <w:p>
+            <w:pPr>
+              <w:pStyle w:val="Akapitzwciciem"/>
+              <w:spacing w:before="120" w:after="120"/>
+              <w:ind w:firstLine="0"/>
+            </w:pPr>
+            <w:r>
+              <w:t>System musi umożliwiać administratorowi zablokowanie dostępu użytkownika do zasobów systemu.</w:t>
+            </w:r>
+          </w:p>
+        </w:tc>
+      </w:tr>
+      <w:tr>
+        <w:trPr>
+          <w:cantSplit/>
+          <w:trHeight w:val="737"/>
+        </w:trPr>
+        <w:tc>
+          <w:tcPr>
+            <w:tcW w:w="0" w:type="auto"/>
+          </w:tcPr>
+          <w:p>
+            <w:pPr>
+              <w:pStyle w:val="Akapitzwciciem"/>
+              <w:spacing w:before="120" w:after="120"/>
+              <w:ind w:firstLine="0"/>
+            </w:pPr>
+            <w:r>
+              <w:t>Odblokowanie użytkownika</w:t>
+            </w:r>
+          </w:p>
+        </w:tc>
+        <w:tc>
+          <w:tcPr>
+            <w:tcW w:w="0" w:type="auto"/>
+          </w:tcPr>
+          <w:p>
+            <w:pPr>
+              <w:pStyle w:val="Akapitzwciciem"/>
+              <w:spacing w:before="120" w:after="120"/>
+              <w:ind w:firstLine="0"/>
+            </w:pPr>
+            <w:r>
+              <w:t xml:space="preserve">System musi umożliwić administratorowi </w:t>
+            </w:r>
+            <w:r>
+              <w:t>odblokowanie dostępu użytkownika do zasobów systemu.</w:t>
+            </w:r>
+          </w:p>
+        </w:tc>
+      </w:tr>
+      <w:tr>
+        <w:trPr>
+          <w:cantSplit/>
+          <w:trHeight w:val="737"/>
+        </w:trPr>
+        <w:tc>
+          <w:tcPr>
+            <w:tcW w:w="0" w:type="auto"/>
+          </w:tcPr>
+          <w:p>
+            <w:pPr>
+              <w:pStyle w:val="Akapitzwciciem"/>
+              <w:spacing w:before="120" w:after="120"/>
+              <w:ind w:firstLine="0"/>
+            </w:pPr>
+            <w:r>
+              <w:lastRenderedPageBreak/>
+              <w:t>Dodanie użytkownika</w:t>
+            </w:r>
+          </w:p>
+        </w:tc>
+        <w:tc>
+          <w:tcPr>
+            <w:tcW w:w="0" w:type="auto"/>
+          </w:tcPr>
+          <w:p>
+            <w:pPr>
+              <w:pStyle w:val="Akapitzwciciem"/>
+              <w:spacing w:before="120" w:after="120"/>
+              <w:ind w:firstLine="0"/>
+            </w:pPr>
+            <w:r>
+              <w:t xml:space="preserve">System musi umożliwić </w:t>
+            </w:r>
+            <w:r>
+              <w:t>administratorowi systemu dodanie nowego użytkownika poprzez wprowadzenie danych osobowych. Następnie, na podstawie tych informacji, system powinien generować dane logowania i przesyłać je na adres e-mail nowego użytkownika.</w:t>
+            </w:r>
+          </w:p>
+        </w:tc>
+      </w:tr>
+      <w:tr>
+        <w:trPr>
+          <w:cantSplit/>
+          <w:trHeight w:val="737"/>
+        </w:trPr>
+        <w:tc>
+          <w:tcPr>
+            <w:tcW w:w="0" w:type="auto"/>
+          </w:tcPr>
+          <w:p>
+            <w:pPr>
+              <w:pStyle w:val="Akapitzwciciem"/>
+              <w:spacing w:before="120" w:after="120"/>
+              <w:ind w:firstLine="0"/>
+            </w:pPr>
+            <w:r>
+              <w:t>Archiwizacja użytkownika</w:t>
+            </w:r>
+          </w:p>
+        </w:tc>
+        <w:tc>
+          <w:tcPr>
+            <w:tcW w:w="0" w:type="auto"/>
+          </w:tcPr>
+          <w:p>
+            <w:pPr>
+              <w:pStyle w:val="Akapitzwciciem"/>
+              <w:spacing w:before="120" w:after="120"/>
+              <w:ind w:firstLine="0"/>
+            </w:pPr>
+            <w:r>
+              <w:t xml:space="preserve">System musi umożliwić </w:t>
+            </w:r>
+            <w:r>
+              <w:t>archiwizację danych użytkowników, jednocześnie blokując dostęp do systemu dla danego użytkownika. Ponadto, system powinien archiwizować zgłoszenia wprowadzone przez t</w:t>
+            </w:r>
+            <w:r>
+              <w:t>ego użytkownika. Administrator</w:t>
+            </w:r>
+            <w:r>
+              <w:t>owi</w:t>
+            </w:r>
+            <w:r>
+              <w:t xml:space="preserve"> oraz użytkownik</w:t>
+            </w:r>
+            <w:r>
+              <w:t>owi nadrzędnemu</w:t>
+            </w:r>
+            <w:r>
+              <w:t xml:space="preserve"> powinno być udostępnione uprawnienie do przeglądania zarchiwizowanych danych.</w:t>
+            </w:r>
+          </w:p>
+        </w:tc>
+      </w:tr>
+      <w:tr>
+        <w:trPr>
+          <w:cantSplit/>
+          <w:trHeight w:val="737"/>
+        </w:trPr>
+        <w:tc>
+          <w:tcPr>
+            <w:tcW w:w="0" w:type="auto"/>
+          </w:tcPr>
+          <w:p>
+            <w:pPr>
+              <w:pStyle w:val="Akapitzwciciem"/>
+              <w:spacing w:before="120" w:after="120"/>
+              <w:ind w:firstLine="0"/>
+            </w:pPr>
+            <w:r>
+              <w:t>Przegląd użytkowników</w:t>
+            </w:r>
+          </w:p>
+        </w:tc>
+        <w:tc>
+          <w:tcPr>
+            <w:tcW w:w="0" w:type="auto"/>
+          </w:tcPr>
+          <w:p>
+            <w:pPr>
+              <w:pStyle w:val="Akapitzwciciem"/>
+              <w:spacing w:before="120" w:after="120"/>
+              <w:ind w:firstLine="0"/>
+            </w:pPr>
+            <w:r>
+              <w:t xml:space="preserve">System musi umożliwić </w:t>
+            </w:r>
+            <w:r>
+              <w:t>administratorowi przegląd listy użytkowników uprawnionych do korzystania z systemu. Ta lista powinna zawierać informacje takie jak nazwa użytkownika oraz daty i czasy ostatnich logowań użytkowników.</w:t>
+            </w:r>
+          </w:p>
+        </w:tc>
+      </w:tr>
+      <w:tr>
+        <w:trPr>
+          <w:cantSplit/>
+          <w:trHeight w:val="737"/>
+        </w:trPr>
+        <w:tc>
+          <w:tcPr>
+            <w:tcW w:w="0" w:type="auto"/>
+          </w:tcPr>
+          <w:p>
+            <w:pPr>
+              <w:pStyle w:val="Akapitzwciciem"/>
+              <w:spacing w:before="120" w:after="120"/>
+              <w:ind w:firstLine="0"/>
+            </w:pPr>
+            <w:r>
+              <w:t>Utworzenie zgłoszenia</w:t>
+            </w:r>
+          </w:p>
+        </w:tc>
+        <w:tc>
+          <w:tcPr>
+            <w:tcW w:w="0" w:type="auto"/>
+          </w:tcPr>
+          <w:p>
+            <w:pPr>
+              <w:pStyle w:val="Akapitzwciciem"/>
+              <w:spacing w:before="120" w:after="120"/>
+              <w:ind w:firstLine="0"/>
+            </w:pPr>
+            <w:r>
+              <w:t xml:space="preserve">System musi umożliwić </w:t>
+            </w:r>
+            <w:r>
+              <w:t>użytkownikowi utworzenie nowego zgłoszenia poprzez wybór odpowiedniej kategorii, opisanie problemu, wprowadzenie ewentualnego komentarza oraz dodanie załącznika do zgłoszenia. Podczas tworzenia zgłoszenia, system generuje automatycznie unikalną etykietę identyfikacyjną, która służy do jednoznacznego identyfikowania danego zgłoszenia.</w:t>
+            </w:r>
+          </w:p>
+        </w:tc>
+      </w:tr>
+      <w:tr>
+        <w:trPr>
+          <w:cantSplit/>
+          <w:trHeight w:val="737"/>
+        </w:trPr>
+        <w:tc>
+          <w:tcPr>
+            <w:tcW w:w="0" w:type="auto"/>
+          </w:tcPr>
+          <w:p>
+            <w:pPr>
+              <w:pStyle w:val="Akapitzwciciem"/>
+              <w:spacing w:before="120" w:after="120"/>
+              <w:ind w:firstLine="0"/>
+            </w:pPr>
+            <w:r>
+              <w:t>Zamknięcie zgłoszenia</w:t>
+            </w:r>
+          </w:p>
+        </w:tc>
+        <w:tc>
+          <w:tcPr>
+            <w:tcW w:w="0" w:type="auto"/>
+          </w:tcPr>
+          <w:p>
+            <w:pPr>
+              <w:pStyle w:val="Akapitzwciciem"/>
+              <w:spacing w:before="120" w:after="120"/>
+              <w:ind w:firstLine="0"/>
+            </w:pPr>
+            <w:r>
+              <w:t xml:space="preserve">System musi umożliwić </w:t>
+            </w:r>
+            <w:r>
+              <w:t>użytkownikowi zamknięcie zgłoszenia przed jego zakończeniem, przy czym użytkownik powinien być w stanie podać przyczynę zamknięcia zgłoszenia.</w:t>
+            </w:r>
+          </w:p>
+        </w:tc>
+      </w:tr>
+      <w:tr>
+        <w:trPr>
+          <w:cantSplit/>
+          <w:trHeight w:val="737"/>
+        </w:trPr>
+        <w:tc>
+          <w:tcPr>
+            <w:tcW w:w="0" w:type="auto"/>
+          </w:tcPr>
+          <w:p>
+            <w:pPr>
+              <w:pStyle w:val="Akapitzwciciem"/>
+              <w:spacing w:before="120" w:after="120"/>
+              <w:ind w:firstLine="0"/>
+            </w:pPr>
+            <w:r>
+              <w:lastRenderedPageBreak/>
+              <w:t>Przegląd zgłoszeń</w:t>
+            </w:r>
+          </w:p>
+        </w:tc>
+        <w:tc>
+          <w:tcPr>
+            <w:tcW w:w="0" w:type="auto"/>
+          </w:tcPr>
+          <w:p>
+            <w:pPr>
+              <w:pStyle w:val="Akapitzwciciem"/>
+              <w:spacing w:before="120" w:after="120"/>
+              <w:ind w:firstLine="0"/>
+            </w:pPr>
+            <w:r>
+              <w:t xml:space="preserve">System musi umożliwić użytkownikowi </w:t>
+            </w:r>
+            <w:r>
+              <w:t>dostęp do listy aktywnych zgłoszeń utworzonych przez niego. Administrator systemu oraz osoba nadrzędna powinny mieć pełny wgląd we wszystkie zgłoszenia, niezależnie od tego, kto je utworzył.</w:t>
+            </w:r>
+          </w:p>
+        </w:tc>
+      </w:tr>
+      <w:tr>
+        <w:trPr>
+          <w:cantSplit/>
+          <w:trHeight w:val="737"/>
+        </w:trPr>
+        <w:tc>
+          <w:tcPr>
+            <w:tcW w:w="0" w:type="auto"/>
+          </w:tcPr>
+          <w:p>
+            <w:pPr>
+              <w:pStyle w:val="Akapitzwciciem"/>
+              <w:spacing w:before="120" w:after="120"/>
+              <w:ind w:firstLine="0"/>
+            </w:pPr>
+            <w:r>
+              <w:t>Historia zgłoszeń</w:t>
+            </w:r>
+          </w:p>
+        </w:tc>
+        <w:tc>
+          <w:tcPr>
+            <w:tcW w:w="0" w:type="auto"/>
+          </w:tcPr>
+          <w:p>
+            <w:pPr>
+              <w:pStyle w:val="Akapitzwciciem"/>
+              <w:spacing w:before="120" w:after="120"/>
+              <w:ind w:firstLine="0"/>
+            </w:pPr>
+            <w:r>
+              <w:t xml:space="preserve">System musi umożliwić </w:t>
+            </w:r>
+            <w:r>
+              <w:t>użytkownikowi wgląd w historię zamkniętych zgłoszeń, które zostały utworzone przez niego od momentu rozpoczęcia korzystania z systemu. Jednocześnie, zarówno administratorzy, jak i użytkownicy nadrzędni, powinni posiadać pełny dostęp do wszystkich zgłoszeń, zarówno aktywnych, jak i zamkniętych.</w:t>
+            </w:r>
+          </w:p>
+        </w:tc>
+      </w:tr>
+      <w:tr>
+        <w:trPr>
+          <w:cantSplit/>
+          <w:trHeight w:val="737"/>
+        </w:trPr>
+        <w:tc>
+          <w:tcPr>
+            <w:tcW w:w="0" w:type="auto"/>
+          </w:tcPr>
+          <w:p>
+            <w:pPr>
+              <w:pStyle w:val="Akapitzwciciem"/>
+              <w:spacing w:before="120" w:after="120"/>
+              <w:ind w:firstLine="0"/>
+            </w:pPr>
+            <w:r>
+              <w:t>Monitorowanie statusu zgłoszenia</w:t>
+            </w:r>
+          </w:p>
+        </w:tc>
+        <w:tc>
+          <w:tcPr>
+            <w:tcW w:w="0" w:type="auto"/>
+          </w:tcPr>
+          <w:p>
+            <w:pPr>
+              <w:pStyle w:val="Akapitzwciciem"/>
+              <w:spacing w:before="120" w:after="120"/>
+              <w:ind w:firstLine="0"/>
+            </w:pPr>
+            <w:r>
+              <w:t xml:space="preserve">System musi umożliwić </w:t>
+            </w:r>
+            <w:r>
+              <w:t>użytkownikowi monitorowanie aktualnego statusu zgłoszenia, umożliwiając dostęp do informacji na temat bieżącego postępu w rozpatrywaniu zgłoszenia oraz ewentualnych zmian w jego statusie.</w:t>
+            </w:r>
+          </w:p>
+        </w:tc>
+      </w:tr>
+      <w:tr>
+        <w:trPr>
+          <w:cantSplit/>
+          <w:trHeight w:val="737"/>
+        </w:trPr>
+        <w:tc>
+          <w:tcPr>
+            <w:tcW w:w="0" w:type="auto"/>
+          </w:tcPr>
+          <w:p>
+            <w:pPr>
+              <w:pStyle w:val="Akapitzwciciem"/>
+              <w:spacing w:before="120" w:after="120"/>
+              <w:ind w:firstLine="0"/>
+            </w:pPr>
+            <w:r>
+              <w:t>Archiwizacja zgłoszeń</w:t>
+            </w:r>
+          </w:p>
+        </w:tc>
+        <w:tc>
+          <w:tcPr>
+            <w:tcW w:w="0" w:type="auto"/>
+          </w:tcPr>
+          <w:p>
+            <w:pPr>
+              <w:pStyle w:val="Akapitzwciciem"/>
+              <w:spacing w:before="120" w:after="120"/>
+              <w:ind w:firstLine="0"/>
+            </w:pPr>
+            <w:r>
+              <w:t>System musi umożliwić</w:t>
+            </w:r>
+            <w:r>
+              <w:t xml:space="preserve"> </w:t>
+            </w:r>
+            <w:r>
+              <w:t>archiwizację zgłoszeń, które zostały wprowadzone przez użytkowników. Proces archiwizacji powinien obejmować wszystkie istotne informacje, takie jak załączniki i komentarze zawarte w zgłoszeniach. Dzięki temu użytkownicy i administratorzy będą mieli dostęp do pełnej historii zgłoszeń, włączając w to wszelkie istotne szczegóły, nawet po ich zamknięciu.</w:t>
+            </w:r>
+          </w:p>
+        </w:tc>
+      </w:tr>
+      <w:tr>
+        <w:trPr>
+          <w:cantSplit/>
+          <w:trHeight w:val="737"/>
+        </w:trPr>
+        <w:tc>
+          <w:tcPr>
+            <w:tcW w:w="0" w:type="auto"/>
+          </w:tcPr>
+          <w:p>
+            <w:pPr>
+              <w:pStyle w:val="Akapitzwciciem"/>
+              <w:spacing w:before="120" w:after="120"/>
+              <w:ind w:firstLine="0"/>
+            </w:pPr>
+            <w:r>
+              <w:t>Kategoryzowanie zgłoszeń</w:t>
+            </w:r>
+          </w:p>
+        </w:tc>
+        <w:tc>
+          <w:tcPr>
+            <w:tcW w:w="0" w:type="auto"/>
+          </w:tcPr>
+          <w:p>
+            <w:pPr>
+              <w:pStyle w:val="Akapitzwciciem"/>
+              <w:spacing w:before="120" w:after="120"/>
+              <w:ind w:firstLine="0"/>
+            </w:pPr>
+            <w:r>
+              <w:t xml:space="preserve">System musi umożliwić </w:t>
+            </w:r>
+            <w:r>
+              <w:t>podział zgłoszeń na kategorie w zależności od określonych kryteriów bądź parametrów. Ten podział na kategorie ułatwi organizację zgłoszeń oraz pozwoli użytkownikom i administratorom systemu skoncentrować się na konkretnych rodzajach problemów lub zagadnień.</w:t>
+            </w:r>
+          </w:p>
+        </w:tc>
+      </w:tr>
+      <w:tr>
+        <w:trPr>
+          <w:cantSplit/>
+          <w:trHeight w:val="737"/>
+        </w:trPr>
+        <w:tc>
+          <w:tcPr>
+            <w:tcW w:w="0" w:type="auto"/>
+          </w:tcPr>
+          <w:p>
+            <w:pPr>
+              <w:pStyle w:val="Akapitzwciciem"/>
+              <w:spacing w:before="120" w:after="120"/>
+              <w:ind w:firstLine="0"/>
+            </w:pPr>
+            <w:r>
+              <w:lastRenderedPageBreak/>
+              <w:t>Filtrowanie zgłoszeń</w:t>
+            </w:r>
+          </w:p>
+        </w:tc>
+        <w:tc>
+          <w:tcPr>
+            <w:tcW w:w="0" w:type="auto"/>
+          </w:tcPr>
+          <w:p>
+            <w:pPr>
+              <w:pStyle w:val="Akapitzwciciem"/>
+              <w:spacing w:before="120" w:after="120"/>
+              <w:ind w:firstLine="0"/>
+            </w:pPr>
+            <w:r>
+              <w:t xml:space="preserve">System musi umożliwić </w:t>
+            </w:r>
+            <w:r>
+              <w:t>filtrowanie listy zgłoszeń na podstawie danych zawartych w polach zgłoszenia, informacji o użytkowniku oraz aktualnym wykonawcy. Dzięki temu użytkownicy i administratorzy będą w stanie szybko odnaleźć konkretne zgłoszenia w zależności od określonych kryteriów, co poprawi efektywność zarządzania zgłoszeniami.</w:t>
+            </w:r>
+          </w:p>
+        </w:tc>
+      </w:tr>
+      <w:tr>
+        <w:trPr>
+          <w:cantSplit/>
+          <w:trHeight w:val="737"/>
+        </w:trPr>
+        <w:tc>
+          <w:tcPr>
+            <w:tcW w:w="0" w:type="auto"/>
+          </w:tcPr>
+          <w:p>
+            <w:pPr>
+              <w:pStyle w:val="Akapitzwciciem"/>
+              <w:spacing w:before="120" w:after="120"/>
+              <w:ind w:firstLine="0"/>
+            </w:pPr>
+            <w:proofErr w:type="spellStart"/>
+            <w:r>
+              <w:t>Priorytetyzacji</w:t>
+            </w:r>
+            <w:proofErr w:type="spellEnd"/>
+            <w:r>
+              <w:t xml:space="preserve"> zgłoszeń</w:t>
+            </w:r>
+          </w:p>
+        </w:tc>
+        <w:tc>
+          <w:tcPr>
+            <w:tcW w:w="0" w:type="auto"/>
+          </w:tcPr>
+          <w:p>
+            <w:pPr>
+              <w:pStyle w:val="Akapitzwciciem"/>
+              <w:spacing w:before="120" w:after="120"/>
+              <w:ind w:firstLine="0"/>
+            </w:pPr>
+            <w:r>
+              <w:t xml:space="preserve">System musi posiadać możliwość </w:t>
+            </w:r>
+            <w:r>
+              <w:t>ustalanie priorytetów dla różnych kategorii zgłoszeń. Dzięki temu, administratorzy mogą zdefiniować, które kategorie są bardziej priorytetowe niż inne, co ułatwi skoncentrowanie się na rozwiązywaniu najważniejszych problemów w pierwszej kolejności. Priorytety te mogą być dostosowywane zgodnie z aktualnymi potrzebami i sytuacją w systemie.</w:t>
+            </w:r>
+          </w:p>
+        </w:tc>
+      </w:tr>
+      <w:tr>
+        <w:trPr>
+          <w:cantSplit/>
+          <w:trHeight w:val="737"/>
+        </w:trPr>
+        <w:tc>
+          <w:tcPr>
+            <w:tcW w:w="0" w:type="auto"/>
+          </w:tcPr>
+          <w:p>
+            <w:pPr>
+              <w:pStyle w:val="Akapitzwciciem"/>
+              <w:spacing w:before="120" w:after="120"/>
+              <w:ind w:firstLine="0"/>
+            </w:pPr>
+            <w:r>
+              <w:t>Sortowanie zgłoszeń</w:t>
+            </w:r>
+          </w:p>
+        </w:tc>
+        <w:tc>
+          <w:tcPr>
+            <w:tcW w:w="0" w:type="auto"/>
+          </w:tcPr>
+          <w:p>
+            <w:pPr>
+              <w:pStyle w:val="Akapitzwciciem"/>
+              <w:spacing w:before="120" w:after="120"/>
+              <w:ind w:firstLine="0"/>
+            </w:pPr>
+            <w:r>
+              <w:t xml:space="preserve">System musi umożliwić </w:t>
+            </w:r>
+            <w:r>
+              <w:t>sortowanie listy zgłoszeń, umożliwiając użytkownikom wybór kategorii, według których chcieliby posortować zgłoszenia. To obejmuje możliwość sortowania po różnych danych zawartych w polach zgłoszeń, na przykład według daty utworzenia, priorytetu, kategorii czy aktualnego statusu. Dzięki temu użytkownicy będą mogli dostosować widok listy zgłoszeń do swoich indywidualnych potrzeb i priorytetów.</w:t>
+            </w:r>
+          </w:p>
+        </w:tc>
+      </w:tr>
+      <w:tr>
+        <w:trPr>
+          <w:cantSplit/>
+          <w:trHeight w:val="737"/>
+        </w:trPr>
+        <w:tc>
+          <w:tcPr>
+            <w:tcW w:w="0" w:type="auto"/>
+          </w:tcPr>
+          <w:p>
+            <w:pPr>
+              <w:pStyle w:val="Akapitzwciciem"/>
+              <w:spacing w:before="120" w:after="120"/>
+              <w:ind w:firstLine="0"/>
+            </w:pPr>
+            <w:r>
+              <w:t xml:space="preserve">Komentarze </w:t>
+            </w:r>
+            <w:r>
+              <w:br/>
+            </w:r>
+            <w:r>
+              <w:t>w zgłoszeniach</w:t>
+            </w:r>
+          </w:p>
+        </w:tc>
+        <w:tc>
+          <w:tcPr>
+            <w:tcW w:w="0" w:type="auto"/>
+          </w:tcPr>
+          <w:p>
+            <w:pPr>
+              <w:pStyle w:val="Akapitzwciciem"/>
+              <w:spacing w:before="120" w:after="120"/>
+              <w:ind w:firstLine="0"/>
+            </w:pPr>
+            <w:r>
+              <w:t xml:space="preserve">System musi umożliwić dodawanie </w:t>
+            </w:r>
+            <w:r>
+              <w:t>komentarzy do zarówno aktywnych, jak i zamkniętych zgłoszeń. To umożliwi użytkownikom oraz administratorom systemu udzielanie dodatkowych informacji, dzielenie się uwagami lub dostarczanie dodatkowego kontekstu dotyczącego zgłoszenia. Komentarze te mogą być ważne zarówno podczas trwania procesu rozpatrywania zgłoszenia, jak i w jego historii po zamknięciu.</w:t>
+            </w:r>
+          </w:p>
+        </w:tc>
+      </w:tr>
+      <w:tr>
+        <w:trPr>
+          <w:cantSplit/>
+          <w:trHeight w:val="737"/>
+        </w:trPr>
+        <w:tc>
+          <w:tcPr>
+            <w:tcW w:w="0" w:type="auto"/>
+          </w:tcPr>
+          <w:p>
+            <w:pPr>
+              <w:pStyle w:val="Akapitzwciciem"/>
+              <w:spacing w:before="120" w:after="120"/>
+              <w:ind w:firstLine="0"/>
+            </w:pPr>
+            <w:r>
+              <w:lastRenderedPageBreak/>
+              <w:t xml:space="preserve">Załączniki </w:t>
+            </w:r>
+            <w:r>
+              <w:br/>
+            </w:r>
+            <w:r>
+              <w:t>w zgłoszeniach</w:t>
+            </w:r>
+          </w:p>
+        </w:tc>
+        <w:tc>
+          <w:tcPr>
+            <w:tcW w:w="0" w:type="auto"/>
+          </w:tcPr>
+          <w:p>
+            <w:pPr>
+              <w:pStyle w:val="Akapitzwciciem"/>
+              <w:spacing w:before="120" w:after="120"/>
+              <w:ind w:firstLine="0"/>
+            </w:pPr>
+            <w:r>
+              <w:t xml:space="preserve">System musi umożliwić </w:t>
+            </w:r>
+            <w:r>
+              <w:t>dołączanie załączników do zgłoszeń, przy czym akceptowane formaty plików dla załączników to PDF, JPG i PNG. To pozwoli użytkownikom oraz administratorom systemu dołączać istotne dokumenty, obrazy czy inne pliki do zgłoszeń, co może być istotne dla kompleksowej analizy i rozwiązania problemu zgłaszanego w zgłoszeniu.</w:t>
+            </w:r>
+          </w:p>
+        </w:tc>
+      </w:tr>
+      <w:tr>
+        <w:trPr>
+          <w:cantSplit/>
+          <w:trHeight w:val="737"/>
+        </w:trPr>
+        <w:tc>
+          <w:tcPr>
+            <w:tcW w:w="0" w:type="auto"/>
+          </w:tcPr>
+          <w:p>
+            <w:pPr>
+              <w:pStyle w:val="Akapitzwciciem"/>
+              <w:spacing w:before="120" w:after="120"/>
+              <w:ind w:firstLine="0"/>
+            </w:pPr>
+            <w:r>
+              <w:t>Wyszukiwanie zgłoszeń</w:t>
+            </w:r>
+          </w:p>
+        </w:tc>
+        <w:tc>
+          <w:tcPr>
+            <w:tcW w:w="0" w:type="auto"/>
+          </w:tcPr>
+          <w:p>
+            <w:pPr>
+              <w:pStyle w:val="Akapitzwciciem"/>
+              <w:spacing w:before="120" w:after="120"/>
+              <w:ind w:firstLine="0"/>
+            </w:pPr>
+            <w:r>
+              <w:t xml:space="preserve">System musi umożliwić </w:t>
+            </w:r>
+            <w:r>
+              <w:t>użytkownikowi wyszukiwanie zgłoszeń na podstawie wygenerowanej unikatowej etykiety. Dzięki temu użytkownik będzie w stanie szybko odnaleźć konkretne zgłoszenie, używając unikalnego identyfikatora przypisanego do danego zgłoszenia. To usprawni proces zarządzania zgłoszeniami i umożliwi skuteczne śledzenie ich statusu.</w:t>
+            </w:r>
+          </w:p>
+        </w:tc>
+      </w:tr>
+      <w:tr>
+        <w:trPr>
+          <w:cantSplit/>
+          <w:trHeight w:val="737"/>
+        </w:trPr>
+        <w:tc>
+          <w:tcPr>
+            <w:tcW w:w="0" w:type="auto"/>
+          </w:tcPr>
+          <w:p>
+            <w:pPr>
+              <w:pStyle w:val="Akapitzwciciem"/>
+              <w:spacing w:before="120" w:after="120"/>
+              <w:ind w:firstLine="0"/>
+            </w:pPr>
+            <w:r>
+              <w:t xml:space="preserve">Powiadomienia </w:t>
+            </w:r>
+            <w:r>
+              <w:br/>
+            </w:r>
+            <w:r>
+              <w:t>e-mail</w:t>
+            </w:r>
+          </w:p>
+        </w:tc>
+        <w:tc>
+          <w:tcPr>
+            <w:tcW w:w="0" w:type="auto"/>
+          </w:tcPr>
+          <w:p>
+            <w:pPr>
+              <w:pStyle w:val="Akapitzwciciem"/>
+              <w:spacing w:before="120" w:after="120"/>
+              <w:ind w:firstLine="0"/>
+            </w:pPr>
+            <w:r>
+              <w:t xml:space="preserve">System musi umożliwić </w:t>
+            </w:r>
+            <w:r>
+              <w:t>wysyłanie powiadomień e-mail do użytkowników. Te powiadomienia e-mailowe mogą zawierać informacje na temat danych logowania, nowych zgłoszeń, zmianie statusu zgłoszenia, nowych komentarzach oraz załącznikach. Dzięki temu użytkownicy będą bieżąco informowani o istotnych wydarzeniach związanych z systemem, co przyczyni się do szybszej reakcji na zmiany oraz skuteczniejszej komunikacji.</w:t>
+            </w:r>
+          </w:p>
+        </w:tc>
+      </w:tr>
+      <w:tr>
+        <w:trPr>
+          <w:cantSplit/>
+          <w:trHeight w:val="737"/>
+        </w:trPr>
+        <w:tc>
+          <w:tcPr>
+            <w:tcW w:w="0" w:type="auto"/>
+          </w:tcPr>
+          <w:p>
+            <w:pPr>
+              <w:pStyle w:val="Akapitzwciciem"/>
+              <w:spacing w:before="120" w:after="120"/>
+              <w:ind w:firstLine="0"/>
+            </w:pPr>
+            <w:r>
+              <w:t xml:space="preserve">Powiadomienia typu </w:t>
+            </w:r>
+            <w:proofErr w:type="spellStart"/>
+            <w:r>
+              <w:t>push</w:t>
+            </w:r>
+            <w:proofErr w:type="spellEnd"/>
+          </w:p>
+        </w:tc>
+        <w:tc>
+          <w:tcPr>
+            <w:tcW w:w="0" w:type="auto"/>
+          </w:tcPr>
+          <w:p>
+            <w:pPr>
+              <w:pStyle w:val="Akapitzwciciem"/>
+              <w:spacing w:before="120" w:after="120"/>
+              <w:ind w:firstLine="0"/>
+            </w:pPr>
+            <w:r>
+              <w:t xml:space="preserve">System musi posiadać możliwość </w:t>
+            </w:r>
+            <w:r>
+              <w:t xml:space="preserve">wysyłania powiadomień </w:t>
+            </w:r>
+            <w:proofErr w:type="spellStart"/>
+            <w:r>
+              <w:t>push</w:t>
+            </w:r>
+            <w:proofErr w:type="spellEnd"/>
+            <w:r>
+              <w:t xml:space="preserve"> do użytkowników wewnątrz aplikacji. Te powiadomienia </w:t>
+            </w:r>
+            <w:proofErr w:type="spellStart"/>
+            <w:r>
+              <w:t>push</w:t>
+            </w:r>
+            <w:proofErr w:type="spellEnd"/>
+            <w:r>
+              <w:t xml:space="preserve"> mogą przekazywać informacje dotyczące danych logowania, nowych zgłoszeń, zmiany statusu zgłoszenia, nowych komentarzy oraz załączników. Dzięki temu użytkownicy będą natychmiastowo informowani o istotnych zdarzeniach bez konieczności aktywnego sprawdzania aplikacji, co przyczyni się do zwiększenia efektywności i bieżącej komunikacji w systemie.</w:t>
+            </w:r>
+          </w:p>
+        </w:tc>
+      </w:tr>
+    </w:tbl>
+    <w:p>
+      <w:pPr>
+        <w:pStyle w:val="Akapitzwciciem"/>
+      </w:pPr>
+    </w:p>
+    <w:p>
+      <w:pPr>
+        <w:pStyle w:val="Akapitzwciciem"/>
+      </w:pPr>
+    </w:p>
+    <w:p>
+      <w:pPr>
+        <w:pStyle w:val="Nagwek3"/>
+      </w:pPr>
+      <w:bookmarkStart w:id="24" w:name="_Toc157717568"/>
+      <w:r>
+        <w:lastRenderedPageBreak/>
+        <w:t>Wymagania niefunkcjonalne</w:t>
+      </w:r>
+      <w:bookmarkEnd w:id="24"/>
+    </w:p>
+    <w:p>
+      <w:pPr>
+        <w:pStyle w:val="Akapitzwciciem"/>
+      </w:pPr>
+      <w:r>
+        <w:t>W zakresie wymagań niefunkcjonalnych określa się ograniczenia dotyczące wydajności, bezpieczeństwa, dostępności oraz innych kluczowych aspektów systemu. Te wymagania koncentrują się na parametrach, które nie mają bezpośredniego związku z funkcjonalnościami, lecz odgrywają kluczową rolę w efektywności, stabilności i bezpieczeństwie systemu. Obejmują one kwestie takie jak czas odpowiedzi, poziom bezpieczeństwa danych, dostępność systemu oraz inne istotne cechy, które mają wpływ na ogólną jakość obsługi systemu.</w:t>
+      </w:r>
+    </w:p>
+    <w:p>
+      <w:pPr>
+        <w:pStyle w:val="Akapitzwciciem"/>
+        <w:numPr>
+          <w:ilvl w:val="0"/>
+          <w:numId w:val="27"/>
+        </w:numPr>
+      </w:pPr>
+      <w:r>
+        <w:t xml:space="preserve">System powinien zostać zaprojektowany w architekturze </w:t>
+      </w:r>
+      <w:r>
+        <w:br/>
+      </w:r>
+      <w:r>
+        <w:t>klient – serwer.</w:t>
+      </w:r>
+    </w:p>
+    <w:p>
+      <w:pPr>
+        <w:pStyle w:val="Akapitzwciciem"/>
+        <w:numPr>
+          <w:ilvl w:val="0"/>
+          <w:numId w:val="27"/>
+        </w:numPr>
+      </w:pPr>
+      <w:r>
+        <w:t xml:space="preserve">Dostępność systemu </w:t>
+      </w:r>
+      <w:r>
+        <w:t>przez całą dobę, siedem dni w tygodniu, z minimalnymi okresami niedostępności związanych z koniecznymi pracami konserwacyjnymi.</w:t>
+      </w:r>
+    </w:p>
+    <w:p>
+      <w:pPr>
+        <w:pStyle w:val="Akapitzwciciem"/>
+        <w:numPr>
+          <w:ilvl w:val="0"/>
+          <w:numId w:val="27"/>
+        </w:numPr>
+      </w:pPr>
+      <w:r>
+        <w:t xml:space="preserve">System powinien </w:t>
+      </w:r>
+      <w:r>
+        <w:t>jednocześnie obsługiwać co najmniej 500 studentów, utrzymując wysoką wydajność.</w:t>
+      </w:r>
+    </w:p>
+    <w:p>
+      <w:pPr>
+        <w:pStyle w:val="Akapitzwciciem"/>
+        <w:numPr>
+          <w:ilvl w:val="0"/>
+          <w:numId w:val="27"/>
+        </w:numPr>
+      </w:pPr>
+      <w:r>
+        <w:t xml:space="preserve">Podczas </w:t>
+      </w:r>
+      <w:r>
+        <w:t xml:space="preserve">komunikacji pomiędzy klientem a serwerem </w:t>
+      </w:r>
+      <w:r>
+        <w:t>zastosowane powinno zostać</w:t>
+      </w:r>
+      <w:r>
+        <w:t xml:space="preserve"> szyfrowania danych, aby skutecznie zabezpieczyć prywatność przesyłanych informacji.</w:t>
+      </w:r>
+    </w:p>
+    <w:p>
+      <w:pPr>
+        <w:pStyle w:val="Akapitzwciciem"/>
+        <w:numPr>
+          <w:ilvl w:val="0"/>
+          <w:numId w:val="27"/>
+        </w:numPr>
+      </w:pPr>
+      <w:r>
+        <w:t xml:space="preserve">System powinien zawierać autoryzację i uwierzytelnianie, </w:t>
+      </w:r>
+      <w:r>
+        <w:br/>
+      </w:r>
+      <w:r>
+        <w:t>w</w:t>
+      </w:r>
+      <w:r>
+        <w:t xml:space="preserve"> celu zagwarantowania dostępu jedynie uprawnionym osobom</w:t>
+      </w:r>
+      <w:r>
+        <w:t>.</w:t>
+      </w:r>
+    </w:p>
+    <w:p>
+      <w:pPr>
+        <w:pStyle w:val="Akapitzwciciem"/>
+        <w:numPr>
+          <w:ilvl w:val="0"/>
+          <w:numId w:val="27"/>
+        </w:numPr>
+      </w:pPr>
+      <w:r>
+        <w:t>I</w:t>
+      </w:r>
+      <w:r>
+        <w:t xml:space="preserve">nterfejs użytkownika </w:t>
+      </w:r>
+      <w:r>
+        <w:t>powinien zostać</w:t>
+      </w:r>
+      <w:r>
+        <w:t xml:space="preserve"> zaprojektowany w sposób intuicyjny i łatwy w obsłudze, co przyczyni się do wygodnego korzystania z systemu.</w:t>
+      </w:r>
+    </w:p>
+    <w:p>
+      <w:pPr>
+        <w:pStyle w:val="Akapitzwciciem"/>
+        <w:numPr>
+          <w:ilvl w:val="0"/>
+          <w:numId w:val="27"/>
+        </w:numPr>
+      </w:pPr>
+      <w:r>
+        <w:t>System powinna cechować spójna kolorystyka</w:t>
+      </w:r>
+      <w:r>
+        <w:t xml:space="preserve"> w charakteryzacji obiektów, co przyczyni się do jednolitego i estetycznego wyglądu interfejsu.</w:t>
+      </w:r>
+    </w:p>
+    <w:p>
+      <w:pPr>
+        <w:pStyle w:val="Nagwek2"/>
+      </w:pPr>
+      <w:bookmarkStart w:id="25" w:name="_Toc157717569"/>
+      <w:r>
+        <w:t>Architektura systemu</w:t>
+      </w:r>
+      <w:bookmarkEnd w:id="25"/>
+    </w:p>
+    <w:p>
+      <w:pPr>
+        <w:pStyle w:val="Akapitzwciciem"/>
+      </w:pPr>
+      <w:r>
+        <w:t xml:space="preserve">System wspomagający procesy komunikacji między studentem a dziekanatem zostanie zrealizowany jako aplikacja internetowa, oparta na architekturze klient-serwer. Projekt obejmie trójwarstwową strukturę. Dane wykorzystywane przez aplikację będą przechowywane w bazie danych utworzonej na dedykowanym serwerze, a dostęp do nich będzie zapewniała warstwa dostępu do danych. Warstwa logiki biznesowej, odpowiedzialna za obsługę logiki aplikacji, wraz z warstwą dostępu do danych, utworzy interfejs programistyczny </w:t>
+      </w:r>
+      <w:r>
+        <w:lastRenderedPageBreak/>
+        <w:t>(API) odpowiedzialny za komunikację między warstwą kliencką a bazą danych. Warstwa prezentacji, działająca w środowisku przeglądarki, będzie komunikować się z warstwą logiki biznesowej za pośrednictwem punktów końcowych REST API. Taka struktura warstwowa pozwoli na efektywną organizację procesów komunikacji i zapewni optymalną wydajność systemu.</w:t>
       </w:r>
     </w:p>
     <w:p>
@@ -4206,12 +5747,11 @@
         <w:rPr>
           <w:noProof/>
         </w:rPr>
-        <w:lastRenderedPageBreak/>
         <w:drawing>
-          <wp:inline distT="0" distB="0" distL="0" distR="0">
+          <wp:inline distT="0" distB="0" distL="0" distR="0" wp14:anchorId="7464606A" wp14:editId="49D3ABDB">
             <wp:extent cx="5112000" cy="2956083"/>
             <wp:effectExtent l="19050" t="0" r="0" b="0"/>
-            <wp:docPr id="1" name="Obraz 0" descr="restAPI.png"/>
+            <wp:docPr id="1251448897" name="Obraz 0" descr="restAPI.png"/>
             <wp:cNvGraphicFramePr>
               <a:graphicFrameLocks xmlns:a="http://schemas.openxmlformats.org/drawingml/2006/main" noChangeAspect="1"/>
             </wp:cNvGraphicFramePr>
@@ -4248,7 +5788,7 @@
       <w:pPr>
         <w:pStyle w:val="Legenda"/>
       </w:pPr>
-      <w:bookmarkStart w:id="20" w:name="_Toc157717598"/>
+      <w:bookmarkStart w:id="26" w:name="_Toc157682518"/>
       <w:r>
         <w:t xml:space="preserve">Rysunek </w:t>
       </w:r>
@@ -4274,25 +5814,139 @@
         <w:fldChar w:fldCharType="end"/>
       </w:r>
       <w:r>
+        <w:t xml:space="preserve"> Schemat architektury REST API</w:t>
+      </w:r>
+      <w:bookmarkEnd w:id="26"/>
+    </w:p>
+    <w:p>
+      <w:pPr>
+        <w:pStyle w:val="Legenda"/>
+      </w:pPr>
+      <w:r>
+        <w:t xml:space="preserve">źródło: </w:t>
+      </w:r>
+      <w:r>
+        <w:t>https://spring.academy/courses/building-a-rest-api-with-spring-boot/lessons/implementing-get</w:t>
+      </w:r>
+    </w:p>
+    <w:p>
+      <w:pPr>
+        <w:pStyle w:val="Akapitzwciciem"/>
+      </w:pPr>
+      <w:r>
+        <w:t xml:space="preserve">Warstwa prezentacji odpowiedzialna jest za interakcje z użytkownikiem i prezentację informacji. Odpowiada ona za zbieranie danych od użytkowników poprzez na przykład formularze, prezentację informacji oraz interakcję z warstwą logiki biznesowej na podstawie akcji użytkownika. Warstwa logiki biznesowej zawiera funkcje i reguły biznesowe systemu. Odpowiada za przetwarzanie poleceń otrzymanych z warstwy prezentacji, realizując je i zwracając odpowiedź na zapytanie. Kontroluje przepływ danych i decyzje w systemie. Zarządza operacjami, a także implementuje reguły biznesowe i logikę operacyjną. Warstwa dostępu do danych odpowiada za komunikacje z bazą danych i manipulację danymi. Realizuje operacje odczytu, zapisu, aktualizacji i usuwania danych w bazie danych. Zapewnia integralność danych i efektywnie </w:t>
+      </w:r>
+      <w:r>
+        <w:lastRenderedPageBreak/>
+        <w:t>zarządza nimi w kontekście systemu</w:t>
+      </w:r>
+      <w:r>
         <w:rPr>
-          <w:noProof/>
+          <w:rStyle w:val="Odwoanieprzypisudolnego"/>
         </w:rPr>
+        <w:footnoteReference w:id="4"/>
+      </w:r>
+      <w:r>
+        <w:t>.</w:t>
+      </w:r>
+      <w:r>
         <w:t xml:space="preserve"> </w:t>
       </w:r>
       <w:r>
-        <w:t>Schemat architektury REST API</w:t>
-      </w:r>
-      <w:bookmarkEnd w:id="20"/>
-    </w:p>
-    <w:p>
-      <w:pPr>
-        <w:pStyle w:val="Legenda"/>
-      </w:pPr>
-      <w:r>
-        <w:t xml:space="preserve">źródło: </w:t>
-      </w:r>
-      <w:r>
-        <w:t>https://spring.academy/courses/building-a-rest-api-with-spring-boot/lessons/implementing-get</w:t>
+        <w:t>Opisany proces komunikacji między warstwami systemu opiera się na schemacie żądań i odpowiedzi, który jest przetwarzany za pomocą REST API. Inicjatywa zaczyna się w warstwie prezentacji, gdzie generowane jest żądanie HTTP. Następnie to żądanie przekazywane jest do warstwy logiki biznesowej, która podejmuje decyzję odnośnie do operacji, jakie powinna wykonać, komunikując się jednocześnie z warstwą dostępu do danych i bazą danych.</w:t>
+      </w:r>
+      <w:r>
+        <w:t xml:space="preserve"> </w:t>
+      </w:r>
+      <w:r>
+        <w:t>Po otrzymaniu odpowiedzi z bazy danych, warstwa dostępu do danych przekazuje te informacje z powrotem do warstwy logiki biznesowej. W tej warstwie dane są dalej przetwarzane, a następnie w formie odpowiedzi przekazywane z powrotem do warstwy prezentacji. Cały ten proces ma na celu zapewnienie efektywnej komunikacji i współpracy pomiędzy poszczególnymi warstwami systemu.</w:t>
+      </w:r>
+    </w:p>
+    <w:p>
+      <w:pPr>
+        <w:pStyle w:val="Nagwek2"/>
+      </w:pPr>
+      <w:bookmarkStart w:id="27" w:name="_Toc157717570"/>
+      <w:r>
+        <w:t>Metody i narzędzia realizacji</w:t>
+      </w:r>
+      <w:bookmarkEnd w:id="27"/>
+    </w:p>
+    <w:p>
+      <w:pPr>
+        <w:pStyle w:val="Akapitzwciciem"/>
+      </w:pPr>
+      <w:r>
+        <w:t xml:space="preserve">Podrozdział w Projekt ogólny. Opierając się na znanych już wymaganiach oraz znanej architekturze systemu dokonujemy krótkiego przeglądu możliwych metod oraz narzędzi jego realizacji, wybieramy jedną wersję oraz uzasadniamy wybór (o ile nie dokonano tego w rozdziale dotyczącym koncepcji rozwiązania technologicznego). Przedstawiamy krótką charakterystykę narzędzi z uszczegółowieniem wersji którą planujemy wykorzystać. Uwaga: nie wstawiamy tutaj rozbudowanych opisów narzędzi, nie opisujemy języków programowania i wszystkich ich mechanizmów, nie robimy tutorialu z serwerów baz danych, innymi słowy nie robimy “lania wody”, ma być krótko, konkretnie i kompetentnie, a zatem jeżeli wybieramy PHP, to uzasadniamy dlaczego, jeżeli wybieramy konkretny </w:t>
+      </w:r>
+      <w:proofErr w:type="spellStart"/>
+      <w:r>
+        <w:t>framework</w:t>
+      </w:r>
+      <w:proofErr w:type="spellEnd"/>
+      <w:r>
+        <w:t xml:space="preserve"> dla PHP to piszemy dlaczego ten właśnie, i której wersji planujemy użyć. Przechodzimy do szczegółów jedynie wtedy, gdy są one istotne dla projektu w fazie projektu ogólnego, np. jeżeli istotnym elementem wpływającym na wybór biblioteki </w:t>
+      </w:r>
+      <w:proofErr w:type="spellStart"/>
+      <w:r>
+        <w:t>Qt</w:t>
+      </w:r>
+      <w:proofErr w:type="spellEnd"/>
+      <w:r>
+        <w:t xml:space="preserve"> jest mechanizm slotów i sygnałów, to można napisać parę zdań na ten temat, co ułatwi wskazanie uzasadnienia wybory tejże biblioteki.</w:t>
+      </w:r>
+    </w:p>
+    <w:p>
+      <w:pPr>
+        <w:pStyle w:val="Nagwek2"/>
+      </w:pPr>
+      <w:bookmarkStart w:id="28" w:name="_Toc157717571"/>
+      <w:r>
+        <w:lastRenderedPageBreak/>
+        <w:t>Koncepcja przechowywania danych</w:t>
+      </w:r>
+      <w:bookmarkEnd w:id="28"/>
+    </w:p>
+    <w:p>
+      <w:pPr>
+        <w:pStyle w:val="Akapitzwciciem"/>
+      </w:pPr>
+      <w:r>
+        <w:t>Podrozdział w Projekt ogólny. Zazwyczaj systemy informatyczne potrzebują danych przechowywanych trwale. Wykorzystuje się do tego najczęściej bazy danych, zwykle trzeba je zaprojektować. W tym podrozdziale należy przedstawić jak będziemy zapisywać dane trwałe, jeżeli stosujemy bazę danych to należy określić jej model oraz przedstawić szczegóły modelu. W przypadku baz relacyjnych podajmy model konceptualny, logiczny i fizyczny, w przypadku gdy merytorycznie one się istotnie nie różnią, podajemy model najbardziej pełny. Ilustracją wybranego modelu są najczęściej diagramy, np. diagramy ERD opisane tutaj (PDF).</w:t>
+      </w:r>
+    </w:p>
+    <w:p>
+      <w:pPr>
+        <w:pStyle w:val="Akapitzwciciem"/>
+      </w:pPr>
+      <w:r>
+        <w:t xml:space="preserve">Uwaga, zamieszczenie samych diagramów nie wystarcza, należy przedstawić również opis przeznaczenia poszczególnych tabel, wraz z informacjami o kluczach głównych i obcych. Dla baz nierelacyjnych podajemy adekwatne dla tych baz formy ilustracji metody organizacji danych. W przypadku, gdy bazy danych nie są wykorzystywane w projektowanym systemie, przedstawiamy przyjętą koncepcję przechowywania informacji (pliki </w:t>
+      </w:r>
+      <w:proofErr w:type="spellStart"/>
+      <w:r>
+        <w:t>serializacyjne</w:t>
+      </w:r>
+      <w:proofErr w:type="spellEnd"/>
+      <w:r>
+        <w:t>, pliki tekstowe, pliki CSV, pliki XML, pliki binarne), oraz szczegóły ich reprezentacji, przyjęte formaty.</w:t>
+      </w:r>
+    </w:p>
+    <w:p>
+      <w:pPr>
+        <w:pStyle w:val="Nagwek2"/>
+      </w:pPr>
+      <w:bookmarkStart w:id="29" w:name="_Toc157717572"/>
+      <w:r>
+        <w:t>Projekt interfejsu użytkownika</w:t>
+      </w:r>
+      <w:bookmarkEnd w:id="29"/>
+    </w:p>
+    <w:p>
+      <w:pPr>
+        <w:pStyle w:val="Akapitzwciciem"/>
+      </w:pPr>
+      <w:r>
+        <w:t>Podrozdział w Projekt ogólny. Prezentacja koncepcji organizacji interfejsu użytkownika, przyjmująca postać rysunków wraz ze stosownym komentarzem. rysunki mogą zawierać szkice interfejsu (również odręczne, skany), makiety z odpowiednich programów do modelowania interfejsu użytkownika. Uwaga — nie umieszczamy tutaj finalnych elementów gotowego systemu, przecież go jeszcze nie ma! Jeżeli aplikacja mam być responsywna i w różny sposób “wyglądać” na różnych urządzeniach, należy przedstawić szkice interfejsu dla każdego z przewidywanych trybów pracy.</w:t>
       </w:r>
     </w:p>
     <w:p>
@@ -4314,6 +5968,77 @@
     </w:p>
     <w:p>
       <w:pPr>
+        <w:pStyle w:val="Nagwek1"/>
+      </w:pPr>
+      <w:bookmarkStart w:id="30" w:name="_Toc157717573"/>
+      <w:r>
+        <w:lastRenderedPageBreak/>
+        <w:t>Dokumentacja techniczna</w:t>
+      </w:r>
+      <w:bookmarkEnd w:id="30"/>
+    </w:p>
+    <w:p>
+      <w:pPr>
+        <w:pStyle w:val="Akapitzwciciem"/>
+      </w:pPr>
+      <w:r>
+        <w:t>Struktura tego rozdziału mocno zależy od architektury danego rozwiązania, zastosowanych metod i narzędzi realizacji. Należy rozpocząć od schematu rzeczywistej struktury systemu, prezentującego poszczególne składowe: pakiety, moduły, biblioteki, klasy. Każda składowa powinna zostać omówiona, opis powinien zawierać nazwę składowej, jej rolę w projekcie, przeznaczenie, strukturę wewnętrzną.</w:t>
+      </w:r>
+    </w:p>
+    <w:p>
+      <w:pPr>
+        <w:pStyle w:val="Akapitzwciciem"/>
+      </w:pPr>
+    </w:p>
+    <w:p>
+      <w:pPr>
+        <w:pStyle w:val="Akapitzwciciem"/>
+      </w:pPr>
+      <w:r>
+        <w:t>Ten rozdział to dobre miejsce na umieszczenie różnorodnych diagramów projektowych, takich jak diagram hierarchii klas, diagramy sekwencji, kolaboracji, itp., itd.. Tutaj można przedstawić opisy metod i/lub stosowane algorytmy.</w:t>
+      </w:r>
+    </w:p>
+    <w:p>
+      <w:pPr>
+        <w:pStyle w:val="Akapitzwciciem"/>
+      </w:pPr>
+    </w:p>
+    <w:p>
+      <w:pPr>
+        <w:pStyle w:val="Akapitzwciciem"/>
+      </w:pPr>
+      <w:r>
+        <w:t>Przy opisie składowych systemu warto przedstawić fragmenty wybranych kodów źródłowych, prezentujące szczególnie istotne, ciekawe czy nietypowe rozwiązania oraz algorytmy. Nie należy przedstawiać fragmentów kodu operacji typowych lub trywialnych. Proszę nie zamieszczać długich, ciągnących się przez wiele stron listingów kodu. Opis kodu zapisujemy w sekwencji: kilka linijek a potem fragment opisujący istotne operacje realizowane w kodzie, kilka linijek a potem fragment opisujący istotne operacje realizowane w kodzie… itd.</w:t>
+      </w:r>
+    </w:p>
+    <w:p>
+      <w:pPr>
+        <w:pStyle w:val="Akapitzwciciem"/>
+      </w:pPr>
+    </w:p>
+    <w:p>
+      <w:pPr>
+        <w:pStyle w:val="Akapitzwciciem"/>
+      </w:pPr>
+      <w:r>
+        <w:t>Fragmenty kodu proszę zamieszczać jako odpowiednio sformatowane teksty, zwykle pisane nieproporcjonalnym krojem pisma. Proszę zadbać o to, by zamieszczane kody były poprawne z punktu widzenia inżynierii programowania, poprawne merytorycznie oraz właściwie sformatowane. Proszę nie umieszczać w tekście fragmentów kodu w postaci rysunków zawierających zrzuty ekranów.</w:t>
+      </w:r>
+    </w:p>
+    <w:p>
+      <w:pPr>
+        <w:pStyle w:val="Akapitzwciciem"/>
+      </w:pPr>
+    </w:p>
+    <w:p>
+      <w:pPr>
+        <w:pStyle w:val="Akapitzwciciem"/>
+      </w:pPr>
+      <w:r>
+        <w:t>Proszę pamiętać, że praca inżynierska ma być wymiernym dowodem wysokich kompetencji jej autora w zakresie informatyki, niechlujny kod takich kompetencji nie potwierdza.</w:t>
+      </w:r>
+    </w:p>
+    <w:p>
+      <w:pPr>
         <w:spacing w:line="240" w:lineRule="auto"/>
         <w:jc w:val="left"/>
         <w:rPr>
@@ -4326,1447 +6051,6 @@
         </w:rPr>
       </w:pPr>
       <w:r>
-        <w:lastRenderedPageBreak/>
-        <w:br w:type="page"/>
-      </w:r>
-    </w:p>
-    <w:p>
-      <w:pPr>
-        <w:pStyle w:val="Nagwek1"/>
-      </w:pPr>
-      <w:bookmarkStart w:id="21" w:name="_Toc157717565"/>
-      <w:r>
-        <w:lastRenderedPageBreak/>
-        <w:t>Projekt ogólny</w:t>
-      </w:r>
-      <w:bookmarkEnd w:id="21"/>
-    </w:p>
-    <w:p>
-      <w:pPr>
-        <w:pStyle w:val="Akapitzwciciem"/>
-      </w:pPr>
-      <w:r>
-        <w:t>Rozdział ten prezentuje</w:t>
-      </w:r>
-      <w:r>
-        <w:t xml:space="preserve"> ogólny projekt </w:t>
-      </w:r>
-      <w:r>
-        <w:t>systemu wspomagającego komunikację między studentami a pracownikami dziekanatu, skupiający się na efektywnym przepływie informacji i optymalizacji procesów komunikacyjnych.</w:t>
-      </w:r>
-    </w:p>
-    <w:p>
-      <w:pPr>
-        <w:pStyle w:val="Nagwek2"/>
-      </w:pPr>
-      <w:bookmarkStart w:id="22" w:name="_Toc157717566"/>
-      <w:r>
-        <w:t>Specyfikacja wymagań funkcjonalnych i niefunkcjonalnych</w:t>
-      </w:r>
-      <w:bookmarkEnd w:id="22"/>
-    </w:p>
-    <w:p>
-      <w:pPr>
-        <w:pStyle w:val="Nagwek3"/>
-      </w:pPr>
-      <w:bookmarkStart w:id="23" w:name="_Toc157717567"/>
-      <w:r>
-        <w:t>Wymagania funkcjonalne</w:t>
-      </w:r>
-      <w:bookmarkEnd w:id="23"/>
-    </w:p>
-    <w:p>
-      <w:pPr>
-        <w:pStyle w:val="Akapitzwciciem"/>
-      </w:pPr>
-      <w:r>
-        <w:t>W sekcji dotyczącej wymagań funkcjonalnych przedstawione są szczegółowe opisy funkcji i operacji, które powinny być dostępne w systemie. Te wymagania obejmują konkretny zakres działań, jakie użytkownicy i system powinni być w stanie wykonać, a także opisują ocze</w:t>
-      </w:r>
-      <w:r>
-        <w:t>kiwane rezultaty tych operacji.</w:t>
-      </w:r>
-    </w:p>
-    <w:p>
-      <w:pPr>
-        <w:pStyle w:val="Legenda"/>
-        <w:keepNext/>
-      </w:pPr>
-      <w:bookmarkStart w:id="24" w:name="_Toc157716317"/>
-      <w:r>
-        <w:t xml:space="preserve">Tabela </w:t>
-      </w:r>
-      <w:fldSimple w:instr=" SEQ Tabela \* ARABIC ">
-        <w:r>
-          <w:rPr>
-            <w:noProof/>
-          </w:rPr>
-          <w:t>1</w:t>
-        </w:r>
-      </w:fldSimple>
-      <w:r>
-        <w:t xml:space="preserve"> Wymagania funkcjonalne</w:t>
-      </w:r>
-      <w:bookmarkEnd w:id="24"/>
-    </w:p>
-    <w:tbl>
-      <w:tblPr>
-        <w:tblStyle w:val="Tabela-Siatka"/>
-        <w:tblW w:w="0" w:type="auto"/>
-        <w:tblLook w:val="04A0"/>
-      </w:tblPr>
-      <w:tblGrid>
-        <w:gridCol w:w="2292"/>
-        <w:gridCol w:w="6427"/>
-      </w:tblGrid>
-      <w:tr>
-        <w:trPr>
-          <w:cantSplit/>
-          <w:trHeight w:val="737"/>
-        </w:trPr>
-        <w:tc>
-          <w:tcPr>
-            <w:tcW w:w="0" w:type="auto"/>
-          </w:tcPr>
-          <w:p>
-            <w:pPr>
-              <w:pStyle w:val="Akapitzwciciem"/>
-              <w:spacing w:before="120" w:after="120"/>
-              <w:ind w:firstLine="0"/>
-              <w:rPr>
-                <w:b/>
-              </w:rPr>
-            </w:pPr>
-            <w:r>
-              <w:rPr>
-                <w:b/>
-              </w:rPr>
-              <w:t>Nazwa wymagania</w:t>
-            </w:r>
-          </w:p>
-        </w:tc>
-        <w:tc>
-          <w:tcPr>
-            <w:tcW w:w="0" w:type="auto"/>
-          </w:tcPr>
-          <w:p>
-            <w:pPr>
-              <w:pStyle w:val="Akapitzwciciem"/>
-              <w:spacing w:before="120" w:after="120"/>
-              <w:ind w:firstLine="0"/>
-              <w:rPr>
-                <w:b/>
-              </w:rPr>
-            </w:pPr>
-            <w:r>
-              <w:rPr>
-                <w:b/>
-              </w:rPr>
-              <w:t>Opis wymagania</w:t>
-            </w:r>
-          </w:p>
-        </w:tc>
-      </w:tr>
-      <w:tr>
-        <w:trPr>
-          <w:cantSplit/>
-          <w:trHeight w:val="737"/>
-        </w:trPr>
-        <w:tc>
-          <w:tcPr>
-            <w:tcW w:w="0" w:type="auto"/>
-          </w:tcPr>
-          <w:p>
-            <w:pPr>
-              <w:pStyle w:val="Akapitzwciciem"/>
-              <w:spacing w:before="120" w:after="120"/>
-              <w:ind w:firstLine="0"/>
-            </w:pPr>
-            <w:r>
-              <w:t>Logowanie</w:t>
-            </w:r>
-          </w:p>
-        </w:tc>
-        <w:tc>
-          <w:tcPr>
-            <w:tcW w:w="0" w:type="auto"/>
-          </w:tcPr>
-          <w:p>
-            <w:pPr>
-              <w:pStyle w:val="Akapitzwciciem"/>
-              <w:spacing w:before="120" w:after="120"/>
-              <w:ind w:firstLine="0"/>
-            </w:pPr>
-            <w:r>
-              <w:t>System musi umożliwiać użytkownikowi zalogować się na własne konto za pomocą nazwy użytkownika i hasła</w:t>
-            </w:r>
-            <w:r>
-              <w:t>.</w:t>
-            </w:r>
-          </w:p>
-        </w:tc>
-      </w:tr>
-      <w:tr>
-        <w:trPr>
-          <w:cantSplit/>
-          <w:trHeight w:val="737"/>
-        </w:trPr>
-        <w:tc>
-          <w:tcPr>
-            <w:tcW w:w="0" w:type="auto"/>
-          </w:tcPr>
-          <w:p>
-            <w:pPr>
-              <w:pStyle w:val="Akapitzwciciem"/>
-              <w:spacing w:before="120" w:after="120"/>
-              <w:ind w:firstLine="0"/>
-            </w:pPr>
-            <w:r>
-              <w:t>Wylogowanie</w:t>
-            </w:r>
-          </w:p>
-        </w:tc>
-        <w:tc>
-          <w:tcPr>
-            <w:tcW w:w="0" w:type="auto"/>
-          </w:tcPr>
-          <w:p>
-            <w:pPr>
-              <w:pStyle w:val="Akapitzwciciem"/>
-              <w:spacing w:before="120" w:after="120"/>
-              <w:ind w:firstLine="0"/>
-            </w:pPr>
-            <w:r>
-              <w:t xml:space="preserve">System musi umożliwić </w:t>
-            </w:r>
-            <w:r>
-              <w:t>użytkownikowi zakończenie sesji poprzez odebranie dostępu do aplikacji dla osób, które nie są zalogowane</w:t>
-            </w:r>
-            <w:r>
-              <w:t>.</w:t>
-            </w:r>
-          </w:p>
-        </w:tc>
-      </w:tr>
-      <w:tr>
-        <w:trPr>
-          <w:cantSplit/>
-          <w:trHeight w:val="737"/>
-        </w:trPr>
-        <w:tc>
-          <w:tcPr>
-            <w:tcW w:w="0" w:type="auto"/>
-          </w:tcPr>
-          <w:p>
-            <w:pPr>
-              <w:pStyle w:val="Akapitzwciciem"/>
-              <w:spacing w:before="120" w:after="120"/>
-              <w:ind w:firstLine="0"/>
-            </w:pPr>
-            <w:r>
-              <w:t>Zmiana hasła</w:t>
-            </w:r>
-          </w:p>
-        </w:tc>
-        <w:tc>
-          <w:tcPr>
-            <w:tcW w:w="0" w:type="auto"/>
-          </w:tcPr>
-          <w:p>
-            <w:pPr>
-              <w:pStyle w:val="Akapitzwciciem"/>
-              <w:spacing w:before="120" w:after="120"/>
-              <w:ind w:firstLine="0"/>
-            </w:pPr>
-            <w:r>
-              <w:t>System powinien umożliwiać użytkownikowi dowolną zmianę hasła dostępowego do swojego konta w trakcie korzystania z systemu. Niemniej jednak, zmiana hasła powinna być obowiązkowa przy pierwszym logowaniu do systemu.</w:t>
-            </w:r>
-          </w:p>
-        </w:tc>
-      </w:tr>
-      <w:tr>
-        <w:trPr>
-          <w:cantSplit/>
-          <w:trHeight w:val="737"/>
-        </w:trPr>
-        <w:tc>
-          <w:tcPr>
-            <w:tcW w:w="0" w:type="auto"/>
-          </w:tcPr>
-          <w:p>
-            <w:pPr>
-              <w:pStyle w:val="Akapitzwciciem"/>
-              <w:spacing w:before="120" w:after="120"/>
-              <w:ind w:firstLine="0"/>
-            </w:pPr>
-            <w:r>
-              <w:t>Blokada użytkownika</w:t>
-            </w:r>
-          </w:p>
-        </w:tc>
-        <w:tc>
-          <w:tcPr>
-            <w:tcW w:w="0" w:type="auto"/>
-          </w:tcPr>
-          <w:p>
-            <w:pPr>
-              <w:pStyle w:val="Akapitzwciciem"/>
-              <w:spacing w:before="120" w:after="120"/>
-              <w:ind w:firstLine="0"/>
-            </w:pPr>
-            <w:r>
-              <w:t>System musi umożliwiać administratorowi zablokowanie dostępu użytkownika do zasobów systemu.</w:t>
-            </w:r>
-          </w:p>
-        </w:tc>
-      </w:tr>
-      <w:tr>
-        <w:trPr>
-          <w:cantSplit/>
-          <w:trHeight w:val="737"/>
-        </w:trPr>
-        <w:tc>
-          <w:tcPr>
-            <w:tcW w:w="0" w:type="auto"/>
-          </w:tcPr>
-          <w:p>
-            <w:pPr>
-              <w:pStyle w:val="Akapitzwciciem"/>
-              <w:spacing w:before="120" w:after="120"/>
-              <w:ind w:firstLine="0"/>
-            </w:pPr>
-            <w:r>
-              <w:t>Odblokowanie użytkownika</w:t>
-            </w:r>
-          </w:p>
-        </w:tc>
-        <w:tc>
-          <w:tcPr>
-            <w:tcW w:w="0" w:type="auto"/>
-          </w:tcPr>
-          <w:p>
-            <w:pPr>
-              <w:pStyle w:val="Akapitzwciciem"/>
-              <w:spacing w:before="120" w:after="120"/>
-              <w:ind w:firstLine="0"/>
-            </w:pPr>
-            <w:r>
-              <w:t xml:space="preserve">System musi umożliwić administratorowi </w:t>
-            </w:r>
-            <w:r>
-              <w:t>odblokowanie dostępu użytkownika do zasobów systemu.</w:t>
-            </w:r>
-          </w:p>
-        </w:tc>
-      </w:tr>
-      <w:tr>
-        <w:trPr>
-          <w:cantSplit/>
-          <w:trHeight w:val="737"/>
-        </w:trPr>
-        <w:tc>
-          <w:tcPr>
-            <w:tcW w:w="0" w:type="auto"/>
-          </w:tcPr>
-          <w:p>
-            <w:pPr>
-              <w:pStyle w:val="Akapitzwciciem"/>
-              <w:spacing w:before="120" w:after="120"/>
-              <w:ind w:firstLine="0"/>
-            </w:pPr>
-            <w:r>
-              <w:lastRenderedPageBreak/>
-              <w:t>Dodanie użytkownika</w:t>
-            </w:r>
-          </w:p>
-        </w:tc>
-        <w:tc>
-          <w:tcPr>
-            <w:tcW w:w="0" w:type="auto"/>
-          </w:tcPr>
-          <w:p>
-            <w:pPr>
-              <w:pStyle w:val="Akapitzwciciem"/>
-              <w:spacing w:before="120" w:after="120"/>
-              <w:ind w:firstLine="0"/>
-            </w:pPr>
-            <w:r>
-              <w:t xml:space="preserve">System musi umożliwić </w:t>
-            </w:r>
-            <w:r>
-              <w:t>administratorowi systemu dodanie nowego użytkownika poprzez wprowadzenie danych osobowych. Następnie, na podstawie tych informacji, system powinien generować dane logowania i przesyłać je na adres e-mail nowego użytkownika.</w:t>
-            </w:r>
-          </w:p>
-        </w:tc>
-      </w:tr>
-      <w:tr>
-        <w:trPr>
-          <w:cantSplit/>
-          <w:trHeight w:val="737"/>
-        </w:trPr>
-        <w:tc>
-          <w:tcPr>
-            <w:tcW w:w="0" w:type="auto"/>
-          </w:tcPr>
-          <w:p>
-            <w:pPr>
-              <w:pStyle w:val="Akapitzwciciem"/>
-              <w:spacing w:before="120" w:after="120"/>
-              <w:ind w:firstLine="0"/>
-            </w:pPr>
-            <w:r>
-              <w:t>Archiwizacja użytkownika</w:t>
-            </w:r>
-          </w:p>
-        </w:tc>
-        <w:tc>
-          <w:tcPr>
-            <w:tcW w:w="0" w:type="auto"/>
-          </w:tcPr>
-          <w:p>
-            <w:pPr>
-              <w:pStyle w:val="Akapitzwciciem"/>
-              <w:spacing w:before="120" w:after="120"/>
-              <w:ind w:firstLine="0"/>
-            </w:pPr>
-            <w:r>
-              <w:t xml:space="preserve">System musi umożliwić </w:t>
-            </w:r>
-            <w:r>
-              <w:t>archiwizację danych użytkowników, jednocześnie blokując dostęp do systemu dla danego użytkownika. Ponadto, system powinien archiwizować zgłoszenia wprowadzone przez t</w:t>
-            </w:r>
-            <w:r>
-              <w:t>ego użytkownika. Administrator</w:t>
-            </w:r>
-            <w:r>
-              <w:t>owi</w:t>
-            </w:r>
-            <w:r>
-              <w:t xml:space="preserve"> oraz użytkownik</w:t>
-            </w:r>
-            <w:r>
-              <w:t>owi nadrzędnemu</w:t>
-            </w:r>
-            <w:r>
-              <w:t xml:space="preserve"> powinno być udostępnione uprawnienie do przeglądania zarchiwizowanych danych.</w:t>
-            </w:r>
-          </w:p>
-        </w:tc>
-      </w:tr>
-      <w:tr>
-        <w:trPr>
-          <w:cantSplit/>
-          <w:trHeight w:val="737"/>
-        </w:trPr>
-        <w:tc>
-          <w:tcPr>
-            <w:tcW w:w="0" w:type="auto"/>
-          </w:tcPr>
-          <w:p>
-            <w:pPr>
-              <w:pStyle w:val="Akapitzwciciem"/>
-              <w:spacing w:before="120" w:after="120"/>
-              <w:ind w:firstLine="0"/>
-            </w:pPr>
-            <w:r>
-              <w:t>Przegląd użytkowników</w:t>
-            </w:r>
-          </w:p>
-        </w:tc>
-        <w:tc>
-          <w:tcPr>
-            <w:tcW w:w="0" w:type="auto"/>
-          </w:tcPr>
-          <w:p>
-            <w:pPr>
-              <w:pStyle w:val="Akapitzwciciem"/>
-              <w:spacing w:before="120" w:after="120"/>
-              <w:ind w:firstLine="0"/>
-            </w:pPr>
-            <w:r>
-              <w:t xml:space="preserve">System musi umożliwić </w:t>
-            </w:r>
-            <w:r>
-              <w:t>administratorowi przegląd listy użytkowników uprawnionych do korzystania z systemu. Ta lista powinna zawierać informacje takie jak nazwa użytkownika oraz daty i czasy ostatnich logowań użytkowników.</w:t>
-            </w:r>
-          </w:p>
-        </w:tc>
-      </w:tr>
-      <w:tr>
-        <w:trPr>
-          <w:cantSplit/>
-          <w:trHeight w:val="737"/>
-        </w:trPr>
-        <w:tc>
-          <w:tcPr>
-            <w:tcW w:w="0" w:type="auto"/>
-          </w:tcPr>
-          <w:p>
-            <w:pPr>
-              <w:pStyle w:val="Akapitzwciciem"/>
-              <w:spacing w:before="120" w:after="120"/>
-              <w:ind w:firstLine="0"/>
-            </w:pPr>
-            <w:r>
-              <w:t>Utworzenie zgłoszenia</w:t>
-            </w:r>
-          </w:p>
-        </w:tc>
-        <w:tc>
-          <w:tcPr>
-            <w:tcW w:w="0" w:type="auto"/>
-          </w:tcPr>
-          <w:p>
-            <w:pPr>
-              <w:pStyle w:val="Akapitzwciciem"/>
-              <w:spacing w:before="120" w:after="120"/>
-              <w:ind w:firstLine="0"/>
-            </w:pPr>
-            <w:r>
-              <w:t xml:space="preserve">System musi umożliwić </w:t>
-            </w:r>
-            <w:r>
-              <w:t>użytkownikowi utworzenie nowego zgłoszenia poprzez wybór odpowiedniej kategorii, opisanie problemu, wprowadzenie ewentualnego komentarza oraz dodanie załącznika do zgłoszenia. Podczas tworzenia zgłoszenia, system generuje automatycznie unikalną etykietę identyfikacyjną, która służy do jednoznacznego identyfikowania danego zgłoszenia.</w:t>
-            </w:r>
-          </w:p>
-        </w:tc>
-      </w:tr>
-      <w:tr>
-        <w:trPr>
-          <w:cantSplit/>
-          <w:trHeight w:val="737"/>
-        </w:trPr>
-        <w:tc>
-          <w:tcPr>
-            <w:tcW w:w="0" w:type="auto"/>
-          </w:tcPr>
-          <w:p>
-            <w:pPr>
-              <w:pStyle w:val="Akapitzwciciem"/>
-              <w:spacing w:before="120" w:after="120"/>
-              <w:ind w:firstLine="0"/>
-            </w:pPr>
-            <w:r>
-              <w:t>Zamknięcie zgłoszenia</w:t>
-            </w:r>
-          </w:p>
-        </w:tc>
-        <w:tc>
-          <w:tcPr>
-            <w:tcW w:w="0" w:type="auto"/>
-          </w:tcPr>
-          <w:p>
-            <w:pPr>
-              <w:pStyle w:val="Akapitzwciciem"/>
-              <w:spacing w:before="120" w:after="120"/>
-              <w:ind w:firstLine="0"/>
-            </w:pPr>
-            <w:r>
-              <w:t xml:space="preserve">System musi umożliwić </w:t>
-            </w:r>
-            <w:r>
-              <w:t>użytkownikowi zamknięcie zgłoszenia przed jego zakończeniem, przy czym użytkownik powinien być w stanie podać przyczynę zamknięcia zgłoszenia.</w:t>
-            </w:r>
-          </w:p>
-        </w:tc>
-      </w:tr>
-      <w:tr>
-        <w:trPr>
-          <w:cantSplit/>
-          <w:trHeight w:val="737"/>
-        </w:trPr>
-        <w:tc>
-          <w:tcPr>
-            <w:tcW w:w="0" w:type="auto"/>
-          </w:tcPr>
-          <w:p>
-            <w:pPr>
-              <w:pStyle w:val="Akapitzwciciem"/>
-              <w:spacing w:before="120" w:after="120"/>
-              <w:ind w:firstLine="0"/>
-            </w:pPr>
-            <w:r>
-              <w:lastRenderedPageBreak/>
-              <w:t>Przegląd zgłoszeń</w:t>
-            </w:r>
-          </w:p>
-        </w:tc>
-        <w:tc>
-          <w:tcPr>
-            <w:tcW w:w="0" w:type="auto"/>
-          </w:tcPr>
-          <w:p>
-            <w:pPr>
-              <w:pStyle w:val="Akapitzwciciem"/>
-              <w:spacing w:before="120" w:after="120"/>
-              <w:ind w:firstLine="0"/>
-            </w:pPr>
-            <w:r>
-              <w:t xml:space="preserve">System musi umożliwić użytkownikowi </w:t>
-            </w:r>
-            <w:r>
-              <w:t>dostęp do listy aktywnych zgłoszeń utworzonych przez niego. Administrator systemu oraz osoba nadrzędna powinny mieć pełny wgląd we wszystkie zgłoszenia, niezależnie od tego, kto je utworzył.</w:t>
-            </w:r>
-          </w:p>
-        </w:tc>
-      </w:tr>
-      <w:tr>
-        <w:trPr>
-          <w:cantSplit/>
-          <w:trHeight w:val="737"/>
-        </w:trPr>
-        <w:tc>
-          <w:tcPr>
-            <w:tcW w:w="0" w:type="auto"/>
-          </w:tcPr>
-          <w:p>
-            <w:pPr>
-              <w:pStyle w:val="Akapitzwciciem"/>
-              <w:spacing w:before="120" w:after="120"/>
-              <w:ind w:firstLine="0"/>
-            </w:pPr>
-            <w:r>
-              <w:t>Historia zgłoszeń</w:t>
-            </w:r>
-          </w:p>
-        </w:tc>
-        <w:tc>
-          <w:tcPr>
-            <w:tcW w:w="0" w:type="auto"/>
-          </w:tcPr>
-          <w:p>
-            <w:pPr>
-              <w:pStyle w:val="Akapitzwciciem"/>
-              <w:spacing w:before="120" w:after="120"/>
-              <w:ind w:firstLine="0"/>
-            </w:pPr>
-            <w:r>
-              <w:t xml:space="preserve">System musi umożliwić </w:t>
-            </w:r>
-            <w:r>
-              <w:t>użytkownikowi wgląd w historię zamkniętych zgłoszeń, które zostały utworzone przez niego od momentu rozpoczęcia korzystania z systemu. Jednocześnie, zarówno administratorzy, jak i użytkownicy nadrzędni, powinni posiadać pełny dostęp do wszystkich zgłoszeń, zarówno aktywnych, jak i zamkniętych.</w:t>
-            </w:r>
-          </w:p>
-        </w:tc>
-      </w:tr>
-      <w:tr>
-        <w:trPr>
-          <w:cantSplit/>
-          <w:trHeight w:val="737"/>
-        </w:trPr>
-        <w:tc>
-          <w:tcPr>
-            <w:tcW w:w="0" w:type="auto"/>
-          </w:tcPr>
-          <w:p>
-            <w:pPr>
-              <w:pStyle w:val="Akapitzwciciem"/>
-              <w:spacing w:before="120" w:after="120"/>
-              <w:ind w:firstLine="0"/>
-            </w:pPr>
-            <w:r>
-              <w:t>Monitorowanie statusu zgłoszenia</w:t>
-            </w:r>
-          </w:p>
-        </w:tc>
-        <w:tc>
-          <w:tcPr>
-            <w:tcW w:w="0" w:type="auto"/>
-          </w:tcPr>
-          <w:p>
-            <w:pPr>
-              <w:pStyle w:val="Akapitzwciciem"/>
-              <w:spacing w:before="120" w:after="120"/>
-              <w:ind w:firstLine="0"/>
-            </w:pPr>
-            <w:r>
-              <w:t xml:space="preserve">System musi umożliwić </w:t>
-            </w:r>
-            <w:r>
-              <w:t>użytkownikowi monitorowanie aktualnego statusu zgłoszenia, umożliwiając dostęp do informacji na temat bieżącego postępu w rozpatrywaniu zgłoszenia oraz ewentualnych zmian w jego statusie.</w:t>
-            </w:r>
-          </w:p>
-        </w:tc>
-      </w:tr>
-      <w:tr>
-        <w:trPr>
-          <w:cantSplit/>
-          <w:trHeight w:val="737"/>
-        </w:trPr>
-        <w:tc>
-          <w:tcPr>
-            <w:tcW w:w="0" w:type="auto"/>
-          </w:tcPr>
-          <w:p>
-            <w:pPr>
-              <w:pStyle w:val="Akapitzwciciem"/>
-              <w:spacing w:before="120" w:after="120"/>
-              <w:ind w:firstLine="0"/>
-            </w:pPr>
-            <w:r>
-              <w:t>Archiwizacja zgłoszeń</w:t>
-            </w:r>
-          </w:p>
-        </w:tc>
-        <w:tc>
-          <w:tcPr>
-            <w:tcW w:w="0" w:type="auto"/>
-          </w:tcPr>
-          <w:p>
-            <w:pPr>
-              <w:pStyle w:val="Akapitzwciciem"/>
-              <w:spacing w:before="120" w:after="120"/>
-              <w:ind w:firstLine="0"/>
-            </w:pPr>
-            <w:r>
-              <w:t>System musi umożliwić</w:t>
-            </w:r>
-            <w:r>
-              <w:t xml:space="preserve"> </w:t>
-            </w:r>
-            <w:r>
-              <w:t>archiwizację zgłoszeń, które zostały wprowadzone przez użytkowników. Proces archiwizacji powinien obejmować wszystkie istotne informacje, takie jak załączniki i komentarze zawarte w zgłoszeniach. Dzięki temu użytkownicy i administratorzy będą mieli dostęp do pełnej historii zgłoszeń, włączając w to wszelkie istotne szczegóły, nawet po ich zamknięciu.</w:t>
-            </w:r>
-          </w:p>
-        </w:tc>
-      </w:tr>
-      <w:tr>
-        <w:trPr>
-          <w:cantSplit/>
-          <w:trHeight w:val="737"/>
-        </w:trPr>
-        <w:tc>
-          <w:tcPr>
-            <w:tcW w:w="0" w:type="auto"/>
-          </w:tcPr>
-          <w:p>
-            <w:pPr>
-              <w:pStyle w:val="Akapitzwciciem"/>
-              <w:spacing w:before="120" w:after="120"/>
-              <w:ind w:firstLine="0"/>
-            </w:pPr>
-            <w:r>
-              <w:t>Kategoryzowanie zgłoszeń</w:t>
-            </w:r>
-          </w:p>
-        </w:tc>
-        <w:tc>
-          <w:tcPr>
-            <w:tcW w:w="0" w:type="auto"/>
-          </w:tcPr>
-          <w:p>
-            <w:pPr>
-              <w:pStyle w:val="Akapitzwciciem"/>
-              <w:spacing w:before="120" w:after="120"/>
-              <w:ind w:firstLine="0"/>
-            </w:pPr>
-            <w:r>
-              <w:t xml:space="preserve">System musi umożliwić </w:t>
-            </w:r>
-            <w:r>
-              <w:t>podział zgłoszeń na kategorie w zależności od określonych kryteriów bądź parametrów. Ten podział na kategorie ułatwi organizację zgłoszeń oraz pozwoli użytkownikom i administratorom systemu skoncentrować się na konkretnych rodzajach problemów lub zagadnień.</w:t>
-            </w:r>
-          </w:p>
-        </w:tc>
-      </w:tr>
-      <w:tr>
-        <w:trPr>
-          <w:cantSplit/>
-          <w:trHeight w:val="737"/>
-        </w:trPr>
-        <w:tc>
-          <w:tcPr>
-            <w:tcW w:w="0" w:type="auto"/>
-          </w:tcPr>
-          <w:p>
-            <w:pPr>
-              <w:pStyle w:val="Akapitzwciciem"/>
-              <w:spacing w:before="120" w:after="120"/>
-              <w:ind w:firstLine="0"/>
-            </w:pPr>
-            <w:r>
-              <w:lastRenderedPageBreak/>
-              <w:t>Filtrowanie zgłoszeń</w:t>
-            </w:r>
-          </w:p>
-        </w:tc>
-        <w:tc>
-          <w:tcPr>
-            <w:tcW w:w="0" w:type="auto"/>
-          </w:tcPr>
-          <w:p>
-            <w:pPr>
-              <w:pStyle w:val="Akapitzwciciem"/>
-              <w:spacing w:before="120" w:after="120"/>
-              <w:ind w:firstLine="0"/>
-            </w:pPr>
-            <w:r>
-              <w:t xml:space="preserve">System musi umożliwić </w:t>
-            </w:r>
-            <w:r>
-              <w:t>filtrowanie listy zgłoszeń na podstawie danych zawartych w polach zgłoszenia, informacji o użytkowniku oraz aktualnym wykonawcy. Dzięki temu użytkownicy i administratorzy będą w stanie szybko odnaleźć konkretne zgłoszenia w zależności od określonych kryteriów, co poprawi efektywność zarządzania zgłoszeniami.</w:t>
-            </w:r>
-          </w:p>
-        </w:tc>
-      </w:tr>
-      <w:tr>
-        <w:trPr>
-          <w:cantSplit/>
-          <w:trHeight w:val="737"/>
-        </w:trPr>
-        <w:tc>
-          <w:tcPr>
-            <w:tcW w:w="0" w:type="auto"/>
-          </w:tcPr>
-          <w:p>
-            <w:pPr>
-              <w:pStyle w:val="Akapitzwciciem"/>
-              <w:spacing w:before="120" w:after="120"/>
-              <w:ind w:firstLine="0"/>
-            </w:pPr>
-            <w:r>
-              <w:t>Priorytetyzacji zgłoszeń</w:t>
-            </w:r>
-          </w:p>
-        </w:tc>
-        <w:tc>
-          <w:tcPr>
-            <w:tcW w:w="0" w:type="auto"/>
-          </w:tcPr>
-          <w:p>
-            <w:pPr>
-              <w:pStyle w:val="Akapitzwciciem"/>
-              <w:spacing w:before="120" w:after="120"/>
-              <w:ind w:firstLine="0"/>
-            </w:pPr>
-            <w:r>
-              <w:t xml:space="preserve">System musi posiadać możliwość </w:t>
-            </w:r>
-            <w:r>
-              <w:t>ustalanie priorytetów dla różnych kategorii zgłoszeń. Dzięki temu, administratorzy mogą zdefiniować, które kategorie są bardziej priorytetowe niż inne, co ułatwi skoncentrowanie się na rozwiązywaniu najważniejszych problemów w pierwszej kolejności. Priorytety te mogą być dostosowywane zgodnie z aktualnymi potrzebami i sytuacją w systemie.</w:t>
-            </w:r>
-          </w:p>
-        </w:tc>
-      </w:tr>
-      <w:tr>
-        <w:trPr>
-          <w:cantSplit/>
-          <w:trHeight w:val="737"/>
-        </w:trPr>
-        <w:tc>
-          <w:tcPr>
-            <w:tcW w:w="0" w:type="auto"/>
-          </w:tcPr>
-          <w:p>
-            <w:pPr>
-              <w:pStyle w:val="Akapitzwciciem"/>
-              <w:spacing w:before="120" w:after="120"/>
-              <w:ind w:firstLine="0"/>
-            </w:pPr>
-            <w:r>
-              <w:t>Sortowanie zgłoszeń</w:t>
-            </w:r>
-          </w:p>
-        </w:tc>
-        <w:tc>
-          <w:tcPr>
-            <w:tcW w:w="0" w:type="auto"/>
-          </w:tcPr>
-          <w:p>
-            <w:pPr>
-              <w:pStyle w:val="Akapitzwciciem"/>
-              <w:spacing w:before="120" w:after="120"/>
-              <w:ind w:firstLine="0"/>
-            </w:pPr>
-            <w:r>
-              <w:t xml:space="preserve">System musi umożliwić </w:t>
-            </w:r>
-            <w:r>
-              <w:t>sortowanie listy zgłoszeń, umożliwiając użytkownikom wybór kategorii, według których chcieliby posortować zgłoszenia. To obejmuje możliwość sortowania po różnych danych zawartych w polach zgłoszeń, na przykład według daty utworzenia, priorytetu, kategorii czy aktualnego statusu. Dzięki temu użytkownicy będą mogli dostosować widok listy zgłoszeń do swoich indywidualnych potrzeb i priorytetów.</w:t>
-            </w:r>
-          </w:p>
-        </w:tc>
-      </w:tr>
-      <w:tr>
-        <w:trPr>
-          <w:cantSplit/>
-          <w:trHeight w:val="737"/>
-        </w:trPr>
-        <w:tc>
-          <w:tcPr>
-            <w:tcW w:w="0" w:type="auto"/>
-          </w:tcPr>
-          <w:p>
-            <w:pPr>
-              <w:pStyle w:val="Akapitzwciciem"/>
-              <w:spacing w:before="120" w:after="120"/>
-              <w:ind w:firstLine="0"/>
-            </w:pPr>
-            <w:r>
-              <w:t xml:space="preserve">Komentarze </w:t>
-            </w:r>
-            <w:r>
-              <w:br/>
-            </w:r>
-            <w:r>
-              <w:t>w zgłoszeniach</w:t>
-            </w:r>
-          </w:p>
-        </w:tc>
-        <w:tc>
-          <w:tcPr>
-            <w:tcW w:w="0" w:type="auto"/>
-          </w:tcPr>
-          <w:p>
-            <w:pPr>
-              <w:pStyle w:val="Akapitzwciciem"/>
-              <w:spacing w:before="120" w:after="120"/>
-              <w:ind w:firstLine="0"/>
-            </w:pPr>
-            <w:r>
-              <w:t xml:space="preserve">System musi umożliwić dodawanie </w:t>
-            </w:r>
-            <w:r>
-              <w:t>komentarzy do zarówno aktywnych, jak i zamkniętych zgłoszeń. To umożliwi użytkownikom oraz administratorom systemu udzielanie dodatkowych informacji, dzielenie się uwagami lub dostarczanie dodatkowego kontekstu dotyczącego zgłoszenia. Komentarze te mogą być ważne zarówno podczas trwania procesu rozpatrywania zgłoszenia, jak i w jego historii po zamknięciu.</w:t>
-            </w:r>
-          </w:p>
-        </w:tc>
-      </w:tr>
-      <w:tr>
-        <w:trPr>
-          <w:cantSplit/>
-          <w:trHeight w:val="737"/>
-        </w:trPr>
-        <w:tc>
-          <w:tcPr>
-            <w:tcW w:w="0" w:type="auto"/>
-          </w:tcPr>
-          <w:p>
-            <w:pPr>
-              <w:pStyle w:val="Akapitzwciciem"/>
-              <w:spacing w:before="120" w:after="120"/>
-              <w:ind w:firstLine="0"/>
-            </w:pPr>
-            <w:r>
-              <w:lastRenderedPageBreak/>
-              <w:t xml:space="preserve">Załączniki </w:t>
-            </w:r>
-            <w:r>
-              <w:br/>
-            </w:r>
-            <w:r>
-              <w:t>w zgłoszeniach</w:t>
-            </w:r>
-          </w:p>
-        </w:tc>
-        <w:tc>
-          <w:tcPr>
-            <w:tcW w:w="0" w:type="auto"/>
-          </w:tcPr>
-          <w:p>
-            <w:pPr>
-              <w:pStyle w:val="Akapitzwciciem"/>
-              <w:spacing w:before="120" w:after="120"/>
-              <w:ind w:firstLine="0"/>
-            </w:pPr>
-            <w:r>
-              <w:t xml:space="preserve">System musi umożliwić </w:t>
-            </w:r>
-            <w:r>
-              <w:t>dołączanie załączników do zgłoszeń, przy czym akceptowane formaty plików dla załączników to PDF, JPG i PNG. To pozwoli użytkownikom oraz administratorom systemu dołączać istotne dokumenty, obrazy czy inne pliki do zgłoszeń, co może być istotne dla kompleksowej analizy i rozwiązania problemu zgłaszanego w zgłoszeniu.</w:t>
-            </w:r>
-          </w:p>
-        </w:tc>
-      </w:tr>
-      <w:tr>
-        <w:trPr>
-          <w:cantSplit/>
-          <w:trHeight w:val="737"/>
-        </w:trPr>
-        <w:tc>
-          <w:tcPr>
-            <w:tcW w:w="0" w:type="auto"/>
-          </w:tcPr>
-          <w:p>
-            <w:pPr>
-              <w:pStyle w:val="Akapitzwciciem"/>
-              <w:spacing w:before="120" w:after="120"/>
-              <w:ind w:firstLine="0"/>
-            </w:pPr>
-            <w:r>
-              <w:t>Wyszukiwanie zgłoszeń</w:t>
-            </w:r>
-          </w:p>
-        </w:tc>
-        <w:tc>
-          <w:tcPr>
-            <w:tcW w:w="0" w:type="auto"/>
-          </w:tcPr>
-          <w:p>
-            <w:pPr>
-              <w:pStyle w:val="Akapitzwciciem"/>
-              <w:spacing w:before="120" w:after="120"/>
-              <w:ind w:firstLine="0"/>
-            </w:pPr>
-            <w:r>
-              <w:t xml:space="preserve">System musi umożliwić </w:t>
-            </w:r>
-            <w:r>
-              <w:t>użytkownikowi wyszukiwanie zgłoszeń na podstawie wygenerowanej unikatowej etykiety. Dzięki temu użytkownik będzie w stanie szybko odnaleźć konkretne zgłoszenie, używając unikalnego identyfikatora przypisanego do danego zgłoszenia. To usprawni proces zarządzania zgłoszeniami i umożliwi skuteczne śledzenie ich statusu.</w:t>
-            </w:r>
-          </w:p>
-        </w:tc>
-      </w:tr>
-      <w:tr>
-        <w:trPr>
-          <w:cantSplit/>
-          <w:trHeight w:val="737"/>
-        </w:trPr>
-        <w:tc>
-          <w:tcPr>
-            <w:tcW w:w="0" w:type="auto"/>
-          </w:tcPr>
-          <w:p>
-            <w:pPr>
-              <w:pStyle w:val="Akapitzwciciem"/>
-              <w:spacing w:before="120" w:after="120"/>
-              <w:ind w:firstLine="0"/>
-            </w:pPr>
-            <w:r>
-              <w:t xml:space="preserve">Powiadomienia </w:t>
-            </w:r>
-            <w:r>
-              <w:br/>
-            </w:r>
-            <w:r>
-              <w:t>e-mail</w:t>
-            </w:r>
-          </w:p>
-        </w:tc>
-        <w:tc>
-          <w:tcPr>
-            <w:tcW w:w="0" w:type="auto"/>
-          </w:tcPr>
-          <w:p>
-            <w:pPr>
-              <w:pStyle w:val="Akapitzwciciem"/>
-              <w:spacing w:before="120" w:after="120"/>
-              <w:ind w:firstLine="0"/>
-            </w:pPr>
-            <w:r>
-              <w:t xml:space="preserve">System musi umożliwić </w:t>
-            </w:r>
-            <w:r>
-              <w:t>wysyłanie powiadomień e-mail do użytkowników. Te powiadomienia e-mailowe mogą zawierać informacje na temat danych logowania, nowych zgłoszeń, zmianie statusu zgłoszenia, nowych komentarzach oraz załącznikach. Dzięki temu użytkownicy będą bieżąco informowani o istotnych wydarzeniach związanych z systemem, co przyczyni się do szybszej reakcji na zmiany oraz skuteczniejszej komunikacji.</w:t>
-            </w:r>
-          </w:p>
-        </w:tc>
-      </w:tr>
-      <w:tr>
-        <w:trPr>
-          <w:cantSplit/>
-          <w:trHeight w:val="737"/>
-        </w:trPr>
-        <w:tc>
-          <w:tcPr>
-            <w:tcW w:w="0" w:type="auto"/>
-          </w:tcPr>
-          <w:p>
-            <w:pPr>
-              <w:pStyle w:val="Akapitzwciciem"/>
-              <w:spacing w:before="120" w:after="120"/>
-              <w:ind w:firstLine="0"/>
-            </w:pPr>
-            <w:r>
-              <w:t>Powiadomienia typu push</w:t>
-            </w:r>
-          </w:p>
-        </w:tc>
-        <w:tc>
-          <w:tcPr>
-            <w:tcW w:w="0" w:type="auto"/>
-          </w:tcPr>
-          <w:p>
-            <w:pPr>
-              <w:pStyle w:val="Akapitzwciciem"/>
-              <w:spacing w:before="120" w:after="120"/>
-              <w:ind w:firstLine="0"/>
-            </w:pPr>
-            <w:r>
-              <w:t xml:space="preserve">System musi posiadać możliwość </w:t>
-            </w:r>
-            <w:r>
-              <w:t>wysyłania powiadomień push do użytkowników wewnątrz aplikacji. Te powiadomienia push mogą przekazywać informacje dotyczące danych logowania, nowych zgłoszeń, zmiany statusu zgłoszenia, nowych komentarzy oraz załączników. Dzięki temu użytkownicy będą natychmiastowo informowani o istotnych zdarzeniach bez konieczności aktywnego sprawdzania aplikacji, co przyczyni się do zwiększenia efektywności i bieżącej komunikacji w systemie.</w:t>
-            </w:r>
-          </w:p>
-        </w:tc>
-      </w:tr>
-    </w:tbl>
-    <w:p>
-      <w:pPr>
-        <w:pStyle w:val="Akapitzwciciem"/>
-      </w:pPr>
-    </w:p>
-    <w:p>
-      <w:pPr>
-        <w:pStyle w:val="Akapitzwciciem"/>
-      </w:pPr>
-    </w:p>
-    <w:p>
-      <w:pPr>
-        <w:pStyle w:val="Nagwek3"/>
-      </w:pPr>
-      <w:bookmarkStart w:id="25" w:name="_Toc157717568"/>
-      <w:r>
-        <w:lastRenderedPageBreak/>
-        <w:t>Wymagania niefunkcjonalne</w:t>
-      </w:r>
-      <w:bookmarkEnd w:id="25"/>
-    </w:p>
-    <w:p>
-      <w:pPr>
-        <w:pStyle w:val="Akapitzwciciem"/>
-      </w:pPr>
-      <w:r>
-        <w:t>W zakresie wymagań niefunkcjonalnych określa się ograniczenia dotyczące wydajności, bezpieczeństwa, dostępności oraz innych kluczowych aspektów systemu. Te wymagania koncentrują się na parametrach, które nie mają bezpośredniego związku z funkcjonalnościami, lecz odgrywają kluczową rolę w efektywności, stabilności i bezpieczeństwie systemu. Obejmują one kwestie takie jak czas odpowiedzi, poziom bezpieczeństwa danych, dostępność systemu oraz inne istotne cechy, które mają wpływ na ogólną jakość obsługi systemu.</w:t>
-      </w:r>
-    </w:p>
-    <w:p>
-      <w:pPr>
-        <w:pStyle w:val="Akapitzwciciem"/>
-        <w:numPr>
-          <w:ilvl w:val="0"/>
-          <w:numId w:val="27"/>
-        </w:numPr>
-      </w:pPr>
-      <w:r>
-        <w:t xml:space="preserve">System powinien zostać zaprojektowany w architekturze </w:t>
-      </w:r>
-      <w:r>
-        <w:br/>
-      </w:r>
-      <w:r>
-        <w:t>klient – serwer.</w:t>
-      </w:r>
-    </w:p>
-    <w:p>
-      <w:pPr>
-        <w:pStyle w:val="Akapitzwciciem"/>
-        <w:numPr>
-          <w:ilvl w:val="0"/>
-          <w:numId w:val="27"/>
-        </w:numPr>
-      </w:pPr>
-      <w:r>
-        <w:t xml:space="preserve">Dostępność systemu </w:t>
-      </w:r>
-      <w:r>
-        <w:t>przez całą dobę, siedem dni w tygodniu, z minimalnymi okresami niedostępności związanych z koniecznymi pracami konserwacyjnymi.</w:t>
-      </w:r>
-    </w:p>
-    <w:p>
-      <w:pPr>
-        <w:pStyle w:val="Akapitzwciciem"/>
-        <w:numPr>
-          <w:ilvl w:val="0"/>
-          <w:numId w:val="27"/>
-        </w:numPr>
-      </w:pPr>
-      <w:r>
-        <w:t xml:space="preserve">System powinien </w:t>
-      </w:r>
-      <w:r>
-        <w:t>jednocześnie obsługiwać co najmniej 500 studentów, utrzymując wysoką wydajność.</w:t>
-      </w:r>
-    </w:p>
-    <w:p>
-      <w:pPr>
-        <w:pStyle w:val="Akapitzwciciem"/>
-        <w:numPr>
-          <w:ilvl w:val="0"/>
-          <w:numId w:val="27"/>
-        </w:numPr>
-      </w:pPr>
-      <w:r>
-        <w:t xml:space="preserve">Podczas </w:t>
-      </w:r>
-      <w:r>
-        <w:t xml:space="preserve">komunikacji pomiędzy klientem a serwerem </w:t>
-      </w:r>
-      <w:r>
-        <w:t>zastosowane powinno zostać</w:t>
-      </w:r>
-      <w:r>
-        <w:t xml:space="preserve"> szyfrowania danych, aby skutecznie zabezpieczyć prywatność przesyłanych informacji.</w:t>
-      </w:r>
-    </w:p>
-    <w:p>
-      <w:pPr>
-        <w:pStyle w:val="Akapitzwciciem"/>
-        <w:numPr>
-          <w:ilvl w:val="0"/>
-          <w:numId w:val="27"/>
-        </w:numPr>
-      </w:pPr>
-      <w:r>
-        <w:t xml:space="preserve">System powinien zawierać autoryzację i uwierzytelnianie, </w:t>
-      </w:r>
-      <w:r>
-        <w:br/>
-      </w:r>
-      <w:r>
-        <w:t>w</w:t>
-      </w:r>
-      <w:r>
-        <w:t xml:space="preserve"> celu zagwarantowania dostępu jedynie uprawnionym osobom</w:t>
-      </w:r>
-      <w:r>
-        <w:t>.</w:t>
-      </w:r>
-    </w:p>
-    <w:p>
-      <w:pPr>
-        <w:pStyle w:val="Akapitzwciciem"/>
-        <w:numPr>
-          <w:ilvl w:val="0"/>
-          <w:numId w:val="27"/>
-        </w:numPr>
-      </w:pPr>
-      <w:r>
-        <w:t>I</w:t>
-      </w:r>
-      <w:r>
-        <w:t xml:space="preserve">nterfejs użytkownika </w:t>
-      </w:r>
-      <w:r>
-        <w:t>powinien zostać</w:t>
-      </w:r>
-      <w:r>
-        <w:t xml:space="preserve"> zaprojektowany w sposób intuicyjny i łatwy w obsłudze, co przyczyni się do wygodnego korzystania z systemu.</w:t>
-      </w:r>
-    </w:p>
-    <w:p>
-      <w:pPr>
-        <w:pStyle w:val="Akapitzwciciem"/>
-        <w:numPr>
-          <w:ilvl w:val="0"/>
-          <w:numId w:val="27"/>
-        </w:numPr>
-      </w:pPr>
-      <w:r>
-        <w:t>System powinna cechować spójna kolorystyka</w:t>
-      </w:r>
-      <w:r>
-        <w:t xml:space="preserve"> w charakteryzacji obiektów, co przyczyni się do jednolitego i estetycznego wyglądu interfejsu.</w:t>
-      </w:r>
-    </w:p>
-    <w:p>
-      <w:pPr>
-        <w:pStyle w:val="Nagwek2"/>
-      </w:pPr>
-      <w:bookmarkStart w:id="26" w:name="_Toc157717569"/>
-      <w:r>
-        <w:t>Architektura systemu</w:t>
-      </w:r>
-      <w:bookmarkEnd w:id="26"/>
-    </w:p>
-    <w:p>
-      <w:pPr>
-        <w:pStyle w:val="Akapitzwciciem"/>
-      </w:pPr>
-      <w:r>
-        <w:t xml:space="preserve">Podrozdział w Projekt ogólny. Określamy jakiego rodzaju będzie system (system klasy desktop, mobilny, internetowy). W zależności od danego rodzaju systemu określamy czy będzie podzielony na podsystemy, elementy, warstwy, moduły, określamy gdzie będą one ulokowane i jak będą ze sobą współpracować. Przykład: “System będzie trójwarstwową aplikacją internetową. Warstwa kliencka działać będzie w środowisku przeglądarki, będzie ona się komunikować z warstwą usług serwerowych za pośrednictwem API REST. API będzie </w:t>
-      </w:r>
-      <w:r>
-        <w:lastRenderedPageBreak/>
-        <w:t>korzystało z bazy danych umieszczonej na osobnym, dedykowanym serwerze”. Dalej następują rysunki ideowe ilustrujące architekturę aplikacji, ogólny opis przeznaczenia oraz roli poszczególnych elementów aplikacji, metod komunikacji pomiędzy nimi.</w:t>
-      </w:r>
-    </w:p>
-    <w:p>
-      <w:pPr>
-        <w:pStyle w:val="Nagwek2"/>
-      </w:pPr>
-      <w:bookmarkStart w:id="27" w:name="_Toc157717570"/>
-      <w:r>
-        <w:t>Metody i narzędzia realizacji</w:t>
-      </w:r>
-      <w:bookmarkEnd w:id="27"/>
-    </w:p>
-    <w:p>
-      <w:pPr>
-        <w:pStyle w:val="Akapitzwciciem"/>
-      </w:pPr>
-      <w:r>
-        <w:t>Podrozdział w Projekt ogólny. Opierając się na znanych już wymaganiach oraz znanej architekturze systemu dokonujemy krótkiego przeglądu możliwych metod oraz narzędzi jego realizacji, wybieramy jedną wersję oraz uzasadniamy wybór (o ile nie dokonano tego w rozdziale dotyczącym koncepcji rozwiązania technologicznego). Przedstawiamy krótką charakterystykę narzędzi z uszczegółowieniem wersji którą planujemy wykorzystać. Uwaga: nie wstawiamy tutaj rozbudowanych opisów narzędzi, nie opisujemy języków programowania i wszystkich ich mechanizmów, nie robimy tutorialu z serwerów baz danych, innymi słowy nie robimy “lania wody”, ma być krótko, konkretnie i kompetentnie, a zatem jeżeli wybieramy PHP, to uzasadniamy dlaczego, jeżeli wybieramy konkretny framework dla PHP to piszemy dlaczego ten właśnie, i której wersji planujemy użyć. Przechodzimy do szczegółów jedynie wtedy, gdy są one istotne dla projektu w fazie projektu ogólnego, np. jeżeli istotnym elementem wpływającym na wybór biblioteki Qt jest mechanizm slotów i sygnałów, to można napisać parę zdań na ten temat, co ułatwi wskazanie uzasadnienia wybory tejże biblioteki.</w:t>
-      </w:r>
-    </w:p>
-    <w:p>
-      <w:pPr>
-        <w:pStyle w:val="Nagwek2"/>
-      </w:pPr>
-      <w:bookmarkStart w:id="28" w:name="_Toc157717571"/>
-      <w:r>
-        <w:t>Koncepcja przechowywania danych</w:t>
-      </w:r>
-      <w:bookmarkEnd w:id="28"/>
-    </w:p>
-    <w:p>
-      <w:pPr>
-        <w:pStyle w:val="Akapitzwciciem"/>
-      </w:pPr>
-      <w:r>
-        <w:t>Podrozdział w Projekt ogólny. Zazwyczaj systemy informatyczne potrzebują danych przechowywanych trwale. Wykorzystuje się do tego najczęściej bazy danych, zwykle trzeba je zaprojektować. W tym podrozdziale należy przedstawić jak będziemy zapisywać dane trwałe, jeżeli stosujemy bazę danych to należy określić jej model oraz przedstawić szczegóły modelu. W przypadku baz relacyjnych podajmy model konceptualny, logiczny i fizyczny, w przypadku gdy merytorycznie one się istotnie nie różnią, podajemy model najbardziej pełny. Ilustracją wybranego modelu są najczęściej diagramy, np. diagramy ERD opisane tutaj (PDF).</w:t>
-      </w:r>
-    </w:p>
-    <w:p>
-      <w:pPr>
-        <w:pStyle w:val="Akapitzwciciem"/>
-      </w:pPr>
-      <w:r>
-        <w:t xml:space="preserve">Uwaga, zamieszczenie samych diagramów nie wystarcza, należy przedstawić również opis przeznaczenia poszczególnych tabel, wraz z informacjami o </w:t>
-      </w:r>
-      <w:r>
-        <w:lastRenderedPageBreak/>
-        <w:t>kluczach głównych i obcych. Dla baz nierelacyjnych podajemy adekwatne dla tych baz formy ilustracji metody organizacji danych. W przypadku, gdy bazy danych nie są wykorzystywane w projektowanym systemie, przedstawiamy przyjętą koncepcję przechowywania informacji (pliki serializacyjne, pliki tekstowe, pliki CSV, pliki XML, pliki binarne), oraz szczegóły ich reprezentacji, przyjęte formaty.</w:t>
-      </w:r>
-    </w:p>
-    <w:p>
-      <w:pPr>
-        <w:pStyle w:val="Nagwek2"/>
-      </w:pPr>
-      <w:bookmarkStart w:id="29" w:name="_Toc157717572"/>
-      <w:r>
-        <w:t>Projekt interfejsu użytkownika</w:t>
-      </w:r>
-      <w:bookmarkEnd w:id="29"/>
-    </w:p>
-    <w:p>
-      <w:pPr>
-        <w:pStyle w:val="Akapitzwciciem"/>
-      </w:pPr>
-      <w:r>
-        <w:t>Podrozdział w Projekt ogólny. Prezentacja koncepcji organizacji interfejsu użytkownika, przyjmująca postać rysunków wraz ze stosownym komentarzem. rysunki mogą zawierać szkice interfejsu (również odręczne, skany), makiety z odpowiednich programów do modelowania interfejsu użytkownika. Uwaga — nie umieszczamy tutaj finalnych elementów gotowego systemu, przecież go jeszcze nie ma! Jeżeli aplikacja mam być responsywna i w różny sposób “wyglądać” na różnych urządzeniach, należy przedstawić szkice interfejsu dla każdego z przewidywanych trybów pracy.</w:t>
-      </w:r>
-    </w:p>
-    <w:p>
-      <w:pPr>
-        <w:spacing w:line="240" w:lineRule="auto"/>
-        <w:jc w:val="left"/>
-        <w:rPr>
-          <w:rFonts w:ascii="Trebuchet MS" w:hAnsi="Trebuchet MS" w:cs="Arial"/>
-          <w:b/>
-          <w:bCs/>
-          <w:kern w:val="32"/>
-          <w:sz w:val="32"/>
-          <w:szCs w:val="32"/>
-        </w:rPr>
-      </w:pPr>
-      <w:r>
-        <w:br w:type="page"/>
-      </w:r>
-    </w:p>
-    <w:p>
-      <w:pPr>
-        <w:pStyle w:val="Nagwek1"/>
-      </w:pPr>
-      <w:bookmarkStart w:id="30" w:name="_Toc157717573"/>
-      <w:r>
-        <w:lastRenderedPageBreak/>
-        <w:t>Dokumentacja techniczna</w:t>
-      </w:r>
-      <w:bookmarkEnd w:id="30"/>
-    </w:p>
-    <w:p>
-      <w:pPr>
-        <w:pStyle w:val="Akapitzwciciem"/>
-      </w:pPr>
-      <w:r>
-        <w:t>Struktura tego rozdziału mocno zależy od architektury danego rozwiązania, zastosowanych metod i narzędzi realizacji. Należy rozpocząć od schematu rzeczywistej struktury systemu, prezentującego poszczególne składowe: pakiety, moduły, biblioteki, klasy. Każda składowa powinna zostać omówiona, opis powinien zawierać nazwę składowej, jej rolę w projekcie, przeznaczenie, strukturę wewnętrzną.</w:t>
-      </w:r>
-    </w:p>
-    <w:p>
-      <w:pPr>
-        <w:pStyle w:val="Akapitzwciciem"/>
-      </w:pPr>
-    </w:p>
-    <w:p>
-      <w:pPr>
-        <w:pStyle w:val="Akapitzwciciem"/>
-      </w:pPr>
-      <w:r>
-        <w:t>Ten rozdział to dobre miejsce na umieszczenie różnorodnych diagramów projektowych, takich jak diagram hierarchii klas, diagramy sekwencji, kolaboracji, itp., itd.. Tutaj można przedstawić opisy metod i/lub stosowane algorytmy.</w:t>
-      </w:r>
-    </w:p>
-    <w:p>
-      <w:pPr>
-        <w:pStyle w:val="Akapitzwciciem"/>
-      </w:pPr>
-    </w:p>
-    <w:p>
-      <w:pPr>
-        <w:pStyle w:val="Akapitzwciciem"/>
-      </w:pPr>
-      <w:r>
-        <w:t>Przy opisie składowych systemu warto przedstawić fragmenty wybranych kodów źródłowych, prezentujące szczególnie istotne, ciekawe czy nietypowe rozwiązania oraz algorytmy. Nie należy przedstawiać fragmentów kodu operacji typowych lub trywialnych. Proszę nie zamieszczać długich, ciągnących się przez wiele stron listingów kodu. Opis kodu zapisujemy w sekwencji: kilka linijek a potem fragment opisujący istotne operacje realizowane w kodzie, kilka linijek a potem fragment opisujący istotne operacje realizowane w kodzie… itd.</w:t>
-      </w:r>
-    </w:p>
-    <w:p>
-      <w:pPr>
-        <w:pStyle w:val="Akapitzwciciem"/>
-      </w:pPr>
-    </w:p>
-    <w:p>
-      <w:pPr>
-        <w:pStyle w:val="Akapitzwciciem"/>
-      </w:pPr>
-      <w:r>
-        <w:t>Fragmenty kodu proszę zamieszczać jako odpowiednio sformatowane teksty, zwykle pisane nieproporcjonalnym krojem pisma. Proszę zadbać o to, by zamieszczane kody były poprawne z punktu widzenia inżynierii programowania, poprawne merytorycznie oraz właściwie sformatowane. Proszę nie umieszczać w tekście fragmentów kodu w postaci rysunków zawierających zrzuty ekranów.</w:t>
-      </w:r>
-    </w:p>
-    <w:p>
-      <w:pPr>
-        <w:pStyle w:val="Akapitzwciciem"/>
-      </w:pPr>
-    </w:p>
-    <w:p>
-      <w:pPr>
-        <w:pStyle w:val="Akapitzwciciem"/>
-      </w:pPr>
-      <w:r>
-        <w:t>Proszę pamiętać, że praca inżynierska ma być wymiernym dowodem wysokich kompetencji jej autora w zakresie informatyki, niechlujny kod takich kompetencji nie potwierdza.</w:t>
-      </w:r>
-    </w:p>
-    <w:p>
-      <w:pPr>
-        <w:spacing w:line="240" w:lineRule="auto"/>
-        <w:jc w:val="left"/>
-        <w:rPr>
-          <w:rFonts w:ascii="Trebuchet MS" w:hAnsi="Trebuchet MS" w:cs="Arial"/>
-          <w:b/>
-          <w:bCs/>
-          <w:kern w:val="32"/>
-          <w:sz w:val="32"/>
-          <w:szCs w:val="32"/>
-        </w:rPr>
-      </w:pPr>
-      <w:r>
-        <w:br w:type="page"/>
-      </w:r>
-    </w:p>
-    <w:p>
-      <w:pPr>
-        <w:spacing w:line="240" w:lineRule="auto"/>
-        <w:jc w:val="left"/>
-        <w:rPr>
-          <w:rFonts w:ascii="Trebuchet MS" w:hAnsi="Trebuchet MS" w:cs="Arial"/>
-          <w:b/>
-          <w:bCs/>
-          <w:kern w:val="32"/>
-          <w:sz w:val="32"/>
-          <w:szCs w:val="32"/>
-        </w:rPr>
-      </w:pPr>
-      <w:r>
-        <w:lastRenderedPageBreak/>
         <w:br w:type="page"/>
       </w:r>
     </w:p>
@@ -5832,7 +6116,15 @@
         </w:numPr>
       </w:pPr>
       <w:r>
-        <w:t xml:space="preserve">Kowalski J., Jak cytować materiały źródłowe, Oficyna Wydawnicza Example, </w:t>
+        <w:t xml:space="preserve">Kowalski J., Jak cytować materiały źródłowe, Oficyna Wydawnicza </w:t>
+      </w:r>
+      <w:proofErr w:type="spellStart"/>
+      <w:r>
+        <w:t>Example</w:t>
+      </w:r>
+      <w:proofErr w:type="spellEnd"/>
+      <w:r>
+        <w:t xml:space="preserve">, </w:t>
       </w:r>
       <w:r>
         <w:t>Katowice</w:t>
@@ -6615,15 +6907,15 @@
 </file>
 
 <file path=word/endnotes.xml><?xml version="1.0" encoding="utf-8"?>
-<w:endnotes xmlns:ve="http://schemas.openxmlformats.org/markup-compatibility/2006" xmlns:o="urn:schemas-microsoft-com:office:office" xmlns:r="http://schemas.openxmlformats.org/officeDocument/2006/relationships" xmlns:m="http://schemas.openxmlformats.org/officeDocument/2006/math" xmlns:v="urn:schemas-microsoft-com:vml" xmlns:wp="http://schemas.openxmlformats.org/drawingml/2006/wordprocessingDrawing" xmlns:w10="urn:schemas-microsoft-com:office:word" xmlns:w="http://schemas.openxmlformats.org/wordprocessingml/2006/main" xmlns:wne="http://schemas.microsoft.com/office/word/2006/wordml">
-  <w:endnote w:type="separator" w:id="0">
+<w:endnotes xmlns:wpc="http://schemas.microsoft.com/office/word/2010/wordprocessingCanvas" xmlns:cx="http://schemas.microsoft.com/office/drawing/2014/chartex" xmlns:cx1="http://schemas.microsoft.com/office/drawing/2015/9/8/chartex" xmlns:cx2="http://schemas.microsoft.com/office/drawing/2015/10/21/chartex" xmlns:cx3="http://schemas.microsoft.com/office/drawing/2016/5/9/chartex" xmlns:cx4="http://schemas.microsoft.com/office/drawing/2016/5/10/chartex" xmlns:cx5="http://schemas.microsoft.com/office/drawing/2016/5/11/chartex" xmlns:cx6="http://schemas.microsoft.com/office/drawing/2016/5/12/chartex" xmlns:cx7="http://schemas.microsoft.com/office/drawing/2016/5/13/chartex" xmlns:cx8="http://schemas.microsoft.com/office/drawing/2016/5/14/chartex" xmlns:mc="http://schemas.openxmlformats.org/markup-compatibility/2006" xmlns:aink="http://schemas.microsoft.com/office/drawing/2016/ink" xmlns:am3d="http://schemas.microsoft.com/office/drawing/2017/model3d" xmlns:o="urn:schemas-microsoft-com:office:office" xmlns:oel="http://schemas.microsoft.com/office/2019/extlst" xmlns:r="http://schemas.openxmlformats.org/officeDocument/2006/relationships" xmlns:m="http://schemas.openxmlformats.org/officeDocument/2006/math" xmlns:v="urn:schemas-microsoft-com:vml" xmlns:wp14="http://schemas.microsoft.com/office/word/2010/wordprocessingDrawing" xmlns:wp="http://schemas.openxmlformats.org/drawingml/2006/wordprocessingDrawing" xmlns:w10="urn:schemas-microsoft-com:office:word" xmlns:w="http://schemas.openxmlformats.org/wordprocessingml/2006/main" xmlns:w14="http://schemas.microsoft.com/office/word/2010/wordml" xmlns:w15="http://schemas.microsoft.com/office/word/2012/wordml" xmlns:w16cex="http://schemas.microsoft.com/office/word/2018/wordml/cex" xmlns:w16cid="http://schemas.microsoft.com/office/word/2016/wordml/cid" xmlns:w16="http://schemas.microsoft.com/office/word/2018/wordml" xmlns:w16sdtdh="http://schemas.microsoft.com/office/word/2020/wordml/sdtdatahash" xmlns:w16se="http://schemas.microsoft.com/office/word/2015/wordml/symex" xmlns:wpg="http://schemas.microsoft.com/office/word/2010/wordprocessingGroup" xmlns:wpi="http://schemas.microsoft.com/office/word/2010/wordprocessingInk" xmlns:wne="http://schemas.microsoft.com/office/word/2006/wordml" xmlns:wps="http://schemas.microsoft.com/office/word/2010/wordprocessingShape" mc:Ignorable="w14 w15 w16se w16cid w16 w16cex w16sdtdh wp14">
+  <w:endnote w:type="separator" w:id="-1">
     <w:p>
       <w:r>
         <w:separator/>
       </w:r>
     </w:p>
   </w:endnote>
-  <w:endnote w:type="continuationSeparator" w:id="1">
+  <w:endnote w:type="continuationSeparator" w:id="0">
     <w:p>
       <w:r>
         <w:continuationSeparator/>
@@ -6634,7 +6926,7 @@
 </file>
 
 <file path=word/footer1.xml><?xml version="1.0" encoding="utf-8"?>
-<w:ftr xmlns:ve="http://schemas.openxmlformats.org/markup-compatibility/2006" xmlns:o="urn:schemas-microsoft-com:office:office" xmlns:r="http://schemas.openxmlformats.org/officeDocument/2006/relationships" xmlns:m="http://schemas.openxmlformats.org/officeDocument/2006/math" xmlns:v="urn:schemas-microsoft-com:vml" xmlns:wp="http://schemas.openxmlformats.org/drawingml/2006/wordprocessingDrawing" xmlns:w10="urn:schemas-microsoft-com:office:word" xmlns:w="http://schemas.openxmlformats.org/wordprocessingml/2006/main" xmlns:wne="http://schemas.microsoft.com/office/word/2006/wordml">
+<w:ftr xmlns:wpc="http://schemas.microsoft.com/office/word/2010/wordprocessingCanvas" xmlns:cx="http://schemas.microsoft.com/office/drawing/2014/chartex" xmlns:cx1="http://schemas.microsoft.com/office/drawing/2015/9/8/chartex" xmlns:cx2="http://schemas.microsoft.com/office/drawing/2015/10/21/chartex" xmlns:cx3="http://schemas.microsoft.com/office/drawing/2016/5/9/chartex" xmlns:cx4="http://schemas.microsoft.com/office/drawing/2016/5/10/chartex" xmlns:cx5="http://schemas.microsoft.com/office/drawing/2016/5/11/chartex" xmlns:cx6="http://schemas.microsoft.com/office/drawing/2016/5/12/chartex" xmlns:cx7="http://schemas.microsoft.com/office/drawing/2016/5/13/chartex" xmlns:cx8="http://schemas.microsoft.com/office/drawing/2016/5/14/chartex" xmlns:mc="http://schemas.openxmlformats.org/markup-compatibility/2006" xmlns:aink="http://schemas.microsoft.com/office/drawing/2016/ink" xmlns:am3d="http://schemas.microsoft.com/office/drawing/2017/model3d" xmlns:o="urn:schemas-microsoft-com:office:office" xmlns:oel="http://schemas.microsoft.com/office/2019/extlst" xmlns:r="http://schemas.openxmlformats.org/officeDocument/2006/relationships" xmlns:m="http://schemas.openxmlformats.org/officeDocument/2006/math" xmlns:v="urn:schemas-microsoft-com:vml" xmlns:wp14="http://schemas.microsoft.com/office/word/2010/wordprocessingDrawing" xmlns:wp="http://schemas.openxmlformats.org/drawingml/2006/wordprocessingDrawing" xmlns:w10="urn:schemas-microsoft-com:office:word" xmlns:w="http://schemas.openxmlformats.org/wordprocessingml/2006/main" xmlns:w14="http://schemas.microsoft.com/office/word/2010/wordml" xmlns:w15="http://schemas.microsoft.com/office/word/2012/wordml" xmlns:w16cex="http://schemas.microsoft.com/office/word/2018/wordml/cex" xmlns:w16cid="http://schemas.microsoft.com/office/word/2016/wordml/cid" xmlns:w16="http://schemas.microsoft.com/office/word/2018/wordml" xmlns:w16sdtdh="http://schemas.microsoft.com/office/word/2020/wordml/sdtdatahash" xmlns:w16se="http://schemas.microsoft.com/office/word/2015/wordml/symex" xmlns:wpg="http://schemas.microsoft.com/office/word/2010/wordprocessingGroup" xmlns:wpi="http://schemas.microsoft.com/office/word/2010/wordprocessingInk" xmlns:wne="http://schemas.microsoft.com/office/word/2006/wordml" xmlns:wps="http://schemas.microsoft.com/office/word/2010/wordprocessingShape" mc:Ignorable="w14 w15 w16se w16cid w16 w16cex w16sdtdh wp14">
   <w:p>
     <w:pPr>
       <w:pStyle w:val="Stopka"/>
@@ -6675,7 +6967,7 @@
 </file>
 
 <file path=word/footer2.xml><?xml version="1.0" encoding="utf-8"?>
-<w:ftr xmlns:ve="http://schemas.openxmlformats.org/markup-compatibility/2006" xmlns:o="urn:schemas-microsoft-com:office:office" xmlns:r="http://schemas.openxmlformats.org/officeDocument/2006/relationships" xmlns:m="http://schemas.openxmlformats.org/officeDocument/2006/math" xmlns:v="urn:schemas-microsoft-com:vml" xmlns:wp="http://schemas.openxmlformats.org/drawingml/2006/wordprocessingDrawing" xmlns:w10="urn:schemas-microsoft-com:office:word" xmlns:w="http://schemas.openxmlformats.org/wordprocessingml/2006/main" xmlns:wne="http://schemas.microsoft.com/office/word/2006/wordml">
+<w:ftr xmlns:wpc="http://schemas.microsoft.com/office/word/2010/wordprocessingCanvas" xmlns:cx="http://schemas.microsoft.com/office/drawing/2014/chartex" xmlns:cx1="http://schemas.microsoft.com/office/drawing/2015/9/8/chartex" xmlns:cx2="http://schemas.microsoft.com/office/drawing/2015/10/21/chartex" xmlns:cx3="http://schemas.microsoft.com/office/drawing/2016/5/9/chartex" xmlns:cx4="http://schemas.microsoft.com/office/drawing/2016/5/10/chartex" xmlns:cx5="http://schemas.microsoft.com/office/drawing/2016/5/11/chartex" xmlns:cx6="http://schemas.microsoft.com/office/drawing/2016/5/12/chartex" xmlns:cx7="http://schemas.microsoft.com/office/drawing/2016/5/13/chartex" xmlns:cx8="http://schemas.microsoft.com/office/drawing/2016/5/14/chartex" xmlns:mc="http://schemas.openxmlformats.org/markup-compatibility/2006" xmlns:aink="http://schemas.microsoft.com/office/drawing/2016/ink" xmlns:am3d="http://schemas.microsoft.com/office/drawing/2017/model3d" xmlns:o="urn:schemas-microsoft-com:office:office" xmlns:oel="http://schemas.microsoft.com/office/2019/extlst" xmlns:r="http://schemas.openxmlformats.org/officeDocument/2006/relationships" xmlns:m="http://schemas.openxmlformats.org/officeDocument/2006/math" xmlns:v="urn:schemas-microsoft-com:vml" xmlns:wp14="http://schemas.microsoft.com/office/word/2010/wordprocessingDrawing" xmlns:wp="http://schemas.openxmlformats.org/drawingml/2006/wordprocessingDrawing" xmlns:w10="urn:schemas-microsoft-com:office:word" xmlns:w="http://schemas.openxmlformats.org/wordprocessingml/2006/main" xmlns:w14="http://schemas.microsoft.com/office/word/2010/wordml" xmlns:w15="http://schemas.microsoft.com/office/word/2012/wordml" xmlns:w16cex="http://schemas.microsoft.com/office/word/2018/wordml/cex" xmlns:w16cid="http://schemas.microsoft.com/office/word/2016/wordml/cid" xmlns:w16="http://schemas.microsoft.com/office/word/2018/wordml" xmlns:w16sdtdh="http://schemas.microsoft.com/office/word/2020/wordml/sdtdatahash" xmlns:w16se="http://schemas.microsoft.com/office/word/2015/wordml/symex" xmlns:wpg="http://schemas.microsoft.com/office/word/2010/wordprocessingGroup" xmlns:wpi="http://schemas.microsoft.com/office/word/2010/wordprocessingInk" xmlns:wne="http://schemas.microsoft.com/office/word/2006/wordml" xmlns:wps="http://schemas.microsoft.com/office/word/2010/wordprocessingShape" mc:Ignorable="w14 w15 w16se w16cid w16 w16cex w16sdtdh wp14">
   <w:p>
     <w:pPr>
       <w:pStyle w:val="Stopkanieparzysta"/>
@@ -6716,22 +7008,22 @@
 </file>
 
 <file path=word/footnotes.xml><?xml version="1.0" encoding="utf-8"?>
-<w:footnotes xmlns:ve="http://schemas.openxmlformats.org/markup-compatibility/2006" xmlns:o="urn:schemas-microsoft-com:office:office" xmlns:r="http://schemas.openxmlformats.org/officeDocument/2006/relationships" xmlns:m="http://schemas.openxmlformats.org/officeDocument/2006/math" xmlns:v="urn:schemas-microsoft-com:vml" xmlns:wp="http://schemas.openxmlformats.org/drawingml/2006/wordprocessingDrawing" xmlns:w10="urn:schemas-microsoft-com:office:word" xmlns:w="http://schemas.openxmlformats.org/wordprocessingml/2006/main" xmlns:wne="http://schemas.microsoft.com/office/word/2006/wordml">
-  <w:footnote w:type="separator" w:id="0">
+<w:footnotes xmlns:wpc="http://schemas.microsoft.com/office/word/2010/wordprocessingCanvas" xmlns:cx="http://schemas.microsoft.com/office/drawing/2014/chartex" xmlns:cx1="http://schemas.microsoft.com/office/drawing/2015/9/8/chartex" xmlns:cx2="http://schemas.microsoft.com/office/drawing/2015/10/21/chartex" xmlns:cx3="http://schemas.microsoft.com/office/drawing/2016/5/9/chartex" xmlns:cx4="http://schemas.microsoft.com/office/drawing/2016/5/10/chartex" xmlns:cx5="http://schemas.microsoft.com/office/drawing/2016/5/11/chartex" xmlns:cx6="http://schemas.microsoft.com/office/drawing/2016/5/12/chartex" xmlns:cx7="http://schemas.microsoft.com/office/drawing/2016/5/13/chartex" xmlns:cx8="http://schemas.microsoft.com/office/drawing/2016/5/14/chartex" xmlns:mc="http://schemas.openxmlformats.org/markup-compatibility/2006" xmlns:aink="http://schemas.microsoft.com/office/drawing/2016/ink" xmlns:am3d="http://schemas.microsoft.com/office/drawing/2017/model3d" xmlns:o="urn:schemas-microsoft-com:office:office" xmlns:oel="http://schemas.microsoft.com/office/2019/extlst" xmlns:r="http://schemas.openxmlformats.org/officeDocument/2006/relationships" xmlns:m="http://schemas.openxmlformats.org/officeDocument/2006/math" xmlns:v="urn:schemas-microsoft-com:vml" xmlns:wp14="http://schemas.microsoft.com/office/word/2010/wordprocessingDrawing" xmlns:wp="http://schemas.openxmlformats.org/drawingml/2006/wordprocessingDrawing" xmlns:w10="urn:schemas-microsoft-com:office:word" xmlns:w="http://schemas.openxmlformats.org/wordprocessingml/2006/main" xmlns:w14="http://schemas.microsoft.com/office/word/2010/wordml" xmlns:w15="http://schemas.microsoft.com/office/word/2012/wordml" xmlns:w16cex="http://schemas.microsoft.com/office/word/2018/wordml/cex" xmlns:w16cid="http://schemas.microsoft.com/office/word/2016/wordml/cid" xmlns:w16="http://schemas.microsoft.com/office/word/2018/wordml" xmlns:w16sdtdh="http://schemas.microsoft.com/office/word/2020/wordml/sdtdatahash" xmlns:w16se="http://schemas.microsoft.com/office/word/2015/wordml/symex" xmlns:wpg="http://schemas.microsoft.com/office/word/2010/wordprocessingGroup" xmlns:wpi="http://schemas.microsoft.com/office/word/2010/wordprocessingInk" xmlns:wne="http://schemas.microsoft.com/office/word/2006/wordml" xmlns:wps="http://schemas.microsoft.com/office/word/2010/wordprocessingShape" mc:Ignorable="w14 w15 w16se w16cid w16 w16cex w16sdtdh wp14">
+  <w:footnote w:type="separator" w:id="-1">
     <w:p>
       <w:r>
         <w:separator/>
       </w:r>
     </w:p>
   </w:footnote>
-  <w:footnote w:type="continuationSeparator" w:id="1">
+  <w:footnote w:type="continuationSeparator" w:id="0">
     <w:p>
       <w:r>
         <w:continuationSeparator/>
       </w:r>
     </w:p>
   </w:footnote>
-  <w:footnote w:id="2">
+  <w:footnote w:id="1">
     <w:p>
       <w:pPr>
         <w:pStyle w:val="Tekstprzypisudolnego"/>
@@ -6750,7 +7042,7 @@
       </w:r>
     </w:p>
   </w:footnote>
-  <w:footnote w:id="3">
+  <w:footnote w:id="2">
     <w:p>
       <w:pPr>
         <w:pStyle w:val="Tekstprzypisudolnego"/>
@@ -6772,7 +7064,7 @@
       </w:r>
     </w:p>
   </w:footnote>
-  <w:footnote w:id="4">
+  <w:footnote w:id="3">
     <w:p>
       <w:pPr>
         <w:pStyle w:val="Tekstprzypisudolnego"/>
@@ -6803,6 +7095,76 @@
           <w:lang w:val="en-US"/>
         </w:rPr>
         <w:t>https://slack.com/resources/using-slack/your-guide-to-slack-for-higher-education</w:t>
+      </w:r>
+    </w:p>
+  </w:footnote>
+  <w:footnote w:id="4">
+    <w:p>
+      <w:pPr>
+        <w:pStyle w:val="Tekstprzypisudolnego"/>
+        <w:rPr>
+          <w:lang w:val="en-US"/>
+        </w:rPr>
+      </w:pPr>
+      <w:r>
+        <w:rPr>
+          <w:rStyle w:val="Odwoanieprzypisudolnego"/>
+        </w:rPr>
+        <w:footnoteRef/>
+      </w:r>
+      <w:r>
+        <w:rPr>
+          <w:lang w:val="en-US"/>
+        </w:rPr>
+        <w:t xml:space="preserve"> </w:t>
+      </w:r>
+      <w:r>
+        <w:rPr>
+          <w:lang w:val="en-US"/>
+        </w:rPr>
+        <w:t xml:space="preserve">Architectural design, </w:t>
+      </w:r>
+      <w:r>
+        <w:rPr>
+          <w:lang w:val="en-US"/>
+        </w:rPr>
+        <w:t>"Software Engineering: A Practitioner's Approach."</w:t>
+      </w:r>
+      <w:r>
+        <w:rPr>
+          <w:lang w:val="en-US"/>
+        </w:rPr>
+        <w:t xml:space="preserve">, </w:t>
+      </w:r>
+      <w:r>
+        <w:rPr>
+          <w:lang w:val="en-US"/>
+        </w:rPr>
+        <w:t>Pressman, R. S.</w:t>
+      </w:r>
+      <w:r>
+        <w:rPr>
+          <w:lang w:val="en-US"/>
+        </w:rPr>
+        <w:t>,</w:t>
+      </w:r>
+      <w:r>
+        <w:rPr>
+          <w:lang w:val="en-US"/>
+        </w:rPr>
+        <w:t xml:space="preserve"> </w:t>
+      </w:r>
+      <w:r>
+        <w:rPr>
+          <w:lang w:val="en-US"/>
+        </w:rPr>
+        <w:t>McGraw-Hill Education</w:t>
+      </w:r>
+      <w:r>
+        <w:rPr>
+          <w:lang w:val="en-US"/>
+        </w:rPr>
+        <w:t>, 2014, s. 242 - 275</w:t>
       </w:r>
     </w:p>
   </w:footnote>
@@ -6810,7 +7172,7 @@
 </file>
 
 <file path=word/header1.xml><?xml version="1.0" encoding="utf-8"?>
-<w:hdr xmlns:ve="http://schemas.openxmlformats.org/markup-compatibility/2006" xmlns:o="urn:schemas-microsoft-com:office:office" xmlns:r="http://schemas.openxmlformats.org/officeDocument/2006/relationships" xmlns:m="http://schemas.openxmlformats.org/officeDocument/2006/math" xmlns:v="urn:schemas-microsoft-com:vml" xmlns:wp="http://schemas.openxmlformats.org/drawingml/2006/wordprocessingDrawing" xmlns:w10="urn:schemas-microsoft-com:office:word" xmlns:w="http://schemas.openxmlformats.org/wordprocessingml/2006/main" xmlns:wne="http://schemas.microsoft.com/office/word/2006/wordml">
+<w:hdr xmlns:wpc="http://schemas.microsoft.com/office/word/2010/wordprocessingCanvas" xmlns:cx="http://schemas.microsoft.com/office/drawing/2014/chartex" xmlns:cx1="http://schemas.microsoft.com/office/drawing/2015/9/8/chartex" xmlns:cx2="http://schemas.microsoft.com/office/drawing/2015/10/21/chartex" xmlns:cx3="http://schemas.microsoft.com/office/drawing/2016/5/9/chartex" xmlns:cx4="http://schemas.microsoft.com/office/drawing/2016/5/10/chartex" xmlns:cx5="http://schemas.microsoft.com/office/drawing/2016/5/11/chartex" xmlns:cx6="http://schemas.microsoft.com/office/drawing/2016/5/12/chartex" xmlns:cx7="http://schemas.microsoft.com/office/drawing/2016/5/13/chartex" xmlns:cx8="http://schemas.microsoft.com/office/drawing/2016/5/14/chartex" xmlns:mc="http://schemas.openxmlformats.org/markup-compatibility/2006" xmlns:aink="http://schemas.microsoft.com/office/drawing/2016/ink" xmlns:am3d="http://schemas.microsoft.com/office/drawing/2017/model3d" xmlns:o="urn:schemas-microsoft-com:office:office" xmlns:oel="http://schemas.microsoft.com/office/2019/extlst" xmlns:r="http://schemas.openxmlformats.org/officeDocument/2006/relationships" xmlns:m="http://schemas.openxmlformats.org/officeDocument/2006/math" xmlns:v="urn:schemas-microsoft-com:vml" xmlns:wp14="http://schemas.microsoft.com/office/word/2010/wordprocessingDrawing" xmlns:wp="http://schemas.openxmlformats.org/drawingml/2006/wordprocessingDrawing" xmlns:w10="urn:schemas-microsoft-com:office:word" xmlns:w="http://schemas.openxmlformats.org/wordprocessingml/2006/main" xmlns:w14="http://schemas.microsoft.com/office/word/2010/wordml" xmlns:w15="http://schemas.microsoft.com/office/word/2012/wordml" xmlns:w16cex="http://schemas.microsoft.com/office/word/2018/wordml/cex" xmlns:w16cid="http://schemas.microsoft.com/office/word/2016/wordml/cid" xmlns:w16="http://schemas.microsoft.com/office/word/2018/wordml" xmlns:w16sdtdh="http://schemas.microsoft.com/office/word/2020/wordml/sdtdatahash" xmlns:w16se="http://schemas.microsoft.com/office/word/2015/wordml/symex" xmlns:wpg="http://schemas.microsoft.com/office/word/2010/wordprocessingGroup" xmlns:wpi="http://schemas.microsoft.com/office/word/2010/wordprocessingInk" xmlns:wne="http://schemas.microsoft.com/office/word/2006/wordml" xmlns:wps="http://schemas.microsoft.com/office/word/2010/wordprocessingShape" mc:Ignorable="w14 w15 w16se w16cid w16 w16cex w16sdtdh wp14">
   <w:p>
     <w:pPr>
       <w:pStyle w:val="Nagwek"/>
@@ -6823,7 +7185,7 @@
 </file>
 
 <file path=word/header2.xml><?xml version="1.0" encoding="utf-8"?>
-<w:hdr xmlns:ve="http://schemas.openxmlformats.org/markup-compatibility/2006" xmlns:o="urn:schemas-microsoft-com:office:office" xmlns:r="http://schemas.openxmlformats.org/officeDocument/2006/relationships" xmlns:m="http://schemas.openxmlformats.org/officeDocument/2006/math" xmlns:v="urn:schemas-microsoft-com:vml" xmlns:wp="http://schemas.openxmlformats.org/drawingml/2006/wordprocessingDrawing" xmlns:w10="urn:schemas-microsoft-com:office:word" xmlns:w="http://schemas.openxmlformats.org/wordprocessingml/2006/main" xmlns:wne="http://schemas.microsoft.com/office/word/2006/wordml">
+<w:hdr xmlns:wpc="http://schemas.microsoft.com/office/word/2010/wordprocessingCanvas" xmlns:cx="http://schemas.microsoft.com/office/drawing/2014/chartex" xmlns:cx1="http://schemas.microsoft.com/office/drawing/2015/9/8/chartex" xmlns:cx2="http://schemas.microsoft.com/office/drawing/2015/10/21/chartex" xmlns:cx3="http://schemas.microsoft.com/office/drawing/2016/5/9/chartex" xmlns:cx4="http://schemas.microsoft.com/office/drawing/2016/5/10/chartex" xmlns:cx5="http://schemas.microsoft.com/office/drawing/2016/5/11/chartex" xmlns:cx6="http://schemas.microsoft.com/office/drawing/2016/5/12/chartex" xmlns:cx7="http://schemas.microsoft.com/office/drawing/2016/5/13/chartex" xmlns:cx8="http://schemas.microsoft.com/office/drawing/2016/5/14/chartex" xmlns:mc="http://schemas.openxmlformats.org/markup-compatibility/2006" xmlns:aink="http://schemas.microsoft.com/office/drawing/2016/ink" xmlns:am3d="http://schemas.microsoft.com/office/drawing/2017/model3d" xmlns:o="urn:schemas-microsoft-com:office:office" xmlns:oel="http://schemas.microsoft.com/office/2019/extlst" xmlns:r="http://schemas.openxmlformats.org/officeDocument/2006/relationships" xmlns:m="http://schemas.openxmlformats.org/officeDocument/2006/math" xmlns:v="urn:schemas-microsoft-com:vml" xmlns:wp14="http://schemas.microsoft.com/office/word/2010/wordprocessingDrawing" xmlns:wp="http://schemas.openxmlformats.org/drawingml/2006/wordprocessingDrawing" xmlns:w10="urn:schemas-microsoft-com:office:word" xmlns:w="http://schemas.openxmlformats.org/wordprocessingml/2006/main" xmlns:w14="http://schemas.microsoft.com/office/word/2010/wordml" xmlns:w15="http://schemas.microsoft.com/office/word/2012/wordml" xmlns:w16cex="http://schemas.microsoft.com/office/word/2018/wordml/cex" xmlns:w16cid="http://schemas.microsoft.com/office/word/2016/wordml/cid" xmlns:w16="http://schemas.microsoft.com/office/word/2018/wordml" xmlns:w16sdtdh="http://schemas.microsoft.com/office/word/2020/wordml/sdtdatahash" xmlns:w16se="http://schemas.microsoft.com/office/word/2015/wordml/symex" xmlns:wpg="http://schemas.microsoft.com/office/word/2010/wordprocessingGroup" xmlns:wpi="http://schemas.microsoft.com/office/word/2010/wordprocessingInk" xmlns:wne="http://schemas.microsoft.com/office/word/2006/wordml" xmlns:wps="http://schemas.microsoft.com/office/word/2010/wordprocessingShape" mc:Ignorable="w14 w15 w16se w16cid w16 w16cex w16sdtdh wp14">
   <w:p>
     <w:pPr>
       <w:pStyle w:val="Nagweknieparzysta"/>
@@ -6836,8 +7198,8 @@
 </file>
 
 <file path=word/numbering.xml><?xml version="1.0" encoding="utf-8"?>
-<w:numbering xmlns:ve="http://schemas.openxmlformats.org/markup-compatibility/2006" xmlns:o="urn:schemas-microsoft-com:office:office" xmlns:r="http://schemas.openxmlformats.org/officeDocument/2006/relationships" xmlns:m="http://schemas.openxmlformats.org/officeDocument/2006/math" xmlns:v="urn:schemas-microsoft-com:vml" xmlns:wp="http://schemas.openxmlformats.org/drawingml/2006/wordprocessingDrawing" xmlns:w10="urn:schemas-microsoft-com:office:word" xmlns:w="http://schemas.openxmlformats.org/wordprocessingml/2006/main" xmlns:wne="http://schemas.microsoft.com/office/word/2006/wordml">
-  <w:abstractNum w:abstractNumId="0">
+<w:numbering xmlns:wpc="http://schemas.microsoft.com/office/word/2010/wordprocessingCanvas" xmlns:cx="http://schemas.microsoft.com/office/drawing/2014/chartex" xmlns:cx1="http://schemas.microsoft.com/office/drawing/2015/9/8/chartex" xmlns:cx2="http://schemas.microsoft.com/office/drawing/2015/10/21/chartex" xmlns:cx3="http://schemas.microsoft.com/office/drawing/2016/5/9/chartex" xmlns:cx4="http://schemas.microsoft.com/office/drawing/2016/5/10/chartex" xmlns:cx5="http://schemas.microsoft.com/office/drawing/2016/5/11/chartex" xmlns:cx6="http://schemas.microsoft.com/office/drawing/2016/5/12/chartex" xmlns:cx7="http://schemas.microsoft.com/office/drawing/2016/5/13/chartex" xmlns:cx8="http://schemas.microsoft.com/office/drawing/2016/5/14/chartex" xmlns:mc="http://schemas.openxmlformats.org/markup-compatibility/2006" xmlns:aink="http://schemas.microsoft.com/office/drawing/2016/ink" xmlns:am3d="http://schemas.microsoft.com/office/drawing/2017/model3d" xmlns:o="urn:schemas-microsoft-com:office:office" xmlns:oel="http://schemas.microsoft.com/office/2019/extlst" xmlns:r="http://schemas.openxmlformats.org/officeDocument/2006/relationships" xmlns:m="http://schemas.openxmlformats.org/officeDocument/2006/math" xmlns:v="urn:schemas-microsoft-com:vml" xmlns:wp14="http://schemas.microsoft.com/office/word/2010/wordprocessingDrawing" xmlns:wp="http://schemas.openxmlformats.org/drawingml/2006/wordprocessingDrawing" xmlns:w10="urn:schemas-microsoft-com:office:word" xmlns:w="http://schemas.openxmlformats.org/wordprocessingml/2006/main" xmlns:w14="http://schemas.microsoft.com/office/word/2010/wordml" xmlns:w15="http://schemas.microsoft.com/office/word/2012/wordml" xmlns:w16cex="http://schemas.microsoft.com/office/word/2018/wordml/cex" xmlns:w16cid="http://schemas.microsoft.com/office/word/2016/wordml/cid" xmlns:w16="http://schemas.microsoft.com/office/word/2018/wordml" xmlns:w16sdtdh="http://schemas.microsoft.com/office/word/2020/wordml/sdtdatahash" xmlns:w16se="http://schemas.microsoft.com/office/word/2015/wordml/symex" xmlns:wpg="http://schemas.microsoft.com/office/word/2010/wordprocessingGroup" xmlns:wpi="http://schemas.microsoft.com/office/word/2010/wordprocessingInk" xmlns:wne="http://schemas.microsoft.com/office/word/2006/wordml" xmlns:wps="http://schemas.microsoft.com/office/word/2010/wordprocessingShape" mc:Ignorable="w14 w15 w16se w16cid w16 w16cex w16sdtdh wp14">
+  <w:abstractNum w:abstractNumId="0" w15:restartNumberingAfterBreak="0">
     <w:nsid w:val="FFFFFF7C"/>
     <w:multiLevelType w:val="singleLevel"/>
     <w:tmpl w:val="54442BB0"/>
@@ -6854,7 +7216,7 @@
       </w:pPr>
     </w:lvl>
   </w:abstractNum>
-  <w:abstractNum w:abstractNumId="1">
+  <w:abstractNum w:abstractNumId="1" w15:restartNumberingAfterBreak="0">
     <w:nsid w:val="FFFFFF7D"/>
     <w:multiLevelType w:val="singleLevel"/>
     <w:tmpl w:val="B80428E6"/>
@@ -6871,7 +7233,7 @@
       </w:pPr>
     </w:lvl>
   </w:abstractNum>
-  <w:abstractNum w:abstractNumId="2">
+  <w:abstractNum w:abstractNumId="2" w15:restartNumberingAfterBreak="0">
     <w:nsid w:val="FFFFFF7E"/>
     <w:multiLevelType w:val="singleLevel"/>
     <w:tmpl w:val="CD386E10"/>
@@ -6888,7 +7250,7 @@
       </w:pPr>
     </w:lvl>
   </w:abstractNum>
-  <w:abstractNum w:abstractNumId="3">
+  <w:abstractNum w:abstractNumId="3" w15:restartNumberingAfterBreak="0">
     <w:nsid w:val="FFFFFF7F"/>
     <w:multiLevelType w:val="singleLevel"/>
     <w:tmpl w:val="4EAC977A"/>
@@ -6905,7 +7267,7 @@
       </w:pPr>
     </w:lvl>
   </w:abstractNum>
-  <w:abstractNum w:abstractNumId="4">
+  <w:abstractNum w:abstractNumId="4" w15:restartNumberingAfterBreak="0">
     <w:nsid w:val="FFFFFF80"/>
     <w:multiLevelType w:val="singleLevel"/>
     <w:tmpl w:val="897CF2EC"/>
@@ -6925,7 +7287,7 @@
       </w:rPr>
     </w:lvl>
   </w:abstractNum>
-  <w:abstractNum w:abstractNumId="5">
+  <w:abstractNum w:abstractNumId="5" w15:restartNumberingAfterBreak="0">
     <w:nsid w:val="FFFFFF81"/>
     <w:multiLevelType w:val="singleLevel"/>
     <w:tmpl w:val="A1BC3E62"/>
@@ -6945,7 +7307,7 @@
       </w:rPr>
     </w:lvl>
   </w:abstractNum>
-  <w:abstractNum w:abstractNumId="6">
+  <w:abstractNum w:abstractNumId="6" w15:restartNumberingAfterBreak="0">
     <w:nsid w:val="FFFFFF82"/>
     <w:multiLevelType w:val="singleLevel"/>
     <w:tmpl w:val="B9322334"/>
@@ -6965,7 +7327,7 @@
       </w:rPr>
     </w:lvl>
   </w:abstractNum>
-  <w:abstractNum w:abstractNumId="7">
+  <w:abstractNum w:abstractNumId="7" w15:restartNumberingAfterBreak="0">
     <w:nsid w:val="FFFFFF83"/>
     <w:multiLevelType w:val="singleLevel"/>
     <w:tmpl w:val="749ABDF8"/>
@@ -6985,7 +7347,7 @@
       </w:rPr>
     </w:lvl>
   </w:abstractNum>
-  <w:abstractNum w:abstractNumId="8">
+  <w:abstractNum w:abstractNumId="8" w15:restartNumberingAfterBreak="0">
     <w:nsid w:val="FFFFFF88"/>
     <w:multiLevelType w:val="singleLevel"/>
     <w:tmpl w:val="DC02F64C"/>
@@ -7002,7 +7364,7 @@
       </w:pPr>
     </w:lvl>
   </w:abstractNum>
-  <w:abstractNum w:abstractNumId="9">
+  <w:abstractNum w:abstractNumId="9" w15:restartNumberingAfterBreak="0">
     <w:nsid w:val="FFFFFF89"/>
     <w:multiLevelType w:val="singleLevel"/>
     <w:tmpl w:val="1E52740C"/>
@@ -7022,7 +7384,7 @@
       </w:rPr>
     </w:lvl>
   </w:abstractNum>
-  <w:abstractNum w:abstractNumId="10">
+  <w:abstractNum w:abstractNumId="10" w15:restartNumberingAfterBreak="0">
     <w:nsid w:val="04B01289"/>
     <w:multiLevelType w:val="hybridMultilevel"/>
     <w:tmpl w:val="AFD613BA"/>
@@ -7108,7 +7470,7 @@
       </w:pPr>
     </w:lvl>
   </w:abstractNum>
-  <w:abstractNum w:abstractNumId="11">
+  <w:abstractNum w:abstractNumId="11" w15:restartNumberingAfterBreak="0">
     <w:nsid w:val="0D8E3B6B"/>
     <w:multiLevelType w:val="multilevel"/>
     <w:tmpl w:val="AE00B560"/>
@@ -7221,7 +7583,7 @@
       </w:pPr>
     </w:lvl>
   </w:abstractNum>
-  <w:abstractNum w:abstractNumId="12">
+  <w:abstractNum w:abstractNumId="12" w15:restartNumberingAfterBreak="0">
     <w:nsid w:val="138F0DAE"/>
     <w:multiLevelType w:val="hybridMultilevel"/>
     <w:tmpl w:val="D8443782"/>
@@ -7358,7 +7720,7 @@
       </w:rPr>
     </w:lvl>
   </w:abstractNum>
-  <w:abstractNum w:abstractNumId="13">
+  <w:abstractNum w:abstractNumId="13" w15:restartNumberingAfterBreak="0">
     <w:nsid w:val="16A9774C"/>
     <w:multiLevelType w:val="hybridMultilevel"/>
     <w:tmpl w:val="D01AFED4"/>
@@ -7498,7 +7860,7 @@
       </w:rPr>
     </w:lvl>
   </w:abstractNum>
-  <w:abstractNum w:abstractNumId="14">
+  <w:abstractNum w:abstractNumId="14" w15:restartNumberingAfterBreak="0">
     <w:nsid w:val="1D532803"/>
     <w:multiLevelType w:val="multilevel"/>
     <w:tmpl w:val="94E6A97C"/>
@@ -7611,7 +7973,7 @@
       </w:pPr>
     </w:lvl>
   </w:abstractNum>
-  <w:abstractNum w:abstractNumId="15">
+  <w:abstractNum w:abstractNumId="15" w15:restartNumberingAfterBreak="0">
     <w:nsid w:val="205C1B25"/>
     <w:multiLevelType w:val="hybridMultilevel"/>
     <w:tmpl w:val="06A2B974"/>
@@ -7724,7 +8086,7 @@
       </w:pPr>
     </w:lvl>
   </w:abstractNum>
-  <w:abstractNum w:abstractNumId="16">
+  <w:abstractNum w:abstractNumId="16" w15:restartNumberingAfterBreak="0">
     <w:nsid w:val="20D530D6"/>
     <w:multiLevelType w:val="hybridMultilevel"/>
     <w:tmpl w:val="8674AC6E"/>
@@ -7810,7 +8172,7 @@
       </w:pPr>
     </w:lvl>
   </w:abstractNum>
-  <w:abstractNum w:abstractNumId="17">
+  <w:abstractNum w:abstractNumId="17" w15:restartNumberingAfterBreak="0">
     <w:nsid w:val="24284A27"/>
     <w:multiLevelType w:val="hybridMultilevel"/>
     <w:tmpl w:val="A43AC338"/>
@@ -7923,7 +8285,7 @@
       </w:rPr>
     </w:lvl>
   </w:abstractNum>
-  <w:abstractNum w:abstractNumId="18">
+  <w:abstractNum w:abstractNumId="18" w15:restartNumberingAfterBreak="0">
     <w:nsid w:val="24F9109D"/>
     <w:multiLevelType w:val="hybridMultilevel"/>
     <w:tmpl w:val="01325A40"/>
@@ -8063,7 +8425,7 @@
       </w:rPr>
     </w:lvl>
   </w:abstractNum>
-  <w:abstractNum w:abstractNumId="19">
+  <w:abstractNum w:abstractNumId="19" w15:restartNumberingAfterBreak="0">
     <w:nsid w:val="25E02BBB"/>
     <w:multiLevelType w:val="hybridMultilevel"/>
     <w:tmpl w:val="CC905358"/>
@@ -8176,7 +8538,7 @@
       </w:rPr>
     </w:lvl>
   </w:abstractNum>
-  <w:abstractNum w:abstractNumId="20">
+  <w:abstractNum w:abstractNumId="20" w15:restartNumberingAfterBreak="0">
     <w:nsid w:val="2B9A7B70"/>
     <w:multiLevelType w:val="multilevel"/>
     <w:tmpl w:val="04150025"/>
@@ -8298,7 +8660,7 @@
       </w:pPr>
     </w:lvl>
   </w:abstractNum>
-  <w:abstractNum w:abstractNumId="21">
+  <w:abstractNum w:abstractNumId="21" w15:restartNumberingAfterBreak="0">
     <w:nsid w:val="2EB52030"/>
     <w:multiLevelType w:val="hybridMultilevel"/>
     <w:tmpl w:val="04D239AA"/>
@@ -8411,7 +8773,7 @@
       </w:pPr>
     </w:lvl>
   </w:abstractNum>
-  <w:abstractNum w:abstractNumId="22">
+  <w:abstractNum w:abstractNumId="22" w15:restartNumberingAfterBreak="0">
     <w:nsid w:val="532915FA"/>
     <w:multiLevelType w:val="hybridMultilevel"/>
     <w:tmpl w:val="922AE208"/>
@@ -8551,7 +8913,7 @@
       </w:rPr>
     </w:lvl>
   </w:abstractNum>
-  <w:abstractNum w:abstractNumId="23">
+  <w:abstractNum w:abstractNumId="23" w15:restartNumberingAfterBreak="0">
     <w:nsid w:val="61B80858"/>
     <w:multiLevelType w:val="hybridMultilevel"/>
     <w:tmpl w:val="7C926C32"/>
@@ -8664,7 +9026,7 @@
       </w:pPr>
     </w:lvl>
   </w:abstractNum>
-  <w:abstractNum w:abstractNumId="24">
+  <w:abstractNum w:abstractNumId="24" w15:restartNumberingAfterBreak="0">
     <w:nsid w:val="6BB96381"/>
     <w:multiLevelType w:val="hybridMultilevel"/>
     <w:tmpl w:val="01325A40"/>
@@ -8804,7 +9166,7 @@
       </w:rPr>
     </w:lvl>
   </w:abstractNum>
-  <w:abstractNum w:abstractNumId="25">
+  <w:abstractNum w:abstractNumId="25" w15:restartNumberingAfterBreak="0">
     <w:nsid w:val="7F5C349D"/>
     <w:multiLevelType w:val="hybridMultilevel"/>
     <w:tmpl w:val="4C20D342"/>
@@ -8944,92 +9306,92 @@
       </w:rPr>
     </w:lvl>
   </w:abstractNum>
-  <w:num w:numId="1">
+  <w:num w:numId="1" w16cid:durableId="702365378">
     <w:abstractNumId w:val="11"/>
   </w:num>
-  <w:num w:numId="2">
+  <w:num w:numId="2" w16cid:durableId="704671383">
     <w:abstractNumId w:val="8"/>
   </w:num>
-  <w:num w:numId="3">
+  <w:num w:numId="3" w16cid:durableId="1288663109">
     <w:abstractNumId w:val="3"/>
   </w:num>
-  <w:num w:numId="4">
+  <w:num w:numId="4" w16cid:durableId="1737513470">
     <w:abstractNumId w:val="2"/>
   </w:num>
-  <w:num w:numId="5">
+  <w:num w:numId="5" w16cid:durableId="110983018">
     <w:abstractNumId w:val="1"/>
   </w:num>
-  <w:num w:numId="6">
+  <w:num w:numId="6" w16cid:durableId="894241390">
     <w:abstractNumId w:val="0"/>
   </w:num>
-  <w:num w:numId="7">
+  <w:num w:numId="7" w16cid:durableId="925379708">
     <w:abstractNumId w:val="7"/>
   </w:num>
-  <w:num w:numId="8">
+  <w:num w:numId="8" w16cid:durableId="450827072">
     <w:abstractNumId w:val="6"/>
   </w:num>
-  <w:num w:numId="9">
+  <w:num w:numId="9" w16cid:durableId="799959452">
     <w:abstractNumId w:val="5"/>
   </w:num>
-  <w:num w:numId="10">
+  <w:num w:numId="10" w16cid:durableId="1154761280">
     <w:abstractNumId w:val="4"/>
   </w:num>
-  <w:num w:numId="11">
+  <w:num w:numId="11" w16cid:durableId="645010369">
     <w:abstractNumId w:val="9"/>
   </w:num>
-  <w:num w:numId="12">
+  <w:num w:numId="12" w16cid:durableId="375475239">
     <w:abstractNumId w:val="20"/>
   </w:num>
-  <w:num w:numId="13">
+  <w:num w:numId="13" w16cid:durableId="1910309998">
     <w:abstractNumId w:val="14"/>
   </w:num>
-  <w:num w:numId="14">
+  <w:num w:numId="14" w16cid:durableId="2126267771">
     <w:abstractNumId w:val="21"/>
   </w:num>
-  <w:num w:numId="15">
+  <w:num w:numId="15" w16cid:durableId="442965512">
     <w:abstractNumId w:val="15"/>
   </w:num>
-  <w:num w:numId="16">
+  <w:num w:numId="16" w16cid:durableId="951784339">
     <w:abstractNumId w:val="20"/>
   </w:num>
-  <w:num w:numId="17">
+  <w:num w:numId="17" w16cid:durableId="2140367944">
     <w:abstractNumId w:val="18"/>
   </w:num>
-  <w:num w:numId="18">
+  <w:num w:numId="18" w16cid:durableId="2109932451">
     <w:abstractNumId w:val="24"/>
   </w:num>
-  <w:num w:numId="19">
+  <w:num w:numId="19" w16cid:durableId="471598617">
     <w:abstractNumId w:val="12"/>
   </w:num>
-  <w:num w:numId="20">
+  <w:num w:numId="20" w16cid:durableId="1643542435">
     <w:abstractNumId w:val="23"/>
   </w:num>
-  <w:num w:numId="21">
+  <w:num w:numId="21" w16cid:durableId="793791865">
     <w:abstractNumId w:val="25"/>
   </w:num>
-  <w:num w:numId="22">
+  <w:num w:numId="22" w16cid:durableId="322708000">
     <w:abstractNumId w:val="13"/>
   </w:num>
-  <w:num w:numId="23">
+  <w:num w:numId="23" w16cid:durableId="997807493">
     <w:abstractNumId w:val="22"/>
   </w:num>
-  <w:num w:numId="24">
+  <w:num w:numId="24" w16cid:durableId="2004816741">
     <w:abstractNumId w:val="19"/>
   </w:num>
-  <w:num w:numId="25">
+  <w:num w:numId="25" w16cid:durableId="543830099">
     <w:abstractNumId w:val="17"/>
   </w:num>
-  <w:num w:numId="26">
+  <w:num w:numId="26" w16cid:durableId="1858301791">
     <w:abstractNumId w:val="16"/>
   </w:num>
-  <w:num w:numId="27">
+  <w:num w:numId="27" w16cid:durableId="1180504405">
     <w:abstractNumId w:val="10"/>
   </w:num>
 </w:numbering>
 </file>
 
 <file path=word/styles.xml><?xml version="1.0" encoding="utf-8"?>
-<w:styles xmlns:r="http://schemas.openxmlformats.org/officeDocument/2006/relationships" xmlns:w="http://schemas.openxmlformats.org/wordprocessingml/2006/main">
+<w:styles xmlns:mc="http://schemas.openxmlformats.org/markup-compatibility/2006" xmlns:r="http://schemas.openxmlformats.org/officeDocument/2006/relationships" xmlns:w="http://schemas.openxmlformats.org/wordprocessingml/2006/main" xmlns:w14="http://schemas.microsoft.com/office/word/2010/wordml" xmlns:w15="http://schemas.microsoft.com/office/word/2012/wordml" xmlns:w16cex="http://schemas.microsoft.com/office/word/2018/wordml/cex" xmlns:w16cid="http://schemas.microsoft.com/office/word/2016/wordml/cid" xmlns:w16="http://schemas.microsoft.com/office/word/2018/wordml" xmlns:w16sdtdh="http://schemas.microsoft.com/office/word/2020/wordml/sdtdatahash" xmlns:w16se="http://schemas.microsoft.com/office/word/2015/wordml/symex" mc:Ignorable="w14 w15 w16se w16cid w16 w16cex w16sdtdh">
   <w:docDefaults>
     <w:rPrDefault>
       <w:rPr>
@@ -9039,7 +9401,7 @@
     </w:rPrDefault>
     <w:pPrDefault/>
   </w:docDefaults>
-  <w:latentStyles w:defLockedState="0" w:defUIPriority="0" w:defSemiHidden="0" w:defUnhideWhenUsed="0" w:defQFormat="0" w:count="267">
+  <w:latentStyles w:defLockedState="0" w:defUIPriority="0" w:defSemiHidden="0" w:defUnhideWhenUsed="0" w:defQFormat="0" w:count="376">
     <w:lsdException w:name="Normal" w:qFormat="1"/>
     <w:lsdException w:name="heading 1" w:qFormat="1"/>
     <w:lsdException w:name="heading 2" w:qFormat="1"/>
@@ -9215,6 +9577,115 @@
     <w:lsdException w:name="Book Title" w:uiPriority="33" w:qFormat="1"/>
     <w:lsdException w:name="Bibliography" w:semiHidden="1" w:uiPriority="37" w:unhideWhenUsed="1"/>
     <w:lsdException w:name="TOC Heading" w:semiHidden="1" w:uiPriority="39" w:unhideWhenUsed="1" w:qFormat="1"/>
+    <w:lsdException w:name="Plain Table 1" w:uiPriority="41"/>
+    <w:lsdException w:name="Plain Table 2" w:uiPriority="42"/>
+    <w:lsdException w:name="Plain Table 3" w:uiPriority="43"/>
+    <w:lsdException w:name="Plain Table 4" w:uiPriority="44"/>
+    <w:lsdException w:name="Plain Table 5" w:uiPriority="45"/>
+    <w:lsdException w:name="Grid Table Light" w:uiPriority="40"/>
+    <w:lsdException w:name="Grid Table 1 Light" w:uiPriority="46"/>
+    <w:lsdException w:name="Grid Table 2" w:uiPriority="47"/>
+    <w:lsdException w:name="Grid Table 3" w:uiPriority="48"/>
+    <w:lsdException w:name="Grid Table 4" w:uiPriority="49"/>
+    <w:lsdException w:name="Grid Table 5 Dark" w:uiPriority="50"/>
+    <w:lsdException w:name="Grid Table 6 Colorful" w:uiPriority="51"/>
+    <w:lsdException w:name="Grid Table 7 Colorful" w:uiPriority="52"/>
+    <w:lsdException w:name="Grid Table 1 Light Accent 1" w:uiPriority="46"/>
+    <w:lsdException w:name="Grid Table 2 Accent 1" w:uiPriority="47"/>
+    <w:lsdException w:name="Grid Table 3 Accent 1" w:uiPriority="48"/>
+    <w:lsdException w:name="Grid Table 4 Accent 1" w:uiPriority="49"/>
+    <w:lsdException w:name="Grid Table 5 Dark Accent 1" w:uiPriority="50"/>
+    <w:lsdException w:name="Grid Table 6 Colorful Accent 1" w:uiPriority="51"/>
+    <w:lsdException w:name="Grid Table 7 Colorful Accent 1" w:uiPriority="52"/>
+    <w:lsdException w:name="Grid Table 1 Light Accent 2" w:uiPriority="46"/>
+    <w:lsdException w:name="Grid Table 2 Accent 2" w:uiPriority="47"/>
+    <w:lsdException w:name="Grid Table 3 Accent 2" w:uiPriority="48"/>
+    <w:lsdException w:name="Grid Table 4 Accent 2" w:uiPriority="49"/>
+    <w:lsdException w:name="Grid Table 5 Dark Accent 2" w:uiPriority="50"/>
+    <w:lsdException w:name="Grid Table 6 Colorful Accent 2" w:uiPriority="51"/>
+    <w:lsdException w:name="Grid Table 7 Colorful Accent 2" w:uiPriority="52"/>
+    <w:lsdException w:name="Grid Table 1 Light Accent 3" w:uiPriority="46"/>
+    <w:lsdException w:name="Grid Table 2 Accent 3" w:uiPriority="47"/>
+    <w:lsdException w:name="Grid Table 3 Accent 3" w:uiPriority="48"/>
+    <w:lsdException w:name="Grid Table 4 Accent 3" w:uiPriority="49"/>
+    <w:lsdException w:name="Grid Table 5 Dark Accent 3" w:uiPriority="50"/>
+    <w:lsdException w:name="Grid Table 6 Colorful Accent 3" w:uiPriority="51"/>
+    <w:lsdException w:name="Grid Table 7 Colorful Accent 3" w:uiPriority="52"/>
+    <w:lsdException w:name="Grid Table 1 Light Accent 4" w:uiPriority="46"/>
+    <w:lsdException w:name="Grid Table 2 Accent 4" w:uiPriority="47"/>
+    <w:lsdException w:name="Grid Table 3 Accent 4" w:uiPriority="48"/>
+    <w:lsdException w:name="Grid Table 4 Accent 4" w:uiPriority="49"/>
+    <w:lsdException w:name="Grid Table 5 Dark Accent 4" w:uiPriority="50"/>
+    <w:lsdException w:name="Grid Table 6 Colorful Accent 4" w:uiPriority="51"/>
+    <w:lsdException w:name="Grid Table 7 Colorful Accent 4" w:uiPriority="52"/>
+    <w:lsdException w:name="Grid Table 1 Light Accent 5" w:uiPriority="46"/>
+    <w:lsdException w:name="Grid Table 2 Accent 5" w:uiPriority="47"/>
+    <w:lsdException w:name="Grid Table 3 Accent 5" w:uiPriority="48"/>
+    <w:lsdException w:name="Grid Table 4 Accent 5" w:uiPriority="49"/>
+    <w:lsdException w:name="Grid Table 5 Dark Accent 5" w:uiPriority="50"/>
+    <w:lsdException w:name="Grid Table 6 Colorful Accent 5" w:uiPriority="51"/>
+    <w:lsdException w:name="Grid Table 7 Colorful Accent 5" w:uiPriority="52"/>
+    <w:lsdException w:name="Grid Table 1 Light Accent 6" w:uiPriority="46"/>
+    <w:lsdException w:name="Grid Table 2 Accent 6" w:uiPriority="47"/>
+    <w:lsdException w:name="Grid Table 3 Accent 6" w:uiPriority="48"/>
+    <w:lsdException w:name="Grid Table 4 Accent 6" w:uiPriority="49"/>
+    <w:lsdException w:name="Grid Table 5 Dark Accent 6" w:uiPriority="50"/>
+    <w:lsdException w:name="Grid Table 6 Colorful Accent 6" w:uiPriority="51"/>
+    <w:lsdException w:name="Grid Table 7 Colorful Accent 6" w:uiPriority="52"/>
+    <w:lsdException w:name="List Table 1 Light" w:uiPriority="46"/>
+    <w:lsdException w:name="List Table 2" w:uiPriority="47"/>
+    <w:lsdException w:name="List Table 3" w:uiPriority="48"/>
+    <w:lsdException w:name="List Table 4" w:uiPriority="49"/>
+    <w:lsdException w:name="List Table 5 Dark" w:uiPriority="50"/>
+    <w:lsdException w:name="List Table 6 Colorful" w:uiPriority="51"/>
+    <w:lsdException w:name="List Table 7 Colorful" w:uiPriority="52"/>
+    <w:lsdException w:name="List Table 1 Light Accent 1" w:uiPriority="46"/>
+    <w:lsdException w:name="List Table 2 Accent 1" w:uiPriority="47"/>
+    <w:lsdException w:name="List Table 3 Accent 1" w:uiPriority="48"/>
+    <w:lsdException w:name="List Table 4 Accent 1" w:uiPriority="49"/>
+    <w:lsdException w:name="List Table 5 Dark Accent 1" w:uiPriority="50"/>
+    <w:lsdException w:name="List Table 6 Colorful Accent 1" w:uiPriority="51"/>
+    <w:lsdException w:name="List Table 7 Colorful Accent 1" w:uiPriority="52"/>
+    <w:lsdException w:name="List Table 1 Light Accent 2" w:uiPriority="46"/>
+    <w:lsdException w:name="List Table 2 Accent 2" w:uiPriority="47"/>
+    <w:lsdException w:name="List Table 3 Accent 2" w:uiPriority="48"/>
+    <w:lsdException w:name="List Table 4 Accent 2" w:uiPriority="49"/>
+    <w:lsdException w:name="List Table 5 Dark Accent 2" w:uiPriority="50"/>
+    <w:lsdException w:name="List Table 6 Colorful Accent 2" w:uiPriority="51"/>
+    <w:lsdException w:name="List Table 7 Colorful Accent 2" w:uiPriority="52"/>
+    <w:lsdException w:name="List Table 1 Light Accent 3" w:uiPriority="46"/>
+    <w:lsdException w:name="List Table 2 Accent 3" w:uiPriority="47"/>
+    <w:lsdException w:name="List Table 3 Accent 3" w:uiPriority="48"/>
+    <w:lsdException w:name="List Table 4 Accent 3" w:uiPriority="49"/>
+    <w:lsdException w:name="List Table 5 Dark Accent 3" w:uiPriority="50"/>
+    <w:lsdException w:name="List Table 6 Colorful Accent 3" w:uiPriority="51"/>
+    <w:lsdException w:name="List Table 7 Colorful Accent 3" w:uiPriority="52"/>
+    <w:lsdException w:name="List Table 1 Light Accent 4" w:uiPriority="46"/>
+    <w:lsdException w:name="List Table 2 Accent 4" w:uiPriority="47"/>
+    <w:lsdException w:name="List Table 3 Accent 4" w:uiPriority="48"/>
+    <w:lsdException w:name="List Table 4 Accent 4" w:uiPriority="49"/>
+    <w:lsdException w:name="List Table 5 Dark Accent 4" w:uiPriority="50"/>
+    <w:lsdException w:name="List Table 6 Colorful Accent 4" w:uiPriority="51"/>
+    <w:lsdException w:name="List Table 7 Colorful Accent 4" w:uiPriority="52"/>
+    <w:lsdException w:name="List Table 1 Light Accent 5" w:uiPriority="46"/>
+    <w:lsdException w:name="List Table 2 Accent 5" w:uiPriority="47"/>
+    <w:lsdException w:name="List Table 3 Accent 5" w:uiPriority="48"/>
+    <w:lsdException w:name="List Table 4 Accent 5" w:uiPriority="49"/>
+    <w:lsdException w:name="List Table 5 Dark Accent 5" w:uiPriority="50"/>
+    <w:lsdException w:name="List Table 6 Colorful Accent 5" w:uiPriority="51"/>
+    <w:lsdException w:name="List Table 7 Colorful Accent 5" w:uiPriority="52"/>
+    <w:lsdException w:name="List Table 1 Light Accent 6" w:uiPriority="46"/>
+    <w:lsdException w:name="List Table 2 Accent 6" w:uiPriority="47"/>
+    <w:lsdException w:name="List Table 3 Accent 6" w:uiPriority="48"/>
+    <w:lsdException w:name="List Table 4 Accent 6" w:uiPriority="49"/>
+    <w:lsdException w:name="List Table 5 Dark Accent 6" w:uiPriority="50"/>
+    <w:lsdException w:name="List Table 6 Colorful Accent 6" w:uiPriority="51"/>
+    <w:lsdException w:name="List Table 7 Colorful Accent 6" w:uiPriority="52"/>
+    <w:lsdException w:name="Mention" w:semiHidden="1" w:uiPriority="99" w:unhideWhenUsed="1"/>
+    <w:lsdException w:name="Smart Hyperlink" w:semiHidden="1" w:uiPriority="99" w:unhideWhenUsed="1"/>
+    <w:lsdException w:name="Hashtag" w:semiHidden="1" w:uiPriority="99" w:unhideWhenUsed="1"/>
+    <w:lsdException w:name="Unresolved Mention" w:semiHidden="1" w:uiPriority="99" w:unhideWhenUsed="1"/>
+    <w:lsdException w:name="Smart Link" w:semiHidden="1" w:uiPriority="99" w:unhideWhenUsed="1"/>
   </w:latentStyles>
   <w:style w:type="paragraph" w:default="1" w:styleId="Normalny">
     <w:name w:val="Normal"/>
@@ -9436,7 +9907,6 @@
     <w:uiPriority w:val="99"/>
     <w:semiHidden/>
     <w:unhideWhenUsed/>
-    <w:qFormat/>
     <w:tblPr>
       <w:tblInd w:w="0" w:type="dxa"/>
       <w:tblCellMar>
@@ -9763,6 +10233,7 @@
   <w:style w:type="paragraph" w:styleId="Tekstprzypisudolnego">
     <w:name w:val="footnote text"/>
     <w:basedOn w:val="Normalny"/>
+    <w:link w:val="TekstprzypisudolnegoZnak"/>
     <w:semiHidden/>
     <w:rsid w:val="00ED10F5"/>
     <w:pPr>
@@ -9904,7 +10375,6 @@
     <w:basedOn w:val="Standardowy"/>
     <w:rsid w:val="00AF3390"/>
     <w:tblPr>
-      <w:tblInd w:w="0" w:type="dxa"/>
       <w:tblBorders>
         <w:top w:val="single" w:sz="4" w:space="0" w:color="auto"/>
         <w:left w:val="single" w:sz="4" w:space="0" w:color="auto"/>
@@ -9913,12 +10383,6 @@
         <w:insideH w:val="single" w:sz="4" w:space="0" w:color="auto"/>
         <w:insideV w:val="single" w:sz="4" w:space="0" w:color="auto"/>
       </w:tblBorders>
-      <w:tblCellMar>
-        <w:top w:w="0" w:type="dxa"/>
-        <w:left w:w="108" w:type="dxa"/>
-        <w:bottom w:w="0" w:type="dxa"/>
-        <w:right w:w="108" w:type="dxa"/>
-      </w:tblCellMar>
     </w:tblPr>
   </w:style>
   <w:style w:type="paragraph" w:styleId="Tekstdymka">
@@ -9974,6 +10438,16 @@
     <w:rsid w:val="000D113D"/>
     <w:rPr>
       <w:vertAlign w:val="superscript"/>
+    </w:rPr>
+  </w:style>
+  <w:style w:type="character" w:customStyle="1" w:styleId="TekstprzypisudolnegoZnak">
+    <w:name w:val="Tekst przypisu dolnego Znak"/>
+    <w:basedOn w:val="Domylnaczcionkaakapitu"/>
+    <w:link w:val="Tekstprzypisudolnego"/>
+    <w:semiHidden/>
+    <w:rsid w:val="00214074"/>
+    <w:rPr>
+      <w:rFonts w:ascii="Georgia" w:hAnsi="Georgia"/>
     </w:rPr>
   </w:style>
 </w:styles>

</xml_diff>

<commit_message>
Projekt ogólny - Narzędzia i rozwiązania
</commit_message>
<xml_diff>
--- a/Dokument/praca_inzynierska.docx
+++ b/Dokument/praca_inzynierska.docx
@@ -1,11 +1,11 @@
 
 <file path=word/document.xml><?xml version="1.0" encoding="utf-8"?>
-<w:document xmlns:wpc="http://schemas.microsoft.com/office/word/2010/wordprocessingCanvas" xmlns:cx="http://schemas.microsoft.com/office/drawing/2014/chartex" xmlns:cx1="http://schemas.microsoft.com/office/drawing/2015/9/8/chartex" xmlns:cx2="http://schemas.microsoft.com/office/drawing/2015/10/21/chartex" xmlns:cx3="http://schemas.microsoft.com/office/drawing/2016/5/9/chartex" xmlns:cx4="http://schemas.microsoft.com/office/drawing/2016/5/10/chartex" xmlns:cx5="http://schemas.microsoft.com/office/drawing/2016/5/11/chartex" xmlns:cx6="http://schemas.microsoft.com/office/drawing/2016/5/12/chartex" xmlns:cx7="http://schemas.microsoft.com/office/drawing/2016/5/13/chartex" xmlns:cx8="http://schemas.microsoft.com/office/drawing/2016/5/14/chartex" xmlns:mc="http://schemas.openxmlformats.org/markup-compatibility/2006" xmlns:aink="http://schemas.microsoft.com/office/drawing/2016/ink" xmlns:am3d="http://schemas.microsoft.com/office/drawing/2017/model3d" xmlns:o="urn:schemas-microsoft-com:office:office" xmlns:oel="http://schemas.microsoft.com/office/2019/extlst" xmlns:r="http://schemas.openxmlformats.org/officeDocument/2006/relationships" xmlns:m="http://schemas.openxmlformats.org/officeDocument/2006/math" xmlns:v="urn:schemas-microsoft-com:vml" xmlns:wp14="http://schemas.microsoft.com/office/word/2010/wordprocessingDrawing" xmlns:wp="http://schemas.openxmlformats.org/drawingml/2006/wordprocessingDrawing" xmlns:w10="urn:schemas-microsoft-com:office:word" xmlns:w="http://schemas.openxmlformats.org/wordprocessingml/2006/main" xmlns:w14="http://schemas.microsoft.com/office/word/2010/wordml" xmlns:w15="http://schemas.microsoft.com/office/word/2012/wordml" xmlns:w16cex="http://schemas.microsoft.com/office/word/2018/wordml/cex" xmlns:w16cid="http://schemas.microsoft.com/office/word/2016/wordml/cid" xmlns:w16="http://schemas.microsoft.com/office/word/2018/wordml" xmlns:w16sdtdh="http://schemas.microsoft.com/office/word/2020/wordml/sdtdatahash" xmlns:w16se="http://schemas.microsoft.com/office/word/2015/wordml/symex" xmlns:wpg="http://schemas.microsoft.com/office/word/2010/wordprocessingGroup" xmlns:wpi="http://schemas.microsoft.com/office/word/2010/wordprocessingInk" xmlns:wne="http://schemas.microsoft.com/office/word/2006/wordml" xmlns:wps="http://schemas.microsoft.com/office/word/2010/wordprocessingShape" mc:Ignorable="w14 w15 w16se w16cid w16 w16cex w16sdtdh wp14">
+<w:document xmlns:ve="http://schemas.openxmlformats.org/markup-compatibility/2006" xmlns:o="urn:schemas-microsoft-com:office:office" xmlns:r="http://schemas.openxmlformats.org/officeDocument/2006/relationships" xmlns:m="http://schemas.openxmlformats.org/officeDocument/2006/math" xmlns:v="urn:schemas-microsoft-com:vml" xmlns:wp="http://schemas.openxmlformats.org/drawingml/2006/wordprocessingDrawing" xmlns:w10="urn:schemas-microsoft-com:office:word" xmlns:w="http://schemas.openxmlformats.org/wordprocessingml/2006/main" xmlns:wne="http://schemas.microsoft.com/office/word/2006/wordml">
   <w:body>
     <w:tbl>
       <w:tblPr>
         <w:tblW w:w="0" w:type="auto"/>
-        <w:tblLook w:val="04A0" w:firstRow="1" w:lastRow="0" w:firstColumn="1" w:lastColumn="0" w:noHBand="0" w:noVBand="1"/>
+        <w:tblLook w:val="04A0"/>
       </w:tblPr>
       <w:tblGrid>
         <w:gridCol w:w="8643"/>
@@ -282,7 +282,6 @@
                 <w:sz w:val="28"/>
               </w:rPr>
             </w:pPr>
-            <w:proofErr w:type="spellStart"/>
             <w:r>
               <w:rPr>
                 <w:kern w:val="44"/>
@@ -295,15 +294,7 @@
                 <w:kern w:val="44"/>
                 <w:sz w:val="28"/>
               </w:rPr>
-              <w:t>apisanapod</w:t>
-            </w:r>
-            <w:proofErr w:type="spellEnd"/>
-            <w:r>
-              <w:rPr>
-                <w:kern w:val="44"/>
-                <w:sz w:val="28"/>
-              </w:rPr>
-              <w:t xml:space="preserve"> kierunkiem</w:t>
+              <w:t>apisanapod kierunkiem</w:t>
             </w:r>
           </w:p>
           <w:p>
@@ -2910,9 +2901,6 @@
         <w:t>Celem pracy jest zaprojektowanie i realizacja systemu wspomagania procesu komunikacji pomiędzy studentem a dziekanatem umożliwiającego wymianę informacji, wiadomości, wniosków w sposób bezkontaktowy.</w:t>
       </w:r>
       <w:r>
-        <w:t xml:space="preserve"> </w:t>
-      </w:r>
-      <w:r>
         <w:t>System ten umożliwi studentom składanie i odbieranie komunikatów, wniosków oraz do</w:t>
       </w:r>
       <w:r>
@@ -2925,31 +2913,13 @@
         <w:t xml:space="preserve">. Planuje się, że system umożliwi również efektywne zarządzanie dokumentami przez personel uczelni, z dostępem do nadesłanych, rozpatrzonych i zarchiwizowanych dokumentów. Dzięki odpowiedniemu grupowaniu i filtrowaniu dokumentów, proces rozpatrzenia wniosków stanie się bardziej efektywny. Zastosowanie tego systemu przyczyni się do skrócenia czasu całej procedury składania wniosków zarówno dla pracowników uczelni, jak i studentów. </w:t>
       </w:r>
       <w:r>
-        <w:t xml:space="preserve">System ten zostanie zrealizowany w formie aplikacji internetowej, korzystając z nowoczesnych technologii, takich jak języki programowania Java i </w:t>
-      </w:r>
-      <w:proofErr w:type="spellStart"/>
-      <w:r>
-        <w:t>TypeScript</w:t>
-      </w:r>
-      <w:proofErr w:type="spellEnd"/>
-      <w:r>
-        <w:t xml:space="preserve">, szablony Spring </w:t>
-      </w:r>
-      <w:proofErr w:type="spellStart"/>
-      <w:r>
-        <w:t>Boot</w:t>
-      </w:r>
-      <w:proofErr w:type="spellEnd"/>
-      <w:r>
-        <w:t xml:space="preserve">, </w:t>
-      </w:r>
-      <w:proofErr w:type="spellStart"/>
-      <w:r>
-        <w:t>Angular</w:t>
-      </w:r>
-      <w:proofErr w:type="spellEnd"/>
-      <w:r>
-        <w:t>, oraz silnik baz danych MSSQL.</w:t>
+        <w:t xml:space="preserve">System ten zostanie zrealizowany w formie aplikacji internetowej, korzystając z nowoczesnych technologii, takich jak języki programowania Java i TypeScript, szablony Spring Boot, Angular, oraz silnik baz danych </w:t>
+      </w:r>
+      <w:r>
+        <w:t>Microsoft SQL Server</w:t>
+      </w:r>
+      <w:r>
+        <w:t>.</w:t>
       </w:r>
     </w:p>
     <w:p>
@@ -2957,23 +2927,11 @@
         <w:pStyle w:val="Akapitzwciciem"/>
       </w:pPr>
       <w:r>
-        <w:t>Rozdział drugi stanowi analizę głównego problemu, oferując zdefiniowanie jego kluczowych aspektów oraz ukazując kontekst i istotę wyzwania. W trzecim rozdziale dokonano pełnego przeglądu istniejących rozwiązań, łącząc go z krytycznym porównaniem do naszego projektowanego systemu. Koncepcje rozwiązania problemu, autorstwa inżyniera, zostały przedstawione w rozdziale czwartym, podczas gdy piąty rozdział poświęcony jest omówieniu ogólnej koncepcji organizacji systemu.</w:t>
-      </w:r>
-      <w:r>
-        <w:t xml:space="preserve"> </w:t>
-      </w:r>
-      <w:r>
-        <w:t xml:space="preserve">W szóstym rozdziale odnajdziemy obszerną </w:t>
+        <w:t xml:space="preserve">Rozdział drugi stanowi analizę głównego problemu, oferując zdefiniowanie jego kluczowych aspektów oraz ukazując kontekst i istotę wyzwania. W trzecim rozdziale dokonano pełnego przeglądu istniejących rozwiązań, łącząc go z krytycznym porównaniem do naszego projektowanego systemu. Koncepcje rozwiązania problemu, autorstwa inżyniera, zostały przedstawione w rozdziale czwartym, podczas gdy piąty rozdział poświęcony jest omówieniu ogólnej koncepcji organizacji systemu.W szóstym rozdziale odnajdziemy obszerną </w:t>
       </w:r>
       <w:r>
         <w:lastRenderedPageBreak/>
-        <w:t>dokumentację techniczną projektu, zawierającą szczegółowe informacje na temat zastosowanych technologii, narzędzi, struktury kodu, sposobów testowania oraz innych aspektów technicznych. Proces testowania i weryfikacji systemu pod kątem funkcjonalności został precyzyjnie opisany w siódmym rozdziale.</w:t>
-      </w:r>
-      <w:r>
-        <w:t xml:space="preserve"> </w:t>
-      </w:r>
-      <w:r>
-        <w:t>Rozdział ósmy skupia się na prezentacji realnych scenariuszy i przypadków wykorzystania systemu, szczegółowo opisując kroki, interakcje i korzyści wynikające z implementacji opracowanego rozwiązania. Ostatni rozdział stanowi syntezę osiągnięć projektu, jednocześnie proponując perspektywy dalszego rozwoju.</w:t>
+        <w:t>dokumentację techniczną projektu, zawierającą szczegółowe informacje na temat zastosowanych technologii, narzędzi, struktury kodu, sposobów testowania oraz innych aspektów technicznych. Proces testowania i weryfikacji systemu pod kątem funkcjonalności został precyzyjnie opisany w siódmym rozdziale.Rozdział ósmy skupia się na prezentacji realnych scenariuszy i przypadków wykorzystania systemu, szczegółowo opisując kroki, interakcje i korzyści wynikające z implementacji opracowanego rozwiązania. Ostatni rozdział stanowi syntezę osiągnięć projektu, jednocześnie proponując perspektywy dalszego rozwoju.</w:t>
       </w:r>
     </w:p>
     <w:p>
@@ -3047,9 +3005,6 @@
         <w:t>. Proces ten nakłada szereg trudności na studenta, zaczynając od ograniczonego czasu, szczególnie dla tych, którzy mieszkają poza obszarem uczelni lub są zatrudnieni. Konieczność osobistego dostarczenia dokumentów może prowadzić do konieczności wzięcia urlopu lub przerwania innych zobowiązań, co stwarza dodatkowe utrudnienia.</w:t>
       </w:r>
       <w:r>
-        <w:t xml:space="preserve"> </w:t>
-      </w:r>
-      <w:r>
         <w:t xml:space="preserve">Ponadto, koszty podróży związane z koniecznością odwiedzenia dziekanatu mogą być istotnym obciążeniem dla studentów, zwłaszcza tych, którzy mieszkają daleko od uczelni. Dodatkowe wydatki związane z transportem publicznym, paliwem czy parkowaniem tylko potęgują trudności. To nie tylko sprawia trudności dla studentów, ale także generuje dodatkowe obciążenia dla </w:t>
       </w:r>
       <w:r>
@@ -3100,7 +3055,7 @@
           <w:noProof/>
         </w:rPr>
         <w:drawing>
-          <wp:inline distT="0" distB="0" distL="0" distR="0" wp14:anchorId="52524E54" wp14:editId="3A93CC6D">
+          <wp:inline distT="0" distB="0" distL="0" distR="0">
             <wp:extent cx="4972050" cy="6696075"/>
             <wp:effectExtent l="19050" t="0" r="0" b="0"/>
             <wp:docPr id="2" name="Obraz 1" descr="obieg_dokumentow.jpg"/>
@@ -3166,12 +3121,6 @@
         <w:fldChar w:fldCharType="end"/>
       </w:r>
       <w:r>
-        <w:rPr>
-          <w:noProof/>
-        </w:rPr>
-        <w:t xml:space="preserve"> </w:t>
-      </w:r>
-      <w:r>
         <w:t>Aktualny obieg dokumentów w dziekanacie studenckim</w:t>
       </w:r>
       <w:bookmarkEnd w:id="3"/>
@@ -3188,7 +3137,7 @@
         </w:rPr>
         <w:lastRenderedPageBreak/>
         <w:drawing>
-          <wp:inline distT="0" distB="0" distL="0" distR="0" wp14:anchorId="53163841" wp14:editId="1678FA78">
+          <wp:inline distT="0" distB="0" distL="0" distR="0">
             <wp:extent cx="5112000" cy="7230024"/>
             <wp:effectExtent l="0" t="0" r="0" b="0"/>
             <wp:docPr id="6" name="Obraz 5" descr="podanie_o_zmiane_toku_studiow_wzor.jpg"/>
@@ -3255,12 +3204,6 @@
         <w:fldChar w:fldCharType="end"/>
       </w:r>
       <w:r>
-        <w:rPr>
-          <w:noProof/>
-        </w:rPr>
-        <w:t xml:space="preserve"> </w:t>
-      </w:r>
-      <w:r>
         <w:t>Wniosek o przeniesienie z formy studiów stacjonarnych na niestacjonarne</w:t>
       </w:r>
       <w:bookmarkEnd w:id="4"/>
@@ -3392,9 +3335,6 @@
         <w:t>zostaną</w:t>
       </w:r>
       <w:r>
-        <w:t xml:space="preserve"> </w:t>
-      </w:r>
-      <w:r>
         <w:t>rozwiązania, takie jak platformy, systemy czy moduły, które są już dostępne na rynku i mogą przyczynić się do rozwiązania problemów opisanych w rozdziale 2. Informacje na temat tych rozwiązań zostały pozyskane ze stron internetowych producentów lub dystrybutorów oprogramowania. Analiza będzie oparta na dostępnych danych dotyczących poszczególnych rozwiązań, umożliwiając pełniejsze zrozumienie ich potencjalnych korzyści i zastosowań.</w:t>
       </w:r>
     </w:p>
@@ -3462,7 +3402,7 @@
         </w:rPr>
         <w:lastRenderedPageBreak/>
         <w:drawing>
-          <wp:inline distT="0" distB="0" distL="0" distR="0" wp14:anchorId="3A2D93CD" wp14:editId="51D375B1">
+          <wp:inline distT="0" distB="0" distL="0" distR="0">
             <wp:extent cx="5112000" cy="2875539"/>
             <wp:effectExtent l="0" t="0" r="0" b="0"/>
             <wp:docPr id="1571850745" name="Obraz 1" descr="Obraz zawierający tekst, zrzut ekranu, oprogramowanie, Ikona komputerowa&#10;&#10;Opis wygenerowany automatycznie"/>
@@ -3480,7 +3420,7 @@
                     <a:blip r:embed="rId11" cstate="print">
                       <a:extLst>
                         <a:ext uri="{28A0092B-C50C-407E-A947-70E740481C1C}">
-                          <a14:useLocalDpi xmlns:a14="http://schemas.microsoft.com/office/drawing/2010/main" val="0"/>
+                          <a14:useLocalDpi xmlns:a14="http://schemas.microsoft.com/office/drawing/2010/main" xmlns:wps="http://schemas.microsoft.com/office/word/2010/wordprocessingShape" xmlns:wpi="http://schemas.microsoft.com/office/word/2010/wordprocessingInk" xmlns:wpg="http://schemas.microsoft.com/office/word/2010/wordprocessingGroup" xmlns:w16se="http://schemas.microsoft.com/office/word/2015/wordml/symex" xmlns:w16sdtdh="http://schemas.microsoft.com/office/word/2020/wordml/sdtdatahash" xmlns:w16="http://schemas.microsoft.com/office/word/2018/wordml" xmlns:w16cid="http://schemas.microsoft.com/office/word/2016/wordml/cid" xmlns:w16cex="http://schemas.microsoft.com/office/word/2018/wordml/cex" xmlns:w15="http://schemas.microsoft.com/office/word/2012/wordml" xmlns:w14="http://schemas.microsoft.com/office/word/2010/wordml" xmlns:w="http://schemas.openxmlformats.org/wordprocessingml/2006/main" xmlns:w10="urn:schemas-microsoft-com:office:word" xmlns:wp14="http://schemas.microsoft.com/office/word/2010/wordprocessingDrawing" xmlns:v="urn:schemas-microsoft-com:vml" xmlns:oel="http://schemas.microsoft.com/office/2019/extlst" xmlns:o="urn:schemas-microsoft-com:office:office" xmlns:am3d="http://schemas.microsoft.com/office/drawing/2017/model3d" xmlns:aink="http://schemas.microsoft.com/office/drawing/2016/ink" xmlns:mc="http://schemas.openxmlformats.org/markup-compatibility/2006" xmlns:cx8="http://schemas.microsoft.com/office/drawing/2016/5/14/chartex" xmlns:cx7="http://schemas.microsoft.com/office/drawing/2016/5/13/chartex" xmlns:cx6="http://schemas.microsoft.com/office/drawing/2016/5/12/chartex" xmlns:cx5="http://schemas.microsoft.com/office/drawing/2016/5/11/chartex" xmlns:cx4="http://schemas.microsoft.com/office/drawing/2016/5/10/chartex" xmlns:cx3="http://schemas.microsoft.com/office/drawing/2016/5/9/chartex" xmlns:cx2="http://schemas.microsoft.com/office/drawing/2015/10/21/chartex" xmlns:cx1="http://schemas.microsoft.com/office/drawing/2015/9/8/chartex" xmlns:cx="http://schemas.microsoft.com/office/drawing/2014/chartex" xmlns:wpc="http://schemas.microsoft.com/office/word/2010/wordprocessingCanvas" xmlns="" val="0"/>
                         </a:ext>
                       </a:extLst>
                     </a:blip>
@@ -3547,7 +3487,7 @@
           <w:noProof/>
         </w:rPr>
         <w:drawing>
-          <wp:inline distT="0" distB="0" distL="0" distR="0" wp14:anchorId="730A96AB" wp14:editId="784323A4">
+          <wp:inline distT="0" distB="0" distL="0" distR="0">
             <wp:extent cx="5112000" cy="2875540"/>
             <wp:effectExtent l="0" t="0" r="0" b="0"/>
             <wp:docPr id="2107414855" name="Obraz 2" descr="Obraz zawierający tekst, elektronika, zrzut ekranu, oprogramowanie&#10;&#10;Opis wygenerowany automatycznie"/>
@@ -3565,7 +3505,7 @@
                     <a:blip r:embed="rId12" cstate="print">
                       <a:extLst>
                         <a:ext uri="{28A0092B-C50C-407E-A947-70E740481C1C}">
-                          <a14:useLocalDpi xmlns:a14="http://schemas.microsoft.com/office/drawing/2010/main" val="0"/>
+                          <a14:useLocalDpi xmlns:a14="http://schemas.microsoft.com/office/drawing/2010/main" xmlns:wps="http://schemas.microsoft.com/office/word/2010/wordprocessingShape" xmlns:wpi="http://schemas.microsoft.com/office/word/2010/wordprocessingInk" xmlns:wpg="http://schemas.microsoft.com/office/word/2010/wordprocessingGroup" xmlns:w16se="http://schemas.microsoft.com/office/word/2015/wordml/symex" xmlns:w16sdtdh="http://schemas.microsoft.com/office/word/2020/wordml/sdtdatahash" xmlns:w16="http://schemas.microsoft.com/office/word/2018/wordml" xmlns:w16cid="http://schemas.microsoft.com/office/word/2016/wordml/cid" xmlns:w16cex="http://schemas.microsoft.com/office/word/2018/wordml/cex" xmlns:w15="http://schemas.microsoft.com/office/word/2012/wordml" xmlns:w14="http://schemas.microsoft.com/office/word/2010/wordml" xmlns:w="http://schemas.openxmlformats.org/wordprocessingml/2006/main" xmlns:w10="urn:schemas-microsoft-com:office:word" xmlns:wp14="http://schemas.microsoft.com/office/word/2010/wordprocessingDrawing" xmlns:v="urn:schemas-microsoft-com:vml" xmlns:oel="http://schemas.microsoft.com/office/2019/extlst" xmlns:o="urn:schemas-microsoft-com:office:office" xmlns:am3d="http://schemas.microsoft.com/office/drawing/2017/model3d" xmlns:aink="http://schemas.microsoft.com/office/drawing/2016/ink" xmlns:mc="http://schemas.openxmlformats.org/markup-compatibility/2006" xmlns:cx8="http://schemas.microsoft.com/office/drawing/2016/5/14/chartex" xmlns:cx7="http://schemas.microsoft.com/office/drawing/2016/5/13/chartex" xmlns:cx6="http://schemas.microsoft.com/office/drawing/2016/5/12/chartex" xmlns:cx5="http://schemas.microsoft.com/office/drawing/2016/5/11/chartex" xmlns:cx4="http://schemas.microsoft.com/office/drawing/2016/5/10/chartex" xmlns:cx3="http://schemas.microsoft.com/office/drawing/2016/5/9/chartex" xmlns:cx2="http://schemas.microsoft.com/office/drawing/2015/10/21/chartex" xmlns:cx1="http://schemas.microsoft.com/office/drawing/2015/9/8/chartex" xmlns:cx="http://schemas.microsoft.com/office/drawing/2014/chartex" xmlns:wpc="http://schemas.microsoft.com/office/word/2010/wordprocessingCanvas" xmlns="" val="0"/>
                         </a:ext>
                       </a:extLst>
                     </a:blip>
@@ -3659,25 +3599,16 @@
         <w:t>elektronicznego zarządzania dokumentacją EZD RP</w:t>
       </w:r>
       <w:r>
-        <w:t xml:space="preserve"> </w:t>
-      </w:r>
-      <w:r>
         <w:t>umożliwia</w:t>
       </w:r>
       <w:r>
-        <w:t xml:space="preserve"> szereg funkcji, w tym prowadzenie korespondencji w formie elektronicznej, wspierając tym samym efektywną komunikację wewnętrzną jednostki. Zgodnie z dostępnym opisem na stronie producenta, system ten został specjalnie opracowany, aby sprostać potrzebom biznesowym polskiej administracji publicznej. EZD RP nie tylko umożliwia elektroniczne rozstrzyganie spraw, ale również wspiera obsługę spraw w formie papierowej. Oprogramowanie odzwierciedla kluczowe procesy wykonywane przez urzędników podczas załatwiania spraw.</w:t>
-      </w:r>
-      <w:r>
-        <w:t xml:space="preserve"> </w:t>
-      </w:r>
-      <w:r>
-        <w:t>EZD RP wyróżnia się także wspieraniem efektywnego obiegu dokumentów za pomocą systemu zadań. Dzięki tej funkcji, czas obiegu dokumentów jest redukowany, co z kolei przekłada się na zmniejszenie liczby koniecznej korespondencji. To wszystko wspólnie sprawia, że EZD RP stanowi kompleksowe narzędzie wspomagające zarządzanie dokumentacją oraz procesami administracyjnymi w kontekście polskiej administracji publicznej</w:t>
+        <w:t xml:space="preserve"> szereg funkcji, w tym prowadzenie korespondencji w formie elektronicznej, wspierając tym samym efektywną komunikację wewnętrzną jednostki. Zgodnie z dostępnym opisem na stronie producenta, system ten został specjalnie opracowany, aby sprostać potrzebom biznesowym polskiej administracji publicznej. EZD RP nie tylko umożliwia elektroniczne rozstrzyganie spraw, ale również wspiera obsługę spraw w formie papierowej. Oprogramowanie odzwierciedla kluczowe procesy wykonywane przez urzędników podczas załatwiania spraw.EZD RP wyróżnia się także wspieraniem efektywnego obiegu dokumentów za pomocą systemu zadań. Dzięki tej funkcji, czas obiegu dokumentów jest redukowany, co z kolei przekłada się na zmniejszenie liczby koniecznej korespondencji. To wszystko wspólnie sprawia, że EZD RP stanowi kompleksowe narzędzie wspomagające zarządzanie dokumentacją oraz procesami administracyjnymi w kontekście polskiej administracji publicznej</w:t>
       </w:r>
       <w:r>
         <w:rPr>
           <w:rStyle w:val="Odwoanieprzypisudolnego"/>
         </w:rPr>
-        <w:footnoteReference w:id="1"/>
+        <w:footnoteReference w:id="2"/>
       </w:r>
       <w:r>
         <w:t>.</w:t>
@@ -3704,7 +3635,7 @@
         </w:rPr>
         <w:lastRenderedPageBreak/>
         <w:drawing>
-          <wp:inline distT="0" distB="0" distL="0" distR="0" wp14:anchorId="42BB4A2E" wp14:editId="2619AD71">
+          <wp:inline distT="0" distB="0" distL="0" distR="0">
             <wp:extent cx="5112000" cy="2722229"/>
             <wp:effectExtent l="0" t="0" r="0" b="0"/>
             <wp:docPr id="3" name="Obraz 2" descr="ezd.PNG"/>
@@ -3823,15 +3754,7 @@
       </w:pPr>
       <w:bookmarkStart w:id="12" w:name="_Toc157717559"/>
       <w:r>
-        <w:t xml:space="preserve">Platforma </w:t>
-      </w:r>
-      <w:proofErr w:type="spellStart"/>
-      <w:r>
-        <w:t>Zendesk</w:t>
-      </w:r>
-      <w:proofErr w:type="spellEnd"/>
-      <w:r>
-        <w:t xml:space="preserve"> z licencją dla sektora edukacji</w:t>
+        <w:t>Platforma Zendesk z licencją dla sektora edukacji</w:t>
       </w:r>
       <w:bookmarkEnd w:id="12"/>
     </w:p>
@@ -3840,46 +3763,19 @@
         <w:pStyle w:val="Akapitzwciciem"/>
       </w:pPr>
       <w:r>
-        <w:t xml:space="preserve">Platforma </w:t>
-      </w:r>
-      <w:proofErr w:type="spellStart"/>
-      <w:r>
-        <w:t>Zendesk</w:t>
-      </w:r>
-      <w:proofErr w:type="spellEnd"/>
-      <w:r>
-        <w:t xml:space="preserve"> oferuje dedykowane licencje dostosowane specjalnie do sektora edukacyjnego, dostarczając kompleksowe narzędzia do efektywnego zarządzania </w:t>
+        <w:t xml:space="preserve">Platforma Zendesk oferuje dedykowane licencje dostosowane specjalnie do sektora edukacyjnego, dostarczając kompleksowe narzędzia do efektywnego zarządzania </w:t>
       </w:r>
       <w:r>
         <w:t xml:space="preserve">w </w:t>
       </w:r>
       <w:r>
-        <w:t xml:space="preserve">instytucjach edukacyjnych. Dzięki temu specjalnemu rozwiązaniu, szkoły, uczelnie i inne instytucje edukacyjne mogą skorzystać z zaawansowanych funkcji </w:t>
-      </w:r>
-      <w:proofErr w:type="spellStart"/>
-      <w:r>
-        <w:t>Zendesk</w:t>
-      </w:r>
-      <w:proofErr w:type="spellEnd"/>
-      <w:r>
-        <w:t>, dostosowanych do ich unikalnych potrzeb.</w:t>
-      </w:r>
-      <w:r>
-        <w:t xml:space="preserve"> </w:t>
-      </w:r>
-      <w:proofErr w:type="spellStart"/>
-      <w:r>
-        <w:t>Zendesk</w:t>
-      </w:r>
-      <w:proofErr w:type="spellEnd"/>
-      <w:r>
-        <w:t xml:space="preserve"> wspiera efektywną komunikację między pracownikami dziekanatu, a studentami poprzez system biletów, czaty online i możliwość śledzenia zgłoszeń. Dodatkowo, platforma umożliwia zautomatyzowane przypisywanie i rozwiązywanie zadań, co skutkuje szybszą reakcją na pytania oraz problemy studentów</w:t>
+        <w:t>instytucjach edukacyjnych. Dzięki temu specjalnemu rozwiązaniu, szkoły, uczelnie i inne instytucje edukacyjne mogą skorzystać z zaawansowanych funkcji Zendesk, dostosowanych do ich unikalnych potrzeb.Zendesk wspiera efektywną komunikację między pracownikami dziekanatu, a studentami poprzez system biletów, czaty online i możliwość śledzenia zgłoszeń. Dodatkowo, platforma umożliwia zautomatyzowane przypisywanie i rozwiązywanie zadań, co skutkuje szybszą reakcją na pytania oraz problemy studentów</w:t>
       </w:r>
       <w:r>
         <w:rPr>
           <w:rStyle w:val="Odwoanieprzypisudolnego"/>
         </w:rPr>
-        <w:footnoteReference w:id="2"/>
+        <w:footnoteReference w:id="3"/>
       </w:r>
       <w:r>
         <w:t>.</w:t>
@@ -3890,29 +3786,13 @@
         <w:pStyle w:val="Akapitzwciciem"/>
       </w:pPr>
       <w:r>
-        <w:t xml:space="preserve">Możliwość dostosowania do specyfiki instytucji czyni </w:t>
-      </w:r>
-      <w:proofErr w:type="spellStart"/>
-      <w:r>
-        <w:t>Zendesk</w:t>
-      </w:r>
-      <w:proofErr w:type="spellEnd"/>
-      <w:r>
-        <w:t xml:space="preserve"> dedykowanym rozwiązaniem wspierającym efektywną komunikację w sektorze edukacyjnym. Platforma oferuje funkcję dodawania załączników do </w:t>
+        <w:t xml:space="preserve">Możliwość dostosowania do specyfiki instytucji czyni Zendesk dedykowanym rozwiązaniem wspierającym efektywną komunikację w sektorze edukacyjnym. Platforma oferuje funkcję dodawania załączników do </w:t>
       </w:r>
       <w:r>
         <w:t>biletów</w:t>
       </w:r>
       <w:r>
-        <w:t xml:space="preserve">, co umożliwia przesyłanie plików w ramach komunikacji między pracownikami dziekanatu, a studentami. Interfejs </w:t>
-      </w:r>
-      <w:proofErr w:type="spellStart"/>
-      <w:r>
-        <w:t>Zendesk</w:t>
-      </w:r>
-      <w:proofErr w:type="spellEnd"/>
-      <w:r>
-        <w:t xml:space="preserve"> został zaprojektowany w sposób umożliwiający łatwe nawigowanie i korzystanie z różnych funkcji platformy. Dzięki temu </w:t>
+        <w:t xml:space="preserve">, co umożliwia przesyłanie plików w ramach komunikacji między pracownikami dziekanatu, a studentami. Interfejs Zendesk został zaprojektowany w sposób umożliwiający łatwe nawigowanie i korzystanie z różnych funkcji platformy. Dzięki temu </w:t>
       </w:r>
       <w:r>
         <w:lastRenderedPageBreak/>
@@ -3934,7 +3814,7 @@
           <w:noProof/>
         </w:rPr>
         <w:drawing>
-          <wp:inline distT="0" distB="0" distL="0" distR="0" wp14:anchorId="421F7CA7" wp14:editId="22991322">
+          <wp:inline distT="0" distB="0" distL="0" distR="0">
             <wp:extent cx="4533900" cy="2833490"/>
             <wp:effectExtent l="0" t="0" r="0" b="0"/>
             <wp:docPr id="7" name="Obraz 3" descr="zendesk.jpg"/>
@@ -4003,14 +3883,9 @@
         <w:fldChar w:fldCharType="end"/>
       </w:r>
       <w:r>
-        <w:t xml:space="preserve"> Ekran główny platformy </w:t>
-      </w:r>
-      <w:proofErr w:type="spellStart"/>
-      <w:r>
-        <w:t>Zendesk</w:t>
+        <w:t xml:space="preserve"> Ekran główny platformy Zendesk</w:t>
       </w:r>
       <w:bookmarkEnd w:id="13"/>
-      <w:proofErr w:type="spellEnd"/>
     </w:p>
     <w:p>
       <w:pPr>
@@ -4029,15 +3904,7 @@
       </w:pPr>
       <w:bookmarkStart w:id="14" w:name="_Toc157717560"/>
       <w:r>
-        <w:t xml:space="preserve">Platforma </w:t>
-      </w:r>
-      <w:proofErr w:type="spellStart"/>
-      <w:r>
-        <w:t>Slack</w:t>
-      </w:r>
-      <w:proofErr w:type="spellEnd"/>
-      <w:r>
-        <w:t xml:space="preserve"> dostosowana do środowiska edukacyjnego</w:t>
+        <w:t>Platforma Slack dostosowana do środowiska edukacyjnego</w:t>
       </w:r>
       <w:bookmarkEnd w:id="14"/>
     </w:p>
@@ -4046,15 +3913,7 @@
         <w:pStyle w:val="Akapitzwciciem"/>
       </w:pPr>
       <w:r>
-        <w:t xml:space="preserve">Platforma </w:t>
-      </w:r>
-      <w:proofErr w:type="spellStart"/>
-      <w:r>
-        <w:t>Slack</w:t>
-      </w:r>
-      <w:proofErr w:type="spellEnd"/>
-      <w:r>
-        <w:t xml:space="preserve">, dostosowana do kontekstu edukacyjnego, pełni znaczącą rolę jako skuteczne narzędzie ułatwiające komunikację między pracownikami uczelni a studentami. Wykorzystanie kanałów tematycznych pozwala na precyzyjne uporządkowanie dyskusji związanych z różnymi przedmiotami, projektami badawczymi czy wydarzeniami kampusowymi. </w:t>
+        <w:t xml:space="preserve">Platforma Slack, dostosowana do kontekstu edukacyjnego, pełni znaczącą rolę jako skuteczne narzędzie ułatwiające komunikację między pracownikami uczelni a studentami. Wykorzystanie kanałów tematycznych pozwala na precyzyjne uporządkowanie dyskusji związanych z różnymi przedmiotami, projektami badawczymi czy wydarzeniami kampusowymi. </w:t>
       </w:r>
       <w:r>
         <w:t>Pracownicy dziekanatu</w:t>
@@ -4081,7 +3940,7 @@
         <w:rPr>
           <w:rStyle w:val="Odwoanieprzypisudolnego"/>
         </w:rPr>
-        <w:footnoteReference w:id="3"/>
+        <w:footnoteReference w:id="4"/>
       </w:r>
       <w:r>
         <w:t>.</w:t>
@@ -4096,31 +3955,7 @@
       </w:r>
       <w:r>
         <w:lastRenderedPageBreak/>
-        <w:t xml:space="preserve">szybką i skuteczną wymianę informacji. Dodatkowo, możliwość współdzielenia plików w ramach platformy </w:t>
-      </w:r>
-      <w:proofErr w:type="spellStart"/>
-      <w:r>
-        <w:t>Slack</w:t>
-      </w:r>
-      <w:proofErr w:type="spellEnd"/>
-      <w:r>
-        <w:t xml:space="preserve"> ułatwia przesyłanie dokumentów, co sprzyja efektywnej wymianie informacji. Te rozbudowane funkcje sprawiają, że </w:t>
-      </w:r>
-      <w:proofErr w:type="spellStart"/>
-      <w:r>
-        <w:t>Slack</w:t>
-      </w:r>
-      <w:proofErr w:type="spellEnd"/>
-      <w:r>
-        <w:t xml:space="preserve">, dostosowany do środowiska edukacyjnego, staje się platformą sprzyjającą efektywnej i dynamicznej komunikacji między pracownikami uczelni a studentami. Interfejs </w:t>
-      </w:r>
-      <w:proofErr w:type="spellStart"/>
-      <w:r>
-        <w:t>Slacka</w:t>
-      </w:r>
-      <w:proofErr w:type="spellEnd"/>
-      <w:r>
-        <w:t xml:space="preserve"> został zaprojektowany w taki sposób, aby umożliwić użytkownikom łatwe poruszanie się po platformie i korzystanie z różnych funkcji bez zbędnych trudności. To z kolei przyczynia się do płynnego i intuicyjnego doświadczenia użytkownika, co jest istotne dla efektywnego wykorzystania potencjału komunikacyjnego platformy w kontekście edukacyjnym.</w:t>
+        <w:t>szybką i skuteczną wymianę informacji. Dodatkowo, możliwość współdzielenia plików w ramach platformy Slack ułatwia przesyłanie dokumentów, co sprzyja efektywnej wymianie informacji. Te rozbudowane funkcje sprawiają, że Slack, dostosowany do środowiska edukacyjnego, staje się platformą sprzyjającą efektywnej i dynamicznej komunikacji między pracownikami uczelni a studentami. Interfejs Slacka został zaprojektowany w taki sposób, aby umożliwić użytkownikom łatwe poruszanie się po platformie i korzystanie z różnych funkcji bez zbędnych trudności. To z kolei przyczynia się do płynnego i intuicyjnego doświadczenia użytkownika, co jest istotne dla efektywnego wykorzystania potencjału komunikacyjnego platformy w kontekście edukacyjnym.</w:t>
       </w:r>
     </w:p>
     <w:p>
@@ -4135,7 +3970,7 @@
           <w:noProof/>
         </w:rPr>
         <w:drawing>
-          <wp:inline distT="0" distB="0" distL="0" distR="0" wp14:anchorId="4198693B" wp14:editId="0F09D048">
+          <wp:inline distT="0" distB="0" distL="0" distR="0">
             <wp:extent cx="5112000" cy="3408201"/>
             <wp:effectExtent l="0" t="0" r="0" b="0"/>
             <wp:docPr id="5" name="Obraz 4" descr="slack.jpg"/>
@@ -4204,20 +4039,9 @@
         <w:fldChar w:fldCharType="end"/>
       </w:r>
       <w:r>
-        <w:rPr>
-          <w:noProof/>
-        </w:rPr>
-        <w:t xml:space="preserve"> </w:t>
-      </w:r>
-      <w:r>
-        <w:t xml:space="preserve">Interfejs platformy </w:t>
-      </w:r>
-      <w:proofErr w:type="spellStart"/>
-      <w:r>
-        <w:t>Slack</w:t>
+        <w:t>Interfejs platformy Slack</w:t>
       </w:r>
       <w:bookmarkEnd w:id="15"/>
-      <w:proofErr w:type="spellEnd"/>
     </w:p>
     <w:p>
       <w:pPr>
@@ -4273,15 +4097,7 @@
         <w:pStyle w:val="Akapitzwciciem"/>
       </w:pPr>
       <w:r>
-        <w:t xml:space="preserve">Platforma </w:t>
-      </w:r>
-      <w:proofErr w:type="spellStart"/>
-      <w:r>
-        <w:t>Zendesk</w:t>
-      </w:r>
-      <w:proofErr w:type="spellEnd"/>
-      <w:r>
-        <w:t>, dzięki dedykowanej licencji edukacyjnej, dostosowuje się do specyfiki instytucji, efektywnie wspierając komunikację i wymianę informacji. System biletowy, możliwość dołączania załączników oraz intuicyjny interfejs sprawiają, że jest kompleksowym narzędziem w obszarze obsługi klienta.</w:t>
+        <w:t>Platforma Zendesk, dzięki dedykowanej licencji edukacyjnej, dostosowuje się do specyfiki instytucji, efektywnie wspierając komunikację i wymianę informacji. System biletowy, możliwość dołączania załączników oraz intuicyjny interfejs sprawiają, że jest kompleksowym narzędziem w obszarze obsługi klienta.</w:t>
       </w:r>
     </w:p>
     <w:p>
@@ -4289,15 +4105,7 @@
         <w:pStyle w:val="Akapitzwciciem"/>
       </w:pPr>
       <w:r>
-        <w:t xml:space="preserve">Platforma </w:t>
-      </w:r>
-      <w:proofErr w:type="spellStart"/>
-      <w:r>
-        <w:t>Slack</w:t>
-      </w:r>
-      <w:proofErr w:type="spellEnd"/>
-      <w:r>
-        <w:t>, dostosowana do środowiska edukacyjnego, wyróżnia się funkcją czatu w czasie rzeczywistym, umożliwiając aktywną komunikację. Możliwość współdzielenia plików oraz przyjazny interfejs stanowią dodatkowe atuty wspierające efektywną komunikację wśród użytkowników.</w:t>
+        <w:t>Platforma Slack, dostosowana do środowiska edukacyjnego, wyróżnia się funkcją czatu w czasie rzeczywistym, umożliwiając aktywną komunikację. Możliwość współdzielenia plików oraz przyjazny interfejs stanowią dodatkowe atuty wspierające efektywną komunikację wśród użytkowników.</w:t>
       </w:r>
     </w:p>
     <w:p>
@@ -4369,13 +4177,8 @@
         <w:pStyle w:val="Akapitzwciciem"/>
       </w:pPr>
       <w:r>
-        <w:t xml:space="preserve">W ramach proponowanej koncepcji praktycznego systemu wymiany informacji między studentami a dziekanatem, opartego na systemie biletowym, priorytetem jest zapewnienie prostoty obsługi i szybkości reakcji. Interfejs tego narzędzia zostanie starannie zaprojektowany, aby każdy student mógł łatwo zrozumieć, jak korzystać z systemu, nie wymagając specjalistycznej wiedzy technicznej. Aby zgłosić sprawę, studenci będą mieli dostęp do intuicyjnego formularza, który umożliwi im precyzyjne opisanie problemu. Generowanie unikalnych numerów biletów pozwoli na szybkie i precyzyjne identyfikowanie zgłoszeń, a także umożliwi studentom śledzenie postępu w ich </w:t>
-      </w:r>
-      <w:proofErr w:type="spellStart"/>
-      <w:r>
-        <w:t>rozpatrywaniu.</w:t>
-      </w:r>
-      <w:proofErr w:type="spellEnd"/>
+        <w:t>W ramach proponowanej koncepcji praktycznego systemu wymiany informacji między studentami a dziekanatem, opartego na systemie biletowym, priorytetem jest zapewnienie prostoty obsługi i szybkości reakcji. Interfejs tego narzędzia zostanie starannie zaprojektowany, aby każdy student mógł łatwo zrozumieć, jak korzystać z systemu, nie wymagając specjalistycznej wiedzy technicznej. Aby zgłosić sprawę, studenci będą mieli dostęp do intuicyjnego formularza, który umożliwi im precyzyjne opisanie problemu. Generowanie unikalnych numerów biletów pozwoli na szybkie i precyzyjne identyfikowanie zgłoszeń, a także umożliwi studentom śledzenie postępu w ich rozpatrywaniu.</w:t>
+      </w:r>
     </w:p>
     <w:p>
       <w:pPr>
@@ -4409,29 +4212,19 @@
         <w:pStyle w:val="Akapitzwciciem"/>
       </w:pPr>
       <w:r>
-        <w:t xml:space="preserve">Koncepcja rozwiązania technologicznego systemu wymiany wiadomości pomiędzy studentem a pracownikami dziekanatu oparta jest na architekturze REST, stanowiącej kluczowy element projektu. Aplikacja internetowa zostanie opracowana przy użyciu języków Java i </w:t>
-      </w:r>
-      <w:proofErr w:type="spellStart"/>
-      <w:r>
-        <w:t>TypeScript</w:t>
-      </w:r>
-      <w:proofErr w:type="spellEnd"/>
-      <w:r>
-        <w:t xml:space="preserve">, wykorzystując </w:t>
+        <w:t xml:space="preserve">Koncepcja rozwiązania technologicznego systemu wymiany wiadomości pomiędzy studentem a pracownikami dziekanatu oparta jest na architekturze REST, stanowiącej kluczowy element projektu. Aplikacja internetowa zostanie opracowana przy użyciu języków Java i TypeScript, wykorzystując </w:t>
       </w:r>
       <w:r>
         <w:t>szablony</w:t>
       </w:r>
       <w:r>
-        <w:t xml:space="preserve"> Spring i </w:t>
-      </w:r>
-      <w:proofErr w:type="spellStart"/>
-      <w:r>
-        <w:t>Angular</w:t>
-      </w:r>
-      <w:proofErr w:type="spellEnd"/>
-      <w:r>
-        <w:t xml:space="preserve"> oraz silnika bazy danych MSSQL</w:t>
+        <w:t xml:space="preserve"> Spring i Angular</w:t>
+      </w:r>
+      <w:r>
+        <w:t xml:space="preserve"> oraz silnika bazy danych </w:t>
+      </w:r>
+      <w:r>
+        <w:t>Microsoft SQL Server</w:t>
       </w:r>
       <w:r>
         <w:t>. Architektura REST</w:t>
@@ -4446,7 +4239,25 @@
         <w:t xml:space="preserve"> Do transportu danych pomiędzy klientem a REST API użyty zostanie format JSON.</w:t>
       </w:r>
       <w:r>
-        <w:t xml:space="preserve"> Dodatkowo, w ramach tej koncepcji, wykorzystany zostanie silnik bazy danych MSSQL w celu skutecznego przechowywania i zarządzania danymi systemowymi. MSSQL oferuje nie tylko wysoką wydajność, ale także solidne mechanizmy zabezpieczające integralność danych. Dzięki temu, informacje dotyczące zgłoszeń, komunikatów i historii interakcji między studentami a pracownikami dziekanatu będą przechowywane w sposób niezawodny i dostępne dla systemu w czasie rzeczywistym. Implementacja architektury REST w połączeniu z silnikiem bazy danych MSSQL ma na celu zapewnienie skalowalności, elastyczności oraz wysokiej wydajności systemu. To kompleksowe podejście pozwala skoncentrować się na efektywnej wymianie informacji między użytkownikami, jednocześnie gwarantując solidne zarządzanie danymi oraz zgodność z nowoczesnymi standardami technologicznymi.</w:t>
+        <w:t xml:space="preserve"> Dodatkowo, w ramach tej koncepcji, wykorzystany zostanie silnik bazy danych </w:t>
+      </w:r>
+      <w:r>
+        <w:t>Microsoft SQL Server</w:t>
+      </w:r>
+      <w:r>
+        <w:t xml:space="preserve"> </w:t>
+      </w:r>
+      <w:r>
+        <w:t xml:space="preserve">w celu skutecznego przechowywania i zarządzania danymi systemowymi. </w:t>
+      </w:r>
+      <w:r>
+        <w:t>Microsoft SQL Server</w:t>
+      </w:r>
+      <w:r>
+        <w:t xml:space="preserve"> </w:t>
+      </w:r>
+      <w:r>
+        <w:t>oferuje nie tylko wysoką wydajność, ale także solidne mechanizmy zabezpieczające integralność danych. Dzięki temu, informacje dotyczące zgłoszeń, komunikatów i historii interakcji między studentami a pracownikami dziekanatu będą przechowywane w sposób niezawodny i dostępne dla systemu w czasie rzeczywistym. Implementacja architektury REST w połączeniu z silnikiem bazy danych MSSQL ma na celu zapewnienie skalowalności, elastyczności oraz wysokiej wydajności systemu. To kompleksowe podejście pozwala skoncentrować się na efektywnej wymianie informacji między użytkownikami, jednocześnie gwarantując solidne zarządzanie danymi oraz zgodność z nowoczesnymi standardami technologicznymi.</w:t>
       </w:r>
     </w:p>
     <w:p>
@@ -4541,11 +4352,11 @@
       <w:tblPr>
         <w:tblStyle w:val="Tabela-Siatka"/>
         <w:tblW w:w="0" w:type="auto"/>
-        <w:tblLook w:val="04A0" w:firstRow="1" w:lastRow="0" w:firstColumn="1" w:lastColumn="0" w:noHBand="0" w:noVBand="1"/>
+        <w:tblLook w:val="04A0"/>
       </w:tblPr>
       <w:tblGrid>
-        <w:gridCol w:w="2292"/>
-        <w:gridCol w:w="6427"/>
+        <w:gridCol w:w="2269"/>
+        <w:gridCol w:w="6450"/>
       </w:tblGrid>
       <w:tr>
         <w:trPr>
@@ -5150,9 +4961,6 @@
               <w:t>System musi umożliwić</w:t>
             </w:r>
             <w:r>
-              <w:t xml:space="preserve"> </w:t>
-            </w:r>
-            <w:r>
               <w:t>archiwizację zgłoszeń, które zostały wprowadzone przez użytkowników. Proces archiwizacji powinien obejmować wszystkie istotne informacje, takie jak załączniki i komentarze zawarte w zgłoszeniach. Dzięki temu użytkownicy i administratorzy będą mieli dostęp do pełnej historii zgłoszeń, włączając w to wszelkie istotne szczegóły, nawet po ich zamknięciu.</w:t>
             </w:r>
           </w:p>
@@ -5252,13 +5060,8 @@
               <w:spacing w:before="120" w:after="120"/>
               <w:ind w:firstLine="0"/>
             </w:pPr>
-            <w:proofErr w:type="spellStart"/>
-            <w:r>
-              <w:t>Priorytetyzacji</w:t>
-            </w:r>
-            <w:proofErr w:type="spellEnd"/>
-            <w:r>
-              <w:t xml:space="preserve"> zgłoszeń</w:t>
+            <w:r>
+              <w:t>Priorytetyzacji zgłoszeń</w:t>
             </w:r>
           </w:p>
         </w:tc>
@@ -5511,13 +5314,8 @@
               <w:ind w:firstLine="0"/>
             </w:pPr>
             <w:r>
-              <w:t xml:space="preserve">Powiadomienia typu </w:t>
-            </w:r>
-            <w:proofErr w:type="spellStart"/>
-            <w:r>
-              <w:t>push</w:t>
-            </w:r>
-            <w:proofErr w:type="spellEnd"/>
+              <w:t>Powiadomienia typu push</w:t>
+            </w:r>
           </w:p>
         </w:tc>
         <w:tc>
@@ -5534,23 +5332,7 @@
               <w:t xml:space="preserve">System musi posiadać możliwość </w:t>
             </w:r>
             <w:r>
-              <w:t xml:space="preserve">wysyłania powiadomień </w:t>
-            </w:r>
-            <w:proofErr w:type="spellStart"/>
-            <w:r>
-              <w:t>push</w:t>
-            </w:r>
-            <w:proofErr w:type="spellEnd"/>
-            <w:r>
-              <w:t xml:space="preserve"> do użytkowników wewnątrz aplikacji. Te powiadomienia </w:t>
-            </w:r>
-            <w:proofErr w:type="spellStart"/>
-            <w:r>
-              <w:t>push</w:t>
-            </w:r>
-            <w:proofErr w:type="spellEnd"/>
-            <w:r>
-              <w:t xml:space="preserve"> mogą przekazywać informacje dotyczące danych logowania, nowych zgłoszeń, zmiany statusu zgłoszenia, nowych komentarzy oraz załączników. Dzięki temu użytkownicy będą natychmiastowo informowani o istotnych zdarzeniach bez konieczności aktywnego sprawdzania aplikacji, co przyczyni się do zwiększenia efektywności i bieżącej komunikacji w systemie.</w:t>
+              <w:t>wysyłania powiadomień push do użytkowników wewnątrz aplikacji. Te powiadomienia push mogą przekazywać informacje dotyczące danych logowania, nowych zgłoszeń, zmiany statusu zgłoszenia, nowych komentarzy oraz załączników. Dzięki temu użytkownicy będą natychmiastowo informowani o istotnych zdarzeniach bez konieczności aktywnego sprawdzania aplikacji, co przyczyni się do zwiększenia efektywności i bieżącej komunikacji w systemie.</w:t>
             </w:r>
           </w:p>
         </w:tc>
@@ -5748,7 +5530,7 @@
           <w:noProof/>
         </w:rPr>
         <w:drawing>
-          <wp:inline distT="0" distB="0" distL="0" distR="0" wp14:anchorId="7464606A" wp14:editId="49D3ABDB">
+          <wp:inline distT="0" distB="0" distL="0" distR="0">
             <wp:extent cx="5112000" cy="2956083"/>
             <wp:effectExtent l="19050" t="0" r="0" b="0"/>
             <wp:docPr id="1251448897" name="Obraz 0" descr="restAPI.png"/>
@@ -5844,91 +5626,114 @@
         <w:rPr>
           <w:rStyle w:val="Odwoanieprzypisudolnego"/>
         </w:rPr>
-        <w:footnoteReference w:id="4"/>
+        <w:footnoteReference w:id="5"/>
       </w:r>
       <w:r>
         <w:t>.</w:t>
       </w:r>
       <w:r>
+        <w:t>Opisany proces komunikacji między warstwami systemu opiera się na schemacie żądań i odpowiedzi, który jest przetwarzany za pomocą REST API. Inicjatywa zaczyna się w warstwie prezentacji, gdzie generowane jest żądanie HTTP. Następnie to żądanie przekazywane jest do warstwy logiki biznesowej, która podejmuje decyzję odnośnie do operacji, jakie powinna wykonać, komunikując się jednocześnie z warstwą dostępu do danych i bazą danych.Po otrzymaniu odpowiedzi z bazy danych, warstwa dostępu do danych przekazuje te informacje z powrotem do warstwy logiki biznesowej. W tej warstwie dane są dalej przetwarzane, a następnie w formie odpowiedzi przekazywane z powrotem do warstwy prezentacji. Cały ten proces ma na celu zapewnienie efektywnej komunikacji i współpracy pomiędzy poszczególnymi warstwami systemu.</w:t>
+      </w:r>
+    </w:p>
+    <w:p>
+      <w:pPr>
+        <w:pStyle w:val="Nagwek2"/>
+      </w:pPr>
+      <w:bookmarkStart w:id="27" w:name="_Toc157717570"/>
+      <w:r>
+        <w:t>Metody i narzędzia realizacji</w:t>
+      </w:r>
+      <w:bookmarkEnd w:id="27"/>
+    </w:p>
+    <w:p>
+      <w:pPr>
+        <w:pStyle w:val="Akapitzwciciem"/>
+      </w:pPr>
+      <w:r>
+        <w:t xml:space="preserve">System wspomagający wymianę informacji pomiędzy studentem a dziekanatem </w:t>
+      </w:r>
+      <w:r>
+        <w:t>oparty na architekturze REST API wykonany zostanie przy użyciu nowoczesnych narzędzi dających możliwość zbudowania sta</w:t>
+      </w:r>
+      <w:r>
+        <w:t xml:space="preserve">bilnej aplikacji. Dane wykorzystywane przez aplikacje przechowywane będą w relacyjnej bazie danych opartej na silniku baz danych </w:t>
+      </w:r>
+      <w:r>
+        <w:t>Microsoft SQL Server</w:t>
+      </w:r>
+      <w:r>
+        <w:t xml:space="preserve"> 2019 w wersji 15.0.2000.5</w:t>
+      </w:r>
+      <w:r>
+        <w:t>, silnik ten cechuje wysoka wydajność oraz solidne mechanizmy zabezpieczające integralność danych</w:t>
+      </w:r>
+      <w:r>
+        <w:t>.</w:t>
+      </w:r>
+      <w:r>
+        <w:t xml:space="preserve"> Za część serwerową systemu </w:t>
+      </w:r>
+      <w:r>
+        <w:t xml:space="preserve">odpowiadać będzie szablon Spring Boot, umożliwiający tworzenie </w:t>
+      </w:r>
+      <w:r>
+        <w:t>RESTful API</w:t>
+      </w:r>
+      <w:r>
+        <w:t xml:space="preserve"> z użyciem Java</w:t>
+      </w:r>
+      <w:r>
         <w:t xml:space="preserve"> </w:t>
       </w:r>
       <w:r>
-        <w:t>Opisany proces komunikacji między warstwami systemu opiera się na schemacie żądań i odpowiedzi, który jest przetwarzany za pomocą REST API. Inicjatywa zaczyna się w warstwie prezentacji, gdzie generowane jest żądanie HTTP. Następnie to żądanie przekazywane jest do warstwy logiki biznesowej, która podejmuje decyzję odnośnie do operacji, jakie powinna wykonać, komunikując się jednocześnie z warstwą dostępu do danych i bazą danych.</w:t>
+        <w:t>w sposób prosty i wydajny. Spring Boot umożliwia automatyczną konfiguracje platformy Spring oraz bibliotek Javy, kiedy jest to tylko możliwe upraszczając w ten sposób konfigurację systemu. W projekcie systemu użyta zostanie wersja języka Java 17.0.9</w:t>
+      </w:r>
+      <w:r>
+        <w:t>,</w:t>
+      </w:r>
+      <w:r>
+        <w:t xml:space="preserve"> wykorzystująca szablon Spring Boot w wersji 3.2.2</w:t>
+      </w:r>
+      <w:r>
+        <w:t xml:space="preserve">. </w:t>
+      </w:r>
+      <w:r>
+        <w:t>Do zarządzania bibliotekami w projekcie zostanie wykorzystane narzędzie do zarządzania zależnościami oraz system do automatyzacji budowy i konfiguracji projektów Gradle w wersji .</w:t>
       </w:r>
       <w:r>
         <w:t xml:space="preserve"> </w:t>
       </w:r>
-      <w:r>
-        <w:t>Po otrzymaniu odpowiedzi z bazy danych, warstwa dostępu do danych przekazuje te informacje z powrotem do warstwy logiki biznesowej. W tej warstwie dane są dalej przetwarzane, a następnie w formie odpowiedzi przekazywane z powrotem do warstwy prezentacji. Cały ten proces ma na celu zapewnienie efektywnej komunikacji i współpracy pomiędzy poszczególnymi warstwami systemu.</w:t>
-      </w:r>
     </w:p>
     <w:p>
       <w:pPr>
         <w:pStyle w:val="Nagwek2"/>
       </w:pPr>
-      <w:bookmarkStart w:id="27" w:name="_Toc157717570"/>
-      <w:r>
-        <w:t>Metody i narzędzia realizacji</w:t>
-      </w:r>
-      <w:bookmarkEnd w:id="27"/>
+      <w:bookmarkStart w:id="28" w:name="_Toc157717571"/>
+      <w:r>
+        <w:t>Koncepcja przechowywania danych</w:t>
+      </w:r>
+      <w:bookmarkEnd w:id="28"/>
     </w:p>
     <w:p>
       <w:pPr>
         <w:pStyle w:val="Akapitzwciciem"/>
       </w:pPr>
-      <w:r>
-        <w:t xml:space="preserve">Podrozdział w Projekt ogólny. Opierając się na znanych już wymaganiach oraz znanej architekturze systemu dokonujemy krótkiego przeglądu możliwych metod oraz narzędzi jego realizacji, wybieramy jedną wersję oraz uzasadniamy wybór (o ile nie dokonano tego w rozdziale dotyczącym koncepcji rozwiązania technologicznego). Przedstawiamy krótką charakterystykę narzędzi z uszczegółowieniem wersji którą planujemy wykorzystać. Uwaga: nie wstawiamy tutaj rozbudowanych opisów narzędzi, nie opisujemy języków programowania i wszystkich ich mechanizmów, nie robimy tutorialu z serwerów baz danych, innymi słowy nie robimy “lania wody”, ma być krótko, konkretnie i kompetentnie, a zatem jeżeli wybieramy PHP, to uzasadniamy dlaczego, jeżeli wybieramy konkretny </w:t>
-      </w:r>
-      <w:proofErr w:type="spellStart"/>
-      <w:r>
-        <w:t>framework</w:t>
-      </w:r>
-      <w:proofErr w:type="spellEnd"/>
-      <w:r>
-        <w:t xml:space="preserve"> dla PHP to piszemy dlaczego ten właśnie, i której wersji planujemy użyć. Przechodzimy do szczegółów jedynie wtedy, gdy są one istotne dla projektu w fazie projektu ogólnego, np. jeżeli istotnym elementem wpływającym na wybór biblioteki </w:t>
-      </w:r>
-      <w:proofErr w:type="spellStart"/>
-      <w:r>
-        <w:t>Qt</w:t>
-      </w:r>
-      <w:proofErr w:type="spellEnd"/>
-      <w:r>
-        <w:t xml:space="preserve"> jest mechanizm slotów i sygnałów, to można napisać parę zdań na ten temat, co ułatwi wskazanie uzasadnienia wybory tejże biblioteki.</w:t>
-      </w:r>
-    </w:p>
-    <w:p>
-      <w:pPr>
-        <w:pStyle w:val="Nagwek2"/>
-      </w:pPr>
-      <w:bookmarkStart w:id="28" w:name="_Toc157717571"/>
+    </w:p>
+    <w:p>
+      <w:pPr>
+        <w:pStyle w:val="Akapitzwciciem"/>
+      </w:pPr>
       <w:r>
         <w:lastRenderedPageBreak/>
-        <w:t>Koncepcja przechowywania danych</w:t>
-      </w:r>
-      <w:bookmarkEnd w:id="28"/>
+        <w:t>Podrozdział w Projekt ogólny. Zazwyczaj systemy informatyczne potrzebują danych przechowywanych trwale. Wykorzystuje się do tego najczęściej bazy danych, zwykle trzeba je zaprojektować. W tym podrozdziale należy przedstawić jak będziemy zapisywać dane trwałe, jeżeli stosujemy bazę danych to należy określić jej model oraz przedstawić szczegóły modelu. W przypadku baz relacyjnych podajmy model konceptualny, logiczny i fizyczny, w przypadku gdy merytorycznie one się istotnie nie różnią, podajemy model najbardziej pełny. Ilustracją wybranego modelu są najczęściej diagramy, np. diagramy ERD opisane tutaj (PDF).</w:t>
+      </w:r>
     </w:p>
     <w:p>
       <w:pPr>
         <w:pStyle w:val="Akapitzwciciem"/>
       </w:pPr>
       <w:r>
-        <w:t>Podrozdział w Projekt ogólny. Zazwyczaj systemy informatyczne potrzebują danych przechowywanych trwale. Wykorzystuje się do tego najczęściej bazy danych, zwykle trzeba je zaprojektować. W tym podrozdziale należy przedstawić jak będziemy zapisywać dane trwałe, jeżeli stosujemy bazę danych to należy określić jej model oraz przedstawić szczegóły modelu. W przypadku baz relacyjnych podajmy model konceptualny, logiczny i fizyczny, w przypadku gdy merytorycznie one się istotnie nie różnią, podajemy model najbardziej pełny. Ilustracją wybranego modelu są najczęściej diagramy, np. diagramy ERD opisane tutaj (PDF).</w:t>
-      </w:r>
-    </w:p>
-    <w:p>
-      <w:pPr>
-        <w:pStyle w:val="Akapitzwciciem"/>
-      </w:pPr>
-      <w:r>
-        <w:t xml:space="preserve">Uwaga, zamieszczenie samych diagramów nie wystarcza, należy przedstawić również opis przeznaczenia poszczególnych tabel, wraz z informacjami o kluczach głównych i obcych. Dla baz nierelacyjnych podajemy adekwatne dla tych baz formy ilustracji metody organizacji danych. W przypadku, gdy bazy danych nie są wykorzystywane w projektowanym systemie, przedstawiamy przyjętą koncepcję przechowywania informacji (pliki </w:t>
-      </w:r>
-      <w:proofErr w:type="spellStart"/>
-      <w:r>
-        <w:t>serializacyjne</w:t>
-      </w:r>
-      <w:proofErr w:type="spellEnd"/>
-      <w:r>
-        <w:t>, pliki tekstowe, pliki CSV, pliki XML, pliki binarne), oraz szczegóły ich reprezentacji, przyjęte formaty.</w:t>
+        <w:t>Uwaga, zamieszczenie samych diagramów nie wystarcza, należy przedstawić również opis przeznaczenia poszczególnych tabel, wraz z informacjami o kluczach głównych i obcych. Dla baz nierelacyjnych podajemy adekwatne dla tych baz formy ilustracji metody organizacji danych. W przypadku, gdy bazy danych nie są wykorzystywane w projektowanym systemie, przedstawiamy przyjętą koncepcję przechowywania informacji (pliki serializacyjne, pliki tekstowe, pliki CSV, pliki XML, pliki binarne), oraz szczegóły ich reprezentacji, przyjęte formaty.</w:t>
       </w:r>
     </w:p>
     <w:p>
@@ -6116,15 +5921,7 @@
         </w:numPr>
       </w:pPr>
       <w:r>
-        <w:t xml:space="preserve">Kowalski J., Jak cytować materiały źródłowe, Oficyna Wydawnicza </w:t>
-      </w:r>
-      <w:proofErr w:type="spellStart"/>
-      <w:r>
-        <w:t>Example</w:t>
-      </w:r>
-      <w:proofErr w:type="spellEnd"/>
-      <w:r>
-        <w:t xml:space="preserve">, </w:t>
+        <w:t xml:space="preserve">Kowalski J., Jak cytować materiały źródłowe, Oficyna Wydawnicza Example, </w:t>
       </w:r>
       <w:r>
         <w:t>Katowice</w:t>
@@ -6907,15 +6704,15 @@
 </file>
 
 <file path=word/endnotes.xml><?xml version="1.0" encoding="utf-8"?>
-<w:endnotes xmlns:wpc="http://schemas.microsoft.com/office/word/2010/wordprocessingCanvas" xmlns:cx="http://schemas.microsoft.com/office/drawing/2014/chartex" xmlns:cx1="http://schemas.microsoft.com/office/drawing/2015/9/8/chartex" xmlns:cx2="http://schemas.microsoft.com/office/drawing/2015/10/21/chartex" xmlns:cx3="http://schemas.microsoft.com/office/drawing/2016/5/9/chartex" xmlns:cx4="http://schemas.microsoft.com/office/drawing/2016/5/10/chartex" xmlns:cx5="http://schemas.microsoft.com/office/drawing/2016/5/11/chartex" xmlns:cx6="http://schemas.microsoft.com/office/drawing/2016/5/12/chartex" xmlns:cx7="http://schemas.microsoft.com/office/drawing/2016/5/13/chartex" xmlns:cx8="http://schemas.microsoft.com/office/drawing/2016/5/14/chartex" xmlns:mc="http://schemas.openxmlformats.org/markup-compatibility/2006" xmlns:aink="http://schemas.microsoft.com/office/drawing/2016/ink" xmlns:am3d="http://schemas.microsoft.com/office/drawing/2017/model3d" xmlns:o="urn:schemas-microsoft-com:office:office" xmlns:oel="http://schemas.microsoft.com/office/2019/extlst" xmlns:r="http://schemas.openxmlformats.org/officeDocument/2006/relationships" xmlns:m="http://schemas.openxmlformats.org/officeDocument/2006/math" xmlns:v="urn:schemas-microsoft-com:vml" xmlns:wp14="http://schemas.microsoft.com/office/word/2010/wordprocessingDrawing" xmlns:wp="http://schemas.openxmlformats.org/drawingml/2006/wordprocessingDrawing" xmlns:w10="urn:schemas-microsoft-com:office:word" xmlns:w="http://schemas.openxmlformats.org/wordprocessingml/2006/main" xmlns:w14="http://schemas.microsoft.com/office/word/2010/wordml" xmlns:w15="http://schemas.microsoft.com/office/word/2012/wordml" xmlns:w16cex="http://schemas.microsoft.com/office/word/2018/wordml/cex" xmlns:w16cid="http://schemas.microsoft.com/office/word/2016/wordml/cid" xmlns:w16="http://schemas.microsoft.com/office/word/2018/wordml" xmlns:w16sdtdh="http://schemas.microsoft.com/office/word/2020/wordml/sdtdatahash" xmlns:w16se="http://schemas.microsoft.com/office/word/2015/wordml/symex" xmlns:wpg="http://schemas.microsoft.com/office/word/2010/wordprocessingGroup" xmlns:wpi="http://schemas.microsoft.com/office/word/2010/wordprocessingInk" xmlns:wne="http://schemas.microsoft.com/office/word/2006/wordml" xmlns:wps="http://schemas.microsoft.com/office/word/2010/wordprocessingShape" mc:Ignorable="w14 w15 w16se w16cid w16 w16cex w16sdtdh wp14">
-  <w:endnote w:type="separator" w:id="-1">
+<w:endnotes xmlns:ve="http://schemas.openxmlformats.org/markup-compatibility/2006" xmlns:o="urn:schemas-microsoft-com:office:office" xmlns:r="http://schemas.openxmlformats.org/officeDocument/2006/relationships" xmlns:m="http://schemas.openxmlformats.org/officeDocument/2006/math" xmlns:v="urn:schemas-microsoft-com:vml" xmlns:wp="http://schemas.openxmlformats.org/drawingml/2006/wordprocessingDrawing" xmlns:w10="urn:schemas-microsoft-com:office:word" xmlns:w="http://schemas.openxmlformats.org/wordprocessingml/2006/main" xmlns:wne="http://schemas.microsoft.com/office/word/2006/wordml">
+  <w:endnote w:type="separator" w:id="0">
     <w:p>
       <w:r>
         <w:separator/>
       </w:r>
     </w:p>
   </w:endnote>
-  <w:endnote w:type="continuationSeparator" w:id="0">
+  <w:endnote w:type="continuationSeparator" w:id="1">
     <w:p>
       <w:r>
         <w:continuationSeparator/>
@@ -6926,7 +6723,7 @@
 </file>
 
 <file path=word/footer1.xml><?xml version="1.0" encoding="utf-8"?>
-<w:ftr xmlns:wpc="http://schemas.microsoft.com/office/word/2010/wordprocessingCanvas" xmlns:cx="http://schemas.microsoft.com/office/drawing/2014/chartex" xmlns:cx1="http://schemas.microsoft.com/office/drawing/2015/9/8/chartex" xmlns:cx2="http://schemas.microsoft.com/office/drawing/2015/10/21/chartex" xmlns:cx3="http://schemas.microsoft.com/office/drawing/2016/5/9/chartex" xmlns:cx4="http://schemas.microsoft.com/office/drawing/2016/5/10/chartex" xmlns:cx5="http://schemas.microsoft.com/office/drawing/2016/5/11/chartex" xmlns:cx6="http://schemas.microsoft.com/office/drawing/2016/5/12/chartex" xmlns:cx7="http://schemas.microsoft.com/office/drawing/2016/5/13/chartex" xmlns:cx8="http://schemas.microsoft.com/office/drawing/2016/5/14/chartex" xmlns:mc="http://schemas.openxmlformats.org/markup-compatibility/2006" xmlns:aink="http://schemas.microsoft.com/office/drawing/2016/ink" xmlns:am3d="http://schemas.microsoft.com/office/drawing/2017/model3d" xmlns:o="urn:schemas-microsoft-com:office:office" xmlns:oel="http://schemas.microsoft.com/office/2019/extlst" xmlns:r="http://schemas.openxmlformats.org/officeDocument/2006/relationships" xmlns:m="http://schemas.openxmlformats.org/officeDocument/2006/math" xmlns:v="urn:schemas-microsoft-com:vml" xmlns:wp14="http://schemas.microsoft.com/office/word/2010/wordprocessingDrawing" xmlns:wp="http://schemas.openxmlformats.org/drawingml/2006/wordprocessingDrawing" xmlns:w10="urn:schemas-microsoft-com:office:word" xmlns:w="http://schemas.openxmlformats.org/wordprocessingml/2006/main" xmlns:w14="http://schemas.microsoft.com/office/word/2010/wordml" xmlns:w15="http://schemas.microsoft.com/office/word/2012/wordml" xmlns:w16cex="http://schemas.microsoft.com/office/word/2018/wordml/cex" xmlns:w16cid="http://schemas.microsoft.com/office/word/2016/wordml/cid" xmlns:w16="http://schemas.microsoft.com/office/word/2018/wordml" xmlns:w16sdtdh="http://schemas.microsoft.com/office/word/2020/wordml/sdtdatahash" xmlns:w16se="http://schemas.microsoft.com/office/word/2015/wordml/symex" xmlns:wpg="http://schemas.microsoft.com/office/word/2010/wordprocessingGroup" xmlns:wpi="http://schemas.microsoft.com/office/word/2010/wordprocessingInk" xmlns:wne="http://schemas.microsoft.com/office/word/2006/wordml" xmlns:wps="http://schemas.microsoft.com/office/word/2010/wordprocessingShape" mc:Ignorable="w14 w15 w16se w16cid w16 w16cex w16sdtdh wp14">
+<w:ftr xmlns:ve="http://schemas.openxmlformats.org/markup-compatibility/2006" xmlns:o="urn:schemas-microsoft-com:office:office" xmlns:r="http://schemas.openxmlformats.org/officeDocument/2006/relationships" xmlns:m="http://schemas.openxmlformats.org/officeDocument/2006/math" xmlns:v="urn:schemas-microsoft-com:vml" xmlns:wp="http://schemas.openxmlformats.org/drawingml/2006/wordprocessingDrawing" xmlns:w10="urn:schemas-microsoft-com:office:word" xmlns:w="http://schemas.openxmlformats.org/wordprocessingml/2006/main" xmlns:wne="http://schemas.microsoft.com/office/word/2006/wordml">
   <w:p>
     <w:pPr>
       <w:pStyle w:val="Stopka"/>
@@ -6954,7 +6751,7 @@
         <w:rStyle w:val="Numerstrony"/>
         <w:noProof/>
       </w:rPr>
-      <w:t>32</w:t>
+      <w:t>30</w:t>
     </w:r>
     <w:r>
       <w:rPr>
@@ -6967,7 +6764,7 @@
 </file>
 
 <file path=word/footer2.xml><?xml version="1.0" encoding="utf-8"?>
-<w:ftr xmlns:wpc="http://schemas.microsoft.com/office/word/2010/wordprocessingCanvas" xmlns:cx="http://schemas.microsoft.com/office/drawing/2014/chartex" xmlns:cx1="http://schemas.microsoft.com/office/drawing/2015/9/8/chartex" xmlns:cx2="http://schemas.microsoft.com/office/drawing/2015/10/21/chartex" xmlns:cx3="http://schemas.microsoft.com/office/drawing/2016/5/9/chartex" xmlns:cx4="http://schemas.microsoft.com/office/drawing/2016/5/10/chartex" xmlns:cx5="http://schemas.microsoft.com/office/drawing/2016/5/11/chartex" xmlns:cx6="http://schemas.microsoft.com/office/drawing/2016/5/12/chartex" xmlns:cx7="http://schemas.microsoft.com/office/drawing/2016/5/13/chartex" xmlns:cx8="http://schemas.microsoft.com/office/drawing/2016/5/14/chartex" xmlns:mc="http://schemas.openxmlformats.org/markup-compatibility/2006" xmlns:aink="http://schemas.microsoft.com/office/drawing/2016/ink" xmlns:am3d="http://schemas.microsoft.com/office/drawing/2017/model3d" xmlns:o="urn:schemas-microsoft-com:office:office" xmlns:oel="http://schemas.microsoft.com/office/2019/extlst" xmlns:r="http://schemas.openxmlformats.org/officeDocument/2006/relationships" xmlns:m="http://schemas.openxmlformats.org/officeDocument/2006/math" xmlns:v="urn:schemas-microsoft-com:vml" xmlns:wp14="http://schemas.microsoft.com/office/word/2010/wordprocessingDrawing" xmlns:wp="http://schemas.openxmlformats.org/drawingml/2006/wordprocessingDrawing" xmlns:w10="urn:schemas-microsoft-com:office:word" xmlns:w="http://schemas.openxmlformats.org/wordprocessingml/2006/main" xmlns:w14="http://schemas.microsoft.com/office/word/2010/wordml" xmlns:w15="http://schemas.microsoft.com/office/word/2012/wordml" xmlns:w16cex="http://schemas.microsoft.com/office/word/2018/wordml/cex" xmlns:w16cid="http://schemas.microsoft.com/office/word/2016/wordml/cid" xmlns:w16="http://schemas.microsoft.com/office/word/2018/wordml" xmlns:w16sdtdh="http://schemas.microsoft.com/office/word/2020/wordml/sdtdatahash" xmlns:w16se="http://schemas.microsoft.com/office/word/2015/wordml/symex" xmlns:wpg="http://schemas.microsoft.com/office/word/2010/wordprocessingGroup" xmlns:wpi="http://schemas.microsoft.com/office/word/2010/wordprocessingInk" xmlns:wne="http://schemas.microsoft.com/office/word/2006/wordml" xmlns:wps="http://schemas.microsoft.com/office/word/2010/wordprocessingShape" mc:Ignorable="w14 w15 w16se w16cid w16 w16cex w16sdtdh wp14">
+<w:ftr xmlns:ve="http://schemas.openxmlformats.org/markup-compatibility/2006" xmlns:o="urn:schemas-microsoft-com:office:office" xmlns:r="http://schemas.openxmlformats.org/officeDocument/2006/relationships" xmlns:m="http://schemas.openxmlformats.org/officeDocument/2006/math" xmlns:v="urn:schemas-microsoft-com:vml" xmlns:wp="http://schemas.openxmlformats.org/drawingml/2006/wordprocessingDrawing" xmlns:w10="urn:schemas-microsoft-com:office:word" xmlns:w="http://schemas.openxmlformats.org/wordprocessingml/2006/main" xmlns:wne="http://schemas.microsoft.com/office/word/2006/wordml">
   <w:p>
     <w:pPr>
       <w:pStyle w:val="Stopkanieparzysta"/>
@@ -6995,7 +6792,7 @@
         <w:rStyle w:val="Numerstrony"/>
         <w:noProof/>
       </w:rPr>
-      <w:t>31</w:t>
+      <w:t>29</w:t>
     </w:r>
     <w:r>
       <w:rPr>
@@ -7008,22 +6805,22 @@
 </file>
 
 <file path=word/footnotes.xml><?xml version="1.0" encoding="utf-8"?>
-<w:footnotes xmlns:wpc="http://schemas.microsoft.com/office/word/2010/wordprocessingCanvas" xmlns:cx="http://schemas.microsoft.com/office/drawing/2014/chartex" xmlns:cx1="http://schemas.microsoft.com/office/drawing/2015/9/8/chartex" xmlns:cx2="http://schemas.microsoft.com/office/drawing/2015/10/21/chartex" xmlns:cx3="http://schemas.microsoft.com/office/drawing/2016/5/9/chartex" xmlns:cx4="http://schemas.microsoft.com/office/drawing/2016/5/10/chartex" xmlns:cx5="http://schemas.microsoft.com/office/drawing/2016/5/11/chartex" xmlns:cx6="http://schemas.microsoft.com/office/drawing/2016/5/12/chartex" xmlns:cx7="http://schemas.microsoft.com/office/drawing/2016/5/13/chartex" xmlns:cx8="http://schemas.microsoft.com/office/drawing/2016/5/14/chartex" xmlns:mc="http://schemas.openxmlformats.org/markup-compatibility/2006" xmlns:aink="http://schemas.microsoft.com/office/drawing/2016/ink" xmlns:am3d="http://schemas.microsoft.com/office/drawing/2017/model3d" xmlns:o="urn:schemas-microsoft-com:office:office" xmlns:oel="http://schemas.microsoft.com/office/2019/extlst" xmlns:r="http://schemas.openxmlformats.org/officeDocument/2006/relationships" xmlns:m="http://schemas.openxmlformats.org/officeDocument/2006/math" xmlns:v="urn:schemas-microsoft-com:vml" xmlns:wp14="http://schemas.microsoft.com/office/word/2010/wordprocessingDrawing" xmlns:wp="http://schemas.openxmlformats.org/drawingml/2006/wordprocessingDrawing" xmlns:w10="urn:schemas-microsoft-com:office:word" xmlns:w="http://schemas.openxmlformats.org/wordprocessingml/2006/main" xmlns:w14="http://schemas.microsoft.com/office/word/2010/wordml" xmlns:w15="http://schemas.microsoft.com/office/word/2012/wordml" xmlns:w16cex="http://schemas.microsoft.com/office/word/2018/wordml/cex" xmlns:w16cid="http://schemas.microsoft.com/office/word/2016/wordml/cid" xmlns:w16="http://schemas.microsoft.com/office/word/2018/wordml" xmlns:w16sdtdh="http://schemas.microsoft.com/office/word/2020/wordml/sdtdatahash" xmlns:w16se="http://schemas.microsoft.com/office/word/2015/wordml/symex" xmlns:wpg="http://schemas.microsoft.com/office/word/2010/wordprocessingGroup" xmlns:wpi="http://schemas.microsoft.com/office/word/2010/wordprocessingInk" xmlns:wne="http://schemas.microsoft.com/office/word/2006/wordml" xmlns:wps="http://schemas.microsoft.com/office/word/2010/wordprocessingShape" mc:Ignorable="w14 w15 w16se w16cid w16 w16cex w16sdtdh wp14">
-  <w:footnote w:type="separator" w:id="-1">
+<w:footnotes xmlns:ve="http://schemas.openxmlformats.org/markup-compatibility/2006" xmlns:o="urn:schemas-microsoft-com:office:office" xmlns:r="http://schemas.openxmlformats.org/officeDocument/2006/relationships" xmlns:m="http://schemas.openxmlformats.org/officeDocument/2006/math" xmlns:v="urn:schemas-microsoft-com:vml" xmlns:wp="http://schemas.openxmlformats.org/drawingml/2006/wordprocessingDrawing" xmlns:w10="urn:schemas-microsoft-com:office:word" xmlns:w="http://schemas.openxmlformats.org/wordprocessingml/2006/main" xmlns:wne="http://schemas.microsoft.com/office/word/2006/wordml">
+  <w:footnote w:type="separator" w:id="0">
     <w:p>
       <w:r>
         <w:separator/>
       </w:r>
     </w:p>
   </w:footnote>
-  <w:footnote w:type="continuationSeparator" w:id="0">
+  <w:footnote w:type="continuationSeparator" w:id="1">
     <w:p>
       <w:r>
         <w:continuationSeparator/>
       </w:r>
     </w:p>
   </w:footnote>
-  <w:footnote w:id="1">
+  <w:footnote w:id="2">
     <w:p>
       <w:pPr>
         <w:pStyle w:val="Tekstprzypisudolnego"/>
@@ -7035,14 +6832,11 @@
         <w:footnoteRef/>
       </w:r>
       <w:r>
-        <w:t xml:space="preserve"> </w:t>
-      </w:r>
-      <w:r>
         <w:t>O systemie, https://www.gov.pl/web/ezd-rp/o-ezd-rp</w:t>
       </w:r>
     </w:p>
   </w:footnote>
-  <w:footnote w:id="2">
+  <w:footnote w:id="3">
     <w:p>
       <w:pPr>
         <w:pStyle w:val="Tekstprzypisudolnego"/>
@@ -7064,7 +6858,7 @@
       </w:r>
     </w:p>
   </w:footnote>
-  <w:footnote w:id="3">
+  <w:footnote w:id="4">
     <w:p>
       <w:pPr>
         <w:pStyle w:val="Tekstprzypisudolnego"/>
@@ -7098,7 +6892,7 @@
       </w:r>
     </w:p>
   </w:footnote>
-  <w:footnote w:id="4">
+  <w:footnote w:id="5">
     <w:p>
       <w:pPr>
         <w:pStyle w:val="Tekstprzypisudolnego"/>
@@ -7116,12 +6910,6 @@
         <w:rPr>
           <w:lang w:val="en-US"/>
         </w:rPr>
-        <w:t xml:space="preserve"> </w:t>
-      </w:r>
-      <w:r>
-        <w:rPr>
-          <w:lang w:val="en-US"/>
-        </w:rPr>
         <w:t xml:space="preserve">Architectural design, </w:t>
       </w:r>
       <w:r>
@@ -7147,12 +6935,6 @@
           <w:lang w:val="en-US"/>
         </w:rPr>
         <w:t>,</w:t>
-      </w:r>
-      <w:r>
-        <w:rPr>
-          <w:lang w:val="en-US"/>
-        </w:rPr>
-        <w:t xml:space="preserve"> </w:t>
       </w:r>
       <w:r>
         <w:rPr>
@@ -7172,7 +6954,7 @@
 </file>
 
 <file path=word/header1.xml><?xml version="1.0" encoding="utf-8"?>
-<w:hdr xmlns:wpc="http://schemas.microsoft.com/office/word/2010/wordprocessingCanvas" xmlns:cx="http://schemas.microsoft.com/office/drawing/2014/chartex" xmlns:cx1="http://schemas.microsoft.com/office/drawing/2015/9/8/chartex" xmlns:cx2="http://schemas.microsoft.com/office/drawing/2015/10/21/chartex" xmlns:cx3="http://schemas.microsoft.com/office/drawing/2016/5/9/chartex" xmlns:cx4="http://schemas.microsoft.com/office/drawing/2016/5/10/chartex" xmlns:cx5="http://schemas.microsoft.com/office/drawing/2016/5/11/chartex" xmlns:cx6="http://schemas.microsoft.com/office/drawing/2016/5/12/chartex" xmlns:cx7="http://schemas.microsoft.com/office/drawing/2016/5/13/chartex" xmlns:cx8="http://schemas.microsoft.com/office/drawing/2016/5/14/chartex" xmlns:mc="http://schemas.openxmlformats.org/markup-compatibility/2006" xmlns:aink="http://schemas.microsoft.com/office/drawing/2016/ink" xmlns:am3d="http://schemas.microsoft.com/office/drawing/2017/model3d" xmlns:o="urn:schemas-microsoft-com:office:office" xmlns:oel="http://schemas.microsoft.com/office/2019/extlst" xmlns:r="http://schemas.openxmlformats.org/officeDocument/2006/relationships" xmlns:m="http://schemas.openxmlformats.org/officeDocument/2006/math" xmlns:v="urn:schemas-microsoft-com:vml" xmlns:wp14="http://schemas.microsoft.com/office/word/2010/wordprocessingDrawing" xmlns:wp="http://schemas.openxmlformats.org/drawingml/2006/wordprocessingDrawing" xmlns:w10="urn:schemas-microsoft-com:office:word" xmlns:w="http://schemas.openxmlformats.org/wordprocessingml/2006/main" xmlns:w14="http://schemas.microsoft.com/office/word/2010/wordml" xmlns:w15="http://schemas.microsoft.com/office/word/2012/wordml" xmlns:w16cex="http://schemas.microsoft.com/office/word/2018/wordml/cex" xmlns:w16cid="http://schemas.microsoft.com/office/word/2016/wordml/cid" xmlns:w16="http://schemas.microsoft.com/office/word/2018/wordml" xmlns:w16sdtdh="http://schemas.microsoft.com/office/word/2020/wordml/sdtdatahash" xmlns:w16se="http://schemas.microsoft.com/office/word/2015/wordml/symex" xmlns:wpg="http://schemas.microsoft.com/office/word/2010/wordprocessingGroup" xmlns:wpi="http://schemas.microsoft.com/office/word/2010/wordprocessingInk" xmlns:wne="http://schemas.microsoft.com/office/word/2006/wordml" xmlns:wps="http://schemas.microsoft.com/office/word/2010/wordprocessingShape" mc:Ignorable="w14 w15 w16se w16cid w16 w16cex w16sdtdh wp14">
+<w:hdr xmlns:ve="http://schemas.openxmlformats.org/markup-compatibility/2006" xmlns:o="urn:schemas-microsoft-com:office:office" xmlns:r="http://schemas.openxmlformats.org/officeDocument/2006/relationships" xmlns:m="http://schemas.openxmlformats.org/officeDocument/2006/math" xmlns:v="urn:schemas-microsoft-com:vml" xmlns:wp="http://schemas.openxmlformats.org/drawingml/2006/wordprocessingDrawing" xmlns:w10="urn:schemas-microsoft-com:office:word" xmlns:w="http://schemas.openxmlformats.org/wordprocessingml/2006/main" xmlns:wne="http://schemas.microsoft.com/office/word/2006/wordml">
   <w:p>
     <w:pPr>
       <w:pStyle w:val="Nagwek"/>
@@ -7185,7 +6967,7 @@
 </file>
 
 <file path=word/header2.xml><?xml version="1.0" encoding="utf-8"?>
-<w:hdr xmlns:wpc="http://schemas.microsoft.com/office/word/2010/wordprocessingCanvas" xmlns:cx="http://schemas.microsoft.com/office/drawing/2014/chartex" xmlns:cx1="http://schemas.microsoft.com/office/drawing/2015/9/8/chartex" xmlns:cx2="http://schemas.microsoft.com/office/drawing/2015/10/21/chartex" xmlns:cx3="http://schemas.microsoft.com/office/drawing/2016/5/9/chartex" xmlns:cx4="http://schemas.microsoft.com/office/drawing/2016/5/10/chartex" xmlns:cx5="http://schemas.microsoft.com/office/drawing/2016/5/11/chartex" xmlns:cx6="http://schemas.microsoft.com/office/drawing/2016/5/12/chartex" xmlns:cx7="http://schemas.microsoft.com/office/drawing/2016/5/13/chartex" xmlns:cx8="http://schemas.microsoft.com/office/drawing/2016/5/14/chartex" xmlns:mc="http://schemas.openxmlformats.org/markup-compatibility/2006" xmlns:aink="http://schemas.microsoft.com/office/drawing/2016/ink" xmlns:am3d="http://schemas.microsoft.com/office/drawing/2017/model3d" xmlns:o="urn:schemas-microsoft-com:office:office" xmlns:oel="http://schemas.microsoft.com/office/2019/extlst" xmlns:r="http://schemas.openxmlformats.org/officeDocument/2006/relationships" xmlns:m="http://schemas.openxmlformats.org/officeDocument/2006/math" xmlns:v="urn:schemas-microsoft-com:vml" xmlns:wp14="http://schemas.microsoft.com/office/word/2010/wordprocessingDrawing" xmlns:wp="http://schemas.openxmlformats.org/drawingml/2006/wordprocessingDrawing" xmlns:w10="urn:schemas-microsoft-com:office:word" xmlns:w="http://schemas.openxmlformats.org/wordprocessingml/2006/main" xmlns:w14="http://schemas.microsoft.com/office/word/2010/wordml" xmlns:w15="http://schemas.microsoft.com/office/word/2012/wordml" xmlns:w16cex="http://schemas.microsoft.com/office/word/2018/wordml/cex" xmlns:w16cid="http://schemas.microsoft.com/office/word/2016/wordml/cid" xmlns:w16="http://schemas.microsoft.com/office/word/2018/wordml" xmlns:w16sdtdh="http://schemas.microsoft.com/office/word/2020/wordml/sdtdatahash" xmlns:w16se="http://schemas.microsoft.com/office/word/2015/wordml/symex" xmlns:wpg="http://schemas.microsoft.com/office/word/2010/wordprocessingGroup" xmlns:wpi="http://schemas.microsoft.com/office/word/2010/wordprocessingInk" xmlns:wne="http://schemas.microsoft.com/office/word/2006/wordml" xmlns:wps="http://schemas.microsoft.com/office/word/2010/wordprocessingShape" mc:Ignorable="w14 w15 w16se w16cid w16 w16cex w16sdtdh wp14">
+<w:hdr xmlns:ve="http://schemas.openxmlformats.org/markup-compatibility/2006" xmlns:o="urn:schemas-microsoft-com:office:office" xmlns:r="http://schemas.openxmlformats.org/officeDocument/2006/relationships" xmlns:m="http://schemas.openxmlformats.org/officeDocument/2006/math" xmlns:v="urn:schemas-microsoft-com:vml" xmlns:wp="http://schemas.openxmlformats.org/drawingml/2006/wordprocessingDrawing" xmlns:w10="urn:schemas-microsoft-com:office:word" xmlns:w="http://schemas.openxmlformats.org/wordprocessingml/2006/main" xmlns:wne="http://schemas.microsoft.com/office/word/2006/wordml">
   <w:p>
     <w:pPr>
       <w:pStyle w:val="Nagweknieparzysta"/>
@@ -7198,8 +6980,8 @@
 </file>
 
 <file path=word/numbering.xml><?xml version="1.0" encoding="utf-8"?>
-<w:numbering xmlns:wpc="http://schemas.microsoft.com/office/word/2010/wordprocessingCanvas" xmlns:cx="http://schemas.microsoft.com/office/drawing/2014/chartex" xmlns:cx1="http://schemas.microsoft.com/office/drawing/2015/9/8/chartex" xmlns:cx2="http://schemas.microsoft.com/office/drawing/2015/10/21/chartex" xmlns:cx3="http://schemas.microsoft.com/office/drawing/2016/5/9/chartex" xmlns:cx4="http://schemas.microsoft.com/office/drawing/2016/5/10/chartex" xmlns:cx5="http://schemas.microsoft.com/office/drawing/2016/5/11/chartex" xmlns:cx6="http://schemas.microsoft.com/office/drawing/2016/5/12/chartex" xmlns:cx7="http://schemas.microsoft.com/office/drawing/2016/5/13/chartex" xmlns:cx8="http://schemas.microsoft.com/office/drawing/2016/5/14/chartex" xmlns:mc="http://schemas.openxmlformats.org/markup-compatibility/2006" xmlns:aink="http://schemas.microsoft.com/office/drawing/2016/ink" xmlns:am3d="http://schemas.microsoft.com/office/drawing/2017/model3d" xmlns:o="urn:schemas-microsoft-com:office:office" xmlns:oel="http://schemas.microsoft.com/office/2019/extlst" xmlns:r="http://schemas.openxmlformats.org/officeDocument/2006/relationships" xmlns:m="http://schemas.openxmlformats.org/officeDocument/2006/math" xmlns:v="urn:schemas-microsoft-com:vml" xmlns:wp14="http://schemas.microsoft.com/office/word/2010/wordprocessingDrawing" xmlns:wp="http://schemas.openxmlformats.org/drawingml/2006/wordprocessingDrawing" xmlns:w10="urn:schemas-microsoft-com:office:word" xmlns:w="http://schemas.openxmlformats.org/wordprocessingml/2006/main" xmlns:w14="http://schemas.microsoft.com/office/word/2010/wordml" xmlns:w15="http://schemas.microsoft.com/office/word/2012/wordml" xmlns:w16cex="http://schemas.microsoft.com/office/word/2018/wordml/cex" xmlns:w16cid="http://schemas.microsoft.com/office/word/2016/wordml/cid" xmlns:w16="http://schemas.microsoft.com/office/word/2018/wordml" xmlns:w16sdtdh="http://schemas.microsoft.com/office/word/2020/wordml/sdtdatahash" xmlns:w16se="http://schemas.microsoft.com/office/word/2015/wordml/symex" xmlns:wpg="http://schemas.microsoft.com/office/word/2010/wordprocessingGroup" xmlns:wpi="http://schemas.microsoft.com/office/word/2010/wordprocessingInk" xmlns:wne="http://schemas.microsoft.com/office/word/2006/wordml" xmlns:wps="http://schemas.microsoft.com/office/word/2010/wordprocessingShape" mc:Ignorable="w14 w15 w16se w16cid w16 w16cex w16sdtdh wp14">
-  <w:abstractNum w:abstractNumId="0" w15:restartNumberingAfterBreak="0">
+<w:numbering xmlns:ve="http://schemas.openxmlformats.org/markup-compatibility/2006" xmlns:o="urn:schemas-microsoft-com:office:office" xmlns:r="http://schemas.openxmlformats.org/officeDocument/2006/relationships" xmlns:m="http://schemas.openxmlformats.org/officeDocument/2006/math" xmlns:v="urn:schemas-microsoft-com:vml" xmlns:wp="http://schemas.openxmlformats.org/drawingml/2006/wordprocessingDrawing" xmlns:w10="urn:schemas-microsoft-com:office:word" xmlns:w="http://schemas.openxmlformats.org/wordprocessingml/2006/main" xmlns:wne="http://schemas.microsoft.com/office/word/2006/wordml">
+  <w:abstractNum w:abstractNumId="0">
     <w:nsid w:val="FFFFFF7C"/>
     <w:multiLevelType w:val="singleLevel"/>
     <w:tmpl w:val="54442BB0"/>
@@ -7216,7 +6998,7 @@
       </w:pPr>
     </w:lvl>
   </w:abstractNum>
-  <w:abstractNum w:abstractNumId="1" w15:restartNumberingAfterBreak="0">
+  <w:abstractNum w:abstractNumId="1">
     <w:nsid w:val="FFFFFF7D"/>
     <w:multiLevelType w:val="singleLevel"/>
     <w:tmpl w:val="B80428E6"/>
@@ -7233,7 +7015,7 @@
       </w:pPr>
     </w:lvl>
   </w:abstractNum>
-  <w:abstractNum w:abstractNumId="2" w15:restartNumberingAfterBreak="0">
+  <w:abstractNum w:abstractNumId="2">
     <w:nsid w:val="FFFFFF7E"/>
     <w:multiLevelType w:val="singleLevel"/>
     <w:tmpl w:val="CD386E10"/>
@@ -7250,7 +7032,7 @@
       </w:pPr>
     </w:lvl>
   </w:abstractNum>
-  <w:abstractNum w:abstractNumId="3" w15:restartNumberingAfterBreak="0">
+  <w:abstractNum w:abstractNumId="3">
     <w:nsid w:val="FFFFFF7F"/>
     <w:multiLevelType w:val="singleLevel"/>
     <w:tmpl w:val="4EAC977A"/>
@@ -7267,7 +7049,7 @@
       </w:pPr>
     </w:lvl>
   </w:abstractNum>
-  <w:abstractNum w:abstractNumId="4" w15:restartNumberingAfterBreak="0">
+  <w:abstractNum w:abstractNumId="4">
     <w:nsid w:val="FFFFFF80"/>
     <w:multiLevelType w:val="singleLevel"/>
     <w:tmpl w:val="897CF2EC"/>
@@ -7287,7 +7069,7 @@
       </w:rPr>
     </w:lvl>
   </w:abstractNum>
-  <w:abstractNum w:abstractNumId="5" w15:restartNumberingAfterBreak="0">
+  <w:abstractNum w:abstractNumId="5">
     <w:nsid w:val="FFFFFF81"/>
     <w:multiLevelType w:val="singleLevel"/>
     <w:tmpl w:val="A1BC3E62"/>
@@ -7307,7 +7089,7 @@
       </w:rPr>
     </w:lvl>
   </w:abstractNum>
-  <w:abstractNum w:abstractNumId="6" w15:restartNumberingAfterBreak="0">
+  <w:abstractNum w:abstractNumId="6">
     <w:nsid w:val="FFFFFF82"/>
     <w:multiLevelType w:val="singleLevel"/>
     <w:tmpl w:val="B9322334"/>
@@ -7327,7 +7109,7 @@
       </w:rPr>
     </w:lvl>
   </w:abstractNum>
-  <w:abstractNum w:abstractNumId="7" w15:restartNumberingAfterBreak="0">
+  <w:abstractNum w:abstractNumId="7">
     <w:nsid w:val="FFFFFF83"/>
     <w:multiLevelType w:val="singleLevel"/>
     <w:tmpl w:val="749ABDF8"/>
@@ -7347,7 +7129,7 @@
       </w:rPr>
     </w:lvl>
   </w:abstractNum>
-  <w:abstractNum w:abstractNumId="8" w15:restartNumberingAfterBreak="0">
+  <w:abstractNum w:abstractNumId="8">
     <w:nsid w:val="FFFFFF88"/>
     <w:multiLevelType w:val="singleLevel"/>
     <w:tmpl w:val="DC02F64C"/>
@@ -7364,7 +7146,7 @@
       </w:pPr>
     </w:lvl>
   </w:abstractNum>
-  <w:abstractNum w:abstractNumId="9" w15:restartNumberingAfterBreak="0">
+  <w:abstractNum w:abstractNumId="9">
     <w:nsid w:val="FFFFFF89"/>
     <w:multiLevelType w:val="singleLevel"/>
     <w:tmpl w:val="1E52740C"/>
@@ -7384,7 +7166,7 @@
       </w:rPr>
     </w:lvl>
   </w:abstractNum>
-  <w:abstractNum w:abstractNumId="10" w15:restartNumberingAfterBreak="0">
+  <w:abstractNum w:abstractNumId="10">
     <w:nsid w:val="04B01289"/>
     <w:multiLevelType w:val="hybridMultilevel"/>
     <w:tmpl w:val="AFD613BA"/>
@@ -7470,7 +7252,7 @@
       </w:pPr>
     </w:lvl>
   </w:abstractNum>
-  <w:abstractNum w:abstractNumId="11" w15:restartNumberingAfterBreak="0">
+  <w:abstractNum w:abstractNumId="11">
     <w:nsid w:val="0D8E3B6B"/>
     <w:multiLevelType w:val="multilevel"/>
     <w:tmpl w:val="AE00B560"/>
@@ -7583,7 +7365,7 @@
       </w:pPr>
     </w:lvl>
   </w:abstractNum>
-  <w:abstractNum w:abstractNumId="12" w15:restartNumberingAfterBreak="0">
+  <w:abstractNum w:abstractNumId="12">
     <w:nsid w:val="138F0DAE"/>
     <w:multiLevelType w:val="hybridMultilevel"/>
     <w:tmpl w:val="D8443782"/>
@@ -7720,7 +7502,7 @@
       </w:rPr>
     </w:lvl>
   </w:abstractNum>
-  <w:abstractNum w:abstractNumId="13" w15:restartNumberingAfterBreak="0">
+  <w:abstractNum w:abstractNumId="13">
     <w:nsid w:val="16A9774C"/>
     <w:multiLevelType w:val="hybridMultilevel"/>
     <w:tmpl w:val="D01AFED4"/>
@@ -7860,7 +7642,7 @@
       </w:rPr>
     </w:lvl>
   </w:abstractNum>
-  <w:abstractNum w:abstractNumId="14" w15:restartNumberingAfterBreak="0">
+  <w:abstractNum w:abstractNumId="14">
     <w:nsid w:val="1D532803"/>
     <w:multiLevelType w:val="multilevel"/>
     <w:tmpl w:val="94E6A97C"/>
@@ -7973,7 +7755,7 @@
       </w:pPr>
     </w:lvl>
   </w:abstractNum>
-  <w:abstractNum w:abstractNumId="15" w15:restartNumberingAfterBreak="0">
+  <w:abstractNum w:abstractNumId="15">
     <w:nsid w:val="205C1B25"/>
     <w:multiLevelType w:val="hybridMultilevel"/>
     <w:tmpl w:val="06A2B974"/>
@@ -8086,7 +7868,7 @@
       </w:pPr>
     </w:lvl>
   </w:abstractNum>
-  <w:abstractNum w:abstractNumId="16" w15:restartNumberingAfterBreak="0">
+  <w:abstractNum w:abstractNumId="16">
     <w:nsid w:val="20D530D6"/>
     <w:multiLevelType w:val="hybridMultilevel"/>
     <w:tmpl w:val="8674AC6E"/>
@@ -8172,7 +7954,7 @@
       </w:pPr>
     </w:lvl>
   </w:abstractNum>
-  <w:abstractNum w:abstractNumId="17" w15:restartNumberingAfterBreak="0">
+  <w:abstractNum w:abstractNumId="17">
     <w:nsid w:val="24284A27"/>
     <w:multiLevelType w:val="hybridMultilevel"/>
     <w:tmpl w:val="A43AC338"/>
@@ -8285,7 +8067,7 @@
       </w:rPr>
     </w:lvl>
   </w:abstractNum>
-  <w:abstractNum w:abstractNumId="18" w15:restartNumberingAfterBreak="0">
+  <w:abstractNum w:abstractNumId="18">
     <w:nsid w:val="24F9109D"/>
     <w:multiLevelType w:val="hybridMultilevel"/>
     <w:tmpl w:val="01325A40"/>
@@ -8425,7 +8207,7 @@
       </w:rPr>
     </w:lvl>
   </w:abstractNum>
-  <w:abstractNum w:abstractNumId="19" w15:restartNumberingAfterBreak="0">
+  <w:abstractNum w:abstractNumId="19">
     <w:nsid w:val="25E02BBB"/>
     <w:multiLevelType w:val="hybridMultilevel"/>
     <w:tmpl w:val="CC905358"/>
@@ -8538,7 +8320,7 @@
       </w:rPr>
     </w:lvl>
   </w:abstractNum>
-  <w:abstractNum w:abstractNumId="20" w15:restartNumberingAfterBreak="0">
+  <w:abstractNum w:abstractNumId="20">
     <w:nsid w:val="2B9A7B70"/>
     <w:multiLevelType w:val="multilevel"/>
     <w:tmpl w:val="04150025"/>
@@ -8660,7 +8442,7 @@
       </w:pPr>
     </w:lvl>
   </w:abstractNum>
-  <w:abstractNum w:abstractNumId="21" w15:restartNumberingAfterBreak="0">
+  <w:abstractNum w:abstractNumId="21">
     <w:nsid w:val="2EB52030"/>
     <w:multiLevelType w:val="hybridMultilevel"/>
     <w:tmpl w:val="04D239AA"/>
@@ -8773,7 +8555,7 @@
       </w:pPr>
     </w:lvl>
   </w:abstractNum>
-  <w:abstractNum w:abstractNumId="22" w15:restartNumberingAfterBreak="0">
+  <w:abstractNum w:abstractNumId="22">
     <w:nsid w:val="532915FA"/>
     <w:multiLevelType w:val="hybridMultilevel"/>
     <w:tmpl w:val="922AE208"/>
@@ -8913,7 +8695,7 @@
       </w:rPr>
     </w:lvl>
   </w:abstractNum>
-  <w:abstractNum w:abstractNumId="23" w15:restartNumberingAfterBreak="0">
+  <w:abstractNum w:abstractNumId="23">
     <w:nsid w:val="61B80858"/>
     <w:multiLevelType w:val="hybridMultilevel"/>
     <w:tmpl w:val="7C926C32"/>
@@ -9026,7 +8808,7 @@
       </w:pPr>
     </w:lvl>
   </w:abstractNum>
-  <w:abstractNum w:abstractNumId="24" w15:restartNumberingAfterBreak="0">
+  <w:abstractNum w:abstractNumId="24">
     <w:nsid w:val="6BB96381"/>
     <w:multiLevelType w:val="hybridMultilevel"/>
     <w:tmpl w:val="01325A40"/>
@@ -9166,7 +8948,7 @@
       </w:rPr>
     </w:lvl>
   </w:abstractNum>
-  <w:abstractNum w:abstractNumId="25" w15:restartNumberingAfterBreak="0">
+  <w:abstractNum w:abstractNumId="25">
     <w:nsid w:val="7F5C349D"/>
     <w:multiLevelType w:val="hybridMultilevel"/>
     <w:tmpl w:val="4C20D342"/>
@@ -9306,92 +9088,92 @@
       </w:rPr>
     </w:lvl>
   </w:abstractNum>
-  <w:num w:numId="1" w16cid:durableId="702365378">
+  <w:num w:numId="1">
     <w:abstractNumId w:val="11"/>
   </w:num>
-  <w:num w:numId="2" w16cid:durableId="704671383">
+  <w:num w:numId="2">
     <w:abstractNumId w:val="8"/>
   </w:num>
-  <w:num w:numId="3" w16cid:durableId="1288663109">
+  <w:num w:numId="3">
     <w:abstractNumId w:val="3"/>
   </w:num>
-  <w:num w:numId="4" w16cid:durableId="1737513470">
+  <w:num w:numId="4">
     <w:abstractNumId w:val="2"/>
   </w:num>
-  <w:num w:numId="5" w16cid:durableId="110983018">
+  <w:num w:numId="5">
     <w:abstractNumId w:val="1"/>
   </w:num>
-  <w:num w:numId="6" w16cid:durableId="894241390">
+  <w:num w:numId="6">
     <w:abstractNumId w:val="0"/>
   </w:num>
-  <w:num w:numId="7" w16cid:durableId="925379708">
+  <w:num w:numId="7">
     <w:abstractNumId w:val="7"/>
   </w:num>
-  <w:num w:numId="8" w16cid:durableId="450827072">
+  <w:num w:numId="8">
     <w:abstractNumId w:val="6"/>
   </w:num>
-  <w:num w:numId="9" w16cid:durableId="799959452">
+  <w:num w:numId="9">
     <w:abstractNumId w:val="5"/>
   </w:num>
-  <w:num w:numId="10" w16cid:durableId="1154761280">
+  <w:num w:numId="10">
     <w:abstractNumId w:val="4"/>
   </w:num>
-  <w:num w:numId="11" w16cid:durableId="645010369">
+  <w:num w:numId="11">
     <w:abstractNumId w:val="9"/>
   </w:num>
-  <w:num w:numId="12" w16cid:durableId="375475239">
+  <w:num w:numId="12">
     <w:abstractNumId w:val="20"/>
   </w:num>
-  <w:num w:numId="13" w16cid:durableId="1910309998">
+  <w:num w:numId="13">
     <w:abstractNumId w:val="14"/>
   </w:num>
-  <w:num w:numId="14" w16cid:durableId="2126267771">
+  <w:num w:numId="14">
     <w:abstractNumId w:val="21"/>
   </w:num>
-  <w:num w:numId="15" w16cid:durableId="442965512">
+  <w:num w:numId="15">
     <w:abstractNumId w:val="15"/>
   </w:num>
-  <w:num w:numId="16" w16cid:durableId="951784339">
+  <w:num w:numId="16">
     <w:abstractNumId w:val="20"/>
   </w:num>
-  <w:num w:numId="17" w16cid:durableId="2140367944">
+  <w:num w:numId="17">
     <w:abstractNumId w:val="18"/>
   </w:num>
-  <w:num w:numId="18" w16cid:durableId="2109932451">
+  <w:num w:numId="18">
     <w:abstractNumId w:val="24"/>
   </w:num>
-  <w:num w:numId="19" w16cid:durableId="471598617">
+  <w:num w:numId="19">
     <w:abstractNumId w:val="12"/>
   </w:num>
-  <w:num w:numId="20" w16cid:durableId="1643542435">
+  <w:num w:numId="20">
     <w:abstractNumId w:val="23"/>
   </w:num>
-  <w:num w:numId="21" w16cid:durableId="793791865">
+  <w:num w:numId="21">
     <w:abstractNumId w:val="25"/>
   </w:num>
-  <w:num w:numId="22" w16cid:durableId="322708000">
+  <w:num w:numId="22">
     <w:abstractNumId w:val="13"/>
   </w:num>
-  <w:num w:numId="23" w16cid:durableId="997807493">
+  <w:num w:numId="23">
     <w:abstractNumId w:val="22"/>
   </w:num>
-  <w:num w:numId="24" w16cid:durableId="2004816741">
+  <w:num w:numId="24">
     <w:abstractNumId w:val="19"/>
   </w:num>
-  <w:num w:numId="25" w16cid:durableId="543830099">
+  <w:num w:numId="25">
     <w:abstractNumId w:val="17"/>
   </w:num>
-  <w:num w:numId="26" w16cid:durableId="1858301791">
+  <w:num w:numId="26">
     <w:abstractNumId w:val="16"/>
   </w:num>
-  <w:num w:numId="27" w16cid:durableId="1180504405">
+  <w:num w:numId="27">
     <w:abstractNumId w:val="10"/>
   </w:num>
 </w:numbering>
 </file>
 
 <file path=word/styles.xml><?xml version="1.0" encoding="utf-8"?>
-<w:styles xmlns:mc="http://schemas.openxmlformats.org/markup-compatibility/2006" xmlns:r="http://schemas.openxmlformats.org/officeDocument/2006/relationships" xmlns:w="http://schemas.openxmlformats.org/wordprocessingml/2006/main" xmlns:w14="http://schemas.microsoft.com/office/word/2010/wordml" xmlns:w15="http://schemas.microsoft.com/office/word/2012/wordml" xmlns:w16cex="http://schemas.microsoft.com/office/word/2018/wordml/cex" xmlns:w16cid="http://schemas.microsoft.com/office/word/2016/wordml/cid" xmlns:w16="http://schemas.microsoft.com/office/word/2018/wordml" xmlns:w16sdtdh="http://schemas.microsoft.com/office/word/2020/wordml/sdtdatahash" xmlns:w16se="http://schemas.microsoft.com/office/word/2015/wordml/symex" mc:Ignorable="w14 w15 w16se w16cid w16 w16cex w16sdtdh">
+<w:styles xmlns:r="http://schemas.openxmlformats.org/officeDocument/2006/relationships" xmlns:w="http://schemas.openxmlformats.org/wordprocessingml/2006/main">
   <w:docDefaults>
     <w:rPrDefault>
       <w:rPr>
@@ -9401,7 +9183,7 @@
     </w:rPrDefault>
     <w:pPrDefault/>
   </w:docDefaults>
-  <w:latentStyles w:defLockedState="0" w:defUIPriority="0" w:defSemiHidden="0" w:defUnhideWhenUsed="0" w:defQFormat="0" w:count="376">
+  <w:latentStyles w:defLockedState="0" w:defUIPriority="0" w:defSemiHidden="0" w:defUnhideWhenUsed="0" w:defQFormat="0" w:count="267">
     <w:lsdException w:name="Normal" w:qFormat="1"/>
     <w:lsdException w:name="heading 1" w:qFormat="1"/>
     <w:lsdException w:name="heading 2" w:qFormat="1"/>
@@ -9577,115 +9359,6 @@
     <w:lsdException w:name="Book Title" w:uiPriority="33" w:qFormat="1"/>
     <w:lsdException w:name="Bibliography" w:semiHidden="1" w:uiPriority="37" w:unhideWhenUsed="1"/>
     <w:lsdException w:name="TOC Heading" w:semiHidden="1" w:uiPriority="39" w:unhideWhenUsed="1" w:qFormat="1"/>
-    <w:lsdException w:name="Plain Table 1" w:uiPriority="41"/>
-    <w:lsdException w:name="Plain Table 2" w:uiPriority="42"/>
-    <w:lsdException w:name="Plain Table 3" w:uiPriority="43"/>
-    <w:lsdException w:name="Plain Table 4" w:uiPriority="44"/>
-    <w:lsdException w:name="Plain Table 5" w:uiPriority="45"/>
-    <w:lsdException w:name="Grid Table Light" w:uiPriority="40"/>
-    <w:lsdException w:name="Grid Table 1 Light" w:uiPriority="46"/>
-    <w:lsdException w:name="Grid Table 2" w:uiPriority="47"/>
-    <w:lsdException w:name="Grid Table 3" w:uiPriority="48"/>
-    <w:lsdException w:name="Grid Table 4" w:uiPriority="49"/>
-    <w:lsdException w:name="Grid Table 5 Dark" w:uiPriority="50"/>
-    <w:lsdException w:name="Grid Table 6 Colorful" w:uiPriority="51"/>
-    <w:lsdException w:name="Grid Table 7 Colorful" w:uiPriority="52"/>
-    <w:lsdException w:name="Grid Table 1 Light Accent 1" w:uiPriority="46"/>
-    <w:lsdException w:name="Grid Table 2 Accent 1" w:uiPriority="47"/>
-    <w:lsdException w:name="Grid Table 3 Accent 1" w:uiPriority="48"/>
-    <w:lsdException w:name="Grid Table 4 Accent 1" w:uiPriority="49"/>
-    <w:lsdException w:name="Grid Table 5 Dark Accent 1" w:uiPriority="50"/>
-    <w:lsdException w:name="Grid Table 6 Colorful Accent 1" w:uiPriority="51"/>
-    <w:lsdException w:name="Grid Table 7 Colorful Accent 1" w:uiPriority="52"/>
-    <w:lsdException w:name="Grid Table 1 Light Accent 2" w:uiPriority="46"/>
-    <w:lsdException w:name="Grid Table 2 Accent 2" w:uiPriority="47"/>
-    <w:lsdException w:name="Grid Table 3 Accent 2" w:uiPriority="48"/>
-    <w:lsdException w:name="Grid Table 4 Accent 2" w:uiPriority="49"/>
-    <w:lsdException w:name="Grid Table 5 Dark Accent 2" w:uiPriority="50"/>
-    <w:lsdException w:name="Grid Table 6 Colorful Accent 2" w:uiPriority="51"/>
-    <w:lsdException w:name="Grid Table 7 Colorful Accent 2" w:uiPriority="52"/>
-    <w:lsdException w:name="Grid Table 1 Light Accent 3" w:uiPriority="46"/>
-    <w:lsdException w:name="Grid Table 2 Accent 3" w:uiPriority="47"/>
-    <w:lsdException w:name="Grid Table 3 Accent 3" w:uiPriority="48"/>
-    <w:lsdException w:name="Grid Table 4 Accent 3" w:uiPriority="49"/>
-    <w:lsdException w:name="Grid Table 5 Dark Accent 3" w:uiPriority="50"/>
-    <w:lsdException w:name="Grid Table 6 Colorful Accent 3" w:uiPriority="51"/>
-    <w:lsdException w:name="Grid Table 7 Colorful Accent 3" w:uiPriority="52"/>
-    <w:lsdException w:name="Grid Table 1 Light Accent 4" w:uiPriority="46"/>
-    <w:lsdException w:name="Grid Table 2 Accent 4" w:uiPriority="47"/>
-    <w:lsdException w:name="Grid Table 3 Accent 4" w:uiPriority="48"/>
-    <w:lsdException w:name="Grid Table 4 Accent 4" w:uiPriority="49"/>
-    <w:lsdException w:name="Grid Table 5 Dark Accent 4" w:uiPriority="50"/>
-    <w:lsdException w:name="Grid Table 6 Colorful Accent 4" w:uiPriority="51"/>
-    <w:lsdException w:name="Grid Table 7 Colorful Accent 4" w:uiPriority="52"/>
-    <w:lsdException w:name="Grid Table 1 Light Accent 5" w:uiPriority="46"/>
-    <w:lsdException w:name="Grid Table 2 Accent 5" w:uiPriority="47"/>
-    <w:lsdException w:name="Grid Table 3 Accent 5" w:uiPriority="48"/>
-    <w:lsdException w:name="Grid Table 4 Accent 5" w:uiPriority="49"/>
-    <w:lsdException w:name="Grid Table 5 Dark Accent 5" w:uiPriority="50"/>
-    <w:lsdException w:name="Grid Table 6 Colorful Accent 5" w:uiPriority="51"/>
-    <w:lsdException w:name="Grid Table 7 Colorful Accent 5" w:uiPriority="52"/>
-    <w:lsdException w:name="Grid Table 1 Light Accent 6" w:uiPriority="46"/>
-    <w:lsdException w:name="Grid Table 2 Accent 6" w:uiPriority="47"/>
-    <w:lsdException w:name="Grid Table 3 Accent 6" w:uiPriority="48"/>
-    <w:lsdException w:name="Grid Table 4 Accent 6" w:uiPriority="49"/>
-    <w:lsdException w:name="Grid Table 5 Dark Accent 6" w:uiPriority="50"/>
-    <w:lsdException w:name="Grid Table 6 Colorful Accent 6" w:uiPriority="51"/>
-    <w:lsdException w:name="Grid Table 7 Colorful Accent 6" w:uiPriority="52"/>
-    <w:lsdException w:name="List Table 1 Light" w:uiPriority="46"/>
-    <w:lsdException w:name="List Table 2" w:uiPriority="47"/>
-    <w:lsdException w:name="List Table 3" w:uiPriority="48"/>
-    <w:lsdException w:name="List Table 4" w:uiPriority="49"/>
-    <w:lsdException w:name="List Table 5 Dark" w:uiPriority="50"/>
-    <w:lsdException w:name="List Table 6 Colorful" w:uiPriority="51"/>
-    <w:lsdException w:name="List Table 7 Colorful" w:uiPriority="52"/>
-    <w:lsdException w:name="List Table 1 Light Accent 1" w:uiPriority="46"/>
-    <w:lsdException w:name="List Table 2 Accent 1" w:uiPriority="47"/>
-    <w:lsdException w:name="List Table 3 Accent 1" w:uiPriority="48"/>
-    <w:lsdException w:name="List Table 4 Accent 1" w:uiPriority="49"/>
-    <w:lsdException w:name="List Table 5 Dark Accent 1" w:uiPriority="50"/>
-    <w:lsdException w:name="List Table 6 Colorful Accent 1" w:uiPriority="51"/>
-    <w:lsdException w:name="List Table 7 Colorful Accent 1" w:uiPriority="52"/>
-    <w:lsdException w:name="List Table 1 Light Accent 2" w:uiPriority="46"/>
-    <w:lsdException w:name="List Table 2 Accent 2" w:uiPriority="47"/>
-    <w:lsdException w:name="List Table 3 Accent 2" w:uiPriority="48"/>
-    <w:lsdException w:name="List Table 4 Accent 2" w:uiPriority="49"/>
-    <w:lsdException w:name="List Table 5 Dark Accent 2" w:uiPriority="50"/>
-    <w:lsdException w:name="List Table 6 Colorful Accent 2" w:uiPriority="51"/>
-    <w:lsdException w:name="List Table 7 Colorful Accent 2" w:uiPriority="52"/>
-    <w:lsdException w:name="List Table 1 Light Accent 3" w:uiPriority="46"/>
-    <w:lsdException w:name="List Table 2 Accent 3" w:uiPriority="47"/>
-    <w:lsdException w:name="List Table 3 Accent 3" w:uiPriority="48"/>
-    <w:lsdException w:name="List Table 4 Accent 3" w:uiPriority="49"/>
-    <w:lsdException w:name="List Table 5 Dark Accent 3" w:uiPriority="50"/>
-    <w:lsdException w:name="List Table 6 Colorful Accent 3" w:uiPriority="51"/>
-    <w:lsdException w:name="List Table 7 Colorful Accent 3" w:uiPriority="52"/>
-    <w:lsdException w:name="List Table 1 Light Accent 4" w:uiPriority="46"/>
-    <w:lsdException w:name="List Table 2 Accent 4" w:uiPriority="47"/>
-    <w:lsdException w:name="List Table 3 Accent 4" w:uiPriority="48"/>
-    <w:lsdException w:name="List Table 4 Accent 4" w:uiPriority="49"/>
-    <w:lsdException w:name="List Table 5 Dark Accent 4" w:uiPriority="50"/>
-    <w:lsdException w:name="List Table 6 Colorful Accent 4" w:uiPriority="51"/>
-    <w:lsdException w:name="List Table 7 Colorful Accent 4" w:uiPriority="52"/>
-    <w:lsdException w:name="List Table 1 Light Accent 5" w:uiPriority="46"/>
-    <w:lsdException w:name="List Table 2 Accent 5" w:uiPriority="47"/>
-    <w:lsdException w:name="List Table 3 Accent 5" w:uiPriority="48"/>
-    <w:lsdException w:name="List Table 4 Accent 5" w:uiPriority="49"/>
-    <w:lsdException w:name="List Table 5 Dark Accent 5" w:uiPriority="50"/>
-    <w:lsdException w:name="List Table 6 Colorful Accent 5" w:uiPriority="51"/>
-    <w:lsdException w:name="List Table 7 Colorful Accent 5" w:uiPriority="52"/>
-    <w:lsdException w:name="List Table 1 Light Accent 6" w:uiPriority="46"/>
-    <w:lsdException w:name="List Table 2 Accent 6" w:uiPriority="47"/>
-    <w:lsdException w:name="List Table 3 Accent 6" w:uiPriority="48"/>
-    <w:lsdException w:name="List Table 4 Accent 6" w:uiPriority="49"/>
-    <w:lsdException w:name="List Table 5 Dark Accent 6" w:uiPriority="50"/>
-    <w:lsdException w:name="List Table 6 Colorful Accent 6" w:uiPriority="51"/>
-    <w:lsdException w:name="List Table 7 Colorful Accent 6" w:uiPriority="52"/>
-    <w:lsdException w:name="Mention" w:semiHidden="1" w:uiPriority="99" w:unhideWhenUsed="1"/>
-    <w:lsdException w:name="Smart Hyperlink" w:semiHidden="1" w:uiPriority="99" w:unhideWhenUsed="1"/>
-    <w:lsdException w:name="Hashtag" w:semiHidden="1" w:uiPriority="99" w:unhideWhenUsed="1"/>
-    <w:lsdException w:name="Unresolved Mention" w:semiHidden="1" w:uiPriority="99" w:unhideWhenUsed="1"/>
-    <w:lsdException w:name="Smart Link" w:semiHidden="1" w:uiPriority="99" w:unhideWhenUsed="1"/>
   </w:latentStyles>
   <w:style w:type="paragraph" w:default="1" w:styleId="Normalny">
     <w:name w:val="Normal"/>
@@ -9907,6 +9580,7 @@
     <w:uiPriority w:val="99"/>
     <w:semiHidden/>
     <w:unhideWhenUsed/>
+    <w:qFormat/>
     <w:tblPr>
       <w:tblInd w:w="0" w:type="dxa"/>
       <w:tblCellMar>
@@ -10375,6 +10049,7 @@
     <w:basedOn w:val="Standardowy"/>
     <w:rsid w:val="00AF3390"/>
     <w:tblPr>
+      <w:tblInd w:w="0" w:type="dxa"/>
       <w:tblBorders>
         <w:top w:val="single" w:sz="4" w:space="0" w:color="auto"/>
         <w:left w:val="single" w:sz="4" w:space="0" w:color="auto"/>
@@ -10383,6 +10058,12 @@
         <w:insideH w:val="single" w:sz="4" w:space="0" w:color="auto"/>
         <w:insideV w:val="single" w:sz="4" w:space="0" w:color="auto"/>
       </w:tblBorders>
+      <w:tblCellMar>
+        <w:top w:w="0" w:type="dxa"/>
+        <w:left w:w="108" w:type="dxa"/>
+        <w:bottom w:w="0" w:type="dxa"/>
+        <w:right w:w="108" w:type="dxa"/>
+      </w:tblCellMar>
     </w:tblPr>
   </w:style>
   <w:style w:type="paragraph" w:styleId="Tekstdymka">

</xml_diff>

<commit_message>
Projekt ogólny - Narzędzia i rozwiązania cd.
</commit_message>
<xml_diff>
--- a/Dokument/praca_inzynierska.docx
+++ b/Dokument/praca_inzynierska.docx
@@ -1,11 +1,11 @@
 
 <file path=word/document.xml><?xml version="1.0" encoding="utf-8"?>
-<w:document xmlns:ve="http://schemas.openxmlformats.org/markup-compatibility/2006" xmlns:o="urn:schemas-microsoft-com:office:office" xmlns:r="http://schemas.openxmlformats.org/officeDocument/2006/relationships" xmlns:m="http://schemas.openxmlformats.org/officeDocument/2006/math" xmlns:v="urn:schemas-microsoft-com:vml" xmlns:wp="http://schemas.openxmlformats.org/drawingml/2006/wordprocessingDrawing" xmlns:w10="urn:schemas-microsoft-com:office:word" xmlns:w="http://schemas.openxmlformats.org/wordprocessingml/2006/main" xmlns:wne="http://schemas.microsoft.com/office/word/2006/wordml">
+<w:document xmlns:wpc="http://schemas.microsoft.com/office/word/2010/wordprocessingCanvas" xmlns:cx="http://schemas.microsoft.com/office/drawing/2014/chartex" xmlns:cx1="http://schemas.microsoft.com/office/drawing/2015/9/8/chartex" xmlns:cx2="http://schemas.microsoft.com/office/drawing/2015/10/21/chartex" xmlns:cx3="http://schemas.microsoft.com/office/drawing/2016/5/9/chartex" xmlns:cx4="http://schemas.microsoft.com/office/drawing/2016/5/10/chartex" xmlns:cx5="http://schemas.microsoft.com/office/drawing/2016/5/11/chartex" xmlns:cx6="http://schemas.microsoft.com/office/drawing/2016/5/12/chartex" xmlns:cx7="http://schemas.microsoft.com/office/drawing/2016/5/13/chartex" xmlns:cx8="http://schemas.microsoft.com/office/drawing/2016/5/14/chartex" xmlns:mc="http://schemas.openxmlformats.org/markup-compatibility/2006" xmlns:aink="http://schemas.microsoft.com/office/drawing/2016/ink" xmlns:am3d="http://schemas.microsoft.com/office/drawing/2017/model3d" xmlns:o="urn:schemas-microsoft-com:office:office" xmlns:oel="http://schemas.microsoft.com/office/2019/extlst" xmlns:r="http://schemas.openxmlformats.org/officeDocument/2006/relationships" xmlns:m="http://schemas.openxmlformats.org/officeDocument/2006/math" xmlns:v="urn:schemas-microsoft-com:vml" xmlns:wp14="http://schemas.microsoft.com/office/word/2010/wordprocessingDrawing" xmlns:wp="http://schemas.openxmlformats.org/drawingml/2006/wordprocessingDrawing" xmlns:w10="urn:schemas-microsoft-com:office:word" xmlns:w="http://schemas.openxmlformats.org/wordprocessingml/2006/main" xmlns:w14="http://schemas.microsoft.com/office/word/2010/wordml" xmlns:w15="http://schemas.microsoft.com/office/word/2012/wordml" xmlns:w16cex="http://schemas.microsoft.com/office/word/2018/wordml/cex" xmlns:w16cid="http://schemas.microsoft.com/office/word/2016/wordml/cid" xmlns:w16="http://schemas.microsoft.com/office/word/2018/wordml" xmlns:w16sdtdh="http://schemas.microsoft.com/office/word/2020/wordml/sdtdatahash" xmlns:w16se="http://schemas.microsoft.com/office/word/2015/wordml/symex" xmlns:wpg="http://schemas.microsoft.com/office/word/2010/wordprocessingGroup" xmlns:wpi="http://schemas.microsoft.com/office/word/2010/wordprocessingInk" xmlns:wne="http://schemas.microsoft.com/office/word/2006/wordml" xmlns:wps="http://schemas.microsoft.com/office/word/2010/wordprocessingShape" mc:Ignorable="w14 w15 w16se w16cid w16 w16cex w16sdtdh wp14">
   <w:body>
     <w:tbl>
       <w:tblPr>
         <w:tblW w:w="0" w:type="auto"/>
-        <w:tblLook w:val="04A0"/>
+        <w:tblLook w:val="04A0" w:firstRow="1" w:lastRow="0" w:firstColumn="1" w:lastColumn="0" w:noHBand="0" w:noVBand="1"/>
       </w:tblPr>
       <w:tblGrid>
         <w:gridCol w:w="8643"/>
@@ -294,7 +294,21 @@
                 <w:kern w:val="44"/>
                 <w:sz w:val="28"/>
               </w:rPr>
-              <w:t>apisanapod kierunkiem</w:t>
+              <w:t>apisana</w:t>
+            </w:r>
+            <w:r>
+              <w:rPr>
+                <w:kern w:val="44"/>
+                <w:sz w:val="28"/>
+              </w:rPr>
+              <w:t xml:space="preserve"> </w:t>
+            </w:r>
+            <w:r>
+              <w:rPr>
+                <w:kern w:val="44"/>
+                <w:sz w:val="28"/>
+              </w:rPr>
+              <w:t>pod kierunkiem</w:t>
             </w:r>
           </w:p>
           <w:p>
@@ -2901,6 +2915,9 @@
         <w:t>Celem pracy jest zaprojektowanie i realizacja systemu wspomagania procesu komunikacji pomiędzy studentem a dziekanatem umożliwiającego wymianę informacji, wiadomości, wniosków w sposób bezkontaktowy.</w:t>
       </w:r>
       <w:r>
+        <w:t xml:space="preserve"> </w:t>
+      </w:r>
+      <w:r>
         <w:t>System ten umożliwi studentom składanie i odbieranie komunikatów, wniosków oraz do</w:t>
       </w:r>
       <w:r>
@@ -2927,11 +2944,23 @@
         <w:pStyle w:val="Akapitzwciciem"/>
       </w:pPr>
       <w:r>
-        <w:t xml:space="preserve">Rozdział drugi stanowi analizę głównego problemu, oferując zdefiniowanie jego kluczowych aspektów oraz ukazując kontekst i istotę wyzwania. W trzecim rozdziale dokonano pełnego przeglądu istniejących rozwiązań, łącząc go z krytycznym porównaniem do naszego projektowanego systemu. Koncepcje rozwiązania problemu, autorstwa inżyniera, zostały przedstawione w rozdziale czwartym, podczas gdy piąty rozdział poświęcony jest omówieniu ogólnej koncepcji organizacji systemu.W szóstym rozdziale odnajdziemy obszerną </w:t>
+        <w:t>Rozdział drugi stanowi analizę głównego problemu, oferując zdefiniowanie jego kluczowych aspektów oraz ukazując kontekst i istotę wyzwania. W trzecim rozdziale dokonano pełnego przeglądu istniejących rozwiązań, łącząc go z krytycznym porównaniem do naszego projektowanego systemu. Koncepcje rozwiązania problemu, autorstwa inżyniera, zostały przedstawione w rozdziale czwartym, podczas gdy piąty rozdział poświęcony jest omówieniu ogólnej koncepcji organizacji systemu.</w:t>
+      </w:r>
+      <w:r>
+        <w:t xml:space="preserve"> </w:t>
+      </w:r>
+      <w:r>
+        <w:t xml:space="preserve">W szóstym rozdziale odnajdziemy obszerną </w:t>
       </w:r>
       <w:r>
         <w:lastRenderedPageBreak/>
-        <w:t>dokumentację techniczną projektu, zawierającą szczegółowe informacje na temat zastosowanych technologii, narzędzi, struktury kodu, sposobów testowania oraz innych aspektów technicznych. Proces testowania i weryfikacji systemu pod kątem funkcjonalności został precyzyjnie opisany w siódmym rozdziale.Rozdział ósmy skupia się na prezentacji realnych scenariuszy i przypadków wykorzystania systemu, szczegółowo opisując kroki, interakcje i korzyści wynikające z implementacji opracowanego rozwiązania. Ostatni rozdział stanowi syntezę osiągnięć projektu, jednocześnie proponując perspektywy dalszego rozwoju.</w:t>
+        <w:t>dokumentację techniczną projektu, zawierającą szczegółowe informacje na temat zastosowanych technologii, narzędzi, struktury kodu, sposobów testowania oraz innych aspektów technicznych. Proces testowania i weryfikacji systemu pod kątem funkcjonalności został precyzyjnie opisany w siódmym rozdziale.</w:t>
+      </w:r>
+      <w:r>
+        <w:t xml:space="preserve"> </w:t>
+      </w:r>
+      <w:r>
+        <w:t>Rozdział ósmy skupia się na prezentacji realnych scenariuszy i przypadków wykorzystania systemu, szczegółowo opisując kroki, interakcje i korzyści wynikające z implementacji opracowanego rozwiązania. Ostatni rozdział stanowi syntezę osiągnięć projektu, jednocześnie proponując perspektywy dalszego rozwoju.</w:t>
       </w:r>
     </w:p>
     <w:p>
@@ -3005,6 +3034,9 @@
         <w:t>. Proces ten nakłada szereg trudności na studenta, zaczynając od ograniczonego czasu, szczególnie dla tych, którzy mieszkają poza obszarem uczelni lub są zatrudnieni. Konieczność osobistego dostarczenia dokumentów może prowadzić do konieczności wzięcia urlopu lub przerwania innych zobowiązań, co stwarza dodatkowe utrudnienia.</w:t>
       </w:r>
       <w:r>
+        <w:t xml:space="preserve"> </w:t>
+      </w:r>
+      <w:r>
         <w:t xml:space="preserve">Ponadto, koszty podróży związane z koniecznością odwiedzenia dziekanatu mogą być istotnym obciążeniem dla studentów, zwłaszcza tych, którzy mieszkają daleko od uczelni. Dodatkowe wydatki związane z transportem publicznym, paliwem czy parkowaniem tylko potęgują trudności. To nie tylko sprawia trudności dla studentów, ale także generuje dodatkowe obciążenia dla </w:t>
       </w:r>
       <w:r>
@@ -3055,7 +3087,7 @@
           <w:noProof/>
         </w:rPr>
         <w:drawing>
-          <wp:inline distT="0" distB="0" distL="0" distR="0">
+          <wp:inline distT="0" distB="0" distL="0" distR="0" wp14:anchorId="0AE4E3D4" wp14:editId="0A04E874">
             <wp:extent cx="4972050" cy="6696075"/>
             <wp:effectExtent l="19050" t="0" r="0" b="0"/>
             <wp:docPr id="2" name="Obraz 1" descr="obieg_dokumentow.jpg"/>
@@ -3137,7 +3169,7 @@
         </w:rPr>
         <w:lastRenderedPageBreak/>
         <w:drawing>
-          <wp:inline distT="0" distB="0" distL="0" distR="0">
+          <wp:inline distT="0" distB="0" distL="0" distR="0" wp14:anchorId="79565299" wp14:editId="7FABBB14">
             <wp:extent cx="5112000" cy="7230024"/>
             <wp:effectExtent l="0" t="0" r="0" b="0"/>
             <wp:docPr id="6" name="Obraz 5" descr="podanie_o_zmiane_toku_studiow_wzor.jpg"/>
@@ -3335,6 +3367,9 @@
         <w:t>zostaną</w:t>
       </w:r>
       <w:r>
+        <w:t xml:space="preserve"> </w:t>
+      </w:r>
+      <w:r>
         <w:t>rozwiązania, takie jak platformy, systemy czy moduły, które są już dostępne na rynku i mogą przyczynić się do rozwiązania problemów opisanych w rozdziale 2. Informacje na temat tych rozwiązań zostały pozyskane ze stron internetowych producentów lub dystrybutorów oprogramowania. Analiza będzie oparta na dostępnych danych dotyczących poszczególnych rozwiązań, umożliwiając pełniejsze zrozumienie ich potencjalnych korzyści i zastosowań.</w:t>
       </w:r>
     </w:p>
@@ -3402,7 +3437,7 @@
         </w:rPr>
         <w:lastRenderedPageBreak/>
         <w:drawing>
-          <wp:inline distT="0" distB="0" distL="0" distR="0">
+          <wp:inline distT="0" distB="0" distL="0" distR="0" wp14:anchorId="7A34E613" wp14:editId="718EDA97">
             <wp:extent cx="5112000" cy="2875539"/>
             <wp:effectExtent l="0" t="0" r="0" b="0"/>
             <wp:docPr id="1571850745" name="Obraz 1" descr="Obraz zawierający tekst, zrzut ekranu, oprogramowanie, Ikona komputerowa&#10;&#10;Opis wygenerowany automatycznie"/>
@@ -3420,7 +3455,7 @@
                     <a:blip r:embed="rId11" cstate="print">
                       <a:extLst>
                         <a:ext uri="{28A0092B-C50C-407E-A947-70E740481C1C}">
-                          <a14:useLocalDpi xmlns:a14="http://schemas.microsoft.com/office/drawing/2010/main" xmlns:wps="http://schemas.microsoft.com/office/word/2010/wordprocessingShape" xmlns:wpi="http://schemas.microsoft.com/office/word/2010/wordprocessingInk" xmlns:wpg="http://schemas.microsoft.com/office/word/2010/wordprocessingGroup" xmlns:w16se="http://schemas.microsoft.com/office/word/2015/wordml/symex" xmlns:w16sdtdh="http://schemas.microsoft.com/office/word/2020/wordml/sdtdatahash" xmlns:w16="http://schemas.microsoft.com/office/word/2018/wordml" xmlns:w16cid="http://schemas.microsoft.com/office/word/2016/wordml/cid" xmlns:w16cex="http://schemas.microsoft.com/office/word/2018/wordml/cex" xmlns:w15="http://schemas.microsoft.com/office/word/2012/wordml" xmlns:w14="http://schemas.microsoft.com/office/word/2010/wordml" xmlns:w="http://schemas.openxmlformats.org/wordprocessingml/2006/main" xmlns:w10="urn:schemas-microsoft-com:office:word" xmlns:wp14="http://schemas.microsoft.com/office/word/2010/wordprocessingDrawing" xmlns:v="urn:schemas-microsoft-com:vml" xmlns:oel="http://schemas.microsoft.com/office/2019/extlst" xmlns:o="urn:schemas-microsoft-com:office:office" xmlns:am3d="http://schemas.microsoft.com/office/drawing/2017/model3d" xmlns:aink="http://schemas.microsoft.com/office/drawing/2016/ink" xmlns:mc="http://schemas.openxmlformats.org/markup-compatibility/2006" xmlns:cx8="http://schemas.microsoft.com/office/drawing/2016/5/14/chartex" xmlns:cx7="http://schemas.microsoft.com/office/drawing/2016/5/13/chartex" xmlns:cx6="http://schemas.microsoft.com/office/drawing/2016/5/12/chartex" xmlns:cx5="http://schemas.microsoft.com/office/drawing/2016/5/11/chartex" xmlns:cx4="http://schemas.microsoft.com/office/drawing/2016/5/10/chartex" xmlns:cx3="http://schemas.microsoft.com/office/drawing/2016/5/9/chartex" xmlns:cx2="http://schemas.microsoft.com/office/drawing/2015/10/21/chartex" xmlns:cx1="http://schemas.microsoft.com/office/drawing/2015/9/8/chartex" xmlns:cx="http://schemas.microsoft.com/office/drawing/2014/chartex" xmlns:wpc="http://schemas.microsoft.com/office/word/2010/wordprocessingCanvas" xmlns="" val="0"/>
+                          <a14:useLocalDpi xmlns:a14="http://schemas.microsoft.com/office/drawing/2010/main" val="0"/>
                         </a:ext>
                       </a:extLst>
                     </a:blip>
@@ -3487,7 +3522,7 @@
           <w:noProof/>
         </w:rPr>
         <w:drawing>
-          <wp:inline distT="0" distB="0" distL="0" distR="0">
+          <wp:inline distT="0" distB="0" distL="0" distR="0" wp14:anchorId="622EED48" wp14:editId="3D51D6FF">
             <wp:extent cx="5112000" cy="2875540"/>
             <wp:effectExtent l="0" t="0" r="0" b="0"/>
             <wp:docPr id="2107414855" name="Obraz 2" descr="Obraz zawierający tekst, elektronika, zrzut ekranu, oprogramowanie&#10;&#10;Opis wygenerowany automatycznie"/>
@@ -3505,7 +3540,7 @@
                     <a:blip r:embed="rId12" cstate="print">
                       <a:extLst>
                         <a:ext uri="{28A0092B-C50C-407E-A947-70E740481C1C}">
-                          <a14:useLocalDpi xmlns:a14="http://schemas.microsoft.com/office/drawing/2010/main" xmlns:wps="http://schemas.microsoft.com/office/word/2010/wordprocessingShape" xmlns:wpi="http://schemas.microsoft.com/office/word/2010/wordprocessingInk" xmlns:wpg="http://schemas.microsoft.com/office/word/2010/wordprocessingGroup" xmlns:w16se="http://schemas.microsoft.com/office/word/2015/wordml/symex" xmlns:w16sdtdh="http://schemas.microsoft.com/office/word/2020/wordml/sdtdatahash" xmlns:w16="http://schemas.microsoft.com/office/word/2018/wordml" xmlns:w16cid="http://schemas.microsoft.com/office/word/2016/wordml/cid" xmlns:w16cex="http://schemas.microsoft.com/office/word/2018/wordml/cex" xmlns:w15="http://schemas.microsoft.com/office/word/2012/wordml" xmlns:w14="http://schemas.microsoft.com/office/word/2010/wordml" xmlns:w="http://schemas.openxmlformats.org/wordprocessingml/2006/main" xmlns:w10="urn:schemas-microsoft-com:office:word" xmlns:wp14="http://schemas.microsoft.com/office/word/2010/wordprocessingDrawing" xmlns:v="urn:schemas-microsoft-com:vml" xmlns:oel="http://schemas.microsoft.com/office/2019/extlst" xmlns:o="urn:schemas-microsoft-com:office:office" xmlns:am3d="http://schemas.microsoft.com/office/drawing/2017/model3d" xmlns:aink="http://schemas.microsoft.com/office/drawing/2016/ink" xmlns:mc="http://schemas.openxmlformats.org/markup-compatibility/2006" xmlns:cx8="http://schemas.microsoft.com/office/drawing/2016/5/14/chartex" xmlns:cx7="http://schemas.microsoft.com/office/drawing/2016/5/13/chartex" xmlns:cx6="http://schemas.microsoft.com/office/drawing/2016/5/12/chartex" xmlns:cx5="http://schemas.microsoft.com/office/drawing/2016/5/11/chartex" xmlns:cx4="http://schemas.microsoft.com/office/drawing/2016/5/10/chartex" xmlns:cx3="http://schemas.microsoft.com/office/drawing/2016/5/9/chartex" xmlns:cx2="http://schemas.microsoft.com/office/drawing/2015/10/21/chartex" xmlns:cx1="http://schemas.microsoft.com/office/drawing/2015/9/8/chartex" xmlns:cx="http://schemas.microsoft.com/office/drawing/2014/chartex" xmlns:wpc="http://schemas.microsoft.com/office/word/2010/wordprocessingCanvas" xmlns="" val="0"/>
+                          <a14:useLocalDpi xmlns:a14="http://schemas.microsoft.com/office/drawing/2010/main" val="0"/>
                         </a:ext>
                       </a:extLst>
                     </a:blip>
@@ -3602,13 +3637,19 @@
         <w:t>umożliwia</w:t>
       </w:r>
       <w:r>
-        <w:t xml:space="preserve"> szereg funkcji, w tym prowadzenie korespondencji w formie elektronicznej, wspierając tym samym efektywną komunikację wewnętrzną jednostki. Zgodnie z dostępnym opisem na stronie producenta, system ten został specjalnie opracowany, aby sprostać potrzebom biznesowym polskiej administracji publicznej. EZD RP nie tylko umożliwia elektroniczne rozstrzyganie spraw, ale również wspiera obsługę spraw w formie papierowej. Oprogramowanie odzwierciedla kluczowe procesy wykonywane przez urzędników podczas załatwiania spraw.EZD RP wyróżnia się także wspieraniem efektywnego obiegu dokumentów za pomocą systemu zadań. Dzięki tej funkcji, czas obiegu dokumentów jest redukowany, co z kolei przekłada się na zmniejszenie liczby koniecznej korespondencji. To wszystko wspólnie sprawia, że EZD RP stanowi kompleksowe narzędzie wspomagające zarządzanie dokumentacją oraz procesami administracyjnymi w kontekście polskiej administracji publicznej</w:t>
+        <w:t xml:space="preserve"> szereg funkcji, w tym prowadzenie korespondencji w formie elektronicznej, wspierając tym samym efektywną komunikację wewnętrzną jednostki. Zgodnie z dostępnym opisem na stronie producenta, system ten został specjalnie opracowany, aby sprostać potrzebom biznesowym polskiej administracji publicznej. EZD RP nie tylko umożliwia elektroniczne rozstrzyganie spraw, ale również wspiera obsługę spraw w formie papierowej. Oprogramowanie odzwierciedla kluczowe procesy wykonywane przez urzędników podczas załatwiania spraw.</w:t>
+      </w:r>
+      <w:r>
+        <w:t xml:space="preserve"> </w:t>
+      </w:r>
+      <w:r>
+        <w:t>EZD RP wyróżnia się także wspieraniem efektywnego obiegu dokumentów za pomocą systemu zadań. Dzięki tej funkcji, czas obiegu dokumentów jest redukowany, co z kolei przekłada się na zmniejszenie liczby koniecznej korespondencji. To wszystko wspólnie sprawia, że EZD RP stanowi kompleksowe narzędzie wspomagające zarządzanie dokumentacją oraz procesami administracyjnymi w kontekście polskiej administracji publicznej</w:t>
       </w:r>
       <w:r>
         <w:rPr>
           <w:rStyle w:val="Odwoanieprzypisudolnego"/>
         </w:rPr>
-        <w:footnoteReference w:id="2"/>
+        <w:footnoteReference w:id="1"/>
       </w:r>
       <w:r>
         <w:t>.</w:t>
@@ -3635,7 +3676,7 @@
         </w:rPr>
         <w:lastRenderedPageBreak/>
         <w:drawing>
-          <wp:inline distT="0" distB="0" distL="0" distR="0">
+          <wp:inline distT="0" distB="0" distL="0" distR="0" wp14:anchorId="07B1C770" wp14:editId="4A3CBC26">
             <wp:extent cx="5112000" cy="2722229"/>
             <wp:effectExtent l="0" t="0" r="0" b="0"/>
             <wp:docPr id="3" name="Obraz 2" descr="ezd.PNG"/>
@@ -3769,13 +3810,19 @@
         <w:t xml:space="preserve">w </w:t>
       </w:r>
       <w:r>
-        <w:t>instytucjach edukacyjnych. Dzięki temu specjalnemu rozwiązaniu, szkoły, uczelnie i inne instytucje edukacyjne mogą skorzystać z zaawansowanych funkcji Zendesk, dostosowanych do ich unikalnych potrzeb.Zendesk wspiera efektywną komunikację między pracownikami dziekanatu, a studentami poprzez system biletów, czaty online i możliwość śledzenia zgłoszeń. Dodatkowo, platforma umożliwia zautomatyzowane przypisywanie i rozwiązywanie zadań, co skutkuje szybszą reakcją na pytania oraz problemy studentów</w:t>
+        <w:t>instytucjach edukacyjnych. Dzięki temu specjalnemu rozwiązaniu, szkoły, uczelnie i inne instytucje edukacyjne mogą skorzystać z zaawansowanych funkcji Zendesk, dostosowanych do ich unikalnych potrzeb.</w:t>
+      </w:r>
+      <w:r>
+        <w:t xml:space="preserve"> </w:t>
+      </w:r>
+      <w:r>
+        <w:t>Zendesk wspiera efektywną komunikację między pracownikami dziekanatu, a studentami poprzez system biletów, czaty online i możliwość śledzenia zgłoszeń. Dodatkowo, platforma umożliwia zautomatyzowane przypisywanie i rozwiązywanie zadań, co skutkuje szybszą reakcją na pytania oraz problemy studentów</w:t>
       </w:r>
       <w:r>
         <w:rPr>
           <w:rStyle w:val="Odwoanieprzypisudolnego"/>
         </w:rPr>
-        <w:footnoteReference w:id="3"/>
+        <w:footnoteReference w:id="2"/>
       </w:r>
       <w:r>
         <w:t>.</w:t>
@@ -3814,7 +3861,7 @@
           <w:noProof/>
         </w:rPr>
         <w:drawing>
-          <wp:inline distT="0" distB="0" distL="0" distR="0">
+          <wp:inline distT="0" distB="0" distL="0" distR="0" wp14:anchorId="170ADAF2" wp14:editId="167E20ED">
             <wp:extent cx="4533900" cy="2833490"/>
             <wp:effectExtent l="0" t="0" r="0" b="0"/>
             <wp:docPr id="7" name="Obraz 3" descr="zendesk.jpg"/>
@@ -3940,7 +3987,7 @@
         <w:rPr>
           <w:rStyle w:val="Odwoanieprzypisudolnego"/>
         </w:rPr>
-        <w:footnoteReference w:id="4"/>
+        <w:footnoteReference w:id="3"/>
       </w:r>
       <w:r>
         <w:t>.</w:t>
@@ -3970,7 +4017,7 @@
           <w:noProof/>
         </w:rPr>
         <w:drawing>
-          <wp:inline distT="0" distB="0" distL="0" distR="0">
+          <wp:inline distT="0" distB="0" distL="0" distR="0" wp14:anchorId="7FC1E19C" wp14:editId="4BF922BE">
             <wp:extent cx="5112000" cy="3408201"/>
             <wp:effectExtent l="0" t="0" r="0" b="0"/>
             <wp:docPr id="5" name="Obraz 4" descr="slack.jpg"/>
@@ -4056,10 +4103,27 @@
     </w:p>
     <w:p>
       <w:pPr>
+        <w:spacing w:line="240" w:lineRule="auto"/>
+        <w:jc w:val="left"/>
+        <w:rPr>
+          <w:rFonts w:ascii="Trebuchet MS" w:hAnsi="Trebuchet MS" w:cs="Arial"/>
+          <w:b/>
+          <w:bCs/>
+          <w:iCs/>
+          <w:sz w:val="28"/>
+        </w:rPr>
+      </w:pPr>
+      <w:bookmarkStart w:id="16" w:name="_Toc157717561"/>
+      <w:r>
+        <w:br w:type="page"/>
+      </w:r>
+    </w:p>
+    <w:p>
+      <w:pPr>
         <w:pStyle w:val="Nagwek2"/>
       </w:pPr>
-      <w:bookmarkStart w:id="16" w:name="_Toc157717561"/>
-      <w:r>
+      <w:r>
+        <w:lastRenderedPageBreak/>
         <w:t>Podsumowanie</w:t>
       </w:r>
       <w:bookmarkEnd w:id="16"/>
@@ -4069,11 +4133,7 @@
         <w:pStyle w:val="Akapitzwciciem"/>
       </w:pPr>
       <w:r>
-        <w:t xml:space="preserve">Podsumowując analizę porównawczą różnych rozwiązań, można zauważyć, że każde z badanych modułów, systemów czy platform posiada swoje unikalne </w:t>
-      </w:r>
-      <w:r>
-        <w:lastRenderedPageBreak/>
-        <w:t>zalety oraz oferuje różnorodne funkcje, które mogą być dostosowane do specyfiki działania dziekanatu.</w:t>
+        <w:t>Podsumowując analizę porównawczą różnych rozwiązań, można zauważyć, że każde z badanych modułów, systemów czy platform posiada swoje unikalne zalety oraz oferuje różnorodne funkcje, które mogą być dostosowane do specyfiki działania dziekanatu.</w:t>
       </w:r>
     </w:p>
     <w:p>
@@ -4352,11 +4412,11 @@
       <w:tblPr>
         <w:tblStyle w:val="Tabela-Siatka"/>
         <w:tblW w:w="0" w:type="auto"/>
-        <w:tblLook w:val="04A0"/>
+        <w:tblLook w:val="04A0" w:firstRow="1" w:lastRow="0" w:firstColumn="1" w:lastColumn="0" w:noHBand="0" w:noVBand="1"/>
       </w:tblPr>
       <w:tblGrid>
-        <w:gridCol w:w="2269"/>
-        <w:gridCol w:w="6450"/>
+        <w:gridCol w:w="2292"/>
+        <w:gridCol w:w="6427"/>
       </w:tblGrid>
       <w:tr>
         <w:trPr>
@@ -4961,6 +5021,9 @@
               <w:t>System musi umożliwić</w:t>
             </w:r>
             <w:r>
+              <w:t xml:space="preserve"> </w:t>
+            </w:r>
+            <w:r>
               <w:t>archiwizację zgłoszeń, które zostały wprowadzone przez użytkowników. Proces archiwizacji powinien obejmować wszystkie istotne informacje, takie jak załączniki i komentarze zawarte w zgłoszeniach. Dzięki temu użytkownicy i administratorzy będą mieli dostęp do pełnej historii zgłoszeń, włączając w to wszelkie istotne szczegóły, nawet po ich zamknięciu.</w:t>
             </w:r>
           </w:p>
@@ -5530,7 +5593,7 @@
           <w:noProof/>
         </w:rPr>
         <w:drawing>
-          <wp:inline distT="0" distB="0" distL="0" distR="0">
+          <wp:inline distT="0" distB="0" distL="0" distR="0" wp14:anchorId="2FB6C3A4" wp14:editId="117C44A5">
             <wp:extent cx="5112000" cy="2956083"/>
             <wp:effectExtent l="19050" t="0" r="0" b="0"/>
             <wp:docPr id="1251448897" name="Obraz 0" descr="restAPI.png"/>
@@ -5623,108 +5686,104 @@
         <w:t>zarządza nimi w kontekście systemu</w:t>
       </w:r>
       <w:r>
+        <w:t>.</w:t>
+      </w:r>
+      <w:r>
+        <w:rPr>
+          <w:rStyle w:val="Odwoanieprzypisudolnego"/>
+        </w:rPr>
+        <w:footnoteReference w:id="4"/>
+      </w:r>
+      <w:r>
+        <w:t xml:space="preserve"> </w:t>
+      </w:r>
+      <w:r>
+        <w:t>Opisany proces komunikacji między warstwami systemu opiera się na schemacie żądań i odpowiedzi, który jest przetwarzany za pomocą REST API. Inicjatywa zaczyna się w warstwie prezentacji, gdzie generowane jest żądanie HTTP. Następnie to żądanie przekazywane jest do warstwy logiki biznesowej, która podejmuje decyzję odnośnie do operacji, jakie powinna wykonać, komunikując się jednocześnie z warstwą dostępu do danych i bazą danych.</w:t>
+      </w:r>
+      <w:r>
+        <w:t xml:space="preserve"> </w:t>
+      </w:r>
+      <w:r>
+        <w:t>Po otrzymaniu odpowiedzi z bazy danych, warstwa dostępu do danych przekazuje te informacje z powrotem do warstwy logiki biznesowej. W tej warstwie dane są dalej przetwarzane, a następnie w formie odpowiedzi przekazywane z powrotem do warstwy prezentacji. Cały ten proces ma na celu zapewnienie efektywnej komunikacji i współpracy pomiędzy poszczególnymi warstwami systemu.</w:t>
+      </w:r>
+    </w:p>
+    <w:p>
+      <w:pPr>
+        <w:pStyle w:val="Nagwek2"/>
+      </w:pPr>
+      <w:bookmarkStart w:id="27" w:name="_Toc157717570"/>
+      <w:r>
+        <w:t>Metody i narzędzia realizacji</w:t>
+      </w:r>
+      <w:bookmarkEnd w:id="27"/>
+    </w:p>
+    <w:p>
+      <w:pPr>
+        <w:pStyle w:val="Akapitzwciciem"/>
+      </w:pPr>
+      <w:r>
+        <w:t>System wspierający wymianę informacji pomiędzy studentem a dziekanatem, oparty na architekturze REST API, zostanie zbudowany przy użyciu nowoczesnych narzędzi, gwarantujących stabilność aplikacji. Dane używane przez aplikację będą przechowywane w relacyjnej bazie danych opartej na silniku Microsoft SQL Server 2019 (wersja 15.0.2000.5), cechującej się wysoką wydajnością i solidnymi mechanizmami zabezpieczającymi integralność danych.</w:t>
+      </w:r>
+      <w:r>
+        <w:t xml:space="preserve"> </w:t>
+      </w:r>
+    </w:p>
+    <w:p>
+      <w:pPr>
+        <w:pStyle w:val="Akapitzwciciem"/>
+      </w:pPr>
+      <w:r>
+        <w:t>Część serwerowa systemu zostanie zrealizowana przy użyciu szablonu Spring Boot, umożliwiającego łatwe tworzenie RESTful API za pomocą języka Java. Spring Boot automatyzuje konfigurację platformy Spring oraz bibliotek Javy, co znacznie upraszcza proces konfiguracji systemu.</w:t>
+      </w:r>
+      <w:r>
         <w:rPr>
           <w:rStyle w:val="Odwoanieprzypisudolnego"/>
         </w:rPr>
         <w:footnoteReference w:id="5"/>
       </w:r>
       <w:r>
-        <w:t>.</w:t>
-      </w:r>
-      <w:r>
-        <w:t>Opisany proces komunikacji między warstwami systemu opiera się na schemacie żądań i odpowiedzi, który jest przetwarzany za pomocą REST API. Inicjatywa zaczyna się w warstwie prezentacji, gdzie generowane jest żądanie HTTP. Następnie to żądanie przekazywane jest do warstwy logiki biznesowej, która podejmuje decyzję odnośnie do operacji, jakie powinna wykonać, komunikując się jednocześnie z warstwą dostępu do danych i bazą danych.Po otrzymaniu odpowiedzi z bazy danych, warstwa dostępu do danych przekazuje te informacje z powrotem do warstwy logiki biznesowej. W tej warstwie dane są dalej przetwarzane, a następnie w formie odpowiedzi przekazywane z powrotem do warstwy prezentacji. Cały ten proces ma na celu zapewnienie efektywnej komunikacji i współpracy pomiędzy poszczególnymi warstwami systemu.</w:t>
+        <w:t xml:space="preserve"> W projekcie zostanie używana wersja języka Java 17.0.9, a szablon Spring Boot w wersji 3.2.2. Do zarządzania bibliotekami i automatyzacji budowy projektu posłuży narzędzie Gradle w wersji 7.5. Dane przekazywane w odpowiedzi na zapytania klienta przez serwer będą w standardzie JSON.</w:t>
+      </w:r>
+      <w:r>
+        <w:t xml:space="preserve"> </w:t>
+      </w:r>
+    </w:p>
+    <w:p>
+      <w:pPr>
+        <w:pStyle w:val="Akapitzwciciem"/>
+      </w:pPr>
+      <w:r>
+        <w:t>Warstwa prezentacji zostanie stworzona przy użyciu platformy Angular w wersji 17.0.0, opartej na języku TypeScript. Angular umożliwia tworzenie aplikacji jednostronicowych, sterowanych poprzez komponenty i elementy nawigacyjne, co pozwala na płynne przełączanie się między widokami.</w:t>
+      </w:r>
+      <w:r>
+        <w:rPr>
+          <w:rStyle w:val="Odwoanieprzypisudolnego"/>
+        </w:rPr>
+        <w:footnoteReference w:id="6"/>
+      </w:r>
+      <w:r>
+        <w:t xml:space="preserve"> Do </w:t>
+      </w:r>
+      <w:r>
+        <w:lastRenderedPageBreak/>
+        <w:t>kontroli nad wyglądem aplikacji użyta zostanie biblioteka ng-bootstrap (wersja 16.0.0), umożliwiająca korzystanie z elementów szablonu Bootstrap do efektywnego projektowania interfejsu użytkownika.</w:t>
       </w:r>
     </w:p>
     <w:p>
       <w:pPr>
         <w:pStyle w:val="Nagwek2"/>
       </w:pPr>
-      <w:bookmarkStart w:id="27" w:name="_Toc157717570"/>
-      <w:r>
-        <w:t>Metody i narzędzia realizacji</w:t>
-      </w:r>
-      <w:bookmarkEnd w:id="27"/>
+      <w:bookmarkStart w:id="28" w:name="_Toc157717571"/>
+      <w:r>
+        <w:t>Koncepcja przechowywania danych</w:t>
+      </w:r>
+      <w:bookmarkEnd w:id="28"/>
     </w:p>
     <w:p>
       <w:pPr>
         <w:pStyle w:val="Akapitzwciciem"/>
       </w:pPr>
       <w:r>
-        <w:t xml:space="preserve">System wspomagający wymianę informacji pomiędzy studentem a dziekanatem </w:t>
-      </w:r>
-      <w:r>
-        <w:t>oparty na architekturze REST API wykonany zostanie przy użyciu nowoczesnych narzędzi dających możliwość zbudowania sta</w:t>
-      </w:r>
-      <w:r>
-        <w:t xml:space="preserve">bilnej aplikacji. Dane wykorzystywane przez aplikacje przechowywane będą w relacyjnej bazie danych opartej na silniku baz danych </w:t>
-      </w:r>
-      <w:r>
-        <w:t>Microsoft SQL Server</w:t>
-      </w:r>
-      <w:r>
-        <w:t xml:space="preserve"> 2019 w wersji 15.0.2000.5</w:t>
-      </w:r>
-      <w:r>
-        <w:t>, silnik ten cechuje wysoka wydajność oraz solidne mechanizmy zabezpieczające integralność danych</w:t>
-      </w:r>
-      <w:r>
-        <w:t>.</w:t>
-      </w:r>
-      <w:r>
-        <w:t xml:space="preserve"> Za część serwerową systemu </w:t>
-      </w:r>
-      <w:r>
-        <w:t xml:space="preserve">odpowiadać będzie szablon Spring Boot, umożliwiający tworzenie </w:t>
-      </w:r>
-      <w:r>
-        <w:t>RESTful API</w:t>
-      </w:r>
-      <w:r>
-        <w:t xml:space="preserve"> z użyciem Java</w:t>
-      </w:r>
-      <w:r>
-        <w:t xml:space="preserve"> </w:t>
-      </w:r>
-      <w:r>
-        <w:t>w sposób prosty i wydajny. Spring Boot umożliwia automatyczną konfiguracje platformy Spring oraz bibliotek Javy, kiedy jest to tylko możliwe upraszczając w ten sposób konfigurację systemu. W projekcie systemu użyta zostanie wersja języka Java 17.0.9</w:t>
-      </w:r>
-      <w:r>
-        <w:t>,</w:t>
-      </w:r>
-      <w:r>
-        <w:t xml:space="preserve"> wykorzystująca szablon Spring Boot w wersji 3.2.2</w:t>
-      </w:r>
-      <w:r>
-        <w:t xml:space="preserve">. </w:t>
-      </w:r>
-      <w:r>
-        <w:t>Do zarządzania bibliotekami w projekcie zostanie wykorzystane narzędzie do zarządzania zależnościami oraz system do automatyzacji budowy i konfiguracji projektów Gradle w wersji .</w:t>
-      </w:r>
-      <w:r>
-        <w:t xml:space="preserve"> </w:t>
-      </w:r>
-    </w:p>
-    <w:p>
-      <w:pPr>
-        <w:pStyle w:val="Nagwek2"/>
-      </w:pPr>
-      <w:bookmarkStart w:id="28" w:name="_Toc157717571"/>
-      <w:r>
-        <w:t>Koncepcja przechowywania danych</w:t>
-      </w:r>
-      <w:bookmarkEnd w:id="28"/>
-    </w:p>
-    <w:p>
-      <w:pPr>
-        <w:pStyle w:val="Akapitzwciciem"/>
-      </w:pPr>
-    </w:p>
-    <w:p>
-      <w:pPr>
-        <w:pStyle w:val="Akapitzwciciem"/>
-      </w:pPr>
-      <w:r>
-        <w:lastRenderedPageBreak/>
         <w:t>Podrozdział w Projekt ogólny. Zazwyczaj systemy informatyczne potrzebują danych przechowywanych trwale. Wykorzystuje się do tego najczęściej bazy danych, zwykle trzeba je zaprojektować. W tym podrozdziale należy przedstawić jak będziemy zapisywać dane trwałe, jeżeli stosujemy bazę danych to należy określić jej model oraz przedstawić szczegóły modelu. W przypadku baz relacyjnych podajmy model konceptualny, logiczny i fizyczny, w przypadku gdy merytorycznie one się istotnie nie różnią, podajemy model najbardziej pełny. Ilustracją wybranego modelu są najczęściej diagramy, np. diagramy ERD opisane tutaj (PDF).</w:t>
       </w:r>
     </w:p>
@@ -6704,15 +6763,15 @@
 </file>
 
 <file path=word/endnotes.xml><?xml version="1.0" encoding="utf-8"?>
-<w:endnotes xmlns:ve="http://schemas.openxmlformats.org/markup-compatibility/2006" xmlns:o="urn:schemas-microsoft-com:office:office" xmlns:r="http://schemas.openxmlformats.org/officeDocument/2006/relationships" xmlns:m="http://schemas.openxmlformats.org/officeDocument/2006/math" xmlns:v="urn:schemas-microsoft-com:vml" xmlns:wp="http://schemas.openxmlformats.org/drawingml/2006/wordprocessingDrawing" xmlns:w10="urn:schemas-microsoft-com:office:word" xmlns:w="http://schemas.openxmlformats.org/wordprocessingml/2006/main" xmlns:wne="http://schemas.microsoft.com/office/word/2006/wordml">
-  <w:endnote w:type="separator" w:id="0">
+<w:endnotes xmlns:wpc="http://schemas.microsoft.com/office/word/2010/wordprocessingCanvas" xmlns:cx="http://schemas.microsoft.com/office/drawing/2014/chartex" xmlns:cx1="http://schemas.microsoft.com/office/drawing/2015/9/8/chartex" xmlns:cx2="http://schemas.microsoft.com/office/drawing/2015/10/21/chartex" xmlns:cx3="http://schemas.microsoft.com/office/drawing/2016/5/9/chartex" xmlns:cx4="http://schemas.microsoft.com/office/drawing/2016/5/10/chartex" xmlns:cx5="http://schemas.microsoft.com/office/drawing/2016/5/11/chartex" xmlns:cx6="http://schemas.microsoft.com/office/drawing/2016/5/12/chartex" xmlns:cx7="http://schemas.microsoft.com/office/drawing/2016/5/13/chartex" xmlns:cx8="http://schemas.microsoft.com/office/drawing/2016/5/14/chartex" xmlns:mc="http://schemas.openxmlformats.org/markup-compatibility/2006" xmlns:aink="http://schemas.microsoft.com/office/drawing/2016/ink" xmlns:am3d="http://schemas.microsoft.com/office/drawing/2017/model3d" xmlns:o="urn:schemas-microsoft-com:office:office" xmlns:oel="http://schemas.microsoft.com/office/2019/extlst" xmlns:r="http://schemas.openxmlformats.org/officeDocument/2006/relationships" xmlns:m="http://schemas.openxmlformats.org/officeDocument/2006/math" xmlns:v="urn:schemas-microsoft-com:vml" xmlns:wp14="http://schemas.microsoft.com/office/word/2010/wordprocessingDrawing" xmlns:wp="http://schemas.openxmlformats.org/drawingml/2006/wordprocessingDrawing" xmlns:w10="urn:schemas-microsoft-com:office:word" xmlns:w="http://schemas.openxmlformats.org/wordprocessingml/2006/main" xmlns:w14="http://schemas.microsoft.com/office/word/2010/wordml" xmlns:w15="http://schemas.microsoft.com/office/word/2012/wordml" xmlns:w16cex="http://schemas.microsoft.com/office/word/2018/wordml/cex" xmlns:w16cid="http://schemas.microsoft.com/office/word/2016/wordml/cid" xmlns:w16="http://schemas.microsoft.com/office/word/2018/wordml" xmlns:w16sdtdh="http://schemas.microsoft.com/office/word/2020/wordml/sdtdatahash" xmlns:w16se="http://schemas.microsoft.com/office/word/2015/wordml/symex" xmlns:wpg="http://schemas.microsoft.com/office/word/2010/wordprocessingGroup" xmlns:wpi="http://schemas.microsoft.com/office/word/2010/wordprocessingInk" xmlns:wne="http://schemas.microsoft.com/office/word/2006/wordml" xmlns:wps="http://schemas.microsoft.com/office/word/2010/wordprocessingShape" mc:Ignorable="w14 w15 w16se w16cid w16 w16cex w16sdtdh wp14">
+  <w:endnote w:type="separator" w:id="-1">
     <w:p>
       <w:r>
         <w:separator/>
       </w:r>
     </w:p>
   </w:endnote>
-  <w:endnote w:type="continuationSeparator" w:id="1">
+  <w:endnote w:type="continuationSeparator" w:id="0">
     <w:p>
       <w:r>
         <w:continuationSeparator/>
@@ -6723,7 +6782,7 @@
 </file>
 
 <file path=word/footer1.xml><?xml version="1.0" encoding="utf-8"?>
-<w:ftr xmlns:ve="http://schemas.openxmlformats.org/markup-compatibility/2006" xmlns:o="urn:schemas-microsoft-com:office:office" xmlns:r="http://schemas.openxmlformats.org/officeDocument/2006/relationships" xmlns:m="http://schemas.openxmlformats.org/officeDocument/2006/math" xmlns:v="urn:schemas-microsoft-com:vml" xmlns:wp="http://schemas.openxmlformats.org/drawingml/2006/wordprocessingDrawing" xmlns:w10="urn:schemas-microsoft-com:office:word" xmlns:w="http://schemas.openxmlformats.org/wordprocessingml/2006/main" xmlns:wne="http://schemas.microsoft.com/office/word/2006/wordml">
+<w:ftr xmlns:wpc="http://schemas.microsoft.com/office/word/2010/wordprocessingCanvas" xmlns:cx="http://schemas.microsoft.com/office/drawing/2014/chartex" xmlns:cx1="http://schemas.microsoft.com/office/drawing/2015/9/8/chartex" xmlns:cx2="http://schemas.microsoft.com/office/drawing/2015/10/21/chartex" xmlns:cx3="http://schemas.microsoft.com/office/drawing/2016/5/9/chartex" xmlns:cx4="http://schemas.microsoft.com/office/drawing/2016/5/10/chartex" xmlns:cx5="http://schemas.microsoft.com/office/drawing/2016/5/11/chartex" xmlns:cx6="http://schemas.microsoft.com/office/drawing/2016/5/12/chartex" xmlns:cx7="http://schemas.microsoft.com/office/drawing/2016/5/13/chartex" xmlns:cx8="http://schemas.microsoft.com/office/drawing/2016/5/14/chartex" xmlns:mc="http://schemas.openxmlformats.org/markup-compatibility/2006" xmlns:aink="http://schemas.microsoft.com/office/drawing/2016/ink" xmlns:am3d="http://schemas.microsoft.com/office/drawing/2017/model3d" xmlns:o="urn:schemas-microsoft-com:office:office" xmlns:oel="http://schemas.microsoft.com/office/2019/extlst" xmlns:r="http://schemas.openxmlformats.org/officeDocument/2006/relationships" xmlns:m="http://schemas.openxmlformats.org/officeDocument/2006/math" xmlns:v="urn:schemas-microsoft-com:vml" xmlns:wp14="http://schemas.microsoft.com/office/word/2010/wordprocessingDrawing" xmlns:wp="http://schemas.openxmlformats.org/drawingml/2006/wordprocessingDrawing" xmlns:w10="urn:schemas-microsoft-com:office:word" xmlns:w="http://schemas.openxmlformats.org/wordprocessingml/2006/main" xmlns:w14="http://schemas.microsoft.com/office/word/2010/wordml" xmlns:w15="http://schemas.microsoft.com/office/word/2012/wordml" xmlns:w16cex="http://schemas.microsoft.com/office/word/2018/wordml/cex" xmlns:w16cid="http://schemas.microsoft.com/office/word/2016/wordml/cid" xmlns:w16="http://schemas.microsoft.com/office/word/2018/wordml" xmlns:w16sdtdh="http://schemas.microsoft.com/office/word/2020/wordml/sdtdatahash" xmlns:w16se="http://schemas.microsoft.com/office/word/2015/wordml/symex" xmlns:wpg="http://schemas.microsoft.com/office/word/2010/wordprocessingGroup" xmlns:wpi="http://schemas.microsoft.com/office/word/2010/wordprocessingInk" xmlns:wne="http://schemas.microsoft.com/office/word/2006/wordml" xmlns:wps="http://schemas.microsoft.com/office/word/2010/wordprocessingShape" mc:Ignorable="w14 w15 w16se w16cid w16 w16cex w16sdtdh wp14">
   <w:p>
     <w:pPr>
       <w:pStyle w:val="Stopka"/>
@@ -6764,7 +6823,7 @@
 </file>
 
 <file path=word/footer2.xml><?xml version="1.0" encoding="utf-8"?>
-<w:ftr xmlns:ve="http://schemas.openxmlformats.org/markup-compatibility/2006" xmlns:o="urn:schemas-microsoft-com:office:office" xmlns:r="http://schemas.openxmlformats.org/officeDocument/2006/relationships" xmlns:m="http://schemas.openxmlformats.org/officeDocument/2006/math" xmlns:v="urn:schemas-microsoft-com:vml" xmlns:wp="http://schemas.openxmlformats.org/drawingml/2006/wordprocessingDrawing" xmlns:w10="urn:schemas-microsoft-com:office:word" xmlns:w="http://schemas.openxmlformats.org/wordprocessingml/2006/main" xmlns:wne="http://schemas.microsoft.com/office/word/2006/wordml">
+<w:ftr xmlns:wpc="http://schemas.microsoft.com/office/word/2010/wordprocessingCanvas" xmlns:cx="http://schemas.microsoft.com/office/drawing/2014/chartex" xmlns:cx1="http://schemas.microsoft.com/office/drawing/2015/9/8/chartex" xmlns:cx2="http://schemas.microsoft.com/office/drawing/2015/10/21/chartex" xmlns:cx3="http://schemas.microsoft.com/office/drawing/2016/5/9/chartex" xmlns:cx4="http://schemas.microsoft.com/office/drawing/2016/5/10/chartex" xmlns:cx5="http://schemas.microsoft.com/office/drawing/2016/5/11/chartex" xmlns:cx6="http://schemas.microsoft.com/office/drawing/2016/5/12/chartex" xmlns:cx7="http://schemas.microsoft.com/office/drawing/2016/5/13/chartex" xmlns:cx8="http://schemas.microsoft.com/office/drawing/2016/5/14/chartex" xmlns:mc="http://schemas.openxmlformats.org/markup-compatibility/2006" xmlns:aink="http://schemas.microsoft.com/office/drawing/2016/ink" xmlns:am3d="http://schemas.microsoft.com/office/drawing/2017/model3d" xmlns:o="urn:schemas-microsoft-com:office:office" xmlns:oel="http://schemas.microsoft.com/office/2019/extlst" xmlns:r="http://schemas.openxmlformats.org/officeDocument/2006/relationships" xmlns:m="http://schemas.openxmlformats.org/officeDocument/2006/math" xmlns:v="urn:schemas-microsoft-com:vml" xmlns:wp14="http://schemas.microsoft.com/office/word/2010/wordprocessingDrawing" xmlns:wp="http://schemas.openxmlformats.org/drawingml/2006/wordprocessingDrawing" xmlns:w10="urn:schemas-microsoft-com:office:word" xmlns:w="http://schemas.openxmlformats.org/wordprocessingml/2006/main" xmlns:w14="http://schemas.microsoft.com/office/word/2010/wordml" xmlns:w15="http://schemas.microsoft.com/office/word/2012/wordml" xmlns:w16cex="http://schemas.microsoft.com/office/word/2018/wordml/cex" xmlns:w16cid="http://schemas.microsoft.com/office/word/2016/wordml/cid" xmlns:w16="http://schemas.microsoft.com/office/word/2018/wordml" xmlns:w16sdtdh="http://schemas.microsoft.com/office/word/2020/wordml/sdtdatahash" xmlns:w16se="http://schemas.microsoft.com/office/word/2015/wordml/symex" xmlns:wpg="http://schemas.microsoft.com/office/word/2010/wordprocessingGroup" xmlns:wpi="http://schemas.microsoft.com/office/word/2010/wordprocessingInk" xmlns:wne="http://schemas.microsoft.com/office/word/2006/wordml" xmlns:wps="http://schemas.microsoft.com/office/word/2010/wordprocessingShape" mc:Ignorable="w14 w15 w16se w16cid w16 w16cex w16sdtdh wp14">
   <w:p>
     <w:pPr>
       <w:pStyle w:val="Stopkanieparzysta"/>
@@ -6805,22 +6864,22 @@
 </file>
 
 <file path=word/footnotes.xml><?xml version="1.0" encoding="utf-8"?>
-<w:footnotes xmlns:ve="http://schemas.openxmlformats.org/markup-compatibility/2006" xmlns:o="urn:schemas-microsoft-com:office:office" xmlns:r="http://schemas.openxmlformats.org/officeDocument/2006/relationships" xmlns:m="http://schemas.openxmlformats.org/officeDocument/2006/math" xmlns:v="urn:schemas-microsoft-com:vml" xmlns:wp="http://schemas.openxmlformats.org/drawingml/2006/wordprocessingDrawing" xmlns:w10="urn:schemas-microsoft-com:office:word" xmlns:w="http://schemas.openxmlformats.org/wordprocessingml/2006/main" xmlns:wne="http://schemas.microsoft.com/office/word/2006/wordml">
-  <w:footnote w:type="separator" w:id="0">
+<w:footnotes xmlns:wpc="http://schemas.microsoft.com/office/word/2010/wordprocessingCanvas" xmlns:cx="http://schemas.microsoft.com/office/drawing/2014/chartex" xmlns:cx1="http://schemas.microsoft.com/office/drawing/2015/9/8/chartex" xmlns:cx2="http://schemas.microsoft.com/office/drawing/2015/10/21/chartex" xmlns:cx3="http://schemas.microsoft.com/office/drawing/2016/5/9/chartex" xmlns:cx4="http://schemas.microsoft.com/office/drawing/2016/5/10/chartex" xmlns:cx5="http://schemas.microsoft.com/office/drawing/2016/5/11/chartex" xmlns:cx6="http://schemas.microsoft.com/office/drawing/2016/5/12/chartex" xmlns:cx7="http://schemas.microsoft.com/office/drawing/2016/5/13/chartex" xmlns:cx8="http://schemas.microsoft.com/office/drawing/2016/5/14/chartex" xmlns:mc="http://schemas.openxmlformats.org/markup-compatibility/2006" xmlns:aink="http://schemas.microsoft.com/office/drawing/2016/ink" xmlns:am3d="http://schemas.microsoft.com/office/drawing/2017/model3d" xmlns:o="urn:schemas-microsoft-com:office:office" xmlns:oel="http://schemas.microsoft.com/office/2019/extlst" xmlns:r="http://schemas.openxmlformats.org/officeDocument/2006/relationships" xmlns:m="http://schemas.openxmlformats.org/officeDocument/2006/math" xmlns:v="urn:schemas-microsoft-com:vml" xmlns:wp14="http://schemas.microsoft.com/office/word/2010/wordprocessingDrawing" xmlns:wp="http://schemas.openxmlformats.org/drawingml/2006/wordprocessingDrawing" xmlns:w10="urn:schemas-microsoft-com:office:word" xmlns:w="http://schemas.openxmlformats.org/wordprocessingml/2006/main" xmlns:w14="http://schemas.microsoft.com/office/word/2010/wordml" xmlns:w15="http://schemas.microsoft.com/office/word/2012/wordml" xmlns:w16cex="http://schemas.microsoft.com/office/word/2018/wordml/cex" xmlns:w16cid="http://schemas.microsoft.com/office/word/2016/wordml/cid" xmlns:w16="http://schemas.microsoft.com/office/word/2018/wordml" xmlns:w16sdtdh="http://schemas.microsoft.com/office/word/2020/wordml/sdtdatahash" xmlns:w16se="http://schemas.microsoft.com/office/word/2015/wordml/symex" xmlns:wpg="http://schemas.microsoft.com/office/word/2010/wordprocessingGroup" xmlns:wpi="http://schemas.microsoft.com/office/word/2010/wordprocessingInk" xmlns:wne="http://schemas.microsoft.com/office/word/2006/wordml" xmlns:wps="http://schemas.microsoft.com/office/word/2010/wordprocessingShape" mc:Ignorable="w14 w15 w16se w16cid w16 w16cex w16sdtdh wp14">
+  <w:footnote w:type="separator" w:id="-1">
     <w:p>
       <w:r>
         <w:separator/>
       </w:r>
     </w:p>
   </w:footnote>
-  <w:footnote w:type="continuationSeparator" w:id="1">
+  <w:footnote w:type="continuationSeparator" w:id="0">
     <w:p>
       <w:r>
         <w:continuationSeparator/>
       </w:r>
     </w:p>
   </w:footnote>
-  <w:footnote w:id="2">
+  <w:footnote w:id="1">
     <w:p>
       <w:pPr>
         <w:pStyle w:val="Tekstprzypisudolnego"/>
@@ -6832,11 +6891,14 @@
         <w:footnoteRef/>
       </w:r>
       <w:r>
+        <w:t xml:space="preserve"> </w:t>
+      </w:r>
+      <w:r>
         <w:t>O systemie, https://www.gov.pl/web/ezd-rp/o-ezd-rp</w:t>
       </w:r>
     </w:p>
   </w:footnote>
-  <w:footnote w:id="3">
+  <w:footnote w:id="2">
     <w:p>
       <w:pPr>
         <w:pStyle w:val="Tekstprzypisudolnego"/>
@@ -6858,7 +6920,7 @@
       </w:r>
     </w:p>
   </w:footnote>
-  <w:footnote w:id="4">
+  <w:footnote w:id="3">
     <w:p>
       <w:pPr>
         <w:pStyle w:val="Tekstprzypisudolnego"/>
@@ -6892,7 +6954,7 @@
       </w:r>
     </w:p>
   </w:footnote>
-  <w:footnote w:id="5">
+  <w:footnote w:id="4">
     <w:p>
       <w:pPr>
         <w:pStyle w:val="Tekstprzypisudolnego"/>
@@ -6910,6 +6972,12 @@
         <w:rPr>
           <w:lang w:val="en-US"/>
         </w:rPr>
+        <w:t xml:space="preserve"> </w:t>
+      </w:r>
+      <w:r>
+        <w:rPr>
+          <w:lang w:val="en-US"/>
+        </w:rPr>
         <w:t xml:space="preserve">Architectural design, </w:t>
       </w:r>
       <w:r>
@@ -6947,6 +7015,86 @@
           <w:lang w:val="en-US"/>
         </w:rPr>
         <w:t>, 2014, s. 242 - 275</w:t>
+      </w:r>
+    </w:p>
+  </w:footnote>
+  <w:footnote w:id="5">
+    <w:p>
+      <w:pPr>
+        <w:pStyle w:val="Tekstprzypisudolnego"/>
+        <w:rPr>
+          <w:lang w:val="en-US"/>
+        </w:rPr>
+      </w:pPr>
+      <w:r>
+        <w:rPr>
+          <w:rStyle w:val="Odwoanieprzypisudolnego"/>
+        </w:rPr>
+        <w:footnoteRef/>
+      </w:r>
+      <w:r>
+        <w:rPr>
+          <w:lang w:val="en-US"/>
+        </w:rPr>
+        <w:t xml:space="preserve"> </w:t>
+      </w:r>
+      <w:r>
+        <w:rPr>
+          <w:lang w:val="en-US"/>
+        </w:rPr>
+        <w:t>Spring Boot</w:t>
+      </w:r>
+      <w:r>
+        <w:rPr>
+          <w:lang w:val="en-US"/>
+        </w:rPr>
+        <w:t xml:space="preserve">, </w:t>
+      </w:r>
+      <w:r>
+        <w:rPr>
+          <w:lang w:val="en-US"/>
+        </w:rPr>
+        <w:t>https://spring.io/projects/spring-boot</w:t>
+      </w:r>
+    </w:p>
+  </w:footnote>
+  <w:footnote w:id="6">
+    <w:p>
+      <w:pPr>
+        <w:pStyle w:val="Tekstprzypisudolnego"/>
+        <w:rPr>
+          <w:lang w:val="en-US"/>
+        </w:rPr>
+      </w:pPr>
+      <w:r>
+        <w:rPr>
+          <w:rStyle w:val="Odwoanieprzypisudolnego"/>
+        </w:rPr>
+        <w:footnoteRef/>
+      </w:r>
+      <w:r>
+        <w:rPr>
+          <w:lang w:val="en-US"/>
+        </w:rPr>
+        <w:t xml:space="preserve"> </w:t>
+      </w:r>
+      <w:r>
+        <w:rPr>
+          <w:lang w:val="en-US"/>
+        </w:rPr>
+        <w:t>Using Angular routes in a single-page application</w:t>
+      </w:r>
+      <w:r>
+        <w:rPr>
+          <w:lang w:val="en-US"/>
+        </w:rPr>
+        <w:t xml:space="preserve">, </w:t>
+      </w:r>
+      <w:r>
+        <w:rPr>
+          <w:lang w:val="en-US"/>
+        </w:rPr>
+        <w:t>https://angular.io/guide/router-tutorial</w:t>
       </w:r>
     </w:p>
   </w:footnote>
@@ -6954,7 +7102,7 @@
 </file>
 
 <file path=word/header1.xml><?xml version="1.0" encoding="utf-8"?>
-<w:hdr xmlns:ve="http://schemas.openxmlformats.org/markup-compatibility/2006" xmlns:o="urn:schemas-microsoft-com:office:office" xmlns:r="http://schemas.openxmlformats.org/officeDocument/2006/relationships" xmlns:m="http://schemas.openxmlformats.org/officeDocument/2006/math" xmlns:v="urn:schemas-microsoft-com:vml" xmlns:wp="http://schemas.openxmlformats.org/drawingml/2006/wordprocessingDrawing" xmlns:w10="urn:schemas-microsoft-com:office:word" xmlns:w="http://schemas.openxmlformats.org/wordprocessingml/2006/main" xmlns:wne="http://schemas.microsoft.com/office/word/2006/wordml">
+<w:hdr xmlns:wpc="http://schemas.microsoft.com/office/word/2010/wordprocessingCanvas" xmlns:cx="http://schemas.microsoft.com/office/drawing/2014/chartex" xmlns:cx1="http://schemas.microsoft.com/office/drawing/2015/9/8/chartex" xmlns:cx2="http://schemas.microsoft.com/office/drawing/2015/10/21/chartex" xmlns:cx3="http://schemas.microsoft.com/office/drawing/2016/5/9/chartex" xmlns:cx4="http://schemas.microsoft.com/office/drawing/2016/5/10/chartex" xmlns:cx5="http://schemas.microsoft.com/office/drawing/2016/5/11/chartex" xmlns:cx6="http://schemas.microsoft.com/office/drawing/2016/5/12/chartex" xmlns:cx7="http://schemas.microsoft.com/office/drawing/2016/5/13/chartex" xmlns:cx8="http://schemas.microsoft.com/office/drawing/2016/5/14/chartex" xmlns:mc="http://schemas.openxmlformats.org/markup-compatibility/2006" xmlns:aink="http://schemas.microsoft.com/office/drawing/2016/ink" xmlns:am3d="http://schemas.microsoft.com/office/drawing/2017/model3d" xmlns:o="urn:schemas-microsoft-com:office:office" xmlns:oel="http://schemas.microsoft.com/office/2019/extlst" xmlns:r="http://schemas.openxmlformats.org/officeDocument/2006/relationships" xmlns:m="http://schemas.openxmlformats.org/officeDocument/2006/math" xmlns:v="urn:schemas-microsoft-com:vml" xmlns:wp14="http://schemas.microsoft.com/office/word/2010/wordprocessingDrawing" xmlns:wp="http://schemas.openxmlformats.org/drawingml/2006/wordprocessingDrawing" xmlns:w10="urn:schemas-microsoft-com:office:word" xmlns:w="http://schemas.openxmlformats.org/wordprocessingml/2006/main" xmlns:w14="http://schemas.microsoft.com/office/word/2010/wordml" xmlns:w15="http://schemas.microsoft.com/office/word/2012/wordml" xmlns:w16cex="http://schemas.microsoft.com/office/word/2018/wordml/cex" xmlns:w16cid="http://schemas.microsoft.com/office/word/2016/wordml/cid" xmlns:w16="http://schemas.microsoft.com/office/word/2018/wordml" xmlns:w16sdtdh="http://schemas.microsoft.com/office/word/2020/wordml/sdtdatahash" xmlns:w16se="http://schemas.microsoft.com/office/word/2015/wordml/symex" xmlns:wpg="http://schemas.microsoft.com/office/word/2010/wordprocessingGroup" xmlns:wpi="http://schemas.microsoft.com/office/word/2010/wordprocessingInk" xmlns:wne="http://schemas.microsoft.com/office/word/2006/wordml" xmlns:wps="http://schemas.microsoft.com/office/word/2010/wordprocessingShape" mc:Ignorable="w14 w15 w16se w16cid w16 w16cex w16sdtdh wp14">
   <w:p>
     <w:pPr>
       <w:pStyle w:val="Nagwek"/>
@@ -6967,7 +7115,7 @@
 </file>
 
 <file path=word/header2.xml><?xml version="1.0" encoding="utf-8"?>
-<w:hdr xmlns:ve="http://schemas.openxmlformats.org/markup-compatibility/2006" xmlns:o="urn:schemas-microsoft-com:office:office" xmlns:r="http://schemas.openxmlformats.org/officeDocument/2006/relationships" xmlns:m="http://schemas.openxmlformats.org/officeDocument/2006/math" xmlns:v="urn:schemas-microsoft-com:vml" xmlns:wp="http://schemas.openxmlformats.org/drawingml/2006/wordprocessingDrawing" xmlns:w10="urn:schemas-microsoft-com:office:word" xmlns:w="http://schemas.openxmlformats.org/wordprocessingml/2006/main" xmlns:wne="http://schemas.microsoft.com/office/word/2006/wordml">
+<w:hdr xmlns:wpc="http://schemas.microsoft.com/office/word/2010/wordprocessingCanvas" xmlns:cx="http://schemas.microsoft.com/office/drawing/2014/chartex" xmlns:cx1="http://schemas.microsoft.com/office/drawing/2015/9/8/chartex" xmlns:cx2="http://schemas.microsoft.com/office/drawing/2015/10/21/chartex" xmlns:cx3="http://schemas.microsoft.com/office/drawing/2016/5/9/chartex" xmlns:cx4="http://schemas.microsoft.com/office/drawing/2016/5/10/chartex" xmlns:cx5="http://schemas.microsoft.com/office/drawing/2016/5/11/chartex" xmlns:cx6="http://schemas.microsoft.com/office/drawing/2016/5/12/chartex" xmlns:cx7="http://schemas.microsoft.com/office/drawing/2016/5/13/chartex" xmlns:cx8="http://schemas.microsoft.com/office/drawing/2016/5/14/chartex" xmlns:mc="http://schemas.openxmlformats.org/markup-compatibility/2006" xmlns:aink="http://schemas.microsoft.com/office/drawing/2016/ink" xmlns:am3d="http://schemas.microsoft.com/office/drawing/2017/model3d" xmlns:o="urn:schemas-microsoft-com:office:office" xmlns:oel="http://schemas.microsoft.com/office/2019/extlst" xmlns:r="http://schemas.openxmlformats.org/officeDocument/2006/relationships" xmlns:m="http://schemas.openxmlformats.org/officeDocument/2006/math" xmlns:v="urn:schemas-microsoft-com:vml" xmlns:wp14="http://schemas.microsoft.com/office/word/2010/wordprocessingDrawing" xmlns:wp="http://schemas.openxmlformats.org/drawingml/2006/wordprocessingDrawing" xmlns:w10="urn:schemas-microsoft-com:office:word" xmlns:w="http://schemas.openxmlformats.org/wordprocessingml/2006/main" xmlns:w14="http://schemas.microsoft.com/office/word/2010/wordml" xmlns:w15="http://schemas.microsoft.com/office/word/2012/wordml" xmlns:w16cex="http://schemas.microsoft.com/office/word/2018/wordml/cex" xmlns:w16cid="http://schemas.microsoft.com/office/word/2016/wordml/cid" xmlns:w16="http://schemas.microsoft.com/office/word/2018/wordml" xmlns:w16sdtdh="http://schemas.microsoft.com/office/word/2020/wordml/sdtdatahash" xmlns:w16se="http://schemas.microsoft.com/office/word/2015/wordml/symex" xmlns:wpg="http://schemas.microsoft.com/office/word/2010/wordprocessingGroup" xmlns:wpi="http://schemas.microsoft.com/office/word/2010/wordprocessingInk" xmlns:wne="http://schemas.microsoft.com/office/word/2006/wordml" xmlns:wps="http://schemas.microsoft.com/office/word/2010/wordprocessingShape" mc:Ignorable="w14 w15 w16se w16cid w16 w16cex w16sdtdh wp14">
   <w:p>
     <w:pPr>
       <w:pStyle w:val="Nagweknieparzysta"/>
@@ -6980,8 +7128,8 @@
 </file>
 
 <file path=word/numbering.xml><?xml version="1.0" encoding="utf-8"?>
-<w:numbering xmlns:ve="http://schemas.openxmlformats.org/markup-compatibility/2006" xmlns:o="urn:schemas-microsoft-com:office:office" xmlns:r="http://schemas.openxmlformats.org/officeDocument/2006/relationships" xmlns:m="http://schemas.openxmlformats.org/officeDocument/2006/math" xmlns:v="urn:schemas-microsoft-com:vml" xmlns:wp="http://schemas.openxmlformats.org/drawingml/2006/wordprocessingDrawing" xmlns:w10="urn:schemas-microsoft-com:office:word" xmlns:w="http://schemas.openxmlformats.org/wordprocessingml/2006/main" xmlns:wne="http://schemas.microsoft.com/office/word/2006/wordml">
-  <w:abstractNum w:abstractNumId="0">
+<w:numbering xmlns:wpc="http://schemas.microsoft.com/office/word/2010/wordprocessingCanvas" xmlns:cx="http://schemas.microsoft.com/office/drawing/2014/chartex" xmlns:cx1="http://schemas.microsoft.com/office/drawing/2015/9/8/chartex" xmlns:cx2="http://schemas.microsoft.com/office/drawing/2015/10/21/chartex" xmlns:cx3="http://schemas.microsoft.com/office/drawing/2016/5/9/chartex" xmlns:cx4="http://schemas.microsoft.com/office/drawing/2016/5/10/chartex" xmlns:cx5="http://schemas.microsoft.com/office/drawing/2016/5/11/chartex" xmlns:cx6="http://schemas.microsoft.com/office/drawing/2016/5/12/chartex" xmlns:cx7="http://schemas.microsoft.com/office/drawing/2016/5/13/chartex" xmlns:cx8="http://schemas.microsoft.com/office/drawing/2016/5/14/chartex" xmlns:mc="http://schemas.openxmlformats.org/markup-compatibility/2006" xmlns:aink="http://schemas.microsoft.com/office/drawing/2016/ink" xmlns:am3d="http://schemas.microsoft.com/office/drawing/2017/model3d" xmlns:o="urn:schemas-microsoft-com:office:office" xmlns:oel="http://schemas.microsoft.com/office/2019/extlst" xmlns:r="http://schemas.openxmlformats.org/officeDocument/2006/relationships" xmlns:m="http://schemas.openxmlformats.org/officeDocument/2006/math" xmlns:v="urn:schemas-microsoft-com:vml" xmlns:wp14="http://schemas.microsoft.com/office/word/2010/wordprocessingDrawing" xmlns:wp="http://schemas.openxmlformats.org/drawingml/2006/wordprocessingDrawing" xmlns:w10="urn:schemas-microsoft-com:office:word" xmlns:w="http://schemas.openxmlformats.org/wordprocessingml/2006/main" xmlns:w14="http://schemas.microsoft.com/office/word/2010/wordml" xmlns:w15="http://schemas.microsoft.com/office/word/2012/wordml" xmlns:w16cex="http://schemas.microsoft.com/office/word/2018/wordml/cex" xmlns:w16cid="http://schemas.microsoft.com/office/word/2016/wordml/cid" xmlns:w16="http://schemas.microsoft.com/office/word/2018/wordml" xmlns:w16sdtdh="http://schemas.microsoft.com/office/word/2020/wordml/sdtdatahash" xmlns:w16se="http://schemas.microsoft.com/office/word/2015/wordml/symex" xmlns:wpg="http://schemas.microsoft.com/office/word/2010/wordprocessingGroup" xmlns:wpi="http://schemas.microsoft.com/office/word/2010/wordprocessingInk" xmlns:wne="http://schemas.microsoft.com/office/word/2006/wordml" xmlns:wps="http://schemas.microsoft.com/office/word/2010/wordprocessingShape" mc:Ignorable="w14 w15 w16se w16cid w16 w16cex w16sdtdh wp14">
+  <w:abstractNum w:abstractNumId="0" w15:restartNumberingAfterBreak="0">
     <w:nsid w:val="FFFFFF7C"/>
     <w:multiLevelType w:val="singleLevel"/>
     <w:tmpl w:val="54442BB0"/>
@@ -6998,7 +7146,7 @@
       </w:pPr>
     </w:lvl>
   </w:abstractNum>
-  <w:abstractNum w:abstractNumId="1">
+  <w:abstractNum w:abstractNumId="1" w15:restartNumberingAfterBreak="0">
     <w:nsid w:val="FFFFFF7D"/>
     <w:multiLevelType w:val="singleLevel"/>
     <w:tmpl w:val="B80428E6"/>
@@ -7015,7 +7163,7 @@
       </w:pPr>
     </w:lvl>
   </w:abstractNum>
-  <w:abstractNum w:abstractNumId="2">
+  <w:abstractNum w:abstractNumId="2" w15:restartNumberingAfterBreak="0">
     <w:nsid w:val="FFFFFF7E"/>
     <w:multiLevelType w:val="singleLevel"/>
     <w:tmpl w:val="CD386E10"/>
@@ -7032,7 +7180,7 @@
       </w:pPr>
     </w:lvl>
   </w:abstractNum>
-  <w:abstractNum w:abstractNumId="3">
+  <w:abstractNum w:abstractNumId="3" w15:restartNumberingAfterBreak="0">
     <w:nsid w:val="FFFFFF7F"/>
     <w:multiLevelType w:val="singleLevel"/>
     <w:tmpl w:val="4EAC977A"/>
@@ -7049,7 +7197,7 @@
       </w:pPr>
     </w:lvl>
   </w:abstractNum>
-  <w:abstractNum w:abstractNumId="4">
+  <w:abstractNum w:abstractNumId="4" w15:restartNumberingAfterBreak="0">
     <w:nsid w:val="FFFFFF80"/>
     <w:multiLevelType w:val="singleLevel"/>
     <w:tmpl w:val="897CF2EC"/>
@@ -7069,7 +7217,7 @@
       </w:rPr>
     </w:lvl>
   </w:abstractNum>
-  <w:abstractNum w:abstractNumId="5">
+  <w:abstractNum w:abstractNumId="5" w15:restartNumberingAfterBreak="0">
     <w:nsid w:val="FFFFFF81"/>
     <w:multiLevelType w:val="singleLevel"/>
     <w:tmpl w:val="A1BC3E62"/>
@@ -7089,7 +7237,7 @@
       </w:rPr>
     </w:lvl>
   </w:abstractNum>
-  <w:abstractNum w:abstractNumId="6">
+  <w:abstractNum w:abstractNumId="6" w15:restartNumberingAfterBreak="0">
     <w:nsid w:val="FFFFFF82"/>
     <w:multiLevelType w:val="singleLevel"/>
     <w:tmpl w:val="B9322334"/>
@@ -7109,7 +7257,7 @@
       </w:rPr>
     </w:lvl>
   </w:abstractNum>
-  <w:abstractNum w:abstractNumId="7">
+  <w:abstractNum w:abstractNumId="7" w15:restartNumberingAfterBreak="0">
     <w:nsid w:val="FFFFFF83"/>
     <w:multiLevelType w:val="singleLevel"/>
     <w:tmpl w:val="749ABDF8"/>
@@ -7129,7 +7277,7 @@
       </w:rPr>
     </w:lvl>
   </w:abstractNum>
-  <w:abstractNum w:abstractNumId="8">
+  <w:abstractNum w:abstractNumId="8" w15:restartNumberingAfterBreak="0">
     <w:nsid w:val="FFFFFF88"/>
     <w:multiLevelType w:val="singleLevel"/>
     <w:tmpl w:val="DC02F64C"/>
@@ -7146,7 +7294,7 @@
       </w:pPr>
     </w:lvl>
   </w:abstractNum>
-  <w:abstractNum w:abstractNumId="9">
+  <w:abstractNum w:abstractNumId="9" w15:restartNumberingAfterBreak="0">
     <w:nsid w:val="FFFFFF89"/>
     <w:multiLevelType w:val="singleLevel"/>
     <w:tmpl w:val="1E52740C"/>
@@ -7166,7 +7314,7 @@
       </w:rPr>
     </w:lvl>
   </w:abstractNum>
-  <w:abstractNum w:abstractNumId="10">
+  <w:abstractNum w:abstractNumId="10" w15:restartNumberingAfterBreak="0">
     <w:nsid w:val="04B01289"/>
     <w:multiLevelType w:val="hybridMultilevel"/>
     <w:tmpl w:val="AFD613BA"/>
@@ -7252,7 +7400,7 @@
       </w:pPr>
     </w:lvl>
   </w:abstractNum>
-  <w:abstractNum w:abstractNumId="11">
+  <w:abstractNum w:abstractNumId="11" w15:restartNumberingAfterBreak="0">
     <w:nsid w:val="0D8E3B6B"/>
     <w:multiLevelType w:val="multilevel"/>
     <w:tmpl w:val="AE00B560"/>
@@ -7365,7 +7513,7 @@
       </w:pPr>
     </w:lvl>
   </w:abstractNum>
-  <w:abstractNum w:abstractNumId="12">
+  <w:abstractNum w:abstractNumId="12" w15:restartNumberingAfterBreak="0">
     <w:nsid w:val="138F0DAE"/>
     <w:multiLevelType w:val="hybridMultilevel"/>
     <w:tmpl w:val="D8443782"/>
@@ -7502,7 +7650,7 @@
       </w:rPr>
     </w:lvl>
   </w:abstractNum>
-  <w:abstractNum w:abstractNumId="13">
+  <w:abstractNum w:abstractNumId="13" w15:restartNumberingAfterBreak="0">
     <w:nsid w:val="16A9774C"/>
     <w:multiLevelType w:val="hybridMultilevel"/>
     <w:tmpl w:val="D01AFED4"/>
@@ -7642,7 +7790,7 @@
       </w:rPr>
     </w:lvl>
   </w:abstractNum>
-  <w:abstractNum w:abstractNumId="14">
+  <w:abstractNum w:abstractNumId="14" w15:restartNumberingAfterBreak="0">
     <w:nsid w:val="1D532803"/>
     <w:multiLevelType w:val="multilevel"/>
     <w:tmpl w:val="94E6A97C"/>
@@ -7755,7 +7903,7 @@
       </w:pPr>
     </w:lvl>
   </w:abstractNum>
-  <w:abstractNum w:abstractNumId="15">
+  <w:abstractNum w:abstractNumId="15" w15:restartNumberingAfterBreak="0">
     <w:nsid w:val="205C1B25"/>
     <w:multiLevelType w:val="hybridMultilevel"/>
     <w:tmpl w:val="06A2B974"/>
@@ -7868,7 +8016,7 @@
       </w:pPr>
     </w:lvl>
   </w:abstractNum>
-  <w:abstractNum w:abstractNumId="16">
+  <w:abstractNum w:abstractNumId="16" w15:restartNumberingAfterBreak="0">
     <w:nsid w:val="20D530D6"/>
     <w:multiLevelType w:val="hybridMultilevel"/>
     <w:tmpl w:val="8674AC6E"/>
@@ -7954,7 +8102,7 @@
       </w:pPr>
     </w:lvl>
   </w:abstractNum>
-  <w:abstractNum w:abstractNumId="17">
+  <w:abstractNum w:abstractNumId="17" w15:restartNumberingAfterBreak="0">
     <w:nsid w:val="24284A27"/>
     <w:multiLevelType w:val="hybridMultilevel"/>
     <w:tmpl w:val="A43AC338"/>
@@ -8067,7 +8215,7 @@
       </w:rPr>
     </w:lvl>
   </w:abstractNum>
-  <w:abstractNum w:abstractNumId="18">
+  <w:abstractNum w:abstractNumId="18" w15:restartNumberingAfterBreak="0">
     <w:nsid w:val="24F9109D"/>
     <w:multiLevelType w:val="hybridMultilevel"/>
     <w:tmpl w:val="01325A40"/>
@@ -8207,7 +8355,7 @@
       </w:rPr>
     </w:lvl>
   </w:abstractNum>
-  <w:abstractNum w:abstractNumId="19">
+  <w:abstractNum w:abstractNumId="19" w15:restartNumberingAfterBreak="0">
     <w:nsid w:val="25E02BBB"/>
     <w:multiLevelType w:val="hybridMultilevel"/>
     <w:tmpl w:val="CC905358"/>
@@ -8320,7 +8468,7 @@
       </w:rPr>
     </w:lvl>
   </w:abstractNum>
-  <w:abstractNum w:abstractNumId="20">
+  <w:abstractNum w:abstractNumId="20" w15:restartNumberingAfterBreak="0">
     <w:nsid w:val="2B9A7B70"/>
     <w:multiLevelType w:val="multilevel"/>
     <w:tmpl w:val="04150025"/>
@@ -8442,7 +8590,7 @@
       </w:pPr>
     </w:lvl>
   </w:abstractNum>
-  <w:abstractNum w:abstractNumId="21">
+  <w:abstractNum w:abstractNumId="21" w15:restartNumberingAfterBreak="0">
     <w:nsid w:val="2EB52030"/>
     <w:multiLevelType w:val="hybridMultilevel"/>
     <w:tmpl w:val="04D239AA"/>
@@ -8555,7 +8703,7 @@
       </w:pPr>
     </w:lvl>
   </w:abstractNum>
-  <w:abstractNum w:abstractNumId="22">
+  <w:abstractNum w:abstractNumId="22" w15:restartNumberingAfterBreak="0">
     <w:nsid w:val="532915FA"/>
     <w:multiLevelType w:val="hybridMultilevel"/>
     <w:tmpl w:val="922AE208"/>
@@ -8695,7 +8843,7 @@
       </w:rPr>
     </w:lvl>
   </w:abstractNum>
-  <w:abstractNum w:abstractNumId="23">
+  <w:abstractNum w:abstractNumId="23" w15:restartNumberingAfterBreak="0">
     <w:nsid w:val="61B80858"/>
     <w:multiLevelType w:val="hybridMultilevel"/>
     <w:tmpl w:val="7C926C32"/>
@@ -8808,7 +8956,7 @@
       </w:pPr>
     </w:lvl>
   </w:abstractNum>
-  <w:abstractNum w:abstractNumId="24">
+  <w:abstractNum w:abstractNumId="24" w15:restartNumberingAfterBreak="0">
     <w:nsid w:val="6BB96381"/>
     <w:multiLevelType w:val="hybridMultilevel"/>
     <w:tmpl w:val="01325A40"/>
@@ -8948,7 +9096,7 @@
       </w:rPr>
     </w:lvl>
   </w:abstractNum>
-  <w:abstractNum w:abstractNumId="25">
+  <w:abstractNum w:abstractNumId="25" w15:restartNumberingAfterBreak="0">
     <w:nsid w:val="7F5C349D"/>
     <w:multiLevelType w:val="hybridMultilevel"/>
     <w:tmpl w:val="4C20D342"/>
@@ -9088,92 +9236,92 @@
       </w:rPr>
     </w:lvl>
   </w:abstractNum>
-  <w:num w:numId="1">
+  <w:num w:numId="1" w16cid:durableId="524297079">
     <w:abstractNumId w:val="11"/>
   </w:num>
-  <w:num w:numId="2">
+  <w:num w:numId="2" w16cid:durableId="2027517300">
     <w:abstractNumId w:val="8"/>
   </w:num>
-  <w:num w:numId="3">
+  <w:num w:numId="3" w16cid:durableId="1226331109">
     <w:abstractNumId w:val="3"/>
   </w:num>
-  <w:num w:numId="4">
+  <w:num w:numId="4" w16cid:durableId="905803914">
     <w:abstractNumId w:val="2"/>
   </w:num>
-  <w:num w:numId="5">
+  <w:num w:numId="5" w16cid:durableId="532577224">
     <w:abstractNumId w:val="1"/>
   </w:num>
-  <w:num w:numId="6">
+  <w:num w:numId="6" w16cid:durableId="663094388">
     <w:abstractNumId w:val="0"/>
   </w:num>
-  <w:num w:numId="7">
+  <w:num w:numId="7" w16cid:durableId="1468011606">
     <w:abstractNumId w:val="7"/>
   </w:num>
-  <w:num w:numId="8">
+  <w:num w:numId="8" w16cid:durableId="217672365">
     <w:abstractNumId w:val="6"/>
   </w:num>
-  <w:num w:numId="9">
+  <w:num w:numId="9" w16cid:durableId="1091395293">
     <w:abstractNumId w:val="5"/>
   </w:num>
-  <w:num w:numId="10">
+  <w:num w:numId="10" w16cid:durableId="340547775">
     <w:abstractNumId w:val="4"/>
   </w:num>
-  <w:num w:numId="11">
+  <w:num w:numId="11" w16cid:durableId="1268467302">
     <w:abstractNumId w:val="9"/>
   </w:num>
-  <w:num w:numId="12">
+  <w:num w:numId="12" w16cid:durableId="1191723880">
     <w:abstractNumId w:val="20"/>
   </w:num>
-  <w:num w:numId="13">
+  <w:num w:numId="13" w16cid:durableId="221718796">
     <w:abstractNumId w:val="14"/>
   </w:num>
-  <w:num w:numId="14">
+  <w:num w:numId="14" w16cid:durableId="1092050509">
     <w:abstractNumId w:val="21"/>
   </w:num>
-  <w:num w:numId="15">
+  <w:num w:numId="15" w16cid:durableId="1719813307">
     <w:abstractNumId w:val="15"/>
   </w:num>
-  <w:num w:numId="16">
+  <w:num w:numId="16" w16cid:durableId="1437283891">
     <w:abstractNumId w:val="20"/>
   </w:num>
-  <w:num w:numId="17">
+  <w:num w:numId="17" w16cid:durableId="1019044615">
     <w:abstractNumId w:val="18"/>
   </w:num>
-  <w:num w:numId="18">
+  <w:num w:numId="18" w16cid:durableId="396972932">
     <w:abstractNumId w:val="24"/>
   </w:num>
-  <w:num w:numId="19">
+  <w:num w:numId="19" w16cid:durableId="16201462">
     <w:abstractNumId w:val="12"/>
   </w:num>
-  <w:num w:numId="20">
+  <w:num w:numId="20" w16cid:durableId="1403873422">
     <w:abstractNumId w:val="23"/>
   </w:num>
-  <w:num w:numId="21">
+  <w:num w:numId="21" w16cid:durableId="1533223164">
     <w:abstractNumId w:val="25"/>
   </w:num>
-  <w:num w:numId="22">
+  <w:num w:numId="22" w16cid:durableId="1615211186">
     <w:abstractNumId w:val="13"/>
   </w:num>
-  <w:num w:numId="23">
+  <w:num w:numId="23" w16cid:durableId="535167592">
     <w:abstractNumId w:val="22"/>
   </w:num>
-  <w:num w:numId="24">
+  <w:num w:numId="24" w16cid:durableId="1698964030">
     <w:abstractNumId w:val="19"/>
   </w:num>
-  <w:num w:numId="25">
+  <w:num w:numId="25" w16cid:durableId="1613853427">
     <w:abstractNumId w:val="17"/>
   </w:num>
-  <w:num w:numId="26">
+  <w:num w:numId="26" w16cid:durableId="815798511">
     <w:abstractNumId w:val="16"/>
   </w:num>
-  <w:num w:numId="27">
+  <w:num w:numId="27" w16cid:durableId="1250505003">
     <w:abstractNumId w:val="10"/>
   </w:num>
 </w:numbering>
 </file>
 
 <file path=word/styles.xml><?xml version="1.0" encoding="utf-8"?>
-<w:styles xmlns:r="http://schemas.openxmlformats.org/officeDocument/2006/relationships" xmlns:w="http://schemas.openxmlformats.org/wordprocessingml/2006/main">
+<w:styles xmlns:mc="http://schemas.openxmlformats.org/markup-compatibility/2006" xmlns:r="http://schemas.openxmlformats.org/officeDocument/2006/relationships" xmlns:w="http://schemas.openxmlformats.org/wordprocessingml/2006/main" xmlns:w14="http://schemas.microsoft.com/office/word/2010/wordml" xmlns:w15="http://schemas.microsoft.com/office/word/2012/wordml" xmlns:w16cex="http://schemas.microsoft.com/office/word/2018/wordml/cex" xmlns:w16cid="http://schemas.microsoft.com/office/word/2016/wordml/cid" xmlns:w16="http://schemas.microsoft.com/office/word/2018/wordml" xmlns:w16sdtdh="http://schemas.microsoft.com/office/word/2020/wordml/sdtdatahash" xmlns:w16se="http://schemas.microsoft.com/office/word/2015/wordml/symex" mc:Ignorable="w14 w15 w16se w16cid w16 w16cex w16sdtdh">
   <w:docDefaults>
     <w:rPrDefault>
       <w:rPr>
@@ -9183,7 +9331,7 @@
     </w:rPrDefault>
     <w:pPrDefault/>
   </w:docDefaults>
-  <w:latentStyles w:defLockedState="0" w:defUIPriority="0" w:defSemiHidden="0" w:defUnhideWhenUsed="0" w:defQFormat="0" w:count="267">
+  <w:latentStyles w:defLockedState="0" w:defUIPriority="0" w:defSemiHidden="0" w:defUnhideWhenUsed="0" w:defQFormat="0" w:count="376">
     <w:lsdException w:name="Normal" w:qFormat="1"/>
     <w:lsdException w:name="heading 1" w:qFormat="1"/>
     <w:lsdException w:name="heading 2" w:qFormat="1"/>
@@ -9359,6 +9507,115 @@
     <w:lsdException w:name="Book Title" w:uiPriority="33" w:qFormat="1"/>
     <w:lsdException w:name="Bibliography" w:semiHidden="1" w:uiPriority="37" w:unhideWhenUsed="1"/>
     <w:lsdException w:name="TOC Heading" w:semiHidden="1" w:uiPriority="39" w:unhideWhenUsed="1" w:qFormat="1"/>
+    <w:lsdException w:name="Plain Table 1" w:uiPriority="41"/>
+    <w:lsdException w:name="Plain Table 2" w:uiPriority="42"/>
+    <w:lsdException w:name="Plain Table 3" w:uiPriority="43"/>
+    <w:lsdException w:name="Plain Table 4" w:uiPriority="44"/>
+    <w:lsdException w:name="Plain Table 5" w:uiPriority="45"/>
+    <w:lsdException w:name="Grid Table Light" w:uiPriority="40"/>
+    <w:lsdException w:name="Grid Table 1 Light" w:uiPriority="46"/>
+    <w:lsdException w:name="Grid Table 2" w:uiPriority="47"/>
+    <w:lsdException w:name="Grid Table 3" w:uiPriority="48"/>
+    <w:lsdException w:name="Grid Table 4" w:uiPriority="49"/>
+    <w:lsdException w:name="Grid Table 5 Dark" w:uiPriority="50"/>
+    <w:lsdException w:name="Grid Table 6 Colorful" w:uiPriority="51"/>
+    <w:lsdException w:name="Grid Table 7 Colorful" w:uiPriority="52"/>
+    <w:lsdException w:name="Grid Table 1 Light Accent 1" w:uiPriority="46"/>
+    <w:lsdException w:name="Grid Table 2 Accent 1" w:uiPriority="47"/>
+    <w:lsdException w:name="Grid Table 3 Accent 1" w:uiPriority="48"/>
+    <w:lsdException w:name="Grid Table 4 Accent 1" w:uiPriority="49"/>
+    <w:lsdException w:name="Grid Table 5 Dark Accent 1" w:uiPriority="50"/>
+    <w:lsdException w:name="Grid Table 6 Colorful Accent 1" w:uiPriority="51"/>
+    <w:lsdException w:name="Grid Table 7 Colorful Accent 1" w:uiPriority="52"/>
+    <w:lsdException w:name="Grid Table 1 Light Accent 2" w:uiPriority="46"/>
+    <w:lsdException w:name="Grid Table 2 Accent 2" w:uiPriority="47"/>
+    <w:lsdException w:name="Grid Table 3 Accent 2" w:uiPriority="48"/>
+    <w:lsdException w:name="Grid Table 4 Accent 2" w:uiPriority="49"/>
+    <w:lsdException w:name="Grid Table 5 Dark Accent 2" w:uiPriority="50"/>
+    <w:lsdException w:name="Grid Table 6 Colorful Accent 2" w:uiPriority="51"/>
+    <w:lsdException w:name="Grid Table 7 Colorful Accent 2" w:uiPriority="52"/>
+    <w:lsdException w:name="Grid Table 1 Light Accent 3" w:uiPriority="46"/>
+    <w:lsdException w:name="Grid Table 2 Accent 3" w:uiPriority="47"/>
+    <w:lsdException w:name="Grid Table 3 Accent 3" w:uiPriority="48"/>
+    <w:lsdException w:name="Grid Table 4 Accent 3" w:uiPriority="49"/>
+    <w:lsdException w:name="Grid Table 5 Dark Accent 3" w:uiPriority="50"/>
+    <w:lsdException w:name="Grid Table 6 Colorful Accent 3" w:uiPriority="51"/>
+    <w:lsdException w:name="Grid Table 7 Colorful Accent 3" w:uiPriority="52"/>
+    <w:lsdException w:name="Grid Table 1 Light Accent 4" w:uiPriority="46"/>
+    <w:lsdException w:name="Grid Table 2 Accent 4" w:uiPriority="47"/>
+    <w:lsdException w:name="Grid Table 3 Accent 4" w:uiPriority="48"/>
+    <w:lsdException w:name="Grid Table 4 Accent 4" w:uiPriority="49"/>
+    <w:lsdException w:name="Grid Table 5 Dark Accent 4" w:uiPriority="50"/>
+    <w:lsdException w:name="Grid Table 6 Colorful Accent 4" w:uiPriority="51"/>
+    <w:lsdException w:name="Grid Table 7 Colorful Accent 4" w:uiPriority="52"/>
+    <w:lsdException w:name="Grid Table 1 Light Accent 5" w:uiPriority="46"/>
+    <w:lsdException w:name="Grid Table 2 Accent 5" w:uiPriority="47"/>
+    <w:lsdException w:name="Grid Table 3 Accent 5" w:uiPriority="48"/>
+    <w:lsdException w:name="Grid Table 4 Accent 5" w:uiPriority="49"/>
+    <w:lsdException w:name="Grid Table 5 Dark Accent 5" w:uiPriority="50"/>
+    <w:lsdException w:name="Grid Table 6 Colorful Accent 5" w:uiPriority="51"/>
+    <w:lsdException w:name="Grid Table 7 Colorful Accent 5" w:uiPriority="52"/>
+    <w:lsdException w:name="Grid Table 1 Light Accent 6" w:uiPriority="46"/>
+    <w:lsdException w:name="Grid Table 2 Accent 6" w:uiPriority="47"/>
+    <w:lsdException w:name="Grid Table 3 Accent 6" w:uiPriority="48"/>
+    <w:lsdException w:name="Grid Table 4 Accent 6" w:uiPriority="49"/>
+    <w:lsdException w:name="Grid Table 5 Dark Accent 6" w:uiPriority="50"/>
+    <w:lsdException w:name="Grid Table 6 Colorful Accent 6" w:uiPriority="51"/>
+    <w:lsdException w:name="Grid Table 7 Colorful Accent 6" w:uiPriority="52"/>
+    <w:lsdException w:name="List Table 1 Light" w:uiPriority="46"/>
+    <w:lsdException w:name="List Table 2" w:uiPriority="47"/>
+    <w:lsdException w:name="List Table 3" w:uiPriority="48"/>
+    <w:lsdException w:name="List Table 4" w:uiPriority="49"/>
+    <w:lsdException w:name="List Table 5 Dark" w:uiPriority="50"/>
+    <w:lsdException w:name="List Table 6 Colorful" w:uiPriority="51"/>
+    <w:lsdException w:name="List Table 7 Colorful" w:uiPriority="52"/>
+    <w:lsdException w:name="List Table 1 Light Accent 1" w:uiPriority="46"/>
+    <w:lsdException w:name="List Table 2 Accent 1" w:uiPriority="47"/>
+    <w:lsdException w:name="List Table 3 Accent 1" w:uiPriority="48"/>
+    <w:lsdException w:name="List Table 4 Accent 1" w:uiPriority="49"/>
+    <w:lsdException w:name="List Table 5 Dark Accent 1" w:uiPriority="50"/>
+    <w:lsdException w:name="List Table 6 Colorful Accent 1" w:uiPriority="51"/>
+    <w:lsdException w:name="List Table 7 Colorful Accent 1" w:uiPriority="52"/>
+    <w:lsdException w:name="List Table 1 Light Accent 2" w:uiPriority="46"/>
+    <w:lsdException w:name="List Table 2 Accent 2" w:uiPriority="47"/>
+    <w:lsdException w:name="List Table 3 Accent 2" w:uiPriority="48"/>
+    <w:lsdException w:name="List Table 4 Accent 2" w:uiPriority="49"/>
+    <w:lsdException w:name="List Table 5 Dark Accent 2" w:uiPriority="50"/>
+    <w:lsdException w:name="List Table 6 Colorful Accent 2" w:uiPriority="51"/>
+    <w:lsdException w:name="List Table 7 Colorful Accent 2" w:uiPriority="52"/>
+    <w:lsdException w:name="List Table 1 Light Accent 3" w:uiPriority="46"/>
+    <w:lsdException w:name="List Table 2 Accent 3" w:uiPriority="47"/>
+    <w:lsdException w:name="List Table 3 Accent 3" w:uiPriority="48"/>
+    <w:lsdException w:name="List Table 4 Accent 3" w:uiPriority="49"/>
+    <w:lsdException w:name="List Table 5 Dark Accent 3" w:uiPriority="50"/>
+    <w:lsdException w:name="List Table 6 Colorful Accent 3" w:uiPriority="51"/>
+    <w:lsdException w:name="List Table 7 Colorful Accent 3" w:uiPriority="52"/>
+    <w:lsdException w:name="List Table 1 Light Accent 4" w:uiPriority="46"/>
+    <w:lsdException w:name="List Table 2 Accent 4" w:uiPriority="47"/>
+    <w:lsdException w:name="List Table 3 Accent 4" w:uiPriority="48"/>
+    <w:lsdException w:name="List Table 4 Accent 4" w:uiPriority="49"/>
+    <w:lsdException w:name="List Table 5 Dark Accent 4" w:uiPriority="50"/>
+    <w:lsdException w:name="List Table 6 Colorful Accent 4" w:uiPriority="51"/>
+    <w:lsdException w:name="List Table 7 Colorful Accent 4" w:uiPriority="52"/>
+    <w:lsdException w:name="List Table 1 Light Accent 5" w:uiPriority="46"/>
+    <w:lsdException w:name="List Table 2 Accent 5" w:uiPriority="47"/>
+    <w:lsdException w:name="List Table 3 Accent 5" w:uiPriority="48"/>
+    <w:lsdException w:name="List Table 4 Accent 5" w:uiPriority="49"/>
+    <w:lsdException w:name="List Table 5 Dark Accent 5" w:uiPriority="50"/>
+    <w:lsdException w:name="List Table 6 Colorful Accent 5" w:uiPriority="51"/>
+    <w:lsdException w:name="List Table 7 Colorful Accent 5" w:uiPriority="52"/>
+    <w:lsdException w:name="List Table 1 Light Accent 6" w:uiPriority="46"/>
+    <w:lsdException w:name="List Table 2 Accent 6" w:uiPriority="47"/>
+    <w:lsdException w:name="List Table 3 Accent 6" w:uiPriority="48"/>
+    <w:lsdException w:name="List Table 4 Accent 6" w:uiPriority="49"/>
+    <w:lsdException w:name="List Table 5 Dark Accent 6" w:uiPriority="50"/>
+    <w:lsdException w:name="List Table 6 Colorful Accent 6" w:uiPriority="51"/>
+    <w:lsdException w:name="List Table 7 Colorful Accent 6" w:uiPriority="52"/>
+    <w:lsdException w:name="Mention" w:semiHidden="1" w:uiPriority="99" w:unhideWhenUsed="1"/>
+    <w:lsdException w:name="Smart Hyperlink" w:semiHidden="1" w:uiPriority="99" w:unhideWhenUsed="1"/>
+    <w:lsdException w:name="Hashtag" w:semiHidden="1" w:uiPriority="99" w:unhideWhenUsed="1"/>
+    <w:lsdException w:name="Unresolved Mention" w:semiHidden="1" w:uiPriority="99" w:unhideWhenUsed="1"/>
+    <w:lsdException w:name="Smart Link" w:semiHidden="1" w:uiPriority="99" w:unhideWhenUsed="1"/>
   </w:latentStyles>
   <w:style w:type="paragraph" w:default="1" w:styleId="Normalny">
     <w:name w:val="Normal"/>
@@ -9580,7 +9837,6 @@
     <w:uiPriority w:val="99"/>
     <w:semiHidden/>
     <w:unhideWhenUsed/>
-    <w:qFormat/>
     <w:tblPr>
       <w:tblInd w:w="0" w:type="dxa"/>
       <w:tblCellMar>
@@ -10049,7 +10305,6 @@
     <w:basedOn w:val="Standardowy"/>
     <w:rsid w:val="00AF3390"/>
     <w:tblPr>
-      <w:tblInd w:w="0" w:type="dxa"/>
       <w:tblBorders>
         <w:top w:val="single" w:sz="4" w:space="0" w:color="auto"/>
         <w:left w:val="single" w:sz="4" w:space="0" w:color="auto"/>
@@ -10058,12 +10313,6 @@
         <w:insideH w:val="single" w:sz="4" w:space="0" w:color="auto"/>
         <w:insideV w:val="single" w:sz="4" w:space="0" w:color="auto"/>
       </w:tblBorders>
-      <w:tblCellMar>
-        <w:top w:w="0" w:type="dxa"/>
-        <w:left w:w="108" w:type="dxa"/>
-        <w:bottom w:w="0" w:type="dxa"/>
-        <w:right w:w="108" w:type="dxa"/>
-      </w:tblCellMar>
     </w:tblPr>
   </w:style>
   <w:style w:type="paragraph" w:styleId="Tekstdymka">

</xml_diff>

<commit_message>
Projekt ogólny - Koncepcja przechowywania danych
</commit_message>
<xml_diff>
--- a/Dokument/praca_inzynierska.docx
+++ b/Dokument/praca_inzynierska.docx
@@ -708,7 +708,7 @@
             <w:noProof/>
             <w:webHidden/>
           </w:rPr>
-          <w:t>9</w:t>
+          <w:t>11</w:t>
         </w:r>
         <w:r>
           <w:rPr>
@@ -796,7 +796,7 @@
             <w:noProof/>
             <w:webHidden/>
           </w:rPr>
-          <w:t>9</w:t>
+          <w:t>11</w:t>
         </w:r>
         <w:r>
           <w:rPr>
@@ -884,7 +884,7 @@
             <w:noProof/>
             <w:webHidden/>
           </w:rPr>
-          <w:t>10</w:t>
+          <w:t>11</w:t>
         </w:r>
         <w:r>
           <w:rPr>
@@ -972,7 +972,7 @@
             <w:noProof/>
             <w:webHidden/>
           </w:rPr>
-          <w:t>11</w:t>
+          <w:t>13</w:t>
         </w:r>
         <w:r>
           <w:rPr>
@@ -1060,7 +1060,7 @@
             <w:noProof/>
             <w:webHidden/>
           </w:rPr>
-          <w:t>13</w:t>
+          <w:t>14</w:t>
         </w:r>
         <w:r>
           <w:rPr>
@@ -1148,7 +1148,7 @@
             <w:noProof/>
             <w:webHidden/>
           </w:rPr>
-          <w:t>14</w:t>
+          <w:t>15</w:t>
         </w:r>
         <w:r>
           <w:rPr>
@@ -1236,7 +1236,7 @@
             <w:noProof/>
             <w:webHidden/>
           </w:rPr>
-          <w:t>15</w:t>
+          <w:t>17</w:t>
         </w:r>
         <w:r>
           <w:rPr>
@@ -1324,7 +1324,7 @@
             <w:noProof/>
             <w:webHidden/>
           </w:rPr>
-          <w:t>17</w:t>
+          <w:t>19</w:t>
         </w:r>
         <w:r>
           <w:rPr>
@@ -1412,7 +1412,7 @@
             <w:noProof/>
             <w:webHidden/>
           </w:rPr>
-          <w:t>17</w:t>
+          <w:t>19</w:t>
         </w:r>
         <w:r>
           <w:rPr>
@@ -1500,7 +1500,7 @@
             <w:noProof/>
             <w:webHidden/>
           </w:rPr>
-          <w:t>18</w:t>
+          <w:t>20</w:t>
         </w:r>
         <w:r>
           <w:rPr>
@@ -2028,7 +2028,7 @@
             <w:noProof/>
             <w:webHidden/>
           </w:rPr>
-          <w:t>27</w:t>
+          <w:t>28</w:t>
         </w:r>
         <w:r>
           <w:rPr>
@@ -2116,7 +2116,7 @@
             <w:noProof/>
             <w:webHidden/>
           </w:rPr>
-          <w:t>27</w:t>
+          <w:t>29</w:t>
         </w:r>
         <w:r>
           <w:rPr>
@@ -2204,7 +2204,7 @@
             <w:noProof/>
             <w:webHidden/>
           </w:rPr>
-          <w:t>28</w:t>
+          <w:t>29</w:t>
         </w:r>
         <w:r>
           <w:rPr>
@@ -2292,7 +2292,7 @@
             <w:noProof/>
             <w:webHidden/>
           </w:rPr>
-          <w:t>29</w:t>
+          <w:t>31</w:t>
         </w:r>
         <w:r>
           <w:rPr>
@@ -2380,7 +2380,7 @@
             <w:noProof/>
             <w:webHidden/>
           </w:rPr>
-          <w:t>31</w:t>
+          <w:t>32</w:t>
         </w:r>
         <w:r>
           <w:rPr>
@@ -2468,7 +2468,7 @@
             <w:noProof/>
             <w:webHidden/>
           </w:rPr>
-          <w:t>31</w:t>
+          <w:t>32</w:t>
         </w:r>
         <w:r>
           <w:rPr>
@@ -2556,7 +2556,7 @@
             <w:noProof/>
             <w:webHidden/>
           </w:rPr>
-          <w:t>31</w:t>
+          <w:t>32</w:t>
         </w:r>
         <w:r>
           <w:rPr>
@@ -2644,7 +2644,7 @@
             <w:noProof/>
             <w:webHidden/>
           </w:rPr>
-          <w:t>31</w:t>
+          <w:t>32</w:t>
         </w:r>
         <w:r>
           <w:rPr>
@@ -2732,7 +2732,7 @@
             <w:noProof/>
             <w:webHidden/>
           </w:rPr>
-          <w:t>31</w:t>
+          <w:t>32</w:t>
         </w:r>
         <w:r>
           <w:rPr>
@@ -2820,7 +2820,7 @@
             <w:noProof/>
             <w:webHidden/>
           </w:rPr>
-          <w:t>31</w:t>
+          <w:t>32</w:t>
         </w:r>
         <w:r>
           <w:rPr>
@@ -3127,7 +3127,7 @@
       <w:pPr>
         <w:pStyle w:val="Legenda"/>
       </w:pPr>
-      <w:bookmarkStart w:id="3" w:name="_Toc157717591"/>
+      <w:bookmarkStart w:id="3" w:name="_Toc158659387"/>
       <w:r>
         <w:t xml:space="preserve">Rysunek </w:t>
       </w:r>
@@ -3210,7 +3210,7 @@
         <w:pStyle w:val="Legenda"/>
         <w:jc w:val="both"/>
       </w:pPr>
-      <w:bookmarkStart w:id="4" w:name="_Toc157717592"/>
+      <w:bookmarkStart w:id="4" w:name="_Toc158659388"/>
       <w:r>
         <w:t xml:space="preserve">Rysunek </w:t>
       </w:r>
@@ -3437,7 +3437,7 @@
         </w:rPr>
         <w:lastRenderedPageBreak/>
         <w:drawing>
-          <wp:inline distT="0" distB="0" distL="0" distR="0" wp14:anchorId="7A34E613" wp14:editId="718EDA97">
+          <wp:inline distT="0" distB="0" distL="0" distR="0" wp14:anchorId="7A34E613" wp14:editId="16396D0A">
             <wp:extent cx="5112000" cy="2875539"/>
             <wp:effectExtent l="0" t="0" r="0" b="0"/>
             <wp:docPr id="1571850745" name="Obraz 1" descr="Obraz zawierający tekst, zrzut ekranu, oprogramowanie, Ikona komputerowa&#10;&#10;Opis wygenerowany automatycznie"/>
@@ -3483,7 +3483,7 @@
       <w:pPr>
         <w:pStyle w:val="Legenda"/>
       </w:pPr>
-      <w:bookmarkStart w:id="8" w:name="_Toc157717593"/>
+      <w:bookmarkStart w:id="8" w:name="_Toc158659389"/>
       <w:r>
         <w:t xml:space="preserve">Rysunek </w:t>
       </w:r>
@@ -3571,7 +3571,7 @@
         <w:spacing w:before="480" w:after="240"/>
         <w:jc w:val="center"/>
       </w:pPr>
-      <w:bookmarkStart w:id="9" w:name="_Toc157717594"/>
+      <w:bookmarkStart w:id="9" w:name="_Toc158659390"/>
       <w:r>
         <w:t xml:space="preserve">Rysunek </w:t>
       </w:r>
@@ -3719,7 +3719,7 @@
         <w:spacing w:before="480" w:after="240"/>
         <w:jc w:val="center"/>
       </w:pPr>
-      <w:bookmarkStart w:id="11" w:name="_Toc157717595"/>
+      <w:bookmarkStart w:id="11" w:name="_Toc158659391"/>
       <w:r>
         <w:t xml:space="preserve">Rysunek </w:t>
       </w:r>
@@ -3904,7 +3904,7 @@
         <w:spacing w:before="480" w:after="240"/>
         <w:jc w:val="center"/>
       </w:pPr>
-      <w:bookmarkStart w:id="13" w:name="_Toc157717596"/>
+      <w:bookmarkStart w:id="13" w:name="_Toc158659392"/>
       <w:r>
         <w:t xml:space="preserve">Rysunek </w:t>
       </w:r>
@@ -4060,7 +4060,7 @@
         <w:spacing w:before="480" w:after="240"/>
         <w:jc w:val="center"/>
       </w:pPr>
-      <w:bookmarkStart w:id="15" w:name="_Toc157717597"/>
+      <w:bookmarkStart w:id="15" w:name="_Toc158659393"/>
       <w:r>
         <w:t xml:space="preserve">Rysunek </w:t>
       </w:r>
@@ -5634,6 +5634,7 @@
         <w:pStyle w:val="Legenda"/>
       </w:pPr>
       <w:bookmarkStart w:id="26" w:name="_Toc157682518"/>
+      <w:bookmarkStart w:id="27" w:name="_Toc158659394"/>
       <w:r>
         <w:t xml:space="preserve">Rysunek </w:t>
       </w:r>
@@ -5662,6 +5663,7 @@
         <w:t xml:space="preserve"> Schemat architektury REST API</w:t>
       </w:r>
       <w:bookmarkEnd w:id="26"/>
+      <w:bookmarkEnd w:id="27"/>
     </w:p>
     <w:p>
       <w:pPr>
@@ -5711,11 +5713,11 @@
       <w:pPr>
         <w:pStyle w:val="Nagwek2"/>
       </w:pPr>
-      <w:bookmarkStart w:id="27" w:name="_Toc157717570"/>
+      <w:bookmarkStart w:id="28" w:name="_Toc157717570"/>
       <w:r>
         <w:t>Metody i narzędzia realizacji</w:t>
       </w:r>
-      <w:bookmarkEnd w:id="27"/>
+      <w:bookmarkEnd w:id="28"/>
     </w:p>
     <w:p>
       <w:pPr>
@@ -5773,44 +5775,52 @@
       <w:pPr>
         <w:pStyle w:val="Nagwek2"/>
       </w:pPr>
-      <w:bookmarkStart w:id="28" w:name="_Toc157717571"/>
+      <w:bookmarkStart w:id="29" w:name="_Toc157717571"/>
       <w:r>
         <w:t>Koncepcja przechowywania danych</w:t>
       </w:r>
-      <w:bookmarkEnd w:id="28"/>
+      <w:bookmarkEnd w:id="29"/>
     </w:p>
     <w:p>
       <w:pPr>
         <w:pStyle w:val="Akapitzwciciem"/>
       </w:pPr>
       <w:r>
-        <w:t>Podrozdział w Projekt ogólny. Zazwyczaj systemy informatyczne potrzebują danych przechowywanych trwale. Wykorzystuje się do tego najczęściej bazy danych, zwykle trzeba je zaprojektować. W tym podrozdziale należy przedstawić jak będziemy zapisywać dane trwałe, jeżeli stosujemy bazę danych to należy określić jej model oraz przedstawić szczegóły modelu. W przypadku baz relacyjnych podajmy model konceptualny, logiczny i fizyczny, w przypadku gdy merytorycznie one się istotnie nie różnią, podajemy model najbardziej pełny. Ilustracją wybranego modelu są najczęściej diagramy, np. diagramy ERD opisane tutaj (PDF).</w:t>
-      </w:r>
+        <w:t>System wspomagania komunikacji wykorzysta relacyjny model bazy danych, którego tworzenie będzie oparte na silniku Microsoft SQL Server 2022. Wybór tego rozwiązania niesie ze sobą wiele korzyści. Dzięki zaawansowanym funkcjom zabezpieczeń oferowanym przez Microsoft SQL Server, takim jak autoryzacja i kontrola dostępu, będziemy mieć pewność co do bezpiecznego przechowywania informacji. Dodatkowo, silnik SQL Server wyposażony jest w mechanizmy optymalizacji, takie jak indeksowanie, co umożliwia szybkie przetwarzanie danych nawet w przypadku dużych zbiorów danych.</w:t>
+      </w:r>
+      <w:r>
+        <w:t xml:space="preserve"> </w:t>
+      </w:r>
+      <w:r>
+        <w:t>Obsługa transakcji przez SQL Server gwarantuje spójność danych i możliwość przywrócenia stanu przed transakcją w przypadku wystąpienia błędów podczas obsługi danych przez warstwę serwerową. Zastosowanie relacyjnego modelu bazy danych pozwala na uporządkowane przechowywanie danych, ułatwiając zarządzanie nimi oraz zapewniając integralność danych poprzez unikatowe identyfikatory dla każdego rekordu oraz stosowanie kluczy głównych i obcych, co zapobiega powtórzeniom i gwarantuje spójność danych.</w:t>
+      </w:r>
+      <w:r>
+        <w:t xml:space="preserve"> </w:t>
+      </w:r>
+      <w:r>
+        <w:t>Dzięki odpowiedniej optymalizacji zapytań, relacyjna baza danych jest w stanie szybko przetwarzać zapytania, nawet w przypadku dużych zbiorów danych. Niemniej jednak, wykorzystanie relacyjnego modelu bazy danych wymaga przestrzegania pewnych zaleceń, takich jak optymalizacja zapytań, regularne tworzenie kopii zapasowych oraz monitorowanie i utrzymanie wydajności systemu. Te czynniki należy uwzględnić, aby zapewnić efektywne funkcjonowanie systemu wspomagającego komunikację.</w:t>
+      </w:r>
+    </w:p>
+    <w:p>
+      <w:pPr>
+        <w:pStyle w:val="Nagwek2"/>
+      </w:pPr>
+      <w:bookmarkStart w:id="30" w:name="_Toc157717572"/>
+      <w:r>
+        <w:t>Projekt interfejsu użytkownika</w:t>
+      </w:r>
+      <w:bookmarkEnd w:id="30"/>
     </w:p>
     <w:p>
       <w:pPr>
         <w:pStyle w:val="Akapitzwciciem"/>
       </w:pPr>
       <w:r>
-        <w:t>Uwaga, zamieszczenie samych diagramów nie wystarcza, należy przedstawić również opis przeznaczenia poszczególnych tabel, wraz z informacjami o kluczach głównych i obcych. Dla baz nierelacyjnych podajemy adekwatne dla tych baz formy ilustracji metody organizacji danych. W przypadku, gdy bazy danych nie są wykorzystywane w projektowanym systemie, przedstawiamy przyjętą koncepcję przechowywania informacji (pliki serializacyjne, pliki tekstowe, pliki CSV, pliki XML, pliki binarne), oraz szczegóły ich reprezentacji, przyjęte formaty.</w:t>
-      </w:r>
-    </w:p>
-    <w:p>
-      <w:pPr>
-        <w:pStyle w:val="Nagwek2"/>
-      </w:pPr>
-      <w:bookmarkStart w:id="29" w:name="_Toc157717572"/>
-      <w:r>
-        <w:t>Projekt interfejsu użytkownika</w:t>
-      </w:r>
-      <w:bookmarkEnd w:id="29"/>
-    </w:p>
-    <w:p>
-      <w:pPr>
-        <w:pStyle w:val="Akapitzwciciem"/>
-      </w:pPr>
-      <w:r>
-        <w:t>Podrozdział w Projekt ogólny. Prezentacja koncepcji organizacji interfejsu użytkownika, przyjmująca postać rysunków wraz ze stosownym komentarzem. rysunki mogą zawierać szkice interfejsu (również odręczne, skany), makiety z odpowiednich programów do modelowania interfejsu użytkownika. Uwaga — nie umieszczamy tutaj finalnych elementów gotowego systemu, przecież go jeszcze nie ma! Jeżeli aplikacja mam być responsywna i w różny sposób “wyglądać” na różnych urządzeniach, należy przedstawić szkice interfejsu dla każdego z przewidywanych trybów pracy.</w:t>
+        <w:t xml:space="preserve">Podrozdział w Projekt ogólny. Prezentacja koncepcji organizacji interfejsu użytkownika, przyjmująca postać rysunków wraz ze stosownym komentarzem. rysunki mogą zawierać szkice interfejsu (również odręczne, skany), makiety z odpowiednich programów do modelowania interfejsu użytkownika. Uwaga — nie umieszczamy tutaj finalnych elementów gotowego systemu, przecież go jeszcze nie ma! Jeżeli aplikacja mam być responsywna i w różny sposób </w:t>
+      </w:r>
+      <w:r>
+        <w:lastRenderedPageBreak/>
+        <w:t>“wyglądać” na różnych urządzeniach, należy przedstawić szkice interfejsu dla każdego z przewidywanych trybów pracy.</w:t>
       </w:r>
     </w:p>
     <w:p>
@@ -5834,12 +5844,12 @@
       <w:pPr>
         <w:pStyle w:val="Nagwek1"/>
       </w:pPr>
-      <w:bookmarkStart w:id="30" w:name="_Toc157717573"/>
+      <w:bookmarkStart w:id="31" w:name="_Toc157717573"/>
       <w:r>
         <w:lastRenderedPageBreak/>
         <w:t>Dokumentacja techniczna</w:t>
       </w:r>
-      <w:bookmarkEnd w:id="30"/>
+      <w:bookmarkEnd w:id="31"/>
     </w:p>
     <w:p>
       <w:pPr>
@@ -5922,12 +5932,12 @@
       <w:pPr>
         <w:pStyle w:val="Nagwek1"/>
       </w:pPr>
-      <w:bookmarkStart w:id="31" w:name="_Toc157717574"/>
+      <w:bookmarkStart w:id="32" w:name="_Toc157717574"/>
       <w:r>
         <w:lastRenderedPageBreak/>
         <w:t>Testy i weryfikacja systemu</w:t>
       </w:r>
-      <w:bookmarkEnd w:id="31"/>
+      <w:bookmarkEnd w:id="32"/>
     </w:p>
     <w:p>
       <w:pPr>
@@ -5939,7 +5949,7 @@
           <w:szCs w:val="32"/>
         </w:rPr>
       </w:pPr>
-      <w:bookmarkStart w:id="32" w:name="_Toc157717575"/>
+      <w:bookmarkStart w:id="33" w:name="_Toc157717575"/>
       <w:r>
         <w:rPr>
           <w:rStyle w:val="AkapitbezwciciaZnak"/>
@@ -5949,27 +5959,27 @@
         </w:rPr>
         <w:t>Przykładowy scenariusz wykorzystania systemu</w:t>
       </w:r>
-      <w:bookmarkEnd w:id="32"/>
+      <w:bookmarkEnd w:id="33"/>
     </w:p>
     <w:p>
       <w:pPr>
         <w:pStyle w:val="Nagwek1"/>
       </w:pPr>
-      <w:bookmarkStart w:id="33" w:name="_Toc157717576"/>
+      <w:bookmarkStart w:id="34" w:name="_Toc157717576"/>
       <w:r>
         <w:t>Zakończenie</w:t>
       </w:r>
-      <w:bookmarkEnd w:id="33"/>
+      <w:bookmarkEnd w:id="34"/>
     </w:p>
     <w:p>
       <w:pPr>
         <w:pStyle w:val="Nagwek1"/>
       </w:pPr>
-      <w:bookmarkStart w:id="34" w:name="_Toc157717577"/>
+      <w:bookmarkStart w:id="35" w:name="_Toc157717577"/>
       <w:r>
         <w:t>Bibliografia</w:t>
       </w:r>
-      <w:bookmarkEnd w:id="34"/>
+      <w:bookmarkEnd w:id="35"/>
     </w:p>
     <w:p>
       <w:pPr>
@@ -6057,11 +6067,11 @@
       <w:pPr>
         <w:pStyle w:val="Nagwek1"/>
       </w:pPr>
-      <w:bookmarkStart w:id="35" w:name="_Toc157717578"/>
+      <w:bookmarkStart w:id="36" w:name="_Toc157717578"/>
       <w:r>
         <w:t>Spis rysunków</w:t>
       </w:r>
-      <w:bookmarkEnd w:id="35"/>
+      <w:bookmarkEnd w:id="36"/>
     </w:p>
     <w:p>
       <w:pPr>
@@ -6072,8 +6082,9 @@
         <w:rPr>
           <w:rFonts w:asciiTheme="minorHAnsi" w:eastAsiaTheme="minorEastAsia" w:hAnsiTheme="minorHAnsi" w:cstheme="minorBidi"/>
           <w:noProof/>
-          <w:sz w:val="22"/>
-          <w:szCs w:val="22"/>
+          <w:kern w:val="2"/>
+          <w:szCs w:val="24"/>
+          <w14:ligatures w14:val="standardContextual"/>
         </w:rPr>
       </w:pPr>
       <w:r>
@@ -6085,13 +6096,13 @@
       <w:r>
         <w:fldChar w:fldCharType="separate"/>
       </w:r>
-      <w:hyperlink w:anchor="_Toc157717591" w:history="1">
+      <w:hyperlink w:anchor="_Toc158659387" w:history="1">
         <w:r>
           <w:rPr>
             <w:rStyle w:val="Hipercze"/>
             <w:noProof/>
           </w:rPr>
-          <w:t>Rysunek 1 Aktualny obieg dokumentów w dziekanacie studenckim</w:t>
+          <w:t>Rysunek 1Aktualny obieg dokumentów w dziekanacie studenckim</w:t>
         </w:r>
         <w:r>
           <w:rPr>
@@ -6112,7 +6123,7 @@
             <w:noProof/>
             <w:webHidden/>
           </w:rPr>
-          <w:instrText xml:space="preserve"> PAGEREF _Toc157717591 \h </w:instrText>
+          <w:instrText xml:space="preserve"> PAGEREF _Toc158659387 \h </w:instrText>
         </w:r>
         <w:r>
           <w:rPr>
@@ -6152,17 +6163,18 @@
         <w:rPr>
           <w:rFonts w:asciiTheme="minorHAnsi" w:eastAsiaTheme="minorEastAsia" w:hAnsiTheme="minorHAnsi" w:cstheme="minorBidi"/>
           <w:noProof/>
-          <w:sz w:val="22"/>
-          <w:szCs w:val="22"/>
+          <w:kern w:val="2"/>
+          <w:szCs w:val="24"/>
+          <w14:ligatures w14:val="standardContextual"/>
         </w:rPr>
       </w:pPr>
-      <w:hyperlink w:anchor="_Toc157717592" w:history="1">
+      <w:hyperlink w:anchor="_Toc158659388" w:history="1">
         <w:r>
           <w:rPr>
             <w:rStyle w:val="Hipercze"/>
             <w:noProof/>
           </w:rPr>
-          <w:t>Rysunek 2 Wniosek o przeniesienie z formy studiów stacjonarnych na niestacjonarne</w:t>
+          <w:t>Rysunek 2Wniosek o przeniesienie z formy studiów stacjonarnych na niestacjonarne</w:t>
         </w:r>
         <w:r>
           <w:rPr>
@@ -6183,7 +6195,7 @@
             <w:noProof/>
             <w:webHidden/>
           </w:rPr>
-          <w:instrText xml:space="preserve"> PAGEREF _Toc157717592 \h </w:instrText>
+          <w:instrText xml:space="preserve"> PAGEREF _Toc158659388 \h </w:instrText>
         </w:r>
         <w:r>
           <w:rPr>
@@ -6223,11 +6235,12 @@
         <w:rPr>
           <w:rFonts w:asciiTheme="minorHAnsi" w:eastAsiaTheme="minorEastAsia" w:hAnsiTheme="minorHAnsi" w:cstheme="minorBidi"/>
           <w:noProof/>
-          <w:sz w:val="22"/>
-          <w:szCs w:val="22"/>
+          <w:kern w:val="2"/>
+          <w:szCs w:val="24"/>
+          <w14:ligatures w14:val="standardContextual"/>
         </w:rPr>
       </w:pPr>
-      <w:hyperlink w:anchor="_Toc157717593" w:history="1">
+      <w:hyperlink w:anchor="_Toc158659389" w:history="1">
         <w:r>
           <w:rPr>
             <w:rStyle w:val="Hipercze"/>
@@ -6254,7 +6267,7 @@
             <w:noProof/>
             <w:webHidden/>
           </w:rPr>
-          <w:instrText xml:space="preserve"> PAGEREF _Toc157717593 \h </w:instrText>
+          <w:instrText xml:space="preserve"> PAGEREF _Toc158659389 \h </w:instrText>
         </w:r>
         <w:r>
           <w:rPr>
@@ -6274,7 +6287,7 @@
             <w:noProof/>
             <w:webHidden/>
           </w:rPr>
-          <w:t>10</w:t>
+          <w:t>12</w:t>
         </w:r>
         <w:r>
           <w:rPr>
@@ -6294,11 +6307,12 @@
         <w:rPr>
           <w:rFonts w:asciiTheme="minorHAnsi" w:eastAsiaTheme="minorEastAsia" w:hAnsiTheme="minorHAnsi" w:cstheme="minorBidi"/>
           <w:noProof/>
-          <w:sz w:val="22"/>
-          <w:szCs w:val="22"/>
+          <w:kern w:val="2"/>
+          <w:szCs w:val="24"/>
+          <w14:ligatures w14:val="standardContextual"/>
         </w:rPr>
       </w:pPr>
-      <w:hyperlink w:anchor="_Toc157717594" w:history="1">
+      <w:hyperlink w:anchor="_Toc158659390" w:history="1">
         <w:r>
           <w:rPr>
             <w:rStyle w:val="Hipercze"/>
@@ -6325,7 +6339,7 @@
             <w:noProof/>
             <w:webHidden/>
           </w:rPr>
-          <w:instrText xml:space="preserve"> PAGEREF _Toc157717594 \h </w:instrText>
+          <w:instrText xml:space="preserve"> PAGEREF _Toc158659390 \h </w:instrText>
         </w:r>
         <w:r>
           <w:rPr>
@@ -6345,7 +6359,7 @@
             <w:noProof/>
             <w:webHidden/>
           </w:rPr>
-          <w:t>11</w:t>
+          <w:t>12</w:t>
         </w:r>
         <w:r>
           <w:rPr>
@@ -6365,11 +6379,12 @@
         <w:rPr>
           <w:rFonts w:asciiTheme="minorHAnsi" w:eastAsiaTheme="minorEastAsia" w:hAnsiTheme="minorHAnsi" w:cstheme="minorBidi"/>
           <w:noProof/>
-          <w:sz w:val="22"/>
-          <w:szCs w:val="22"/>
+          <w:kern w:val="2"/>
+          <w:szCs w:val="24"/>
+          <w14:ligatures w14:val="standardContextual"/>
         </w:rPr>
       </w:pPr>
-      <w:hyperlink w:anchor="_Toc157717595" w:history="1">
+      <w:hyperlink w:anchor="_Toc158659391" w:history="1">
         <w:r>
           <w:rPr>
             <w:rStyle w:val="Hipercze"/>
@@ -6396,7 +6411,7 @@
             <w:noProof/>
             <w:webHidden/>
           </w:rPr>
-          <w:instrText xml:space="preserve"> PAGEREF _Toc157717595 \h </w:instrText>
+          <w:instrText xml:space="preserve"> PAGEREF _Toc158659391 \h </w:instrText>
         </w:r>
         <w:r>
           <w:rPr>
@@ -6416,7 +6431,7 @@
             <w:noProof/>
             <w:webHidden/>
           </w:rPr>
-          <w:t>12</w:t>
+          <w:t>14</w:t>
         </w:r>
         <w:r>
           <w:rPr>
@@ -6436,11 +6451,12 @@
         <w:rPr>
           <w:rFonts w:asciiTheme="minorHAnsi" w:eastAsiaTheme="minorEastAsia" w:hAnsiTheme="minorHAnsi" w:cstheme="minorBidi"/>
           <w:noProof/>
-          <w:sz w:val="22"/>
-          <w:szCs w:val="22"/>
+          <w:kern w:val="2"/>
+          <w:szCs w:val="24"/>
+          <w14:ligatures w14:val="standardContextual"/>
         </w:rPr>
       </w:pPr>
-      <w:hyperlink w:anchor="_Toc157717596" w:history="1">
+      <w:hyperlink w:anchor="_Toc158659392" w:history="1">
         <w:r>
           <w:rPr>
             <w:rStyle w:val="Hipercze"/>
@@ -6467,7 +6483,7 @@
             <w:noProof/>
             <w:webHidden/>
           </w:rPr>
-          <w:instrText xml:space="preserve"> PAGEREF _Toc157717596 \h </w:instrText>
+          <w:instrText xml:space="preserve"> PAGEREF _Toc158659392 \h </w:instrText>
         </w:r>
         <w:r>
           <w:rPr>
@@ -6487,7 +6503,7 @@
             <w:noProof/>
             <w:webHidden/>
           </w:rPr>
-          <w:t>14</w:t>
+          <w:t>15</w:t>
         </w:r>
         <w:r>
           <w:rPr>
@@ -6507,17 +6523,18 @@
         <w:rPr>
           <w:rFonts w:asciiTheme="minorHAnsi" w:eastAsiaTheme="minorEastAsia" w:hAnsiTheme="minorHAnsi" w:cstheme="minorBidi"/>
           <w:noProof/>
-          <w:sz w:val="22"/>
-          <w:szCs w:val="22"/>
+          <w:kern w:val="2"/>
+          <w:szCs w:val="24"/>
+          <w14:ligatures w14:val="standardContextual"/>
         </w:rPr>
       </w:pPr>
-      <w:hyperlink w:anchor="_Toc157717597" w:history="1">
+      <w:hyperlink w:anchor="_Toc158659393" w:history="1">
         <w:r>
           <w:rPr>
             <w:rStyle w:val="Hipercze"/>
             <w:noProof/>
           </w:rPr>
-          <w:t>Rysunek 7 Interfejs platformy Slack</w:t>
+          <w:t>Rysunek 7Interfejs platformy Slack</w:t>
         </w:r>
         <w:r>
           <w:rPr>
@@ -6538,7 +6555,7 @@
             <w:noProof/>
             <w:webHidden/>
           </w:rPr>
-          <w:instrText xml:space="preserve"> PAGEREF _Toc157717597 \h </w:instrText>
+          <w:instrText xml:space="preserve"> PAGEREF _Toc158659393 \h </w:instrText>
         </w:r>
         <w:r>
           <w:rPr>
@@ -6558,7 +6575,7 @@
             <w:noProof/>
             <w:webHidden/>
           </w:rPr>
-          <w:t>15</w:t>
+          <w:t>16</w:t>
         </w:r>
         <w:r>
           <w:rPr>
@@ -6578,11 +6595,12 @@
         <w:rPr>
           <w:rFonts w:asciiTheme="minorHAnsi" w:eastAsiaTheme="minorEastAsia" w:hAnsiTheme="minorHAnsi" w:cstheme="minorBidi"/>
           <w:noProof/>
-          <w:sz w:val="22"/>
-          <w:szCs w:val="22"/>
+          <w:kern w:val="2"/>
+          <w:szCs w:val="24"/>
+          <w14:ligatures w14:val="standardContextual"/>
         </w:rPr>
       </w:pPr>
-      <w:hyperlink w:anchor="_Toc157717598" w:history="1">
+      <w:hyperlink w:anchor="_Toc158659394" w:history="1">
         <w:r>
           <w:rPr>
             <w:rStyle w:val="Hipercze"/>
@@ -6609,7 +6627,7 @@
             <w:noProof/>
             <w:webHidden/>
           </w:rPr>
-          <w:instrText xml:space="preserve"> PAGEREF _Toc157717598 \h </w:instrText>
+          <w:instrText xml:space="preserve"> PAGEREF _Toc158659394 \h </w:instrText>
         </w:r>
         <w:r>
           <w:rPr>
@@ -6629,7 +6647,7 @@
             <w:noProof/>
             <w:webHidden/>
           </w:rPr>
-          <w:t>19</w:t>
+          <w:t>27</w:t>
         </w:r>
         <w:r>
           <w:rPr>
@@ -6653,11 +6671,11 @@
       <w:pPr>
         <w:pStyle w:val="Nagwek1"/>
       </w:pPr>
-      <w:bookmarkStart w:id="36" w:name="_Toc157717579"/>
+      <w:bookmarkStart w:id="37" w:name="_Toc157717579"/>
       <w:r>
         <w:t>Spis tabel</w:t>
       </w:r>
-      <w:bookmarkEnd w:id="36"/>
+      <w:bookmarkEnd w:id="37"/>
     </w:p>
     <w:p>
       <w:pPr>
@@ -7076,13 +7094,7 @@
         <w:rPr>
           <w:lang w:val="en-US"/>
         </w:rPr>
-        <w:t xml:space="preserve"> </w:t>
-      </w:r>
-      <w:r>
-        <w:rPr>
-          <w:lang w:val="en-US"/>
-        </w:rPr>
-        <w:t>Using Angular routes in a single-page application</w:t>
+        <w:t xml:space="preserve"> Using Angular routes in a single-page application</w:t>
       </w:r>
       <w:r>
         <w:rPr>

</xml_diff>

<commit_message>
Projekt ogólny - Schemat bazy danych
</commit_message>
<xml_diff>
--- a/Dokument/praca_inzynierska.docx
+++ b/Dokument/praca_inzynierska.docx
@@ -3435,7 +3435,7 @@
                     <a:blip r:embed="rId11" cstate="print">
                       <a:extLst>
                         <a:ext uri="{28A0092B-C50C-407E-A947-70E740481C1C}">
-                          <a14:useLocalDpi xmlns:a14="http://schemas.microsoft.com/office/drawing/2010/main" xmlns:wps="http://schemas.microsoft.com/office/word/2010/wordprocessingShape" xmlns:wpi="http://schemas.microsoft.com/office/word/2010/wordprocessingInk" xmlns:wpg="http://schemas.microsoft.com/office/word/2010/wordprocessingGroup" xmlns:w16se="http://schemas.microsoft.com/office/word/2015/wordml/symex" xmlns:w16sdtdh="http://schemas.microsoft.com/office/word/2020/wordml/sdtdatahash" xmlns:w16="http://schemas.microsoft.com/office/word/2018/wordml" xmlns:w16cid="http://schemas.microsoft.com/office/word/2016/wordml/cid" xmlns:w16cex="http://schemas.microsoft.com/office/word/2018/wordml/cex" xmlns:w15="http://schemas.microsoft.com/office/word/2012/wordml" xmlns:w14="http://schemas.microsoft.com/office/word/2010/wordml" xmlns:w="http://schemas.openxmlformats.org/wordprocessingml/2006/main" xmlns:w10="urn:schemas-microsoft-com:office:word" xmlns:wp14="http://schemas.microsoft.com/office/word/2010/wordprocessingDrawing" xmlns:v="urn:schemas-microsoft-com:vml" xmlns:oel="http://schemas.microsoft.com/office/2019/extlst" xmlns:o="urn:schemas-microsoft-com:office:office" xmlns:am3d="http://schemas.microsoft.com/office/drawing/2017/model3d" xmlns:aink="http://schemas.microsoft.com/office/drawing/2016/ink" xmlns:mc="http://schemas.openxmlformats.org/markup-compatibility/2006" xmlns:cx8="http://schemas.microsoft.com/office/drawing/2016/5/14/chartex" xmlns:cx7="http://schemas.microsoft.com/office/drawing/2016/5/13/chartex" xmlns:cx6="http://schemas.microsoft.com/office/drawing/2016/5/12/chartex" xmlns:cx5="http://schemas.microsoft.com/office/drawing/2016/5/11/chartex" xmlns:cx4="http://schemas.microsoft.com/office/drawing/2016/5/10/chartex" xmlns:cx3="http://schemas.microsoft.com/office/drawing/2016/5/9/chartex" xmlns:cx2="http://schemas.microsoft.com/office/drawing/2015/10/21/chartex" xmlns:cx1="http://schemas.microsoft.com/office/drawing/2015/9/8/chartex" xmlns:cx="http://schemas.microsoft.com/office/drawing/2014/chartex" xmlns:wpc="http://schemas.microsoft.com/office/word/2010/wordprocessingCanvas" xmlns="" val="0"/>
+                          <a14:useLocalDpi xmlns="" xmlns:wpc="http://schemas.microsoft.com/office/word/2010/wordprocessingCanvas" xmlns:cx="http://schemas.microsoft.com/office/drawing/2014/chartex" xmlns:cx1="http://schemas.microsoft.com/office/drawing/2015/9/8/chartex" xmlns:cx2="http://schemas.microsoft.com/office/drawing/2015/10/21/chartex" xmlns:cx3="http://schemas.microsoft.com/office/drawing/2016/5/9/chartex" xmlns:cx4="http://schemas.microsoft.com/office/drawing/2016/5/10/chartex" xmlns:cx5="http://schemas.microsoft.com/office/drawing/2016/5/11/chartex" xmlns:cx6="http://schemas.microsoft.com/office/drawing/2016/5/12/chartex" xmlns:cx7="http://schemas.microsoft.com/office/drawing/2016/5/13/chartex" xmlns:cx8="http://schemas.microsoft.com/office/drawing/2016/5/14/chartex" xmlns:mc="http://schemas.openxmlformats.org/markup-compatibility/2006" xmlns:aink="http://schemas.microsoft.com/office/drawing/2016/ink" xmlns:am3d="http://schemas.microsoft.com/office/drawing/2017/model3d" xmlns:o="urn:schemas-microsoft-com:office:office" xmlns:oel="http://schemas.microsoft.com/office/2019/extlst" xmlns:v="urn:schemas-microsoft-com:vml" xmlns:wp14="http://schemas.microsoft.com/office/word/2010/wordprocessingDrawing" xmlns:w10="urn:schemas-microsoft-com:office:word" xmlns:w="http://schemas.openxmlformats.org/wordprocessingml/2006/main" xmlns:w14="http://schemas.microsoft.com/office/word/2010/wordml" xmlns:w15="http://schemas.microsoft.com/office/word/2012/wordml" xmlns:w16cex="http://schemas.microsoft.com/office/word/2018/wordml/cex" xmlns:w16cid="http://schemas.microsoft.com/office/word/2016/wordml/cid" xmlns:w16="http://schemas.microsoft.com/office/word/2018/wordml" xmlns:w16sdtdh="http://schemas.microsoft.com/office/word/2020/wordml/sdtdatahash" xmlns:w16se="http://schemas.microsoft.com/office/word/2015/wordml/symex" xmlns:wpg="http://schemas.microsoft.com/office/word/2010/wordprocessingGroup" xmlns:wpi="http://schemas.microsoft.com/office/word/2010/wordprocessingInk" xmlns:wps="http://schemas.microsoft.com/office/word/2010/wordprocessingShape" xmlns:a14="http://schemas.microsoft.com/office/drawing/2010/main" val="0"/>
                         </a:ext>
                       </a:extLst>
                     </a:blip>
@@ -3520,7 +3520,7 @@
                     <a:blip r:embed="rId12" cstate="print">
                       <a:extLst>
                         <a:ext uri="{28A0092B-C50C-407E-A947-70E740481C1C}">
-                          <a14:useLocalDpi xmlns:a14="http://schemas.microsoft.com/office/drawing/2010/main" xmlns:wps="http://schemas.microsoft.com/office/word/2010/wordprocessingShape" xmlns:wpi="http://schemas.microsoft.com/office/word/2010/wordprocessingInk" xmlns:wpg="http://schemas.microsoft.com/office/word/2010/wordprocessingGroup" xmlns:w16se="http://schemas.microsoft.com/office/word/2015/wordml/symex" xmlns:w16sdtdh="http://schemas.microsoft.com/office/word/2020/wordml/sdtdatahash" xmlns:w16="http://schemas.microsoft.com/office/word/2018/wordml" xmlns:w16cid="http://schemas.microsoft.com/office/word/2016/wordml/cid" xmlns:w16cex="http://schemas.microsoft.com/office/word/2018/wordml/cex" xmlns:w15="http://schemas.microsoft.com/office/word/2012/wordml" xmlns:w14="http://schemas.microsoft.com/office/word/2010/wordml" xmlns:w="http://schemas.openxmlformats.org/wordprocessingml/2006/main" xmlns:w10="urn:schemas-microsoft-com:office:word" xmlns:wp14="http://schemas.microsoft.com/office/word/2010/wordprocessingDrawing" xmlns:v="urn:schemas-microsoft-com:vml" xmlns:oel="http://schemas.microsoft.com/office/2019/extlst" xmlns:o="urn:schemas-microsoft-com:office:office" xmlns:am3d="http://schemas.microsoft.com/office/drawing/2017/model3d" xmlns:aink="http://schemas.microsoft.com/office/drawing/2016/ink" xmlns:mc="http://schemas.openxmlformats.org/markup-compatibility/2006" xmlns:cx8="http://schemas.microsoft.com/office/drawing/2016/5/14/chartex" xmlns:cx7="http://schemas.microsoft.com/office/drawing/2016/5/13/chartex" xmlns:cx6="http://schemas.microsoft.com/office/drawing/2016/5/12/chartex" xmlns:cx5="http://schemas.microsoft.com/office/drawing/2016/5/11/chartex" xmlns:cx4="http://schemas.microsoft.com/office/drawing/2016/5/10/chartex" xmlns:cx3="http://schemas.microsoft.com/office/drawing/2016/5/9/chartex" xmlns:cx2="http://schemas.microsoft.com/office/drawing/2015/10/21/chartex" xmlns:cx1="http://schemas.microsoft.com/office/drawing/2015/9/8/chartex" xmlns:cx="http://schemas.microsoft.com/office/drawing/2014/chartex" xmlns:wpc="http://schemas.microsoft.com/office/word/2010/wordprocessingCanvas" xmlns="" val="0"/>
+                          <a14:useLocalDpi xmlns="" xmlns:wpc="http://schemas.microsoft.com/office/word/2010/wordprocessingCanvas" xmlns:cx="http://schemas.microsoft.com/office/drawing/2014/chartex" xmlns:cx1="http://schemas.microsoft.com/office/drawing/2015/9/8/chartex" xmlns:cx2="http://schemas.microsoft.com/office/drawing/2015/10/21/chartex" xmlns:cx3="http://schemas.microsoft.com/office/drawing/2016/5/9/chartex" xmlns:cx4="http://schemas.microsoft.com/office/drawing/2016/5/10/chartex" xmlns:cx5="http://schemas.microsoft.com/office/drawing/2016/5/11/chartex" xmlns:cx6="http://schemas.microsoft.com/office/drawing/2016/5/12/chartex" xmlns:cx7="http://schemas.microsoft.com/office/drawing/2016/5/13/chartex" xmlns:cx8="http://schemas.microsoft.com/office/drawing/2016/5/14/chartex" xmlns:mc="http://schemas.openxmlformats.org/markup-compatibility/2006" xmlns:aink="http://schemas.microsoft.com/office/drawing/2016/ink" xmlns:am3d="http://schemas.microsoft.com/office/drawing/2017/model3d" xmlns:o="urn:schemas-microsoft-com:office:office" xmlns:oel="http://schemas.microsoft.com/office/2019/extlst" xmlns:v="urn:schemas-microsoft-com:vml" xmlns:wp14="http://schemas.microsoft.com/office/word/2010/wordprocessingDrawing" xmlns:w10="urn:schemas-microsoft-com:office:word" xmlns:w="http://schemas.openxmlformats.org/wordprocessingml/2006/main" xmlns:w14="http://schemas.microsoft.com/office/word/2010/wordml" xmlns:w15="http://schemas.microsoft.com/office/word/2012/wordml" xmlns:w16cex="http://schemas.microsoft.com/office/word/2018/wordml/cex" xmlns:w16cid="http://schemas.microsoft.com/office/word/2016/wordml/cid" xmlns:w16="http://schemas.microsoft.com/office/word/2018/wordml" xmlns:w16sdtdh="http://schemas.microsoft.com/office/word/2020/wordml/sdtdatahash" xmlns:w16se="http://schemas.microsoft.com/office/word/2015/wordml/symex" xmlns:wpg="http://schemas.microsoft.com/office/word/2010/wordprocessingGroup" xmlns:wpi="http://schemas.microsoft.com/office/word/2010/wordprocessingInk" xmlns:wps="http://schemas.microsoft.com/office/word/2010/wordprocessingShape" xmlns:a14="http://schemas.microsoft.com/office/drawing/2010/main" val="0"/>
                         </a:ext>
                       </a:extLst>
                     </a:blip>
@@ -5805,6 +5805,73 @@
     </w:p>
     <w:p>
       <w:pPr>
+        <w:pStyle w:val="Akapitzwciciem"/>
+        <w:keepNext/>
+        <w:spacing w:before="480" w:after="240"/>
+        <w:jc w:val="center"/>
+      </w:pPr>
+      <w:r>
+        <w:rPr>
+          <w:noProof/>
+        </w:rPr>
+        <w:drawing>
+          <wp:inline distT="0" distB="0" distL="0" distR="0">
+            <wp:extent cx="5399405" cy="2517775"/>
+            <wp:effectExtent l="0" t="0" r="0" b="0"/>
+            <wp:docPr id="10" name="Obraz 9" descr="schematBazyDanych.png"/>
+            <wp:cNvGraphicFramePr>
+              <a:graphicFrameLocks xmlns:a="http://schemas.openxmlformats.org/drawingml/2006/main" noChangeAspect="1"/>
+            </wp:cNvGraphicFramePr>
+            <a:graphic xmlns:a="http://schemas.openxmlformats.org/drawingml/2006/main">
+              <a:graphicData uri="http://schemas.openxmlformats.org/drawingml/2006/picture">
+                <pic:pic xmlns:pic="http://schemas.openxmlformats.org/drawingml/2006/picture">
+                  <pic:nvPicPr>
+                    <pic:cNvPr id="0" name="schematBazyDanych.png"/>
+                    <pic:cNvPicPr/>
+                  </pic:nvPicPr>
+                  <pic:blipFill>
+                    <a:blip r:embed="rId18" cstate="print"/>
+                    <a:stretch>
+                      <a:fillRect/>
+                    </a:stretch>
+                  </pic:blipFill>
+                  <pic:spPr>
+                    <a:xfrm>
+                      <a:off x="0" y="0"/>
+                      <a:ext cx="5399405" cy="2517775"/>
+                    </a:xfrm>
+                    <a:prstGeom prst="rect">
+                      <a:avLst/>
+                    </a:prstGeom>
+                  </pic:spPr>
+                </pic:pic>
+              </a:graphicData>
+            </a:graphic>
+          </wp:inline>
+        </w:drawing>
+      </w:r>
+    </w:p>
+    <w:p>
+      <w:pPr>
+        <w:pStyle w:val="Legenda"/>
+      </w:pPr>
+      <w:r>
+        <w:t xml:space="preserve">Rysunek </w:t>
+      </w:r>
+      <w:fldSimple w:instr=" SEQ Rysunek \* ARABIC ">
+        <w:r>
+          <w:rPr>
+            <w:noProof/>
+          </w:rPr>
+          <w:t>9</w:t>
+        </w:r>
+      </w:fldSimple>
+      <w:r>
+        <w:t xml:space="preserve"> Model relacyjnej bazy danych systemu wspierającego komunikacje pomiędzy studentem a pracownikiem dziekanatu</w:t>
+      </w:r>
+    </w:p>
+    <w:p>
+      <w:pPr>
         <w:pStyle w:val="Nagwek2"/>
       </w:pPr>
       <w:bookmarkStart w:id="30" w:name="_Toc157717572"/>
@@ -6020,7 +6087,7 @@
       <w:r>
         <w:t xml:space="preserve">, </w:t>
       </w:r>
-      <w:hyperlink r:id="rId18" w:history="1">
+      <w:hyperlink r:id="rId19" w:history="1">
         <w:r>
           <w:rPr>
             <w:rStyle w:val="Hipercze"/>
@@ -6043,7 +6110,7 @@
       <w:r>
         <w:t xml:space="preserve">O systemie, </w:t>
       </w:r>
-      <w:hyperlink r:id="rId19" w:history="1">
+      <w:hyperlink r:id="rId20" w:history="1">
         <w:r>
           <w:rPr>
             <w:rStyle w:val="Hipercze"/>
@@ -6757,10 +6824,10 @@
       </w:r>
     </w:p>
     <w:sectPr>
-      <w:headerReference w:type="even" r:id="rId20"/>
-      <w:headerReference w:type="default" r:id="rId21"/>
-      <w:footerReference w:type="even" r:id="rId22"/>
-      <w:footerReference w:type="default" r:id="rId23"/>
+      <w:headerReference w:type="even" r:id="rId21"/>
+      <w:headerReference w:type="default" r:id="rId22"/>
+      <w:footerReference w:type="even" r:id="rId23"/>
+      <w:footerReference w:type="default" r:id="rId24"/>
       <w:pgSz w:w="11906" w:h="16838" w:code="9"/>
       <w:pgMar w:top="1418" w:right="1418" w:bottom="1418" w:left="1418" w:header="1021" w:footer="1021" w:gutter="567"/>
       <w:cols w:space="708"/>
@@ -6818,7 +6885,7 @@
         <w:rStyle w:val="Numerstrony"/>
         <w:noProof/>
       </w:rPr>
-      <w:t>32</w:t>
+      <w:t>30</w:t>
     </w:r>
     <w:r>
       <w:rPr>

</xml_diff>

<commit_message>
Projekt ogólny - Projekt interfejsu
</commit_message>
<xml_diff>
--- a/Dokument/praca_inzynierska.docx
+++ b/Dokument/praca_inzynierska.docx
@@ -294,7 +294,21 @@
                 <w:kern w:val="44"/>
                 <w:sz w:val="28"/>
               </w:rPr>
-              <w:t>apisanapod kierunkiem</w:t>
+              <w:t>apisana</w:t>
+            </w:r>
+            <w:r>
+              <w:rPr>
+                <w:kern w:val="44"/>
+                <w:sz w:val="28"/>
+              </w:rPr>
+              <w:t xml:space="preserve"> </w:t>
+            </w:r>
+            <w:r>
+              <w:rPr>
+                <w:kern w:val="44"/>
+                <w:sz w:val="28"/>
+              </w:rPr>
+              <w:t>pod kierunkiem</w:t>
             </w:r>
           </w:p>
           <w:p>
@@ -2901,6 +2915,9 @@
         <w:t>Celem pracy jest zaprojektowanie i realizacja systemu wspomagania procesu komunikacji pomiędzy studentem a dziekanatem umożliwiającego wymianę informacji, wiadomości, wniosków w sposób bezkontaktowy.</w:t>
       </w:r>
       <w:r>
+        <w:t xml:space="preserve"> </w:t>
+      </w:r>
+      <w:r>
         <w:t>System ten umożliwi studentom składanie i odbieranie komunikatów, wniosków oraz do</w:t>
       </w:r>
       <w:r>
@@ -2913,7 +2930,31 @@
         <w:t xml:space="preserve">. Planuje się, że system umożliwi również efektywne zarządzanie dokumentami przez personel uczelni, z dostępem do nadesłanych, rozpatrzonych i zarchiwizowanych dokumentów. Dzięki odpowiedniemu grupowaniu i filtrowaniu dokumentów, proces rozpatrzenia wniosków stanie się bardziej efektywny. Zastosowanie tego systemu przyczyni się do skrócenia czasu całej procedury składania wniosków zarówno dla pracowników uczelni, jak i studentów. </w:t>
       </w:r>
       <w:r>
-        <w:t xml:space="preserve">System ten zostanie zrealizowany w formie aplikacji internetowej, korzystając z nowoczesnych technologii, takich jak języki programowania Java i TypeScript, szablony Spring Boot, Angular, oraz silnik baz danych </w:t>
+        <w:t xml:space="preserve">System ten zostanie zrealizowany w formie aplikacji internetowej, korzystając z nowoczesnych technologii, takich jak języki programowania Java i </w:t>
+      </w:r>
+      <w:proofErr w:type="spellStart"/>
+      <w:r>
+        <w:t>TypeScript</w:t>
+      </w:r>
+      <w:proofErr w:type="spellEnd"/>
+      <w:r>
+        <w:t xml:space="preserve">, szablony Spring </w:t>
+      </w:r>
+      <w:proofErr w:type="spellStart"/>
+      <w:r>
+        <w:t>Boot</w:t>
+      </w:r>
+      <w:proofErr w:type="spellEnd"/>
+      <w:r>
+        <w:t xml:space="preserve">, </w:t>
+      </w:r>
+      <w:proofErr w:type="spellStart"/>
+      <w:r>
+        <w:t>Angular</w:t>
+      </w:r>
+      <w:proofErr w:type="spellEnd"/>
+      <w:r>
+        <w:t xml:space="preserve">, oraz silnik baz danych </w:t>
       </w:r>
       <w:r>
         <w:t>Microsoft SQL Server</w:t>
@@ -3015,6 +3056,9 @@
       </w:r>
       <w:r>
         <w:t>. Proces ten nakłada szereg trudności na studenta, zaczynając od ograniczonego czasu, szczególnie dla tych, którzy mieszkają poza obszarem uczelni lub są zatrudnieni. Konieczność osobistego dostarczenia dokumentów może prowadzić do konieczności wzięcia urlopu lub przerwania innych zobowiązań, co stwarza dodatkowe utrudnienia.</w:t>
+      </w:r>
+      <w:r>
+        <w:t xml:space="preserve"> </w:t>
       </w:r>
       <w:r>
         <w:t xml:space="preserve">Ponadto, koszty podróży związane z koniecznością odwiedzenia dziekanatu mogą być istotnym obciążeniem dla studentów, zwłaszcza tych, którzy mieszkają daleko od uczelni. Dodatkowe wydatki związane z transportem publicznym, paliwem czy parkowaniem tylko potęgują trudności. To nie tylko sprawia trudności dla studentów, ale także generuje dodatkowe obciążenia dla </w:t>
@@ -3417,7 +3461,7 @@
         </w:rPr>
         <w:lastRenderedPageBreak/>
         <w:drawing>
-          <wp:inline distT="0" distB="0" distL="0" distR="0" wp14:anchorId="7CA8410E" wp14:editId="6E0AA932">
+          <wp:inline distT="0" distB="0" distL="0" distR="0" wp14:anchorId="7CA8410E" wp14:editId="3668D1CC">
             <wp:extent cx="5112000" cy="2875539"/>
             <wp:effectExtent l="0" t="0" r="0" b="0"/>
             <wp:docPr id="1571850745" name="Obraz 1" descr="Obraz zawierający tekst, zrzut ekranu, oprogramowanie, Ikona komputerowa&#10;&#10;Opis wygenerowany automatycznie"/>
@@ -3778,7 +3822,15 @@
       </w:pPr>
       <w:bookmarkStart w:id="12" w:name="_Toc157717559"/>
       <w:r>
-        <w:t>Platforma Zendesk z licencją dla sektora edukacji</w:t>
+        <w:t xml:space="preserve">Platforma </w:t>
+      </w:r>
+      <w:proofErr w:type="spellStart"/>
+      <w:r>
+        <w:t>Zendesk</w:t>
+      </w:r>
+      <w:proofErr w:type="spellEnd"/>
+      <w:r>
+        <w:t xml:space="preserve"> z licencją dla sektora edukacji</w:t>
       </w:r>
       <w:bookmarkEnd w:id="12"/>
     </w:p>
@@ -3787,19 +3839,40 @@
         <w:pStyle w:val="Akapitzwciciem"/>
       </w:pPr>
       <w:r>
-        <w:t xml:space="preserve">Platforma Zendesk oferuje dedykowane licencje dostosowane specjalnie do sektora edukacyjnego, dostarczając kompleksowe narzędzia do efektywnego zarządzania </w:t>
+        <w:t xml:space="preserve">Platforma </w:t>
+      </w:r>
+      <w:proofErr w:type="spellStart"/>
+      <w:r>
+        <w:t>Zendesk</w:t>
+      </w:r>
+      <w:proofErr w:type="spellEnd"/>
+      <w:r>
+        <w:t xml:space="preserve"> oferuje dedykowane licencje dostosowane specjalnie do sektora edukacyjnego, dostarczając kompleksowe narzędzia do efektywnego zarządzania </w:t>
       </w:r>
       <w:r>
         <w:t xml:space="preserve">w </w:t>
       </w:r>
       <w:r>
-        <w:t>instytucjach edukacyjnych. Dzięki temu specjalnemu rozwiązaniu, szkoły, uczelnie i inne instytucje edukacyjne mogą skorzystać z zaawansowanych funkcji Zendesk, dostosowanych do ich unikalnych potrzeb.</w:t>
+        <w:t xml:space="preserve">instytucjach edukacyjnych. Dzięki temu specjalnemu rozwiązaniu, szkoły, uczelnie i inne instytucje edukacyjne mogą skorzystać z zaawansowanych funkcji </w:t>
+      </w:r>
+      <w:proofErr w:type="spellStart"/>
+      <w:r>
+        <w:t>Zendesk</w:t>
+      </w:r>
+      <w:proofErr w:type="spellEnd"/>
+      <w:r>
+        <w:t>, dostosowanych do ich unikalnych potrzeb.</w:t>
       </w:r>
       <w:r>
         <w:t xml:space="preserve"> </w:t>
       </w:r>
-      <w:r>
-        <w:t>Zendesk wspiera efektywną komunikację między pracownikami dziekanatu, a studentami poprzez system biletów, czaty online i możliwość śledzenia zgłoszeń. Dodatkowo, platforma umożliwia zautomatyzowane przypisywanie i rozwiązywanie zadań, co skutkuje szybszą reakcją na pytania oraz problemy studentów</w:t>
+      <w:proofErr w:type="spellStart"/>
+      <w:r>
+        <w:t>Zendesk</w:t>
+      </w:r>
+      <w:proofErr w:type="spellEnd"/>
+      <w:r>
+        <w:t xml:space="preserve"> wspiera efektywną komunikację między pracownikami dziekanatu, a studentami poprzez system biletów, czaty online i możliwość śledzenia zgłoszeń. Dodatkowo, platforma umożliwia zautomatyzowane przypisywanie i rozwiązywanie zadań, co skutkuje szybszą reakcją na pytania oraz problemy studentów</w:t>
       </w:r>
       <w:r>
         <w:rPr>
@@ -3816,13 +3889,29 @@
         <w:pStyle w:val="Akapitzwciciem"/>
       </w:pPr>
       <w:r>
-        <w:t xml:space="preserve">Możliwość dostosowania do specyfiki instytucji czyni Zendesk dedykowanym rozwiązaniem wspierającym efektywną komunikację w sektorze edukacyjnym. Platforma oferuje funkcję dodawania załączników do </w:t>
+        <w:t xml:space="preserve">Możliwość dostosowania do specyfiki instytucji czyni </w:t>
+      </w:r>
+      <w:proofErr w:type="spellStart"/>
+      <w:r>
+        <w:t>Zendesk</w:t>
+      </w:r>
+      <w:proofErr w:type="spellEnd"/>
+      <w:r>
+        <w:t xml:space="preserve"> dedykowanym rozwiązaniem wspierającym efektywną komunikację w sektorze edukacyjnym. Platforma oferuje funkcję dodawania załączników do </w:t>
       </w:r>
       <w:r>
         <w:t>biletów</w:t>
       </w:r>
       <w:r>
-        <w:t xml:space="preserve">, co umożliwia przesyłanie plików w ramach komunikacji między pracownikami dziekanatu, a studentami. Interfejs Zendesk został zaprojektowany w sposób umożliwiający łatwe nawigowanie i korzystanie z różnych funkcji platformy. Dzięki temu </w:t>
+        <w:t xml:space="preserve">, co umożliwia przesyłanie plików w ramach komunikacji między pracownikami dziekanatu, a studentami. Interfejs </w:t>
+      </w:r>
+      <w:proofErr w:type="spellStart"/>
+      <w:r>
+        <w:t>Zendesk</w:t>
+      </w:r>
+      <w:proofErr w:type="spellEnd"/>
+      <w:r>
+        <w:t xml:space="preserve"> został zaprojektowany w sposób umożliwiający łatwe nawigowanie i korzystanie z różnych funkcji platformy. Dzięki temu </w:t>
       </w:r>
       <w:r>
         <w:lastRenderedPageBreak/>
@@ -3913,9 +4002,14 @@
         <w:fldChar w:fldCharType="end"/>
       </w:r>
       <w:r>
-        <w:t xml:space="preserve"> Ekran główny platformy Zendesk</w:t>
+        <w:t xml:space="preserve"> Ekran główny platformy </w:t>
+      </w:r>
+      <w:proofErr w:type="spellStart"/>
+      <w:r>
+        <w:t>Zendesk</w:t>
       </w:r>
       <w:bookmarkEnd w:id="13"/>
+      <w:proofErr w:type="spellEnd"/>
     </w:p>
     <w:p>
       <w:pPr>
@@ -3934,7 +4028,15 @@
       </w:pPr>
       <w:bookmarkStart w:id="14" w:name="_Toc157717560"/>
       <w:r>
-        <w:t>Platforma Slack dostosowana do środowiska edukacyjnego</w:t>
+        <w:t xml:space="preserve">Platforma </w:t>
+      </w:r>
+      <w:proofErr w:type="spellStart"/>
+      <w:r>
+        <w:t>Slack</w:t>
+      </w:r>
+      <w:proofErr w:type="spellEnd"/>
+      <w:r>
+        <w:t xml:space="preserve"> dostosowana do środowiska edukacyjnego</w:t>
       </w:r>
       <w:bookmarkEnd w:id="14"/>
     </w:p>
@@ -3943,7 +4045,15 @@
         <w:pStyle w:val="Akapitzwciciem"/>
       </w:pPr>
       <w:r>
-        <w:t xml:space="preserve">Platforma Slack, dostosowana do kontekstu edukacyjnego, pełni znaczącą rolę jako skuteczne narzędzie ułatwiające komunikację między pracownikami uczelni a studentami. Wykorzystanie kanałów tematycznych pozwala na precyzyjne uporządkowanie dyskusji związanych z różnymi przedmiotami, projektami badawczymi czy wydarzeniami kampusowymi. </w:t>
+        <w:t xml:space="preserve">Platforma </w:t>
+      </w:r>
+      <w:proofErr w:type="spellStart"/>
+      <w:r>
+        <w:t>Slack</w:t>
+      </w:r>
+      <w:proofErr w:type="spellEnd"/>
+      <w:r>
+        <w:t xml:space="preserve">, dostosowana do kontekstu edukacyjnego, pełni znaczącą rolę jako skuteczne narzędzie ułatwiające komunikację między pracownikami uczelni a studentami. Wykorzystanie kanałów tematycznych pozwala na precyzyjne uporządkowanie dyskusji związanych z różnymi przedmiotami, projektami badawczymi czy wydarzeniami kampusowymi. </w:t>
       </w:r>
       <w:r>
         <w:t>Pracownicy dziekanatu</w:t>
@@ -3985,7 +4095,31 @@
       </w:r>
       <w:r>
         <w:lastRenderedPageBreak/>
-        <w:t>szybką i skuteczną wymianę informacji. Dodatkowo, możliwość współdzielenia plików w ramach platformy Slack ułatwia przesyłanie dokumentów, co sprzyja efektywnej wymianie informacji. Te rozbudowane funkcje sprawiają, że Slack, dostosowany do środowiska edukacyjnego, staje się platformą sprzyjającą efektywnej i dynamicznej komunikacji między pracownikami uczelni a studentami. Interfejs Slacka został zaprojektowany w taki sposób, aby umożliwić użytkownikom łatwe poruszanie się po platformie i korzystanie z różnych funkcji bez zbędnych trudności. To z kolei przyczynia się do płynnego i intuicyjnego doświadczenia użytkownika, co jest istotne dla efektywnego wykorzystania potencjału komunikacyjnego platformy w kontekście edukacyjnym.</w:t>
+        <w:t xml:space="preserve">szybką i skuteczną wymianę informacji. Dodatkowo, możliwość współdzielenia plików w ramach platformy </w:t>
+      </w:r>
+      <w:proofErr w:type="spellStart"/>
+      <w:r>
+        <w:t>Slack</w:t>
+      </w:r>
+      <w:proofErr w:type="spellEnd"/>
+      <w:r>
+        <w:t xml:space="preserve"> ułatwia przesyłanie dokumentów, co sprzyja efektywnej wymianie informacji. Te rozbudowane funkcje sprawiają, że </w:t>
+      </w:r>
+      <w:proofErr w:type="spellStart"/>
+      <w:r>
+        <w:t>Slack</w:t>
+      </w:r>
+      <w:proofErr w:type="spellEnd"/>
+      <w:r>
+        <w:t xml:space="preserve">, dostosowany do środowiska edukacyjnego, staje się platformą sprzyjającą efektywnej i dynamicznej komunikacji między pracownikami uczelni a studentami. Interfejs </w:t>
+      </w:r>
+      <w:proofErr w:type="spellStart"/>
+      <w:r>
+        <w:t>Slacka</w:t>
+      </w:r>
+      <w:proofErr w:type="spellEnd"/>
+      <w:r>
+        <w:t xml:space="preserve"> został zaprojektowany w taki sposób, aby umożliwić użytkownikom łatwe poruszanie się po platformie i korzystanie z różnych funkcji bez zbędnych trudności. To z kolei przyczynia się do płynnego i intuicyjnego doświadczenia użytkownika, co jest istotne dla efektywnego wykorzystania potencjału komunikacyjnego platformy w kontekście edukacyjnym.</w:t>
       </w:r>
     </w:p>
     <w:p>
@@ -4069,9 +4203,14 @@
         <w:fldChar w:fldCharType="end"/>
       </w:r>
       <w:r>
-        <w:t>Interfejs platformy Slack</w:t>
+        <w:t xml:space="preserve">Interfejs platformy </w:t>
+      </w:r>
+      <w:proofErr w:type="spellStart"/>
+      <w:r>
+        <w:t>Slack</w:t>
       </w:r>
       <w:bookmarkEnd w:id="15"/>
+      <w:proofErr w:type="spellEnd"/>
     </w:p>
     <w:p>
       <w:pPr>
@@ -4140,7 +4279,15 @@
         <w:pStyle w:val="Akapitzwciciem"/>
       </w:pPr>
       <w:r>
-        <w:t>Platforma Zendesk, dzięki dedykowanej licencji edukacyjnej, dostosowuje się do specyfiki instytucji, efektywnie wspierając komunikację i wymianę informacji. System biletowy, możliwość dołączania załączników oraz intuicyjny interfejs sprawiają, że jest kompleksowym narzędziem w obszarze obsługi klienta.</w:t>
+        <w:t xml:space="preserve">Platforma </w:t>
+      </w:r>
+      <w:proofErr w:type="spellStart"/>
+      <w:r>
+        <w:t>Zendesk</w:t>
+      </w:r>
+      <w:proofErr w:type="spellEnd"/>
+      <w:r>
+        <w:t>, dzięki dedykowanej licencji edukacyjnej, dostosowuje się do specyfiki instytucji, efektywnie wspierając komunikację i wymianę informacji. System biletowy, możliwość dołączania załączników oraz intuicyjny interfejs sprawiają, że jest kompleksowym narzędziem w obszarze obsługi klienta.</w:t>
       </w:r>
     </w:p>
     <w:p>
@@ -4148,7 +4295,15 @@
         <w:pStyle w:val="Akapitzwciciem"/>
       </w:pPr>
       <w:r>
-        <w:t>Platforma Slack, dostosowana do środowiska edukacyjnego, wyróżnia się funkcją czatu w czasie rzeczywistym, umożliwiając aktywną komunikację. Możliwość współdzielenia plików oraz przyjazny interfejs stanowią dodatkowe atuty wspierające efektywną komunikację wśród użytkowników.</w:t>
+        <w:t xml:space="preserve">Platforma </w:t>
+      </w:r>
+      <w:proofErr w:type="spellStart"/>
+      <w:r>
+        <w:t>Slack</w:t>
+      </w:r>
+      <w:proofErr w:type="spellEnd"/>
+      <w:r>
+        <w:t>, dostosowana do środowiska edukacyjnego, wyróżnia się funkcją czatu w czasie rzeczywistym, umożliwiając aktywną komunikację. Możliwość współdzielenia plików oraz przyjazny interfejs stanowią dodatkowe atuty wspierające efektywną komunikację wśród użytkowników.</w:t>
       </w:r>
     </w:p>
     <w:p>
@@ -4255,14 +4410,27 @@
         <w:pStyle w:val="Akapitzwciciem"/>
       </w:pPr>
       <w:r>
-        <w:t xml:space="preserve">Koncepcja rozwiązania technologicznego systemu wymiany wiadomości pomiędzy studentem a pracownikami dziekanatu oparta jest na architekturze REST, stanowiącej kluczowy element projektu. Aplikacja internetowa zostanie opracowana przy użyciu języków Java i TypeScript, wykorzystując </w:t>
+        <w:t xml:space="preserve">Koncepcja rozwiązania technologicznego systemu wymiany wiadomości pomiędzy studentem a pracownikami dziekanatu oparta jest na architekturze REST, stanowiącej kluczowy element projektu. Aplikacja internetowa zostanie opracowana przy użyciu języków Java i </w:t>
+      </w:r>
+      <w:proofErr w:type="spellStart"/>
+      <w:r>
+        <w:t>TypeScript</w:t>
+      </w:r>
+      <w:proofErr w:type="spellEnd"/>
+      <w:r>
+        <w:t xml:space="preserve">, wykorzystując </w:t>
       </w:r>
       <w:r>
         <w:t>szablony</w:t>
       </w:r>
       <w:r>
-        <w:t xml:space="preserve"> Spring i Angular</w:t>
-      </w:r>
+        <w:t xml:space="preserve"> Spring i </w:t>
+      </w:r>
+      <w:proofErr w:type="spellStart"/>
+      <w:r>
+        <w:t>Angular</w:t>
+      </w:r>
+      <w:proofErr w:type="spellEnd"/>
       <w:r>
         <w:t xml:space="preserve"> oraz silnika bazy danych </w:t>
       </w:r>
@@ -5001,10 +5169,18 @@
               <w:ind w:firstLine="0"/>
             </w:pPr>
             <w:r>
-              <w:t>System musi umożliwić</w:t>
-            </w:r>
-            <w:r>
-              <w:t>archiwizację zgłoszeń, które zostały wprowadzone przez użytkowników. Proces archiwizacji powinien obejmować wszystkie istotne informacje, takie jak załączniki i komentarze zawarte w zgłoszeniach. Dzięki temu użytkownicy i administratorzy będą mieli dostęp do pełnej historii zgłoszeń, włączając w to wszelkie istotne szczegóły, nawet po ich zamknięciu.</w:t>
+              <w:t xml:space="preserve">System musi </w:t>
+            </w:r>
+            <w:proofErr w:type="spellStart"/>
+            <w:r>
+              <w:t>umożliwić</w:t>
+            </w:r>
+            <w:r>
+              <w:t>archiwizację</w:t>
+            </w:r>
+            <w:proofErr w:type="spellEnd"/>
+            <w:r>
+              <w:t xml:space="preserve"> zgłoszeń, które zostały wprowadzone przez użytkowników. Proces archiwizacji powinien obejmować wszystkie istotne informacje, takie jak załączniki i komentarze zawarte w zgłoszeniach. Dzięki temu użytkownicy i administratorzy będą mieli dostęp do pełnej historii zgłoszeń, włączając w to wszelkie istotne szczegóły, nawet po ich zamknięciu.</w:t>
             </w:r>
           </w:p>
         </w:tc>
@@ -5103,8 +5279,13 @@
               <w:spacing w:before="120" w:after="120"/>
               <w:ind w:firstLine="0"/>
             </w:pPr>
-            <w:r>
-              <w:t>Priorytetyzacji zgłoszeń</w:t>
+            <w:proofErr w:type="spellStart"/>
+            <w:r>
+              <w:t>Priorytetyzacji</w:t>
+            </w:r>
+            <w:proofErr w:type="spellEnd"/>
+            <w:r>
+              <w:t xml:space="preserve"> zgłoszeń</w:t>
             </w:r>
           </w:p>
         </w:tc>
@@ -5357,8 +5538,13 @@
               <w:ind w:firstLine="0"/>
             </w:pPr>
             <w:r>
-              <w:t>Powiadomienia typu push</w:t>
-            </w:r>
+              <w:t xml:space="preserve">Powiadomienia typu </w:t>
+            </w:r>
+            <w:proofErr w:type="spellStart"/>
+            <w:r>
+              <w:t>push</w:t>
+            </w:r>
+            <w:proofErr w:type="spellEnd"/>
           </w:p>
         </w:tc>
         <w:tc>
@@ -5375,7 +5561,23 @@
               <w:t xml:space="preserve">System musi posiadać możliwość </w:t>
             </w:r>
             <w:r>
-              <w:t>wysyłania powiadomień push do użytkowników wewnątrz aplikacji. Te powiadomienia push mogą przekazywać informacje dotyczące danych logowania, nowych zgłoszeń, zmiany statusu zgłoszenia, nowych komentarzy oraz załączników. Dzięki temu użytkownicy będą natychmiastowo informowani o istotnych zdarzeniach bez konieczności aktywnego sprawdzania aplikacji, co przyczyni się do zwiększenia efektywności i bieżącej komunikacji w systemie.</w:t>
+              <w:t xml:space="preserve">wysyłania powiadomień </w:t>
+            </w:r>
+            <w:proofErr w:type="spellStart"/>
+            <w:r>
+              <w:t>push</w:t>
+            </w:r>
+            <w:proofErr w:type="spellEnd"/>
+            <w:r>
+              <w:t xml:space="preserve"> do użytkowników wewnątrz aplikacji. Te powiadomienia </w:t>
+            </w:r>
+            <w:proofErr w:type="spellStart"/>
+            <w:r>
+              <w:t>push</w:t>
+            </w:r>
+            <w:proofErr w:type="spellEnd"/>
+            <w:r>
+              <w:t xml:space="preserve"> mogą przekazywać informacje dotyczące danych logowania, nowych zgłoszeń, zmiany statusu zgłoszenia, nowych komentarzy oraz załączników. Dzięki temu użytkownicy będą natychmiastowo informowani o istotnych zdarzeniach bez konieczności aktywnego sprawdzania aplikacji, co przyczyni się do zwiększenia efektywności i bieżącej komunikacji w systemie.</w:t>
             </w:r>
           </w:p>
         </w:tc>
@@ -5715,7 +5917,31 @@
         <w:pStyle w:val="Akapitzwciciem"/>
       </w:pPr>
       <w:r>
-        <w:t>Część serwerowa systemu zostanie zrealizowana przy użyciu szablonu Spring Boot, umożliwiającego łatwe tworzenie RESTful API za pomocą języka Java. Spring Boot automatyzuje konfigurację platformy Spring oraz bibliotek Javy, co znacznie upraszcza proces konfiguracji systemu.</w:t>
+        <w:t xml:space="preserve">Część serwerowa systemu zostanie zrealizowana przy użyciu szablonu Spring </w:t>
+      </w:r>
+      <w:proofErr w:type="spellStart"/>
+      <w:r>
+        <w:t>Boot</w:t>
+      </w:r>
+      <w:proofErr w:type="spellEnd"/>
+      <w:r>
+        <w:t xml:space="preserve">, umożliwiającego łatwe tworzenie </w:t>
+      </w:r>
+      <w:proofErr w:type="spellStart"/>
+      <w:r>
+        <w:t>RESTful</w:t>
+      </w:r>
+      <w:proofErr w:type="spellEnd"/>
+      <w:r>
+        <w:t xml:space="preserve"> API za pomocą języka Java. Spring </w:t>
+      </w:r>
+      <w:proofErr w:type="spellStart"/>
+      <w:r>
+        <w:t>Boot</w:t>
+      </w:r>
+      <w:proofErr w:type="spellEnd"/>
+      <w:r>
+        <w:t xml:space="preserve"> automatyzuje konfigurację platformy Spring oraz bibliotek Javy, co znacznie upraszcza proces konfiguracji systemu.</w:t>
       </w:r>
       <w:r>
         <w:rPr>
@@ -5724,7 +5950,23 @@
         <w:footnoteReference w:id="5"/>
       </w:r>
       <w:r>
-        <w:t xml:space="preserve"> W projekcie zostanie używana wersja języka Java 17.0.9, a szablon Spring Boot w wersji 3.2.2. Do zarządzania bibliotekami i automatyzacji budowy projektu posłuży narzędzie Gradle w wersji 7.5. Dane przekazywane w odpowiedzi na zapytania klienta przez serwer będą w standardzie JSON.</w:t>
+        <w:t xml:space="preserve"> W projekcie zostanie używana wersja języka Java 17.0.9, a szablon Spring </w:t>
+      </w:r>
+      <w:proofErr w:type="spellStart"/>
+      <w:r>
+        <w:t>Boot</w:t>
+      </w:r>
+      <w:proofErr w:type="spellEnd"/>
+      <w:r>
+        <w:t xml:space="preserve"> w wersji 3.2.2. Do zarządzania bibliotekami i automatyzacji budowy projektu posłuży narzędzie </w:t>
+      </w:r>
+      <w:proofErr w:type="spellStart"/>
+      <w:r>
+        <w:t>Gradle</w:t>
+      </w:r>
+      <w:proofErr w:type="spellEnd"/>
+      <w:r>
+        <w:t xml:space="preserve"> w wersji 7.5. Dane przekazywane w odpowiedzi na zapytania klienta przez serwer będą w standardzie JSON.</w:t>
       </w:r>
     </w:p>
     <w:p>
@@ -5732,7 +5974,31 @@
         <w:pStyle w:val="Akapitzwciciem"/>
       </w:pPr>
       <w:r>
-        <w:t>Warstwa prezentacji zostanie stworzona przy użyciu platformy Angular w wersji 17.0.0, opartej na języku TypeScript. Angular umożliwia tworzenie aplikacji jednostronicowych, sterowanych poprzez komponenty i elementy nawigacyjne, co pozwala na płynne przełączanie się między widokami.</w:t>
+        <w:t xml:space="preserve">Warstwa prezentacji zostanie stworzona przy użyciu platformy </w:t>
+      </w:r>
+      <w:proofErr w:type="spellStart"/>
+      <w:r>
+        <w:t>Angular</w:t>
+      </w:r>
+      <w:proofErr w:type="spellEnd"/>
+      <w:r>
+        <w:t xml:space="preserve"> w wersji 17.0.0, opartej na języku </w:t>
+      </w:r>
+      <w:proofErr w:type="spellStart"/>
+      <w:r>
+        <w:t>TypeScript</w:t>
+      </w:r>
+      <w:proofErr w:type="spellEnd"/>
+      <w:r>
+        <w:t xml:space="preserve">. </w:t>
+      </w:r>
+      <w:proofErr w:type="spellStart"/>
+      <w:r>
+        <w:t>Angular</w:t>
+      </w:r>
+      <w:proofErr w:type="spellEnd"/>
+      <w:r>
+        <w:t xml:space="preserve"> umożliwia tworzenie aplikacji jednostronicowych, sterowanych poprzez komponenty i elementy nawigacyjne, co pozwala na płynne przełączanie się między widokami.</w:t>
       </w:r>
       <w:r>
         <w:rPr>
@@ -5741,7 +6007,23 @@
         <w:footnoteReference w:id="6"/>
       </w:r>
       <w:r>
-        <w:t xml:space="preserve"> Do kontroli nad wyglądem aplikacji użyta zostanie biblioteka ng-bootstrap (wersja 16.0.0), umożliwiająca korzystanie z elementów szablonu Bootstrap do efektywnego projektowania interfejsu użytkownika.</w:t>
+        <w:t xml:space="preserve"> Do kontroli nad wyglądem aplikacji użyta zostanie biblioteka </w:t>
+      </w:r>
+      <w:proofErr w:type="spellStart"/>
+      <w:r>
+        <w:t>ng-bootstrap</w:t>
+      </w:r>
+      <w:proofErr w:type="spellEnd"/>
+      <w:r>
+        <w:t xml:space="preserve"> (wersja 16.0.0), umożliwiająca korzystanie z elementów szablonu </w:t>
+      </w:r>
+      <w:proofErr w:type="spellStart"/>
+      <w:r>
+        <w:t>Bootstrap</w:t>
+      </w:r>
+      <w:proofErr w:type="spellEnd"/>
+      <w:r>
+        <w:t xml:space="preserve"> do efektywnego projektowania interfejsu użytkownika.</w:t>
       </w:r>
     </w:p>
     <w:p>
@@ -5792,11 +6074,75 @@
         <w:pStyle w:val="Akapitzwciciem"/>
       </w:pPr>
       <w:r>
-        <w:t xml:space="preserve">Centralnym elementem schematu encji jest tabela USERS, odpowiedzialna za przechowywanie danych użytkowników systemu. Kluczem głównym tej tabeli jest kolumna id. Encja użytkowników zawiera informacje dotyczące logowania do systemu oraz dane administracyjne. Kolejne pola obejmują login (identyfikator użytkownika), password (hasło uwierzytelniające), last_login (data i czas ostatniego logowania), login_ban (informacja o możliwości logowania użytkownika), archive (status archiwalny użytkownika). Ponadto, tabela przechowuje także dane personalne, takie jak imię (forename) i nazwisko (surname). Encja użytkowników posiada także powiązania z obiektami </w:t>
+        <w:t xml:space="preserve">Centralnym elementem schematu encji jest tabela USERS, odpowiedzialna za przechowywanie danych użytkowników systemu. Kluczem głównym tej tabeli jest kolumna id. Encja użytkowników zawiera informacje dotyczące logowania do systemu oraz dane administracyjne. Kolejne pola obejmują login (identyfikator użytkownika), </w:t>
+      </w:r>
+      <w:proofErr w:type="spellStart"/>
+      <w:r>
+        <w:t>password</w:t>
+      </w:r>
+      <w:proofErr w:type="spellEnd"/>
+      <w:r>
+        <w:t xml:space="preserve"> (hasło uwierzytelniające), </w:t>
+      </w:r>
+      <w:proofErr w:type="spellStart"/>
+      <w:r>
+        <w:t>last_login</w:t>
+      </w:r>
+      <w:proofErr w:type="spellEnd"/>
+      <w:r>
+        <w:t xml:space="preserve"> (data i czas ostatniego logowania), </w:t>
+      </w:r>
+      <w:proofErr w:type="spellStart"/>
+      <w:r>
+        <w:t>login_ban</w:t>
+      </w:r>
+      <w:proofErr w:type="spellEnd"/>
+      <w:r>
+        <w:t xml:space="preserve"> (informacja o możliwości logowania użytkownika), </w:t>
+      </w:r>
+      <w:proofErr w:type="spellStart"/>
+      <w:r>
+        <w:t>archive</w:t>
+      </w:r>
+      <w:proofErr w:type="spellEnd"/>
+      <w:r>
+        <w:t xml:space="preserve"> (status archiwalny użytkownika). Ponadto, tabela przechowuje także dane personalne, takie jak imię (</w:t>
+      </w:r>
+      <w:proofErr w:type="spellStart"/>
+      <w:r>
+        <w:t>forename</w:t>
+      </w:r>
+      <w:proofErr w:type="spellEnd"/>
+      <w:r>
+        <w:t>) i nazwisko (</w:t>
+      </w:r>
+      <w:proofErr w:type="spellStart"/>
+      <w:r>
+        <w:t>surname</w:t>
+      </w:r>
+      <w:proofErr w:type="spellEnd"/>
+      <w:r>
+        <w:t xml:space="preserve">). Encja użytkowników posiada także powiązania z obiektami </w:t>
       </w:r>
       <w:r>
         <w:lastRenderedPageBreak/>
-        <w:t>grupującymi użytkowników na podstawie grupy użytkowników i jednostki organizacyjnej za pomocą kluczy obcych. Pole group_id jest używane do przypisania użytkownika do grupy w systemie i odnosi się do tabeli USER_GROUPS, która jest słownikiem zawierającym informacje dotyczące dostępnych ról w systemie oraz określających uprawnienia użytkowników. Struktura słownika jest także stosowana w przypadku encji grup użytkowników, jednostek organizacyjnych, kategorii zgłoszenia oraz statusu zgłoszenia. Drugim kluczem obcym w tabeli użytkowników jest kolumna organization_user_id, która umożliwia przypisanie użytkownika do domyślnej jednostki operacyjnej organizacji i odnosi się do tabeli ORGANIZATION_UNITS.</w:t>
+        <w:t xml:space="preserve">grupującymi użytkowników na podstawie grupy użytkowników i jednostki organizacyjnej za pomocą kluczy obcych. Pole </w:t>
+      </w:r>
+      <w:proofErr w:type="spellStart"/>
+      <w:r>
+        <w:t>group_id</w:t>
+      </w:r>
+      <w:proofErr w:type="spellEnd"/>
+      <w:r>
+        <w:t xml:space="preserve"> jest używane do przypisania użytkownika do grupy w systemie i odnosi się do tabeli USER_GROUPS, która jest słownikiem zawierającym informacje dotyczące dostępnych ról w systemie oraz określających uprawnienia użytkowników. Struktura słownika jest także stosowana w przypadku encji grup użytkowników, jednostek organizacyjnych, kategorii zgłoszenia oraz statusu zgłoszenia. Drugim kluczem obcym w tabeli użytkowników jest kolumna </w:t>
+      </w:r>
+      <w:proofErr w:type="spellStart"/>
+      <w:r>
+        <w:t>organization_user_id</w:t>
+      </w:r>
+      <w:proofErr w:type="spellEnd"/>
+      <w:r>
+        <w:t>, która umożliwia przypisanie użytkownika do domyślnej jednostki operacyjnej organizacji i odnosi się do tabeli ORGANIZATION_UNITS.</w:t>
       </w:r>
     </w:p>
     <w:p>
@@ -5897,23 +6243,127 @@
         <w:pStyle w:val="Akapitzwciciem"/>
       </w:pPr>
       <w:r>
-        <w:t xml:space="preserve">Klucz główny encji użytkowników jest wykorzystywany w tabelach TICKETS oraz TICKET_MESSAGES. Tabela TICKETS jest odpowiedzialna za przechowywanie nagłówków zgłoszeń. Posiada unikalny klucz główny id oraz powiązania kluczy obcych do encji użytkowników poprzez kolumny operator_id (przypisujące osobę obsługującą zgłoszenie) i student_id (łączące drugą stronę komunikacji w wymianie informacji). Oprócz powiązań z encją użytkowników, tabela zgłoszeń zawiera powiązania z encjami słownikowymi. Powiązanie z encją kategorii zgłoszeń jest realizowane przez klucz obcy category_id, a z encją statusów zgłoszeń przez klucz obcy status_id. Dodatkowo, tabela zawiera </w:t>
+        <w:t xml:space="preserve">Klucz główny encji użytkowników jest wykorzystywany w tabelach TICKETS oraz TICKET_MESSAGES. Tabela TICKETS jest odpowiedzialna za przechowywanie nagłówków zgłoszeń. Posiada unikalny klucz główny id oraz powiązania kluczy obcych do encji użytkowników poprzez kolumny </w:t>
+      </w:r>
+      <w:proofErr w:type="spellStart"/>
+      <w:r>
+        <w:t>operator_id</w:t>
+      </w:r>
+      <w:proofErr w:type="spellEnd"/>
+      <w:r>
+        <w:t xml:space="preserve"> (przypisujące osobę obsługującą zgłoszenie) i </w:t>
+      </w:r>
+      <w:proofErr w:type="spellStart"/>
+      <w:r>
+        <w:t>student_id</w:t>
+      </w:r>
+      <w:proofErr w:type="spellEnd"/>
+      <w:r>
+        <w:t xml:space="preserve"> (łączące drugą stronę komunikacji w wymianie informacji). Oprócz powiązań z encją użytkowników, tabela zgłoszeń zawiera powiązania z encjami słownikowymi. Powiązanie z encją kategorii zgłoszeń jest realizowane przez klucz obcy </w:t>
+      </w:r>
+      <w:proofErr w:type="spellStart"/>
+      <w:r>
+        <w:t>category_id</w:t>
+      </w:r>
+      <w:proofErr w:type="spellEnd"/>
+      <w:r>
+        <w:t xml:space="preserve">, a z encją statusów zgłoszeń przez klucz obcy </w:t>
+      </w:r>
+      <w:proofErr w:type="spellStart"/>
+      <w:r>
+        <w:t>status_id</w:t>
+      </w:r>
+      <w:proofErr w:type="spellEnd"/>
+      <w:r>
+        <w:t xml:space="preserve">. Dodatkowo, tabela zawiera </w:t>
       </w:r>
       <w:r>
         <w:lastRenderedPageBreak/>
-        <w:t>kolumny inserted_date (data i czas utworzenia zgłoszenia), change_date (data i czas ostatniej zmiany w zgłoszeniu) oraz archive (określenie archiwalności zgłoszenia).</w:t>
+        <w:t xml:space="preserve">kolumny </w:t>
+      </w:r>
+      <w:proofErr w:type="spellStart"/>
+      <w:r>
+        <w:t>inserted_date</w:t>
+      </w:r>
+      <w:proofErr w:type="spellEnd"/>
+      <w:r>
+        <w:t xml:space="preserve"> (data i czas utworzenia zgłoszenia), </w:t>
+      </w:r>
+      <w:proofErr w:type="spellStart"/>
+      <w:r>
+        <w:t>change_date</w:t>
+      </w:r>
+      <w:proofErr w:type="spellEnd"/>
+      <w:r>
+        <w:t xml:space="preserve"> (data i czas ostatniej zmiany w zgłoszeniu) oraz </w:t>
+      </w:r>
+      <w:proofErr w:type="spellStart"/>
+      <w:r>
+        <w:t>archive</w:t>
+      </w:r>
+      <w:proofErr w:type="spellEnd"/>
+      <w:r>
+        <w:t xml:space="preserve"> (określenie archiwalności zgłoszenia).</w:t>
       </w:r>
       <w:r>
         <w:t xml:space="preserve"> </w:t>
       </w:r>
       <w:r>
-        <w:t>Tabela TICKET_MESSAGES, oprócz powiązania z encją użytkownika, posiada również powiązanie z encją nagłówków zgłoszeń. Encja ta przechowuje wiadomości związane ze zgłoszeniami i posiada unikalny klucz główny id. Zawiera dwa klucze obce, ticket_id (odwołujący się do nagłówka zgłoszenia, w którym została napisana wiadomość) oraz sender_id (odwołujący się do użytkownika, który wysłał wiadomość w zgłoszeniu). Oprócz kolumn przechowujących klucze obce, tabela zawiera również kolumny message_text (tekst wiadomości), inserted_date (data i czas dodania wiadomości).</w:t>
+        <w:t xml:space="preserve">Tabela TICKET_MESSAGES, oprócz powiązania z encją użytkownika, posiada również powiązanie z encją nagłówków zgłoszeń. Encja ta przechowuje wiadomości związane ze zgłoszeniami i posiada unikalny klucz główny id. Zawiera dwa klucze obce, </w:t>
+      </w:r>
+      <w:proofErr w:type="spellStart"/>
+      <w:r>
+        <w:t>ticket_id</w:t>
+      </w:r>
+      <w:proofErr w:type="spellEnd"/>
+      <w:r>
+        <w:t xml:space="preserve"> (odwołujący się do nagłówka zgłoszenia, w którym została napisana wiadomość) oraz </w:t>
+      </w:r>
+      <w:proofErr w:type="spellStart"/>
+      <w:r>
+        <w:t>sender_id</w:t>
+      </w:r>
+      <w:proofErr w:type="spellEnd"/>
+      <w:r>
+        <w:t xml:space="preserve"> (odwołujący się do użytkownika, który wysłał wiadomość w zgłoszeniu). Oprócz kolumn przechowujących klucze obce, tabela zawiera również kolumny </w:t>
+      </w:r>
+      <w:proofErr w:type="spellStart"/>
+      <w:r>
+        <w:t>message_text</w:t>
+      </w:r>
+      <w:proofErr w:type="spellEnd"/>
+      <w:r>
+        <w:t xml:space="preserve"> (tekst wiadomości), </w:t>
+      </w:r>
+      <w:proofErr w:type="spellStart"/>
+      <w:r>
+        <w:t>inserted_date</w:t>
+      </w:r>
+      <w:proofErr w:type="spellEnd"/>
+      <w:r>
+        <w:t xml:space="preserve"> (data i czas dodania wiadomości).</w:t>
       </w:r>
       <w:r>
         <w:t xml:space="preserve"> </w:t>
       </w:r>
       <w:r>
-        <w:t>Ostatnim elementem związanym z zgłoszeniami w modelu struktury bazy danych jest tabela MESSAGE_ATTACHMENTS, która przechowuje załączniki przesyłane wraz z wiadomościami do zgłoszeń. Encja ta zawiera unikalny klucz główny id, klucz obcy message_id (łączący załącznik z wiadomością do zgłoszenia) oraz kolumnę attachment (przechowującą załącznik dołączony do wiadomości).</w:t>
+        <w:t xml:space="preserve">Ostatnim elementem związanym z zgłoszeniami w modelu struktury bazy danych jest tabela MESSAGE_ATTACHMENTS, która przechowuje załączniki przesyłane wraz z wiadomościami do zgłoszeń. Encja ta zawiera unikalny klucz główny id, klucz obcy </w:t>
+      </w:r>
+      <w:proofErr w:type="spellStart"/>
+      <w:r>
+        <w:t>message_id</w:t>
+      </w:r>
+      <w:proofErr w:type="spellEnd"/>
+      <w:r>
+        <w:t xml:space="preserve"> (łączący załącznik z wiadomością do zgłoszenia) oraz kolumnę </w:t>
+      </w:r>
+      <w:proofErr w:type="spellStart"/>
+      <w:r>
+        <w:t>attachment</w:t>
+      </w:r>
+      <w:proofErr w:type="spellEnd"/>
+      <w:r>
+        <w:t xml:space="preserve"> (przechowującą załącznik dołączony do wiadomości).</w:t>
       </w:r>
     </w:p>
     <w:p>
@@ -5925,6 +6375,24 @@
         <w:t>Projekt interfejsu użytkownika</w:t>
       </w:r>
       <w:bookmarkEnd w:id="30"/>
+    </w:p>
+    <w:p>
+      <w:pPr>
+        <w:pStyle w:val="Akapitzwciciem"/>
+      </w:pPr>
+      <w:r>
+        <w:t>W rozdziale tym przedstawione zostanie przedstawiona koncepcja elementów interfejsu użytkownika systemu wspomagającego wymianę wiadomości pomiędzy studentem a dziekanatem.</w:t>
+      </w:r>
+    </w:p>
+    <w:p>
+      <w:pPr>
+        <w:pStyle w:val="Akapitzwciciem"/>
+      </w:pPr>
+    </w:p>
+    <w:p>
+      <w:pPr>
+        <w:pStyle w:val="Akapitzwciciem"/>
+      </w:pPr>
     </w:p>
     <w:p>
       <w:pPr>
@@ -6101,7 +6569,15 @@
         </w:numPr>
       </w:pPr>
       <w:r>
-        <w:t xml:space="preserve">Kowalski J., Jak cytować materiały źródłowe, Oficyna Wydawnicza Example, </w:t>
+        <w:t xml:space="preserve">Kowalski J., Jak cytować materiały źródłowe, Oficyna Wydawnicza </w:t>
+      </w:r>
+      <w:proofErr w:type="spellStart"/>
+      <w:r>
+        <w:t>Example</w:t>
+      </w:r>
+      <w:proofErr w:type="spellEnd"/>
+      <w:r>
+        <w:t xml:space="preserve">, </w:t>
       </w:r>
       <w:r>
         <w:t>Katowice</w:t>

</xml_diff>

<commit_message>
Aktualizacja rozdziału 6.1 Struktura warstwy logiki biznesowej
</commit_message>
<xml_diff>
--- a/Dokument/praca_inzynierska.docx
+++ b/Dokument/praca_inzynierska.docx
@@ -294,7 +294,21 @@
                 <w:kern w:val="44"/>
                 <w:sz w:val="28"/>
               </w:rPr>
-              <w:t>apisanapod kierunkiem</w:t>
+              <w:t>apisana</w:t>
+            </w:r>
+            <w:r>
+              <w:rPr>
+                <w:kern w:val="44"/>
+                <w:sz w:val="28"/>
+              </w:rPr>
+              <w:t xml:space="preserve"> </w:t>
+            </w:r>
+            <w:r>
+              <w:rPr>
+                <w:kern w:val="44"/>
+                <w:sz w:val="28"/>
+              </w:rPr>
+              <w:t>pod kierunkiem</w:t>
             </w:r>
           </w:p>
           <w:p>
@@ -359,7 +373,7 @@
                 <w:kern w:val="44"/>
                 <w:sz w:val="28"/>
               </w:rPr>
-              <w:t>23</w:t>
+              <w:t>24</w:t>
             </w:r>
             <w:r>
               <w:rPr>
@@ -373,7 +387,14 @@
                 <w:kern w:val="44"/>
                 <w:sz w:val="28"/>
               </w:rPr>
-              <w:t>24</w:t>
+              <w:t>2</w:t>
+            </w:r>
+            <w:r>
+              <w:rPr>
+                <w:kern w:val="44"/>
+                <w:sz w:val="28"/>
+              </w:rPr>
+              <w:t>5</w:t>
             </w:r>
           </w:p>
         </w:tc>
@@ -406,7 +427,14 @@
                 <w:kern w:val="44"/>
                 <w:szCs w:val="24"/>
               </w:rPr>
-              <w:t>24</w:t>
+              <w:t>2</w:t>
+            </w:r>
+            <w:r>
+              <w:rPr>
+                <w:kern w:val="44"/>
+                <w:szCs w:val="24"/>
+              </w:rPr>
+              <w:t>5</w:t>
             </w:r>
           </w:p>
         </w:tc>
@@ -4140,7 +4168,7 @@
                     <a:blip r:embed="rId11" cstate="print">
                       <a:extLst>
                         <a:ext uri="{28A0092B-C50C-407E-A947-70E740481C1C}">
-                          <a14:useLocalDpi xmlns:a14="http://schemas.microsoft.com/office/drawing/2010/main" xmlns:wps="http://schemas.microsoft.com/office/word/2010/wordprocessingShape" xmlns:wpi="http://schemas.microsoft.com/office/word/2010/wordprocessingInk" xmlns:wpg="http://schemas.microsoft.com/office/word/2010/wordprocessingGroup" xmlns:w16se="http://schemas.microsoft.com/office/word/2015/wordml/symex" xmlns:w16sdtdh="http://schemas.microsoft.com/office/word/2020/wordml/sdtdatahash" xmlns:w16du="http://schemas.microsoft.com/office/word/2023/wordml/word16du" xmlns:w16="http://schemas.microsoft.com/office/word/2018/wordml" xmlns:w16cid="http://schemas.microsoft.com/office/word/2016/wordml/cid" xmlns:w16cex="http://schemas.microsoft.com/office/word/2018/wordml/cex" xmlns:w15="http://schemas.microsoft.com/office/word/2012/wordml" xmlns:w14="http://schemas.microsoft.com/office/word/2010/wordml" xmlns:w="http://schemas.openxmlformats.org/wordprocessingml/2006/main" xmlns:w10="urn:schemas-microsoft-com:office:word" xmlns:wp14="http://schemas.microsoft.com/office/word/2010/wordprocessingDrawing" xmlns:v="urn:schemas-microsoft-com:vml" xmlns:oel="http://schemas.microsoft.com/office/2019/extlst" xmlns:o="urn:schemas-microsoft-com:office:office" xmlns:am3d="http://schemas.microsoft.com/office/drawing/2017/model3d" xmlns:aink="http://schemas.microsoft.com/office/drawing/2016/ink" xmlns:mc="http://schemas.openxmlformats.org/markup-compatibility/2006" xmlns:cx8="http://schemas.microsoft.com/office/drawing/2016/5/14/chartex" xmlns:cx7="http://schemas.microsoft.com/office/drawing/2016/5/13/chartex" xmlns:cx6="http://schemas.microsoft.com/office/drawing/2016/5/12/chartex" xmlns:cx5="http://schemas.microsoft.com/office/drawing/2016/5/11/chartex" xmlns:cx4="http://schemas.microsoft.com/office/drawing/2016/5/10/chartex" xmlns:cx3="http://schemas.microsoft.com/office/drawing/2016/5/9/chartex" xmlns:cx2="http://schemas.microsoft.com/office/drawing/2015/10/21/chartex" xmlns:cx1="http://schemas.microsoft.com/office/drawing/2015/9/8/chartex" xmlns:cx="http://schemas.microsoft.com/office/drawing/2014/chartex" xmlns:wpc="http://schemas.microsoft.com/office/word/2010/wordprocessingCanvas" xmlns="" val="0"/>
+                          <a14:useLocalDpi xmlns="" xmlns:wpc="http://schemas.microsoft.com/office/word/2010/wordprocessingCanvas" xmlns:cx="http://schemas.microsoft.com/office/drawing/2014/chartex" xmlns:cx1="http://schemas.microsoft.com/office/drawing/2015/9/8/chartex" xmlns:cx2="http://schemas.microsoft.com/office/drawing/2015/10/21/chartex" xmlns:cx3="http://schemas.microsoft.com/office/drawing/2016/5/9/chartex" xmlns:cx4="http://schemas.microsoft.com/office/drawing/2016/5/10/chartex" xmlns:cx5="http://schemas.microsoft.com/office/drawing/2016/5/11/chartex" xmlns:cx6="http://schemas.microsoft.com/office/drawing/2016/5/12/chartex" xmlns:cx7="http://schemas.microsoft.com/office/drawing/2016/5/13/chartex" xmlns:cx8="http://schemas.microsoft.com/office/drawing/2016/5/14/chartex" xmlns:mc="http://schemas.openxmlformats.org/markup-compatibility/2006" xmlns:aink="http://schemas.microsoft.com/office/drawing/2016/ink" xmlns:am3d="http://schemas.microsoft.com/office/drawing/2017/model3d" xmlns:o="urn:schemas-microsoft-com:office:office" xmlns:oel="http://schemas.microsoft.com/office/2019/extlst" xmlns:v="urn:schemas-microsoft-com:vml" xmlns:wp14="http://schemas.microsoft.com/office/word/2010/wordprocessingDrawing" xmlns:w10="urn:schemas-microsoft-com:office:word" xmlns:w="http://schemas.openxmlformats.org/wordprocessingml/2006/main" xmlns:w14="http://schemas.microsoft.com/office/word/2010/wordml" xmlns:w15="http://schemas.microsoft.com/office/word/2012/wordml" xmlns:w16cex="http://schemas.microsoft.com/office/word/2018/wordml/cex" xmlns:w16cid="http://schemas.microsoft.com/office/word/2016/wordml/cid" xmlns:w16="http://schemas.microsoft.com/office/word/2018/wordml" xmlns:w16du="http://schemas.microsoft.com/office/word/2023/wordml/word16du" xmlns:w16sdtdh="http://schemas.microsoft.com/office/word/2020/wordml/sdtdatahash" xmlns:w16se="http://schemas.microsoft.com/office/word/2015/wordml/symex" xmlns:wpg="http://schemas.microsoft.com/office/word/2010/wordprocessingGroup" xmlns:wpi="http://schemas.microsoft.com/office/word/2010/wordprocessingInk" xmlns:wps="http://schemas.microsoft.com/office/word/2010/wordprocessingShape" xmlns:a14="http://schemas.microsoft.com/office/drawing/2010/main" val="0"/>
                         </a:ext>
                       </a:extLst>
                     </a:blip>
@@ -4225,7 +4253,7 @@
                     <a:blip r:embed="rId12" cstate="print">
                       <a:extLst>
                         <a:ext uri="{28A0092B-C50C-407E-A947-70E740481C1C}">
-                          <a14:useLocalDpi xmlns:a14="http://schemas.microsoft.com/office/drawing/2010/main" xmlns:wps="http://schemas.microsoft.com/office/word/2010/wordprocessingShape" xmlns:wpi="http://schemas.microsoft.com/office/word/2010/wordprocessingInk" xmlns:wpg="http://schemas.microsoft.com/office/word/2010/wordprocessingGroup" xmlns:w16se="http://schemas.microsoft.com/office/word/2015/wordml/symex" xmlns:w16sdtdh="http://schemas.microsoft.com/office/word/2020/wordml/sdtdatahash" xmlns:w16du="http://schemas.microsoft.com/office/word/2023/wordml/word16du" xmlns:w16="http://schemas.microsoft.com/office/word/2018/wordml" xmlns:w16cid="http://schemas.microsoft.com/office/word/2016/wordml/cid" xmlns:w16cex="http://schemas.microsoft.com/office/word/2018/wordml/cex" xmlns:w15="http://schemas.microsoft.com/office/word/2012/wordml" xmlns:w14="http://schemas.microsoft.com/office/word/2010/wordml" xmlns:w="http://schemas.openxmlformats.org/wordprocessingml/2006/main" xmlns:w10="urn:schemas-microsoft-com:office:word" xmlns:wp14="http://schemas.microsoft.com/office/word/2010/wordprocessingDrawing" xmlns:v="urn:schemas-microsoft-com:vml" xmlns:oel="http://schemas.microsoft.com/office/2019/extlst" xmlns:o="urn:schemas-microsoft-com:office:office" xmlns:am3d="http://schemas.microsoft.com/office/drawing/2017/model3d" xmlns:aink="http://schemas.microsoft.com/office/drawing/2016/ink" xmlns:mc="http://schemas.openxmlformats.org/markup-compatibility/2006" xmlns:cx8="http://schemas.microsoft.com/office/drawing/2016/5/14/chartex" xmlns:cx7="http://schemas.microsoft.com/office/drawing/2016/5/13/chartex" xmlns:cx6="http://schemas.microsoft.com/office/drawing/2016/5/12/chartex" xmlns:cx5="http://schemas.microsoft.com/office/drawing/2016/5/11/chartex" xmlns:cx4="http://schemas.microsoft.com/office/drawing/2016/5/10/chartex" xmlns:cx3="http://schemas.microsoft.com/office/drawing/2016/5/9/chartex" xmlns:cx2="http://schemas.microsoft.com/office/drawing/2015/10/21/chartex" xmlns:cx1="http://schemas.microsoft.com/office/drawing/2015/9/8/chartex" xmlns:cx="http://schemas.microsoft.com/office/drawing/2014/chartex" xmlns:wpc="http://schemas.microsoft.com/office/word/2010/wordprocessingCanvas" xmlns="" val="0"/>
+                          <a14:useLocalDpi xmlns="" xmlns:wpc="http://schemas.microsoft.com/office/word/2010/wordprocessingCanvas" xmlns:cx="http://schemas.microsoft.com/office/drawing/2014/chartex" xmlns:cx1="http://schemas.microsoft.com/office/drawing/2015/9/8/chartex" xmlns:cx2="http://schemas.microsoft.com/office/drawing/2015/10/21/chartex" xmlns:cx3="http://schemas.microsoft.com/office/drawing/2016/5/9/chartex" xmlns:cx4="http://schemas.microsoft.com/office/drawing/2016/5/10/chartex" xmlns:cx5="http://schemas.microsoft.com/office/drawing/2016/5/11/chartex" xmlns:cx6="http://schemas.microsoft.com/office/drawing/2016/5/12/chartex" xmlns:cx7="http://schemas.microsoft.com/office/drawing/2016/5/13/chartex" xmlns:cx8="http://schemas.microsoft.com/office/drawing/2016/5/14/chartex" xmlns:mc="http://schemas.openxmlformats.org/markup-compatibility/2006" xmlns:aink="http://schemas.microsoft.com/office/drawing/2016/ink" xmlns:am3d="http://schemas.microsoft.com/office/drawing/2017/model3d" xmlns:o="urn:schemas-microsoft-com:office:office" xmlns:oel="http://schemas.microsoft.com/office/2019/extlst" xmlns:v="urn:schemas-microsoft-com:vml" xmlns:wp14="http://schemas.microsoft.com/office/word/2010/wordprocessingDrawing" xmlns:w10="urn:schemas-microsoft-com:office:word" xmlns:w="http://schemas.openxmlformats.org/wordprocessingml/2006/main" xmlns:w14="http://schemas.microsoft.com/office/word/2010/wordml" xmlns:w15="http://schemas.microsoft.com/office/word/2012/wordml" xmlns:w16cex="http://schemas.microsoft.com/office/word/2018/wordml/cex" xmlns:w16cid="http://schemas.microsoft.com/office/word/2016/wordml/cid" xmlns:w16="http://schemas.microsoft.com/office/word/2018/wordml" xmlns:w16du="http://schemas.microsoft.com/office/word/2023/wordml/word16du" xmlns:w16sdtdh="http://schemas.microsoft.com/office/word/2020/wordml/sdtdatahash" xmlns:w16se="http://schemas.microsoft.com/office/word/2015/wordml/symex" xmlns:wpg="http://schemas.microsoft.com/office/word/2010/wordprocessingGroup" xmlns:wpi="http://schemas.microsoft.com/office/word/2010/wordprocessingInk" xmlns:wps="http://schemas.microsoft.com/office/word/2010/wordprocessingShape" xmlns:a14="http://schemas.microsoft.com/office/drawing/2010/main" val="0"/>
                         </a:ext>
                       </a:extLst>
                     </a:blip>
@@ -4759,6 +4787,12 @@
         <w:fldChar w:fldCharType="end"/>
       </w:r>
       <w:r>
+        <w:rPr>
+          <w:noProof/>
+        </w:rPr>
+        <w:t xml:space="preserve"> </w:t>
+      </w:r>
+      <w:r>
         <w:t>Interfejs platformy Slack</w:t>
       </w:r>
       <w:bookmarkEnd w:id="15"/>
@@ -5082,8 +5116,8 @@
         <w:tblLook w:val="04A0"/>
       </w:tblPr>
       <w:tblGrid>
-        <w:gridCol w:w="2269"/>
-        <w:gridCol w:w="6450"/>
+        <w:gridCol w:w="2292"/>
+        <w:gridCol w:w="6427"/>
       </w:tblGrid>
       <w:tr>
         <w:trPr>
@@ -5688,6 +5722,9 @@
               <w:t>System musi umożliwić</w:t>
             </w:r>
             <w:r>
+              <w:t xml:space="preserve"> </w:t>
+            </w:r>
+            <w:r>
               <w:t>archiwizację zgłoszeń, które zostały wprowadzone przez użytkowników. Proces archiwizacji powinien obejmować wszystkie istotne informacje, takie jak załączniki i komentarze zawarte w zgłoszeniach. Dzięki temu użytkownicy i administratorzy będą mieli dostęp do pełnej historii zgłoszeń, włączając w to wszelkie istotne szczegóły, nawet po ich zamknięciu.</w:t>
             </w:r>
           </w:p>
@@ -6410,7 +6447,13 @@
         <w:pStyle w:val="Akapitzwciciem"/>
       </w:pPr>
       <w:r>
-        <w:t>Warstwa prezentacji zostanie stworzona przy użyciu platformy Angular w wersji 17.0.0, opartej na języku TypeScript. Angular umożliwia tworzenie aplikacji jednostronicowych, sterowanych poprzez komponenty i elementy nawigacyjne, co pozwala na płynne przełączanie się między widokami.</w:t>
+        <w:t xml:space="preserve">Warstwa prezentacji zostanie stworzona przy użyciu platformy Angular w wersji </w:t>
+      </w:r>
+      <w:r>
+        <w:t>19.2.0</w:t>
+      </w:r>
+      <w:r>
+        <w:t>, opartej na języku TypeScript. Angular umożliwia tworzenie aplikacji jednostronicowych, sterowanych poprzez komponenty i elementy nawigacyjne, co pozwala na płynne przełączanie się między widokami.</w:t>
       </w:r>
       <w:r>
         <w:rPr>
@@ -6419,7 +6462,13 @@
         <w:footnoteReference w:id="7"/>
       </w:r>
       <w:r>
-        <w:t xml:space="preserve"> Do kontroli nad wyglądem aplikacji użyta zostanie biblioteka ng-bootstrap (wersja 16.0.0), umożliwiająca korzystanie z elementów szablonu Bootstrap do efektywnego projektowania interfejsu użytkownika.</w:t>
+        <w:t xml:space="preserve"> Do kontroli nad wyglądem aplikacji użyta zostanie bi</w:t>
+      </w:r>
+      <w:r>
+        <w:t>blioteka ng-bootstrap (wersja 18</w:t>
+      </w:r>
+      <w:r>
+        <w:t>.0.0), umożliwiająca korzystanie z elementów szablonu Bootstrap do efektywnego projektowania interfejsu użytkownika.</w:t>
       </w:r>
     </w:p>
     <w:p>
@@ -6438,7 +6487,13 @@
         <w:pStyle w:val="Akapitzwciciem"/>
       </w:pPr>
       <w:r>
-        <w:t>System wspomagania komunikacji wykorzysta relacyjny model bazy danych, którego tworzenie będzie oparte na silniku Microsoft SQL Server 2022. Wybór tego rozwiązania niesie ze sobą wiele korzyści. Dzięki zaawansowanym funkcjom zabezpieczeń oferowanym przez Microsoft SQL Server, takim jak autoryzacja i kontrola dostępu, będziemy mieć pewność co do bezpiecznego przechowywania informacji. Dodatkowo, silnik SQL Server wyposażony jest w mechanizmy optymalizacji, takie jak indeksowanie, co umożliwia szybkie przetwarzanie danych nawet w przypadku dużych zbiorów danych.Obsługa transakcji przez SQL Server gwarantuje spójność danych i możliwość przywrócenia stanu przed transakcją w przypadku wystąpienia błędów podczas obsługi danych przez warstwę serwerową.</w:t>
+        <w:t>System wspomagania komunikacji wykorzysta relacyjny model bazy danych, którego tworzenie będzie oparte na silniku Microsoft SQL Server 2022. Wybór tego rozwiązania niesie ze sobą wiele korzyści. Dzięki zaawansowanym funkcjom zabezpieczeń oferowanym przez Microsoft SQL Server, takim jak autoryzacja i kontrola dostępu, będziemy mieć pewność co do bezpiecznego przechowywania informacji. Dodatkowo, silnik SQL Server wyposażony jest w mechanizmy optymalizacji, takie jak indeksowanie, co umożliwia szybkie przetwarzanie danych nawet w przypadku dużych zbiorów danych.</w:t>
+      </w:r>
+      <w:r>
+        <w:t xml:space="preserve"> </w:t>
+      </w:r>
+      <w:r>
+        <w:t>Obsługa transakcji przez SQL Server gwarantuje spójność danych i możliwość przywrócenia stanu przed transakcją w przypadku wystąpienia błędów podczas obsługi danych przez warstwę serwerową.</w:t>
       </w:r>
       <w:r>
         <w:rPr>
@@ -6447,7 +6502,16 @@
         <w:footnoteReference w:id="8"/>
       </w:r>
       <w:r>
-        <w:t xml:space="preserve"> Zastosowanie relacyjnego modelu bazy danych pozwala na uporządkowane przechowywanie danych, ułatwiając zarządzanie nimi oraz zapewniając integralność danych poprzez unikatowe identyfikatory dla każdego rekordu oraz stosowanie kluczy głównych i obcych, co zapobiega powtórzeniom i gwarantuje spójność danych.Dzięki odpowiedniej optymalizacji zapytań, relacyjna baza danych jest w stanie szybko przetwarzać zapytania, nawet w przypadku dużych zbiorów danych. Niemniej jednak, wykorzystanie relacyjnego modelu bazy danych wymaga przestrzegania pewnych zaleceń, takich jak optymalizacja zapytań, regularne tworzenie kopii zapasowych oraz monitorowanie i utrzymanie wydajności systemu. Te czynniki należy uwzględnić, aby zapewnić efektywne funkcjonowanie systemu wspomagającego komunikację.</w:t>
+        <w:t xml:space="preserve"> Zastosowanie relacyjnego modelu bazy danych pozwala na uporządkowane przechowywanie danych, ułatwiając zarządzanie nimi oraz zapewniając integralność danych poprzez unikatowe identyfikatory dla każdego rekordu oraz stosowanie kluczy głównych i obcych, co zapobiega powtórzeniom i gwarantuje spójność danych.</w:t>
+      </w:r>
+      <w:r>
+        <w:t xml:space="preserve"> </w:t>
+      </w:r>
+      <w:r>
+        <w:t>Dzięki odpowiedniej optymalizacji zapytań, relacyjna baza danych jest w stanie szybko przetwarzać zapytania, nawet w przypadku dużych zbiorów danych. Niemniej jednak, wykorzystanie relacyjnego modelu bazy danych wymaga przestrzegania pewnych zaleceń, takich jak optymalizacja zapytań, regularne tworzenie kopii zapasowych oraz monitorowanie i utrzymanie wydajności systemu. Te czynniki należy uwzględnić, aby zapewnić efektywne funkcjonowanie systemu wspomagającego komunikację.</w:t>
+      </w:r>
+      <w:r>
+        <w:t xml:space="preserve"> </w:t>
       </w:r>
       <w:r>
         <w:t xml:space="preserve">Model bazy danych systemu został utworzony w myśl zasady </w:t>
@@ -7441,9 +7505,9 @@
         <w:lastRenderedPageBreak/>
         <w:drawing>
           <wp:inline distT="0" distB="0" distL="0" distR="0">
-            <wp:extent cx="2781688" cy="4277322"/>
-            <wp:effectExtent l="19050" t="0" r="0" b="0"/>
-            <wp:docPr id="4" name="Obraz 7" descr="architektura.PNG"/>
+            <wp:extent cx="2943225" cy="3219450"/>
+            <wp:effectExtent l="19050" t="0" r="9525" b="0"/>
+            <wp:docPr id="8" name="Obraz 8"/>
             <wp:cNvGraphicFramePr>
               <a:graphicFrameLocks xmlns:a="http://schemas.openxmlformats.org/drawingml/2006/main" noChangeAspect="1"/>
             </wp:cNvGraphicFramePr>
@@ -7451,23 +7515,33 @@
               <a:graphicData uri="http://schemas.openxmlformats.org/drawingml/2006/picture">
                 <pic:pic xmlns:pic="http://schemas.openxmlformats.org/drawingml/2006/picture">
                   <pic:nvPicPr>
-                    <pic:cNvPr id="0" name="architektura.PNG"/>
-                    <pic:cNvPicPr/>
+                    <pic:cNvPr id="0" name="Picture 8"/>
+                    <pic:cNvPicPr>
+                      <a:picLocks noChangeAspect="1" noChangeArrowheads="1"/>
+                    </pic:cNvPicPr>
                   </pic:nvPicPr>
                   <pic:blipFill>
                     <a:blip r:embed="rId27"/>
+                    <a:srcRect/>
                     <a:stretch>
                       <a:fillRect/>
                     </a:stretch>
                   </pic:blipFill>
-                  <pic:spPr>
+                  <pic:spPr bwMode="auto">
                     <a:xfrm>
                       <a:off x="0" y="0"/>
-                      <a:ext cx="2781688" cy="4277322"/>
+                      <a:ext cx="2943225" cy="3219450"/>
                     </a:xfrm>
                     <a:prstGeom prst="rect">
                       <a:avLst/>
                     </a:prstGeom>
+                    <a:noFill/>
+                    <a:ln w="9525">
+                      <a:noFill/>
+                      <a:miter lim="800000"/>
+                      <a:headEnd/>
+                      <a:tailEnd/>
+                    </a:ln>
                   </pic:spPr>
                 </pic:pic>
               </a:graphicData>
@@ -7543,7 +7617,7 @@
         <w:t>usww</w:t>
       </w:r>
       <w:r>
-        <w:t xml:space="preserve"> zawiera klasę startową szablonu Spring Boot, oznaczoną adnotacją </w:t>
+        <w:t xml:space="preserve"> zawiera klasę startową oznaczoną adnotacją </w:t>
       </w:r>
       <w:r>
         <w:rPr>
@@ -7552,7 +7626,16 @@
         <w:t>@SpringBootApplication</w:t>
       </w:r>
       <w:r>
-        <w:t xml:space="preserve">. Ta adnotacja jest równoważna z użyciem adnotacji </w:t>
+        <w:t>, która stanowi kluczowy element inicjalizacji frameworka Spring Boot</w:t>
+      </w:r>
+      <w:r>
+        <w:rPr>
+          <w:rStyle w:val="Odwoanieprzypisudolnego"/>
+        </w:rPr>
+        <w:footnoteReference w:id="10"/>
+      </w:r>
+      <w:r>
+        <w:t xml:space="preserve">. Ta adnotacja jest skróconym zapisem trzech fundamentalnych adnotacji: </w:t>
       </w:r>
       <w:r>
         <w:rPr>
@@ -7579,7 +7662,15 @@
         <w:t>@Configuration</w:t>
       </w:r>
       <w:r>
-        <w:t xml:space="preserve">. </w:t>
+        <w:t>.</w:t>
+      </w:r>
+    </w:p>
+    <w:p>
+      <w:pPr>
+        <w:pStyle w:val="Akapitzwciciem"/>
+      </w:pPr>
+      <w:r>
+        <w:t xml:space="preserve">Adnotacja </w:t>
       </w:r>
       <w:r>
         <w:rPr>
@@ -7588,7 +7679,15 @@
         <w:t>@EnableAutoConfiguration</w:t>
       </w:r>
       <w:r>
-        <w:t xml:space="preserve"> uruchamia automatyczną konfigurację Spring Boot na podstawie zależności dodanych do projektu. Dzięki temu Spring Boot automatycznie konfiguruje aplikację na podstawie dostępnych zależności, co eliminuje potrzebę ręcznej konfiguracji wielu elementów. </w:t>
+        <w:t xml:space="preserve"> uruchamia mechanizm automatycznej konfiguracji, który na podstawie zależności dodanych do projektu oraz dostępnych klas w parametrze położenia klas i pakietów konfiguruje różne komponenty aplikacji. Eliminuje to potrzebę ręcznego definiowania wielu elementów konfiguracyjnych, przyspieszając rozwój aplikacji.</w:t>
+      </w:r>
+    </w:p>
+    <w:p>
+      <w:pPr>
+        <w:pStyle w:val="Akapitzwciciem"/>
+      </w:pPr>
+      <w:r>
+        <w:t xml:space="preserve">Adnotacja </w:t>
       </w:r>
       <w:r>
         <w:rPr>
@@ -7597,7 +7696,7 @@
         <w:t>@ComponentScan</w:t>
       </w:r>
       <w:r>
-        <w:t xml:space="preserve"> jest odpowiedzialna za zarejestrowanie obiektów zarządzanych przez kontekst Spring. Ta adnotacja skanuje określone pakiety w poszukiwaniu klas oznaczonych adnotacją </w:t>
+        <w:t xml:space="preserve"> odpowiada za wyszukiwanie klas oznaczonych adnotacjami stereotypowymi takimi jak </w:t>
       </w:r>
       <w:r>
         <w:rPr>
@@ -7606,36 +7705,94 @@
         <w:t>@Component</w:t>
       </w:r>
       <w:r>
-        <w:t xml:space="preserve"> oraz inicjuje je i wstrzykuje do nich zależności. </w:t>
+        <w:t xml:space="preserve">, </w:t>
       </w:r>
       <w:r>
         <w:rPr>
           <w:i/>
         </w:rPr>
+        <w:t>@Service</w:t>
+      </w:r>
+      <w:r>
+        <w:t xml:space="preserve">, </w:t>
+      </w:r>
+      <w:r>
+        <w:rPr>
+          <w:i/>
+        </w:rPr>
+        <w:t>@Repository</w:t>
+      </w:r>
+      <w:r>
+        <w:t xml:space="preserve">, </w:t>
+      </w:r>
+      <w:r>
+        <w:rPr>
+          <w:i/>
+        </w:rPr>
+        <w:t>@Controller</w:t>
+      </w:r>
+      <w:r>
+        <w:t xml:space="preserve"> czy </w:t>
+      </w:r>
+      <w:r>
+        <w:rPr>
+          <w:i/>
+        </w:rPr>
+        <w:t>@RestController</w:t>
+      </w:r>
+      <w:r>
+        <w:t>. Domyślnie skanowanie obejmuje pakiet, w którym znajduje się klasa startowa oraz wszystkie jego podpakiety. Szablon Spring automatycznie tworzy instancje znalezionych komponentów i zarządza ich cyklem życia.</w:t>
+      </w:r>
+    </w:p>
+    <w:p>
+      <w:pPr>
+        <w:pStyle w:val="Akapitzwciciem"/>
+      </w:pPr>
+      <w:r>
+        <w:lastRenderedPageBreak/>
+        <w:t xml:space="preserve">Adnotacja </w:t>
+      </w:r>
+      <w:r>
+        <w:rPr>
+          <w:i/>
+        </w:rPr>
         <w:t>@Configuration</w:t>
       </w:r>
       <w:r>
-        <w:t xml:space="preserve"> umożliwia rejestrowanie lub importowanie dodatkowych klas konfiguracyjnych w otoczeniu aplikacji. Pozwala to na elastyczne zarządzanie konfiguracją aplikacji oraz na </w:t>
-      </w:r>
-      <w:r>
-        <w:lastRenderedPageBreak/>
-        <w:t>definiowanie niestandardowych ustawień</w:t>
-      </w:r>
-      <w:r>
-        <w:rPr>
-          <w:rStyle w:val="Odwoanieprzypisudolnego"/>
-        </w:rPr>
-        <w:footnoteReference w:id="10"/>
-      </w:r>
-      <w:r>
-        <w:t>.Dzięki wykorzystaniu tych adnotacji w klasie startowej, aplikacja Spring Boot jest w stanie automatycznie skonfigurować się i zarejestrować wszystkie niezbędne komponenty, co przyspiesza proces uruchamiania i ułatwia rozwój aplikacji.</w:t>
-      </w:r>
+        <w:t xml:space="preserve"> wskazuje, że klasa zawiera definicje konfiguracyjne, najczęściej w postaci metod oznaczonych adnotacją </w:t>
+      </w:r>
+      <w:r>
+        <w:rPr>
+          <w:i/>
+        </w:rPr>
+        <w:t>@Bean</w:t>
+      </w:r>
+      <w:r>
+        <w:t>. Pozwala to na programowe tworzenie i konfigurowanie komponentów oraz na importowanie innych klas konfiguracyjnych.</w:t>
+      </w:r>
+    </w:p>
+    <w:p>
+      <w:pPr>
+        <w:pStyle w:val="Akapitzwciciem"/>
+      </w:pPr>
+      <w:r>
+        <w:t xml:space="preserve">Dzięki zastosowaniu </w:t>
+      </w:r>
+      <w:r>
+        <w:rPr>
+          <w:i/>
+        </w:rPr>
+        <w:t>@SpringBootApplication</w:t>
+      </w:r>
+      <w:r>
+        <w:t xml:space="preserve"> w klasie startowej, aplikacja zyskuje zaawansowane mechanizmy auto-konfiguracji i zarządzania komponentami, co istotnie upraszcza rozwój i utrzymanie oprogramowania.</w:t>
+      </w:r>
+      <w:bookmarkStart w:id="44" w:name="_Toc163217366"/>
     </w:p>
     <w:p>
       <w:pPr>
         <w:pStyle w:val="Nagwek3"/>
       </w:pPr>
-      <w:bookmarkStart w:id="44" w:name="_Toc163217366"/>
       <w:r>
         <w:t>Pakiet konfiguracyjny</w:t>
       </w:r>
@@ -7656,7 +7813,7 @@
           <w:i/>
           <w:iCs/>
         </w:rPr>
-        <w:t>configuration</w:t>
+        <w:t>config</w:t>
       </w:r>
       <w:r>
         <w:t xml:space="preserve"> znajdują się wszystkie klasy oznaczone adnotacją </w:t>
@@ -7712,6 +7869,123 @@
       </w:r>
       <w:r>
         <w:t xml:space="preserve"> Spring.</w:t>
+      </w:r>
+    </w:p>
+    <w:p>
+      <w:pPr>
+        <w:pStyle w:val="Akapitzwciciem"/>
+      </w:pPr>
+      <w:r>
+        <w:t xml:space="preserve">W pakiecie </w:t>
+      </w:r>
+      <w:r>
+        <w:rPr>
+          <w:i/>
+        </w:rPr>
+        <w:t>config</w:t>
+      </w:r>
+      <w:r>
+        <w:t xml:space="preserve"> znajdują się klasy oznaczone adnotacją </w:t>
+      </w:r>
+      <w:r>
+        <w:rPr>
+          <w:i/>
+        </w:rPr>
+        <w:t>@Configuration</w:t>
+      </w:r>
+      <w:r>
+        <w:t xml:space="preserve">, które definiują komponenty infrastrukturalne aplikacji i stanowią kluczowy element konfiguracji kontekstu Spring. Adnotacja </w:t>
+      </w:r>
+      <w:r>
+        <w:rPr>
+          <w:i/>
+        </w:rPr>
+        <w:t>@Configuration</w:t>
+      </w:r>
+      <w:r>
+        <w:t xml:space="preserve"> oznacza, że dana klasa zawiera definicje </w:t>
+      </w:r>
+      <w:r>
+        <w:rPr>
+          <w:i/>
+        </w:rPr>
+        <w:t>@Bean</w:t>
+      </w:r>
+      <w:r>
+        <w:t>, czyli obiektów zarządzanych przez kontekst aplikacji Spring.</w:t>
+      </w:r>
+    </w:p>
+    <w:p>
+      <w:pPr>
+        <w:pStyle w:val="Akapitzwciciem"/>
+      </w:pPr>
+      <w:r>
+        <w:t xml:space="preserve">Przykładem takiej klasy jest </w:t>
+      </w:r>
+      <w:r>
+        <w:rPr>
+          <w:i/>
+        </w:rPr>
+        <w:t>DataSourceConfig</w:t>
+      </w:r>
+      <w:r>
+        <w:t>, odpowiedzialna za konfigurację źródła danych (</w:t>
+      </w:r>
+      <w:r>
+        <w:t>DataSource</w:t>
+      </w:r>
+      <w:r>
+        <w:t xml:space="preserve">), czyli obiektu zapewniającego połączenie z bazą danych. W klasie tej znajduje się metoda </w:t>
+      </w:r>
+      <w:r>
+        <w:rPr>
+          <w:i/>
+        </w:rPr>
+        <w:t>getDataSource()</w:t>
+      </w:r>
+      <w:r>
+        <w:t xml:space="preserve"> oznaczona adnotacją </w:t>
+      </w:r>
+      <w:r>
+        <w:rPr>
+          <w:i/>
+        </w:rPr>
+        <w:t>@Bean</w:t>
+      </w:r>
+      <w:r>
+        <w:t>. Metody opatrzone tą adnotacją informują Spring Framework, że zwracane przez nie obiekty powinny zostać zarejestrowane w konte</w:t>
+      </w:r>
+      <w:r>
+        <w:t>kście aplikacji jako komponenty</w:t>
+      </w:r>
+      <w:r>
+        <w:t xml:space="preserve"> dostępne do wstrzykiwania w innych częściach systemu.</w:t>
+      </w:r>
+    </w:p>
+    <w:p>
+      <w:pPr>
+        <w:pStyle w:val="Akapitzwciciem"/>
+      </w:pPr>
+      <w:r>
+        <w:t xml:space="preserve">Podczas uruchamiania aplikacji, Spring automatycznie odnajduje wszystkie klasy oznaczone jako </w:t>
+      </w:r>
+      <w:r>
+        <w:rPr>
+          <w:i/>
+        </w:rPr>
+        <w:t>@Configuration</w:t>
+      </w:r>
+      <w:r>
+        <w:t xml:space="preserve">, przetwarza metody oznaczone jako </w:t>
+      </w:r>
+      <w:r>
+        <w:rPr>
+          <w:i/>
+        </w:rPr>
+        <w:t>@Bean</w:t>
+      </w:r>
+      <w:r>
+        <w:t xml:space="preserve"> i rejestruje zwrócone obiekty w kontekście aplikacji. Dzięki temu mechanizmowi możliwe jest centralne zarządzanie konfiguracją oraz wykorzystanie systemu wstrzykiwania zależności do przekazywania skonfigurowanych obiektów do innych komponentów systemu, które ich potrzebują.</w:t>
       </w:r>
     </w:p>
     <w:p>
@@ -7721,7 +7995,7 @@
         <w:ind w:firstLine="0"/>
       </w:pPr>
       <w:r>
-        <w:object w:dxaOrig="9072" w:dyaOrig="4531">
+        <w:object w:dxaOrig="9072" w:dyaOrig="2945">
           <v:shapetype id="_x0000_t75" coordsize="21600,21600" o:spt="75" o:preferrelative="t" path="m@4@5l@4@11@9@11@9@5xe" filled="f" stroked="f">
             <v:stroke joinstyle="miter"/>
             <v:formulas>
@@ -7741,10 +8015,10 @@
             <v:path o:extrusionok="f" gradientshapeok="t" o:connecttype="rect"/>
             <o:lock v:ext="edit" aspectratio="t"/>
           </v:shapetype>
-          <v:shape id="_x0000_i1025" type="#_x0000_t75" style="width:453.75pt;height:226.5pt" o:ole="">
+          <v:shape id="_x0000_i1025" type="#_x0000_t75" style="width:453.75pt;height:147pt" o:ole="">
             <v:imagedata r:id="rId28" o:title=""/>
           </v:shape>
-          <o:OLEObject Type="Embed" ProgID="Word.Document.12" ShapeID="_x0000_i1025" DrawAspect="Content" ObjectID="_1773830128" r:id="rId29"/>
+          <o:OLEObject Type="Embed" ProgID="Word.Document.12" ShapeID="_x0000_i1025" DrawAspect="Content" ObjectID="_1803920262" r:id="rId29"/>
         </w:object>
       </w:r>
     </w:p>
@@ -7754,18 +8028,49 @@
       </w:pPr>
       <w:bookmarkStart w:id="45" w:name="_Toc163217367"/>
       <w:r>
-        <w:t>Pakiet</w:t>
-      </w:r>
-      <w:r>
-        <w:t xml:space="preserve"> encji</w:t>
-      </w:r>
-      <w:bookmarkEnd w:id="45"/>
+        <w:t>Pakiet modelu danych i repozytoriów</w:t>
+      </w:r>
     </w:p>
     <w:p>
       <w:pPr>
         <w:pStyle w:val="Akapitzwciciem"/>
       </w:pPr>
       <w:r>
+        <w:t xml:space="preserve">Pakiet </w:t>
+      </w:r>
+      <w:r>
+        <w:rPr>
+          <w:i/>
+        </w:rPr>
+        <w:t>domain</w:t>
+      </w:r>
+      <w:r>
+        <w:t xml:space="preserve"> stanowi warstwę dostępu do danych aplikacji i zawiera elementy odpowiedzialne za mapowanie obiektowo-relacyjne oraz interakcję z bazą danych. W ramach tego pakietu wyodrębniono dwa główne komponenty: pakiet </w:t>
+      </w:r>
+      <w:r>
+        <w:rPr>
+          <w:i/>
+        </w:rPr>
+        <w:t>entity</w:t>
+      </w:r>
+      <w:r>
+        <w:t xml:space="preserve"> z klasami reprezentującymi encje oraz pakiet </w:t>
+      </w:r>
+      <w:r>
+        <w:rPr>
+          <w:i/>
+        </w:rPr>
+        <w:t>repository</w:t>
+      </w:r>
+      <w:r>
+        <w:t xml:space="preserve"> zawierający interfejsy dostępu do danych.</w:t>
+      </w:r>
+    </w:p>
+    <w:p>
+      <w:pPr>
+        <w:pStyle w:val="Akapitzwciciem"/>
+      </w:pPr>
+      <w:r>
         <w:t xml:space="preserve">W pakiecie </w:t>
       </w:r>
       <w:r>
@@ -7775,10 +8080,7 @@
         <w:t>entity</w:t>
       </w:r>
       <w:r>
-        <w:t xml:space="preserve"> znajdują</w:t>
-      </w:r>
-      <w:r>
-        <w:t xml:space="preserve"> się klasy oznaczone adnotacją </w:t>
+        <w:t xml:space="preserve"> znajdują się klasy oznaczone adnotacją </w:t>
       </w:r>
       <w:r>
         <w:rPr>
@@ -7793,13 +8095,16 @@
         <w:rPr>
           <w:i/>
         </w:rPr>
-        <w:t>javax.persistence</w:t>
-      </w:r>
-      <w:r>
-        <w:t>. Ta adnotacja jest używana do oznaczania klas, które reprezentują encje w bazie danych. Dzięki tej adnotacji, szablon Hibernate jest w stanie mapować obiekty tych klas na odpowiednie tabele w bazie danych i zarządzać nimi. Przykładem</w:t>
-      </w:r>
-      <w:r>
-        <w:t xml:space="preserve"> takiej klasy jest klasa encji </w:t>
+        <w:t>jakarta.persistence</w:t>
+      </w:r>
+      <w:r>
+        <w:t xml:space="preserve">. Adnotacja ta wskazuje, że klasa reprezentuje encję, którą </w:t>
+      </w:r>
+      <w:r>
+        <w:t>szablon</w:t>
+      </w:r>
+      <w:r>
+        <w:t xml:space="preserve"> JPA (Java Persistence API) mapuje na odpowiednią tabelę w bazie danych. Przykładem jest klasa </w:t>
       </w:r>
       <w:r>
         <w:rPr>
@@ -7808,11 +8113,7 @@
         <w:t>User</w:t>
       </w:r>
       <w:r>
-        <w:t xml:space="preserve">, która rozszerza </w:t>
-      </w:r>
-      <w:r>
-        <w:lastRenderedPageBreak/>
-        <w:t xml:space="preserve">abstrakcyjną klasę </w:t>
+        <w:t xml:space="preserve">, rozszerzająca abstrakcyjną klasę </w:t>
       </w:r>
       <w:r>
         <w:rPr>
@@ -7821,19 +8122,15 @@
         <w:t>AbstractEntity</w:t>
       </w:r>
       <w:r>
-        <w:t>. Wszystkie klasy w</w:t>
-      </w:r>
-      <w:r>
-        <w:t xml:space="preserve"> projekcie oznaczone adnotacją </w:t>
-      </w:r>
-      <w:r>
-        <w:rPr>
-          <w:i/>
-        </w:rPr>
-        <w:t>@Entity</w:t>
-      </w:r>
-      <w:r>
-        <w:t xml:space="preserve"> posiadają konstruktor domyślny oraz konstruktor przyjmujący parametry do inicjowania pól klasy. Każde z pól posiada swoje własne metody dostępowe (akcesory) i metody ustawiające (mutatory), co zapewnia, że klasy encji są zgodne z zasadą hermetyzacji danych.</w:t>
+        <w:t xml:space="preserve"> zawierającą wspólne atrybuty dla wszystkich encji, jak identyfikator.</w:t>
+      </w:r>
+    </w:p>
+    <w:p>
+      <w:pPr>
+        <w:pStyle w:val="Akapitzwciciem"/>
+      </w:pPr>
+      <w:r>
+        <w:t>Aby wyeliminować powtarzalny kod (boilerplate code) związany z metodami dostępowymi, konstruktorami i innymi standardowymi elementami klas, w projekcie zastosowano bibliotekę Lombok. Adnotacje @Getter i @Setter automatycznie generują metody dostępowe do pól (akcesory i mutatory). Natomiast adnotacje @NoArgsConstructor i @AllArgsConstructor odpowiadają za utworzenie konstruktorów: bezparametrowego oraz przyjmującego wszystkie pola klasy jako parametry.</w:t>
       </w:r>
     </w:p>
     <w:p>
@@ -7843,12 +8140,66 @@
         <w:ind w:firstLine="0"/>
       </w:pPr>
       <w:r>
-        <w:object w:dxaOrig="9072" w:dyaOrig="5211">
-          <v:shape id="_x0000_i1027" type="#_x0000_t75" style="width:453.75pt;height:260.25pt" o:ole="">
+        <w:object w:dxaOrig="9072" w:dyaOrig="5437">
+          <v:shape id="_x0000_i1026" type="#_x0000_t75" style="width:453.75pt;height:271.5pt" o:ole="">
             <v:imagedata r:id="rId30" o:title=""/>
           </v:shape>
-          <o:OLEObject Type="Embed" ProgID="Word.Document.12" ShapeID="_x0000_i1027" DrawAspect="Content" ObjectID="_1773830129" r:id="rId31"/>
+          <o:OLEObject Type="Embed" ProgID="Word.Document.12" ShapeID="_x0000_i1026" DrawAspect="Content" ObjectID="_1803920263" r:id="rId31"/>
         </w:object>
+      </w:r>
+    </w:p>
+    <w:p>
+      <w:pPr>
+        <w:pStyle w:val="Akapitzwciciem"/>
+      </w:pPr>
+      <w:r>
+        <w:t xml:space="preserve">W pakiecie </w:t>
+      </w:r>
+      <w:r>
+        <w:rPr>
+          <w:i/>
+        </w:rPr>
+        <w:t>repository</w:t>
+      </w:r>
+      <w:r>
+        <w:t xml:space="preserve"> zdefiniowano interfejsy rozszerzające </w:t>
+      </w:r>
+      <w:r>
+        <w:rPr>
+          <w:i/>
+        </w:rPr>
+        <w:t>JpaRepository</w:t>
+      </w:r>
+      <w:r>
+        <w:t>, które zapewniają standardowe operacje na danych (CRUD) oraz umożliwiają definiowanie niestandardowych zapytań.</w:t>
+      </w:r>
+      <w:r>
+        <w:t xml:space="preserve"> </w:t>
+      </w:r>
+      <w:r>
+        <w:t>Spring Data JPA, bazując na tych interfejsach, automatycznie implementuje metody dostępu do danych, eliminując konieczność ręcznego pisania kodu SQL.</w:t>
+      </w:r>
+      <w:bookmarkEnd w:id="45"/>
+      <w:r>
+        <w:t xml:space="preserve"> Przykładem interfejsu rozszerzającego </w:t>
+      </w:r>
+      <w:r>
+        <w:rPr>
+          <w:i/>
+        </w:rPr>
+        <w:t>JpaRepository</w:t>
+      </w:r>
+      <w:r>
+        <w:t xml:space="preserve"> jest interfejs </w:t>
+      </w:r>
+      <w:r>
+        <w:rPr>
+          <w:i/>
+        </w:rPr>
+        <w:t>UserRepository</w:t>
+      </w:r>
+      <w:r>
+        <w:t>.</w:t>
       </w:r>
     </w:p>
     <w:p>
@@ -7858,199 +8209,127 @@
         <w:ind w:firstLine="0"/>
       </w:pPr>
       <w:r>
-        <w:object w:dxaOrig="9072" w:dyaOrig="4758">
-          <v:shape id="_x0000_i1026" type="#_x0000_t75" style="width:453.75pt;height:237.75pt" o:ole="">
+        <w:object w:dxaOrig="9072" w:dyaOrig="3398">
+          <v:shape id="_x0000_i1027" type="#_x0000_t75" style="width:453.75pt;height:170.25pt" o:ole="">
             <v:imagedata r:id="rId32" o:title=""/>
           </v:shape>
-          <o:OLEObject Type="Embed" ProgID="Word.Document.12" ShapeID="_x0000_i1026" DrawAspect="Content" ObjectID="_1773830130" r:id="rId33"/>
+          <o:OLEObject Type="Embed" ProgID="Word.Document.12" ShapeID="_x0000_i1027" DrawAspect="Content" ObjectID="_1803920264" r:id="rId33"/>
         </w:object>
       </w:r>
     </w:p>
     <w:p>
       <w:pPr>
+        <w:spacing w:line="240" w:lineRule="auto"/>
+        <w:jc w:val="left"/>
+        <w:rPr>
+          <w:rFonts w:ascii="Trebuchet MS" w:hAnsi="Trebuchet MS" w:cs="Arial"/>
+          <w:b/>
+          <w:bCs/>
+          <w:szCs w:val="26"/>
+        </w:rPr>
+      </w:pPr>
+      <w:bookmarkStart w:id="46" w:name="_Toc163217369"/>
+      <w:r>
+        <w:br w:type="page"/>
+      </w:r>
+    </w:p>
+    <w:p>
+      <w:pPr>
         <w:pStyle w:val="Nagwek3"/>
       </w:pPr>
-      <w:bookmarkStart w:id="46" w:name="_Toc163217368"/>
       <w:r>
         <w:lastRenderedPageBreak/>
-        <w:t>Pakiet r</w:t>
-      </w:r>
-      <w:r>
-        <w:t>epozytori</w:t>
-      </w:r>
-      <w:r>
-        <w:t>ów</w:t>
+        <w:t xml:space="preserve">Pakiet </w:t>
       </w:r>
       <w:bookmarkEnd w:id="46"/>
+      <w:r>
+        <w:t>logiki biznesowej</w:t>
+      </w:r>
     </w:p>
     <w:p>
       <w:pPr>
         <w:pStyle w:val="Akapitzwciciem"/>
       </w:pPr>
       <w:r>
-        <w:t xml:space="preserve">Pakiet </w:t>
+        <w:t xml:space="preserve">W pakiecie </w:t>
       </w:r>
       <w:r>
         <w:rPr>
           <w:i/>
         </w:rPr>
-        <w:t>repository</w:t>
-      </w:r>
-      <w:r>
-        <w:t xml:space="preserve"> zawiera interfejs o nazwie </w:t>
+        <w:t>service</w:t>
+      </w:r>
+      <w:r>
+        <w:t xml:space="preserve"> znajdują się klasy odpowiedzialne za logikę biznesową aplikacji, które zgodnie z konwencją Spring Framework, oznaczone są adnotacją </w:t>
       </w:r>
       <w:r>
         <w:rPr>
           <w:i/>
         </w:rPr>
-        <w:t>CommonRepository</w:t>
-      </w:r>
-      <w:r>
-        <w:t>, który rozs</w:t>
-      </w:r>
-      <w:r>
-        <w:t xml:space="preserve">zerza interfejs </w:t>
+        <w:t>@Service</w:t>
+      </w:r>
+      <w:r>
+        <w:t xml:space="preserve">. </w:t>
+      </w:r>
+      <w:r>
+        <w:t>Z</w:t>
+      </w:r>
+      <w:r>
+        <w:t>astosowano podejście oparte na interfejsach i ich implementacjach,</w:t>
+      </w:r>
+      <w:r>
+        <w:t xml:space="preserve"> wykorzystując wzorzec projektowy fasady</w:t>
+      </w:r>
+      <w:r>
+        <w:rPr>
+          <w:rStyle w:val="Odwoanieprzypisudolnego"/>
+        </w:rPr>
+        <w:footnoteReference w:id="11"/>
+      </w:r>
+      <w:r>
+        <w:t>,</w:t>
+      </w:r>
+      <w:r>
+        <w:t xml:space="preserve"> gdzie interfejsy usług zdefiniowane są w podpakiecie </w:t>
       </w:r>
       <w:r>
         <w:rPr>
           <w:i/>
         </w:rPr>
-        <w:t>JpaRepository</w:t>
-      </w:r>
-      <w:r>
-        <w:t xml:space="preserve"> i jest o</w:t>
-      </w:r>
-      <w:r>
-        <w:t xml:space="preserve">znaczony adnotacją </w:t>
+        <w:t>service.facade</w:t>
+      </w:r>
+      <w:r>
+        <w:t xml:space="preserve">, a ich konkretne implementacje w </w:t>
       </w:r>
       <w:r>
         <w:rPr>
           <w:i/>
         </w:rPr>
-        <w:t>@Repository</w:t>
-      </w:r>
-      <w:r>
-        <w:t>.</w:t>
-      </w:r>
-      <w:r>
-        <w:t xml:space="preserve"> Adnotacja ta wskazuje, że interfejs zapewnia mechanizmy </w:t>
-      </w:r>
-      <w:r>
-        <w:t>przechowywania, pobierania, wyszukiwania, aktualizacji i usuwania obiektów. Poprzez rozszer</w:t>
-      </w:r>
-      <w:r>
-        <w:t xml:space="preserve">zenie interfejsu </w:t>
+        <w:t>service.impl</w:t>
+      </w:r>
+      <w:r>
+        <w:t xml:space="preserve">. Serwisy stanowią warstwę pośrednią między kontrolerami a repozytoriami, enkapsulując logikę biznesową i operacje na danych. Wiele interfejsów serwisowych oznaczonych jest dodatkowo adnotacją </w:t>
       </w:r>
       <w:r>
         <w:rPr>
           <w:i/>
         </w:rPr>
-        <w:t>JpaRepository</w:t>
-      </w:r>
-      <w:r>
-        <w:t xml:space="preserve"> uzyskujemy dostęp do podstawowych metod umożliwiających wykonywanie operacji typu CRUD. Dzięki temu, że jako parametr typu wewnętrznego</w:t>
-      </w:r>
-      <w:r>
-        <w:t xml:space="preserve"> przekazujemy abstrakcyjny obiekt</w:t>
-      </w:r>
-      <w:r>
-        <w:t xml:space="preserve"> encji</w:t>
-      </w:r>
-      <w:r>
-        <w:t xml:space="preserve"> </w:t>
+        <w:t>@Transactional</w:t>
+      </w:r>
+      <w:r>
+        <w:t xml:space="preserve">, co zapewnia integralność transakcji bazodanowych. </w:t>
+      </w:r>
+      <w:r>
+        <w:t xml:space="preserve">Przykładem takiej klasy jest </w:t>
       </w:r>
       <w:r>
         <w:rPr>
           <w:i/>
         </w:rPr>
-        <w:t>AbstractEntity</w:t>
-      </w:r>
-      <w:r>
-        <w:t>, który jest rozszerzany</w:t>
-      </w:r>
-      <w:r>
-        <w:t xml:space="preserve"> przez każdą z klas encji, eliminujemy potrzebę tworzenia oddzielnych repozytoriów dla </w:t>
-      </w:r>
-      <w:r>
-        <w:t>każdej encji z osobna</w:t>
-      </w:r>
-      <w:r>
-        <w:t>.</w:t>
-      </w:r>
-    </w:p>
-    <w:p>
-      <w:pPr>
-        <w:pStyle w:val="Akapitzwciciem"/>
-        <w:ind w:firstLine="0"/>
-      </w:pPr>
-      <w:r>
-        <w:object w:dxaOrig="9072" w:dyaOrig="509">
-          <v:shape id="_x0000_i1028" type="#_x0000_t75" style="width:453.75pt;height:25.5pt" o:ole="">
-            <v:imagedata r:id="rId34" o:title=""/>
-          </v:shape>
-          <o:OLEObject Type="Embed" ProgID="Word.Document.8" ShapeID="_x0000_i1028" DrawAspect="Content" ObjectID="_1773830131" r:id="rId35">
-            <o:FieldCodes>\s</o:FieldCodes>
-          </o:OLEObject>
-        </w:object>
-      </w:r>
-      <w:r>
-        <w:object w:dxaOrig="9072" w:dyaOrig="2265">
-          <v:shape id="_x0000_i1029" type="#_x0000_t75" style="width:453.75pt;height:113.25pt" o:ole="">
-            <v:imagedata r:id="rId36" o:title=""/>
-          </v:shape>
-          <o:OLEObject Type="Embed" ProgID="Word.Document.12" ShapeID="_x0000_i1029" DrawAspect="Content" ObjectID="_1773830132" r:id="rId37"/>
-        </w:object>
-      </w:r>
-    </w:p>
-    <w:p>
-      <w:pPr>
-        <w:pStyle w:val="Nagwek3"/>
-      </w:pPr>
-      <w:bookmarkStart w:id="47" w:name="_Toc163217369"/>
-      <w:r>
-        <w:t>Pakiet serwisów</w:t>
-      </w:r>
-      <w:bookmarkEnd w:id="47"/>
-    </w:p>
-    <w:p>
-      <w:pPr>
-        <w:pStyle w:val="Akapitzwciciem"/>
-      </w:pPr>
-      <w:r>
-        <w:t xml:space="preserve">W pakiecie service znajdują się wszystkie klasy oznaczone adnotacją </w:t>
-      </w:r>
-      <w:r>
-        <w:rPr>
-          <w:i/>
-        </w:rPr>
-        <w:t>@Service</w:t>
-      </w:r>
-      <w:r>
-        <w:t xml:space="preserve">. Adnotacja ta określa komponenty aplikacji pełniące role serwisów w których odbywa się całość logiki biznesowej wykonywanej po stronie API. Serwisy odpowiedzialne są za interakcje pomiędzy kontrolerami, a repozytoriami. Przykładem klasy oznaczonej adnotacją </w:t>
-      </w:r>
-      <w:r>
-        <w:rPr>
-          <w:i/>
-        </w:rPr>
-        <w:t>@Service</w:t>
-      </w:r>
-      <w:r>
-        <w:t xml:space="preserve"> jest klasa </w:t>
-      </w:r>
-      <w:r>
-        <w:rPr>
-          <w:i/>
-        </w:rPr>
-        <w:t>AbstractService</w:t>
-      </w:r>
-      <w:r>
-        <w:rPr>
-          <w:i/>
-        </w:rPr>
-        <w:t xml:space="preserve"> </w:t>
-      </w:r>
-      <w:r>
-        <w:t>zawierająca zbiór podstawowych metod wykorzystujących interfejs repozytorium do przetworzenia i wykonania operacji na danych.</w:t>
+        <w:t>TicketServiceImpl</w:t>
+      </w:r>
+      <w:r>
+        <w:t>, które implementują odpowiednie interfejsy i realizują określone funkcjonalności biznesowe, zachowując zasadę pojedynczej odpowiedzialności według metodyki SOLID.</w:t>
       </w:r>
     </w:p>
     <w:p>
@@ -8060,57 +8339,111 @@
         <w:ind w:firstLine="0"/>
       </w:pPr>
       <w:r>
-        <w:object w:dxaOrig="9072" w:dyaOrig="6117">
-          <v:shape id="_x0000_i1030" type="#_x0000_t75" style="width:453.75pt;height:306pt" o:ole="">
-            <v:imagedata r:id="rId38" o:title=""/>
+        <w:object w:dxaOrig="9072" w:dyaOrig="7024">
+          <v:shape id="_x0000_i1028" type="#_x0000_t75" style="width:453.75pt;height:351pt" o:ole="">
+            <v:imagedata r:id="rId34" o:title=""/>
           </v:shape>
-          <o:OLEObject Type="Embed" ProgID="Word.Document.12" ShapeID="_x0000_i1030" DrawAspect="Content" ObjectID="_1773830133" r:id="rId39"/>
+          <o:OLEObject Type="Embed" ProgID="Word.Document.12" ShapeID="_x0000_i1028" DrawAspect="Content" ObjectID="_1803920265" r:id="rId35"/>
         </w:object>
       </w:r>
     </w:p>
     <w:p>
       <w:pPr>
+        <w:spacing w:line="240" w:lineRule="auto"/>
+        <w:jc w:val="left"/>
+      </w:pPr>
+      <w:r>
+        <w:br w:type="page"/>
+      </w:r>
+    </w:p>
+    <w:p>
+      <w:pPr>
         <w:pStyle w:val="Nagwek3"/>
       </w:pPr>
-      <w:bookmarkStart w:id="48" w:name="_Toc163217370"/>
-      <w:r>
-        <w:t>Pakiet k</w:t>
-      </w:r>
-      <w:r>
-        <w:t>ontroler</w:t>
-      </w:r>
-      <w:r>
-        <w:t>ów</w:t>
-      </w:r>
-      <w:bookmarkEnd w:id="48"/>
+      <w:r>
+        <w:lastRenderedPageBreak/>
+        <w:t>Pakiet kontrolerów REST API</w:t>
+      </w:r>
     </w:p>
     <w:p>
       <w:pPr>
         <w:pStyle w:val="Akapitzwciciem"/>
       </w:pPr>
       <w:r>
-        <w:t>W pakiecie kontrolerów znajdują się wszystkie klasy związane z obsługą żądań http przekazywanych do REST API przez klienta. Pakiet ten zawiera klasy oznaczone adnotacją @Controller, odpowiedzialne za przyjmowanie danych wejściowych, przetworzenie tych danych za pomocą odpowiednich serwisów oraz z</w:t>
-      </w:r>
-      <w:r>
-        <w:t>wróceniem odpowiedzi do klienta</w:t>
+        <w:t xml:space="preserve">W pakiecie </w:t>
+      </w:r>
+      <w:r>
+        <w:rPr>
+          <w:i/>
+        </w:rPr>
+        <w:t>api</w:t>
+      </w:r>
+      <w:r>
+        <w:t xml:space="preserve"> umieszczone są komponenty odpowiedzialne za komunikację zewnętrzną i prezentację danych aplikacji, tworząc kompletną warstwę prezentacji API REST. Struktura pakietu podzielona jest na logiczne podpakiety: </w:t>
+      </w:r>
+      <w:r>
+        <w:rPr>
+          <w:i/>
+        </w:rPr>
+        <w:t>controller</w:t>
+      </w:r>
+      <w:r>
+        <w:t xml:space="preserve">, </w:t>
+      </w:r>
+      <w:r>
+        <w:rPr>
+          <w:i/>
+        </w:rPr>
+        <w:t>dto</w:t>
+      </w:r>
+      <w:r>
+        <w:t xml:space="preserve"> i </w:t>
+      </w:r>
+      <w:r>
+        <w:rPr>
+          <w:i/>
+        </w:rPr>
+        <w:t>mapper</w:t>
+      </w:r>
+      <w:r>
+        <w:t xml:space="preserve">. Kontrolery, oznaczone adnotacją </w:t>
+      </w:r>
+      <w:r>
+        <w:rPr>
+          <w:i/>
+        </w:rPr>
+        <w:t>@RestController</w:t>
+      </w:r>
+      <w:r>
+        <w:t xml:space="preserve">, obsługują żądania HTTP i definiują punkty końcowe API, co widać w klasach jak </w:t>
+      </w:r>
+      <w:r>
+        <w:rPr>
+          <w:i/>
+        </w:rPr>
+        <w:t>TicketController</w:t>
+      </w:r>
+      <w:r>
+        <w:t xml:space="preserve">, </w:t>
+      </w:r>
+      <w:r>
+        <w:rPr>
+          <w:i/>
+          <w:u w:val="single"/>
+        </w:rPr>
+        <w:t>UserController</w:t>
+      </w:r>
+      <w:r>
+        <w:t xml:space="preserve"> czy </w:t>
+      </w:r>
+      <w:r>
+        <w:rPr>
+          <w:i/>
+        </w:rPr>
+        <w:t>AuthController</w:t>
       </w:r>
       <w:r>
         <w:t xml:space="preserve">. </w:t>
-      </w:r>
-      <w:r>
-        <w:t>Przedstawiona klasa</w:t>
-      </w:r>
-      <w:r>
-        <w:t xml:space="preserve"> </w:t>
-      </w:r>
-      <w:r>
-        <w:rPr>
-          <w:i/>
-        </w:rPr>
-        <w:t>AbstractController</w:t>
-      </w:r>
-      <w:r>
-        <w:t xml:space="preserve"> posiada metody o adnotacjach złożonych @GetMapping, @PostMapping, @DeleteMapping, będących skrótem wykorzystania adnotacji @RequestMapping(method = …).</w:t>
       </w:r>
     </w:p>
     <w:p>
@@ -8120,25 +8453,70 @@
         <w:ind w:firstLine="0"/>
       </w:pPr>
       <w:r>
-        <w:object w:dxaOrig="9072" w:dyaOrig="11102">
-          <v:shape id="_x0000_i1031" type="#_x0000_t75" style="width:453.75pt;height:555pt" o:ole="">
-            <v:imagedata r:id="rId40" o:title=""/>
+        <w:object w:dxaOrig="9072" w:dyaOrig="7477">
+          <v:shape id="_x0000_i1030" type="#_x0000_t75" style="width:453.75pt;height:373.5pt" o:ole="">
+            <v:imagedata r:id="rId36" o:title=""/>
           </v:shape>
-          <o:OLEObject Type="Embed" ProgID="Word.Document.12" ShapeID="_x0000_i1031" DrawAspect="Content" ObjectID="_1773830134" r:id="rId41"/>
+          <o:OLEObject Type="Embed" ProgID="Word.Document.12" ShapeID="_x0000_i1030" DrawAspect="Content" ObjectID="_1803920266" r:id="rId37"/>
         </w:object>
+      </w:r>
+    </w:p>
+    <w:p>
+      <w:pPr>
+        <w:pStyle w:val="Akapitzwciciem"/>
+      </w:pPr>
+      <w:r>
+        <w:t xml:space="preserve">Dodatkowo, pakiet </w:t>
+      </w:r>
+      <w:r>
+        <w:rPr>
+          <w:i/>
+        </w:rPr>
+        <w:t>dto</w:t>
+      </w:r>
+      <w:r>
+        <w:t xml:space="preserve"> zawiera obiekty transferu danych (DTO), które służą jako kontenery do bezpiecznej wymiany informacji między warstwą prezentacji a logiką biznesową, eliminując bezpośrednią ekspozycję encji domeny. </w:t>
+      </w:r>
+    </w:p>
+    <w:p>
+      <w:pPr>
+        <w:pStyle w:val="Akapitzwciciem"/>
+      </w:pPr>
+      <w:r>
+        <w:t xml:space="preserve">Pakiet </w:t>
+      </w:r>
+      <w:r>
+        <w:rPr>
+          <w:i/>
+        </w:rPr>
+        <w:t>mapper</w:t>
+      </w:r>
+      <w:r>
+        <w:t xml:space="preserve"> z kolei zawiera klasy odpowiedzialne za transformację obiektów między reprezentacjami DTO a encjami domenowymi, co widać w implementacjach takich jak </w:t>
+      </w:r>
+      <w:r>
+        <w:rPr>
+          <w:i/>
+        </w:rPr>
+        <w:t>UserMapper</w:t>
+      </w:r>
+      <w:r>
+        <w:t xml:space="preserve"> czy </w:t>
+      </w:r>
+      <w:r>
+        <w:rPr>
+          <w:i/>
+        </w:rPr>
+        <w:t>TicketMapper</w:t>
+      </w:r>
+      <w:r>
+        <w:t xml:space="preserve">. </w:t>
       </w:r>
     </w:p>
     <w:p>
       <w:pPr>
         <w:spacing w:line="240" w:lineRule="auto"/>
         <w:jc w:val="left"/>
-        <w:rPr>
-          <w:rFonts w:ascii="Trebuchet MS" w:hAnsi="Trebuchet MS" w:cs="Arial"/>
-          <w:b/>
-          <w:bCs/>
-          <w:iCs/>
-          <w:sz w:val="28"/>
-        </w:rPr>
       </w:pPr>
       <w:r>
         <w:br w:type="page"/>
@@ -8146,9 +8524,270 @@
     </w:p>
     <w:p>
       <w:pPr>
+        <w:pStyle w:val="Akapitzwciciem"/>
+      </w:pPr>
+      <w:r>
+        <w:lastRenderedPageBreak/>
+        <w:t>Taka organizacja wspiera zasadę rozdzielenia odpowiedzialności i zwiększa możliwości utrzymania i rozszerzania systemu.</w:t>
+      </w:r>
+    </w:p>
+    <w:p>
+      <w:pPr>
+        <w:pStyle w:val="Akapitzwciciem"/>
+        <w:spacing w:before="480"/>
+        <w:ind w:firstLine="0"/>
+      </w:pPr>
+      <w:r>
+        <w:object w:dxaOrig="9072" w:dyaOrig="11555">
+          <v:shape id="_x0000_i1029" type="#_x0000_t75" style="width:453.75pt;height:577.5pt" o:ole="">
+            <v:imagedata r:id="rId38" o:title=""/>
+          </v:shape>
+          <o:OLEObject Type="Embed" ProgID="Word.Document.12" ShapeID="_x0000_i1029" DrawAspect="Content" ObjectID="_1803920267" r:id="rId39"/>
+        </w:object>
+      </w:r>
+    </w:p>
+    <w:p>
+      <w:pPr>
+        <w:pStyle w:val="Nagwek3"/>
+      </w:pPr>
+      <w:bookmarkStart w:id="47" w:name="_Toc163217371"/>
+      <w:r>
+        <w:lastRenderedPageBreak/>
+        <w:t>Pakiet komponentów bezpieczeństwa</w:t>
+      </w:r>
+    </w:p>
+    <w:p>
+      <w:pPr>
+        <w:pStyle w:val="Akapitzwciciem"/>
+      </w:pPr>
+      <w:r>
+        <w:t xml:space="preserve">W pakiecie </w:t>
+      </w:r>
+      <w:r>
+        <w:rPr>
+          <w:i/>
+        </w:rPr>
+        <w:t>security</w:t>
+      </w:r>
+      <w:r>
+        <w:t xml:space="preserve"> znajdują się komponenty odpowiedzialne za zabezpieczenia aplikacji, które realizują mechanizmy uwierzytelniania i autoryzacji użytkowników. Struktura tego pakietu obejmuje dwa główne podpakiety: </w:t>
+      </w:r>
+      <w:r>
+        <w:rPr>
+          <w:i/>
+        </w:rPr>
+        <w:t>jwt</w:t>
+      </w:r>
+      <w:r>
+        <w:t xml:space="preserve"> oraz </w:t>
+      </w:r>
+      <w:r>
+        <w:rPr>
+          <w:i/>
+        </w:rPr>
+        <w:t>userdetails</w:t>
+      </w:r>
+      <w:r>
+        <w:t>.</w:t>
+      </w:r>
+    </w:p>
+    <w:p>
+      <w:pPr>
+        <w:pStyle w:val="Akapitzwciciem"/>
+      </w:pPr>
+      <w:r>
+        <w:t xml:space="preserve"> Podpakiet </w:t>
+      </w:r>
+      <w:r>
+        <w:rPr>
+          <w:i/>
+        </w:rPr>
+        <w:t>jwt</w:t>
+      </w:r>
+      <w:r>
+        <w:t xml:space="preserve"> zawiera klasy odpowiedzialne za implementację mechanizmu JSON Web Token, w tym </w:t>
+      </w:r>
+      <w:r>
+        <w:rPr>
+          <w:i/>
+        </w:rPr>
+        <w:t>JwtUtil</w:t>
+      </w:r>
+      <w:r>
+        <w:t xml:space="preserve"> do generowania, walidacji i ekstrakcji danych z tokenów oraz </w:t>
+      </w:r>
+      <w:r>
+        <w:rPr>
+          <w:i/>
+        </w:rPr>
+        <w:t>JwtAuthenticationFilter</w:t>
+      </w:r>
+      <w:r>
+        <w:t xml:space="preserve">, który przechwytuje i przetwarza żądania HTTP w celu weryfikacji tokenów JWT. </w:t>
+      </w:r>
+    </w:p>
+    <w:p>
+      <w:pPr>
+        <w:pStyle w:val="Akapitzwciciem"/>
+      </w:pPr>
+      <w:r>
+        <w:t xml:space="preserve">Podpakiet </w:t>
+      </w:r>
+      <w:r>
+        <w:rPr>
+          <w:i/>
+        </w:rPr>
+        <w:t>userdetails</w:t>
+      </w:r>
+      <w:r>
+        <w:t xml:space="preserve"> implementuje i rozszerza standardowy mechanizm Spring Security, dostarczając klasę </w:t>
+      </w:r>
+      <w:r>
+        <w:rPr>
+          <w:i/>
+        </w:rPr>
+        <w:t>UserDetailsServiceImpl</w:t>
+      </w:r>
+      <w:r>
+        <w:t xml:space="preserve">, która odpowiada za ładowanie danych użytkowników z bazy danych, oraz klasę </w:t>
+      </w:r>
+      <w:r>
+        <w:rPr>
+          <w:i/>
+        </w:rPr>
+        <w:t>CustomUserDetails</w:t>
+      </w:r>
+      <w:r>
+        <w:t xml:space="preserve"> wraz z interfejsem </w:t>
+      </w:r>
+      <w:r>
+        <w:rPr>
+          <w:i/>
+        </w:rPr>
+        <w:t>ExtendedUserDetails</w:t>
+      </w:r>
+      <w:r>
+        <w:t>, które wzbogacają standardowe informacje o użytkowniku o dodatkowe atrybuty i funkcjonalności, takie jak sprawdzanie pierwszego logowania czy rozróżnianie ról użytkowników w systemie.</w:t>
+      </w:r>
+    </w:p>
+    <w:p>
+      <w:pPr>
+        <w:pStyle w:val="Nagwek3"/>
+      </w:pPr>
+      <w:r>
+        <w:t>Pakiet obsługi wyjątków</w:t>
+      </w:r>
+    </w:p>
+    <w:p>
+      <w:pPr>
+        <w:pStyle w:val="Akapitzwciciem"/>
+      </w:pPr>
+      <w:r>
+        <w:t xml:space="preserve">W pakiecie </w:t>
+      </w:r>
+      <w:r>
+        <w:rPr>
+          <w:i/>
+        </w:rPr>
+        <w:t>exception</w:t>
+      </w:r>
+      <w:r>
+        <w:t xml:space="preserve"> ulokowane są klasy i interfejsy odpowiedzialne za obsługę sytuacji wyjątkowych w aplikacji. Pakiet ten zawiera zarówno definicje niestandardowych wyjątków, jak klasę </w:t>
+      </w:r>
+      <w:r>
+        <w:rPr>
+          <w:i/>
+        </w:rPr>
+        <w:t>ResourceNotFoundException</w:t>
+      </w:r>
+      <w:r>
+        <w:t xml:space="preserve">, oznaczoną adnotacją </w:t>
+      </w:r>
+      <w:r>
+        <w:rPr>
+          <w:i/>
+        </w:rPr>
+        <w:t>@ResponseStatus</w:t>
+      </w:r>
+      <w:r>
+        <w:t xml:space="preserve"> dla automatycznego mapowania na odpowiedni kod HTTP, jak i mechanizmy ich przechwytywania. </w:t>
+      </w:r>
+    </w:p>
+    <w:p>
+      <w:pPr>
+        <w:pStyle w:val="Akapitzwciciem"/>
+      </w:pPr>
+      <w:r>
+        <w:t xml:space="preserve">W podpakiecie </w:t>
+      </w:r>
+      <w:r>
+        <w:rPr>
+          <w:i/>
+        </w:rPr>
+        <w:t>handler</w:t>
+      </w:r>
+      <w:r>
+        <w:t xml:space="preserve"> zastosowano wzorzec projektowy </w:t>
+      </w:r>
+      <w:r>
+        <w:t>łańcucha zobowiązań</w:t>
+      </w:r>
+      <w:r>
+        <w:rPr>
+          <w:rStyle w:val="Odwoanieprzypisudolnego"/>
+        </w:rPr>
+        <w:footnoteReference w:id="12"/>
+      </w:r>
+      <w:r>
+        <w:t xml:space="preserve">, widoczny poprzez interfejs </w:t>
+      </w:r>
+      <w:r>
+        <w:rPr>
+          <w:i/>
+        </w:rPr>
+        <w:t>ExceptionHandler</w:t>
+      </w:r>
+      <w:r>
+        <w:t xml:space="preserve"> oraz abstrakcyjną implementację </w:t>
+      </w:r>
+      <w:r>
+        <w:rPr>
+          <w:i/>
+        </w:rPr>
+        <w:t>AbstractExceptionHandler</w:t>
+      </w:r>
+      <w:r>
+        <w:t xml:space="preserve">, które tworzą łańcuch obsługi różnych typów wyjątków. Klasa </w:t>
+      </w:r>
+      <w:r>
+        <w:rPr>
+          <w:i/>
+        </w:rPr>
+        <w:t>GlobalExceptionHandler</w:t>
+      </w:r>
+      <w:r>
+        <w:t xml:space="preserve">, oznaczona adnotacją </w:t>
+      </w:r>
+      <w:r>
+        <w:rPr>
+          <w:i/>
+        </w:rPr>
+        <w:t>@ControllerAdvice</w:t>
+      </w:r>
+      <w:r>
+        <w:t xml:space="preserve">, pełni rolę centralnego punktu przechwytywania wyjątków w całej aplikacji, delegując ich obsługę do odpowiednich wyspecjalizowanych </w:t>
+      </w:r>
+      <w:r>
+        <w:t>obiektów przechowujących</w:t>
+      </w:r>
+      <w:r>
+        <w:t>. Taka architektura zapewnia jednolity i spójny mechanizm obsługi błędów, przekształcając wyjątki aplikacyjne na ustrukturyzowane i zrozumiałe dla klienta odpowiedzi HTTP, co poprawia zarówno jakość, jak i czytelność komunikacji z interfejsem użytkownika.</w:t>
+      </w:r>
+    </w:p>
+    <w:p>
+      <w:pPr>
         <w:pStyle w:val="Nagwek2"/>
       </w:pPr>
-      <w:bookmarkStart w:id="49" w:name="_Toc163217371"/>
       <w:r>
         <w:lastRenderedPageBreak/>
         <w:t>Struktura warstwy</w:t>
@@ -8156,13 +8795,138 @@
       <w:r>
         <w:t xml:space="preserve"> prezentacji</w:t>
       </w:r>
-      <w:bookmarkEnd w:id="49"/>
+      <w:bookmarkEnd w:id="47"/>
     </w:p>
     <w:p>
       <w:pPr>
         <w:pStyle w:val="Akapitzwciciem"/>
         <w:ind w:firstLine="0"/>
       </w:pPr>
+    </w:p>
+    <w:p>
+      <w:pPr>
+        <w:pStyle w:val="Nagwek1"/>
+      </w:pPr>
+      <w:bookmarkStart w:id="48" w:name="_Toc163217372"/>
+      <w:r>
+        <w:t>Testy i weryfikacja systemu</w:t>
+      </w:r>
+      <w:bookmarkEnd w:id="48"/>
+    </w:p>
+    <w:p>
+      <w:pPr>
+        <w:pStyle w:val="Akapitzwciciem"/>
+      </w:pPr>
+    </w:p>
+    <w:p>
+      <w:pPr>
+        <w:pStyle w:val="Nagwek1"/>
+        <w:rPr>
+          <w:rStyle w:val="AkapitbezwciciaZnak"/>
+          <w:rFonts w:ascii="Trebuchet MS" w:hAnsi="Trebuchet MS"/>
+          <w:sz w:val="32"/>
+          <w:szCs w:val="32"/>
+        </w:rPr>
+      </w:pPr>
+      <w:bookmarkStart w:id="49" w:name="_Toc163217373"/>
+      <w:r>
+        <w:rPr>
+          <w:rStyle w:val="AkapitbezwciciaZnak"/>
+          <w:rFonts w:ascii="Trebuchet MS" w:hAnsi="Trebuchet MS"/>
+          <w:sz w:val="32"/>
+          <w:szCs w:val="32"/>
+        </w:rPr>
+        <w:t>Przykładowy scenariusz wykorzystania systemu</w:t>
+      </w:r>
+      <w:bookmarkEnd w:id="49"/>
+    </w:p>
+    <w:p>
+      <w:pPr>
+        <w:pStyle w:val="Akapitzwciciem"/>
+      </w:pPr>
+      <w:r>
+        <w:t xml:space="preserve">System wspiera komunikację i wymianę dokumentów pomiędzy dwoma stronami z których jedna jest studentem a druga ososbą odpowiedzialną za wspracie i udzielenie informacji, pracownikiem dziekanatu. Wsparcie to umożliwia komunikacje na temat konkretnie określonych tematów, dając możliwość załatwienia naglących spraw w czasie rzeczywistym bez konieczności kontaktu twarzą w twarz. Dzięki temu zastosowaniu użytkownicy będą mieć dostęp do wszystkich obsługiwanych przez siebie zgłoszeń, posiadając dostęp do pełnej komunikacji na określony temat i rozpoczynania nowej komunikacji. Użytkownik posidać będzie dostęp do zabezpieczonej platformy, na które w zależności od uprawnień będzie mógł obsługiwać, bądź wprowadzć zgłoszenia do których w późniejszym okresie będzie posidadać wgląd. Administratorzy będą posiadać możliwość zarządzania systemem, dbając o dostęp do jego zasobów. </w:t>
+      </w:r>
+    </w:p>
+    <w:p>
+      <w:pPr>
+        <w:pStyle w:val="Nagwek1"/>
+      </w:pPr>
+      <w:bookmarkStart w:id="50" w:name="_Toc163217374"/>
+      <w:r>
+        <w:t>Zakończenie</w:t>
+      </w:r>
+      <w:bookmarkEnd w:id="50"/>
+    </w:p>
+    <w:p>
+      <w:pPr>
+        <w:pStyle w:val="Akapitzwciciem"/>
+      </w:pPr>
+      <w:r>
+        <w:t>Realizacja projektu systemu wspierającego proces komunikacji między studentem a pracownikiem dziekanatu stanowiła zarówno wyzwanie inżynierskie, jak i okazję do zastosowania nowoczesnych technologii w praktyce. Celem pracy było zaprojektowanie i implementacja systemu odpowiedzialnego za wspieranie osób uczestniczących w komunikacji na terenie dziekanatów studenckich. System miał umożliwić użytkownikom narzędzia usprawniające komunikację, opatrzone w intuicyjny i przyjazny interfejs, oparty o system zgłoszeń.</w:t>
+      </w:r>
+    </w:p>
+    <w:p>
+      <w:pPr>
+        <w:pStyle w:val="Akapitzwciciem"/>
+      </w:pPr>
+      <w:r>
+        <w:t xml:space="preserve">Postawiony cel został osiągnięty poprzez stworzenie systemu dostarczającego rozwiązania usprawniające komunikację pomiędzy użytkownikami. Kluczowe </w:t>
+      </w:r>
+      <w:r>
+        <w:lastRenderedPageBreak/>
+        <w:t>funkcje systemu obejmują tworzenie nowych zgłoszeń, przeglądanie aktualnych i archiwalnych zgłoszeń, filtrowanie zgłoszeń, wymianę wiadomości w zgłoszeniach oraz dołączanie załączników do zgłoszeń. Dzięki tym funkcjom system staje się nie tylko użyteczny w prowadzeniu konwersacji, ale również służy jako archiwum dokumentów związanych z realizacją zgłoszeń.</w:t>
+      </w:r>
+    </w:p>
+    <w:p>
+      <w:pPr>
+        <w:pStyle w:val="Akapitzwciciem"/>
+      </w:pPr>
+      <w:r>
+        <w:t>W procesie realizacji projektu skorzystano z nowoczesnych technologii, w tym: Java 17, Spring Boot 3.2.2, Gradle 7.5, Angular 17 oraz silnik relacyjnych baz danych Microsoft SQL Server 2019. Wykorzystanie tych technologii umożliwiło stworzenie systemu, który charakteryzuje się skalowalnością, wysoką wydajnością oraz bezpieczeństwem. Dzięki nim system jest funkcjonalny oraz łatwy w obsłudze, spełniając oczekiwania użytkowników i zapewniając efektywną komunikację pomiędzy studentami a pracownikami dziekanatu.</w:t>
+      </w:r>
+    </w:p>
+    <w:p>
+      <w:pPr>
+        <w:pStyle w:val="Akapitzwciciem"/>
+      </w:pPr>
+    </w:p>
+    <w:p>
+      <w:pPr>
+        <w:pStyle w:val="Akapitzwciciem"/>
+      </w:pPr>
+      <w:r>
+        <w:t xml:space="preserve">Realizacja projektu była pełna </w:t>
+      </w:r>
+      <w:r>
+        <w:t xml:space="preserve">poznawania interesujących rozwiązań i okazji do nauki. </w:t>
+      </w:r>
+    </w:p>
+    <w:p>
+      <w:pPr>
+        <w:pStyle w:val="Akapitzwciciem"/>
+      </w:pPr>
+    </w:p>
+    <w:p>
+      <w:pPr>
+        <w:pStyle w:val="Akapitzwciciem"/>
+      </w:pPr>
+      <w:r>
+        <w:t>Pomimo osiągnięcia p</w:t>
+      </w:r>
+    </w:p>
+    <w:p>
+      <w:pPr>
+        <w:pStyle w:val="Akapitzwciciem"/>
+      </w:pPr>
+    </w:p>
+    <w:p>
+      <w:pPr>
+        <w:pStyle w:val="Akapitzwciciem"/>
+      </w:pPr>
+      <w:r>
+        <w:t>Podsumowując, realizacja projektu systemu wspomagającego komunikację pomiędzy studentami a pracownikami dziekanatu stanowiła zarówno wyzwanie, jak i okazję do poszerzenia wiedzy i umiejętności z zakresu nowoczesnych technologii i praktyk programistycznych. Dzięki zaangażowaniu i pracy zespołu udało się stworzyć w pełni funkcjonalny system, który efektywnie spełniał zakładane cele. Projekt ten nie tylko dostarczył rozwiązanie na bieżące potrzeby, ale także zapewnił możliwość dalszego rozwoju i rozszerzenia systemu o nowe funkcjonalności w przyszłości.</w:t>
+      </w:r>
     </w:p>
     <w:p>
       <w:pPr>
@@ -8185,155 +8949,12 @@
       <w:pPr>
         <w:pStyle w:val="Nagwek1"/>
       </w:pPr>
-      <w:bookmarkStart w:id="50" w:name="_Toc163217372"/>
-      <w:r>
-        <w:lastRenderedPageBreak/>
-        <w:t>Testy i weryfikacja systemu</w:t>
-      </w:r>
-      <w:bookmarkEnd w:id="50"/>
-    </w:p>
-    <w:p>
-      <w:pPr>
-        <w:pStyle w:val="Akapitzwciciem"/>
-      </w:pPr>
-    </w:p>
-    <w:p>
-      <w:pPr>
-        <w:pStyle w:val="Nagwek1"/>
-        <w:rPr>
-          <w:rStyle w:val="AkapitbezwciciaZnak"/>
-          <w:rFonts w:ascii="Trebuchet MS" w:hAnsi="Trebuchet MS"/>
-          <w:sz w:val="32"/>
-          <w:szCs w:val="32"/>
-        </w:rPr>
-      </w:pPr>
-      <w:bookmarkStart w:id="51" w:name="_Toc163217373"/>
-      <w:r>
-        <w:rPr>
-          <w:rStyle w:val="AkapitbezwciciaZnak"/>
-          <w:rFonts w:ascii="Trebuchet MS" w:hAnsi="Trebuchet MS"/>
-          <w:sz w:val="32"/>
-          <w:szCs w:val="32"/>
-        </w:rPr>
-        <w:t>Przykładowy scenariusz wykorzystania systemu</w:t>
-      </w:r>
-      <w:bookmarkEnd w:id="51"/>
-    </w:p>
-    <w:p>
-      <w:pPr>
-        <w:pStyle w:val="Akapitzwciciem"/>
-      </w:pPr>
-      <w:r>
-        <w:t xml:space="preserve">System wspiera komunikację i wymianę dokumentów pomiędzy dwoma stronami z których jedna jest studentem a druga ososbą odpowiedzialną za wspracie i udzielenie informacji, pracownikiem dziekanatu. Wsparcie to umożliwia komunikacje na temat konkretnie określonych tematów, dając możliwość załatwienia naglących spraw w czasie rzeczywistym bez konieczności kontaktu twarzą w twarz. Dzięki temu zastosowaniu użytkownicy będą mieć dostęp do wszystkich obsługiwanych przez siebie zgłoszeń, posiadając dostęp do pełnej komunikacji na określony temat i rozpoczynania nowej komunikacji. Użytkownik posidać będzie dostęp do zabezpieczonej platformy, na które w zależności od uprawnień będzie mógł obsługiwać, bądź wprowadzć zgłoszenia do których w późniejszym okresie będzie posidadać wgląd. Administratorzy będą posiadać możliwość zarządzania systemem, dbając o dostęp do jego zasobów. </w:t>
-      </w:r>
-    </w:p>
-    <w:p>
-      <w:pPr>
-        <w:pStyle w:val="Nagwek1"/>
-      </w:pPr>
-      <w:bookmarkStart w:id="52" w:name="_Toc163217374"/>
-      <w:r>
-        <w:t>Zakończenie</w:t>
-      </w:r>
-      <w:bookmarkEnd w:id="52"/>
-    </w:p>
-    <w:p>
-      <w:pPr>
-        <w:pStyle w:val="Akapitzwciciem"/>
-      </w:pPr>
-      <w:r>
-        <w:t>Realizacja projektu systemu wspierającego proces komunikacji między studentem a pracownikiem dziekanatu stanowiła zarówno wyzwanie inżynierskie, jak i okazję do zastosowania nowoczesnych technologii w praktyce. Celem pracy było zaprojektowanie i implementacja systemu odpowiedzialnego za wspieranie osób uczestniczących w komunikacji na terenie dziekanatów studenckich. System miał umożliwić użytkownikom narzędzia usprawniające komunikację, opatrzone w intuicyjny i przyjazny interfejs, oparty o system zgłoszeń.</w:t>
-      </w:r>
-    </w:p>
-    <w:p>
-      <w:pPr>
-        <w:pStyle w:val="Akapitzwciciem"/>
-      </w:pPr>
-      <w:r>
-        <w:t xml:space="preserve">Postawiony cel został osiągnięty poprzez stworzenie systemu dostarczającego rozwiązania usprawniające komunikację pomiędzy użytkownikami. Kluczowe funkcje systemu obejmują tworzenie nowych zgłoszeń, przeglądanie aktualnych i archiwalnych zgłoszeń, filtrowanie zgłoszeń, wymianę wiadomości w zgłoszeniach oraz dołączanie załączników do zgłoszeń. Dzięki tym funkcjom </w:t>
-      </w:r>
-      <w:r>
-        <w:lastRenderedPageBreak/>
-        <w:t>system staje się nie tylko użyteczny w prowadzeniu konwersacji, ale również służy jako archiwum dokumentów związanych z realizacją zgłoszeń.</w:t>
-      </w:r>
-    </w:p>
-    <w:p>
-      <w:pPr>
-        <w:pStyle w:val="Akapitzwciciem"/>
-      </w:pPr>
-      <w:r>
-        <w:t>W procesie realizacji projektu skorzystano z nowoczesnych technologii, w tym: Java 17, Spring Boot 3.2.2, Gradle 7.5, Angular 17 oraz silnik relacyjnych baz danych Microsoft SQL Server 2019. Wykorzystanie tych technologii umożliwiło stworzenie systemu, który charakteryzuje się skalowalnością, wysoką wydajnością oraz bezpieczeństwem. Dzięki nim system jest funkcjonalny oraz łatwy w obsłudze, spełniając oczekiwania użytkowników i zapewniając efektywną komunikację pomiędzy studentami a pracownikami dziekanatu.</w:t>
-      </w:r>
-    </w:p>
-    <w:p>
-      <w:pPr>
-        <w:pStyle w:val="Akapitzwciciem"/>
-      </w:pPr>
-    </w:p>
-    <w:p>
-      <w:pPr>
-        <w:pStyle w:val="Akapitzwciciem"/>
-      </w:pPr>
-      <w:r>
-        <w:t xml:space="preserve">Realizacja projektu była pełna </w:t>
-      </w:r>
-      <w:r>
-        <w:t xml:space="preserve">poznawania interesujących rozwiązań i okazji do nauki. </w:t>
-      </w:r>
-    </w:p>
-    <w:p>
-      <w:pPr>
-        <w:pStyle w:val="Akapitzwciciem"/>
-      </w:pPr>
-    </w:p>
-    <w:p>
-      <w:pPr>
-        <w:pStyle w:val="Akapitzwciciem"/>
-      </w:pPr>
-      <w:r>
-        <w:t>Pomimo osiągnięcia p</w:t>
-      </w:r>
-    </w:p>
-    <w:p>
-      <w:pPr>
-        <w:pStyle w:val="Akapitzwciciem"/>
-      </w:pPr>
-    </w:p>
-    <w:p>
-      <w:pPr>
-        <w:pStyle w:val="Akapitzwciciem"/>
-      </w:pPr>
-      <w:r>
-        <w:t>Podsumowując, realizacja projektu systemu wspomagającego komunikację pomiędzy studentami a pracownikami dziekanatu stanowiła zarówno wyzwanie, jak i okazję do poszerzenia wiedzy i umiejętności z zakresu nowoczesnych technologii i praktyk programistycznych. Dzięki zaangażowaniu i pracy zespołu udało się stworzyć w pełni funkcjonalny system, który efektywnie spełniał zakładane cele. Projekt ten nie tylko dostarczył rozwiązanie na bieżące potrzeby, ale także zapewnił możliwość dalszego rozwoju i rozszerzenia systemu o nowe funkcjonalności w przyszłości.</w:t>
-      </w:r>
-    </w:p>
-    <w:p>
-      <w:pPr>
-        <w:spacing w:line="240" w:lineRule="auto"/>
-        <w:jc w:val="left"/>
-        <w:rPr>
-          <w:rFonts w:ascii="Trebuchet MS" w:hAnsi="Trebuchet MS" w:cs="Arial"/>
-          <w:b/>
-          <w:bCs/>
-          <w:kern w:val="32"/>
-          <w:sz w:val="32"/>
-          <w:szCs w:val="32"/>
-        </w:rPr>
-      </w:pPr>
-      <w:r>
-        <w:br w:type="page"/>
-      </w:r>
-    </w:p>
-    <w:p>
-      <w:pPr>
-        <w:pStyle w:val="Nagwek1"/>
-      </w:pPr>
-      <w:bookmarkStart w:id="53" w:name="_Toc163217375"/>
+      <w:bookmarkStart w:id="51" w:name="_Toc163217375"/>
       <w:r>
         <w:lastRenderedPageBreak/>
         <w:t>Bibliografia</w:t>
       </w:r>
-      <w:bookmarkEnd w:id="53"/>
+      <w:bookmarkEnd w:id="51"/>
     </w:p>
     <w:p>
       <w:pPr>
@@ -8352,7 +8973,7 @@
       <w:r>
         <w:t xml:space="preserve">, </w:t>
       </w:r>
-      <w:hyperlink r:id="rId42" w:history="1">
+      <w:hyperlink r:id="rId40" w:history="1">
         <w:r>
           <w:rPr>
             <w:rStyle w:val="Hipercze"/>
@@ -8393,7 +9014,7 @@
       <w:r>
         <w:t xml:space="preserve">O systemie, </w:t>
       </w:r>
-      <w:hyperlink r:id="rId43" w:history="1">
+      <w:hyperlink r:id="rId41" w:history="1">
         <w:r>
           <w:rPr>
             <w:rStyle w:val="Hipercze"/>
@@ -8437,7 +9058,7 @@
         </w:rPr>
         <w:t xml:space="preserve">Zendesk for Education, </w:t>
       </w:r>
-      <w:hyperlink r:id="rId44" w:history="1">
+      <w:hyperlink r:id="rId42" w:history="1">
         <w:r>
           <w:rPr>
             <w:rStyle w:val="Hipercze"/>
@@ -8494,7 +9115,7 @@
         </w:rPr>
         <w:t xml:space="preserve">, </w:t>
       </w:r>
-      <w:hyperlink r:id="rId45" w:history="1">
+      <w:hyperlink r:id="rId43" w:history="1">
         <w:r>
           <w:rPr>
             <w:rStyle w:val="Hipercze"/>
@@ -8590,7 +9211,7 @@
       <w:r>
         <w:t xml:space="preserve">Spring Boot, </w:t>
       </w:r>
-      <w:hyperlink r:id="rId46" w:history="1">
+      <w:hyperlink r:id="rId44" w:history="1">
         <w:r>
           <w:rPr>
             <w:rStyle w:val="Hipercze"/>
@@ -8631,7 +9252,7 @@
         </w:rPr>
         <w:t xml:space="preserve">, </w:t>
       </w:r>
-      <w:hyperlink r:id="rId47" w:history="1">
+      <w:hyperlink r:id="rId45" w:history="1">
         <w:r>
           <w:rPr>
             <w:rStyle w:val="Hipercze"/>
@@ -8694,7 +9315,7 @@
         </w:rPr>
         <w:t xml:space="preserve">, What is SQL Server?, </w:t>
       </w:r>
-      <w:hyperlink r:id="rId48" w:history="1">
+      <w:hyperlink r:id="rId46" w:history="1">
         <w:r>
           <w:rPr>
             <w:rStyle w:val="Hipercze"/>
@@ -8745,38 +9366,25 @@
           <w:lang w:val="en-US"/>
         </w:rPr>
       </w:pPr>
-    </w:p>
-    <w:p>
-      <w:pPr>
-        <w:spacing w:line="240" w:lineRule="auto"/>
-        <w:jc w:val="left"/>
-        <w:rPr>
-          <w:rFonts w:ascii="Trebuchet MS" w:hAnsi="Trebuchet MS" w:cs="Arial"/>
-          <w:b/>
-          <w:bCs/>
-          <w:kern w:val="32"/>
-          <w:sz w:val="32"/>
-          <w:szCs w:val="32"/>
+      <w:r>
+        <w:rPr>
           <w:lang w:val="en-US"/>
         </w:rPr>
-      </w:pPr>
-      <w:r>
-        <w:rPr>
-          <w:lang w:val="en-US"/>
-        </w:rPr>
-        <w:br w:type="page"/>
+        <w:t xml:space="preserve">Erich Gamma, Richard Helm, Ralph Johnson, John Vlissides, Wzorce projektowe. </w:t>
+      </w:r>
+      <w:r>
+        <w:t>Elementy oprogramowania obiektowego wielokrotnego użytku, Helion, 2021</w:t>
       </w:r>
     </w:p>
     <w:p>
       <w:pPr>
         <w:pStyle w:val="Nagwek1"/>
       </w:pPr>
-      <w:bookmarkStart w:id="54" w:name="_Toc163217376"/>
-      <w:r>
-        <w:lastRenderedPageBreak/>
+      <w:bookmarkStart w:id="52" w:name="_Toc163217376"/>
+      <w:r>
         <w:t>Spis rysunków</w:t>
       </w:r>
-      <w:bookmarkEnd w:id="54"/>
+      <w:bookmarkEnd w:id="52"/>
     </w:p>
     <w:p>
       <w:pPr>
@@ -10078,11 +10686,11 @@
       <w:pPr>
         <w:pStyle w:val="Nagwek1"/>
       </w:pPr>
-      <w:bookmarkStart w:id="55" w:name="_Toc163217377"/>
+      <w:bookmarkStart w:id="53" w:name="_Toc163217377"/>
       <w:r>
         <w:t>Spis tabel</w:t>
       </w:r>
-      <w:bookmarkEnd w:id="55"/>
+      <w:bookmarkEnd w:id="53"/>
     </w:p>
     <w:p>
       <w:pPr>
@@ -10173,10 +10781,10 @@
       </w:r>
     </w:p>
     <w:sectPr>
-      <w:headerReference w:type="even" r:id="rId49"/>
-      <w:headerReference w:type="default" r:id="rId50"/>
-      <w:footerReference w:type="even" r:id="rId51"/>
-      <w:footerReference w:type="default" r:id="rId52"/>
+      <w:headerReference w:type="even" r:id="rId47"/>
+      <w:headerReference w:type="default" r:id="rId48"/>
+      <w:footerReference w:type="even" r:id="rId49"/>
+      <w:footerReference w:type="default" r:id="rId50"/>
       <w:pgSz w:w="11906" w:h="16838" w:code="9"/>
       <w:pgMar w:top="1418" w:right="1418" w:bottom="1418" w:left="1418" w:header="1021" w:footer="1021" w:gutter="567"/>
       <w:cols w:space="708"/>
@@ -10234,7 +10842,7 @@
         <w:rStyle w:val="Numerstrony"/>
         <w:noProof/>
       </w:rPr>
-      <w:t>22</w:t>
+      <w:t>42</w:t>
     </w:r>
     <w:r>
       <w:rPr>
@@ -10275,7 +10883,7 @@
         <w:rStyle w:val="Numerstrony"/>
         <w:noProof/>
       </w:rPr>
-      <w:t>21</w:t>
+      <w:t>41</w:t>
     </w:r>
     <w:r>
       <w:rPr>
@@ -10626,7 +11234,54 @@
         <w:rPr>
           <w:lang w:val="en-US"/>
         </w:rPr>
-        <w:t xml:space="preserve"> Using the @SpringBootApplication Annotation, https://docs.spring.io/spring-boot/docs/2.0.x/reference/html/using-boot-using-springbootapplication-annotation.html</w:t>
+        <w:t xml:space="preserve"> </w:t>
+      </w:r>
+      <w:r>
+        <w:rPr>
+          <w:lang w:val="en-US"/>
+        </w:rPr>
+        <w:t>Using the @SpringBootApplication Annotation, https://docs.spring.io/spring-boot/docs/2.0.x/reference/html/using-boot-using-springbootapplication-annotation.html</w:t>
+      </w:r>
+    </w:p>
+  </w:footnote>
+  <w:footnote w:id="11">
+    <w:p>
+      <w:pPr>
+        <w:pStyle w:val="Tekstprzypisudolnego"/>
+      </w:pPr>
+      <w:r>
+        <w:rPr>
+          <w:rStyle w:val="Odwoanieprzypisudolnego"/>
+        </w:rPr>
+        <w:footnoteRef/>
+      </w:r>
+      <w:r>
+        <w:t xml:space="preserve"> Erich Gamma, Richard Helm, Ralph Johnson, John Vlissides, Wzorce projektowe. Elementy oprogramowania obiektowego wielokrotnego użytku, Helion,</w:t>
+      </w:r>
+      <w:r>
+        <w:t xml:space="preserve"> str. 161</w:t>
+      </w:r>
+    </w:p>
+  </w:footnote>
+  <w:footnote w:id="12">
+    <w:p>
+      <w:pPr>
+        <w:pStyle w:val="Tekstprzypisudolnego"/>
+      </w:pPr>
+      <w:r>
+        <w:rPr>
+          <w:rStyle w:val="Odwoanieprzypisudolnego"/>
+        </w:rPr>
+        <w:footnoteRef/>
+      </w:r>
+      <w:r>
+        <w:t xml:space="preserve"> Erich Gamma, Richard Helm, Ralph Johnson, John Vlissides, Wzorce projektowe. Elementy oprogramowania obiektowego wielokrotnego użytku</w:t>
+      </w:r>
+      <w:r>
+        <w:t>, Helion, 2021</w:t>
+      </w:r>
+      <w:r>
+        <w:t>, str. 244</w:t>
       </w:r>
     </w:p>
   </w:footnote>
@@ -14128,7 +14783,7 @@
 </file>
 
 <file path=customXml/itemProps1.xml><?xml version="1.0" encoding="utf-8"?>
-<ds:datastoreItem xmlns:ds="http://schemas.openxmlformats.org/officeDocument/2006/customXml" ds:itemID="{16887D49-97A4-4626-AF44-C56687BB0D90}">
+<ds:datastoreItem xmlns:ds="http://schemas.openxmlformats.org/officeDocument/2006/customXml" ds:itemID="{EC892106-37D1-4BF1-B602-6A487304502C}">
   <ds:schemaRefs>
     <ds:schemaRef ds:uri="http://schemas.openxmlformats.org/officeDocument/2006/bibliography"/>
   </ds:schemaRefs>

</xml_diff>

<commit_message>
Przygotwanie rozdziału 6.2 Struktura warstwy prezentacji
</commit_message>
<xml_diff>
--- a/Dokument/praca_inzynierska.docx
+++ b/Dokument/praca_inzynierska.docx
@@ -483,7 +483,7 @@
       <w:r>
         <w:fldChar w:fldCharType="separate"/>
       </w:r>
-      <w:hyperlink w:anchor="_Toc163217343" w:history="1">
+      <w:hyperlink w:anchor="_Toc193307618" w:history="1">
         <w:r>
           <w:rPr>
             <w:rStyle w:val="Hipercze"/>
@@ -526,7 +526,7 @@
             <w:noProof/>
             <w:webHidden/>
           </w:rPr>
-          <w:instrText xml:space="preserve"> PAGEREF _Toc163217343 \h </w:instrText>
+          <w:instrText xml:space="preserve"> PAGEREF _Toc193307618 \h </w:instrText>
         </w:r>
         <w:r>
           <w:rPr>
@@ -546,7 +546,7 @@
             <w:noProof/>
             <w:webHidden/>
           </w:rPr>
-          <w:t>5</w:t>
+          <w:t>4</w:t>
         </w:r>
         <w:r>
           <w:rPr>
@@ -571,7 +571,7 @@
           <w:szCs w:val="22"/>
         </w:rPr>
       </w:pPr>
-      <w:hyperlink w:anchor="_Toc163217344" w:history="1">
+      <w:hyperlink w:anchor="_Toc193307619" w:history="1">
         <w:r>
           <w:rPr>
             <w:rStyle w:val="Hipercze"/>
@@ -614,7 +614,7 @@
             <w:noProof/>
             <w:webHidden/>
           </w:rPr>
-          <w:instrText xml:space="preserve"> PAGEREF _Toc163217344 \h </w:instrText>
+          <w:instrText xml:space="preserve"> PAGEREF _Toc193307619 \h </w:instrText>
         </w:r>
         <w:r>
           <w:rPr>
@@ -659,7 +659,7 @@
           <w:szCs w:val="22"/>
         </w:rPr>
       </w:pPr>
-      <w:hyperlink w:anchor="_Toc163217345" w:history="1">
+      <w:hyperlink w:anchor="_Toc193307620" w:history="1">
         <w:r>
           <w:rPr>
             <w:rStyle w:val="Hipercze"/>
@@ -702,7 +702,7 @@
             <w:noProof/>
             <w:webHidden/>
           </w:rPr>
-          <w:instrText xml:space="preserve"> PAGEREF _Toc163217345 \h </w:instrText>
+          <w:instrText xml:space="preserve"> PAGEREF _Toc193307620 \h </w:instrText>
         </w:r>
         <w:r>
           <w:rPr>
@@ -747,7 +747,7 @@
           <w:szCs w:val="22"/>
         </w:rPr>
       </w:pPr>
-      <w:hyperlink w:anchor="_Toc163217346" w:history="1">
+      <w:hyperlink w:anchor="_Toc193307621" w:history="1">
         <w:r>
           <w:rPr>
             <w:rStyle w:val="Hipercze"/>
@@ -790,7 +790,7 @@
             <w:noProof/>
             <w:webHidden/>
           </w:rPr>
-          <w:instrText xml:space="preserve"> PAGEREF _Toc163217346 \h </w:instrText>
+          <w:instrText xml:space="preserve"> PAGEREF _Toc193307621 \h </w:instrText>
         </w:r>
         <w:r>
           <w:rPr>
@@ -835,7 +835,7 @@
           <w:szCs w:val="22"/>
         </w:rPr>
       </w:pPr>
-      <w:hyperlink w:anchor="_Toc163217347" w:history="1">
+      <w:hyperlink w:anchor="_Toc193307622" w:history="1">
         <w:r>
           <w:rPr>
             <w:rStyle w:val="Hipercze"/>
@@ -878,7 +878,7 @@
             <w:noProof/>
             <w:webHidden/>
           </w:rPr>
-          <w:instrText xml:space="preserve"> PAGEREF _Toc163217347 \h </w:instrText>
+          <w:instrText xml:space="preserve"> PAGEREF _Toc193307622 \h </w:instrText>
         </w:r>
         <w:r>
           <w:rPr>
@@ -923,7 +923,7 @@
           <w:szCs w:val="22"/>
         </w:rPr>
       </w:pPr>
-      <w:hyperlink w:anchor="_Toc163217348" w:history="1">
+      <w:hyperlink w:anchor="_Toc193307623" w:history="1">
         <w:r>
           <w:rPr>
             <w:rStyle w:val="Hipercze"/>
@@ -966,7 +966,7 @@
             <w:noProof/>
             <w:webHidden/>
           </w:rPr>
-          <w:instrText xml:space="preserve"> PAGEREF _Toc163217348 \h </w:instrText>
+          <w:instrText xml:space="preserve"> PAGEREF _Toc193307623 \h </w:instrText>
         </w:r>
         <w:r>
           <w:rPr>
@@ -1011,7 +1011,7 @@
           <w:szCs w:val="22"/>
         </w:rPr>
       </w:pPr>
-      <w:hyperlink w:anchor="_Toc163217349" w:history="1">
+      <w:hyperlink w:anchor="_Toc193307624" w:history="1">
         <w:r>
           <w:rPr>
             <w:rStyle w:val="Hipercze"/>
@@ -1054,7 +1054,7 @@
             <w:noProof/>
             <w:webHidden/>
           </w:rPr>
-          <w:instrText xml:space="preserve"> PAGEREF _Toc163217349 \h </w:instrText>
+          <w:instrText xml:space="preserve"> PAGEREF _Toc193307624 \h </w:instrText>
         </w:r>
         <w:r>
           <w:rPr>
@@ -1099,7 +1099,7 @@
           <w:szCs w:val="22"/>
         </w:rPr>
       </w:pPr>
-      <w:hyperlink w:anchor="_Toc163217350" w:history="1">
+      <w:hyperlink w:anchor="_Toc193307625" w:history="1">
         <w:r>
           <w:rPr>
             <w:rStyle w:val="Hipercze"/>
@@ -1142,7 +1142,7 @@
             <w:noProof/>
             <w:webHidden/>
           </w:rPr>
-          <w:instrText xml:space="preserve"> PAGEREF _Toc163217350 \h </w:instrText>
+          <w:instrText xml:space="preserve"> PAGEREF _Toc193307625 \h </w:instrText>
         </w:r>
         <w:r>
           <w:rPr>
@@ -1187,7 +1187,7 @@
           <w:szCs w:val="22"/>
         </w:rPr>
       </w:pPr>
-      <w:hyperlink w:anchor="_Toc163217351" w:history="1">
+      <w:hyperlink w:anchor="_Toc193307626" w:history="1">
         <w:r>
           <w:rPr>
             <w:rStyle w:val="Hipercze"/>
@@ -1230,7 +1230,7 @@
             <w:noProof/>
             <w:webHidden/>
           </w:rPr>
-          <w:instrText xml:space="preserve"> PAGEREF _Toc163217351 \h </w:instrText>
+          <w:instrText xml:space="preserve"> PAGEREF _Toc193307626 \h </w:instrText>
         </w:r>
         <w:r>
           <w:rPr>
@@ -1275,7 +1275,7 @@
           <w:szCs w:val="22"/>
         </w:rPr>
       </w:pPr>
-      <w:hyperlink w:anchor="_Toc163217352" w:history="1">
+      <w:hyperlink w:anchor="_Toc193307627" w:history="1">
         <w:r>
           <w:rPr>
             <w:rStyle w:val="Hipercze"/>
@@ -1318,7 +1318,7 @@
             <w:noProof/>
             <w:webHidden/>
           </w:rPr>
-          <w:instrText xml:space="preserve"> PAGEREF _Toc163217352 \h </w:instrText>
+          <w:instrText xml:space="preserve"> PAGEREF _Toc193307627 \h </w:instrText>
         </w:r>
         <w:r>
           <w:rPr>
@@ -1363,7 +1363,7 @@
           <w:szCs w:val="22"/>
         </w:rPr>
       </w:pPr>
-      <w:hyperlink w:anchor="_Toc163217353" w:history="1">
+      <w:hyperlink w:anchor="_Toc193307628" w:history="1">
         <w:r>
           <w:rPr>
             <w:rStyle w:val="Hipercze"/>
@@ -1406,7 +1406,7 @@
             <w:noProof/>
             <w:webHidden/>
           </w:rPr>
-          <w:instrText xml:space="preserve"> PAGEREF _Toc163217353 \h </w:instrText>
+          <w:instrText xml:space="preserve"> PAGEREF _Toc193307628 \h </w:instrText>
         </w:r>
         <w:r>
           <w:rPr>
@@ -1451,7 +1451,7 @@
           <w:szCs w:val="22"/>
         </w:rPr>
       </w:pPr>
-      <w:hyperlink w:anchor="_Toc163217354" w:history="1">
+      <w:hyperlink w:anchor="_Toc193307629" w:history="1">
         <w:r>
           <w:rPr>
             <w:rStyle w:val="Hipercze"/>
@@ -1494,7 +1494,7 @@
             <w:noProof/>
             <w:webHidden/>
           </w:rPr>
-          <w:instrText xml:space="preserve"> PAGEREF _Toc163217354 \h </w:instrText>
+          <w:instrText xml:space="preserve"> PAGEREF _Toc193307629 \h </w:instrText>
         </w:r>
         <w:r>
           <w:rPr>
@@ -1539,7 +1539,7 @@
           <w:szCs w:val="22"/>
         </w:rPr>
       </w:pPr>
-      <w:hyperlink w:anchor="_Toc163217355" w:history="1">
+      <w:hyperlink w:anchor="_Toc193307630" w:history="1">
         <w:r>
           <w:rPr>
             <w:rStyle w:val="Hipercze"/>
@@ -1582,7 +1582,7 @@
             <w:noProof/>
             <w:webHidden/>
           </w:rPr>
-          <w:instrText xml:space="preserve"> PAGEREF _Toc163217355 \h </w:instrText>
+          <w:instrText xml:space="preserve"> PAGEREF _Toc193307630 \h </w:instrText>
         </w:r>
         <w:r>
           <w:rPr>
@@ -1627,7 +1627,7 @@
           <w:szCs w:val="22"/>
         </w:rPr>
       </w:pPr>
-      <w:hyperlink w:anchor="_Toc163217356" w:history="1">
+      <w:hyperlink w:anchor="_Toc193307631" w:history="1">
         <w:r>
           <w:rPr>
             <w:rStyle w:val="Hipercze"/>
@@ -1670,7 +1670,7 @@
             <w:noProof/>
             <w:webHidden/>
           </w:rPr>
-          <w:instrText xml:space="preserve"> PAGEREF _Toc163217356 \h </w:instrText>
+          <w:instrText xml:space="preserve"> PAGEREF _Toc193307631 \h </w:instrText>
         </w:r>
         <w:r>
           <w:rPr>
@@ -1715,7 +1715,7 @@
           <w:szCs w:val="22"/>
         </w:rPr>
       </w:pPr>
-      <w:hyperlink w:anchor="_Toc163217357" w:history="1">
+      <w:hyperlink w:anchor="_Toc193307632" w:history="1">
         <w:r>
           <w:rPr>
             <w:rStyle w:val="Hipercze"/>
@@ -1758,7 +1758,7 @@
             <w:noProof/>
             <w:webHidden/>
           </w:rPr>
-          <w:instrText xml:space="preserve"> PAGEREF _Toc163217357 \h </w:instrText>
+          <w:instrText xml:space="preserve"> PAGEREF _Toc193307632 \h </w:instrText>
         </w:r>
         <w:r>
           <w:rPr>
@@ -1803,7 +1803,7 @@
           <w:szCs w:val="22"/>
         </w:rPr>
       </w:pPr>
-      <w:hyperlink w:anchor="_Toc163217358" w:history="1">
+      <w:hyperlink w:anchor="_Toc193307633" w:history="1">
         <w:r>
           <w:rPr>
             <w:rStyle w:val="Hipercze"/>
@@ -1846,7 +1846,7 @@
             <w:noProof/>
             <w:webHidden/>
           </w:rPr>
-          <w:instrText xml:space="preserve"> PAGEREF _Toc163217358 \h </w:instrText>
+          <w:instrText xml:space="preserve"> PAGEREF _Toc193307633 \h </w:instrText>
         </w:r>
         <w:r>
           <w:rPr>
@@ -1891,7 +1891,7 @@
           <w:szCs w:val="22"/>
         </w:rPr>
       </w:pPr>
-      <w:hyperlink w:anchor="_Toc163217359" w:history="1">
+      <w:hyperlink w:anchor="_Toc193307634" w:history="1">
         <w:r>
           <w:rPr>
             <w:rStyle w:val="Hipercze"/>
@@ -1934,7 +1934,7 @@
             <w:noProof/>
             <w:webHidden/>
           </w:rPr>
-          <w:instrText xml:space="preserve"> PAGEREF _Toc163217359 \h </w:instrText>
+          <w:instrText xml:space="preserve"> PAGEREF _Toc193307634 \h </w:instrText>
         </w:r>
         <w:r>
           <w:rPr>
@@ -1979,7 +1979,7 @@
           <w:szCs w:val="22"/>
         </w:rPr>
       </w:pPr>
-      <w:hyperlink w:anchor="_Toc163217360" w:history="1">
+      <w:hyperlink w:anchor="_Toc193307635" w:history="1">
         <w:r>
           <w:rPr>
             <w:rStyle w:val="Hipercze"/>
@@ -2022,7 +2022,7 @@
             <w:noProof/>
             <w:webHidden/>
           </w:rPr>
-          <w:instrText xml:space="preserve"> PAGEREF _Toc163217360 \h </w:instrText>
+          <w:instrText xml:space="preserve"> PAGEREF _Toc193307635 \h </w:instrText>
         </w:r>
         <w:r>
           <w:rPr>
@@ -2067,7 +2067,7 @@
           <w:szCs w:val="22"/>
         </w:rPr>
       </w:pPr>
-      <w:hyperlink w:anchor="_Toc163217361" w:history="1">
+      <w:hyperlink w:anchor="_Toc193307636" w:history="1">
         <w:r>
           <w:rPr>
             <w:rStyle w:val="Hipercze"/>
@@ -2110,7 +2110,7 @@
             <w:noProof/>
             <w:webHidden/>
           </w:rPr>
-          <w:instrText xml:space="preserve"> PAGEREF _Toc163217361 \h </w:instrText>
+          <w:instrText xml:space="preserve"> PAGEREF _Toc193307636 \h </w:instrText>
         </w:r>
         <w:r>
           <w:rPr>
@@ -2155,7 +2155,7 @@
           <w:szCs w:val="22"/>
         </w:rPr>
       </w:pPr>
-      <w:hyperlink w:anchor="_Toc163217362" w:history="1">
+      <w:hyperlink w:anchor="_Toc193307637" w:history="1">
         <w:r>
           <w:rPr>
             <w:rStyle w:val="Hipercze"/>
@@ -2198,7 +2198,7 @@
             <w:noProof/>
             <w:webHidden/>
           </w:rPr>
-          <w:instrText xml:space="preserve"> PAGEREF _Toc163217362 \h </w:instrText>
+          <w:instrText xml:space="preserve"> PAGEREF _Toc193307637 \h </w:instrText>
         </w:r>
         <w:r>
           <w:rPr>
@@ -2243,7 +2243,7 @@
           <w:szCs w:val="22"/>
         </w:rPr>
       </w:pPr>
-      <w:hyperlink w:anchor="_Toc163217363" w:history="1">
+      <w:hyperlink w:anchor="_Toc193307638" w:history="1">
         <w:r>
           <w:rPr>
             <w:rStyle w:val="Hipercze"/>
@@ -2286,7 +2286,7 @@
             <w:noProof/>
             <w:webHidden/>
           </w:rPr>
-          <w:instrText xml:space="preserve"> PAGEREF _Toc163217363 \h </w:instrText>
+          <w:instrText xml:space="preserve"> PAGEREF _Toc193307638 \h </w:instrText>
         </w:r>
         <w:r>
           <w:rPr>
@@ -2331,7 +2331,7 @@
           <w:szCs w:val="22"/>
         </w:rPr>
       </w:pPr>
-      <w:hyperlink w:anchor="_Toc163217364" w:history="1">
+      <w:hyperlink w:anchor="_Toc193307639" w:history="1">
         <w:r>
           <w:rPr>
             <w:rStyle w:val="Hipercze"/>
@@ -2374,7 +2374,7 @@
             <w:noProof/>
             <w:webHidden/>
           </w:rPr>
-          <w:instrText xml:space="preserve"> PAGEREF _Toc163217364 \h </w:instrText>
+          <w:instrText xml:space="preserve"> PAGEREF _Toc193307639 \h </w:instrText>
         </w:r>
         <w:r>
           <w:rPr>
@@ -2419,7 +2419,7 @@
           <w:szCs w:val="22"/>
         </w:rPr>
       </w:pPr>
-      <w:hyperlink w:anchor="_Toc163217365" w:history="1">
+      <w:hyperlink w:anchor="_Toc193307640" w:history="1">
         <w:r>
           <w:rPr>
             <w:rStyle w:val="Hipercze"/>
@@ -2462,7 +2462,7 @@
             <w:noProof/>
             <w:webHidden/>
           </w:rPr>
-          <w:instrText xml:space="preserve"> PAGEREF _Toc163217365 \h </w:instrText>
+          <w:instrText xml:space="preserve"> PAGEREF _Toc193307640 \h </w:instrText>
         </w:r>
         <w:r>
           <w:rPr>
@@ -2507,7 +2507,7 @@
           <w:szCs w:val="22"/>
         </w:rPr>
       </w:pPr>
-      <w:hyperlink w:anchor="_Toc163217366" w:history="1">
+      <w:hyperlink w:anchor="_Toc193307641" w:history="1">
         <w:r>
           <w:rPr>
             <w:rStyle w:val="Hipercze"/>
@@ -2550,7 +2550,7 @@
             <w:noProof/>
             <w:webHidden/>
           </w:rPr>
-          <w:instrText xml:space="preserve"> PAGEREF _Toc163217366 \h </w:instrText>
+          <w:instrText xml:space="preserve"> PAGEREF _Toc193307641 \h </w:instrText>
         </w:r>
         <w:r>
           <w:rPr>
@@ -2595,7 +2595,7 @@
           <w:szCs w:val="22"/>
         </w:rPr>
       </w:pPr>
-      <w:hyperlink w:anchor="_Toc163217367" w:history="1">
+      <w:hyperlink w:anchor="_Toc193307642" w:history="1">
         <w:r>
           <w:rPr>
             <w:rStyle w:val="Hipercze"/>
@@ -2617,7 +2617,7 @@
             <w:rStyle w:val="Hipercze"/>
             <w:noProof/>
           </w:rPr>
-          <w:t>Pakiet encji</w:t>
+          <w:t>Pakiet modelu danych i repozytoriów</w:t>
         </w:r>
         <w:r>
           <w:rPr>
@@ -2638,7 +2638,7 @@
             <w:noProof/>
             <w:webHidden/>
           </w:rPr>
-          <w:instrText xml:space="preserve"> PAGEREF _Toc163217367 \h </w:instrText>
+          <w:instrText xml:space="preserve"> PAGEREF _Toc193307642 \h </w:instrText>
         </w:r>
         <w:r>
           <w:rPr>
@@ -2658,7 +2658,7 @@
             <w:noProof/>
             <w:webHidden/>
           </w:rPr>
-          <w:t>41</w:t>
+          <w:t>42</w:t>
         </w:r>
         <w:r>
           <w:rPr>
@@ -2683,7 +2683,7 @@
           <w:szCs w:val="22"/>
         </w:rPr>
       </w:pPr>
-      <w:hyperlink w:anchor="_Toc163217368" w:history="1">
+      <w:hyperlink w:anchor="_Toc193307643" w:history="1">
         <w:r>
           <w:rPr>
             <w:rStyle w:val="Hipercze"/>
@@ -2705,7 +2705,7 @@
             <w:rStyle w:val="Hipercze"/>
             <w:noProof/>
           </w:rPr>
-          <w:t>Pakiet repozytoriów</w:t>
+          <w:t>Pakiet logiki biznesowej</w:t>
         </w:r>
         <w:r>
           <w:rPr>
@@ -2726,7 +2726,7 @@
             <w:noProof/>
             <w:webHidden/>
           </w:rPr>
-          <w:instrText xml:space="preserve"> PAGEREF _Toc163217368 \h </w:instrText>
+          <w:instrText xml:space="preserve"> PAGEREF _Toc193307643 \h </w:instrText>
         </w:r>
         <w:r>
           <w:rPr>
@@ -2771,7 +2771,7 @@
           <w:szCs w:val="22"/>
         </w:rPr>
       </w:pPr>
-      <w:hyperlink w:anchor="_Toc163217369" w:history="1">
+      <w:hyperlink w:anchor="_Toc193307644" w:history="1">
         <w:r>
           <w:rPr>
             <w:rStyle w:val="Hipercze"/>
@@ -2793,7 +2793,7 @@
             <w:rStyle w:val="Hipercze"/>
             <w:noProof/>
           </w:rPr>
-          <w:t>Pakiet serwisów</w:t>
+          <w:t>Pakiet kontrolerów REST API</w:t>
         </w:r>
         <w:r>
           <w:rPr>
@@ -2814,7 +2814,7 @@
             <w:noProof/>
             <w:webHidden/>
           </w:rPr>
-          <w:instrText xml:space="preserve"> PAGEREF _Toc163217369 \h </w:instrText>
+          <w:instrText xml:space="preserve"> PAGEREF _Toc193307644 \h </w:instrText>
         </w:r>
         <w:r>
           <w:rPr>
@@ -2834,7 +2834,7 @@
             <w:noProof/>
             <w:webHidden/>
           </w:rPr>
-          <w:t>43</w:t>
+          <w:t>44</w:t>
         </w:r>
         <w:r>
           <w:rPr>
@@ -2859,7 +2859,7 @@
           <w:szCs w:val="22"/>
         </w:rPr>
       </w:pPr>
-      <w:hyperlink w:anchor="_Toc163217370" w:history="1">
+      <w:hyperlink w:anchor="_Toc193307645" w:history="1">
         <w:r>
           <w:rPr>
             <w:rStyle w:val="Hipercze"/>
@@ -2881,7 +2881,7 @@
             <w:rStyle w:val="Hipercze"/>
             <w:noProof/>
           </w:rPr>
-          <w:t>Pakiet kontrolerów</w:t>
+          <w:t>Pakiet komponentów bezpieczeństwa</w:t>
         </w:r>
         <w:r>
           <w:rPr>
@@ -2902,7 +2902,7 @@
             <w:noProof/>
             <w:webHidden/>
           </w:rPr>
-          <w:instrText xml:space="preserve"> PAGEREF _Toc163217370 \h </w:instrText>
+          <w:instrText xml:space="preserve"> PAGEREF _Toc193307645 \h </w:instrText>
         </w:r>
         <w:r>
           <w:rPr>
@@ -2922,7 +2922,7 @@
             <w:noProof/>
             <w:webHidden/>
           </w:rPr>
-          <w:t>44</w:t>
+          <w:t>47</w:t>
         </w:r>
         <w:r>
           <w:rPr>
@@ -2935,9 +2935,9 @@
     </w:p>
     <w:p>
       <w:pPr>
-        <w:pStyle w:val="Spistreci2"/>
-        <w:tabs>
-          <w:tab w:val="left" w:pos="880"/>
+        <w:pStyle w:val="Spistreci3"/>
+        <w:tabs>
+          <w:tab w:val="left" w:pos="1320"/>
           <w:tab w:val="right" w:leader="dot" w:pos="8493"/>
         </w:tabs>
         <w:rPr>
@@ -2947,13 +2947,13 @@
           <w:szCs w:val="22"/>
         </w:rPr>
       </w:pPr>
-      <w:hyperlink w:anchor="_Toc163217371" w:history="1">
+      <w:hyperlink w:anchor="_Toc193307646" w:history="1">
         <w:r>
           <w:rPr>
             <w:rStyle w:val="Hipercze"/>
             <w:noProof/>
           </w:rPr>
-          <w:t>6.2</w:t>
+          <w:t>6.1.7</w:t>
         </w:r>
         <w:r>
           <w:rPr>
@@ -2969,7 +2969,7 @@
             <w:rStyle w:val="Hipercze"/>
             <w:noProof/>
           </w:rPr>
-          <w:t>Struktura warstwy prezentacji</w:t>
+          <w:t>Pakiet obsługi wyjątków</w:t>
         </w:r>
         <w:r>
           <w:rPr>
@@ -2990,7 +2990,7 @@
             <w:noProof/>
             <w:webHidden/>
           </w:rPr>
-          <w:instrText xml:space="preserve"> PAGEREF _Toc163217371 \h </w:instrText>
+          <w:instrText xml:space="preserve"> PAGEREF _Toc193307646 \h </w:instrText>
         </w:r>
         <w:r>
           <w:rPr>
@@ -3010,7 +3010,7 @@
             <w:noProof/>
             <w:webHidden/>
           </w:rPr>
-          <w:t>46</w:t>
+          <w:t>47</w:t>
         </w:r>
         <w:r>
           <w:rPr>
@@ -3023,9 +3023,9 @@
     </w:p>
     <w:p>
       <w:pPr>
-        <w:pStyle w:val="Spistreci1"/>
-        <w:tabs>
-          <w:tab w:val="left" w:pos="520"/>
+        <w:pStyle w:val="Spistreci2"/>
+        <w:tabs>
+          <w:tab w:val="left" w:pos="880"/>
           <w:tab w:val="right" w:leader="dot" w:pos="8493"/>
         </w:tabs>
         <w:rPr>
@@ -3035,13 +3035,13 @@
           <w:szCs w:val="22"/>
         </w:rPr>
       </w:pPr>
-      <w:hyperlink w:anchor="_Toc163217372" w:history="1">
+      <w:hyperlink w:anchor="_Toc193307647" w:history="1">
         <w:r>
           <w:rPr>
             <w:rStyle w:val="Hipercze"/>
             <w:noProof/>
           </w:rPr>
-          <w:t>7</w:t>
+          <w:t>6.2</w:t>
         </w:r>
         <w:r>
           <w:rPr>
@@ -3057,7 +3057,7 @@
             <w:rStyle w:val="Hipercze"/>
             <w:noProof/>
           </w:rPr>
-          <w:t>Testy i weryfikacja systemu</w:t>
+          <w:t>Struktura warstwy prezentacji</w:t>
         </w:r>
         <w:r>
           <w:rPr>
@@ -3078,7 +3078,7 @@
             <w:noProof/>
             <w:webHidden/>
           </w:rPr>
-          <w:instrText xml:space="preserve"> PAGEREF _Toc163217372 \h </w:instrText>
+          <w:instrText xml:space="preserve"> PAGEREF _Toc193307647 \h </w:instrText>
         </w:r>
         <w:r>
           <w:rPr>
@@ -3098,7 +3098,7 @@
             <w:noProof/>
             <w:webHidden/>
           </w:rPr>
-          <w:t>47</w:t>
+          <w:t>48</w:t>
         </w:r>
         <w:r>
           <w:rPr>
@@ -3123,13 +3123,13 @@
           <w:szCs w:val="22"/>
         </w:rPr>
       </w:pPr>
-      <w:hyperlink w:anchor="_Toc163217373" w:history="1">
+      <w:hyperlink w:anchor="_Toc193307648" w:history="1">
         <w:r>
           <w:rPr>
             <w:rStyle w:val="Hipercze"/>
             <w:noProof/>
           </w:rPr>
-          <w:t>8</w:t>
+          <w:t>7</w:t>
         </w:r>
         <w:r>
           <w:rPr>
@@ -3145,7 +3145,7 @@
             <w:rStyle w:val="Hipercze"/>
             <w:noProof/>
           </w:rPr>
-          <w:t>Przykładowy scenariusz wykorzystania systemu</w:t>
+          <w:t>Testy i weryfikacja systemu</w:t>
         </w:r>
         <w:r>
           <w:rPr>
@@ -3166,7 +3166,7 @@
             <w:noProof/>
             <w:webHidden/>
           </w:rPr>
-          <w:instrText xml:space="preserve"> PAGEREF _Toc163217373 \h </w:instrText>
+          <w:instrText xml:space="preserve"> PAGEREF _Toc193307648 \h </w:instrText>
         </w:r>
         <w:r>
           <w:rPr>
@@ -3186,7 +3186,7 @@
             <w:noProof/>
             <w:webHidden/>
           </w:rPr>
-          <w:t>47</w:t>
+          <w:t>49</w:t>
         </w:r>
         <w:r>
           <w:rPr>
@@ -3211,13 +3211,13 @@
           <w:szCs w:val="22"/>
         </w:rPr>
       </w:pPr>
-      <w:hyperlink w:anchor="_Toc163217374" w:history="1">
+      <w:hyperlink w:anchor="_Toc193307649" w:history="1">
         <w:r>
           <w:rPr>
             <w:rStyle w:val="Hipercze"/>
             <w:noProof/>
           </w:rPr>
-          <w:t>9</w:t>
+          <w:t>8</w:t>
         </w:r>
         <w:r>
           <w:rPr>
@@ -3233,7 +3233,7 @@
             <w:rStyle w:val="Hipercze"/>
             <w:noProof/>
           </w:rPr>
-          <w:t>Zakończenie</w:t>
+          <w:t>Przykładowy scenariusz wykorzystania systemu</w:t>
         </w:r>
         <w:r>
           <w:rPr>
@@ -3254,7 +3254,7 @@
             <w:noProof/>
             <w:webHidden/>
           </w:rPr>
-          <w:instrText xml:space="preserve"> PAGEREF _Toc163217374 \h </w:instrText>
+          <w:instrText xml:space="preserve"> PAGEREF _Toc193307649 \h </w:instrText>
         </w:r>
         <w:r>
           <w:rPr>
@@ -3274,7 +3274,7 @@
             <w:noProof/>
             <w:webHidden/>
           </w:rPr>
-          <w:t>47</w:t>
+          <w:t>49</w:t>
         </w:r>
         <w:r>
           <w:rPr>
@@ -3299,13 +3299,13 @@
           <w:szCs w:val="22"/>
         </w:rPr>
       </w:pPr>
-      <w:hyperlink w:anchor="_Toc163217375" w:history="1">
+      <w:hyperlink w:anchor="_Toc193307650" w:history="1">
         <w:r>
           <w:rPr>
             <w:rStyle w:val="Hipercze"/>
             <w:noProof/>
           </w:rPr>
-          <w:t>10</w:t>
+          <w:t>9</w:t>
         </w:r>
         <w:r>
           <w:rPr>
@@ -3321,7 +3321,7 @@
             <w:rStyle w:val="Hipercze"/>
             <w:noProof/>
           </w:rPr>
-          <w:t>Bibliografia</w:t>
+          <w:t>Zakończenie</w:t>
         </w:r>
         <w:r>
           <w:rPr>
@@ -3342,7 +3342,7 @@
             <w:noProof/>
             <w:webHidden/>
           </w:rPr>
-          <w:instrText xml:space="preserve"> PAGEREF _Toc163217375 \h </w:instrText>
+          <w:instrText xml:space="preserve"> PAGEREF _Toc193307650 \h </w:instrText>
         </w:r>
         <w:r>
           <w:rPr>
@@ -3387,13 +3387,13 @@
           <w:szCs w:val="22"/>
         </w:rPr>
       </w:pPr>
-      <w:hyperlink w:anchor="_Toc163217376" w:history="1">
+      <w:hyperlink w:anchor="_Toc193307651" w:history="1">
         <w:r>
           <w:rPr>
             <w:rStyle w:val="Hipercze"/>
             <w:noProof/>
           </w:rPr>
-          <w:t>11</w:t>
+          <w:t>10</w:t>
         </w:r>
         <w:r>
           <w:rPr>
@@ -3409,7 +3409,7 @@
             <w:rStyle w:val="Hipercze"/>
             <w:noProof/>
           </w:rPr>
-          <w:t>Spis rysunków</w:t>
+          <w:t>Bibliografia</w:t>
         </w:r>
         <w:r>
           <w:rPr>
@@ -3430,7 +3430,7 @@
             <w:noProof/>
             <w:webHidden/>
           </w:rPr>
-          <w:instrText xml:space="preserve"> PAGEREF _Toc163217376 \h </w:instrText>
+          <w:instrText xml:space="preserve"> PAGEREF _Toc193307651 \h </w:instrText>
         </w:r>
         <w:r>
           <w:rPr>
@@ -3450,7 +3450,7 @@
             <w:noProof/>
             <w:webHidden/>
           </w:rPr>
-          <w:t>50</w:t>
+          <w:t>51</w:t>
         </w:r>
         <w:r>
           <w:rPr>
@@ -3475,13 +3475,13 @@
           <w:szCs w:val="22"/>
         </w:rPr>
       </w:pPr>
-      <w:hyperlink w:anchor="_Toc163217377" w:history="1">
+      <w:hyperlink w:anchor="_Toc193307652" w:history="1">
         <w:r>
           <w:rPr>
             <w:rStyle w:val="Hipercze"/>
             <w:noProof/>
           </w:rPr>
-          <w:t>12</w:t>
+          <w:t>11</w:t>
         </w:r>
         <w:r>
           <w:rPr>
@@ -3497,6 +3497,94 @@
             <w:rStyle w:val="Hipercze"/>
             <w:noProof/>
           </w:rPr>
+          <w:t>Spis rysunków</w:t>
+        </w:r>
+        <w:r>
+          <w:rPr>
+            <w:noProof/>
+            <w:webHidden/>
+          </w:rPr>
+          <w:tab/>
+        </w:r>
+        <w:r>
+          <w:rPr>
+            <w:noProof/>
+            <w:webHidden/>
+          </w:rPr>
+          <w:fldChar w:fldCharType="begin"/>
+        </w:r>
+        <w:r>
+          <w:rPr>
+            <w:noProof/>
+            <w:webHidden/>
+          </w:rPr>
+          <w:instrText xml:space="preserve"> PAGEREF _Toc193307652 \h </w:instrText>
+        </w:r>
+        <w:r>
+          <w:rPr>
+            <w:noProof/>
+            <w:webHidden/>
+          </w:rPr>
+        </w:r>
+        <w:r>
+          <w:rPr>
+            <w:noProof/>
+            <w:webHidden/>
+          </w:rPr>
+          <w:fldChar w:fldCharType="separate"/>
+        </w:r>
+        <w:r>
+          <w:rPr>
+            <w:noProof/>
+            <w:webHidden/>
+          </w:rPr>
+          <w:t>51</w:t>
+        </w:r>
+        <w:r>
+          <w:rPr>
+            <w:noProof/>
+            <w:webHidden/>
+          </w:rPr>
+          <w:fldChar w:fldCharType="end"/>
+        </w:r>
+      </w:hyperlink>
+    </w:p>
+    <w:p>
+      <w:pPr>
+        <w:pStyle w:val="Spistreci1"/>
+        <w:tabs>
+          <w:tab w:val="left" w:pos="520"/>
+          <w:tab w:val="right" w:leader="dot" w:pos="8493"/>
+        </w:tabs>
+        <w:rPr>
+          <w:rFonts w:asciiTheme="minorHAnsi" w:eastAsiaTheme="minorEastAsia" w:hAnsiTheme="minorHAnsi" w:cstheme="minorBidi"/>
+          <w:noProof/>
+          <w:sz w:val="22"/>
+          <w:szCs w:val="22"/>
+        </w:rPr>
+      </w:pPr>
+      <w:hyperlink w:anchor="_Toc193307653" w:history="1">
+        <w:r>
+          <w:rPr>
+            <w:rStyle w:val="Hipercze"/>
+            <w:noProof/>
+          </w:rPr>
+          <w:t>12</w:t>
+        </w:r>
+        <w:r>
+          <w:rPr>
+            <w:rFonts w:asciiTheme="minorHAnsi" w:eastAsiaTheme="minorEastAsia" w:hAnsiTheme="minorHAnsi" w:cstheme="minorBidi"/>
+            <w:noProof/>
+            <w:sz w:val="22"/>
+            <w:szCs w:val="22"/>
+          </w:rPr>
+          <w:tab/>
+        </w:r>
+        <w:r>
+          <w:rPr>
+            <w:rStyle w:val="Hipercze"/>
+            <w:noProof/>
+          </w:rPr>
           <w:t>Spis tabel</w:t>
         </w:r>
         <w:r>
@@ -3518,7 +3606,7 @@
             <w:noProof/>
             <w:webHidden/>
           </w:rPr>
-          <w:instrText xml:space="preserve"> PAGEREF _Toc163217377 \h </w:instrText>
+          <w:instrText xml:space="preserve"> PAGEREF _Toc193307653 \h </w:instrText>
         </w:r>
         <w:r>
           <w:rPr>
@@ -3538,7 +3626,7 @@
             <w:noProof/>
             <w:webHidden/>
           </w:rPr>
-          <w:t>50</w:t>
+          <w:t>52</w:t>
         </w:r>
         <w:r>
           <w:rPr>
@@ -3554,7 +3642,6 @@
         <w:pStyle w:val="Akapitzwciciem"/>
       </w:pPr>
       <w:r>
-        <w:lastRenderedPageBreak/>
         <w:fldChar w:fldCharType="end"/>
       </w:r>
     </w:p>
@@ -3592,7 +3679,7 @@
       <w:pPr>
         <w:pStyle w:val="Nagwek1"/>
       </w:pPr>
-      <w:bookmarkStart w:id="1" w:name="_Toc163217343"/>
+      <w:bookmarkStart w:id="1" w:name="_Toc193307618"/>
       <w:r>
         <w:lastRenderedPageBreak/>
         <w:t>Wstęp</w:t>
@@ -3697,7 +3784,6 @@
           <w:szCs w:val="32"/>
         </w:rPr>
       </w:pPr>
-      <w:bookmarkStart w:id="2" w:name="_Toc163217344"/>
       <w:r>
         <w:lastRenderedPageBreak/>
         <w:br w:type="page"/>
@@ -3707,6 +3793,7 @@
       <w:pPr>
         <w:pStyle w:val="Nagwek1"/>
       </w:pPr>
+      <w:bookmarkStart w:id="2" w:name="_Toc193307619"/>
       <w:r>
         <w:lastRenderedPageBreak/>
         <w:t xml:space="preserve">Analiza </w:t>
@@ -4062,7 +4149,7 @@
       <w:pPr>
         <w:pStyle w:val="Nagwek1"/>
       </w:pPr>
-      <w:bookmarkStart w:id="5" w:name="_Toc163217345"/>
+      <w:bookmarkStart w:id="5" w:name="_Toc193307620"/>
       <w:r>
         <w:lastRenderedPageBreak/>
         <w:t>Analiza istniejących rozwiązań</w:t>
@@ -4090,7 +4177,7 @@
       <w:pPr>
         <w:pStyle w:val="Nagwek2"/>
       </w:pPr>
-      <w:bookmarkStart w:id="6" w:name="_Toc163217346"/>
+      <w:bookmarkStart w:id="6" w:name="_Toc193307621"/>
       <w:r>
         <w:t>Kryteria analizy porównawczej</w:t>
       </w:r>
@@ -4120,7 +4207,7 @@
       <w:pPr>
         <w:pStyle w:val="Nagwek2"/>
       </w:pPr>
-      <w:bookmarkStart w:id="7" w:name="_Toc163217347"/>
+      <w:bookmarkStart w:id="7" w:name="_Toc193307622"/>
       <w:r>
         <w:t>Moduł podań</w:t>
       </w:r>
@@ -4327,7 +4414,7 @@
       <w:pPr>
         <w:pStyle w:val="Nagwek2"/>
       </w:pPr>
-      <w:bookmarkStart w:id="10" w:name="_Toc163217348"/>
+      <w:bookmarkStart w:id="10" w:name="_Toc193307623"/>
       <w:r>
         <w:t xml:space="preserve">System obiegu dokumentów </w:t>
       </w:r>
@@ -4500,7 +4587,7 @@
       <w:pPr>
         <w:pStyle w:val="Nagwek2"/>
       </w:pPr>
-      <w:bookmarkStart w:id="12" w:name="_Toc163217349"/>
+      <w:bookmarkStart w:id="12" w:name="_Toc193307624"/>
       <w:r>
         <w:t>Platforma Zendesk z licencją dla sektora edukacji</w:t>
       </w:r>
@@ -4650,7 +4737,7 @@
       <w:pPr>
         <w:pStyle w:val="Nagwek2"/>
       </w:pPr>
-      <w:bookmarkStart w:id="14" w:name="_Toc163217350"/>
+      <w:bookmarkStart w:id="14" w:name="_Toc193307625"/>
       <w:r>
         <w:t>Platforma Slack dostosowana do środowiska edukacyjnego</w:t>
       </w:r>
@@ -4828,7 +4915,7 @@
       <w:pPr>
         <w:pStyle w:val="Nagwek2"/>
       </w:pPr>
-      <w:bookmarkStart w:id="16" w:name="_Toc163217351"/>
+      <w:bookmarkStart w:id="16" w:name="_Toc193307626"/>
       <w:r>
         <w:lastRenderedPageBreak/>
         <w:t>Podsumowanie</w:t>
@@ -4914,7 +5001,7 @@
       <w:pPr>
         <w:pStyle w:val="Nagwek1"/>
       </w:pPr>
-      <w:bookmarkStart w:id="17" w:name="_Toc163217352"/>
+      <w:bookmarkStart w:id="17" w:name="_Toc193307627"/>
       <w:r>
         <w:lastRenderedPageBreak/>
         <w:t>Koncepcja własnego rozwiązania</w:t>
@@ -4933,7 +5020,7 @@
       <w:pPr>
         <w:pStyle w:val="Nagwek2"/>
       </w:pPr>
-      <w:bookmarkStart w:id="18" w:name="_Toc163217353"/>
+      <w:bookmarkStart w:id="18" w:name="_Toc193307628"/>
       <w:r>
         <w:t>Koncepcja rozwiązania użytkowego</w:t>
       </w:r>
@@ -4968,7 +5055,7 @@
       <w:pPr>
         <w:pStyle w:val="Nagwek2"/>
       </w:pPr>
-      <w:bookmarkStart w:id="19" w:name="_Toc163217354"/>
+      <w:bookmarkStart w:id="19" w:name="_Toc193307629"/>
       <w:r>
         <w:t>Koncepcja rozwiązania technologicznego</w:t>
       </w:r>
@@ -5025,7 +5112,7 @@
       <w:pPr>
         <w:pStyle w:val="Nagwek1"/>
       </w:pPr>
-      <w:bookmarkStart w:id="20" w:name="_Toc163217355"/>
+      <w:bookmarkStart w:id="20" w:name="_Toc193307630"/>
       <w:r>
         <w:lastRenderedPageBreak/>
         <w:t>Projekt ogólny</w:t>
@@ -5050,7 +5137,7 @@
       <w:pPr>
         <w:pStyle w:val="Nagwek2"/>
       </w:pPr>
-      <w:bookmarkStart w:id="21" w:name="_Toc163217356"/>
+      <w:bookmarkStart w:id="21" w:name="_Toc193307631"/>
       <w:r>
         <w:t>Specyfikacja wymagań funkcjonalnych i niefunkcjonalnych</w:t>
       </w:r>
@@ -5060,7 +5147,7 @@
       <w:pPr>
         <w:pStyle w:val="Nagwek3"/>
       </w:pPr>
-      <w:bookmarkStart w:id="22" w:name="_Toc163217357"/>
+      <w:bookmarkStart w:id="22" w:name="_Toc193307632"/>
       <w:r>
         <w:t>Wymagania funkcjonalne</w:t>
       </w:r>
@@ -6116,7 +6203,7 @@
       <w:pPr>
         <w:pStyle w:val="Nagwek3"/>
       </w:pPr>
-      <w:bookmarkStart w:id="24" w:name="_Toc163217358"/>
+      <w:bookmarkStart w:id="24" w:name="_Toc193307633"/>
       <w:r>
         <w:lastRenderedPageBreak/>
         <w:t>Wymagania niefunkcjonalne</w:t>
@@ -6270,7 +6357,7 @@
       <w:pPr>
         <w:pStyle w:val="Nagwek2"/>
       </w:pPr>
-      <w:bookmarkStart w:id="25" w:name="_Toc163217359"/>
+      <w:bookmarkStart w:id="25" w:name="_Toc193307634"/>
       <w:r>
         <w:t>Architektura systemu</w:t>
       </w:r>
@@ -6411,7 +6498,7 @@
       <w:pPr>
         <w:pStyle w:val="Nagwek2"/>
       </w:pPr>
-      <w:bookmarkStart w:id="28" w:name="_Toc163217360"/>
+      <w:bookmarkStart w:id="28" w:name="_Toc193307635"/>
       <w:r>
         <w:t>Metody i narzędzia realizacji</w:t>
       </w:r>
@@ -6475,7 +6562,7 @@
       <w:pPr>
         <w:pStyle w:val="Nagwek2"/>
       </w:pPr>
-      <w:bookmarkStart w:id="29" w:name="_Toc163217361"/>
+      <w:bookmarkStart w:id="29" w:name="_Toc193307636"/>
       <w:r>
         <w:lastRenderedPageBreak/>
         <w:t>Koncepcja przechowywania danych</w:t>
@@ -6676,7 +6763,7 @@
       <w:pPr>
         <w:pStyle w:val="Nagwek2"/>
       </w:pPr>
-      <w:bookmarkStart w:id="31" w:name="_Toc163217362"/>
+      <w:bookmarkStart w:id="31" w:name="_Toc193307637"/>
       <w:r>
         <w:t>Projekt interfejsu użytkownika</w:t>
       </w:r>
@@ -7441,7 +7528,7 @@
       <w:pPr>
         <w:pStyle w:val="Nagwek1"/>
       </w:pPr>
-      <w:bookmarkStart w:id="40" w:name="_Toc163217363"/>
+      <w:bookmarkStart w:id="40" w:name="_Toc193307638"/>
       <w:r>
         <w:lastRenderedPageBreak/>
         <w:t>Dokumentacja techniczna</w:t>
@@ -7460,7 +7547,7 @@
       <w:pPr>
         <w:pStyle w:val="Nagwek2"/>
       </w:pPr>
-      <w:bookmarkStart w:id="41" w:name="_Toc163217364"/>
+      <w:bookmarkStart w:id="41" w:name="_Toc193307639"/>
       <w:r>
         <w:t xml:space="preserve">Struktura warstwy </w:t>
       </w:r>
@@ -7594,7 +7681,7 @@
       <w:pPr>
         <w:pStyle w:val="Nagwek3"/>
       </w:pPr>
-      <w:bookmarkStart w:id="43" w:name="_Toc163217365"/>
+      <w:bookmarkStart w:id="43" w:name="_Toc193307640"/>
       <w:r>
         <w:t>Główny</w:t>
       </w:r>
@@ -7787,12 +7874,12 @@
       <w:r>
         <w:t xml:space="preserve"> w klasie startowej, aplikacja zyskuje zaawansowane mechanizmy auto-konfiguracji i zarządzania komponentami, co istotnie upraszcza rozwój i utrzymanie oprogramowania.</w:t>
       </w:r>
-      <w:bookmarkStart w:id="44" w:name="_Toc163217366"/>
     </w:p>
     <w:p>
       <w:pPr>
         <w:pStyle w:val="Nagwek3"/>
       </w:pPr>
+      <w:bookmarkStart w:id="44" w:name="_Toc193307641"/>
       <w:r>
         <w:t>Pakiet konfiguracyjny</w:t>
       </w:r>
@@ -7953,13 +8040,7 @@
         <w:t>@Bean</w:t>
       </w:r>
       <w:r>
-        <w:t>. Metody opatrzone tą adnotacją informują Spring Framework, że zwracane przez nie obiekty powinny zostać zarejestrowane w konte</w:t>
-      </w:r>
-      <w:r>
-        <w:t>kście aplikacji jako komponenty</w:t>
-      </w:r>
-      <w:r>
-        <w:t xml:space="preserve"> dostępne do wstrzykiwania w innych częściach systemu.</w:t>
+        <w:t>. Metody opatrzone tą adnotacją informują Spring Framework, że zwracane przez nie obiekty powinny zostać zarejestrowane w kontekście aplikacji jako komponenty dostępne do wstrzykiwania w innych częściach systemu.</w:t>
       </w:r>
     </w:p>
     <w:p>
@@ -8018,7 +8099,7 @@
           <v:shape id="_x0000_i1025" type="#_x0000_t75" style="width:453.75pt;height:147pt" o:ole="">
             <v:imagedata r:id="rId28" o:title=""/>
           </v:shape>
-          <o:OLEObject Type="Embed" ProgID="Word.Document.12" ShapeID="_x0000_i1025" DrawAspect="Content" ObjectID="_1803920262" r:id="rId29"/>
+          <o:OLEObject Type="Embed" ProgID="Word.Document.12" ShapeID="_x0000_i1025" DrawAspect="Content" ObjectID="_1803922655" r:id="rId29"/>
         </w:object>
       </w:r>
     </w:p>
@@ -8026,10 +8107,11 @@
       <w:pPr>
         <w:pStyle w:val="Nagwek3"/>
       </w:pPr>
-      <w:bookmarkStart w:id="45" w:name="_Toc163217367"/>
+      <w:bookmarkStart w:id="45" w:name="_Toc193307642"/>
       <w:r>
         <w:t>Pakiet modelu danych i repozytoriów</w:t>
       </w:r>
+      <w:bookmarkEnd w:id="45"/>
     </w:p>
     <w:p>
       <w:pPr>
@@ -8104,7 +8186,7 @@
         <w:t>szablon</w:t>
       </w:r>
       <w:r>
-        <w:t xml:space="preserve"> JPA (Java Persistence API) mapuje na odpowiednią tabelę w bazie danych. Przykładem jest klasa </w:t>
+        <w:t xml:space="preserve"> JPA mapuje na odpowiednią tabelę w bazie danych. Przykładem jest klasa </w:t>
       </w:r>
       <w:r>
         <w:rPr>
@@ -8127,10 +8209,78 @@
     </w:p>
     <w:p>
       <w:pPr>
+        <w:spacing w:before="480" w:line="240" w:lineRule="auto"/>
+        <w:jc w:val="left"/>
+      </w:pPr>
+      <w:r>
+        <w:object w:dxaOrig="9072" w:dyaOrig="5437">
+          <v:shape id="_x0000_i1030" type="#_x0000_t75" style="width:453.75pt;height:271.5pt" o:ole="">
+            <v:imagedata r:id="rId30" o:title=""/>
+          </v:shape>
+          <o:OLEObject Type="Embed" ProgID="Word.Document.12" ShapeID="_x0000_i1030" DrawAspect="Content" ObjectID="_1803922656" r:id="rId31"/>
+        </w:object>
+      </w:r>
+    </w:p>
+    <w:p>
+      <w:pPr>
         <w:pStyle w:val="Akapitzwciciem"/>
       </w:pPr>
       <w:r>
+        <w:lastRenderedPageBreak/>
         <w:t>Aby wyeliminować powtarzalny kod (boilerplate code) związany z metodami dostępowymi, konstruktorami i innymi standardowymi elementami klas, w projekcie zastosowano bibliotekę Lombok. Adnotacje @Getter i @Setter automatycznie generują metody dostępowe do pól (akcesory i mutatory). Natomiast adnotacje @NoArgsConstructor i @AllArgsConstructor odpowiadają za utworzenie konstruktorów: bezparametrowego oraz przyjmującego wszystkie pola klasy jako parametry.</w:t>
+      </w:r>
+    </w:p>
+    <w:p>
+      <w:pPr>
+        <w:pStyle w:val="Akapitzwciciem"/>
+      </w:pPr>
+      <w:r>
+        <w:t xml:space="preserve">W pakiecie </w:t>
+      </w:r>
+      <w:r>
+        <w:rPr>
+          <w:i/>
+        </w:rPr>
+        <w:t>repository</w:t>
+      </w:r>
+      <w:r>
+        <w:t xml:space="preserve"> zdefiniowano interfejsy rozszerzające </w:t>
+      </w:r>
+      <w:r>
+        <w:rPr>
+          <w:i/>
+        </w:rPr>
+        <w:t>JpaRepository</w:t>
+      </w:r>
+      <w:r>
+        <w:t>, które zapewniają standardowe operacje na danych (CRUD) oraz umożliwiają definiowanie niestandardowych zapytań.</w:t>
+      </w:r>
+      <w:r>
+        <w:t xml:space="preserve"> </w:t>
+      </w:r>
+      <w:r>
+        <w:t>Spring Data JPA, bazując na tych interfejsach, automatycznie implementuje metody dostępu do danych, eliminując konieczność ręcznego pisania kodu SQL.</w:t>
+      </w:r>
+      <w:r>
+        <w:t xml:space="preserve"> Przykładem interfejsu rozszerzającego </w:t>
+      </w:r>
+      <w:r>
+        <w:rPr>
+          <w:i/>
+        </w:rPr>
+        <w:t>JpaRepository</w:t>
+      </w:r>
+      <w:r>
+        <w:t xml:space="preserve"> jest interfejs </w:t>
+      </w:r>
+      <w:r>
+        <w:rPr>
+          <w:i/>
+        </w:rPr>
+        <w:t>UserRepository</w:t>
+      </w:r>
+      <w:r>
+        <w:t>.</w:t>
       </w:r>
     </w:p>
     <w:p>
@@ -8140,16 +8290,29 @@
         <w:ind w:firstLine="0"/>
       </w:pPr>
       <w:r>
-        <w:object w:dxaOrig="9072" w:dyaOrig="5437">
-          <v:shape id="_x0000_i1026" type="#_x0000_t75" style="width:453.75pt;height:271.5pt" o:ole="">
-            <v:imagedata r:id="rId30" o:title=""/>
+        <w:object w:dxaOrig="9072" w:dyaOrig="3398">
+          <v:shape id="_x0000_i1026" type="#_x0000_t75" style="width:453.75pt;height:170.25pt" o:ole="">
+            <v:imagedata r:id="rId32" o:title=""/>
           </v:shape>
-          <o:OLEObject Type="Embed" ProgID="Word.Document.12" ShapeID="_x0000_i1026" DrawAspect="Content" ObjectID="_1803920263" r:id="rId31"/>
+          <o:OLEObject Type="Embed" ProgID="Word.Document.12" ShapeID="_x0000_i1026" DrawAspect="Content" ObjectID="_1803922657" r:id="rId33"/>
         </w:object>
       </w:r>
     </w:p>
     <w:p>
       <w:pPr>
+        <w:pStyle w:val="Nagwek3"/>
+      </w:pPr>
+      <w:bookmarkStart w:id="46" w:name="_Toc193307643"/>
+      <w:r>
+        <w:t xml:space="preserve">Pakiet </w:t>
+      </w:r>
+      <w:r>
+        <w:t>logiki biznesowej</w:t>
+      </w:r>
+      <w:bookmarkEnd w:id="46"/>
+    </w:p>
+    <w:p>
+      <w:pPr>
         <w:pStyle w:val="Akapitzwciciem"/>
       </w:pPr>
       <w:r>
@@ -8159,47 +8322,83 @@
         <w:rPr>
           <w:i/>
         </w:rPr>
-        <w:t>repository</w:t>
-      </w:r>
-      <w:r>
-        <w:t xml:space="preserve"> zdefiniowano interfejsy rozszerzające </w:t>
+        <w:t>service</w:t>
+      </w:r>
+      <w:r>
+        <w:t xml:space="preserve"> znajdują się klasy odpowiedzialne za logikę biznesową aplikacji, które zgodnie z konwencją Spring Framework, oznaczone są adnotacją </w:t>
       </w:r>
       <w:r>
         <w:rPr>
           <w:i/>
         </w:rPr>
-        <w:t>JpaRepository</w:t>
-      </w:r>
-      <w:r>
-        <w:t>, które zapewniają standardowe operacje na danych (CRUD) oraz umożliwiają definiowanie niestandardowych zapytań.</w:t>
-      </w:r>
-      <w:r>
-        <w:t xml:space="preserve"> </w:t>
-      </w:r>
-      <w:r>
-        <w:t>Spring Data JPA, bazując na tych interfejsach, automatycznie implementuje metody dostępu do danych, eliminując konieczność ręcznego pisania kodu SQL.</w:t>
-      </w:r>
-      <w:bookmarkEnd w:id="45"/>
-      <w:r>
-        <w:t xml:space="preserve"> Przykładem interfejsu rozszerzającego </w:t>
+        <w:t>@Service</w:t>
+      </w:r>
+      <w:r>
+        <w:t xml:space="preserve">. </w:t>
+      </w:r>
+      <w:r>
+        <w:t>Z</w:t>
+      </w:r>
+      <w:r>
+        <w:t>astosowano podejście oparte na interfejsach i ich implementacjach,</w:t>
+      </w:r>
+      <w:r>
+        <w:t xml:space="preserve"> wykorzystując wzorzec projektowy fasady</w:t>
+      </w:r>
+      <w:r>
+        <w:rPr>
+          <w:rStyle w:val="Odwoanieprzypisudolnego"/>
+        </w:rPr>
+        <w:footnoteReference w:id="11"/>
+      </w:r>
+      <w:r>
+        <w:t>,</w:t>
+      </w:r>
+      <w:r>
+        <w:t xml:space="preserve"> gdzie interfejsy usług zdefiniowane są w podpakiecie </w:t>
       </w:r>
       <w:r>
         <w:rPr>
           <w:i/>
         </w:rPr>
-        <w:t>JpaRepository</w:t>
-      </w:r>
-      <w:r>
-        <w:t xml:space="preserve"> jest interfejs </w:t>
+        <w:t>service.facade</w:t>
+      </w:r>
+      <w:r>
+        <w:t xml:space="preserve">, a ich konkretne implementacje w </w:t>
       </w:r>
       <w:r>
         <w:rPr>
           <w:i/>
         </w:rPr>
-        <w:t>UserRepository</w:t>
-      </w:r>
-      <w:r>
-        <w:t>.</w:t>
+        <w:t>service.impl</w:t>
+      </w:r>
+      <w:r>
+        <w:t xml:space="preserve">. Serwisy stanowią warstwę pośrednią między kontrolerami a repozytoriami, enkapsulując logikę biznesową i operacje na danych. Wiele interfejsów serwisowych oznaczonych jest dodatkowo adnotacją </w:t>
+      </w:r>
+      <w:r>
+        <w:rPr>
+          <w:i/>
+        </w:rPr>
+        <w:t>@Transactional</w:t>
+      </w:r>
+      <w:r>
+        <w:t xml:space="preserve">, co </w:t>
+      </w:r>
+      <w:r>
+        <w:lastRenderedPageBreak/>
+        <w:t xml:space="preserve">zapewnia integralność transakcji bazodanowych. </w:t>
+      </w:r>
+      <w:r>
+        <w:t xml:space="preserve">Przykładem takiej klasy jest </w:t>
+      </w:r>
+      <w:r>
+        <w:rPr>
+          <w:i/>
+        </w:rPr>
+        <w:t>TicketServiceImpl</w:t>
+      </w:r>
+      <w:r>
+        <w:t>, które implementują odpowiednie interfejsy i realizują określone funkcjonalności biznesowe, zachowując zasadę pojedynczej odpowiedzialności według metodyki SOLID.</w:t>
       </w:r>
     </w:p>
     <w:p>
@@ -8209,11 +8408,192 @@
         <w:ind w:firstLine="0"/>
       </w:pPr>
       <w:r>
-        <w:object w:dxaOrig="9072" w:dyaOrig="3398">
-          <v:shape id="_x0000_i1027" type="#_x0000_t75" style="width:453.75pt;height:170.25pt" o:ole="">
-            <v:imagedata r:id="rId32" o:title=""/>
+        <w:object w:dxaOrig="9072" w:dyaOrig="7024">
+          <v:shape id="_x0000_i1027" type="#_x0000_t75" style="width:453.75pt;height:351pt" o:ole="">
+            <v:imagedata r:id="rId34" o:title=""/>
           </v:shape>
-          <o:OLEObject Type="Embed" ProgID="Word.Document.12" ShapeID="_x0000_i1027" DrawAspect="Content" ObjectID="_1803920264" r:id="rId33"/>
+          <o:OLEObject Type="Embed" ProgID="Word.Document.12" ShapeID="_x0000_i1027" DrawAspect="Content" ObjectID="_1803922658" r:id="rId35"/>
+        </w:object>
+      </w:r>
+    </w:p>
+    <w:p>
+      <w:pPr>
+        <w:pStyle w:val="Nagwek3"/>
+      </w:pPr>
+      <w:bookmarkStart w:id="47" w:name="_Toc193307644"/>
+      <w:r>
+        <w:t>Pakiet kontrolerów REST API</w:t>
+      </w:r>
+      <w:bookmarkEnd w:id="47"/>
+    </w:p>
+    <w:p>
+      <w:pPr>
+        <w:pStyle w:val="Akapitzwciciem"/>
+      </w:pPr>
+      <w:r>
+        <w:t xml:space="preserve">W pakiecie </w:t>
+      </w:r>
+      <w:r>
+        <w:rPr>
+          <w:i/>
+        </w:rPr>
+        <w:t>api</w:t>
+      </w:r>
+      <w:r>
+        <w:t xml:space="preserve"> umieszczone są komponenty odpowiedzialne za komunikację zewnętrzną i prezentację danych aplikacji, tworząc kompletną warstwę prezentacji API REST. Struktura pakietu podzielona jest na logiczne podpakiety: </w:t>
+      </w:r>
+      <w:r>
+        <w:rPr>
+          <w:i/>
+        </w:rPr>
+        <w:t>controller</w:t>
+      </w:r>
+      <w:r>
+        <w:t xml:space="preserve">, </w:t>
+      </w:r>
+      <w:r>
+        <w:rPr>
+          <w:i/>
+        </w:rPr>
+        <w:t>dto</w:t>
+      </w:r>
+      <w:r>
+        <w:t xml:space="preserve"> i </w:t>
+      </w:r>
+      <w:r>
+        <w:rPr>
+          <w:i/>
+        </w:rPr>
+        <w:t>mapper</w:t>
+      </w:r>
+      <w:r>
+        <w:t xml:space="preserve">. Kontrolery, oznaczone adnotacją </w:t>
+      </w:r>
+      <w:r>
+        <w:rPr>
+          <w:i/>
+        </w:rPr>
+        <w:t>@RestController</w:t>
+      </w:r>
+      <w:r>
+        <w:t xml:space="preserve">, obsługują żądania HTTP i definiują punkty końcowe API, co widać w klasach jak </w:t>
+      </w:r>
+      <w:r>
+        <w:rPr>
+          <w:i/>
+        </w:rPr>
+        <w:t>TicketController</w:t>
+      </w:r>
+      <w:r>
+        <w:t xml:space="preserve">, </w:t>
+      </w:r>
+      <w:r>
+        <w:rPr>
+          <w:i/>
+          <w:u w:val="single"/>
+        </w:rPr>
+        <w:t>UserController</w:t>
+      </w:r>
+      <w:r>
+        <w:t xml:space="preserve"> czy </w:t>
+      </w:r>
+      <w:r>
+        <w:rPr>
+          <w:i/>
+        </w:rPr>
+        <w:t>AuthController</w:t>
+      </w:r>
+      <w:r>
+        <w:t xml:space="preserve">. </w:t>
+      </w:r>
+    </w:p>
+    <w:p>
+      <w:pPr>
+        <w:pStyle w:val="Akapitzwciciem"/>
+        <w:spacing w:before="480"/>
+        <w:ind w:firstLine="0"/>
+      </w:pPr>
+      <w:r>
+        <w:object w:dxaOrig="9072" w:dyaOrig="7477">
+          <v:shape id="_x0000_i1028" type="#_x0000_t75" style="width:453.75pt;height:373.5pt" o:ole="">
+            <v:imagedata r:id="rId36" o:title=""/>
+          </v:shape>
+          <o:OLEObject Type="Embed" ProgID="Word.Document.12" ShapeID="_x0000_i1028" DrawAspect="Content" ObjectID="_1803922659" r:id="rId37"/>
+        </w:object>
+      </w:r>
+    </w:p>
+    <w:p>
+      <w:pPr>
+        <w:pStyle w:val="Akapitzwciciem"/>
+      </w:pPr>
+      <w:r>
+        <w:t xml:space="preserve">Dodatkowo, pakiet </w:t>
+      </w:r>
+      <w:r>
+        <w:rPr>
+          <w:i/>
+        </w:rPr>
+        <w:t>dto</w:t>
+      </w:r>
+      <w:r>
+        <w:t xml:space="preserve"> zawiera obiekty transferu danych (DTO), które służą jako kontenery do bezpiecznej wymiany informacji między warstwą prezentacji a logiką biznesową, eliminując bezpośrednią ekspozycję encji domeny. </w:t>
+      </w:r>
+    </w:p>
+    <w:p>
+      <w:pPr>
+        <w:pStyle w:val="Akapitzwciciem"/>
+      </w:pPr>
+      <w:r>
+        <w:t xml:space="preserve">Pakiet </w:t>
+      </w:r>
+      <w:r>
+        <w:rPr>
+          <w:i/>
+        </w:rPr>
+        <w:t>mapper</w:t>
+      </w:r>
+      <w:r>
+        <w:t xml:space="preserve"> z kolei zawiera klasy odpowiedzialne za transformację obiektów między reprezentacjami DTO a encjami domenowymi, co widać w implementacjach takich jak </w:t>
+      </w:r>
+      <w:r>
+        <w:rPr>
+          <w:i/>
+        </w:rPr>
+        <w:t>UserMapper</w:t>
+      </w:r>
+      <w:r>
+        <w:t xml:space="preserve"> czy </w:t>
+      </w:r>
+      <w:r>
+        <w:rPr>
+          <w:i/>
+        </w:rPr>
+        <w:t>TicketMapper</w:t>
+      </w:r>
+      <w:r>
+        <w:t xml:space="preserve">. </w:t>
+      </w:r>
+    </w:p>
+    <w:p>
+      <w:pPr>
+        <w:pStyle w:val="Akapitzwciciem"/>
+      </w:pPr>
+      <w:r>
+        <w:t>Taka organizacja wspiera zasadę rozdzielenia odpowiedzialności i zwiększa możliwości utrzymania i rozszerzania systemu.</w:t>
+      </w:r>
+    </w:p>
+    <w:p>
+      <w:pPr>
+        <w:pStyle w:val="Akapitzwciciem"/>
+        <w:spacing w:before="480"/>
+        <w:ind w:firstLine="0"/>
+      </w:pPr>
+      <w:r>
+        <w:object w:dxaOrig="9072" w:dyaOrig="11555">
+          <v:shape id="_x0000_i1029" type="#_x0000_t75" style="width:453.75pt;height:577.5pt" o:ole="">
+            <v:imagedata r:id="rId38" o:title=""/>
+          </v:shape>
+          <o:OLEObject Type="Embed" ProgID="Word.Document.12" ShapeID="_x0000_i1029" DrawAspect="Content" ObjectID="_1803922660" r:id="rId39"/>
         </w:object>
       </w:r>
     </w:p>
@@ -8228,7 +8608,7 @@
           <w:szCs w:val="26"/>
         </w:rPr>
       </w:pPr>
-      <w:bookmarkStart w:id="46" w:name="_Toc163217369"/>
+      <w:bookmarkStart w:id="48" w:name="_Toc193307645"/>
       <w:r>
         <w:br w:type="page"/>
       </w:r>
@@ -8237,324 +8617,11 @@
       <w:pPr>
         <w:pStyle w:val="Nagwek3"/>
       </w:pPr>
-      <w:r>
-        <w:lastRenderedPageBreak/>
-        <w:t xml:space="preserve">Pakiet </w:t>
-      </w:r>
-      <w:bookmarkEnd w:id="46"/>
-      <w:r>
-        <w:t>logiki biznesowej</w:t>
-      </w:r>
-    </w:p>
-    <w:p>
-      <w:pPr>
-        <w:pStyle w:val="Akapitzwciciem"/>
-      </w:pPr>
-      <w:r>
-        <w:t xml:space="preserve">W pakiecie </w:t>
-      </w:r>
-      <w:r>
-        <w:rPr>
-          <w:i/>
-        </w:rPr>
-        <w:t>service</w:t>
-      </w:r>
-      <w:r>
-        <w:t xml:space="preserve"> znajdują się klasy odpowiedzialne za logikę biznesową aplikacji, które zgodnie z konwencją Spring Framework, oznaczone są adnotacją </w:t>
-      </w:r>
-      <w:r>
-        <w:rPr>
-          <w:i/>
-        </w:rPr>
-        <w:t>@Service</w:t>
-      </w:r>
-      <w:r>
-        <w:t xml:space="preserve">. </w:t>
-      </w:r>
-      <w:r>
-        <w:t>Z</w:t>
-      </w:r>
-      <w:r>
-        <w:t>astosowano podejście oparte na interfejsach i ich implementacjach,</w:t>
-      </w:r>
-      <w:r>
-        <w:t xml:space="preserve"> wykorzystując wzorzec projektowy fasady</w:t>
-      </w:r>
-      <w:r>
-        <w:rPr>
-          <w:rStyle w:val="Odwoanieprzypisudolnego"/>
-        </w:rPr>
-        <w:footnoteReference w:id="11"/>
-      </w:r>
-      <w:r>
-        <w:t>,</w:t>
-      </w:r>
-      <w:r>
-        <w:t xml:space="preserve"> gdzie interfejsy usług zdefiniowane są w podpakiecie </w:t>
-      </w:r>
-      <w:r>
-        <w:rPr>
-          <w:i/>
-        </w:rPr>
-        <w:t>service.facade</w:t>
-      </w:r>
-      <w:r>
-        <w:t xml:space="preserve">, a ich konkretne implementacje w </w:t>
-      </w:r>
-      <w:r>
-        <w:rPr>
-          <w:i/>
-        </w:rPr>
-        <w:t>service.impl</w:t>
-      </w:r>
-      <w:r>
-        <w:t xml:space="preserve">. Serwisy stanowią warstwę pośrednią między kontrolerami a repozytoriami, enkapsulując logikę biznesową i operacje na danych. Wiele interfejsów serwisowych oznaczonych jest dodatkowo adnotacją </w:t>
-      </w:r>
-      <w:r>
-        <w:rPr>
-          <w:i/>
-        </w:rPr>
-        <w:t>@Transactional</w:t>
-      </w:r>
-      <w:r>
-        <w:t xml:space="preserve">, co zapewnia integralność transakcji bazodanowych. </w:t>
-      </w:r>
-      <w:r>
-        <w:t xml:space="preserve">Przykładem takiej klasy jest </w:t>
-      </w:r>
-      <w:r>
-        <w:rPr>
-          <w:i/>
-        </w:rPr>
-        <w:t>TicketServiceImpl</w:t>
-      </w:r>
-      <w:r>
-        <w:t>, które implementują odpowiednie interfejsy i realizują określone funkcjonalności biznesowe, zachowując zasadę pojedynczej odpowiedzialności według metodyki SOLID.</w:t>
-      </w:r>
-    </w:p>
-    <w:p>
-      <w:pPr>
-        <w:pStyle w:val="Akapitzwciciem"/>
-        <w:spacing w:before="480"/>
-        <w:ind w:firstLine="0"/>
-      </w:pPr>
-      <w:r>
-        <w:object w:dxaOrig="9072" w:dyaOrig="7024">
-          <v:shape id="_x0000_i1028" type="#_x0000_t75" style="width:453.75pt;height:351pt" o:ole="">
-            <v:imagedata r:id="rId34" o:title=""/>
-          </v:shape>
-          <o:OLEObject Type="Embed" ProgID="Word.Document.12" ShapeID="_x0000_i1028" DrawAspect="Content" ObjectID="_1803920265" r:id="rId35"/>
-        </w:object>
-      </w:r>
-    </w:p>
-    <w:p>
-      <w:pPr>
-        <w:spacing w:line="240" w:lineRule="auto"/>
-        <w:jc w:val="left"/>
-      </w:pPr>
-      <w:r>
-        <w:br w:type="page"/>
-      </w:r>
-    </w:p>
-    <w:p>
-      <w:pPr>
-        <w:pStyle w:val="Nagwek3"/>
-      </w:pPr>
-      <w:r>
-        <w:lastRenderedPageBreak/>
-        <w:t>Pakiet kontrolerów REST API</w:t>
-      </w:r>
-    </w:p>
-    <w:p>
-      <w:pPr>
-        <w:pStyle w:val="Akapitzwciciem"/>
-      </w:pPr>
-      <w:r>
-        <w:t xml:space="preserve">W pakiecie </w:t>
-      </w:r>
-      <w:r>
-        <w:rPr>
-          <w:i/>
-        </w:rPr>
-        <w:t>api</w:t>
-      </w:r>
-      <w:r>
-        <w:t xml:space="preserve"> umieszczone są komponenty odpowiedzialne za komunikację zewnętrzną i prezentację danych aplikacji, tworząc kompletną warstwę prezentacji API REST. Struktura pakietu podzielona jest na logiczne podpakiety: </w:t>
-      </w:r>
-      <w:r>
-        <w:rPr>
-          <w:i/>
-        </w:rPr>
-        <w:t>controller</w:t>
-      </w:r>
-      <w:r>
-        <w:t xml:space="preserve">, </w:t>
-      </w:r>
-      <w:r>
-        <w:rPr>
-          <w:i/>
-        </w:rPr>
-        <w:t>dto</w:t>
-      </w:r>
-      <w:r>
-        <w:t xml:space="preserve"> i </w:t>
-      </w:r>
-      <w:r>
-        <w:rPr>
-          <w:i/>
-        </w:rPr>
-        <w:t>mapper</w:t>
-      </w:r>
-      <w:r>
-        <w:t xml:space="preserve">. Kontrolery, oznaczone adnotacją </w:t>
-      </w:r>
-      <w:r>
-        <w:rPr>
-          <w:i/>
-        </w:rPr>
-        <w:t>@RestController</w:t>
-      </w:r>
-      <w:r>
-        <w:t xml:space="preserve">, obsługują żądania HTTP i definiują punkty końcowe API, co widać w klasach jak </w:t>
-      </w:r>
-      <w:r>
-        <w:rPr>
-          <w:i/>
-        </w:rPr>
-        <w:t>TicketController</w:t>
-      </w:r>
-      <w:r>
-        <w:t xml:space="preserve">, </w:t>
-      </w:r>
-      <w:r>
-        <w:rPr>
-          <w:i/>
-          <w:u w:val="single"/>
-        </w:rPr>
-        <w:t>UserController</w:t>
-      </w:r>
-      <w:r>
-        <w:t xml:space="preserve"> czy </w:t>
-      </w:r>
-      <w:r>
-        <w:rPr>
-          <w:i/>
-        </w:rPr>
-        <w:t>AuthController</w:t>
-      </w:r>
-      <w:r>
-        <w:t xml:space="preserve">. </w:t>
-      </w:r>
-    </w:p>
-    <w:p>
-      <w:pPr>
-        <w:pStyle w:val="Akapitzwciciem"/>
-        <w:spacing w:before="480"/>
-        <w:ind w:firstLine="0"/>
-      </w:pPr>
-      <w:r>
-        <w:object w:dxaOrig="9072" w:dyaOrig="7477">
-          <v:shape id="_x0000_i1030" type="#_x0000_t75" style="width:453.75pt;height:373.5pt" o:ole="">
-            <v:imagedata r:id="rId36" o:title=""/>
-          </v:shape>
-          <o:OLEObject Type="Embed" ProgID="Word.Document.12" ShapeID="_x0000_i1030" DrawAspect="Content" ObjectID="_1803920266" r:id="rId37"/>
-        </w:object>
-      </w:r>
-    </w:p>
-    <w:p>
-      <w:pPr>
-        <w:pStyle w:val="Akapitzwciciem"/>
-      </w:pPr>
-      <w:r>
-        <w:t xml:space="preserve">Dodatkowo, pakiet </w:t>
-      </w:r>
-      <w:r>
-        <w:rPr>
-          <w:i/>
-        </w:rPr>
-        <w:t>dto</w:t>
-      </w:r>
-      <w:r>
-        <w:t xml:space="preserve"> zawiera obiekty transferu danych (DTO), które służą jako kontenery do bezpiecznej wymiany informacji między warstwą prezentacji a logiką biznesową, eliminując bezpośrednią ekspozycję encji domeny. </w:t>
-      </w:r>
-    </w:p>
-    <w:p>
-      <w:pPr>
-        <w:pStyle w:val="Akapitzwciciem"/>
-      </w:pPr>
-      <w:r>
-        <w:t xml:space="preserve">Pakiet </w:t>
-      </w:r>
-      <w:r>
-        <w:rPr>
-          <w:i/>
-        </w:rPr>
-        <w:t>mapper</w:t>
-      </w:r>
-      <w:r>
-        <w:t xml:space="preserve"> z kolei zawiera klasy odpowiedzialne za transformację obiektów między reprezentacjami DTO a encjami domenowymi, co widać w implementacjach takich jak </w:t>
-      </w:r>
-      <w:r>
-        <w:rPr>
-          <w:i/>
-        </w:rPr>
-        <w:t>UserMapper</w:t>
-      </w:r>
-      <w:r>
-        <w:t xml:space="preserve"> czy </w:t>
-      </w:r>
-      <w:r>
-        <w:rPr>
-          <w:i/>
-        </w:rPr>
-        <w:t>TicketMapper</w:t>
-      </w:r>
-      <w:r>
-        <w:t xml:space="preserve">. </w:t>
-      </w:r>
-    </w:p>
-    <w:p>
-      <w:pPr>
-        <w:spacing w:line="240" w:lineRule="auto"/>
-        <w:jc w:val="left"/>
-      </w:pPr>
-      <w:r>
-        <w:br w:type="page"/>
-      </w:r>
-    </w:p>
-    <w:p>
-      <w:pPr>
-        <w:pStyle w:val="Akapitzwciciem"/>
-      </w:pPr>
-      <w:r>
-        <w:lastRenderedPageBreak/>
-        <w:t>Taka organizacja wspiera zasadę rozdzielenia odpowiedzialności i zwiększa możliwości utrzymania i rozszerzania systemu.</w:t>
-      </w:r>
-    </w:p>
-    <w:p>
-      <w:pPr>
-        <w:pStyle w:val="Akapitzwciciem"/>
-        <w:spacing w:before="480"/>
-        <w:ind w:firstLine="0"/>
-      </w:pPr>
-      <w:r>
-        <w:object w:dxaOrig="9072" w:dyaOrig="11555">
-          <v:shape id="_x0000_i1029" type="#_x0000_t75" style="width:453.75pt;height:577.5pt" o:ole="">
-            <v:imagedata r:id="rId38" o:title=""/>
-          </v:shape>
-          <o:OLEObject Type="Embed" ProgID="Word.Document.12" ShapeID="_x0000_i1029" DrawAspect="Content" ObjectID="_1803920267" r:id="rId39"/>
-        </w:object>
-      </w:r>
-    </w:p>
-    <w:p>
-      <w:pPr>
-        <w:pStyle w:val="Nagwek3"/>
-      </w:pPr>
-      <w:bookmarkStart w:id="47" w:name="_Toc163217371"/>
       <w:r>
         <w:lastRenderedPageBreak/>
         <w:t>Pakiet komponentów bezpieczeństwa</w:t>
       </w:r>
+      <w:bookmarkEnd w:id="48"/>
     </w:p>
     <w:p>
       <w:pPr>
@@ -8674,9 +8741,11 @@
       <w:pPr>
         <w:pStyle w:val="Nagwek3"/>
       </w:pPr>
+      <w:bookmarkStart w:id="49" w:name="_Toc193307646"/>
       <w:r>
         <w:t>Pakiet obsługi wyjątków</w:t>
       </w:r>
+      <w:bookmarkEnd w:id="49"/>
     </w:p>
     <w:p>
       <w:pPr>
@@ -8788,6 +8857,7 @@
       <w:pPr>
         <w:pStyle w:val="Nagwek2"/>
       </w:pPr>
+      <w:bookmarkStart w:id="50" w:name="_Toc193307647"/>
       <w:r>
         <w:lastRenderedPageBreak/>
         <w:t>Struktura warstwy</w:t>
@@ -8795,137 +8865,430 @@
       <w:r>
         <w:t xml:space="preserve"> prezentacji</w:t>
       </w:r>
-      <w:bookmarkEnd w:id="47"/>
+      <w:bookmarkEnd w:id="50"/>
     </w:p>
     <w:p>
       <w:pPr>
         <w:pStyle w:val="Akapitzwciciem"/>
-        <w:ind w:firstLine="0"/>
-      </w:pPr>
-    </w:p>
-    <w:p>
-      <w:pPr>
-        <w:pStyle w:val="Nagwek1"/>
-      </w:pPr>
-      <w:bookmarkStart w:id="48" w:name="_Toc163217372"/>
-      <w:r>
-        <w:t>Testy i weryfikacja systemu</w:t>
-      </w:r>
-      <w:bookmarkEnd w:id="48"/>
+      </w:pPr>
+      <w:r>
+        <w:t>Struktura projektu warstwy prezentacji</w:t>
+      </w:r>
+      <w:r>
+        <w:t>, przedstawiona na rysunku 19</w:t>
+      </w:r>
+      <w:r>
+        <w:t xml:space="preserve"> została zaprojektowana z myślą o zapewnieniu optymalnej organizacji interfejsu użytkownika oraz efektywnej komunikacji z warstwą logiki biznesowej. Architektura została starannie podzielona na modułowe komponenty zgodnie z konwencjami szablona Angular, co zapewnia przejrzystość i łatwość utrzymania kodu. Poszczególne moduły funkcjonalne, takie jak </w:t>
+      </w:r>
+      <w:r>
+        <w:rPr>
+          <w:i/>
+        </w:rPr>
+        <w:t>auth</w:t>
+      </w:r>
+      <w:r>
+        <w:t xml:space="preserve">, </w:t>
+      </w:r>
+      <w:r>
+        <w:rPr>
+          <w:i/>
+        </w:rPr>
+        <w:t>dashboard</w:t>
+      </w:r>
+      <w:r>
+        <w:t xml:space="preserve">, </w:t>
+      </w:r>
+      <w:r>
+        <w:rPr>
+          <w:i/>
+        </w:rPr>
+        <w:t>tickets</w:t>
+      </w:r>
+      <w:r>
+        <w:t xml:space="preserve"> czy </w:t>
+      </w:r>
+      <w:r>
+        <w:rPr>
+          <w:i/>
+        </w:rPr>
+        <w:t>admin</w:t>
+      </w:r>
+      <w:r>
+        <w:t>, grupują komponenty o pokrewnej funkcjonalności, co ułatwia nawigację w kodzie źródłowym oraz sprawne wprowadzanie modyfikacji. Zastosowanie architektury komponentowej Angular pozwala na enkapsulację logiki i widoku poszczególnych części aplikacji, co zwiększa możliwość wielokrotnego wykorzystania kodu oraz umożliwia niezależny rozwój poszczególnych funkcjonalności. Reaktywne podejście do zarządzania stanem aplikacji poprzez usługi Angulara zapewnia efektywną komunikację z API oraz spójny przepływ danych w aplikacji. Dodatkowo, wykorzystanie języka TypeScript zwiększa bezpieczeństwo typów oraz ułatwia refaktoryzację kodu, co przyczynia się do ogólnej jakości i stabilności aplikacji.</w:t>
+      </w:r>
     </w:p>
     <w:p>
       <w:pPr>
         <w:pStyle w:val="Akapitzwciciem"/>
-      </w:pPr>
-    </w:p>
-    <w:p>
-      <w:pPr>
-        <w:pStyle w:val="Nagwek1"/>
-        <w:rPr>
-          <w:rStyle w:val="AkapitbezwciciaZnak"/>
-          <w:rFonts w:ascii="Trebuchet MS" w:hAnsi="Trebuchet MS"/>
-          <w:sz w:val="32"/>
-          <w:szCs w:val="32"/>
-        </w:rPr>
-      </w:pPr>
-      <w:bookmarkStart w:id="49" w:name="_Toc163217373"/>
-      <w:r>
-        <w:rPr>
-          <w:rStyle w:val="AkapitbezwciciaZnak"/>
-          <w:rFonts w:ascii="Trebuchet MS" w:hAnsi="Trebuchet MS"/>
-          <w:sz w:val="32"/>
-          <w:szCs w:val="32"/>
-        </w:rPr>
-        <w:t>Przykładowy scenariusz wykorzystania systemu</w:t>
-      </w:r>
-      <w:bookmarkEnd w:id="49"/>
+        <w:keepNext/>
+        <w:spacing w:before="480"/>
+        <w:jc w:val="center"/>
+      </w:pPr>
+      <w:r>
+        <w:rPr>
+          <w:noProof/>
+        </w:rPr>
+        <w:drawing>
+          <wp:inline distT="0" distB="0" distL="0" distR="0">
+            <wp:extent cx="2057400" cy="1895475"/>
+            <wp:effectExtent l="19050" t="0" r="0" b="0"/>
+            <wp:docPr id="4" name="Obraz 13"/>
+            <wp:cNvGraphicFramePr>
+              <a:graphicFrameLocks xmlns:a="http://schemas.openxmlformats.org/drawingml/2006/main" noChangeAspect="1"/>
+            </wp:cNvGraphicFramePr>
+            <a:graphic xmlns:a="http://schemas.openxmlformats.org/drawingml/2006/main">
+              <a:graphicData uri="http://schemas.openxmlformats.org/drawingml/2006/picture">
+                <pic:pic xmlns:pic="http://schemas.openxmlformats.org/drawingml/2006/picture">
+                  <pic:nvPicPr>
+                    <pic:cNvPr id="0" name="Picture 13"/>
+                    <pic:cNvPicPr>
+                      <a:picLocks noChangeAspect="1" noChangeArrowheads="1"/>
+                    </pic:cNvPicPr>
+                  </pic:nvPicPr>
+                  <pic:blipFill>
+                    <a:blip r:embed="rId40"/>
+                    <a:srcRect/>
+                    <a:stretch>
+                      <a:fillRect/>
+                    </a:stretch>
+                  </pic:blipFill>
+                  <pic:spPr bwMode="auto">
+                    <a:xfrm>
+                      <a:off x="0" y="0"/>
+                      <a:ext cx="2057400" cy="1895475"/>
+                    </a:xfrm>
+                    <a:prstGeom prst="rect">
+                      <a:avLst/>
+                    </a:prstGeom>
+                    <a:noFill/>
+                    <a:ln w="9525">
+                      <a:noFill/>
+                      <a:miter lim="800000"/>
+                      <a:headEnd/>
+                      <a:tailEnd/>
+                    </a:ln>
+                  </pic:spPr>
+                </pic:pic>
+              </a:graphicData>
+            </a:graphic>
+          </wp:inline>
+        </w:drawing>
+      </w:r>
+    </w:p>
+    <w:p>
+      <w:pPr>
+        <w:pStyle w:val="Legenda"/>
+      </w:pPr>
+      <w:r>
+        <w:t xml:space="preserve">Rysunek </w:t>
+      </w:r>
+      <w:fldSimple w:instr=" SEQ Rysunek \* ARABIC ">
+        <w:r>
+          <w:rPr>
+            <w:noProof/>
+          </w:rPr>
+          <w:t>19</w:t>
+        </w:r>
+      </w:fldSimple>
+      <w:r>
+        <w:t xml:space="preserve"> Struktura projektu warstwy prezentacji</w:t>
+      </w:r>
+      <w:bookmarkStart w:id="51" w:name="_Toc193307648"/>
+    </w:p>
+    <w:p>
+      <w:pPr>
+        <w:pStyle w:val="Nagwek3"/>
+        <w:rPr>
+          <w:kern w:val="32"/>
+        </w:rPr>
+      </w:pPr>
+      <w:r>
+        <w:rPr>
+          <w:kern w:val="32"/>
+        </w:rPr>
+        <w:t>Moduł Auth</w:t>
+      </w:r>
     </w:p>
     <w:p>
       <w:pPr>
         <w:pStyle w:val="Akapitzwciciem"/>
-      </w:pPr>
-      <w:r>
-        <w:t xml:space="preserve">System wspiera komunikację i wymianę dokumentów pomiędzy dwoma stronami z których jedna jest studentem a druga ososbą odpowiedzialną za wspracie i udzielenie informacji, pracownikiem dziekanatu. Wsparcie to umożliwia komunikacje na temat konkretnie określonych tematów, dając możliwość załatwienia naglących spraw w czasie rzeczywistym bez konieczności kontaktu twarzą w twarz. Dzięki temu zastosowaniu użytkownicy będą mieć dostęp do wszystkich obsługiwanych przez siebie zgłoszeń, posiadając dostęp do pełnej komunikacji na określony temat i rozpoczynania nowej komunikacji. Użytkownik posidać będzie dostęp do zabezpieczonej platformy, na które w zależności od uprawnień będzie mógł obsługiwać, bądź wprowadzć zgłoszenia do których w późniejszym okresie będzie posidadać wgląd. Administratorzy będą posiadać możliwość zarządzania systemem, dbając o dostęp do jego zasobów. </w:t>
-      </w:r>
-    </w:p>
-    <w:p>
-      <w:pPr>
-        <w:pStyle w:val="Nagwek1"/>
-      </w:pPr>
-      <w:bookmarkStart w:id="50" w:name="_Toc163217374"/>
-      <w:r>
-        <w:t>Zakończenie</w:t>
-      </w:r>
-      <w:bookmarkEnd w:id="50"/>
+        <w:numPr>
+          <w:ilvl w:val="0"/>
+          <w:numId w:val="33"/>
+        </w:numPr>
+      </w:pPr>
+      <w:r>
+        <w:t>Komponent logowania</w:t>
+      </w:r>
+      <w:r>
+        <w:t xml:space="preserve"> - realizuje uwierzytelnianie użytkowników</w:t>
+      </w:r>
+      <w:r>
+        <w:t>,</w:t>
+      </w:r>
     </w:p>
     <w:p>
       <w:pPr>
         <w:pStyle w:val="Akapitzwciciem"/>
-      </w:pPr>
-      <w:r>
-        <w:t>Realizacja projektu systemu wspierającego proces komunikacji między studentem a pracownikiem dziekanatu stanowiła zarówno wyzwanie inżynierskie, jak i okazję do zastosowania nowoczesnych technologii w praktyce. Celem pracy było zaprojektowanie i implementacja systemu odpowiedzialnego za wspieranie osób uczestniczących w komunikacji na terenie dziekanatów studenckich. System miał umożliwić użytkownikom narzędzia usprawniające komunikację, opatrzone w intuicyjny i przyjazny interfejs, oparty o system zgłoszeń.</w:t>
+        <w:numPr>
+          <w:ilvl w:val="0"/>
+          <w:numId w:val="33"/>
+        </w:numPr>
+      </w:pPr>
+      <w:r>
+        <w:t xml:space="preserve">Komponent zmiany hasła </w:t>
+      </w:r>
+      <w:r>
+        <w:t>- umożliwia zmianę hasła, zwłaszcza przy pierwszym logowaniu</w:t>
+      </w:r>
+      <w:r>
+        <w:t>,</w:t>
       </w:r>
     </w:p>
     <w:p>
       <w:pPr>
         <w:pStyle w:val="Akapitzwciciem"/>
-      </w:pPr>
-      <w:r>
-        <w:t xml:space="preserve">Postawiony cel został osiągnięty poprzez stworzenie systemu dostarczającego rozwiązania usprawniające komunikację pomiędzy użytkownikami. Kluczowe </w:t>
-      </w:r>
+        <w:numPr>
+          <w:ilvl w:val="0"/>
+          <w:numId w:val="33"/>
+        </w:numPr>
+      </w:pPr>
+      <w:r>
+        <w:t xml:space="preserve">Interceptor JWT - dołącza token uwierzytelniający do żądań </w:t>
+      </w:r>
+      <w:r>
+        <w:t>http,</w:t>
+      </w:r>
+    </w:p>
+    <w:p>
+      <w:pPr>
+        <w:pStyle w:val="Akapitzwciciem"/>
+        <w:numPr>
+          <w:ilvl w:val="0"/>
+          <w:numId w:val="33"/>
+        </w:numPr>
+      </w:pPr>
+      <w:r>
+        <w:t>Punkt kontrolny</w:t>
+      </w:r>
+      <w:r>
+        <w:t xml:space="preserve"> </w:t>
+      </w:r>
+      <w:r>
+        <w:t>autoryzacji</w:t>
+      </w:r>
+      <w:r>
+        <w:t xml:space="preserve"> - zabezpiecza dostęp do komponentów wymagających uwierzytelnienia.</w:t>
+      </w:r>
+    </w:p>
+    <w:p>
+      <w:pPr>
+        <w:pStyle w:val="Nagwek3"/>
+      </w:pPr>
       <w:r>
         <w:lastRenderedPageBreak/>
-        <w:t>funkcje systemu obejmują tworzenie nowych zgłoszeń, przeglądanie aktualnych i archiwalnych zgłoszeń, filtrowanie zgłoszeń, wymianę wiadomości w zgłoszeniach oraz dołączanie załączników do zgłoszeń. Dzięki tym funkcjom system staje się nie tylko użyteczny w prowadzeniu konwersacji, ale również służy jako archiwum dokumentów związanych z realizacją zgłoszeń.</w:t>
+        <w:t>Moduł Dashboard</w:t>
       </w:r>
     </w:p>
     <w:p>
       <w:pPr>
         <w:pStyle w:val="Akapitzwciciem"/>
-      </w:pPr>
-      <w:r>
-        <w:t>W procesie realizacji projektu skorzystano z nowoczesnych technologii, w tym: Java 17, Spring Boot 3.2.2, Gradle 7.5, Angular 17 oraz silnik relacyjnych baz danych Microsoft SQL Server 2019. Wykorzystanie tych technologii umożliwiło stworzenie systemu, który charakteryzuje się skalowalnością, wysoką wydajnością oraz bezpieczeństwem. Dzięki nim system jest funkcjonalny oraz łatwy w obsłudze, spełniając oczekiwania użytkowników i zapewniając efektywną komunikację pomiędzy studentami a pracownikami dziekanatu.</w:t>
+        <w:numPr>
+          <w:ilvl w:val="0"/>
+          <w:numId w:val="34"/>
+        </w:numPr>
+      </w:pPr>
+      <w:r>
+        <w:t>Komponent panelu głównego - wyświetla statystyki i szybki dostęp do zgłoszeń</w:t>
+      </w:r>
+      <w:r>
+        <w:t>.</w:t>
+      </w:r>
+    </w:p>
+    <w:p>
+      <w:pPr>
+        <w:pStyle w:val="Nagwek3"/>
+      </w:pPr>
+      <w:r>
+        <w:t>Moduł Tickets</w:t>
       </w:r>
     </w:p>
     <w:p>
       <w:pPr>
         <w:pStyle w:val="Akapitzwciciem"/>
-      </w:pPr>
+        <w:numPr>
+          <w:ilvl w:val="0"/>
+          <w:numId w:val="34"/>
+        </w:numPr>
+      </w:pPr>
+      <w:r>
+        <w:t>Komponent listy zgłoszeń - prezentuje filtrowalny i sortowalny wykaz zgłoszeń,</w:t>
+      </w:r>
     </w:p>
     <w:p>
       <w:pPr>
         <w:pStyle w:val="Akapitzwciciem"/>
-      </w:pPr>
-      <w:r>
-        <w:t xml:space="preserve">Realizacja projektu była pełna </w:t>
-      </w:r>
-      <w:r>
-        <w:t xml:space="preserve">poznawania interesujących rozwiązań i okazji do nauki. </w:t>
+        <w:numPr>
+          <w:ilvl w:val="0"/>
+          <w:numId w:val="34"/>
+        </w:numPr>
+      </w:pPr>
+      <w:r>
+        <w:t>Komponent szczegółów zgłoszenia - wyświetla pełną historię zgłoszenia,</w:t>
       </w:r>
     </w:p>
     <w:p>
       <w:pPr>
         <w:pStyle w:val="Akapitzwciciem"/>
-      </w:pPr>
+        <w:numPr>
+          <w:ilvl w:val="0"/>
+          <w:numId w:val="34"/>
+        </w:numPr>
+      </w:pPr>
+      <w:r>
+        <w:t>Komponent tworzenia nowego zgłoszenia - formularz do wprowadzania nowych zgłoszeń,</w:t>
+      </w:r>
     </w:p>
     <w:p>
       <w:pPr>
         <w:pStyle w:val="Akapitzwciciem"/>
-      </w:pPr>
-      <w:r>
-        <w:t>Pomimo osiągnięcia p</w:t>
+        <w:numPr>
+          <w:ilvl w:val="0"/>
+          <w:numId w:val="34"/>
+        </w:numPr>
+      </w:pPr>
+      <w:r>
+        <w:t>Serwis zgłoszeń - zarządza operacjami CRUD na zgłoszeniach poprzez API.</w:t>
+      </w:r>
+    </w:p>
+    <w:p>
+      <w:pPr>
+        <w:pStyle w:val="Nagwek3"/>
+      </w:pPr>
+      <w:r>
+        <w:t>Moduł Admin</w:t>
       </w:r>
     </w:p>
     <w:p>
       <w:pPr>
         <w:pStyle w:val="Akapitzwciciem"/>
-      </w:pPr>
+        <w:numPr>
+          <w:ilvl w:val="0"/>
+          <w:numId w:val="35"/>
+        </w:numPr>
+      </w:pPr>
+      <w:r>
+        <w:t>Komponent listy użytkowników - zarządzanie użytkownikami systemu</w:t>
+      </w:r>
+      <w:r>
+        <w:t>,</w:t>
+      </w:r>
     </w:p>
     <w:p>
       <w:pPr>
         <w:pStyle w:val="Akapitzwciciem"/>
-      </w:pPr>
-      <w:r>
-        <w:t>Podsumowując, realizacja projektu systemu wspomagającego komunikację pomiędzy studentami a pracownikami dziekanatu stanowiła zarówno wyzwanie, jak i okazję do poszerzenia wiedzy i umiejętności z zakresu nowoczesnych technologii i praktyk programistycznych. Dzięki zaangażowaniu i pracy zespołu udało się stworzyć w pełni funkcjonalny system, który efektywnie spełniał zakładane cele. Projekt ten nie tylko dostarczył rozwiązanie na bieżące potrzeby, ale także zapewnił możliwość dalszego rozwoju i rozszerzenia systemu o nowe funkcjonalności w przyszłości.</w:t>
+        <w:numPr>
+          <w:ilvl w:val="0"/>
+          <w:numId w:val="35"/>
+        </w:numPr>
+      </w:pPr>
+      <w:r>
+        <w:t>Komponent formularza użytkownika - tworzenie i edycja danych użytkowników</w:t>
+      </w:r>
+      <w:r>
+        <w:t>,</w:t>
+      </w:r>
+    </w:p>
+    <w:p>
+      <w:pPr>
+        <w:pStyle w:val="Akapitzwciciem"/>
+        <w:numPr>
+          <w:ilvl w:val="0"/>
+          <w:numId w:val="35"/>
+        </w:numPr>
+      </w:pPr>
+      <w:r>
+        <w:t>Serwisy administracyjne - implementują logikę biznesową funkcji administracyjnych</w:t>
+      </w:r>
+      <w:r>
+        <w:t>.</w:t>
+      </w:r>
+    </w:p>
+    <w:p>
+      <w:pPr>
+        <w:pStyle w:val="Nagwek3"/>
+      </w:pPr>
+      <w:r>
+        <w:t>Moduł Shared</w:t>
+      </w:r>
+    </w:p>
+    <w:p>
+      <w:pPr>
+        <w:pStyle w:val="Akapitzwciciem"/>
+        <w:numPr>
+          <w:ilvl w:val="0"/>
+          <w:numId w:val="36"/>
+        </w:numPr>
+      </w:pPr>
+      <w:r>
+        <w:t>Komponent układu</w:t>
+      </w:r>
+      <w:r>
+        <w:t xml:space="preserve"> - zapewnia spójną strukturę interfejsu</w:t>
+      </w:r>
+      <w:r>
+        <w:t>,</w:t>
+      </w:r>
+    </w:p>
+    <w:p>
+      <w:pPr>
+        <w:pStyle w:val="Akapitzwciciem"/>
+        <w:numPr>
+          <w:ilvl w:val="0"/>
+          <w:numId w:val="36"/>
+        </w:numPr>
+      </w:pPr>
+      <w:r>
+        <w:t>Komponent nagłówka</w:t>
+      </w:r>
+      <w:r>
+        <w:t xml:space="preserve"> - zawiera menu i informacje o zalogowanym użytkowniku</w:t>
+      </w:r>
+      <w:r>
+        <w:t>,</w:t>
+      </w:r>
+    </w:p>
+    <w:p>
+      <w:pPr>
+        <w:pStyle w:val="Akapitzwciciem"/>
+        <w:numPr>
+          <w:ilvl w:val="0"/>
+          <w:numId w:val="36"/>
+        </w:numPr>
+      </w:pPr>
+      <w:r>
+        <w:t xml:space="preserve">Komponent paska bocznego </w:t>
+      </w:r>
+      <w:r>
+        <w:t xml:space="preserve"> - nawigacja w systemie</w:t>
+      </w:r>
+      <w:r>
+        <w:t>,</w:t>
+      </w:r>
+    </w:p>
+    <w:p>
+      <w:pPr>
+        <w:pStyle w:val="Akapitzwciciem"/>
+        <w:numPr>
+          <w:ilvl w:val="0"/>
+          <w:numId w:val="36"/>
+        </w:numPr>
+      </w:pPr>
+      <w:r>
+        <w:t>Serwisy słownikowe - zapewniają dostęp do danych słownikowych wykorzystywanych w różnych częściach aplikacji</w:t>
+      </w:r>
+      <w:r>
+        <w:t>.</w:t>
       </w:r>
     </w:p>
     <w:p>
@@ -8947,14 +9310,174 @@
     </w:p>
     <w:p>
       <w:pPr>
+        <w:spacing w:line="240" w:lineRule="auto"/>
+        <w:jc w:val="left"/>
+        <w:rPr>
+          <w:rFonts w:ascii="Trebuchet MS" w:hAnsi="Trebuchet MS" w:cs="Arial"/>
+          <w:b/>
+          <w:bCs/>
+          <w:kern w:val="32"/>
+          <w:sz w:val="32"/>
+          <w:szCs w:val="32"/>
+        </w:rPr>
+      </w:pPr>
+      <w:r>
+        <w:lastRenderedPageBreak/>
+        <w:br w:type="page"/>
+      </w:r>
+    </w:p>
+    <w:p>
+      <w:pPr>
         <w:pStyle w:val="Nagwek1"/>
       </w:pPr>
-      <w:bookmarkStart w:id="51" w:name="_Toc163217375"/>
+      <w:r>
+        <w:lastRenderedPageBreak/>
+        <w:t>Testy i weryfikacja systemu</w:t>
+      </w:r>
+      <w:bookmarkEnd w:id="51"/>
+    </w:p>
+    <w:p>
+      <w:pPr>
+        <w:pStyle w:val="Akapitzwciciem"/>
+      </w:pPr>
+    </w:p>
+    <w:p>
+      <w:pPr>
+        <w:pStyle w:val="Nagwek1"/>
+        <w:rPr>
+          <w:rStyle w:val="AkapitbezwciciaZnak"/>
+          <w:rFonts w:ascii="Trebuchet MS" w:hAnsi="Trebuchet MS"/>
+          <w:sz w:val="32"/>
+          <w:szCs w:val="32"/>
+        </w:rPr>
+      </w:pPr>
+      <w:bookmarkStart w:id="52" w:name="_Toc193307649"/>
+      <w:r>
+        <w:rPr>
+          <w:rStyle w:val="AkapitbezwciciaZnak"/>
+          <w:rFonts w:ascii="Trebuchet MS" w:hAnsi="Trebuchet MS"/>
+          <w:sz w:val="32"/>
+          <w:szCs w:val="32"/>
+        </w:rPr>
+        <w:t>Przykładowy scenariusz wykorzystania systemu</w:t>
+      </w:r>
+      <w:bookmarkEnd w:id="52"/>
+    </w:p>
+    <w:p>
+      <w:pPr>
+        <w:pStyle w:val="Akapitzwciciem"/>
+      </w:pPr>
+      <w:r>
+        <w:t xml:space="preserve">System wspiera komunikację i wymianę dokumentów pomiędzy dwoma stronami z których jedna jest studentem a druga ososbą odpowiedzialną za wspracie i udzielenie informacji, pracownikiem dziekanatu. Wsparcie to umożliwia komunikacje na temat konkretnie określonych tematów, dając możliwość załatwienia naglących spraw w czasie rzeczywistym bez konieczności kontaktu twarzą w twarz. Dzięki temu zastosowaniu użytkownicy będą mieć dostęp do wszystkich obsługiwanych przez siebie zgłoszeń, posiadając dostęp do pełnej komunikacji na określony temat i rozpoczynania nowej komunikacji. Użytkownik posidać będzie dostęp do zabezpieczonej platformy, na które w zależności od uprawnień będzie mógł obsługiwać, bądź wprowadzć zgłoszenia do których w późniejszym okresie będzie posidadać wgląd. Administratorzy będą posiadać możliwość zarządzania systemem, dbając o dostęp do jego zasobów. </w:t>
+      </w:r>
+    </w:p>
+    <w:p>
+      <w:pPr>
+        <w:pStyle w:val="Nagwek1"/>
+      </w:pPr>
+      <w:bookmarkStart w:id="53" w:name="_Toc193307650"/>
+      <w:r>
+        <w:t>Zakończenie</w:t>
+      </w:r>
+      <w:bookmarkEnd w:id="53"/>
+    </w:p>
+    <w:p>
+      <w:pPr>
+        <w:pStyle w:val="Akapitzwciciem"/>
+      </w:pPr>
+      <w:r>
+        <w:t>Realizacja projektu systemu wspierającego proces komunikacji między studentem a pracownikiem dziekanatu stanowiła zarówno wyzwanie inżynierskie, jak i okazję do zastosowania nowoczesnych technologii w praktyce. Celem pracy było zaprojektowanie i implementacja systemu odpowiedzialnego za wspieranie osób uczestniczących w komunikacji na terenie dziekanatów studenckich. System miał umożliwić użytkownikom narzędzia usprawniające komunikację, opatrzone w intuicyjny i przyjazny interfejs, oparty o system zgłoszeń.</w:t>
+      </w:r>
+    </w:p>
+    <w:p>
+      <w:pPr>
+        <w:pStyle w:val="Akapitzwciciem"/>
+      </w:pPr>
+      <w:r>
+        <w:t xml:space="preserve">Postawiony cel został osiągnięty poprzez stworzenie systemu dostarczającego rozwiązania usprawniające komunikację pomiędzy użytkownikami. Kluczowe funkcje systemu obejmują tworzenie nowych zgłoszeń, przeglądanie aktualnych i archiwalnych zgłoszeń, filtrowanie zgłoszeń, wymianę wiadomości w zgłoszeniach oraz dołączanie załączników do zgłoszeń. Dzięki tym funkcjom </w:t>
+      </w:r>
+      <w:r>
+        <w:lastRenderedPageBreak/>
+        <w:t>system staje się nie tylko użyteczny w prowadzeniu konwersacji, ale również służy jako archiwum dokumentów związanych z realizacją zgłoszeń.</w:t>
+      </w:r>
+    </w:p>
+    <w:p>
+      <w:pPr>
+        <w:pStyle w:val="Akapitzwciciem"/>
+      </w:pPr>
+      <w:r>
+        <w:t>W procesie realizacji projektu skorzystano z nowoczesnych technologii, w tym: Java 17, Spring Boot 3.2.2, Gradle 7.5, Angular 17 oraz silnik relacyjnych baz danych Microsoft SQL Server 2019. Wykorzystanie tych technologii umożliwiło stworzenie systemu, który charakteryzuje się skalowalnością, wysoką wydajnością oraz bezpieczeństwem. Dzięki nim system jest funkcjonalny oraz łatwy w obsłudze, spełniając oczekiwania użytkowników i zapewniając efektywną komunikację pomiędzy studentami a pracownikami dziekanatu.</w:t>
+      </w:r>
+    </w:p>
+    <w:p>
+      <w:pPr>
+        <w:pStyle w:val="Akapitzwciciem"/>
+      </w:pPr>
+    </w:p>
+    <w:p>
+      <w:pPr>
+        <w:pStyle w:val="Akapitzwciciem"/>
+      </w:pPr>
+      <w:r>
+        <w:t xml:space="preserve">Realizacja projektu była pełna </w:t>
+      </w:r>
+      <w:r>
+        <w:t xml:space="preserve">poznawania interesujących rozwiązań i okazji do nauki. </w:t>
+      </w:r>
+    </w:p>
+    <w:p>
+      <w:pPr>
+        <w:pStyle w:val="Akapitzwciciem"/>
+      </w:pPr>
+    </w:p>
+    <w:p>
+      <w:pPr>
+        <w:pStyle w:val="Akapitzwciciem"/>
+      </w:pPr>
+      <w:r>
+        <w:t>Pomimo osiągnięcia p</w:t>
+      </w:r>
+    </w:p>
+    <w:p>
+      <w:pPr>
+        <w:pStyle w:val="Akapitzwciciem"/>
+      </w:pPr>
+    </w:p>
+    <w:p>
+      <w:pPr>
+        <w:pStyle w:val="Akapitzwciciem"/>
+      </w:pPr>
+      <w:r>
+        <w:t>Podsumowując, realizacja projektu systemu wspomagającego komunikację pomiędzy studentami a pracownikami dziekanatu stanowiła zarówno wyzwanie, jak i okazję do poszerzenia wiedzy i umiejętności z zakresu nowoczesnych technologii i praktyk programistycznych. Dzięki zaangażowaniu i pracy zespołu udało się stworzyć w pełni funkcjonalny system, który efektywnie spełniał zakładane cele. Projekt ten nie tylko dostarczył rozwiązanie na bieżące potrzeby, ale także zapewnił możliwość dalszego rozwoju i rozszerzenia systemu o nowe funkcjonalności w przyszłości.</w:t>
+      </w:r>
+    </w:p>
+    <w:p>
+      <w:pPr>
+        <w:spacing w:line="240" w:lineRule="auto"/>
+        <w:jc w:val="left"/>
+        <w:rPr>
+          <w:rFonts w:ascii="Trebuchet MS" w:hAnsi="Trebuchet MS" w:cs="Arial"/>
+          <w:b/>
+          <w:bCs/>
+          <w:kern w:val="32"/>
+          <w:sz w:val="32"/>
+          <w:szCs w:val="32"/>
+        </w:rPr>
+      </w:pPr>
+      <w:r>
+        <w:br w:type="page"/>
+      </w:r>
+    </w:p>
+    <w:p>
+      <w:pPr>
+        <w:pStyle w:val="Nagwek1"/>
+      </w:pPr>
+      <w:bookmarkStart w:id="54" w:name="_Toc193307651"/>
       <w:r>
         <w:lastRenderedPageBreak/>
         <w:t>Bibliografia</w:t>
       </w:r>
-      <w:bookmarkEnd w:id="51"/>
+      <w:bookmarkEnd w:id="54"/>
     </w:p>
     <w:p>
       <w:pPr>
@@ -8973,7 +9496,7 @@
       <w:r>
         <w:t xml:space="preserve">, </w:t>
       </w:r>
-      <w:hyperlink r:id="rId40" w:history="1">
+      <w:hyperlink r:id="rId41" w:history="1">
         <w:r>
           <w:rPr>
             <w:rStyle w:val="Hipercze"/>
@@ -9014,7 +9537,7 @@
       <w:r>
         <w:t xml:space="preserve">O systemie, </w:t>
       </w:r>
-      <w:hyperlink r:id="rId41" w:history="1">
+      <w:hyperlink r:id="rId42" w:history="1">
         <w:r>
           <w:rPr>
             <w:rStyle w:val="Hipercze"/>
@@ -9058,7 +9581,7 @@
         </w:rPr>
         <w:t xml:space="preserve">Zendesk for Education, </w:t>
       </w:r>
-      <w:hyperlink r:id="rId42" w:history="1">
+      <w:hyperlink r:id="rId43" w:history="1">
         <w:r>
           <w:rPr>
             <w:rStyle w:val="Hipercze"/>
@@ -9115,7 +9638,7 @@
         </w:rPr>
         <w:t xml:space="preserve">, </w:t>
       </w:r>
-      <w:hyperlink r:id="rId43" w:history="1">
+      <w:hyperlink r:id="rId44" w:history="1">
         <w:r>
           <w:rPr>
             <w:rStyle w:val="Hipercze"/>
@@ -9211,7 +9734,7 @@
       <w:r>
         <w:t xml:space="preserve">Spring Boot, </w:t>
       </w:r>
-      <w:hyperlink r:id="rId44" w:history="1">
+      <w:hyperlink r:id="rId45" w:history="1">
         <w:r>
           <w:rPr>
             <w:rStyle w:val="Hipercze"/>
@@ -9252,7 +9775,7 @@
         </w:rPr>
         <w:t xml:space="preserve">, </w:t>
       </w:r>
-      <w:hyperlink r:id="rId45" w:history="1">
+      <w:hyperlink r:id="rId46" w:history="1">
         <w:r>
           <w:rPr>
             <w:rStyle w:val="Hipercze"/>
@@ -9315,7 +9838,7 @@
         </w:rPr>
         <w:t xml:space="preserve">, What is SQL Server?, </w:t>
       </w:r>
-      <w:hyperlink r:id="rId46" w:history="1">
+      <w:hyperlink r:id="rId47" w:history="1">
         <w:r>
           <w:rPr>
             <w:rStyle w:val="Hipercze"/>
@@ -9380,11 +9903,11 @@
       <w:pPr>
         <w:pStyle w:val="Nagwek1"/>
       </w:pPr>
-      <w:bookmarkStart w:id="52" w:name="_Toc163217376"/>
+      <w:bookmarkStart w:id="55" w:name="_Toc193307652"/>
       <w:r>
         <w:t>Spis rysunków</w:t>
       </w:r>
-      <w:bookmarkEnd w:id="52"/>
+      <w:bookmarkEnd w:id="55"/>
     </w:p>
     <w:p>
       <w:pPr>
@@ -10686,11 +11209,11 @@
       <w:pPr>
         <w:pStyle w:val="Nagwek1"/>
       </w:pPr>
-      <w:bookmarkStart w:id="53" w:name="_Toc163217377"/>
+      <w:bookmarkStart w:id="56" w:name="_Toc193307653"/>
       <w:r>
         <w:t>Spis tabel</w:t>
       </w:r>
-      <w:bookmarkEnd w:id="53"/>
+      <w:bookmarkEnd w:id="56"/>
     </w:p>
     <w:p>
       <w:pPr>
@@ -10761,7 +11284,7 @@
             <w:noProof/>
             <w:webHidden/>
           </w:rPr>
-          <w:t>21</w:t>
+          <w:t>23</w:t>
         </w:r>
         <w:r>
           <w:rPr>
@@ -10781,10 +11304,10 @@
       </w:r>
     </w:p>
     <w:sectPr>
-      <w:headerReference w:type="even" r:id="rId47"/>
-      <w:headerReference w:type="default" r:id="rId48"/>
-      <w:footerReference w:type="even" r:id="rId49"/>
-      <w:footerReference w:type="default" r:id="rId50"/>
+      <w:headerReference w:type="even" r:id="rId48"/>
+      <w:headerReference w:type="default" r:id="rId49"/>
+      <w:footerReference w:type="even" r:id="rId50"/>
+      <w:footerReference w:type="default" r:id="rId51"/>
       <w:pgSz w:w="11906" w:h="16838" w:code="9"/>
       <w:pgMar w:top="1418" w:right="1418" w:bottom="1418" w:left="1418" w:header="1021" w:footer="1021" w:gutter="567"/>
       <w:cols w:space="708"/>
@@ -10842,7 +11365,7 @@
         <w:rStyle w:val="Numerstrony"/>
         <w:noProof/>
       </w:rPr>
-      <w:t>42</w:t>
+      <w:t>52</w:t>
     </w:r>
     <w:r>
       <w:rPr>
@@ -10883,7 +11406,7 @@
         <w:rStyle w:val="Numerstrony"/>
         <w:noProof/>
       </w:rPr>
-      <w:t>41</w:t>
+      <w:t>51</w:t>
     </w:r>
     <w:r>
       <w:rPr>
@@ -11256,7 +11779,13 @@
         <w:footnoteRef/>
       </w:r>
       <w:r>
-        <w:t xml:space="preserve"> Erich Gamma, Richard Helm, Ralph Johnson, John Vlissides, Wzorce projektowe. Elementy oprogramowania obiektowego wielokrotnego użytku, Helion,</w:t>
+        <w:rPr>
+          <w:lang w:val="en-US"/>
+        </w:rPr>
+        <w:t xml:space="preserve"> Erich Gamma, Richard Helm, Ralph Johnson, John Vlissides, Wzorce projektowe. </w:t>
+      </w:r>
+      <w:r>
+        <w:t>Elementy oprogramowania obiektowego wielokrotnego użytku, Helion,</w:t>
       </w:r>
       <w:r>
         <w:t xml:space="preserve"> str. 161</w:t>
@@ -11275,10 +11804,7 @@
         <w:footnoteRef/>
       </w:r>
       <w:r>
-        <w:t xml:space="preserve"> Erich Gamma, Richard Helm, Ralph Johnson, John Vlissides, Wzorce projektowe. Elementy oprogramowania obiektowego wielokrotnego użytku</w:t>
-      </w:r>
-      <w:r>
-        <w:t>, Helion, 2021</w:t>
+        <w:t xml:space="preserve"> Erich Gamma, Richard Helm, Ralph Johnson, John Vlissides, Wzorce projektowe. Elementy oprogramowania obiektowego wielokrotnego użytku, Helion, 2021</w:t>
       </w:r>
       <w:r>
         <w:t>, str. 244</w:t>
@@ -11588,6 +12114,205 @@
     </w:lvl>
   </w:abstractNum>
   <w:abstractNum w:abstractNumId="11">
+    <w:nsid w:val="0A8D0101"/>
+    <w:multiLevelType w:val="hybridMultilevel"/>
+    <w:tmpl w:val="85AC8906"/>
+    <w:lvl w:ilvl="0" w:tplc="04150001">
+      <w:start w:val="1"/>
+      <w:numFmt w:val="bullet"/>
+      <w:lvlText w:val=""/>
+      <w:lvlJc w:val="left"/>
+      <w:pPr>
+        <w:ind w:left="360" w:hanging="360"/>
+      </w:pPr>
+      <w:rPr>
+        <w:rFonts w:ascii="Symbol" w:hAnsi="Symbol" w:hint="default"/>
+      </w:rPr>
+    </w:lvl>
+    <w:lvl w:ilvl="1" w:tplc="04150003" w:tentative="1">
+      <w:start w:val="1"/>
+      <w:numFmt w:val="bullet"/>
+      <w:lvlText w:val="o"/>
+      <w:lvlJc w:val="left"/>
+      <w:pPr>
+        <w:ind w:left="796" w:hanging="360"/>
+      </w:pPr>
+      <w:rPr>
+        <w:rFonts w:ascii="Courier New" w:hAnsi="Courier New" w:cs="Courier New" w:hint="default"/>
+      </w:rPr>
+    </w:lvl>
+    <w:lvl w:ilvl="2" w:tplc="04150005" w:tentative="1">
+      <w:start w:val="1"/>
+      <w:numFmt w:val="bullet"/>
+      <w:lvlText w:val=""/>
+      <w:lvlJc w:val="left"/>
+      <w:pPr>
+        <w:ind w:left="1516" w:hanging="360"/>
+      </w:pPr>
+      <w:rPr>
+        <w:rFonts w:ascii="Wingdings" w:hAnsi="Wingdings" w:hint="default"/>
+      </w:rPr>
+    </w:lvl>
+    <w:lvl w:ilvl="3" w:tplc="04150001" w:tentative="1">
+      <w:start w:val="1"/>
+      <w:numFmt w:val="bullet"/>
+      <w:lvlText w:val=""/>
+      <w:lvlJc w:val="left"/>
+      <w:pPr>
+        <w:ind w:left="2236" w:hanging="360"/>
+      </w:pPr>
+      <w:rPr>
+        <w:rFonts w:ascii="Symbol" w:hAnsi="Symbol" w:hint="default"/>
+      </w:rPr>
+    </w:lvl>
+    <w:lvl w:ilvl="4" w:tplc="04150003" w:tentative="1">
+      <w:start w:val="1"/>
+      <w:numFmt w:val="bullet"/>
+      <w:lvlText w:val="o"/>
+      <w:lvlJc w:val="left"/>
+      <w:pPr>
+        <w:ind w:left="2956" w:hanging="360"/>
+      </w:pPr>
+      <w:rPr>
+        <w:rFonts w:ascii="Courier New" w:hAnsi="Courier New" w:cs="Courier New" w:hint="default"/>
+      </w:rPr>
+    </w:lvl>
+    <w:lvl w:ilvl="5" w:tplc="04150005" w:tentative="1">
+      <w:start w:val="1"/>
+      <w:numFmt w:val="bullet"/>
+      <w:lvlText w:val=""/>
+      <w:lvlJc w:val="left"/>
+      <w:pPr>
+        <w:ind w:left="3676" w:hanging="360"/>
+      </w:pPr>
+      <w:rPr>
+        <w:rFonts w:ascii="Wingdings" w:hAnsi="Wingdings" w:hint="default"/>
+      </w:rPr>
+    </w:lvl>
+    <w:lvl w:ilvl="6" w:tplc="04150001" w:tentative="1">
+      <w:start w:val="1"/>
+      <w:numFmt w:val="bullet"/>
+      <w:lvlText w:val=""/>
+      <w:lvlJc w:val="left"/>
+      <w:pPr>
+        <w:ind w:left="4396" w:hanging="360"/>
+      </w:pPr>
+      <w:rPr>
+        <w:rFonts w:ascii="Symbol" w:hAnsi="Symbol" w:hint="default"/>
+      </w:rPr>
+    </w:lvl>
+    <w:lvl w:ilvl="7" w:tplc="04150003" w:tentative="1">
+      <w:start w:val="1"/>
+      <w:numFmt w:val="bullet"/>
+      <w:lvlText w:val="o"/>
+      <w:lvlJc w:val="left"/>
+      <w:pPr>
+        <w:ind w:left="5116" w:hanging="360"/>
+      </w:pPr>
+      <w:rPr>
+        <w:rFonts w:ascii="Courier New" w:hAnsi="Courier New" w:cs="Courier New" w:hint="default"/>
+      </w:rPr>
+    </w:lvl>
+    <w:lvl w:ilvl="8" w:tplc="04150005" w:tentative="1">
+      <w:start w:val="1"/>
+      <w:numFmt w:val="bullet"/>
+      <w:lvlText w:val=""/>
+      <w:lvlJc w:val="left"/>
+      <w:pPr>
+        <w:ind w:left="5836" w:hanging="360"/>
+      </w:pPr>
+      <w:rPr>
+        <w:rFonts w:ascii="Wingdings" w:hAnsi="Wingdings" w:hint="default"/>
+      </w:rPr>
+    </w:lvl>
+  </w:abstractNum>
+  <w:abstractNum w:abstractNumId="12">
+    <w:nsid w:val="0B364983"/>
+    <w:multiLevelType w:val="hybridMultilevel"/>
+    <w:tmpl w:val="F2AEBA0E"/>
+    <w:lvl w:ilvl="0" w:tplc="0415000F">
+      <w:start w:val="1"/>
+      <w:numFmt w:val="decimal"/>
+      <w:lvlText w:val="%1."/>
+      <w:lvlJc w:val="left"/>
+      <w:pPr>
+        <w:ind w:left="1004" w:hanging="360"/>
+      </w:pPr>
+    </w:lvl>
+    <w:lvl w:ilvl="1" w:tplc="04150019" w:tentative="1">
+      <w:start w:val="1"/>
+      <w:numFmt w:val="lowerLetter"/>
+      <w:lvlText w:val="%2."/>
+      <w:lvlJc w:val="left"/>
+      <w:pPr>
+        <w:ind w:left="1724" w:hanging="360"/>
+      </w:pPr>
+    </w:lvl>
+    <w:lvl w:ilvl="2" w:tplc="0415001B" w:tentative="1">
+      <w:start w:val="1"/>
+      <w:numFmt w:val="lowerRoman"/>
+      <w:lvlText w:val="%3."/>
+      <w:lvlJc w:val="right"/>
+      <w:pPr>
+        <w:ind w:left="2444" w:hanging="180"/>
+      </w:pPr>
+    </w:lvl>
+    <w:lvl w:ilvl="3" w:tplc="0415000F" w:tentative="1">
+      <w:start w:val="1"/>
+      <w:numFmt w:val="decimal"/>
+      <w:lvlText w:val="%4."/>
+      <w:lvlJc w:val="left"/>
+      <w:pPr>
+        <w:ind w:left="3164" w:hanging="360"/>
+      </w:pPr>
+    </w:lvl>
+    <w:lvl w:ilvl="4" w:tplc="04150019" w:tentative="1">
+      <w:start w:val="1"/>
+      <w:numFmt w:val="lowerLetter"/>
+      <w:lvlText w:val="%5."/>
+      <w:lvlJc w:val="left"/>
+      <w:pPr>
+        <w:ind w:left="3884" w:hanging="360"/>
+      </w:pPr>
+    </w:lvl>
+    <w:lvl w:ilvl="5" w:tplc="0415001B" w:tentative="1">
+      <w:start w:val="1"/>
+      <w:numFmt w:val="lowerRoman"/>
+      <w:lvlText w:val="%6."/>
+      <w:lvlJc w:val="right"/>
+      <w:pPr>
+        <w:ind w:left="4604" w:hanging="180"/>
+      </w:pPr>
+    </w:lvl>
+    <w:lvl w:ilvl="6" w:tplc="0415000F" w:tentative="1">
+      <w:start w:val="1"/>
+      <w:numFmt w:val="decimal"/>
+      <w:lvlText w:val="%7."/>
+      <w:lvlJc w:val="left"/>
+      <w:pPr>
+        <w:ind w:left="5324" w:hanging="360"/>
+      </w:pPr>
+    </w:lvl>
+    <w:lvl w:ilvl="7" w:tplc="04150019" w:tentative="1">
+      <w:start w:val="1"/>
+      <w:numFmt w:val="lowerLetter"/>
+      <w:lvlText w:val="%8."/>
+      <w:lvlJc w:val="left"/>
+      <w:pPr>
+        <w:ind w:left="6044" w:hanging="360"/>
+      </w:pPr>
+    </w:lvl>
+    <w:lvl w:ilvl="8" w:tplc="0415001B" w:tentative="1">
+      <w:start w:val="1"/>
+      <w:numFmt w:val="lowerRoman"/>
+      <w:lvlText w:val="%9."/>
+      <w:lvlJc w:val="right"/>
+      <w:pPr>
+        <w:ind w:left="6764" w:hanging="180"/>
+      </w:pPr>
+    </w:lvl>
+  </w:abstractNum>
+  <w:abstractNum w:abstractNumId="13">
     <w:nsid w:val="0D8E3B6B"/>
     <w:multiLevelType w:val="multilevel"/>
     <w:tmpl w:val="AE00B560"/>
@@ -11700,7 +12425,120 @@
       </w:pPr>
     </w:lvl>
   </w:abstractNum>
-  <w:abstractNum w:abstractNumId="12">
+  <w:abstractNum w:abstractNumId="14">
+    <w:nsid w:val="0F6A147E"/>
+    <w:multiLevelType w:val="hybridMultilevel"/>
+    <w:tmpl w:val="7B16759A"/>
+    <w:lvl w:ilvl="0" w:tplc="04150001">
+      <w:start w:val="1"/>
+      <w:numFmt w:val="bullet"/>
+      <w:lvlText w:val=""/>
+      <w:lvlJc w:val="left"/>
+      <w:pPr>
+        <w:ind w:left="360" w:hanging="360"/>
+      </w:pPr>
+      <w:rPr>
+        <w:rFonts w:ascii="Symbol" w:hAnsi="Symbol" w:hint="default"/>
+      </w:rPr>
+    </w:lvl>
+    <w:lvl w:ilvl="1" w:tplc="04150003">
+      <w:start w:val="1"/>
+      <w:numFmt w:val="bullet"/>
+      <w:lvlText w:val="o"/>
+      <w:lvlJc w:val="left"/>
+      <w:pPr>
+        <w:ind w:left="796" w:hanging="360"/>
+      </w:pPr>
+      <w:rPr>
+        <w:rFonts w:ascii="Courier New" w:hAnsi="Courier New" w:cs="Courier New" w:hint="default"/>
+      </w:rPr>
+    </w:lvl>
+    <w:lvl w:ilvl="2" w:tplc="04150005">
+      <w:start w:val="1"/>
+      <w:numFmt w:val="bullet"/>
+      <w:lvlText w:val=""/>
+      <w:lvlJc w:val="left"/>
+      <w:pPr>
+        <w:ind w:left="1516" w:hanging="360"/>
+      </w:pPr>
+      <w:rPr>
+        <w:rFonts w:ascii="Wingdings" w:hAnsi="Wingdings" w:hint="default"/>
+      </w:rPr>
+    </w:lvl>
+    <w:lvl w:ilvl="3" w:tplc="04150001" w:tentative="1">
+      <w:start w:val="1"/>
+      <w:numFmt w:val="bullet"/>
+      <w:lvlText w:val=""/>
+      <w:lvlJc w:val="left"/>
+      <w:pPr>
+        <w:ind w:left="2236" w:hanging="360"/>
+      </w:pPr>
+      <w:rPr>
+        <w:rFonts w:ascii="Symbol" w:hAnsi="Symbol" w:hint="default"/>
+      </w:rPr>
+    </w:lvl>
+    <w:lvl w:ilvl="4" w:tplc="04150003" w:tentative="1">
+      <w:start w:val="1"/>
+      <w:numFmt w:val="bullet"/>
+      <w:lvlText w:val="o"/>
+      <w:lvlJc w:val="left"/>
+      <w:pPr>
+        <w:ind w:left="2956" w:hanging="360"/>
+      </w:pPr>
+      <w:rPr>
+        <w:rFonts w:ascii="Courier New" w:hAnsi="Courier New" w:cs="Courier New" w:hint="default"/>
+      </w:rPr>
+    </w:lvl>
+    <w:lvl w:ilvl="5" w:tplc="04150005" w:tentative="1">
+      <w:start w:val="1"/>
+      <w:numFmt w:val="bullet"/>
+      <w:lvlText w:val=""/>
+      <w:lvlJc w:val="left"/>
+      <w:pPr>
+        <w:ind w:left="3676" w:hanging="360"/>
+      </w:pPr>
+      <w:rPr>
+        <w:rFonts w:ascii="Wingdings" w:hAnsi="Wingdings" w:hint="default"/>
+      </w:rPr>
+    </w:lvl>
+    <w:lvl w:ilvl="6" w:tplc="04150001" w:tentative="1">
+      <w:start w:val="1"/>
+      <w:numFmt w:val="bullet"/>
+      <w:lvlText w:val=""/>
+      <w:lvlJc w:val="left"/>
+      <w:pPr>
+        <w:ind w:left="4396" w:hanging="360"/>
+      </w:pPr>
+      <w:rPr>
+        <w:rFonts w:ascii="Symbol" w:hAnsi="Symbol" w:hint="default"/>
+      </w:rPr>
+    </w:lvl>
+    <w:lvl w:ilvl="7" w:tplc="04150003" w:tentative="1">
+      <w:start w:val="1"/>
+      <w:numFmt w:val="bullet"/>
+      <w:lvlText w:val="o"/>
+      <w:lvlJc w:val="left"/>
+      <w:pPr>
+        <w:ind w:left="5116" w:hanging="360"/>
+      </w:pPr>
+      <w:rPr>
+        <w:rFonts w:ascii="Courier New" w:hAnsi="Courier New" w:cs="Courier New" w:hint="default"/>
+      </w:rPr>
+    </w:lvl>
+    <w:lvl w:ilvl="8" w:tplc="04150005" w:tentative="1">
+      <w:start w:val="1"/>
+      <w:numFmt w:val="bullet"/>
+      <w:lvlText w:val=""/>
+      <w:lvlJc w:val="left"/>
+      <w:pPr>
+        <w:ind w:left="5836" w:hanging="360"/>
+      </w:pPr>
+      <w:rPr>
+        <w:rFonts w:ascii="Wingdings" w:hAnsi="Wingdings" w:hint="default"/>
+      </w:rPr>
+    </w:lvl>
+  </w:abstractNum>
+  <w:abstractNum w:abstractNumId="15">
     <w:nsid w:val="138F0DAE"/>
     <w:multiLevelType w:val="hybridMultilevel"/>
     <w:tmpl w:val="D8443782"/>
@@ -11837,7 +12675,7 @@
       </w:rPr>
     </w:lvl>
   </w:abstractNum>
-  <w:abstractNum w:abstractNumId="13">
+  <w:abstractNum w:abstractNumId="16">
     <w:nsid w:val="16A9774C"/>
     <w:multiLevelType w:val="hybridMultilevel"/>
     <w:tmpl w:val="D01AFED4"/>
@@ -11977,7 +12815,120 @@
       </w:rPr>
     </w:lvl>
   </w:abstractNum>
-  <w:abstractNum w:abstractNumId="14">
+  <w:abstractNum w:abstractNumId="17">
+    <w:nsid w:val="1C924F53"/>
+    <w:multiLevelType w:val="hybridMultilevel"/>
+    <w:tmpl w:val="EAFEA698"/>
+    <w:lvl w:ilvl="0" w:tplc="04150001">
+      <w:start w:val="1"/>
+      <w:numFmt w:val="bullet"/>
+      <w:lvlText w:val=""/>
+      <w:lvlJc w:val="left"/>
+      <w:pPr>
+        <w:ind w:left="1004" w:hanging="360"/>
+      </w:pPr>
+      <w:rPr>
+        <w:rFonts w:ascii="Symbol" w:hAnsi="Symbol" w:hint="default"/>
+      </w:rPr>
+    </w:lvl>
+    <w:lvl w:ilvl="1" w:tplc="04150003" w:tentative="1">
+      <w:start w:val="1"/>
+      <w:numFmt w:val="bullet"/>
+      <w:lvlText w:val="o"/>
+      <w:lvlJc w:val="left"/>
+      <w:pPr>
+        <w:ind w:left="1724" w:hanging="360"/>
+      </w:pPr>
+      <w:rPr>
+        <w:rFonts w:ascii="Courier New" w:hAnsi="Courier New" w:cs="Courier New" w:hint="default"/>
+      </w:rPr>
+    </w:lvl>
+    <w:lvl w:ilvl="2" w:tplc="04150005" w:tentative="1">
+      <w:start w:val="1"/>
+      <w:numFmt w:val="bullet"/>
+      <w:lvlText w:val=""/>
+      <w:lvlJc w:val="left"/>
+      <w:pPr>
+        <w:ind w:left="2444" w:hanging="360"/>
+      </w:pPr>
+      <w:rPr>
+        <w:rFonts w:ascii="Wingdings" w:hAnsi="Wingdings" w:hint="default"/>
+      </w:rPr>
+    </w:lvl>
+    <w:lvl w:ilvl="3" w:tplc="04150001" w:tentative="1">
+      <w:start w:val="1"/>
+      <w:numFmt w:val="bullet"/>
+      <w:lvlText w:val=""/>
+      <w:lvlJc w:val="left"/>
+      <w:pPr>
+        <w:ind w:left="3164" w:hanging="360"/>
+      </w:pPr>
+      <w:rPr>
+        <w:rFonts w:ascii="Symbol" w:hAnsi="Symbol" w:hint="default"/>
+      </w:rPr>
+    </w:lvl>
+    <w:lvl w:ilvl="4" w:tplc="04150003" w:tentative="1">
+      <w:start w:val="1"/>
+      <w:numFmt w:val="bullet"/>
+      <w:lvlText w:val="o"/>
+      <w:lvlJc w:val="left"/>
+      <w:pPr>
+        <w:ind w:left="3884" w:hanging="360"/>
+      </w:pPr>
+      <w:rPr>
+        <w:rFonts w:ascii="Courier New" w:hAnsi="Courier New" w:cs="Courier New" w:hint="default"/>
+      </w:rPr>
+    </w:lvl>
+    <w:lvl w:ilvl="5" w:tplc="04150005" w:tentative="1">
+      <w:start w:val="1"/>
+      <w:numFmt w:val="bullet"/>
+      <w:lvlText w:val=""/>
+      <w:lvlJc w:val="left"/>
+      <w:pPr>
+        <w:ind w:left="4604" w:hanging="360"/>
+      </w:pPr>
+      <w:rPr>
+        <w:rFonts w:ascii="Wingdings" w:hAnsi="Wingdings" w:hint="default"/>
+      </w:rPr>
+    </w:lvl>
+    <w:lvl w:ilvl="6" w:tplc="04150001" w:tentative="1">
+      <w:start w:val="1"/>
+      <w:numFmt w:val="bullet"/>
+      <w:lvlText w:val=""/>
+      <w:lvlJc w:val="left"/>
+      <w:pPr>
+        <w:ind w:left="5324" w:hanging="360"/>
+      </w:pPr>
+      <w:rPr>
+        <w:rFonts w:ascii="Symbol" w:hAnsi="Symbol" w:hint="default"/>
+      </w:rPr>
+    </w:lvl>
+    <w:lvl w:ilvl="7" w:tplc="04150003" w:tentative="1">
+      <w:start w:val="1"/>
+      <w:numFmt w:val="bullet"/>
+      <w:lvlText w:val="o"/>
+      <w:lvlJc w:val="left"/>
+      <w:pPr>
+        <w:ind w:left="6044" w:hanging="360"/>
+      </w:pPr>
+      <w:rPr>
+        <w:rFonts w:ascii="Courier New" w:hAnsi="Courier New" w:cs="Courier New" w:hint="default"/>
+      </w:rPr>
+    </w:lvl>
+    <w:lvl w:ilvl="8" w:tplc="04150005" w:tentative="1">
+      <w:start w:val="1"/>
+      <w:numFmt w:val="bullet"/>
+      <w:lvlText w:val=""/>
+      <w:lvlJc w:val="left"/>
+      <w:pPr>
+        <w:ind w:left="6764" w:hanging="360"/>
+      </w:pPr>
+      <w:rPr>
+        <w:rFonts w:ascii="Wingdings" w:hAnsi="Wingdings" w:hint="default"/>
+      </w:rPr>
+    </w:lvl>
+  </w:abstractNum>
+  <w:abstractNum w:abstractNumId="18">
     <w:nsid w:val="1D532803"/>
     <w:multiLevelType w:val="multilevel"/>
     <w:tmpl w:val="94E6A97C"/>
@@ -12090,7 +13041,7 @@
       </w:pPr>
     </w:lvl>
   </w:abstractNum>
-  <w:abstractNum w:abstractNumId="15">
+  <w:abstractNum w:abstractNumId="19">
     <w:nsid w:val="205C1B25"/>
     <w:multiLevelType w:val="hybridMultilevel"/>
     <w:tmpl w:val="06A2B974"/>
@@ -12203,7 +13154,7 @@
       </w:pPr>
     </w:lvl>
   </w:abstractNum>
-  <w:abstractNum w:abstractNumId="16">
+  <w:abstractNum w:abstractNumId="20">
     <w:nsid w:val="20D530D6"/>
     <w:multiLevelType w:val="hybridMultilevel"/>
     <w:tmpl w:val="8674AC6E"/>
@@ -12289,7 +13240,7 @@
       </w:pPr>
     </w:lvl>
   </w:abstractNum>
-  <w:abstractNum w:abstractNumId="17">
+  <w:abstractNum w:abstractNumId="21">
     <w:nsid w:val="24284A27"/>
     <w:multiLevelType w:val="hybridMultilevel"/>
     <w:tmpl w:val="A43AC338"/>
@@ -12402,7 +13353,7 @@
       </w:rPr>
     </w:lvl>
   </w:abstractNum>
-  <w:abstractNum w:abstractNumId="18">
+  <w:abstractNum w:abstractNumId="22">
     <w:nsid w:val="24F9109D"/>
     <w:multiLevelType w:val="hybridMultilevel"/>
     <w:tmpl w:val="01325A40"/>
@@ -12542,7 +13493,7 @@
       </w:rPr>
     </w:lvl>
   </w:abstractNum>
-  <w:abstractNum w:abstractNumId="19">
+  <w:abstractNum w:abstractNumId="23">
     <w:nsid w:val="25E02BBB"/>
     <w:multiLevelType w:val="hybridMultilevel"/>
     <w:tmpl w:val="CC905358"/>
@@ -12655,7 +13606,206 @@
       </w:rPr>
     </w:lvl>
   </w:abstractNum>
-  <w:abstractNum w:abstractNumId="20">
+  <w:abstractNum w:abstractNumId="24">
+    <w:nsid w:val="27E36F9F"/>
+    <w:multiLevelType w:val="hybridMultilevel"/>
+    <w:tmpl w:val="CD8AE138"/>
+    <w:lvl w:ilvl="0" w:tplc="04150001">
+      <w:start w:val="1"/>
+      <w:numFmt w:val="bullet"/>
+      <w:lvlText w:val=""/>
+      <w:lvlJc w:val="left"/>
+      <w:pPr>
+        <w:ind w:left="360" w:hanging="360"/>
+      </w:pPr>
+      <w:rPr>
+        <w:rFonts w:ascii="Symbol" w:hAnsi="Symbol" w:hint="default"/>
+      </w:rPr>
+    </w:lvl>
+    <w:lvl w:ilvl="1" w:tplc="04150003" w:tentative="1">
+      <w:start w:val="1"/>
+      <w:numFmt w:val="bullet"/>
+      <w:lvlText w:val="o"/>
+      <w:lvlJc w:val="left"/>
+      <w:pPr>
+        <w:ind w:left="796" w:hanging="360"/>
+      </w:pPr>
+      <w:rPr>
+        <w:rFonts w:ascii="Courier New" w:hAnsi="Courier New" w:cs="Courier New" w:hint="default"/>
+      </w:rPr>
+    </w:lvl>
+    <w:lvl w:ilvl="2" w:tplc="04150005" w:tentative="1">
+      <w:start w:val="1"/>
+      <w:numFmt w:val="bullet"/>
+      <w:lvlText w:val=""/>
+      <w:lvlJc w:val="left"/>
+      <w:pPr>
+        <w:ind w:left="1516" w:hanging="360"/>
+      </w:pPr>
+      <w:rPr>
+        <w:rFonts w:ascii="Wingdings" w:hAnsi="Wingdings" w:hint="default"/>
+      </w:rPr>
+    </w:lvl>
+    <w:lvl w:ilvl="3" w:tplc="04150001" w:tentative="1">
+      <w:start w:val="1"/>
+      <w:numFmt w:val="bullet"/>
+      <w:lvlText w:val=""/>
+      <w:lvlJc w:val="left"/>
+      <w:pPr>
+        <w:ind w:left="2236" w:hanging="360"/>
+      </w:pPr>
+      <w:rPr>
+        <w:rFonts w:ascii="Symbol" w:hAnsi="Symbol" w:hint="default"/>
+      </w:rPr>
+    </w:lvl>
+    <w:lvl w:ilvl="4" w:tplc="04150003" w:tentative="1">
+      <w:start w:val="1"/>
+      <w:numFmt w:val="bullet"/>
+      <w:lvlText w:val="o"/>
+      <w:lvlJc w:val="left"/>
+      <w:pPr>
+        <w:ind w:left="2956" w:hanging="360"/>
+      </w:pPr>
+      <w:rPr>
+        <w:rFonts w:ascii="Courier New" w:hAnsi="Courier New" w:cs="Courier New" w:hint="default"/>
+      </w:rPr>
+    </w:lvl>
+    <w:lvl w:ilvl="5" w:tplc="04150005" w:tentative="1">
+      <w:start w:val="1"/>
+      <w:numFmt w:val="bullet"/>
+      <w:lvlText w:val=""/>
+      <w:lvlJc w:val="left"/>
+      <w:pPr>
+        <w:ind w:left="3676" w:hanging="360"/>
+      </w:pPr>
+      <w:rPr>
+        <w:rFonts w:ascii="Wingdings" w:hAnsi="Wingdings" w:hint="default"/>
+      </w:rPr>
+    </w:lvl>
+    <w:lvl w:ilvl="6" w:tplc="04150001" w:tentative="1">
+      <w:start w:val="1"/>
+      <w:numFmt w:val="bullet"/>
+      <w:lvlText w:val=""/>
+      <w:lvlJc w:val="left"/>
+      <w:pPr>
+        <w:ind w:left="4396" w:hanging="360"/>
+      </w:pPr>
+      <w:rPr>
+        <w:rFonts w:ascii="Symbol" w:hAnsi="Symbol" w:hint="default"/>
+      </w:rPr>
+    </w:lvl>
+    <w:lvl w:ilvl="7" w:tplc="04150003" w:tentative="1">
+      <w:start w:val="1"/>
+      <w:numFmt w:val="bullet"/>
+      <w:lvlText w:val="o"/>
+      <w:lvlJc w:val="left"/>
+      <w:pPr>
+        <w:ind w:left="5116" w:hanging="360"/>
+      </w:pPr>
+      <w:rPr>
+        <w:rFonts w:ascii="Courier New" w:hAnsi="Courier New" w:cs="Courier New" w:hint="default"/>
+      </w:rPr>
+    </w:lvl>
+    <w:lvl w:ilvl="8" w:tplc="04150005" w:tentative="1">
+      <w:start w:val="1"/>
+      <w:numFmt w:val="bullet"/>
+      <w:lvlText w:val=""/>
+      <w:lvlJc w:val="left"/>
+      <w:pPr>
+        <w:ind w:left="5836" w:hanging="360"/>
+      </w:pPr>
+      <w:rPr>
+        <w:rFonts w:ascii="Wingdings" w:hAnsi="Wingdings" w:hint="default"/>
+      </w:rPr>
+    </w:lvl>
+  </w:abstractNum>
+  <w:abstractNum w:abstractNumId="25">
+    <w:nsid w:val="2A763999"/>
+    <w:multiLevelType w:val="hybridMultilevel"/>
+    <w:tmpl w:val="AC26CB62"/>
+    <w:lvl w:ilvl="0" w:tplc="0415000F">
+      <w:start w:val="1"/>
+      <w:numFmt w:val="decimal"/>
+      <w:lvlText w:val="%1."/>
+      <w:lvlJc w:val="left"/>
+      <w:pPr>
+        <w:ind w:left="3600" w:hanging="360"/>
+      </w:pPr>
+    </w:lvl>
+    <w:lvl w:ilvl="1" w:tplc="04150019" w:tentative="1">
+      <w:start w:val="1"/>
+      <w:numFmt w:val="lowerLetter"/>
+      <w:lvlText w:val="%2."/>
+      <w:lvlJc w:val="left"/>
+      <w:pPr>
+        <w:ind w:left="4320" w:hanging="360"/>
+      </w:pPr>
+    </w:lvl>
+    <w:lvl w:ilvl="2" w:tplc="0415001B" w:tentative="1">
+      <w:start w:val="1"/>
+      <w:numFmt w:val="lowerRoman"/>
+      <w:lvlText w:val="%3."/>
+      <w:lvlJc w:val="right"/>
+      <w:pPr>
+        <w:ind w:left="5040" w:hanging="180"/>
+      </w:pPr>
+    </w:lvl>
+    <w:lvl w:ilvl="3" w:tplc="0415000F" w:tentative="1">
+      <w:start w:val="1"/>
+      <w:numFmt w:val="decimal"/>
+      <w:lvlText w:val="%4."/>
+      <w:lvlJc w:val="left"/>
+      <w:pPr>
+        <w:ind w:left="5760" w:hanging="360"/>
+      </w:pPr>
+    </w:lvl>
+    <w:lvl w:ilvl="4" w:tplc="04150019" w:tentative="1">
+      <w:start w:val="1"/>
+      <w:numFmt w:val="lowerLetter"/>
+      <w:lvlText w:val="%5."/>
+      <w:lvlJc w:val="left"/>
+      <w:pPr>
+        <w:ind w:left="6480" w:hanging="360"/>
+      </w:pPr>
+    </w:lvl>
+    <w:lvl w:ilvl="5" w:tplc="0415001B" w:tentative="1">
+      <w:start w:val="1"/>
+      <w:numFmt w:val="lowerRoman"/>
+      <w:lvlText w:val="%6."/>
+      <w:lvlJc w:val="right"/>
+      <w:pPr>
+        <w:ind w:left="7200" w:hanging="180"/>
+      </w:pPr>
+    </w:lvl>
+    <w:lvl w:ilvl="6" w:tplc="0415000F" w:tentative="1">
+      <w:start w:val="1"/>
+      <w:numFmt w:val="decimal"/>
+      <w:lvlText w:val="%7."/>
+      <w:lvlJc w:val="left"/>
+      <w:pPr>
+        <w:ind w:left="7920" w:hanging="360"/>
+      </w:pPr>
+    </w:lvl>
+    <w:lvl w:ilvl="7" w:tplc="04150019" w:tentative="1">
+      <w:start w:val="1"/>
+      <w:numFmt w:val="lowerLetter"/>
+      <w:lvlText w:val="%8."/>
+      <w:lvlJc w:val="left"/>
+      <w:pPr>
+        <w:ind w:left="8640" w:hanging="360"/>
+      </w:pPr>
+    </w:lvl>
+    <w:lvl w:ilvl="8" w:tplc="0415001B" w:tentative="1">
+      <w:start w:val="1"/>
+      <w:numFmt w:val="lowerRoman"/>
+      <w:lvlText w:val="%9."/>
+      <w:lvlJc w:val="right"/>
+      <w:pPr>
+        <w:ind w:left="9360" w:hanging="180"/>
+      </w:pPr>
+    </w:lvl>
+  </w:abstractNum>
+  <w:abstractNum w:abstractNumId="26">
     <w:nsid w:val="2B9A7B70"/>
     <w:multiLevelType w:val="multilevel"/>
     <w:tmpl w:val="04150025"/>
@@ -12777,7 +13927,120 @@
       </w:pPr>
     </w:lvl>
   </w:abstractNum>
-  <w:abstractNum w:abstractNumId="21">
+  <w:abstractNum w:abstractNumId="27">
+    <w:nsid w:val="2BF462DA"/>
+    <w:multiLevelType w:val="hybridMultilevel"/>
+    <w:tmpl w:val="4184BBFC"/>
+    <w:lvl w:ilvl="0" w:tplc="04150001">
+      <w:start w:val="1"/>
+      <w:numFmt w:val="bullet"/>
+      <w:lvlText w:val=""/>
+      <w:lvlJc w:val="left"/>
+      <w:pPr>
+        <w:ind w:left="360" w:hanging="360"/>
+      </w:pPr>
+      <w:rPr>
+        <w:rFonts w:ascii="Symbol" w:hAnsi="Symbol" w:hint="default"/>
+      </w:rPr>
+    </w:lvl>
+    <w:lvl w:ilvl="1" w:tplc="04150003" w:tentative="1">
+      <w:start w:val="1"/>
+      <w:numFmt w:val="bullet"/>
+      <w:lvlText w:val="o"/>
+      <w:lvlJc w:val="left"/>
+      <w:pPr>
+        <w:ind w:left="796" w:hanging="360"/>
+      </w:pPr>
+      <w:rPr>
+        <w:rFonts w:ascii="Courier New" w:hAnsi="Courier New" w:cs="Courier New" w:hint="default"/>
+      </w:rPr>
+    </w:lvl>
+    <w:lvl w:ilvl="2" w:tplc="04150005" w:tentative="1">
+      <w:start w:val="1"/>
+      <w:numFmt w:val="bullet"/>
+      <w:lvlText w:val=""/>
+      <w:lvlJc w:val="left"/>
+      <w:pPr>
+        <w:ind w:left="1516" w:hanging="360"/>
+      </w:pPr>
+      <w:rPr>
+        <w:rFonts w:ascii="Wingdings" w:hAnsi="Wingdings" w:hint="default"/>
+      </w:rPr>
+    </w:lvl>
+    <w:lvl w:ilvl="3" w:tplc="04150001" w:tentative="1">
+      <w:start w:val="1"/>
+      <w:numFmt w:val="bullet"/>
+      <w:lvlText w:val=""/>
+      <w:lvlJc w:val="left"/>
+      <w:pPr>
+        <w:ind w:left="2236" w:hanging="360"/>
+      </w:pPr>
+      <w:rPr>
+        <w:rFonts w:ascii="Symbol" w:hAnsi="Symbol" w:hint="default"/>
+      </w:rPr>
+    </w:lvl>
+    <w:lvl w:ilvl="4" w:tplc="04150003" w:tentative="1">
+      <w:start w:val="1"/>
+      <w:numFmt w:val="bullet"/>
+      <w:lvlText w:val="o"/>
+      <w:lvlJc w:val="left"/>
+      <w:pPr>
+        <w:ind w:left="2956" w:hanging="360"/>
+      </w:pPr>
+      <w:rPr>
+        <w:rFonts w:ascii="Courier New" w:hAnsi="Courier New" w:cs="Courier New" w:hint="default"/>
+      </w:rPr>
+    </w:lvl>
+    <w:lvl w:ilvl="5" w:tplc="04150005" w:tentative="1">
+      <w:start w:val="1"/>
+      <w:numFmt w:val="bullet"/>
+      <w:lvlText w:val=""/>
+      <w:lvlJc w:val="left"/>
+      <w:pPr>
+        <w:ind w:left="3676" w:hanging="360"/>
+      </w:pPr>
+      <w:rPr>
+        <w:rFonts w:ascii="Wingdings" w:hAnsi="Wingdings" w:hint="default"/>
+      </w:rPr>
+    </w:lvl>
+    <w:lvl w:ilvl="6" w:tplc="04150001" w:tentative="1">
+      <w:start w:val="1"/>
+      <w:numFmt w:val="bullet"/>
+      <w:lvlText w:val=""/>
+      <w:lvlJc w:val="left"/>
+      <w:pPr>
+        <w:ind w:left="4396" w:hanging="360"/>
+      </w:pPr>
+      <w:rPr>
+        <w:rFonts w:ascii="Symbol" w:hAnsi="Symbol" w:hint="default"/>
+      </w:rPr>
+    </w:lvl>
+    <w:lvl w:ilvl="7" w:tplc="04150003" w:tentative="1">
+      <w:start w:val="1"/>
+      <w:numFmt w:val="bullet"/>
+      <w:lvlText w:val="o"/>
+      <w:lvlJc w:val="left"/>
+      <w:pPr>
+        <w:ind w:left="5116" w:hanging="360"/>
+      </w:pPr>
+      <w:rPr>
+        <w:rFonts w:ascii="Courier New" w:hAnsi="Courier New" w:cs="Courier New" w:hint="default"/>
+      </w:rPr>
+    </w:lvl>
+    <w:lvl w:ilvl="8" w:tplc="04150005" w:tentative="1">
+      <w:start w:val="1"/>
+      <w:numFmt w:val="bullet"/>
+      <w:lvlText w:val=""/>
+      <w:lvlJc w:val="left"/>
+      <w:pPr>
+        <w:ind w:left="5836" w:hanging="360"/>
+      </w:pPr>
+      <w:rPr>
+        <w:rFonts w:ascii="Wingdings" w:hAnsi="Wingdings" w:hint="default"/>
+      </w:rPr>
+    </w:lvl>
+  </w:abstractNum>
+  <w:abstractNum w:abstractNumId="28">
     <w:nsid w:val="2EB52030"/>
     <w:multiLevelType w:val="hybridMultilevel"/>
     <w:tmpl w:val="04D239AA"/>
@@ -12890,7 +14153,120 @@
       </w:pPr>
     </w:lvl>
   </w:abstractNum>
-  <w:abstractNum w:abstractNumId="22">
+  <w:abstractNum w:abstractNumId="29">
+    <w:nsid w:val="50C15310"/>
+    <w:multiLevelType w:val="hybridMultilevel"/>
+    <w:tmpl w:val="ABF8DF22"/>
+    <w:lvl w:ilvl="0" w:tplc="04150001">
+      <w:start w:val="1"/>
+      <w:numFmt w:val="bullet"/>
+      <w:lvlText w:val=""/>
+      <w:lvlJc w:val="left"/>
+      <w:pPr>
+        <w:ind w:left="1004" w:hanging="360"/>
+      </w:pPr>
+      <w:rPr>
+        <w:rFonts w:ascii="Symbol" w:hAnsi="Symbol" w:hint="default"/>
+      </w:rPr>
+    </w:lvl>
+    <w:lvl w:ilvl="1" w:tplc="04150003" w:tentative="1">
+      <w:start w:val="1"/>
+      <w:numFmt w:val="bullet"/>
+      <w:lvlText w:val="o"/>
+      <w:lvlJc w:val="left"/>
+      <w:pPr>
+        <w:ind w:left="1440" w:hanging="360"/>
+      </w:pPr>
+      <w:rPr>
+        <w:rFonts w:ascii="Courier New" w:hAnsi="Courier New" w:cs="Courier New" w:hint="default"/>
+      </w:rPr>
+    </w:lvl>
+    <w:lvl w:ilvl="2" w:tplc="04150005" w:tentative="1">
+      <w:start w:val="1"/>
+      <w:numFmt w:val="bullet"/>
+      <w:lvlText w:val=""/>
+      <w:lvlJc w:val="left"/>
+      <w:pPr>
+        <w:ind w:left="2160" w:hanging="360"/>
+      </w:pPr>
+      <w:rPr>
+        <w:rFonts w:ascii="Wingdings" w:hAnsi="Wingdings" w:hint="default"/>
+      </w:rPr>
+    </w:lvl>
+    <w:lvl w:ilvl="3" w:tplc="04150001" w:tentative="1">
+      <w:start w:val="1"/>
+      <w:numFmt w:val="bullet"/>
+      <w:lvlText w:val=""/>
+      <w:lvlJc w:val="left"/>
+      <w:pPr>
+        <w:ind w:left="2880" w:hanging="360"/>
+      </w:pPr>
+      <w:rPr>
+        <w:rFonts w:ascii="Symbol" w:hAnsi="Symbol" w:hint="default"/>
+      </w:rPr>
+    </w:lvl>
+    <w:lvl w:ilvl="4" w:tplc="04150003" w:tentative="1">
+      <w:start w:val="1"/>
+      <w:numFmt w:val="bullet"/>
+      <w:lvlText w:val="o"/>
+      <w:lvlJc w:val="left"/>
+      <w:pPr>
+        <w:ind w:left="3600" w:hanging="360"/>
+      </w:pPr>
+      <w:rPr>
+        <w:rFonts w:ascii="Courier New" w:hAnsi="Courier New" w:cs="Courier New" w:hint="default"/>
+      </w:rPr>
+    </w:lvl>
+    <w:lvl w:ilvl="5" w:tplc="04150005" w:tentative="1">
+      <w:start w:val="1"/>
+      <w:numFmt w:val="bullet"/>
+      <w:lvlText w:val=""/>
+      <w:lvlJc w:val="left"/>
+      <w:pPr>
+        <w:ind w:left="4320" w:hanging="360"/>
+      </w:pPr>
+      <w:rPr>
+        <w:rFonts w:ascii="Wingdings" w:hAnsi="Wingdings" w:hint="default"/>
+      </w:rPr>
+    </w:lvl>
+    <w:lvl w:ilvl="6" w:tplc="04150001" w:tentative="1">
+      <w:start w:val="1"/>
+      <w:numFmt w:val="bullet"/>
+      <w:lvlText w:val=""/>
+      <w:lvlJc w:val="left"/>
+      <w:pPr>
+        <w:ind w:left="5040" w:hanging="360"/>
+      </w:pPr>
+      <w:rPr>
+        <w:rFonts w:ascii="Symbol" w:hAnsi="Symbol" w:hint="default"/>
+      </w:rPr>
+    </w:lvl>
+    <w:lvl w:ilvl="7" w:tplc="04150003" w:tentative="1">
+      <w:start w:val="1"/>
+      <w:numFmt w:val="bullet"/>
+      <w:lvlText w:val="o"/>
+      <w:lvlJc w:val="left"/>
+      <w:pPr>
+        <w:ind w:left="5760" w:hanging="360"/>
+      </w:pPr>
+      <w:rPr>
+        <w:rFonts w:ascii="Courier New" w:hAnsi="Courier New" w:cs="Courier New" w:hint="default"/>
+      </w:rPr>
+    </w:lvl>
+    <w:lvl w:ilvl="8" w:tplc="04150005" w:tentative="1">
+      <w:start w:val="1"/>
+      <w:numFmt w:val="bullet"/>
+      <w:lvlText w:val=""/>
+      <w:lvlJc w:val="left"/>
+      <w:pPr>
+        <w:ind w:left="6480" w:hanging="360"/>
+      </w:pPr>
+      <w:rPr>
+        <w:rFonts w:ascii="Wingdings" w:hAnsi="Wingdings" w:hint="default"/>
+      </w:rPr>
+    </w:lvl>
+  </w:abstractNum>
+  <w:abstractNum w:abstractNumId="30">
     <w:nsid w:val="532915FA"/>
     <w:multiLevelType w:val="hybridMultilevel"/>
     <w:tmpl w:val="922AE208"/>
@@ -13030,7 +14406,7 @@
       </w:rPr>
     </w:lvl>
   </w:abstractNum>
-  <w:abstractNum w:abstractNumId="23">
+  <w:abstractNum w:abstractNumId="31">
     <w:nsid w:val="61B80858"/>
     <w:multiLevelType w:val="hybridMultilevel"/>
     <w:tmpl w:val="7C926C32"/>
@@ -13143,7 +14519,7 @@
       </w:pPr>
     </w:lvl>
   </w:abstractNum>
-  <w:abstractNum w:abstractNumId="24">
+  <w:abstractNum w:abstractNumId="32">
     <w:nsid w:val="6BB96381"/>
     <w:multiLevelType w:val="hybridMultilevel"/>
     <w:tmpl w:val="01325A40"/>
@@ -13283,7 +14659,93 @@
       </w:rPr>
     </w:lvl>
   </w:abstractNum>
-  <w:abstractNum w:abstractNumId="25">
+  <w:abstractNum w:abstractNumId="33">
+    <w:nsid w:val="6D7A2E7C"/>
+    <w:multiLevelType w:val="hybridMultilevel"/>
+    <w:tmpl w:val="31BC7530"/>
+    <w:lvl w:ilvl="0" w:tplc="0415000F">
+      <w:start w:val="1"/>
+      <w:numFmt w:val="decimal"/>
+      <w:lvlText w:val="%1."/>
+      <w:lvlJc w:val="left"/>
+      <w:pPr>
+        <w:ind w:left="360" w:hanging="360"/>
+      </w:pPr>
+    </w:lvl>
+    <w:lvl w:ilvl="1" w:tplc="04150019" w:tentative="1">
+      <w:start w:val="1"/>
+      <w:numFmt w:val="lowerLetter"/>
+      <w:lvlText w:val="%2."/>
+      <w:lvlJc w:val="left"/>
+      <w:pPr>
+        <w:ind w:left="1080" w:hanging="360"/>
+      </w:pPr>
+    </w:lvl>
+    <w:lvl w:ilvl="2" w:tplc="0415001B" w:tentative="1">
+      <w:start w:val="1"/>
+      <w:numFmt w:val="lowerRoman"/>
+      <w:lvlText w:val="%3."/>
+      <w:lvlJc w:val="right"/>
+      <w:pPr>
+        <w:ind w:left="1800" w:hanging="180"/>
+      </w:pPr>
+    </w:lvl>
+    <w:lvl w:ilvl="3" w:tplc="0415000F" w:tentative="1">
+      <w:start w:val="1"/>
+      <w:numFmt w:val="decimal"/>
+      <w:lvlText w:val="%4."/>
+      <w:lvlJc w:val="left"/>
+      <w:pPr>
+        <w:ind w:left="2520" w:hanging="360"/>
+      </w:pPr>
+    </w:lvl>
+    <w:lvl w:ilvl="4" w:tplc="04150019" w:tentative="1">
+      <w:start w:val="1"/>
+      <w:numFmt w:val="lowerLetter"/>
+      <w:lvlText w:val="%5."/>
+      <w:lvlJc w:val="left"/>
+      <w:pPr>
+        <w:ind w:left="3240" w:hanging="360"/>
+      </w:pPr>
+    </w:lvl>
+    <w:lvl w:ilvl="5" w:tplc="0415001B" w:tentative="1">
+      <w:start w:val="1"/>
+      <w:numFmt w:val="lowerRoman"/>
+      <w:lvlText w:val="%6."/>
+      <w:lvlJc w:val="right"/>
+      <w:pPr>
+        <w:ind w:left="3960" w:hanging="180"/>
+      </w:pPr>
+    </w:lvl>
+    <w:lvl w:ilvl="6" w:tplc="0415000F" w:tentative="1">
+      <w:start w:val="1"/>
+      <w:numFmt w:val="decimal"/>
+      <w:lvlText w:val="%7."/>
+      <w:lvlJc w:val="left"/>
+      <w:pPr>
+        <w:ind w:left="4680" w:hanging="360"/>
+      </w:pPr>
+    </w:lvl>
+    <w:lvl w:ilvl="7" w:tplc="04150019" w:tentative="1">
+      <w:start w:val="1"/>
+      <w:numFmt w:val="lowerLetter"/>
+      <w:lvlText w:val="%8."/>
+      <w:lvlJc w:val="left"/>
+      <w:pPr>
+        <w:ind w:left="5400" w:hanging="360"/>
+      </w:pPr>
+    </w:lvl>
+    <w:lvl w:ilvl="8" w:tplc="0415001B" w:tentative="1">
+      <w:start w:val="1"/>
+      <w:numFmt w:val="lowerRoman"/>
+      <w:lvlText w:val="%9."/>
+      <w:lvlJc w:val="right"/>
+      <w:pPr>
+        <w:ind w:left="6120" w:hanging="180"/>
+      </w:pPr>
+    </w:lvl>
+  </w:abstractNum>
+  <w:abstractNum w:abstractNumId="34">
     <w:nsid w:val="7F5C349D"/>
     <w:multiLevelType w:val="hybridMultilevel"/>
     <w:tmpl w:val="4C20D342"/>
@@ -13424,7 +14886,7 @@
     </w:lvl>
   </w:abstractNum>
   <w:num w:numId="1">
-    <w:abstractNumId w:val="11"/>
+    <w:abstractNumId w:val="13"/>
   </w:num>
   <w:num w:numId="2">
     <w:abstractNumId w:val="8"/>
@@ -13457,52 +14919,79 @@
     <w:abstractNumId w:val="9"/>
   </w:num>
   <w:num w:numId="12">
-    <w:abstractNumId w:val="20"/>
+    <w:abstractNumId w:val="26"/>
   </w:num>
   <w:num w:numId="13">
-    <w:abstractNumId w:val="14"/>
+    <w:abstractNumId w:val="18"/>
   </w:num>
   <w:num w:numId="14">
+    <w:abstractNumId w:val="28"/>
+  </w:num>
+  <w:num w:numId="15">
+    <w:abstractNumId w:val="19"/>
+  </w:num>
+  <w:num w:numId="16">
+    <w:abstractNumId w:val="26"/>
+  </w:num>
+  <w:num w:numId="17">
+    <w:abstractNumId w:val="22"/>
+  </w:num>
+  <w:num w:numId="18">
+    <w:abstractNumId w:val="32"/>
+  </w:num>
+  <w:num w:numId="19">
+    <w:abstractNumId w:val="15"/>
+  </w:num>
+  <w:num w:numId="20">
+    <w:abstractNumId w:val="31"/>
+  </w:num>
+  <w:num w:numId="21">
+    <w:abstractNumId w:val="34"/>
+  </w:num>
+  <w:num w:numId="22">
+    <w:abstractNumId w:val="16"/>
+  </w:num>
+  <w:num w:numId="23">
+    <w:abstractNumId w:val="30"/>
+  </w:num>
+  <w:num w:numId="24">
+    <w:abstractNumId w:val="23"/>
+  </w:num>
+  <w:num w:numId="25">
     <w:abstractNumId w:val="21"/>
   </w:num>
-  <w:num w:numId="15">
-    <w:abstractNumId w:val="15"/>
-  </w:num>
-  <w:num w:numId="16">
+  <w:num w:numId="26">
     <w:abstractNumId w:val="20"/>
-  </w:num>
-  <w:num w:numId="17">
-    <w:abstractNumId w:val="18"/>
-  </w:num>
-  <w:num w:numId="18">
-    <w:abstractNumId w:val="24"/>
-  </w:num>
-  <w:num w:numId="19">
-    <w:abstractNumId w:val="12"/>
-  </w:num>
-  <w:num w:numId="20">
-    <w:abstractNumId w:val="23"/>
-  </w:num>
-  <w:num w:numId="21">
-    <w:abstractNumId w:val="25"/>
-  </w:num>
-  <w:num w:numId="22">
-    <w:abstractNumId w:val="13"/>
-  </w:num>
-  <w:num w:numId="23">
-    <w:abstractNumId w:val="22"/>
-  </w:num>
-  <w:num w:numId="24">
-    <w:abstractNumId w:val="19"/>
-  </w:num>
-  <w:num w:numId="25">
-    <w:abstractNumId w:val="17"/>
-  </w:num>
-  <w:num w:numId="26">
-    <w:abstractNumId w:val="16"/>
   </w:num>
   <w:num w:numId="27">
     <w:abstractNumId w:val="10"/>
+  </w:num>
+  <w:num w:numId="28">
+    <w:abstractNumId w:val="25"/>
+  </w:num>
+  <w:num w:numId="29">
+    <w:abstractNumId w:val="12"/>
+  </w:num>
+  <w:num w:numId="30">
+    <w:abstractNumId w:val="33"/>
+  </w:num>
+  <w:num w:numId="31">
+    <w:abstractNumId w:val="17"/>
+  </w:num>
+  <w:num w:numId="32">
+    <w:abstractNumId w:val="29"/>
+  </w:num>
+  <w:num w:numId="33">
+    <w:abstractNumId w:val="27"/>
+  </w:num>
+  <w:num w:numId="34">
+    <w:abstractNumId w:val="14"/>
+  </w:num>
+  <w:num w:numId="35">
+    <w:abstractNumId w:val="24"/>
+  </w:num>
+  <w:num w:numId="36">
+    <w:abstractNumId w:val="11"/>
   </w:num>
 </w:numbering>
 </file>
@@ -14492,6 +15981,17 @@
       <w:szCs w:val="26"/>
     </w:rPr>
   </w:style>
+  <w:style w:type="paragraph" w:styleId="Akapitzlist">
+    <w:name w:val="List Paragraph"/>
+    <w:basedOn w:val="Normalny"/>
+    <w:uiPriority w:val="34"/>
+    <w:qFormat/>
+    <w:rsid w:val="005F7DEE"/>
+    <w:pPr>
+      <w:ind w:left="720"/>
+      <w:contextualSpacing/>
+    </w:pPr>
+  </w:style>
 </w:styles>
 </file>
 
@@ -14783,7 +16283,7 @@
 </file>
 
 <file path=customXml/itemProps1.xml><?xml version="1.0" encoding="utf-8"?>
-<ds:datastoreItem xmlns:ds="http://schemas.openxmlformats.org/officeDocument/2006/customXml" ds:itemID="{EC892106-37D1-4BF1-B602-6A487304502C}">
+<ds:datastoreItem xmlns:ds="http://schemas.openxmlformats.org/officeDocument/2006/customXml" ds:itemID="{530FC6EF-EFB2-4B74-BD06-4A8F1540AAB0}">
   <ds:schemaRefs>
     <ds:schemaRef ds:uri="http://schemas.openxmlformats.org/officeDocument/2006/bibliography"/>
   </ds:schemaRefs>

</xml_diff>

<commit_message>
Tymczaswe zmiany w rozdziale 7
</commit_message>
<xml_diff>
--- a/Dokument/praca_inzynierska.docx
+++ b/Dokument/praca_inzynierska.docx
@@ -3362,7 +3362,7 @@
             <w:noProof/>
             <w:webHidden/>
           </w:rPr>
-          <w:t>51</w:t>
+          <w:t>59</w:t>
         </w:r>
         <w:r>
           <w:rPr>
@@ -3450,7 +3450,7 @@
             <w:noProof/>
             <w:webHidden/>
           </w:rPr>
-          <w:t>51</w:t>
+          <w:t>59</w:t>
         </w:r>
         <w:r>
           <w:rPr>
@@ -3538,7 +3538,7 @@
             <w:noProof/>
             <w:webHidden/>
           </w:rPr>
-          <w:t>52</w:t>
+          <w:t>59</w:t>
         </w:r>
         <w:r>
           <w:rPr>
@@ -3626,7 +3626,7 @@
             <w:noProof/>
             <w:webHidden/>
           </w:rPr>
-          <w:t>52</w:t>
+          <w:t>59</w:t>
         </w:r>
         <w:r>
           <w:rPr>
@@ -3714,7 +3714,7 @@
             <w:noProof/>
             <w:webHidden/>
           </w:rPr>
-          <w:t>53</w:t>
+          <w:t>60</w:t>
         </w:r>
         <w:r>
           <w:rPr>
@@ -3802,7 +3802,7 @@
             <w:noProof/>
             <w:webHidden/>
           </w:rPr>
-          <w:t>53</w:t>
+          <w:t>60</w:t>
         </w:r>
         <w:r>
           <w:rPr>
@@ -3890,7 +3890,7 @@
             <w:noProof/>
             <w:webHidden/>
           </w:rPr>
-          <w:t>54</w:t>
+          <w:t>61</w:t>
         </w:r>
         <w:r>
           <w:rPr>
@@ -3978,7 +3978,7 @@
             <w:noProof/>
             <w:webHidden/>
           </w:rPr>
-          <w:t>54</w:t>
+          <w:t>61</w:t>
         </w:r>
         <w:r>
           <w:rPr>
@@ -4066,7 +4066,7 @@
             <w:noProof/>
             <w:webHidden/>
           </w:rPr>
-          <w:t>57</w:t>
+          <w:t>64</w:t>
         </w:r>
         <w:r>
           <w:rPr>
@@ -4154,7 +4154,7 @@
             <w:noProof/>
             <w:webHidden/>
           </w:rPr>
-          <w:t>59</w:t>
+          <w:t>66</w:t>
         </w:r>
         <w:r>
           <w:rPr>
@@ -4242,7 +4242,7 @@
             <w:noProof/>
             <w:webHidden/>
           </w:rPr>
-          <w:t>60</w:t>
+          <w:t>67</w:t>
         </w:r>
         <w:r>
           <w:rPr>
@@ -4330,7 +4330,7 @@
             <w:noProof/>
             <w:webHidden/>
           </w:rPr>
-          <w:t>61</w:t>
+          <w:t>68</w:t>
         </w:r>
         <w:r>
           <w:rPr>
@@ -8842,10 +8842,10 @@
             <v:path o:extrusionok="f" gradientshapeok="t" o:connecttype="rect"/>
             <o:lock v:ext="edit" aspectratio="t"/>
           </v:shapetype>
-          <v:shape id="_x0000_i1025" type="#_x0000_t75" style="width:453.75pt;height:147pt" o:ole="">
+          <v:shape id="_x0000_i1025" type="#_x0000_t75" style="width:453.5pt;height:146.8pt" o:ole="">
             <v:imagedata r:id="rId28" o:title=""/>
           </v:shape>
-          <o:OLEObject Type="Embed" ProgID="Word.Document.12" ShapeID="_x0000_i1025" DrawAspect="Content" ObjectID="_1803930785" r:id="rId29"/>
+          <o:OLEObject Type="Embed" ProgID="Word.Document.12" ShapeID="_x0000_i1025" DrawAspect="Content" ObjectID="_1804150981" r:id="rId29"/>
         </w:object>
       </w:r>
     </w:p>
@@ -8960,10 +8960,10 @@
       </w:pPr>
       <w:r>
         <w:object w:dxaOrig="9072" w:dyaOrig="5437">
-          <v:shape id="_x0000_i1026" type="#_x0000_t75" style="width:453.75pt;height:271.5pt" o:ole="">
+          <v:shape id="_x0000_i1026" type="#_x0000_t75" style="width:453.5pt;height:271.15pt" o:ole="">
             <v:imagedata r:id="rId30" o:title=""/>
           </v:shape>
-          <o:OLEObject Type="Embed" ProgID="Word.Document.12" ShapeID="_x0000_i1026" DrawAspect="Content" ObjectID="_1803930786" r:id="rId31"/>
+          <o:OLEObject Type="Embed" ProgID="Word.Document.12" ShapeID="_x0000_i1026" DrawAspect="Content" ObjectID="_1804150982" r:id="rId31"/>
         </w:object>
       </w:r>
     </w:p>
@@ -9037,10 +9037,10 @@
       </w:pPr>
       <w:r>
         <w:object w:dxaOrig="9072" w:dyaOrig="3398">
-          <v:shape id="_x0000_i1027" type="#_x0000_t75" style="width:453.75pt;height:170.25pt" o:ole="">
+          <v:shape id="_x0000_i1027" type="#_x0000_t75" style="width:453.5pt;height:170.2pt" o:ole="">
             <v:imagedata r:id="rId32" o:title=""/>
           </v:shape>
-          <o:OLEObject Type="Embed" ProgID="Word.Document.12" ShapeID="_x0000_i1027" DrawAspect="Content" ObjectID="_1803930787" r:id="rId33"/>
+          <o:OLEObject Type="Embed" ProgID="Word.Document.12" ShapeID="_x0000_i1027" DrawAspect="Content" ObjectID="_1804150983" r:id="rId33"/>
         </w:object>
       </w:r>
     </w:p>
@@ -9155,10 +9155,10 @@
       </w:pPr>
       <w:r>
         <w:object w:dxaOrig="9072" w:dyaOrig="7024">
-          <v:shape id="_x0000_i1028" type="#_x0000_t75" style="width:453.75pt;height:351pt" o:ole="">
+          <v:shape id="_x0000_i1028" type="#_x0000_t75" style="width:453.5pt;height:350.65pt" o:ole="">
             <v:imagedata r:id="rId34" o:title=""/>
           </v:shape>
-          <o:OLEObject Type="Embed" ProgID="Word.Document.12" ShapeID="_x0000_i1028" DrawAspect="Content" ObjectID="_1803930788" r:id="rId35"/>
+          <o:OLEObject Type="Embed" ProgID="Word.Document.12" ShapeID="_x0000_i1028" DrawAspect="Content" ObjectID="_1804150984" r:id="rId35"/>
         </w:object>
       </w:r>
     </w:p>
@@ -9261,10 +9261,10 @@
       </w:pPr>
       <w:r>
         <w:object w:dxaOrig="9072" w:dyaOrig="7477">
-          <v:shape id="_x0000_i1029" type="#_x0000_t75" style="width:453.75pt;height:373.5pt" o:ole="">
+          <v:shape id="_x0000_i1029" type="#_x0000_t75" style="width:453.5pt;height:373.1pt" o:ole="">
             <v:imagedata r:id="rId36" o:title=""/>
           </v:shape>
-          <o:OLEObject Type="Embed" ProgID="Word.Document.12" ShapeID="_x0000_i1029" DrawAspect="Content" ObjectID="_1803930789" r:id="rId37"/>
+          <o:OLEObject Type="Embed" ProgID="Word.Document.12" ShapeID="_x0000_i1029" DrawAspect="Content" ObjectID="_1804150985" r:id="rId37"/>
         </w:object>
       </w:r>
     </w:p>
@@ -9336,10 +9336,10 @@
       </w:pPr>
       <w:r>
         <w:object w:dxaOrig="9072" w:dyaOrig="11555">
-          <v:shape id="_x0000_i1030" type="#_x0000_t75" style="width:453.75pt;height:577.5pt" o:ole="">
+          <v:shape id="_x0000_i1030" type="#_x0000_t75" style="width:453.5pt;height:577.85pt" o:ole="">
             <v:imagedata r:id="rId38" o:title=""/>
           </v:shape>
-          <o:OLEObject Type="Embed" ProgID="Word.Document.12" ShapeID="_x0000_i1030" DrawAspect="Content" ObjectID="_1803930790" r:id="rId39"/>
+          <o:OLEObject Type="Embed" ProgID="Word.Document.12" ShapeID="_x0000_i1030" DrawAspect="Content" ObjectID="_1804150986" r:id="rId39"/>
         </w:object>
       </w:r>
     </w:p>
@@ -9946,7 +9946,611 @@
         <w:pStyle w:val="Akapitzwciciem"/>
       </w:pPr>
       <w:r>
-        <w:t>Opis metodyki testów jednostkowych, wykorzystane narzędzia (JUnit, Mockito), przykłady kluczowych testów dla warstwy serwisowej i repozytoriów. Prezentacja wybranych przypadków testowych oraz przykładów wykrytych i naprawionych błędów.</w:t>
+        <w:t>W ramach implementacji kompleksowego procesu testowania systemu USWW, zastosowano systematyczne podejście do weryfikacji poszczególnych komponentów aplikacji poprzez testy jednostkowe. Proces testowania jednostkowego został zrealizowany przy wykorzystaniu następującego zestawu narzędzi:</w:t>
+      </w:r>
+    </w:p>
+    <w:p>
+      <w:pPr>
+        <w:pStyle w:val="Akapitzwciciem"/>
+        <w:numPr>
+          <w:ilvl w:val="0"/>
+          <w:numId w:val="39"/>
+        </w:numPr>
+      </w:pPr>
+      <w:r>
+        <w:t xml:space="preserve">JUnit 5 (Jupiter) - </w:t>
+      </w:r>
+      <w:r>
+        <w:t>stanowiącego fundamentalne środowisko wykonawcze testów</w:t>
+      </w:r>
+      <w:r>
+        <w:t>,</w:t>
+      </w:r>
+    </w:p>
+    <w:p>
+      <w:pPr>
+        <w:pStyle w:val="Akapitzwciciem"/>
+        <w:numPr>
+          <w:ilvl w:val="0"/>
+          <w:numId w:val="39"/>
+        </w:numPr>
+      </w:pPr>
+      <w:r>
+        <w:t xml:space="preserve">Mockito - </w:t>
+      </w:r>
+      <w:r>
+        <w:t>szablon</w:t>
+      </w:r>
+      <w:r>
+        <w:t xml:space="preserve"> </w:t>
+      </w:r>
+      <w:r>
+        <w:t>umożliwiającego efektywną izolację jednostek testowych poprzez symulowanie zależności zewnętrznych</w:t>
+      </w:r>
+      <w:r>
+        <w:t>,</w:t>
+      </w:r>
+    </w:p>
+    <w:p>
+      <w:pPr>
+        <w:pStyle w:val="Akapitzwciciem"/>
+        <w:numPr>
+          <w:ilvl w:val="0"/>
+          <w:numId w:val="39"/>
+        </w:numPr>
+      </w:pPr>
+      <w:r>
+        <w:t xml:space="preserve">AssertJ - </w:t>
+      </w:r>
+      <w:r>
+        <w:t>biblioteki asercji zapewniającej czytelną i ekspresyjną składnię weryfikacji rezultatów.</w:t>
+      </w:r>
+    </w:p>
+    <w:p>
+      <w:pPr>
+        <w:pStyle w:val="Nagwek3"/>
+      </w:pPr>
+      <w:r>
+        <w:t>Struktura organizacyjna t</w:t>
+      </w:r>
+      <w:r>
+        <w:t>estów</w:t>
+      </w:r>
+    </w:p>
+    <w:p>
+      <w:pPr>
+        <w:pStyle w:val="Akapitzwciciem"/>
+      </w:pPr>
+      <w:r>
+        <w:t xml:space="preserve">W ramach projektu implementacyjnego zastosowano rygorystyczne podejście do organizacji testów jednostkowych, uwzględniające modułową strukturę aplikacji. Testy zostały ustrukturyzowane w pakietach, których nazewnictwo odzwierciedla architekturę badanego systemu, co zapewnia przejrzystość oraz </w:t>
+      </w:r>
+      <w:r>
+        <w:lastRenderedPageBreak/>
+        <w:t>efektywne zarządzanie procesem testowania.</w:t>
+      </w:r>
+      <w:r>
+        <w:t xml:space="preserve"> Struktura pakietów testowych obejmuje następujące kategorie:</w:t>
+      </w:r>
+    </w:p>
+    <w:p>
+      <w:pPr>
+        <w:pStyle w:val="Akapitzwciciem"/>
+        <w:numPr>
+          <w:ilvl w:val="0"/>
+          <w:numId w:val="40"/>
+        </w:numPr>
+      </w:pPr>
+      <w:r>
+        <w:rPr>
+          <w:i/>
+        </w:rPr>
+        <w:t>unit.api.controller</w:t>
+      </w:r>
+      <w:r>
+        <w:t xml:space="preserve"> - </w:t>
+      </w:r>
+      <w:r>
+        <w:t>zawierający testy kontrolerów obsługujących żądania HTTP, weryfikujących poprawność obsługi punktów końcowych REST API,</w:t>
+      </w:r>
+    </w:p>
+    <w:p>
+      <w:pPr>
+        <w:pStyle w:val="Akapitzwciciem"/>
+        <w:numPr>
+          <w:ilvl w:val="0"/>
+          <w:numId w:val="40"/>
+        </w:numPr>
+      </w:pPr>
+      <w:r>
+        <w:rPr>
+          <w:i/>
+        </w:rPr>
+        <w:t>unit.api.mapper</w:t>
+      </w:r>
+      <w:r>
+        <w:t xml:space="preserve"> - </w:t>
+      </w:r>
+      <w:r>
+        <w:t>grupujący testy klas odpowiedzialnych za transformację obiektów między warstwami systemu,</w:t>
+      </w:r>
+    </w:p>
+    <w:p>
+      <w:pPr>
+        <w:pStyle w:val="Akapitzwciciem"/>
+        <w:numPr>
+          <w:ilvl w:val="0"/>
+          <w:numId w:val="40"/>
+        </w:numPr>
+      </w:pPr>
+      <w:r>
+        <w:rPr>
+          <w:i/>
+        </w:rPr>
+        <w:t>unit.domain.entity</w:t>
+      </w:r>
+      <w:r>
+        <w:t xml:space="preserve"> - </w:t>
+      </w:r>
+      <w:r>
+        <w:t>obejmujący testy weryfikujące poprawność implementacji modeli danych oraz ich adnotacji,</w:t>
+      </w:r>
+    </w:p>
+    <w:p>
+      <w:pPr>
+        <w:pStyle w:val="Akapitzwciciem"/>
+        <w:numPr>
+          <w:ilvl w:val="0"/>
+          <w:numId w:val="40"/>
+        </w:numPr>
+      </w:pPr>
+      <w:r>
+        <w:rPr>
+          <w:i/>
+        </w:rPr>
+        <w:t>unit.domain.specification</w:t>
+      </w:r>
+      <w:r>
+        <w:t xml:space="preserve"> - </w:t>
+      </w:r>
+      <w:r>
+        <w:t>zawierający testy mechanizmów dynamicznego budowania zapytań bazodanowych,</w:t>
+      </w:r>
+    </w:p>
+    <w:p>
+      <w:pPr>
+        <w:pStyle w:val="Akapitzwciciem"/>
+        <w:numPr>
+          <w:ilvl w:val="0"/>
+          <w:numId w:val="40"/>
+        </w:numPr>
+      </w:pPr>
+      <w:r>
+        <w:rPr>
+          <w:i/>
+        </w:rPr>
+        <w:t>unit.exception</w:t>
+      </w:r>
+      <w:r>
+        <w:t xml:space="preserve"> - </w:t>
+      </w:r>
+      <w:r>
+        <w:t>dedykowany do testowania komponentów obsługi sytuacji wyjątkowych,</w:t>
+      </w:r>
+    </w:p>
+    <w:p>
+      <w:pPr>
+        <w:pStyle w:val="Akapitzwciciem"/>
+        <w:numPr>
+          <w:ilvl w:val="0"/>
+          <w:numId w:val="40"/>
+        </w:numPr>
+      </w:pPr>
+      <w:r>
+        <w:rPr>
+          <w:i/>
+        </w:rPr>
+        <w:t>unit.security</w:t>
+      </w:r>
+      <w:r>
+        <w:t xml:space="preserve"> - </w:t>
+      </w:r>
+      <w:r>
+        <w:t>weryfikujący funkcjonalność mechanizmów bezpieczeństwa, w tym uwierzytelniania i autoryzacji,</w:t>
+      </w:r>
+    </w:p>
+    <w:p>
+      <w:pPr>
+        <w:pStyle w:val="Akapitzwciciem"/>
+        <w:numPr>
+          <w:ilvl w:val="0"/>
+          <w:numId w:val="40"/>
+        </w:numPr>
+      </w:pPr>
+      <w:r>
+        <w:rPr>
+          <w:i/>
+        </w:rPr>
+        <w:t>unit.service</w:t>
+      </w:r>
+      <w:r>
+        <w:t xml:space="preserve"> - </w:t>
+      </w:r>
+      <w:r>
+        <w:t>obejmujący testy warstwy usług zawierającej logikę biznesową systemu,</w:t>
+      </w:r>
+    </w:p>
+    <w:p>
+      <w:pPr>
+        <w:pStyle w:val="Akapitzwciciem"/>
+        <w:numPr>
+          <w:ilvl w:val="0"/>
+          <w:numId w:val="40"/>
+        </w:numPr>
+      </w:pPr>
+      <w:r>
+        <w:rPr>
+          <w:i/>
+        </w:rPr>
+        <w:t>unit.utils</w:t>
+      </w:r>
+      <w:r>
+        <w:t xml:space="preserve"> - </w:t>
+      </w:r>
+      <w:r>
+        <w:t>grupujący testy klas narzędziowych realizujących funkcjonalności pomocnicze.</w:t>
+      </w:r>
+    </w:p>
+    <w:p>
+      <w:pPr>
+        <w:pStyle w:val="Akapitzwciciem"/>
+      </w:pPr>
+      <w:r>
+        <w:t>Przyjęta struktura organizacyjna testów zapewnia systematyczne podejście do procesu weryfikacji, umożliwiając skuteczną identyfikację oraz izolację potencjalnych defektów w poszczególnych komponentach aplikacji. Każdy pakiet testowy koncentruje się na weryfikacji określonego aspektu funkcjonalnego systemu, co przyczynia się do kompleksowej oceny jakości implementacji.</w:t>
+      </w:r>
+    </w:p>
+    <w:p>
+      <w:pPr>
+        <w:pStyle w:val="Nagwek3"/>
+      </w:pPr>
+      <w:r>
+        <w:t>Metodyka testowania warstwy s</w:t>
+      </w:r>
+      <w:r>
+        <w:t>erwisowej</w:t>
+      </w:r>
+    </w:p>
+    <w:p>
+      <w:pPr>
+        <w:pStyle w:val="Akapitzwciciem"/>
+      </w:pPr>
+      <w:r>
+        <w:t>Warstwa serwisowa systemu USWW, zawierająca kluczową logikę biznesową aplikacji, została objęta kompleksowym procesem testowym uwzględniającym następujące zasady metodologiczne.</w:t>
+      </w:r>
+    </w:p>
+    <w:p>
+      <w:pPr>
+        <w:pStyle w:val="Akapitzwciciem"/>
+      </w:pPr>
+      <w:r>
+        <w:t>Każda jednostka testowa została izolowana poprzez zastosowanie techniki mockowania zależności zewnętrznych. Podejście to umożliwiło koncentrację na testowanej funkcjonalności bez wpływu czynników zewnętrznych, co przyczyniło się do zwiększenia wiarygodności wyników testów.</w:t>
+      </w:r>
+    </w:p>
+    <w:p>
+      <w:pPr>
+        <w:pStyle w:val="Akapitzwciciem"/>
+      </w:pPr>
+      <w:r>
+        <w:t xml:space="preserve">Przeprowadzone testy obejmują zarówno pozytywne, jak i negatywne ścieżki wykonania kodu, co zapewnia kompleksową weryfikację zachowania systemu w </w:t>
+      </w:r>
+      <w:r>
+        <w:lastRenderedPageBreak/>
+        <w:t>różnorodnych sytuacjach operacyjnych. Szczególną uwagę poświęcono testowaniu reakcji systemu na niepoprawne da</w:t>
+      </w:r>
+      <w:r>
+        <w:t>ne wejściowe.</w:t>
+      </w:r>
+    </w:p>
+    <w:p>
+      <w:pPr>
+        <w:pStyle w:val="Akapitzwciciem"/>
+      </w:pPr>
+      <w:r>
+        <w:t>Testy warstwy serwisowej uwzględniają szczegółową weryfikację poprawności transformacji danych między poszczególnymi warstwami aplikacji, co stanowi kluczowy aspekt integralności danych w systemie.</w:t>
+      </w:r>
+    </w:p>
+    <w:p>
+      <w:pPr>
+        <w:pStyle w:val="Akapitzwciciem"/>
+      </w:pPr>
+      <w:r>
+        <w:t>Metodyka testowania obejmuje systematyczną weryfikację zachowania systemu w przypadkach granicznych oraz podczas obsługi wyjątków, co zwiększa odporność aplikacji na nieprzewidziane sytuacje w środowisku produkcyjnym.</w:t>
+      </w:r>
+    </w:p>
+    <w:p>
+      <w:pPr>
+        <w:pStyle w:val="Akapitzwciciem"/>
+      </w:pPr>
+      <w:r>
+        <w:t>Implementacja testów warstwy serwisowej opiera się na wzorcu AAA (Arrange-Act-Assert), co ilustruje następujący przykład:</w:t>
+      </w:r>
+    </w:p>
+    <w:p>
+      <w:pPr>
+        <w:pStyle w:val="Akapitzwciciem"/>
+        <w:spacing w:before="480"/>
+        <w:ind w:firstLine="0"/>
+      </w:pPr>
+      <w:r>
+        <w:object w:dxaOrig="9072" w:dyaOrig="8156">
+          <v:shape id="_x0000_i1036" type="#_x0000_t75" style="width:453.5pt;height:407.7pt" o:ole="">
+            <v:imagedata r:id="rId41" o:title=""/>
+          </v:shape>
+          <o:OLEObject Type="Embed" ProgID="Word.Document.12" ShapeID="_x0000_i1036" DrawAspect="Content" ObjectID="_1804150987" r:id="rId42"/>
+        </w:object>
+      </w:r>
+    </w:p>
+    <w:p>
+      <w:pPr>
+        <w:spacing w:line="240" w:lineRule="auto"/>
+        <w:jc w:val="left"/>
+      </w:pPr>
+      <w:r>
+        <w:br w:type="page"/>
+      </w:r>
+    </w:p>
+    <w:p>
+      <w:pPr>
+        <w:pStyle w:val="Akapitzwciciem"/>
+        <w:spacing w:before="480"/>
+        <w:ind w:firstLine="708"/>
+      </w:pPr>
+      <w:r>
+        <w:lastRenderedPageBreak/>
+        <w:t>Istotnym elementem metodyki testowej jest również weryfikacja poprawności obsługi przypadków negatywnych, co zwiększa niezawodność systemu w warunkach rzeczywistej eksploatacji. Poniższy przykład ilustruje test przypadku negatywnego, gdy system odpowiednio reaguje na próbę utworzenia użytkownika z nieistniejącą grupą:</w:t>
+      </w:r>
+    </w:p>
+    <w:p>
+      <w:pPr>
+        <w:pStyle w:val="Akapitzwciciem"/>
+        <w:spacing w:before="480"/>
+        <w:ind w:firstLine="0"/>
+      </w:pPr>
+      <w:r>
+        <w:object w:dxaOrig="9072" w:dyaOrig="4078">
+          <v:shape id="_x0000_i1037" type="#_x0000_t75" style="width:453.5pt;height:203.85pt" o:ole="">
+            <v:imagedata r:id="rId43" o:title=""/>
+          </v:shape>
+          <o:OLEObject Type="Embed" ProgID="Word.Document.12" ShapeID="_x0000_i1037" DrawAspect="Content" ObjectID="_1804150988" r:id="rId44"/>
+        </w:object>
+      </w:r>
+    </w:p>
+    <w:p>
+      <w:pPr>
+        <w:pStyle w:val="Nagwek3"/>
+      </w:pPr>
+      <w:r>
+        <w:t>Testowanie komponentów d</w:t>
+      </w:r>
+      <w:r>
+        <w:t>ost</w:t>
+      </w:r>
+      <w:r>
+        <w:t>ępu do d</w:t>
+      </w:r>
+      <w:r>
+        <w:t>anych</w:t>
+      </w:r>
+    </w:p>
+    <w:p>
+      <w:pPr>
+        <w:pStyle w:val="Akapitzwciciem"/>
+      </w:pPr>
+      <w:r>
+        <w:t xml:space="preserve">Komponenty dostępu do danych, a w szczególności specyfikacje JPA, stanowią krytyczny element aplikacji odpowiedzialny za efektywne pobieranie i manipulowanie danymi. Proces testowania tych komponentów skupił się na weryfikacji wielu kluczowych aspektów funkcjonalnych. Szczególną uwagę poświęcono poprawności konstrukcji dynamicznych zapytań, weryfikując czy kryteria wyszukiwania są prawidłowo budowane na podstawie przekazanych parametrów. Istotnym elementem procesu testowego była również analiza obsługi warunków brzegowych, gdzie zweryfikowano zachowanie systemu przy ekstremalnych wartościach parametrów, danych pustych oraz nieprawidłowych formatach. Testowanie objęło także precyzję filtrowania danych, sprawdzając dokładność i efektywność mechanizmów filtrowania oraz sortowania danych na podstawie wielokryterialnych specyfikacji. Dodatkowo przeprowadzono weryfikację integralności mapowania relacyjno-obiektowego, koncentrując się na poprawności przekształceń między strukturami bazy danych a modelami obiektowymi. Testy specyfikacji wyszukiwania dostarczyły nie tylko potwierdzenia poprawności działania komponentów, ale również umożliwiły </w:t>
+      </w:r>
+      <w:r>
+        <w:lastRenderedPageBreak/>
+        <w:t>identyfikację potencjalnych wąskich gardeł wydajnościowych w procesie przetwarzania zapytań złożonych.</w:t>
+      </w:r>
+    </w:p>
+    <w:p>
+      <w:pPr>
+        <w:pStyle w:val="Akapitzwciciem"/>
+        <w:spacing w:before="480"/>
+        <w:ind w:firstLine="0"/>
+      </w:pPr>
+      <w:r>
+        <w:object w:dxaOrig="9072" w:dyaOrig="3852">
+          <v:shape id="_x0000_i1031" type="#_x0000_t75" style="width:453.5pt;height:192.6pt" o:ole="">
+            <v:imagedata r:id="rId45" o:title=""/>
+          </v:shape>
+          <o:OLEObject Type="Embed" ProgID="Word.Document.12" ShapeID="_x0000_i1031" DrawAspect="Content" ObjectID="_1804150989" r:id="rId46"/>
+        </w:object>
+      </w:r>
+    </w:p>
+    <w:p>
+      <w:pPr>
+        <w:pStyle w:val="Nagwek3"/>
+      </w:pPr>
+      <w:r>
+        <w:t>Testowanie warstwy m</w:t>
+      </w:r>
+      <w:r>
+        <w:t>apperów</w:t>
+      </w:r>
+    </w:p>
+    <w:p>
+      <w:pPr>
+        <w:pStyle w:val="Akapitzwciciem"/>
+      </w:pPr>
+      <w:r>
+        <w:t xml:space="preserve">Warstwa mapperów pełni funkcję krytycznego interfejsu między modelami bazodanowymi a obiektami transferu danych (DTO), stanowiąc element architektury komunikacyjnej systemu. Proces testowania tej warstwy skoncentrował się na weryfikacji poprawności transformacji danych między różnymi reprezentacjami obiektowymi. Testy obejmowały analizę integralności kopiowania wartości atrybutów między obiektami domeny a odpowiadającymi im strukturami DTO. Procedury testowe uwzględniały weryfikację obsługi wartości </w:t>
+      </w:r>
+      <w:r>
+        <w:t>nieokreślonej</w:t>
+      </w:r>
+      <w:r>
+        <w:t xml:space="preserve"> oraz referencji do obiektów powiązanych. Istotnym komponentem procesu walidacji była także weryfikacja poprawności transformacji typów danych specjalistycznych, takich jak daty, wartości </w:t>
+      </w:r>
+      <w:r>
+        <w:t>wyliczeniowe</w:t>
+      </w:r>
+      <w:r>
+        <w:t xml:space="preserve"> czy struktury zagnieżdżone. Implementacja kompleksowych testów warstwy mapperów przyczyniła się do zapewnienia spójności danych w całym systemie oraz zminimalizowania ryzyka wystąpienia błędów związanych z nieprawidłową transformacją danych między warstwami aplikacji.</w:t>
+      </w:r>
+    </w:p>
+    <w:p>
+      <w:pPr>
+        <w:pStyle w:val="Akapitzwciciem"/>
+        <w:spacing w:before="480"/>
+        <w:ind w:firstLine="0"/>
+      </w:pPr>
+      <w:r>
+        <w:object w:dxaOrig="9072" w:dyaOrig="4531">
+          <v:shape id="_x0000_i1032" type="#_x0000_t75" style="width:453.5pt;height:226.3pt" o:ole="">
+            <v:imagedata r:id="rId47" o:title=""/>
+          </v:shape>
+          <o:OLEObject Type="Embed" ProgID="Word.Document.12" ShapeID="_x0000_i1032" DrawAspect="Content" ObjectID="_1804150990" r:id="rId48"/>
+        </w:object>
+      </w:r>
+    </w:p>
+    <w:p>
+      <w:pPr>
+        <w:pStyle w:val="Nagwek3"/>
+      </w:pPr>
+      <w:r>
+        <w:t>Testowanie mechanizmów b</w:t>
+      </w:r>
+      <w:r>
+        <w:t>ezpieczeństwa</w:t>
+      </w:r>
+    </w:p>
+    <w:p>
+      <w:pPr>
+        <w:pStyle w:val="Akapitzwciciem"/>
+      </w:pPr>
+      <w:r>
+        <w:t>Bezpieczeństwo aplikacji zostało poddane rygorystycznym procedurom weryfikacyjnym ukierunkowanym na kluczowe aspekty ochrony danych oraz kontroli dostępu. Procedura testowa obejmowała kompleksową analizę generowania i walidacji tokenów JWT, weryfikując ich integralność strukturalną oraz poprawność zawartych informacji uwierzytelniających. Przeprowadzono również testy mechanizmów filtrowania żądań HTTP, koncentrując się na prawidłowości interpretacji nagłówków autoryzacyjnych w kontekście zabezpieczenia interfejsu API. Dodatkowo wykonano weryfikację systemu uprawnień, potwierdzając precyzyjną kontrolę dostępu do funkcjonalności zgodnie z przydzielonymi rolami użytkowników. Procedura testowa objęła także systematyczną analizę obsługi scenariuszy wyjątkowych związanych z próbami nieuprawnionego dostępu oraz manipulacją danymi uwierzytelniającymi. Otrzymane rezultaty potwierdziły niezawodność zaimplementowanych rozwiązań zabezpieczających, jednocześnie identyfikując potencjalne obszary optymalizacji w kolejnych wersjach systemu.</w:t>
+      </w:r>
+    </w:p>
+    <w:p>
+      <w:pPr>
+        <w:pStyle w:val="Akapitzwciciem"/>
+        <w:spacing w:before="480"/>
+        <w:ind w:firstLine="0"/>
+      </w:pPr>
+      <w:r>
+        <w:object w:dxaOrig="9072" w:dyaOrig="2265">
+          <v:shape id="_x0000_i1033" type="#_x0000_t75" style="width:453.5pt;height:113.15pt" o:ole="">
+            <v:imagedata r:id="rId49" o:title=""/>
+          </v:shape>
+          <o:OLEObject Type="Embed" ProgID="Word.Document.12" ShapeID="_x0000_i1033" DrawAspect="Content" ObjectID="_1804150991" r:id="rId50"/>
+        </w:object>
+      </w:r>
+    </w:p>
+    <w:p>
+      <w:pPr>
+        <w:pStyle w:val="Akapitzwciciem"/>
+        <w:spacing w:before="480"/>
+        <w:ind w:firstLine="0"/>
+      </w:pPr>
+      <w:r>
+        <w:object w:dxaOrig="9072" w:dyaOrig="6570">
+          <v:shape id="_x0000_i1034" type="#_x0000_t75" style="width:453.5pt;height:328.2pt" o:ole="">
+            <v:imagedata r:id="rId51" o:title=""/>
+          </v:shape>
+          <o:OLEObject Type="Embed" ProgID="Word.Document.12" ShapeID="_x0000_i1034" DrawAspect="Content" ObjectID="_1804150992" r:id="rId52"/>
+        </w:object>
+      </w:r>
+    </w:p>
+    <w:p>
+      <w:pPr>
+        <w:pStyle w:val="Nagwek3"/>
+      </w:pPr>
+      <w:r>
+        <w:t>Testowanie obsługi w</w:t>
+      </w:r>
+      <w:r>
+        <w:t>yjątków</w:t>
+      </w:r>
+    </w:p>
+    <w:p>
+      <w:pPr>
+        <w:pStyle w:val="Akapitzwciciem"/>
+      </w:pPr>
+      <w:r>
+        <w:t xml:space="preserve">Architektura aplikacji obejmuje rozbudowany system obsługi wyjątków, który został poddany rygorystycznym testom weryfikacyjnym. Proces testowania koncentrował się na poprawności mapowania wyjątków na odpowiednie kody odpowiedzi HTTP oraz generowaniu czytelnych komunikatów diagnostycznych. Przeprowadzone testy objęły weryfikację zachowania łańcucha odpowiedzialności w przetwarzaniu wyjątków, zapewniając właściwą delegację obsługi do odpowiednich komponentów systemu. Dodatkowo zweryfikowano reakcje systemu na specyficzne przypadki błędów, które mogłyby potencjalnie </w:t>
+      </w:r>
+      <w:r>
+        <w:lastRenderedPageBreak/>
+        <w:t>zagrażać stabilności aplikacji. Wyniki testów potwierdziły skuteczność implementacji mechanizmu obsługi wyjątków, jednocześnie identyfikując możliwe obszary optymalizacji w kontekście obsługi sytuacji krytycznych.</w:t>
+      </w:r>
+    </w:p>
+    <w:p>
+      <w:pPr>
+        <w:pStyle w:val="Akapitzwciciem"/>
+        <w:spacing w:before="480"/>
+        <w:ind w:firstLine="0"/>
+      </w:pPr>
+      <w:r>
+        <w:object w:dxaOrig="9072" w:dyaOrig="3852">
+          <v:shape id="_x0000_i1035" type="#_x0000_t75" style="width:453.5pt;height:192.6pt" o:ole="">
+            <v:imagedata r:id="rId53" o:title=""/>
+          </v:shape>
+          <o:OLEObject Type="Embed" ProgID="Word.Document.12" ShapeID="_x0000_i1035" DrawAspect="Content" ObjectID="_1804150993" r:id="rId54"/>
+        </w:object>
+      </w:r>
+    </w:p>
+    <w:p>
+      <w:pPr>
+        <w:pStyle w:val="Nagwek3"/>
+      </w:pPr>
+      <w:r>
+        <w:t>Wykryte i naprawione błędy</w:t>
+      </w:r>
+    </w:p>
+    <w:p>
+      <w:pPr>
+        <w:pStyle w:val="Akapitzwciciem"/>
+      </w:pPr>
+      <w:r>
+        <w:t xml:space="preserve">Implementacja kompleksowej metodyki testowania umożliwiła identyfikację i eliminację szeregu potencjalnych problemów, które mogłyby negatywnie wpłynąć na funkcjonalność oraz bezpieczeństwo systemu. </w:t>
+      </w:r>
+    </w:p>
+    <w:p>
+      <w:pPr>
+        <w:pStyle w:val="Akapitzwciciem"/>
+      </w:pPr>
+      <w:r>
+        <w:t xml:space="preserve">W zakresie walidacji danych wejściowych wykryto istotne niedostatki związane z weryfikacją pól encji, szczególnie w kontekście niepustych referencji. Zidentyfikowano również brak odpowiedniej obsługi przypadków brzegowych dla łańcuchów znakowych, obejmujących zarówno ich długość, jak i format. Dodatkowym obszarem wymagającym interwencji okazało się parsowanie dat w różnorodnych formatach, które w początkowej fazie wykazywało nieprawidłowości prowadzące do niespójności danych. </w:t>
+      </w:r>
+    </w:p>
+    <w:p>
+      <w:pPr>
+        <w:pStyle w:val="Akapitzwciciem"/>
+      </w:pPr>
+      <w:r>
+        <w:t xml:space="preserve">Proces testowania logiki biznesowej ujawnił nieprawidłowe zachowanie systemu podczas operacji archiwizacji zgłoszeń, gdzie nie uwzględniono kaskadowej archiwizacji wiadomości powiązanych ze zgłoszeniami. Ponadto, zidentyfikowano problemy w mechanizmie zarządzania statusem użytkowników, obejmujące operacje aktywacji i dezaktywacji, a także niepoprawne zachowanie podczas resetowania haseł użytkowników. </w:t>
+      </w:r>
+    </w:p>
+    <w:p>
+      <w:pPr>
+        <w:pStyle w:val="Akapitzwciciem"/>
+      </w:pPr>
+      <w:r>
+        <w:t xml:space="preserve">W krytycznym obszarze bezpieczeństwa systemu, testy umożliwiły wykrycie i naprawę luk w weryfikacji tokenów JWT, niedostateczną obsługę wygasłych </w:t>
+      </w:r>
+      <w:r>
+        <w:lastRenderedPageBreak/>
+        <w:t xml:space="preserve">tokenów oraz niekompletne sprawdzanie uprawnień w określonych punktach końcowych API. </w:t>
+      </w:r>
+    </w:p>
+    <w:p>
+      <w:pPr>
+        <w:pStyle w:val="Akapitzwciciem"/>
+      </w:pPr>
+      <w:r>
+        <w:t>Konsekwentne stosowanie testów jednostkowych pozwoliło na wczesną identyfikację tych problemów, co znacząco wpłynęło na stabilność i niezawodność finalnej wersji systemu.</w:t>
       </w:r>
     </w:p>
     <w:p>
@@ -9991,7 +10595,6 @@
       </w:pPr>
       <w:bookmarkStart w:id="56" w:name="_Toc193317942"/>
       <w:r>
-        <w:lastRenderedPageBreak/>
         <w:t>Testy responsywności</w:t>
       </w:r>
       <w:bookmarkEnd w:id="56"/>
@@ -10122,7 +10725,7 @@
                     <pic:cNvPicPr/>
                   </pic:nvPicPr>
                   <pic:blipFill>
-                    <a:blip r:embed="rId41"/>
+                    <a:blip r:embed="rId55"/>
                     <a:stretch>
                       <a:fillRect/>
                     </a:stretch>
@@ -10213,7 +10816,7 @@
                     <pic:cNvPicPr/>
                   </pic:nvPicPr>
                   <pic:blipFill>
-                    <a:blip r:embed="rId42"/>
+                    <a:blip r:embed="rId56"/>
                     <a:stretch>
                       <a:fillRect/>
                     </a:stretch>
@@ -10301,7 +10904,7 @@
                     <pic:cNvPicPr/>
                   </pic:nvPicPr>
                   <pic:blipFill>
-                    <a:blip r:embed="rId43"/>
+                    <a:blip r:embed="rId57"/>
                     <a:stretch>
                       <a:fillRect/>
                     </a:stretch>
@@ -10370,7 +10973,7 @@
                     <pic:cNvPicPr/>
                   </pic:nvPicPr>
                   <pic:blipFill>
-                    <a:blip r:embed="rId44"/>
+                    <a:blip r:embed="rId58"/>
                     <a:stretch>
                       <a:fillRect/>
                     </a:stretch>
@@ -10698,7 +11301,7 @@
       <w:r>
         <w:t xml:space="preserve">, </w:t>
       </w:r>
-      <w:hyperlink r:id="rId45" w:history="1">
+      <w:hyperlink r:id="rId59" w:history="1">
         <w:r>
           <w:rPr>
             <w:rStyle w:val="Hipercze"/>
@@ -10739,7 +11342,7 @@
       <w:r>
         <w:t xml:space="preserve">O systemie, </w:t>
       </w:r>
-      <w:hyperlink r:id="rId46" w:history="1">
+      <w:hyperlink r:id="rId60" w:history="1">
         <w:r>
           <w:rPr>
             <w:rStyle w:val="Hipercze"/>
@@ -10783,7 +11386,7 @@
         </w:rPr>
         <w:t xml:space="preserve">Zendesk for Education, </w:t>
       </w:r>
-      <w:hyperlink r:id="rId47" w:history="1">
+      <w:hyperlink r:id="rId61" w:history="1">
         <w:r>
           <w:rPr>
             <w:rStyle w:val="Hipercze"/>
@@ -10846,7 +11449,7 @@
         </w:rPr>
         <w:t xml:space="preserve">, </w:t>
       </w:r>
-      <w:hyperlink r:id="rId48" w:history="1">
+      <w:hyperlink r:id="rId62" w:history="1">
         <w:r>
           <w:rPr>
             <w:rStyle w:val="Hipercze"/>
@@ -10981,7 +11584,7 @@
       <w:r>
         <w:t xml:space="preserve">Spring Boot, </w:t>
       </w:r>
-      <w:hyperlink r:id="rId49" w:history="1">
+      <w:hyperlink r:id="rId63" w:history="1">
         <w:r>
           <w:rPr>
             <w:rStyle w:val="Hipercze"/>
@@ -11022,7 +11625,7 @@
         </w:rPr>
         <w:t xml:space="preserve">, </w:t>
       </w:r>
-      <w:hyperlink r:id="rId50" w:history="1">
+      <w:hyperlink r:id="rId64" w:history="1">
         <w:r>
           <w:rPr>
             <w:rStyle w:val="Hipercze"/>
@@ -11085,7 +11688,7 @@
         </w:rPr>
         <w:t xml:space="preserve">, What is SQL Server?, </w:t>
       </w:r>
-      <w:hyperlink r:id="rId51" w:history="1">
+      <w:hyperlink r:id="rId65" w:history="1">
         <w:r>
           <w:rPr>
             <w:rStyle w:val="Hipercze"/>
@@ -12646,7 +13249,7 @@
             <w:noProof/>
             <w:webHidden/>
           </w:rPr>
-          <w:t>53</w:t>
+          <w:t>60</w:t>
         </w:r>
         <w:r>
           <w:rPr>
@@ -12717,7 +13320,7 @@
             <w:noProof/>
             <w:webHidden/>
           </w:rPr>
-          <w:t>54</w:t>
+          <w:t>61</w:t>
         </w:r>
         <w:r>
           <w:rPr>
@@ -12788,7 +13391,7 @@
             <w:noProof/>
             <w:webHidden/>
           </w:rPr>
-          <w:t>55</w:t>
+          <w:t>62</w:t>
         </w:r>
         <w:r>
           <w:rPr>
@@ -12859,7 +13462,7 @@
             <w:noProof/>
             <w:webHidden/>
           </w:rPr>
-          <w:t>55</w:t>
+          <w:t>62</w:t>
         </w:r>
         <w:r>
           <w:rPr>
@@ -12979,10 +13582,10 @@
       </w:r>
     </w:p>
     <w:sectPr>
-      <w:headerReference w:type="even" r:id="rId52"/>
-      <w:headerReference w:type="default" r:id="rId53"/>
-      <w:footerReference w:type="even" r:id="rId54"/>
-      <w:footerReference w:type="default" r:id="rId55"/>
+      <w:headerReference w:type="even" r:id="rId66"/>
+      <w:headerReference w:type="default" r:id="rId67"/>
+      <w:footerReference w:type="even" r:id="rId68"/>
+      <w:footerReference w:type="default" r:id="rId69"/>
       <w:pgSz w:w="11906" w:h="16838" w:code="9"/>
       <w:pgMar w:top="1418" w:right="1418" w:bottom="1418" w:left="1418" w:header="1021" w:footer="1021" w:gutter="567"/>
       <w:cols w:space="708"/>
@@ -13040,7 +13643,7 @@
         <w:rStyle w:val="Numerstrony"/>
         <w:noProof/>
       </w:rPr>
-      <w:t>48</w:t>
+      <w:t>52</w:t>
     </w:r>
     <w:r>
       <w:rPr>
@@ -13081,7 +13684,7 @@
         <w:rStyle w:val="Numerstrony"/>
         <w:noProof/>
       </w:rPr>
-      <w:t>47</w:t>
+      <w:t>51</w:t>
     </w:r>
     <w:r>
       <w:rPr>
@@ -13223,19 +13826,7 @@
         <w:rPr>
           <w:lang w:val="en-US"/>
         </w:rPr>
-        <w:t xml:space="preserve">Kluczowe praktytki analizy biznesowej”, </w:t>
-      </w:r>
-      <w:r>
-        <w:rPr>
-          <w:lang w:val="en-US"/>
-        </w:rPr>
-        <w:t>K. Wiegers, C. Hokanson</w:t>
-      </w:r>
-      <w:r>
-        <w:rPr>
-          <w:lang w:val="en-US"/>
-        </w:rPr>
-        <w:t>, 2024, str. 112</w:t>
+        <w:t>Kluczowe praktytki analizy biznesowej”, K. Wiegers, C. Hokanson, 2024, str. 112</w:t>
       </w:r>
     </w:p>
   </w:footnote>
@@ -13389,13 +13980,7 @@
         <w:rPr>
           <w:lang w:val="en-US"/>
         </w:rPr>
-        <w:t xml:space="preserve"> </w:t>
-      </w:r>
-      <w:r>
-        <w:rPr>
-          <w:lang w:val="en-US"/>
-        </w:rPr>
-        <w:t xml:space="preserve">What is SQL Server?, </w:t>
+        <w:t xml:space="preserve"> What is SQL Server?, </w:t>
       </w:r>
       <w:hyperlink r:id="rId1" w:history="1">
         <w:r>
@@ -13480,13 +14065,7 @@
         <w:t>Czysta architektura. Struktura i design oprogramowania. Przewodnik dla profesjonalistów</w:t>
       </w:r>
       <w:r>
-        <w:t>”</w:t>
-      </w:r>
-      <w:r>
-        <w:t>, R.</w:t>
-      </w:r>
-      <w:r>
-        <w:t xml:space="preserve"> C. Martin, 11.05.2018, str. 151</w:t>
+        <w:t>”, R. C. Martin, 11.05.2018, str. 151</w:t>
       </w:r>
     </w:p>
   </w:footnote>
@@ -13563,10 +14142,7 @@
         <w:t>2021</w:t>
       </w:r>
       <w:r>
-        <w:t>,</w:t>
-      </w:r>
-      <w:r>
-        <w:t xml:space="preserve"> str. 161</w:t>
+        <w:t>, str. 161</w:t>
       </w:r>
     </w:p>
   </w:footnote>
@@ -14624,6 +15200,205 @@
     </w:lvl>
   </w:abstractNum>
   <w:abstractNum w:abstractNumId="17">
+    <w:nsid w:val="185A5F23"/>
+    <w:multiLevelType w:val="hybridMultilevel"/>
+    <w:tmpl w:val="0644DED6"/>
+    <w:lvl w:ilvl="0" w:tplc="04150001">
+      <w:start w:val="1"/>
+      <w:numFmt w:val="bullet"/>
+      <w:lvlText w:val=""/>
+      <w:lvlJc w:val="left"/>
+      <w:pPr>
+        <w:ind w:left="644" w:hanging="360"/>
+      </w:pPr>
+      <w:rPr>
+        <w:rFonts w:ascii="Symbol" w:hAnsi="Symbol" w:hint="default"/>
+      </w:rPr>
+    </w:lvl>
+    <w:lvl w:ilvl="1" w:tplc="04150003" w:tentative="1">
+      <w:start w:val="1"/>
+      <w:numFmt w:val="bullet"/>
+      <w:lvlText w:val="o"/>
+      <w:lvlJc w:val="left"/>
+      <w:pPr>
+        <w:ind w:left="1364" w:hanging="360"/>
+      </w:pPr>
+      <w:rPr>
+        <w:rFonts w:ascii="Courier New" w:hAnsi="Courier New" w:cs="Courier New" w:hint="default"/>
+      </w:rPr>
+    </w:lvl>
+    <w:lvl w:ilvl="2" w:tplc="04150005" w:tentative="1">
+      <w:start w:val="1"/>
+      <w:numFmt w:val="bullet"/>
+      <w:lvlText w:val=""/>
+      <w:lvlJc w:val="left"/>
+      <w:pPr>
+        <w:ind w:left="2084" w:hanging="360"/>
+      </w:pPr>
+      <w:rPr>
+        <w:rFonts w:ascii="Wingdings" w:hAnsi="Wingdings" w:hint="default"/>
+      </w:rPr>
+    </w:lvl>
+    <w:lvl w:ilvl="3" w:tplc="04150001" w:tentative="1">
+      <w:start w:val="1"/>
+      <w:numFmt w:val="bullet"/>
+      <w:lvlText w:val=""/>
+      <w:lvlJc w:val="left"/>
+      <w:pPr>
+        <w:ind w:left="2804" w:hanging="360"/>
+      </w:pPr>
+      <w:rPr>
+        <w:rFonts w:ascii="Symbol" w:hAnsi="Symbol" w:hint="default"/>
+      </w:rPr>
+    </w:lvl>
+    <w:lvl w:ilvl="4" w:tplc="04150003" w:tentative="1">
+      <w:start w:val="1"/>
+      <w:numFmt w:val="bullet"/>
+      <w:lvlText w:val="o"/>
+      <w:lvlJc w:val="left"/>
+      <w:pPr>
+        <w:ind w:left="3524" w:hanging="360"/>
+      </w:pPr>
+      <w:rPr>
+        <w:rFonts w:ascii="Courier New" w:hAnsi="Courier New" w:cs="Courier New" w:hint="default"/>
+      </w:rPr>
+    </w:lvl>
+    <w:lvl w:ilvl="5" w:tplc="04150005" w:tentative="1">
+      <w:start w:val="1"/>
+      <w:numFmt w:val="bullet"/>
+      <w:lvlText w:val=""/>
+      <w:lvlJc w:val="left"/>
+      <w:pPr>
+        <w:ind w:left="4244" w:hanging="360"/>
+      </w:pPr>
+      <w:rPr>
+        <w:rFonts w:ascii="Wingdings" w:hAnsi="Wingdings" w:hint="default"/>
+      </w:rPr>
+    </w:lvl>
+    <w:lvl w:ilvl="6" w:tplc="04150001" w:tentative="1">
+      <w:start w:val="1"/>
+      <w:numFmt w:val="bullet"/>
+      <w:lvlText w:val=""/>
+      <w:lvlJc w:val="left"/>
+      <w:pPr>
+        <w:ind w:left="4964" w:hanging="360"/>
+      </w:pPr>
+      <w:rPr>
+        <w:rFonts w:ascii="Symbol" w:hAnsi="Symbol" w:hint="default"/>
+      </w:rPr>
+    </w:lvl>
+    <w:lvl w:ilvl="7" w:tplc="04150003" w:tentative="1">
+      <w:start w:val="1"/>
+      <w:numFmt w:val="bullet"/>
+      <w:lvlText w:val="o"/>
+      <w:lvlJc w:val="left"/>
+      <w:pPr>
+        <w:ind w:left="5684" w:hanging="360"/>
+      </w:pPr>
+      <w:rPr>
+        <w:rFonts w:ascii="Courier New" w:hAnsi="Courier New" w:cs="Courier New" w:hint="default"/>
+      </w:rPr>
+    </w:lvl>
+    <w:lvl w:ilvl="8" w:tplc="04150005" w:tentative="1">
+      <w:start w:val="1"/>
+      <w:numFmt w:val="bullet"/>
+      <w:lvlText w:val=""/>
+      <w:lvlJc w:val="left"/>
+      <w:pPr>
+        <w:ind w:left="6404" w:hanging="360"/>
+      </w:pPr>
+      <w:rPr>
+        <w:rFonts w:ascii="Wingdings" w:hAnsi="Wingdings" w:hint="default"/>
+      </w:rPr>
+    </w:lvl>
+  </w:abstractNum>
+  <w:abstractNum w:abstractNumId="18">
+    <w:nsid w:val="19603A36"/>
+    <w:multiLevelType w:val="hybridMultilevel"/>
+    <w:tmpl w:val="E9F4FA00"/>
+    <w:lvl w:ilvl="0" w:tplc="0415000F">
+      <w:start w:val="1"/>
+      <w:numFmt w:val="decimal"/>
+      <w:lvlText w:val="%1."/>
+      <w:lvlJc w:val="left"/>
+      <w:pPr>
+        <w:ind w:left="644" w:hanging="360"/>
+      </w:pPr>
+    </w:lvl>
+    <w:lvl w:ilvl="1" w:tplc="04150019" w:tentative="1">
+      <w:start w:val="1"/>
+      <w:numFmt w:val="lowerLetter"/>
+      <w:lvlText w:val="%2."/>
+      <w:lvlJc w:val="left"/>
+      <w:pPr>
+        <w:ind w:left="1364" w:hanging="360"/>
+      </w:pPr>
+    </w:lvl>
+    <w:lvl w:ilvl="2" w:tplc="0415001B" w:tentative="1">
+      <w:start w:val="1"/>
+      <w:numFmt w:val="lowerRoman"/>
+      <w:lvlText w:val="%3."/>
+      <w:lvlJc w:val="right"/>
+      <w:pPr>
+        <w:ind w:left="2084" w:hanging="180"/>
+      </w:pPr>
+    </w:lvl>
+    <w:lvl w:ilvl="3" w:tplc="0415000F" w:tentative="1">
+      <w:start w:val="1"/>
+      <w:numFmt w:val="decimal"/>
+      <w:lvlText w:val="%4."/>
+      <w:lvlJc w:val="left"/>
+      <w:pPr>
+        <w:ind w:left="2804" w:hanging="360"/>
+      </w:pPr>
+    </w:lvl>
+    <w:lvl w:ilvl="4" w:tplc="04150019" w:tentative="1">
+      <w:start w:val="1"/>
+      <w:numFmt w:val="lowerLetter"/>
+      <w:lvlText w:val="%5."/>
+      <w:lvlJc w:val="left"/>
+      <w:pPr>
+        <w:ind w:left="3524" w:hanging="360"/>
+      </w:pPr>
+    </w:lvl>
+    <w:lvl w:ilvl="5" w:tplc="0415001B" w:tentative="1">
+      <w:start w:val="1"/>
+      <w:numFmt w:val="lowerRoman"/>
+      <w:lvlText w:val="%6."/>
+      <w:lvlJc w:val="right"/>
+      <w:pPr>
+        <w:ind w:left="4244" w:hanging="180"/>
+      </w:pPr>
+    </w:lvl>
+    <w:lvl w:ilvl="6" w:tplc="0415000F" w:tentative="1">
+      <w:start w:val="1"/>
+      <w:numFmt w:val="decimal"/>
+      <w:lvlText w:val="%7."/>
+      <w:lvlJc w:val="left"/>
+      <w:pPr>
+        <w:ind w:left="4964" w:hanging="360"/>
+      </w:pPr>
+    </w:lvl>
+    <w:lvl w:ilvl="7" w:tplc="04150019" w:tentative="1">
+      <w:start w:val="1"/>
+      <w:numFmt w:val="lowerLetter"/>
+      <w:lvlText w:val="%8."/>
+      <w:lvlJc w:val="left"/>
+      <w:pPr>
+        <w:ind w:left="5684" w:hanging="360"/>
+      </w:pPr>
+    </w:lvl>
+    <w:lvl w:ilvl="8" w:tplc="0415001B" w:tentative="1">
+      <w:start w:val="1"/>
+      <w:numFmt w:val="lowerRoman"/>
+      <w:lvlText w:val="%9."/>
+      <w:lvlJc w:val="right"/>
+      <w:pPr>
+        <w:ind w:left="6404" w:hanging="180"/>
+      </w:pPr>
+    </w:lvl>
+  </w:abstractNum>
+  <w:abstractNum w:abstractNumId="19">
     <w:nsid w:val="1C924F53"/>
     <w:multiLevelType w:val="hybridMultilevel"/>
     <w:tmpl w:val="EAFEA698"/>
@@ -14736,7 +15511,7 @@
       </w:rPr>
     </w:lvl>
   </w:abstractNum>
-  <w:abstractNum w:abstractNumId="18">
+  <w:abstractNum w:abstractNumId="20">
     <w:nsid w:val="1D532803"/>
     <w:multiLevelType w:val="multilevel"/>
     <w:tmpl w:val="94E6A97C"/>
@@ -14849,7 +15624,7 @@
       </w:pPr>
     </w:lvl>
   </w:abstractNum>
-  <w:abstractNum w:abstractNumId="19">
+  <w:abstractNum w:abstractNumId="21">
     <w:nsid w:val="205C1B25"/>
     <w:multiLevelType w:val="hybridMultilevel"/>
     <w:tmpl w:val="06A2B974"/>
@@ -14962,7 +15737,7 @@
       </w:pPr>
     </w:lvl>
   </w:abstractNum>
-  <w:abstractNum w:abstractNumId="20">
+  <w:abstractNum w:abstractNumId="22">
     <w:nsid w:val="20D530D6"/>
     <w:multiLevelType w:val="hybridMultilevel"/>
     <w:tmpl w:val="8674AC6E"/>
@@ -15048,7 +15823,7 @@
       </w:pPr>
     </w:lvl>
   </w:abstractNum>
-  <w:abstractNum w:abstractNumId="21">
+  <w:abstractNum w:abstractNumId="23">
     <w:nsid w:val="24284A27"/>
     <w:multiLevelType w:val="hybridMultilevel"/>
     <w:tmpl w:val="A43AC338"/>
@@ -15161,7 +15936,7 @@
       </w:rPr>
     </w:lvl>
   </w:abstractNum>
-  <w:abstractNum w:abstractNumId="22">
+  <w:abstractNum w:abstractNumId="24">
     <w:nsid w:val="24F9109D"/>
     <w:multiLevelType w:val="hybridMultilevel"/>
     <w:tmpl w:val="01325A40"/>
@@ -15301,7 +16076,7 @@
       </w:rPr>
     </w:lvl>
   </w:abstractNum>
-  <w:abstractNum w:abstractNumId="23">
+  <w:abstractNum w:abstractNumId="25">
     <w:nsid w:val="25E02BBB"/>
     <w:multiLevelType w:val="hybridMultilevel"/>
     <w:tmpl w:val="CC905358"/>
@@ -15414,7 +16189,7 @@
       </w:rPr>
     </w:lvl>
   </w:abstractNum>
-  <w:abstractNum w:abstractNumId="24">
+  <w:abstractNum w:abstractNumId="26">
     <w:nsid w:val="27E36F9F"/>
     <w:multiLevelType w:val="hybridMultilevel"/>
     <w:tmpl w:val="CD8AE138"/>
@@ -15527,7 +16302,7 @@
       </w:rPr>
     </w:lvl>
   </w:abstractNum>
-  <w:abstractNum w:abstractNumId="25">
+  <w:abstractNum w:abstractNumId="27">
     <w:nsid w:val="294C0409"/>
     <w:multiLevelType w:val="hybridMultilevel"/>
     <w:tmpl w:val="F490C524"/>
@@ -15640,7 +16415,7 @@
       </w:rPr>
     </w:lvl>
   </w:abstractNum>
-  <w:abstractNum w:abstractNumId="26">
+  <w:abstractNum w:abstractNumId="28">
     <w:nsid w:val="2A763999"/>
     <w:multiLevelType w:val="hybridMultilevel"/>
     <w:tmpl w:val="AC26CB62"/>
@@ -15726,7 +16501,7 @@
       </w:pPr>
     </w:lvl>
   </w:abstractNum>
-  <w:abstractNum w:abstractNumId="27">
+  <w:abstractNum w:abstractNumId="29">
     <w:nsid w:val="2B9A7B70"/>
     <w:multiLevelType w:val="multilevel"/>
     <w:tmpl w:val="04150025"/>
@@ -15848,7 +16623,7 @@
       </w:pPr>
     </w:lvl>
   </w:abstractNum>
-  <w:abstractNum w:abstractNumId="28">
+  <w:abstractNum w:abstractNumId="30">
     <w:nsid w:val="2BF462DA"/>
     <w:multiLevelType w:val="hybridMultilevel"/>
     <w:tmpl w:val="4184BBFC"/>
@@ -15961,7 +16736,120 @@
       </w:rPr>
     </w:lvl>
   </w:abstractNum>
-  <w:abstractNum w:abstractNumId="29">
+  <w:abstractNum w:abstractNumId="31">
+    <w:nsid w:val="2CD766BE"/>
+    <w:multiLevelType w:val="hybridMultilevel"/>
+    <w:tmpl w:val="A6EC3E5E"/>
+    <w:lvl w:ilvl="0" w:tplc="04150001">
+      <w:start w:val="1"/>
+      <w:numFmt w:val="bullet"/>
+      <w:lvlText w:val=""/>
+      <w:lvlJc w:val="left"/>
+      <w:pPr>
+        <w:ind w:left="644" w:hanging="360"/>
+      </w:pPr>
+      <w:rPr>
+        <w:rFonts w:ascii="Symbol" w:hAnsi="Symbol" w:hint="default"/>
+      </w:rPr>
+    </w:lvl>
+    <w:lvl w:ilvl="1" w:tplc="04150003" w:tentative="1">
+      <w:start w:val="1"/>
+      <w:numFmt w:val="bullet"/>
+      <w:lvlText w:val="o"/>
+      <w:lvlJc w:val="left"/>
+      <w:pPr>
+        <w:ind w:left="1364" w:hanging="360"/>
+      </w:pPr>
+      <w:rPr>
+        <w:rFonts w:ascii="Courier New" w:hAnsi="Courier New" w:cs="Courier New" w:hint="default"/>
+      </w:rPr>
+    </w:lvl>
+    <w:lvl w:ilvl="2" w:tplc="04150005" w:tentative="1">
+      <w:start w:val="1"/>
+      <w:numFmt w:val="bullet"/>
+      <w:lvlText w:val=""/>
+      <w:lvlJc w:val="left"/>
+      <w:pPr>
+        <w:ind w:left="2084" w:hanging="360"/>
+      </w:pPr>
+      <w:rPr>
+        <w:rFonts w:ascii="Wingdings" w:hAnsi="Wingdings" w:hint="default"/>
+      </w:rPr>
+    </w:lvl>
+    <w:lvl w:ilvl="3" w:tplc="04150001" w:tentative="1">
+      <w:start w:val="1"/>
+      <w:numFmt w:val="bullet"/>
+      <w:lvlText w:val=""/>
+      <w:lvlJc w:val="left"/>
+      <w:pPr>
+        <w:ind w:left="2804" w:hanging="360"/>
+      </w:pPr>
+      <w:rPr>
+        <w:rFonts w:ascii="Symbol" w:hAnsi="Symbol" w:hint="default"/>
+      </w:rPr>
+    </w:lvl>
+    <w:lvl w:ilvl="4" w:tplc="04150003" w:tentative="1">
+      <w:start w:val="1"/>
+      <w:numFmt w:val="bullet"/>
+      <w:lvlText w:val="o"/>
+      <w:lvlJc w:val="left"/>
+      <w:pPr>
+        <w:ind w:left="3524" w:hanging="360"/>
+      </w:pPr>
+      <w:rPr>
+        <w:rFonts w:ascii="Courier New" w:hAnsi="Courier New" w:cs="Courier New" w:hint="default"/>
+      </w:rPr>
+    </w:lvl>
+    <w:lvl w:ilvl="5" w:tplc="04150005" w:tentative="1">
+      <w:start w:val="1"/>
+      <w:numFmt w:val="bullet"/>
+      <w:lvlText w:val=""/>
+      <w:lvlJc w:val="left"/>
+      <w:pPr>
+        <w:ind w:left="4244" w:hanging="360"/>
+      </w:pPr>
+      <w:rPr>
+        <w:rFonts w:ascii="Wingdings" w:hAnsi="Wingdings" w:hint="default"/>
+      </w:rPr>
+    </w:lvl>
+    <w:lvl w:ilvl="6" w:tplc="04150001" w:tentative="1">
+      <w:start w:val="1"/>
+      <w:numFmt w:val="bullet"/>
+      <w:lvlText w:val=""/>
+      <w:lvlJc w:val="left"/>
+      <w:pPr>
+        <w:ind w:left="4964" w:hanging="360"/>
+      </w:pPr>
+      <w:rPr>
+        <w:rFonts w:ascii="Symbol" w:hAnsi="Symbol" w:hint="default"/>
+      </w:rPr>
+    </w:lvl>
+    <w:lvl w:ilvl="7" w:tplc="04150003" w:tentative="1">
+      <w:start w:val="1"/>
+      <w:numFmt w:val="bullet"/>
+      <w:lvlText w:val="o"/>
+      <w:lvlJc w:val="left"/>
+      <w:pPr>
+        <w:ind w:left="5684" w:hanging="360"/>
+      </w:pPr>
+      <w:rPr>
+        <w:rFonts w:ascii="Courier New" w:hAnsi="Courier New" w:cs="Courier New" w:hint="default"/>
+      </w:rPr>
+    </w:lvl>
+    <w:lvl w:ilvl="8" w:tplc="04150005" w:tentative="1">
+      <w:start w:val="1"/>
+      <w:numFmt w:val="bullet"/>
+      <w:lvlText w:val=""/>
+      <w:lvlJc w:val="left"/>
+      <w:pPr>
+        <w:ind w:left="6404" w:hanging="360"/>
+      </w:pPr>
+      <w:rPr>
+        <w:rFonts w:ascii="Wingdings" w:hAnsi="Wingdings" w:hint="default"/>
+      </w:rPr>
+    </w:lvl>
+  </w:abstractNum>
+  <w:abstractNum w:abstractNumId="32">
     <w:nsid w:val="2EB52030"/>
     <w:multiLevelType w:val="hybridMultilevel"/>
     <w:tmpl w:val="04D239AA"/>
@@ -16074,7 +16962,7 @@
       </w:pPr>
     </w:lvl>
   </w:abstractNum>
-  <w:abstractNum w:abstractNumId="30">
+  <w:abstractNum w:abstractNumId="33">
     <w:nsid w:val="2EE3721B"/>
     <w:multiLevelType w:val="hybridMultilevel"/>
     <w:tmpl w:val="7FD22C64"/>
@@ -16187,7 +17075,120 @@
       </w:rPr>
     </w:lvl>
   </w:abstractNum>
-  <w:abstractNum w:abstractNumId="31">
+  <w:abstractNum w:abstractNumId="34">
+    <w:nsid w:val="47A710DD"/>
+    <w:multiLevelType w:val="hybridMultilevel"/>
+    <w:tmpl w:val="BEB84D48"/>
+    <w:lvl w:ilvl="0" w:tplc="04150001">
+      <w:start w:val="1"/>
+      <w:numFmt w:val="bullet"/>
+      <w:lvlText w:val=""/>
+      <w:lvlJc w:val="left"/>
+      <w:pPr>
+        <w:ind w:left="644" w:hanging="360"/>
+      </w:pPr>
+      <w:rPr>
+        <w:rFonts w:ascii="Symbol" w:hAnsi="Symbol" w:hint="default"/>
+      </w:rPr>
+    </w:lvl>
+    <w:lvl w:ilvl="1" w:tplc="04150003">
+      <w:start w:val="1"/>
+      <w:numFmt w:val="bullet"/>
+      <w:lvlText w:val="o"/>
+      <w:lvlJc w:val="left"/>
+      <w:pPr>
+        <w:ind w:left="1364" w:hanging="360"/>
+      </w:pPr>
+      <w:rPr>
+        <w:rFonts w:ascii="Courier New" w:hAnsi="Courier New" w:cs="Courier New" w:hint="default"/>
+      </w:rPr>
+    </w:lvl>
+    <w:lvl w:ilvl="2" w:tplc="04150005" w:tentative="1">
+      <w:start w:val="1"/>
+      <w:numFmt w:val="bullet"/>
+      <w:lvlText w:val=""/>
+      <w:lvlJc w:val="left"/>
+      <w:pPr>
+        <w:ind w:left="2084" w:hanging="360"/>
+      </w:pPr>
+      <w:rPr>
+        <w:rFonts w:ascii="Wingdings" w:hAnsi="Wingdings" w:hint="default"/>
+      </w:rPr>
+    </w:lvl>
+    <w:lvl w:ilvl="3" w:tplc="04150001" w:tentative="1">
+      <w:start w:val="1"/>
+      <w:numFmt w:val="bullet"/>
+      <w:lvlText w:val=""/>
+      <w:lvlJc w:val="left"/>
+      <w:pPr>
+        <w:ind w:left="2804" w:hanging="360"/>
+      </w:pPr>
+      <w:rPr>
+        <w:rFonts w:ascii="Symbol" w:hAnsi="Symbol" w:hint="default"/>
+      </w:rPr>
+    </w:lvl>
+    <w:lvl w:ilvl="4" w:tplc="04150003" w:tentative="1">
+      <w:start w:val="1"/>
+      <w:numFmt w:val="bullet"/>
+      <w:lvlText w:val="o"/>
+      <w:lvlJc w:val="left"/>
+      <w:pPr>
+        <w:ind w:left="3524" w:hanging="360"/>
+      </w:pPr>
+      <w:rPr>
+        <w:rFonts w:ascii="Courier New" w:hAnsi="Courier New" w:cs="Courier New" w:hint="default"/>
+      </w:rPr>
+    </w:lvl>
+    <w:lvl w:ilvl="5" w:tplc="04150005" w:tentative="1">
+      <w:start w:val="1"/>
+      <w:numFmt w:val="bullet"/>
+      <w:lvlText w:val=""/>
+      <w:lvlJc w:val="left"/>
+      <w:pPr>
+        <w:ind w:left="4244" w:hanging="360"/>
+      </w:pPr>
+      <w:rPr>
+        <w:rFonts w:ascii="Wingdings" w:hAnsi="Wingdings" w:hint="default"/>
+      </w:rPr>
+    </w:lvl>
+    <w:lvl w:ilvl="6" w:tplc="04150001" w:tentative="1">
+      <w:start w:val="1"/>
+      <w:numFmt w:val="bullet"/>
+      <w:lvlText w:val=""/>
+      <w:lvlJc w:val="left"/>
+      <w:pPr>
+        <w:ind w:left="4964" w:hanging="360"/>
+      </w:pPr>
+      <w:rPr>
+        <w:rFonts w:ascii="Symbol" w:hAnsi="Symbol" w:hint="default"/>
+      </w:rPr>
+    </w:lvl>
+    <w:lvl w:ilvl="7" w:tplc="04150003" w:tentative="1">
+      <w:start w:val="1"/>
+      <w:numFmt w:val="bullet"/>
+      <w:lvlText w:val="o"/>
+      <w:lvlJc w:val="left"/>
+      <w:pPr>
+        <w:ind w:left="5684" w:hanging="360"/>
+      </w:pPr>
+      <w:rPr>
+        <w:rFonts w:ascii="Courier New" w:hAnsi="Courier New" w:cs="Courier New" w:hint="default"/>
+      </w:rPr>
+    </w:lvl>
+    <w:lvl w:ilvl="8" w:tplc="04150005" w:tentative="1">
+      <w:start w:val="1"/>
+      <w:numFmt w:val="bullet"/>
+      <w:lvlText w:val=""/>
+      <w:lvlJc w:val="left"/>
+      <w:pPr>
+        <w:ind w:left="6404" w:hanging="360"/>
+      </w:pPr>
+      <w:rPr>
+        <w:rFonts w:ascii="Wingdings" w:hAnsi="Wingdings" w:hint="default"/>
+      </w:rPr>
+    </w:lvl>
+  </w:abstractNum>
+  <w:abstractNum w:abstractNumId="35">
     <w:nsid w:val="50C15310"/>
     <w:multiLevelType w:val="hybridMultilevel"/>
     <w:tmpl w:val="ABF8DF22"/>
@@ -16300,7 +17301,7 @@
       </w:rPr>
     </w:lvl>
   </w:abstractNum>
-  <w:abstractNum w:abstractNumId="32">
+  <w:abstractNum w:abstractNumId="36">
     <w:nsid w:val="532915FA"/>
     <w:multiLevelType w:val="hybridMultilevel"/>
     <w:tmpl w:val="922AE208"/>
@@ -16440,7 +17441,120 @@
       </w:rPr>
     </w:lvl>
   </w:abstractNum>
-  <w:abstractNum w:abstractNumId="33">
+  <w:abstractNum w:abstractNumId="37">
+    <w:nsid w:val="572B5C89"/>
+    <w:multiLevelType w:val="hybridMultilevel"/>
+    <w:tmpl w:val="7480D668"/>
+    <w:lvl w:ilvl="0" w:tplc="04150001">
+      <w:start w:val="1"/>
+      <w:numFmt w:val="bullet"/>
+      <w:lvlText w:val=""/>
+      <w:lvlJc w:val="left"/>
+      <w:pPr>
+        <w:ind w:left="644" w:hanging="360"/>
+      </w:pPr>
+      <w:rPr>
+        <w:rFonts w:ascii="Symbol" w:hAnsi="Symbol" w:hint="default"/>
+      </w:rPr>
+    </w:lvl>
+    <w:lvl w:ilvl="1" w:tplc="04150003">
+      <w:start w:val="1"/>
+      <w:numFmt w:val="bullet"/>
+      <w:lvlText w:val="o"/>
+      <w:lvlJc w:val="left"/>
+      <w:pPr>
+        <w:ind w:left="1364" w:hanging="360"/>
+      </w:pPr>
+      <w:rPr>
+        <w:rFonts w:ascii="Courier New" w:hAnsi="Courier New" w:cs="Courier New" w:hint="default"/>
+      </w:rPr>
+    </w:lvl>
+    <w:lvl w:ilvl="2" w:tplc="04150005" w:tentative="1">
+      <w:start w:val="1"/>
+      <w:numFmt w:val="bullet"/>
+      <w:lvlText w:val=""/>
+      <w:lvlJc w:val="left"/>
+      <w:pPr>
+        <w:ind w:left="2084" w:hanging="360"/>
+      </w:pPr>
+      <w:rPr>
+        <w:rFonts w:ascii="Wingdings" w:hAnsi="Wingdings" w:hint="default"/>
+      </w:rPr>
+    </w:lvl>
+    <w:lvl w:ilvl="3" w:tplc="04150001" w:tentative="1">
+      <w:start w:val="1"/>
+      <w:numFmt w:val="bullet"/>
+      <w:lvlText w:val=""/>
+      <w:lvlJc w:val="left"/>
+      <w:pPr>
+        <w:ind w:left="2804" w:hanging="360"/>
+      </w:pPr>
+      <w:rPr>
+        <w:rFonts w:ascii="Symbol" w:hAnsi="Symbol" w:hint="default"/>
+      </w:rPr>
+    </w:lvl>
+    <w:lvl w:ilvl="4" w:tplc="04150003" w:tentative="1">
+      <w:start w:val="1"/>
+      <w:numFmt w:val="bullet"/>
+      <w:lvlText w:val="o"/>
+      <w:lvlJc w:val="left"/>
+      <w:pPr>
+        <w:ind w:left="3524" w:hanging="360"/>
+      </w:pPr>
+      <w:rPr>
+        <w:rFonts w:ascii="Courier New" w:hAnsi="Courier New" w:cs="Courier New" w:hint="default"/>
+      </w:rPr>
+    </w:lvl>
+    <w:lvl w:ilvl="5" w:tplc="04150005" w:tentative="1">
+      <w:start w:val="1"/>
+      <w:numFmt w:val="bullet"/>
+      <w:lvlText w:val=""/>
+      <w:lvlJc w:val="left"/>
+      <w:pPr>
+        <w:ind w:left="4244" w:hanging="360"/>
+      </w:pPr>
+      <w:rPr>
+        <w:rFonts w:ascii="Wingdings" w:hAnsi="Wingdings" w:hint="default"/>
+      </w:rPr>
+    </w:lvl>
+    <w:lvl w:ilvl="6" w:tplc="04150001" w:tentative="1">
+      <w:start w:val="1"/>
+      <w:numFmt w:val="bullet"/>
+      <w:lvlText w:val=""/>
+      <w:lvlJc w:val="left"/>
+      <w:pPr>
+        <w:ind w:left="4964" w:hanging="360"/>
+      </w:pPr>
+      <w:rPr>
+        <w:rFonts w:ascii="Symbol" w:hAnsi="Symbol" w:hint="default"/>
+      </w:rPr>
+    </w:lvl>
+    <w:lvl w:ilvl="7" w:tplc="04150003" w:tentative="1">
+      <w:start w:val="1"/>
+      <w:numFmt w:val="bullet"/>
+      <w:lvlText w:val="o"/>
+      <w:lvlJc w:val="left"/>
+      <w:pPr>
+        <w:ind w:left="5684" w:hanging="360"/>
+      </w:pPr>
+      <w:rPr>
+        <w:rFonts w:ascii="Courier New" w:hAnsi="Courier New" w:cs="Courier New" w:hint="default"/>
+      </w:rPr>
+    </w:lvl>
+    <w:lvl w:ilvl="8" w:tplc="04150005" w:tentative="1">
+      <w:start w:val="1"/>
+      <w:numFmt w:val="bullet"/>
+      <w:lvlText w:val=""/>
+      <w:lvlJc w:val="left"/>
+      <w:pPr>
+        <w:ind w:left="6404" w:hanging="360"/>
+      </w:pPr>
+      <w:rPr>
+        <w:rFonts w:ascii="Wingdings" w:hAnsi="Wingdings" w:hint="default"/>
+      </w:rPr>
+    </w:lvl>
+  </w:abstractNum>
+  <w:abstractNum w:abstractNumId="38">
     <w:nsid w:val="61B80858"/>
     <w:multiLevelType w:val="hybridMultilevel"/>
     <w:tmpl w:val="7C926C32"/>
@@ -16553,7 +17667,7 @@
       </w:pPr>
     </w:lvl>
   </w:abstractNum>
-  <w:abstractNum w:abstractNumId="34">
+  <w:abstractNum w:abstractNumId="39">
     <w:nsid w:val="6BB96381"/>
     <w:multiLevelType w:val="hybridMultilevel"/>
     <w:tmpl w:val="01325A40"/>
@@ -16693,7 +17807,7 @@
       </w:rPr>
     </w:lvl>
   </w:abstractNum>
-  <w:abstractNum w:abstractNumId="35">
+  <w:abstractNum w:abstractNumId="40">
     <w:nsid w:val="6D7A2E7C"/>
     <w:multiLevelType w:val="hybridMultilevel"/>
     <w:tmpl w:val="31BC7530"/>
@@ -16779,7 +17893,93 @@
       </w:pPr>
     </w:lvl>
   </w:abstractNum>
-  <w:abstractNum w:abstractNumId="36">
+  <w:abstractNum w:abstractNumId="41">
+    <w:nsid w:val="6FE2721C"/>
+    <w:multiLevelType w:val="hybridMultilevel"/>
+    <w:tmpl w:val="D72E79C4"/>
+    <w:lvl w:ilvl="0" w:tplc="0415000F">
+      <w:start w:val="1"/>
+      <w:numFmt w:val="decimal"/>
+      <w:lvlText w:val="%1."/>
+      <w:lvlJc w:val="left"/>
+      <w:pPr>
+        <w:ind w:left="1004" w:hanging="360"/>
+      </w:pPr>
+    </w:lvl>
+    <w:lvl w:ilvl="1" w:tplc="04150019" w:tentative="1">
+      <w:start w:val="1"/>
+      <w:numFmt w:val="lowerLetter"/>
+      <w:lvlText w:val="%2."/>
+      <w:lvlJc w:val="left"/>
+      <w:pPr>
+        <w:ind w:left="1724" w:hanging="360"/>
+      </w:pPr>
+    </w:lvl>
+    <w:lvl w:ilvl="2" w:tplc="0415001B" w:tentative="1">
+      <w:start w:val="1"/>
+      <w:numFmt w:val="lowerRoman"/>
+      <w:lvlText w:val="%3."/>
+      <w:lvlJc w:val="right"/>
+      <w:pPr>
+        <w:ind w:left="2444" w:hanging="180"/>
+      </w:pPr>
+    </w:lvl>
+    <w:lvl w:ilvl="3" w:tplc="0415000F" w:tentative="1">
+      <w:start w:val="1"/>
+      <w:numFmt w:val="decimal"/>
+      <w:lvlText w:val="%4."/>
+      <w:lvlJc w:val="left"/>
+      <w:pPr>
+        <w:ind w:left="3164" w:hanging="360"/>
+      </w:pPr>
+    </w:lvl>
+    <w:lvl w:ilvl="4" w:tplc="04150019" w:tentative="1">
+      <w:start w:val="1"/>
+      <w:numFmt w:val="lowerLetter"/>
+      <w:lvlText w:val="%5."/>
+      <w:lvlJc w:val="left"/>
+      <w:pPr>
+        <w:ind w:left="3884" w:hanging="360"/>
+      </w:pPr>
+    </w:lvl>
+    <w:lvl w:ilvl="5" w:tplc="0415001B" w:tentative="1">
+      <w:start w:val="1"/>
+      <w:numFmt w:val="lowerRoman"/>
+      <w:lvlText w:val="%6."/>
+      <w:lvlJc w:val="right"/>
+      <w:pPr>
+        <w:ind w:left="4604" w:hanging="180"/>
+      </w:pPr>
+    </w:lvl>
+    <w:lvl w:ilvl="6" w:tplc="0415000F" w:tentative="1">
+      <w:start w:val="1"/>
+      <w:numFmt w:val="decimal"/>
+      <w:lvlText w:val="%7."/>
+      <w:lvlJc w:val="left"/>
+      <w:pPr>
+        <w:ind w:left="5324" w:hanging="360"/>
+      </w:pPr>
+    </w:lvl>
+    <w:lvl w:ilvl="7" w:tplc="04150019" w:tentative="1">
+      <w:start w:val="1"/>
+      <w:numFmt w:val="lowerLetter"/>
+      <w:lvlText w:val="%8."/>
+      <w:lvlJc w:val="left"/>
+      <w:pPr>
+        <w:ind w:left="6044" w:hanging="360"/>
+      </w:pPr>
+    </w:lvl>
+    <w:lvl w:ilvl="8" w:tplc="0415001B" w:tentative="1">
+      <w:start w:val="1"/>
+      <w:numFmt w:val="lowerRoman"/>
+      <w:lvlText w:val="%9."/>
+      <w:lvlJc w:val="right"/>
+      <w:pPr>
+        <w:ind w:left="6764" w:hanging="180"/>
+      </w:pPr>
+    </w:lvl>
+  </w:abstractNum>
+  <w:abstractNum w:abstractNumId="42">
     <w:nsid w:val="7F5C349D"/>
     <w:multiLevelType w:val="hybridMultilevel"/>
     <w:tmpl w:val="4C20D342"/>
@@ -16953,85 +18153,103 @@
     <w:abstractNumId w:val="9"/>
   </w:num>
   <w:num w:numId="12">
-    <w:abstractNumId w:val="27"/>
+    <w:abstractNumId w:val="29"/>
   </w:num>
   <w:num w:numId="13">
-    <w:abstractNumId w:val="18"/>
+    <w:abstractNumId w:val="20"/>
   </w:num>
   <w:num w:numId="14">
+    <w:abstractNumId w:val="32"/>
+  </w:num>
+  <w:num w:numId="15">
+    <w:abstractNumId w:val="21"/>
+  </w:num>
+  <w:num w:numId="16">
     <w:abstractNumId w:val="29"/>
   </w:num>
-  <w:num w:numId="15">
-    <w:abstractNumId w:val="19"/>
-  </w:num>
-  <w:num w:numId="16">
-    <w:abstractNumId w:val="27"/>
-  </w:num>
   <w:num w:numId="17">
-    <w:abstractNumId w:val="22"/>
+    <w:abstractNumId w:val="24"/>
   </w:num>
   <w:num w:numId="18">
-    <w:abstractNumId w:val="34"/>
+    <w:abstractNumId w:val="39"/>
   </w:num>
   <w:num w:numId="19">
     <w:abstractNumId w:val="15"/>
   </w:num>
   <w:num w:numId="20">
-    <w:abstractNumId w:val="33"/>
+    <w:abstractNumId w:val="38"/>
   </w:num>
   <w:num w:numId="21">
-    <w:abstractNumId w:val="36"/>
+    <w:abstractNumId w:val="42"/>
   </w:num>
   <w:num w:numId="22">
     <w:abstractNumId w:val="16"/>
   </w:num>
   <w:num w:numId="23">
-    <w:abstractNumId w:val="32"/>
+    <w:abstractNumId w:val="36"/>
   </w:num>
   <w:num w:numId="24">
+    <w:abstractNumId w:val="25"/>
+  </w:num>
+  <w:num w:numId="25">
     <w:abstractNumId w:val="23"/>
   </w:num>
-  <w:num w:numId="25">
-    <w:abstractNumId w:val="21"/>
-  </w:num>
   <w:num w:numId="26">
-    <w:abstractNumId w:val="20"/>
+    <w:abstractNumId w:val="22"/>
   </w:num>
   <w:num w:numId="27">
     <w:abstractNumId w:val="10"/>
   </w:num>
   <w:num w:numId="28">
-    <w:abstractNumId w:val="26"/>
+    <w:abstractNumId w:val="28"/>
   </w:num>
   <w:num w:numId="29">
     <w:abstractNumId w:val="12"/>
   </w:num>
   <w:num w:numId="30">
+    <w:abstractNumId w:val="40"/>
+  </w:num>
+  <w:num w:numId="31">
+    <w:abstractNumId w:val="19"/>
+  </w:num>
+  <w:num w:numId="32">
     <w:abstractNumId w:val="35"/>
   </w:num>
-  <w:num w:numId="31">
-    <w:abstractNumId w:val="17"/>
-  </w:num>
-  <w:num w:numId="32">
-    <w:abstractNumId w:val="31"/>
-  </w:num>
   <w:num w:numId="33">
-    <w:abstractNumId w:val="28"/>
+    <w:abstractNumId w:val="30"/>
   </w:num>
   <w:num w:numId="34">
     <w:abstractNumId w:val="14"/>
   </w:num>
   <w:num w:numId="35">
-    <w:abstractNumId w:val="24"/>
+    <w:abstractNumId w:val="26"/>
   </w:num>
   <w:num w:numId="36">
     <w:abstractNumId w:val="11"/>
   </w:num>
   <w:num w:numId="37">
-    <w:abstractNumId w:val="25"/>
+    <w:abstractNumId w:val="27"/>
   </w:num>
   <w:num w:numId="38">
-    <w:abstractNumId w:val="30"/>
+    <w:abstractNumId w:val="33"/>
+  </w:num>
+  <w:num w:numId="39">
+    <w:abstractNumId w:val="37"/>
+  </w:num>
+  <w:num w:numId="40">
+    <w:abstractNumId w:val="31"/>
+  </w:num>
+  <w:num w:numId="41">
+    <w:abstractNumId w:val="41"/>
+  </w:num>
+  <w:num w:numId="42">
+    <w:abstractNumId w:val="18"/>
+  </w:num>
+  <w:num w:numId="43">
+    <w:abstractNumId w:val="34"/>
+  </w:num>
+  <w:num w:numId="44">
+    <w:abstractNumId w:val="17"/>
   </w:num>
 </w:numbering>
 </file>

</xml_diff>

<commit_message>
Aktualizacja pracy inżynierskiej po rozwoju testów
</commit_message>
<xml_diff>
--- a/Dokument/praca_inzynierska.docx
+++ b/Dokument/praca_inzynierska.docx
@@ -483,7 +483,7 @@
       <w:r>
         <w:fldChar w:fldCharType="separate"/>
       </w:r>
-      <w:hyperlink w:anchor="_Toc193548586" w:history="1">
+      <w:hyperlink w:anchor="_Toc193658997" w:history="1">
         <w:r>
           <w:rPr>
             <w:rStyle w:val="Hipercze"/>
@@ -526,7 +526,7 @@
             <w:noProof/>
             <w:webHidden/>
           </w:rPr>
-          <w:instrText xml:space="preserve"> PAGEREF _Toc193548586 \h </w:instrText>
+          <w:instrText xml:space="preserve"> PAGEREF _Toc193658997 \h </w:instrText>
         </w:r>
         <w:r>
           <w:rPr>
@@ -571,7 +571,7 @@
           <w:szCs w:val="22"/>
         </w:rPr>
       </w:pPr>
-      <w:hyperlink w:anchor="_Toc193548587" w:history="1">
+      <w:hyperlink w:anchor="_Toc193658998" w:history="1">
         <w:r>
           <w:rPr>
             <w:rStyle w:val="Hipercze"/>
@@ -614,7 +614,7 @@
             <w:noProof/>
             <w:webHidden/>
           </w:rPr>
-          <w:instrText xml:space="preserve"> PAGEREF _Toc193548587 \h </w:instrText>
+          <w:instrText xml:space="preserve"> PAGEREF _Toc193658998 \h </w:instrText>
         </w:r>
         <w:r>
           <w:rPr>
@@ -659,7 +659,7 @@
           <w:szCs w:val="22"/>
         </w:rPr>
       </w:pPr>
-      <w:hyperlink w:anchor="_Toc193548588" w:history="1">
+      <w:hyperlink w:anchor="_Toc193658999" w:history="1">
         <w:r>
           <w:rPr>
             <w:rStyle w:val="Hipercze"/>
@@ -702,7 +702,7 @@
             <w:noProof/>
             <w:webHidden/>
           </w:rPr>
-          <w:instrText xml:space="preserve"> PAGEREF _Toc193548588 \h </w:instrText>
+          <w:instrText xml:space="preserve"> PAGEREF _Toc193658999 \h </w:instrText>
         </w:r>
         <w:r>
           <w:rPr>
@@ -747,7 +747,7 @@
           <w:szCs w:val="22"/>
         </w:rPr>
       </w:pPr>
-      <w:hyperlink w:anchor="_Toc193548589" w:history="1">
+      <w:hyperlink w:anchor="_Toc193659000" w:history="1">
         <w:r>
           <w:rPr>
             <w:rStyle w:val="Hipercze"/>
@@ -790,7 +790,7 @@
             <w:noProof/>
             <w:webHidden/>
           </w:rPr>
-          <w:instrText xml:space="preserve"> PAGEREF _Toc193548589 \h </w:instrText>
+          <w:instrText xml:space="preserve"> PAGEREF _Toc193659000 \h </w:instrText>
         </w:r>
         <w:r>
           <w:rPr>
@@ -835,7 +835,7 @@
           <w:szCs w:val="22"/>
         </w:rPr>
       </w:pPr>
-      <w:hyperlink w:anchor="_Toc193548590" w:history="1">
+      <w:hyperlink w:anchor="_Toc193659001" w:history="1">
         <w:r>
           <w:rPr>
             <w:rStyle w:val="Hipercze"/>
@@ -878,7 +878,7 @@
             <w:noProof/>
             <w:webHidden/>
           </w:rPr>
-          <w:instrText xml:space="preserve"> PAGEREF _Toc193548590 \h </w:instrText>
+          <w:instrText xml:space="preserve"> PAGEREF _Toc193659001 \h </w:instrText>
         </w:r>
         <w:r>
           <w:rPr>
@@ -923,7 +923,7 @@
           <w:szCs w:val="22"/>
         </w:rPr>
       </w:pPr>
-      <w:hyperlink w:anchor="_Toc193548591" w:history="1">
+      <w:hyperlink w:anchor="_Toc193659002" w:history="1">
         <w:r>
           <w:rPr>
             <w:rStyle w:val="Hipercze"/>
@@ -966,7 +966,7 @@
             <w:noProof/>
             <w:webHidden/>
           </w:rPr>
-          <w:instrText xml:space="preserve"> PAGEREF _Toc193548591 \h </w:instrText>
+          <w:instrText xml:space="preserve"> PAGEREF _Toc193659002 \h </w:instrText>
         </w:r>
         <w:r>
           <w:rPr>
@@ -1011,7 +1011,7 @@
           <w:szCs w:val="22"/>
         </w:rPr>
       </w:pPr>
-      <w:hyperlink w:anchor="_Toc193548592" w:history="1">
+      <w:hyperlink w:anchor="_Toc193659003" w:history="1">
         <w:r>
           <w:rPr>
             <w:rStyle w:val="Hipercze"/>
@@ -1054,7 +1054,7 @@
             <w:noProof/>
             <w:webHidden/>
           </w:rPr>
-          <w:instrText xml:space="preserve"> PAGEREF _Toc193548592 \h </w:instrText>
+          <w:instrText xml:space="preserve"> PAGEREF _Toc193659003 \h </w:instrText>
         </w:r>
         <w:r>
           <w:rPr>
@@ -1099,7 +1099,7 @@
           <w:szCs w:val="22"/>
         </w:rPr>
       </w:pPr>
-      <w:hyperlink w:anchor="_Toc193548593" w:history="1">
+      <w:hyperlink w:anchor="_Toc193659004" w:history="1">
         <w:r>
           <w:rPr>
             <w:rStyle w:val="Hipercze"/>
@@ -1142,7 +1142,7 @@
             <w:noProof/>
             <w:webHidden/>
           </w:rPr>
-          <w:instrText xml:space="preserve"> PAGEREF _Toc193548593 \h </w:instrText>
+          <w:instrText xml:space="preserve"> PAGEREF _Toc193659004 \h </w:instrText>
         </w:r>
         <w:r>
           <w:rPr>
@@ -1187,7 +1187,7 @@
           <w:szCs w:val="22"/>
         </w:rPr>
       </w:pPr>
-      <w:hyperlink w:anchor="_Toc193548594" w:history="1">
+      <w:hyperlink w:anchor="_Toc193659005" w:history="1">
         <w:r>
           <w:rPr>
             <w:rStyle w:val="Hipercze"/>
@@ -1230,7 +1230,7 @@
             <w:noProof/>
             <w:webHidden/>
           </w:rPr>
-          <w:instrText xml:space="preserve"> PAGEREF _Toc193548594 \h </w:instrText>
+          <w:instrText xml:space="preserve"> PAGEREF _Toc193659005 \h </w:instrText>
         </w:r>
         <w:r>
           <w:rPr>
@@ -1275,7 +1275,7 @@
           <w:szCs w:val="22"/>
         </w:rPr>
       </w:pPr>
-      <w:hyperlink w:anchor="_Toc193548595" w:history="1">
+      <w:hyperlink w:anchor="_Toc193659006" w:history="1">
         <w:r>
           <w:rPr>
             <w:rStyle w:val="Hipercze"/>
@@ -1318,7 +1318,7 @@
             <w:noProof/>
             <w:webHidden/>
           </w:rPr>
-          <w:instrText xml:space="preserve"> PAGEREF _Toc193548595 \h </w:instrText>
+          <w:instrText xml:space="preserve"> PAGEREF _Toc193659006 \h </w:instrText>
         </w:r>
         <w:r>
           <w:rPr>
@@ -1363,7 +1363,7 @@
           <w:szCs w:val="22"/>
         </w:rPr>
       </w:pPr>
-      <w:hyperlink w:anchor="_Toc193548596" w:history="1">
+      <w:hyperlink w:anchor="_Toc193659007" w:history="1">
         <w:r>
           <w:rPr>
             <w:rStyle w:val="Hipercze"/>
@@ -1406,7 +1406,7 @@
             <w:noProof/>
             <w:webHidden/>
           </w:rPr>
-          <w:instrText xml:space="preserve"> PAGEREF _Toc193548596 \h </w:instrText>
+          <w:instrText xml:space="preserve"> PAGEREF _Toc193659007 \h </w:instrText>
         </w:r>
         <w:r>
           <w:rPr>
@@ -1451,7 +1451,7 @@
           <w:szCs w:val="22"/>
         </w:rPr>
       </w:pPr>
-      <w:hyperlink w:anchor="_Toc193548597" w:history="1">
+      <w:hyperlink w:anchor="_Toc193659008" w:history="1">
         <w:r>
           <w:rPr>
             <w:rStyle w:val="Hipercze"/>
@@ -1494,7 +1494,7 @@
             <w:noProof/>
             <w:webHidden/>
           </w:rPr>
-          <w:instrText xml:space="preserve"> PAGEREF _Toc193548597 \h </w:instrText>
+          <w:instrText xml:space="preserve"> PAGEREF _Toc193659008 \h </w:instrText>
         </w:r>
         <w:r>
           <w:rPr>
@@ -1539,7 +1539,7 @@
           <w:szCs w:val="22"/>
         </w:rPr>
       </w:pPr>
-      <w:hyperlink w:anchor="_Toc193548598" w:history="1">
+      <w:hyperlink w:anchor="_Toc193659009" w:history="1">
         <w:r>
           <w:rPr>
             <w:rStyle w:val="Hipercze"/>
@@ -1582,7 +1582,7 @@
             <w:noProof/>
             <w:webHidden/>
           </w:rPr>
-          <w:instrText xml:space="preserve"> PAGEREF _Toc193548598 \h </w:instrText>
+          <w:instrText xml:space="preserve"> PAGEREF _Toc193659009 \h </w:instrText>
         </w:r>
         <w:r>
           <w:rPr>
@@ -1627,7 +1627,7 @@
           <w:szCs w:val="22"/>
         </w:rPr>
       </w:pPr>
-      <w:hyperlink w:anchor="_Toc193548599" w:history="1">
+      <w:hyperlink w:anchor="_Toc193659010" w:history="1">
         <w:r>
           <w:rPr>
             <w:rStyle w:val="Hipercze"/>
@@ -1670,7 +1670,7 @@
             <w:noProof/>
             <w:webHidden/>
           </w:rPr>
-          <w:instrText xml:space="preserve"> PAGEREF _Toc193548599 \h </w:instrText>
+          <w:instrText xml:space="preserve"> PAGEREF _Toc193659010 \h </w:instrText>
         </w:r>
         <w:r>
           <w:rPr>
@@ -1715,7 +1715,7 @@
           <w:szCs w:val="22"/>
         </w:rPr>
       </w:pPr>
-      <w:hyperlink w:anchor="_Toc193548600" w:history="1">
+      <w:hyperlink w:anchor="_Toc193659011" w:history="1">
         <w:r>
           <w:rPr>
             <w:rStyle w:val="Hipercze"/>
@@ -1758,7 +1758,7 @@
             <w:noProof/>
             <w:webHidden/>
           </w:rPr>
-          <w:instrText xml:space="preserve"> PAGEREF _Toc193548600 \h </w:instrText>
+          <w:instrText xml:space="preserve"> PAGEREF _Toc193659011 \h </w:instrText>
         </w:r>
         <w:r>
           <w:rPr>
@@ -1803,7 +1803,7 @@
           <w:szCs w:val="22"/>
         </w:rPr>
       </w:pPr>
-      <w:hyperlink w:anchor="_Toc193548601" w:history="1">
+      <w:hyperlink w:anchor="_Toc193659012" w:history="1">
         <w:r>
           <w:rPr>
             <w:rStyle w:val="Hipercze"/>
@@ -1846,7 +1846,7 @@
             <w:noProof/>
             <w:webHidden/>
           </w:rPr>
-          <w:instrText xml:space="preserve"> PAGEREF _Toc193548601 \h </w:instrText>
+          <w:instrText xml:space="preserve"> PAGEREF _Toc193659012 \h </w:instrText>
         </w:r>
         <w:r>
           <w:rPr>
@@ -1891,7 +1891,7 @@
           <w:szCs w:val="22"/>
         </w:rPr>
       </w:pPr>
-      <w:hyperlink w:anchor="_Toc193548602" w:history="1">
+      <w:hyperlink w:anchor="_Toc193659013" w:history="1">
         <w:r>
           <w:rPr>
             <w:rStyle w:val="Hipercze"/>
@@ -1934,7 +1934,7 @@
             <w:noProof/>
             <w:webHidden/>
           </w:rPr>
-          <w:instrText xml:space="preserve"> PAGEREF _Toc193548602 \h </w:instrText>
+          <w:instrText xml:space="preserve"> PAGEREF _Toc193659013 \h </w:instrText>
         </w:r>
         <w:r>
           <w:rPr>
@@ -1979,7 +1979,7 @@
           <w:szCs w:val="22"/>
         </w:rPr>
       </w:pPr>
-      <w:hyperlink w:anchor="_Toc193548603" w:history="1">
+      <w:hyperlink w:anchor="_Toc193659014" w:history="1">
         <w:r>
           <w:rPr>
             <w:rStyle w:val="Hipercze"/>
@@ -2022,7 +2022,7 @@
             <w:noProof/>
             <w:webHidden/>
           </w:rPr>
-          <w:instrText xml:space="preserve"> PAGEREF _Toc193548603 \h </w:instrText>
+          <w:instrText xml:space="preserve"> PAGEREF _Toc193659014 \h </w:instrText>
         </w:r>
         <w:r>
           <w:rPr>
@@ -2067,7 +2067,7 @@
           <w:szCs w:val="22"/>
         </w:rPr>
       </w:pPr>
-      <w:hyperlink w:anchor="_Toc193548604" w:history="1">
+      <w:hyperlink w:anchor="_Toc193659015" w:history="1">
         <w:r>
           <w:rPr>
             <w:rStyle w:val="Hipercze"/>
@@ -2110,7 +2110,7 @@
             <w:noProof/>
             <w:webHidden/>
           </w:rPr>
-          <w:instrText xml:space="preserve"> PAGEREF _Toc193548604 \h </w:instrText>
+          <w:instrText xml:space="preserve"> PAGEREF _Toc193659015 \h </w:instrText>
         </w:r>
         <w:r>
           <w:rPr>
@@ -2155,7 +2155,7 @@
           <w:szCs w:val="22"/>
         </w:rPr>
       </w:pPr>
-      <w:hyperlink w:anchor="_Toc193548605" w:history="1">
+      <w:hyperlink w:anchor="_Toc193659016" w:history="1">
         <w:r>
           <w:rPr>
             <w:rStyle w:val="Hipercze"/>
@@ -2198,7 +2198,7 @@
             <w:noProof/>
             <w:webHidden/>
           </w:rPr>
-          <w:instrText xml:space="preserve"> PAGEREF _Toc193548605 \h </w:instrText>
+          <w:instrText xml:space="preserve"> PAGEREF _Toc193659016 \h </w:instrText>
         </w:r>
         <w:r>
           <w:rPr>
@@ -2243,7 +2243,7 @@
           <w:szCs w:val="22"/>
         </w:rPr>
       </w:pPr>
-      <w:hyperlink w:anchor="_Toc193548606" w:history="1">
+      <w:hyperlink w:anchor="_Toc193659017" w:history="1">
         <w:r>
           <w:rPr>
             <w:rStyle w:val="Hipercze"/>
@@ -2286,7 +2286,7 @@
             <w:noProof/>
             <w:webHidden/>
           </w:rPr>
-          <w:instrText xml:space="preserve"> PAGEREF _Toc193548606 \h </w:instrText>
+          <w:instrText xml:space="preserve"> PAGEREF _Toc193659017 \h </w:instrText>
         </w:r>
         <w:r>
           <w:rPr>
@@ -2331,7 +2331,7 @@
           <w:szCs w:val="22"/>
         </w:rPr>
       </w:pPr>
-      <w:hyperlink w:anchor="_Toc193548607" w:history="1">
+      <w:hyperlink w:anchor="_Toc193659018" w:history="1">
         <w:r>
           <w:rPr>
             <w:rStyle w:val="Hipercze"/>
@@ -2374,7 +2374,7 @@
             <w:noProof/>
             <w:webHidden/>
           </w:rPr>
-          <w:instrText xml:space="preserve"> PAGEREF _Toc193548607 \h </w:instrText>
+          <w:instrText xml:space="preserve"> PAGEREF _Toc193659018 \h </w:instrText>
         </w:r>
         <w:r>
           <w:rPr>
@@ -2419,7 +2419,7 @@
           <w:szCs w:val="22"/>
         </w:rPr>
       </w:pPr>
-      <w:hyperlink w:anchor="_Toc193548608" w:history="1">
+      <w:hyperlink w:anchor="_Toc193659019" w:history="1">
         <w:r>
           <w:rPr>
             <w:rStyle w:val="Hipercze"/>
@@ -2462,7 +2462,7 @@
             <w:noProof/>
             <w:webHidden/>
           </w:rPr>
-          <w:instrText xml:space="preserve"> PAGEREF _Toc193548608 \h </w:instrText>
+          <w:instrText xml:space="preserve"> PAGEREF _Toc193659019 \h </w:instrText>
         </w:r>
         <w:r>
           <w:rPr>
@@ -2507,7 +2507,7 @@
           <w:szCs w:val="22"/>
         </w:rPr>
       </w:pPr>
-      <w:hyperlink w:anchor="_Toc193548609" w:history="1">
+      <w:hyperlink w:anchor="_Toc193659020" w:history="1">
         <w:r>
           <w:rPr>
             <w:rStyle w:val="Hipercze"/>
@@ -2550,7 +2550,7 @@
             <w:noProof/>
             <w:webHidden/>
           </w:rPr>
-          <w:instrText xml:space="preserve"> PAGEREF _Toc193548609 \h </w:instrText>
+          <w:instrText xml:space="preserve"> PAGEREF _Toc193659020 \h </w:instrText>
         </w:r>
         <w:r>
           <w:rPr>
@@ -2595,7 +2595,7 @@
           <w:szCs w:val="22"/>
         </w:rPr>
       </w:pPr>
-      <w:hyperlink w:anchor="_Toc193548610" w:history="1">
+      <w:hyperlink w:anchor="_Toc193659021" w:history="1">
         <w:r>
           <w:rPr>
             <w:rStyle w:val="Hipercze"/>
@@ -2638,7 +2638,7 @@
             <w:noProof/>
             <w:webHidden/>
           </w:rPr>
-          <w:instrText xml:space="preserve"> PAGEREF _Toc193548610 \h </w:instrText>
+          <w:instrText xml:space="preserve"> PAGEREF _Toc193659021 \h </w:instrText>
         </w:r>
         <w:r>
           <w:rPr>
@@ -2683,7 +2683,7 @@
           <w:szCs w:val="22"/>
         </w:rPr>
       </w:pPr>
-      <w:hyperlink w:anchor="_Toc193548611" w:history="1">
+      <w:hyperlink w:anchor="_Toc193659022" w:history="1">
         <w:r>
           <w:rPr>
             <w:rStyle w:val="Hipercze"/>
@@ -2726,7 +2726,7 @@
             <w:noProof/>
             <w:webHidden/>
           </w:rPr>
-          <w:instrText xml:space="preserve"> PAGEREF _Toc193548611 \h </w:instrText>
+          <w:instrText xml:space="preserve"> PAGEREF _Toc193659022 \h </w:instrText>
         </w:r>
         <w:r>
           <w:rPr>
@@ -2771,7 +2771,7 @@
           <w:szCs w:val="22"/>
         </w:rPr>
       </w:pPr>
-      <w:hyperlink w:anchor="_Toc193548612" w:history="1">
+      <w:hyperlink w:anchor="_Toc193659023" w:history="1">
         <w:r>
           <w:rPr>
             <w:rStyle w:val="Hipercze"/>
@@ -2814,7 +2814,7 @@
             <w:noProof/>
             <w:webHidden/>
           </w:rPr>
-          <w:instrText xml:space="preserve"> PAGEREF _Toc193548612 \h </w:instrText>
+          <w:instrText xml:space="preserve"> PAGEREF _Toc193659023 \h </w:instrText>
         </w:r>
         <w:r>
           <w:rPr>
@@ -2859,7 +2859,7 @@
           <w:szCs w:val="22"/>
         </w:rPr>
       </w:pPr>
-      <w:hyperlink w:anchor="_Toc193548613" w:history="1">
+      <w:hyperlink w:anchor="_Toc193659024" w:history="1">
         <w:r>
           <w:rPr>
             <w:rStyle w:val="Hipercze"/>
@@ -2902,7 +2902,7 @@
             <w:noProof/>
             <w:webHidden/>
           </w:rPr>
-          <w:instrText xml:space="preserve"> PAGEREF _Toc193548613 \h </w:instrText>
+          <w:instrText xml:space="preserve"> PAGEREF _Toc193659024 \h </w:instrText>
         </w:r>
         <w:r>
           <w:rPr>
@@ -2947,7 +2947,7 @@
           <w:szCs w:val="22"/>
         </w:rPr>
       </w:pPr>
-      <w:hyperlink w:anchor="_Toc193548614" w:history="1">
+      <w:hyperlink w:anchor="_Toc193659025" w:history="1">
         <w:r>
           <w:rPr>
             <w:rStyle w:val="Hipercze"/>
@@ -2990,7 +2990,7 @@
             <w:noProof/>
             <w:webHidden/>
           </w:rPr>
-          <w:instrText xml:space="preserve"> PAGEREF _Toc193548614 \h </w:instrText>
+          <w:instrText xml:space="preserve"> PAGEREF _Toc193659025 \h </w:instrText>
         </w:r>
         <w:r>
           <w:rPr>
@@ -3035,7 +3035,7 @@
           <w:szCs w:val="22"/>
         </w:rPr>
       </w:pPr>
-      <w:hyperlink w:anchor="_Toc193548615" w:history="1">
+      <w:hyperlink w:anchor="_Toc193659026" w:history="1">
         <w:r>
           <w:rPr>
             <w:rStyle w:val="Hipercze"/>
@@ -3078,7 +3078,7 @@
             <w:noProof/>
             <w:webHidden/>
           </w:rPr>
-          <w:instrText xml:space="preserve"> PAGEREF _Toc193548615 \h </w:instrText>
+          <w:instrText xml:space="preserve"> PAGEREF _Toc193659026 \h </w:instrText>
         </w:r>
         <w:r>
           <w:rPr>
@@ -3123,7 +3123,7 @@
           <w:szCs w:val="22"/>
         </w:rPr>
       </w:pPr>
-      <w:hyperlink w:anchor="_Toc193548616" w:history="1">
+      <w:hyperlink w:anchor="_Toc193659027" w:history="1">
         <w:r>
           <w:rPr>
             <w:rStyle w:val="Hipercze"/>
@@ -3166,7 +3166,7 @@
             <w:noProof/>
             <w:webHidden/>
           </w:rPr>
-          <w:instrText xml:space="preserve"> PAGEREF _Toc193548616 \h </w:instrText>
+          <w:instrText xml:space="preserve"> PAGEREF _Toc193659027 \h </w:instrText>
         </w:r>
         <w:r>
           <w:rPr>
@@ -3211,7 +3211,7 @@
           <w:szCs w:val="22"/>
         </w:rPr>
       </w:pPr>
-      <w:hyperlink w:anchor="_Toc193548617" w:history="1">
+      <w:hyperlink w:anchor="_Toc193659028" w:history="1">
         <w:r>
           <w:rPr>
             <w:rStyle w:val="Hipercze"/>
@@ -3254,7 +3254,7 @@
             <w:noProof/>
             <w:webHidden/>
           </w:rPr>
-          <w:instrText xml:space="preserve"> PAGEREF _Toc193548617 \h </w:instrText>
+          <w:instrText xml:space="preserve"> PAGEREF _Toc193659028 \h </w:instrText>
         </w:r>
         <w:r>
           <w:rPr>
@@ -3299,7 +3299,7 @@
           <w:szCs w:val="22"/>
         </w:rPr>
       </w:pPr>
-      <w:hyperlink w:anchor="_Toc193548618" w:history="1">
+      <w:hyperlink w:anchor="_Toc193659029" w:history="1">
         <w:r>
           <w:rPr>
             <w:rStyle w:val="Hipercze"/>
@@ -3342,7 +3342,7 @@
             <w:noProof/>
             <w:webHidden/>
           </w:rPr>
-          <w:instrText xml:space="preserve"> PAGEREF _Toc193548618 \h </w:instrText>
+          <w:instrText xml:space="preserve"> PAGEREF _Toc193659029 \h </w:instrText>
         </w:r>
         <w:r>
           <w:rPr>
@@ -3387,7 +3387,7 @@
           <w:szCs w:val="22"/>
         </w:rPr>
       </w:pPr>
-      <w:hyperlink w:anchor="_Toc193548619" w:history="1">
+      <w:hyperlink w:anchor="_Toc193659030" w:history="1">
         <w:r>
           <w:rPr>
             <w:rStyle w:val="Hipercze"/>
@@ -3430,7 +3430,7 @@
             <w:noProof/>
             <w:webHidden/>
           </w:rPr>
-          <w:instrText xml:space="preserve"> PAGEREF _Toc193548619 \h </w:instrText>
+          <w:instrText xml:space="preserve"> PAGEREF _Toc193659030 \h </w:instrText>
         </w:r>
         <w:r>
           <w:rPr>
@@ -3475,7 +3475,7 @@
           <w:szCs w:val="22"/>
         </w:rPr>
       </w:pPr>
-      <w:hyperlink w:anchor="_Toc193548620" w:history="1">
+      <w:hyperlink w:anchor="_Toc193659031" w:history="1">
         <w:r>
           <w:rPr>
             <w:rStyle w:val="Hipercze"/>
@@ -3518,7 +3518,7 @@
             <w:noProof/>
             <w:webHidden/>
           </w:rPr>
-          <w:instrText xml:space="preserve"> PAGEREF _Toc193548620 \h </w:instrText>
+          <w:instrText xml:space="preserve"> PAGEREF _Toc193659031 \h </w:instrText>
         </w:r>
         <w:r>
           <w:rPr>
@@ -3563,7 +3563,7 @@
           <w:szCs w:val="22"/>
         </w:rPr>
       </w:pPr>
-      <w:hyperlink w:anchor="_Toc193548621" w:history="1">
+      <w:hyperlink w:anchor="_Toc193659032" w:history="1">
         <w:r>
           <w:rPr>
             <w:rStyle w:val="Hipercze"/>
@@ -3606,7 +3606,7 @@
             <w:noProof/>
             <w:webHidden/>
           </w:rPr>
-          <w:instrText xml:space="preserve"> PAGEREF _Toc193548621 \h </w:instrText>
+          <w:instrText xml:space="preserve"> PAGEREF _Toc193659032 \h </w:instrText>
         </w:r>
         <w:r>
           <w:rPr>
@@ -3651,7 +3651,7 @@
           <w:szCs w:val="22"/>
         </w:rPr>
       </w:pPr>
-      <w:hyperlink w:anchor="_Toc193548622" w:history="1">
+      <w:hyperlink w:anchor="_Toc193659033" w:history="1">
         <w:r>
           <w:rPr>
             <w:rStyle w:val="Hipercze"/>
@@ -3694,7 +3694,7 @@
             <w:noProof/>
             <w:webHidden/>
           </w:rPr>
-          <w:instrText xml:space="preserve"> PAGEREF _Toc193548622 \h </w:instrText>
+          <w:instrText xml:space="preserve"> PAGEREF _Toc193659033 \h </w:instrText>
         </w:r>
         <w:r>
           <w:rPr>
@@ -3739,7 +3739,7 @@
           <w:szCs w:val="22"/>
         </w:rPr>
       </w:pPr>
-      <w:hyperlink w:anchor="_Toc193548623" w:history="1">
+      <w:hyperlink w:anchor="_Toc193659034" w:history="1">
         <w:r>
           <w:rPr>
             <w:rStyle w:val="Hipercze"/>
@@ -3782,7 +3782,7 @@
             <w:noProof/>
             <w:webHidden/>
           </w:rPr>
-          <w:instrText xml:space="preserve"> PAGEREF _Toc193548623 \h </w:instrText>
+          <w:instrText xml:space="preserve"> PAGEREF _Toc193659034 \h </w:instrText>
         </w:r>
         <w:r>
           <w:rPr>
@@ -3827,7 +3827,7 @@
           <w:szCs w:val="22"/>
         </w:rPr>
       </w:pPr>
-      <w:hyperlink w:anchor="_Toc193548624" w:history="1">
+      <w:hyperlink w:anchor="_Toc193659035" w:history="1">
         <w:r>
           <w:rPr>
             <w:rStyle w:val="Hipercze"/>
@@ -3870,7 +3870,7 @@
             <w:noProof/>
             <w:webHidden/>
           </w:rPr>
-          <w:instrText xml:space="preserve"> PAGEREF _Toc193548624 \h </w:instrText>
+          <w:instrText xml:space="preserve"> PAGEREF _Toc193659035 \h </w:instrText>
         </w:r>
         <w:r>
           <w:rPr>
@@ -3915,7 +3915,7 @@
           <w:szCs w:val="22"/>
         </w:rPr>
       </w:pPr>
-      <w:hyperlink w:anchor="_Toc193548625" w:history="1">
+      <w:hyperlink w:anchor="_Toc193659036" w:history="1">
         <w:r>
           <w:rPr>
             <w:rStyle w:val="Hipercze"/>
@@ -3958,7 +3958,7 @@
             <w:noProof/>
             <w:webHidden/>
           </w:rPr>
-          <w:instrText xml:space="preserve"> PAGEREF _Toc193548625 \h </w:instrText>
+          <w:instrText xml:space="preserve"> PAGEREF _Toc193659036 \h </w:instrText>
         </w:r>
         <w:r>
           <w:rPr>
@@ -4003,7 +4003,7 @@
           <w:szCs w:val="22"/>
         </w:rPr>
       </w:pPr>
-      <w:hyperlink w:anchor="_Toc193548626" w:history="1">
+      <w:hyperlink w:anchor="_Toc193659037" w:history="1">
         <w:r>
           <w:rPr>
             <w:rStyle w:val="Hipercze"/>
@@ -4046,7 +4046,7 @@
             <w:noProof/>
             <w:webHidden/>
           </w:rPr>
-          <w:instrText xml:space="preserve"> PAGEREF _Toc193548626 \h </w:instrText>
+          <w:instrText xml:space="preserve"> PAGEREF _Toc193659037 \h </w:instrText>
         </w:r>
         <w:r>
           <w:rPr>
@@ -4091,7 +4091,7 @@
           <w:szCs w:val="22"/>
         </w:rPr>
       </w:pPr>
-      <w:hyperlink w:anchor="_Toc193548627" w:history="1">
+      <w:hyperlink w:anchor="_Toc193659038" w:history="1">
         <w:r>
           <w:rPr>
             <w:rStyle w:val="Hipercze"/>
@@ -4134,7 +4134,7 @@
             <w:noProof/>
             <w:webHidden/>
           </w:rPr>
-          <w:instrText xml:space="preserve"> PAGEREF _Toc193548627 \h </w:instrText>
+          <w:instrText xml:space="preserve"> PAGEREF _Toc193659038 \h </w:instrText>
         </w:r>
         <w:r>
           <w:rPr>
@@ -4179,7 +4179,7 @@
           <w:szCs w:val="22"/>
         </w:rPr>
       </w:pPr>
-      <w:hyperlink w:anchor="_Toc193548628" w:history="1">
+      <w:hyperlink w:anchor="_Toc193659039" w:history="1">
         <w:r>
           <w:rPr>
             <w:rStyle w:val="Hipercze"/>
@@ -4222,7 +4222,7 @@
             <w:noProof/>
             <w:webHidden/>
           </w:rPr>
-          <w:instrText xml:space="preserve"> PAGEREF _Toc193548628 \h </w:instrText>
+          <w:instrText xml:space="preserve"> PAGEREF _Toc193659039 \h </w:instrText>
         </w:r>
         <w:r>
           <w:rPr>
@@ -4267,7 +4267,7 @@
           <w:szCs w:val="22"/>
         </w:rPr>
       </w:pPr>
-      <w:hyperlink w:anchor="_Toc193548629" w:history="1">
+      <w:hyperlink w:anchor="_Toc193659040" w:history="1">
         <w:r>
           <w:rPr>
             <w:rStyle w:val="Hipercze"/>
@@ -4310,7 +4310,7 @@
             <w:noProof/>
             <w:webHidden/>
           </w:rPr>
-          <w:instrText xml:space="preserve"> PAGEREF _Toc193548629 \h </w:instrText>
+          <w:instrText xml:space="preserve"> PAGEREF _Toc193659040 \h </w:instrText>
         </w:r>
         <w:r>
           <w:rPr>
@@ -4401,7 +4401,7 @@
       <w:pPr>
         <w:pStyle w:val="Nagwek1"/>
       </w:pPr>
-      <w:bookmarkStart w:id="1" w:name="_Toc193548586"/>
+      <w:bookmarkStart w:id="1" w:name="_Toc193658997"/>
       <w:r>
         <w:lastRenderedPageBreak/>
         <w:t>Wstęp</w:t>
@@ -4512,7 +4512,7 @@
       <w:pPr>
         <w:pStyle w:val="Nagwek1"/>
       </w:pPr>
-      <w:bookmarkStart w:id="2" w:name="_Toc193548587"/>
+      <w:bookmarkStart w:id="2" w:name="_Toc193658998"/>
       <w:r>
         <w:lastRenderedPageBreak/>
         <w:t xml:space="preserve">Analiza </w:t>
@@ -4655,7 +4655,7 @@
       <w:pPr>
         <w:pStyle w:val="Legenda"/>
       </w:pPr>
-      <w:bookmarkStart w:id="3" w:name="_Toc193315881"/>
+      <w:bookmarkStart w:id="3" w:name="_Toc193658974"/>
       <w:r>
         <w:t xml:space="preserve">Rysunek </w:t>
       </w:r>
@@ -4738,7 +4738,7 @@
         <w:pStyle w:val="Legenda"/>
         <w:jc w:val="both"/>
       </w:pPr>
-      <w:bookmarkStart w:id="4" w:name="_Toc193315882"/>
+      <w:bookmarkStart w:id="4" w:name="_Toc193658975"/>
       <w:r>
         <w:t xml:space="preserve">Rysunek </w:t>
       </w:r>
@@ -4871,7 +4871,7 @@
       <w:pPr>
         <w:pStyle w:val="Nagwek1"/>
       </w:pPr>
-      <w:bookmarkStart w:id="5" w:name="_Toc193548588"/>
+      <w:bookmarkStart w:id="5" w:name="_Toc193658999"/>
       <w:r>
         <w:lastRenderedPageBreak/>
         <w:t>Analiza istniejących rozwiązań</w:t>
@@ -4902,7 +4902,7 @@
       <w:pPr>
         <w:pStyle w:val="Nagwek2"/>
       </w:pPr>
-      <w:bookmarkStart w:id="6" w:name="_Toc193548589"/>
+      <w:bookmarkStart w:id="6" w:name="_Toc193659000"/>
       <w:r>
         <w:t>Kryteria analizy porównawczej</w:t>
       </w:r>
@@ -4932,7 +4932,7 @@
       <w:pPr>
         <w:pStyle w:val="Nagwek2"/>
       </w:pPr>
-      <w:bookmarkStart w:id="7" w:name="_Toc193548590"/>
+      <w:bookmarkStart w:id="7" w:name="_Toc193659001"/>
       <w:r>
         <w:t>Moduł podań</w:t>
       </w:r>
@@ -5008,7 +5008,7 @@
       <w:pPr>
         <w:pStyle w:val="Legenda"/>
       </w:pPr>
-      <w:bookmarkStart w:id="8" w:name="_Toc193315883"/>
+      <w:bookmarkStart w:id="8" w:name="_Toc193658976"/>
       <w:r>
         <w:t xml:space="preserve">Rysunek </w:t>
       </w:r>
@@ -5096,7 +5096,7 @@
         <w:spacing w:before="480" w:after="240"/>
         <w:jc w:val="center"/>
       </w:pPr>
-      <w:bookmarkStart w:id="9" w:name="_Toc193315884"/>
+      <w:bookmarkStart w:id="9" w:name="_Toc193658977"/>
       <w:r>
         <w:t xml:space="preserve">Rysunek </w:t>
       </w:r>
@@ -5139,7 +5139,7 @@
       <w:pPr>
         <w:pStyle w:val="Nagwek2"/>
       </w:pPr>
-      <w:bookmarkStart w:id="10" w:name="_Toc193548591"/>
+      <w:bookmarkStart w:id="10" w:name="_Toc193659002"/>
       <w:r>
         <w:t xml:space="preserve">System obiegu dokumentów </w:t>
       </w:r>
@@ -5247,7 +5247,7 @@
         <w:spacing w:before="480" w:after="240"/>
         <w:jc w:val="center"/>
       </w:pPr>
-      <w:bookmarkStart w:id="11" w:name="_Toc193315885"/>
+      <w:bookmarkStart w:id="11" w:name="_Toc193658978"/>
       <w:r>
         <w:t xml:space="preserve">Rysunek </w:t>
       </w:r>
@@ -5321,7 +5321,7 @@
       <w:pPr>
         <w:pStyle w:val="Nagwek2"/>
       </w:pPr>
-      <w:bookmarkStart w:id="12" w:name="_Toc193548592"/>
+      <w:bookmarkStart w:id="12" w:name="_Toc193659003"/>
       <w:r>
         <w:t>Platforma Zendesk z licencją dla sektora edukacji</w:t>
       </w:r>
@@ -5432,7 +5432,7 @@
         <w:spacing w:before="480" w:after="240"/>
         <w:jc w:val="center"/>
       </w:pPr>
-      <w:bookmarkStart w:id="13" w:name="_Toc193315886"/>
+      <w:bookmarkStart w:id="13" w:name="_Toc193658979"/>
       <w:r>
         <w:t xml:space="preserve">Rysunek </w:t>
       </w:r>
@@ -5477,7 +5477,7 @@
       <w:pPr>
         <w:pStyle w:val="Nagwek2"/>
       </w:pPr>
-      <w:bookmarkStart w:id="14" w:name="_Toc193548593"/>
+      <w:bookmarkStart w:id="14" w:name="_Toc193659004"/>
       <w:r>
         <w:t>Platforma Slack dostosowana do środowiska edukacyjnego</w:t>
       </w:r>
@@ -5588,7 +5588,7 @@
         <w:spacing w:before="480" w:after="240"/>
         <w:jc w:val="center"/>
       </w:pPr>
-      <w:bookmarkStart w:id="15" w:name="_Toc193315887"/>
+      <w:bookmarkStart w:id="15" w:name="_Toc193658980"/>
       <w:r>
         <w:t xml:space="preserve">Rysunek </w:t>
       </w:r>
@@ -5655,7 +5655,7 @@
       <w:pPr>
         <w:pStyle w:val="Nagwek2"/>
       </w:pPr>
-      <w:bookmarkStart w:id="16" w:name="_Toc193548594"/>
+      <w:bookmarkStart w:id="16" w:name="_Toc193659005"/>
       <w:r>
         <w:lastRenderedPageBreak/>
         <w:t>Podsumowanie</w:t>
@@ -5741,7 +5741,7 @@
       <w:pPr>
         <w:pStyle w:val="Nagwek1"/>
       </w:pPr>
-      <w:bookmarkStart w:id="17" w:name="_Toc193548595"/>
+      <w:bookmarkStart w:id="17" w:name="_Toc193659006"/>
       <w:r>
         <w:lastRenderedPageBreak/>
         <w:t>Koncepcja własnego rozwiązania</w:t>
@@ -5760,7 +5760,7 @@
       <w:pPr>
         <w:pStyle w:val="Nagwek2"/>
       </w:pPr>
-      <w:bookmarkStart w:id="18" w:name="_Toc193548596"/>
+      <w:bookmarkStart w:id="18" w:name="_Toc193659007"/>
       <w:r>
         <w:t>Koncepcja rozwiązania użytkowego</w:t>
       </w:r>
@@ -5795,7 +5795,7 @@
       <w:pPr>
         <w:pStyle w:val="Nagwek2"/>
       </w:pPr>
-      <w:bookmarkStart w:id="19" w:name="_Toc193548597"/>
+      <w:bookmarkStart w:id="19" w:name="_Toc193659008"/>
       <w:r>
         <w:t>Koncepcja rozwiązania technologicznego</w:t>
       </w:r>
@@ -5852,7 +5852,7 @@
       <w:pPr>
         <w:pStyle w:val="Nagwek1"/>
       </w:pPr>
-      <w:bookmarkStart w:id="20" w:name="_Toc193548598"/>
+      <w:bookmarkStart w:id="20" w:name="_Toc193659009"/>
       <w:r>
         <w:lastRenderedPageBreak/>
         <w:t>Projekt ogólny</w:t>
@@ -5877,7 +5877,7 @@
       <w:pPr>
         <w:pStyle w:val="Nagwek2"/>
       </w:pPr>
-      <w:bookmarkStart w:id="21" w:name="_Toc193548599"/>
+      <w:bookmarkStart w:id="21" w:name="_Toc193659010"/>
       <w:r>
         <w:t>Specyfikacja wymagań funkcjonalnych i niefunkcjonalnych</w:t>
       </w:r>
@@ -5893,7 +5893,7 @@
       <w:pPr>
         <w:pStyle w:val="Nagwek3"/>
       </w:pPr>
-      <w:bookmarkStart w:id="22" w:name="_Toc193548600"/>
+      <w:bookmarkStart w:id="22" w:name="_Toc193659011"/>
       <w:r>
         <w:t>Wymagania funkcjonalne</w:t>
       </w:r>
@@ -6949,7 +6949,7 @@
       <w:pPr>
         <w:pStyle w:val="Nagwek3"/>
       </w:pPr>
-      <w:bookmarkStart w:id="24" w:name="_Toc193548601"/>
+      <w:bookmarkStart w:id="24" w:name="_Toc193659012"/>
       <w:r>
         <w:lastRenderedPageBreak/>
         <w:t>Wymagania niefunkcjonalne</w:t>
@@ -7103,7 +7103,7 @@
       <w:pPr>
         <w:pStyle w:val="Nagwek2"/>
       </w:pPr>
-      <w:bookmarkStart w:id="25" w:name="_Toc193548602"/>
+      <w:bookmarkStart w:id="25" w:name="_Toc193659013"/>
       <w:r>
         <w:t>Architektura systemu</w:t>
       </w:r>
@@ -7174,7 +7174,7 @@
         <w:pStyle w:val="Legenda"/>
       </w:pPr>
       <w:bookmarkStart w:id="26" w:name="_Toc157682518"/>
-      <w:bookmarkStart w:id="27" w:name="_Toc193315888"/>
+      <w:bookmarkStart w:id="27" w:name="_Toc193658981"/>
       <w:r>
         <w:t xml:space="preserve">Rysunek </w:t>
       </w:r>
@@ -7244,7 +7244,7 @@
       <w:pPr>
         <w:pStyle w:val="Nagwek2"/>
       </w:pPr>
-      <w:bookmarkStart w:id="28" w:name="_Toc193548603"/>
+      <w:bookmarkStart w:id="28" w:name="_Toc193659014"/>
       <w:r>
         <w:t>Metody i narzędzia realizacji</w:t>
       </w:r>
@@ -7308,7 +7308,7 @@
       <w:pPr>
         <w:pStyle w:val="Nagwek2"/>
       </w:pPr>
-      <w:bookmarkStart w:id="29" w:name="_Toc193548604"/>
+      <w:bookmarkStart w:id="29" w:name="_Toc193659015"/>
       <w:r>
         <w:lastRenderedPageBreak/>
         <w:t>Koncepcja przechowywania danych</w:t>
@@ -7436,7 +7436,7 @@
       <w:pPr>
         <w:pStyle w:val="Legenda"/>
       </w:pPr>
-      <w:bookmarkStart w:id="30" w:name="_Toc193315889"/>
+      <w:bookmarkStart w:id="30" w:name="_Toc193658982"/>
       <w:r>
         <w:t xml:space="preserve">Rysunek </w:t>
       </w:r>
@@ -7509,7 +7509,7 @@
       <w:pPr>
         <w:pStyle w:val="Nagwek2"/>
       </w:pPr>
-      <w:bookmarkStart w:id="31" w:name="_Toc193548605"/>
+      <w:bookmarkStart w:id="31" w:name="_Toc193659016"/>
       <w:r>
         <w:t>Projekt interfejsu użytkownika</w:t>
       </w:r>
@@ -7615,7 +7615,7 @@
       <w:pPr>
         <w:pStyle w:val="Legenda"/>
       </w:pPr>
-      <w:bookmarkStart w:id="32" w:name="_Toc193315890"/>
+      <w:bookmarkStart w:id="32" w:name="_Toc193658983"/>
       <w:r>
         <w:t xml:space="preserve">Rysunek </w:t>
       </w:r>
@@ -7698,7 +7698,7 @@
       <w:pPr>
         <w:pStyle w:val="Legenda"/>
       </w:pPr>
-      <w:bookmarkStart w:id="33" w:name="_Toc193315891"/>
+      <w:bookmarkStart w:id="33" w:name="_Toc193658984"/>
       <w:r>
         <w:t xml:space="preserve">Rysunek </w:t>
       </w:r>
@@ -7785,7 +7785,7 @@
       <w:pPr>
         <w:pStyle w:val="Legenda"/>
       </w:pPr>
-      <w:bookmarkStart w:id="34" w:name="_Toc193315892"/>
+      <w:bookmarkStart w:id="34" w:name="_Toc193658985"/>
       <w:r>
         <w:t xml:space="preserve">Rysunek </w:t>
       </w:r>
@@ -7868,7 +7868,7 @@
       <w:pPr>
         <w:pStyle w:val="Legenda"/>
       </w:pPr>
-      <w:bookmarkStart w:id="35" w:name="_Toc193315893"/>
+      <w:bookmarkStart w:id="35" w:name="_Toc193658986"/>
       <w:r>
         <w:t xml:space="preserve">Rysunek </w:t>
       </w:r>
@@ -7955,7 +7955,7 @@
       <w:pPr>
         <w:pStyle w:val="Legenda"/>
       </w:pPr>
-      <w:bookmarkStart w:id="36" w:name="_Toc193315894"/>
+      <w:bookmarkStart w:id="36" w:name="_Toc193658987"/>
       <w:r>
         <w:t xml:space="preserve">Rysunek </w:t>
       </w:r>
@@ -7981,7 +7981,13 @@
         <w:fldChar w:fldCharType="end"/>
       </w:r>
       <w:r>
-        <w:t xml:space="preserve"> Formatka dla podglądu aktywnych i zamkniętych zgłoszeń</w:t>
+        <w:t xml:space="preserve"> </w:t>
+      </w:r>
+      <w:r>
+        <w:t>Formularz</w:t>
+      </w:r>
+      <w:r>
+        <w:t xml:space="preserve"> dla podglądu aktywnych i zamkniętych zgłoszeń</w:t>
       </w:r>
       <w:bookmarkEnd w:id="36"/>
     </w:p>
@@ -8038,7 +8044,7 @@
       <w:pPr>
         <w:pStyle w:val="Legenda"/>
       </w:pPr>
-      <w:bookmarkStart w:id="37" w:name="_Toc193315895"/>
+      <w:bookmarkStart w:id="37" w:name="_Toc193658988"/>
       <w:r>
         <w:t xml:space="preserve">Rysunek </w:t>
       </w:r>
@@ -8122,7 +8128,7 @@
       <w:pPr>
         <w:pStyle w:val="Legenda"/>
       </w:pPr>
-      <w:bookmarkStart w:id="38" w:name="_Toc193315896"/>
+      <w:bookmarkStart w:id="38" w:name="_Toc193658989"/>
       <w:r>
         <w:t xml:space="preserve">Rysunek </w:t>
       </w:r>
@@ -8205,7 +8211,7 @@
       <w:pPr>
         <w:pStyle w:val="Legenda"/>
       </w:pPr>
-      <w:bookmarkStart w:id="39" w:name="_Toc193315897"/>
+      <w:bookmarkStart w:id="39" w:name="_Toc193658990"/>
       <w:r>
         <w:t xml:space="preserve">Rysunek </w:t>
       </w:r>
@@ -8274,7 +8280,7 @@
       <w:pPr>
         <w:pStyle w:val="Nagwek1"/>
       </w:pPr>
-      <w:bookmarkStart w:id="40" w:name="_Toc193548606"/>
+      <w:bookmarkStart w:id="40" w:name="_Toc193659017"/>
       <w:r>
         <w:lastRenderedPageBreak/>
         <w:t>Dokumentacja techniczna</w:t>
@@ -8293,7 +8299,7 @@
       <w:pPr>
         <w:pStyle w:val="Nagwek2"/>
       </w:pPr>
-      <w:bookmarkStart w:id="41" w:name="_Toc193548607"/>
+      <w:bookmarkStart w:id="41" w:name="_Toc193659018"/>
       <w:r>
         <w:t xml:space="preserve">Struktura warstwy </w:t>
       </w:r>
@@ -8387,7 +8393,7 @@
       <w:pPr>
         <w:pStyle w:val="Legenda"/>
       </w:pPr>
-      <w:bookmarkStart w:id="42" w:name="_Toc193315898"/>
+      <w:bookmarkStart w:id="42" w:name="_Toc193658991"/>
       <w:r>
         <w:t xml:space="preserve">Rysunek </w:t>
       </w:r>
@@ -8427,7 +8433,7 @@
       <w:pPr>
         <w:pStyle w:val="Nagwek3"/>
       </w:pPr>
-      <w:bookmarkStart w:id="43" w:name="_Toc193548608"/>
+      <w:bookmarkStart w:id="43" w:name="_Toc193659019"/>
       <w:r>
         <w:t>Główny</w:t>
       </w:r>
@@ -8459,7 +8465,13 @@
         <w:t>@SpringBootApplication</w:t>
       </w:r>
       <w:r>
-        <w:t>, która stanowi kluczowy element inicjalizacji frameworka Spring Boot</w:t>
+        <w:t xml:space="preserve">, która stanowi kluczowy element inicjalizacji </w:t>
+      </w:r>
+      <w:r>
+        <w:t>szablonu</w:t>
+      </w:r>
+      <w:r>
+        <w:t xml:space="preserve"> Spring Boot</w:t>
       </w:r>
       <w:r>
         <w:rPr>
@@ -8625,7 +8637,7 @@
       <w:pPr>
         <w:pStyle w:val="Nagwek3"/>
       </w:pPr>
-      <w:bookmarkStart w:id="44" w:name="_Toc193548609"/>
+      <w:bookmarkStart w:id="44" w:name="_Toc193659020"/>
       <w:r>
         <w:t>Pakiet konfiguracyjny</w:t>
       </w:r>
@@ -8845,7 +8857,7 @@
           <v:shape id="_x0000_i1025" type="#_x0000_t75" style="width:453.5pt;height:146.8pt" o:ole="">
             <v:imagedata r:id="rId28" o:title=""/>
           </v:shape>
-          <o:OLEObject Type="Embed" ProgID="Word.Document.12" ShapeID="_x0000_i1025" DrawAspect="Content" ObjectID="_1804163848" r:id="rId29"/>
+          <o:OLEObject Type="Embed" ProgID="Word.Document.12" ShapeID="_x0000_i1025" DrawAspect="Content" ObjectID="_1804271740" r:id="rId29"/>
         </w:object>
       </w:r>
     </w:p>
@@ -8853,7 +8865,7 @@
       <w:pPr>
         <w:pStyle w:val="Nagwek3"/>
       </w:pPr>
-      <w:bookmarkStart w:id="45" w:name="_Toc193548610"/>
+      <w:bookmarkStart w:id="45" w:name="_Toc193659021"/>
       <w:r>
         <w:t>Pakiet modelu danych i repozytoriów</w:t>
       </w:r>
@@ -8963,7 +8975,7 @@
           <v:shape id="_x0000_i1026" type="#_x0000_t75" style="width:453.5pt;height:271.15pt" o:ole="">
             <v:imagedata r:id="rId30" o:title=""/>
           </v:shape>
-          <o:OLEObject Type="Embed" ProgID="Word.Document.12" ShapeID="_x0000_i1026" DrawAspect="Content" ObjectID="_1804163849" r:id="rId31"/>
+          <o:OLEObject Type="Embed" ProgID="Word.Document.12" ShapeID="_x0000_i1026" DrawAspect="Content" ObjectID="_1804271741" r:id="rId31"/>
         </w:object>
       </w:r>
     </w:p>
@@ -9040,7 +9052,7 @@
           <v:shape id="_x0000_i1027" type="#_x0000_t75" style="width:453.5pt;height:170.2pt" o:ole="">
             <v:imagedata r:id="rId32" o:title=""/>
           </v:shape>
-          <o:OLEObject Type="Embed" ProgID="Word.Document.12" ShapeID="_x0000_i1027" DrawAspect="Content" ObjectID="_1804163850" r:id="rId33"/>
+          <o:OLEObject Type="Embed" ProgID="Word.Document.12" ShapeID="_x0000_i1027" DrawAspect="Content" ObjectID="_1804271742" r:id="rId33"/>
         </w:object>
       </w:r>
     </w:p>
@@ -9048,7 +9060,7 @@
       <w:pPr>
         <w:pStyle w:val="Nagwek3"/>
       </w:pPr>
-      <w:bookmarkStart w:id="46" w:name="_Toc193548611"/>
+      <w:bookmarkStart w:id="46" w:name="_Toc193659022"/>
       <w:r>
         <w:t xml:space="preserve">Pakiet </w:t>
       </w:r>
@@ -9154,11 +9166,11 @@
         <w:ind w:firstLine="0"/>
       </w:pPr>
       <w:r>
-        <w:object w:dxaOrig="9072" w:dyaOrig="7024">
-          <v:shape id="_x0000_i1028" type="#_x0000_t75" style="width:453.5pt;height:350.65pt" o:ole="">
+        <w:object w:dxaOrig="9072" w:dyaOrig="5890">
+          <v:shape id="_x0000_i1028" type="#_x0000_t75" style="width:453.5pt;height:293.6pt" o:ole="">
             <v:imagedata r:id="rId34" o:title=""/>
           </v:shape>
-          <o:OLEObject Type="Embed" ProgID="Word.Document.12" ShapeID="_x0000_i1028" DrawAspect="Content" ObjectID="_1804163851" r:id="rId35"/>
+          <o:OLEObject Type="Embed" ProgID="Word.Document.12" ShapeID="_x0000_i1028" DrawAspect="Content" ObjectID="_1804271743" r:id="rId35"/>
         </w:object>
       </w:r>
     </w:p>
@@ -9166,7 +9178,7 @@
       <w:pPr>
         <w:pStyle w:val="Nagwek3"/>
       </w:pPr>
-      <w:bookmarkStart w:id="47" w:name="_Toc193548612"/>
+      <w:bookmarkStart w:id="47" w:name="_Toc193659023"/>
       <w:r>
         <w:t>Pakiet kontrolerów REST API</w:t>
       </w:r>
@@ -9264,7 +9276,7 @@
           <v:shape id="_x0000_i1029" type="#_x0000_t75" style="width:453.5pt;height:373.1pt" o:ole="">
             <v:imagedata r:id="rId36" o:title=""/>
           </v:shape>
-          <o:OLEObject Type="Embed" ProgID="Word.Document.12" ShapeID="_x0000_i1029" DrawAspect="Content" ObjectID="_1804163852" r:id="rId37"/>
+          <o:OLEObject Type="Embed" ProgID="Word.Document.12" ShapeID="_x0000_i1029" DrawAspect="Content" ObjectID="_1804271744" r:id="rId37"/>
         </w:object>
       </w:r>
     </w:p>
@@ -9339,7 +9351,7 @@
           <v:shape id="_x0000_i1030" type="#_x0000_t75" style="width:453.5pt;height:577.85pt" o:ole="">
             <v:imagedata r:id="rId38" o:title=""/>
           </v:shape>
-          <o:OLEObject Type="Embed" ProgID="Word.Document.12" ShapeID="_x0000_i1030" DrawAspect="Content" ObjectID="_1804163853" r:id="rId39"/>
+          <o:OLEObject Type="Embed" ProgID="Word.Document.12" ShapeID="_x0000_i1030" DrawAspect="Content" ObjectID="_1804271745" r:id="rId39"/>
         </w:object>
       </w:r>
     </w:p>
@@ -9362,7 +9374,7 @@
       <w:pPr>
         <w:pStyle w:val="Nagwek3"/>
       </w:pPr>
-      <w:bookmarkStart w:id="48" w:name="_Toc193548613"/>
+      <w:bookmarkStart w:id="48" w:name="_Toc193659024"/>
       <w:r>
         <w:lastRenderedPageBreak/>
         <w:t>Pakiet komponentów bezpieczeństwa</w:t>
@@ -9487,7 +9499,7 @@
       <w:pPr>
         <w:pStyle w:val="Nagwek3"/>
       </w:pPr>
-      <w:bookmarkStart w:id="49" w:name="_Toc193548614"/>
+      <w:bookmarkStart w:id="49" w:name="_Toc193659025"/>
       <w:r>
         <w:t>Pakiet obsługi wyjątków</w:t>
       </w:r>
@@ -9603,7 +9615,7 @@
       <w:pPr>
         <w:pStyle w:val="Nagwek2"/>
       </w:pPr>
-      <w:bookmarkStart w:id="50" w:name="_Toc193548615"/>
+      <w:bookmarkStart w:id="50" w:name="_Toc193659026"/>
       <w:r>
         <w:lastRenderedPageBreak/>
         <w:t>Struktura warstwy</w:t>
@@ -9725,7 +9737,7 @@
       <w:pPr>
         <w:pStyle w:val="Legenda"/>
       </w:pPr>
-      <w:bookmarkStart w:id="51" w:name="_Toc193315899"/>
+      <w:bookmarkStart w:id="51" w:name="_Toc193658992"/>
       <w:r>
         <w:t xml:space="preserve">Rysunek </w:t>
       </w:r>
@@ -9908,7 +9920,7 @@
       <w:pPr>
         <w:pStyle w:val="Nagwek1"/>
       </w:pPr>
-      <w:bookmarkStart w:id="52" w:name="_Toc193548616"/>
+      <w:bookmarkStart w:id="52" w:name="_Toc193659027"/>
       <w:r>
         <w:lastRenderedPageBreak/>
         <w:t>Testy i weryfikacja systemu</w:t>
@@ -9933,7 +9945,7 @@
       <w:pPr>
         <w:pStyle w:val="Nagwek2"/>
       </w:pPr>
-      <w:bookmarkStart w:id="53" w:name="_Toc193548617"/>
+      <w:bookmarkStart w:id="53" w:name="_Toc193659028"/>
       <w:r>
         <w:t>Metodologia testowania</w:t>
       </w:r>
@@ -10004,7 +10016,7 @@
       <w:pPr>
         <w:pStyle w:val="Nagwek2"/>
       </w:pPr>
-      <w:bookmarkStart w:id="54" w:name="_Toc193548618"/>
+      <w:bookmarkStart w:id="54" w:name="_Toc193659029"/>
       <w:r>
         <w:lastRenderedPageBreak/>
         <w:t>Testy jednostkowe</w:t>
@@ -10149,7 +10161,7 @@
           <v:shape id="_x0000_i1031" type="#_x0000_t75" style="width:453.5pt;height:181.4pt" o:ole="">
             <v:imagedata r:id="rId41" o:title=""/>
           </v:shape>
-          <o:OLEObject Type="Embed" ProgID="Word.Document.12" ShapeID="_x0000_i1031" DrawAspect="Content" ObjectID="_1804163854" r:id="rId42"/>
+          <o:OLEObject Type="Embed" ProgID="Word.Document.12" ShapeID="_x0000_i1031" DrawAspect="Content" ObjectID="_1804271746" r:id="rId42"/>
         </w:object>
       </w:r>
     </w:p>
@@ -10165,7 +10177,7 @@
       <w:pPr>
         <w:pStyle w:val="Nagwek2"/>
       </w:pPr>
-      <w:bookmarkStart w:id="55" w:name="_Toc193548619"/>
+      <w:bookmarkStart w:id="55" w:name="_Toc193659030"/>
       <w:r>
         <w:lastRenderedPageBreak/>
         <w:t>Testy integracyjne</w:t>
@@ -10424,7 +10436,7 @@
       <w:pPr>
         <w:pStyle w:val="Nagwek2"/>
       </w:pPr>
-      <w:bookmarkStart w:id="57" w:name="_Toc193548620"/>
+      <w:bookmarkStart w:id="57" w:name="_Toc193659031"/>
       <w:r>
         <w:t xml:space="preserve">Testy </w:t>
       </w:r>
@@ -10450,14 +10462,20 @@
         <w:pStyle w:val="Akapitzwciciem"/>
       </w:pPr>
       <w:r>
-        <w:t>Proces testowania ujawnił problem nieprawidłowego skalowania formularzy zgłoszeń na urządzeniach mobilnych, spowodowany zastosowaniem stałych wymiarów wyrażonych w pikselach. Implementacja technik projektowania responsywnego, w tym wykorzystanie jednostek względnych (rem, em, vh, vw) oraz deklaracji CSS Media Queries, umożliwiła dynamiczne dostosowanie struktury interfejsu do parametrów urządzenia, co znacząco poprawiło użyteczność aplikacji przy zachowaniu spójności wizualnej na wszystkich platformach.</w:t>
+        <w:t>Proces testowania ujawnił problem nieprawidłowego skalowania formularzy zgłoszeń na urządzeniach mobilnych, spowodowany zastosowaniem stałych wymiarów wyrażonych w pikselach. Implementacja technik projektowania responsywnego, w tym wykorzystanie jednostek względnych (rem, em, vh, vw) oraz deklaracji</w:t>
+      </w:r>
+      <w:r>
+        <w:t xml:space="preserve"> zapytania o media</w:t>
+      </w:r>
+      <w:r>
+        <w:t xml:space="preserve"> CSS, umożliwiła dynamiczne dostosowanie struktury interfejsu do parametrów urządzenia, co znacząco poprawiło użyteczność aplikacji przy zachowaniu spójności wizualnej na wszystkich platformach.</w:t>
       </w:r>
     </w:p>
     <w:p>
       <w:pPr>
         <w:pStyle w:val="Nagwek2"/>
       </w:pPr>
-      <w:bookmarkStart w:id="58" w:name="_Toc193548621"/>
+      <w:bookmarkStart w:id="58" w:name="_Toc193659032"/>
       <w:r>
         <w:t>Analiza wyników i wnioski</w:t>
       </w:r>
@@ -10468,13 +10486,24 @@
         <w:pStyle w:val="Akapitzwciciem"/>
       </w:pPr>
       <w:r>
-        <w:t>Przeprowadzone testy systemu wspomagającego komunikację student-dziekanat dostarczyły istotnych informacji o jakości, niezawodności oraz stabilności implementowanego rozwiązania.</w:t>
+        <w:t>Przeprowadzona weryfikacja systemu wspomagającego komunikację student-dziekanat ujawniła trzy kluczowe obszary wymagające udoskonalenia: zarządzanie kontekstem bezpieczeństwa w komponentach integracyjnych, wydajność operacji bazodanowych przy złożonych strukturach komunikacyjnych oraz responsywność interfejsu na urządzeniach mobilnych. Analiza statystyczna procesu testowania wykazała całkowite pokrycie kodu na poziomie 80%, przy czym pokrycie gałęzi osiągnęło 82%. Najwyższy poziom pokrycia testami odnotowano w komponentach obsługi wyjątków, kontrolerach administratora oraz konfiguracji bezpieczeństwa (100%), podczas gdy najniższe wartości wykazał pakiet implementacji serwisów biznesowych (71%).</w:t>
       </w:r>
     </w:p>
     <w:p>
       <w:pPr>
         <w:pStyle w:val="Akapitzwciciem"/>
       </w:pPr>
+      <w:r>
+        <w:t xml:space="preserve">Implementacja mechanizmu transakcyjności rozproszonej pozwoliła na skuteczne rozwiązanie problemów integralności danych przy równoległym przetwarzaniu zgłoszeń, natomiast zastosowanie technik projektowania responsywnego eliminowało nieprawidłowości renderowania interfejsu użytkownika. </w:t>
+      </w:r>
+    </w:p>
+    <w:p>
+      <w:pPr>
+        <w:pStyle w:val="Akapitzwciciem"/>
+      </w:pPr>
+      <w:r>
+        <w:t>Kompleksowe testy potwierdziły zgodność systemu z założonymi wymaganiami funkcjonalnymi i niefunkcjonalnymi, identyfikując jednocześnie potencjalne obszary dalszej optymalizacji w zakresie procesów przetwarzania danych oraz mechanizmów raportowania błędów systemowych.</w:t>
+      </w:r>
     </w:p>
     <w:p>
       <w:pPr>
@@ -10510,7 +10539,7 @@
           <w:szCs w:val="32"/>
         </w:rPr>
       </w:pPr>
-      <w:bookmarkStart w:id="59" w:name="_Toc193548622"/>
+      <w:bookmarkStart w:id="59" w:name="_Toc193659033"/>
       <w:r>
         <w:rPr>
           <w:rStyle w:val="AkapitbezwciciaZnak"/>
@@ -10535,7 +10564,7 @@
       <w:pPr>
         <w:pStyle w:val="Nagwek2"/>
       </w:pPr>
-      <w:bookmarkStart w:id="60" w:name="_Toc193548623"/>
+      <w:bookmarkStart w:id="60" w:name="_Toc193659034"/>
       <w:r>
         <w:t>Złożenie wniosku przez studenta</w:t>
       </w:r>
@@ -10601,7 +10630,7 @@
       <w:pPr>
         <w:pStyle w:val="Legenda"/>
       </w:pPr>
-      <w:bookmarkStart w:id="61" w:name="_Toc193315900"/>
+      <w:bookmarkStart w:id="61" w:name="_Toc193658993"/>
       <w:r>
         <w:t xml:space="preserve">Rysunek </w:t>
       </w:r>
@@ -10625,7 +10654,7 @@
       <w:pPr>
         <w:pStyle w:val="Nagwek2"/>
       </w:pPr>
-      <w:bookmarkStart w:id="62" w:name="_Toc193548624"/>
+      <w:bookmarkStart w:id="62" w:name="_Toc193659035"/>
       <w:r>
         <w:lastRenderedPageBreak/>
         <w:t>Komunikacja w ramach zgłoszenia</w:t>
@@ -10692,7 +10721,7 @@
       <w:pPr>
         <w:pStyle w:val="Legenda"/>
       </w:pPr>
-      <w:bookmarkStart w:id="63" w:name="_Toc193315901"/>
+      <w:bookmarkStart w:id="63" w:name="_Toc193658994"/>
       <w:r>
         <w:t xml:space="preserve">Rysunek </w:t>
       </w:r>
@@ -10713,7 +10742,7 @@
       <w:pPr>
         <w:pStyle w:val="Nagwek2"/>
       </w:pPr>
-      <w:bookmarkStart w:id="64" w:name="_Toc193548625"/>
+      <w:bookmarkStart w:id="64" w:name="_Toc193659036"/>
       <w:r>
         <w:t>Zarządzanie zgłoszeniami przez administratora</w:t>
       </w:r>
@@ -10780,7 +10809,7 @@
       <w:pPr>
         <w:pStyle w:val="Legenda"/>
       </w:pPr>
-      <w:bookmarkStart w:id="65" w:name="_Toc193315902"/>
+      <w:bookmarkStart w:id="65" w:name="_Toc193658995"/>
       <w:r>
         <w:t xml:space="preserve">Rysunek </w:t>
       </w:r>
@@ -10849,7 +10878,7 @@
       <w:pPr>
         <w:pStyle w:val="Legenda"/>
       </w:pPr>
-      <w:bookmarkStart w:id="66" w:name="_Toc193315903"/>
+      <w:bookmarkStart w:id="66" w:name="_Toc193658996"/>
       <w:r>
         <w:t xml:space="preserve">Rysunek </w:t>
       </w:r>
@@ -10913,7 +10942,7 @@
       <w:pPr>
         <w:pStyle w:val="Nagwek1"/>
       </w:pPr>
-      <w:bookmarkStart w:id="67" w:name="_Toc193548626"/>
+      <w:bookmarkStart w:id="67" w:name="_Toc193659037"/>
       <w:r>
         <w:lastRenderedPageBreak/>
         <w:t>Zakończenie</w:t>
@@ -11128,7 +11157,7 @@
       <w:pPr>
         <w:pStyle w:val="Nagwek1"/>
       </w:pPr>
-      <w:bookmarkStart w:id="68" w:name="_Toc193548627"/>
+      <w:bookmarkStart w:id="68" w:name="_Toc193659038"/>
       <w:r>
         <w:lastRenderedPageBreak/>
         <w:t>Bibliografia</w:t>
@@ -11675,7 +11704,7 @@
       <w:pPr>
         <w:pStyle w:val="Nagwek1"/>
       </w:pPr>
-      <w:bookmarkStart w:id="69" w:name="_Toc193548628"/>
+      <w:bookmarkStart w:id="69" w:name="_Toc193659039"/>
       <w:r>
         <w:lastRenderedPageBreak/>
         <w:t>Spis rysunków</w:t>
@@ -11704,7 +11733,7 @@
       <w:r>
         <w:fldChar w:fldCharType="separate"/>
       </w:r>
-      <w:hyperlink w:anchor="_Toc193315881" w:history="1">
+      <w:hyperlink w:anchor="_Toc193658974" w:history="1">
         <w:r>
           <w:rPr>
             <w:rStyle w:val="Hipercze"/>
@@ -11731,7 +11760,7 @@
             <w:noProof/>
             <w:webHidden/>
           </w:rPr>
-          <w:instrText xml:space="preserve"> PAGEREF _Toc193315881 \h </w:instrText>
+          <w:instrText xml:space="preserve"> PAGEREF _Toc193658974 \h </w:instrText>
         </w:r>
         <w:r>
           <w:rPr>
@@ -11775,7 +11804,7 @@
           <w:szCs w:val="22"/>
         </w:rPr>
       </w:pPr>
-      <w:hyperlink w:anchor="_Toc193315882" w:history="1">
+      <w:hyperlink w:anchor="_Toc193658975" w:history="1">
         <w:r>
           <w:rPr>
             <w:rStyle w:val="Hipercze"/>
@@ -11802,7 +11831,7 @@
             <w:noProof/>
             <w:webHidden/>
           </w:rPr>
-          <w:instrText xml:space="preserve"> PAGEREF _Toc193315882 \h </w:instrText>
+          <w:instrText xml:space="preserve"> PAGEREF _Toc193658975 \h </w:instrText>
         </w:r>
         <w:r>
           <w:rPr>
@@ -11846,7 +11875,7 @@
           <w:szCs w:val="22"/>
         </w:rPr>
       </w:pPr>
-      <w:hyperlink w:anchor="_Toc193315883" w:history="1">
+      <w:hyperlink w:anchor="_Toc193658976" w:history="1">
         <w:r>
           <w:rPr>
             <w:rStyle w:val="Hipercze"/>
@@ -11873,7 +11902,7 @@
             <w:noProof/>
             <w:webHidden/>
           </w:rPr>
-          <w:instrText xml:space="preserve"> PAGEREF _Toc193315883 \h </w:instrText>
+          <w:instrText xml:space="preserve"> PAGEREF _Toc193658976 \h </w:instrText>
         </w:r>
         <w:r>
           <w:rPr>
@@ -11917,7 +11946,7 @@
           <w:szCs w:val="22"/>
         </w:rPr>
       </w:pPr>
-      <w:hyperlink w:anchor="_Toc193315884" w:history="1">
+      <w:hyperlink w:anchor="_Toc193658977" w:history="1">
         <w:r>
           <w:rPr>
             <w:rStyle w:val="Hipercze"/>
@@ -11944,7 +11973,7 @@
             <w:noProof/>
             <w:webHidden/>
           </w:rPr>
-          <w:instrText xml:space="preserve"> PAGEREF _Toc193315884 \h </w:instrText>
+          <w:instrText xml:space="preserve"> PAGEREF _Toc193658977 \h </w:instrText>
         </w:r>
         <w:r>
           <w:rPr>
@@ -11988,7 +12017,7 @@
           <w:szCs w:val="22"/>
         </w:rPr>
       </w:pPr>
-      <w:hyperlink w:anchor="_Toc193315885" w:history="1">
+      <w:hyperlink w:anchor="_Toc193658978" w:history="1">
         <w:r>
           <w:rPr>
             <w:rStyle w:val="Hipercze"/>
@@ -12015,7 +12044,7 @@
             <w:noProof/>
             <w:webHidden/>
           </w:rPr>
-          <w:instrText xml:space="preserve"> PAGEREF _Toc193315885 \h </w:instrText>
+          <w:instrText xml:space="preserve"> PAGEREF _Toc193658978 \h </w:instrText>
         </w:r>
         <w:r>
           <w:rPr>
@@ -12059,7 +12088,7 @@
           <w:szCs w:val="22"/>
         </w:rPr>
       </w:pPr>
-      <w:hyperlink w:anchor="_Toc193315886" w:history="1">
+      <w:hyperlink w:anchor="_Toc193658979" w:history="1">
         <w:r>
           <w:rPr>
             <w:rStyle w:val="Hipercze"/>
@@ -12086,7 +12115,7 @@
             <w:noProof/>
             <w:webHidden/>
           </w:rPr>
-          <w:instrText xml:space="preserve"> PAGEREF _Toc193315886 \h </w:instrText>
+          <w:instrText xml:space="preserve"> PAGEREF _Toc193658979 \h </w:instrText>
         </w:r>
         <w:r>
           <w:rPr>
@@ -12130,7 +12159,7 @@
           <w:szCs w:val="22"/>
         </w:rPr>
       </w:pPr>
-      <w:hyperlink w:anchor="_Toc193315887" w:history="1">
+      <w:hyperlink w:anchor="_Toc193658980" w:history="1">
         <w:r>
           <w:rPr>
             <w:rStyle w:val="Hipercze"/>
@@ -12157,7 +12186,7 @@
             <w:noProof/>
             <w:webHidden/>
           </w:rPr>
-          <w:instrText xml:space="preserve"> PAGEREF _Toc193315887 \h </w:instrText>
+          <w:instrText xml:space="preserve"> PAGEREF _Toc193658980 \h </w:instrText>
         </w:r>
         <w:r>
           <w:rPr>
@@ -12201,7 +12230,7 @@
           <w:szCs w:val="22"/>
         </w:rPr>
       </w:pPr>
-      <w:hyperlink w:anchor="_Toc193315888" w:history="1">
+      <w:hyperlink w:anchor="_Toc193658981" w:history="1">
         <w:r>
           <w:rPr>
             <w:rStyle w:val="Hipercze"/>
@@ -12228,7 +12257,7 @@
             <w:noProof/>
             <w:webHidden/>
           </w:rPr>
-          <w:instrText xml:space="preserve"> PAGEREF _Toc193315888 \h </w:instrText>
+          <w:instrText xml:space="preserve"> PAGEREF _Toc193658981 \h </w:instrText>
         </w:r>
         <w:r>
           <w:rPr>
@@ -12272,7 +12301,7 @@
           <w:szCs w:val="22"/>
         </w:rPr>
       </w:pPr>
-      <w:hyperlink w:anchor="_Toc193315889" w:history="1">
+      <w:hyperlink w:anchor="_Toc193658982" w:history="1">
         <w:r>
           <w:rPr>
             <w:rStyle w:val="Hipercze"/>
@@ -12299,7 +12328,7 @@
             <w:noProof/>
             <w:webHidden/>
           </w:rPr>
-          <w:instrText xml:space="preserve"> PAGEREF _Toc193315889 \h </w:instrText>
+          <w:instrText xml:space="preserve"> PAGEREF _Toc193658982 \h </w:instrText>
         </w:r>
         <w:r>
           <w:rPr>
@@ -12343,7 +12372,7 @@
           <w:szCs w:val="22"/>
         </w:rPr>
       </w:pPr>
-      <w:hyperlink w:anchor="_Toc193315890" w:history="1">
+      <w:hyperlink w:anchor="_Toc193658983" w:history="1">
         <w:r>
           <w:rPr>
             <w:rStyle w:val="Hipercze"/>
@@ -12370,7 +12399,7 @@
             <w:noProof/>
             <w:webHidden/>
           </w:rPr>
-          <w:instrText xml:space="preserve"> PAGEREF _Toc193315890 \h </w:instrText>
+          <w:instrText xml:space="preserve"> PAGEREF _Toc193658983 \h </w:instrText>
         </w:r>
         <w:r>
           <w:rPr>
@@ -12414,7 +12443,7 @@
           <w:szCs w:val="22"/>
         </w:rPr>
       </w:pPr>
-      <w:hyperlink w:anchor="_Toc193315891" w:history="1">
+      <w:hyperlink w:anchor="_Toc193658984" w:history="1">
         <w:r>
           <w:rPr>
             <w:rStyle w:val="Hipercze"/>
@@ -12441,7 +12470,7 @@
             <w:noProof/>
             <w:webHidden/>
           </w:rPr>
-          <w:instrText xml:space="preserve"> PAGEREF _Toc193315891 \h </w:instrText>
+          <w:instrText xml:space="preserve"> PAGEREF _Toc193658984 \h </w:instrText>
         </w:r>
         <w:r>
           <w:rPr>
@@ -12485,7 +12514,7 @@
           <w:szCs w:val="22"/>
         </w:rPr>
       </w:pPr>
-      <w:hyperlink w:anchor="_Toc193315892" w:history="1">
+      <w:hyperlink w:anchor="_Toc193658985" w:history="1">
         <w:r>
           <w:rPr>
             <w:rStyle w:val="Hipercze"/>
@@ -12512,7 +12541,7 @@
             <w:noProof/>
             <w:webHidden/>
           </w:rPr>
-          <w:instrText xml:space="preserve"> PAGEREF _Toc193315892 \h </w:instrText>
+          <w:instrText xml:space="preserve"> PAGEREF _Toc193658985 \h </w:instrText>
         </w:r>
         <w:r>
           <w:rPr>
@@ -12556,7 +12585,7 @@
           <w:szCs w:val="22"/>
         </w:rPr>
       </w:pPr>
-      <w:hyperlink w:anchor="_Toc193315893" w:history="1">
+      <w:hyperlink w:anchor="_Toc193658986" w:history="1">
         <w:r>
           <w:rPr>
             <w:rStyle w:val="Hipercze"/>
@@ -12583,7 +12612,7 @@
             <w:noProof/>
             <w:webHidden/>
           </w:rPr>
-          <w:instrText xml:space="preserve"> PAGEREF _Toc193315893 \h </w:instrText>
+          <w:instrText xml:space="preserve"> PAGEREF _Toc193658986 \h </w:instrText>
         </w:r>
         <w:r>
           <w:rPr>
@@ -12627,13 +12656,13 @@
           <w:szCs w:val="22"/>
         </w:rPr>
       </w:pPr>
-      <w:hyperlink w:anchor="_Toc193315894" w:history="1">
+      <w:hyperlink w:anchor="_Toc193658987" w:history="1">
         <w:r>
           <w:rPr>
             <w:rStyle w:val="Hipercze"/>
             <w:noProof/>
           </w:rPr>
-          <w:t>Rysunek 14 Formatka dla podglądu aktywnych i zamkniętych zgłoszeń</w:t>
+          <w:t>Rysunek 14 Formularz dla podglądu aktywnych i zamkniętych zgłoszeń</w:t>
         </w:r>
         <w:r>
           <w:rPr>
@@ -12654,7 +12683,7 @@
             <w:noProof/>
             <w:webHidden/>
           </w:rPr>
-          <w:instrText xml:space="preserve"> PAGEREF _Toc193315894 \h </w:instrText>
+          <w:instrText xml:space="preserve"> PAGEREF _Toc193658987 \h </w:instrText>
         </w:r>
         <w:r>
           <w:rPr>
@@ -12698,7 +12727,7 @@
           <w:szCs w:val="22"/>
         </w:rPr>
       </w:pPr>
-      <w:hyperlink w:anchor="_Toc193315895" w:history="1">
+      <w:hyperlink w:anchor="_Toc193658988" w:history="1">
         <w:r>
           <w:rPr>
             <w:rStyle w:val="Hipercze"/>
@@ -12725,7 +12754,7 @@
             <w:noProof/>
             <w:webHidden/>
           </w:rPr>
-          <w:instrText xml:space="preserve"> PAGEREF _Toc193315895 \h </w:instrText>
+          <w:instrText xml:space="preserve"> PAGEREF _Toc193658988 \h </w:instrText>
         </w:r>
         <w:r>
           <w:rPr>
@@ -12769,7 +12798,7 @@
           <w:szCs w:val="22"/>
         </w:rPr>
       </w:pPr>
-      <w:hyperlink w:anchor="_Toc193315896" w:history="1">
+      <w:hyperlink w:anchor="_Toc193658989" w:history="1">
         <w:r>
           <w:rPr>
             <w:rStyle w:val="Hipercze"/>
@@ -12796,7 +12825,7 @@
             <w:noProof/>
             <w:webHidden/>
           </w:rPr>
-          <w:instrText xml:space="preserve"> PAGEREF _Toc193315896 \h </w:instrText>
+          <w:instrText xml:space="preserve"> PAGEREF _Toc193658989 \h </w:instrText>
         </w:r>
         <w:r>
           <w:rPr>
@@ -12840,7 +12869,7 @@
           <w:szCs w:val="22"/>
         </w:rPr>
       </w:pPr>
-      <w:hyperlink w:anchor="_Toc193315897" w:history="1">
+      <w:hyperlink w:anchor="_Toc193658990" w:history="1">
         <w:r>
           <w:rPr>
             <w:rStyle w:val="Hipercze"/>
@@ -12867,7 +12896,7 @@
             <w:noProof/>
             <w:webHidden/>
           </w:rPr>
-          <w:instrText xml:space="preserve"> PAGEREF _Toc193315897 \h </w:instrText>
+          <w:instrText xml:space="preserve"> PAGEREF _Toc193658990 \h </w:instrText>
         </w:r>
         <w:r>
           <w:rPr>
@@ -12911,7 +12940,7 @@
           <w:szCs w:val="22"/>
         </w:rPr>
       </w:pPr>
-      <w:hyperlink w:anchor="_Toc193315898" w:history="1">
+      <w:hyperlink w:anchor="_Toc193658991" w:history="1">
         <w:r>
           <w:rPr>
             <w:rStyle w:val="Hipercze"/>
@@ -12938,7 +12967,7 @@
             <w:noProof/>
             <w:webHidden/>
           </w:rPr>
-          <w:instrText xml:space="preserve"> PAGEREF _Toc193315898 \h </w:instrText>
+          <w:instrText xml:space="preserve"> PAGEREF _Toc193658991 \h </w:instrText>
         </w:r>
         <w:r>
           <w:rPr>
@@ -12982,7 +13011,7 @@
           <w:szCs w:val="22"/>
         </w:rPr>
       </w:pPr>
-      <w:hyperlink w:anchor="_Toc193315899" w:history="1">
+      <w:hyperlink w:anchor="_Toc193658992" w:history="1">
         <w:r>
           <w:rPr>
             <w:rStyle w:val="Hipercze"/>
@@ -13009,7 +13038,7 @@
             <w:noProof/>
             <w:webHidden/>
           </w:rPr>
-          <w:instrText xml:space="preserve"> PAGEREF _Toc193315899 \h </w:instrText>
+          <w:instrText xml:space="preserve"> PAGEREF _Toc193658992 \h </w:instrText>
         </w:r>
         <w:r>
           <w:rPr>
@@ -13053,7 +13082,7 @@
           <w:szCs w:val="22"/>
         </w:rPr>
       </w:pPr>
-      <w:hyperlink w:anchor="_Toc193315900" w:history="1">
+      <w:hyperlink w:anchor="_Toc193658993" w:history="1">
         <w:r>
           <w:rPr>
             <w:rStyle w:val="Hipercze"/>
@@ -13080,7 +13109,7 @@
             <w:noProof/>
             <w:webHidden/>
           </w:rPr>
-          <w:instrText xml:space="preserve"> PAGEREF _Toc193315900 \h </w:instrText>
+          <w:instrText xml:space="preserve"> PAGEREF _Toc193658993 \h </w:instrText>
         </w:r>
         <w:r>
           <w:rPr>
@@ -13124,7 +13153,7 @@
           <w:szCs w:val="22"/>
         </w:rPr>
       </w:pPr>
-      <w:hyperlink w:anchor="_Toc193315901" w:history="1">
+      <w:hyperlink w:anchor="_Toc193658994" w:history="1">
         <w:r>
           <w:rPr>
             <w:rStyle w:val="Hipercze"/>
@@ -13151,7 +13180,7 @@
             <w:noProof/>
             <w:webHidden/>
           </w:rPr>
-          <w:instrText xml:space="preserve"> PAGEREF _Toc193315901 \h </w:instrText>
+          <w:instrText xml:space="preserve"> PAGEREF _Toc193658994 \h </w:instrText>
         </w:r>
         <w:r>
           <w:rPr>
@@ -13195,7 +13224,7 @@
           <w:szCs w:val="22"/>
         </w:rPr>
       </w:pPr>
-      <w:hyperlink w:anchor="_Toc193315902" w:history="1">
+      <w:hyperlink w:anchor="_Toc193658995" w:history="1">
         <w:r>
           <w:rPr>
             <w:rStyle w:val="Hipercze"/>
@@ -13222,7 +13251,7 @@
             <w:noProof/>
             <w:webHidden/>
           </w:rPr>
-          <w:instrText xml:space="preserve"> PAGEREF _Toc193315902 \h </w:instrText>
+          <w:instrText xml:space="preserve"> PAGEREF _Toc193658995 \h </w:instrText>
         </w:r>
         <w:r>
           <w:rPr>
@@ -13266,7 +13295,7 @@
           <w:szCs w:val="22"/>
         </w:rPr>
       </w:pPr>
-      <w:hyperlink w:anchor="_Toc193315903" w:history="1">
+      <w:hyperlink w:anchor="_Toc193658996" w:history="1">
         <w:r>
           <w:rPr>
             <w:rStyle w:val="Hipercze"/>
@@ -13293,7 +13322,7 @@
             <w:noProof/>
             <w:webHidden/>
           </w:rPr>
-          <w:instrText xml:space="preserve"> PAGEREF _Toc193315903 \h </w:instrText>
+          <w:instrText xml:space="preserve"> PAGEREF _Toc193658996 \h </w:instrText>
         </w:r>
         <w:r>
           <w:rPr>
@@ -13337,7 +13366,7 @@
       <w:pPr>
         <w:pStyle w:val="Nagwek1"/>
       </w:pPr>
-      <w:bookmarkStart w:id="70" w:name="_Toc193548629"/>
+      <w:bookmarkStart w:id="70" w:name="_Toc193659040"/>
       <w:r>
         <w:lastRenderedPageBreak/>
         <w:t>Spis tabel</w:t>
@@ -20089,7 +20118,7 @@
 </file>
 
 <file path=customXml/itemProps1.xml><?xml version="1.0" encoding="utf-8"?>
-<ds:datastoreItem xmlns:ds="http://schemas.openxmlformats.org/officeDocument/2006/customXml" ds:itemID="{FD550437-D61F-4FF7-8D68-088A96F5A60B}">
+<ds:datastoreItem xmlns:ds="http://schemas.openxmlformats.org/officeDocument/2006/customXml" ds:itemID="{C15AE730-F6B5-401D-B379-87629F471D55}">
   <ds:schemaRefs>
     <ds:schemaRef ds:uri="http://schemas.openxmlformats.org/officeDocument/2006/bibliography"/>
   </ds:schemaRefs>

</xml_diff>

<commit_message>
Przygotowanie aplikacji do deploy z użyciem Tomcat
</commit_message>
<xml_diff>
--- a/Dokument/praca_inzynierska.docx
+++ b/Dokument/praca_inzynierska.docx
@@ -40,17 +40,7 @@
                 <w:sz w:val="32"/>
                 <w:szCs w:val="32"/>
               </w:rPr>
-              <w:t>Wyższa Szkoła Technologii Informatycznych</w:t>
-            </w:r>
-            <w:r>
-              <w:rPr>
-                <w:b/>
-                <w:kern w:val="44"/>
-                <w:sz w:val="32"/>
-                <w:szCs w:val="32"/>
-              </w:rPr>
-              <w:br/>
-              <w:t>w Katowicach</w:t>
+              <w:t>Uniwersytet Śląski</w:t>
             </w:r>
           </w:p>
         </w:tc>
@@ -82,7 +72,7 @@
                 <w:sz w:val="32"/>
                 <w:szCs w:val="32"/>
               </w:rPr>
-              <w:t>Wydział Informatyki</w:t>
+              <w:t>Wydział Nauk Ścisłych i Technicznych</w:t>
             </w:r>
             <w:r>
               <w:rPr>
@@ -4980,7 +4970,7 @@
                     <a:blip r:embed="rId11" cstate="print">
                       <a:extLst>
                         <a:ext uri="{28A0092B-C50C-407E-A947-70E740481C1C}">
-                          <a14:useLocalDpi xmlns:a14="http://schemas.microsoft.com/office/drawing/2010/main" xmlns:wps="http://schemas.microsoft.com/office/word/2010/wordprocessingShape" xmlns:wpi="http://schemas.microsoft.com/office/word/2010/wordprocessingInk" xmlns:wpg="http://schemas.microsoft.com/office/word/2010/wordprocessingGroup" xmlns:w16se="http://schemas.microsoft.com/office/word/2015/wordml/symex" xmlns:w16sdtdh="http://schemas.microsoft.com/office/word/2020/wordml/sdtdatahash" xmlns:w16du="http://schemas.microsoft.com/office/word/2023/wordml/word16du" xmlns:w16="http://schemas.microsoft.com/office/word/2018/wordml" xmlns:w16cid="http://schemas.microsoft.com/office/word/2016/wordml/cid" xmlns:w16cex="http://schemas.microsoft.com/office/word/2018/wordml/cex" xmlns:w15="http://schemas.microsoft.com/office/word/2012/wordml" xmlns:w14="http://schemas.microsoft.com/office/word/2010/wordml" xmlns:w="http://schemas.openxmlformats.org/wordprocessingml/2006/main" xmlns:w10="urn:schemas-microsoft-com:office:word" xmlns:wp14="http://schemas.microsoft.com/office/word/2010/wordprocessingDrawing" xmlns:v="urn:schemas-microsoft-com:vml" xmlns:oel="http://schemas.microsoft.com/office/2019/extlst" xmlns:o="urn:schemas-microsoft-com:office:office" xmlns:am3d="http://schemas.microsoft.com/office/drawing/2017/model3d" xmlns:aink="http://schemas.microsoft.com/office/drawing/2016/ink" xmlns:mc="http://schemas.openxmlformats.org/markup-compatibility/2006" xmlns:cx8="http://schemas.microsoft.com/office/drawing/2016/5/14/chartex" xmlns:cx7="http://schemas.microsoft.com/office/drawing/2016/5/13/chartex" xmlns:cx6="http://schemas.microsoft.com/office/drawing/2016/5/12/chartex" xmlns:cx5="http://schemas.microsoft.com/office/drawing/2016/5/11/chartex" xmlns:cx4="http://schemas.microsoft.com/office/drawing/2016/5/10/chartex" xmlns:cx3="http://schemas.microsoft.com/office/drawing/2016/5/9/chartex" xmlns:cx2="http://schemas.microsoft.com/office/drawing/2015/10/21/chartex" xmlns:cx1="http://schemas.microsoft.com/office/drawing/2015/9/8/chartex" xmlns:cx="http://schemas.microsoft.com/office/drawing/2014/chartex" xmlns:wpc="http://schemas.microsoft.com/office/word/2010/wordprocessingCanvas" xmlns="" val="0"/>
+                          <a14:useLocalDpi xmlns="" xmlns:wpc="http://schemas.microsoft.com/office/word/2010/wordprocessingCanvas" xmlns:cx="http://schemas.microsoft.com/office/drawing/2014/chartex" xmlns:cx1="http://schemas.microsoft.com/office/drawing/2015/9/8/chartex" xmlns:cx2="http://schemas.microsoft.com/office/drawing/2015/10/21/chartex" xmlns:cx3="http://schemas.microsoft.com/office/drawing/2016/5/9/chartex" xmlns:cx4="http://schemas.microsoft.com/office/drawing/2016/5/10/chartex" xmlns:cx5="http://schemas.microsoft.com/office/drawing/2016/5/11/chartex" xmlns:cx6="http://schemas.microsoft.com/office/drawing/2016/5/12/chartex" xmlns:cx7="http://schemas.microsoft.com/office/drawing/2016/5/13/chartex" xmlns:cx8="http://schemas.microsoft.com/office/drawing/2016/5/14/chartex" xmlns:mc="http://schemas.openxmlformats.org/markup-compatibility/2006" xmlns:aink="http://schemas.microsoft.com/office/drawing/2016/ink" xmlns:am3d="http://schemas.microsoft.com/office/drawing/2017/model3d" xmlns:o="urn:schemas-microsoft-com:office:office" xmlns:oel="http://schemas.microsoft.com/office/2019/extlst" xmlns:v="urn:schemas-microsoft-com:vml" xmlns:wp14="http://schemas.microsoft.com/office/word/2010/wordprocessingDrawing" xmlns:w10="urn:schemas-microsoft-com:office:word" xmlns:w="http://schemas.openxmlformats.org/wordprocessingml/2006/main" xmlns:w14="http://schemas.microsoft.com/office/word/2010/wordml" xmlns:w15="http://schemas.microsoft.com/office/word/2012/wordml" xmlns:w16cex="http://schemas.microsoft.com/office/word/2018/wordml/cex" xmlns:w16cid="http://schemas.microsoft.com/office/word/2016/wordml/cid" xmlns:w16="http://schemas.microsoft.com/office/word/2018/wordml" xmlns:w16du="http://schemas.microsoft.com/office/word/2023/wordml/word16du" xmlns:w16sdtdh="http://schemas.microsoft.com/office/word/2020/wordml/sdtdatahash" xmlns:w16se="http://schemas.microsoft.com/office/word/2015/wordml/symex" xmlns:wpg="http://schemas.microsoft.com/office/word/2010/wordprocessingGroup" xmlns:wpi="http://schemas.microsoft.com/office/word/2010/wordprocessingInk" xmlns:wps="http://schemas.microsoft.com/office/word/2010/wordprocessingShape" xmlns:a14="http://schemas.microsoft.com/office/drawing/2010/main" val="0"/>
                         </a:ext>
                       </a:extLst>
                     </a:blip>
@@ -5065,7 +5055,7 @@
                     <a:blip r:embed="rId12" cstate="print">
                       <a:extLst>
                         <a:ext uri="{28A0092B-C50C-407E-A947-70E740481C1C}">
-                          <a14:useLocalDpi xmlns:a14="http://schemas.microsoft.com/office/drawing/2010/main" xmlns:wps="http://schemas.microsoft.com/office/word/2010/wordprocessingShape" xmlns:wpi="http://schemas.microsoft.com/office/word/2010/wordprocessingInk" xmlns:wpg="http://schemas.microsoft.com/office/word/2010/wordprocessingGroup" xmlns:w16se="http://schemas.microsoft.com/office/word/2015/wordml/symex" xmlns:w16sdtdh="http://schemas.microsoft.com/office/word/2020/wordml/sdtdatahash" xmlns:w16du="http://schemas.microsoft.com/office/word/2023/wordml/word16du" xmlns:w16="http://schemas.microsoft.com/office/word/2018/wordml" xmlns:w16cid="http://schemas.microsoft.com/office/word/2016/wordml/cid" xmlns:w16cex="http://schemas.microsoft.com/office/word/2018/wordml/cex" xmlns:w15="http://schemas.microsoft.com/office/word/2012/wordml" xmlns:w14="http://schemas.microsoft.com/office/word/2010/wordml" xmlns:w="http://schemas.openxmlformats.org/wordprocessingml/2006/main" xmlns:w10="urn:schemas-microsoft-com:office:word" xmlns:wp14="http://schemas.microsoft.com/office/word/2010/wordprocessingDrawing" xmlns:v="urn:schemas-microsoft-com:vml" xmlns:oel="http://schemas.microsoft.com/office/2019/extlst" xmlns:o="urn:schemas-microsoft-com:office:office" xmlns:am3d="http://schemas.microsoft.com/office/drawing/2017/model3d" xmlns:aink="http://schemas.microsoft.com/office/drawing/2016/ink" xmlns:mc="http://schemas.openxmlformats.org/markup-compatibility/2006" xmlns:cx8="http://schemas.microsoft.com/office/drawing/2016/5/14/chartex" xmlns:cx7="http://schemas.microsoft.com/office/drawing/2016/5/13/chartex" xmlns:cx6="http://schemas.microsoft.com/office/drawing/2016/5/12/chartex" xmlns:cx5="http://schemas.microsoft.com/office/drawing/2016/5/11/chartex" xmlns:cx4="http://schemas.microsoft.com/office/drawing/2016/5/10/chartex" xmlns:cx3="http://schemas.microsoft.com/office/drawing/2016/5/9/chartex" xmlns:cx2="http://schemas.microsoft.com/office/drawing/2015/10/21/chartex" xmlns:cx1="http://schemas.microsoft.com/office/drawing/2015/9/8/chartex" xmlns:cx="http://schemas.microsoft.com/office/drawing/2014/chartex" xmlns:wpc="http://schemas.microsoft.com/office/word/2010/wordprocessingCanvas" xmlns="" val="0"/>
+                          <a14:useLocalDpi xmlns="" xmlns:wpc="http://schemas.microsoft.com/office/word/2010/wordprocessingCanvas" xmlns:cx="http://schemas.microsoft.com/office/drawing/2014/chartex" xmlns:cx1="http://schemas.microsoft.com/office/drawing/2015/9/8/chartex" xmlns:cx2="http://schemas.microsoft.com/office/drawing/2015/10/21/chartex" xmlns:cx3="http://schemas.microsoft.com/office/drawing/2016/5/9/chartex" xmlns:cx4="http://schemas.microsoft.com/office/drawing/2016/5/10/chartex" xmlns:cx5="http://schemas.microsoft.com/office/drawing/2016/5/11/chartex" xmlns:cx6="http://schemas.microsoft.com/office/drawing/2016/5/12/chartex" xmlns:cx7="http://schemas.microsoft.com/office/drawing/2016/5/13/chartex" xmlns:cx8="http://schemas.microsoft.com/office/drawing/2016/5/14/chartex" xmlns:mc="http://schemas.openxmlformats.org/markup-compatibility/2006" xmlns:aink="http://schemas.microsoft.com/office/drawing/2016/ink" xmlns:am3d="http://schemas.microsoft.com/office/drawing/2017/model3d" xmlns:o="urn:schemas-microsoft-com:office:office" xmlns:oel="http://schemas.microsoft.com/office/2019/extlst" xmlns:v="urn:schemas-microsoft-com:vml" xmlns:wp14="http://schemas.microsoft.com/office/word/2010/wordprocessingDrawing" xmlns:w10="urn:schemas-microsoft-com:office:word" xmlns:w="http://schemas.openxmlformats.org/wordprocessingml/2006/main" xmlns:w14="http://schemas.microsoft.com/office/word/2010/wordml" xmlns:w15="http://schemas.microsoft.com/office/word/2012/wordml" xmlns:w16cex="http://schemas.microsoft.com/office/word/2018/wordml/cex" xmlns:w16cid="http://schemas.microsoft.com/office/word/2016/wordml/cid" xmlns:w16="http://schemas.microsoft.com/office/word/2018/wordml" xmlns:w16du="http://schemas.microsoft.com/office/word/2023/wordml/word16du" xmlns:w16sdtdh="http://schemas.microsoft.com/office/word/2020/wordml/sdtdatahash" xmlns:w16se="http://schemas.microsoft.com/office/word/2015/wordml/symex" xmlns:wpg="http://schemas.microsoft.com/office/word/2010/wordprocessingGroup" xmlns:wpi="http://schemas.microsoft.com/office/word/2010/wordprocessingInk" xmlns:wps="http://schemas.microsoft.com/office/word/2010/wordprocessingShape" xmlns:a14="http://schemas.microsoft.com/office/drawing/2010/main" val="0"/>
                         </a:ext>
                       </a:extLst>
                     </a:blip>
@@ -8857,7 +8847,7 @@
           <v:shape id="_x0000_i1025" type="#_x0000_t75" style="width:453.5pt;height:146.8pt" o:ole="">
             <v:imagedata r:id="rId28" o:title=""/>
           </v:shape>
-          <o:OLEObject Type="Embed" ProgID="Word.Document.12" ShapeID="_x0000_i1025" DrawAspect="Content" ObjectID="_1804271740" r:id="rId29"/>
+          <o:OLEObject Type="Embed" ProgID="Word.Document.12" ShapeID="_x0000_i1025" DrawAspect="Content" ObjectID="_1806179506" r:id="rId29"/>
         </w:object>
       </w:r>
     </w:p>
@@ -8975,7 +8965,7 @@
           <v:shape id="_x0000_i1026" type="#_x0000_t75" style="width:453.5pt;height:271.15pt" o:ole="">
             <v:imagedata r:id="rId30" o:title=""/>
           </v:shape>
-          <o:OLEObject Type="Embed" ProgID="Word.Document.12" ShapeID="_x0000_i1026" DrawAspect="Content" ObjectID="_1804271741" r:id="rId31"/>
+          <o:OLEObject Type="Embed" ProgID="Word.Document.12" ShapeID="_x0000_i1026" DrawAspect="Content" ObjectID="_1806179507" r:id="rId31"/>
         </w:object>
       </w:r>
     </w:p>
@@ -9052,7 +9042,7 @@
           <v:shape id="_x0000_i1027" type="#_x0000_t75" style="width:453.5pt;height:170.2pt" o:ole="">
             <v:imagedata r:id="rId32" o:title=""/>
           </v:shape>
-          <o:OLEObject Type="Embed" ProgID="Word.Document.12" ShapeID="_x0000_i1027" DrawAspect="Content" ObjectID="_1804271742" r:id="rId33"/>
+          <o:OLEObject Type="Embed" ProgID="Word.Document.12" ShapeID="_x0000_i1027" DrawAspect="Content" ObjectID="_1806179508" r:id="rId33"/>
         </w:object>
       </w:r>
     </w:p>
@@ -9170,7 +9160,7 @@
           <v:shape id="_x0000_i1028" type="#_x0000_t75" style="width:453.5pt;height:293.6pt" o:ole="">
             <v:imagedata r:id="rId34" o:title=""/>
           </v:shape>
-          <o:OLEObject Type="Embed" ProgID="Word.Document.12" ShapeID="_x0000_i1028" DrawAspect="Content" ObjectID="_1804271743" r:id="rId35"/>
+          <o:OLEObject Type="Embed" ProgID="Word.Document.12" ShapeID="_x0000_i1028" DrawAspect="Content" ObjectID="_1806179509" r:id="rId35"/>
         </w:object>
       </w:r>
     </w:p>
@@ -9276,7 +9266,7 @@
           <v:shape id="_x0000_i1029" type="#_x0000_t75" style="width:453.5pt;height:373.1pt" o:ole="">
             <v:imagedata r:id="rId36" o:title=""/>
           </v:shape>
-          <o:OLEObject Type="Embed" ProgID="Word.Document.12" ShapeID="_x0000_i1029" DrawAspect="Content" ObjectID="_1804271744" r:id="rId37"/>
+          <o:OLEObject Type="Embed" ProgID="Word.Document.12" ShapeID="_x0000_i1029" DrawAspect="Content" ObjectID="_1806179510" r:id="rId37"/>
         </w:object>
       </w:r>
     </w:p>
@@ -9351,7 +9341,7 @@
           <v:shape id="_x0000_i1030" type="#_x0000_t75" style="width:453.5pt;height:577.85pt" o:ole="">
             <v:imagedata r:id="rId38" o:title=""/>
           </v:shape>
-          <o:OLEObject Type="Embed" ProgID="Word.Document.12" ShapeID="_x0000_i1030" DrawAspect="Content" ObjectID="_1804271745" r:id="rId39"/>
+          <o:OLEObject Type="Embed" ProgID="Word.Document.12" ShapeID="_x0000_i1030" DrawAspect="Content" ObjectID="_1806179511" r:id="rId39"/>
         </w:object>
       </w:r>
     </w:p>
@@ -10161,7 +10151,7 @@
           <v:shape id="_x0000_i1031" type="#_x0000_t75" style="width:453.5pt;height:181.4pt" o:ole="">
             <v:imagedata r:id="rId41" o:title=""/>
           </v:shape>
-          <o:OLEObject Type="Embed" ProgID="Word.Document.12" ShapeID="_x0000_i1031" DrawAspect="Content" ObjectID="_1804271746" r:id="rId42"/>
+          <o:OLEObject Type="Embed" ProgID="Word.Document.12" ShapeID="_x0000_i1031" DrawAspect="Content" ObjectID="_1806179512" r:id="rId42"/>
         </w:object>
       </w:r>
     </w:p>

</xml_diff>